<commit_message>
complete bookdown, fig 2 done
</commit_message>
<xml_diff>
--- a/manuscript/manu_draft.docx
+++ b/manuscript/manu_draft.docx
@@ -497,7 +497,22 @@
         </w:numPr>
       </w:pPr>
       <w:r>
-        <w:t xml:space="preserve">Need a way to comprehensively evaluate streams across large spatial scales for “management potential”. Biological filters act at different scales</w:t>
+        <w:t xml:space="preserve">Need a way to comprehensively evaluate streams across large spatial scales for</w:t>
+      </w:r>
+      <w:r>
+        <w:t xml:space="preserve"> </w:t>
+      </w:r>
+      <w:r>
+        <w:t xml:space="preserve">“</w:t>
+      </w:r>
+      <w:r>
+        <w:t xml:space="preserve">management potential</w:t>
+      </w:r>
+      <w:r>
+        <w:t xml:space="preserve">”</w:t>
+      </w:r>
+      <w:r>
+        <w:t xml:space="preserve">. Biological filters act at different scales</w:t>
       </w:r>
       <w:r>
         <w:t xml:space="preserve"> </w:t>
@@ -634,12 +649,12 @@
           <wp:inline>
             <wp:extent cx="5943600" cy="3820885"/>
             <wp:effectExtent b="0" l="0" r="0" t="0"/>
-            <wp:docPr descr="Figure 1 Land use (left) and distribution of stream  scores (right) in California. Grey lines are ecoregions in California, CV: Central Valley, Ch: Chaparral, DM: Deserts Modoc, NC: North Coast, SN: Sierra Nevada, SC: South Coast." title="" id="1" name="Picture"/>
+            <wp:docPr descr="Figure 1 Land use (left) and distribution of stream CSCI scores (right) in California. Grey lines are ecoregions in California, CV: Central Valley, Ch: Chaparral, DM: Deserts Modoc, NC: North Coast, SN: Sierra Nevada, SC: South Coast." title="" id="1" name="Picture"/>
             <a:graphic>
               <a:graphicData uri="http://schemas.openxmlformats.org/drawingml/2006/picture">
                 <pic:pic>
                   <pic:nvPicPr>
-                    <pic:cNvPr descr="figs/calimap-1.png" id="0" name="Picture"/>
+                    <pic:cNvPr descr="figs/calimap.png" id="0" name="Picture"/>
                     <pic:cNvPicPr>
                       <a:picLocks noChangeArrowheads="1" noChangeAspect="1"/>
                     </pic:cNvPicPr>
@@ -677,16 +692,7 @@
         <w:pStyle w:val="ImageCaption"/>
       </w:pPr>
       <w:r>
-        <w:t xml:space="preserve">Figure 1 Land use (left) and distribution of stream</w:t>
-      </w:r>
-      <w:r>
-        <w:t xml:space="preserve"> </w:t>
-      </w:r>
-      <w:r>
-        <w:t xml:space="preserve"> </w:t>
-      </w:r>
-      <w:r>
-        <w:t xml:space="preserve">scores (right) in California. Grey lines are ecoregions in California, CV: Central Valley, Ch: Chaparral, DM: Deserts Modoc, NC: North Coast, SN: Sierra Nevada, SC: South Coast.</w:t>
+        <w:t xml:space="preserve">Figure 1 Land use (left) and distribution of stream CSCI scores (right) in California. Grey lines are ecoregions in California, CV: Central Valley, Ch: Chaparral, DM: Deserts Modoc, NC: North Coast, SN: Sierra Nevada, SC: South Coast.</w:t>
       </w:r>
     </w:p>
     <w:p>
@@ -737,7 +743,7 @@
         <w:t xml:space="preserve">1</w:t>
       </w:r>
       <w:r>
-        <w:t xml:space="preserve">). Temperate rainforests occur in the north, deserts in the northeast and southeast, and Mediterranean climates in coastal regions. California's stream network is approximately 280,000 km in length and covers all of the major climate zones in the state. A high degree of endemism and biodiversity occurs in these streams including nearly 4000 species of vascular plants, macroinvertebrates, and vertebrates that depend on fresh water during their life history</w:t>
+        <w:t xml:space="preserve">). Temperate rainforests occur in the north, deserts in the northeast and southeast, and Mediterranean climates in coastal regions. California’s stream network is approximately 280,000 km in length and covers all of the major climate zones in the state. A high degree of endemism and biodiversity occurs in these streams including nearly 4000 species of vascular plants, macroinvertebrates, and vertebrates that depend on fresh water during their life history</w:t>
       </w:r>
       <w:r>
         <w:t xml:space="preserve"> </w:t>
@@ -805,10 +811,7 @@
         <w:pStyle w:val="BodyText"/>
       </w:pPr>
       <w:r>
-        <w:t xml:space="preserve">Stream data from the</w:t>
-      </w:r>
-      <w:r>
-        <w:t xml:space="preserve"> </w:t>
+        <w:t xml:space="preserve">Stream data from the National Hydrography Dataset (NHD)</w:t>
       </w:r>
       <w:r>
         <w:t xml:space="preserve"> </w:t>
@@ -834,34 +837,7 @@
         <w:t xml:space="preserve"> </w:t>
       </w:r>
       <w:r>
-        <w:t xml:space="preserve">were used to identify reaches in California for modelling biological integrity. The</w:t>
-      </w:r>
-      <w:r>
-        <w:t xml:space="preserve"> </w:t>
-      </w:r>
-      <w:r>
-        <w:t xml:space="preserve"> </w:t>
-      </w:r>
-      <w:r>
-        <w:t xml:space="preserve">is a surface water framework that maps drainage networks and associated features (e.g., streams, lakes, canals, etc.) in the United States. Stream flow lines in the</w:t>
-      </w:r>
-      <w:r>
-        <w:t xml:space="preserve"> </w:t>
-      </w:r>
-      <w:r>
-        <w:t xml:space="preserve"> </w:t>
-      </w:r>
-      <w:r>
-        <w:t xml:space="preserve">are developed from flow accumulation models that estimate location of a stream given slope and elevation changes from existing elevation datasets. As such, flow lines in California represent both perennial, intermittent, and ephemeral streams that have wide variation in observed flow throughout the year. Stream reaches designated in the</w:t>
-      </w:r>
-      <w:r>
-        <w:t xml:space="preserve"> </w:t>
-      </w:r>
-      <w:r>
-        <w:t xml:space="preserve"> </w:t>
-      </w:r>
-      <w:r>
-        <w:t xml:space="preserve">were used as the discrete spatial unit for modelling biological integrity. A reach is defined as a continuous piece of surface water with similar hydrologic characteristics</w:t>
+        <w:t xml:space="preserve">were used to identify reaches in California for modelling biological integrity. The NHD is a surface water framework that maps drainage networks and associated features (e.g., streams, lakes, canals, etc.) in the United States. Stream flow lines in the NHD are developed from flow accumulation models that estimate location of a stream given slope and elevation changes from existing elevation datasets. As such, flow lines in California represent both perennial, intermittent, and ephemeral streams that have wide variation in observed flow throughout the year. Stream reaches designated in the NHD were used as the discrete spatial unit for modelling biological integrity. A reach is defined as a continuous piece of surface water with similar hydrologic characteristics</w:t>
       </w:r>
       <w:r>
         <w:t xml:space="preserve"> </w:t>
@@ -910,16 +886,7 @@
         <w:t xml:space="preserve"> </w:t>
       </w:r>
       <w:r>
-        <w:t xml:space="preserve">to estimate land use at the catchment (nearby landscape flowing directly into a stream) and the entire upstream watershed for each reach. The StreamCat Dataset was developed specifically for the</w:t>
-      </w:r>
-      <w:r>
-        <w:t xml:space="preserve"> </w:t>
-      </w:r>
-      <w:r>
-        <w:t xml:space="preserve"> </w:t>
-      </w:r>
-      <w:r>
-        <w:t xml:space="preserve">to leverage the topology of stream connections to estimate cumulative landscape metrics of all reaches.</w:t>
+        <w:t xml:space="preserve">to estimate land use at the catchment (nearby landscape flowing directly into a stream) and the entire upstream watershed for each reach. The StreamCat Dataset was developed specifically for the NHD to leverage the topology of stream connections to estimate cumulative landscape metrics of all reaches.</w:t>
       </w:r>
     </w:p>
     <w:p>
@@ -927,10 +894,7 @@
         <w:pStyle w:val="BodyText"/>
       </w:pPr>
       <w:r>
-        <w:t xml:space="preserve">The</w:t>
-      </w:r>
-      <w:r>
-        <w:t xml:space="preserve"> </w:t>
+        <w:t xml:space="preserve">The California Stream Condition Index (CSCI)</w:t>
       </w:r>
       <w:r>
         <w:t xml:space="preserve"> </w:t>
@@ -970,16 +934,7 @@
         <w:t xml:space="preserve"> </w:t>
       </w:r>
       <w:r>
-        <w:t xml:space="preserve">was used as a measure of biological condition in California streams. Benthic macroinvertebrate data used to calculate</w:t>
-      </w:r>
-      <w:r>
-        <w:t xml:space="preserve"> </w:t>
-      </w:r>
-      <w:r>
-        <w:t xml:space="preserve"> </w:t>
-      </w:r>
-      <w:r>
-        <w:t xml:space="preserve">scores were collected at nearly 3400 sites (6270 with repeat visits) between 2000 and 2016. Field data were collected during baseflow conditions typically between May and July following methods in</w:t>
+        <w:t xml:space="preserve">was used as a measure of biological condition in California streams. Benthic macroinvertebrate data used to calculate CSCI scores were collected at nearly 3400 sites (6270 with repeat visits) between 2000 and 2016. Field data were collected during baseflow conditions typically between May and July following methods in</w:t>
       </w:r>
       <w:r>
         <w:t xml:space="preserve"> </w:t>
@@ -999,34 +954,7 @@
         <w:t xml:space="preserve">)</w:t>
       </w:r>
       <w:r>
-        <w:t xml:space="preserve">. The</w:t>
-      </w:r>
-      <w:r>
-        <w:t xml:space="preserve"> </w:t>
-      </w:r>
-      <w:r>
-        <w:t xml:space="preserve"> </w:t>
-      </w:r>
-      <w:r>
-        <w:t xml:space="preserve">is a predictive index of stream health that compares the observed taxa and metrics at a site to those expected under reference conditions. Expected conditions at a site are based on models that estimate the likely macroinvertebrate community in relation to factors that naturally influence biology, e.g., watershed size, elevation, climate, etc. The</w:t>
-      </w:r>
-      <w:r>
-        <w:t xml:space="preserve"> </w:t>
-      </w:r>
-      <w:r>
-        <w:t xml:space="preserve"> </w:t>
-      </w:r>
-      <w:r>
-        <w:t xml:space="preserve">score at a site is based on an observed-to-expected ratio of taxa and a</w:t>
-      </w:r>
-      <w:r>
-        <w:t xml:space="preserve"> </w:t>
-      </w:r>
-      <w:r>
-        <w:t xml:space="preserve"> </w:t>
-      </w:r>
-      <w:r>
-        <w:t xml:space="preserve">composed of six individual metrics that describe the structure and function of the macroinvertebrate community. The index score at a site can vary from 0 to 1.4, with higher values indicating an observed community with less deviation from reference conditions. Because the index was developed to minimize the influence of natural gradients, the index scores have consistent meaning across the state</w:t>
+        <w:t xml:space="preserve">. The CSCI is a predictive index of stream health that compares the observed taxa and metrics at a site to those expected under reference conditions. Expected conditions at a site are based on models that estimate the likely macroinvertebrate community in relation to factors that naturally influence biology, e.g., watershed size, elevation, climate, etc. The CSCI score at a site is based on an observed-to-expected ratio of taxa and a predictive multimetric index composed of six individual metrics that describe the structure and function of the macroinvertebrate community. The index score at a site can vary from 0 to 1.4, with higher values indicating an observed community with less deviation from reference conditions. Because the index was developed to minimize the influence of natural gradients, the index scores have consistent meaning across the state</w:t>
       </w:r>
       <w:r>
         <w:t xml:space="preserve"> </w:t>
@@ -1067,16 +995,7 @@
         <w:pStyle w:val="FirstParagraph"/>
       </w:pPr>
       <w:r>
-        <w:t xml:space="preserve">A prediction model of the</w:t>
-      </w:r>
-      <w:r>
-        <w:t xml:space="preserve"> </w:t>
-      </w:r>
-      <w:r>
-        <w:t xml:space="preserve"> </w:t>
-      </w:r>
-      <w:r>
-        <w:t xml:space="preserve">was developed to estimate likely ranges of scores associated with land use gradients. Land use as urban and agricultural was quantified for the catchment of each stream reach in California using the StreamCat database</w:t>
+        <w:t xml:space="preserve">A prediction model of the CSCI was developed to estimate likely ranges of scores associated with land use gradients. Land use as urban and agricultural was quantified for the catchment of each stream reach in California using the StreamCat database</w:t>
       </w:r>
       <w:r>
         <w:t xml:space="preserve"> </w:t>
@@ -1099,16 +1018,7 @@
         <w:t xml:space="preserve">)</w:t>
       </w:r>
       <w:r>
-        <w:t xml:space="preserve">.</w:t>
-      </w:r>
-      <w:r>
-        <w:t xml:space="preserve"> </w:t>
-      </w:r>
-      <w:r>
-        <w:t xml:space="preserve"> </w:t>
-      </w:r>
-      <w:r>
-        <w:t xml:space="preserve">scores were modelled using only the estimates of urban and agricultural land use as the developed portion of the landscape within each stream reach. The model was incomplete by design to describe scores only in relation to large-scale constraints on biological condition that are not easily controlled by management actions or where costs to mitigate are likely to be excessive. The remainder of the variation in scores not related to landscape constraints could be attributed to additional, unmeasured environmental variables that influence stream biointegrity. Deviation of observed scores from the model predictions were considered diagnostic of variation not related to landscape effects.</w:t>
+        <w:t xml:space="preserve">. CSCI scores were modelled using only the estimates of urban and agricultural land use as the developed portion of the landscape within each stream reach. The model was incomplete by design to describe scores only in relation to large-scale constraints on biological condition that are not easily controlled by management actions or where costs to mitigate are likely to be excessive. The remainder of the variation in scores not related to landscape constraints could be attributed to additional, unmeasured environmental variables that influence stream biointegrity. Deviation of observed scores from the model predictions were considered diagnostic of variation not related to landscape effects.</w:t>
       </w:r>
     </w:p>
     <w:p>
@@ -1116,16 +1026,7 @@
         <w:pStyle w:val="BodyText"/>
       </w:pPr>
       <w:r>
-        <w:t xml:space="preserve">Models were developed using quantile regression forests to estimate ranges of likely</w:t>
-      </w:r>
-      <w:r>
-        <w:t xml:space="preserve"> </w:t>
-      </w:r>
-      <w:r>
-        <w:t xml:space="preserve"> </w:t>
-      </w:r>
-      <w:r>
-        <w:t xml:space="preserve">scores in different landscapes</w:t>
+        <w:t xml:space="preserve">Models were developed using quantile regression forests to estimate ranges of likely CSCI scores in different landscapes</w:t>
       </w:r>
       <w:r>
         <w:t xml:space="preserve"> </w:t>
@@ -1276,34 +1177,7 @@
         <w:t xml:space="preserve">)</w:t>
       </w:r>
       <w:r>
-        <w:t xml:space="preserve">. Quantile regression forests were used to predict</w:t>
-      </w:r>
-      <w:r>
-        <w:t xml:space="preserve"> </w:t>
-      </w:r>
-      <w:r>
-        <w:t xml:space="preserve"> </w:t>
-      </w:r>
-      <w:r>
-        <w:t xml:space="preserve">scores in each stream reach from the 5</w:t>
-      </w:r>
-      <w:r>
-        <w:t xml:space="preserve"> </w:t>
-      </w:r>
-      <w:r>
-        <w:t xml:space="preserve">to the 95</w:t>
-      </w:r>
-      <w:r>
-        <w:t xml:space="preserve"> </w:t>
-      </w:r>
-      <w:r>
-        <w:t xml:space="preserve">percentile of expectations at five percent intervals (i.e., 5</w:t>
-      </w:r>
-      <w:r>
-        <w:t xml:space="preserve">, 10</w:t>
-      </w:r>
-      <w:r>
-        <w:t xml:space="preserve">, etc.).</w:t>
+        <w:t xml:space="preserve">. Quantile regression forests were used to predict CSCI scores in each stream reach from the 5th to the 95th percentile of expectations at five percent intervals (i.e., 5th, 10th, etc.).</w:t>
       </w:r>
     </w:p>
     <w:p>
@@ -1311,16 +1185,7 @@
         <w:pStyle w:val="BodyText"/>
       </w:pPr>
       <w:r>
-        <w:t xml:space="preserve">Landscape estimates for the catchments of all</w:t>
-      </w:r>
-      <w:r>
-        <w:t xml:space="preserve"> </w:t>
-      </w:r>
-      <w:r>
-        <w:t xml:space="preserve"> </w:t>
-      </w:r>
-      <w:r>
-        <w:t xml:space="preserve">stream reaches in California were separated into calibration and validation data.</w:t>
+        <w:t xml:space="preserve">Landscape estimates for the catchments of all NHD stream reaches in California were separated into calibration and validation data.</w:t>
       </w:r>
     </w:p>
     <w:p>
@@ -1338,25 +1203,7 @@
         <w:pStyle w:val="FirstParagraph"/>
       </w:pPr>
       <w:r>
-        <w:t xml:space="preserve">Stream reach and bioassessment data from the</w:t>
-      </w:r>
-      <w:r>
-        <w:t xml:space="preserve"> </w:t>
-      </w:r>
-      <w:r>
-        <w:t xml:space="preserve"> </w:t>
-      </w:r>
-      <w:r>
-        <w:t xml:space="preserve">watershed in southern California were used to develop reach classifications, site performance categories, and management priorities from the landscape models. A strong land use gradient occurs in the</w:t>
-      </w:r>
-      <w:r>
-        <w:t xml:space="preserve"> </w:t>
-      </w:r>
-      <w:r>
-        <w:t xml:space="preserve"> </w:t>
-      </w:r>
-      <w:r>
-        <w:t xml:space="preserve">watershed. Headwaters begin in the San Gabriel mountains where the land is primarily undeveloped or protected for reacreational use, whereas the lower watershed is in a heavily urbanized region of Los Angeles County. The San Gabriel river is dammed at four locations for flood control in the upper watershed and is hydrologically connected to the Los Angeles river to the west through the Whittier Reservoir in the lower watershed. Spreading grounds are present in the middle of the watershed for groundwater recharge during high flow. Nearly all of the stream reaches in the lower half of the watershed are channelized with concrete or other reinforcements.</w:t>
+        <w:t xml:space="preserve">Stream reach and bioassessment data from the San Gabriel River (SGR) watershed in southern California were used to develop reach classifications, site performance categories, and management priorities from the landscape models. A strong land use gradient occurs in the SGR watershed. Headwaters begin in the San Gabriel mountains where the land is primarily undeveloped or protected for reacreational use, whereas the lower watershed is in a heavily urbanized region of Los Angeles County. The San Gabriel river is dammed at four locations for flood control in the upper watershed and is hydrologically connected to the Los Angeles river to the west through the Whittier Reservoir in the lower watershed. Spreading grounds are present in the middle of the watershed for groundwater recharge during high flow. Nearly all of the stream reaches in the lower half of the watershed are channelized with concrete or other reinforcements.</w:t>
       </w:r>
     </w:p>
     <w:p>
@@ -1381,43 +1228,7 @@
         <w:pStyle w:val="BodyText"/>
       </w:pPr>
       <w:r>
-        <w:t xml:space="preserve">The</w:t>
-      </w:r>
-      <w:r>
-        <w:t xml:space="preserve"> </w:t>
-      </w:r>
-      <w:r>
-        <w:t xml:space="preserve"> </w:t>
-      </w:r>
-      <w:r>
-        <w:t xml:space="preserve">watershed contains a diverse group of stakeholders from local municipalities, water districts, water quality regulatory agencies, consulting groups, and non-government organizations. Collectively, the</w:t>
-      </w:r>
-      <w:r>
-        <w:t xml:space="preserve"> </w:t>
-      </w:r>
-      <w:r>
-        <w:t xml:space="preserve"> </w:t>
-      </w:r>
-      <w:r>
-        <w:t xml:space="preserve">includes stakeholders from these groups that cooperatively work to increase awareness of issues in the</w:t>
-      </w:r>
-      <w:r>
-        <w:t xml:space="preserve"> </w:t>
-      </w:r>
-      <w:r>
-        <w:t xml:space="preserve"> </w:t>
-      </w:r>
-      <w:r>
-        <w:t xml:space="preserve">watershed and work to improve coordination of compliance and ambient monitoring efforts. The stakeholder workgroup included individuals from the</w:t>
-      </w:r>
-      <w:r>
-        <w:t xml:space="preserve"> </w:t>
-      </w:r>
-      <w:r>
-        <w:t xml:space="preserve"> </w:t>
-      </w:r>
-      <w:r>
-        <w:t xml:space="preserve">with interests in water supply, improvements to water quality, habitat protection or creation, and storm water permitting. Individuals were selected for partipation to include a variety of mangement interests and based on willingness to adopt tools developed from the landscape models. The stakeholder workgroup met monthly over a six-month period to discuss model applications and to refine the interpretation of results. Stakeholder involement was critical for developing an assessment framework that met the needs of all engaged parties and ensured that final products were more likely to be incorporated into formal processes of decision-making.</w:t>
+        <w:t xml:space="preserve">The SGR watershed contains a diverse group of stakeholders from local municipalities, water districts, water quality regulatory agencies, consulting groups, and non-government organizations. Collectively, the San Gabriel River Regional Monitoring Program (SGRRMP) includes stakeholders from these groups that cooperatively work to increase awareness of issues in the SGR watershed and work to improve coordination of compliance and ambient monitoring efforts. The stakeholder workgroup included individuals from the SGRRMP with interests in water supply, improvements to water quality, habitat protection or creation, and storm water permitting. Individuals were selected for partipation to include a variety of mangement interests and based on willingness to adopt tools developed from the landscape models. The stakeholder workgroup met monthly over a six-month period to discuss model applications and to refine the interpretation of results. Stakeholder involement was critical for developing an assessment framework that met the needs of all engaged parties and ensured that final products were more likely to be incorporated into formal processes of decision-making.</w:t>
       </w:r>
     </w:p>
     <w:p>
@@ -1435,25 +1246,21 @@
         <w:pStyle w:val="FirstParagraph"/>
       </w:pPr>
       <w:r>
-        <w:t xml:space="preserve">A framework for identifying site priorities for management actions was developed using a three-step process. First, estimates of the range of expected</w:t>
-      </w:r>
-      <w:r>
-        <w:t xml:space="preserve"> </w:t>
-      </w:r>
-      <w:r>
-        <w:t xml:space="preserve"> </w:t>
-      </w:r>
-      <w:r>
-        <w:t xml:space="preserve">scores at each stream reach in relation to land use were used to define reach classifications. Second, the relationship between observed</w:t>
-      </w:r>
-      <w:r>
-        <w:t xml:space="preserve"> </w:t>
-      </w:r>
-      <w:r>
-        <w:t xml:space="preserve"> </w:t>
-      </w:r>
-      <w:r>
-        <w:t xml:space="preserve">scores and the reach classifications were then used to assign a relative performance value for each monitoring site. Third, site performance categories in relation to reach classification and bioassessment targets were used to define management priorities. This framework was developed through close interaction with the regional stakeholder group to demonstrate how the landscape model can be used as a management tool given that priorities will vary by interests and location. As such, the results are provided as a guide to facilitate decision-making rather than a prescription of targeted actions to manage stream health.</w:t>
+        <w:t xml:space="preserve">A framework for identifying site priorities for management actions was developed using a three-step process. First, estimates of the range of expected CSCI scores at each stream reach in relation to land use were used to define reach classifications. Second, the relationship between observed CSCI scores and the reach classifications were then used to assign a relative performance value for each monitoring site. Third, site performance categories in relation to reach classification and bioassessment targets were used to define management priorities. This framework was developed through close interaction with the regional stakeholder group to demonstrate how the landscape model can be used as a management tool given that priorities will vary by interests and location. As such, the results are provided as a guide to facilitate decision-making rather than a prescription of targeted actions to manage stream health.</w:t>
+      </w:r>
+    </w:p>
+    <w:p>
+      <w:pPr>
+        <w:pStyle w:val="BodyText"/>
+      </w:pPr>
+      <w:r>
+        <w:t xml:space="preserve">Identifying site priorities began with defining a classification framework for stream reaches to identify the possible or likely extent of biological constraints (</w:t>
+      </w:r>
+      <w:r>
+        <w:t xml:space="preserve">2</w:t>
+      </w:r>
+      <w:r>
+        <w:t xml:space="preserve">). Classifications were developed using the range of CSCI expectations at a reach relative to a chosen threshold for the CSCI to define nominally low or high scores. The reach classification was based solely on the intersection of the CSCI expectations at a reach with chosen CSCI threshold, where expectations could be below, above, or overlapping the threshold. Stream reaches with a range of CSCI score expectations entirely below the thresholds were considered likely constrained, whereas those with expectations entirely above were considered likely unconstrained. Reaches with score expectations that included the CSCI thresholds were considered possibly constrained or possibly unconstrained, where the distinction was based on location of the median expectation of a reach relative to the threshold.</w:t>
       </w:r>
     </w:p>
     <w:p>
@@ -1463,14 +1270,14 @@
       <w:r>
         <w:drawing>
           <wp:inline>
-            <wp:extent cx="5943600" cy="3962400"/>
+            <wp:extent cx="5943600" cy="4754880"/>
             <wp:effectExtent b="0" l="0" r="0" t="0"/>
-            <wp:docPr descr="Figure 2 test" title="" id="1" name="Picture"/>
+            <wp:docPr descr="Figure 2 Application of landscape models to identify site expectations and bioassessment performance for sixteen example stream reaches. A range of CSCI scores is predicted from the model (a) and the lower and upper limits of the expectations are cut to define a certainty range for the predictions (b). Overlap of the certainty range at each reach with a chosen CSCI threshold (c) defines the stream reach classification as likely unconstrained (lu), possibly unconstrained (pu), possibly constrained (pc), and likely constrained (lc). The site performance from the observed bioassessment score is defined as over scoring (above the certainty threshold), expected (within), and under scoring (below) for each of four stream classes (d)." title="" id="1" name="Picture"/>
             <a:graphic>
               <a:graphicData uri="http://schemas.openxmlformats.org/drawingml/2006/picture">
                 <pic:pic>
                   <pic:nvPicPr>
-                    <pic:cNvPr descr="figs/ridges-1.png" id="0" name="Picture"/>
+                    <pic:cNvPr descr="figs/ridges.png" id="0" name="Picture"/>
                     <pic:cNvPicPr>
                       <a:picLocks noChangeArrowheads="1" noChangeAspect="1"/>
                     </pic:cNvPicPr>
@@ -1484,7 +1291,7 @@
                   <pic:spPr bwMode="auto">
                     <a:xfrm>
                       <a:off x="0" y="0"/>
-                      <a:ext cx="5943600" cy="3962400"/>
+                      <a:ext cx="5943600" cy="4754880"/>
                     </a:xfrm>
                     <a:prstGeom prst="rect">
                       <a:avLst/>
@@ -1508,7 +1315,7 @@
         <w:pStyle w:val="ImageCaption"/>
       </w:pPr>
       <w:r>
-        <w:t xml:space="preserve">Figure 2 test</w:t>
+        <w:t xml:space="preserve">Figure 2 Application of landscape models to identify site expectations and bioassessment performance for sixteen example stream reaches. A range of CSCI scores is predicted from the model (a) and the lower and upper limits of the expectations are cut to define a certainty range for the predictions (b). Overlap of the certainty range at each reach with a chosen CSCI threshold (c) defines the stream reach classification as likely unconstrained (lu), possibly unconstrained (pu), possibly constrained (pc), and likely constrained (lc). The site performance from the observed bioassessment score is defined as over scoring (above the certainty threshold), expected (within), and under scoring (below) for each of four stream classes (d).</w:t>
       </w:r>
     </w:p>
     <w:p>
@@ -1516,102 +1323,55 @@
         <w:pStyle w:val="BodyText"/>
       </w:pPr>
       <w:r>
-        <w:t xml:space="preserve">Identifying site priorities began with defining a classification framework for stream reaches to identify the possible or likely extent of biological constraints (</w:t>
-      </w:r>
-      <w:r>
-        <w:t xml:space="preserve">2</w:t>
-      </w:r>
-      <w:r>
-        <w:t xml:space="preserve">). Classifications were developed using the range of</w:t>
-      </w:r>
-      <w:r>
-        <w:t xml:space="preserve"> </w:t>
-      </w:r>
-      <w:r>
-        <w:t xml:space="preserve"> </w:t>
-      </w:r>
-      <w:r>
-        <w:t xml:space="preserve">expectations at a reach relative to a chosen threshold for the</w:t>
-      </w:r>
-      <w:r>
-        <w:t xml:space="preserve"> </w:t>
-      </w:r>
-      <w:r>
-        <w:t xml:space="preserve"> </w:t>
-      </w:r>
-      <w:r>
-        <w:t xml:space="preserve">to define nominally low or high scores. The reach classification was based solely on the intersection of the</w:t>
-      </w:r>
-      <w:r>
-        <w:t xml:space="preserve"> </w:t>
-      </w:r>
-      <w:r>
-        <w:t xml:space="preserve"> </w:t>
-      </w:r>
-      <w:r>
-        <w:t xml:space="preserve">expectations at a reach with chosen</w:t>
-      </w:r>
-      <w:r>
-        <w:t xml:space="preserve"> </w:t>
-      </w:r>
-      <w:r>
-        <w:t xml:space="preserve"> </w:t>
-      </w:r>
-      <w:r>
-        <w:t xml:space="preserve">threshold, where expectations could be below, above, or overlapping the threshold. Stream reaches with a range of</w:t>
-      </w:r>
-      <w:r>
-        <w:t xml:space="preserve"> </w:t>
-      </w:r>
-      <w:r>
-        <w:t xml:space="preserve"> </w:t>
-      </w:r>
-      <w:r>
-        <w:t xml:space="preserve">score expectations entirely below the thresholds were considered likely constrained, whereas those with expectations entirely above were considered likely unconstrained. Reaches with score expectations that included the</w:t>
-      </w:r>
-      <w:r>
-        <w:t xml:space="preserve"> </w:t>
-      </w:r>
-      <w:r>
-        <w:t xml:space="preserve"> </w:t>
-      </w:r>
-      <w:r>
-        <w:t xml:space="preserve">thresholds were considered possibly constrained or possibly unconstrained, where the distinction was based on location of the median expectation of a reach relative to the threshold.</w:t>
-      </w:r>
-    </w:p>
-    <w:p>
-      <w:pPr>
-        <w:pStyle w:val="BodyText"/>
-      </w:pPr>
-      <w:r>
-        <w:t xml:space="preserve"> </w:t>
-      </w:r>
-      <w:r>
-        <w:t xml:space="preserve">scores from biomonitoring data were used to define performance of a sample site relative to the stream reach classification. For each of the four reach classifications (likely constrained, possibly constrained, possibly unconstrained, and likely unconstrained), the site performance was defined relative to the bounds of the expected</w:t>
-      </w:r>
-      <w:r>
-        <w:t xml:space="preserve"> </w:t>
-      </w:r>
-      <w:r>
-        <w:t xml:space="preserve"> </w:t>
-      </w:r>
-      <w:r>
-        <w:t xml:space="preserve">scores. This provided a definition of site performance that can be used to understand the observed score relative to the biological context of a reach. Sites with observed scores above the upper limit of the reach expectation (e.g., above the 95</w:t>
-      </w:r>
-      <w:r>
-        <w:t xml:space="preserve"> </w:t>
-      </w:r>
-      <w:r>
-        <w:t xml:space="preserve">percentile of expected scores) were considered "over-performing" and sites below the lower limit were "under-performing". Sites with</w:t>
-      </w:r>
-      <w:r>
-        <w:t xml:space="preserve"> </w:t>
-      </w:r>
-      <w:r>
-        <w:t xml:space="preserve"> </w:t>
-      </w:r>
-      <w:r>
-        <w:t xml:space="preserve">scores within the range of expectations were as "expected".</w:t>
+        <w:t xml:space="preserve">CSCI scores from biomonitoring data were used to define performance of a sample site relative to the stream reach classification. For each of the four reach classifications (likely constrained, possibly constrained, possibly unconstrained, and likely unconstrained), the site performance was defined relative to the bounds of the expected CSCI scores. This provided a definition of site performance that can be used to understand the observed score relative to the biological context of a reach. Sites with observed scores above the upper limit of the reach expectation (e.g., above the 95th percentile of expected scores) were considered</w:t>
+      </w:r>
+      <w:r>
+        <w:t xml:space="preserve"> </w:t>
+      </w:r>
+      <w:r>
+        <w:t xml:space="preserve">“</w:t>
+      </w:r>
+      <w:r>
+        <w:t xml:space="preserve">over-performing</w:t>
+      </w:r>
+      <w:r>
+        <w:t xml:space="preserve">”</w:t>
+      </w:r>
+      <w:r>
+        <w:t xml:space="preserve"> </w:t>
+      </w:r>
+      <w:r>
+        <w:t xml:space="preserve">and sites below the lower limit were</w:t>
+      </w:r>
+      <w:r>
+        <w:t xml:space="preserve"> </w:t>
+      </w:r>
+      <w:r>
+        <w:t xml:space="preserve">“</w:t>
+      </w:r>
+      <w:r>
+        <w:t xml:space="preserve">under-performing</w:t>
+      </w:r>
+      <w:r>
+        <w:t xml:space="preserve">”</w:t>
+      </w:r>
+      <w:r>
+        <w:t xml:space="preserve">. Sites with CSCI scores within the range of expectations were as</w:t>
+      </w:r>
+      <w:r>
+        <w:t xml:space="preserve"> </w:t>
+      </w:r>
+      <w:r>
+        <w:t xml:space="preserve">“</w:t>
+      </w:r>
+      <w:r>
+        <w:t xml:space="preserve">expected</w:t>
+      </w:r>
+      <w:r>
+        <w:t xml:space="preserve">”</w:t>
+      </w:r>
+      <w:r>
+        <w:t xml:space="preserve">.</w:t>
       </w:r>
     </w:p>
     <w:p>
@@ -1636,43 +1396,7 @@
         <w:pStyle w:val="BodyText"/>
       </w:pPr>
       <w:r>
-        <w:t xml:space="preserve">Site performance categories were further split relative to location to the selected</w:t>
-      </w:r>
-      <w:r>
-        <w:t xml:space="preserve"> </w:t>
-      </w:r>
-      <w:r>
-        <w:t xml:space="preserve"> </w:t>
-      </w:r>
-      <w:r>
-        <w:t xml:space="preserve">threshold. This final split was created with the intent that description of site scores relative to a defined threshold (e.g., impairment threshold or restoration target) should also be considered. Specifically, a fourth category of site performance for each reach classifcation was added to define a site as above or below the threshold. For a likely unconstrained reach, underperforming sites below the minimum expected score were additionally defined as being above or below the</w:t>
-      </w:r>
-      <w:r>
-        <w:t xml:space="preserve"> </w:t>
-      </w:r>
-      <w:r>
-        <w:t xml:space="preserve"> </w:t>
-      </w:r>
-      <w:r>
-        <w:t xml:space="preserve">threshold. Similarly, overperforming sites above the maximum expected score in a likely constrained reach were additionally defined as being below or above the</w:t>
-      </w:r>
-      <w:r>
-        <w:t xml:space="preserve"> </w:t>
-      </w:r>
-      <w:r>
-        <w:t xml:space="preserve"> </w:t>
-      </w:r>
-      <w:r>
-        <w:t xml:space="preserve">threshold. For possibly constrained and possibly unconstrained reaches, sites that were performing as expected were addtionally defined as being below or above the</w:t>
-      </w:r>
-      <w:r>
-        <w:t xml:space="preserve"> </w:t>
-      </w:r>
-      <w:r>
-        <w:t xml:space="preserve"> </w:t>
-      </w:r>
-      <w:r>
-        <w:t xml:space="preserve">threshold. In total, sixteen site types were defined for the three reach classification and three site performance classifications (Table</w:t>
+        <w:t xml:space="preserve">Site performance categories were further split relative to location to the selected CSCI threshold. This final split was created with the intent that description of site scores relative to a defined threshold (e.g., impairment threshold or restoration target) should also be considered. Specifically, a fourth category of site performance for each reach classifcation was added to define a site as above or below the threshold. For a likely unconstrained reach, underperforming sites below the minimum expected score were additionally defined as being above or below the CSCI threshold. Similarly, overperforming sites above the maximum expected score in a likely constrained reach were additionally defined as being below or above the CSCI threshold. For possibly constrained and possibly unconstrained reaches, sites that were performing as expected were addtionally defined as being below or above the CSCI threshold. In total, sixteen site types were defined for the three reach classification and three site performance classifications (Table</w:t>
       </w:r>
       <w:r>
         <w:t xml:space="preserve"> </w:t>
@@ -1689,49 +1413,7 @@
         <w:pStyle w:val="TableCaption"/>
       </w:pPr>
       <w:r>
-        <w:t xml:space="preserve">Table 1 Possible site types based on stream reach classification, site performance, and observed</w:t>
-      </w:r>
-      <w:r>
-        <w:t xml:space="preserve"> </w:t>
-      </w:r>
-      <w:r>
-        <w:t xml:space="preserve"> </w:t>
-      </w:r>
-      <w:r>
-        <w:t xml:space="preserve">score. The observed score column describes where a</w:t>
-      </w:r>
-      <w:r>
-        <w:t xml:space="preserve"> </w:t>
-      </w:r>
-      <w:r>
-        <w:t xml:space="preserve"> </w:t>
-      </w:r>
-      <w:r>
-        <w:t xml:space="preserve">score is observed relative to the lower and upper percentiles (e.g., 5</w:t>
-      </w:r>
-      <w:r>
-        <w:t xml:space="preserve"> </w:t>
-      </w:r>
-      <w:r>
-        <w:t xml:space="preserve">and 95</w:t>
-      </w:r>
-      <w:r>
-        <w:t xml:space="preserve">) of expected scores for a reach and the chosen</w:t>
-      </w:r>
-      <w:r>
-        <w:t xml:space="preserve"> </w:t>
-      </w:r>
-      <w:r>
-        <w:t xml:space="preserve"> </w:t>
-      </w:r>
-      <w:r>
-        <w:t xml:space="preserve">threshold (e.g., 10</w:t>
-      </w:r>
-      <w:r>
-        <w:t xml:space="preserve"> </w:t>
-      </w:r>
-      <w:r>
-        <w:t xml:space="preserve">percentile of scores at reference sites or 0.79) for nominally low or high values.</w:t>
+        <w:t xml:space="preserve">Table 1 Possible site types based on stream reach classification, site performance, and observed CSCI score. The observed score column describes where a CSCI score is observed relative to the lower and upper percentiles (e.g., 5th and 95th) of expected scores for a reach and the chosen CSCI threshold (e.g., 10th percentile of scores at reference sites or 0.79) for nominally low or high values.</w:t>
       </w:r>
     </w:p>
     <w:tbl>
@@ -1739,7 +1421,7 @@
         <w:tblStyle w:val="TableNormal"/>
         <w:tblW w:type="pct" w:w="0.0"/>
         <w:tblLook w:firstRow="1"/>
-        <w:tblCaption w:val="Table 1 Possible site types based on stream reach classification, site performance, and observed  score. The observed score column describes where a  score is observed relative to the lower and upper percentiles (e.g., 5 and 95) of expected scores for a reach and the chosen  threshold (e.g., 10 percentile of scores at reference sites or 0.79) for nominally low or high values."/>
+        <w:tblCaption w:val="Table 1 Possible site types based on stream reach classification, site performance, and observed CSCI score. The observed score column describes where a CSCI score is observed relative to the lower and upper percentiles (e.g., 5th and 95th) of expected scores for a reach and the chosen CSCI threshold (e.g., 10th percentile of scores at reference sites or 0.79) for nominally low or high values."/>
       </w:tblPr>
       <w:tblGrid/>
       <w:tr>
@@ -1822,6 +1504,12 @@
               <w:pStyle w:val="Compact"/>
               <w:jc w:val="left"/>
             </w:pPr>
+            <w:r>
+              <w:rPr>
+                <w:b/>
+              </w:rPr>
+              <w:t xml:space="preserve">likely unconstrained</w:t>
+            </w:r>
           </w:p>
         </w:tc>
         <w:tc>
@@ -1850,25 +1538,8 @@
               <w:t xml:space="preserve"> </w:t>
             </w:r>
             <w:r>
-              <w:t xml:space="preserve">95</w:t>
+              <w:t xml:space="preserve">95th</w:t>
             </w:r>
-            <m:oMath>
-              <m:sSup>
-                <m:e>
-                  <m:r>
-                    <m:t/>
-                  </m:r>
-                </m:e>
-                <m:sup>
-                  <m:r>
-                    <m:t>t</m:t>
-                  </m:r>
-                  <m:r>
-                    <m:t>h</m:t>
-                  </m:r>
-                </m:sup>
-              </m:sSup>
-            </m:oMath>
           </w:p>
         </w:tc>
         <w:tc>
@@ -1909,48 +1580,8 @@
               <w:jc w:val="left"/>
             </w:pPr>
             <w:r>
-              <w:t xml:space="preserve">5</w:t>
+              <w:t xml:space="preserve">5th to 95th</w:t>
             </w:r>
-            <m:oMath>
-              <m:sSup>
-                <m:e>
-                  <m:r>
-                    <m:t/>
-                  </m:r>
-                </m:e>
-                <m:sup>
-                  <m:r>
-                    <m:t>t</m:t>
-                  </m:r>
-                  <m:r>
-                    <m:t>h</m:t>
-                  </m:r>
-                </m:sup>
-              </m:sSup>
-            </m:oMath>
-            <w:r>
-              <w:t xml:space="preserve"> </w:t>
-            </w:r>
-            <w:r>
-              <w:t xml:space="preserve">to 95</w:t>
-            </w:r>
-            <m:oMath>
-              <m:sSup>
-                <m:e>
-                  <m:r>
-                    <m:t/>
-                  </m:r>
-                </m:e>
-                <m:sup>
-                  <m:r>
-                    <m:t>t</m:t>
-                  </m:r>
-                  <m:r>
-                    <m:t>h</m:t>
-                  </m:r>
-                </m:sup>
-              </m:sSup>
-            </m:oMath>
           </w:p>
         </w:tc>
         <w:tc>
@@ -1991,25 +1622,8 @@
               <w:jc w:val="left"/>
             </w:pPr>
             <w:r>
-              <w:t xml:space="preserve">0.79 to 5</w:t>
+              <w:t xml:space="preserve">0.79 to 5th</w:t>
             </w:r>
-            <m:oMath>
-              <m:sSup>
-                <m:e>
-                  <m:r>
-                    <m:t/>
-                  </m:r>
-                </m:e>
-                <m:sup>
-                  <m:r>
-                    <m:t>t</m:t>
-                  </m:r>
-                  <m:r>
-                    <m:t>h</m:t>
-                  </m:r>
-                </m:sup>
-              </m:sSup>
-            </m:oMath>
           </w:p>
         </w:tc>
         <w:tc>
@@ -2073,6 +1687,12 @@
               <w:pStyle w:val="Compact"/>
               <w:jc w:val="left"/>
             </w:pPr>
+            <w:r>
+              <w:rPr>
+                <w:b/>
+              </w:rPr>
+              <w:t xml:space="preserve">possibly unconstrained</w:t>
+            </w:r>
           </w:p>
         </w:tc>
         <w:tc>
@@ -2101,25 +1721,8 @@
               <w:t xml:space="preserve"> </w:t>
             </w:r>
             <w:r>
-              <w:t xml:space="preserve">95</w:t>
+              <w:t xml:space="preserve">95th</w:t>
             </w:r>
-            <m:oMath>
-              <m:sSup>
-                <m:e>
-                  <m:r>
-                    <m:t/>
-                  </m:r>
-                </m:e>
-                <m:sup>
-                  <m:r>
-                    <m:t>t</m:t>
-                  </m:r>
-                  <m:r>
-                    <m:t>h</m:t>
-                  </m:r>
-                </m:sup>
-              </m:sSup>
-            </m:oMath>
           </w:p>
         </w:tc>
         <w:tc>
@@ -2160,25 +1763,8 @@
               <w:jc w:val="left"/>
             </w:pPr>
             <w:r>
-              <w:t xml:space="preserve">0.79 to 95</w:t>
+              <w:t xml:space="preserve">0.79 to 95th</w:t>
             </w:r>
-            <m:oMath>
-              <m:sSup>
-                <m:e>
-                  <m:r>
-                    <m:t/>
-                  </m:r>
-                </m:e>
-                <m:sup>
-                  <m:r>
-                    <m:t>t</m:t>
-                  </m:r>
-                  <m:r>
-                    <m:t>h</m:t>
-                  </m:r>
-                </m:sup>
-              </m:sSup>
-            </m:oMath>
           </w:p>
         </w:tc>
         <w:tc>
@@ -2219,30 +1805,7 @@
               <w:jc w:val="left"/>
             </w:pPr>
             <w:r>
-              <w:t xml:space="preserve">5</w:t>
-            </w:r>
-            <m:oMath>
-              <m:sSup>
-                <m:e>
-                  <m:r>
-                    <m:t/>
-                  </m:r>
-                </m:e>
-                <m:sup>
-                  <m:r>
-                    <m:t>t</m:t>
-                  </m:r>
-                  <m:r>
-                    <m:t>h</m:t>
-                  </m:r>
-                </m:sup>
-              </m:sSup>
-            </m:oMath>
-            <w:r>
-              <w:t xml:space="preserve"> </w:t>
-            </w:r>
-            <w:r>
-              <w:t xml:space="preserve">to 0.79</w:t>
+              <w:t xml:space="preserve">5th to 0.79</w:t>
             </w:r>
           </w:p>
         </w:tc>
@@ -2284,25 +1847,8 @@
               <w:jc w:val="left"/>
             </w:pPr>
             <w:r>
-              <w:t xml:space="preserve">&lt; 5</w:t>
+              <w:t xml:space="preserve">&lt; 5th</w:t>
             </w:r>
-            <m:oMath>
-              <m:sSup>
-                <m:e>
-                  <m:r>
-                    <m:t/>
-                  </m:r>
-                </m:e>
-                <m:sup>
-                  <m:r>
-                    <m:t>t</m:t>
-                  </m:r>
-                  <m:r>
-                    <m:t>h</m:t>
-                  </m:r>
-                </m:sup>
-              </m:sSup>
-            </m:oMath>
           </w:p>
         </w:tc>
         <w:tc>
@@ -2324,6 +1870,12 @@
               <w:pStyle w:val="Compact"/>
               <w:jc w:val="left"/>
             </w:pPr>
+            <w:r>
+              <w:rPr>
+                <w:b/>
+              </w:rPr>
+              <w:t xml:space="preserve">possibly constrained</w:t>
+            </w:r>
           </w:p>
         </w:tc>
         <w:tc>
@@ -2352,25 +1904,8 @@
               <w:t xml:space="preserve"> </w:t>
             </w:r>
             <w:r>
-              <w:t xml:space="preserve">95</w:t>
+              <w:t xml:space="preserve">95th</w:t>
             </w:r>
-            <m:oMath>
-              <m:sSup>
-                <m:e>
-                  <m:r>
-                    <m:t/>
-                  </m:r>
-                </m:e>
-                <m:sup>
-                  <m:r>
-                    <m:t>t</m:t>
-                  </m:r>
-                  <m:r>
-                    <m:t>h</m:t>
-                  </m:r>
-                </m:sup>
-              </m:sSup>
-            </m:oMath>
           </w:p>
         </w:tc>
         <w:tc>
@@ -2411,25 +1946,8 @@
               <w:jc w:val="left"/>
             </w:pPr>
             <w:r>
-              <w:t xml:space="preserve">0.79 to 95</w:t>
+              <w:t xml:space="preserve">0.79 to 95th</w:t>
             </w:r>
-            <m:oMath>
-              <m:sSup>
-                <m:e>
-                  <m:r>
-                    <m:t/>
-                  </m:r>
-                </m:e>
-                <m:sup>
-                  <m:r>
-                    <m:t>t</m:t>
-                  </m:r>
-                  <m:r>
-                    <m:t>h</m:t>
-                  </m:r>
-                </m:sup>
-              </m:sSup>
-            </m:oMath>
           </w:p>
         </w:tc>
         <w:tc>
@@ -2470,30 +1988,7 @@
               <w:jc w:val="left"/>
             </w:pPr>
             <w:r>
-              <w:t xml:space="preserve">5</w:t>
-            </w:r>
-            <m:oMath>
-              <m:sSup>
-                <m:e>
-                  <m:r>
-                    <m:t/>
-                  </m:r>
-                </m:e>
-                <m:sup>
-                  <m:r>
-                    <m:t>t</m:t>
-                  </m:r>
-                  <m:r>
-                    <m:t>h</m:t>
-                  </m:r>
-                </m:sup>
-              </m:sSup>
-            </m:oMath>
-            <w:r>
-              <w:t xml:space="preserve"> </w:t>
-            </w:r>
-            <w:r>
-              <w:t xml:space="preserve">to 0.79</w:t>
+              <w:t xml:space="preserve">5th to 0.79</w:t>
             </w:r>
           </w:p>
         </w:tc>
@@ -2535,25 +2030,8 @@
               <w:jc w:val="left"/>
             </w:pPr>
             <w:r>
-              <w:t xml:space="preserve">&lt; 5</w:t>
+              <w:t xml:space="preserve">&lt; 5th</w:t>
             </w:r>
-            <m:oMath>
-              <m:sSup>
-                <m:e>
-                  <m:r>
-                    <m:t/>
-                  </m:r>
-                </m:e>
-                <m:sup>
-                  <m:r>
-                    <m:t>t</m:t>
-                  </m:r>
-                  <m:r>
-                    <m:t>h</m:t>
-                  </m:r>
-                </m:sup>
-              </m:sSup>
-            </m:oMath>
           </w:p>
         </w:tc>
         <w:tc>
@@ -2575,6 +2053,12 @@
               <w:pStyle w:val="Compact"/>
               <w:jc w:val="left"/>
             </w:pPr>
+            <w:r>
+              <w:rPr>
+                <w:b/>
+              </w:rPr>
+              <w:t xml:space="preserve">likely constrained</w:t>
+            </w:r>
           </w:p>
         </w:tc>
         <w:tc>
@@ -2645,30 +2129,7 @@
               <w:jc w:val="left"/>
             </w:pPr>
             <w:r>
-              <w:t xml:space="preserve">95</w:t>
-            </w:r>
-            <m:oMath>
-              <m:sSup>
-                <m:e>
-                  <m:r>
-                    <m:t/>
-                  </m:r>
-                </m:e>
-                <m:sup>
-                  <m:r>
-                    <m:t>t</m:t>
-                  </m:r>
-                  <m:r>
-                    <m:t>h</m:t>
-                  </m:r>
-                </m:sup>
-              </m:sSup>
-            </m:oMath>
-            <w:r>
-              <w:t xml:space="preserve"> </w:t>
-            </w:r>
-            <w:r>
-              <w:t xml:space="preserve">to 0.79</w:t>
+              <w:t xml:space="preserve">95th to 0.79</w:t>
             </w:r>
           </w:p>
         </w:tc>
@@ -2710,48 +2171,8 @@
               <w:jc w:val="left"/>
             </w:pPr>
             <w:r>
-              <w:t xml:space="preserve">5</w:t>
+              <w:t xml:space="preserve">5th to 95th</w:t>
             </w:r>
-            <m:oMath>
-              <m:sSup>
-                <m:e>
-                  <m:r>
-                    <m:t/>
-                  </m:r>
-                </m:e>
-                <m:sup>
-                  <m:r>
-                    <m:t>t</m:t>
-                  </m:r>
-                  <m:r>
-                    <m:t>h</m:t>
-                  </m:r>
-                </m:sup>
-              </m:sSup>
-            </m:oMath>
-            <w:r>
-              <w:t xml:space="preserve"> </w:t>
-            </w:r>
-            <w:r>
-              <w:t xml:space="preserve">to 95</w:t>
-            </w:r>
-            <m:oMath>
-              <m:sSup>
-                <m:e>
-                  <m:r>
-                    <m:t/>
-                  </m:r>
-                </m:e>
-                <m:sup>
-                  <m:r>
-                    <m:t>t</m:t>
-                  </m:r>
-                  <m:r>
-                    <m:t>h</m:t>
-                  </m:r>
-                </m:sup>
-              </m:sSup>
-            </m:oMath>
           </w:p>
         </w:tc>
         <w:tc>
@@ -2792,25 +2213,8 @@
               <w:jc w:val="left"/>
             </w:pPr>
             <w:r>
-              <w:t xml:space="preserve">&lt; 5</w:t>
+              <w:t xml:space="preserve">&lt; 5th</w:t>
             </w:r>
-            <m:oMath>
-              <m:sSup>
-                <m:e>
-                  <m:r>
-                    <m:t/>
-                  </m:r>
-                </m:e>
-                <m:sup>
-                  <m:r>
-                    <m:t>t</m:t>
-                  </m:r>
-                  <m:r>
-                    <m:t>h</m:t>
-                  </m:r>
-                </m:sup>
-              </m:sSup>
-            </m:oMath>
           </w:p>
         </w:tc>
         <w:tc>
@@ -2883,73 +2287,7 @@
         <w:pStyle w:val="FirstParagraph"/>
       </w:pPr>
       <w:r>
-        <w:t xml:space="preserve">Stream reach classifications and site performance categories depend on the range of score expectations from the landscape model and the</w:t>
-      </w:r>
-      <w:r>
-        <w:t xml:space="preserve"> </w:t>
-      </w:r>
-      <w:r>
-        <w:t xml:space="preserve"> </w:t>
-      </w:r>
-      <w:r>
-        <w:t xml:space="preserve">threshold for defining nominally low or high scores. This framework for identifying priorities was developed to allow flexibility in how the model could be applied. First, the framework can accommodate degrees of certainty in the model by allowing variation in the range of scores that are used to define a stream reach classification. The 5</w:t>
-      </w:r>
-      <w:r>
-        <w:t xml:space="preserve"> </w:t>
-      </w:r>
-      <w:r>
-        <w:t xml:space="preserve">and 95</w:t>
-      </w:r>
-      <w:r>
-        <w:t xml:space="preserve"> </w:t>
-      </w:r>
-      <w:r>
-        <w:t xml:space="preserve">percentile of expected scores at a reach are used as a default range in which a high degree of certainty in the model output is assumed. The ability to reduce this range (e.g., 25</w:t>
-      </w:r>
-      <w:r>
-        <w:t xml:space="preserve"> </w:t>
-      </w:r>
-      <w:r>
-        <w:t xml:space="preserve">to 75</w:t>
-      </w:r>
-      <w:r>
-        <w:t xml:space="preserve"> </w:t>
-      </w:r>
-      <w:r>
-        <w:t xml:space="preserve">percentile) to assume less certainty in the model is provided. The</w:t>
-      </w:r>
-      <w:r>
-        <w:t xml:space="preserve"> </w:t>
-      </w:r>
-      <w:r>
-        <w:t xml:space="preserve"> </w:t>
-      </w:r>
-      <w:r>
-        <w:t xml:space="preserve">threshold can also be changed to assess effects of relaxing or increasing flexibility in a potential definition of a regulatory standard. A threshold of 0.79 is used by default as a measure of the 10</w:t>
-      </w:r>
-      <w:r>
-        <w:t xml:space="preserve"> </w:t>
-      </w:r>
-      <w:r>
-        <w:t xml:space="preserve">percentile of scores at all reference (non-impacted) sites that were used to calibrate the</w:t>
-      </w:r>
-      <w:r>
-        <w:t xml:space="preserve"> </w:t>
-      </w:r>
-      <w:r>
-        <w:t xml:space="preserve"> </w:t>
-      </w:r>
-      <w:r>
-        <w:t xml:space="preserve">index. This value can be increased to examine effects of a more stringent threshold or decreased for a more relaxed threshold. The combined effects of changing both the certainty in the model and the</w:t>
-      </w:r>
-      <w:r>
-        <w:t xml:space="preserve"> </w:t>
-      </w:r>
-      <w:r>
-        <w:t xml:space="preserve"> </w:t>
-      </w:r>
-      <w:r>
-        <w:t xml:space="preserve">threshold were evaluated to estimate the changes in stream miles in each classification and the number of sites in each priority type.</w:t>
+        <w:t xml:space="preserve">Stream reach classifications and site performance categories depend on the range of score expectations from the landscape model and the CSCI threshold for defining nominally low or high scores. This framework for identifying priorities was developed to allow flexibility in how the model could be applied. First, the framework can accommodate degrees of certainty in the model by allowing variation in the range of scores that are used to define a stream reach classification. The 5th and 95th percentile of expected scores at a reach are used as a default range in which a high degree of certainty in the model output is assumed. The ability to reduce this range (e.g., 25th to 75th percentile) to assume less certainty in the model is provided. The CSCI threshold can also be changed to assess effects of relaxing or increasing flexibility in a potential definition of a regulatory standard. A threshold of 0.79 is used by default as a measure of the 10th percentile of scores at all reference (non-impacted) sites that were used to calibrate the CSCI index. This value can be increased to examine effects of a more stringent threshold or decreased for a more relaxed threshold. The combined effects of changing both the certainty in the model and the CSCI threshold were evaluated to estimate the changes in stream miles in each classification and the number of sites in each priority type.</w:t>
       </w:r>
     </w:p>
     <w:p>
@@ -2967,16 +2305,25 @@
         <w:pStyle w:val="FirstParagraph"/>
       </w:pPr>
       <w:r>
-        <w:t xml:space="preserve">Finally, some stream reaches were unclassifed following application of the landscape model to the statewide hydrography dataset. Unclassified reaches occurred when insufficient data in the StreamCat database were available to estimate</w:t>
-      </w:r>
-      <w:r>
-        <w:t xml:space="preserve"> </w:t>
-      </w:r>
-      <w:r>
-        <w:t xml:space="preserve"> </w:t>
-      </w:r>
-      <w:r>
-        <w:t xml:space="preserve">predictions or if a stream catchment basin could not be defined for a particular reach. The latter was more common, particularly in developed areas where engineered channels or agricultural ditches were hydrologically removed from the natural stream network. Overall, unclassified reaches were not common in the statewide dataset but they may have regional importance depending on needs of local management groups. A preliminary approach for assigning biological expectations to unclassified reaches is demonstrated for 'typically' urban and agriculture reaches that relies on the range of expectations for reaches with similar land use by region.</w:t>
+        <w:t xml:space="preserve">Finally, some stream reaches were unclassifed following application of the landscape model to the statewide hydrography dataset. Unclassified reaches occurred when insufficient data in the StreamCat database were available to estimate CSCI predictions or if a stream catchment basin could not be defined for a particular reach. The latter was more common, particularly in developed areas where engineered channels or agricultural ditches were hydrologically removed from the natural stream network. Overall, unclassified reaches were not common in the statewide dataset but they may have regional importance depending on needs of local management groups. A preliminary approach for assigning biological expectations to unclassified reaches is demonstrated for</w:t>
+      </w:r>
+      <w:r>
+        <w:t xml:space="preserve"> </w:t>
+      </w:r>
+      <w:r>
+        <w:t xml:space="preserve">‘</w:t>
+      </w:r>
+      <w:r>
+        <w:t xml:space="preserve">typically</w:t>
+      </w:r>
+      <w:r>
+        <w:t xml:space="preserve">’</w:t>
+      </w:r>
+      <w:r>
+        <w:t xml:space="preserve"> </w:t>
+      </w:r>
+      <w:r>
+        <w:t xml:space="preserve">urban and agriculture reaches that relies on the range of expectations for reaches with similar land use by region.</w:t>
       </w:r>
     </w:p>
     <w:p>
@@ -3304,7 +2651,7 @@
         </w:numPr>
       </w:pPr>
       <w:r>
-        <w:t xml:space="preserve">Field-based methods to identify constrained channels vs. landscape modelling</w:t>
+        <w:t xml:space="preserve">Field-based methods to identify constrained channels vs. landscape modelling</w:t>
       </w:r>
     </w:p>
     <w:p>
@@ -3424,7 +2771,7 @@
         </w:numPr>
       </w:pPr>
       <w:r>
-        <w:t xml:space="preserve">Changing certainty or CSCI treshold - mechanistic effects and implications. Don't cook the books.</w:t>
+        <w:t xml:space="preserve">Changing certainty or CSCI treshold - mechanistic effects and implications. Don’t cook the books.</w:t>
       </w:r>
     </w:p>
     <w:p>
@@ -4129,12 +3476,68 @@
       </w:r>
     </w:p>
     <w:sectPr>
+      <w:footerReference w:type="default" r:id="rId8"/>
       <w:pgSz w:w="12240" w:h="15840"/>
       <w:pgMar w:top="1440" w:right="1440" w:bottom="1440" w:left="1440" w:header="720" w:footer="720" w:gutter="0"/>
+      <w:lnNumType w:countBy="1" w:restart="continuous"/>
       <w:cols w:space="720"/>
+      <w:docGrid w:linePitch="326"/>
     </w:sectPr>
   </w:body>
 </w:document>
+</file>
+
+<file path=word/footer1.xml><?xml version="1.0" encoding="utf-8"?>
+<w:ftr xmlns:wpc="http://schemas.microsoft.com/office/word/2010/wordprocessingCanvas" xmlns:cx="http://schemas.microsoft.com/office/drawing/2014/chartex" xmlns:cx1="http://schemas.microsoft.com/office/drawing/2015/9/8/chartex" xmlns:cx2="http://schemas.microsoft.com/office/drawing/2015/10/21/chartex" xmlns:cx3="http://schemas.microsoft.com/office/drawing/2016/5/9/chartex" xmlns:cx4="http://schemas.microsoft.com/office/drawing/2016/5/10/chartex" xmlns:cx5="http://schemas.microsoft.com/office/drawing/2016/5/11/chartex" xmlns:cx6="http://schemas.microsoft.com/office/drawing/2016/5/12/chartex" xmlns:cx7="http://schemas.microsoft.com/office/drawing/2016/5/13/chartex" xmlns:cx8="http://schemas.microsoft.com/office/drawing/2016/5/14/chartex" xmlns:mc="http://schemas.openxmlformats.org/markup-compatibility/2006" xmlns:aink="http://schemas.microsoft.com/office/drawing/2016/ink" xmlns:am3d="http://schemas.microsoft.com/office/drawing/2017/model3d" xmlns:o="urn:schemas-microsoft-com:office:office" xmlns:r="http://schemas.openxmlformats.org/officeDocument/2006/relationships" xmlns:m="http://schemas.openxmlformats.org/officeDocument/2006/math" xmlns:v="urn:schemas-microsoft-com:vml" xmlns:wp14="http://schemas.microsoft.com/office/word/2010/wordprocessingDrawing" xmlns:wp="http://schemas.openxmlformats.org/drawingml/2006/wordprocessingDrawing" xmlns:w10="urn:schemas-microsoft-com:office:word" xmlns:w="http://schemas.openxmlformats.org/wordprocessingml/2006/main" xmlns:w14="http://schemas.microsoft.com/office/word/2010/wordml" xmlns:w15="http://schemas.microsoft.com/office/word/2012/wordml" xmlns:w16cid="http://schemas.microsoft.com/office/word/2016/wordml/cid" xmlns:w16se="http://schemas.microsoft.com/office/word/2015/wordml/symex" xmlns:wpg="http://schemas.microsoft.com/office/word/2010/wordprocessingGroup" xmlns:wpi="http://schemas.microsoft.com/office/word/2010/wordprocessingInk" xmlns:wne="http://schemas.microsoft.com/office/word/2006/wordml" xmlns:wps="http://schemas.microsoft.com/office/word/2010/wordprocessingShape" mc:Ignorable="w14 w15 w16se w16cid wp14">
+  <w:sdt>
+    <w:sdtPr>
+      <w:id w:val="1408962650"/>
+      <w:docPartObj>
+        <w:docPartGallery w:val="Page Numbers (Bottom of Page)"/>
+        <w:docPartUnique/>
+      </w:docPartObj>
+    </w:sdtPr>
+    <w:sdtEndPr>
+      <w:rPr>
+        <w:noProof/>
+      </w:rPr>
+    </w:sdtEndPr>
+    <w:sdtContent>
+      <w:p>
+        <w:pPr>
+          <w:pStyle w:val="Footer"/>
+          <w:jc w:val="right"/>
+        </w:pPr>
+        <w:r>
+          <w:fldChar w:fldCharType="begin"/>
+        </w:r>
+        <w:r>
+          <w:instrText xml:space="preserve"> PAGE   \* MERGEFORMAT </w:instrText>
+        </w:r>
+        <w:r>
+          <w:fldChar w:fldCharType="separate"/>
+        </w:r>
+        <w:r>
+          <w:rPr>
+            <w:noProof/>
+          </w:rPr>
+          <w:t>2</w:t>
+        </w:r>
+        <w:r>
+          <w:rPr>
+            <w:noProof/>
+          </w:rPr>
+          <w:fldChar w:fldCharType="end"/>
+        </w:r>
+      </w:p>
+    </w:sdtContent>
+  </w:sdt>
+  <w:p>
+    <w:pPr>
+      <w:pStyle w:val="Footer"/>
+    </w:pPr>
+  </w:p>
+</w:ftr>
 </file>
 
 <file path=word/footnotes.xml><?xml version="1.0" encoding="utf-8"?>
@@ -4646,7 +4049,7 @@
     </w:lvl>
   </w:abstractNum>
   <w:abstractNum w:abstractNumId="990">
-    <w:nsid w:val="bdd5d933"/>
+    <w:nsid w:val="a3457256"/>
     <w:multiLevelType w:val="multilevel"/>
     <w:lvl w:ilvl="0">
       <w:numFmt w:val="bullet"/>
@@ -4727,7 +4130,7 @@
     </w:lvl>
   </w:abstractNum>
   <w:abstractNum w:abstractNumId="991">
-    <w:nsid w:val="f58b4ebd"/>
+    <w:nsid w:val="9612a67d"/>
     <w:multiLevelType w:val="multilevel"/>
     <w:lvl w:ilvl="0">
       <w:numFmt w:val="bullet"/>
@@ -4927,7 +4330,7 @@
     <w:lsdException w:name="footnote text" w:semiHidden="1" w:unhideWhenUsed="1"/>
     <w:lsdException w:name="annotation text" w:semiHidden="1" w:unhideWhenUsed="1"/>
     <w:lsdException w:name="header" w:semiHidden="1" w:unhideWhenUsed="1"/>
-    <w:lsdException w:name="footer" w:semiHidden="1" w:unhideWhenUsed="1"/>
+    <w:lsdException w:name="footer" w:semiHidden="1" w:uiPriority="99" w:unhideWhenUsed="1"/>
     <w:lsdException w:name="index heading" w:semiHidden="1" w:unhideWhenUsed="1"/>
     <w:lsdException w:name="caption" w:semiHidden="1" w:unhideWhenUsed="1"/>
     <w:lsdException w:name="table of figures" w:semiHidden="1" w:unhideWhenUsed="1"/>
@@ -6189,6 +5592,61 @@
       <w:ind w:left="480"/>
     </w:pPr>
   </w:style>
+  <w:style w:type="paragraph" w:styleId="Header">
+    <w:name w:val="header"/>
+    <w:basedOn w:val="Normal"/>
+    <w:link w:val="HeaderChar"/>
+    <w:unhideWhenUsed/>
+    <w:rsid w:val="003C73CD"/>
+    <w:pPr>
+      <w:tabs>
+        <w:tab w:val="center" w:pos="4680"/>
+        <w:tab w:val="right" w:pos="9360"/>
+      </w:tabs>
+      <w:spacing w:after="0"/>
+    </w:pPr>
+  </w:style>
+  <w:style w:type="character" w:customStyle="1" w:styleId="HeaderChar">
+    <w:name w:val="Header Char"/>
+    <w:basedOn w:val="DefaultParagraphFont"/>
+    <w:link w:val="Header"/>
+    <w:rsid w:val="003C73CD"/>
+    <w:rPr>
+      <w:rFonts w:ascii="Times New Roman" w:hAnsi="Times New Roman"/>
+    </w:rPr>
+  </w:style>
+  <w:style w:type="paragraph" w:styleId="Footer">
+    <w:name w:val="footer"/>
+    <w:basedOn w:val="Normal"/>
+    <w:link w:val="FooterChar"/>
+    <w:uiPriority w:val="99"/>
+    <w:unhideWhenUsed/>
+    <w:rsid w:val="003C73CD"/>
+    <w:pPr>
+      <w:tabs>
+        <w:tab w:val="center" w:pos="4680"/>
+        <w:tab w:val="right" w:pos="9360"/>
+      </w:tabs>
+      <w:spacing w:after="0"/>
+    </w:pPr>
+  </w:style>
+  <w:style w:type="character" w:customStyle="1" w:styleId="FooterChar">
+    <w:name w:val="Footer Char"/>
+    <w:basedOn w:val="DefaultParagraphFont"/>
+    <w:link w:val="Footer"/>
+    <w:uiPriority w:val="99"/>
+    <w:rsid w:val="003C73CD"/>
+    <w:rPr>
+      <w:rFonts w:ascii="Times New Roman" w:hAnsi="Times New Roman"/>
+    </w:rPr>
+  </w:style>
+  <w:style w:type="character" w:styleId="LineNumber">
+    <w:name w:val="line number"/>
+    <w:basedOn w:val="DefaultParagraphFont"/>
+    <w:semiHidden/>
+    <w:unhideWhenUsed/>
+    <w:rsid w:val="003C73CD"/>
+  </w:style>
 </w:styles>
 </file>
 

</xml_diff>

<commit_message>
fig 2 color changes
</commit_message>
<xml_diff>
--- a/manuscript/manu_draft.docx
+++ b/manuscript/manu_draft.docx
@@ -4136,7 +4136,7 @@
     </w:lvl>
   </w:abstractNum>
   <w:abstractNum w:abstractNumId="990">
-    <w:nsid w:val="c313eb6e"/>
+    <w:nsid w:val="22920045"/>
     <w:multiLevelType w:val="multilevel"/>
     <w:lvl w:ilvl="0">
       <w:numFmt w:val="bullet"/>
@@ -4217,7 +4217,7 @@
     </w:lvl>
   </w:abstractNum>
   <w:abstractNum w:abstractNumId="991">
-    <w:nsid w:val="2407ca05"/>
+    <w:nsid w:val="4e3a7791"/>
     <w:multiLevelType w:val="multilevel"/>
     <w:lvl w:ilvl="0">
       <w:numFmt w:val="bullet"/>

</xml_diff>

<commit_message>
fig template and priority table combined
</commit_message>
<xml_diff>
--- a/manuscript/manu_draft.docx
+++ b/manuscript/manu_draft.docx
@@ -2322,7 +2322,7 @@
         <w:pStyle w:val="BodyText"/>
       </w:pPr>
       <w:r>
-        <w:t xml:space="preserve">Each site type was used to define a priority as a demonstration of how results from the landscape model can help achieve different stream management objectives. This final process relied exclusively on feedback from the stakeholder group that represented interests in monitoring, regulation, restoration, and protection. Priorities for each site type were defined accordingly with the expectation that site types will have different meanings for prioritization given the interest. Stakeholders from each sector were tasked with identifying their relevant priorities by ranking each site type from high to low priority using a blank template for reference (Figure). A brief description of the rationale for a site priority was also requested with the feedback. The final priorities were generalized into three categories that defined actions in addition to baseline monitoring and maintenance. The final priorities also assumed that existing information available for each site was</w:t>
+        <w:t xml:space="preserve">Each site type was used to define a priority as a demonstration of how results from the landscape model can help achieve different stream management objectives. This final process relied exclusively on feedback from the stakeholder group that represented interests in monitoring, regulation, restoration, and protection. Priorities for each site type were defined accordingly with the expectation that site types will have different meanings for prioritization given the interest. Stakeholders from each sector were tasked with identifying their relevant priorities by ranking each site type from high to low priority using a blank template for reference. A brief description of the rationale for a site priority was also requested with the feedback. The final priorities were generalized into three categories to recommend actions in addition to baseline monitoring and maintenance. The final priorities also assumed that existing information available for each site was</w:t>
       </w:r>
       <w:r>
         <w:t xml:space="preserve"> </w:t>
@@ -2384,16 +2384,7 @@
         <w:pStyle w:val="FirstParagraph"/>
       </w:pPr>
       <w:r>
-        <w:t xml:space="preserve">Each site type was ranked as high, medium, or low priority for each action (Table</w:t>
-      </w:r>
-      <w:r>
-        <w:t xml:space="preserve"> </w:t>
-      </w:r>
-      <w:r>
-        <w:t xml:space="preserve">2</w:t>
-      </w:r>
-      <w:r>
-        <w:t xml:space="preserve">). No priority assigned to an action for a stream type was indication that baseline monitoring and maintenance was sufficient for a site type.</w:t>
+        <w:t xml:space="preserve">Each site type was ranked as high, medium, or low priority for each action. No priority assigned to an action for a stream type was indication that baseline monitoring and maintenance was sufficient for a site type.</w:t>
       </w:r>
     </w:p>
     <w:p>
@@ -2410,12 +2401,108 @@
         <w:t xml:space="preserve"> </w:t>
       </w:r>
       <w:r>
-        <w:t xml:space="preserve">Site types template figure for prioritization</w:t>
-      </w:r>
-    </w:p>
-    <w:p>
-      <w:pPr>
-        <w:pStyle w:val="BodyText"/>
+        <w:t xml:space="preserve">App screenshot</w:t>
+      </w:r>
+    </w:p>
+    <w:p>
+      <w:pPr>
+        <w:pStyle w:val="Heading2"/>
+      </w:pPr>
+      <w:bookmarkStart w:id="41" w:name="sensitivity-analyses"/>
+      <w:bookmarkEnd w:id="41"/>
+      <w:r>
+        <w:t xml:space="preserve">Sensitivity analyses</w:t>
+      </w:r>
+    </w:p>
+    <w:p>
+      <w:pPr>
+        <w:pStyle w:val="FirstParagraph"/>
+      </w:pPr>
+      <w:r>
+        <w:t xml:space="preserve">Stream reach classifications and site performance categories depend on the range of score expectations from the landscape model and the CSCI threshold for defining nominally low or high scores. This framework for identifying priorities was developed to allow flexibility in how the model could be applied. First, the framework can accommodate degrees of certainty in the model by allowing variation in the range of scores that are used to define a stream reach classification. The 5th and 95th percentile of expected scores at a reach are used as a default range in which a high degree of certainty in the model output is assumed. The ability to reduce this range (e.g., 25th to 75th percentile) to assume less certainty in the model is provided. The CSCI threshold can also be changed to assess effects of relaxing or increasing flexibility in a potential definition of a regulatory standard. A threshold of 0.79 is used by default as a measure of the 10th percentile of scores at all reference (non-impacted) sites that were used to calibrate the CSCI index. This value can be increased to examine effects of a more stringent threshold or decreased for a more relaxed threshold. The combined effects of changing both the certainty in the model and the CSCI threshold were evaluated to estimate the changes in stream miles in each classification and the number of sites in each priority type.</w:t>
+      </w:r>
+    </w:p>
+    <w:p>
+      <w:pPr>
+        <w:pStyle w:val="Heading2"/>
+      </w:pPr>
+      <w:bookmarkStart w:id="42" w:name="unclassified-reaches"/>
+      <w:bookmarkEnd w:id="42"/>
+      <w:r>
+        <w:t xml:space="preserve">Unclassified reaches</w:t>
+      </w:r>
+    </w:p>
+    <w:p>
+      <w:pPr>
+        <w:pStyle w:val="FirstParagraph"/>
+      </w:pPr>
+      <w:r>
+        <w:t xml:space="preserve">Finally, some stream reaches were unclassifed following application of the landscape model to the statewide hydrography dataset. Unclassified reaches occurred when insufficient data in the StreamCat database were available to estimate CSCI predictions or if a stream catchment basin could not be defined for a particular reach. The latter was more common, particularly in developed areas where engineered channels or agricultural ditches were hydrologically removed from the natural stream network. Overall, unclassified reaches were not common in the statewide dataset but they may have regional importance depending on needs of local management groups. A preliminary approach for assigning biological expectations to unclassified reaches is demonstrated for</w:t>
+      </w:r>
+      <w:r>
+        <w:t xml:space="preserve"> </w:t>
+      </w:r>
+      <w:r>
+        <w:t xml:space="preserve">‘</w:t>
+      </w:r>
+      <w:r>
+        <w:t xml:space="preserve">typically</w:t>
+      </w:r>
+      <w:r>
+        <w:t xml:space="preserve">’</w:t>
+      </w:r>
+      <w:r>
+        <w:t xml:space="preserve"> </w:t>
+      </w:r>
+      <w:r>
+        <w:t xml:space="preserve">urban and agriculture reaches that relies on the range of expectations for reaches with similar land use by region.</w:t>
+      </w:r>
+    </w:p>
+    <w:p>
+      <w:pPr>
+        <w:pStyle w:val="Heading1"/>
+      </w:pPr>
+      <w:bookmarkStart w:id="43" w:name="results"/>
+      <w:bookmarkEnd w:id="43"/>
+      <w:r>
+        <w:t xml:space="preserve">Results</w:t>
+      </w:r>
+    </w:p>
+    <w:p>
+      <w:pPr>
+        <w:pStyle w:val="Heading3"/>
+      </w:pPr>
+      <w:bookmarkStart w:id="44" w:name="state-wide-patterns"/>
+      <w:bookmarkEnd w:id="44"/>
+      <w:r>
+        <w:t xml:space="preserve">State-wide patterns</w:t>
+      </w:r>
+    </w:p>
+    <w:p>
+      <w:pPr>
+        <w:numPr>
+          <w:numId w:val="1004"/>
+          <w:ilvl w:val="0"/>
+        </w:numPr>
+      </w:pPr>
+      <w:r>
+        <w:t xml:space="preserve">Where does the model perform well, how does performance vary with validation and calibration datasets.</w:t>
+      </w:r>
+    </w:p>
+    <w:p>
+      <w:pPr>
+        <w:numPr>
+          <w:numId w:val="1004"/>
+          <w:ilvl w:val="0"/>
+        </w:numPr>
+      </w:pPr>
+      <w:r>
+        <w:t xml:space="preserve">What is the consistency of patterns? For example, percent stream miles as xyz by PSA.</w:t>
+      </w:r>
+    </w:p>
+    <w:p>
+      <w:pPr>
+        <w:pStyle w:val="FirstParagraph"/>
       </w:pPr>
       <w:r>
         <w:rPr>
@@ -2427,103 +2514,39 @@
         <w:t xml:space="preserve"> </w:t>
       </w:r>
       <w:r>
-        <w:t xml:space="preserve">App screenshot</w:t>
-      </w:r>
-    </w:p>
-    <w:p>
-      <w:pPr>
-        <w:pStyle w:val="Heading2"/>
-      </w:pPr>
-      <w:bookmarkStart w:id="41" w:name="sensitivity-analyses"/>
-      <w:bookmarkEnd w:id="41"/>
-      <w:r>
-        <w:t xml:space="preserve">Sensitivity analyses</w:t>
-      </w:r>
-    </w:p>
-    <w:p>
-      <w:pPr>
-        <w:pStyle w:val="FirstParagraph"/>
-      </w:pPr>
-      <w:r>
-        <w:t xml:space="preserve">Stream reach classifications and site performance categories depend on the range of score expectations from the landscape model and the CSCI threshold for defining nominally low or high scores. This framework for identifying priorities was developed to allow flexibility in how the model could be applied. First, the framework can accommodate degrees of certainty in the model by allowing variation in the range of scores that are used to define a stream reach classification. The 5th and 95th percentile of expected scores at a reach are used as a default range in which a high degree of certainty in the model output is assumed. The ability to reduce this range (e.g., 25th to 75th percentile) to assume less certainty in the model is provided. The CSCI threshold can also be changed to assess effects of relaxing or increasing flexibility in a potential definition of a regulatory standard. A threshold of 0.79 is used by default as a measure of the 10th percentile of scores at all reference (non-impacted) sites that were used to calibrate the CSCI index. This value can be increased to examine effects of a more stringent threshold or decreased for a more relaxed threshold. The combined effects of changing both the certainty in the model and the CSCI threshold were evaluated to estimate the changes in stream miles in each classification and the number of sites in each priority type.</w:t>
-      </w:r>
-    </w:p>
-    <w:p>
-      <w:pPr>
-        <w:pStyle w:val="Heading2"/>
-      </w:pPr>
-      <w:bookmarkStart w:id="42" w:name="unclassified-reaches"/>
-      <w:bookmarkEnd w:id="42"/>
-      <w:r>
-        <w:t xml:space="preserve">Unclassified reaches</w:t>
-      </w:r>
-    </w:p>
-    <w:p>
-      <w:pPr>
-        <w:pStyle w:val="FirstParagraph"/>
-      </w:pPr>
-      <w:r>
-        <w:t xml:space="preserve">Finally, some stream reaches were unclassifed following application of the landscape model to the statewide hydrography dataset. Unclassified reaches occurred when insufficient data in the StreamCat database were available to estimate CSCI predictions or if a stream catchment basin could not be defined for a particular reach. The latter was more common, particularly in developed areas where engineered channels or agricultural ditches were hydrologically removed from the natural stream network. Overall, unclassified reaches were not common in the statewide dataset but they may have regional importance depending on needs of local management groups. A preliminary approach for assigning biological expectations to unclassified reaches is demonstrated for</w:t>
-      </w:r>
-      <w:r>
-        <w:t xml:space="preserve"> </w:t>
-      </w:r>
-      <w:r>
-        <w:t xml:space="preserve">‘</w:t>
-      </w:r>
-      <w:r>
-        <w:t xml:space="preserve">typically</w:t>
-      </w:r>
-      <w:r>
-        <w:t xml:space="preserve">’</w:t>
-      </w:r>
-      <w:r>
-        <w:t xml:space="preserve"> </w:t>
-      </w:r>
-      <w:r>
-        <w:t xml:space="preserve">urban and agriculture reaches that relies on the range of expectations for reaches with similar land use by region.</w:t>
-      </w:r>
-    </w:p>
-    <w:p>
-      <w:pPr>
-        <w:pStyle w:val="Heading1"/>
-      </w:pPr>
-      <w:bookmarkStart w:id="43" w:name="results"/>
-      <w:bookmarkEnd w:id="43"/>
-      <w:r>
-        <w:t xml:space="preserve">Results</w:t>
+        <w:t xml:space="preserve">Statewide map.</w:t>
       </w:r>
     </w:p>
     <w:p>
       <w:pPr>
         <w:pStyle w:val="Heading3"/>
       </w:pPr>
-      <w:bookmarkStart w:id="44" w:name="state-wide-patterns"/>
-      <w:bookmarkEnd w:id="44"/>
-      <w:r>
-        <w:t xml:space="preserve">State-wide patterns</w:t>
+      <w:bookmarkStart w:id="45" w:name="case-study"/>
+      <w:bookmarkEnd w:id="45"/>
+      <w:r>
+        <w:t xml:space="preserve">Case study</w:t>
       </w:r>
     </w:p>
     <w:p>
       <w:pPr>
         <w:numPr>
-          <w:numId w:val="1004"/>
+          <w:numId w:val="1005"/>
           <w:ilvl w:val="0"/>
         </w:numPr>
       </w:pPr>
       <w:r>
-        <w:t xml:space="preserve">Where does the model perform well, how does performance vary with validation and calibration datasets.</w:t>
+        <w:t xml:space="preserve">Extent, classification, prioritization</w:t>
       </w:r>
     </w:p>
     <w:p>
       <w:pPr>
         <w:numPr>
-          <w:numId w:val="1004"/>
+          <w:numId w:val="1005"/>
           <w:ilvl w:val="0"/>
         </w:numPr>
       </w:pPr>
       <w:r>
-        <w:t xml:space="preserve">What is the consistency of patterns? For example, percent stream miles as xyz by PSA.</w:t>
+        <w:t xml:space="preserve">Relationships with environmental variables for constrained/unconstrained locations. Maybe apply to hardened/non-hardened reaches in constrained locations.</w:t>
       </w:r>
     </w:p>
     <w:p>
@@ -2540,878 +2563,82 @@
         <w:t xml:space="preserve"> </w:t>
       </w:r>
       <w:r>
-        <w:t xml:space="preserve">Statewide map.</w:t>
+        <w:t xml:space="preserve">Summary of extent of reach classification, site performance, selected examples</w:t>
+      </w:r>
+    </w:p>
+    <w:p>
+      <w:pPr>
+        <w:pStyle w:val="FigureWithCaption"/>
+      </w:pPr>
+      <w:r>
+        <w:drawing>
+          <wp:inline>
+            <wp:extent cx="5943600" cy="3782290"/>
+            <wp:effectExtent b="0" l="0" r="0" t="0"/>
+            <wp:docPr descr="Figure 3 Template provided to stakeholders for priorization of recommended actions for each stream type. The stream types relate to the stream class for the biological expectation (lu: likely unconstrained, pu: possibly unconstrained, pc: possibly constrained, lc: likely constrained), site performance from observed CSCI score (os: over scoring, e: expected, us: under scoring), and location of the score relative to a hypothetical biological threshold (dashed line, above or below). Horizontal lines are the range of expected CSCI score for a site with tick marks for the median. See Table 1 for precise definitions. Priority actions defined by a stakeholder group are shown on teh right for each stream type. Actions are generalized as investigate, protect, or monitor as high (H), medium (M), or low (L) priority. Blank cells indicate that no additional measures are recommended beyond the baseline monitoring and maintenance practiced at all sites." title="" id="1" name="Picture"/>
+            <a:graphic>
+              <a:graphicData uri="http://schemas.openxmlformats.org/drawingml/2006/picture">
+                <pic:pic>
+                  <pic:nvPicPr>
+                    <pic:cNvPr descr="figs/pritem.png" id="0" name="Picture"/>
+                    <pic:cNvPicPr>
+                      <a:picLocks noChangeArrowheads="1" noChangeAspect="1"/>
+                    </pic:cNvPicPr>
+                  </pic:nvPicPr>
+                  <pic:blipFill>
+                    <a:blip r:embed="rId46"/>
+                    <a:stretch>
+                      <a:fillRect/>
+                    </a:stretch>
+                  </pic:blipFill>
+                  <pic:spPr bwMode="auto">
+                    <a:xfrm>
+                      <a:off x="0" y="0"/>
+                      <a:ext cx="5943600" cy="3782290"/>
+                    </a:xfrm>
+                    <a:prstGeom prst="rect">
+                      <a:avLst/>
+                    </a:prstGeom>
+                    <a:noFill/>
+                    <a:ln w="9525">
+                      <a:noFill/>
+                      <a:headEnd/>
+                      <a:tailEnd/>
+                    </a:ln>
+                  </pic:spPr>
+                </pic:pic>
+              </a:graphicData>
+            </a:graphic>
+          </wp:inline>
+        </w:drawing>
+      </w:r>
+    </w:p>
+    <w:p>
+      <w:pPr>
+        <w:pStyle w:val="ImageCaption"/>
+      </w:pPr>
+      <w:r>
+        <w:t xml:space="preserve">Figure 3 Template provided to stakeholders for priorization of recommended actions for each stream type. The stream types relate to the stream class for the biological expectation (lu: likely unconstrained, pu: possibly unconstrained, pc: possibly constrained, lc: likely constrained), site performance from observed CSCI score (os: over scoring, e: expected, us: under scoring), and location of the score relative to a hypothetical biological threshold (dashed line, above or below). Horizontal lines are the range of expected CSCI score for a site with tick marks for the median. See Table</w:t>
+      </w:r>
+      <w:r>
+        <w:t xml:space="preserve"> </w:t>
+      </w:r>
+      <w:r>
+        <w:t xml:space="preserve">1</w:t>
+      </w:r>
+      <w:r>
+        <w:t xml:space="preserve"> </w:t>
+      </w:r>
+      <w:r>
+        <w:t xml:space="preserve">for precise definitions. Priority actions defined by a stakeholder group are shown on teh right for each stream type. Actions are generalized as investigate, protect, or monitor as high (H), medium (M), or low (L) priority. Blank cells indicate that no additional measures are recommended beyond the baseline monitoring and maintenance practiced at all sites.</w:t>
       </w:r>
     </w:p>
     <w:p>
       <w:pPr>
         <w:pStyle w:val="Heading3"/>
       </w:pPr>
-      <w:bookmarkStart w:id="45" w:name="case-study"/>
-      <w:bookmarkEnd w:id="45"/>
-      <w:r>
-        <w:t xml:space="preserve">Case study</w:t>
-      </w:r>
-    </w:p>
-    <w:p>
-      <w:pPr>
-        <w:numPr>
-          <w:numId w:val="1005"/>
-          <w:ilvl w:val="0"/>
-        </w:numPr>
-      </w:pPr>
-      <w:r>
-        <w:t xml:space="preserve">Extent, classification, prioritization</w:t>
-      </w:r>
-    </w:p>
-    <w:p>
-      <w:pPr>
-        <w:numPr>
-          <w:numId w:val="1005"/>
-          <w:ilvl w:val="0"/>
-        </w:numPr>
-      </w:pPr>
-      <w:r>
-        <w:t xml:space="preserve">Relationships with environmental variables for constrained/unconstrained locations. Maybe apply to hardened/non-hardened reaches in constrained locations.</w:t>
-      </w:r>
-    </w:p>
-    <w:p>
-      <w:pPr>
-        <w:pStyle w:val="FirstParagraph"/>
-      </w:pPr>
-      <w:r>
-        <w:rPr>
-          <w:i/>
-        </w:rPr>
-        <w:t xml:space="preserve">Figure</w:t>
-      </w:r>
-      <w:r>
-        <w:t xml:space="preserve"> </w:t>
-      </w:r>
-      <w:r>
-        <w:t xml:space="preserve">Summary of extent of reach classification, site performance, selected examples</w:t>
-      </w:r>
-    </w:p>
-    <w:p>
-      <w:pPr>
-        <w:pStyle w:val="TableCaption"/>
-      </w:pPr>
-      <w:r>
-        <w:t xml:space="preserve">Table 2 Priority actions defined by a stakeholder group for stream types in the SGR watershed. Actions are generalized as investigate, protect, or monitor as high (H), medium (M), or low (L) priority. All stream types are assumed to have baseline monitoring and maintainence (e.g., ongoing practices) such that priority actions are additional recommendations. See Table</w:t>
-      </w:r>
-      <w:r>
-        <w:t xml:space="preserve"> </w:t>
-      </w:r>
-      <w:r>
-        <w:t xml:space="preserve">1</w:t>
-      </w:r>
-      <w:r>
-        <w:t xml:space="preserve"> </w:t>
-      </w:r>
-      <w:r>
-        <w:t xml:space="preserve">for a description of types and the text for definitions of each action.</w:t>
-      </w:r>
-    </w:p>
-    <w:tbl>
-      <w:tblPr>
-        <w:tblStyle w:val="TableNormal"/>
-        <w:tblW w:type="pct" w:w="0.0"/>
-        <w:tblLook w:firstRow="1"/>
-        <w:tblCaption w:val="Table 2 Priority actions defined by a stakeholder group for stream types in the SGR watershed. Actions are generalized as investigate, protect, or monitor as high (H), medium (M), or low (L) priority. All stream types are assumed to have baseline monitoring and maintainence (e.g., ongoing practices) such that priority actions are additional recommendations. See Table 1 for a description of types and the text for definitions of each action."/>
-      </w:tblPr>
-      <w:tblGrid/>
-      <w:tr>
-        <w:trPr>
-          <w:cnfStyle w:firstRow="1"/>
-        </w:trPr>
-        <w:tc>
-          <w:tcPr>
-            <w:tcBorders>
-              <w:bottom w:val="single"/>
-            </w:tcBorders>
-            <w:vAlign w:val="bottom"/>
-          </w:tcPr>
-          <w:p>
-            <w:pPr>
-              <w:pStyle w:val="Compact"/>
-              <w:jc w:val="left"/>
-            </w:pPr>
-            <w:r>
-              <w:t xml:space="preserve">Type</w:t>
-            </w:r>
-          </w:p>
-        </w:tc>
-        <w:tc>
-          <w:tcPr>
-            <w:tcBorders>
-              <w:bottom w:val="single"/>
-            </w:tcBorders>
-            <w:vAlign w:val="bottom"/>
-          </w:tcPr>
-          <w:p>
-            <w:pPr>
-              <w:pStyle w:val="Compact"/>
-              <w:jc w:val="left"/>
-            </w:pPr>
-            <w:r>
-              <w:t xml:space="preserve">Investigate</w:t>
-            </w:r>
-          </w:p>
-        </w:tc>
-        <w:tc>
-          <w:tcPr>
-            <w:tcBorders>
-              <w:bottom w:val="single"/>
-            </w:tcBorders>
-            <w:vAlign w:val="bottom"/>
-          </w:tcPr>
-          <w:p>
-            <w:pPr>
-              <w:pStyle w:val="Compact"/>
-              <w:jc w:val="left"/>
-            </w:pPr>
-            <w:r>
-              <w:t xml:space="preserve">Protect</w:t>
-            </w:r>
-          </w:p>
-        </w:tc>
-        <w:tc>
-          <w:tcPr>
-            <w:tcBorders>
-              <w:bottom w:val="single"/>
-            </w:tcBorders>
-            <w:vAlign w:val="bottom"/>
-          </w:tcPr>
-          <w:p>
-            <w:pPr>
-              <w:pStyle w:val="Compact"/>
-              <w:jc w:val="left"/>
-            </w:pPr>
-            <w:r>
-              <w:t xml:space="preserve">Restore</w:t>
-            </w:r>
-          </w:p>
-        </w:tc>
-      </w:tr>
-      <w:tr>
-        <w:tc>
-          <w:p>
-            <w:pPr>
-              <w:pStyle w:val="Compact"/>
-              <w:jc w:val="left"/>
-            </w:pPr>
-            <w:r>
-              <w:rPr>
-                <w:b/>
-              </w:rPr>
-              <w:t xml:space="preserve">1</w:t>
-            </w:r>
-          </w:p>
-        </w:tc>
-        <w:tc>
-          <w:p>
-            <w:pPr>
-              <w:pStyle w:val="Compact"/>
-              <w:jc w:val="left"/>
-            </w:pPr>
-            <w:r>
-              <w:t xml:space="preserve">H</w:t>
-            </w:r>
-          </w:p>
-        </w:tc>
-        <w:tc>
-          <w:p>
-            <w:pPr>
-              <w:pStyle w:val="Compact"/>
-              <w:jc w:val="left"/>
-            </w:pPr>
-            <w:r>
-              <w:t xml:space="preserve">H</w:t>
-            </w:r>
-          </w:p>
-        </w:tc>
-        <w:tc>
-          <w:p>
-            <w:pPr>
-              <w:pStyle w:val="Compact"/>
-            </w:pPr>
-          </w:p>
-        </w:tc>
-      </w:tr>
-      <w:tr>
-        <w:tc>
-          <w:p>
-            <w:pPr>
-              <w:pStyle w:val="Compact"/>
-              <w:jc w:val="left"/>
-            </w:pPr>
-            <w:r>
-              <w:rPr>
-                <w:b/>
-              </w:rPr>
-              <w:t xml:space="preserve">2</w:t>
-            </w:r>
-          </w:p>
-        </w:tc>
-        <w:tc>
-          <w:p>
-            <w:pPr>
-              <w:pStyle w:val="Compact"/>
-            </w:pPr>
-          </w:p>
-        </w:tc>
-        <w:tc>
-          <w:p>
-            <w:pPr>
-              <w:pStyle w:val="Compact"/>
-              <w:jc w:val="left"/>
-            </w:pPr>
-            <w:r>
-              <w:t xml:space="preserve">M</w:t>
-            </w:r>
-          </w:p>
-        </w:tc>
-        <w:tc>
-          <w:p>
-            <w:pPr>
-              <w:pStyle w:val="Compact"/>
-            </w:pPr>
-          </w:p>
-        </w:tc>
-      </w:tr>
-      <w:tr>
-        <w:tc>
-          <w:p>
-            <w:pPr>
-              <w:pStyle w:val="Compact"/>
-              <w:jc w:val="left"/>
-            </w:pPr>
-            <w:r>
-              <w:rPr>
-                <w:b/>
-              </w:rPr>
-              <w:t xml:space="preserve">3</w:t>
-            </w:r>
-          </w:p>
-        </w:tc>
-        <w:tc>
-          <w:p>
-            <w:pPr>
-              <w:pStyle w:val="Compact"/>
-              <w:jc w:val="left"/>
-            </w:pPr>
-            <w:r>
-              <w:t xml:space="preserve">H</w:t>
-            </w:r>
-          </w:p>
-        </w:tc>
-        <w:tc>
-          <w:p>
-            <w:pPr>
-              <w:pStyle w:val="Compact"/>
-              <w:jc w:val="left"/>
-            </w:pPr>
-            <w:r>
-              <w:t xml:space="preserve">M</w:t>
-            </w:r>
-          </w:p>
-        </w:tc>
-        <w:tc>
-          <w:p>
-            <w:pPr>
-              <w:pStyle w:val="Compact"/>
-              <w:jc w:val="left"/>
-            </w:pPr>
-            <w:r>
-              <w:t xml:space="preserve">M</w:t>
-            </w:r>
-          </w:p>
-        </w:tc>
-      </w:tr>
-      <w:tr>
-        <w:tc>
-          <w:p>
-            <w:pPr>
-              <w:pStyle w:val="Compact"/>
-              <w:jc w:val="left"/>
-            </w:pPr>
-            <w:r>
-              <w:rPr>
-                <w:b/>
-              </w:rPr>
-              <w:t xml:space="preserve">4</w:t>
-            </w:r>
-          </w:p>
-        </w:tc>
-        <w:tc>
-          <w:p>
-            <w:pPr>
-              <w:pStyle w:val="Compact"/>
-              <w:jc w:val="left"/>
-            </w:pPr>
-            <w:r>
-              <w:t xml:space="preserve">H</w:t>
-            </w:r>
-          </w:p>
-        </w:tc>
-        <w:tc>
-          <w:p>
-            <w:pPr>
-              <w:pStyle w:val="Compact"/>
-            </w:pPr>
-          </w:p>
-        </w:tc>
-        <w:tc>
-          <w:p>
-            <w:pPr>
-              <w:pStyle w:val="Compact"/>
-              <w:jc w:val="left"/>
-            </w:pPr>
-            <w:r>
-              <w:t xml:space="preserve">H</w:t>
-            </w:r>
-          </w:p>
-        </w:tc>
-      </w:tr>
-      <w:tr>
-        <w:tc>
-          <w:p>
-            <w:pPr>
-              <w:pStyle w:val="Compact"/>
-              <w:jc w:val="left"/>
-            </w:pPr>
-            <w:r>
-              <w:rPr>
-                <w:b/>
-              </w:rPr>
-              <w:t xml:space="preserve">5</w:t>
-            </w:r>
-          </w:p>
-        </w:tc>
-        <w:tc>
-          <w:p>
-            <w:pPr>
-              <w:pStyle w:val="Compact"/>
-              <w:jc w:val="left"/>
-            </w:pPr>
-            <w:r>
-              <w:t xml:space="preserve">H</w:t>
-            </w:r>
-          </w:p>
-        </w:tc>
-        <w:tc>
-          <w:p>
-            <w:pPr>
-              <w:pStyle w:val="Compact"/>
-              <w:jc w:val="left"/>
-            </w:pPr>
-            <w:r>
-              <w:t xml:space="preserve">H</w:t>
-            </w:r>
-          </w:p>
-        </w:tc>
-        <w:tc>
-          <w:p>
-            <w:pPr>
-              <w:pStyle w:val="Compact"/>
-            </w:pPr>
-          </w:p>
-        </w:tc>
-      </w:tr>
-      <w:tr>
-        <w:tc>
-          <w:p>
-            <w:pPr>
-              <w:pStyle w:val="Compact"/>
-              <w:jc w:val="left"/>
-            </w:pPr>
-            <w:r>
-              <w:rPr>
-                <w:b/>
-              </w:rPr>
-              <w:t xml:space="preserve">6</w:t>
-            </w:r>
-          </w:p>
-        </w:tc>
-        <w:tc>
-          <w:p>
-            <w:pPr>
-              <w:pStyle w:val="Compact"/>
-            </w:pPr>
-          </w:p>
-        </w:tc>
-        <w:tc>
-          <w:p>
-            <w:pPr>
-              <w:pStyle w:val="Compact"/>
-              <w:jc w:val="left"/>
-            </w:pPr>
-            <w:r>
-              <w:t xml:space="preserve">M</w:t>
-            </w:r>
-          </w:p>
-        </w:tc>
-        <w:tc>
-          <w:p>
-            <w:pPr>
-              <w:pStyle w:val="Compact"/>
-            </w:pPr>
-          </w:p>
-        </w:tc>
-      </w:tr>
-      <w:tr>
-        <w:tc>
-          <w:p>
-            <w:pPr>
-              <w:pStyle w:val="Compact"/>
-              <w:jc w:val="left"/>
-            </w:pPr>
-            <w:r>
-              <w:rPr>
-                <w:b/>
-              </w:rPr>
-              <w:t xml:space="preserve">7</w:t>
-            </w:r>
-          </w:p>
-        </w:tc>
-        <w:tc>
-          <w:p>
-            <w:pPr>
-              <w:pStyle w:val="Compact"/>
-              <w:jc w:val="left"/>
-            </w:pPr>
-            <w:r>
-              <w:t xml:space="preserve">H</w:t>
-            </w:r>
-          </w:p>
-        </w:tc>
-        <w:tc>
-          <w:p>
-            <w:pPr>
-              <w:pStyle w:val="Compact"/>
-              <w:jc w:val="left"/>
-            </w:pPr>
-            <w:r>
-              <w:t xml:space="preserve">M</w:t>
-            </w:r>
-          </w:p>
-        </w:tc>
-        <w:tc>
-          <w:p>
-            <w:pPr>
-              <w:pStyle w:val="Compact"/>
-              <w:jc w:val="left"/>
-            </w:pPr>
-            <w:r>
-              <w:t xml:space="preserve">M</w:t>
-            </w:r>
-          </w:p>
-        </w:tc>
-      </w:tr>
-      <w:tr>
-        <w:tc>
-          <w:p>
-            <w:pPr>
-              <w:pStyle w:val="Compact"/>
-              <w:jc w:val="left"/>
-            </w:pPr>
-            <w:r>
-              <w:rPr>
-                <w:b/>
-              </w:rPr>
-              <w:t xml:space="preserve">8</w:t>
-            </w:r>
-          </w:p>
-        </w:tc>
-        <w:tc>
-          <w:p>
-            <w:pPr>
-              <w:pStyle w:val="Compact"/>
-              <w:jc w:val="left"/>
-            </w:pPr>
-            <w:r>
-              <w:t xml:space="preserve">H</w:t>
-            </w:r>
-          </w:p>
-        </w:tc>
-        <w:tc>
-          <w:p>
-            <w:pPr>
-              <w:pStyle w:val="Compact"/>
-            </w:pPr>
-          </w:p>
-        </w:tc>
-        <w:tc>
-          <w:p>
-            <w:pPr>
-              <w:pStyle w:val="Compact"/>
-              <w:jc w:val="left"/>
-            </w:pPr>
-            <w:r>
-              <w:t xml:space="preserve">H</w:t>
-            </w:r>
-          </w:p>
-        </w:tc>
-      </w:tr>
-      <w:tr>
-        <w:tc>
-          <w:p>
-            <w:pPr>
-              <w:pStyle w:val="Compact"/>
-              <w:jc w:val="left"/>
-            </w:pPr>
-            <w:r>
-              <w:rPr>
-                <w:b/>
-              </w:rPr>
-              <w:t xml:space="preserve">9</w:t>
-            </w:r>
-          </w:p>
-        </w:tc>
-        <w:tc>
-          <w:p>
-            <w:pPr>
-              <w:pStyle w:val="Compact"/>
-              <w:jc w:val="left"/>
-            </w:pPr>
-            <w:r>
-              <w:t xml:space="preserve">M</w:t>
-            </w:r>
-          </w:p>
-        </w:tc>
-        <w:tc>
-          <w:p>
-            <w:pPr>
-              <w:pStyle w:val="Compact"/>
-              <w:jc w:val="left"/>
-            </w:pPr>
-            <w:r>
-              <w:t xml:space="preserve">H</w:t>
-            </w:r>
-          </w:p>
-        </w:tc>
-        <w:tc>
-          <w:p>
-            <w:pPr>
-              <w:pStyle w:val="Compact"/>
-            </w:pPr>
-          </w:p>
-        </w:tc>
-      </w:tr>
-      <w:tr>
-        <w:tc>
-          <w:p>
-            <w:pPr>
-              <w:pStyle w:val="Compact"/>
-              <w:jc w:val="left"/>
-            </w:pPr>
-            <w:r>
-              <w:rPr>
-                <w:b/>
-              </w:rPr>
-              <w:t xml:space="preserve">10</w:t>
-            </w:r>
-          </w:p>
-        </w:tc>
-        <w:tc>
-          <w:p>
-            <w:pPr>
-              <w:pStyle w:val="Compact"/>
-              <w:jc w:val="left"/>
-            </w:pPr>
-            <w:r>
-              <w:t xml:space="preserve">M</w:t>
-            </w:r>
-          </w:p>
-        </w:tc>
-        <w:tc>
-          <w:p>
-            <w:pPr>
-              <w:pStyle w:val="Compact"/>
-            </w:pPr>
-          </w:p>
-        </w:tc>
-        <w:tc>
-          <w:p>
-            <w:pPr>
-              <w:pStyle w:val="Compact"/>
-              <w:jc w:val="left"/>
-            </w:pPr>
-            <w:r>
-              <w:t xml:space="preserve">L</w:t>
-            </w:r>
-          </w:p>
-        </w:tc>
-      </w:tr>
-      <w:tr>
-        <w:tc>
-          <w:p>
-            <w:pPr>
-              <w:pStyle w:val="Compact"/>
-              <w:jc w:val="left"/>
-            </w:pPr>
-            <w:r>
-              <w:rPr>
-                <w:b/>
-              </w:rPr>
-              <w:t xml:space="preserve">11</w:t>
-            </w:r>
-          </w:p>
-        </w:tc>
-        <w:tc>
-          <w:p>
-            <w:pPr>
-              <w:pStyle w:val="Compact"/>
-            </w:pPr>
-          </w:p>
-        </w:tc>
-        <w:tc>
-          <w:p>
-            <w:pPr>
-              <w:pStyle w:val="Compact"/>
-            </w:pPr>
-          </w:p>
-        </w:tc>
-        <w:tc>
-          <w:p>
-            <w:pPr>
-              <w:pStyle w:val="Compact"/>
-              <w:jc w:val="left"/>
-            </w:pPr>
-            <w:r>
-              <w:t xml:space="preserve">L</w:t>
-            </w:r>
-          </w:p>
-        </w:tc>
-      </w:tr>
-      <w:tr>
-        <w:tc>
-          <w:p>
-            <w:pPr>
-              <w:pStyle w:val="Compact"/>
-              <w:jc w:val="left"/>
-            </w:pPr>
-            <w:r>
-              <w:rPr>
-                <w:b/>
-              </w:rPr>
-              <w:t xml:space="preserve">12</w:t>
-            </w:r>
-          </w:p>
-        </w:tc>
-        <w:tc>
-          <w:p>
-            <w:pPr>
-              <w:pStyle w:val="Compact"/>
-              <w:jc w:val="left"/>
-            </w:pPr>
-            <w:r>
-              <w:t xml:space="preserve">M</w:t>
-            </w:r>
-          </w:p>
-        </w:tc>
-        <w:tc>
-          <w:p>
-            <w:pPr>
-              <w:pStyle w:val="Compact"/>
-            </w:pPr>
-          </w:p>
-        </w:tc>
-        <w:tc>
-          <w:p>
-            <w:pPr>
-              <w:pStyle w:val="Compact"/>
-              <w:jc w:val="left"/>
-            </w:pPr>
-            <w:r>
-              <w:t xml:space="preserve">L</w:t>
-            </w:r>
-          </w:p>
-        </w:tc>
-      </w:tr>
-      <w:tr>
-        <w:tc>
-          <w:p>
-            <w:pPr>
-              <w:pStyle w:val="Compact"/>
-              <w:jc w:val="left"/>
-            </w:pPr>
-            <w:r>
-              <w:rPr>
-                <w:b/>
-              </w:rPr>
-              <w:t xml:space="preserve">13</w:t>
-            </w:r>
-          </w:p>
-        </w:tc>
-        <w:tc>
-          <w:p>
-            <w:pPr>
-              <w:pStyle w:val="Compact"/>
-              <w:jc w:val="left"/>
-            </w:pPr>
-            <w:r>
-              <w:t xml:space="preserve">M</w:t>
-            </w:r>
-          </w:p>
-        </w:tc>
-        <w:tc>
-          <w:p>
-            <w:pPr>
-              <w:pStyle w:val="Compact"/>
-              <w:jc w:val="left"/>
-            </w:pPr>
-            <w:r>
-              <w:t xml:space="preserve">H</w:t>
-            </w:r>
-          </w:p>
-        </w:tc>
-        <w:tc>
-          <w:p>
-            <w:pPr>
-              <w:pStyle w:val="Compact"/>
-            </w:pPr>
-          </w:p>
-        </w:tc>
-      </w:tr>
-      <w:tr>
-        <w:tc>
-          <w:p>
-            <w:pPr>
-              <w:pStyle w:val="Compact"/>
-              <w:jc w:val="left"/>
-            </w:pPr>
-            <w:r>
-              <w:rPr>
-                <w:b/>
-              </w:rPr>
-              <w:t xml:space="preserve">14</w:t>
-            </w:r>
-          </w:p>
-        </w:tc>
-        <w:tc>
-          <w:p>
-            <w:pPr>
-              <w:pStyle w:val="Compact"/>
-              <w:jc w:val="left"/>
-            </w:pPr>
-            <w:r>
-              <w:t xml:space="preserve">M</w:t>
-            </w:r>
-          </w:p>
-        </w:tc>
-        <w:tc>
-          <w:p>
-            <w:pPr>
-              <w:pStyle w:val="Compact"/>
-            </w:pPr>
-          </w:p>
-        </w:tc>
-        <w:tc>
-          <w:p>
-            <w:pPr>
-              <w:pStyle w:val="Compact"/>
-              <w:jc w:val="left"/>
-            </w:pPr>
-            <w:r>
-              <w:t xml:space="preserve">L</w:t>
-            </w:r>
-          </w:p>
-        </w:tc>
-      </w:tr>
-      <w:tr>
-        <w:tc>
-          <w:p>
-            <w:pPr>
-              <w:pStyle w:val="Compact"/>
-              <w:jc w:val="left"/>
-            </w:pPr>
-            <w:r>
-              <w:rPr>
-                <w:b/>
-              </w:rPr>
-              <w:t xml:space="preserve">15</w:t>
-            </w:r>
-          </w:p>
-        </w:tc>
-        <w:tc>
-          <w:p>
-            <w:pPr>
-              <w:pStyle w:val="Compact"/>
-            </w:pPr>
-          </w:p>
-        </w:tc>
-        <w:tc>
-          <w:p>
-            <w:pPr>
-              <w:pStyle w:val="Compact"/>
-            </w:pPr>
-          </w:p>
-        </w:tc>
-        <w:tc>
-          <w:p>
-            <w:pPr>
-              <w:pStyle w:val="Compact"/>
-              <w:jc w:val="left"/>
-            </w:pPr>
-            <w:r>
-              <w:t xml:space="preserve">L</w:t>
-            </w:r>
-          </w:p>
-        </w:tc>
-      </w:tr>
-      <w:tr>
-        <w:tc>
-          <w:p>
-            <w:pPr>
-              <w:pStyle w:val="Compact"/>
-              <w:jc w:val="left"/>
-            </w:pPr>
-            <w:r>
-              <w:rPr>
-                <w:b/>
-              </w:rPr>
-              <w:t xml:space="preserve">16</w:t>
-            </w:r>
-          </w:p>
-        </w:tc>
-        <w:tc>
-          <w:p>
-            <w:pPr>
-              <w:pStyle w:val="Compact"/>
-              <w:jc w:val="left"/>
-            </w:pPr>
-            <w:r>
-              <w:t xml:space="preserve">M</w:t>
-            </w:r>
-          </w:p>
-        </w:tc>
-        <w:tc>
-          <w:p>
-            <w:pPr>
-              <w:pStyle w:val="Compact"/>
-            </w:pPr>
-          </w:p>
-        </w:tc>
-        <w:tc>
-          <w:p>
-            <w:pPr>
-              <w:pStyle w:val="Compact"/>
-              <w:jc w:val="left"/>
-            </w:pPr>
-            <w:r>
-              <w:t xml:space="preserve">L</w:t>
-            </w:r>
-          </w:p>
-        </w:tc>
-      </w:tr>
-    </w:tbl>
-    <w:p>
-      <w:pPr>
-        <w:pStyle w:val="Heading3"/>
-      </w:pPr>
-      <w:bookmarkStart w:id="46" w:name="sensitivity-analysis"/>
-      <w:bookmarkEnd w:id="46"/>
+      <w:bookmarkStart w:id="47" w:name="sensitivity-analysis"/>
+      <w:bookmarkEnd w:id="47"/>
       <w:r>
         <w:t xml:space="preserve">Sensitivity analysis</w:t>
       </w:r>
@@ -3459,8 +2686,8 @@
       <w:pPr>
         <w:pStyle w:val="Heading3"/>
       </w:pPr>
-      <w:bookmarkStart w:id="47" w:name="unclassified-reaches-1"/>
-      <w:bookmarkEnd w:id="47"/>
+      <w:bookmarkStart w:id="48" w:name="unclassified-reaches-1"/>
+      <w:bookmarkEnd w:id="48"/>
       <w:r>
         <w:t xml:space="preserve">Unclassified reaches</w:t>
       </w:r>
@@ -3519,8 +2746,8 @@
       <w:pPr>
         <w:pStyle w:val="Heading1"/>
       </w:pPr>
-      <w:bookmarkStart w:id="48" w:name="discussion"/>
-      <w:bookmarkEnd w:id="48"/>
+      <w:bookmarkStart w:id="49" w:name="discussion"/>
+      <w:bookmarkEnd w:id="49"/>
       <w:r>
         <w:t xml:space="preserve">Discussion</w:t>
       </w:r>
@@ -3793,8 +3020,8 @@
       <w:pPr>
         <w:pStyle w:val="Heading1"/>
       </w:pPr>
-      <w:bookmarkStart w:id="49" w:name="supplement"/>
-      <w:bookmarkEnd w:id="49"/>
+      <w:bookmarkStart w:id="50" w:name="supplement"/>
+      <w:bookmarkEnd w:id="50"/>
       <w:r>
         <w:t xml:space="preserve">Supplement</w:t>
       </w:r>
@@ -3811,8 +3038,8 @@
       <w:pPr>
         <w:pStyle w:val="Heading1"/>
       </w:pPr>
-      <w:bookmarkStart w:id="50" w:name="references"/>
-      <w:bookmarkEnd w:id="50"/>
+      <w:bookmarkStart w:id="51" w:name="references"/>
+      <w:bookmarkEnd w:id="51"/>
       <w:r>
         <w:t xml:space="preserve">References</w:t>
       </w:r>
@@ -3885,7 +3112,7 @@
       <w:r>
         <w:t xml:space="preserve">151 (1-4): 143–60. doi:</w:t>
       </w:r>
-      <w:hyperlink r:id="rId51">
+      <w:hyperlink r:id="rId52">
         <w:r>
           <w:rPr>
             <w:rStyle w:val="Hyperlink"/>
@@ -3919,7 +3146,7 @@
       <w:r>
         <w:t xml:space="preserve">36: 142–51. doi:</w:t>
       </w:r>
-      <w:hyperlink r:id="rId52">
+      <w:hyperlink r:id="rId53">
         <w:r>
           <w:rPr>
             <w:rStyle w:val="Hyperlink"/>
@@ -3973,7 +3200,7 @@
       <w:r>
         <w:t xml:space="preserve">52: 120–28. doi:</w:t>
       </w:r>
-      <w:hyperlink r:id="rId53">
+      <w:hyperlink r:id="rId54">
         <w:r>
           <w:rPr>
             <w:rStyle w:val="Hyperlink"/>
@@ -4007,7 +3234,7 @@
       <w:r>
         <w:t xml:space="preserve">10 (7): e0130710. doi:</w:t>
       </w:r>
-      <w:hyperlink r:id="rId54">
+      <w:hyperlink r:id="rId55">
         <w:r>
           <w:rPr>
             <w:rStyle w:val="Hyperlink"/>
@@ -4049,7 +3276,7 @@
       <w:r>
         <w:t xml:space="preserve">48 (3): 603–15. doi:</w:t>
       </w:r>
-      <w:hyperlink r:id="rId55">
+      <w:hyperlink r:id="rId56">
         <w:r>
           <w:rPr>
             <w:rStyle w:val="Hyperlink"/>
@@ -4083,7 +3310,7 @@
       <w:r>
         <w:t xml:space="preserve">536: 546–56. doi:</w:t>
       </w:r>
-      <w:hyperlink r:id="rId56">
+      <w:hyperlink r:id="rId57">
         <w:r>
           <w:rPr>
             <w:rStyle w:val="Hyperlink"/>
@@ -4163,7 +3390,7 @@
       <w:r>
         <w:t xml:space="preserve"> </w:t>
       </w:r>
-      <w:hyperlink r:id="rId57">
+      <w:hyperlink r:id="rId58">
         <w:r>
           <w:rPr>
             <w:rStyle w:val="Hyperlink"/>
@@ -4197,7 +3424,7 @@
       <w:r>
         <w:t xml:space="preserve">39 (1): 184–98. doi:</w:t>
       </w:r>
-      <w:hyperlink r:id="rId58">
+      <w:hyperlink r:id="rId59">
         <w:r>
           <w:rPr>
             <w:rStyle w:val="Hyperlink"/>
@@ -4308,7 +3535,7 @@
       <w:r>
         <w:t xml:space="preserve">7 (5): 358–72. doi:</w:t>
       </w:r>
-      <w:hyperlink r:id="rId59">
+      <w:hyperlink r:id="rId60">
         <w:r>
           <w:rPr>
             <w:rStyle w:val="Hyperlink"/>
@@ -4342,7 +3569,7 @@
       <w:r>
         <w:t xml:space="preserve">173 (1-4): 251–66. doi:</w:t>
       </w:r>
-      <w:hyperlink r:id="rId60">
+      <w:hyperlink r:id="rId61">
         <w:r>
           <w:rPr>
             <w:rStyle w:val="Hyperlink"/>
@@ -4376,7 +3603,7 @@
       <w:r>
         <w:t xml:space="preserve">46 (10): 1409–24. doi:</w:t>
       </w:r>
-      <w:hyperlink r:id="rId61">
+      <w:hyperlink r:id="rId62">
         <w:r>
           <w:rPr>
             <w:rStyle w:val="Hyperlink"/>
@@ -4410,7 +3637,7 @@
       <w:r>
         <w:t xml:space="preserve">45 (6): 1810–9. doi:</w:t>
       </w:r>
-      <w:hyperlink r:id="rId62">
+      <w:hyperlink r:id="rId63">
         <w:r>
           <w:rPr>
             <w:rStyle w:val="Hyperlink"/>
@@ -5004,7 +4231,7 @@
     </w:lvl>
   </w:abstractNum>
   <w:abstractNum w:abstractNumId="990">
-    <w:nsid w:val="42f01d1c"/>
+    <w:nsid w:val="d123da1d"/>
     <w:multiLevelType w:val="multilevel"/>
     <w:lvl w:ilvl="0">
       <w:numFmt w:val="bullet"/>
@@ -5085,7 +4312,7 @@
     </w:lvl>
   </w:abstractNum>
   <w:abstractNum w:abstractNumId="991">
-    <w:nsid w:val="6f5967ff"/>
+    <w:nsid w:val="ed471fb9"/>
     <w:multiLevelType w:val="multilevel"/>
     <w:lvl w:ilvl="0">
       <w:numFmt w:val="bullet"/>

</xml_diff>

<commit_message>
minor fix to priority fig, added scrs, shed, spat data
</commit_message>
<xml_diff>
--- a/manuscript/manu_draft.docx
+++ b/manuscript/manu_draft.docx
@@ -215,13 +215,13 @@
         <w:t xml:space="preserve"> </w:t>
       </w:r>
       <w:r>
-        <w:t xml:space="preserve">Phil</w:t>
-      </w:r>
-      <w:r>
-        <w:t xml:space="preserve"> </w:t>
-      </w:r>
-      <w:r>
-        <w:t xml:space="preserve">Markle</w:t>
+        <w:t xml:space="preserve">Joshua</w:t>
+      </w:r>
+      <w:r>
+        <w:t xml:space="preserve"> </w:t>
+      </w:r>
+      <w:r>
+        <w:t xml:space="preserve">Westfall</w:t>
       </w:r>
       <w:r>
         <w:t xml:space="preserve"> </w:t>
@@ -230,35 +230,6 @@
         <w:t xml:space="preserve">(</w:t>
       </w:r>
       <w:hyperlink r:id="rId25">
-        <w:r>
-          <w:rPr>
-            <w:rStyle w:val="Hyperlink"/>
-          </w:rPr>
-          <w:t xml:space="preserve">pmarkle@lacsd.org</w:t>
-        </w:r>
-      </w:hyperlink>
-      <w:r>
-        <w:t xml:space="preserve">),</w:t>
-      </w:r>
-      <w:r>
-        <w:t xml:space="preserve"> </w:t>
-      </w:r>
-      <w:r>
-        <w:t xml:space="preserve">Joshua</w:t>
-      </w:r>
-      <w:r>
-        <w:t xml:space="preserve"> </w:t>
-      </w:r>
-      <w:r>
-        <w:t xml:space="preserve">Westfall</w:t>
-      </w:r>
-      <w:r>
-        <w:t xml:space="preserve"> </w:t>
-      </w:r>
-      <w:r>
-        <w:t xml:space="preserve">(</w:t>
-      </w:r>
-      <w:hyperlink r:id="rId26">
         <w:r>
           <w:rPr>
             <w:rStyle w:val="Hyperlink"/>
@@ -293,7 +264,7 @@
       <w:r>
         <w:t xml:space="preserve">(</w:t>
       </w:r>
-      <w:hyperlink r:id="rId27">
+      <w:hyperlink r:id="rId26">
         <w:r>
           <w:rPr>
             <w:rStyle w:val="Hyperlink"/>
@@ -322,7 +293,7 @@
       <w:r>
         <w:t xml:space="preserve">(</w:t>
       </w:r>
-      <w:hyperlink r:id="rId28">
+      <w:hyperlink r:id="rId27">
         <w:r>
           <w:rPr>
             <w:rStyle w:val="Hyperlink"/>
@@ -351,7 +322,7 @@
       <w:r>
         <w:t xml:space="preserve">(</w:t>
       </w:r>
-      <w:hyperlink r:id="rId29">
+      <w:hyperlink r:id="rId28">
         <w:r>
           <w:rPr>
             <w:rStyle w:val="Hyperlink"/>
@@ -380,7 +351,7 @@
       <w:r>
         <w:t xml:space="preserve">(</w:t>
       </w:r>
-      <w:hyperlink r:id="rId30">
+      <w:hyperlink r:id="rId29">
         <w:r>
           <w:rPr>
             <w:rStyle w:val="Hyperlink"/>
@@ -415,7 +386,7 @@
       <w:r>
         <w:t xml:space="preserve">(</w:t>
       </w:r>
-      <w:hyperlink r:id="rId31">
+      <w:hyperlink r:id="rId30">
         <w:r>
           <w:rPr>
             <w:rStyle w:val="Hyperlink"/>
@@ -431,26 +402,26 @@
       <w:pPr>
         <w:pStyle w:val="Heading1"/>
       </w:pPr>
-      <w:bookmarkStart w:id="32" w:name="abstract"/>
+      <w:bookmarkStart w:id="31" w:name="abstract"/>
+      <w:bookmarkEnd w:id="31"/>
+      <w:r>
+        <w:t xml:space="preserve">Abstract</w:t>
+      </w:r>
+    </w:p>
+    <w:p>
+      <w:pPr>
+        <w:pStyle w:val="FirstParagraph"/>
+      </w:pPr>
+      <w:r>
+        <w:t xml:space="preserve">Many streams are failing to achieve desired biological condition and require management decisions to restore designated uses. Some management goals may be impractical with limited resources, particularly in streams where large-scale changes on the landscape (e.g., urbanization) impose constraints on the upper limit of biological integrity. A statewide landscape model was developed that sets reasonable expectations for observed conditions within landscape constraints to prioritize management actions. The model provides a context for what is likely to be achieved at a given site independent of an actual bioassessment score. With this approach, sites can be ranked as over- or under-scoring relative to an expectation that is typical for the observed level of landscape alteration. We developed a visualization tool to compare observed bioassessment scores with modelled expectations to rapidly identify reaches that were scoring better or worse than expected. Using this tool, a group of regulators, dischargers, stormwater agencies, and environmental advocates from the San Gabriel River watershed (Los Angeles County, California) identified regions in the watershed with consistent patterns in bioassessment scores relative to expectations. Based on these patterns, they prioritized different management actions for each region. Sites in both developed and undeveloped areas that scored below expectations were prioritized for restoration; in contrast, restoration was not a priority at developed sites where scores were low but within expected ranges. Sites scoring better than expected were prioritized for enhanced protection, as well as additional monitoring. Interactive tools that connect landscape models with observed data can help set management goals appropriate for stakeholder needs and likely constraints on biological integrity. These tools can easily be applied to other locations where biological data are used to assess environmental condition.</w:t>
+      </w:r>
+    </w:p>
+    <w:p>
+      <w:pPr>
+        <w:pStyle w:val="Heading1"/>
+      </w:pPr>
+      <w:bookmarkStart w:id="32" w:name="introduction"/>
       <w:bookmarkEnd w:id="32"/>
-      <w:r>
-        <w:t xml:space="preserve">Abstract</w:t>
-      </w:r>
-    </w:p>
-    <w:p>
-      <w:pPr>
-        <w:pStyle w:val="FirstParagraph"/>
-      </w:pPr>
-      <w:r>
-        <w:t xml:space="preserve">Many streams are failing to achieve desired biological condition and require management decisions to restore designated uses. Some management goals may be impractical with limited resources, particularly in streams where large-scale changes on the landscape (e.g., urbanization) impose constraints on the upper limit of biological integrity. A statewide landscape model was developed that sets reasonable expectations for observed conditions within landscape constraints to prioritize management actions. The model provides a context for what is likely to be achieved at a given site independent of an actual bioassessment score. With this approach, sites can be ranked as over- or under-scoring relative to an expectation that is typical for the observed level of landscape alteration. We developed a visualization tool to compare observed bioassessment scores with modelled expectations to rapidly identify reaches that were scoring better or worse than expected. Using this tool, a group of regulators, dischargers, stormwater agencies, and environmental advocates from the San Gabriel River watershed (Los Angeles County, California) identified regions in the watershed with consistent patterns in bioassessment scores relative to expectations. Based on these patterns, they prioritized different management actions for each region. Sites in both developed and undeveloped areas that scored below expectations were prioritized for restoration; in contrast, restoration was not a priority at developed sites where scores were low but within expected ranges. Sites scoring better than expected were prioritized for enhanced protection, as well as additional monitoring. Interactive tools that connect landscape models with observed data can help set management goals appropriate for stakeholder needs and likely constraints on biological integrity. These tools can easily be applied to other locations where biological data are used to assess environmental condition.</w:t>
-      </w:r>
-    </w:p>
-    <w:p>
-      <w:pPr>
-        <w:pStyle w:val="Heading1"/>
-      </w:pPr>
-      <w:bookmarkStart w:id="33" w:name="introduction"/>
-      <w:bookmarkEnd w:id="33"/>
       <w:r>
         <w:t xml:space="preserve">Introduction</w:t>
       </w:r>
@@ -711,18 +682,18 @@
       <w:pPr>
         <w:pStyle w:val="Heading1"/>
       </w:pPr>
-      <w:bookmarkStart w:id="34" w:name="methods"/>
+      <w:bookmarkStart w:id="33" w:name="methods"/>
+      <w:bookmarkEnd w:id="33"/>
+      <w:r>
+        <w:t xml:space="preserve">Methods</w:t>
+      </w:r>
+    </w:p>
+    <w:p>
+      <w:pPr>
+        <w:pStyle w:val="Heading2"/>
+      </w:pPr>
+      <w:bookmarkStart w:id="34" w:name="study-area-and-data-sources"/>
       <w:bookmarkEnd w:id="34"/>
-      <w:r>
-        <w:t xml:space="preserve">Methods</w:t>
-      </w:r>
-    </w:p>
-    <w:p>
-      <w:pPr>
-        <w:pStyle w:val="Heading2"/>
-      </w:pPr>
-      <w:bookmarkStart w:id="35" w:name="study-area-and-data-sources"/>
-      <w:bookmarkEnd w:id="35"/>
       <w:r>
         <w:t xml:space="preserve">Study area and data sources</w:t>
       </w:r>
@@ -747,7 +718,7 @@
                     </pic:cNvPicPr>
                   </pic:nvPicPr>
                   <pic:blipFill>
-                    <a:blip r:embed="rId36"/>
+                    <a:blip r:embed="rId35"/>
                     <a:stretch>
                       <a:fillRect/>
                     </a:stretch>
@@ -1071,8 +1042,8 @@
       <w:pPr>
         <w:pStyle w:val="Heading2"/>
       </w:pPr>
-      <w:bookmarkStart w:id="37" w:name="building-and-validating-landscape-models"/>
-      <w:bookmarkEnd w:id="37"/>
+      <w:bookmarkStart w:id="36" w:name="building-and-validating-landscape-models"/>
+      <w:bookmarkEnd w:id="36"/>
       <w:r>
         <w:t xml:space="preserve">Building and validating landscape models</w:t>
       </w:r>
@@ -1279,8 +1250,8 @@
       <w:pPr>
         <w:pStyle w:val="Heading2"/>
       </w:pPr>
-      <w:bookmarkStart w:id="38" w:name="san-gabriel-river-watershed-case-study"/>
-      <w:bookmarkEnd w:id="38"/>
+      <w:bookmarkStart w:id="37" w:name="san-gabriel-river-watershed-case-study"/>
+      <w:bookmarkEnd w:id="37"/>
       <w:r>
         <w:t xml:space="preserve">San Gabriel River watershed case study</w:t>
       </w:r>
@@ -1322,8 +1293,8 @@
       <w:pPr>
         <w:pStyle w:val="Heading2"/>
       </w:pPr>
-      <w:bookmarkStart w:id="39" w:name="reach-classification-site-performance-and-prioritization"/>
-      <w:bookmarkEnd w:id="39"/>
+      <w:bookmarkStart w:id="38" w:name="reach-classification-site-performance-and-prioritization"/>
+      <w:bookmarkEnd w:id="38"/>
       <w:r>
         <w:t xml:space="preserve">Reach classification, site performance, and prioritization</w:t>
       </w:r>
@@ -1370,7 +1341,7 @@
                     </pic:cNvPicPr>
                   </pic:nvPicPr>
                   <pic:blipFill>
-                    <a:blip r:embed="rId40"/>
+                    <a:blip r:embed="rId39"/>
                     <a:stretch>
                       <a:fillRect/>
                     </a:stretch>
@@ -2408,10 +2379,28 @@
       <w:pPr>
         <w:pStyle w:val="Heading2"/>
       </w:pPr>
-      <w:bookmarkStart w:id="41" w:name="sensitivity-analyses"/>
+      <w:bookmarkStart w:id="40" w:name="sensitivity-analyses"/>
+      <w:bookmarkEnd w:id="40"/>
+      <w:r>
+        <w:t xml:space="preserve">Sensitivity analyses</w:t>
+      </w:r>
+    </w:p>
+    <w:p>
+      <w:pPr>
+        <w:pStyle w:val="FirstParagraph"/>
+      </w:pPr>
+      <w:r>
+        <w:t xml:space="preserve">Stream reach classifications and site performance categories depend on the range of score expectations from the landscape model and the CSCI threshold for defining nominally low or high scores. This framework for identifying priorities was developed to allow flexibility in how the model could be applied. First, the framework can accommodate degrees of certainty in the model by allowing variation in the range of scores that are used to define a stream reach classification. The 5th and 95th percentile of expected scores at a reach are used as a default range in which a high degree of certainty in the model output is assumed. The ability to reduce this range (e.g., 25th to 75th percentile) to assume less certainty in the model is provided. The CSCI threshold can also be changed to assess effects of relaxing or increasing flexibility in a potential definition of a regulatory standard. A threshold of 0.79 is used by default as a measure of the 10th percentile of scores at all reference (non-impacted) sites that were used to calibrate the CSCI index. This value can be increased to examine effects of a more stringent threshold or decreased for a more relaxed threshold. The combined effects of changing both the certainty in the model and the CSCI threshold were evaluated to estimate the changes in stream miles in each classification and the number of sites in each priority type.</w:t>
+      </w:r>
+    </w:p>
+    <w:p>
+      <w:pPr>
+        <w:pStyle w:val="Heading2"/>
+      </w:pPr>
+      <w:bookmarkStart w:id="41" w:name="unclassified-reaches"/>
       <w:bookmarkEnd w:id="41"/>
       <w:r>
-        <w:t xml:space="preserve">Sensitivity analyses</w:t>
+        <w:t xml:space="preserve">Unclassified reaches</w:t>
       </w:r>
     </w:p>
     <w:p>
@@ -2419,61 +2408,43 @@
         <w:pStyle w:val="FirstParagraph"/>
       </w:pPr>
       <w:r>
-        <w:t xml:space="preserve">Stream reach classifications and site performance categories depend on the range of score expectations from the landscape model and the CSCI threshold for defining nominally low or high scores. This framework for identifying priorities was developed to allow flexibility in how the model could be applied. First, the framework can accommodate degrees of certainty in the model by allowing variation in the range of scores that are used to define a stream reach classification. The 5th and 95th percentile of expected scores at a reach are used as a default range in which a high degree of certainty in the model output is assumed. The ability to reduce this range (e.g., 25th to 75th percentile) to assume less certainty in the model is provided. The CSCI threshold can also be changed to assess effects of relaxing or increasing flexibility in a potential definition of a regulatory standard. A threshold of 0.79 is used by default as a measure of the 10th percentile of scores at all reference (non-impacted) sites that were used to calibrate the CSCI index. This value can be increased to examine effects of a more stringent threshold or decreased for a more relaxed threshold. The combined effects of changing both the certainty in the model and the CSCI threshold were evaluated to estimate the changes in stream miles in each classification and the number of sites in each priority type.</w:t>
-      </w:r>
-    </w:p>
-    <w:p>
-      <w:pPr>
-        <w:pStyle w:val="Heading2"/>
-      </w:pPr>
-      <w:bookmarkStart w:id="42" w:name="unclassified-reaches"/>
+        <w:t xml:space="preserve">Finally, some stream reaches were unclassifed following application of the landscape model to the statewide hydrography dataset. Unclassified reaches occurred when insufficient data in the StreamCat database were available to estimate CSCI predictions or if a stream catchment basin could not be defined for a particular reach. The latter was more common, particularly in developed areas where engineered channels or agricultural ditches were hydrologically removed from the natural stream network. Overall, unclassified reaches were not common in the statewide dataset but they may have regional importance depending on needs of local management groups. A preliminary approach for assigning biological expectations to unclassified reaches is demonstrated for</w:t>
+      </w:r>
+      <w:r>
+        <w:t xml:space="preserve"> </w:t>
+      </w:r>
+      <w:r>
+        <w:t xml:space="preserve">‘</w:t>
+      </w:r>
+      <w:r>
+        <w:t xml:space="preserve">typically</w:t>
+      </w:r>
+      <w:r>
+        <w:t xml:space="preserve">’</w:t>
+      </w:r>
+      <w:r>
+        <w:t xml:space="preserve"> </w:t>
+      </w:r>
+      <w:r>
+        <w:t xml:space="preserve">urban and agriculture reaches that relies on the range of expectations for reaches with similar land use by region.</w:t>
+      </w:r>
+    </w:p>
+    <w:p>
+      <w:pPr>
+        <w:pStyle w:val="Heading1"/>
+      </w:pPr>
+      <w:bookmarkStart w:id="42" w:name="results"/>
       <w:bookmarkEnd w:id="42"/>
       <w:r>
-        <w:t xml:space="preserve">Unclassified reaches</w:t>
-      </w:r>
-    </w:p>
-    <w:p>
-      <w:pPr>
-        <w:pStyle w:val="FirstParagraph"/>
-      </w:pPr>
-      <w:r>
-        <w:t xml:space="preserve">Finally, some stream reaches were unclassifed following application of the landscape model to the statewide hydrography dataset. Unclassified reaches occurred when insufficient data in the StreamCat database were available to estimate CSCI predictions or if a stream catchment basin could not be defined for a particular reach. The latter was more common, particularly in developed areas where engineered channels or agricultural ditches were hydrologically removed from the natural stream network. Overall, unclassified reaches were not common in the statewide dataset but they may have regional importance depending on needs of local management groups. A preliminary approach for assigning biological expectations to unclassified reaches is demonstrated for</w:t>
-      </w:r>
-      <w:r>
-        <w:t xml:space="preserve"> </w:t>
-      </w:r>
-      <w:r>
-        <w:t xml:space="preserve">‘</w:t>
-      </w:r>
-      <w:r>
-        <w:t xml:space="preserve">typically</w:t>
-      </w:r>
-      <w:r>
-        <w:t xml:space="preserve">’</w:t>
-      </w:r>
-      <w:r>
-        <w:t xml:space="preserve"> </w:t>
-      </w:r>
-      <w:r>
-        <w:t xml:space="preserve">urban and agriculture reaches that relies on the range of expectations for reaches with similar land use by region.</w:t>
-      </w:r>
-    </w:p>
-    <w:p>
-      <w:pPr>
-        <w:pStyle w:val="Heading1"/>
-      </w:pPr>
-      <w:bookmarkStart w:id="43" w:name="results"/>
+        <w:t xml:space="preserve">Results</w:t>
+      </w:r>
+    </w:p>
+    <w:p>
+      <w:pPr>
+        <w:pStyle w:val="Heading3"/>
+      </w:pPr>
+      <w:bookmarkStart w:id="43" w:name="state-wide-patterns"/>
       <w:bookmarkEnd w:id="43"/>
-      <w:r>
-        <w:t xml:space="preserve">Results</w:t>
-      </w:r>
-    </w:p>
-    <w:p>
-      <w:pPr>
-        <w:pStyle w:val="Heading3"/>
-      </w:pPr>
-      <w:bookmarkStart w:id="44" w:name="state-wide-patterns"/>
-      <w:bookmarkEnd w:id="44"/>
       <w:r>
         <w:t xml:space="preserve">State-wide patterns</w:t>
       </w:r>
@@ -2521,8 +2492,8 @@
       <w:pPr>
         <w:pStyle w:val="Heading3"/>
       </w:pPr>
-      <w:bookmarkStart w:id="45" w:name="case-study"/>
-      <w:bookmarkEnd w:id="45"/>
+      <w:bookmarkStart w:id="44" w:name="case-study"/>
+      <w:bookmarkEnd w:id="44"/>
       <w:r>
         <w:t xml:space="preserve">Case study</w:t>
       </w:r>
@@ -2573,9 +2544,9 @@
       <w:r>
         <w:drawing>
           <wp:inline>
-            <wp:extent cx="5943600" cy="3782290"/>
+            <wp:extent cx="5943600" cy="3820885"/>
             <wp:effectExtent b="0" l="0" r="0" t="0"/>
-            <wp:docPr descr="Figure 3 Template provided to stakeholders for priorization of recommended actions for each stream type. The stream types relate to the stream class for the biological expectation (lu: likely unconstrained, pu: possibly unconstrained, pc: possibly constrained, lc: likely constrained), site performance from observed CSCI score (os: over scoring, e: expected, us: under scoring), and location of the score relative to a hypothetical biological threshold (dashed line, above or below). Horizontal lines are the range of expected CSCI score for a site with tick marks for the median. See Table 1 for precise definitions. Priority actions defined by a stakeholder group are shown on teh right for each stream type. Actions are generalized as investigate, protect, or monitor as high (H), medium (M), or low (L) priority. Blank cells indicate that no additional measures are recommended beyond the baseline monitoring and maintenance practiced at all sites." title="" id="1" name="Picture"/>
+            <wp:docPr descr="Figure 3 Template provided to stakeholders for priorization of recommended actions for each stream type. The stream types (Table 1) relate to the stream class for the biological expectation (lu: likely unconstrained, pu: possibly unconstrained, pc: possibly constrained, lc: likely constrained), site performance from observed CSCI score (os: over scoring, e: expected, us: under scoring), and location of the score relative to a hypothetical biological threshold (dashed line, above or below). Horizontal lines are the range of expected CSCI score for a site with tick marks for the median. Priority actions defined by stakeholders are shown on the right for each stream type. Actions are generalized as investigate, protect, or monitor as high (H), medium (M), or low (L) priority. Blank cells indicate that no additional measures are recommended beyond the baseline monitoring and maintenance practiced at all sites." title="" id="1" name="Picture"/>
             <a:graphic>
               <a:graphicData uri="http://schemas.openxmlformats.org/drawingml/2006/picture">
                 <pic:pic>
@@ -2586,7 +2557,7 @@
                     </pic:cNvPicPr>
                   </pic:nvPicPr>
                   <pic:blipFill>
-                    <a:blip r:embed="rId46"/>
+                    <a:blip r:embed="rId45"/>
                     <a:stretch>
                       <a:fillRect/>
                     </a:stretch>
@@ -2594,7 +2565,7 @@
                   <pic:spPr bwMode="auto">
                     <a:xfrm>
                       <a:off x="0" y="0"/>
-                      <a:ext cx="5943600" cy="3782290"/>
+                      <a:ext cx="5943600" cy="3820885"/>
                     </a:xfrm>
                     <a:prstGeom prst="rect">
                       <a:avLst/>
@@ -2618,7 +2589,7 @@
         <w:pStyle w:val="ImageCaption"/>
       </w:pPr>
       <w:r>
-        <w:t xml:space="preserve">Figure 3 Template provided to stakeholders for priorization of recommended actions for each stream type. The stream types relate to the stream class for the biological expectation (lu: likely unconstrained, pu: possibly unconstrained, pc: possibly constrained, lc: likely constrained), site performance from observed CSCI score (os: over scoring, e: expected, us: under scoring), and location of the score relative to a hypothetical biological threshold (dashed line, above or below). Horizontal lines are the range of expected CSCI score for a site with tick marks for the median. See Table</w:t>
+        <w:t xml:space="preserve">Figure 3 Template provided to stakeholders for priorization of recommended actions for each stream type. The stream types (Table</w:t>
       </w:r>
       <w:r>
         <w:t xml:space="preserve"> </w:t>
@@ -2627,18 +2598,15 @@
         <w:t xml:space="preserve">1</w:t>
       </w:r>
       <w:r>
-        <w:t xml:space="preserve"> </w:t>
-      </w:r>
-      <w:r>
-        <w:t xml:space="preserve">for precise definitions. Priority actions defined by a stakeholder group are shown on teh right for each stream type. Actions are generalized as investigate, protect, or monitor as high (H), medium (M), or low (L) priority. Blank cells indicate that no additional measures are recommended beyond the baseline monitoring and maintenance practiced at all sites.</w:t>
+        <w:t xml:space="preserve">) relate to the stream class for the biological expectation (lu: likely unconstrained, pu: possibly unconstrained, pc: possibly constrained, lc: likely constrained), site performance from observed CSCI score (os: over scoring, e: expected, us: under scoring), and location of the score relative to a hypothetical biological threshold (dashed line, above or below). Horizontal lines are the range of expected CSCI score for a site with tick marks for the median. Priority actions defined by stakeholders are shown on the right for each stream type. Actions are generalized as investigate, protect, or monitor as high (H), medium (M), or low (L) priority. Blank cells indicate that no additional measures are recommended beyond the baseline monitoring and maintenance practiced at all sites.</w:t>
       </w:r>
     </w:p>
     <w:p>
       <w:pPr>
         <w:pStyle w:val="Heading3"/>
       </w:pPr>
-      <w:bookmarkStart w:id="47" w:name="sensitivity-analysis"/>
-      <w:bookmarkEnd w:id="47"/>
+      <w:bookmarkStart w:id="46" w:name="sensitivity-analysis"/>
+      <w:bookmarkEnd w:id="46"/>
       <w:r>
         <w:t xml:space="preserve">Sensitivity analysis</w:t>
       </w:r>
@@ -2662,7 +2630,7 @@
         </w:numPr>
       </w:pPr>
       <w:r>
-        <w:t xml:space="preserve">SGR application - where do priorities change related to which variables the model is most sensitive to? Do overall patterns remain?</w:t>
+        <w:t xml:space="preserve">SGR application - where do priorities change related to which variables the model is most sensitive to? Do overall patterns remain? Maybe not do this.</w:t>
       </w:r>
     </w:p>
     <w:p>
@@ -2686,8 +2654,8 @@
       <w:pPr>
         <w:pStyle w:val="Heading3"/>
       </w:pPr>
-      <w:bookmarkStart w:id="48" w:name="unclassified-reaches-1"/>
-      <w:bookmarkEnd w:id="48"/>
+      <w:bookmarkStart w:id="47" w:name="unclassified-reaches-1"/>
+      <w:bookmarkEnd w:id="47"/>
       <w:r>
         <w:t xml:space="preserve">Unclassified reaches</w:t>
       </w:r>
@@ -2746,8 +2714,8 @@
       <w:pPr>
         <w:pStyle w:val="Heading1"/>
       </w:pPr>
-      <w:bookmarkStart w:id="49" w:name="discussion"/>
-      <w:bookmarkEnd w:id="49"/>
+      <w:bookmarkStart w:id="48" w:name="discussion"/>
+      <w:bookmarkEnd w:id="48"/>
       <w:r>
         <w:t xml:space="preserve">Discussion</w:t>
       </w:r>
@@ -2816,6 +2784,33 @@
       <w:pPr>
         <w:pStyle w:val="Compact"/>
         <w:numPr>
+          <w:numId w:val="1009"/>
+          <w:ilvl w:val="1"/>
+        </w:numPr>
+      </w:pPr>
+      <w:r>
+        <w:t xml:space="preserve">Listing implications, perhaps with a subheader,</w:t>
+      </w:r>
+      <w:r>
+        <w:t xml:space="preserve"> </w:t>
+      </w:r>
+      <w:r>
+        <w:t xml:space="preserve">“</w:t>
+      </w:r>
+      <w:r>
+        <w:t xml:space="preserve">Implications for determining biological impairments</w:t>
+      </w:r>
+      <w:r>
+        <w:t xml:space="preserve">”</w:t>
+      </w:r>
+      <w:r>
+        <w:t xml:space="preserve">. We should enlist Chad to help with this—after presenting him with LACSD’s proposal.</w:t>
+      </w:r>
+    </w:p>
+    <w:p>
+      <w:pPr>
+        <w:pStyle w:val="Compact"/>
+        <w:numPr>
           <w:numId w:val="1008"/>
           <w:ilvl w:val="0"/>
         </w:numPr>
@@ -2917,7 +2912,7 @@
         </w:numPr>
       </w:pPr>
       <w:r>
-        <w:t xml:space="preserve">What do priorities really mean? Depends on your interests, needs, values, etc.</w:t>
+        <w:t xml:space="preserve">This analysis doesn’t truly tell us if a site can be fixed or if the conditions are truly constrained (key message, need to mention in intro)</w:t>
       </w:r>
     </w:p>
     <w:p>
@@ -2929,7 +2924,7 @@
         </w:numPr>
       </w:pPr>
       <w:r>
-        <w:t xml:space="preserve">Constrained may not always mean constrained - CSCI vs other biological indicators</w:t>
+        <w:t xml:space="preserve">What do priorities really mean? Depends on your interests, needs, values, etc.</w:t>
       </w:r>
     </w:p>
     <w:p>
@@ -2941,7 +2936,7 @@
         </w:numPr>
       </w:pPr>
       <w:r>
-        <w:t xml:space="preserve">Site-specific approaches are warranted in certain cases</w:t>
+        <w:t xml:space="preserve">Constrained may not always mean constrained - CSCI vs other biological indicators</w:t>
       </w:r>
     </w:p>
     <w:p>
@@ -2953,6 +2948,18 @@
         </w:numPr>
       </w:pPr>
       <w:r>
+        <w:t xml:space="preserve">Site-specific approaches are warranted in certain cases</w:t>
+      </w:r>
+    </w:p>
+    <w:p>
+      <w:pPr>
+        <w:pStyle w:val="Compact"/>
+        <w:numPr>
+          <w:numId w:val="1012"/>
+          <w:ilvl w:val="1"/>
+        </w:numPr>
+      </w:pPr>
+      <w:r>
         <w:t xml:space="preserve">Changing certainty or CSCI treshold - mechanistic effects and implications. Don’t cook the books.</w:t>
       </w:r>
     </w:p>
@@ -3020,26 +3027,26 @@
       <w:pPr>
         <w:pStyle w:val="Heading1"/>
       </w:pPr>
-      <w:bookmarkStart w:id="50" w:name="supplement"/>
+      <w:bookmarkStart w:id="49" w:name="supplement"/>
+      <w:bookmarkEnd w:id="49"/>
+      <w:r>
+        <w:t xml:space="preserve">Supplement</w:t>
+      </w:r>
+    </w:p>
+    <w:p>
+      <w:pPr>
+        <w:pStyle w:val="FirstParagraph"/>
+      </w:pPr>
+      <w:r>
+        <w:t xml:space="preserve">Online application.</w:t>
+      </w:r>
+    </w:p>
+    <w:p>
+      <w:pPr>
+        <w:pStyle w:val="Heading1"/>
+      </w:pPr>
+      <w:bookmarkStart w:id="50" w:name="references"/>
       <w:bookmarkEnd w:id="50"/>
-      <w:r>
-        <w:t xml:space="preserve">Supplement</w:t>
-      </w:r>
-    </w:p>
-    <w:p>
-      <w:pPr>
-        <w:pStyle w:val="FirstParagraph"/>
-      </w:pPr>
-      <w:r>
-        <w:t xml:space="preserve">Online application.</w:t>
-      </w:r>
-    </w:p>
-    <w:p>
-      <w:pPr>
-        <w:pStyle w:val="Heading1"/>
-      </w:pPr>
-      <w:bookmarkStart w:id="51" w:name="references"/>
-      <w:bookmarkEnd w:id="51"/>
       <w:r>
         <w:t xml:space="preserve">References</w:t>
       </w:r>
@@ -3112,7 +3119,7 @@
       <w:r>
         <w:t xml:space="preserve">151 (1-4): 143–60. doi:</w:t>
       </w:r>
-      <w:hyperlink r:id="rId52">
+      <w:hyperlink r:id="rId51">
         <w:r>
           <w:rPr>
             <w:rStyle w:val="Hyperlink"/>
@@ -3146,7 +3153,7 @@
       <w:r>
         <w:t xml:space="preserve">36: 142–51. doi:</w:t>
       </w:r>
-      <w:hyperlink r:id="rId53">
+      <w:hyperlink r:id="rId52">
         <w:r>
           <w:rPr>
             <w:rStyle w:val="Hyperlink"/>
@@ -3200,7 +3207,7 @@
       <w:r>
         <w:t xml:space="preserve">52: 120–28. doi:</w:t>
       </w:r>
-      <w:hyperlink r:id="rId54">
+      <w:hyperlink r:id="rId53">
         <w:r>
           <w:rPr>
             <w:rStyle w:val="Hyperlink"/>
@@ -3234,7 +3241,7 @@
       <w:r>
         <w:t xml:space="preserve">10 (7): e0130710. doi:</w:t>
       </w:r>
-      <w:hyperlink r:id="rId55">
+      <w:hyperlink r:id="rId54">
         <w:r>
           <w:rPr>
             <w:rStyle w:val="Hyperlink"/>
@@ -3276,7 +3283,7 @@
       <w:r>
         <w:t xml:space="preserve">48 (3): 603–15. doi:</w:t>
       </w:r>
-      <w:hyperlink r:id="rId56">
+      <w:hyperlink r:id="rId55">
         <w:r>
           <w:rPr>
             <w:rStyle w:val="Hyperlink"/>
@@ -3310,7 +3317,7 @@
       <w:r>
         <w:t xml:space="preserve">536: 546–56. doi:</w:t>
       </w:r>
-      <w:hyperlink r:id="rId57">
+      <w:hyperlink r:id="rId56">
         <w:r>
           <w:rPr>
             <w:rStyle w:val="Hyperlink"/>
@@ -3390,7 +3397,7 @@
       <w:r>
         <w:t xml:space="preserve"> </w:t>
       </w:r>
-      <w:hyperlink r:id="rId58">
+      <w:hyperlink r:id="rId57">
         <w:r>
           <w:rPr>
             <w:rStyle w:val="Hyperlink"/>
@@ -3424,7 +3431,7 @@
       <w:r>
         <w:t xml:space="preserve">39 (1): 184–98. doi:</w:t>
       </w:r>
-      <w:hyperlink r:id="rId59">
+      <w:hyperlink r:id="rId58">
         <w:r>
           <w:rPr>
             <w:rStyle w:val="Hyperlink"/>
@@ -3535,7 +3542,7 @@
       <w:r>
         <w:t xml:space="preserve">7 (5): 358–72. doi:</w:t>
       </w:r>
-      <w:hyperlink r:id="rId60">
+      <w:hyperlink r:id="rId59">
         <w:r>
           <w:rPr>
             <w:rStyle w:val="Hyperlink"/>
@@ -3569,7 +3576,7 @@
       <w:r>
         <w:t xml:space="preserve">173 (1-4): 251–66. doi:</w:t>
       </w:r>
-      <w:hyperlink r:id="rId61">
+      <w:hyperlink r:id="rId60">
         <w:r>
           <w:rPr>
             <w:rStyle w:val="Hyperlink"/>
@@ -3603,7 +3610,7 @@
       <w:r>
         <w:t xml:space="preserve">46 (10): 1409–24. doi:</w:t>
       </w:r>
-      <w:hyperlink r:id="rId62">
+      <w:hyperlink r:id="rId61">
         <w:r>
           <w:rPr>
             <w:rStyle w:val="Hyperlink"/>
@@ -3637,7 +3644,7 @@
       <w:r>
         <w:t xml:space="preserve">45 (6): 1810–9. doi:</w:t>
       </w:r>
-      <w:hyperlink r:id="rId63">
+      <w:hyperlink r:id="rId62">
         <w:r>
           <w:rPr>
             <w:rStyle w:val="Hyperlink"/>
@@ -4231,7 +4238,7 @@
     </w:lvl>
   </w:abstractNum>
   <w:abstractNum w:abstractNumId="990">
-    <w:nsid w:val="d123da1d"/>
+    <w:nsid w:val="1d81fbef"/>
     <w:multiLevelType w:val="multilevel"/>
     <w:lvl w:ilvl="0">
       <w:numFmt w:val="bullet"/>
@@ -4312,7 +4319,7 @@
     </w:lvl>
   </w:abstractNum>
   <w:abstractNum w:abstractNumId="991">
-    <w:nsid w:val="ed471fb9"/>
+    <w:nsid w:val="b67fdca9"/>
     <w:multiLevelType w:val="multilevel"/>
     <w:lvl w:ilvl="0">
       <w:numFmt w:val="bullet"/>

</xml_diff>

<commit_message>
sgr shed template added
</commit_message>
<xml_diff>
--- a/manuscript/manu_draft.docx
+++ b/manuscript/manu_draft.docx
@@ -1266,19 +1266,83 @@
     </w:p>
     <w:p>
       <w:pPr>
+        <w:pStyle w:val="FigureWithCaption"/>
+      </w:pPr>
+      <w:r>
+        <w:drawing>
+          <wp:inline>
+            <wp:extent cx="3669832" cy="5504749"/>
+            <wp:effectExtent b="0" l="0" r="0" t="0"/>
+            <wp:docPr descr="Figure 2 test" title="" id="1" name="Picture"/>
+            <a:graphic>
+              <a:graphicData uri="http://schemas.openxmlformats.org/drawingml/2006/picture">
+                <pic:pic>
+                  <pic:nvPicPr>
+                    <pic:cNvPr descr="figs/sgrshd.png" id="0" name="Picture"/>
+                    <pic:cNvPicPr>
+                      <a:picLocks noChangeArrowheads="1" noChangeAspect="1"/>
+                    </pic:cNvPicPr>
+                  </pic:nvPicPr>
+                  <pic:blipFill>
+                    <a:blip r:embed="rId38"/>
+                    <a:stretch>
+                      <a:fillRect/>
+                    </a:stretch>
+                  </pic:blipFill>
+                  <pic:spPr bwMode="auto">
+                    <a:xfrm>
+                      <a:off x="0" y="0"/>
+                      <a:ext cx="3669832" cy="5504749"/>
+                    </a:xfrm>
+                    <a:prstGeom prst="rect">
+                      <a:avLst/>
+                    </a:prstGeom>
+                    <a:noFill/>
+                    <a:ln w="9525">
+                      <a:noFill/>
+                      <a:headEnd/>
+                      <a:tailEnd/>
+                    </a:ln>
+                  </pic:spPr>
+                </pic:pic>
+              </a:graphicData>
+            </a:graphic>
+          </wp:inline>
+        </w:drawing>
+      </w:r>
+    </w:p>
+    <w:p>
+      <w:pPr>
+        <w:pStyle w:val="ImageCaption"/>
+      </w:pPr>
+      <w:r>
+        <w:t xml:space="preserve">Figure 2 test</w:t>
+      </w:r>
+    </w:p>
+    <w:p>
+      <w:pPr>
         <w:pStyle w:val="BodyText"/>
       </w:pPr>
       <w:r>
-        <w:rPr>
-          <w:i/>
-        </w:rPr>
-        <w:t xml:space="preserve">Figure</w:t>
-      </w:r>
-      <w:r>
-        <w:t xml:space="preserve"> </w:t>
-      </w:r>
-      <w:r>
-        <w:t xml:space="preserve">SGR watershed</w:t>
+        <w:t xml:space="preserve">The SGR watershed contains a diverse group of stakeholders from local municipalities, water districts, water quality regulatory agencies, consulting groups, and non-government organizations. Collectively, the San Gabriel River Regional Monitoring Program (SGRRMP) includes stakeholders from these groups that cooperatively work to increase awareness of issues in the SGR watershed and work to improve coordination of compliance and ambient monitoring efforts. The stakeholder workgroup included individuals from the SGRRMP with interests in water supply, improvements to water quality, habitat protection or creation, and storm water permitting. Individuals were selected for partipation to include a variety of mangement interests and based on willingness to adopt tools developed from the landscape models. The stakeholder workgroup met monthly over a six-month period to discuss model applications and to refine the interpretation of results. Stakeholder involement was critical for developing an assessment framework that met the needs of all engaged parties and ensured that final products were more likely to be incorporated into formal processes of decision-making.</w:t>
+      </w:r>
+    </w:p>
+    <w:p>
+      <w:pPr>
+        <w:pStyle w:val="Heading2"/>
+      </w:pPr>
+      <w:bookmarkStart w:id="39" w:name="reach-classification-site-performance-and-prioritization"/>
+      <w:bookmarkEnd w:id="39"/>
+      <w:r>
+        <w:t xml:space="preserve">Reach classification, site performance, and prioritization</w:t>
+      </w:r>
+    </w:p>
+    <w:p>
+      <w:pPr>
+        <w:pStyle w:val="FirstParagraph"/>
+      </w:pPr>
+      <w:r>
+        <w:t xml:space="preserve">A framework for identifying site priorities for management actions was developed using a three-step process. First, estimates of the range of expected CSCI scores at each stream reach in relation to land use were used to define reach classifications. Second, the relationship between observed CSCI scores and the reach classifications were then used to assign a relative performance value for each monitoring site. Third, site performance categories in relation to reach classification and bioassessment targets were used to define management priorities. This framework was developed through close interaction with the regional stakeholder group to demonstrate how the landscape model can be used as a management tool given that priorities will vary by interests and location. As such, the results are provided as a guide to facilitate decision-making rather than a prescription of targeted actions to manage stream health.</w:t>
       </w:r>
     </w:p>
     <w:p>
@@ -1286,36 +1350,10 @@
         <w:pStyle w:val="BodyText"/>
       </w:pPr>
       <w:r>
-        <w:t xml:space="preserve">The SGR watershed contains a diverse group of stakeholders from local municipalities, water districts, water quality regulatory agencies, consulting groups, and non-government organizations. Collectively, the San Gabriel River Regional Monitoring Program (SGRRMP) includes stakeholders from these groups that cooperatively work to increase awareness of issues in the SGR watershed and work to improve coordination of compliance and ambient monitoring efforts. The stakeholder workgroup included individuals from the SGRRMP with interests in water supply, improvements to water quality, habitat protection or creation, and storm water permitting. Individuals were selected for partipation to include a variety of mangement interests and based on willingness to adopt tools developed from the landscape models. The stakeholder workgroup met monthly over a six-month period to discuss model applications and to refine the interpretation of results. Stakeholder involement was critical for developing an assessment framework that met the needs of all engaged parties and ensured that final products were more likely to be incorporated into formal processes of decision-making.</w:t>
-      </w:r>
-    </w:p>
-    <w:p>
-      <w:pPr>
-        <w:pStyle w:val="Heading2"/>
-      </w:pPr>
-      <w:bookmarkStart w:id="38" w:name="reach-classification-site-performance-and-prioritization"/>
-      <w:bookmarkEnd w:id="38"/>
-      <w:r>
-        <w:t xml:space="preserve">Reach classification, site performance, and prioritization</w:t>
-      </w:r>
-    </w:p>
-    <w:p>
-      <w:pPr>
-        <w:pStyle w:val="FirstParagraph"/>
-      </w:pPr>
-      <w:r>
-        <w:t xml:space="preserve">A framework for identifying site priorities for management actions was developed using a three-step process. First, estimates of the range of expected CSCI scores at each stream reach in relation to land use were used to define reach classifications. Second, the relationship between observed CSCI scores and the reach classifications were then used to assign a relative performance value for each monitoring site. Third, site performance categories in relation to reach classification and bioassessment targets were used to define management priorities. This framework was developed through close interaction with the regional stakeholder group to demonstrate how the landscape model can be used as a management tool given that priorities will vary by interests and location. As such, the results are provided as a guide to facilitate decision-making rather than a prescription of targeted actions to manage stream health.</w:t>
-      </w:r>
-    </w:p>
-    <w:p>
-      <w:pPr>
-        <w:pStyle w:val="BodyText"/>
-      </w:pPr>
-      <w:r>
         <w:t xml:space="preserve">Identifying site priorities began with defining a classification framework for stream reaches to identify the possible or likely extent of biological constraints (</w:t>
       </w:r>
       <w:r>
-        <w:t xml:space="preserve">2</w:t>
+        <w:t xml:space="preserve">3</w:t>
       </w:r>
       <w:r>
         <w:t xml:space="preserve">). Classifications were developed using the range of CSCI expectations at a reach relative to a chosen threshold for the CSCI to define nominally low or high scores. The reach classification was based solely on the intersection of the CSCI expectations at a reach with chosen CSCI threshold, where expectations could be below, above, or overlapping the threshold. Stream reaches with a range of CSCI score expectations entirely below the thresholds were considered likely constrained, whereas those with expectations entirely above were considered likely unconstrained. Reaches with score expectations that included the CSCI thresholds were considered possibly constrained or possibly unconstrained, where the distinction was based on location of the median expectation of a reach relative to the threshold.</w:t>
@@ -1330,7 +1368,7 @@
           <wp:inline>
             <wp:extent cx="5943600" cy="4754880"/>
             <wp:effectExtent b="0" l="0" r="0" t="0"/>
-            <wp:docPr descr="Figure 2 Application of landscape models to identify site expectations and bioassessment performance for sixteen example stream reaches. A range of CSCI scores is predicted from the model (a) and the lower and upper limits of the expectations are cut to define a certainty range for the predictions (b). Overlap of the certainty range at each reach with a chosen CSCI threshold (c) defines the stream reach classification as likely unconstrained (lu), possibly unconstrained (pu), possibly constrained (pc), and likely constrained (lc). The site performance from the observed bioassessment score is defined as over scoring (above the certainty threshold), expected (within), and under scoring (below) for each of four stream classes (d)." title="" id="1" name="Picture"/>
+            <wp:docPr descr="Figure 3 Application of landscape models to identify site expectations and bioassessment performance for sixteen example stream reaches. A range of CSCI scores is predicted from the model (a) and the lower and upper limits of the expectations are cut to define a certainty range for the predictions (b). Overlap of the certainty range at each reach with a chosen CSCI threshold (c) defines the stream reach classification as likely unconstrained (lu), possibly unconstrained (pu), possibly constrained (pc), and likely constrained (lc). The site performance from the observed bioassessment score is defined as over scoring (above the certainty threshold), expected (within), and under scoring (below) for each of four stream classes (d)." title="" id="1" name="Picture"/>
             <a:graphic>
               <a:graphicData uri="http://schemas.openxmlformats.org/drawingml/2006/picture">
                 <pic:pic>
@@ -1341,7 +1379,7 @@
                     </pic:cNvPicPr>
                   </pic:nvPicPr>
                   <pic:blipFill>
-                    <a:blip r:embed="rId39"/>
+                    <a:blip r:embed="rId40"/>
                     <a:stretch>
                       <a:fillRect/>
                     </a:stretch>
@@ -1373,7 +1411,7 @@
         <w:pStyle w:val="ImageCaption"/>
       </w:pPr>
       <w:r>
-        <w:t xml:space="preserve">Figure 2 Application of landscape models to identify site expectations and bioassessment performance for sixteen example stream reaches. A range of CSCI scores is predicted from the model (a) and the lower and upper limits of the expectations are cut to define a certainty range for the predictions (b). Overlap of the certainty range at each reach with a chosen CSCI threshold (c) defines the stream reach classification as likely unconstrained (lu), possibly unconstrained (pu), possibly constrained (pc), and likely constrained (lc). The site performance from the observed bioassessment score is defined as over scoring (above the certainty threshold), expected (within), and under scoring (below) for each of four stream classes (d).</w:t>
+        <w:t xml:space="preserve">Figure 3 Application of landscape models to identify site expectations and bioassessment performance for sixteen example stream reaches. A range of CSCI scores is predicted from the model (a) and the lower and upper limits of the expectations are cut to define a certainty range for the predictions (b). Overlap of the certainty range at each reach with a chosen CSCI threshold (c) defines the stream reach classification as likely unconstrained (lu), possibly unconstrained (pu), possibly constrained (pc), and likely constrained (lc). The site performance from the observed bioassessment score is defined as over scoring (above the certainty threshold), expected (within), and under scoring (below) for each of four stream classes (d).</w:t>
       </w:r>
     </w:p>
     <w:p>
@@ -2379,8 +2417,8 @@
       <w:pPr>
         <w:pStyle w:val="Heading2"/>
       </w:pPr>
-      <w:bookmarkStart w:id="40" w:name="sensitivity-analyses"/>
-      <w:bookmarkEnd w:id="40"/>
+      <w:bookmarkStart w:id="41" w:name="sensitivity-analyses"/>
+      <w:bookmarkEnd w:id="41"/>
       <w:r>
         <w:t xml:space="preserve">Sensitivity analyses</w:t>
       </w:r>
@@ -2397,8 +2435,8 @@
       <w:pPr>
         <w:pStyle w:val="Heading2"/>
       </w:pPr>
-      <w:bookmarkStart w:id="41" w:name="unclassified-reaches"/>
-      <w:bookmarkEnd w:id="41"/>
+      <w:bookmarkStart w:id="42" w:name="unclassified-reaches"/>
+      <w:bookmarkEnd w:id="42"/>
       <w:r>
         <w:t xml:space="preserve">Unclassified reaches</w:t>
       </w:r>
@@ -2433,8 +2471,8 @@
       <w:pPr>
         <w:pStyle w:val="Heading1"/>
       </w:pPr>
-      <w:bookmarkStart w:id="42" w:name="results"/>
-      <w:bookmarkEnd w:id="42"/>
+      <w:bookmarkStart w:id="43" w:name="results"/>
+      <w:bookmarkEnd w:id="43"/>
       <w:r>
         <w:t xml:space="preserve">Results</w:t>
       </w:r>
@@ -2443,8 +2481,8 @@
       <w:pPr>
         <w:pStyle w:val="Heading3"/>
       </w:pPr>
-      <w:bookmarkStart w:id="43" w:name="state-wide-patterns"/>
-      <w:bookmarkEnd w:id="43"/>
+      <w:bookmarkStart w:id="44" w:name="state-wide-patterns"/>
+      <w:bookmarkEnd w:id="44"/>
       <w:r>
         <w:t xml:space="preserve">State-wide patterns</w:t>
       </w:r>
@@ -2492,8 +2530,8 @@
       <w:pPr>
         <w:pStyle w:val="Heading3"/>
       </w:pPr>
-      <w:bookmarkStart w:id="44" w:name="case-study"/>
-      <w:bookmarkEnd w:id="44"/>
+      <w:bookmarkStart w:id="45" w:name="case-study"/>
+      <w:bookmarkEnd w:id="45"/>
       <w:r>
         <w:t xml:space="preserve">Case study</w:t>
       </w:r>
@@ -2546,7 +2584,7 @@
           <wp:inline>
             <wp:extent cx="5943600" cy="3820885"/>
             <wp:effectExtent b="0" l="0" r="0" t="0"/>
-            <wp:docPr descr="Figure 3 Template provided to stakeholders for priorization of recommended actions for each stream type. The stream types (Table 1) relate to the stream class for the biological expectation (lu: likely unconstrained, pu: possibly unconstrained, pc: possibly constrained, lc: likely constrained), site performance from observed CSCI score (os: over scoring, e: expected, us: under scoring), and location of the score relative to a hypothetical biological threshold (dashed line, above or below). Horizontal lines are the range of expected CSCI score for a site with tick marks for the median. Priority actions defined by stakeholders are shown on the right for each stream type. Actions are generalized as investigate, protect, or monitor as high (H), medium (M), or low (L) priority. Blank cells indicate that no additional measures are recommended beyond the baseline monitoring and maintenance practiced at all sites." title="" id="1" name="Picture"/>
+            <wp:docPr descr="Figure 4 Template provided to stakeholders for priorization of recommended actions for each stream type. The stream types (Table 1) relate to the stream class for the biological expectation (lu: likely unconstrained, pu: possibly unconstrained, pc: possibly constrained, lc: likely constrained), site performance from observed CSCI score (os: over scoring, e: expected, us: under scoring), and location of the score relative to a hypothetical biological threshold (dashed line, above or below). Horizontal lines are the range of expected CSCI score for a site with tick marks for the median. Priority actions defined by stakeholders are shown on the right for each stream type. Actions are generalized as investigate, protect, or monitor as high (H), medium (M), or low (L) priority. Blank cells indicate that no additional measures are recommended beyond the baseline monitoring and maintenance practiced at all sites." title="" id="1" name="Picture"/>
             <a:graphic>
               <a:graphicData uri="http://schemas.openxmlformats.org/drawingml/2006/picture">
                 <pic:pic>
@@ -2557,7 +2595,7 @@
                     </pic:cNvPicPr>
                   </pic:nvPicPr>
                   <pic:blipFill>
-                    <a:blip r:embed="rId45"/>
+                    <a:blip r:embed="rId46"/>
                     <a:stretch>
                       <a:fillRect/>
                     </a:stretch>
@@ -2589,7 +2627,7 @@
         <w:pStyle w:val="ImageCaption"/>
       </w:pPr>
       <w:r>
-        <w:t xml:space="preserve">Figure 3 Template provided to stakeholders for priorization of recommended actions for each stream type. The stream types (Table</w:t>
+        <w:t xml:space="preserve">Figure 4 Template provided to stakeholders for priorization of recommended actions for each stream type. The stream types (Table</w:t>
       </w:r>
       <w:r>
         <w:t xml:space="preserve"> </w:t>
@@ -2605,8 +2643,8 @@
       <w:pPr>
         <w:pStyle w:val="Heading3"/>
       </w:pPr>
-      <w:bookmarkStart w:id="46" w:name="sensitivity-analysis"/>
-      <w:bookmarkEnd w:id="46"/>
+      <w:bookmarkStart w:id="47" w:name="sensitivity-analysis"/>
+      <w:bookmarkEnd w:id="47"/>
       <w:r>
         <w:t xml:space="preserve">Sensitivity analysis</w:t>
       </w:r>
@@ -2654,8 +2692,8 @@
       <w:pPr>
         <w:pStyle w:val="Heading3"/>
       </w:pPr>
-      <w:bookmarkStart w:id="47" w:name="unclassified-reaches-1"/>
-      <w:bookmarkEnd w:id="47"/>
+      <w:bookmarkStart w:id="48" w:name="unclassified-reaches-1"/>
+      <w:bookmarkEnd w:id="48"/>
       <w:r>
         <w:t xml:space="preserve">Unclassified reaches</w:t>
       </w:r>
@@ -2714,8 +2752,8 @@
       <w:pPr>
         <w:pStyle w:val="Heading1"/>
       </w:pPr>
-      <w:bookmarkStart w:id="48" w:name="discussion"/>
-      <w:bookmarkEnd w:id="48"/>
+      <w:bookmarkStart w:id="49" w:name="discussion"/>
+      <w:bookmarkEnd w:id="49"/>
       <w:r>
         <w:t xml:space="preserve">Discussion</w:t>
       </w:r>
@@ -3027,8 +3065,8 @@
       <w:pPr>
         <w:pStyle w:val="Heading1"/>
       </w:pPr>
-      <w:bookmarkStart w:id="49" w:name="supplement"/>
-      <w:bookmarkEnd w:id="49"/>
+      <w:bookmarkStart w:id="50" w:name="supplement"/>
+      <w:bookmarkEnd w:id="50"/>
       <w:r>
         <w:t xml:space="preserve">Supplement</w:t>
       </w:r>
@@ -3045,8 +3083,8 @@
       <w:pPr>
         <w:pStyle w:val="Heading1"/>
       </w:pPr>
-      <w:bookmarkStart w:id="50" w:name="references"/>
-      <w:bookmarkEnd w:id="50"/>
+      <w:bookmarkStart w:id="51" w:name="references"/>
+      <w:bookmarkEnd w:id="51"/>
       <w:r>
         <w:t xml:space="preserve">References</w:t>
       </w:r>
@@ -3119,7 +3157,7 @@
       <w:r>
         <w:t xml:space="preserve">151 (1-4): 143–60. doi:</w:t>
       </w:r>
-      <w:hyperlink r:id="rId51">
+      <w:hyperlink r:id="rId52">
         <w:r>
           <w:rPr>
             <w:rStyle w:val="Hyperlink"/>
@@ -3153,7 +3191,7 @@
       <w:r>
         <w:t xml:space="preserve">36: 142–51. doi:</w:t>
       </w:r>
-      <w:hyperlink r:id="rId52">
+      <w:hyperlink r:id="rId53">
         <w:r>
           <w:rPr>
             <w:rStyle w:val="Hyperlink"/>
@@ -3207,7 +3245,7 @@
       <w:r>
         <w:t xml:space="preserve">52: 120–28. doi:</w:t>
       </w:r>
-      <w:hyperlink r:id="rId53">
+      <w:hyperlink r:id="rId54">
         <w:r>
           <w:rPr>
             <w:rStyle w:val="Hyperlink"/>
@@ -3241,7 +3279,7 @@
       <w:r>
         <w:t xml:space="preserve">10 (7): e0130710. doi:</w:t>
       </w:r>
-      <w:hyperlink r:id="rId54">
+      <w:hyperlink r:id="rId55">
         <w:r>
           <w:rPr>
             <w:rStyle w:val="Hyperlink"/>
@@ -3283,7 +3321,7 @@
       <w:r>
         <w:t xml:space="preserve">48 (3): 603–15. doi:</w:t>
       </w:r>
-      <w:hyperlink r:id="rId55">
+      <w:hyperlink r:id="rId56">
         <w:r>
           <w:rPr>
             <w:rStyle w:val="Hyperlink"/>
@@ -3317,7 +3355,7 @@
       <w:r>
         <w:t xml:space="preserve">536: 546–56. doi:</w:t>
       </w:r>
-      <w:hyperlink r:id="rId56">
+      <w:hyperlink r:id="rId57">
         <w:r>
           <w:rPr>
             <w:rStyle w:val="Hyperlink"/>
@@ -3397,7 +3435,7 @@
       <w:r>
         <w:t xml:space="preserve"> </w:t>
       </w:r>
-      <w:hyperlink r:id="rId57">
+      <w:hyperlink r:id="rId58">
         <w:r>
           <w:rPr>
             <w:rStyle w:val="Hyperlink"/>
@@ -3431,7 +3469,7 @@
       <w:r>
         <w:t xml:space="preserve">39 (1): 184–98. doi:</w:t>
       </w:r>
-      <w:hyperlink r:id="rId58">
+      <w:hyperlink r:id="rId59">
         <w:r>
           <w:rPr>
             <w:rStyle w:val="Hyperlink"/>
@@ -3542,7 +3580,7 @@
       <w:r>
         <w:t xml:space="preserve">7 (5): 358–72. doi:</w:t>
       </w:r>
-      <w:hyperlink r:id="rId59">
+      <w:hyperlink r:id="rId60">
         <w:r>
           <w:rPr>
             <w:rStyle w:val="Hyperlink"/>
@@ -3576,7 +3614,7 @@
       <w:r>
         <w:t xml:space="preserve">173 (1-4): 251–66. doi:</w:t>
       </w:r>
-      <w:hyperlink r:id="rId60">
+      <w:hyperlink r:id="rId61">
         <w:r>
           <w:rPr>
             <w:rStyle w:val="Hyperlink"/>
@@ -3610,7 +3648,7 @@
       <w:r>
         <w:t xml:space="preserve">46 (10): 1409–24. doi:</w:t>
       </w:r>
-      <w:hyperlink r:id="rId61">
+      <w:hyperlink r:id="rId62">
         <w:r>
           <w:rPr>
             <w:rStyle w:val="Hyperlink"/>
@@ -3644,7 +3682,7 @@
       <w:r>
         <w:t xml:space="preserve">45 (6): 1810–9. doi:</w:t>
       </w:r>
-      <w:hyperlink r:id="rId62">
+      <w:hyperlink r:id="rId63">
         <w:r>
           <w:rPr>
             <w:rStyle w:val="Hyperlink"/>
@@ -4238,7 +4276,7 @@
     </w:lvl>
   </w:abstractNum>
   <w:abstractNum w:abstractNumId="990">
-    <w:nsid w:val="1d81fbef"/>
+    <w:nsid w:val="16b21f4c"/>
     <w:multiLevelType w:val="multilevel"/>
     <w:lvl w:ilvl="0">
       <w:numFmt w:val="bullet"/>
@@ -4319,7 +4357,7 @@
     </w:lvl>
   </w:abstractNum>
   <w:abstractNum w:abstractNumId="991">
-    <w:nsid w:val="b67fdca9"/>
+    <w:nsid w:val="a0c2207b"/>
     <w:multiLevelType w:val="multilevel"/>
     <w:lvl w:ilvl="0">
       <w:numFmt w:val="bullet"/>

</xml_diff>

<commit_message>
working on sgr fig
</commit_message>
<xml_diff>
--- a/manuscript/manu_draft.docx
+++ b/manuscript/manu_draft.docx
@@ -555,22 +555,7 @@
         </w:numPr>
       </w:pPr>
       <w:r>
-        <w:t xml:space="preserve">Need a way to comprehensively evaluate streams across large spatial scales for</w:t>
-      </w:r>
-      <w:r>
-        <w:t xml:space="preserve"> </w:t>
-      </w:r>
-      <w:r>
-        <w:t xml:space="preserve">“</w:t>
-      </w:r>
-      <w:r>
-        <w:t xml:space="preserve">management potential</w:t>
-      </w:r>
-      <w:r>
-        <w:t xml:space="preserve">”</w:t>
-      </w:r>
-      <w:r>
-        <w:t xml:space="preserve">. Biological filters act at different scales</w:t>
+        <w:t xml:space="preserve">Need a way to comprehensively evaluate streams across large spatial scales for “management potential”. Biological filters act at different scales</w:t>
       </w:r>
       <w:r>
         <w:t xml:space="preserve"> </w:t>
@@ -801,7 +786,7 @@
         <w:t xml:space="preserve">1</w:t>
       </w:r>
       <w:r>
-        <w:t xml:space="preserve">). Temperate rainforests occur in the north, deserts in the northeast and southeast, and Mediterranean climates in coastal regions. California’s stream network is approximately 280,000 km in length and covers all of the major climate zones in the state. A high degree of endemism and biodiversity occurs in these streams including nearly 4000 species of vascular plants, macroinvertebrates, and vertebrates that depend on fresh water during their life history</w:t>
+        <w:t xml:space="preserve">). Temperate rainforests occur in the north, deserts in the northeast and southeast, and Mediterranean climates in coastal regions. California's stream network is approximately 280,000 km in length and covers all of the major climate zones in the state. A high degree of endemism and biodiversity occurs in these streams including nearly 4000 species of vascular plants, macroinvertebrates, and vertebrates that depend on fresh water during their life history</w:t>
       </w:r>
       <w:r>
         <w:t xml:space="preserve"> </w:t>
@@ -1419,55 +1404,7 @@
         <w:pStyle w:val="BodyText"/>
       </w:pPr>
       <w:r>
-        <w:t xml:space="preserve">CSCI scores from biomonitoring data were used to define performance of a sample site relative to the stream reach classification. For each of the four reach classifications (likely constrained, possibly constrained, possibly unconstrained, and likely unconstrained), the site performance was defined relative to the bounds of the expected CSCI scores. This provided a definition of site performance that can be used to understand the observed score relative to the biological context of a reach. Sites with observed scores above the upper limit of the reach expectation (e.g., above the 95th percentile of expected scores) were considered</w:t>
-      </w:r>
-      <w:r>
-        <w:t xml:space="preserve"> </w:t>
-      </w:r>
-      <w:r>
-        <w:t xml:space="preserve">“</w:t>
-      </w:r>
-      <w:r>
-        <w:t xml:space="preserve">over-performing</w:t>
-      </w:r>
-      <w:r>
-        <w:t xml:space="preserve">”</w:t>
-      </w:r>
-      <w:r>
-        <w:t xml:space="preserve"> </w:t>
-      </w:r>
-      <w:r>
-        <w:t xml:space="preserve">and sites below the lower limit were</w:t>
-      </w:r>
-      <w:r>
-        <w:t xml:space="preserve"> </w:t>
-      </w:r>
-      <w:r>
-        <w:t xml:space="preserve">“</w:t>
-      </w:r>
-      <w:r>
-        <w:t xml:space="preserve">under-performing</w:t>
-      </w:r>
-      <w:r>
-        <w:t xml:space="preserve">”</w:t>
-      </w:r>
-      <w:r>
-        <w:t xml:space="preserve">. Sites with CSCI scores within the range of expectations were as</w:t>
-      </w:r>
-      <w:r>
-        <w:t xml:space="preserve"> </w:t>
-      </w:r>
-      <w:r>
-        <w:t xml:space="preserve">“</w:t>
-      </w:r>
-      <w:r>
-        <w:t xml:space="preserve">expected</w:t>
-      </w:r>
-      <w:r>
-        <w:t xml:space="preserve">”</w:t>
-      </w:r>
-      <w:r>
-        <w:t xml:space="preserve">.</w:t>
+        <w:t xml:space="preserve">CSCI scores from biomonitoring data were used to define performance of a sample site relative to the stream reach classification. For each of the four reach classifications (likely constrained, possibly constrained, possibly unconstrained, and likely unconstrained), the site performance was defined relative to the bounds of the expected CSCI scores. This provided a definition of site performance that can be used to understand the observed score relative to the biological context of a reach. Sites with observed scores above the upper limit of the reach expectation (e.g., above the 95th percentile of expected scores) were considered "over-performing" and sites below the lower limit were "under-performing". Sites with CSCI scores within the range of expectations were as "expected".</w:t>
       </w:r>
     </w:p>
     <w:p>
@@ -2331,25 +2268,7 @@
         <w:pStyle w:val="BodyText"/>
       </w:pPr>
       <w:r>
-        <w:t xml:space="preserve">Each site type was used to define a priority as a demonstration of how results from the landscape model can help achieve different stream management objectives. This final process relied exclusively on feedback from the stakeholder group that represented interests in monitoring, regulation, restoration, and protection. Priorities for each site type were defined accordingly with the expectation that site types will have different meanings for prioritization given the interest. Stakeholders from each sector were tasked with identifying their relevant priorities by ranking each site type from high to low priority using a blank template for reference. A brief description of the rationale for a site priority was also requested with the feedback. The final priorities were generalized into three categories to recommend actions in addition to baseline monitoring and maintenance. The final priorities also assumed that existing information available for each site was</w:t>
-      </w:r>
-      <w:r>
-        <w:t xml:space="preserve"> </w:t>
-      </w:r>
-      <w:r>
-        <w:t xml:space="preserve">“</w:t>
-      </w:r>
-      <w:r>
-        <w:t xml:space="preserve">true</w:t>
-      </w:r>
-      <w:r>
-        <w:t xml:space="preserve">”</w:t>
-      </w:r>
-      <w:r>
-        <w:t xml:space="preserve"> </w:t>
-      </w:r>
-      <w:r>
-        <w:t xml:space="preserve">following established practices to account for uncertainty or variation between assessments. A consensus was reached for the following definitions of each action:</w:t>
+        <w:t xml:space="preserve">Each site type was used to define a priority as a demonstration of how results from the landscape model can help achieve different stream management objectives. This final process relied exclusively on feedback from the stakeholder group that represented interests in monitoring, regulation, restoration, and protection. Priorities for each site type were defined accordingly with the expectation that site types will have different meanings for prioritization given the interest. Stakeholders from each sector were tasked with identifying their relevant priorities by ranking each site type from high to low priority using a blank template for reference. A brief description of the rationale for a site priority was also requested with the feedback. The final priorities were generalized into three categories to recommend actions in addition to baseline monitoring and maintenance. The final priorities also assumed that existing information available for each site was "true" following established practices to account for uncertainty or variation between assessments. A consensus was reached for the following definitions of each action:</w:t>
       </w:r>
     </w:p>
     <w:p>
@@ -2446,25 +2365,7 @@
         <w:pStyle w:val="FirstParagraph"/>
       </w:pPr>
       <w:r>
-        <w:t xml:space="preserve">Finally, some stream reaches were unclassifed following application of the landscape model to the statewide hydrography dataset. Unclassified reaches occurred when insufficient data in the StreamCat database were available to estimate CSCI predictions or if a stream catchment basin could not be defined for a particular reach. The latter was more common, particularly in developed areas where engineered channels or agricultural ditches were hydrologically removed from the natural stream network. Overall, unclassified reaches were not common in the statewide dataset but they may have regional importance depending on needs of local management groups. A preliminary approach for assigning biological expectations to unclassified reaches is demonstrated for</w:t>
-      </w:r>
-      <w:r>
-        <w:t xml:space="preserve"> </w:t>
-      </w:r>
-      <w:r>
-        <w:t xml:space="preserve">‘</w:t>
-      </w:r>
-      <w:r>
-        <w:t xml:space="preserve">typically</w:t>
-      </w:r>
-      <w:r>
-        <w:t xml:space="preserve">’</w:t>
-      </w:r>
-      <w:r>
-        <w:t xml:space="preserve"> </w:t>
-      </w:r>
-      <w:r>
-        <w:t xml:space="preserve">urban and agriculture reaches that relies on the range of expectations for reaches with similar land use by region.</w:t>
+        <w:t xml:space="preserve">Finally, some stream reaches were unclassifed following application of the landscape model to the statewide hydrography dataset. Unclassified reaches occurred when insufficient data in the StreamCat database were available to estimate CSCI predictions or if a stream catchment basin could not be defined for a particular reach. The latter was more common, particularly in developed areas where engineered channels or agricultural ditches were hydrologically removed from the natural stream network. Overall, unclassified reaches were not common in the statewide dataset but they may have regional importance depending on needs of local management groups. A preliminary approach for assigning biological expectations to unclassified reaches is demonstrated for 'typically' urban and agriculture reaches that relies on the range of expectations for reaches with similar land use by region.</w:t>
       </w:r>
     </w:p>
     <w:p>
@@ -2827,22 +2728,7 @@
         </w:numPr>
       </w:pPr>
       <w:r>
-        <w:t xml:space="preserve">Listing implications, perhaps with a subheader,</w:t>
-      </w:r>
-      <w:r>
-        <w:t xml:space="preserve"> </w:t>
-      </w:r>
-      <w:r>
-        <w:t xml:space="preserve">“</w:t>
-      </w:r>
-      <w:r>
-        <w:t xml:space="preserve">Implications for determining biological impairments</w:t>
-      </w:r>
-      <w:r>
-        <w:t xml:space="preserve">”</w:t>
-      </w:r>
-      <w:r>
-        <w:t xml:space="preserve">. We should enlist Chad to help with this—after presenting him with LACSD’s proposal.</w:t>
+        <w:t xml:space="preserve">Listing implications, perhaps with a subheader, "Implications for determining biological impairments". We should enlist Chad to help with this—after presenting him with LACSD’s proposal.</w:t>
       </w:r>
     </w:p>
     <w:p>
@@ -2866,7 +2752,7 @@
         </w:numPr>
       </w:pPr>
       <w:r>
-        <w:t xml:space="preserve">Field-based methods to identify constrained channels vs. landscape modelling</w:t>
+        <w:t xml:space="preserve">Field-based methods to identify constrained channels vs. landscape modelling</w:t>
       </w:r>
     </w:p>
     <w:p>
@@ -2998,7 +2884,7 @@
         </w:numPr>
       </w:pPr>
       <w:r>
-        <w:t xml:space="preserve">Changing certainty or CSCI treshold - mechanistic effects and implications. Don’t cook the books.</w:t>
+        <w:t xml:space="preserve">Changing certainty or CSCI treshold - mechanistic effects and implications. Don't cook the books.</w:t>
       </w:r>
     </w:p>
     <w:p>
@@ -4276,7 +4162,7 @@
     </w:lvl>
   </w:abstractNum>
   <w:abstractNum w:abstractNumId="990">
-    <w:nsid w:val="16b21f4c"/>
+    <w:nsid w:val="4104a9d0"/>
     <w:multiLevelType w:val="multilevel"/>
     <w:lvl w:ilvl="0">
       <w:numFmt w:val="bullet"/>
@@ -4357,7 +4243,7 @@
     </w:lvl>
   </w:abstractNum>
   <w:abstractNum w:abstractNumId="991">
-    <w:nsid w:val="a0c2207b"/>
+    <w:nsid w:val="6698d474"/>
     <w:multiLevelType w:val="multilevel"/>
     <w:lvl w:ilvl="0">
       <w:numFmt w:val="bullet"/>

</xml_diff>

<commit_message>
sgr wshed fig done
</commit_message>
<xml_diff>
--- a/manuscript/manu_draft.docx
+++ b/manuscript/manu_draft.docx
@@ -555,7 +555,22 @@
         </w:numPr>
       </w:pPr>
       <w:r>
-        <w:t xml:space="preserve">Need a way to comprehensively evaluate streams across large spatial scales for “management potential”. Biological filters act at different scales</w:t>
+        <w:t xml:space="preserve">Need a way to comprehensively evaluate streams across large spatial scales for</w:t>
+      </w:r>
+      <w:r>
+        <w:t xml:space="preserve"> </w:t>
+      </w:r>
+      <w:r>
+        <w:t xml:space="preserve">“</w:t>
+      </w:r>
+      <w:r>
+        <w:t xml:space="preserve">management potential</w:t>
+      </w:r>
+      <w:r>
+        <w:t xml:space="preserve">”</w:t>
+      </w:r>
+      <w:r>
+        <w:t xml:space="preserve">. Biological filters act at different scales</w:t>
       </w:r>
       <w:r>
         <w:t xml:space="preserve"> </w:t>
@@ -786,7 +801,7 @@
         <w:t xml:space="preserve">1</w:t>
       </w:r>
       <w:r>
-        <w:t xml:space="preserve">). Temperate rainforests occur in the north, deserts in the northeast and southeast, and Mediterranean climates in coastal regions. California's stream network is approximately 280,000 km in length and covers all of the major climate zones in the state. A high degree of endemism and biodiversity occurs in these streams including nearly 4000 species of vascular plants, macroinvertebrates, and vertebrates that depend on fresh water during their life history</w:t>
+        <w:t xml:space="preserve">). Temperate rainforests occur in the north, deserts in the northeast and southeast, and Mediterranean climates in coastal regions. California’s stream network is approximately 280,000 km in length and covers all of the major climate zones in the state. A high degree of endemism and biodiversity occurs in these streams including nearly 4000 species of vascular plants, macroinvertebrates, and vertebrates that depend on fresh water during their life history</w:t>
       </w:r>
       <w:r>
         <w:t xml:space="preserve"> </w:t>
@@ -1246,7 +1261,16 @@
         <w:pStyle w:val="FirstParagraph"/>
       </w:pPr>
       <w:r>
-        <w:t xml:space="preserve">Stream reach and bioassessment data from the San Gabriel River (SGR) watershed in southern California were used to develop reach classifications, site performance categories, and management priorities from the landscape models. A strong land use gradient occurs in the SGR watershed. Headwaters begin in the San Gabriel mountains where the land is primarily undeveloped or protected for reacreational use, whereas the lower watershed is in a heavily urbanized region of Los Angeles County. The San Gabriel river is dammed at four locations for flood control in the upper watershed and is hydrologically connected to the Los Angeles river to the west through the Whittier Reservoir in the lower watershed. Spreading grounds are present in the middle of the watershed for groundwater recharge during high flow. Nearly all of the stream reaches in the lower half of the watershed are channelized with concrete or other reinforcements.</w:t>
+        <w:t xml:space="preserve">Stream reach and bioassessment data from the San Gabriel River (SGR) watershed in southern California were used to develop reach classifications, site performance categories, and management priorities from the landscape models. A strong land use gradient occurs in the SGR watershed (Figure</w:t>
+      </w:r>
+      <w:r>
+        <w:t xml:space="preserve"> </w:t>
+      </w:r>
+      <w:r>
+        <w:t xml:space="preserve">??</w:t>
+      </w:r>
+      <w:r>
+        <w:t xml:space="preserve">). Headwaters begin in the San Gabriel mountains where the land is primarily undeveloped or protected for reacreational use, whereas the lower watershed is in a heavily urbanized region of Los Angeles County. The San Gabriel river is dammed at four locations for flood control in the upper watershed and is hydrologically connected to the Los Angeles river to the west through the Whittier Reservoir in the lower watershed. Spreading grounds are present in the middle of the watershed for groundwater recharge during high flow. Nearly all of the stream reaches in the lower half of the watershed are channelized with concrete or other reinforcements.</w:t>
       </w:r>
     </w:p>
     <w:p>
@@ -1256,9 +1280,9 @@
       <w:r>
         <w:drawing>
           <wp:inline>
-            <wp:extent cx="3669832" cy="5504749"/>
+            <wp:extent cx="5943600" cy="4245428"/>
             <wp:effectExtent b="0" l="0" r="0" t="0"/>
-            <wp:docPr descr="Figure 2 test" title="" id="1" name="Picture"/>
+            <wp:docPr descr="Figure 2 San Gabriel River watershed with predicted median CSCI scores at each stream reach and differences of observed CSCI scores with the predictions. The watershed is undeveloped in the north and heavily urbanized in the south. Gray stream reaches do not have model predictions because of insufficient data." title="" id="1" name="Picture"/>
             <a:graphic>
               <a:graphicData uri="http://schemas.openxmlformats.org/drawingml/2006/picture">
                 <pic:pic>
@@ -1277,7 +1301,7 @@
                   <pic:spPr bwMode="auto">
                     <a:xfrm>
                       <a:off x="0" y="0"/>
-                      <a:ext cx="3669832" cy="5504749"/>
+                      <a:ext cx="5943600" cy="4245428"/>
                     </a:xfrm>
                     <a:prstGeom prst="rect">
                       <a:avLst/>
@@ -1301,7 +1325,7 @@
         <w:pStyle w:val="ImageCaption"/>
       </w:pPr>
       <w:r>
-        <w:t xml:space="preserve">Figure 2 test</w:t>
+        <w:t xml:space="preserve">Figure 2 San Gabriel River watershed with predicted median CSCI scores at each stream reach and differences of observed CSCI scores with the predictions. The watershed is undeveloped in the north and heavily urbanized in the south. Gray stream reaches do not have model predictions because of insufficient data.</w:t>
       </w:r>
     </w:p>
     <w:p>
@@ -1404,7 +1428,55 @@
         <w:pStyle w:val="BodyText"/>
       </w:pPr>
       <w:r>
-        <w:t xml:space="preserve">CSCI scores from biomonitoring data were used to define performance of a sample site relative to the stream reach classification. For each of the four reach classifications (likely constrained, possibly constrained, possibly unconstrained, and likely unconstrained), the site performance was defined relative to the bounds of the expected CSCI scores. This provided a definition of site performance that can be used to understand the observed score relative to the biological context of a reach. Sites with observed scores above the upper limit of the reach expectation (e.g., above the 95th percentile of expected scores) were considered "over-performing" and sites below the lower limit were "under-performing". Sites with CSCI scores within the range of expectations were as "expected".</w:t>
+        <w:t xml:space="preserve">CSCI scores from biomonitoring data were used to define performance of a sample site relative to the stream reach classification. For each of the four reach classifications (likely constrained, possibly constrained, possibly unconstrained, and likely unconstrained), the site performance was defined relative to the bounds of the expected CSCI scores. This provided a definition of site performance that can be used to understand the observed score relative to the biological context of a reach. Sites with observed scores above the upper limit of the reach expectation (e.g., above the 95th percentile of expected scores) were considered</w:t>
+      </w:r>
+      <w:r>
+        <w:t xml:space="preserve"> </w:t>
+      </w:r>
+      <w:r>
+        <w:t xml:space="preserve">“</w:t>
+      </w:r>
+      <w:r>
+        <w:t xml:space="preserve">over-performing</w:t>
+      </w:r>
+      <w:r>
+        <w:t xml:space="preserve">”</w:t>
+      </w:r>
+      <w:r>
+        <w:t xml:space="preserve"> </w:t>
+      </w:r>
+      <w:r>
+        <w:t xml:space="preserve">and sites below the lower limit were</w:t>
+      </w:r>
+      <w:r>
+        <w:t xml:space="preserve"> </w:t>
+      </w:r>
+      <w:r>
+        <w:t xml:space="preserve">“</w:t>
+      </w:r>
+      <w:r>
+        <w:t xml:space="preserve">under-performing</w:t>
+      </w:r>
+      <w:r>
+        <w:t xml:space="preserve">”</w:t>
+      </w:r>
+      <w:r>
+        <w:t xml:space="preserve">. Sites with CSCI scores within the range of expectations were as</w:t>
+      </w:r>
+      <w:r>
+        <w:t xml:space="preserve"> </w:t>
+      </w:r>
+      <w:r>
+        <w:t xml:space="preserve">“</w:t>
+      </w:r>
+      <w:r>
+        <w:t xml:space="preserve">expected</w:t>
+      </w:r>
+      <w:r>
+        <w:t xml:space="preserve">”</w:t>
+      </w:r>
+      <w:r>
+        <w:t xml:space="preserve">.</w:t>
       </w:r>
     </w:p>
     <w:p>
@@ -2268,7 +2340,25 @@
         <w:pStyle w:val="BodyText"/>
       </w:pPr>
       <w:r>
-        <w:t xml:space="preserve">Each site type was used to define a priority as a demonstration of how results from the landscape model can help achieve different stream management objectives. This final process relied exclusively on feedback from the stakeholder group that represented interests in monitoring, regulation, restoration, and protection. Priorities for each site type were defined accordingly with the expectation that site types will have different meanings for prioritization given the interest. Stakeholders from each sector were tasked with identifying their relevant priorities by ranking each site type from high to low priority using a blank template for reference. A brief description of the rationale for a site priority was also requested with the feedback. The final priorities were generalized into three categories to recommend actions in addition to baseline monitoring and maintenance. The final priorities also assumed that existing information available for each site was "true" following established practices to account for uncertainty or variation between assessments. A consensus was reached for the following definitions of each action:</w:t>
+        <w:t xml:space="preserve">Each site type was used to define a priority as a demonstration of how results from the landscape model can help achieve different stream management objectives. This final process relied exclusively on feedback from the stakeholder group that represented interests in monitoring, regulation, restoration, and protection. Priorities for each site type were defined accordingly with the expectation that site types will have different meanings for prioritization given the interest. Stakeholders from each sector were tasked with identifying their relevant priorities by ranking each site type from high to low priority using a blank template for reference. A brief description of the rationale for a site priority was also requested with the feedback. The final priorities were generalized into three categories to recommend actions in addition to baseline monitoring and maintenance. The final priorities also assumed that existing information available for each site was</w:t>
+      </w:r>
+      <w:r>
+        <w:t xml:space="preserve"> </w:t>
+      </w:r>
+      <w:r>
+        <w:t xml:space="preserve">“</w:t>
+      </w:r>
+      <w:r>
+        <w:t xml:space="preserve">true</w:t>
+      </w:r>
+      <w:r>
+        <w:t xml:space="preserve">”</w:t>
+      </w:r>
+      <w:r>
+        <w:t xml:space="preserve"> </w:t>
+      </w:r>
+      <w:r>
+        <w:t xml:space="preserve">following established practices to account for uncertainty or variation between assessments. A consensus was reached for the following definitions of each action:</w:t>
       </w:r>
     </w:p>
     <w:p>
@@ -2365,7 +2455,25 @@
         <w:pStyle w:val="FirstParagraph"/>
       </w:pPr>
       <w:r>
-        <w:t xml:space="preserve">Finally, some stream reaches were unclassifed following application of the landscape model to the statewide hydrography dataset. Unclassified reaches occurred when insufficient data in the StreamCat database were available to estimate CSCI predictions or if a stream catchment basin could not be defined for a particular reach. The latter was more common, particularly in developed areas where engineered channels or agricultural ditches were hydrologically removed from the natural stream network. Overall, unclassified reaches were not common in the statewide dataset but they may have regional importance depending on needs of local management groups. A preliminary approach for assigning biological expectations to unclassified reaches is demonstrated for 'typically' urban and agriculture reaches that relies on the range of expectations for reaches with similar land use by region.</w:t>
+        <w:t xml:space="preserve">Finally, some stream reaches were unclassifed following application of the landscape model to the statewide hydrography dataset. Unclassified reaches occurred when insufficient data in the StreamCat database were available to estimate CSCI predictions or if a stream catchment basin could not be defined for a particular reach. The latter was more common, particularly in developed areas where engineered channels or agricultural ditches were hydrologically removed from the natural stream network. Overall, unclassified reaches were not common in the statewide dataset but they may have regional importance depending on needs of local management groups. A preliminary approach for assigning biological expectations to unclassified reaches is demonstrated for</w:t>
+      </w:r>
+      <w:r>
+        <w:t xml:space="preserve"> </w:t>
+      </w:r>
+      <w:r>
+        <w:t xml:space="preserve">‘</w:t>
+      </w:r>
+      <w:r>
+        <w:t xml:space="preserve">typically</w:t>
+      </w:r>
+      <w:r>
+        <w:t xml:space="preserve">’</w:t>
+      </w:r>
+      <w:r>
+        <w:t xml:space="preserve"> </w:t>
+      </w:r>
+      <w:r>
+        <w:t xml:space="preserve">urban and agriculture reaches that relies on the range of expectations for reaches with similar land use by region.</w:t>
       </w:r>
     </w:p>
     <w:p>
@@ -2728,7 +2836,22 @@
         </w:numPr>
       </w:pPr>
       <w:r>
-        <w:t xml:space="preserve">Listing implications, perhaps with a subheader, "Implications for determining biological impairments". We should enlist Chad to help with this—after presenting him with LACSD’s proposal.</w:t>
+        <w:t xml:space="preserve">Listing implications, perhaps with a subheader,</w:t>
+      </w:r>
+      <w:r>
+        <w:t xml:space="preserve"> </w:t>
+      </w:r>
+      <w:r>
+        <w:t xml:space="preserve">“</w:t>
+      </w:r>
+      <w:r>
+        <w:t xml:space="preserve">Implications for determining biological impairments</w:t>
+      </w:r>
+      <w:r>
+        <w:t xml:space="preserve">”</w:t>
+      </w:r>
+      <w:r>
+        <w:t xml:space="preserve">. We should enlist Chad to help with this—after presenting him with LACSD’s proposal.</w:t>
       </w:r>
     </w:p>
     <w:p>
@@ -2752,7 +2875,7 @@
         </w:numPr>
       </w:pPr>
       <w:r>
-        <w:t xml:space="preserve">Field-based methods to identify constrained channels vs. landscape modelling</w:t>
+        <w:t xml:space="preserve">Field-based methods to identify constrained channels vs. landscape modelling</w:t>
       </w:r>
     </w:p>
     <w:p>
@@ -2884,7 +3007,7 @@
         </w:numPr>
       </w:pPr>
       <w:r>
-        <w:t xml:space="preserve">Changing certainty or CSCI treshold - mechanistic effects and implications. Don't cook the books.</w:t>
+        <w:t xml:space="preserve">Changing certainty or CSCI treshold - mechanistic effects and implications. Don’t cook the books.</w:t>
       </w:r>
     </w:p>
     <w:p>
@@ -4162,7 +4285,7 @@
     </w:lvl>
   </w:abstractNum>
   <w:abstractNum w:abstractNumId="990">
-    <w:nsid w:val="4104a9d0"/>
+    <w:nsid w:val="b5ea75d0"/>
     <w:multiLevelType w:val="multilevel"/>
     <w:lvl w:ilvl="0">
       <w:numFmt w:val="bullet"/>
@@ -4243,7 +4366,7 @@
     </w:lvl>
   </w:abstractNum>
   <w:abstractNum w:abstractNumId="991">
-    <w:nsid w:val="6698d474"/>
+    <w:nsid w:val="927b7422"/>
     <w:multiLevelType w:val="multilevel"/>
     <w:lvl w:ilvl="0">
       <w:numFmt w:val="bullet"/>

</xml_diff>

<commit_message>
alpha fix on sgr shed figure
</commit_message>
<xml_diff>
--- a/manuscript/manu_draft.docx
+++ b/manuscript/manu_draft.docx
@@ -1267,7 +1267,7 @@
         <w:t xml:space="preserve"> </w:t>
       </w:r>
       <w:r>
-        <w:t xml:space="preserve">??</w:t>
+        <w:t xml:space="preserve">2</w:t>
       </w:r>
       <w:r>
         <w:t xml:space="preserve">). Headwaters begin in the San Gabriel mountains where the land is primarily undeveloped or protected for reacreational use, whereas the lower watershed is in a heavily urbanized region of Los Angeles County. The San Gabriel river is dammed at four locations for flood control in the upper watershed and is hydrologically connected to the Los Angeles river to the west through the Whittier Reservoir in the lower watershed. Spreading grounds are present in the middle of the watershed for groundwater recharge during high flow. Nearly all of the stream reaches in the lower half of the watershed are channelized with concrete or other reinforcements.</w:t>
@@ -1282,7 +1282,7 @@
           <wp:inline>
             <wp:extent cx="5943600" cy="4245428"/>
             <wp:effectExtent b="0" l="0" r="0" t="0"/>
-            <wp:docPr descr="Figure 2 San Gabriel River watershed with predicted median CSCI scores at each stream reach and differences of observed CSCI scores with the predictions. The watershed is undeveloped in the north and heavily urbanized in the south. Gray stream reaches do not have model predictions because of insufficient data." title="" id="1" name="Picture"/>
+            <wp:docPr descr="Figure 2 San Gabriel River watershed in southern California with predicted median CSCI scores at each stream reach and differences of observed CSCI scores with the predictions. The watershed is undeveloped in the north and heavily urbanized in the south. Gray stream reaches do not have model predictions because of insufficient data." title="" id="1" name="Picture"/>
             <a:graphic>
               <a:graphicData uri="http://schemas.openxmlformats.org/drawingml/2006/picture">
                 <pic:pic>
@@ -1325,7 +1325,7 @@
         <w:pStyle w:val="ImageCaption"/>
       </w:pPr>
       <w:r>
-        <w:t xml:space="preserve">Figure 2 San Gabriel River watershed with predicted median CSCI scores at each stream reach and differences of observed CSCI scores with the predictions. The watershed is undeveloped in the north and heavily urbanized in the south. Gray stream reaches do not have model predictions because of insufficient data.</w:t>
+        <w:t xml:space="preserve">Figure 2 San Gabriel River watershed in southern California with predicted median CSCI scores at each stream reach and differences of observed CSCI scores with the predictions. The watershed is undeveloped in the north and heavily urbanized in the south. Gray stream reaches do not have model predictions because of insufficient data.</w:t>
       </w:r>
     </w:p>
     <w:p>
@@ -4285,7 +4285,7 @@
     </w:lvl>
   </w:abstractNum>
   <w:abstractNum w:abstractNumId="990">
-    <w:nsid w:val="b5ea75d0"/>
+    <w:nsid w:val="e238473f"/>
     <w:multiLevelType w:val="multilevel"/>
     <w:lvl w:ilvl="0">
       <w:numFmt w:val="bullet"/>
@@ -4366,7 +4366,7 @@
     </w:lvl>
   </w:abstractNum>
   <w:abstractNum w:abstractNumId="991">
-    <w:nsid w:val="927b7422"/>
+    <w:nsid w:val="cba25dca"/>
     <w:multiLevelType w:val="multilevel"/>
     <w:lvl w:ilvl="0">
       <w:numFmt w:val="bullet"/>

</xml_diff>

<commit_message>
app figure to manu
</commit_message>
<xml_diff>
--- a/manuscript/manu_draft.docx
+++ b/manuscript/manu_draft.docx
@@ -1351,7 +1351,31 @@
         <w:pStyle w:val="FirstParagraph"/>
       </w:pPr>
       <w:r>
-        <w:t xml:space="preserve">A framework for identifying site priorities for management actions was developed using a three-step process. First, estimates of the range of expected CSCI scores at each stream reach in relation to land use were used to define reach classifications. Second, the relationship between observed CSCI scores and the reach classifications were then used to assign a relative performance value for each monitoring site. Third, site performance categories in relation to reach classification and bioassessment targets were used to define management priorities. This framework was developed through close interaction with the regional stakeholder group to demonstrate how the landscape model can be used as a management tool given that priorities will vary by interests and location. As such, the results are provided as a guide to facilitate decision-making rather than a prescription of targeted actions to manage stream health.</w:t>
+        <w:t xml:space="preserve">A framework for identifying site priorities for management actions was developed using a three-step process. First, estimates of the range of expected CSCI scores at each stream reach in relation to land use were used to define reach classifications. Second, the relationship between observed CSCI scores and the reach classifications were then used to assign a relative performance value for each monitoring site. Third, site performance categories in relation to reach classification and bioassessment targets were used to define management priorities. This framework was developed through close interaction with the regional stakeholder group to demonstrate how the landscape model can be used as a management tool given that priorities will vary by interests and location. As such, the results are provided as a guide to facilitate decision-making rather than a prescription of targeted actions to manage stream health. The entire process is shown in Figure</w:t>
+      </w:r>
+      <w:r>
+        <w:t xml:space="preserve"> </w:t>
+      </w:r>
+      <w:r>
+        <w:t xml:space="preserve">3</w:t>
+      </w:r>
+      <w:r>
+        <w:t xml:space="preserve"> </w:t>
+      </w:r>
+      <w:r>
+        <w:t xml:space="preserve">and Table</w:t>
+      </w:r>
+      <w:r>
+        <w:t xml:space="preserve"> </w:t>
+      </w:r>
+      <w:r>
+        <w:t xml:space="preserve">1</w:t>
+      </w:r>
+      <w:r>
+        <w:t xml:space="preserve"> </w:t>
+      </w:r>
+      <w:r>
+        <w:t xml:space="preserve">and is described in detail below..</w:t>
       </w:r>
     </w:p>
     <w:p>
@@ -1359,13 +1383,25 @@
         <w:pStyle w:val="BodyText"/>
       </w:pPr>
       <w:r>
-        <w:t xml:space="preserve">Identifying site priorities began with defining a classification framework for stream reaches to identify the possible or likely extent of biological constraints (</w:t>
+        <w:t xml:space="preserve">Identifying site priorities began with defining a classification framework for stream reaches to identify the possible or likely extent of biological constraints. Classifications were developed using the range of CSCI expectations at a reach (Figure</w:t>
+      </w:r>
+      <w:r>
+        <w:t xml:space="preserve"> </w:t>
       </w:r>
       <w:r>
         <w:t xml:space="preserve">3</w:t>
       </w:r>
       <w:r>
-        <w:t xml:space="preserve">). Classifications were developed using the range of CSCI expectations at a reach relative to a chosen threshold for the CSCI to define nominally low or high scores. The reach classification was based solely on the intersection of the CSCI expectations at a reach with chosen CSCI threshold, where expectations could be below, above, or overlapping the threshold. Stream reaches with a range of CSCI score expectations entirely below the thresholds were considered likely constrained, whereas those with expectations entirely above were considered likely unconstrained. Reaches with score expectations that included the CSCI thresholds were considered possibly constrained or possibly unconstrained, where the distinction was based on location of the median expectation of a reach relative to the threshold.</w:t>
+        <w:t xml:space="preserve">a,b) relative to a chosen threshold for the CSCI to define nominally low or high scores (Figure</w:t>
+      </w:r>
+      <w:r>
+        <w:t xml:space="preserve"> </w:t>
+      </w:r>
+      <w:r>
+        <w:t xml:space="preserve">3</w:t>
+      </w:r>
+      <w:r>
+        <w:t xml:space="preserve">c). The reach classification was based solely on the intersection of the CSCI expectations at a reach with chosen CSCI threshold, where expectations could be below, above, or overlapping the threshold. Stream reaches with a range of CSCI score expectations entirely below the thresholds were considered likely constrained, whereas those with expectations entirely above were considered likely unconstrained. Reaches with score expectations that included the CSCI thresholds were considered possibly constrained or possibly unconstrained, where the distinction was based on location of the median expectation of a reach relative to the threshold.</w:t>
       </w:r>
     </w:p>
     <w:p>
@@ -1428,7 +1464,16 @@
         <w:pStyle w:val="BodyText"/>
       </w:pPr>
       <w:r>
-        <w:t xml:space="preserve">CSCI scores from biomonitoring data were used to define performance of a sample site relative to the stream reach classification. For each of the four reach classifications (likely constrained, possibly constrained, possibly unconstrained, and likely unconstrained), the site performance was defined relative to the bounds of the expected CSCI scores. This provided a definition of site performance that can be used to understand the observed score relative to the biological context of a reach. Sites with observed scores above the upper limit of the reach expectation (e.g., above the 95th percentile of expected scores) were considered</w:t>
+        <w:t xml:space="preserve">CSCI scores from biomonitoring data were used to define performance of a sample site relative to the stream reach classification (Figure</w:t>
+      </w:r>
+      <w:r>
+        <w:t xml:space="preserve"> </w:t>
+      </w:r>
+      <w:r>
+        <w:t xml:space="preserve">3</w:t>
+      </w:r>
+      <w:r>
+        <w:t xml:space="preserve">d). For each of the four reach classifications (likely constrained, possibly constrained, possibly unconstrained, and likely unconstrained), the site performance was defined relative to the bounds of the expected CSCI scores. This provided a definition of site performance that can be used to understand the observed score relative to the biological context of a reach. Sites with observed scores above the upper limit of the reach expectation (e.g., above the 95th percentile of expected scores) were considered</w:t>
       </w:r>
       <w:r>
         <w:t xml:space="preserve"> </w:t>
@@ -1477,23 +1522,6 @@
       </w:r>
       <w:r>
         <w:t xml:space="preserve">.</w:t>
-      </w:r>
-    </w:p>
-    <w:p>
-      <w:pPr>
-        <w:pStyle w:val="BodyText"/>
-      </w:pPr>
-      <w:r>
-        <w:rPr>
-          <w:i/>
-        </w:rPr>
-        <w:t xml:space="preserve">Figure</w:t>
-      </w:r>
-      <w:r>
-        <w:t xml:space="preserve"> </w:t>
-      </w:r>
-      <w:r>
-        <w:t xml:space="preserve">classification and performance</w:t>
       </w:r>
     </w:p>
     <w:p>
@@ -2340,7 +2368,16 @@
         <w:pStyle w:val="BodyText"/>
       </w:pPr>
       <w:r>
-        <w:t xml:space="preserve">Each site type was used to define a priority as a demonstration of how results from the landscape model can help achieve different stream management objectives. This final process relied exclusively on feedback from the stakeholder group that represented interests in monitoring, regulation, restoration, and protection. Priorities for each site type were defined accordingly with the expectation that site types will have different meanings for prioritization given the interest. Stakeholders from each sector were tasked with identifying their relevant priorities by ranking each site type from high to low priority using a blank template for reference. A brief description of the rationale for a site priority was also requested with the feedback. The final priorities were generalized into three categories to recommend actions in addition to baseline monitoring and maintenance. The final priorities also assumed that existing information available for each site was</w:t>
+        <w:t xml:space="preserve">Each site type was used to define a priority as a demonstration of how results from the landscape model can help achieve different stream management objectives. This final process relied exclusively on feedback from the stakeholder group that represented interests in monitoring, regulation, restoration, and protection. An interactive online application was created for the stakeholder group to facilitate the recommendation of management actions for each site type (Figure</w:t>
+      </w:r>
+      <w:r>
+        <w:t xml:space="preserve"> </w:t>
+      </w:r>
+      <w:r>
+        <w:t xml:space="preserve">4</w:t>
+      </w:r>
+      <w:r>
+        <w:t xml:space="preserve">). Priorities for each site type were defined accordingly with the expectation that site types will have different meanings for prioritization given the interest. Stakeholders from each sector were tasked with identifying their relevant priorities by ranking each site type from high to low priority using a blank template for reference. A brief description of the rationale for a site priority was also requested with the feedback. The final priorities were generalized into three categories to recommend actions in addition to baseline monitoring and maintenance. The final priorities also assumed that existing information available for each site was</w:t>
       </w:r>
       <w:r>
         <w:t xml:space="preserve"> </w:t>
@@ -2407,7 +2444,187 @@
     </w:p>
     <w:p>
       <w:pPr>
-        <w:pStyle w:val="BodyText"/>
+        <w:pStyle w:val="FigureWithCaption"/>
+      </w:pPr>
+      <w:r>
+        <w:drawing>
+          <wp:inline>
+            <wp:extent cx="5943600" cy="5864400"/>
+            <wp:effectExtent b="0" l="0" r="0" t="0"/>
+            <wp:docPr descr="Figure 4 Screenshot of the online application used by the stakeholder group to interact with and use results from the landscape models. The application allowed users to visualize results of reach classications, relative site scores for the CSCI based on the expectation, and recommend management actions for each reach type. The app can be viewed at https://beckmw.shinyapps.io/sgrrmp_classify/" title="" id="1" name="Picture"/>
+            <a:graphic>
+              <a:graphicData uri="http://schemas.openxmlformats.org/drawingml/2006/picture">
+                <pic:pic>
+                  <pic:nvPicPr>
+                    <pic:cNvPr descr="figs/app.png" id="0" name="Picture"/>
+                    <pic:cNvPicPr>
+                      <a:picLocks noChangeArrowheads="1" noChangeAspect="1"/>
+                    </pic:cNvPicPr>
+                  </pic:nvPicPr>
+                  <pic:blipFill>
+                    <a:blip r:embed="rId41"/>
+                    <a:stretch>
+                      <a:fillRect/>
+                    </a:stretch>
+                  </pic:blipFill>
+                  <pic:spPr bwMode="auto">
+                    <a:xfrm>
+                      <a:off x="0" y="0"/>
+                      <a:ext cx="5943600" cy="5864400"/>
+                    </a:xfrm>
+                    <a:prstGeom prst="rect">
+                      <a:avLst/>
+                    </a:prstGeom>
+                    <a:noFill/>
+                    <a:ln w="9525">
+                      <a:noFill/>
+                      <a:headEnd/>
+                      <a:tailEnd/>
+                    </a:ln>
+                  </pic:spPr>
+                </pic:pic>
+              </a:graphicData>
+            </a:graphic>
+          </wp:inline>
+        </w:drawing>
+      </w:r>
+    </w:p>
+    <w:p>
+      <w:pPr>
+        <w:pStyle w:val="ImageCaption"/>
+      </w:pPr>
+      <w:r>
+        <w:t xml:space="preserve">Figure 4 Screenshot of the online application used by the stakeholder group to interact with and use results from the landscape models. The application allowed users to visualize results of reach classications, relative site scores for the CSCI based on the expectation, and recommend management actions for each reach type. The app can be viewed at</w:t>
+      </w:r>
+      <w:r>
+        <w:t xml:space="preserve"> </w:t>
+      </w:r>
+      <w:hyperlink r:id="rId42">
+        <w:r>
+          <w:rPr>
+            <w:rStyle w:val="Hyperlink"/>
+          </w:rPr>
+          <w:t xml:space="preserve">https://beckmw.shinyapps.io/sgrrmp_classify/</w:t>
+        </w:r>
+      </w:hyperlink>
+    </w:p>
+    <w:p>
+      <w:pPr>
+        <w:pStyle w:val="Heading2"/>
+      </w:pPr>
+      <w:bookmarkStart w:id="43" w:name="sensitivity-analyses"/>
+      <w:bookmarkEnd w:id="43"/>
+      <w:r>
+        <w:t xml:space="preserve">Sensitivity analyses</w:t>
+      </w:r>
+    </w:p>
+    <w:p>
+      <w:pPr>
+        <w:pStyle w:val="FirstParagraph"/>
+      </w:pPr>
+      <w:r>
+        <w:t xml:space="preserve">Stream reach classifications and site performance categories depend on the range of score expectations from the landscape model (or certainty, Figure</w:t>
+      </w:r>
+      <w:r>
+        <w:t xml:space="preserve"> </w:t>
+      </w:r>
+      <w:r>
+        <w:t xml:space="preserve">3</w:t>
+      </w:r>
+      <w:r>
+        <w:t xml:space="preserve">b) and the CSCI threshold for defining nominally low or high scores (Figure</w:t>
+      </w:r>
+      <w:r>
+        <w:t xml:space="preserve"> </w:t>
+      </w:r>
+      <w:r>
+        <w:t xml:space="preserve">3</w:t>
+      </w:r>
+      <w:r>
+        <w:t xml:space="preserve">c). This framework for identifying priorities was developed to allow flexibility in how the model could be applied. First, the framework can accommodate degrees of certainty in the model by allowing variation in the range of scores that are used to define a stream reach classification. The 5th and 95th percentile of expected scores at a reach are used as a default range in which a high degree of certainty in the model output is assumed. The ability to reduce this range (e.g., 25th to 75th percentile) to assume less certainty in the model is provided. The CSCI threshold can also be changed to assess effects of relaxing or increasing flexibility in a potential definition of a regulatory standard. A threshold of 0.79 is used by default as a measure of the 10th percentile of scores at all reference (non-impacted) sites that were used to calibrate the CSCI index. This value can be increased to examine effects of a more stringent threshold or decreased for a more relaxed threshold. The combined effects of changing both the certainty in the model and the CSCI threshold were evaluated to estimate the changes in stream miles in each classification and the number of sites in each priority type.</w:t>
+      </w:r>
+    </w:p>
+    <w:p>
+      <w:pPr>
+        <w:pStyle w:val="Heading2"/>
+      </w:pPr>
+      <w:bookmarkStart w:id="44" w:name="unclassified-reaches"/>
+      <w:bookmarkEnd w:id="44"/>
+      <w:r>
+        <w:t xml:space="preserve">Unclassified reaches</w:t>
+      </w:r>
+    </w:p>
+    <w:p>
+      <w:pPr>
+        <w:pStyle w:val="FirstParagraph"/>
+      </w:pPr>
+      <w:r>
+        <w:t xml:space="preserve">Finally, some stream reaches were unclassifed following application of the landscape model to the statewide hydrography dataset. Unclassified reaches occurred when insufficient data in the StreamCat database were available to estimate CSCI predictions or if a stream catchment basin could not be defined for a particular reach. The latter was more common, particularly in developed areas where engineered channels or agricultural ditches were hydrologically removed from the natural stream network. Overall, unclassified reaches were not common in the statewide dataset but they may have regional importance depending on needs of local management groups. A preliminary approach for assigning biological expectations to unclassified reaches is demonstrated for</w:t>
+      </w:r>
+      <w:r>
+        <w:t xml:space="preserve"> </w:t>
+      </w:r>
+      <w:r>
+        <w:t xml:space="preserve">‘</w:t>
+      </w:r>
+      <w:r>
+        <w:t xml:space="preserve">typically</w:t>
+      </w:r>
+      <w:r>
+        <w:t xml:space="preserve">’</w:t>
+      </w:r>
+      <w:r>
+        <w:t xml:space="preserve"> </w:t>
+      </w:r>
+      <w:r>
+        <w:t xml:space="preserve">urban and agriculture reaches that relies on the range of expectations for reaches with similar land use by region.</w:t>
+      </w:r>
+    </w:p>
+    <w:p>
+      <w:pPr>
+        <w:pStyle w:val="Heading1"/>
+      </w:pPr>
+      <w:bookmarkStart w:id="45" w:name="results"/>
+      <w:bookmarkEnd w:id="45"/>
+      <w:r>
+        <w:t xml:space="preserve">Results</w:t>
+      </w:r>
+    </w:p>
+    <w:p>
+      <w:pPr>
+        <w:pStyle w:val="Heading3"/>
+      </w:pPr>
+      <w:bookmarkStart w:id="46" w:name="state-wide-patterns"/>
+      <w:bookmarkEnd w:id="46"/>
+      <w:r>
+        <w:t xml:space="preserve">State-wide patterns</w:t>
+      </w:r>
+    </w:p>
+    <w:p>
+      <w:pPr>
+        <w:numPr>
+          <w:numId w:val="1004"/>
+          <w:ilvl w:val="0"/>
+        </w:numPr>
+      </w:pPr>
+      <w:r>
+        <w:t xml:space="preserve">Where does the model perform well, how does performance vary with validation and calibration datasets.</w:t>
+      </w:r>
+    </w:p>
+    <w:p>
+      <w:pPr>
+        <w:numPr>
+          <w:numId w:val="1004"/>
+          <w:ilvl w:val="0"/>
+        </w:numPr>
+      </w:pPr>
+      <w:r>
+        <w:t xml:space="preserve">What is the consistency of patterns? For example, percent stream miles as xyz by PSA.</w:t>
+      </w:r>
+    </w:p>
+    <w:p>
+      <w:pPr>
+        <w:pStyle w:val="FirstParagraph"/>
       </w:pPr>
       <w:r>
         <w:rPr>
@@ -2419,103 +2636,39 @@
         <w:t xml:space="preserve"> </w:t>
       </w:r>
       <w:r>
-        <w:t xml:space="preserve">App screenshot</w:t>
-      </w:r>
-    </w:p>
-    <w:p>
-      <w:pPr>
-        <w:pStyle w:val="Heading2"/>
-      </w:pPr>
-      <w:bookmarkStart w:id="41" w:name="sensitivity-analyses"/>
-      <w:bookmarkEnd w:id="41"/>
-      <w:r>
-        <w:t xml:space="preserve">Sensitivity analyses</w:t>
-      </w:r>
-    </w:p>
-    <w:p>
-      <w:pPr>
-        <w:pStyle w:val="FirstParagraph"/>
-      </w:pPr>
-      <w:r>
-        <w:t xml:space="preserve">Stream reach classifications and site performance categories depend on the range of score expectations from the landscape model and the CSCI threshold for defining nominally low or high scores. This framework for identifying priorities was developed to allow flexibility in how the model could be applied. First, the framework can accommodate degrees of certainty in the model by allowing variation in the range of scores that are used to define a stream reach classification. The 5th and 95th percentile of expected scores at a reach are used as a default range in which a high degree of certainty in the model output is assumed. The ability to reduce this range (e.g., 25th to 75th percentile) to assume less certainty in the model is provided. The CSCI threshold can also be changed to assess effects of relaxing or increasing flexibility in a potential definition of a regulatory standard. A threshold of 0.79 is used by default as a measure of the 10th percentile of scores at all reference (non-impacted) sites that were used to calibrate the CSCI index. This value can be increased to examine effects of a more stringent threshold or decreased for a more relaxed threshold. The combined effects of changing both the certainty in the model and the CSCI threshold were evaluated to estimate the changes in stream miles in each classification and the number of sites in each priority type.</w:t>
-      </w:r>
-    </w:p>
-    <w:p>
-      <w:pPr>
-        <w:pStyle w:val="Heading2"/>
-      </w:pPr>
-      <w:bookmarkStart w:id="42" w:name="unclassified-reaches"/>
-      <w:bookmarkEnd w:id="42"/>
-      <w:r>
-        <w:t xml:space="preserve">Unclassified reaches</w:t>
-      </w:r>
-    </w:p>
-    <w:p>
-      <w:pPr>
-        <w:pStyle w:val="FirstParagraph"/>
-      </w:pPr>
-      <w:r>
-        <w:t xml:space="preserve">Finally, some stream reaches were unclassifed following application of the landscape model to the statewide hydrography dataset. Unclassified reaches occurred when insufficient data in the StreamCat database were available to estimate CSCI predictions or if a stream catchment basin could not be defined for a particular reach. The latter was more common, particularly in developed areas where engineered channels or agricultural ditches were hydrologically removed from the natural stream network. Overall, unclassified reaches were not common in the statewide dataset but they may have regional importance depending on needs of local management groups. A preliminary approach for assigning biological expectations to unclassified reaches is demonstrated for</w:t>
-      </w:r>
-      <w:r>
-        <w:t xml:space="preserve"> </w:t>
-      </w:r>
-      <w:r>
-        <w:t xml:space="preserve">‘</w:t>
-      </w:r>
-      <w:r>
-        <w:t xml:space="preserve">typically</w:t>
-      </w:r>
-      <w:r>
-        <w:t xml:space="preserve">’</w:t>
-      </w:r>
-      <w:r>
-        <w:t xml:space="preserve"> </w:t>
-      </w:r>
-      <w:r>
-        <w:t xml:space="preserve">urban and agriculture reaches that relies on the range of expectations for reaches with similar land use by region.</w:t>
-      </w:r>
-    </w:p>
-    <w:p>
-      <w:pPr>
-        <w:pStyle w:val="Heading1"/>
-      </w:pPr>
-      <w:bookmarkStart w:id="43" w:name="results"/>
-      <w:bookmarkEnd w:id="43"/>
-      <w:r>
-        <w:t xml:space="preserve">Results</w:t>
+        <w:t xml:space="preserve">Statewide map.</w:t>
       </w:r>
     </w:p>
     <w:p>
       <w:pPr>
         <w:pStyle w:val="Heading3"/>
       </w:pPr>
-      <w:bookmarkStart w:id="44" w:name="state-wide-patterns"/>
-      <w:bookmarkEnd w:id="44"/>
-      <w:r>
-        <w:t xml:space="preserve">State-wide patterns</w:t>
+      <w:bookmarkStart w:id="47" w:name="case-study"/>
+      <w:bookmarkEnd w:id="47"/>
+      <w:r>
+        <w:t xml:space="preserve">Case study</w:t>
       </w:r>
     </w:p>
     <w:p>
       <w:pPr>
         <w:numPr>
-          <w:numId w:val="1004"/>
+          <w:numId w:val="1005"/>
           <w:ilvl w:val="0"/>
         </w:numPr>
       </w:pPr>
       <w:r>
-        <w:t xml:space="preserve">Where does the model perform well, how does performance vary with validation and calibration datasets.</w:t>
+        <w:t xml:space="preserve">Extent, classification, prioritization</w:t>
       </w:r>
     </w:p>
     <w:p>
       <w:pPr>
         <w:numPr>
-          <w:numId w:val="1004"/>
+          <w:numId w:val="1005"/>
           <w:ilvl w:val="0"/>
         </w:numPr>
       </w:pPr>
       <w:r>
-        <w:t xml:space="preserve">What is the consistency of patterns? For example, percent stream miles as xyz by PSA.</w:t>
+        <w:t xml:space="preserve">Relationships with environmental variables for constrained/unconstrained locations. Maybe apply to hardened/non-hardened reaches in constrained locations.</w:t>
       </w:r>
     </w:p>
     <w:p>
@@ -2532,55 +2685,6 @@
         <w:t xml:space="preserve"> </w:t>
       </w:r>
       <w:r>
-        <w:t xml:space="preserve">Statewide map.</w:t>
-      </w:r>
-    </w:p>
-    <w:p>
-      <w:pPr>
-        <w:pStyle w:val="Heading3"/>
-      </w:pPr>
-      <w:bookmarkStart w:id="45" w:name="case-study"/>
-      <w:bookmarkEnd w:id="45"/>
-      <w:r>
-        <w:t xml:space="preserve">Case study</w:t>
-      </w:r>
-    </w:p>
-    <w:p>
-      <w:pPr>
-        <w:numPr>
-          <w:numId w:val="1005"/>
-          <w:ilvl w:val="0"/>
-        </w:numPr>
-      </w:pPr>
-      <w:r>
-        <w:t xml:space="preserve">Extent, classification, prioritization</w:t>
-      </w:r>
-    </w:p>
-    <w:p>
-      <w:pPr>
-        <w:numPr>
-          <w:numId w:val="1005"/>
-          <w:ilvl w:val="0"/>
-        </w:numPr>
-      </w:pPr>
-      <w:r>
-        <w:t xml:space="preserve">Relationships with environmental variables for constrained/unconstrained locations. Maybe apply to hardened/non-hardened reaches in constrained locations.</w:t>
-      </w:r>
-    </w:p>
-    <w:p>
-      <w:pPr>
-        <w:pStyle w:val="FirstParagraph"/>
-      </w:pPr>
-      <w:r>
-        <w:rPr>
-          <w:i/>
-        </w:rPr>
-        <w:t xml:space="preserve">Figure</w:t>
-      </w:r>
-      <w:r>
-        <w:t xml:space="preserve"> </w:t>
-      </w:r>
-      <w:r>
         <w:t xml:space="preserve">Summary of extent of reach classification, site performance, selected examples</w:t>
       </w:r>
     </w:p>
@@ -2593,7 +2697,7 @@
           <wp:inline>
             <wp:extent cx="5943600" cy="3820885"/>
             <wp:effectExtent b="0" l="0" r="0" t="0"/>
-            <wp:docPr descr="Figure 4 Template provided to stakeholders for priorization of recommended actions for each stream type. The stream types (Table 1) relate to the stream class for the biological expectation (lu: likely unconstrained, pu: possibly unconstrained, pc: possibly constrained, lc: likely constrained), site performance from observed CSCI score (os: over scoring, e: expected, us: under scoring), and location of the score relative to a hypothetical biological threshold (dashed line, above or below). Horizontal lines are the range of expected CSCI score for a site with tick marks for the median. Priority actions defined by stakeholders are shown on the right for each stream type. Actions are generalized as investigate, protect, or monitor as high (H), medium (M), or low (L) priority. Blank cells indicate that no additional measures are recommended beyond the baseline monitoring and maintenance practiced at all sites." title="" id="1" name="Picture"/>
+            <wp:docPr descr="Figure 5 Template provided to stakeholders for priorization of recommended actions for each stream type. The stream types (Table 1) relate to the stream class for the biological expectation (lu: likely unconstrained, pu: possibly unconstrained, pc: possibly constrained, lc: likely constrained), site performance from observed CSCI score (os: over scoring, e: expected, us: under scoring), and location of the score relative to a hypothetical biological threshold (dashed line, above or below). Horizontal lines are the range of expected CSCI score for a site with tick marks for the median. Priority actions defined by stakeholders are shown on the right for each stream type. Actions are generalized as investigate, protect, or monitor as high (H), medium (M), or low (L) priority. Blank cells indicate that no additional measures are recommended beyond the baseline monitoring and maintenance practiced at all sites." title="" id="1" name="Picture"/>
             <a:graphic>
               <a:graphicData uri="http://schemas.openxmlformats.org/drawingml/2006/picture">
                 <pic:pic>
@@ -2604,7 +2708,7 @@
                     </pic:cNvPicPr>
                   </pic:nvPicPr>
                   <pic:blipFill>
-                    <a:blip r:embed="rId46"/>
+                    <a:blip r:embed="rId48"/>
                     <a:stretch>
                       <a:fillRect/>
                     </a:stretch>
@@ -2636,7 +2740,7 @@
         <w:pStyle w:val="ImageCaption"/>
       </w:pPr>
       <w:r>
-        <w:t xml:space="preserve">Figure 4 Template provided to stakeholders for priorization of recommended actions for each stream type. The stream types (Table</w:t>
+        <w:t xml:space="preserve">Figure 5 Template provided to stakeholders for priorization of recommended actions for each stream type. The stream types (Table</w:t>
       </w:r>
       <w:r>
         <w:t xml:space="preserve"> </w:t>
@@ -2652,8 +2756,8 @@
       <w:pPr>
         <w:pStyle w:val="Heading3"/>
       </w:pPr>
-      <w:bookmarkStart w:id="47" w:name="sensitivity-analysis"/>
-      <w:bookmarkEnd w:id="47"/>
+      <w:bookmarkStart w:id="49" w:name="sensitivity-analysis"/>
+      <w:bookmarkEnd w:id="49"/>
       <w:r>
         <w:t xml:space="preserve">Sensitivity analysis</w:t>
       </w:r>
@@ -2701,8 +2805,8 @@
       <w:pPr>
         <w:pStyle w:val="Heading3"/>
       </w:pPr>
-      <w:bookmarkStart w:id="48" w:name="unclassified-reaches-1"/>
-      <w:bookmarkEnd w:id="48"/>
+      <w:bookmarkStart w:id="50" w:name="unclassified-reaches-1"/>
+      <w:bookmarkEnd w:id="50"/>
       <w:r>
         <w:t xml:space="preserve">Unclassified reaches</w:t>
       </w:r>
@@ -2761,8 +2865,8 @@
       <w:pPr>
         <w:pStyle w:val="Heading1"/>
       </w:pPr>
-      <w:bookmarkStart w:id="49" w:name="discussion"/>
-      <w:bookmarkEnd w:id="49"/>
+      <w:bookmarkStart w:id="51" w:name="discussion"/>
+      <w:bookmarkEnd w:id="51"/>
       <w:r>
         <w:t xml:space="preserve">Discussion</w:t>
       </w:r>
@@ -3074,8 +3178,8 @@
       <w:pPr>
         <w:pStyle w:val="Heading1"/>
       </w:pPr>
-      <w:bookmarkStart w:id="50" w:name="supplement"/>
-      <w:bookmarkEnd w:id="50"/>
+      <w:bookmarkStart w:id="52" w:name="supplement"/>
+      <w:bookmarkEnd w:id="52"/>
       <w:r>
         <w:t xml:space="preserve">Supplement</w:t>
       </w:r>
@@ -3092,8 +3196,8 @@
       <w:pPr>
         <w:pStyle w:val="Heading1"/>
       </w:pPr>
-      <w:bookmarkStart w:id="51" w:name="references"/>
-      <w:bookmarkEnd w:id="51"/>
+      <w:bookmarkStart w:id="53" w:name="references"/>
+      <w:bookmarkEnd w:id="53"/>
       <w:r>
         <w:t xml:space="preserve">References</w:t>
       </w:r>
@@ -3166,7 +3270,7 @@
       <w:r>
         <w:t xml:space="preserve">151 (1-4): 143–60. doi:</w:t>
       </w:r>
-      <w:hyperlink r:id="rId52">
+      <w:hyperlink r:id="rId54">
         <w:r>
           <w:rPr>
             <w:rStyle w:val="Hyperlink"/>
@@ -3200,7 +3304,7 @@
       <w:r>
         <w:t xml:space="preserve">36: 142–51. doi:</w:t>
       </w:r>
-      <w:hyperlink r:id="rId53">
+      <w:hyperlink r:id="rId55">
         <w:r>
           <w:rPr>
             <w:rStyle w:val="Hyperlink"/>
@@ -3254,7 +3358,7 @@
       <w:r>
         <w:t xml:space="preserve">52: 120–28. doi:</w:t>
       </w:r>
-      <w:hyperlink r:id="rId54">
+      <w:hyperlink r:id="rId56">
         <w:r>
           <w:rPr>
             <w:rStyle w:val="Hyperlink"/>
@@ -3288,7 +3392,7 @@
       <w:r>
         <w:t xml:space="preserve">10 (7): e0130710. doi:</w:t>
       </w:r>
-      <w:hyperlink r:id="rId55">
+      <w:hyperlink r:id="rId57">
         <w:r>
           <w:rPr>
             <w:rStyle w:val="Hyperlink"/>
@@ -3330,7 +3434,7 @@
       <w:r>
         <w:t xml:space="preserve">48 (3): 603–15. doi:</w:t>
       </w:r>
-      <w:hyperlink r:id="rId56">
+      <w:hyperlink r:id="rId58">
         <w:r>
           <w:rPr>
             <w:rStyle w:val="Hyperlink"/>
@@ -3364,7 +3468,7 @@
       <w:r>
         <w:t xml:space="preserve">536: 546–56. doi:</w:t>
       </w:r>
-      <w:hyperlink r:id="rId57">
+      <w:hyperlink r:id="rId59">
         <w:r>
           <w:rPr>
             <w:rStyle w:val="Hyperlink"/>
@@ -3444,7 +3548,7 @@
       <w:r>
         <w:t xml:space="preserve"> </w:t>
       </w:r>
-      <w:hyperlink r:id="rId58">
+      <w:hyperlink r:id="rId60">
         <w:r>
           <w:rPr>
             <w:rStyle w:val="Hyperlink"/>
@@ -3478,7 +3582,7 @@
       <w:r>
         <w:t xml:space="preserve">39 (1): 184–98. doi:</w:t>
       </w:r>
-      <w:hyperlink r:id="rId59">
+      <w:hyperlink r:id="rId61">
         <w:r>
           <w:rPr>
             <w:rStyle w:val="Hyperlink"/>
@@ -3589,7 +3693,7 @@
       <w:r>
         <w:t xml:space="preserve">7 (5): 358–72. doi:</w:t>
       </w:r>
-      <w:hyperlink r:id="rId60">
+      <w:hyperlink r:id="rId62">
         <w:r>
           <w:rPr>
             <w:rStyle w:val="Hyperlink"/>
@@ -3623,7 +3727,7 @@
       <w:r>
         <w:t xml:space="preserve">173 (1-4): 251–66. doi:</w:t>
       </w:r>
-      <w:hyperlink r:id="rId61">
+      <w:hyperlink r:id="rId63">
         <w:r>
           <w:rPr>
             <w:rStyle w:val="Hyperlink"/>
@@ -3657,7 +3761,7 @@
       <w:r>
         <w:t xml:space="preserve">46 (10): 1409–24. doi:</w:t>
       </w:r>
-      <w:hyperlink r:id="rId62">
+      <w:hyperlink r:id="rId64">
         <w:r>
           <w:rPr>
             <w:rStyle w:val="Hyperlink"/>
@@ -3691,7 +3795,7 @@
       <w:r>
         <w:t xml:space="preserve">45 (6): 1810–9. doi:</w:t>
       </w:r>
-      <w:hyperlink r:id="rId63">
+      <w:hyperlink r:id="rId65">
         <w:r>
           <w:rPr>
             <w:rStyle w:val="Hyperlink"/>
@@ -4285,7 +4389,7 @@
     </w:lvl>
   </w:abstractNum>
   <w:abstractNum w:abstractNumId="990">
-    <w:nsid w:val="e238473f"/>
+    <w:nsid w:val="9926144c"/>
     <w:multiLevelType w:val="multilevel"/>
     <w:lvl w:ilvl="0">
       <w:numFmt w:val="bullet"/>
@@ -4366,7 +4470,7 @@
     </w:lvl>
   </w:abstractNum>
   <w:abstractNum w:abstractNumId="991">
-    <w:nsid w:val="cba25dca"/>
+    <w:nsid w:val="ed16d9aa"/>
     <w:multiLevelType w:val="multilevel"/>
     <w:lvl w:ilvl="0">
       <w:numFmt w:val="bullet"/>

</xml_diff>

<commit_message>
mapped shapes to site relative scores, fixed colors on other method figs
</commit_message>
<xml_diff>
--- a/manuscript/manu_draft.docx
+++ b/manuscript/manu_draft.docx
@@ -707,7 +707,7 @@
           <wp:inline>
             <wp:extent cx="5943600" cy="3820885"/>
             <wp:effectExtent b="0" l="0" r="0" t="0"/>
-            <wp:docPr descr="Figure 1 Land use (left) and distribution of stream CSCI scores (right) in California. Grey lines are ecoregions in California, CV: Central Valley, Ch: Chaparral, DM: Deserts Modoc, NC: North Coast, SN: Sierra Nevada, SC: South Coast." title="" id="1" name="Picture"/>
+            <wp:docPr descr="Figure 1 Urban and agricultural land use (left) and distribution of observed stream CSCI scores (right) in California. Cover of urban and agricultural land use in stream catchments was used to develop landscape models for stream reach expectations of bioassessment scores. Grey lines are ecoregions in California, CV: Central Valley, CH: Chaparral, DM: Deserts Modoc, NC: North Coast, SN: Sierra Nevada, SC: South Coast." title="" id="1" name="Picture"/>
             <a:graphic>
               <a:graphicData uri="http://schemas.openxmlformats.org/drawingml/2006/picture">
                 <pic:pic>
@@ -750,7 +750,7 @@
         <w:pStyle w:val="ImageCaption"/>
       </w:pPr>
       <w:r>
-        <w:t xml:space="preserve">Figure 1 Land use (left) and distribution of stream CSCI scores (right) in California. Grey lines are ecoregions in California, CV: Central Valley, Ch: Chaparral, DM: Deserts Modoc, NC: North Coast, SN: Sierra Nevada, SC: South Coast.</w:t>
+        <w:t xml:space="preserve">Figure 1 Urban and agricultural land use (left) and distribution of observed stream CSCI scores (right) in California. Cover of urban and agricultural land use in stream catchments was used to develop landscape models for stream reach expectations of bioassessment scores. Grey lines are ecoregions in California, CV: Central Valley, CH: Chaparral, DM: Deserts Modoc, NC: North Coast, SN: Sierra Nevada, SC: South Coast.</w:t>
       </w:r>
     </w:p>
     <w:p>
@@ -2704,7 +2704,7 @@
       <w:r>
         <w:drawing>
           <wp:inline>
-            <wp:extent cx="5943600" cy="3820885"/>
+            <wp:extent cx="5943600" cy="4033157"/>
             <wp:effectExtent b="0" l="0" r="0" t="0"/>
             <wp:docPr descr="Figure 5 Template provided to stakeholders for priorization of recommended actions for each stream type. The stream types (Table 1) relate to the stream class for the biological expectation (lu: likely unconstrained, pu: possibly unconstrained, pc: possibly constrained, lc: likely constrained), site performance from observed CSCI score (os: over scoring, e: expected, us: under scoring), and location of the score relative to a hypothetical biological threshold (dashed line, above or below). Horizontal lines are the range of expected CSCI score for a site with tick marks for the median. Priority actions defined by stakeholders are shown on the right for each stream type. Actions are generalized as investigate, protect, or monitor as high (H), medium (M), or low (L) priority. Blank cells indicate that no additional measures are recommended beyond the baseline monitoring and maintenance practiced at all sites." title="" id="1" name="Picture"/>
             <a:graphic>
@@ -2725,7 +2725,7 @@
                   <pic:spPr bwMode="auto">
                     <a:xfrm>
                       <a:off x="0" y="0"/>
-                      <a:ext cx="5943600" cy="3820885"/>
+                      <a:ext cx="5943600" cy="4033157"/>
                     </a:xfrm>
                     <a:prstGeom prst="rect">
                       <a:avLst/>
@@ -4398,7 +4398,7 @@
     </w:lvl>
   </w:abstractNum>
   <w:abstractNum w:abstractNumId="990">
-    <w:nsid w:val="70b4bef9"/>
+    <w:nsid w:val="49ec678e"/>
     <w:multiLevelType w:val="multilevel"/>
     <w:lvl w:ilvl="0">
       <w:numFmt w:val="bullet"/>
@@ -4479,7 +4479,7 @@
     </w:lvl>
   </w:abstractNum>
   <w:abstractNum w:abstractNumId="991">
-    <w:nsid w:val="540e1b27"/>
+    <w:nsid w:val="e93c7c42"/>
     <w:multiLevelType w:val="multilevel"/>
     <w:lvl w:ilvl="0">
       <w:numFmt w:val="bullet"/>

</xml_diff>

<commit_message>
added cal/val text, working on state results map
</commit_message>
<xml_diff>
--- a/manuscript/manu_draft.docx
+++ b/manuscript/manu_draft.docx
@@ -1243,7 +1243,16 @@
         <w:pStyle w:val="BodyText"/>
       </w:pPr>
       <w:r>
-        <w:t xml:space="preserve">Landscape estimates for the catchments of all NHD stream reaches in California were separated into calibration and validation data.</w:t>
+        <w:t xml:space="preserve">Calibration data for the landscape models were based on a random selection of 75% of monitoring stations with observed CSCI scores. The random selection was stratified by ecoregion (Figure</w:t>
+      </w:r>
+      <w:r>
+        <w:t xml:space="preserve"> </w:t>
+      </w:r>
+      <w:r>
+        <w:t xml:space="preserve">1</w:t>
+      </w:r>
+      <w:r>
+        <w:t xml:space="preserve">) and relative amounts of impervious surfaces in each catchment based on percentile distributions. The stratification method was chosen to ensure sufficient representation of landscape gradients in each ecoregion. The remaining sites were used for model validation.</w:t>
       </w:r>
     </w:p>
     <w:p>
@@ -2706,7 +2715,7 @@
           <wp:inline>
             <wp:extent cx="5943600" cy="4033157"/>
             <wp:effectExtent b="0" l="0" r="0" t="0"/>
-            <wp:docPr descr="Figure 5 Template provided to stakeholders for priorization of recommended actions for each stream type. The stream types (Table 1) relate to the stream class for the biological expectation (lu: likely unconstrained, pu: possibly unconstrained, pc: possibly constrained, lc: likely constrained), site performance from observed CSCI score (os: over scoring, e: expected, us: under scoring), and location of the score relative to a hypothetical biological threshold (dashed line, above or below). Horizontal lines are the range of expected CSCI score for a site with tick marks for the median. Priority actions defined by stakeholders are shown on the right for each stream type. Actions are generalized as investigate, protect, or monitor as high (H), medium (M), or low (L) priority. Blank cells indicate that no additional measures are recommended beyond the baseline monitoring and maintenance practiced at all sites." title="" id="1" name="Picture"/>
+            <wp:docPr descr="Figure 5 Template provided to stakeholders for priorization of recommended actions for each stream type. The reach types (Table 1) relate to the stream class for the biological expectation (likely unconstrained, possibly unconstrained, possibly constrained, likely constrained), relative site score for the observed CSCI (over scoring, expected, under scoring), and location of the score relative to a hypothetical biological threshold (dashed line, above or below). Horizontal lines are the range of expected CSCI score for a site with tick marks for the median. Priority actions defined by stakeholders are shown on the right for each stream type. Actions are generalized as investigate, protect, or monitor as high (H), medium (M), or low (L) priority. Blank cells indicate that no additional measures are recommended beyond the baseline monitoring and maintenance practiced at all sites." title="" id="1" name="Picture"/>
             <a:graphic>
               <a:graphicData uri="http://schemas.openxmlformats.org/drawingml/2006/picture">
                 <pic:pic>
@@ -2749,7 +2758,7 @@
         <w:pStyle w:val="ImageCaption"/>
       </w:pPr>
       <w:r>
-        <w:t xml:space="preserve">Figure 5 Template provided to stakeholders for priorization of recommended actions for each stream type. The stream types (Table</w:t>
+        <w:t xml:space="preserve">Figure 5 Template provided to stakeholders for priorization of recommended actions for each stream type. The reach types (Table</w:t>
       </w:r>
       <w:r>
         <w:t xml:space="preserve"> </w:t>
@@ -2758,7 +2767,7 @@
         <w:t xml:space="preserve">1</w:t>
       </w:r>
       <w:r>
-        <w:t xml:space="preserve">) relate to the stream class for the biological expectation (lu: likely unconstrained, pu: possibly unconstrained, pc: possibly constrained, lc: likely constrained), site performance from observed CSCI score (os: over scoring, e: expected, us: under scoring), and location of the score relative to a hypothetical biological threshold (dashed line, above or below). Horizontal lines are the range of expected CSCI score for a site with tick marks for the median. Priority actions defined by stakeholders are shown on the right for each stream type. Actions are generalized as investigate, protect, or monitor as high (H), medium (M), or low (L) priority. Blank cells indicate that no additional measures are recommended beyond the baseline monitoring and maintenance practiced at all sites.</w:t>
+        <w:t xml:space="preserve">) relate to the stream class for the biological expectation (likely unconstrained, possibly unconstrained, possibly constrained, likely constrained), relative site score for the observed CSCI (over scoring, expected, under scoring), and location of the score relative to a hypothetical biological threshold (dashed line, above or below). Horizontal lines are the range of expected CSCI score for a site with tick marks for the median. Priority actions defined by stakeholders are shown on the right for each stream type. Actions are generalized as investigate, protect, or monitor as high (H), medium (M), or low (L) priority. Blank cells indicate that no additional measures are recommended beyond the baseline monitoring and maintenance practiced at all sites.</w:t>
       </w:r>
     </w:p>
     <w:p>
@@ -4398,7 +4407,7 @@
     </w:lvl>
   </w:abstractNum>
   <w:abstractNum w:abstractNumId="990">
-    <w:nsid w:val="49ec678e"/>
+    <w:nsid w:val="9663d2df"/>
     <w:multiLevelType w:val="multilevel"/>
     <w:lvl w:ilvl="0">
       <w:numFmt w:val="bullet"/>
@@ -4479,7 +4488,7 @@
     </w:lvl>
   </w:abstractNum>
   <w:abstractNum w:abstractNumId="991">
-    <w:nsid w:val="e93c7c42"/>
+    <w:nsid w:val="d72f31bc"/>
     <w:multiLevelType w:val="multilevel"/>
     <w:lvl w:ilvl="0">
       <w:numFmt w:val="bullet"/>

</xml_diff>

<commit_message>
working on statewide result figs
</commit_message>
<xml_diff>
--- a/manuscript/manu_draft.docx
+++ b/manuscript/manu_draft.docx
@@ -4407,7 +4407,7 @@
     </w:lvl>
   </w:abstractNum>
   <w:abstractNum w:abstractNumId="990">
-    <w:nsid w:val="9663d2df"/>
+    <w:nsid w:val="de870b26"/>
     <w:multiLevelType w:val="multilevel"/>
     <w:lvl w:ilvl="0">
       <w:numFmt w:val="bullet"/>
@@ -4488,7 +4488,7 @@
     </w:lvl>
   </w:abstractNum>
   <w:abstractNum w:abstractNumId="991">
-    <w:nsid w:val="d72f31bc"/>
+    <w:nsid w:val="15cb7d6a"/>
     <w:multiLevelType w:val="multilevel"/>
     <w:lvl w:ilvl="0">
       <w:numFmt w:val="bullet"/>

</xml_diff>

<commit_message>
statewide map figs done
</commit_message>
<xml_diff>
--- a/manuscript/manu_draft.docx
+++ b/manuscript/manu_draft.docx
@@ -2620,6 +2620,23 @@
     </w:p>
     <w:p>
       <w:pPr>
+        <w:pStyle w:val="FirstParagraph"/>
+      </w:pPr>
+      <w:r>
+        <w:t xml:space="preserve">Figure</w:t>
+      </w:r>
+      <w:r>
+        <w:t xml:space="preserve"> </w:t>
+      </w:r>
+      <w:r>
+        <w:t xml:space="preserve">5</w:t>
+      </w:r>
+      <w:r>
+        <w:t xml:space="preserve">.</w:t>
+      </w:r>
+    </w:p>
+    <w:p>
+      <w:pPr>
         <w:numPr>
           <w:numId w:val="1004"/>
           <w:ilvl w:val="0"/>
@@ -2642,6 +2659,102 @@
     </w:p>
     <w:p>
       <w:pPr>
+        <w:pStyle w:val="FigureWithCaption"/>
+      </w:pPr>
+      <w:r>
+        <w:drawing>
+          <wp:inline>
+            <wp:extent cx="5943600" cy="5628938"/>
+            <wp:effectExtent b="0" l="0" r="0" t="0"/>
+            <wp:docPr descr="Figure 5 Statewide application of landscape models showing (a) the calibration data stratified by ecoregion and imperviousness (top left), median predicted CSCI scores for each stream reach (top center), stream reach classifications (top right), and (b) relative site scores based on observed CSCI (Figure 1) and reach class. Relative scores are over-scoring, as expected, or under-scoring based on the observed score location for the reach classification. Colors in (b) correspond to the stream reach classifications on the top right." title="" id="1" name="Picture"/>
+            <a:graphic>
+              <a:graphicData uri="http://schemas.openxmlformats.org/drawingml/2006/picture">
+                <pic:pic>
+                  <pic:nvPicPr>
+                    <pic:cNvPr descr="figs/calires.png" id="0" name="Picture"/>
+                    <pic:cNvPicPr>
+                      <a:picLocks noChangeArrowheads="1" noChangeAspect="1"/>
+                    </pic:cNvPicPr>
+                  </pic:nvPicPr>
+                  <pic:blipFill>
+                    <a:blip r:embed="rId47"/>
+                    <a:stretch>
+                      <a:fillRect/>
+                    </a:stretch>
+                  </pic:blipFill>
+                  <pic:spPr bwMode="auto">
+                    <a:xfrm>
+                      <a:off x="0" y="0"/>
+                      <a:ext cx="5943600" cy="5628938"/>
+                    </a:xfrm>
+                    <a:prstGeom prst="rect">
+                      <a:avLst/>
+                    </a:prstGeom>
+                    <a:noFill/>
+                    <a:ln w="9525">
+                      <a:noFill/>
+                      <a:headEnd/>
+                      <a:tailEnd/>
+                    </a:ln>
+                  </pic:spPr>
+                </pic:pic>
+              </a:graphicData>
+            </a:graphic>
+          </wp:inline>
+        </w:drawing>
+      </w:r>
+    </w:p>
+    <w:p>
+      <w:pPr>
+        <w:pStyle w:val="ImageCaption"/>
+      </w:pPr>
+      <w:r>
+        <w:t xml:space="preserve">Figure 5 Statewide application of landscape models showing (a) the calibration data stratified by ecoregion and imperviousness (top left), median predicted CSCI scores for each stream reach (top center), stream reach classifications (top right), and (b) relative site scores based on observed CSCI (Figure</w:t>
+      </w:r>
+      <w:r>
+        <w:t xml:space="preserve"> </w:t>
+      </w:r>
+      <w:r>
+        <w:t xml:space="preserve">1</w:t>
+      </w:r>
+      <w:r>
+        <w:t xml:space="preserve">) and reach class. Relative scores are over-scoring, as expected, or under-scoring based on the observed score location for the reach classification. Colors in (b) correspond to the stream reach classifications on the top right.</w:t>
+      </w:r>
+    </w:p>
+    <w:p>
+      <w:pPr>
+        <w:pStyle w:val="Heading3"/>
+      </w:pPr>
+      <w:bookmarkStart w:id="48" w:name="case-study"/>
+      <w:bookmarkEnd w:id="48"/>
+      <w:r>
+        <w:t xml:space="preserve">Case study</w:t>
+      </w:r>
+    </w:p>
+    <w:p>
+      <w:pPr>
+        <w:numPr>
+          <w:numId w:val="1005"/>
+          <w:ilvl w:val="0"/>
+        </w:numPr>
+      </w:pPr>
+      <w:r>
+        <w:t xml:space="preserve">Extent, classification, prioritization</w:t>
+      </w:r>
+    </w:p>
+    <w:p>
+      <w:pPr>
+        <w:numPr>
+          <w:numId w:val="1005"/>
+          <w:ilvl w:val="0"/>
+        </w:numPr>
+      </w:pPr>
+      <w:r>
+        <w:t xml:space="preserve">Relationships with environmental variables for constrained/unconstrained locations. Maybe apply to hardened/non-hardened reaches in constrained locations.</w:t>
+      </w:r>
+    </w:p>
+    <w:p>
+      <w:pPr>
         <w:pStyle w:val="FirstParagraph"/>
       </w:pPr>
       <w:r>
@@ -2654,55 +2767,6 @@
         <w:t xml:space="preserve"> </w:t>
       </w:r>
       <w:r>
-        <w:t xml:space="preserve">Statewide map.</w:t>
-      </w:r>
-    </w:p>
-    <w:p>
-      <w:pPr>
-        <w:pStyle w:val="Heading3"/>
-      </w:pPr>
-      <w:bookmarkStart w:id="47" w:name="case-study"/>
-      <w:bookmarkEnd w:id="47"/>
-      <w:r>
-        <w:t xml:space="preserve">Case study</w:t>
-      </w:r>
-    </w:p>
-    <w:p>
-      <w:pPr>
-        <w:numPr>
-          <w:numId w:val="1005"/>
-          <w:ilvl w:val="0"/>
-        </w:numPr>
-      </w:pPr>
-      <w:r>
-        <w:t xml:space="preserve">Extent, classification, prioritization</w:t>
-      </w:r>
-    </w:p>
-    <w:p>
-      <w:pPr>
-        <w:numPr>
-          <w:numId w:val="1005"/>
-          <w:ilvl w:val="0"/>
-        </w:numPr>
-      </w:pPr>
-      <w:r>
-        <w:t xml:space="preserve">Relationships with environmental variables for constrained/unconstrained locations. Maybe apply to hardened/non-hardened reaches in constrained locations.</w:t>
-      </w:r>
-    </w:p>
-    <w:p>
-      <w:pPr>
-        <w:pStyle w:val="FirstParagraph"/>
-      </w:pPr>
-      <w:r>
-        <w:rPr>
-          <w:i/>
-        </w:rPr>
-        <w:t xml:space="preserve">Figure</w:t>
-      </w:r>
-      <w:r>
-        <w:t xml:space="preserve"> </w:t>
-      </w:r>
-      <w:r>
         <w:t xml:space="preserve">Summary of extent of reach classification, site performance, selected examples</w:t>
       </w:r>
     </w:p>
@@ -2715,7 +2779,7 @@
           <wp:inline>
             <wp:extent cx="5943600" cy="4033157"/>
             <wp:effectExtent b="0" l="0" r="0" t="0"/>
-            <wp:docPr descr="Figure 5 Template provided to stakeholders for priorization of recommended actions for each stream type. The reach types (Table 1) relate to the stream class for the biological expectation (likely unconstrained, possibly unconstrained, possibly constrained, likely constrained), relative site score for the observed CSCI (over scoring, expected, under scoring), and location of the score relative to a hypothetical biological threshold (dashed line, above or below). Horizontal lines are the range of expected CSCI score for a site with tick marks for the median. Priority actions defined by stakeholders are shown on the right for each stream type. Actions are generalized as investigate, protect, or monitor as high (H), medium (M), or low (L) priority. Blank cells indicate that no additional measures are recommended beyond the baseline monitoring and maintenance practiced at all sites." title="" id="1" name="Picture"/>
+            <wp:docPr descr="Figure 6 Template provided to stakeholders for priorization of recommended actions for each stream type. The reach types (Table 1) relate to the stream class for the biological expectation (likely unconstrained, possibly unconstrained, possibly constrained, likely constrained), relative site score for the observed CSCI (over scoring, expected, under scoring), and location of the score relative to a hypothetical biological threshold (dashed line, above or below). Horizontal lines are the range of expected CSCI score for a site with tick marks for the median. Priority actions defined by stakeholders are shown on the right for each stream type. Actions are generalized as investigate, protect, or monitor as high (H), medium (M), or low (L) priority. Blank cells indicate that no additional measures are recommended beyond the baseline monitoring and maintenance practiced at all sites." title="" id="1" name="Picture"/>
             <a:graphic>
               <a:graphicData uri="http://schemas.openxmlformats.org/drawingml/2006/picture">
                 <pic:pic>
@@ -2726,7 +2790,7 @@
                     </pic:cNvPicPr>
                   </pic:nvPicPr>
                   <pic:blipFill>
-                    <a:blip r:embed="rId48"/>
+                    <a:blip r:embed="rId49"/>
                     <a:stretch>
                       <a:fillRect/>
                     </a:stretch>
@@ -2758,7 +2822,7 @@
         <w:pStyle w:val="ImageCaption"/>
       </w:pPr>
       <w:r>
-        <w:t xml:space="preserve">Figure 5 Template provided to stakeholders for priorization of recommended actions for each stream type. The reach types (Table</w:t>
+        <w:t xml:space="preserve">Figure 6 Template provided to stakeholders for priorization of recommended actions for each stream type. The reach types (Table</w:t>
       </w:r>
       <w:r>
         <w:t xml:space="preserve"> </w:t>
@@ -2774,8 +2838,8 @@
       <w:pPr>
         <w:pStyle w:val="Heading3"/>
       </w:pPr>
-      <w:bookmarkStart w:id="49" w:name="sensitivity-analysis"/>
-      <w:bookmarkEnd w:id="49"/>
+      <w:bookmarkStart w:id="50" w:name="sensitivity-analysis"/>
+      <w:bookmarkEnd w:id="50"/>
       <w:r>
         <w:t xml:space="preserve">Sensitivity analysis</w:t>
       </w:r>
@@ -2823,8 +2887,8 @@
       <w:pPr>
         <w:pStyle w:val="Heading3"/>
       </w:pPr>
-      <w:bookmarkStart w:id="50" w:name="unclassified-reaches-1"/>
-      <w:bookmarkEnd w:id="50"/>
+      <w:bookmarkStart w:id="51" w:name="unclassified-reaches-1"/>
+      <w:bookmarkEnd w:id="51"/>
       <w:r>
         <w:t xml:space="preserve">Unclassified reaches</w:t>
       </w:r>
@@ -2883,8 +2947,8 @@
       <w:pPr>
         <w:pStyle w:val="Heading1"/>
       </w:pPr>
-      <w:bookmarkStart w:id="51" w:name="discussion"/>
-      <w:bookmarkEnd w:id="51"/>
+      <w:bookmarkStart w:id="52" w:name="discussion"/>
+      <w:bookmarkEnd w:id="52"/>
       <w:r>
         <w:t xml:space="preserve">Discussion</w:t>
       </w:r>
@@ -3196,8 +3260,8 @@
       <w:pPr>
         <w:pStyle w:val="Heading1"/>
       </w:pPr>
-      <w:bookmarkStart w:id="52" w:name="supplement"/>
-      <w:bookmarkEnd w:id="52"/>
+      <w:bookmarkStart w:id="53" w:name="supplement"/>
+      <w:bookmarkEnd w:id="53"/>
       <w:r>
         <w:t xml:space="preserve">Supplement</w:t>
       </w:r>
@@ -3214,8 +3278,8 @@
       <w:pPr>
         <w:pStyle w:val="Heading1"/>
       </w:pPr>
-      <w:bookmarkStart w:id="53" w:name="references"/>
-      <w:bookmarkEnd w:id="53"/>
+      <w:bookmarkStart w:id="54" w:name="references"/>
+      <w:bookmarkEnd w:id="54"/>
       <w:r>
         <w:t xml:space="preserve">References</w:t>
       </w:r>
@@ -3288,7 +3352,7 @@
       <w:r>
         <w:t xml:space="preserve">151 (1-4): 143–60. doi:</w:t>
       </w:r>
-      <w:hyperlink r:id="rId54">
+      <w:hyperlink r:id="rId55">
         <w:r>
           <w:rPr>
             <w:rStyle w:val="Hyperlink"/>
@@ -3322,7 +3386,7 @@
       <w:r>
         <w:t xml:space="preserve">36: 142–51. doi:</w:t>
       </w:r>
-      <w:hyperlink r:id="rId55">
+      <w:hyperlink r:id="rId56">
         <w:r>
           <w:rPr>
             <w:rStyle w:val="Hyperlink"/>
@@ -3376,7 +3440,7 @@
       <w:r>
         <w:t xml:space="preserve">52: 120–28. doi:</w:t>
       </w:r>
-      <w:hyperlink r:id="rId56">
+      <w:hyperlink r:id="rId57">
         <w:r>
           <w:rPr>
             <w:rStyle w:val="Hyperlink"/>
@@ -3410,7 +3474,7 @@
       <w:r>
         <w:t xml:space="preserve">10 (7): e0130710. doi:</w:t>
       </w:r>
-      <w:hyperlink r:id="rId57">
+      <w:hyperlink r:id="rId58">
         <w:r>
           <w:rPr>
             <w:rStyle w:val="Hyperlink"/>
@@ -3452,7 +3516,7 @@
       <w:r>
         <w:t xml:space="preserve">48 (3): 603–15. doi:</w:t>
       </w:r>
-      <w:hyperlink r:id="rId58">
+      <w:hyperlink r:id="rId59">
         <w:r>
           <w:rPr>
             <w:rStyle w:val="Hyperlink"/>
@@ -3486,7 +3550,7 @@
       <w:r>
         <w:t xml:space="preserve">536: 546–56. doi:</w:t>
       </w:r>
-      <w:hyperlink r:id="rId59">
+      <w:hyperlink r:id="rId60">
         <w:r>
           <w:rPr>
             <w:rStyle w:val="Hyperlink"/>
@@ -3566,7 +3630,7 @@
       <w:r>
         <w:t xml:space="preserve"> </w:t>
       </w:r>
-      <w:hyperlink r:id="rId60">
+      <w:hyperlink r:id="rId61">
         <w:r>
           <w:rPr>
             <w:rStyle w:val="Hyperlink"/>
@@ -3600,7 +3664,7 @@
       <w:r>
         <w:t xml:space="preserve">39 (1): 184–98. doi:</w:t>
       </w:r>
-      <w:hyperlink r:id="rId61">
+      <w:hyperlink r:id="rId62">
         <w:r>
           <w:rPr>
             <w:rStyle w:val="Hyperlink"/>
@@ -3711,7 +3775,7 @@
       <w:r>
         <w:t xml:space="preserve">7 (5): 358–72. doi:</w:t>
       </w:r>
-      <w:hyperlink r:id="rId62">
+      <w:hyperlink r:id="rId63">
         <w:r>
           <w:rPr>
             <w:rStyle w:val="Hyperlink"/>
@@ -3745,7 +3809,7 @@
       <w:r>
         <w:t xml:space="preserve">173 (1-4): 251–66. doi:</w:t>
       </w:r>
-      <w:hyperlink r:id="rId63">
+      <w:hyperlink r:id="rId64">
         <w:r>
           <w:rPr>
             <w:rStyle w:val="Hyperlink"/>
@@ -3779,7 +3843,7 @@
       <w:r>
         <w:t xml:space="preserve">46 (10): 1409–24. doi:</w:t>
       </w:r>
-      <w:hyperlink r:id="rId64">
+      <w:hyperlink r:id="rId65">
         <w:r>
           <w:rPr>
             <w:rStyle w:val="Hyperlink"/>
@@ -3813,7 +3877,7 @@
       <w:r>
         <w:t xml:space="preserve">45 (6): 1810–9. doi:</w:t>
       </w:r>
-      <w:hyperlink r:id="rId65">
+      <w:hyperlink r:id="rId66">
         <w:r>
           <w:rPr>
             <w:rStyle w:val="Hyperlink"/>
@@ -4407,7 +4471,7 @@
     </w:lvl>
   </w:abstractNum>
   <w:abstractNum w:abstractNumId="990">
-    <w:nsid w:val="de870b26"/>
+    <w:nsid w:val="9d5a141b"/>
     <w:multiLevelType w:val="multilevel"/>
     <w:lvl w:ilvl="0">
       <w:numFmt w:val="bullet"/>
@@ -4488,7 +4552,7 @@
     </w:lvl>
   </w:abstractNum>
   <w:abstractNum w:abstractNumId="991">
-    <w:nsid w:val="15cb7d6a"/>
+    <w:nsid w:val="aad05123"/>
     <w:multiLevelType w:val="multilevel"/>
     <w:lvl w:ilvl="0">
       <w:numFmt w:val="bullet"/>

</xml_diff>

<commit_message>
slope/int to perf table, added calicls data
</commit_message>
<xml_diff>
--- a/manuscript/manu_draft.docx
+++ b/manuscript/manu_draft.docx
@@ -2665,7 +2665,7 @@
         <w:t xml:space="preserve"> </w:t>
       </w:r>
       <w:r>
-        <w:t xml:space="preserve">are evaluated. Averages and standard deviations (in parentheses) for observed and predicted values of each dataset are shown. Correlations, root mean squared errors, and t-statistics for comparisons of observed and predicted values are also shown to evaluate model perforance. None of the t-statistics were significant at alpha of 0.05.</w:t>
+        <w:t xml:space="preserve">are evaluated. Averages and standard deviations (in parentheses) for observed and predicted values of each dataset are shown. Correlations, root mean squared errors, intercept, and slopes are for comparisons of predicted and observed values to evaluate model performance.</w:t>
       </w:r>
     </w:p>
     <w:tbl>
@@ -2673,7 +2673,7 @@
         <w:tblStyle w:val="TableNormal"/>
         <w:tblW w:type="pct" w:w="0.0"/>
         <w:tblLook w:firstRow="1"/>
-        <w:tblCaption w:val="Table 2 Performance of landscape models by calibration and validation datasets in predicting CSCI scores. The statewide dataset (Figure 5) and individual regions of California (Figure 1 are evaluated. Averages and standard deviations (in parentheses) for observed and predicted values of each dataset are shown. Correlations, root mean squared errors, and t-statistics for comparisons of observed and predicted values are also shown to evaluate model perforance. None of the t-statistics were significant at alpha of 0.05."/>
+        <w:tblCaption w:val="Table 2 Performance of landscape models by calibration and validation datasets in predicting CSCI scores. The statewide dataset (Figure 5) and individual regions of California (Figure 1 are evaluated. Averages and standard deviations (in parentheses) for observed and predicted values of each dataset are shown. Correlations, root mean squared errors, intercept, and slopes are for comparisons of predicted and observed values to evaluate model performance."/>
       </w:tblPr>
       <w:tblGrid/>
       <w:tr>
@@ -2778,7 +2778,7 @@
               <w:jc w:val="right"/>
             </w:pPr>
             <w:r>
-              <w:t xml:space="preserve">t-stat</w:t>
+              <w:t xml:space="preserve">Correlation</w:t>
             </w:r>
           </w:p>
         </w:tc>
@@ -2795,7 +2795,7 @@
               <w:jc w:val="right"/>
             </w:pPr>
             <w:r>
-              <w:t xml:space="preserve">Correlation</w:t>
+              <w:t xml:space="preserve">RMSE</w:t>
             </w:r>
           </w:p>
         </w:tc>
@@ -2812,7 +2812,24 @@
               <w:jc w:val="right"/>
             </w:pPr>
             <w:r>
-              <w:t xml:space="preserve">RMSE</w:t>
+              <w:t xml:space="preserve">Intercept</w:t>
+            </w:r>
+          </w:p>
+        </w:tc>
+        <w:tc>
+          <w:tcPr>
+            <w:tcBorders>
+              <w:bottom w:val="single"/>
+            </w:tcBorders>
+            <w:vAlign w:val="bottom"/>
+          </w:tcPr>
+          <w:p>
+            <w:pPr>
+              <w:pStyle w:val="Compact"/>
+              <w:jc w:val="right"/>
+            </w:pPr>
+            <w:r>
+              <w:t xml:space="preserve">Slope</w:t>
             </w:r>
           </w:p>
         </w:tc>
@@ -2880,7 +2897,7 @@
               <w:jc w:val="right"/>
             </w:pPr>
             <w:r>
-              <w:t xml:space="preserve">-0.77</w:t>
+              <w:t xml:space="preserve">0.93</w:t>
             </w:r>
           </w:p>
         </w:tc>
@@ -2891,7 +2908,7 @@
               <w:jc w:val="right"/>
             </w:pPr>
             <w:r>
-              <w:t xml:space="preserve">0.93</w:t>
+              <w:t xml:space="preserve">0.09</w:t>
             </w:r>
           </w:p>
         </w:tc>
@@ -2902,7 +2919,18 @@
               <w:jc w:val="right"/>
             </w:pPr>
             <w:r>
-              <w:t xml:space="preserve">0.09</w:t>
+              <w:t xml:space="preserve">0.14</w:t>
+            </w:r>
+          </w:p>
+        </w:tc>
+        <w:tc>
+          <w:p>
+            <w:pPr>
+              <w:pStyle w:val="Compact"/>
+              <w:jc w:val="right"/>
+            </w:pPr>
+            <w:r>
+              <w:t xml:space="preserve">0.83</w:t>
             </w:r>
           </w:p>
         </w:tc>
@@ -2966,7 +2994,7 @@
               <w:jc w:val="right"/>
             </w:pPr>
             <w:r>
-              <w:t xml:space="preserve">-0.74</w:t>
+              <w:t xml:space="preserve">0.91</w:t>
             </w:r>
           </w:p>
         </w:tc>
@@ -2977,7 +3005,7 @@
               <w:jc w:val="right"/>
             </w:pPr>
             <w:r>
-              <w:t xml:space="preserve">0.91</w:t>
+              <w:t xml:space="preserve">0.11</w:t>
             </w:r>
           </w:p>
         </w:tc>
@@ -2988,7 +3016,18 @@
               <w:jc w:val="right"/>
             </w:pPr>
             <w:r>
-              <w:t xml:space="preserve">0.11</w:t>
+              <w:t xml:space="preserve">0.17</w:t>
+            </w:r>
+          </w:p>
+        </w:tc>
+        <w:tc>
+          <w:p>
+            <w:pPr>
+              <w:pStyle w:val="Compact"/>
+              <w:jc w:val="right"/>
+            </w:pPr>
+            <w:r>
+              <w:t xml:space="preserve">0.79</w:t>
             </w:r>
           </w:p>
         </w:tc>
@@ -3052,7 +3091,7 @@
               <w:jc w:val="right"/>
             </w:pPr>
             <w:r>
-              <w:t xml:space="preserve">-0.62</w:t>
+              <w:t xml:space="preserve">0.96</w:t>
             </w:r>
           </w:p>
         </w:tc>
@@ -3063,7 +3102,7 @@
               <w:jc w:val="right"/>
             </w:pPr>
             <w:r>
-              <w:t xml:space="preserve">0.96</w:t>
+              <w:t xml:space="preserve">0.05</w:t>
             </w:r>
           </w:p>
         </w:tc>
@@ -3074,7 +3113,18 @@
               <w:jc w:val="right"/>
             </w:pPr>
             <w:r>
-              <w:t xml:space="preserve">0.05</w:t>
+              <w:t xml:space="preserve">0.07</w:t>
+            </w:r>
+          </w:p>
+        </w:tc>
+        <w:tc>
+          <w:p>
+            <w:pPr>
+              <w:pStyle w:val="Compact"/>
+              <w:jc w:val="right"/>
+            </w:pPr>
+            <w:r>
+              <w:t xml:space="preserve">0.89</w:t>
             </w:r>
           </w:p>
         </w:tc>
@@ -3138,7 +3188,7 @@
               <w:jc w:val="right"/>
             </w:pPr>
             <w:r>
-              <w:t xml:space="preserve">-0.62</w:t>
+              <w:t xml:space="preserve">0.85</w:t>
             </w:r>
           </w:p>
         </w:tc>
@@ -3149,7 +3199,7 @@
               <w:jc w:val="right"/>
             </w:pPr>
             <w:r>
-              <w:t xml:space="preserve">0.85</w:t>
+              <w:t xml:space="preserve">0.12</w:t>
             </w:r>
           </w:p>
         </w:tc>
@@ -3160,7 +3210,18 @@
               <w:jc w:val="right"/>
             </w:pPr>
             <w:r>
-              <w:t xml:space="preserve">0.12</w:t>
+              <w:t xml:space="preserve">0.33</w:t>
+            </w:r>
+          </w:p>
+        </w:tc>
+        <w:tc>
+          <w:p>
+            <w:pPr>
+              <w:pStyle w:val="Compact"/>
+              <w:jc w:val="right"/>
+            </w:pPr>
+            <w:r>
+              <w:t xml:space="preserve">0.64</w:t>
             </w:r>
           </w:p>
         </w:tc>
@@ -3224,7 +3285,7 @@
               <w:jc w:val="right"/>
             </w:pPr>
             <w:r>
-              <w:t xml:space="preserve">-0.45</w:t>
+              <w:t xml:space="preserve">0.90</w:t>
             </w:r>
           </w:p>
         </w:tc>
@@ -3235,7 +3296,7 @@
               <w:jc w:val="right"/>
             </w:pPr>
             <w:r>
-              <w:t xml:space="preserve">0.90</w:t>
+              <w:t xml:space="preserve">0.09</w:t>
             </w:r>
           </w:p>
         </w:tc>
@@ -3246,7 +3307,18 @@
               <w:jc w:val="right"/>
             </w:pPr>
             <w:r>
-              <w:t xml:space="preserve">0.09</w:t>
+              <w:t xml:space="preserve">0.24</w:t>
+            </w:r>
+          </w:p>
+        </w:tc>
+        <w:tc>
+          <w:p>
+            <w:pPr>
+              <w:pStyle w:val="Compact"/>
+              <w:jc w:val="right"/>
+            </w:pPr>
+            <w:r>
+              <w:t xml:space="preserve">0.75</w:t>
             </w:r>
           </w:p>
         </w:tc>
@@ -3310,7 +3382,7 @@
               <w:jc w:val="right"/>
             </w:pPr>
             <w:r>
-              <w:t xml:space="preserve">0.22</w:t>
+              <w:t xml:space="preserve">0.93</w:t>
             </w:r>
           </w:p>
         </w:tc>
@@ -3321,7 +3393,7 @@
               <w:jc w:val="right"/>
             </w:pPr>
             <w:r>
-              <w:t xml:space="preserve">0.93</w:t>
+              <w:t xml:space="preserve">0.09</w:t>
             </w:r>
           </w:p>
         </w:tc>
@@ -3332,7 +3404,18 @@
               <w:jc w:val="right"/>
             </w:pPr>
             <w:r>
-              <w:t xml:space="preserve">0.09</w:t>
+              <w:t xml:space="preserve">0.12</w:t>
+            </w:r>
+          </w:p>
+        </w:tc>
+        <w:tc>
+          <w:p>
+            <w:pPr>
+              <w:pStyle w:val="Compact"/>
+              <w:jc w:val="right"/>
+            </w:pPr>
+            <w:r>
+              <w:t xml:space="preserve">0.85</w:t>
             </w:r>
           </w:p>
         </w:tc>
@@ -3396,7 +3479,7 @@
               <w:jc w:val="right"/>
             </w:pPr>
             <w:r>
-              <w:t xml:space="preserve">-0.61</w:t>
+              <w:t xml:space="preserve">0.87</w:t>
             </w:r>
           </w:p>
         </w:tc>
@@ -3407,7 +3490,7 @@
               <w:jc w:val="right"/>
             </w:pPr>
             <w:r>
-              <w:t xml:space="preserve">0.87</w:t>
+              <w:t xml:space="preserve">0.09</w:t>
             </w:r>
           </w:p>
         </w:tc>
@@ -3418,7 +3501,18 @@
               <w:jc w:val="right"/>
             </w:pPr>
             <w:r>
-              <w:t xml:space="preserve">0.09</w:t>
+              <w:t xml:space="preserve">0.31</w:t>
+            </w:r>
+          </w:p>
+        </w:tc>
+        <w:tc>
+          <w:p>
+            <w:pPr>
+              <w:pStyle w:val="Compact"/>
+              <w:jc w:val="right"/>
+            </w:pPr>
+            <w:r>
+              <w:t xml:space="preserve">0.69</w:t>
             </w:r>
           </w:p>
         </w:tc>
@@ -3486,7 +3580,7 @@
               <w:jc w:val="right"/>
             </w:pPr>
             <w:r>
-              <w:t xml:space="preserve">-1.09</w:t>
+              <w:t xml:space="preserve">0.76</w:t>
             </w:r>
           </w:p>
         </w:tc>
@@ -3497,7 +3591,7 @@
               <w:jc w:val="right"/>
             </w:pPr>
             <w:r>
-              <w:t xml:space="preserve">0.76</w:t>
+              <w:t xml:space="preserve">0.16</w:t>
             </w:r>
           </w:p>
         </w:tc>
@@ -3508,7 +3602,18 @@
               <w:jc w:val="right"/>
             </w:pPr>
             <w:r>
-              <w:t xml:space="preserve">0.16</w:t>
+              <w:t xml:space="preserve">0.33</w:t>
+            </w:r>
+          </w:p>
+        </w:tc>
+        <w:tc>
+          <w:p>
+            <w:pPr>
+              <w:pStyle w:val="Compact"/>
+              <w:jc w:val="right"/>
+            </w:pPr>
+            <w:r>
+              <w:t xml:space="preserve">0.62</w:t>
             </w:r>
           </w:p>
         </w:tc>
@@ -3572,7 +3677,7 @@
               <w:jc w:val="right"/>
             </w:pPr>
             <w:r>
-              <w:t xml:space="preserve">-0.90</w:t>
+              <w:t xml:space="preserve">0.79</w:t>
             </w:r>
           </w:p>
         </w:tc>
@@ -3583,7 +3688,7 @@
               <w:jc w:val="right"/>
             </w:pPr>
             <w:r>
-              <w:t xml:space="preserve">0.79</w:t>
+              <w:t xml:space="preserve">0.17</w:t>
             </w:r>
           </w:p>
         </w:tc>
@@ -3594,7 +3699,18 @@
               <w:jc w:val="right"/>
             </w:pPr>
             <w:r>
-              <w:t xml:space="preserve">0.17</w:t>
+              <w:t xml:space="preserve">0.31</w:t>
+            </w:r>
+          </w:p>
+        </w:tc>
+        <w:tc>
+          <w:p>
+            <w:pPr>
+              <w:pStyle w:val="Compact"/>
+              <w:jc w:val="right"/>
+            </w:pPr>
+            <w:r>
+              <w:t xml:space="preserve">0.62</w:t>
             </w:r>
           </w:p>
         </w:tc>
@@ -3658,7 +3774,7 @@
               <w:jc w:val="right"/>
             </w:pPr>
             <w:r>
-              <w:t xml:space="preserve">-0.82</w:t>
+              <w:t xml:space="preserve">0.72</w:t>
             </w:r>
           </w:p>
         </w:tc>
@@ -3669,7 +3785,7 @@
               <w:jc w:val="right"/>
             </w:pPr>
             <w:r>
-              <w:t xml:space="preserve">0.72</w:t>
+              <w:t xml:space="preserve">0.14</w:t>
             </w:r>
           </w:p>
         </w:tc>
@@ -3680,7 +3796,18 @@
               <w:jc w:val="right"/>
             </w:pPr>
             <w:r>
-              <w:t xml:space="preserve">0.14</w:t>
+              <w:t xml:space="preserve">0.25</w:t>
+            </w:r>
+          </w:p>
+        </w:tc>
+        <w:tc>
+          <w:p>
+            <w:pPr>
+              <w:pStyle w:val="Compact"/>
+              <w:jc w:val="right"/>
+            </w:pPr>
+            <w:r>
+              <w:t xml:space="preserve">0.57</w:t>
             </w:r>
           </w:p>
         </w:tc>
@@ -3744,7 +3871,7 @@
               <w:jc w:val="right"/>
             </w:pPr>
             <w:r>
-              <w:t xml:space="preserve">-1.90</w:t>
+              <w:t xml:space="preserve">0.69</w:t>
             </w:r>
           </w:p>
         </w:tc>
@@ -3755,7 +3882,7 @@
               <w:jc w:val="right"/>
             </w:pPr>
             <w:r>
-              <w:t xml:space="preserve">0.69</w:t>
+              <w:t xml:space="preserve">0.14</w:t>
             </w:r>
           </w:p>
         </w:tc>
@@ -3766,7 +3893,18 @@
               <w:jc w:val="right"/>
             </w:pPr>
             <w:r>
-              <w:t xml:space="preserve">0.14</w:t>
+              <w:t xml:space="preserve">0.58</w:t>
+            </w:r>
+          </w:p>
+        </w:tc>
+        <w:tc>
+          <w:p>
+            <w:pPr>
+              <w:pStyle w:val="Compact"/>
+              <w:jc w:val="right"/>
+            </w:pPr>
+            <w:r>
+              <w:t xml:space="preserve">0.39</w:t>
             </w:r>
           </w:p>
         </w:tc>
@@ -3830,7 +3968,7 @@
               <w:jc w:val="right"/>
             </w:pPr>
             <w:r>
-              <w:t xml:space="preserve">-0.06</w:t>
+              <w:t xml:space="preserve">0.57</w:t>
             </w:r>
           </w:p>
         </w:tc>
@@ -3841,7 +3979,7 @@
               <w:jc w:val="right"/>
             </w:pPr>
             <w:r>
-              <w:t xml:space="preserve">0.57</w:t>
+              <w:t xml:space="preserve">0.16</w:t>
             </w:r>
           </w:p>
         </w:tc>
@@ -3852,7 +3990,18 @@
               <w:jc w:val="right"/>
             </w:pPr>
             <w:r>
-              <w:t xml:space="preserve">0.16</w:t>
+              <w:t xml:space="preserve">0.61</w:t>
+            </w:r>
+          </w:p>
+        </w:tc>
+        <w:tc>
+          <w:p>
+            <w:pPr>
+              <w:pStyle w:val="Compact"/>
+              <w:jc w:val="right"/>
+            </w:pPr>
+            <w:r>
+              <w:t xml:space="preserve">0.35</w:t>
             </w:r>
           </w:p>
         </w:tc>
@@ -3916,7 +4065,7 @@
               <w:jc w:val="right"/>
             </w:pPr>
             <w:r>
-              <w:t xml:space="preserve">0.39</w:t>
+              <w:t xml:space="preserve">0.73</w:t>
             </w:r>
           </w:p>
         </w:tc>
@@ -3927,7 +4076,7 @@
               <w:jc w:val="right"/>
             </w:pPr>
             <w:r>
-              <w:t xml:space="preserve">0.73</w:t>
+              <w:t xml:space="preserve">0.16</w:t>
             </w:r>
           </w:p>
         </w:tc>
@@ -3938,7 +4087,18 @@
               <w:jc w:val="right"/>
             </w:pPr>
             <w:r>
-              <w:t xml:space="preserve">0.16</w:t>
+              <w:t xml:space="preserve">0.31</w:t>
+            </w:r>
+          </w:p>
+        </w:tc>
+        <w:tc>
+          <w:p>
+            <w:pPr>
+              <w:pStyle w:val="Compact"/>
+              <w:jc w:val="right"/>
+            </w:pPr>
+            <w:r>
+              <w:t xml:space="preserve">0.60</w:t>
             </w:r>
           </w:p>
         </w:tc>
@@ -4002,7 +4162,7 @@
               <w:jc w:val="right"/>
             </w:pPr>
             <w:r>
-              <w:t xml:space="preserve">-1.32</w:t>
+              <w:t xml:space="preserve">0.24</w:t>
             </w:r>
           </w:p>
         </w:tc>
@@ -4013,7 +4173,7 @@
               <w:jc w:val="right"/>
             </w:pPr>
             <w:r>
-              <w:t xml:space="preserve">0.24</w:t>
+              <w:t xml:space="preserve">0.18</w:t>
             </w:r>
           </w:p>
         </w:tc>
@@ -4024,7 +4184,18 @@
               <w:jc w:val="right"/>
             </w:pPr>
             <w:r>
-              <w:t xml:space="preserve">0.18</w:t>
+              <w:t xml:space="preserve">0.86</w:t>
+            </w:r>
+          </w:p>
+        </w:tc>
+        <w:tc>
+          <w:p>
+            <w:pPr>
+              <w:pStyle w:val="Compact"/>
+              <w:jc w:val="right"/>
+            </w:pPr>
+            <w:r>
+              <w:t xml:space="preserve">0.14</w:t>
             </w:r>
           </w:p>
         </w:tc>
@@ -5865,7 +6036,7 @@
     </w:lvl>
   </w:abstractNum>
   <w:abstractNum w:abstractNumId="990">
-    <w:nsid w:val="f9ef2176"/>
+    <w:nsid w:val="6c0d2123"/>
     <w:multiLevelType w:val="multilevel"/>
     <w:lvl w:ilvl="0">
       <w:numFmt w:val="bullet"/>
@@ -5946,7 +6117,7 @@
     </w:lvl>
   </w:abstractNum>
   <w:abstractNum w:abstractNumId="991">
-    <w:nsid w:val="c5097ecc"/>
+    <w:nsid w:val="9cad4a0f"/>
     <w:multiLevelType w:val="multilevel"/>
     <w:lvl w:ilvl="0">
       <w:numFmt w:val="bullet"/>

</xml_diff>

<commit_message>
added strclslen of all cali stream classes with length and PSA
</commit_message>
<xml_diff>
--- a/manuscript/manu_draft.docx
+++ b/manuscript/manu_draft.docx
@@ -6036,7 +6036,7 @@
     </w:lvl>
   </w:abstractNum>
   <w:abstractNum w:abstractNumId="990">
-    <w:nsid w:val="6c0d2123"/>
+    <w:nsid w:val="5e03ff41"/>
     <w:multiLevelType w:val="multilevel"/>
     <w:lvl w:ilvl="0">
       <w:numFmt w:val="bullet"/>
@@ -6117,7 +6117,7 @@
     </w:lvl>
   </w:abstractNum>
   <w:abstractNum w:abstractNumId="991">
-    <w:nsid w:val="9cad4a0f"/>
+    <w:nsid w:val="db083894"/>
     <w:multiLevelType w:val="multilevel"/>
     <w:lvl w:ilvl="0">
       <w:numFmt w:val="bullet"/>

</xml_diff>

<commit_message>
model perf by lu fig added
</commit_message>
<xml_diff>
--- a/manuscript/manu_draft.docx
+++ b/manuscript/manu_draft.docx
@@ -2650,7 +2650,7 @@
         <w:t xml:space="preserve"> </w:t>
       </w:r>
       <w:r>
-        <w:t xml:space="preserve">5</w:t>
+        <w:t xml:space="preserve">6</w:t>
       </w:r>
       <w:r>
         <w:t xml:space="preserve">) and individual regions of California (Figure</w:t>
@@ -2673,7 +2673,7 @@
         <w:tblStyle w:val="Table"/>
         <w:tblW w:type="pct" w:w="0.0"/>
         <w:tblLook w:firstRow="1"/>
-        <w:tblCaption w:val="Table 2 Performance of landscape models by calibration and validation datasets in predicting CSCI scores. The statewide dataset (Figure 5) and individual regions of California (Figure 1 are evaluated. Averages and standard deviations (in parentheses) for observed and predicted values of each dataset are shown. Correlations, root mean squared errors, intercept, and slopes are for comparisons of predicted and observed values to evaluate model performance."/>
+        <w:tblCaption w:val="Table 2 Performance of landscape models by calibration and validation datasets in predicting CSCI scores. The statewide dataset (Figure 6) and individual regions of California (Figure 1 are evaluated. Averages and standard deviations (in parentheses) for observed and predicted values of each dataset are shown. Correlations, root mean squared errors, intercept, and slopes are for comparisons of predicted and observed values to evaluate model performance."/>
       </w:tblPr>
       <w:tblGrid/>
       <w:tr>
@@ -4203,20 +4203,75 @@
     </w:tbl>
     <w:p>
       <w:pPr>
-        <w:pStyle w:val="Compact"/>
         <w:numPr>
           <w:numId w:val="1005"/>
           <w:ilvl w:val="0"/>
         </w:numPr>
       </w:pPr>
       <w:r>
+        <w:t xml:space="preserve">Model performance as a function of land use</w:t>
+      </w:r>
+      <w:r>
+        <w:t xml:space="preserve"> </w:t>
+      </w:r>
+      <w:r>
+        <w:drawing>
+          <wp:inline>
+            <wp:extent cx="5504749" cy="5504749"/>
+            <wp:effectExtent b="0" l="0" r="0" t="0"/>
+            <wp:docPr descr="Figure 5 Model performance in relation to land cover. Model residuals were smaller in regions with more urban or agricultural land use (e.g., SC, CV) and larger in regions with less anthrpogenic land use (eg., SN, DM). CV: Central Valley, CH: Chaparral, DM: Deserts Modoc, NC: North Coast, SN: Sierra Nevada, SC: South Coast." title="" id="1" name="Picture"/>
+            <a:graphic>
+              <a:graphicData uri="http://schemas.openxmlformats.org/drawingml/2006/picture">
+                <pic:pic>
+                  <pic:nvPicPr>
+                    <pic:cNvPr descr="figs/perflu.png" id="0" name="Picture"/>
+                    <pic:cNvPicPr>
+                      <a:picLocks noChangeArrowheads="1" noChangeAspect="1"/>
+                    </pic:cNvPicPr>
+                  </pic:nvPicPr>
+                  <pic:blipFill>
+                    <a:blip r:embed="rId46"/>
+                    <a:stretch>
+                      <a:fillRect/>
+                    </a:stretch>
+                  </pic:blipFill>
+                  <pic:spPr bwMode="auto">
+                    <a:xfrm>
+                      <a:off x="0" y="0"/>
+                      <a:ext cx="5504749" cy="5504749"/>
+                    </a:xfrm>
+                    <a:prstGeom prst="rect">
+                      <a:avLst/>
+                    </a:prstGeom>
+                    <a:noFill/>
+                    <a:ln w="9525">
+                      <a:noFill/>
+                      <a:headEnd/>
+                      <a:tailEnd/>
+                    </a:ln>
+                  </pic:spPr>
+                </pic:pic>
+              </a:graphicData>
+            </a:graphic>
+          </wp:inline>
+        </w:drawing>
+      </w:r>
+    </w:p>
+    <w:p>
+      <w:pPr>
+        <w:numPr>
+          <w:numId w:val="1005"/>
+          <w:ilvl w:val="0"/>
+        </w:numPr>
+      </w:pPr>
+      <w:r>
         <w:t xml:space="preserve">Statewide patterns Figure</w:t>
       </w:r>
       <w:r>
         <w:t xml:space="preserve"> </w:t>
       </w:r>
       <w:r>
-        <w:t xml:space="preserve">5</w:t>
+        <w:t xml:space="preserve">6</w:t>
       </w:r>
       <w:r>
         <w:t xml:space="preserve">.</w:t>
@@ -4231,7 +4286,7 @@
           <wp:inline>
             <wp:extent cx="5943600" cy="5628938"/>
             <wp:effectExtent b="0" l="0" r="0" t="0"/>
-            <wp:docPr descr="Figure 5 Statewide application of landscape models showing (a) the calibration data stratified by ecoregion and imperviousness (top left), median predicted CSCI scores for each stream reach (top center), stream reach classifications (top right), and (b) relative site scores based on observed CSCI (Figure 1) and reach class. Relative scores are over-scoring, as expected, or under-scoring based on the observed score for the reach classification. Colors in (b) correspond to the stream reach classifications on the top right." title="" id="1" name="Picture"/>
+            <wp:docPr descr="Figure 6 Statewide application of landscape models showing (a) the calibration data stratified by ecoregion and imperviousness (top left), median predicted CSCI scores for each stream reach (top center), stream reach classifications (top right), and (b) relative site scores based on observed CSCI (Figure 1) and reach class. Relative scores are over-scoring, as expected, or under-scoring based on the observed score for the reach classification. Colors in (b) correspond to the stream reach classifications on the top right." title="" id="1" name="Picture"/>
             <a:graphic>
               <a:graphicData uri="http://schemas.openxmlformats.org/drawingml/2006/picture">
                 <pic:pic>
@@ -4242,7 +4297,7 @@
                     </pic:cNvPicPr>
                   </pic:nvPicPr>
                   <pic:blipFill>
-                    <a:blip r:embed="rId46"/>
+                    <a:blip r:embed="rId47"/>
                     <a:stretch>
                       <a:fillRect/>
                     </a:stretch>
@@ -4274,7 +4329,7 @@
         <w:pStyle w:val="ImageCaption"/>
       </w:pPr>
       <w:r>
-        <w:t xml:space="preserve">Figure 5 Statewide application of landscape models showing (a) the calibration data stratified by ecoregion and imperviousness (top left), median predicted CSCI scores for each stream reach (top center), stream reach classifications (top right), and (b) relative site scores based on observed CSCI (Figure</w:t>
+        <w:t xml:space="preserve">Figure 6 Statewide application of landscape models showing (a) the calibration data stratified by ecoregion and imperviousness (top left), median predicted CSCI scores for each stream reach (top center), stream reach classifications (top right), and (b) relative site scores based on observed CSCI (Figure</w:t>
       </w:r>
       <w:r>
         <w:t xml:space="preserve"> </w:t>
@@ -4360,7 +4415,7 @@
         <w:rPr>
           <w:i/>
         </w:rPr>
-        <w:t xml:space="preserve">5</w:t>
+        <w:t xml:space="preserve">6</w:t>
       </w:r>
       <w:r>
         <w:rPr>
@@ -5725,7 +5780,7 @@
         <w:rPr>
           <w:i/>
         </w:rPr>
-        <w:t xml:space="preserve">5</w:t>
+        <w:t xml:space="preserve">6</w:t>
       </w:r>
       <w:r>
         <w:rPr>
@@ -7505,11 +7560,11 @@
       <w:pPr>
         <w:pStyle w:val="Heading3"/>
       </w:pPr>
-      <w:bookmarkStart w:id="47" w:name="case-study"/>
+      <w:bookmarkStart w:id="48" w:name="case-study"/>
       <w:r>
         <w:t xml:space="preserve">Case study</w:t>
       </w:r>
-      <w:bookmarkEnd w:id="47"/>
+      <w:bookmarkEnd w:id="48"/>
     </w:p>
     <w:p>
       <w:pPr>
@@ -7559,7 +7614,7 @@
           <wp:inline>
             <wp:extent cx="5943600" cy="4033157"/>
             <wp:effectExtent b="0" l="0" r="0" t="0"/>
-            <wp:docPr descr="Figure 6 Template provided to stakeholders for priorization of recommended actions for each stream type. The reach types (Table 1) relate to the stream class for the biological expectation (likely unconstrained, possibly unconstrained, possibly constrained, likely constrained), relative site score for the observed CSCI (over scoring, expected, under scoring), and location of the score relative to a hypothetical biological threshold (dashed line, above or below). Horizontal lines are the range of expected CSCI score for a site with tick marks for the median. Priority actions defined by stakeholders are shown on the right for each stream type. Actions are generalized as investigate, protect, or monitor as high (H), medium (M), or low (L) priority. Blank cells indicate that no additional measures are recommended beyond the baseline monitoring and maintenance practiced at all sites." title="" id="1" name="Picture"/>
+            <wp:docPr descr="Figure 7 Template provided to stakeholders for priorization of recommended actions for each stream type. The reach types (Table 1) relate to the stream class for the biological expectation (likely unconstrained, possibly unconstrained, possibly constrained, likely constrained), relative site score for the observed CSCI (over scoring, expected, under scoring), and location of the score relative to a hypothetical biological threshold (dashed line, above or below). Horizontal lines are the range of expected CSCI score for a site with tick marks for the median. Priority actions defined by stakeholders are shown on the right for each stream type. Actions are generalized as investigate, protect, or monitor as high (H), medium (M), or low (L) priority. Blank cells indicate that no additional measures are recommended beyond the baseline monitoring and maintenance practiced at all sites." title="" id="1" name="Picture"/>
             <a:graphic>
               <a:graphicData uri="http://schemas.openxmlformats.org/drawingml/2006/picture">
                 <pic:pic>
@@ -7570,7 +7625,7 @@
                     </pic:cNvPicPr>
                   </pic:nvPicPr>
                   <pic:blipFill>
-                    <a:blip r:embed="rId48"/>
+                    <a:blip r:embed="rId49"/>
                     <a:stretch>
                       <a:fillRect/>
                     </a:stretch>
@@ -7602,7 +7657,7 @@
         <w:pStyle w:val="ImageCaption"/>
       </w:pPr>
       <w:r>
-        <w:t xml:space="preserve">Figure 6 Template provided to stakeholders for priorization of recommended actions for each stream type. The reach types (Table</w:t>
+        <w:t xml:space="preserve">Figure 7 Template provided to stakeholders for priorization of recommended actions for each stream type. The reach types (Table</w:t>
       </w:r>
       <w:r>
         <w:t xml:space="preserve"> </w:t>
@@ -7618,11 +7673,11 @@
       <w:pPr>
         <w:pStyle w:val="Heading3"/>
       </w:pPr>
-      <w:bookmarkStart w:id="49" w:name="sensitivity-analysis"/>
+      <w:bookmarkStart w:id="50" w:name="sensitivity-analysis"/>
       <w:r>
         <w:t xml:space="preserve">Sensitivity analysis</w:t>
       </w:r>
-      <w:bookmarkEnd w:id="49"/>
+      <w:bookmarkEnd w:id="50"/>
     </w:p>
     <w:p>
       <w:pPr>
@@ -7667,11 +7722,11 @@
       <w:pPr>
         <w:pStyle w:val="Heading3"/>
       </w:pPr>
-      <w:bookmarkStart w:id="50" w:name="unclassified-reaches-1"/>
+      <w:bookmarkStart w:id="51" w:name="unclassified-reaches-1"/>
       <w:r>
         <w:t xml:space="preserve">Unclassified reaches</w:t>
       </w:r>
-      <w:bookmarkEnd w:id="50"/>
+      <w:bookmarkEnd w:id="51"/>
     </w:p>
     <w:p>
       <w:pPr>
@@ -7727,11 +7782,11 @@
       <w:pPr>
         <w:pStyle w:val="Heading1"/>
       </w:pPr>
-      <w:bookmarkStart w:id="51" w:name="discussion"/>
+      <w:bookmarkStart w:id="52" w:name="discussion"/>
       <w:r>
         <w:t xml:space="preserve">Discussion</w:t>
       </w:r>
-      <w:bookmarkEnd w:id="51"/>
+      <w:bookmarkEnd w:id="52"/>
     </w:p>
     <w:p>
       <w:pPr>
@@ -8040,11 +8095,11 @@
       <w:pPr>
         <w:pStyle w:val="Heading1"/>
       </w:pPr>
-      <w:bookmarkStart w:id="52" w:name="supplement"/>
+      <w:bookmarkStart w:id="53" w:name="supplement"/>
       <w:r>
         <w:t xml:space="preserve">Supplement</w:t>
       </w:r>
-      <w:bookmarkEnd w:id="52"/>
+      <w:bookmarkEnd w:id="53"/>
     </w:p>
     <w:p>
       <w:pPr>
@@ -8058,14 +8113,14 @@
       <w:pPr>
         <w:pStyle w:val="Heading1"/>
       </w:pPr>
-      <w:bookmarkStart w:id="53" w:name="references"/>
+      <w:bookmarkStart w:id="54" w:name="references"/>
       <w:r>
         <w:t xml:space="preserve">References</w:t>
       </w:r>
-      <w:bookmarkEnd w:id="53"/>
-    </w:p>
-    <w:bookmarkStart w:id="89" w:name="refs"/>
-    <w:bookmarkStart w:id="54" w:name="ref-Breiman01"/>
+      <w:bookmarkEnd w:id="54"/>
+    </w:p>
+    <w:bookmarkStart w:id="90" w:name="refs"/>
+    <w:bookmarkStart w:id="55" w:name="ref-Breiman01"/>
     <w:p>
       <w:pPr>
         <w:pStyle w:val="Bibliography"/>
@@ -8089,8 +8144,8 @@
         <w:t xml:space="preserve">45:5–32.</w:t>
       </w:r>
     </w:p>
-    <w:bookmarkEnd w:id="54"/>
-    <w:bookmarkStart w:id="55" w:name="ref-Cade03"/>
+    <w:bookmarkEnd w:id="55"/>
+    <w:bookmarkStart w:id="56" w:name="ref-Cade03"/>
     <w:p>
       <w:pPr>
         <w:pStyle w:val="Bibliography"/>
@@ -8114,8 +8169,8 @@
         <w:t xml:space="preserve">1 (8):412–20.</w:t>
       </w:r>
     </w:p>
-    <w:bookmarkEnd w:id="55"/>
-    <w:bookmarkStart w:id="57" w:name="ref-Carlisle09"/>
+    <w:bookmarkEnd w:id="56"/>
+    <w:bookmarkStart w:id="58" w:name="ref-Carlisle09"/>
     <w:p>
       <w:pPr>
         <w:pStyle w:val="Bibliography"/>
@@ -8141,7 +8196,7 @@
       <w:r>
         <w:t xml:space="preserve"> </w:t>
       </w:r>
-      <w:hyperlink r:id="rId56">
+      <w:hyperlink r:id="rId57">
         <w:r>
           <w:rPr>
             <w:rStyle w:val="Hyperlink"/>
@@ -8153,8 +8208,8 @@
         <w:t xml:space="preserve">.</w:t>
       </w:r>
     </w:p>
-    <w:bookmarkEnd w:id="57"/>
-    <w:bookmarkStart w:id="59" w:name="ref-Chen14"/>
+    <w:bookmarkEnd w:id="58"/>
+    <w:bookmarkStart w:id="60" w:name="ref-Chen14"/>
     <w:p>
       <w:pPr>
         <w:pStyle w:val="Bibliography"/>
@@ -8180,7 +8235,7 @@
       <w:r>
         <w:t xml:space="preserve"> </w:t>
       </w:r>
-      <w:hyperlink r:id="rId58">
+      <w:hyperlink r:id="rId59">
         <w:r>
           <w:rPr>
             <w:rStyle w:val="Hyperlink"/>
@@ -8192,8 +8247,8 @@
         <w:t xml:space="preserve">.</w:t>
       </w:r>
     </w:p>
-    <w:bookmarkEnd w:id="59"/>
-    <w:bookmarkStart w:id="60" w:name="ref-Hastie09"/>
+    <w:bookmarkEnd w:id="60"/>
+    <w:bookmarkStart w:id="61" w:name="ref-Hastie09"/>
     <w:p>
       <w:pPr>
         <w:pStyle w:val="Bibliography"/>
@@ -8214,8 +8269,8 @@
         <w:t xml:space="preserve">. 2nd ed. New York: Springer.</w:t>
       </w:r>
     </w:p>
-    <w:bookmarkEnd w:id="60"/>
-    <w:bookmarkStart w:id="62" w:name="ref-Hill16"/>
+    <w:bookmarkEnd w:id="61"/>
+    <w:bookmarkStart w:id="63" w:name="ref-Hill16"/>
     <w:p>
       <w:pPr>
         <w:pStyle w:val="Bibliography"/>
@@ -8241,7 +8296,7 @@
       <w:r>
         <w:t xml:space="preserve"> </w:t>
       </w:r>
-      <w:hyperlink r:id="rId61">
+      <w:hyperlink r:id="rId62">
         <w:r>
           <w:rPr>
             <w:rStyle w:val="Hyperlink"/>
@@ -8253,8 +8308,8 @@
         <w:t xml:space="preserve">.</w:t>
       </w:r>
     </w:p>
-    <w:bookmarkEnd w:id="62"/>
-    <w:bookmarkStart w:id="64" w:name="ref-Howard15"/>
+    <w:bookmarkEnd w:id="63"/>
+    <w:bookmarkStart w:id="65" w:name="ref-Howard15"/>
     <w:p>
       <w:pPr>
         <w:pStyle w:val="Bibliography"/>
@@ -8280,7 +8335,7 @@
       <w:r>
         <w:t xml:space="preserve"> </w:t>
       </w:r>
-      <w:hyperlink r:id="rId63">
+      <w:hyperlink r:id="rId64">
         <w:r>
           <w:rPr>
             <w:rStyle w:val="Hyperlink"/>
@@ -8292,8 +8347,8 @@
         <w:t xml:space="preserve">.</w:t>
       </w:r>
     </w:p>
-    <w:bookmarkEnd w:id="64"/>
-    <w:bookmarkStart w:id="65" w:name="ref-Howard09"/>
+    <w:bookmarkEnd w:id="65"/>
+    <w:bookmarkStart w:id="66" w:name="ref-Howard09"/>
     <w:p>
       <w:pPr>
         <w:pStyle w:val="Bibliography"/>
@@ -8302,8 +8357,8 @@
         <w:t xml:space="preserve">Howard, J., and C. Revenga. 2000. “California’s Freshwater Biodiveristy in a Continental Context. Science for Conservation Technical Brief Series.” San Francisco, CA: The Nature Conservancy of California.</w:t>
       </w:r>
     </w:p>
-    <w:bookmarkEnd w:id="65"/>
-    <w:bookmarkStart w:id="67" w:name="ref-Kenney12"/>
+    <w:bookmarkEnd w:id="66"/>
+    <w:bookmarkStart w:id="68" w:name="ref-Kenney12"/>
     <w:p>
       <w:pPr>
         <w:pStyle w:val="Bibliography"/>
@@ -8329,7 +8384,7 @@
       <w:r>
         <w:t xml:space="preserve"> </w:t>
       </w:r>
-      <w:hyperlink r:id="rId66">
+      <w:hyperlink r:id="rId67">
         <w:r>
           <w:rPr>
             <w:rStyle w:val="Hyperlink"/>
@@ -8341,8 +8396,8 @@
         <w:t xml:space="preserve">.</w:t>
       </w:r>
     </w:p>
-    <w:bookmarkEnd w:id="67"/>
-    <w:bookmarkStart w:id="69" w:name="ref-Leps15"/>
+    <w:bookmarkEnd w:id="68"/>
+    <w:bookmarkStart w:id="70" w:name="ref-Leps15"/>
     <w:p>
       <w:pPr>
         <w:pStyle w:val="Bibliography"/>
@@ -8368,7 +8423,7 @@
       <w:r>
         <w:t xml:space="preserve"> </w:t>
       </w:r>
-      <w:hyperlink r:id="rId68">
+      <w:hyperlink r:id="rId69">
         <w:r>
           <w:rPr>
             <w:rStyle w:val="Hyperlink"/>
@@ -8380,8 +8435,8 @@
         <w:t xml:space="preserve">.</w:t>
       </w:r>
     </w:p>
-    <w:bookmarkEnd w:id="69"/>
-    <w:bookmarkStart w:id="70" w:name="ref-Mazor16"/>
+    <w:bookmarkEnd w:id="70"/>
+    <w:bookmarkStart w:id="71" w:name="ref-Mazor16"/>
     <w:p>
       <w:pPr>
         <w:pStyle w:val="Bibliography"/>
@@ -8405,8 +8460,8 @@
         <w:t xml:space="preserve">35 (1):249–71.</w:t>
       </w:r>
     </w:p>
-    <w:bookmarkEnd w:id="70"/>
-    <w:bookmarkStart w:id="71" w:name="ref-Meinshausen06"/>
+    <w:bookmarkEnd w:id="71"/>
+    <w:bookmarkStart w:id="72" w:name="ref-Meinshausen06"/>
     <w:p>
       <w:pPr>
         <w:pStyle w:val="Bibliography"/>
@@ -8430,8 +8485,8 @@
         <w:t xml:space="preserve">7:983–99.</w:t>
       </w:r>
     </w:p>
-    <w:bookmarkEnd w:id="71"/>
-    <w:bookmarkStart w:id="73" w:name="ref-Meinshausen17"/>
+    <w:bookmarkEnd w:id="72"/>
+    <w:bookmarkStart w:id="74" w:name="ref-Meinshausen17"/>
     <w:p>
       <w:pPr>
         <w:pStyle w:val="Bibliography"/>
@@ -8454,7 +8509,7 @@
       <w:r>
         <w:t xml:space="preserve"> </w:t>
       </w:r>
-      <w:hyperlink r:id="rId72">
+      <w:hyperlink r:id="rId73">
         <w:r>
           <w:rPr>
             <w:rStyle w:val="Hyperlink"/>
@@ -8466,8 +8521,8 @@
         <w:t xml:space="preserve">.</w:t>
       </w:r>
     </w:p>
-    <w:bookmarkEnd w:id="73"/>
-    <w:bookmarkStart w:id="75" w:name="ref-Novotny05"/>
+    <w:bookmarkEnd w:id="74"/>
+    <w:bookmarkStart w:id="76" w:name="ref-Novotny05"/>
     <w:p>
       <w:pPr>
         <w:pStyle w:val="Bibliography"/>
@@ -8493,7 +8548,7 @@
       <w:r>
         <w:t xml:space="preserve"> </w:t>
       </w:r>
-      <w:hyperlink r:id="rId74">
+      <w:hyperlink r:id="rId75">
         <w:r>
           <w:rPr>
             <w:rStyle w:val="Hyperlink"/>
@@ -8505,8 +8560,8 @@
         <w:t xml:space="preserve">.</w:t>
       </w:r>
     </w:p>
-    <w:bookmarkEnd w:id="75"/>
-    <w:bookmarkStart w:id="76" w:name="ref-Ode07"/>
+    <w:bookmarkEnd w:id="76"/>
+    <w:bookmarkStart w:id="77" w:name="ref-Ode07"/>
     <w:p>
       <w:pPr>
         <w:pStyle w:val="Bibliography"/>
@@ -8515,8 +8570,8 @@
         <w:t xml:space="preserve">Ode, P. R. 2007. “Standard Operating Procedures for Collecting Benthic Macroinvertebrate Samples and Associated Physical and Chemical Data for Ambient Bioassessment in California.” Surface Water Ambient Monitoring Program. Sacramento, CA.</w:t>
       </w:r>
     </w:p>
-    <w:bookmarkEnd w:id="76"/>
-    <w:bookmarkStart w:id="77" w:name="ref-Ode16"/>
+    <w:bookmarkEnd w:id="77"/>
+    <w:bookmarkStart w:id="78" w:name="ref-Ode16"/>
     <w:p>
       <w:pPr>
         <w:pStyle w:val="Bibliography"/>
@@ -8540,8 +8595,8 @@
         <w:t xml:space="preserve">35 (1):237–48.</w:t>
       </w:r>
     </w:p>
-    <w:bookmarkEnd w:id="77"/>
-    <w:bookmarkStart w:id="78" w:name="ref-Poff97"/>
+    <w:bookmarkEnd w:id="78"/>
+    <w:bookmarkStart w:id="79" w:name="ref-Poff97"/>
     <w:p>
       <w:pPr>
         <w:pStyle w:val="Bibliography"/>
@@ -8565,8 +8620,8 @@
         <w:t xml:space="preserve">16 (2):391–409.</w:t>
       </w:r>
     </w:p>
-    <w:bookmarkEnd w:id="78"/>
-    <w:bookmarkStart w:id="79" w:name="ref-Reynoldson97"/>
+    <w:bookmarkEnd w:id="79"/>
+    <w:bookmarkStart w:id="80" w:name="ref-Reynoldson97"/>
     <w:p>
       <w:pPr>
         <w:pStyle w:val="Bibliography"/>
@@ -8590,8 +8645,8 @@
         <w:t xml:space="preserve">16 (4):833–52.</w:t>
       </w:r>
     </w:p>
-    <w:bookmarkEnd w:id="79"/>
-    <w:bookmarkStart w:id="81" w:name="ref-Shoredits13"/>
+    <w:bookmarkEnd w:id="80"/>
+    <w:bookmarkStart w:id="82" w:name="ref-Shoredits13"/>
     <w:p>
       <w:pPr>
         <w:pStyle w:val="Bibliography"/>
@@ -8617,7 +8672,7 @@
       <w:r>
         <w:t xml:space="preserve"> </w:t>
       </w:r>
-      <w:hyperlink r:id="rId80">
+      <w:hyperlink r:id="rId81">
         <w:r>
           <w:rPr>
             <w:rStyle w:val="Hyperlink"/>
@@ -8629,8 +8684,8 @@
         <w:t xml:space="preserve">.</w:t>
       </w:r>
     </w:p>
-    <w:bookmarkEnd w:id="81"/>
-    <w:bookmarkStart w:id="83" w:name="ref-Sleeter11"/>
+    <w:bookmarkEnd w:id="82"/>
+    <w:bookmarkStart w:id="84" w:name="ref-Sleeter11"/>
     <w:p>
       <w:pPr>
         <w:pStyle w:val="Bibliography"/>
@@ -8656,7 +8711,7 @@
       <w:r>
         <w:t xml:space="preserve"> </w:t>
       </w:r>
-      <w:hyperlink r:id="rId82">
+      <w:hyperlink r:id="rId83">
         <w:r>
           <w:rPr>
             <w:rStyle w:val="Hyperlink"/>
@@ -8668,8 +8723,8 @@
         <w:t xml:space="preserve">.</w:t>
       </w:r>
     </w:p>
-    <w:bookmarkEnd w:id="83"/>
-    <w:bookmarkStart w:id="85" w:name="ref-Sponseller01"/>
+    <w:bookmarkEnd w:id="84"/>
+    <w:bookmarkStart w:id="86" w:name="ref-Sponseller01"/>
     <w:p>
       <w:pPr>
         <w:pStyle w:val="Bibliography"/>
@@ -8695,7 +8750,7 @@
       <w:r>
         <w:t xml:space="preserve"> </w:t>
       </w:r>
-      <w:hyperlink r:id="rId84">
+      <w:hyperlink r:id="rId85">
         <w:r>
           <w:rPr>
             <w:rStyle w:val="Hyperlink"/>
@@ -8707,8 +8762,8 @@
         <w:t xml:space="preserve">.</w:t>
       </w:r>
     </w:p>
-    <w:bookmarkEnd w:id="85"/>
-    <w:bookmarkStart w:id="87" w:name="ref-Townsend08"/>
+    <w:bookmarkEnd w:id="86"/>
+    <w:bookmarkStart w:id="88" w:name="ref-Townsend08"/>
     <w:p>
       <w:pPr>
         <w:pStyle w:val="Bibliography"/>
@@ -8734,7 +8789,7 @@
       <w:r>
         <w:t xml:space="preserve"> </w:t>
       </w:r>
-      <w:hyperlink r:id="rId86">
+      <w:hyperlink r:id="rId87">
         <w:r>
           <w:rPr>
             <w:rStyle w:val="Hyperlink"/>
@@ -8746,8 +8801,8 @@
         <w:t xml:space="preserve">.</w:t>
       </w:r>
     </w:p>
-    <w:bookmarkEnd w:id="87"/>
-    <w:bookmarkStart w:id="88" w:name="ref-USGS14"/>
+    <w:bookmarkEnd w:id="88"/>
+    <w:bookmarkStart w:id="89" w:name="ref-USGS14"/>
     <w:p>
       <w:pPr>
         <w:pStyle w:val="Bibliography"/>
@@ -8756,8 +8811,8 @@
         <w:t xml:space="preserve">USGS (US Geological Survey). 2014. “National Hydrography Dataset available on the World Wide Web.”</w:t>
       </w:r>
     </w:p>
-    <w:bookmarkEnd w:id="88"/>
     <w:bookmarkEnd w:id="89"/>
+    <w:bookmarkEnd w:id="90"/>
     <w:sectPr>
       <w:footerReference w:type="default" r:id="rId9"/>
       <w:pgSz w:w="12240" w:h="15840"/>

</xml_diff>

<commit_message>
working on sgr results plot and map
</commit_message>
<xml_diff>
--- a/manuscript/manu_draft.docx
+++ b/manuscript/manu_draft.docx
@@ -4209,7 +4209,13 @@
         </w:numPr>
       </w:pPr>
       <w:r>
-        <w:t xml:space="preserve">Model performance as a function of land use</w:t>
+        <w:t xml:space="preserve">Model performance as a function of land use, figure</w:t>
+      </w:r>
+      <w:r>
+        <w:t xml:space="preserve"> </w:t>
+      </w:r>
+      <w:r>
+        <w:t xml:space="preserve">5</w:t>
       </w:r>
       <w:r>
         <w:t xml:space="preserve"> </w:t>

</xml_diff>

<commit_message>
first sgr res ggplot added
</commit_message>
<xml_diff>
--- a/manuscript/manu_draft.docx
+++ b/manuscript/manu_draft.docx
@@ -7574,6 +7574,7 @@
     </w:p>
     <w:p>
       <w:pPr>
+        <w:pStyle w:val="Compact"/>
         <w:numPr>
           <w:numId w:val="1008"/>
           <w:ilvl w:val="0"/>
@@ -7585,8 +7586,64 @@
     </w:p>
     <w:p>
       <w:pPr>
+        <w:pStyle w:val="CaptionedFigure"/>
+      </w:pPr>
+      <w:r>
+        <w:drawing>
+          <wp:inline>
+            <wp:extent cx="5943600" cy="4622800"/>
+            <wp:effectExtent b="0" l="0" r="0" t="0"/>
+            <wp:docPr descr="Figure 7 Application of the landscape model to stream reaches in the San Gabriel River watershed, Los Angeles, California. CSCI scores with no context from the model are on the left (a) and scores with context from the model are on the right (b). Relative site scores as under scoring, expected, or over scoring are based on observed scores given the reach class as likely constrained, possibly constrained, possibly unconstrained, and likely unconstrained. Reach classes are based on overlap of the expectations with a hypothetical biological threshold for the CSCI (dashed lined) and location of the median expectation (white ticks)." title="" id="1" name="Picture"/>
+            <a:graphic>
+              <a:graphicData uri="http://schemas.openxmlformats.org/drawingml/2006/picture">
+                <pic:pic>
+                  <pic:nvPicPr>
+                    <pic:cNvPr descr="figs/sgrresplo.png" id="0" name="Picture"/>
+                    <pic:cNvPicPr>
+                      <a:picLocks noChangeArrowheads="1" noChangeAspect="1"/>
+                    </pic:cNvPicPr>
+                  </pic:nvPicPr>
+                  <pic:blipFill>
+                    <a:blip r:embed="rId49"/>
+                    <a:stretch>
+                      <a:fillRect/>
+                    </a:stretch>
+                  </pic:blipFill>
+                  <pic:spPr bwMode="auto">
+                    <a:xfrm>
+                      <a:off x="0" y="0"/>
+                      <a:ext cx="5943600" cy="4622800"/>
+                    </a:xfrm>
+                    <a:prstGeom prst="rect">
+                      <a:avLst/>
+                    </a:prstGeom>
+                    <a:noFill/>
+                    <a:ln w="9525">
+                      <a:noFill/>
+                      <a:headEnd/>
+                      <a:tailEnd/>
+                    </a:ln>
+                  </pic:spPr>
+                </pic:pic>
+              </a:graphicData>
+            </a:graphic>
+          </wp:inline>
+        </w:drawing>
+      </w:r>
+    </w:p>
+    <w:p>
+      <w:pPr>
+        <w:pStyle w:val="ImageCaption"/>
+      </w:pPr>
+      <w:r>
+        <w:t xml:space="preserve">Figure 7 Application of the landscape model to stream reaches in the San Gabriel River watershed, Los Angeles, California. CSCI scores with no context from the model are on the left (a) and scores with context from the model are on the right (b). Relative site scores as under scoring, expected, or over scoring are based on observed scores given the reach class as likely constrained, possibly constrained, possibly unconstrained, and likely unconstrained. Reach classes are based on overlap of the expectations with a hypothetical biological threshold for the CSCI (dashed lined) and location of the median expectation (white ticks).</w:t>
+      </w:r>
+    </w:p>
+    <w:p>
+      <w:pPr>
+        <w:pStyle w:val="Compact"/>
         <w:numPr>
-          <w:numId w:val="1008"/>
+          <w:numId w:val="1009"/>
           <w:ilvl w:val="0"/>
         </w:numPr>
       </w:pPr>
@@ -7620,7 +7677,7 @@
           <wp:inline>
             <wp:extent cx="5943600" cy="4033157"/>
             <wp:effectExtent b="0" l="0" r="0" t="0"/>
-            <wp:docPr descr="Figure 7 Template provided to stakeholders for priorization of recommended actions for each stream type. The reach types (Table 1) relate to the stream class for the biological expectation (likely unconstrained, possibly unconstrained, possibly constrained, likely constrained), relative site score for the observed CSCI (over scoring, expected, under scoring), and location of the score relative to a hypothetical biological threshold (dashed line, above or below). Horizontal lines are the range of expected CSCI score for a site with tick marks for the median. Priority actions defined by stakeholders are shown on the right for each stream type. Actions are generalized as investigate, protect, or monitor as high (H), medium (M), or low (L) priority. Blank cells indicate that no additional measures are recommended beyond the baseline monitoring and maintenance practiced at all sites." title="" id="1" name="Picture"/>
+            <wp:docPr descr="Figure 8 Template provided to stakeholders for priorization of recommended actions for each stream type. The reach types (Table 1) relate to the stream class for the biological expectation (likely unconstrained, possibly unconstrained, possibly constrained, likely constrained), relative site score for the observed CSCI (over scoring, expected, under scoring), and location of the score relative to a hypothetical biological threshold (dashed line, above or below). Horizontal lines are the range of expected CSCI score for a site with tick marks for the median. Priority actions defined by stakeholders are shown on the right for each stream type. Actions are generalized as investigate, protect, or monitor as high (H), medium (M), or low (L) priority. Blank cells indicate that no additional measures are recommended beyond the baseline monitoring and maintenance practiced at all sites." title="" id="1" name="Picture"/>
             <a:graphic>
               <a:graphicData uri="http://schemas.openxmlformats.org/drawingml/2006/picture">
                 <pic:pic>
@@ -7631,7 +7688,7 @@
                     </pic:cNvPicPr>
                   </pic:nvPicPr>
                   <pic:blipFill>
-                    <a:blip r:embed="rId49"/>
+                    <a:blip r:embed="rId50"/>
                     <a:stretch>
                       <a:fillRect/>
                     </a:stretch>
@@ -7663,7 +7720,7 @@
         <w:pStyle w:val="ImageCaption"/>
       </w:pPr>
       <w:r>
-        <w:t xml:space="preserve">Figure 7 Template provided to stakeholders for priorization of recommended actions for each stream type. The reach types (Table</w:t>
+        <w:t xml:space="preserve">Figure 8 Template provided to stakeholders for priorization of recommended actions for each stream type. The reach types (Table</w:t>
       </w:r>
       <w:r>
         <w:t xml:space="preserve"> </w:t>
@@ -7679,16 +7736,16 @@
       <w:pPr>
         <w:pStyle w:val="Heading3"/>
       </w:pPr>
-      <w:bookmarkStart w:id="50" w:name="sensitivity-analysis"/>
+      <w:bookmarkStart w:id="51" w:name="sensitivity-analysis"/>
       <w:r>
         <w:t xml:space="preserve">Sensitivity analysis</w:t>
       </w:r>
-      <w:bookmarkEnd w:id="50"/>
+      <w:bookmarkEnd w:id="51"/>
     </w:p>
     <w:p>
       <w:pPr>
         <w:numPr>
-          <w:numId w:val="1009"/>
+          <w:numId w:val="1010"/>
           <w:ilvl w:val="0"/>
         </w:numPr>
       </w:pPr>
@@ -7699,7 +7756,7 @@
     <w:p>
       <w:pPr>
         <w:numPr>
-          <w:numId w:val="1009"/>
+          <w:numId w:val="1010"/>
           <w:ilvl w:val="0"/>
         </w:numPr>
       </w:pPr>
@@ -7728,16 +7785,16 @@
       <w:pPr>
         <w:pStyle w:val="Heading3"/>
       </w:pPr>
-      <w:bookmarkStart w:id="51" w:name="unclassified-reaches-1"/>
+      <w:bookmarkStart w:id="52" w:name="unclassified-reaches-1"/>
       <w:r>
         <w:t xml:space="preserve">Unclassified reaches</w:t>
       </w:r>
-      <w:bookmarkEnd w:id="51"/>
+      <w:bookmarkEnd w:id="52"/>
     </w:p>
     <w:p>
       <w:pPr>
         <w:numPr>
-          <w:numId w:val="1010"/>
+          <w:numId w:val="1011"/>
           <w:ilvl w:val="0"/>
         </w:numPr>
       </w:pPr>
@@ -7748,7 +7805,7 @@
     <w:p>
       <w:pPr>
         <w:numPr>
-          <w:numId w:val="1010"/>
+          <w:numId w:val="1011"/>
           <w:ilvl w:val="0"/>
         </w:numPr>
       </w:pPr>
@@ -7759,7 +7816,7 @@
     <w:p>
       <w:pPr>
         <w:numPr>
-          <w:numId w:val="1010"/>
+          <w:numId w:val="1011"/>
           <w:ilvl w:val="0"/>
         </w:numPr>
       </w:pPr>
@@ -7788,109 +7845,22 @@
       <w:pPr>
         <w:pStyle w:val="Heading1"/>
       </w:pPr>
-      <w:bookmarkStart w:id="52" w:name="discussion"/>
+      <w:bookmarkStart w:id="53" w:name="discussion"/>
       <w:r>
         <w:t xml:space="preserve">Discussion</w:t>
       </w:r>
-      <w:bookmarkEnd w:id="52"/>
-    </w:p>
-    <w:p>
-      <w:pPr>
-        <w:pStyle w:val="Compact"/>
-        <w:numPr>
-          <w:numId w:val="1011"/>
-          <w:ilvl w:val="0"/>
-        </w:numPr>
-      </w:pPr>
-      <w:r>
-        <w:t xml:space="preserve">What is the value of identifying constrained channels?</w:t>
-      </w:r>
+      <w:bookmarkEnd w:id="53"/>
     </w:p>
     <w:p>
       <w:pPr>
         <w:pStyle w:val="Compact"/>
         <w:numPr>
           <w:numId w:val="1012"/>
-          <w:ilvl w:val="1"/>
-        </w:numPr>
-      </w:pPr>
-      <w:r>
-        <w:t xml:space="preserve">Identification of constrained channels allows us to determine how best to spend limited resources and to focus on reaches where we have a decent chance of improving the biological condition.</w:t>
-      </w:r>
-    </w:p>
-    <w:p>
-      <w:pPr>
-        <w:pStyle w:val="Compact"/>
-        <w:numPr>
-          <w:numId w:val="1012"/>
-          <w:ilvl w:val="1"/>
-        </w:numPr>
-      </w:pPr>
-      <w:r>
-        <w:t xml:space="preserve">Use of more data to develop context of assessment</w:t>
-      </w:r>
-    </w:p>
-    <w:p>
-      <w:pPr>
-        <w:pStyle w:val="Compact"/>
-        <w:numPr>
-          <w:numId w:val="1012"/>
-          <w:ilvl w:val="1"/>
-        </w:numPr>
-      </w:pPr>
-      <w:r>
-        <w:t xml:space="preserve">Targeted management for desired outcomes</w:t>
-      </w:r>
-    </w:p>
-    <w:p>
-      <w:pPr>
-        <w:pStyle w:val="Compact"/>
-        <w:numPr>
-          <w:numId w:val="1012"/>
-          <w:ilvl w:val="1"/>
-        </w:numPr>
-      </w:pPr>
-      <w:r>
-        <w:t xml:space="preserve">Informing decisions about future monitoring (i.e., prioritize future monitoring locations)</w:t>
-      </w:r>
-    </w:p>
-    <w:p>
-      <w:pPr>
-        <w:pStyle w:val="Compact"/>
-        <w:numPr>
-          <w:numId w:val="1012"/>
-          <w:ilvl w:val="1"/>
-        </w:numPr>
-      </w:pPr>
-      <w:r>
-        <w:t xml:space="preserve">Listing implications, perhaps with a subheader,</w:t>
-      </w:r>
-      <w:r>
-        <w:t xml:space="preserve"> </w:t>
-      </w:r>
-      <w:r>
-        <w:t xml:space="preserve">“</w:t>
-      </w:r>
-      <w:r>
-        <w:t xml:space="preserve">Implications for determining biological impairments</w:t>
-      </w:r>
-      <w:r>
-        <w:t xml:space="preserve">”</w:t>
-      </w:r>
-      <w:r>
-        <w:t xml:space="preserve">. We should enlist Chad to help with this—after presenting him with LACSD’s proposal.</w:t>
-      </w:r>
-    </w:p>
-    <w:p>
-      <w:pPr>
-        <w:pStyle w:val="Compact"/>
-        <w:numPr>
-          <w:numId w:val="1011"/>
           <w:ilvl w:val="0"/>
         </w:numPr>
       </w:pPr>
       <w:r>
-        <w:t xml:space="preserve">What is useful about our approach compared to alternatives?</w:t>
+        <w:t xml:space="preserve">What is the value of identifying constrained channels?</w:t>
       </w:r>
     </w:p>
     <w:p>
@@ -7902,7 +7872,7 @@
         </w:numPr>
       </w:pPr>
       <w:r>
-        <w:t xml:space="preserve">Field-based methods to identify constrained channels vs. landscape modelling</w:t>
+        <w:t xml:space="preserve">Identification of constrained channels allows us to determine how best to spend limited resources and to focus on reaches where we have a decent chance of improving the biological condition.</w:t>
       </w:r>
     </w:p>
     <w:p>
@@ -7914,7 +7884,7 @@
         </w:numPr>
       </w:pPr>
       <w:r>
-        <w:t xml:space="preserve">Related directly to biological condition and regulatory standards</w:t>
+        <w:t xml:space="preserve">Use of more data to develop context of assessment</w:t>
       </w:r>
     </w:p>
     <w:p>
@@ -7926,19 +7896,58 @@
         </w:numPr>
       </w:pPr>
       <w:r>
-        <w:t xml:space="preserve">Results are widely corraborated by other landscape studies - land use is big determinant of macroinvert assemblage</w:t>
+        <w:t xml:space="preserve">Targeted management for desired outcomes</w:t>
       </w:r>
     </w:p>
     <w:p>
       <w:pPr>
         <w:pStyle w:val="Compact"/>
         <w:numPr>
-          <w:numId w:val="1011"/>
+          <w:numId w:val="1013"/>
+          <w:ilvl w:val="1"/>
+        </w:numPr>
+      </w:pPr>
+      <w:r>
+        <w:t xml:space="preserve">Informing decisions about future monitoring (i.e., prioritize future monitoring locations)</w:t>
+      </w:r>
+    </w:p>
+    <w:p>
+      <w:pPr>
+        <w:pStyle w:val="Compact"/>
+        <w:numPr>
+          <w:numId w:val="1013"/>
+          <w:ilvl w:val="1"/>
+        </w:numPr>
+      </w:pPr>
+      <w:r>
+        <w:t xml:space="preserve">Listing implications, perhaps with a subheader,</w:t>
+      </w:r>
+      <w:r>
+        <w:t xml:space="preserve"> </w:t>
+      </w:r>
+      <w:r>
+        <w:t xml:space="preserve">“</w:t>
+      </w:r>
+      <w:r>
+        <w:t xml:space="preserve">Implications for determining biological impairments</w:t>
+      </w:r>
+      <w:r>
+        <w:t xml:space="preserve">”</w:t>
+      </w:r>
+      <w:r>
+        <w:t xml:space="preserve">. We should enlist Chad to help with this—after presenting him with LACSD’s proposal.</w:t>
+      </w:r>
+    </w:p>
+    <w:p>
+      <w:pPr>
+        <w:pStyle w:val="Compact"/>
+        <w:numPr>
+          <w:numId w:val="1012"/>
           <w:ilvl w:val="0"/>
         </w:numPr>
       </w:pPr>
       <w:r>
-        <w:t xml:space="preserve">What contributed to our success in defining priorities?</w:t>
+        <w:t xml:space="preserve">What is useful about our approach compared to alternatives?</w:t>
       </w:r>
     </w:p>
     <w:p>
@@ -7950,7 +7959,7 @@
         </w:numPr>
       </w:pPr>
       <w:r>
-        <w:t xml:space="preserve">Stakeholder involvement guided process, contributed to achieving goals</w:t>
+        <w:t xml:space="preserve">Field-based methods to identify constrained channels vs. landscape modelling</w:t>
       </w:r>
     </w:p>
     <w:p>
@@ -7962,19 +7971,31 @@
         </w:numPr>
       </w:pPr>
       <w:r>
-        <w:t xml:space="preserve">An interactive/iterative approach was used - we provided tools to facilitate (web apps) and we did not assume priorities</w:t>
+        <w:t xml:space="preserve">Related directly to biological condition and regulatory standards</w:t>
       </w:r>
     </w:p>
     <w:p>
       <w:pPr>
         <w:pStyle w:val="Compact"/>
         <w:numPr>
-          <w:numId w:val="1011"/>
+          <w:numId w:val="1014"/>
+          <w:ilvl w:val="1"/>
+        </w:numPr>
+      </w:pPr>
+      <w:r>
+        <w:t xml:space="preserve">Results are widely corraborated by other landscape studies - land use is big determinant of macroinvert assemblage</w:t>
+      </w:r>
+    </w:p>
+    <w:p>
+      <w:pPr>
+        <w:pStyle w:val="Compact"/>
+        <w:numPr>
+          <w:numId w:val="1012"/>
           <w:ilvl w:val="0"/>
         </w:numPr>
       </w:pPr>
       <w:r>
-        <w:t xml:space="preserve">Caveats of our aproach</w:t>
+        <w:t xml:space="preserve">What contributed to our success in defining priorities?</w:t>
       </w:r>
     </w:p>
     <w:p>
@@ -7986,7 +8007,7 @@
         </w:numPr>
       </w:pPr>
       <w:r>
-        <w:t xml:space="preserve">This analysis doesn’t truly tell us if a site can be fixed or if the conditions are truly constrained (key message, need to mention in intro)</w:t>
+        <w:t xml:space="preserve">Stakeholder involvement guided process, contributed to achieving goals</w:t>
       </w:r>
     </w:p>
     <w:p>
@@ -7998,55 +8019,19 @@
         </w:numPr>
       </w:pPr>
       <w:r>
-        <w:t xml:space="preserve">What do priorities really mean? Depends on your interests, needs, values, etc.</w:t>
+        <w:t xml:space="preserve">An interactive/iterative approach was used - we provided tools to facilitate (web apps) and we did not assume priorities</w:t>
       </w:r>
     </w:p>
     <w:p>
       <w:pPr>
         <w:pStyle w:val="Compact"/>
         <w:numPr>
-          <w:numId w:val="1015"/>
-          <w:ilvl w:val="1"/>
-        </w:numPr>
-      </w:pPr>
-      <w:r>
-        <w:t xml:space="preserve">Constrained may not always mean constrained - CSCI vs other biological indicators</w:t>
-      </w:r>
-    </w:p>
-    <w:p>
-      <w:pPr>
-        <w:pStyle w:val="Compact"/>
-        <w:numPr>
-          <w:numId w:val="1015"/>
-          <w:ilvl w:val="1"/>
-        </w:numPr>
-      </w:pPr>
-      <w:r>
-        <w:t xml:space="preserve">Site-specific approaches are warranted in certain cases</w:t>
-      </w:r>
-    </w:p>
-    <w:p>
-      <w:pPr>
-        <w:pStyle w:val="Compact"/>
-        <w:numPr>
-          <w:numId w:val="1015"/>
-          <w:ilvl w:val="1"/>
-        </w:numPr>
-      </w:pPr>
-      <w:r>
-        <w:t xml:space="preserve">Changing certainty or CSCI treshold - mechanistic effects and implications. Don’t cook the books.</w:t>
-      </w:r>
-    </w:p>
-    <w:p>
-      <w:pPr>
-        <w:pStyle w:val="Compact"/>
-        <w:numPr>
-          <w:numId w:val="1011"/>
+          <w:numId w:val="1012"/>
           <w:ilvl w:val="0"/>
         </w:numPr>
       </w:pPr>
       <w:r>
-        <w:t xml:space="preserve">Future work</w:t>
+        <w:t xml:space="preserve">Caveats of our aproach</w:t>
       </w:r>
     </w:p>
     <w:p>
@@ -8058,7 +8043,7 @@
         </w:numPr>
       </w:pPr>
       <w:r>
-        <w:t xml:space="preserve">Ability to link with other assessment tools besides CSCI</w:t>
+        <w:t xml:space="preserve">This analysis doesn’t truly tell us if a site can be fixed or if the conditions are truly constrained (key message, need to mention in intro)</w:t>
       </w:r>
     </w:p>
     <w:p>
@@ -8070,7 +8055,7 @@
         </w:numPr>
       </w:pPr>
       <w:r>
-        <w:t xml:space="preserve">Link with engineered channels study</w:t>
+        <w:t xml:space="preserve">What do priorities really mean? Depends on your interests, needs, values, etc.</w:t>
       </w:r>
     </w:p>
     <w:p>
@@ -8082,7 +8067,7 @@
         </w:numPr>
       </w:pPr>
       <w:r>
-        <w:t xml:space="preserve">Priorities statewide</w:t>
+        <w:t xml:space="preserve">Constrained may not always mean constrained - CSCI vs other biological indicators</w:t>
       </w:r>
     </w:p>
     <w:p>
@@ -8094,6 +8079,78 @@
         </w:numPr>
       </w:pPr>
       <w:r>
+        <w:t xml:space="preserve">Site-specific approaches are warranted in certain cases</w:t>
+      </w:r>
+    </w:p>
+    <w:p>
+      <w:pPr>
+        <w:pStyle w:val="Compact"/>
+        <w:numPr>
+          <w:numId w:val="1016"/>
+          <w:ilvl w:val="1"/>
+        </w:numPr>
+      </w:pPr>
+      <w:r>
+        <w:t xml:space="preserve">Changing certainty or CSCI treshold - mechanistic effects and implications. Don’t cook the books.</w:t>
+      </w:r>
+    </w:p>
+    <w:p>
+      <w:pPr>
+        <w:pStyle w:val="Compact"/>
+        <w:numPr>
+          <w:numId w:val="1012"/>
+          <w:ilvl w:val="0"/>
+        </w:numPr>
+      </w:pPr>
+      <w:r>
+        <w:t xml:space="preserve">Future work</w:t>
+      </w:r>
+    </w:p>
+    <w:p>
+      <w:pPr>
+        <w:pStyle w:val="Compact"/>
+        <w:numPr>
+          <w:numId w:val="1017"/>
+          <w:ilvl w:val="1"/>
+        </w:numPr>
+      </w:pPr>
+      <w:r>
+        <w:t xml:space="preserve">Ability to link with other assessment tools besides CSCI</w:t>
+      </w:r>
+    </w:p>
+    <w:p>
+      <w:pPr>
+        <w:pStyle w:val="Compact"/>
+        <w:numPr>
+          <w:numId w:val="1017"/>
+          <w:ilvl w:val="1"/>
+        </w:numPr>
+      </w:pPr>
+      <w:r>
+        <w:t xml:space="preserve">Link with engineered channels study</w:t>
+      </w:r>
+    </w:p>
+    <w:p>
+      <w:pPr>
+        <w:pStyle w:val="Compact"/>
+        <w:numPr>
+          <w:numId w:val="1017"/>
+          <w:ilvl w:val="1"/>
+        </w:numPr>
+      </w:pPr>
+      <w:r>
+        <w:t xml:space="preserve">Priorities statewide</w:t>
+      </w:r>
+    </w:p>
+    <w:p>
+      <w:pPr>
+        <w:pStyle w:val="Compact"/>
+        <w:numPr>
+          <w:numId w:val="1017"/>
+          <w:ilvl w:val="1"/>
+        </w:numPr>
+      </w:pPr>
+      <w:r>
         <w:t xml:space="preserve">Application to larger regions possible (national-scale), or how it can be applied in other areas</w:t>
       </w:r>
     </w:p>
@@ -8101,11 +8158,11 @@
       <w:pPr>
         <w:pStyle w:val="Heading1"/>
       </w:pPr>
-      <w:bookmarkStart w:id="53" w:name="supplement"/>
+      <w:bookmarkStart w:id="54" w:name="supplement"/>
       <w:r>
         <w:t xml:space="preserve">Supplement</w:t>
       </w:r>
-      <w:bookmarkEnd w:id="53"/>
+      <w:bookmarkEnd w:id="54"/>
     </w:p>
     <w:p>
       <w:pPr>
@@ -8119,14 +8176,14 @@
       <w:pPr>
         <w:pStyle w:val="Heading1"/>
       </w:pPr>
-      <w:bookmarkStart w:id="54" w:name="references"/>
+      <w:bookmarkStart w:id="55" w:name="references"/>
       <w:r>
         <w:t xml:space="preserve">References</w:t>
       </w:r>
-      <w:bookmarkEnd w:id="54"/>
-    </w:p>
-    <w:bookmarkStart w:id="90" w:name="refs"/>
-    <w:bookmarkStart w:id="55" w:name="ref-Breiman01"/>
+      <w:bookmarkEnd w:id="55"/>
+    </w:p>
+    <w:bookmarkStart w:id="91" w:name="refs"/>
+    <w:bookmarkStart w:id="56" w:name="ref-Breiman01"/>
     <w:p>
       <w:pPr>
         <w:pStyle w:val="Bibliography"/>
@@ -8150,8 +8207,8 @@
         <w:t xml:space="preserve">45:5–32.</w:t>
       </w:r>
     </w:p>
-    <w:bookmarkEnd w:id="55"/>
-    <w:bookmarkStart w:id="56" w:name="ref-Cade03"/>
+    <w:bookmarkEnd w:id="56"/>
+    <w:bookmarkStart w:id="57" w:name="ref-Cade03"/>
     <w:p>
       <w:pPr>
         <w:pStyle w:val="Bibliography"/>
@@ -8175,8 +8232,8 @@
         <w:t xml:space="preserve">1 (8):412–20.</w:t>
       </w:r>
     </w:p>
-    <w:bookmarkEnd w:id="56"/>
-    <w:bookmarkStart w:id="58" w:name="ref-Carlisle09"/>
+    <w:bookmarkEnd w:id="57"/>
+    <w:bookmarkStart w:id="59" w:name="ref-Carlisle09"/>
     <w:p>
       <w:pPr>
         <w:pStyle w:val="Bibliography"/>
@@ -8202,7 +8259,7 @@
       <w:r>
         <w:t xml:space="preserve"> </w:t>
       </w:r>
-      <w:hyperlink r:id="rId57">
+      <w:hyperlink r:id="rId58">
         <w:r>
           <w:rPr>
             <w:rStyle w:val="Hyperlink"/>
@@ -8214,8 +8271,8 @@
         <w:t xml:space="preserve">.</w:t>
       </w:r>
     </w:p>
-    <w:bookmarkEnd w:id="58"/>
-    <w:bookmarkStart w:id="60" w:name="ref-Chen14"/>
+    <w:bookmarkEnd w:id="59"/>
+    <w:bookmarkStart w:id="61" w:name="ref-Chen14"/>
     <w:p>
       <w:pPr>
         <w:pStyle w:val="Bibliography"/>
@@ -8241,7 +8298,7 @@
       <w:r>
         <w:t xml:space="preserve"> </w:t>
       </w:r>
-      <w:hyperlink r:id="rId59">
+      <w:hyperlink r:id="rId60">
         <w:r>
           <w:rPr>
             <w:rStyle w:val="Hyperlink"/>
@@ -8253,8 +8310,8 @@
         <w:t xml:space="preserve">.</w:t>
       </w:r>
     </w:p>
-    <w:bookmarkEnd w:id="60"/>
-    <w:bookmarkStart w:id="61" w:name="ref-Hastie09"/>
+    <w:bookmarkEnd w:id="61"/>
+    <w:bookmarkStart w:id="62" w:name="ref-Hastie09"/>
     <w:p>
       <w:pPr>
         <w:pStyle w:val="Bibliography"/>
@@ -8275,8 +8332,8 @@
         <w:t xml:space="preserve">. 2nd ed. New York: Springer.</w:t>
       </w:r>
     </w:p>
-    <w:bookmarkEnd w:id="61"/>
-    <w:bookmarkStart w:id="63" w:name="ref-Hill16"/>
+    <w:bookmarkEnd w:id="62"/>
+    <w:bookmarkStart w:id="64" w:name="ref-Hill16"/>
     <w:p>
       <w:pPr>
         <w:pStyle w:val="Bibliography"/>
@@ -8302,7 +8359,7 @@
       <w:r>
         <w:t xml:space="preserve"> </w:t>
       </w:r>
-      <w:hyperlink r:id="rId62">
+      <w:hyperlink r:id="rId63">
         <w:r>
           <w:rPr>
             <w:rStyle w:val="Hyperlink"/>
@@ -8314,8 +8371,8 @@
         <w:t xml:space="preserve">.</w:t>
       </w:r>
     </w:p>
-    <w:bookmarkEnd w:id="63"/>
-    <w:bookmarkStart w:id="65" w:name="ref-Howard15"/>
+    <w:bookmarkEnd w:id="64"/>
+    <w:bookmarkStart w:id="66" w:name="ref-Howard15"/>
     <w:p>
       <w:pPr>
         <w:pStyle w:val="Bibliography"/>
@@ -8341,7 +8398,7 @@
       <w:r>
         <w:t xml:space="preserve"> </w:t>
       </w:r>
-      <w:hyperlink r:id="rId64">
+      <w:hyperlink r:id="rId65">
         <w:r>
           <w:rPr>
             <w:rStyle w:val="Hyperlink"/>
@@ -8353,8 +8410,8 @@
         <w:t xml:space="preserve">.</w:t>
       </w:r>
     </w:p>
-    <w:bookmarkEnd w:id="65"/>
-    <w:bookmarkStart w:id="66" w:name="ref-Howard09"/>
+    <w:bookmarkEnd w:id="66"/>
+    <w:bookmarkStart w:id="67" w:name="ref-Howard09"/>
     <w:p>
       <w:pPr>
         <w:pStyle w:val="Bibliography"/>
@@ -8363,8 +8420,8 @@
         <w:t xml:space="preserve">Howard, J., and C. Revenga. 2000. “California’s Freshwater Biodiveristy in a Continental Context. Science for Conservation Technical Brief Series.” San Francisco, CA: The Nature Conservancy of California.</w:t>
       </w:r>
     </w:p>
-    <w:bookmarkEnd w:id="66"/>
-    <w:bookmarkStart w:id="68" w:name="ref-Kenney12"/>
+    <w:bookmarkEnd w:id="67"/>
+    <w:bookmarkStart w:id="69" w:name="ref-Kenney12"/>
     <w:p>
       <w:pPr>
         <w:pStyle w:val="Bibliography"/>
@@ -8390,7 +8447,7 @@
       <w:r>
         <w:t xml:space="preserve"> </w:t>
       </w:r>
-      <w:hyperlink r:id="rId67">
+      <w:hyperlink r:id="rId68">
         <w:r>
           <w:rPr>
             <w:rStyle w:val="Hyperlink"/>
@@ -8402,8 +8459,8 @@
         <w:t xml:space="preserve">.</w:t>
       </w:r>
     </w:p>
-    <w:bookmarkEnd w:id="68"/>
-    <w:bookmarkStart w:id="70" w:name="ref-Leps15"/>
+    <w:bookmarkEnd w:id="69"/>
+    <w:bookmarkStart w:id="71" w:name="ref-Leps15"/>
     <w:p>
       <w:pPr>
         <w:pStyle w:val="Bibliography"/>
@@ -8429,7 +8486,7 @@
       <w:r>
         <w:t xml:space="preserve"> </w:t>
       </w:r>
-      <w:hyperlink r:id="rId69">
+      <w:hyperlink r:id="rId70">
         <w:r>
           <w:rPr>
             <w:rStyle w:val="Hyperlink"/>
@@ -8441,8 +8498,8 @@
         <w:t xml:space="preserve">.</w:t>
       </w:r>
     </w:p>
-    <w:bookmarkEnd w:id="70"/>
-    <w:bookmarkStart w:id="71" w:name="ref-Mazor16"/>
+    <w:bookmarkEnd w:id="71"/>
+    <w:bookmarkStart w:id="72" w:name="ref-Mazor16"/>
     <w:p>
       <w:pPr>
         <w:pStyle w:val="Bibliography"/>
@@ -8466,8 +8523,8 @@
         <w:t xml:space="preserve">35 (1):249–71.</w:t>
       </w:r>
     </w:p>
-    <w:bookmarkEnd w:id="71"/>
-    <w:bookmarkStart w:id="72" w:name="ref-Meinshausen06"/>
+    <w:bookmarkEnd w:id="72"/>
+    <w:bookmarkStart w:id="73" w:name="ref-Meinshausen06"/>
     <w:p>
       <w:pPr>
         <w:pStyle w:val="Bibliography"/>
@@ -8491,8 +8548,8 @@
         <w:t xml:space="preserve">7:983–99.</w:t>
       </w:r>
     </w:p>
-    <w:bookmarkEnd w:id="72"/>
-    <w:bookmarkStart w:id="74" w:name="ref-Meinshausen17"/>
+    <w:bookmarkEnd w:id="73"/>
+    <w:bookmarkStart w:id="75" w:name="ref-Meinshausen17"/>
     <w:p>
       <w:pPr>
         <w:pStyle w:val="Bibliography"/>
@@ -8515,7 +8572,7 @@
       <w:r>
         <w:t xml:space="preserve"> </w:t>
       </w:r>
-      <w:hyperlink r:id="rId73">
+      <w:hyperlink r:id="rId74">
         <w:r>
           <w:rPr>
             <w:rStyle w:val="Hyperlink"/>
@@ -8527,8 +8584,8 @@
         <w:t xml:space="preserve">.</w:t>
       </w:r>
     </w:p>
-    <w:bookmarkEnd w:id="74"/>
-    <w:bookmarkStart w:id="76" w:name="ref-Novotny05"/>
+    <w:bookmarkEnd w:id="75"/>
+    <w:bookmarkStart w:id="77" w:name="ref-Novotny05"/>
     <w:p>
       <w:pPr>
         <w:pStyle w:val="Bibliography"/>
@@ -8554,7 +8611,7 @@
       <w:r>
         <w:t xml:space="preserve"> </w:t>
       </w:r>
-      <w:hyperlink r:id="rId75">
+      <w:hyperlink r:id="rId76">
         <w:r>
           <w:rPr>
             <w:rStyle w:val="Hyperlink"/>
@@ -8566,8 +8623,8 @@
         <w:t xml:space="preserve">.</w:t>
       </w:r>
     </w:p>
-    <w:bookmarkEnd w:id="76"/>
-    <w:bookmarkStart w:id="77" w:name="ref-Ode07"/>
+    <w:bookmarkEnd w:id="77"/>
+    <w:bookmarkStart w:id="78" w:name="ref-Ode07"/>
     <w:p>
       <w:pPr>
         <w:pStyle w:val="Bibliography"/>
@@ -8576,8 +8633,8 @@
         <w:t xml:space="preserve">Ode, P. R. 2007. “Standard Operating Procedures for Collecting Benthic Macroinvertebrate Samples and Associated Physical and Chemical Data for Ambient Bioassessment in California.” Surface Water Ambient Monitoring Program. Sacramento, CA.</w:t>
       </w:r>
     </w:p>
-    <w:bookmarkEnd w:id="77"/>
-    <w:bookmarkStart w:id="78" w:name="ref-Ode16"/>
+    <w:bookmarkEnd w:id="78"/>
+    <w:bookmarkStart w:id="79" w:name="ref-Ode16"/>
     <w:p>
       <w:pPr>
         <w:pStyle w:val="Bibliography"/>
@@ -8601,8 +8658,8 @@
         <w:t xml:space="preserve">35 (1):237–48.</w:t>
       </w:r>
     </w:p>
-    <w:bookmarkEnd w:id="78"/>
-    <w:bookmarkStart w:id="79" w:name="ref-Poff97"/>
+    <w:bookmarkEnd w:id="79"/>
+    <w:bookmarkStart w:id="80" w:name="ref-Poff97"/>
     <w:p>
       <w:pPr>
         <w:pStyle w:val="Bibliography"/>
@@ -8626,8 +8683,8 @@
         <w:t xml:space="preserve">16 (2):391–409.</w:t>
       </w:r>
     </w:p>
-    <w:bookmarkEnd w:id="79"/>
-    <w:bookmarkStart w:id="80" w:name="ref-Reynoldson97"/>
+    <w:bookmarkEnd w:id="80"/>
+    <w:bookmarkStart w:id="81" w:name="ref-Reynoldson97"/>
     <w:p>
       <w:pPr>
         <w:pStyle w:val="Bibliography"/>
@@ -8651,8 +8708,8 @@
         <w:t xml:space="preserve">16 (4):833–52.</w:t>
       </w:r>
     </w:p>
-    <w:bookmarkEnd w:id="80"/>
-    <w:bookmarkStart w:id="82" w:name="ref-Shoredits13"/>
+    <w:bookmarkEnd w:id="81"/>
+    <w:bookmarkStart w:id="83" w:name="ref-Shoredits13"/>
     <w:p>
       <w:pPr>
         <w:pStyle w:val="Bibliography"/>
@@ -8678,7 +8735,7 @@
       <w:r>
         <w:t xml:space="preserve"> </w:t>
       </w:r>
-      <w:hyperlink r:id="rId81">
+      <w:hyperlink r:id="rId82">
         <w:r>
           <w:rPr>
             <w:rStyle w:val="Hyperlink"/>
@@ -8690,8 +8747,8 @@
         <w:t xml:space="preserve">.</w:t>
       </w:r>
     </w:p>
-    <w:bookmarkEnd w:id="82"/>
-    <w:bookmarkStart w:id="84" w:name="ref-Sleeter11"/>
+    <w:bookmarkEnd w:id="83"/>
+    <w:bookmarkStart w:id="85" w:name="ref-Sleeter11"/>
     <w:p>
       <w:pPr>
         <w:pStyle w:val="Bibliography"/>
@@ -8717,7 +8774,7 @@
       <w:r>
         <w:t xml:space="preserve"> </w:t>
       </w:r>
-      <w:hyperlink r:id="rId83">
+      <w:hyperlink r:id="rId84">
         <w:r>
           <w:rPr>
             <w:rStyle w:val="Hyperlink"/>
@@ -8729,8 +8786,8 @@
         <w:t xml:space="preserve">.</w:t>
       </w:r>
     </w:p>
-    <w:bookmarkEnd w:id="84"/>
-    <w:bookmarkStart w:id="86" w:name="ref-Sponseller01"/>
+    <w:bookmarkEnd w:id="85"/>
+    <w:bookmarkStart w:id="87" w:name="ref-Sponseller01"/>
     <w:p>
       <w:pPr>
         <w:pStyle w:val="Bibliography"/>
@@ -8756,7 +8813,7 @@
       <w:r>
         <w:t xml:space="preserve"> </w:t>
       </w:r>
-      <w:hyperlink r:id="rId85">
+      <w:hyperlink r:id="rId86">
         <w:r>
           <w:rPr>
             <w:rStyle w:val="Hyperlink"/>
@@ -8768,8 +8825,8 @@
         <w:t xml:space="preserve">.</w:t>
       </w:r>
     </w:p>
-    <w:bookmarkEnd w:id="86"/>
-    <w:bookmarkStart w:id="88" w:name="ref-Townsend08"/>
+    <w:bookmarkEnd w:id="87"/>
+    <w:bookmarkStart w:id="89" w:name="ref-Townsend08"/>
     <w:p>
       <w:pPr>
         <w:pStyle w:val="Bibliography"/>
@@ -8795,7 +8852,7 @@
       <w:r>
         <w:t xml:space="preserve"> </w:t>
       </w:r>
-      <w:hyperlink r:id="rId87">
+      <w:hyperlink r:id="rId88">
         <w:r>
           <w:rPr>
             <w:rStyle w:val="Hyperlink"/>
@@ -8807,8 +8864,8 @@
         <w:t xml:space="preserve">.</w:t>
       </w:r>
     </w:p>
-    <w:bookmarkEnd w:id="88"/>
-    <w:bookmarkStart w:id="89" w:name="ref-USGS14"/>
+    <w:bookmarkEnd w:id="89"/>
+    <w:bookmarkStart w:id="90" w:name="ref-USGS14"/>
     <w:p>
       <w:pPr>
         <w:pStyle w:val="Bibliography"/>
@@ -8817,8 +8874,8 @@
         <w:t xml:space="preserve">USGS (US Geological Survey). 2014. “National Hydrography Dataset available on the World Wide Web.”</w:t>
       </w:r>
     </w:p>
-    <w:bookmarkEnd w:id="89"/>
     <w:bookmarkEnd w:id="90"/>
+    <w:bookmarkEnd w:id="91"/>
     <w:sectPr>
       <w:footerReference w:type="default" r:id="rId9"/>
       <w:pgSz w:w="12240" w:h="15840"/>
@@ -9690,6 +9747,9 @@
     <w:abstractNumId w:val="991"/>
   </w:num>
   <w:num w:numId="1016">
+    <w:abstractNumId w:val="991"/>
+  </w:num>
+  <w:num w:numId="1017">
     <w:abstractNumId w:val="991"/>
   </w:num>
 </w:numbering>

</xml_diff>

<commit_message>
state level eval of constraint differences
</commit_message>
<xml_diff>
--- a/manuscript/manu_draft.docx
+++ b/manuscript/manu_draft.docx
@@ -2541,6 +2541,46 @@
         <w:pStyle w:val="FirstParagraph"/>
       </w:pPr>
       <w:r>
+        <w:t xml:space="preserve">Factors explaining variation between constrained and unconstrained stream reaches were evaluated for the major regions in California (Figure</w:t>
+      </w:r>
+      <w:r>
+        <w:t xml:space="preserve"> </w:t>
+      </w:r>
+      <w:r>
+        <w:t xml:space="preserve">1</w:t>
+      </w:r>
+      <w:r>
+        <w:t xml:space="preserve">). Landscape and geological data in StreamCat at the riparian and watershed scale were used to model variation between reach classes using random forest models</w:t>
+      </w:r>
+      <w:r>
+        <w:t xml:space="preserve"> </w:t>
+      </w:r>
+      <w:r>
+        <w:t xml:space="preserve">(Breiman</w:t>
+      </w:r>
+      <w:r>
+        <w:t xml:space="preserve"> </w:t>
+      </w:r>
+      <w:hyperlink w:anchor="ref-Breiman01">
+        <w:r>
+          <w:rPr>
+            <w:rStyle w:val="Hyperlink"/>
+          </w:rPr>
+          <w:t xml:space="preserve">2001</w:t>
+        </w:r>
+      </w:hyperlink>
+      <w:r>
+        <w:t xml:space="preserve">)</w:t>
+      </w:r>
+      <w:r>
+        <w:t xml:space="preserve">. For each region, 1000 regression trees were created and the mean reduction in accuracy was estimated for the exclusion of each variable across all models. This created an esimate of importance of each variable for describing differences betwen stream classes. Mean reduction in accuracy was estimated for each model and separately for each stream class. Reach classes as possibly or likely constrained (or unconstrained) were combined to evaluate differences between only two classes.</w:t>
+      </w:r>
+    </w:p>
+    <w:p>
+      <w:pPr>
+        <w:pStyle w:val="BodyText"/>
+      </w:pPr>
+      <w:r>
         <w:t xml:space="preserve">Stream reach classifications and site performance categories depend on the range of score expectations from the landscape model (or certainty, Figure</w:t>
       </w:r>
       <w:r>
@@ -4228,7 +4268,7 @@
           <wp:inline>
             <wp:extent cx="5504749" cy="5504749"/>
             <wp:effectExtent b="0" l="0" r="0" t="0"/>
-            <wp:docPr descr="Figure 5 Model performance in relation to land cover. Model residuals were smaller in regions with more urban or agricultural land use (e.g., SC, CV) and larger in regions with less anthropogenic land use (e.g., SN, DM). CV: Central Valley, CH: Chaparral, DM: Deserts Modoc, NC: North Coast, SN: Sierra Nevada, SC: South Coast." title="" id="1" name="Picture"/>
+            <wp:docPr descr="Figure 5 Model performance in relation to land cover and land cover by major regions in California. Model residuals were smaller in regions with more urban or agricultural land use (e.g., SC, CV) and larger in regions with less anthropogenic land use (e.g., SN, DM). CV: Central Valley, CH: Chaparral, DM: Deserts Modoc, NC: North Coast, SN: Sierra Nevada, SC: South Coast." title="" id="1" name="Picture"/>
             <a:graphic>
               <a:graphicData uri="http://schemas.openxmlformats.org/drawingml/2006/picture">
                 <pic:pic>
@@ -4271,7 +4311,7 @@
         <w:pStyle w:val="ImageCaption"/>
       </w:pPr>
       <w:r>
-        <w:t xml:space="preserve">Figure 5 Model performance in relation to land cover. Model residuals were smaller in regions with more urban or agricultural land use (e.g., SC, CV) and larger in regions with less anthropogenic land use (e.g., SN, DM). CV: Central Valley, CH: Chaparral, DM: Deserts Modoc, NC: North Coast, SN: Sierra Nevada, SC: South Coast.</w:t>
+        <w:t xml:space="preserve">Figure 5 Model performance in relation to land cover and land cover by major regions in California. Model residuals were smaller in regions with more urban or agricultural land use (e.g., SC, CV) and larger in regions with less anthropogenic land use (e.g., SN, DM). CV: Central Valley, CH: Chaparral, DM: Deserts Modoc, NC: North Coast, SN: Sierra Nevada, SC: South Coast.</w:t>
       </w:r>
     </w:p>
     <w:p>
@@ -7732,35 +7772,6 @@
     </w:p>
     <w:p>
       <w:pPr>
-        <w:pStyle w:val="Compact"/>
-        <w:numPr>
-          <w:numId w:val="1010"/>
-          <w:ilvl w:val="0"/>
-        </w:numPr>
-      </w:pPr>
-      <w:r>
-        <w:t xml:space="preserve">Relationships with environmental variables for constrained/unconstrained locations. Maybe apply to hardened/non-hardened reaches in constrained locations.</w:t>
-      </w:r>
-    </w:p>
-    <w:p>
-      <w:pPr>
-        <w:pStyle w:val="FirstParagraph"/>
-      </w:pPr>
-      <w:r>
-        <w:rPr>
-          <w:i/>
-        </w:rPr>
-        <w:t xml:space="preserve">Figure</w:t>
-      </w:r>
-      <w:r>
-        <w:t xml:space="preserve"> </w:t>
-      </w:r>
-      <w:r>
-        <w:t xml:space="preserve">Summary of extent of reach classification, site performance, selected examples</w:t>
-      </w:r>
-    </w:p>
-    <w:p>
-      <w:pPr>
         <w:pStyle w:val="CaptionedFigure"/>
       </w:pPr>
       <w:r>
@@ -7827,27 +7838,145 @@
       <w:pPr>
         <w:pStyle w:val="Heading3"/>
       </w:pPr>
-      <w:bookmarkStart w:id="52" w:name="sensitivity-analysis"/>
-      <w:r>
-        <w:t xml:space="preserve">Sensitivity analysis</w:t>
+      <w:bookmarkStart w:id="52" w:name="drivers-of-biological-constraints"/>
+      <w:r>
+        <w:t xml:space="preserve">Drivers of biological constraints</w:t>
       </w:r>
       <w:bookmarkEnd w:id="52"/>
     </w:p>
     <w:p>
       <w:pPr>
+        <w:pStyle w:val="Compact"/>
+        <w:numPr>
+          <w:numId w:val="1010"/>
+          <w:ilvl w:val="0"/>
+        </w:numPr>
+      </w:pPr>
+      <w:r>
+        <w:t xml:space="preserve">State level, Figure</w:t>
+      </w:r>
+      <w:r>
+        <w:t xml:space="preserve"> </w:t>
+      </w:r>
+      <w:r>
+        <w:t xml:space="preserve">10</w:t>
+      </w:r>
+    </w:p>
+    <w:p>
+      <w:pPr>
+        <w:pStyle w:val="CaptionedFigure"/>
+      </w:pPr>
+      <w:r>
+        <w:drawing>
+          <wp:inline>
+            <wp:extent cx="5943600" cy="5943600"/>
+            <wp:effectExtent b="0" l="0" r="0" t="0"/>
+            <wp:docPr descr="Figure 10 Factors explaining variation between constrained and unconstrained stream reaches by major regions in California. Importance measures were obtained from random forest models of 130 watershed and riparian measures of landscape and geological characteristics from the StreamCat dataset (Hill et al. 2016). The top five variables for each region are shown. The importance measures describe the mean decrease in prediction accuracy with exclusion of a variable across 1000 random trees for each model. Stream reach classes as possibly or likely were combined for constrained and unconstrained. CV: Central Valley, CH: Chaparral, DM: Deserts Modoc, NC: North Coast, SN: Sierra Nevada, SC: South Coast." title="" id="1" name="Picture"/>
+            <a:graphic>
+              <a:graphicData uri="http://schemas.openxmlformats.org/drawingml/2006/picture">
+                <pic:pic>
+                  <pic:nvPicPr>
+                    <pic:cNvPr descr="figs/calicnstr.png" id="0" name="Picture"/>
+                    <pic:cNvPicPr>
+                      <a:picLocks noChangeArrowheads="1" noChangeAspect="1"/>
+                    </pic:cNvPicPr>
+                  </pic:nvPicPr>
+                  <pic:blipFill>
+                    <a:blip r:embed="rId53"/>
+                    <a:stretch>
+                      <a:fillRect/>
+                    </a:stretch>
+                  </pic:blipFill>
+                  <pic:spPr bwMode="auto">
+                    <a:xfrm>
+                      <a:off x="0" y="0"/>
+                      <a:ext cx="5943600" cy="5943600"/>
+                    </a:xfrm>
+                    <a:prstGeom prst="rect">
+                      <a:avLst/>
+                    </a:prstGeom>
+                    <a:noFill/>
+                    <a:ln w="9525">
+                      <a:noFill/>
+                      <a:headEnd/>
+                      <a:tailEnd/>
+                    </a:ln>
+                  </pic:spPr>
+                </pic:pic>
+              </a:graphicData>
+            </a:graphic>
+          </wp:inline>
+        </w:drawing>
+      </w:r>
+    </w:p>
+    <w:p>
+      <w:pPr>
+        <w:pStyle w:val="ImageCaption"/>
+      </w:pPr>
+      <w:r>
+        <w:t xml:space="preserve">Figure 10 Factors explaining variation between constrained and unconstrained stream reaches by major regions in California. Importance measures were obtained from random forest models of 130 watershed and riparian measures of landscape and geological characteristics from the StreamCat dataset</w:t>
+      </w:r>
+      <w:r>
+        <w:t xml:space="preserve"> </w:t>
+      </w:r>
+      <w:r>
+        <w:t xml:space="preserve">(Hill et al.</w:t>
+      </w:r>
+      <w:r>
+        <w:t xml:space="preserve"> </w:t>
+      </w:r>
+      <w:hyperlink w:anchor="ref-Hill16">
+        <w:r>
+          <w:rPr>
+            <w:rStyle w:val="Hyperlink"/>
+          </w:rPr>
+          <w:t xml:space="preserve">2016</w:t>
+        </w:r>
+      </w:hyperlink>
+      <w:r>
+        <w:t xml:space="preserve">)</w:t>
+      </w:r>
+      <w:r>
+        <w:t xml:space="preserve">. The top five variables for each region are shown. The importance measures describe the mean decrease in prediction accuracy with exclusion of a variable across 1000 random trees for each model. Stream reach classes as possibly or likely were combined for constrained and unconstrained. CV: Central Valley, CH: Chaparral, DM: Deserts Modoc, NC: North Coast, SN: Sierra Nevada, SC: South Coast.</w:t>
+      </w:r>
+    </w:p>
+    <w:p>
+      <w:pPr>
+        <w:pStyle w:val="Compact"/>
         <w:numPr>
           <w:numId w:val="1011"/>
           <w:ilvl w:val="0"/>
         </w:numPr>
       </w:pPr>
       <w:r>
+        <w:t xml:space="preserve">Relationships with environmental variables for constrained/unconstrained locations. Maybe apply to hardened/non-hardened reaches in constrained locations.</w:t>
+      </w:r>
+    </w:p>
+    <w:p>
+      <w:pPr>
+        <w:pStyle w:val="Heading3"/>
+      </w:pPr>
+      <w:bookmarkStart w:id="54" w:name="sensitivity-analysis"/>
+      <w:r>
+        <w:t xml:space="preserve">Sensitivity analysis</w:t>
+      </w:r>
+      <w:bookmarkEnd w:id="54"/>
+    </w:p>
+    <w:p>
+      <w:pPr>
+        <w:numPr>
+          <w:numId w:val="1012"/>
+          <w:ilvl w:val="0"/>
+        </w:numPr>
+      </w:pPr>
+      <w:r>
         <w:t xml:space="preserve">Statewide results - reach classification, site performance</w:t>
       </w:r>
     </w:p>
     <w:p>
       <w:pPr>
         <w:numPr>
-          <w:numId w:val="1011"/>
+          <w:numId w:val="1012"/>
           <w:ilvl w:val="0"/>
         </w:numPr>
       </w:pPr>
@@ -7876,16 +8005,16 @@
       <w:pPr>
         <w:pStyle w:val="Heading3"/>
       </w:pPr>
-      <w:bookmarkStart w:id="53" w:name="unclassified-reaches-1"/>
+      <w:bookmarkStart w:id="55" w:name="unclassified-reaches-1"/>
       <w:r>
         <w:t xml:space="preserve">Unclassified reaches</w:t>
       </w:r>
-      <w:bookmarkEnd w:id="53"/>
+      <w:bookmarkEnd w:id="55"/>
     </w:p>
     <w:p>
       <w:pPr>
         <w:numPr>
-          <w:numId w:val="1012"/>
+          <w:numId w:val="1013"/>
           <w:ilvl w:val="0"/>
         </w:numPr>
       </w:pPr>
@@ -7896,7 +8025,7 @@
     <w:p>
       <w:pPr>
         <w:numPr>
-          <w:numId w:val="1012"/>
+          <w:numId w:val="1013"/>
           <w:ilvl w:val="0"/>
         </w:numPr>
       </w:pPr>
@@ -7907,7 +8036,7 @@
     <w:p>
       <w:pPr>
         <w:numPr>
-          <w:numId w:val="1012"/>
+          <w:numId w:val="1013"/>
           <w:ilvl w:val="0"/>
         </w:numPr>
       </w:pPr>
@@ -7936,109 +8065,22 @@
       <w:pPr>
         <w:pStyle w:val="Heading1"/>
       </w:pPr>
-      <w:bookmarkStart w:id="54" w:name="discussion"/>
+      <w:bookmarkStart w:id="56" w:name="discussion"/>
       <w:r>
         <w:t xml:space="preserve">Discussion</w:t>
       </w:r>
-      <w:bookmarkEnd w:id="54"/>
-    </w:p>
-    <w:p>
-      <w:pPr>
-        <w:pStyle w:val="Compact"/>
-        <w:numPr>
-          <w:numId w:val="1013"/>
-          <w:ilvl w:val="0"/>
-        </w:numPr>
-      </w:pPr>
-      <w:r>
-        <w:t xml:space="preserve">What is the value of identifying constrained channels?</w:t>
-      </w:r>
+      <w:bookmarkEnd w:id="56"/>
     </w:p>
     <w:p>
       <w:pPr>
         <w:pStyle w:val="Compact"/>
         <w:numPr>
           <w:numId w:val="1014"/>
-          <w:ilvl w:val="1"/>
-        </w:numPr>
-      </w:pPr>
-      <w:r>
-        <w:t xml:space="preserve">Identification of constrained channels allows us to determine how best to spend limited resources and to focus on reaches where we have a decent chance of improving the biological condition.</w:t>
-      </w:r>
-    </w:p>
-    <w:p>
-      <w:pPr>
-        <w:pStyle w:val="Compact"/>
-        <w:numPr>
-          <w:numId w:val="1014"/>
-          <w:ilvl w:val="1"/>
-        </w:numPr>
-      </w:pPr>
-      <w:r>
-        <w:t xml:space="preserve">Use of more data to develop context of assessment</w:t>
-      </w:r>
-    </w:p>
-    <w:p>
-      <w:pPr>
-        <w:pStyle w:val="Compact"/>
-        <w:numPr>
-          <w:numId w:val="1014"/>
-          <w:ilvl w:val="1"/>
-        </w:numPr>
-      </w:pPr>
-      <w:r>
-        <w:t xml:space="preserve">Targeted management for desired outcomes</w:t>
-      </w:r>
-    </w:p>
-    <w:p>
-      <w:pPr>
-        <w:pStyle w:val="Compact"/>
-        <w:numPr>
-          <w:numId w:val="1014"/>
-          <w:ilvl w:val="1"/>
-        </w:numPr>
-      </w:pPr>
-      <w:r>
-        <w:t xml:space="preserve">Informing decisions about future monitoring (i.e., prioritize future monitoring locations)</w:t>
-      </w:r>
-    </w:p>
-    <w:p>
-      <w:pPr>
-        <w:pStyle w:val="Compact"/>
-        <w:numPr>
-          <w:numId w:val="1014"/>
-          <w:ilvl w:val="1"/>
-        </w:numPr>
-      </w:pPr>
-      <w:r>
-        <w:t xml:space="preserve">Listing implications, perhaps with a subheader,</w:t>
-      </w:r>
-      <w:r>
-        <w:t xml:space="preserve"> </w:t>
-      </w:r>
-      <w:r>
-        <w:t xml:space="preserve">“</w:t>
-      </w:r>
-      <w:r>
-        <w:t xml:space="preserve">Implications for determining biological impairments</w:t>
-      </w:r>
-      <w:r>
-        <w:t xml:space="preserve">”</w:t>
-      </w:r>
-      <w:r>
-        <w:t xml:space="preserve">. We should enlist Chad to help with this—after presenting him with LACSD’s proposal.</w:t>
-      </w:r>
-    </w:p>
-    <w:p>
-      <w:pPr>
-        <w:pStyle w:val="Compact"/>
-        <w:numPr>
-          <w:numId w:val="1013"/>
           <w:ilvl w:val="0"/>
         </w:numPr>
       </w:pPr>
       <w:r>
-        <w:t xml:space="preserve">What is useful about our approach compared to alternatives?</w:t>
+        <w:t xml:space="preserve">What is the value of identifying constrained channels?</w:t>
       </w:r>
     </w:p>
     <w:p>
@@ -8050,7 +8092,7 @@
         </w:numPr>
       </w:pPr>
       <w:r>
-        <w:t xml:space="preserve">Field-based methods to identify constrained channels vs. landscape modelling</w:t>
+        <w:t xml:space="preserve">Identification of constrained channels allows us to determine how best to spend limited resources and to focus on reaches where we have a decent chance of improving the biological condition.</w:t>
       </w:r>
     </w:p>
     <w:p>
@@ -8062,7 +8104,7 @@
         </w:numPr>
       </w:pPr>
       <w:r>
-        <w:t xml:space="preserve">Related directly to biological condition and regulatory standards</w:t>
+        <w:t xml:space="preserve">Use of more data to develop context of assessment</w:t>
       </w:r>
     </w:p>
     <w:p>
@@ -8074,19 +8116,58 @@
         </w:numPr>
       </w:pPr>
       <w:r>
-        <w:t xml:space="preserve">Results are widely corraborated by other landscape studies - land use is big determinant of macroinvert assemblage</w:t>
+        <w:t xml:space="preserve">Targeted management for desired outcomes</w:t>
       </w:r>
     </w:p>
     <w:p>
       <w:pPr>
         <w:pStyle w:val="Compact"/>
         <w:numPr>
-          <w:numId w:val="1013"/>
+          <w:numId w:val="1015"/>
+          <w:ilvl w:val="1"/>
+        </w:numPr>
+      </w:pPr>
+      <w:r>
+        <w:t xml:space="preserve">Informing decisions about future monitoring (i.e., prioritize future monitoring locations)</w:t>
+      </w:r>
+    </w:p>
+    <w:p>
+      <w:pPr>
+        <w:pStyle w:val="Compact"/>
+        <w:numPr>
+          <w:numId w:val="1015"/>
+          <w:ilvl w:val="1"/>
+        </w:numPr>
+      </w:pPr>
+      <w:r>
+        <w:t xml:space="preserve">Listing implications, perhaps with a subheader,</w:t>
+      </w:r>
+      <w:r>
+        <w:t xml:space="preserve"> </w:t>
+      </w:r>
+      <w:r>
+        <w:t xml:space="preserve">“</w:t>
+      </w:r>
+      <w:r>
+        <w:t xml:space="preserve">Implications for determining biological impairments</w:t>
+      </w:r>
+      <w:r>
+        <w:t xml:space="preserve">”</w:t>
+      </w:r>
+      <w:r>
+        <w:t xml:space="preserve">. We should enlist Chad to help with this—after presenting him with LACSD’s proposal.</w:t>
+      </w:r>
+    </w:p>
+    <w:p>
+      <w:pPr>
+        <w:pStyle w:val="Compact"/>
+        <w:numPr>
+          <w:numId w:val="1014"/>
           <w:ilvl w:val="0"/>
         </w:numPr>
       </w:pPr>
       <w:r>
-        <w:t xml:space="preserve">What contributed to our success in defining priorities?</w:t>
+        <w:t xml:space="preserve">What is useful about our approach compared to alternatives?</w:t>
       </w:r>
     </w:p>
     <w:p>
@@ -8098,7 +8179,7 @@
         </w:numPr>
       </w:pPr>
       <w:r>
-        <w:t xml:space="preserve">Stakeholder involvement guided process, contributed to achieving goals</w:t>
+        <w:t xml:space="preserve">Field-based methods to identify constrained channels vs. landscape modelling</w:t>
       </w:r>
     </w:p>
     <w:p>
@@ -8110,19 +8191,31 @@
         </w:numPr>
       </w:pPr>
       <w:r>
-        <w:t xml:space="preserve">An interactive/iterative approach was used - we provided tools to facilitate (web apps) and we did not assume priorities</w:t>
+        <w:t xml:space="preserve">Related directly to biological condition and regulatory standards</w:t>
       </w:r>
     </w:p>
     <w:p>
       <w:pPr>
         <w:pStyle w:val="Compact"/>
         <w:numPr>
-          <w:numId w:val="1013"/>
+          <w:numId w:val="1016"/>
+          <w:ilvl w:val="1"/>
+        </w:numPr>
+      </w:pPr>
+      <w:r>
+        <w:t xml:space="preserve">Results are widely corraborated by other landscape studies - land use is big determinant of macroinvert assemblage</w:t>
+      </w:r>
+    </w:p>
+    <w:p>
+      <w:pPr>
+        <w:pStyle w:val="Compact"/>
+        <w:numPr>
+          <w:numId w:val="1014"/>
           <w:ilvl w:val="0"/>
         </w:numPr>
       </w:pPr>
       <w:r>
-        <w:t xml:space="preserve">Caveats of our aproach</w:t>
+        <w:t xml:space="preserve">What contributed to our success in defining priorities?</w:t>
       </w:r>
     </w:p>
     <w:p>
@@ -8134,7 +8227,7 @@
         </w:numPr>
       </w:pPr>
       <w:r>
-        <w:t xml:space="preserve">This analysis doesn’t truly tell us if a site can be fixed or if the conditions are truly constrained (key message, need to mention in intro)</w:t>
+        <w:t xml:space="preserve">Stakeholder involvement guided process, contributed to achieving goals</w:t>
       </w:r>
     </w:p>
     <w:p>
@@ -8146,55 +8239,19 @@
         </w:numPr>
       </w:pPr>
       <w:r>
-        <w:t xml:space="preserve">What do priorities really mean? Depends on your interests, needs, values, etc.</w:t>
+        <w:t xml:space="preserve">An interactive/iterative approach was used - we provided tools to facilitate (web apps) and we did not assume priorities</w:t>
       </w:r>
     </w:p>
     <w:p>
       <w:pPr>
         <w:pStyle w:val="Compact"/>
         <w:numPr>
-          <w:numId w:val="1017"/>
-          <w:ilvl w:val="1"/>
-        </w:numPr>
-      </w:pPr>
-      <w:r>
-        <w:t xml:space="preserve">Constrained may not always mean constrained - CSCI vs other biological indicators</w:t>
-      </w:r>
-    </w:p>
-    <w:p>
-      <w:pPr>
-        <w:pStyle w:val="Compact"/>
-        <w:numPr>
-          <w:numId w:val="1017"/>
-          <w:ilvl w:val="1"/>
-        </w:numPr>
-      </w:pPr>
-      <w:r>
-        <w:t xml:space="preserve">Site-specific approaches are warranted in certain cases</w:t>
-      </w:r>
-    </w:p>
-    <w:p>
-      <w:pPr>
-        <w:pStyle w:val="Compact"/>
-        <w:numPr>
-          <w:numId w:val="1017"/>
-          <w:ilvl w:val="1"/>
-        </w:numPr>
-      </w:pPr>
-      <w:r>
-        <w:t xml:space="preserve">Changing certainty or CSCI treshold - mechanistic effects and implications. Don’t cook the books.</w:t>
-      </w:r>
-    </w:p>
-    <w:p>
-      <w:pPr>
-        <w:pStyle w:val="Compact"/>
-        <w:numPr>
-          <w:numId w:val="1013"/>
+          <w:numId w:val="1014"/>
           <w:ilvl w:val="0"/>
         </w:numPr>
       </w:pPr>
       <w:r>
-        <w:t xml:space="preserve">Future work</w:t>
+        <w:t xml:space="preserve">Caveats of our aproach</w:t>
       </w:r>
     </w:p>
     <w:p>
@@ -8206,7 +8263,7 @@
         </w:numPr>
       </w:pPr>
       <w:r>
-        <w:t xml:space="preserve">Ability to link with other assessment tools besides CSCI</w:t>
+        <w:t xml:space="preserve">This analysis doesn’t truly tell us if a site can be fixed or if the conditions are truly constrained (key message, need to mention in intro)</w:t>
       </w:r>
     </w:p>
     <w:p>
@@ -8218,7 +8275,7 @@
         </w:numPr>
       </w:pPr>
       <w:r>
-        <w:t xml:space="preserve">Link with engineered channels study</w:t>
+        <w:t xml:space="preserve">What do priorities really mean? Depends on your interests, needs, values, etc.</w:t>
       </w:r>
     </w:p>
     <w:p>
@@ -8230,7 +8287,7 @@
         </w:numPr>
       </w:pPr>
       <w:r>
-        <w:t xml:space="preserve">Priorities statewide</w:t>
+        <w:t xml:space="preserve">Constrained may not always mean constrained - CSCI vs other biological indicators</w:t>
       </w:r>
     </w:p>
     <w:p>
@@ -8242,6 +8299,78 @@
         </w:numPr>
       </w:pPr>
       <w:r>
+        <w:t xml:space="preserve">Site-specific approaches are warranted in certain cases</w:t>
+      </w:r>
+    </w:p>
+    <w:p>
+      <w:pPr>
+        <w:pStyle w:val="Compact"/>
+        <w:numPr>
+          <w:numId w:val="1018"/>
+          <w:ilvl w:val="1"/>
+        </w:numPr>
+      </w:pPr>
+      <w:r>
+        <w:t xml:space="preserve">Changing certainty or CSCI treshold - mechanistic effects and implications. Don’t cook the books.</w:t>
+      </w:r>
+    </w:p>
+    <w:p>
+      <w:pPr>
+        <w:pStyle w:val="Compact"/>
+        <w:numPr>
+          <w:numId w:val="1014"/>
+          <w:ilvl w:val="0"/>
+        </w:numPr>
+      </w:pPr>
+      <w:r>
+        <w:t xml:space="preserve">Future work</w:t>
+      </w:r>
+    </w:p>
+    <w:p>
+      <w:pPr>
+        <w:pStyle w:val="Compact"/>
+        <w:numPr>
+          <w:numId w:val="1019"/>
+          <w:ilvl w:val="1"/>
+        </w:numPr>
+      </w:pPr>
+      <w:r>
+        <w:t xml:space="preserve">Ability to link with other assessment tools besides CSCI</w:t>
+      </w:r>
+    </w:p>
+    <w:p>
+      <w:pPr>
+        <w:pStyle w:val="Compact"/>
+        <w:numPr>
+          <w:numId w:val="1019"/>
+          <w:ilvl w:val="1"/>
+        </w:numPr>
+      </w:pPr>
+      <w:r>
+        <w:t xml:space="preserve">Link with engineered channels study</w:t>
+      </w:r>
+    </w:p>
+    <w:p>
+      <w:pPr>
+        <w:pStyle w:val="Compact"/>
+        <w:numPr>
+          <w:numId w:val="1019"/>
+          <w:ilvl w:val="1"/>
+        </w:numPr>
+      </w:pPr>
+      <w:r>
+        <w:t xml:space="preserve">Priorities statewide</w:t>
+      </w:r>
+    </w:p>
+    <w:p>
+      <w:pPr>
+        <w:pStyle w:val="Compact"/>
+        <w:numPr>
+          <w:numId w:val="1019"/>
+          <w:ilvl w:val="1"/>
+        </w:numPr>
+      </w:pPr>
+      <w:r>
         <w:t xml:space="preserve">Application to larger regions possible (national-scale), or how it can be applied in other areas</w:t>
       </w:r>
     </w:p>
@@ -8249,11 +8378,11 @@
       <w:pPr>
         <w:pStyle w:val="Heading1"/>
       </w:pPr>
-      <w:bookmarkStart w:id="55" w:name="supplement"/>
+      <w:bookmarkStart w:id="57" w:name="supplement"/>
       <w:r>
         <w:t xml:space="preserve">Supplement</w:t>
       </w:r>
-      <w:bookmarkEnd w:id="55"/>
+      <w:bookmarkEnd w:id="57"/>
     </w:p>
     <w:p>
       <w:pPr>
@@ -8267,14 +8396,14 @@
       <w:pPr>
         <w:pStyle w:val="Heading1"/>
       </w:pPr>
-      <w:bookmarkStart w:id="56" w:name="references"/>
+      <w:bookmarkStart w:id="58" w:name="references"/>
       <w:r>
         <w:t xml:space="preserve">References</w:t>
       </w:r>
-      <w:bookmarkEnd w:id="56"/>
-    </w:p>
-    <w:bookmarkStart w:id="92" w:name="refs"/>
-    <w:bookmarkStart w:id="57" w:name="ref-Breiman01"/>
+      <w:bookmarkEnd w:id="58"/>
+    </w:p>
+    <w:bookmarkStart w:id="94" w:name="refs"/>
+    <w:bookmarkStart w:id="59" w:name="ref-Breiman01"/>
     <w:p>
       <w:pPr>
         <w:pStyle w:val="Bibliography"/>
@@ -8298,8 +8427,8 @@
         <w:t xml:space="preserve">45:5–32.</w:t>
       </w:r>
     </w:p>
-    <w:bookmarkEnd w:id="57"/>
-    <w:bookmarkStart w:id="58" w:name="ref-Cade03"/>
+    <w:bookmarkEnd w:id="59"/>
+    <w:bookmarkStart w:id="60" w:name="ref-Cade03"/>
     <w:p>
       <w:pPr>
         <w:pStyle w:val="Bibliography"/>
@@ -8323,8 +8452,8 @@
         <w:t xml:space="preserve">1 (8):412–20.</w:t>
       </w:r>
     </w:p>
-    <w:bookmarkEnd w:id="58"/>
-    <w:bookmarkStart w:id="60" w:name="ref-Carlisle09"/>
+    <w:bookmarkEnd w:id="60"/>
+    <w:bookmarkStart w:id="62" w:name="ref-Carlisle09"/>
     <w:p>
       <w:pPr>
         <w:pStyle w:val="Bibliography"/>
@@ -8350,7 +8479,7 @@
       <w:r>
         <w:t xml:space="preserve"> </w:t>
       </w:r>
-      <w:hyperlink r:id="rId59">
+      <w:hyperlink r:id="rId61">
         <w:r>
           <w:rPr>
             <w:rStyle w:val="Hyperlink"/>
@@ -8362,8 +8491,8 @@
         <w:t xml:space="preserve">.</w:t>
       </w:r>
     </w:p>
-    <w:bookmarkEnd w:id="60"/>
-    <w:bookmarkStart w:id="62" w:name="ref-Chen14"/>
+    <w:bookmarkEnd w:id="62"/>
+    <w:bookmarkStart w:id="64" w:name="ref-Chen14"/>
     <w:p>
       <w:pPr>
         <w:pStyle w:val="Bibliography"/>
@@ -8389,7 +8518,7 @@
       <w:r>
         <w:t xml:space="preserve"> </w:t>
       </w:r>
-      <w:hyperlink r:id="rId61">
+      <w:hyperlink r:id="rId63">
         <w:r>
           <w:rPr>
             <w:rStyle w:val="Hyperlink"/>
@@ -8401,8 +8530,8 @@
         <w:t xml:space="preserve">.</w:t>
       </w:r>
     </w:p>
-    <w:bookmarkEnd w:id="62"/>
-    <w:bookmarkStart w:id="63" w:name="ref-Hastie09"/>
+    <w:bookmarkEnd w:id="64"/>
+    <w:bookmarkStart w:id="65" w:name="ref-Hastie09"/>
     <w:p>
       <w:pPr>
         <w:pStyle w:val="Bibliography"/>
@@ -8423,8 +8552,8 @@
         <w:t xml:space="preserve">. 2nd ed. New York: Springer.</w:t>
       </w:r>
     </w:p>
-    <w:bookmarkEnd w:id="63"/>
-    <w:bookmarkStart w:id="65" w:name="ref-Hill16"/>
+    <w:bookmarkEnd w:id="65"/>
+    <w:bookmarkStart w:id="67" w:name="ref-Hill16"/>
     <w:p>
       <w:pPr>
         <w:pStyle w:val="Bibliography"/>
@@ -8450,7 +8579,7 @@
       <w:r>
         <w:t xml:space="preserve"> </w:t>
       </w:r>
-      <w:hyperlink r:id="rId64">
+      <w:hyperlink r:id="rId66">
         <w:r>
           <w:rPr>
             <w:rStyle w:val="Hyperlink"/>
@@ -8462,8 +8591,8 @@
         <w:t xml:space="preserve">.</w:t>
       </w:r>
     </w:p>
-    <w:bookmarkEnd w:id="65"/>
-    <w:bookmarkStart w:id="67" w:name="ref-Howard15"/>
+    <w:bookmarkEnd w:id="67"/>
+    <w:bookmarkStart w:id="69" w:name="ref-Howard15"/>
     <w:p>
       <w:pPr>
         <w:pStyle w:val="Bibliography"/>
@@ -8489,7 +8618,7 @@
       <w:r>
         <w:t xml:space="preserve"> </w:t>
       </w:r>
-      <w:hyperlink r:id="rId66">
+      <w:hyperlink r:id="rId68">
         <w:r>
           <w:rPr>
             <w:rStyle w:val="Hyperlink"/>
@@ -8501,8 +8630,8 @@
         <w:t xml:space="preserve">.</w:t>
       </w:r>
     </w:p>
-    <w:bookmarkEnd w:id="67"/>
-    <w:bookmarkStart w:id="68" w:name="ref-Howard09"/>
+    <w:bookmarkEnd w:id="69"/>
+    <w:bookmarkStart w:id="70" w:name="ref-Howard09"/>
     <w:p>
       <w:pPr>
         <w:pStyle w:val="Bibliography"/>
@@ -8511,8 +8640,8 @@
         <w:t xml:space="preserve">Howard, J., and C. Revenga. 2000. “California’s Freshwater Biodiveristy in a Continental Context. Science for Conservation Technical Brief Series.” San Francisco, CA: The Nature Conservancy of California.</w:t>
       </w:r>
     </w:p>
-    <w:bookmarkEnd w:id="68"/>
-    <w:bookmarkStart w:id="70" w:name="ref-Kenney12"/>
+    <w:bookmarkEnd w:id="70"/>
+    <w:bookmarkStart w:id="72" w:name="ref-Kenney12"/>
     <w:p>
       <w:pPr>
         <w:pStyle w:val="Bibliography"/>
@@ -8538,7 +8667,7 @@
       <w:r>
         <w:t xml:space="preserve"> </w:t>
       </w:r>
-      <w:hyperlink r:id="rId69">
+      <w:hyperlink r:id="rId71">
         <w:r>
           <w:rPr>
             <w:rStyle w:val="Hyperlink"/>
@@ -8550,8 +8679,8 @@
         <w:t xml:space="preserve">.</w:t>
       </w:r>
     </w:p>
-    <w:bookmarkEnd w:id="70"/>
-    <w:bookmarkStart w:id="72" w:name="ref-Leps15"/>
+    <w:bookmarkEnd w:id="72"/>
+    <w:bookmarkStart w:id="74" w:name="ref-Leps15"/>
     <w:p>
       <w:pPr>
         <w:pStyle w:val="Bibliography"/>
@@ -8577,7 +8706,7 @@
       <w:r>
         <w:t xml:space="preserve"> </w:t>
       </w:r>
-      <w:hyperlink r:id="rId71">
+      <w:hyperlink r:id="rId73">
         <w:r>
           <w:rPr>
             <w:rStyle w:val="Hyperlink"/>
@@ -8589,8 +8718,8 @@
         <w:t xml:space="preserve">.</w:t>
       </w:r>
     </w:p>
-    <w:bookmarkEnd w:id="72"/>
-    <w:bookmarkStart w:id="73" w:name="ref-Mazor16"/>
+    <w:bookmarkEnd w:id="74"/>
+    <w:bookmarkStart w:id="75" w:name="ref-Mazor16"/>
     <w:p>
       <w:pPr>
         <w:pStyle w:val="Bibliography"/>
@@ -8614,8 +8743,8 @@
         <w:t xml:space="preserve">35 (1):249–71.</w:t>
       </w:r>
     </w:p>
-    <w:bookmarkEnd w:id="73"/>
-    <w:bookmarkStart w:id="74" w:name="ref-Meinshausen06"/>
+    <w:bookmarkEnd w:id="75"/>
+    <w:bookmarkStart w:id="76" w:name="ref-Meinshausen06"/>
     <w:p>
       <w:pPr>
         <w:pStyle w:val="Bibliography"/>
@@ -8639,8 +8768,8 @@
         <w:t xml:space="preserve">7:983–99.</w:t>
       </w:r>
     </w:p>
-    <w:bookmarkEnd w:id="74"/>
-    <w:bookmarkStart w:id="76" w:name="ref-Meinshausen17"/>
+    <w:bookmarkEnd w:id="76"/>
+    <w:bookmarkStart w:id="78" w:name="ref-Meinshausen17"/>
     <w:p>
       <w:pPr>
         <w:pStyle w:val="Bibliography"/>
@@ -8663,7 +8792,7 @@
       <w:r>
         <w:t xml:space="preserve"> </w:t>
       </w:r>
-      <w:hyperlink r:id="rId75">
+      <w:hyperlink r:id="rId77">
         <w:r>
           <w:rPr>
             <w:rStyle w:val="Hyperlink"/>
@@ -8675,8 +8804,8 @@
         <w:t xml:space="preserve">.</w:t>
       </w:r>
     </w:p>
-    <w:bookmarkEnd w:id="76"/>
-    <w:bookmarkStart w:id="78" w:name="ref-Novotny05"/>
+    <w:bookmarkEnd w:id="78"/>
+    <w:bookmarkStart w:id="80" w:name="ref-Novotny05"/>
     <w:p>
       <w:pPr>
         <w:pStyle w:val="Bibliography"/>
@@ -8702,7 +8831,7 @@
       <w:r>
         <w:t xml:space="preserve"> </w:t>
       </w:r>
-      <w:hyperlink r:id="rId77">
+      <w:hyperlink r:id="rId79">
         <w:r>
           <w:rPr>
             <w:rStyle w:val="Hyperlink"/>
@@ -8714,8 +8843,8 @@
         <w:t xml:space="preserve">.</w:t>
       </w:r>
     </w:p>
-    <w:bookmarkEnd w:id="78"/>
-    <w:bookmarkStart w:id="79" w:name="ref-Ode07"/>
+    <w:bookmarkEnd w:id="80"/>
+    <w:bookmarkStart w:id="81" w:name="ref-Ode07"/>
     <w:p>
       <w:pPr>
         <w:pStyle w:val="Bibliography"/>
@@ -8724,8 +8853,8 @@
         <w:t xml:space="preserve">Ode, P. R. 2007. “Standard Operating Procedures for Collecting Benthic Macroinvertebrate Samples and Associated Physical and Chemical Data for Ambient Bioassessment in California.” Surface Water Ambient Monitoring Program. Sacramento, CA.</w:t>
       </w:r>
     </w:p>
-    <w:bookmarkEnd w:id="79"/>
-    <w:bookmarkStart w:id="80" w:name="ref-Ode16"/>
+    <w:bookmarkEnd w:id="81"/>
+    <w:bookmarkStart w:id="82" w:name="ref-Ode16"/>
     <w:p>
       <w:pPr>
         <w:pStyle w:val="Bibliography"/>
@@ -8749,8 +8878,8 @@
         <w:t xml:space="preserve">35 (1):237–48.</w:t>
       </w:r>
     </w:p>
-    <w:bookmarkEnd w:id="80"/>
-    <w:bookmarkStart w:id="81" w:name="ref-Poff97"/>
+    <w:bookmarkEnd w:id="82"/>
+    <w:bookmarkStart w:id="83" w:name="ref-Poff97"/>
     <w:p>
       <w:pPr>
         <w:pStyle w:val="Bibliography"/>
@@ -8774,8 +8903,8 @@
         <w:t xml:space="preserve">16 (2):391–409.</w:t>
       </w:r>
     </w:p>
-    <w:bookmarkEnd w:id="81"/>
-    <w:bookmarkStart w:id="82" w:name="ref-Reynoldson97"/>
+    <w:bookmarkEnd w:id="83"/>
+    <w:bookmarkStart w:id="84" w:name="ref-Reynoldson97"/>
     <w:p>
       <w:pPr>
         <w:pStyle w:val="Bibliography"/>
@@ -8799,8 +8928,8 @@
         <w:t xml:space="preserve">16 (4):833–52.</w:t>
       </w:r>
     </w:p>
-    <w:bookmarkEnd w:id="82"/>
-    <w:bookmarkStart w:id="84" w:name="ref-Shoredits13"/>
+    <w:bookmarkEnd w:id="84"/>
+    <w:bookmarkStart w:id="86" w:name="ref-Shoredits13"/>
     <w:p>
       <w:pPr>
         <w:pStyle w:val="Bibliography"/>
@@ -8826,7 +8955,7 @@
       <w:r>
         <w:t xml:space="preserve"> </w:t>
       </w:r>
-      <w:hyperlink r:id="rId83">
+      <w:hyperlink r:id="rId85">
         <w:r>
           <w:rPr>
             <w:rStyle w:val="Hyperlink"/>
@@ -8838,8 +8967,8 @@
         <w:t xml:space="preserve">.</w:t>
       </w:r>
     </w:p>
-    <w:bookmarkEnd w:id="84"/>
-    <w:bookmarkStart w:id="86" w:name="ref-Sleeter11"/>
+    <w:bookmarkEnd w:id="86"/>
+    <w:bookmarkStart w:id="88" w:name="ref-Sleeter11"/>
     <w:p>
       <w:pPr>
         <w:pStyle w:val="Bibliography"/>
@@ -8865,7 +8994,7 @@
       <w:r>
         <w:t xml:space="preserve"> </w:t>
       </w:r>
-      <w:hyperlink r:id="rId85">
+      <w:hyperlink r:id="rId87">
         <w:r>
           <w:rPr>
             <w:rStyle w:val="Hyperlink"/>
@@ -8877,8 +9006,8 @@
         <w:t xml:space="preserve">.</w:t>
       </w:r>
     </w:p>
-    <w:bookmarkEnd w:id="86"/>
-    <w:bookmarkStart w:id="88" w:name="ref-Sponseller01"/>
+    <w:bookmarkEnd w:id="88"/>
+    <w:bookmarkStart w:id="90" w:name="ref-Sponseller01"/>
     <w:p>
       <w:pPr>
         <w:pStyle w:val="Bibliography"/>
@@ -8904,7 +9033,7 @@
       <w:r>
         <w:t xml:space="preserve"> </w:t>
       </w:r>
-      <w:hyperlink r:id="rId87">
+      <w:hyperlink r:id="rId89">
         <w:r>
           <w:rPr>
             <w:rStyle w:val="Hyperlink"/>
@@ -8916,8 +9045,8 @@
         <w:t xml:space="preserve">.</w:t>
       </w:r>
     </w:p>
-    <w:bookmarkEnd w:id="88"/>
-    <w:bookmarkStart w:id="90" w:name="ref-Townsend08"/>
+    <w:bookmarkEnd w:id="90"/>
+    <w:bookmarkStart w:id="92" w:name="ref-Townsend08"/>
     <w:p>
       <w:pPr>
         <w:pStyle w:val="Bibliography"/>
@@ -8943,7 +9072,7 @@
       <w:r>
         <w:t xml:space="preserve"> </w:t>
       </w:r>
-      <w:hyperlink r:id="rId89">
+      <w:hyperlink r:id="rId91">
         <w:r>
           <w:rPr>
             <w:rStyle w:val="Hyperlink"/>
@@ -8955,8 +9084,8 @@
         <w:t xml:space="preserve">.</w:t>
       </w:r>
     </w:p>
-    <w:bookmarkEnd w:id="90"/>
-    <w:bookmarkStart w:id="91" w:name="ref-USGS14"/>
+    <w:bookmarkEnd w:id="92"/>
+    <w:bookmarkStart w:id="93" w:name="ref-USGS14"/>
     <w:p>
       <w:pPr>
         <w:pStyle w:val="Bibliography"/>
@@ -8965,8 +9094,8 @@
         <w:t xml:space="preserve">USGS (US Geological Survey). 2014. “National Hydrography Dataset available on the World Wide Web.”</w:t>
       </w:r>
     </w:p>
-    <w:bookmarkEnd w:id="91"/>
-    <w:bookmarkEnd w:id="92"/>
+    <w:bookmarkEnd w:id="93"/>
+    <w:bookmarkEnd w:id="94"/>
     <w:sectPr>
       <w:footerReference w:type="default" r:id="rId9"/>
       <w:pgSz w:w="12240" w:h="15840"/>
@@ -9844,6 +9973,9 @@
     <w:abstractNumId w:val="991"/>
   </w:num>
   <w:num w:numId="1018">
+    <w:abstractNumId w:val="991"/>
+  </w:num>
+  <w:num w:numId="1019">
     <w:abstractNumId w:val="991"/>
   </w:num>
 </w:numbering>

</xml_diff>

<commit_message>
switched relaxed, conservative on sens plot
</commit_message>
<xml_diff>
--- a/manuscript/manu_draft.docx
+++ b/manuscript/manu_draft.docx
@@ -7989,7 +7989,7 @@
           <wp:inline>
             <wp:extent cx="5943600" cy="6686549"/>
             <wp:effectExtent b="0" l="0" r="0" t="0"/>
-            <wp:docPr descr="Figure 11 Scenarios used for sensitivity analysis (top) and changes in stream reach classes by region (bottom) for each scenario. Nine scenarios were testing that evaluated different combinations of certainty in the CSCI predictions (more certain to less certain) and potential CSCI threshold (conservative to relaxed). The top plot shows examples for each scenario with four hypothetical reaches and the bottom shows the percentage of stream classifications for each region (including statewide) with each scenario. CV: Central Valley, CH: Chaparral, DM: Deserts Modoc, NC: North Coast, SN: Sierra Nevada, SC: South Coast." title="" id="1" name="Picture"/>
+            <wp:docPr descr="Figure 11 Scenarios used for sensitivity analysis (top) and changes in stream reach classes by region (bottom) for each scenario. Nine scenarios were testing that evaluated different combinations of certainty in the CSCI predictions (more certain to less certain) and potential CSCI threshold (relaxed to conservative). The top plot shows examples for each scenario with four hypothetical reaches and the bottom shows the percentage of stream classifications for each region (including statewide) with each scenario. CV: Central Valley, CH: Chaparral, DM: Deserts Modoc, NC: North Coast, SN: Sierra Nevada, SC: South Coast." title="" id="1" name="Picture"/>
             <a:graphic>
               <a:graphicData uri="http://schemas.openxmlformats.org/drawingml/2006/picture">
                 <pic:pic>
@@ -8032,7 +8032,7 @@
         <w:pStyle w:val="ImageCaption"/>
       </w:pPr>
       <w:r>
-        <w:t xml:space="preserve">Figure 11 Scenarios used for sensitivity analysis (top) and changes in stream reach classes by region (bottom) for each scenario. Nine scenarios were testing that evaluated different combinations of certainty in the CSCI predictions (more certain to less certain) and potential CSCI threshold (conservative to relaxed). The top plot shows examples for each scenario with four hypothetical reaches and the bottom shows the percentage of stream classifications for each region (including statewide) with each scenario. CV: Central Valley, CH: Chaparral, DM: Deserts Modoc, NC: North Coast, SN: Sierra Nevada, SC: South Coast.</w:t>
+        <w:t xml:space="preserve">Figure 11 Scenarios used for sensitivity analysis (top) and changes in stream reach classes by region (bottom) for each scenario. Nine scenarios were testing that evaluated different combinations of certainty in the CSCI predictions (more certain to less certain) and potential CSCI threshold (relaxed to conservative). The top plot shows examples for each scenario with four hypothetical reaches and the bottom shows the percentage of stream classifications for each region (including statewide) with each scenario. CV: Central Valley, CH: Chaparral, DM: Deserts Modoc, NC: North Coast, SN: Sierra Nevada, SC: South Coast.</w:t>
       </w:r>
     </w:p>
     <w:p>

</xml_diff>

<commit_message>
unclassified reaches table done
</commit_message>
<xml_diff>
--- a/manuscript/manu_draft.docx
+++ b/manuscript/manu_draft.docx
@@ -7942,31 +7942,19 @@
     </w:p>
     <w:p>
       <w:pPr>
+        <w:pStyle w:val="Heading3"/>
+      </w:pPr>
+      <w:bookmarkStart w:id="54" w:name="sensitivity-analysis"/>
+      <w:r>
+        <w:t xml:space="preserve">Sensitivity analysis</w:t>
+      </w:r>
+      <w:bookmarkEnd w:id="54"/>
+    </w:p>
+    <w:p>
+      <w:pPr>
         <w:pStyle w:val="Compact"/>
         <w:numPr>
           <w:numId w:val="1011"/>
-          <w:ilvl w:val="0"/>
-        </w:numPr>
-      </w:pPr>
-      <w:r>
-        <w:t xml:space="preserve">Relationships with environmental variables for constrained/unconstrained locations. Maybe apply to hardened/non-hardened reaches in constrained locations.</w:t>
-      </w:r>
-    </w:p>
-    <w:p>
-      <w:pPr>
-        <w:pStyle w:val="Heading3"/>
-      </w:pPr>
-      <w:bookmarkStart w:id="54" w:name="sensitivity-analysis"/>
-      <w:r>
-        <w:t xml:space="preserve">Sensitivity analysis</w:t>
-      </w:r>
-      <w:bookmarkEnd w:id="54"/>
-    </w:p>
-    <w:p>
-      <w:pPr>
-        <w:pStyle w:val="Compact"/>
-        <w:numPr>
-          <w:numId w:val="1012"/>
           <w:ilvl w:val="0"/>
         </w:numPr>
       </w:pPr>
@@ -8037,6 +8025,1302 @@
     </w:p>
     <w:p>
       <w:pPr>
+        <w:pStyle w:val="Heading3"/>
+      </w:pPr>
+      <w:bookmarkStart w:id="56" w:name="unclassified-reaches-1"/>
+      <w:r>
+        <w:t xml:space="preserve">Unclassified reaches</w:t>
+      </w:r>
+      <w:bookmarkEnd w:id="56"/>
+    </w:p>
+    <w:p>
+      <w:pPr>
+        <w:numPr>
+          <w:numId w:val="1012"/>
+          <w:ilvl w:val="0"/>
+        </w:numPr>
+      </w:pPr>
+      <w:r>
+        <w:t xml:space="preserve">Framework for assigning unclassified reach to a class - kmeans by ag/urban using eight clusters, clusters with maximum ag, maximum urb, and minimum sum of centers for both were identified.</w:t>
+      </w:r>
+    </w:p>
+    <w:p>
+      <w:pPr>
+        <w:numPr>
+          <w:numId w:val="1012"/>
+          <w:ilvl w:val="0"/>
+        </w:numPr>
+      </w:pPr>
+      <w:r>
+        <w:t xml:space="preserve">Statewide patterns, Table</w:t>
+      </w:r>
+      <w:r>
+        <w:t xml:space="preserve"> </w:t>
+      </w:r>
+      <w:r>
+        <w:t xml:space="preserve">5</w:t>
+      </w:r>
+    </w:p>
+    <w:p>
+      <w:pPr>
+        <w:pStyle w:val="TableCaption"/>
+      </w:pPr>
+      <w:r>
+        <w:t xml:space="preserve">Table 5 Ranges of expected CSCI scores for sites that are typically urban, agricultural, or other land uses by major regions in California and statewide. Ranges can be used to identify approximate expectations for stream reaches with insufficient data required for application of the landscape model. CV: Central Valley, CH: Chaparral, DM: Deserts Modoc, NC: North Coast, SN: Sierra Nevada, SC: South Coast.</w:t>
+      </w:r>
+    </w:p>
+    <w:tbl>
+      <w:tblPr>
+        <w:tblStyle w:val="Table"/>
+        <w:tblW w:type="pct" w:w="0.0"/>
+        <w:tblLook w:firstRow="1"/>
+        <w:tblCaption w:val="Table 5 Ranges of expected CSCI scores for sites that are typically urban, agricultural, or other land uses by major regions in California and statewide. Ranges can be used to identify approximate expectations for stream reaches with insufficient data required for application of the landscape model. CV: Central Valley, CH: Chaparral, DM: Deserts Modoc, NC: North Coast, SN: Sierra Nevada, SC: South Coast."/>
+      </w:tblPr>
+      <w:tblGrid/>
+      <w:tr>
+        <w:trPr>
+          <w:cnfStyle w:firstRow="1"/>
+        </w:trPr>
+        <w:tc>
+          <w:tcPr>
+            <w:tcBorders>
+              <w:bottom w:val="single"/>
+            </w:tcBorders>
+            <w:vAlign w:val="bottom"/>
+          </w:tcPr>
+          <w:p>
+            <w:pPr>
+              <w:pStyle w:val="Compact"/>
+              <w:jc w:val="left"/>
+            </w:pPr>
+            <w:r>
+              <w:t xml:space="preserve">Region</w:t>
+            </w:r>
+          </w:p>
+        </w:tc>
+        <w:tc>
+          <w:tcPr>
+            <w:tcBorders>
+              <w:bottom w:val="single"/>
+            </w:tcBorders>
+            <w:vAlign w:val="bottom"/>
+          </w:tcPr>
+          <w:p>
+            <w:pPr>
+              <w:pStyle w:val="Compact"/>
+              <w:jc w:val="left"/>
+            </w:pPr>
+            <w:r>
+              <w:t xml:space="preserve">grps</w:t>
+            </w:r>
+          </w:p>
+        </w:tc>
+        <w:tc>
+          <w:tcPr>
+            <w:tcBorders>
+              <w:bottom w:val="single"/>
+            </w:tcBorders>
+            <w:vAlign w:val="bottom"/>
+          </w:tcPr>
+          <w:p>
+            <w:pPr>
+              <w:pStyle w:val="Compact"/>
+              <w:jc w:val="left"/>
+            </w:pPr>
+            <w:r>
+              <w:t xml:space="preserve">5th - 95th (More certain)</w:t>
+            </w:r>
+          </w:p>
+        </w:tc>
+        <w:tc>
+          <w:tcPr>
+            <w:tcBorders>
+              <w:bottom w:val="single"/>
+            </w:tcBorders>
+            <w:vAlign w:val="bottom"/>
+          </w:tcPr>
+          <w:p>
+            <w:pPr>
+              <w:pStyle w:val="Compact"/>
+              <w:jc w:val="left"/>
+            </w:pPr>
+            <w:r>
+              <w:t xml:space="preserve">25th - 75th</w:t>
+            </w:r>
+          </w:p>
+        </w:tc>
+        <w:tc>
+          <w:tcPr>
+            <w:tcBorders>
+              <w:bottom w:val="single"/>
+            </w:tcBorders>
+            <w:vAlign w:val="bottom"/>
+          </w:tcPr>
+          <w:p>
+            <w:pPr>
+              <w:pStyle w:val="Compact"/>
+              <w:jc w:val="left"/>
+            </w:pPr>
+            <w:r>
+              <w:t xml:space="preserve">45th - 55th (Less certain)</w:t>
+            </w:r>
+          </w:p>
+        </w:tc>
+      </w:tr>
+      <w:tr>
+        <w:tc>
+          <w:p>
+            <w:pPr>
+              <w:pStyle w:val="Compact"/>
+              <w:jc w:val="left"/>
+            </w:pPr>
+            <w:r>
+              <w:t xml:space="preserve">Statewide</w:t>
+            </w:r>
+          </w:p>
+        </w:tc>
+        <w:tc>
+          <w:p>
+            <w:pPr>
+              <w:pStyle w:val="Compact"/>
+              <w:jc w:val="left"/>
+            </w:pPr>
+            <w:r>
+              <w:t xml:space="preserve">Urban</w:t>
+            </w:r>
+          </w:p>
+        </w:tc>
+        <w:tc>
+          <w:p>
+            <w:pPr>
+              <w:pStyle w:val="Compact"/>
+              <w:jc w:val="left"/>
+            </w:pPr>
+            <w:r>
+              <w:t xml:space="preserve">0.29 - 0.89</w:t>
+            </w:r>
+          </w:p>
+        </w:tc>
+        <w:tc>
+          <w:p>
+            <w:pPr>
+              <w:pStyle w:val="Compact"/>
+              <w:jc w:val="left"/>
+            </w:pPr>
+            <w:r>
+              <w:t xml:space="preserve">0.45 - 0.7</w:t>
+            </w:r>
+          </w:p>
+        </w:tc>
+        <w:tc>
+          <w:p>
+            <w:pPr>
+              <w:pStyle w:val="Compact"/>
+              <w:jc w:val="left"/>
+            </w:pPr>
+            <w:r>
+              <w:t xml:space="preserve">0.56 - 0.6</w:t>
+            </w:r>
+          </w:p>
+        </w:tc>
+      </w:tr>
+      <w:tr>
+        <w:tc>
+          <w:p>
+            <w:pPr>
+              <w:pStyle w:val="Compact"/>
+            </w:pPr>
+          </w:p>
+        </w:tc>
+        <w:tc>
+          <w:p>
+            <w:pPr>
+              <w:pStyle w:val="Compact"/>
+              <w:jc w:val="left"/>
+            </w:pPr>
+            <w:r>
+              <w:t xml:space="preserve">Ag</w:t>
+            </w:r>
+          </w:p>
+        </w:tc>
+        <w:tc>
+          <w:p>
+            <w:pPr>
+              <w:pStyle w:val="Compact"/>
+              <w:jc w:val="left"/>
+            </w:pPr>
+            <w:r>
+              <w:t xml:space="preserve">0.29 - 0.86</w:t>
+            </w:r>
+          </w:p>
+        </w:tc>
+        <w:tc>
+          <w:p>
+            <w:pPr>
+              <w:pStyle w:val="Compact"/>
+              <w:jc w:val="left"/>
+            </w:pPr>
+            <w:r>
+              <w:t xml:space="preserve">0.42 - 0.66</w:t>
+            </w:r>
+          </w:p>
+        </w:tc>
+        <w:tc>
+          <w:p>
+            <w:pPr>
+              <w:pStyle w:val="Compact"/>
+              <w:jc w:val="left"/>
+            </w:pPr>
+            <w:r>
+              <w:t xml:space="preserve">0.52 - 0.57</w:t>
+            </w:r>
+          </w:p>
+        </w:tc>
+      </w:tr>
+      <w:tr>
+        <w:tc>
+          <w:p>
+            <w:pPr>
+              <w:pStyle w:val="Compact"/>
+            </w:pPr>
+          </w:p>
+        </w:tc>
+        <w:tc>
+          <w:p>
+            <w:pPr>
+              <w:pStyle w:val="Compact"/>
+              <w:jc w:val="left"/>
+            </w:pPr>
+            <w:r>
+              <w:t xml:space="preserve">Other</w:t>
+            </w:r>
+          </w:p>
+        </w:tc>
+        <w:tc>
+          <w:p>
+            <w:pPr>
+              <w:pStyle w:val="Compact"/>
+              <w:jc w:val="left"/>
+            </w:pPr>
+            <w:r>
+              <w:t xml:space="preserve">0.57 - 1.18</w:t>
+            </w:r>
+          </w:p>
+        </w:tc>
+        <w:tc>
+          <w:p>
+            <w:pPr>
+              <w:pStyle w:val="Compact"/>
+              <w:jc w:val="left"/>
+            </w:pPr>
+            <w:r>
+              <w:t xml:space="preserve">0.8 - 1.04</w:t>
+            </w:r>
+          </w:p>
+        </w:tc>
+        <w:tc>
+          <w:p>
+            <w:pPr>
+              <w:pStyle w:val="Compact"/>
+              <w:jc w:val="left"/>
+            </w:pPr>
+            <w:r>
+              <w:t xml:space="preserve">0.91 - 0.96</w:t>
+            </w:r>
+          </w:p>
+        </w:tc>
+      </w:tr>
+      <w:tr>
+        <w:tc>
+          <w:p>
+            <w:pPr>
+              <w:pStyle w:val="Compact"/>
+              <w:jc w:val="left"/>
+            </w:pPr>
+            <w:r>
+              <w:t xml:space="preserve">CH</w:t>
+            </w:r>
+          </w:p>
+        </w:tc>
+        <w:tc>
+          <w:p>
+            <w:pPr>
+              <w:pStyle w:val="Compact"/>
+              <w:jc w:val="left"/>
+            </w:pPr>
+            <w:r>
+              <w:t xml:space="preserve">Urban</w:t>
+            </w:r>
+          </w:p>
+        </w:tc>
+        <w:tc>
+          <w:p>
+            <w:pPr>
+              <w:pStyle w:val="Compact"/>
+              <w:jc w:val="left"/>
+            </w:pPr>
+            <w:r>
+              <w:t xml:space="preserve">0.28 - 0.89</w:t>
+            </w:r>
+          </w:p>
+        </w:tc>
+        <w:tc>
+          <w:p>
+            <w:pPr>
+              <w:pStyle w:val="Compact"/>
+              <w:jc w:val="left"/>
+            </w:pPr>
+            <w:r>
+              <w:t xml:space="preserve">0.43 - 0.7</w:t>
+            </w:r>
+          </w:p>
+        </w:tc>
+        <w:tc>
+          <w:p>
+            <w:pPr>
+              <w:pStyle w:val="Compact"/>
+              <w:jc w:val="left"/>
+            </w:pPr>
+            <w:r>
+              <w:t xml:space="preserve">0.54 - 0.59</w:t>
+            </w:r>
+          </w:p>
+        </w:tc>
+      </w:tr>
+      <w:tr>
+        <w:tc>
+          <w:p>
+            <w:pPr>
+              <w:pStyle w:val="Compact"/>
+            </w:pPr>
+          </w:p>
+        </w:tc>
+        <w:tc>
+          <w:p>
+            <w:pPr>
+              <w:pStyle w:val="Compact"/>
+              <w:jc w:val="left"/>
+            </w:pPr>
+            <w:r>
+              <w:t xml:space="preserve">Ag</w:t>
+            </w:r>
+          </w:p>
+        </w:tc>
+        <w:tc>
+          <w:p>
+            <w:pPr>
+              <w:pStyle w:val="Compact"/>
+              <w:jc w:val="left"/>
+            </w:pPr>
+            <w:r>
+              <w:t xml:space="preserve">0.31 - 0.98</w:t>
+            </w:r>
+          </w:p>
+        </w:tc>
+        <w:tc>
+          <w:p>
+            <w:pPr>
+              <w:pStyle w:val="Compact"/>
+              <w:jc w:val="left"/>
+            </w:pPr>
+            <w:r>
+              <w:t xml:space="preserve">0.48 - 0.76</w:t>
+            </w:r>
+          </w:p>
+        </w:tc>
+        <w:tc>
+          <w:p>
+            <w:pPr>
+              <w:pStyle w:val="Compact"/>
+              <w:jc w:val="left"/>
+            </w:pPr>
+            <w:r>
+              <w:t xml:space="preserve">0.6 - 0.65</w:t>
+            </w:r>
+          </w:p>
+        </w:tc>
+      </w:tr>
+      <w:tr>
+        <w:tc>
+          <w:p>
+            <w:pPr>
+              <w:pStyle w:val="Compact"/>
+            </w:pPr>
+          </w:p>
+        </w:tc>
+        <w:tc>
+          <w:p>
+            <w:pPr>
+              <w:pStyle w:val="Compact"/>
+              <w:jc w:val="left"/>
+            </w:pPr>
+            <w:r>
+              <w:t xml:space="preserve">Other</w:t>
+            </w:r>
+          </w:p>
+        </w:tc>
+        <w:tc>
+          <w:p>
+            <w:pPr>
+              <w:pStyle w:val="Compact"/>
+              <w:jc w:val="left"/>
+            </w:pPr>
+            <w:r>
+              <w:t xml:space="preserve">0.5 - 1.16</w:t>
+            </w:r>
+          </w:p>
+        </w:tc>
+        <w:tc>
+          <w:p>
+            <w:pPr>
+              <w:pStyle w:val="Compact"/>
+              <w:jc w:val="left"/>
+            </w:pPr>
+            <w:r>
+              <w:t xml:space="preserve">0.75 - 1.02</w:t>
+            </w:r>
+          </w:p>
+        </w:tc>
+        <w:tc>
+          <w:p>
+            <w:pPr>
+              <w:pStyle w:val="Compact"/>
+              <w:jc w:val="left"/>
+            </w:pPr>
+            <w:r>
+              <w:t xml:space="preserve">0.88 - 0.93</w:t>
+            </w:r>
+          </w:p>
+        </w:tc>
+      </w:tr>
+      <w:tr>
+        <w:tc>
+          <w:p>
+            <w:pPr>
+              <w:pStyle w:val="Compact"/>
+              <w:jc w:val="left"/>
+            </w:pPr>
+            <w:r>
+              <w:t xml:space="preserve">CV</w:t>
+            </w:r>
+          </w:p>
+        </w:tc>
+        <w:tc>
+          <w:p>
+            <w:pPr>
+              <w:pStyle w:val="Compact"/>
+              <w:jc w:val="left"/>
+            </w:pPr>
+            <w:r>
+              <w:t xml:space="preserve">Urban</w:t>
+            </w:r>
+          </w:p>
+        </w:tc>
+        <w:tc>
+          <w:p>
+            <w:pPr>
+              <w:pStyle w:val="Compact"/>
+              <w:jc w:val="left"/>
+            </w:pPr>
+            <w:r>
+              <w:t xml:space="preserve">0.24 - 0.85</w:t>
+            </w:r>
+          </w:p>
+        </w:tc>
+        <w:tc>
+          <w:p>
+            <w:pPr>
+              <w:pStyle w:val="Compact"/>
+              <w:jc w:val="left"/>
+            </w:pPr>
+            <w:r>
+              <w:t xml:space="preserve">0.39 - 0.64</w:t>
+            </w:r>
+          </w:p>
+        </w:tc>
+        <w:tc>
+          <w:p>
+            <w:pPr>
+              <w:pStyle w:val="Compact"/>
+              <w:jc w:val="left"/>
+            </w:pPr>
+            <w:r>
+              <w:t xml:space="preserve">0.49 - 0.53</w:t>
+            </w:r>
+          </w:p>
+        </w:tc>
+      </w:tr>
+      <w:tr>
+        <w:tc>
+          <w:p>
+            <w:pPr>
+              <w:pStyle w:val="Compact"/>
+            </w:pPr>
+          </w:p>
+        </w:tc>
+        <w:tc>
+          <w:p>
+            <w:pPr>
+              <w:pStyle w:val="Compact"/>
+              <w:jc w:val="left"/>
+            </w:pPr>
+            <w:r>
+              <w:t xml:space="preserve">Ag</w:t>
+            </w:r>
+          </w:p>
+        </w:tc>
+        <w:tc>
+          <w:p>
+            <w:pPr>
+              <w:pStyle w:val="Compact"/>
+              <w:jc w:val="left"/>
+            </w:pPr>
+            <w:r>
+              <w:t xml:space="preserve">0.28 - 0.77</w:t>
+            </w:r>
+          </w:p>
+        </w:tc>
+        <w:tc>
+          <w:p>
+            <w:pPr>
+              <w:pStyle w:val="Compact"/>
+              <w:jc w:val="left"/>
+            </w:pPr>
+            <w:r>
+              <w:t xml:space="preserve">0.39 - 0.6</w:t>
+            </w:r>
+          </w:p>
+        </w:tc>
+        <w:tc>
+          <w:p>
+            <w:pPr>
+              <w:pStyle w:val="Compact"/>
+              <w:jc w:val="left"/>
+            </w:pPr>
+            <w:r>
+              <w:t xml:space="preserve">0.48 - 0.52</w:t>
+            </w:r>
+          </w:p>
+        </w:tc>
+      </w:tr>
+      <w:tr>
+        <w:tc>
+          <w:p>
+            <w:pPr>
+              <w:pStyle w:val="Compact"/>
+            </w:pPr>
+          </w:p>
+        </w:tc>
+        <w:tc>
+          <w:p>
+            <w:pPr>
+              <w:pStyle w:val="Compact"/>
+              <w:jc w:val="left"/>
+            </w:pPr>
+            <w:r>
+              <w:t xml:space="preserve">Other</w:t>
+            </w:r>
+          </w:p>
+        </w:tc>
+        <w:tc>
+          <w:p>
+            <w:pPr>
+              <w:pStyle w:val="Compact"/>
+              <w:jc w:val="left"/>
+            </w:pPr>
+            <w:r>
+              <w:t xml:space="preserve">0.4 - 1.08</w:t>
+            </w:r>
+          </w:p>
+        </w:tc>
+        <w:tc>
+          <w:p>
+            <w:pPr>
+              <w:pStyle w:val="Compact"/>
+              <w:jc w:val="left"/>
+            </w:pPr>
+            <w:r>
+              <w:t xml:space="preserve">0.61 - 0.9</w:t>
+            </w:r>
+          </w:p>
+        </w:tc>
+        <w:tc>
+          <w:p>
+            <w:pPr>
+              <w:pStyle w:val="Compact"/>
+              <w:jc w:val="left"/>
+            </w:pPr>
+            <w:r>
+              <w:t xml:space="preserve">0.73 - 0.79</w:t>
+            </w:r>
+          </w:p>
+        </w:tc>
+      </w:tr>
+      <w:tr>
+        <w:tc>
+          <w:p>
+            <w:pPr>
+              <w:pStyle w:val="Compact"/>
+              <w:jc w:val="left"/>
+            </w:pPr>
+            <w:r>
+              <w:t xml:space="preserve">SN</w:t>
+            </w:r>
+          </w:p>
+        </w:tc>
+        <w:tc>
+          <w:p>
+            <w:pPr>
+              <w:pStyle w:val="Compact"/>
+              <w:jc w:val="left"/>
+            </w:pPr>
+            <w:r>
+              <w:t xml:space="preserve">Urban</w:t>
+            </w:r>
+          </w:p>
+        </w:tc>
+        <w:tc>
+          <w:p>
+            <w:pPr>
+              <w:pStyle w:val="Compact"/>
+              <w:jc w:val="left"/>
+            </w:pPr>
+            <w:r>
+              <w:t xml:space="preserve">0.49 - 1.17</w:t>
+            </w:r>
+          </w:p>
+        </w:tc>
+        <w:tc>
+          <w:p>
+            <w:pPr>
+              <w:pStyle w:val="Compact"/>
+              <w:jc w:val="left"/>
+            </w:pPr>
+            <w:r>
+              <w:t xml:space="preserve">0.71 - 1.03</w:t>
+            </w:r>
+          </w:p>
+        </w:tc>
+        <w:tc>
+          <w:p>
+            <w:pPr>
+              <w:pStyle w:val="Compact"/>
+              <w:jc w:val="left"/>
+            </w:pPr>
+            <w:r>
+              <w:t xml:space="preserve">0.86 - 0.92</w:t>
+            </w:r>
+          </w:p>
+        </w:tc>
+      </w:tr>
+      <w:tr>
+        <w:tc>
+          <w:p>
+            <w:pPr>
+              <w:pStyle w:val="Compact"/>
+            </w:pPr>
+          </w:p>
+        </w:tc>
+        <w:tc>
+          <w:p>
+            <w:pPr>
+              <w:pStyle w:val="Compact"/>
+              <w:jc w:val="left"/>
+            </w:pPr>
+            <w:r>
+              <w:t xml:space="preserve">Ag</w:t>
+            </w:r>
+          </w:p>
+        </w:tc>
+        <w:tc>
+          <w:p>
+            <w:pPr>
+              <w:pStyle w:val="Compact"/>
+              <w:jc w:val="left"/>
+            </w:pPr>
+            <w:r>
+              <w:t xml:space="preserve">0.31 - 1.03</w:t>
+            </w:r>
+          </w:p>
+        </w:tc>
+        <w:tc>
+          <w:p>
+            <w:pPr>
+              <w:pStyle w:val="Compact"/>
+              <w:jc w:val="left"/>
+            </w:pPr>
+            <w:r>
+              <w:t xml:space="preserve">0.49 - 0.82</w:t>
+            </w:r>
+          </w:p>
+        </w:tc>
+        <w:tc>
+          <w:p>
+            <w:pPr>
+              <w:pStyle w:val="Compact"/>
+              <w:jc w:val="left"/>
+            </w:pPr>
+            <w:r>
+              <w:t xml:space="preserve">0.62 - 0.68</w:t>
+            </w:r>
+          </w:p>
+        </w:tc>
+      </w:tr>
+      <w:tr>
+        <w:tc>
+          <w:p>
+            <w:pPr>
+              <w:pStyle w:val="Compact"/>
+            </w:pPr>
+          </w:p>
+        </w:tc>
+        <w:tc>
+          <w:p>
+            <w:pPr>
+              <w:pStyle w:val="Compact"/>
+              <w:jc w:val="left"/>
+            </w:pPr>
+            <w:r>
+              <w:t xml:space="preserve">Other</w:t>
+            </w:r>
+          </w:p>
+        </w:tc>
+        <w:tc>
+          <w:p>
+            <w:pPr>
+              <w:pStyle w:val="Compact"/>
+              <w:jc w:val="left"/>
+            </w:pPr>
+            <w:r>
+              <w:t xml:space="preserve">0.68 - 1.2</w:t>
+            </w:r>
+          </w:p>
+        </w:tc>
+        <w:tc>
+          <w:p>
+            <w:pPr>
+              <w:pStyle w:val="Compact"/>
+              <w:jc w:val="left"/>
+            </w:pPr>
+            <w:r>
+              <w:t xml:space="preserve">0.88 - 1.08</w:t>
+            </w:r>
+          </w:p>
+        </w:tc>
+        <w:tc>
+          <w:p>
+            <w:pPr>
+              <w:pStyle w:val="Compact"/>
+              <w:jc w:val="left"/>
+            </w:pPr>
+            <w:r>
+              <w:t xml:space="preserve">0.97 - 1.01</w:t>
+            </w:r>
+          </w:p>
+        </w:tc>
+      </w:tr>
+      <w:tr>
+        <w:tc>
+          <w:p>
+            <w:pPr>
+              <w:pStyle w:val="Compact"/>
+              <w:jc w:val="left"/>
+            </w:pPr>
+            <w:r>
+              <w:t xml:space="preserve">SC</w:t>
+            </w:r>
+          </w:p>
+        </w:tc>
+        <w:tc>
+          <w:p>
+            <w:pPr>
+              <w:pStyle w:val="Compact"/>
+              <w:jc w:val="left"/>
+            </w:pPr>
+            <w:r>
+              <w:t xml:space="preserve">Urban</w:t>
+            </w:r>
+          </w:p>
+        </w:tc>
+        <w:tc>
+          <w:p>
+            <w:pPr>
+              <w:pStyle w:val="Compact"/>
+              <w:jc w:val="left"/>
+            </w:pPr>
+            <w:r>
+              <w:t xml:space="preserve">0.29 - 0.82</w:t>
+            </w:r>
+          </w:p>
+        </w:tc>
+        <w:tc>
+          <w:p>
+            <w:pPr>
+              <w:pStyle w:val="Compact"/>
+              <w:jc w:val="left"/>
+            </w:pPr>
+            <w:r>
+              <w:t xml:space="preserve">0.43 - 0.66</w:t>
+            </w:r>
+          </w:p>
+        </w:tc>
+        <w:tc>
+          <w:p>
+            <w:pPr>
+              <w:pStyle w:val="Compact"/>
+              <w:jc w:val="left"/>
+            </w:pPr>
+            <w:r>
+              <w:t xml:space="preserve">0.53 - 0.57</w:t>
+            </w:r>
+          </w:p>
+        </w:tc>
+      </w:tr>
+      <w:tr>
+        <w:tc>
+          <w:p>
+            <w:pPr>
+              <w:pStyle w:val="Compact"/>
+            </w:pPr>
+          </w:p>
+        </w:tc>
+        <w:tc>
+          <w:p>
+            <w:pPr>
+              <w:pStyle w:val="Compact"/>
+              <w:jc w:val="left"/>
+            </w:pPr>
+            <w:r>
+              <w:t xml:space="preserve">Ag</w:t>
+            </w:r>
+          </w:p>
+        </w:tc>
+        <w:tc>
+          <w:p>
+            <w:pPr>
+              <w:pStyle w:val="Compact"/>
+              <w:jc w:val="left"/>
+            </w:pPr>
+            <w:r>
+              <w:t xml:space="preserve">0.37 - 0.96</w:t>
+            </w:r>
+          </w:p>
+        </w:tc>
+        <w:tc>
+          <w:p>
+            <w:pPr>
+              <w:pStyle w:val="Compact"/>
+              <w:jc w:val="left"/>
+            </w:pPr>
+            <w:r>
+              <w:t xml:space="preserve">0.56 - 0.8</w:t>
+            </w:r>
+          </w:p>
+        </w:tc>
+        <w:tc>
+          <w:p>
+            <w:pPr>
+              <w:pStyle w:val="Compact"/>
+              <w:jc w:val="left"/>
+            </w:pPr>
+            <w:r>
+              <w:t xml:space="preserve">0.66 - 0.71</w:t>
+            </w:r>
+          </w:p>
+        </w:tc>
+      </w:tr>
+      <w:tr>
+        <w:tc>
+          <w:p>
+            <w:pPr>
+              <w:pStyle w:val="Compact"/>
+            </w:pPr>
+          </w:p>
+        </w:tc>
+        <w:tc>
+          <w:p>
+            <w:pPr>
+              <w:pStyle w:val="Compact"/>
+              <w:jc w:val="left"/>
+            </w:pPr>
+            <w:r>
+              <w:t xml:space="preserve">Other</w:t>
+            </w:r>
+          </w:p>
+        </w:tc>
+        <w:tc>
+          <w:p>
+            <w:pPr>
+              <w:pStyle w:val="Compact"/>
+              <w:jc w:val="left"/>
+            </w:pPr>
+            <w:r>
+              <w:t xml:space="preserve">0.64 - 1.2</w:t>
+            </w:r>
+          </w:p>
+        </w:tc>
+        <w:tc>
+          <w:p>
+            <w:pPr>
+              <w:pStyle w:val="Compact"/>
+              <w:jc w:val="left"/>
+            </w:pPr>
+            <w:r>
+              <w:t xml:space="preserve">0.86 - 1.07</w:t>
+            </w:r>
+          </w:p>
+        </w:tc>
+        <w:tc>
+          <w:p>
+            <w:pPr>
+              <w:pStyle w:val="Compact"/>
+              <w:jc w:val="left"/>
+            </w:pPr>
+            <w:r>
+              <w:t xml:space="preserve">0.95 - 0.99</w:t>
+            </w:r>
+          </w:p>
+        </w:tc>
+      </w:tr>
+      <w:tr>
+        <w:tc>
+          <w:p>
+            <w:pPr>
+              <w:pStyle w:val="Compact"/>
+              <w:jc w:val="left"/>
+            </w:pPr>
+            <w:r>
+              <w:t xml:space="preserve">DM</w:t>
+            </w:r>
+          </w:p>
+        </w:tc>
+        <w:tc>
+          <w:p>
+            <w:pPr>
+              <w:pStyle w:val="Compact"/>
+              <w:jc w:val="left"/>
+            </w:pPr>
+            <w:r>
+              <w:t xml:space="preserve">Urban</w:t>
+            </w:r>
+          </w:p>
+        </w:tc>
+        <w:tc>
+          <w:p>
+            <w:pPr>
+              <w:pStyle w:val="Compact"/>
+              <w:jc w:val="left"/>
+            </w:pPr>
+            <w:r>
+              <w:t xml:space="preserve">0.4 - 1.1</w:t>
+            </w:r>
+          </w:p>
+        </w:tc>
+        <w:tc>
+          <w:p>
+            <w:pPr>
+              <w:pStyle w:val="Compact"/>
+              <w:jc w:val="left"/>
+            </w:pPr>
+            <w:r>
+              <w:t xml:space="preserve">0.62 - 0.92</w:t>
+            </w:r>
+          </w:p>
+        </w:tc>
+        <w:tc>
+          <w:p>
+            <w:pPr>
+              <w:pStyle w:val="Compact"/>
+              <w:jc w:val="left"/>
+            </w:pPr>
+            <w:r>
+              <w:t xml:space="preserve">0.74 - 0.8</w:t>
+            </w:r>
+          </w:p>
+        </w:tc>
+      </w:tr>
+      <w:tr>
+        <w:tc>
+          <w:p>
+            <w:pPr>
+              <w:pStyle w:val="Compact"/>
+            </w:pPr>
+          </w:p>
+        </w:tc>
+        <w:tc>
+          <w:p>
+            <w:pPr>
+              <w:pStyle w:val="Compact"/>
+              <w:jc w:val="left"/>
+            </w:pPr>
+            <w:r>
+              <w:t xml:space="preserve">Ag</w:t>
+            </w:r>
+          </w:p>
+        </w:tc>
+        <w:tc>
+          <w:p>
+            <w:pPr>
+              <w:pStyle w:val="Compact"/>
+              <w:jc w:val="left"/>
+            </w:pPr>
+            <w:r>
+              <w:t xml:space="preserve">0.29 - 0.96</w:t>
+            </w:r>
+          </w:p>
+        </w:tc>
+        <w:tc>
+          <w:p>
+            <w:pPr>
+              <w:pStyle w:val="Compact"/>
+              <w:jc w:val="left"/>
+            </w:pPr>
+            <w:r>
+              <w:t xml:space="preserve">0.44 - 0.74</w:t>
+            </w:r>
+          </w:p>
+        </w:tc>
+        <w:tc>
+          <w:p>
+            <w:pPr>
+              <w:pStyle w:val="Compact"/>
+              <w:jc w:val="left"/>
+            </w:pPr>
+            <w:r>
+              <w:t xml:space="preserve">0.56 - 0.62</w:t>
+            </w:r>
+          </w:p>
+        </w:tc>
+      </w:tr>
+      <w:tr>
+        <w:tc>
+          <w:p>
+            <w:pPr>
+              <w:pStyle w:val="Compact"/>
+            </w:pPr>
+          </w:p>
+        </w:tc>
+        <w:tc>
+          <w:p>
+            <w:pPr>
+              <w:pStyle w:val="Compact"/>
+              <w:jc w:val="left"/>
+            </w:pPr>
+            <w:r>
+              <w:t xml:space="preserve">Other</w:t>
+            </w:r>
+          </w:p>
+        </w:tc>
+        <w:tc>
+          <w:p>
+            <w:pPr>
+              <w:pStyle w:val="Compact"/>
+              <w:jc w:val="left"/>
+            </w:pPr>
+            <w:r>
+              <w:t xml:space="preserve">0.48 - 1.17</w:t>
+            </w:r>
+          </w:p>
+        </w:tc>
+        <w:tc>
+          <w:p>
+            <w:pPr>
+              <w:pStyle w:val="Compact"/>
+              <w:jc w:val="left"/>
+            </w:pPr>
+            <w:r>
+              <w:t xml:space="preserve">0.72 - 1.01</w:t>
+            </w:r>
+          </w:p>
+        </w:tc>
+        <w:tc>
+          <w:p>
+            <w:pPr>
+              <w:pStyle w:val="Compact"/>
+              <w:jc w:val="left"/>
+            </w:pPr>
+            <w:r>
+              <w:t xml:space="preserve">0.87 - 0.92</w:t>
+            </w:r>
+          </w:p>
+        </w:tc>
+      </w:tr>
+      <w:tr>
+        <w:tc>
+          <w:p>
+            <w:pPr>
+              <w:pStyle w:val="Compact"/>
+              <w:jc w:val="left"/>
+            </w:pPr>
+            <w:r>
+              <w:t xml:space="preserve">NC</w:t>
+            </w:r>
+          </w:p>
+        </w:tc>
+        <w:tc>
+          <w:p>
+            <w:pPr>
+              <w:pStyle w:val="Compact"/>
+              <w:jc w:val="left"/>
+            </w:pPr>
+            <w:r>
+              <w:t xml:space="preserve">Urban</w:t>
+            </w:r>
+          </w:p>
+        </w:tc>
+        <w:tc>
+          <w:p>
+            <w:pPr>
+              <w:pStyle w:val="Compact"/>
+              <w:jc w:val="left"/>
+            </w:pPr>
+            <w:r>
+              <w:t xml:space="preserve">0.52 - 1.17</w:t>
+            </w:r>
+          </w:p>
+        </w:tc>
+        <w:tc>
+          <w:p>
+            <w:pPr>
+              <w:pStyle w:val="Compact"/>
+              <w:jc w:val="left"/>
+            </w:pPr>
+            <w:r>
+              <w:t xml:space="preserve">0.79 - 1.04</w:t>
+            </w:r>
+          </w:p>
+        </w:tc>
+        <w:tc>
+          <w:p>
+            <w:pPr>
+              <w:pStyle w:val="Compact"/>
+              <w:jc w:val="left"/>
+            </w:pPr>
+            <w:r>
+              <w:t xml:space="preserve">0.91 - 0.96</w:t>
+            </w:r>
+          </w:p>
+        </w:tc>
+      </w:tr>
+      <w:tr>
+        <w:tc>
+          <w:p>
+            <w:pPr>
+              <w:pStyle w:val="Compact"/>
+            </w:pPr>
+          </w:p>
+        </w:tc>
+        <w:tc>
+          <w:p>
+            <w:pPr>
+              <w:pStyle w:val="Compact"/>
+              <w:jc w:val="left"/>
+            </w:pPr>
+            <w:r>
+              <w:t xml:space="preserve">Ag</w:t>
+            </w:r>
+          </w:p>
+        </w:tc>
+        <w:tc>
+          <w:p>
+            <w:pPr>
+              <w:pStyle w:val="Compact"/>
+              <w:jc w:val="left"/>
+            </w:pPr>
+            <w:r>
+              <w:t xml:space="preserve">0.29 - 1.02</w:t>
+            </w:r>
+          </w:p>
+        </w:tc>
+        <w:tc>
+          <w:p>
+            <w:pPr>
+              <w:pStyle w:val="Compact"/>
+              <w:jc w:val="left"/>
+            </w:pPr>
+            <w:r>
+              <w:t xml:space="preserve">0.47 - 0.78</w:t>
+            </w:r>
+          </w:p>
+        </w:tc>
+        <w:tc>
+          <w:p>
+            <w:pPr>
+              <w:pStyle w:val="Compact"/>
+              <w:jc w:val="left"/>
+            </w:pPr>
+            <w:r>
+              <w:t xml:space="preserve">0.6 - 0.65</w:t>
+            </w:r>
+          </w:p>
+        </w:tc>
+      </w:tr>
+      <w:tr>
+        <w:tc>
+          <w:p>
+            <w:pPr>
+              <w:pStyle w:val="Compact"/>
+            </w:pPr>
+          </w:p>
+        </w:tc>
+        <w:tc>
+          <w:p>
+            <w:pPr>
+              <w:pStyle w:val="Compact"/>
+              <w:jc w:val="left"/>
+            </w:pPr>
+            <w:r>
+              <w:t xml:space="preserve">Other</w:t>
+            </w:r>
+          </w:p>
+        </w:tc>
+        <w:tc>
+          <w:p>
+            <w:pPr>
+              <w:pStyle w:val="Compact"/>
+              <w:jc w:val="left"/>
+            </w:pPr>
+            <w:r>
+              <w:t xml:space="preserve">0.71 - 1.17</w:t>
+            </w:r>
+          </w:p>
+        </w:tc>
+        <w:tc>
+          <w:p>
+            <w:pPr>
+              <w:pStyle w:val="Compact"/>
+              <w:jc w:val="left"/>
+            </w:pPr>
+            <w:r>
+              <w:t xml:space="preserve">0.9 - 1.07</w:t>
+            </w:r>
+          </w:p>
+        </w:tc>
+        <w:tc>
+          <w:p>
+            <w:pPr>
+              <w:pStyle w:val="Compact"/>
+              <w:jc w:val="left"/>
+            </w:pPr>
+            <w:r>
+              <w:t xml:space="preserve">0.98 - 1.01</w:t>
+            </w:r>
+          </w:p>
+        </w:tc>
+      </w:tr>
+    </w:tbl>
+    <w:p>
+      <w:pPr>
+        <w:pStyle w:val="Heading1"/>
+      </w:pPr>
+      <w:bookmarkStart w:id="57" w:name="discussion"/>
+      <w:r>
+        <w:t xml:space="preserve">Discussion</w:t>
+      </w:r>
+      <w:bookmarkEnd w:id="57"/>
+    </w:p>
+    <w:p>
+      <w:pPr>
         <w:pStyle w:val="Compact"/>
         <w:numPr>
           <w:numId w:val="1013"/>
@@ -8044,106 +9328,142 @@
         </w:numPr>
       </w:pPr>
       <w:r>
-        <w:t xml:space="preserve">SGR application - where do priorities change related to which variables the model is most sensitive to? Do overall patterns remain? Maybe not do this.</w:t>
-      </w:r>
-    </w:p>
-    <w:p>
-      <w:pPr>
-        <w:pStyle w:val="FirstParagraph"/>
-      </w:pPr>
-      <w:r>
-        <w:rPr>
-          <w:i/>
-        </w:rPr>
-        <w:t xml:space="preserve">Table</w:t>
-      </w:r>
-      <w:r>
-        <w:t xml:space="preserve"> </w:t>
-      </w:r>
-      <w:r>
-        <w:t xml:space="preserve">Sensitivity results</w:t>
-      </w:r>
-    </w:p>
-    <w:p>
-      <w:pPr>
-        <w:pStyle w:val="Heading3"/>
-      </w:pPr>
-      <w:bookmarkStart w:id="56" w:name="unclassified-reaches-1"/>
-      <w:r>
-        <w:t xml:space="preserve">Unclassified reaches</w:t>
-      </w:r>
-      <w:bookmarkEnd w:id="56"/>
-    </w:p>
-    <w:p>
-      <w:pPr>
+        <w:t xml:space="preserve">What is the value of identifying constrained channels?</w:t>
+      </w:r>
+    </w:p>
+    <w:p>
+      <w:pPr>
+        <w:pStyle w:val="Compact"/>
         <w:numPr>
           <w:numId w:val="1014"/>
+          <w:ilvl w:val="1"/>
+        </w:numPr>
+      </w:pPr>
+      <w:r>
+        <w:t xml:space="preserve">Identification of constrained channels allows us to determine how best to spend limited resources and to focus on reaches where we have a decent chance of improving the biological condition.</w:t>
+      </w:r>
+    </w:p>
+    <w:p>
+      <w:pPr>
+        <w:pStyle w:val="Compact"/>
+        <w:numPr>
+          <w:numId w:val="1014"/>
+          <w:ilvl w:val="1"/>
+        </w:numPr>
+      </w:pPr>
+      <w:r>
+        <w:t xml:space="preserve">Use of more data to develop context of assessment</w:t>
+      </w:r>
+    </w:p>
+    <w:p>
+      <w:pPr>
+        <w:pStyle w:val="Compact"/>
+        <w:numPr>
+          <w:numId w:val="1014"/>
+          <w:ilvl w:val="1"/>
+        </w:numPr>
+      </w:pPr>
+      <w:r>
+        <w:t xml:space="preserve">Targeted management for desired outcomes</w:t>
+      </w:r>
+    </w:p>
+    <w:p>
+      <w:pPr>
+        <w:pStyle w:val="Compact"/>
+        <w:numPr>
+          <w:numId w:val="1014"/>
+          <w:ilvl w:val="1"/>
+        </w:numPr>
+      </w:pPr>
+      <w:r>
+        <w:t xml:space="preserve">Informing decisions about future monitoring (i.e., prioritize future monitoring locations)</w:t>
+      </w:r>
+    </w:p>
+    <w:p>
+      <w:pPr>
+        <w:pStyle w:val="Compact"/>
+        <w:numPr>
+          <w:numId w:val="1014"/>
+          <w:ilvl w:val="1"/>
+        </w:numPr>
+      </w:pPr>
+      <w:r>
+        <w:t xml:space="preserve">Listing implications, perhaps with a subheader,</w:t>
+      </w:r>
+      <w:r>
+        <w:t xml:space="preserve"> </w:t>
+      </w:r>
+      <w:r>
+        <w:t xml:space="preserve">“</w:t>
+      </w:r>
+      <w:r>
+        <w:t xml:space="preserve">Implications for determining biological impairments</w:t>
+      </w:r>
+      <w:r>
+        <w:t xml:space="preserve">”</w:t>
+      </w:r>
+      <w:r>
+        <w:t xml:space="preserve">. We should enlist Chad to help with this—after presenting him with LACSD’s proposal.</w:t>
+      </w:r>
+    </w:p>
+    <w:p>
+      <w:pPr>
+        <w:pStyle w:val="Compact"/>
+        <w:numPr>
+          <w:numId w:val="1013"/>
           <w:ilvl w:val="0"/>
         </w:numPr>
       </w:pPr>
       <w:r>
-        <w:t xml:space="preserve">Extent of typical ag, typical urban statewide</w:t>
-      </w:r>
-    </w:p>
-    <w:p>
-      <w:pPr>
-        <w:numPr>
-          <w:numId w:val="1014"/>
-          <w:ilvl w:val="0"/>
-        </w:numPr>
-      </w:pPr>
-      <w:r>
-        <w:t xml:space="preserve">Framework for assigning unclassified reach to a class</w:t>
-      </w:r>
-    </w:p>
-    <w:p>
-      <w:pPr>
-        <w:numPr>
-          <w:numId w:val="1014"/>
-          <w:ilvl w:val="0"/>
-        </w:numPr>
-      </w:pPr>
-      <w:r>
-        <w:t xml:space="preserve">Statewide patterns, SGR patterns</w:t>
-      </w:r>
-    </w:p>
-    <w:p>
-      <w:pPr>
-        <w:pStyle w:val="FirstParagraph"/>
-      </w:pPr>
-      <w:r>
-        <w:rPr>
-          <w:i/>
-        </w:rPr>
-        <w:t xml:space="preserve">Table</w:t>
-      </w:r>
-      <w:r>
-        <w:t xml:space="preserve"> </w:t>
-      </w:r>
-      <w:r>
-        <w:t xml:space="preserve">Summary by location</w:t>
-      </w:r>
-    </w:p>
-    <w:p>
-      <w:pPr>
-        <w:pStyle w:val="Heading1"/>
-      </w:pPr>
-      <w:bookmarkStart w:id="57" w:name="discussion"/>
-      <w:r>
-        <w:t xml:space="preserve">Discussion</w:t>
-      </w:r>
-      <w:bookmarkEnd w:id="57"/>
+        <w:t xml:space="preserve">What is useful about our approach compared to alternatives?</w:t>
+      </w:r>
     </w:p>
     <w:p>
       <w:pPr>
         <w:pStyle w:val="Compact"/>
         <w:numPr>
           <w:numId w:val="1015"/>
+          <w:ilvl w:val="1"/>
+        </w:numPr>
+      </w:pPr>
+      <w:r>
+        <w:t xml:space="preserve">Field-based methods to identify constrained channels vs. landscape modelling</w:t>
+      </w:r>
+    </w:p>
+    <w:p>
+      <w:pPr>
+        <w:pStyle w:val="Compact"/>
+        <w:numPr>
+          <w:numId w:val="1015"/>
+          <w:ilvl w:val="1"/>
+        </w:numPr>
+      </w:pPr>
+      <w:r>
+        <w:t xml:space="preserve">Related directly to biological condition and regulatory standards</w:t>
+      </w:r>
+    </w:p>
+    <w:p>
+      <w:pPr>
+        <w:pStyle w:val="Compact"/>
+        <w:numPr>
+          <w:numId w:val="1015"/>
+          <w:ilvl w:val="1"/>
+        </w:numPr>
+      </w:pPr>
+      <w:r>
+        <w:t xml:space="preserve">Results are widely corraborated by other landscape studies - land use is big determinant of macroinvert assemblage</w:t>
+      </w:r>
+    </w:p>
+    <w:p>
+      <w:pPr>
+        <w:pStyle w:val="Compact"/>
+        <w:numPr>
+          <w:numId w:val="1013"/>
           <w:ilvl w:val="0"/>
         </w:numPr>
       </w:pPr>
       <w:r>
-        <w:t xml:space="preserve">What is the value of identifying constrained channels?</w:t>
+        <w:t xml:space="preserve">What contributed to our success in defining priorities?</w:t>
       </w:r>
     </w:p>
     <w:p>
@@ -8155,7 +9475,7 @@
         </w:numPr>
       </w:pPr>
       <w:r>
-        <w:t xml:space="preserve">Identification of constrained channels allows us to determine how best to spend limited resources and to focus on reaches where we have a decent chance of improving the biological condition.</w:t>
+        <w:t xml:space="preserve">Stakeholder involvement guided process, contributed to achieving goals</w:t>
       </w:r>
     </w:p>
     <w:p>
@@ -8167,70 +9487,19 @@
         </w:numPr>
       </w:pPr>
       <w:r>
-        <w:t xml:space="preserve">Use of more data to develop context of assessment</w:t>
+        <w:t xml:space="preserve">An interactive/iterative approach was used - we provided tools to facilitate (web apps) and we did not assume priorities</w:t>
       </w:r>
     </w:p>
     <w:p>
       <w:pPr>
         <w:pStyle w:val="Compact"/>
         <w:numPr>
-          <w:numId w:val="1016"/>
-          <w:ilvl w:val="1"/>
-        </w:numPr>
-      </w:pPr>
-      <w:r>
-        <w:t xml:space="preserve">Targeted management for desired outcomes</w:t>
-      </w:r>
-    </w:p>
-    <w:p>
-      <w:pPr>
-        <w:pStyle w:val="Compact"/>
-        <w:numPr>
-          <w:numId w:val="1016"/>
-          <w:ilvl w:val="1"/>
-        </w:numPr>
-      </w:pPr>
-      <w:r>
-        <w:t xml:space="preserve">Informing decisions about future monitoring (i.e., prioritize future monitoring locations)</w:t>
-      </w:r>
-    </w:p>
-    <w:p>
-      <w:pPr>
-        <w:pStyle w:val="Compact"/>
-        <w:numPr>
-          <w:numId w:val="1016"/>
-          <w:ilvl w:val="1"/>
-        </w:numPr>
-      </w:pPr>
-      <w:r>
-        <w:t xml:space="preserve">Listing implications, perhaps with a subheader,</w:t>
-      </w:r>
-      <w:r>
-        <w:t xml:space="preserve"> </w:t>
-      </w:r>
-      <w:r>
-        <w:t xml:space="preserve">“</w:t>
-      </w:r>
-      <w:r>
-        <w:t xml:space="preserve">Implications for determining biological impairments</w:t>
-      </w:r>
-      <w:r>
-        <w:t xml:space="preserve">”</w:t>
-      </w:r>
-      <w:r>
-        <w:t xml:space="preserve">. We should enlist Chad to help with this—after presenting him with LACSD’s proposal.</w:t>
-      </w:r>
-    </w:p>
-    <w:p>
-      <w:pPr>
-        <w:pStyle w:val="Compact"/>
-        <w:numPr>
-          <w:numId w:val="1015"/>
+          <w:numId w:val="1013"/>
           <w:ilvl w:val="0"/>
         </w:numPr>
       </w:pPr>
       <w:r>
-        <w:t xml:space="preserve">What is useful about our approach compared to alternatives?</w:t>
+        <w:t xml:space="preserve">Caveats of our aproach</w:t>
       </w:r>
     </w:p>
     <w:p>
@@ -8242,7 +9511,7 @@
         </w:numPr>
       </w:pPr>
       <w:r>
-        <w:t xml:space="preserve">Field-based methods to identify constrained channels vs. landscape modelling</w:t>
+        <w:t xml:space="preserve">This analysis doesn’t truly tell us if a site can be fixed or if the conditions are truly constrained (key message, need to mention in intro)</w:t>
       </w:r>
     </w:p>
     <w:p>
@@ -8254,7 +9523,7 @@
         </w:numPr>
       </w:pPr>
       <w:r>
-        <w:t xml:space="preserve">Related directly to biological condition and regulatory standards</w:t>
+        <w:t xml:space="preserve">What do priorities really mean? Depends on your interests, needs, values, etc.</w:t>
       </w:r>
     </w:p>
     <w:p>
@@ -8266,19 +9535,43 @@
         </w:numPr>
       </w:pPr>
       <w:r>
-        <w:t xml:space="preserve">Results are widely corraborated by other landscape studies - land use is big determinant of macroinvert assemblage</w:t>
+        <w:t xml:space="preserve">Constrained may not always mean constrained - CSCI vs other biological indicators</w:t>
       </w:r>
     </w:p>
     <w:p>
       <w:pPr>
         <w:pStyle w:val="Compact"/>
         <w:numPr>
-          <w:numId w:val="1015"/>
+          <w:numId w:val="1017"/>
+          <w:ilvl w:val="1"/>
+        </w:numPr>
+      </w:pPr>
+      <w:r>
+        <w:t xml:space="preserve">Site-specific approaches are warranted in certain cases</w:t>
+      </w:r>
+    </w:p>
+    <w:p>
+      <w:pPr>
+        <w:pStyle w:val="Compact"/>
+        <w:numPr>
+          <w:numId w:val="1017"/>
+          <w:ilvl w:val="1"/>
+        </w:numPr>
+      </w:pPr>
+      <w:r>
+        <w:t xml:space="preserve">Changing certainty or CSCI treshold - mechanistic effects and implications. Don’t cook the books.</w:t>
+      </w:r>
+    </w:p>
+    <w:p>
+      <w:pPr>
+        <w:pStyle w:val="Compact"/>
+        <w:numPr>
+          <w:numId w:val="1013"/>
           <w:ilvl w:val="0"/>
         </w:numPr>
       </w:pPr>
       <w:r>
-        <w:t xml:space="preserve">What contributed to our success in defining priorities?</w:t>
+        <w:t xml:space="preserve">Future work</w:t>
       </w:r>
     </w:p>
     <w:p>
@@ -8290,7 +9583,7 @@
         </w:numPr>
       </w:pPr>
       <w:r>
-        <w:t xml:space="preserve">Stakeholder involvement guided process, contributed to achieving goals</w:t>
+        <w:t xml:space="preserve">Ability to link with other assessment tools besides CSCI</w:t>
       </w:r>
     </w:p>
     <w:p>
@@ -8302,134 +9595,26 @@
         </w:numPr>
       </w:pPr>
       <w:r>
-        <w:t xml:space="preserve">An interactive/iterative approach was used - we provided tools to facilitate (web apps) and we did not assume priorities</w:t>
+        <w:t xml:space="preserve">Link with engineered channels study</w:t>
       </w:r>
     </w:p>
     <w:p>
       <w:pPr>
         <w:pStyle w:val="Compact"/>
         <w:numPr>
-          <w:numId w:val="1015"/>
-          <w:ilvl w:val="0"/>
+          <w:numId w:val="1018"/>
+          <w:ilvl w:val="1"/>
         </w:numPr>
       </w:pPr>
       <w:r>
-        <w:t xml:space="preserve">Caveats of our aproach</w:t>
+        <w:t xml:space="preserve">Priorities statewide</w:t>
       </w:r>
     </w:p>
     <w:p>
       <w:pPr>
         <w:pStyle w:val="Compact"/>
         <w:numPr>
-          <w:numId w:val="1019"/>
-          <w:ilvl w:val="1"/>
-        </w:numPr>
-      </w:pPr>
-      <w:r>
-        <w:t xml:space="preserve">This analysis doesn’t truly tell us if a site can be fixed or if the conditions are truly constrained (key message, need to mention in intro)</w:t>
-      </w:r>
-    </w:p>
-    <w:p>
-      <w:pPr>
-        <w:pStyle w:val="Compact"/>
-        <w:numPr>
-          <w:numId w:val="1019"/>
-          <w:ilvl w:val="1"/>
-        </w:numPr>
-      </w:pPr>
-      <w:r>
-        <w:t xml:space="preserve">What do priorities really mean? Depends on your interests, needs, values, etc.</w:t>
-      </w:r>
-    </w:p>
-    <w:p>
-      <w:pPr>
-        <w:pStyle w:val="Compact"/>
-        <w:numPr>
-          <w:numId w:val="1019"/>
-          <w:ilvl w:val="1"/>
-        </w:numPr>
-      </w:pPr>
-      <w:r>
-        <w:t xml:space="preserve">Constrained may not always mean constrained - CSCI vs other biological indicators</w:t>
-      </w:r>
-    </w:p>
-    <w:p>
-      <w:pPr>
-        <w:pStyle w:val="Compact"/>
-        <w:numPr>
-          <w:numId w:val="1019"/>
-          <w:ilvl w:val="1"/>
-        </w:numPr>
-      </w:pPr>
-      <w:r>
-        <w:t xml:space="preserve">Site-specific approaches are warranted in certain cases</w:t>
-      </w:r>
-    </w:p>
-    <w:p>
-      <w:pPr>
-        <w:pStyle w:val="Compact"/>
-        <w:numPr>
-          <w:numId w:val="1019"/>
-          <w:ilvl w:val="1"/>
-        </w:numPr>
-      </w:pPr>
-      <w:r>
-        <w:t xml:space="preserve">Changing certainty or CSCI treshold - mechanistic effects and implications. Don’t cook the books.</w:t>
-      </w:r>
-    </w:p>
-    <w:p>
-      <w:pPr>
-        <w:pStyle w:val="Compact"/>
-        <w:numPr>
-          <w:numId w:val="1015"/>
-          <w:ilvl w:val="0"/>
-        </w:numPr>
-      </w:pPr>
-      <w:r>
-        <w:t xml:space="preserve">Future work</w:t>
-      </w:r>
-    </w:p>
-    <w:p>
-      <w:pPr>
-        <w:pStyle w:val="Compact"/>
-        <w:numPr>
-          <w:numId w:val="1020"/>
-          <w:ilvl w:val="1"/>
-        </w:numPr>
-      </w:pPr>
-      <w:r>
-        <w:t xml:space="preserve">Ability to link with other assessment tools besides CSCI</w:t>
-      </w:r>
-    </w:p>
-    <w:p>
-      <w:pPr>
-        <w:pStyle w:val="Compact"/>
-        <w:numPr>
-          <w:numId w:val="1020"/>
-          <w:ilvl w:val="1"/>
-        </w:numPr>
-      </w:pPr>
-      <w:r>
-        <w:t xml:space="preserve">Link with engineered channels study</w:t>
-      </w:r>
-    </w:p>
-    <w:p>
-      <w:pPr>
-        <w:pStyle w:val="Compact"/>
-        <w:numPr>
-          <w:numId w:val="1020"/>
-          <w:ilvl w:val="1"/>
-        </w:numPr>
-      </w:pPr>
-      <w:r>
-        <w:t xml:space="preserve">Priorities statewide</w:t>
-      </w:r>
-    </w:p>
-    <w:p>
-      <w:pPr>
-        <w:pStyle w:val="Compact"/>
-        <w:numPr>
-          <w:numId w:val="1020"/>
+          <w:numId w:val="1018"/>
           <w:ilvl w:val="1"/>
         </w:numPr>
       </w:pPr>
@@ -10036,12 +11221,6 @@
     <w:abstractNumId w:val="991"/>
   </w:num>
   <w:num w:numId="1018">
-    <w:abstractNumId w:val="991"/>
-  </w:num>
-  <w:num w:numId="1019">
-    <w:abstractNumId w:val="991"/>
-  </w:num>
-  <w:num w:numId="1020">
     <w:abstractNumId w:val="991"/>
   </w:num>
 </w:numbering>

</xml_diff>

<commit_message>
OOB estimates for calibration data
</commit_message>
<xml_diff>
--- a/manuscript/manu_draft.docx
+++ b/manuscript/manu_draft.docx
@@ -4502,7 +4502,7 @@
         <w:tc>
           <w:tcPr>
             <w:tcBorders>
-              <w:bottom w:val="single" w:sz="4" w:space="0" w:color="000000"/>
+              <w:bottom w:val="single" w:sz="8" w:space="0" w:color="000000"/>
             </w:tcBorders>
             <w:tcMar>
               <w:top w:w="0" w:type="dxa"/>
@@ -4533,7 +4533,7 @@
           <w:tcPr>
             <w:gridSpan w:val="2"/>
             <w:tcBorders>
-              <w:bottom w:val="single" w:sz="4" w:space="0" w:color="000000"/>
+              <w:bottom w:val="single" w:sz="8" w:space="0" w:color="000000"/>
             </w:tcBorders>
             <w:tcMar>
               <w:top w:w="0" w:type="dxa"/>
@@ -4564,7 +4564,7 @@
           <w:tcPr>
             <w:gridSpan w:val="2"/>
             <w:tcBorders>
-              <w:bottom w:val="single" w:sz="4" w:space="0" w:color="000000"/>
+              <w:bottom w:val="single" w:sz="8" w:space="0" w:color="000000"/>
             </w:tcBorders>
             <w:tcMar>
               <w:top w:w="0" w:type="dxa"/>
@@ -4600,7 +4600,7 @@
         <w:tc>
           <w:tcPr>
             <w:tcBorders>
-              <w:bottom w:val="single" w:sz="4" w:space="0" w:color="000000"/>
+              <w:bottom w:val="single" w:sz="8" w:space="0" w:color="000000"/>
             </w:tcBorders>
             <w:tcMar>
               <w:top w:w="0" w:type="dxa"/>
@@ -4630,7 +4630,7 @@
         <w:tc>
           <w:tcPr>
             <w:tcBorders>
-              <w:bottom w:val="single" w:sz="4" w:space="0" w:color="000000"/>
+              <w:bottom w:val="single" w:sz="8" w:space="0" w:color="000000"/>
             </w:tcBorders>
             <w:tcMar>
               <w:top w:w="0" w:type="dxa"/>
@@ -4660,7 +4660,7 @@
         <w:tc>
           <w:tcPr>
             <w:tcBorders>
-              <w:bottom w:val="single" w:sz="4" w:space="0" w:color="000000"/>
+              <w:bottom w:val="single" w:sz="8" w:space="0" w:color="000000"/>
             </w:tcBorders>
             <w:tcMar>
               <w:top w:w="0" w:type="dxa"/>
@@ -4690,7 +4690,7 @@
         <w:tc>
           <w:tcPr>
             <w:tcBorders>
-              <w:bottom w:val="single" w:sz="4" w:space="0" w:color="000000"/>
+              <w:bottom w:val="single" w:sz="8" w:space="0" w:color="000000"/>
             </w:tcBorders>
             <w:tcMar>
               <w:top w:w="0" w:type="dxa"/>
@@ -4720,7 +4720,7 @@
         <w:tc>
           <w:tcPr>
             <w:tcBorders>
-              <w:bottom w:val="single" w:sz="4" w:space="0" w:color="000000"/>
+              <w:bottom w:val="single" w:sz="8" w:space="0" w:color="000000"/>
             </w:tcBorders>
             <w:tcMar>
               <w:top w:w="0" w:type="dxa"/>
@@ -5869,7 +5869,7 @@
         <w:tc>
           <w:tcPr>
             <w:tcBorders>
-              <w:bottom w:val="single" w:sz="4" w:space="0" w:color="000000"/>
+              <w:bottom w:val="single" w:sz="8" w:space="0" w:color="000000"/>
             </w:tcBorders>
             <w:tcMar>
               <w:top w:w="0" w:type="dxa"/>
@@ -5900,7 +5900,7 @@
           <w:tcPr>
             <w:gridSpan w:val="2"/>
             <w:tcBorders>
-              <w:bottom w:val="single" w:sz="4" w:space="0" w:color="000000"/>
+              <w:bottom w:val="single" w:sz="8" w:space="0" w:color="000000"/>
             </w:tcBorders>
             <w:tcMar>
               <w:top w:w="0" w:type="dxa"/>
@@ -5931,7 +5931,7 @@
           <w:tcPr>
             <w:gridSpan w:val="2"/>
             <w:tcBorders>
-              <w:bottom w:val="single" w:sz="4" w:space="0" w:color="000000"/>
+              <w:bottom w:val="single" w:sz="8" w:space="0" w:color="000000"/>
             </w:tcBorders>
             <w:tcMar>
               <w:top w:w="0" w:type="dxa"/>
@@ -5962,7 +5962,7 @@
           <w:tcPr>
             <w:gridSpan w:val="2"/>
             <w:tcBorders>
-              <w:bottom w:val="single" w:sz="4" w:space="0" w:color="000000"/>
+              <w:bottom w:val="single" w:sz="8" w:space="0" w:color="000000"/>
             </w:tcBorders>
             <w:tcMar>
               <w:top w:w="0" w:type="dxa"/>
@@ -5998,7 +5998,7 @@
         <w:tc>
           <w:tcPr>
             <w:tcBorders>
-              <w:bottom w:val="single" w:sz="4" w:space="0" w:color="000000"/>
+              <w:bottom w:val="single" w:sz="8" w:space="0" w:color="000000"/>
             </w:tcBorders>
             <w:tcMar>
               <w:top w:w="0" w:type="dxa"/>
@@ -6028,7 +6028,7 @@
         <w:tc>
           <w:tcPr>
             <w:tcBorders>
-              <w:bottom w:val="single" w:sz="4" w:space="0" w:color="000000"/>
+              <w:bottom w:val="single" w:sz="8" w:space="0" w:color="000000"/>
             </w:tcBorders>
             <w:tcMar>
               <w:top w:w="0" w:type="dxa"/>
@@ -6058,7 +6058,7 @@
         <w:tc>
           <w:tcPr>
             <w:tcBorders>
-              <w:bottom w:val="single" w:sz="4" w:space="0" w:color="000000"/>
+              <w:bottom w:val="single" w:sz="8" w:space="0" w:color="000000"/>
             </w:tcBorders>
             <w:tcMar>
               <w:top w:w="0" w:type="dxa"/>
@@ -6088,7 +6088,7 @@
         <w:tc>
           <w:tcPr>
             <w:tcBorders>
-              <w:bottom w:val="single" w:sz="4" w:space="0" w:color="000000"/>
+              <w:bottom w:val="single" w:sz="8" w:space="0" w:color="000000"/>
             </w:tcBorders>
             <w:tcMar>
               <w:top w:w="0" w:type="dxa"/>
@@ -6118,7 +6118,7 @@
         <w:tc>
           <w:tcPr>
             <w:tcBorders>
-              <w:bottom w:val="single" w:sz="4" w:space="0" w:color="000000"/>
+              <w:bottom w:val="single" w:sz="8" w:space="0" w:color="000000"/>
             </w:tcBorders>
             <w:tcMar>
               <w:top w:w="0" w:type="dxa"/>
@@ -6148,7 +6148,7 @@
         <w:tc>
           <w:tcPr>
             <w:tcBorders>
-              <w:bottom w:val="single" w:sz="4" w:space="0" w:color="000000"/>
+              <w:bottom w:val="single" w:sz="8" w:space="0" w:color="000000"/>
             </w:tcBorders>
             <w:tcMar>
               <w:top w:w="0" w:type="dxa"/>
@@ -6178,7 +6178,7 @@
         <w:tc>
           <w:tcPr>
             <w:tcBorders>
-              <w:bottom w:val="single" w:sz="4" w:space="0" w:color="000000"/>
+              <w:bottom w:val="single" w:sz="8" w:space="0" w:color="000000"/>
             </w:tcBorders>
             <w:tcMar>
               <w:top w:w="0" w:type="dxa"/>

</xml_diff>

<commit_message>
case study results done
</commit_message>
<xml_diff>
--- a/manuscript/manu_draft.docx
+++ b/manuscript/manu_draft.docx
@@ -4553,7 +4553,7 @@
         <w:gridCol w:w="1550"/>
         <w:gridCol w:w="1434"/>
         <w:gridCol w:w="1829"/>
-        <w:gridCol w:w="1301"/>
+        <w:gridCol w:w="1434"/>
       </w:tblGrid>
       <w:tr>
         <w:trPr>
@@ -4865,7 +4865,7 @@
                 <w:szCs w:val="24"/>
                 <w:color w:val="000000"/>
               </w:rPr>
-              <w:t xml:space="preserve">6877 (3)</w:t>
+              <w:t xml:space="preserve">4225 (2)</w:t>
             </w:r>
           </w:p>
         </w:tc>
@@ -4893,7 +4893,7 @@
                 <w:szCs w:val="24"/>
                 <w:color w:val="000000"/>
               </w:rPr>
-              <w:t xml:space="preserve">48016 (23)</w:t>
+              <w:t xml:space="preserve">28545 (13)</w:t>
             </w:r>
           </w:p>
         </w:tc>
@@ -4921,7 +4921,7 @@
                 <w:szCs w:val="24"/>
                 <w:color w:val="000000"/>
               </w:rPr>
-              <w:t xml:space="preserve">138606 (67)</w:t>
+              <w:t xml:space="preserve">144870 (66)</w:t>
             </w:r>
           </w:p>
         </w:tc>
@@ -4949,7 +4949,7 @@
                 <w:szCs w:val="24"/>
                 <w:color w:val="000000"/>
               </w:rPr>
-              <w:t xml:space="preserve">13712 (7)</w:t>
+              <w:t xml:space="preserve">40216 (18)</w:t>
             </w:r>
           </w:p>
         </w:tc>
@@ -5010,7 +5010,7 @@
                 <w:szCs w:val="24"/>
                 <w:color w:val="000000"/>
               </w:rPr>
-              <w:t xml:space="preserve">3841 (25)</w:t>
+              <w:t xml:space="preserve">1444 (9)</w:t>
             </w:r>
           </w:p>
         </w:tc>
@@ -5038,7 +5038,7 @@
                 <w:szCs w:val="24"/>
                 <w:color w:val="000000"/>
               </w:rPr>
-              <w:t xml:space="preserve">10268 (66)</w:t>
+              <w:t xml:space="preserve">9884 (64)</w:t>
             </w:r>
           </w:p>
         </w:tc>
@@ -5066,7 +5066,7 @@
                 <w:szCs w:val="24"/>
                 <w:color w:val="000000"/>
               </w:rPr>
-              <w:t xml:space="preserve">1359 (9)</w:t>
+              <w:t xml:space="preserve">3809 (25)</w:t>
             </w:r>
           </w:p>
         </w:tc>
@@ -5094,7 +5094,7 @@
                 <w:szCs w:val="24"/>
                 <w:color w:val="000000"/>
               </w:rPr>
-              <w:t xml:space="preserve">0 (0)</w:t>
+              <w:t xml:space="preserve">331 (2)</w:t>
             </w:r>
           </w:p>
         </w:tc>
@@ -5155,7 +5155,7 @@
                 <w:szCs w:val="24"/>
                 <w:color w:val="000000"/>
               </w:rPr>
-              <w:t xml:space="preserve">1294 (2)</w:t>
+              <w:t xml:space="preserve">957 (2)</w:t>
             </w:r>
           </w:p>
         </w:tc>
@@ -5183,7 +5183,7 @@
                 <w:szCs w:val="24"/>
                 <w:color w:val="000000"/>
               </w:rPr>
-              <w:t xml:space="preserve">20829 (35)</w:t>
+              <w:t xml:space="preserve">8475 (14)</w:t>
             </w:r>
           </w:p>
         </w:tc>
@@ -5211,7 +5211,7 @@
                 <w:szCs w:val="24"/>
                 <w:color w:val="000000"/>
               </w:rPr>
-              <w:t xml:space="preserve">37336 (62)</w:t>
+              <w:t xml:space="preserve">42535 (71)</w:t>
             </w:r>
           </w:p>
         </w:tc>
@@ -5239,7 +5239,7 @@
                 <w:szCs w:val="24"/>
                 <w:color w:val="000000"/>
               </w:rPr>
-              <w:t xml:space="preserve">591 (1)</w:t>
+              <w:t xml:space="preserve">8083 (13)</w:t>
             </w:r>
           </w:p>
         </w:tc>
@@ -5300,7 +5300,7 @@
                 <w:szCs w:val="24"/>
                 <w:color w:val="000000"/>
               </w:rPr>
-              <w:t xml:space="preserve">144 (0)</w:t>
+              <w:t xml:space="preserve">23 (0)</w:t>
             </w:r>
           </w:p>
         </w:tc>
@@ -5328,7 +5328,7 @@
                 <w:szCs w:val="24"/>
                 <w:color w:val="000000"/>
               </w:rPr>
-              <w:t xml:space="preserve">9680 (19)</w:t>
+              <w:t xml:space="preserve">3614 (6)</w:t>
             </w:r>
           </w:p>
         </w:tc>
@@ -5356,7 +5356,7 @@
                 <w:szCs w:val="24"/>
                 <w:color w:val="000000"/>
               </w:rPr>
-              <w:t xml:space="preserve">40040 (80)</w:t>
+              <w:t xml:space="preserve">39683 (70)</w:t>
             </w:r>
           </w:p>
         </w:tc>
@@ -5384,7 +5384,7 @@
                 <w:szCs w:val="24"/>
                 <w:color w:val="000000"/>
               </w:rPr>
-              <w:t xml:space="preserve">419 (1)</w:t>
+              <w:t xml:space="preserve">13719 (24)</w:t>
             </w:r>
           </w:p>
         </w:tc>
@@ -5445,7 +5445,7 @@
                 <w:szCs w:val="24"/>
                 <w:color w:val="000000"/>
               </w:rPr>
-              <w:t xml:space="preserve">2 (0)</w:t>
+              <w:t xml:space="preserve">25 (0)</w:t>
             </w:r>
           </w:p>
         </w:tc>
@@ -5473,7 +5473,7 @@
                 <w:szCs w:val="24"/>
                 <w:color w:val="000000"/>
               </w:rPr>
-              <w:t xml:space="preserve">1905 (7)</w:t>
+              <w:t xml:space="preserve">1553 (5)</w:t>
             </w:r>
           </w:p>
         </w:tc>
@@ -5501,7 +5501,7 @@
                 <w:szCs w:val="24"/>
                 <w:color w:val="000000"/>
               </w:rPr>
-              <w:t xml:space="preserve">21068 (74)</w:t>
+              <w:t xml:space="preserve">22274 (77)</w:t>
             </w:r>
           </w:p>
         </w:tc>
@@ -5529,7 +5529,7 @@
                 <w:szCs w:val="24"/>
                 <w:color w:val="000000"/>
               </w:rPr>
-              <w:t xml:space="preserve">5574 (20)</w:t>
+              <w:t xml:space="preserve">4949 (17)</w:t>
             </w:r>
           </w:p>
         </w:tc>
@@ -5590,7 +5590,7 @@
                 <w:szCs w:val="24"/>
                 <w:color w:val="000000"/>
               </w:rPr>
-              <w:t xml:space="preserve">2 (0)</w:t>
+              <w:t xml:space="preserve">1 (0)</w:t>
             </w:r>
           </w:p>
         </w:tc>
@@ -5618,7 +5618,7 @@
                 <w:szCs w:val="24"/>
                 <w:color w:val="000000"/>
               </w:rPr>
-              <w:t xml:space="preserve">901 (3)</w:t>
+              <w:t xml:space="preserve">1083 (3)</w:t>
             </w:r>
           </w:p>
         </w:tc>
@@ -5646,7 +5646,7 @@
                 <w:szCs w:val="24"/>
                 <w:color w:val="000000"/>
               </w:rPr>
-              <w:t xml:space="preserve">27061 (78)</w:t>
+              <w:t xml:space="preserve">26127 (68)</w:t>
             </w:r>
           </w:p>
         </w:tc>
@@ -5674,7 +5674,7 @@
                 <w:szCs w:val="24"/>
                 <w:color w:val="000000"/>
               </w:rPr>
-              <w:t xml:space="preserve">6737 (19)</w:t>
+              <w:t xml:space="preserve">11128 (29)</w:t>
             </w:r>
           </w:p>
         </w:tc>
@@ -5735,7 +5735,7 @@
                 <w:szCs w:val="24"/>
                 <w:color w:val="000000"/>
               </w:rPr>
-              <w:t xml:space="preserve">1594 (9)</w:t>
+              <w:t xml:space="preserve">1775 (10)</w:t>
             </w:r>
           </w:p>
         </w:tc>
@@ -5763,7 +5763,7 @@
                 <w:szCs w:val="24"/>
                 <w:color w:val="000000"/>
               </w:rPr>
-              <w:t xml:space="preserve">4433 (24)</w:t>
+              <w:t xml:space="preserve">3936 (22)</w:t>
             </w:r>
           </w:p>
         </w:tc>
@@ -5791,7 +5791,7 @@
                 <w:szCs w:val="24"/>
                 <w:color w:val="000000"/>
               </w:rPr>
-              <w:t xml:space="preserve">11742 (65)</w:t>
+              <w:t xml:space="preserve">10443 (58)</w:t>
             </w:r>
           </w:p>
         </w:tc>
@@ -5819,7 +5819,7 @@
                 <w:szCs w:val="24"/>
                 <w:color w:val="000000"/>
               </w:rPr>
-              <w:t xml:space="preserve">391 (2)</w:t>
+              <w:t xml:space="preserve">2006 (11)</w:t>
             </w:r>
           </w:p>
         </w:tc>
@@ -7669,14 +7669,10 @@
     </w:p>
     <w:p>
       <w:pPr>
-        <w:pStyle w:val="Compact"/>
-        <w:numPr>
-          <w:numId w:val="1004"/>
-          <w:ilvl w:val="0"/>
-        </w:numPr>
-      </w:pPr>
-      <w:r>
-        <w:t xml:space="preserve">Classification, prioritization, Figures</w:t>
+        <w:pStyle w:val="FirstParagraph"/>
+      </w:pPr>
+      <w:r>
+        <w:t xml:space="preserve">Application of the landscape model to the San Gabriel River watershed and engagement with a stakeholder group demonstrated how the results can be used to locally prioritize actions for different stream reaches. About 750 reaches in the SGR were identified and classified from NHDPlus, of which 10% were visited for bioassessment sampling. CSCI scores ranged from 0.2 to 1.23 consistent with heavy urban development in the lower watershed and open land use at higher elevation in the upper watershed (Figure</w:t>
       </w:r>
       <w:r>
         <w:t xml:space="preserve"> </w:t>
@@ -7685,13 +7681,50 @@
         <w:t xml:space="preserve">7</w:t>
       </w:r>
       <w:r>
-        <w:t xml:space="preserve">,</w:t>
+        <w:t xml:space="preserve">). Application of the landscape model results to the CSCI scores provided a context of expectations consistent with the strong land use gradient in the watershed. Stream reaches in the upper watershed were a mix of likely and possibly unconstrained, whereas almost all stream reaches in the lower watersehd were classified as likely constrained. Several reaches in the lower watershed had ranges that were left-skewed toward very low CSCI scores consistent with extreme landscape pressures.</w:t>
+      </w:r>
+    </w:p>
+    <w:p>
+      <w:pPr>
+        <w:pStyle w:val="BodyText"/>
+      </w:pPr>
+      <w:r>
+        <w:t xml:space="preserve">Most of the sampling stations in the SGR watershed were within the expected ranges of CSCI scores for the defined stream classes (top row, Figure</w:t>
       </w:r>
       <w:r>
         <w:t xml:space="preserve"> </w:t>
       </w:r>
       <w:r>
         <w:t xml:space="preserve">8</w:t>
+      </w:r>
+      <w:r>
+        <w:t xml:space="preserve">). Using a hypothetical CSCI threshold of 0.79 and a relatively certain range of expected scores from the 5th to the 95th percentile of the model predictions, only three sites were under scoring (two likely unconstrained and one likely constrained) and two sites were over scoring (both likely constrained). One of the under scoring sites was below the hypothetical CSCI threshold. None of the remaining sites in both possibly and likely classes were above or below the chosen CSCI threshold for the given class.</w:t>
+      </w:r>
+    </w:p>
+    <w:p>
+      <w:pPr>
+        <w:pStyle w:val="BodyText"/>
+      </w:pPr>
+      <w:r>
+        <w:t xml:space="preserve">The three priority management actions (investigate, protect, restore) identified by the stakeholder group were ranked from low, medium, to high for each potential reach type (Figure</w:t>
+      </w:r>
+      <w:r>
+        <w:t xml:space="preserve"> </w:t>
+      </w:r>
+      <w:r>
+        <w:t xml:space="preserve">9</w:t>
+      </w:r>
+      <w:r>
+        <w:t xml:space="preserve">). High priority recommendations were generally given to over and under scoring sites in likely unconstrained reaches or those below the hypothetical threshold with possibly uncontraind classification. Low priority actions were most often recommended for possibly and likely constrained sites, or no action was recommended where it was assumed baseline monitoring and maintenance was sufficient. Recommended actions to investigate were more common for both over scoring and under scoring sites, protect was more common at over scoring sites, and restore was more common at under scoring sites. A clear distinction between low and high priority actions was observed on the watershed map (bottom, Figure</w:t>
+      </w:r>
+      <w:r>
+        <w:t xml:space="preserve"> </w:t>
+      </w:r>
+      <w:r>
+        <w:t xml:space="preserve">8</w:t>
+      </w:r>
+      <w:r>
+        <w:t xml:space="preserve">). Sites in the lower watershed were low priority if an action was recommended, whereas the four high priority sites were in the upper watershed. Several sites that were scoring as expected for likely and possibly unconstrained reaches in the upper watershed were recommended as medium priority for protection.</w:t>
       </w:r>
     </w:p>
     <w:p>
@@ -7891,7 +7924,7 @@
       <w:pPr>
         <w:pStyle w:val="Compact"/>
         <w:numPr>
-          <w:numId w:val="1005"/>
+          <w:numId w:val="1004"/>
           <w:ilvl w:val="0"/>
         </w:numPr>
       </w:pPr>
@@ -7997,7 +8030,7 @@
       <w:pPr>
         <w:pStyle w:val="Compact"/>
         <w:numPr>
-          <w:numId w:val="1006"/>
+          <w:numId w:val="1005"/>
           <w:ilvl w:val="0"/>
         </w:numPr>
       </w:pPr>
@@ -8079,7 +8112,7 @@
     <w:p>
       <w:pPr>
         <w:numPr>
-          <w:numId w:val="1007"/>
+          <w:numId w:val="1006"/>
           <w:ilvl w:val="0"/>
         </w:numPr>
       </w:pPr>
@@ -8090,7 +8123,7 @@
     <w:p>
       <w:pPr>
         <w:numPr>
-          <w:numId w:val="1007"/>
+          <w:numId w:val="1006"/>
           <w:ilvl w:val="0"/>
         </w:numPr>
       </w:pPr>
@@ -9366,12 +9399,99 @@
       <w:pPr>
         <w:pStyle w:val="Compact"/>
         <w:numPr>
-          <w:numId w:val="1008"/>
+          <w:numId w:val="1007"/>
           <w:ilvl w:val="0"/>
         </w:numPr>
       </w:pPr>
       <w:r>
         <w:t xml:space="preserve">What is the value of identifying constrained channels?</w:t>
+      </w:r>
+    </w:p>
+    <w:p>
+      <w:pPr>
+        <w:pStyle w:val="Compact"/>
+        <w:numPr>
+          <w:numId w:val="1008"/>
+          <w:ilvl w:val="1"/>
+        </w:numPr>
+      </w:pPr>
+      <w:r>
+        <w:t xml:space="preserve">Identification of constrained channels allows us to determine how best to spend limited resources and to focus on reaches where we have a decent chance of improving the biological condition.</w:t>
+      </w:r>
+    </w:p>
+    <w:p>
+      <w:pPr>
+        <w:pStyle w:val="Compact"/>
+        <w:numPr>
+          <w:numId w:val="1008"/>
+          <w:ilvl w:val="1"/>
+        </w:numPr>
+      </w:pPr>
+      <w:r>
+        <w:t xml:space="preserve">Use of more data to develop context of assessment</w:t>
+      </w:r>
+    </w:p>
+    <w:p>
+      <w:pPr>
+        <w:pStyle w:val="Compact"/>
+        <w:numPr>
+          <w:numId w:val="1008"/>
+          <w:ilvl w:val="1"/>
+        </w:numPr>
+      </w:pPr>
+      <w:r>
+        <w:t xml:space="preserve">Targeted management for desired outcomes</w:t>
+      </w:r>
+    </w:p>
+    <w:p>
+      <w:pPr>
+        <w:pStyle w:val="Compact"/>
+        <w:numPr>
+          <w:numId w:val="1008"/>
+          <w:ilvl w:val="1"/>
+        </w:numPr>
+      </w:pPr>
+      <w:r>
+        <w:t xml:space="preserve">Informing decisions about future monitoring (i.e., prioritize future monitoring locations)</w:t>
+      </w:r>
+    </w:p>
+    <w:p>
+      <w:pPr>
+        <w:pStyle w:val="Compact"/>
+        <w:numPr>
+          <w:numId w:val="1008"/>
+          <w:ilvl w:val="1"/>
+        </w:numPr>
+      </w:pPr>
+      <w:r>
+        <w:t xml:space="preserve">Listing implications, perhaps with a subheader,</w:t>
+      </w:r>
+      <w:r>
+        <w:t xml:space="preserve"> </w:t>
+      </w:r>
+      <w:r>
+        <w:t xml:space="preserve">“</w:t>
+      </w:r>
+      <w:r>
+        <w:t xml:space="preserve">Implications for determining biological impairments</w:t>
+      </w:r>
+      <w:r>
+        <w:t xml:space="preserve">”</w:t>
+      </w:r>
+      <w:r>
+        <w:t xml:space="preserve">. We should enlist Chad to help with this—after presenting him with LACSD’s proposal.</w:t>
+      </w:r>
+    </w:p>
+    <w:p>
+      <w:pPr>
+        <w:pStyle w:val="Compact"/>
+        <w:numPr>
+          <w:numId w:val="1007"/>
+          <w:ilvl w:val="0"/>
+        </w:numPr>
+      </w:pPr>
+      <w:r>
+        <w:t xml:space="preserve">What is useful about our approach compared to alternatives?</w:t>
       </w:r>
     </w:p>
     <w:p>
@@ -9383,7 +9503,7 @@
         </w:numPr>
       </w:pPr>
       <w:r>
-        <w:t xml:space="preserve">Identification of constrained channels allows us to determine how best to spend limited resources and to focus on reaches where we have a decent chance of improving the biological condition.</w:t>
+        <w:t xml:space="preserve">Field-based methods to identify constrained channels vs. landscape modelling</w:t>
       </w:r>
     </w:p>
     <w:p>
@@ -9395,7 +9515,7 @@
         </w:numPr>
       </w:pPr>
       <w:r>
-        <w:t xml:space="preserve">Use of more data to develop context of assessment</w:t>
+        <w:t xml:space="preserve">Related directly to biological condition and regulatory standards</w:t>
       </w:r>
     </w:p>
     <w:p>
@@ -9407,58 +9527,19 @@
         </w:numPr>
       </w:pPr>
       <w:r>
-        <w:t xml:space="preserve">Targeted management for desired outcomes</w:t>
+        <w:t xml:space="preserve">Results are widely corraborated by other landscape studies - land use is big determinant of macroinvert assemblage</w:t>
       </w:r>
     </w:p>
     <w:p>
       <w:pPr>
         <w:pStyle w:val="Compact"/>
         <w:numPr>
-          <w:numId w:val="1009"/>
-          <w:ilvl w:val="1"/>
-        </w:numPr>
-      </w:pPr>
-      <w:r>
-        <w:t xml:space="preserve">Informing decisions about future monitoring (i.e., prioritize future monitoring locations)</w:t>
-      </w:r>
-    </w:p>
-    <w:p>
-      <w:pPr>
-        <w:pStyle w:val="Compact"/>
-        <w:numPr>
-          <w:numId w:val="1009"/>
-          <w:ilvl w:val="1"/>
-        </w:numPr>
-      </w:pPr>
-      <w:r>
-        <w:t xml:space="preserve">Listing implications, perhaps with a subheader,</w:t>
-      </w:r>
-      <w:r>
-        <w:t xml:space="preserve"> </w:t>
-      </w:r>
-      <w:r>
-        <w:t xml:space="preserve">“</w:t>
-      </w:r>
-      <w:r>
-        <w:t xml:space="preserve">Implications for determining biological impairments</w:t>
-      </w:r>
-      <w:r>
-        <w:t xml:space="preserve">”</w:t>
-      </w:r>
-      <w:r>
-        <w:t xml:space="preserve">. We should enlist Chad to help with this—after presenting him with LACSD’s proposal.</w:t>
-      </w:r>
-    </w:p>
-    <w:p>
-      <w:pPr>
-        <w:pStyle w:val="Compact"/>
-        <w:numPr>
-          <w:numId w:val="1008"/>
+          <w:numId w:val="1007"/>
           <w:ilvl w:val="0"/>
         </w:numPr>
       </w:pPr>
       <w:r>
-        <w:t xml:space="preserve">What is useful about our approach compared to alternatives?</w:t>
+        <w:t xml:space="preserve">What contributed to our success in defining priorities?</w:t>
       </w:r>
     </w:p>
     <w:p>
@@ -9470,7 +9551,7 @@
         </w:numPr>
       </w:pPr>
       <w:r>
-        <w:t xml:space="preserve">Field-based methods to identify constrained channels vs. landscape modelling</w:t>
+        <w:t xml:space="preserve">Stakeholder involvement guided process, contributed to achieving goals</w:t>
       </w:r>
     </w:p>
     <w:p>
@@ -9482,31 +9563,19 @@
         </w:numPr>
       </w:pPr>
       <w:r>
-        <w:t xml:space="preserve">Related directly to biological condition and regulatory standards</w:t>
+        <w:t xml:space="preserve">An interactive/iterative approach was used - we provided tools to facilitate (web apps) and we did not assume priorities</w:t>
       </w:r>
     </w:p>
     <w:p>
       <w:pPr>
         <w:pStyle w:val="Compact"/>
         <w:numPr>
-          <w:numId w:val="1010"/>
-          <w:ilvl w:val="1"/>
-        </w:numPr>
-      </w:pPr>
-      <w:r>
-        <w:t xml:space="preserve">Results are widely corraborated by other landscape studies - land use is big determinant of macroinvert assemblage</w:t>
-      </w:r>
-    </w:p>
-    <w:p>
-      <w:pPr>
-        <w:pStyle w:val="Compact"/>
-        <w:numPr>
-          <w:numId w:val="1008"/>
+          <w:numId w:val="1007"/>
           <w:ilvl w:val="0"/>
         </w:numPr>
       </w:pPr>
       <w:r>
-        <w:t xml:space="preserve">What contributed to our success in defining priorities?</w:t>
+        <w:t xml:space="preserve">Caveats of our aproach</w:t>
       </w:r>
     </w:p>
     <w:p>
@@ -9518,7 +9587,7 @@
         </w:numPr>
       </w:pPr>
       <w:r>
-        <w:t xml:space="preserve">Stakeholder involvement guided process, contributed to achieving goals</w:t>
+        <w:t xml:space="preserve">This analysis doesn’t truly tell us if a site can be fixed or if the conditions are truly constrained (key message, need to mention in intro)</w:t>
       </w:r>
     </w:p>
     <w:p>
@@ -9530,19 +9599,55 @@
         </w:numPr>
       </w:pPr>
       <w:r>
-        <w:t xml:space="preserve">An interactive/iterative approach was used - we provided tools to facilitate (web apps) and we did not assume priorities</w:t>
+        <w:t xml:space="preserve">What do priorities really mean? Depends on your interests, needs, values, etc.</w:t>
       </w:r>
     </w:p>
     <w:p>
       <w:pPr>
         <w:pStyle w:val="Compact"/>
         <w:numPr>
-          <w:numId w:val="1008"/>
+          <w:numId w:val="1011"/>
+          <w:ilvl w:val="1"/>
+        </w:numPr>
+      </w:pPr>
+      <w:r>
+        <w:t xml:space="preserve">Constrained may not always mean constrained - CSCI vs other biological indicators</w:t>
+      </w:r>
+    </w:p>
+    <w:p>
+      <w:pPr>
+        <w:pStyle w:val="Compact"/>
+        <w:numPr>
+          <w:numId w:val="1011"/>
+          <w:ilvl w:val="1"/>
+        </w:numPr>
+      </w:pPr>
+      <w:r>
+        <w:t xml:space="preserve">Site-specific approaches are warranted in certain cases</w:t>
+      </w:r>
+    </w:p>
+    <w:p>
+      <w:pPr>
+        <w:pStyle w:val="Compact"/>
+        <w:numPr>
+          <w:numId w:val="1011"/>
+          <w:ilvl w:val="1"/>
+        </w:numPr>
+      </w:pPr>
+      <w:r>
+        <w:t xml:space="preserve">Changing certainty or CSCI treshold - mechanistic effects and implications. Don’t cook the books.</w:t>
+      </w:r>
+    </w:p>
+    <w:p>
+      <w:pPr>
+        <w:pStyle w:val="Compact"/>
+        <w:numPr>
+          <w:numId w:val="1007"/>
           <w:ilvl w:val="0"/>
         </w:numPr>
       </w:pPr>
       <w:r>
-        <w:t xml:space="preserve">Caveats of our aproach</w:t>
+        <w:t xml:space="preserve">Future work</w:t>
       </w:r>
     </w:p>
     <w:p>
@@ -9554,7 +9659,7 @@
         </w:numPr>
       </w:pPr>
       <w:r>
-        <w:t xml:space="preserve">This analysis doesn’t truly tell us if a site can be fixed or if the conditions are truly constrained (key message, need to mention in intro)</w:t>
+        <w:t xml:space="preserve">Ability to link with other assessment tools besides CSCI</w:t>
       </w:r>
     </w:p>
     <w:p>
@@ -9566,7 +9671,7 @@
         </w:numPr>
       </w:pPr>
       <w:r>
-        <w:t xml:space="preserve">What do priorities really mean? Depends on your interests, needs, values, etc.</w:t>
+        <w:t xml:space="preserve">Link with engineered channels study</w:t>
       </w:r>
     </w:p>
     <w:p>
@@ -9578,7 +9683,7 @@
         </w:numPr>
       </w:pPr>
       <w:r>
-        <w:t xml:space="preserve">Constrained may not always mean constrained - CSCI vs other biological indicators</w:t>
+        <w:t xml:space="preserve">Priorities statewide</w:t>
       </w:r>
     </w:p>
     <w:p>
@@ -9586,78 +9691,6 @@
         <w:pStyle w:val="Compact"/>
         <w:numPr>
           <w:numId w:val="1012"/>
-          <w:ilvl w:val="1"/>
-        </w:numPr>
-      </w:pPr>
-      <w:r>
-        <w:t xml:space="preserve">Site-specific approaches are warranted in certain cases</w:t>
-      </w:r>
-    </w:p>
-    <w:p>
-      <w:pPr>
-        <w:pStyle w:val="Compact"/>
-        <w:numPr>
-          <w:numId w:val="1012"/>
-          <w:ilvl w:val="1"/>
-        </w:numPr>
-      </w:pPr>
-      <w:r>
-        <w:t xml:space="preserve">Changing certainty or CSCI treshold - mechanistic effects and implications. Don’t cook the books.</w:t>
-      </w:r>
-    </w:p>
-    <w:p>
-      <w:pPr>
-        <w:pStyle w:val="Compact"/>
-        <w:numPr>
-          <w:numId w:val="1008"/>
-          <w:ilvl w:val="0"/>
-        </w:numPr>
-      </w:pPr>
-      <w:r>
-        <w:t xml:space="preserve">Future work</w:t>
-      </w:r>
-    </w:p>
-    <w:p>
-      <w:pPr>
-        <w:pStyle w:val="Compact"/>
-        <w:numPr>
-          <w:numId w:val="1013"/>
-          <w:ilvl w:val="1"/>
-        </w:numPr>
-      </w:pPr>
-      <w:r>
-        <w:t xml:space="preserve">Ability to link with other assessment tools besides CSCI</w:t>
-      </w:r>
-    </w:p>
-    <w:p>
-      <w:pPr>
-        <w:pStyle w:val="Compact"/>
-        <w:numPr>
-          <w:numId w:val="1013"/>
-          <w:ilvl w:val="1"/>
-        </w:numPr>
-      </w:pPr>
-      <w:r>
-        <w:t xml:space="preserve">Link with engineered channels study</w:t>
-      </w:r>
-    </w:p>
-    <w:p>
-      <w:pPr>
-        <w:pStyle w:val="Compact"/>
-        <w:numPr>
-          <w:numId w:val="1013"/>
-          <w:ilvl w:val="1"/>
-        </w:numPr>
-      </w:pPr>
-      <w:r>
-        <w:t xml:space="preserve">Priorities statewide</w:t>
-      </w:r>
-    </w:p>
-    <w:p>
-      <w:pPr>
-        <w:pStyle w:val="Compact"/>
-        <w:numPr>
-          <w:numId w:val="1013"/>
           <w:ilvl w:val="1"/>
         </w:numPr>
       </w:pPr>
@@ -11246,9 +11279,6 @@
     <w:abstractNumId w:val="991"/>
   </w:num>
   <w:num w:numId="1012">
-    <w:abstractNumId w:val="991"/>
-  </w:num>
-  <w:num w:numId="1013">
     <w:abstractNumId w:val="991"/>
   </w:num>
 </w:numbering>

</xml_diff>

<commit_message>
working on methods restructure, sgr last
</commit_message>
<xml_diff>
--- a/manuscript/manu_draft.docx
+++ b/manuscript/manu_draft.docx
@@ -403,7 +403,7 @@
         <w:pStyle w:val="FirstParagraph"/>
       </w:pPr>
       <w:r>
-        <w:t xml:space="preserve">Version Date: Tue Jun 12 11:55:11 2018 -0700</w:t>
+        <w:t xml:space="preserve">Version Date: Tue Jun 12 14:53:13 2018 -0700</w:t>
       </w:r>
     </w:p>
     <w:p>
@@ -421,7 +421,7 @@
         <w:pStyle w:val="FirstParagraph"/>
       </w:pPr>
       <w:r>
-        <w:t xml:space="preserve">Some management goals may be impractical with limited resources, particularly in streams where large-scale changes on the landscape (e.g., urbanization) impose constraints on the upper limit of biological integrity. A statewide landscape model was developed that provides context for a macroinvertebrate-based bioasssessment index by predicting a range of expectations that are typical at a site for the observed level of landscape alteration. With this approach, sites can be described as over- or under-scoring relative to an expectatation that is determined by landscape constraints on biological condition. A regional application of the landscape model was used to classify sites and prioritize different management actions by a local stakeholder group of regulators, dischargers, stormwater agencies, and environmental advocates from the San Gabriel River watershed (Los Angeles County, California). Stakeholder decisions were facilitated with the Stream Classification and Priority Explorer (SCAPE) tool that compares observed bioassessment scores with expectations from the landscape model to rapidly identify reaches that are scoring better or worse than expected. Of the 71 sites in the watershed where bioassessment occurred, over half (58%) were found to be constrained by landscape, of which nine were assigned a medium priority for further investigation by the stakeholder group. Similarly, 30% of sites were unconstrained and assigned medium or high priorities for enhanced protection or restoration depending on whether a site was scoring better or worse than expected. A clear gradient from the upper to lower watershed was observed in land use that was consistent with the model predictions, where landscape constraints were more common in the heavily urbanized lower watershed. Interaction with the local stakeholder group was critical in connecting landscape models with observed data to help set management goals appropriate for the region. The availability of geospatial and bioassessment data at the national level suggests that these tools can easily be applied to inform management decisions at other locations where biological indices are used to assess environmental condition.</w:t>
+        <w:t xml:space="preserve">Some management goals may be impractical with limited resources, particularly in streams where large-scale changes on the landscape (e.g., urbanization) impose constraints on the upper limit of biological integrity. A statewide landscape model was developed that provides context for a macroinvertebrate-based bioasssessment index by predicting a range of expectations that are typical at a site for the observed level of landscape alteration. With this approach, sites can be described as over- or under-scoring relative to an expectatation that is determined by landscape constraints on biological condition. A regional application of the landscape model was used to classify sites and prioritize different management actions by a local stakeholder group of regulators, dischargers, stormwater agencies, and environmental advocates from the San Gabriel River watershed (Los Angeles County, California). Stakeholder decisions were facilitated with the Stream Classification and Priority Explorer (SCAPE) tool that compares observed bioassessment scores with expectations from the landscape model to rapidly identify reaches that are scoring better or worse than expected. Of the 71 sites in the watershed where bioassessment occurred, over half (58%) were found to be constrained by landscape, of which nine were assigned a medium priority for further investigation by the stakeholder group. Similarly, 30% of sites were unconstrained and assigned medium or high priorities for enhanced protection or restoration depending on whether a site was scoring better or worse than expected. A clear gradient from the upper to lower watershed was observed in land use that was consistent with the model predictions, where landscape constraints were more common in the heavily urbanized lower watershed. Interaction with the local stakeholder group was critical in connecting the landscape model with observed data to help set management goals appropriate for the region. The availability of geospatial and bioassessment data at the national level suggests that these tools can easily be applied to inform management decisions at other locations where biological indices are used to assess environmental condition.</w:t>
       </w:r>
     </w:p>
     <w:p>
@@ -521,7 +521,7 @@
         <w:pStyle w:val="BodyText"/>
       </w:pPr>
       <w:r>
-        <w:t xml:space="preserve">The application of bioassessment data to inform management requires understanding the effects of multiple stressors acting at local or catchment scales</w:t>
+        <w:t xml:space="preserve">The application of bioassessment data to inform management requires understanding the effects of multiple stressors acting at local, catchment, or watershed scales</w:t>
       </w:r>
       <w:r>
         <w:t xml:space="preserve"> </w:t>
@@ -1076,7 +1076,7 @@
         <w:pStyle w:val="FirstParagraph"/>
       </w:pPr>
       <w:r>
-        <w:t xml:space="preserve">Landscape models were developed for California using land use data, stream hydrography, and biological assessments. California covers 424,000 km</w:t>
+        <w:t xml:space="preserve">The landscape model was developed for California using land use data, stream hydrography, and biological assessments. California covers 424,000 km</w:t>
       </w:r>
       <m:oMath>
         <m:sSup>
@@ -1326,9 +1326,9 @@
       <w:pPr>
         <w:pStyle w:val="Heading2"/>
       </w:pPr>
-      <w:bookmarkStart w:id="34" w:name="building-and-validating-landscape-models"/>
-      <w:r>
-        <w:t xml:space="preserve">Building and validating landscape models</w:t>
+      <w:bookmarkStart w:id="34" w:name="building-and-validating-the-landscape-model"/>
+      <w:r>
+        <w:t xml:space="preserve">Building and validating the landscape model</w:t>
       </w:r>
       <w:bookmarkEnd w:id="34"/>
     </w:p>
@@ -1369,7 +1369,7 @@
         <w:t xml:space="preserve">1</w:t>
       </w:r>
       <w:r>
-        <w:t xml:space="preserve">). These variables were chosen specifically to model scores only in relation to long-term constraints on biological condition that are not easily controlled by management actions or where costs to mitigate are likely to be excessive. The remainder of the variation in scores not related to to these landscape constraints could be attributed to additional, unmeasured environmental variables that influence stream biointegrity. In other words, deviation of observed scores from the model predictions were considered diagnostic of variation not related to landscape effects.</w:t>
+        <w:t xml:space="preserve">). These variables were chosen specifically to model scores only in relation to long-term constraints on biological condition that are typically beyond the scope of management intervention or where costs to mitigate are likely to be prohibitive. The remainder of the variation in scores not related to to these landscape constraints could be attributed to additional, unmeasured environmental variables that influence stream biointegrity. Deviation of observed scores from the model predictions were considered diagnostic of variation not related to landscape effects, although deviations could also be attributed to model error. The predictive performance of the models is described below.</w:t>
       </w:r>
     </w:p>
     <w:p>
@@ -1414,7 +1414,109 @@
         <w:t xml:space="preserve">)</w:t>
       </w:r>
       <w:r>
-        <w:t xml:space="preserve">. Quantile models evaluate the conditional response across the range of values that are expected, such as the lower and upper percentiles of the distribution, as compared to only the mean response with conventional models</w:t>
+        <w:t xml:space="preserve">. Random forests are an ensemble learning approach to predictive modelling that aggregates information from a large number of regression trees and have been used extensively in bioassessment applications</w:t>
+      </w:r>
+      <w:r>
+        <w:t xml:space="preserve"> </w:t>
+      </w:r>
+      <w:r>
+        <w:t xml:space="preserve">(Carlisle, Falcone, and Meador</w:t>
+      </w:r>
+      <w:r>
+        <w:t xml:space="preserve"> </w:t>
+      </w:r>
+      <w:hyperlink w:anchor="ref-Carlisle09">
+        <w:r>
+          <w:rPr>
+            <w:rStyle w:val="Hyperlink"/>
+          </w:rPr>
+          <w:t xml:space="preserve">2009</w:t>
+        </w:r>
+      </w:hyperlink>
+      <w:r>
+        <w:t xml:space="preserve">; Chen et al.</w:t>
+      </w:r>
+      <w:r>
+        <w:t xml:space="preserve"> </w:t>
+      </w:r>
+      <w:hyperlink w:anchor="ref-Chen14">
+        <w:r>
+          <w:rPr>
+            <w:rStyle w:val="Hyperlink"/>
+          </w:rPr>
+          <w:t xml:space="preserve">2014</w:t>
+        </w:r>
+      </w:hyperlink>
+      <w:r>
+        <w:t xml:space="preserve">; Mazor et al.</w:t>
+      </w:r>
+      <w:r>
+        <w:t xml:space="preserve"> </w:t>
+      </w:r>
+      <w:hyperlink w:anchor="ref-Mazor16">
+        <w:r>
+          <w:rPr>
+            <w:rStyle w:val="Hyperlink"/>
+          </w:rPr>
+          <w:t xml:space="preserve">2016</w:t>
+        </w:r>
+      </w:hyperlink>
+      <w:r>
+        <w:t xml:space="preserve">; Fox et al.</w:t>
+      </w:r>
+      <w:r>
+        <w:t xml:space="preserve"> </w:t>
+      </w:r>
+      <w:hyperlink w:anchor="ref-Fox17">
+        <w:r>
+          <w:rPr>
+            <w:rStyle w:val="Hyperlink"/>
+          </w:rPr>
+          <w:t xml:space="preserve">2017</w:t>
+        </w:r>
+      </w:hyperlink>
+      <w:r>
+        <w:t xml:space="preserve">)</w:t>
+      </w:r>
+      <w:r>
+        <w:t xml:space="preserve">. Random forest models provide robust predictions by evaluating complex, non-linear relationships and interactions between variables relative to more commonly-used modelling approaches</w:t>
+      </w:r>
+      <w:r>
+        <w:t xml:space="preserve"> </w:t>
+      </w:r>
+      <w:r>
+        <w:t xml:space="preserve">(Breiman</w:t>
+      </w:r>
+      <w:r>
+        <w:t xml:space="preserve"> </w:t>
+      </w:r>
+      <w:hyperlink w:anchor="ref-Breiman01">
+        <w:r>
+          <w:rPr>
+            <w:rStyle w:val="Hyperlink"/>
+          </w:rPr>
+          <w:t xml:space="preserve">2001</w:t>
+        </w:r>
+      </w:hyperlink>
+      <w:r>
+        <w:t xml:space="preserve">; Hastie, Tibshirani, and Friedman</w:t>
+      </w:r>
+      <w:r>
+        <w:t xml:space="preserve"> </w:t>
+      </w:r>
+      <w:hyperlink w:anchor="ref-Hastie09">
+        <w:r>
+          <w:rPr>
+            <w:rStyle w:val="Hyperlink"/>
+          </w:rPr>
+          <w:t xml:space="preserve">2009</w:t>
+        </w:r>
+      </w:hyperlink>
+      <w:r>
+        <w:t xml:space="preserve">)</w:t>
+      </w:r>
+      <w:r>
+        <w:t xml:space="preserve">. Quantile models, such as quantile regression forests, evaluate the conditional response across the range of values that are expected, in contrast to conventional models that provide only an estimate of the mean response</w:t>
       </w:r>
       <w:r>
         <w:t xml:space="preserve"> </w:t>
@@ -1437,41 +1539,155 @@
         <w:t xml:space="preserve">)</w:t>
       </w:r>
       <w:r>
-        <w:t xml:space="preserve">. This allows use of model predictions to describe where bioassessment targets are unlikely to be met or where streams are unlikely to be impacted by placing bounds on the range of expectations relative to landscape constraints. Random forest models also provide robust predictions by evaluating different subsets of observations from random splits of the predictor variables. The final predictions are the averaged response across several models. These models have been used extensively in bioassessment applications</w:t>
-      </w:r>
-      <w:r>
-        <w:t xml:space="preserve"> </w:t>
-      </w:r>
-      <w:r>
-        <w:t xml:space="preserve">(Carlisle, Falcone, and Meador</w:t>
-      </w:r>
-      <w:r>
-        <w:t xml:space="preserve"> </w:t>
-      </w:r>
-      <w:hyperlink w:anchor="ref-Carlisle09">
-        <w:r>
-          <w:rPr>
-            <w:rStyle w:val="Hyperlink"/>
-          </w:rPr>
-          <w:t xml:space="preserve">2009</w:t>
-        </w:r>
-      </w:hyperlink>
-      <w:r>
-        <w:t xml:space="preserve">; Chen et al.</w:t>
-      </w:r>
-      <w:r>
-        <w:t xml:space="preserve"> </w:t>
-      </w:r>
-      <w:hyperlink w:anchor="ref-Chen14">
-        <w:r>
-          <w:rPr>
-            <w:rStyle w:val="Hyperlink"/>
-          </w:rPr>
-          <w:t xml:space="preserve">2014</w:t>
-        </w:r>
-      </w:hyperlink>
-      <w:r>
-        <w:t xml:space="preserve">; Mazor et al.</w:t>
+        <w:t xml:space="preserve">. This modelling approach allows use of predictions to describe where bioassessment targets are unlikely to be met or where streams are unlikely to be impacted by placing bounds on the range of expectations relative to landscape constraints. Quantile regression forests were used to predict CSCI scores in each stream reach from the 5th to the 95th percentiles of expectations at five percent intervals (i.e., 5th, 10th, etc.) up to the 45th and 55th percentiles.</w:t>
+      </w:r>
+    </w:p>
+    <w:p>
+      <w:pPr>
+        <w:pStyle w:val="BodyText"/>
+      </w:pPr>
+      <w:r>
+        <w:t xml:space="preserve">Calibration data for the landscape model was based on a random selection of 75% of monitoring stations with observed CSCI scores. The random selection was stratified by major regions in California (Figure</w:t>
+      </w:r>
+      <w:r>
+        <w:t xml:space="preserve"> </w:t>
+      </w:r>
+      <w:r>
+        <w:t xml:space="preserve">1</w:t>
+      </w:r>
+      <w:r>
+        <w:t xml:space="preserve">), with each further divided into quartiles based on watershed imperviousness. The stratification method was chosen to ensure sufficient representation of landscape gradients in each ecoregion. The remaining sites were used for model validation. Where multiple samples were available at a single site, one was selected at random for both calibration and validation purposes. Model performance was assessed for the statewide dataset and within each major region. Differences between observed CSCI scores and median predictions were evaluated using Pearson correlations and root mean squared errors (RMSE). Regression analysis between predicted and observed scores was used to assess potential bias based on intercept and slope values differing from 0 and 1, respectively.</w:t>
+      </w:r>
+    </w:p>
+    <w:p>
+      <w:pPr>
+        <w:pStyle w:val="Heading2"/>
+      </w:pPr>
+      <w:bookmarkStart w:id="35" w:name="statewide-application-of-the-landscape-model"/>
+      <w:r>
+        <w:t xml:space="preserve">Statewide application of the landscape model</w:t>
+      </w:r>
+      <w:bookmarkEnd w:id="35"/>
+    </w:p>
+    <w:p>
+      <w:pPr>
+        <w:pStyle w:val="FirstParagraph"/>
+      </w:pPr>
+      <w:r>
+        <w:t xml:space="preserve">We applied the landscape model statewide and in major regions of California to estimate the extent of streams in different constraint classes. Using the model results, each stream reach was assigned to one of four classes (Table</w:t>
+      </w:r>
+      <w:r>
+        <w:t xml:space="preserve"> </w:t>
+      </w:r>
+      <w:r>
+        <w:t xml:space="preserve">2</w:t>
+      </w:r>
+      <w:r>
+        <w:t xml:space="preserve">):</w:t>
+      </w:r>
+    </w:p>
+    <w:p>
+      <w:pPr>
+        <w:pStyle w:val="Compact"/>
+        <w:numPr>
+          <w:numId w:val="1001"/>
+          <w:ilvl w:val="0"/>
+        </w:numPr>
+      </w:pPr>
+      <w:r>
+        <w:t xml:space="preserve">Likely constrained</w:t>
+      </w:r>
+    </w:p>
+    <w:p>
+      <w:pPr>
+        <w:pStyle w:val="Compact"/>
+        <w:numPr>
+          <w:numId w:val="1001"/>
+          <w:ilvl w:val="0"/>
+        </w:numPr>
+      </w:pPr>
+      <w:r>
+        <w:t xml:space="preserve">Possibly constrained</w:t>
+      </w:r>
+    </w:p>
+    <w:p>
+      <w:pPr>
+        <w:pStyle w:val="Compact"/>
+        <w:numPr>
+          <w:numId w:val="1001"/>
+          <w:ilvl w:val="0"/>
+        </w:numPr>
+      </w:pPr>
+      <w:r>
+        <w:t xml:space="preserve">Possibly unconstrained</w:t>
+      </w:r>
+    </w:p>
+    <w:p>
+      <w:pPr>
+        <w:pStyle w:val="Compact"/>
+        <w:numPr>
+          <w:numId w:val="1001"/>
+          <w:ilvl w:val="0"/>
+        </w:numPr>
+      </w:pPr>
+      <w:r>
+        <w:t xml:space="preserve">Likely unconstrained</w:t>
+      </w:r>
+    </w:p>
+    <w:p>
+      <w:pPr>
+        <w:pStyle w:val="FirstParagraph"/>
+      </w:pPr>
+      <w:r>
+        <w:t xml:space="preserve">Classifications were based solely on the intersection of the modelled CSCI expectations at a reach with a chosen CSCI threshold, where expectations could be below, above, or overlapping the threshold. Two decision points were considered for their importance in defining reach classification:</w:t>
+      </w:r>
+    </w:p>
+    <w:p>
+      <w:pPr>
+        <w:pStyle w:val="Compact"/>
+        <w:numPr>
+          <w:numId w:val="1002"/>
+          <w:ilvl w:val="0"/>
+        </w:numPr>
+      </w:pPr>
+      <w:r>
+        <w:t xml:space="preserve">The selected range of CSCI expectations at a reach from the model(Figure</w:t>
+      </w:r>
+      <w:r>
+        <w:t xml:space="preserve"> </w:t>
+      </w:r>
+      <w:r>
+        <w:t xml:space="preserve">3</w:t>
+      </w:r>
+      <w:r>
+        <w:t xml:space="preserve">a,b), chosen as the 10th to 90th percentile of model predictions.</w:t>
+      </w:r>
+    </w:p>
+    <w:p>
+      <w:pPr>
+        <w:pStyle w:val="Compact"/>
+        <w:numPr>
+          <w:numId w:val="1002"/>
+          <w:ilvl w:val="0"/>
+        </w:numPr>
+      </w:pPr>
+      <w:r>
+        <w:t xml:space="preserve">The CSCI threshold to define nominally low or high scores (Figure</w:t>
+      </w:r>
+      <w:r>
+        <w:t xml:space="preserve"> </w:t>
+      </w:r>
+      <w:r>
+        <w:t xml:space="preserve">3</w:t>
+      </w:r>
+      <w:r>
+        <w:t xml:space="preserve">), chosen as 0.79 following previous examples</w:t>
+      </w:r>
+      <w:r>
+        <w:t xml:space="preserve"> </w:t>
+      </w:r>
+      <w:r>
+        <w:t xml:space="preserve">(Mazor et al.</w:t>
       </w:r>
       <w:r>
         <w:t xml:space="preserve"> </w:t>
@@ -1485,27 +1701,122 @@
         </w:r>
       </w:hyperlink>
       <w:r>
-        <w:t xml:space="preserve">; Fox et al.</w:t>
-      </w:r>
-      <w:r>
-        <w:t xml:space="preserve"> </w:t>
-      </w:r>
-      <w:hyperlink w:anchor="ref-Fox17">
-        <w:r>
-          <w:rPr>
-            <w:rStyle w:val="Hyperlink"/>
-          </w:rPr>
-          <w:t xml:space="preserve">2017</w:t>
-        </w:r>
-      </w:hyperlink>
-      <w:r>
         <w:t xml:space="preserve">)</w:t>
       </w:r>
       <w:r>
-        <w:t xml:space="preserve"> </w:t>
-      </w:r>
-      <w:r>
-        <w:t xml:space="preserve">and can produce unbiased estimates that are relatively invariant to noisy relationships or non-normal distributions</w:t>
+        <w:t xml:space="preserve">.</w:t>
+      </w:r>
+    </w:p>
+    <w:p>
+      <w:pPr>
+        <w:pStyle w:val="FirstParagraph"/>
+      </w:pPr>
+      <w:r>
+        <w:t xml:space="preserve">Stream reaches with the range of CSCI score expectations entirely below the threshold were considered likely constrained, whereas those with expectations entirely above were considered likely unconstrained. Reaches with score expectations that overlapped the CSCI threshold were considered possibly constrained or possibly unconstrained, where distinction between the two was based on location of the median expectation of a reach relative to the threshold (Table</w:t>
+      </w:r>
+      <w:r>
+        <w:t xml:space="preserve"> </w:t>
+      </w:r>
+      <w:r>
+        <w:t xml:space="preserve">2</w:t>
+      </w:r>
+      <w:r>
+        <w:t xml:space="preserve">).</w:t>
+      </w:r>
+    </w:p>
+    <w:p>
+      <w:pPr>
+        <w:pStyle w:val="BodyText"/>
+      </w:pPr>
+      <w:r>
+        <w:t xml:space="preserve">CSCI scores from biomonitoring data were then used to define relative sites scores at a sample site given the stream reach classification (Figure</w:t>
+      </w:r>
+      <w:r>
+        <w:t xml:space="preserve"> </w:t>
+      </w:r>
+      <w:r>
+        <w:t xml:space="preserve">3</w:t>
+      </w:r>
+      <w:r>
+        <w:t xml:space="preserve">d). This provided a definition to understand the observed score relative to the biological context (i.e., expectation) of a reach. For each of the four reach classifications (likely constrained, possibly constrained, possibly unconstrained, and likely unconstrained), relative site scores were defined based on location to the range of expected CSCI scores. Sites with observed scores above the upper limit of the reach expectation (e.g., above the 90th percentile of expected scores) were considered</w:t>
+      </w:r>
+      <w:r>
+        <w:t xml:space="preserve"> </w:t>
+      </w:r>
+      <w:r>
+        <w:t xml:space="preserve">“</w:t>
+      </w:r>
+      <w:r>
+        <w:t xml:space="preserve">over scoring</w:t>
+      </w:r>
+      <w:r>
+        <w:t xml:space="preserve">”</w:t>
+      </w:r>
+      <w:r>
+        <w:t xml:space="preserve"> </w:t>
+      </w:r>
+      <w:r>
+        <w:t xml:space="preserve">and sites below the lower limit (e.g., 10th percentile) were</w:t>
+      </w:r>
+      <w:r>
+        <w:t xml:space="preserve"> </w:t>
+      </w:r>
+      <w:r>
+        <w:t xml:space="preserve">“</w:t>
+      </w:r>
+      <w:r>
+        <w:t xml:space="preserve">under scoring</w:t>
+      </w:r>
+      <w:r>
+        <w:t xml:space="preserve">”</w:t>
+      </w:r>
+      <w:r>
+        <w:t xml:space="preserve">. Sites with CSCI scores within the range of expectations were scoring as</w:t>
+      </w:r>
+      <w:r>
+        <w:t xml:space="preserve"> </w:t>
+      </w:r>
+      <w:r>
+        <w:t xml:space="preserve">“</w:t>
+      </w:r>
+      <w:r>
+        <w:t xml:space="preserve">expected</w:t>
+      </w:r>
+      <w:r>
+        <w:t xml:space="preserve">”</w:t>
+      </w:r>
+      <w:r>
+        <w:t xml:space="preserve"> </w:t>
+      </w:r>
+      <w:r>
+        <w:t xml:space="preserve">within the context of the landscape model.</w:t>
+      </w:r>
+    </w:p>
+    <w:p>
+      <w:pPr>
+        <w:pStyle w:val="Heading2"/>
+      </w:pPr>
+      <w:bookmarkStart w:id="36" w:name="landscape-factors-associated-with-constraints"/>
+      <w:r>
+        <w:t xml:space="preserve">Landscape factors associated with constraints</w:t>
+      </w:r>
+      <w:bookmarkEnd w:id="36"/>
+    </w:p>
+    <w:p>
+      <w:pPr>
+        <w:pStyle w:val="FirstParagraph"/>
+      </w:pPr>
+      <w:r>
+        <w:t xml:space="preserve">Factors explaining variation between constrained and unconstrained stream reaches were evaluated for the major regions in California (Figure</w:t>
+      </w:r>
+      <w:r>
+        <w:t xml:space="preserve"> </w:t>
+      </w:r>
+      <w:r>
+        <w:t xml:space="preserve">1</w:t>
+      </w:r>
+      <w:r>
+        <w:t xml:space="preserve">). Only a select subset of variables in StreamCat were used to develop the landscape model, with the purpose of describing long-term and broad scale constraints on biointegrity. Additional landscape measures in StreamCat were evaluated to provide additional insight into alternative factors within each region that were associated with constraints on stream integrity. Landscape and geological data in StreamCat at the riparian and watershed scale were used to model variation between reach classes using random forest models</w:t>
       </w:r>
       <w:r>
         <w:t xml:space="preserve"> </w:t>
@@ -1525,368 +1836,69 @@
         </w:r>
       </w:hyperlink>
       <w:r>
-        <w:t xml:space="preserve">; Hastie, Tibshirani, and Friedman</w:t>
-      </w:r>
-      <w:r>
-        <w:t xml:space="preserve"> </w:t>
-      </w:r>
-      <w:hyperlink w:anchor="ref-Hastie09">
+        <w:t xml:space="preserve">)</w:t>
+      </w:r>
+      <w:r>
+        <w:t xml:space="preserve">. For each region, 1000 regression trees were created and the mean reduction in accuracy was estimated for the exclusion of each variable across all models. This created an estimate of importance of each variable for describing differences between constrained and unconstrained stream classes. Mean reduction in accuracy was estimated for all variables in each model to identify the top five important variables in each region. Reach classes as possibly or likely constrained (or unconstrained) were combined to evaluate the complete dataset.</w:t>
+      </w:r>
+    </w:p>
+    <w:p>
+      <w:pPr>
+        <w:pStyle w:val="Heading2"/>
+      </w:pPr>
+      <w:bookmarkStart w:id="37" w:name="sensitivity-analysis-of-reach-classifications"/>
+      <w:r>
+        <w:t xml:space="preserve">Sensitivity analysis of reach classifications</w:t>
+      </w:r>
+      <w:bookmarkEnd w:id="37"/>
+    </w:p>
+    <w:p>
+      <w:pPr>
+        <w:pStyle w:val="FirstParagraph"/>
+      </w:pPr>
+      <w:r>
+        <w:t xml:space="preserve">A sensitivity analysis was conducted to evaluate the influence of key decision points on the extent of reach classifications statewide and by major regions in California. Stream reach classifications depend on the chosen range of score expectations (or certainty) from the landscape model (Figure</w:t>
+      </w:r>
+      <w:r>
+        <w:t xml:space="preserve"> </w:t>
+      </w:r>
+      <w:r>
+        <w:t xml:space="preserve">3</w:t>
+      </w:r>
+      <w:r>
+        <w:t xml:space="preserve">b) and the CSCI threshold for defining nominally low or high scores (Figure</w:t>
+      </w:r>
+      <w:r>
+        <w:t xml:space="preserve"> </w:t>
+      </w:r>
+      <w:r>
+        <w:t xml:space="preserve">3</w:t>
+      </w:r>
+      <w:r>
+        <w:t xml:space="preserve">c). The 10th and 90th percentile of expected scores at a reach were used as a default range in which a high degree of certainty in the model output is assumed. The effect of reducing this range (e.g., 25th to 75th percentile) to assume less certainty in the model was evaluated. Similary, the CSCI threshold was also changed to assess effects of relaxing or increasing flexibility in defining low or high scores. A threshold of 0.79 was used by default as a measure of the 10th percentile of scores at all reference (non-impacted) sites that were used to calibrate the CSCI index</w:t>
+      </w:r>
+      <w:r>
+        <w:t xml:space="preserve"> </w:t>
+      </w:r>
+      <w:r>
+        <w:t xml:space="preserve">(Mazor et al.</w:t>
+      </w:r>
+      <w:r>
+        <w:t xml:space="preserve"> </w:t>
+      </w:r>
+      <w:hyperlink w:anchor="ref-Mazor16">
         <w:r>
           <w:rPr>
             <w:rStyle w:val="Hyperlink"/>
           </w:rPr>
-          <w:t xml:space="preserve">2009</w:t>
+          <w:t xml:space="preserve">2016</w:t>
         </w:r>
       </w:hyperlink>
       <w:r>
-        <w:t xml:space="preserve">; Fox et al.</w:t>
-      </w:r>
-      <w:r>
-        <w:t xml:space="preserve"> </w:t>
-      </w:r>
-      <w:hyperlink w:anchor="ref-Fox17">
-        <w:r>
-          <w:rPr>
-            <w:rStyle w:val="Hyperlink"/>
-          </w:rPr>
-          <w:t xml:space="preserve">2017</w:t>
-        </w:r>
-      </w:hyperlink>
-      <w:r>
         <w:t xml:space="preserve">)</w:t>
       </w:r>
       <w:r>
-        <w:t xml:space="preserve">. Quantile regression forests were used to predict CSCI scores in each stream reach from the 5th to the 95th percentile of expectations at five percent intervals (i.e., 5th, 10th, etc.).</w:t>
-      </w:r>
-    </w:p>
-    <w:p>
-      <w:pPr>
-        <w:pStyle w:val="BodyText"/>
-      </w:pPr>
-      <w:r>
-        <w:t xml:space="preserve">Calibration data for the landscape models were based on a random selection of 75% of monitoring stations with observed CSCI scores. The random selection was stratified by ecoregion (Figure</w:t>
-      </w:r>
-      <w:r>
-        <w:t xml:space="preserve"> </w:t>
-      </w:r>
-      <w:r>
-        <w:t xml:space="preserve">1</w:t>
-      </w:r>
-      <w:r>
-        <w:t xml:space="preserve">) and relative amounts of impervious surfaces in each catchment based on percentile distributions. The stratification method was chosen to ensure sufficient representation of landscape gradients in each ecoregion. The remaining sites were used for model validation. Model performance was assessed for the statewide dataset and within each major region. Differences between observed CSCI scores and median predictions were evaluated using correlation analysis and root mean squared errors (RMSE). Regression analysis between predicted and observed scores was used to assess potential bias based on intercept and slope values differing from 0 and 1, respectively.</w:t>
-      </w:r>
-    </w:p>
-    <w:p>
-      <w:pPr>
-        <w:pStyle w:val="Heading2"/>
-      </w:pPr>
-      <w:bookmarkStart w:id="35" w:name="san-gabriel-river-watershed-case-study"/>
-      <w:r>
-        <w:t xml:space="preserve">San Gabriel River watershed case study</w:t>
-      </w:r>
-      <w:bookmarkEnd w:id="35"/>
-    </w:p>
-    <w:p>
-      <w:pPr>
-        <w:pStyle w:val="FirstParagraph"/>
-      </w:pPr>
-      <w:r>
-        <w:t xml:space="preserve">Stream reach and bioassessment data from the San Gabriel River (SGR) watershed in southern California were used to develop reach classifications, site performance categories, and management priorities from the landscape models. A strong land use gradient occurs in the SGR watershed (Figure</w:t>
-      </w:r>
-      <w:r>
-        <w:t xml:space="preserve"> </w:t>
-      </w:r>
-      <w:r>
-        <w:t xml:space="preserve">2</w:t>
-      </w:r>
-      <w:r>
-        <w:t xml:space="preserve">). Headwaters begin in the San Gabriel mountains where the land is primarily undeveloped or protected for reacreational use, whereas the lower watershed is in a heavily urbanized region of Los Angeles County. The San Gabriel river is dammed at four locations for flood control in the upper watershed and is hydrologically connected to the Los Angeles river to the west through the Whittier Reservoir in the lower watershed. Spreading grounds are present in the middle of the watershed for groundwater recharge during high flow. Nearly all of the stream reaches in the lower half of the watershed are channelized with concrete or other reinforcements.</w:t>
-      </w:r>
-    </w:p>
-    <w:p>
-      <w:pPr>
-        <w:pStyle w:val="BodyText"/>
-      </w:pPr>
-      <w:r>
-        <w:t xml:space="preserve">A diverse group of stakeholders from local municipalities, water districts, water quality regulatory agencies, consulting groups, and non-government organizations have shared interests in managing aquatic resources in the watershed. Collectively, the San Gabriel River Regional Monitoring Program (SGRRMP) includes stakeholders from these groups that cooperatively work to increase awareness of issues in the SGR watershed and work to improve coordination of compliance and ambient monitoring efforts. The stakeholder workgroup included individuals from the SGRRMP with interests in water supply, improvements to water quality, habitat protection or creation, and storm water management. Individuals were selected for participation to include diverse management interests and based on willingness to adopt tools developed from the landscape models. The stakeholder workgroup met monthly over a six-month period to discuss model applications and to refine the interpretation of results.</w:t>
-      </w:r>
-    </w:p>
-    <w:p>
-      <w:pPr>
-        <w:pStyle w:val="Heading2"/>
-      </w:pPr>
-      <w:bookmarkStart w:id="36" w:name="reach-classification-site-performance-and-prioritization"/>
-      <w:r>
-        <w:t xml:space="preserve">Reach classification, site performance, and prioritization</w:t>
-      </w:r>
-      <w:bookmarkEnd w:id="36"/>
-    </w:p>
-    <w:p>
-      <w:pPr>
-        <w:pStyle w:val="FirstParagraph"/>
-      </w:pPr>
-      <w:r>
-        <w:t xml:space="preserve">A framework for identifying site priorities for management actions was developed using a three-step process. First, estimates of the range of expected CSCI scores at each stream reach in relation to land use were used to define reach classifications. Second, the relationship between observed CSCI scores and the reach classifications were then used to assign a relative performance value for each monitoring site. Third, site performance categories in relation to reach classification and bioassessment targets were used to define management priorities. This framework was developed through close interaction with the regional stakeholder group to demonstrate how the landscape model can be used as a management tool given that priorities will vary by interests and location. As such, the results are provided as a guide to facilitate decision-making rather than a prescription of targeted actions to manage stream health. The entire process is shown in Figure</w:t>
-      </w:r>
-      <w:r>
-        <w:t xml:space="preserve"> </w:t>
-      </w:r>
-      <w:r>
-        <w:t xml:space="preserve">3</w:t>
-      </w:r>
-      <w:r>
-        <w:t xml:space="preserve"> </w:t>
-      </w:r>
-      <w:r>
-        <w:t xml:space="preserve">and Table</w:t>
-      </w:r>
-      <w:r>
-        <w:t xml:space="preserve"> </w:t>
-      </w:r>
-      <w:r>
-        <w:t xml:space="preserve">3</w:t>
-      </w:r>
-      <w:r>
-        <w:t xml:space="preserve"> </w:t>
-      </w:r>
-      <w:r>
-        <w:t xml:space="preserve">and is described in detail below.</w:t>
-      </w:r>
-    </w:p>
-    <w:p>
-      <w:pPr>
-        <w:pStyle w:val="BodyText"/>
-      </w:pPr>
-      <w:r>
-        <w:t xml:space="preserve">Identifying site priorities began with defining a classification framework for stream reaches to identify the possible or likely extent of biological constraints. Classifications were developed using the range of CSCI expectations at a reach (Figure</w:t>
-      </w:r>
-      <w:r>
-        <w:t xml:space="preserve"> </w:t>
-      </w:r>
-      <w:r>
-        <w:t xml:space="preserve">3</w:t>
-      </w:r>
-      <w:r>
-        <w:t xml:space="preserve">a,b) relative to a chosen threshold for the CSCI to define nominally low or high scores (Figure</w:t>
-      </w:r>
-      <w:r>
-        <w:t xml:space="preserve"> </w:t>
-      </w:r>
-      <w:r>
-        <w:t xml:space="preserve">3</w:t>
-      </w:r>
-      <w:r>
-        <w:t xml:space="preserve">c). The reach classification was based solely on the intersection of CSCI expectations at a reach with the chosen CSCI threshold, where expectations could be below, above, or overlapping the threshold. Stream reaches with a range of CSCI score expectations entirely below the threshold were considered likely constrained, whereas those with expectations entirely above were considered likely unconstrained. Reaches with score expectations that overlapped the CSCI threshold were considered possibly constrained or possibly unconstrained, where distinction between the two was based on location of the median expectation of a reach relative to the threshold.</w:t>
-      </w:r>
-    </w:p>
-    <w:p>
-      <w:pPr>
-        <w:pStyle w:val="BodyText"/>
-      </w:pPr>
-      <w:r>
-        <w:t xml:space="preserve">CSCI scores from biomonitoring data were used to define relative sites scores at a sample site given the stream reach classification (Figure</w:t>
-      </w:r>
-      <w:r>
-        <w:t xml:space="preserve"> </w:t>
-      </w:r>
-      <w:r>
-        <w:t xml:space="preserve">3</w:t>
-      </w:r>
-      <w:r>
-        <w:t xml:space="preserve">d). For each of the four reach classifications (likely constrained, possibly constrained, possibly unconstrained, and likely unconstrained), relative site scores were defined based on location to the range of expected CSCI scores (Table</w:t>
-      </w:r>
-      <w:r>
-        <w:t xml:space="preserve"> </w:t>
-      </w:r>
-      <w:r>
-        <w:t xml:space="preserve">2</w:t>
-      </w:r>
-      <w:r>
-        <w:t xml:space="preserve">). This provided a definition that can be used to understand the observed score relative to the biological context of a reach. Sites with observed scores above the upper limit of the reach expectation (e.g., above the 90th percentile of expected scores) were considered over scoring and sites below the lower limit (e.g., 10th percentile) were under scoring. Sites with CSCI scores within the range of expectations were as expected.</w:t>
-      </w:r>
-    </w:p>
-    <w:p>
-      <w:pPr>
-        <w:pStyle w:val="BodyText"/>
-      </w:pPr>
-      <w:r>
-        <w:t xml:space="preserve">Categories for relative sites scores were further split if they were above or below the selected CSCI threshold. This final split was created with the intent that description of site scores relative to a defined threshold (e.g., impairment threshold or restoration target) should also be considered. Specifically, a fourth category for sites within each reach classification was added to define a site as above or below the threshold. For a likely unconstrained reach, under-scoring sites below the minimum expected score were additionally defined as being above or below the CSCI threshold. Similarly, over scoring sites above the maximum expected score in a likely constrained reach were additionally defined as being below or above the CSCI threshold. For possibly constrained and possibly unconstrained reaches, sites that were as expected were additionally defined as being below or above the CSCI threshold. In total, sixteen site types were defined for the reach classifications (Table</w:t>
-      </w:r>
-      <w:r>
-        <w:t xml:space="preserve"> </w:t>
-      </w:r>
-      <w:r>
-        <w:t xml:space="preserve">3</w:t>
-      </w:r>
-      <w:r>
-        <w:t xml:space="preserve">).</w:t>
-      </w:r>
-    </w:p>
-    <w:p>
-      <w:pPr>
-        <w:pStyle w:val="BodyText"/>
-      </w:pPr>
-      <w:r>
-        <w:t xml:space="preserve">Each site type was used to define a priority as a demonstration of how results from the landscape model can inform different stream management objectives. This final process relied exclusively on feedback from the stakeholder group. The interactive and online Stream Classification and Priority Explorer (SCAPE) tool was created for the stakeholder group to facilitate the recommendation of management actions for each site type (Figure</w:t>
-      </w:r>
-      <w:r>
-        <w:t xml:space="preserve"> </w:t>
-      </w:r>
-      <w:r>
-        <w:t xml:space="preserve">4</w:t>
-      </w:r>
-      <w:r>
-        <w:t xml:space="preserve">). Priorities for each site type were defined accordingly with the expectation that site types will have different meanings for prioritization given the interest (e.g., monitoring, regulation, etc.). Stakeholders were tasked with identifying their relevant priorities by ranking each site type from high to low priority using a graphical template of Table</w:t>
-      </w:r>
-      <w:r>
-        <w:t xml:space="preserve"> </w:t>
-      </w:r>
-      <w:r>
-        <w:t xml:space="preserve">3</w:t>
-      </w:r>
-      <w:r>
-        <w:t xml:space="preserve"> </w:t>
-      </w:r>
-      <w:r>
-        <w:t xml:space="preserve">for reference. A brief description of the rationale for a site priority was also requested with the feedback. The final priorities were generalized into three categories to recommend actions in addition to baseline monitoring and maintenance. The final priorities also assumed that existing information available for each site was</w:t>
-      </w:r>
-      <w:r>
-        <w:t xml:space="preserve"> </w:t>
-      </w:r>
-      <w:r>
-        <w:t xml:space="preserve">“</w:t>
-      </w:r>
-      <w:r>
-        <w:t xml:space="preserve">true</w:t>
-      </w:r>
-      <w:r>
-        <w:t xml:space="preserve">”</w:t>
-      </w:r>
-      <w:r>
-        <w:t xml:space="preserve"> </w:t>
-      </w:r>
-      <w:r>
-        <w:t xml:space="preserve">following established practices to account for uncertainty or variation between assessments. A consensus was reached for the following definitions of each action:</w:t>
-      </w:r>
-    </w:p>
-    <w:p>
-      <w:pPr>
-        <w:pStyle w:val="Compact"/>
-        <w:numPr>
-          <w:numId w:val="1001"/>
-          <w:ilvl w:val="0"/>
-        </w:numPr>
-      </w:pPr>
-      <w:r>
-        <w:t xml:space="preserve">Investigate: Additional monitoring or review of supplementary data (e.g., field visits, review aerial imagery);</w:t>
-      </w:r>
-    </w:p>
-    <w:p>
-      <w:pPr>
-        <w:pStyle w:val="Compact"/>
-        <w:numPr>
-          <w:numId w:val="1001"/>
-          <w:ilvl w:val="0"/>
-        </w:numPr>
-      </w:pPr>
-      <w:r>
-        <w:t xml:space="preserve">Protect: Additional scrutiny of any proposed development and/or projects;</w:t>
-      </w:r>
-    </w:p>
-    <w:p>
-      <w:pPr>
-        <w:pStyle w:val="Compact"/>
-        <w:numPr>
-          <w:numId w:val="1001"/>
-          <w:ilvl w:val="0"/>
-        </w:numPr>
-      </w:pPr>
-      <w:r>
-        <w:t xml:space="preserve">Restore: Targeted action for causal assessment and/or restoration activity.</w:t>
-      </w:r>
-    </w:p>
-    <w:p>
-      <w:pPr>
-        <w:pStyle w:val="FirstParagraph"/>
-      </w:pPr>
-      <w:r>
-        <w:t xml:space="preserve">Each site type was ranked as high, medium, or low priority for each action. No priority assigned to an action for a stream type was indication that baseline monitoring and maintenance was sufficient for a site type.</w:t>
-      </w:r>
-    </w:p>
-    <w:p>
-      <w:pPr>
-        <w:pStyle w:val="Heading2"/>
-      </w:pPr>
-      <w:bookmarkStart w:id="37" w:name="factors-explaining-constraints-and-sensitivity-analysis"/>
-      <w:r>
-        <w:t xml:space="preserve">Factors explaining constraints and sensitivity analysis</w:t>
-      </w:r>
-      <w:bookmarkEnd w:id="37"/>
-    </w:p>
-    <w:p>
-      <w:pPr>
-        <w:pStyle w:val="FirstParagraph"/>
-      </w:pPr>
-      <w:r>
-        <w:t xml:space="preserve">Factors explaining variation between constrained and unconstrained stream reaches were evaluated for the major regions in California (Figure</w:t>
-      </w:r>
-      <w:r>
-        <w:t xml:space="preserve"> </w:t>
-      </w:r>
-      <w:r>
-        <w:t xml:space="preserve">1</w:t>
-      </w:r>
-      <w:r>
-        <w:t xml:space="preserve">). Landscape and geological data in StreamCat at the riparian and watershed scale were used to model variation between reach classes using random forest models</w:t>
-      </w:r>
-      <w:r>
-        <w:t xml:space="preserve"> </w:t>
-      </w:r>
-      <w:r>
-        <w:t xml:space="preserve">(Breiman</w:t>
-      </w:r>
-      <w:r>
-        <w:t xml:space="preserve"> </w:t>
-      </w:r>
-      <w:hyperlink w:anchor="ref-Breiman01">
-        <w:r>
-          <w:rPr>
-            <w:rStyle w:val="Hyperlink"/>
-          </w:rPr>
-          <w:t xml:space="preserve">2001</w:t>
-        </w:r>
-      </w:hyperlink>
-      <w:r>
-        <w:t xml:space="preserve">)</w:t>
-      </w:r>
-      <w:r>
-        <w:t xml:space="preserve">. For each region, 1000 regression trees were created and the mean reduction in accuracy was estimated for the exclusion of each variable across all models. This created an estimate of importance of each variable for describing differences between constrained and unconstrained stream classes. Mean reduction in accuracy was estimated for all variables in each model to identify the top five important variables in each region. Reach classes as possibly or likely constrained (or unconstrained) were combined to evaluate the complete dataset. Although the landscape models were developed from land use data derived from StreamCat, relatively coarse measures of land use were used (i.e., combined estimates of low to high intensity urban or agricultural land use). The StreamCat dataset includes additional information at the riparian to watershed scale that could provide greater insight into specific factors within each region that potentially constrain stream integrity.</w:t>
-      </w:r>
-    </w:p>
-    <w:p>
-      <w:pPr>
-        <w:pStyle w:val="BodyText"/>
-      </w:pPr>
-      <w:r>
-        <w:t xml:space="preserve">Stream reach classifications and site performance categories depend on the range of score expectations (or certainty) from the landscape model (Figure</w:t>
-      </w:r>
-      <w:r>
-        <w:t xml:space="preserve"> </w:t>
-      </w:r>
-      <w:r>
-        <w:t xml:space="preserve">3</w:t>
-      </w:r>
-      <w:r>
-        <w:t xml:space="preserve">b) and the CSCI threshold for defining nominally low or high scores (Figure</w:t>
-      </w:r>
-      <w:r>
-        <w:t xml:space="preserve"> </w:t>
-      </w:r>
-      <w:r>
-        <w:t xml:space="preserve">3</w:t>
-      </w:r>
-      <w:r>
-        <w:t xml:space="preserve">c). This framework for identifying priorities was developed to allow flexibility in how the model could be applied. The 10th and 90th percentile of expected scores at a reach are used as a default range in which a high degree of certainty in the model output is assumed. The ability to reduce this range (e.g., 25th to 75th percentile) to assume less certainty in the model is provided. The CSCI threshold can also be changed to assess effects of relaxing or increasing flexibility in a potential definition of a regulatory standard. A threshold of 0.79 is used by default as a measure of the 10th percentile of scores at all reference (non-impacted) sites that were used to calibrate the CSCI index. This value can be increased to examine effects of a more conservative threshold or decreased for a more relaxed threshold. The combined effects of changing both the certainty in the model and the CSCI threshold were evaluated to estimate the changes in stream miles in each classification.</w:t>
+        <w:t xml:space="preserve">. This value was increased to examine effects of a more conservative threshold and decreased for a more relaxed threshold. The combined effects of changing both the certainty in the model and the CSCI threshold were evaluated to estimate the changes in stream extent in each classification.</w:t>
       </w:r>
     </w:p>
     <w:p>
@@ -1950,23 +1962,184 @@
     </w:p>
     <w:p>
       <w:pPr>
+        <w:pStyle w:val="Heading2"/>
+      </w:pPr>
+      <w:bookmarkStart w:id="39" w:name="san-gabriel-river-watershed-case-study"/>
+      <w:r>
+        <w:t xml:space="preserve">San Gabriel River watershed case study</w:t>
+      </w:r>
+      <w:bookmarkEnd w:id="39"/>
+    </w:p>
+    <w:p>
+      <w:pPr>
+        <w:pStyle w:val="FirstParagraph"/>
+      </w:pPr>
+      <w:r>
+        <w:t xml:space="preserve">Stream reach and bioassessment data from the San Gabriel River (SGR) watershed in southern California were used to develop reach classifications, site performance categories, and management priorities from the landscape model. A strong land use gradient occurs in the SGR watershed (Figure</w:t>
+      </w:r>
+      <w:r>
+        <w:t xml:space="preserve"> </w:t>
+      </w:r>
+      <w:r>
+        <w:t xml:space="preserve">2</w:t>
+      </w:r>
+      <w:r>
+        <w:t xml:space="preserve">). Headwaters begin in the San Gabriel mountains where the land is primarily undeveloped or protected for reacreational use, whereas the lower watershed is in a heavily urbanized region of Los Angeles County. The San Gabriel river is dammed at four locations for flood control in the upper watershed and is hydrologically connected to the Los Angeles river to the west through the Whittier Reservoir in the lower watershed. Spreading grounds are present in the middle of the watershed for groundwater recharge during high flow. Nearly all of the stream reaches in the lower half of the watershed are channelized with concrete or other reinforcements.</w:t>
+      </w:r>
+    </w:p>
+    <w:p>
+      <w:pPr>
+        <w:pStyle w:val="BodyText"/>
+      </w:pPr>
+      <w:r>
+        <w:t xml:space="preserve">A diverse group of stakeholders from local municipalities, water districts, water quality regulatory agencies, consulting groups, and non-government organizations have shared interests in managing aquatic resources in the watershed. Collectively, the San Gabriel River Regional Monitoring Program (SGRRMP) includes stakeholders from these groups that cooperatively work to increase awareness of issues in the SGR watershed and work to improve coordination of compliance and ambient monitoring efforts. The stakeholder workgroup included individuals from the SGRRMP with interests in water supply, improvements to water quality, habitat protection or creation, and storm water management. Individuals were selected for participation to include diverse management interests and based on willingness to adopt tools developed from the landscape model. The stakeholder workgroup met monthly over a six-month period to discuss model applications and to refine the interpretation of results.</w:t>
+      </w:r>
+    </w:p>
+    <w:p>
+      <w:pPr>
+        <w:pStyle w:val="Heading2"/>
+      </w:pPr>
+      <w:bookmarkStart w:id="40" w:name="prioritization"/>
+      <w:r>
+        <w:t xml:space="preserve">Prioritization</w:t>
+      </w:r>
+      <w:bookmarkEnd w:id="40"/>
+    </w:p>
+    <w:p>
+      <w:pPr>
+        <w:pStyle w:val="FirstParagraph"/>
+      </w:pPr>
+      <w:r>
+        <w:t xml:space="preserve">A framework for identifying site priorities for management actions was developed using….</w:t>
+      </w:r>
+    </w:p>
+    <w:p>
+      <w:pPr>
+        <w:pStyle w:val="BodyText"/>
+      </w:pPr>
+      <w:r>
+        <w:t xml:space="preserve">Categories for relative sites scores were further split if they were above or below the selected CSCI threshold. This final split was created with the intent that description of site scores relative to a defined threshold (e.g., impairment threshold or restoration target) should also be considered. Specifically, a fourth category for sites within each reach classification was added to define a site as above or below the threshold. For a likely unconstrained reach, under-scoring sites below the minimum expected score were additionally defined as being above or below the CSCI threshold. Similarly, over scoring sites above the maximum expected score in a likely constrained reach were additionally defined as being below or above the CSCI threshold. For possibly constrained and possibly unconstrained reaches, sites that were as expected were additionally defined as being below or above the CSCI threshold. In total, sixteen site types were defined for the reach classifications (Table</w:t>
+      </w:r>
+      <w:r>
+        <w:t xml:space="preserve"> </w:t>
+      </w:r>
+      <w:r>
+        <w:t xml:space="preserve">3</w:t>
+      </w:r>
+      <w:r>
+        <w:t xml:space="preserve">).</w:t>
+      </w:r>
+    </w:p>
+    <w:p>
+      <w:pPr>
+        <w:pStyle w:val="BodyText"/>
+      </w:pPr>
+      <w:r>
+        <w:t xml:space="preserve">Each site type was used to define a priority as a demonstration of how results from the landscape model can inform different stream management objectives. This final process relied exclusively on feedback from the stakeholder group. The interactive and online Stream Classification and Priority Explorer (SCAPE) tool was created for the stakeholder group to facilitate the recommendation of management actions for each site type (Figure</w:t>
+      </w:r>
+      <w:r>
+        <w:t xml:space="preserve"> </w:t>
+      </w:r>
+      <w:r>
+        <w:t xml:space="preserve">4</w:t>
+      </w:r>
+      <w:r>
+        <w:t xml:space="preserve">). Priorities for each site type were defined accordingly with the expectation that site types will have different meanings for prioritization given the interest (e.g., monitoring, regulation, etc.). Stakeholders were tasked with identifying their relevant priorities by ranking each site type from high to low priority using a graphical template of Table</w:t>
+      </w:r>
+      <w:r>
+        <w:t xml:space="preserve"> </w:t>
+      </w:r>
+      <w:r>
+        <w:t xml:space="preserve">3</w:t>
+      </w:r>
+      <w:r>
+        <w:t xml:space="preserve"> </w:t>
+      </w:r>
+      <w:r>
+        <w:t xml:space="preserve">for reference. A brief description of the rationale for a site priority was also requested with the feedback. The final priorities were generalized into three categories to recommend actions in addition to baseline monitoring and maintenance. The final priorities also assumed that existing information available for each site was</w:t>
+      </w:r>
+      <w:r>
+        <w:t xml:space="preserve"> </w:t>
+      </w:r>
+      <w:r>
+        <w:t xml:space="preserve">“</w:t>
+      </w:r>
+      <w:r>
+        <w:t xml:space="preserve">true</w:t>
+      </w:r>
+      <w:r>
+        <w:t xml:space="preserve">”</w:t>
+      </w:r>
+      <w:r>
+        <w:t xml:space="preserve"> </w:t>
+      </w:r>
+      <w:r>
+        <w:t xml:space="preserve">following established practices to account for uncertainty or variation between assessments. A consensus was reached for the following definitions of each action:</w:t>
+      </w:r>
+    </w:p>
+    <w:p>
+      <w:pPr>
+        <w:pStyle w:val="Compact"/>
+        <w:numPr>
+          <w:numId w:val="1003"/>
+          <w:ilvl w:val="0"/>
+        </w:numPr>
+      </w:pPr>
+      <w:r>
+        <w:t xml:space="preserve">Investigate: Additional monitoring or review of supplementary data (e.g., field visits, review aerial imagery);</w:t>
+      </w:r>
+    </w:p>
+    <w:p>
+      <w:pPr>
+        <w:pStyle w:val="Compact"/>
+        <w:numPr>
+          <w:numId w:val="1003"/>
+          <w:ilvl w:val="0"/>
+        </w:numPr>
+      </w:pPr>
+      <w:r>
+        <w:t xml:space="preserve">Protect: Additional scrutiny of any proposed development and/or projects;</w:t>
+      </w:r>
+    </w:p>
+    <w:p>
+      <w:pPr>
+        <w:pStyle w:val="Compact"/>
+        <w:numPr>
+          <w:numId w:val="1003"/>
+          <w:ilvl w:val="0"/>
+        </w:numPr>
+      </w:pPr>
+      <w:r>
+        <w:t xml:space="preserve">Restore: Targeted action for causal assessment and/or restoration activity.</w:t>
+      </w:r>
+    </w:p>
+    <w:p>
+      <w:pPr>
+        <w:pStyle w:val="FirstParagraph"/>
+      </w:pPr>
+      <w:r>
+        <w:t xml:space="preserve">Each site type was ranked as high, medium, or low priority for each action. No priority assigned to an action for a stream type was indication that baseline monitoring and maintenance was sufficient for a site type.</w:t>
+      </w:r>
+    </w:p>
+    <w:p>
+      <w:pPr>
         <w:pStyle w:val="Heading1"/>
       </w:pPr>
-      <w:bookmarkStart w:id="39" w:name="results"/>
+      <w:bookmarkStart w:id="41" w:name="results"/>
       <w:r>
         <w:t xml:space="preserve">Results</w:t>
       </w:r>
-      <w:bookmarkEnd w:id="39"/>
+      <w:bookmarkEnd w:id="41"/>
     </w:p>
     <w:p>
       <w:pPr>
         <w:pStyle w:val="Heading2"/>
       </w:pPr>
-      <w:bookmarkStart w:id="40" w:name="state-wide-patterns"/>
+      <w:bookmarkStart w:id="42" w:name="state-wide-patterns"/>
       <w:r>
         <w:t xml:space="preserve">State-wide patterns</w:t>
       </w:r>
-      <w:bookmarkEnd w:id="40"/>
+      <w:bookmarkEnd w:id="42"/>
     </w:p>
     <w:p>
       <w:pPr>
@@ -2038,7 +2211,7 @@
         <w:pStyle w:val="BodyText"/>
       </w:pPr>
       <w:r>
-        <w:t xml:space="preserve">Statewide patterns in stream constraints were apparent from the results of the landscape models consistent with land use (Figure</w:t>
+        <w:t xml:space="preserve">Statewide patterns in stream constraints were apparent from the results of the landscape model consistent with land use (Figure</w:t>
       </w:r>
       <w:r>
         <w:t xml:space="preserve"> </w:t>
@@ -2081,11 +2254,11 @@
       <w:pPr>
         <w:pStyle w:val="Heading2"/>
       </w:pPr>
-      <w:bookmarkStart w:id="41" w:name="case-study"/>
+      <w:bookmarkStart w:id="43" w:name="case-study"/>
       <w:r>
         <w:t xml:space="preserve">Case study</w:t>
       </w:r>
-      <w:bookmarkEnd w:id="41"/>
+      <w:bookmarkEnd w:id="43"/>
     </w:p>
     <w:p>
       <w:pPr>
@@ -2171,11 +2344,11 @@
       <w:pPr>
         <w:pStyle w:val="Heading2"/>
       </w:pPr>
-      <w:bookmarkStart w:id="42" w:name="drivers-of-biological-constraints-and-sensitivity-analysis"/>
+      <w:bookmarkStart w:id="44" w:name="drivers-of-biological-constraints-and-sensitivity-analysis"/>
       <w:r>
         <w:t xml:space="preserve">Drivers of biological constraints and sensitivity analysis</w:t>
       </w:r>
-      <w:bookmarkEnd w:id="42"/>
+      <w:bookmarkEnd w:id="44"/>
     </w:p>
     <w:p>
       <w:pPr>
@@ -2191,7 +2364,7 @@
         <w:t xml:space="preserve">10</w:t>
       </w:r>
       <w:r>
-        <w:t xml:space="preserve">). Relative magnitudes of the importance measures between regions confirmed the estimates of model performance, such that regions where the model performed well (e.g., South Coast, Central Valley) had higher importance measures than those where the model did not perform well (e.g., North Coast, Sierra Nevada). The top five most important variables were similar between regions although some specific differences were observed. The amount of biological nitrogen fixation in watershed soils was ranked the most important variable for the Central Valley, Desert Modoc, and North Coast region and second most important for the Chapparal and Sierra Nevada regions. This variable was not in the top five for the South Coast region, which was exclusively described by imperviousness and urbanization. Soil erodibility was the most important variable in the Chaparral and Sierra Nevada regions. Other important variables that were shared between regions (excluding the South Coast) were fertilizer applications and the amount of crops and hay at the riparian and watershed scale.</w:t>
+        <w:t xml:space="preserve">, see Figure for importance measures of the selected measures in the statewide landscape model). Relative magnitudes of the importance measures between regions confirmed the estimates of model performance, such that regions where the model performed well (e.g., South Coast, Central Valley) had higher importance measures than those where the model did not perform well (e.g., North Coast, Sierra Nevada). The top five most important variables were similar between regions although some specific differences were observed. The amount of biological nitrogen fixation in watershed soils was ranked the most important variable for the Central Valley, Desert Modoc, and North Coast region and second most important for the Chapparal and Sierra Nevada regions. This variable was not in the top five for the South Coast region, which was exclusively described by imperviousness and urbanization. Soil erodibility was the most important variable in the Chaparral and Sierra Nevada regions. Other important variables that were shared between regions (excluding the South Coast) were fertilizer applications and the amount of crops and hay at the riparian and watershed scale.</w:t>
       </w:r>
     </w:p>
     <w:p>
@@ -2205,7 +2378,7 @@
         <w:t xml:space="preserve"> </w:t>
       </w:r>
       <w:r>
-        <w:t xml:space="preserve">11</w:t>
+        <w:t xml:space="preserve">12</w:t>
       </w:r>
       <w:r>
         <w:t xml:space="preserve">). Changes were evaluated as the percentage of stream length statewide and within major regions for each reach classification. Decreasing the certainty of predictions from the landscape model by choosing a narrower range of scores (5th/95th to 45th/55th at 5% intervals) increased the number of streams from the possible to likely category in both constrained and unconstrained reaches. Similarly, changing the CSCI threshold from relaxed to more conservative (0.63, 0.79, 0.92) increased the number of streams classified as possibly or likely constrained and decreased the number of streams as possibly or likely unconstrained. Changes by region with the different scenarios were also observed. For example, over 80% of reaches in the Central Valley were classified as likely constrained using a conservative CSCI threshold with low certainty of predictions, whereas less than 1% of reaches were in this category using a relaxed CSCI threshold with the highest level of certainty. Opposite trends were observed in regions with reduced land use pressures. For example, almost all stream reaches in the North Coast and Sierra Nevada regions were classified as likely unconstrained using a relaxed CSCI threshold and low certainty of predictions.</w:t>
@@ -2215,11 +2388,11 @@
       <w:pPr>
         <w:pStyle w:val="Heading2"/>
       </w:pPr>
-      <w:bookmarkStart w:id="43" w:name="unclassified-reaches-1"/>
+      <w:bookmarkStart w:id="45" w:name="unclassified-reaches-1"/>
       <w:r>
         <w:t xml:space="preserve">Unclassified reaches</w:t>
       </w:r>
-      <w:bookmarkEnd w:id="43"/>
+      <w:bookmarkEnd w:id="45"/>
     </w:p>
     <w:p>
       <w:pPr>
@@ -2242,18 +2415,18 @@
       <w:pPr>
         <w:pStyle w:val="Heading1"/>
       </w:pPr>
-      <w:bookmarkStart w:id="44" w:name="discussion"/>
+      <w:bookmarkStart w:id="46" w:name="discussion"/>
       <w:r>
         <w:t xml:space="preserve">Discussion</w:t>
       </w:r>
-      <w:bookmarkEnd w:id="44"/>
+      <w:bookmarkEnd w:id="46"/>
     </w:p>
     <w:p>
       <w:pPr>
         <w:pStyle w:val="FirstParagraph"/>
       </w:pPr>
       <w:r>
-        <w:t xml:space="preserve">The landscape models were able to identify the location and extent of biologically constrained channels at the state level and major regions in California. Our application to the SGR watershed demonstrated how the results of the model can be used at the scale of an individual watershed through close interaction with a regional stakeholder group with direct interests in managing the local resources. Overall, the models provide tools that allow managers to determine how best to use limited resources for stream management by focusing on reaches where recommended actions are most likely to have the intended outcome of improving or protecting biological condition. The approach also leverages all available information to develop a context for biological assessment that provides an unambiguous expectation of what is likely to be achieved at any sampling location. This can facilitate more targeted management actions that vary depending on the identified context and can also inform decisions on extent and effort for future monitoring locations.</w:t>
+        <w:t xml:space="preserve">The landscape model was able to identify the location and extent of biologically constrained channels at the state level and major regions in California. Our application to the SGR watershed demonstrated how the results of the model can be used at the scale of an individual watershed through close interaction with a regional stakeholder group with direct interests in managing the local resources. Overall, the models provide tools that allow managers to determine how best to use limited resources for stream management by focusing on reaches where recommended actions are most likely to have the intended outcome of improving or protecting biological condition. The approach also leverages all available information to develop a context for biological assessment that provides an unambiguous expectation of what is likely to be achieved at any sampling location. This can facilitate more targeted management actions that vary depending on the identified context and can also inform decisions on extent and effort for future monitoring locations.</w:t>
       </w:r>
     </w:p>
     <w:p>
@@ -2261,18 +2434,26 @@
         <w:pStyle w:val="BodyText"/>
       </w:pPr>
       <w:r>
-        <w:t xml:space="preserve">Results from our analyses also have implications for managing biological impairments under state or federal water quality mandates. The landscape models could be used to evaluate the list of sites that are not meeting biological objectives by identifying locations where constraints may limit options for restoration. This can provide flexibility by focusing efforts in locations that can be most effectively targeted for actions such as TMDL limits or review of permitting. Further, the ability to evaluate the effects of changing proposed biological thresholds (e.g., tenth percentile of scores at reference sites) and certainty in the model conclusions (i.e., range of biological expectations) on the location and extent of constrained channels provides a means of choosing alternative scenarios for rule-making. A critical objective in allowing this flexibility is not to enable a discounts against sites that are less likely to achieve potential criteria, but rather to facilitate the decision-making process through a more transparent application of the model. Our results showing the change in stream length statewide and by region as related to potential thresholds and model certainty is a direct demonstration of this concept. This exercise could also be downscaled to an individual watershed to aid in rule-making.</w:t>
+        <w:t xml:space="preserve">Results from our analyses also have implications for managing biological impairments under state or federal water quality mandates. The landscape model could be used to evaluate the list of sites that are not meeting biological objectives by identifying locations where constraints may limit options for restoration. This can provide flexibility by focusing efforts in locations that can be most effectively targeted for actions such as TMDL limits or review of permitting. Further, the ability to evaluate the effects of changing proposed biological thresholds (e.g., tenth percentile of scores at reference sites) and certainty in the model conclusions (i.e., range of biological expectations) on the location and extent of constrained channels provides a means of choosing alternative scenarios for rule-making. A critical objective in allowing this flexibility is not to enable a discounts against sites that are less likely to achieve potential criteria, but rather to facilitate the decision-making process through a more transparent application of the model. Our results showing the change in stream length statewide and by region as related to potential thresholds and model certainty is a direct demonstration of this concept. This exercise could also be downscaled to an individual watershed to aid in rule-making.</w:t>
+      </w:r>
+    </w:p>
+    <w:p>
+      <w:pPr>
+        <w:pStyle w:val="BodyText"/>
+      </w:pPr>
+      <w:r>
+        <w:t xml:space="preserve">What does the model mean vis a vis Pete’s comments - what variables did we include and how can we improve on this for more resolution depending on the region. Bias toward urban streams? What about time scale of impacts? What about possibility of model error?</w:t>
       </w:r>
     </w:p>
     <w:p>
       <w:pPr>
         <w:pStyle w:val="Heading2"/>
       </w:pPr>
-      <w:bookmarkStart w:id="45" w:name="landscape-constraints-can-be-described-using-biological-endpoints"/>
+      <w:bookmarkStart w:id="47" w:name="landscape-constraints-can-be-described-using-biological-endpoints"/>
       <w:r>
         <w:t xml:space="preserve">Landscape constraints can be described using biological endpoints</w:t>
       </w:r>
-      <w:bookmarkEnd w:id="45"/>
+      <w:bookmarkEnd w:id="47"/>
     </w:p>
     <w:p>
       <w:pPr>
@@ -2310,7 +2491,7 @@
         <w:pStyle w:val="BodyText"/>
       </w:pPr>
       <w:r>
-        <w:t xml:space="preserve">Our approach also has the advantage of relating strictly to biological condition, as compared to physical or chemical endpoints to assess constraints. This has relevance from the perspective of ecological interpretation as well as potential implications for regulatory standards. The ability of the landscape models to predict the range of expected biological condition at a given site reflects an associative link between land use and stream biology. However, similar arguments that have been made for the use of biological indicators over chemical and physical indicators for assessment can be applied to identifying constraints with the landscape models. A limited range expectations at the lower end of the distibution of CSCI scores is an indication that stressors originating from the landscape have imposed habitat limits that constrain biology. A landscape model that is calibrated for physical or chemical endpoints may not sufficiently describe condition given that a constraint on either may not adequately characterize a constraint on biology. From a regulatory perspective, many states, including California, have explicit assessment requirements that relate to biology and the landscape models are well aligned with existing bioassessment tools. The use of biological endpoints in the landscape models will likely facilitate the development of biological standards as noted above. Landscape models could also be used to support conservation planning, particularly at the watershed scale. Ongoing work in California has focused on setting priorities for managing biodiversity that focus on watersheds within a conservation network</w:t>
+        <w:t xml:space="preserve">Our approach also has the advantage of relating strictly to biological condition, as compared to physical or chemical endpoints to assess constraints. This has relevance from the perspective of ecological interpretation as well as potential implications for regulatory standards. The ability of the landscape model to predict the range of expected biological condition at a given site reflects an associative link between land use and stream biology. However, similar arguments that have been made for the use of biological indicators over chemical and physical indicators for assessment can be applied to identifying constraints with the landscape model. A limited range expectations at the lower end of the distibution of CSCI scores is an indication that stressors originating from the landscape have imposed habitat limits that constrain biology. A landscape model that is calibrated for physical or chemical endpoints may not sufficiently describe condition given that a constraint on either may not adequately characterize a constraint on biology. From a regulatory perspective, many states, including California, have explicit assessment requirements that relate to biology and the landscape modelling approach is well aligned with existing bioassessment tools. The use of biological endpoints in the landscape model will likely facilitate the development of biological standards as noted above. Landscape models could also be used to support conservation planning, particularly at the watershed scale. Ongoing work in California has focused on setting priorities for managing biodiversity that focus on watersheds within a conservation network</w:t>
       </w:r>
       <w:r>
         <w:t xml:space="preserve"> </w:t>
@@ -2340,18 +2521,18 @@
       <w:pPr>
         <w:pStyle w:val="Heading2"/>
       </w:pPr>
-      <w:bookmarkStart w:id="46" w:name="engagement-of-local-stakeholders-is-critical-for-regional-application"/>
+      <w:bookmarkStart w:id="48" w:name="engagement-of-local-stakeholders-is-critical-for-regional-application"/>
       <w:r>
         <w:t xml:space="preserve">Engagement of local stakeholders is critical for regional application</w:t>
       </w:r>
-      <w:bookmarkEnd w:id="46"/>
+      <w:bookmarkEnd w:id="48"/>
     </w:p>
     <w:p>
       <w:pPr>
         <w:pStyle w:val="FirstParagraph"/>
       </w:pPr>
       <w:r>
-        <w:t xml:space="preserve">Application of the landscape models to define potential management actions was effectively enabled through close interaction with our regional stakeholder group. The group was convened specifically to explore how the statewide model could be applied to inform decision-making at the watershed-level. The identified actions for monitoring sites in the San Gabriel watershed was chosen by discussion among the stakeholders that represented different interests (i.e., regulators, dischargers, consultants, and environmental advocates). The final decision by the group to prioritize management actions for the different sites in broad categories of protect, restore, and monitor was based on an iterative process where ideas were discussed and shared freely among stakeholders. Priorities were never assumed such that the recommended actions were defined through iterative discussion by the group. This approach ensured that stakeholders were generally in agreement with the final product and, therefore, more likely to adopt the recommendations provided by these tools in formal decision-making. The recommended actions have relevance only in the context of interests of the San Gabriel River Regional Monitoring Program. Application of the statewide model to other watersheds must engage local stakeholders in a similar process to develop recommendations that are adequate to meet regional needs.</w:t>
+        <w:t xml:space="preserve">Application of the landscape model to define potential management actions was effectively enabled through close interaction with our regional stakeholder group. The group was convened specifically to explore how the statewide model could be applied to inform decision-making at the watershed-level. The identified actions for monitoring sites in the San Gabriel watershed was chosen by discussion among the stakeholders that represented different interests (i.e., regulators, dischargers, consultants, and environmental advocates). The final decision by the group to prioritize management actions for the different sites in broad categories of protect, restore, and monitor was based on an iterative process where ideas were discussed and shared freely among stakeholders. Priorities were never assumed such that the recommended actions were defined through iterative discussion by the group. This approach ensured that stakeholders were generally in agreement with the final product and, therefore, more likely to adopt the recommendations provided by these tools in formal decision-making. The recommended actions have relevance only in the context of interests of the San Gabriel River Regional Monitoring Program. Application of the statewide model to other watersheds must engage local stakeholders in a similar process to develop recommendations that are adequate to meet regional needs.</w:t>
       </w:r>
     </w:p>
     <w:p>
@@ -2359,25 +2540,25 @@
         <w:pStyle w:val="BodyText"/>
       </w:pPr>
       <w:r>
-        <w:t xml:space="preserve">The development of the SCAPE tool (see supplement) was also critical for engaging the stakeholder group. The tool was developed to achieve the dual purposes of demonstrating concepts applied by the model and allowing stakeholders to iteratively evaluate scenarios for defining stream classifications and priorities. Initial challanges in engaging stakeholders were encountered wherein a complete understanding of concepts, as well as limitations, of the model was insufficient for discussing regional application to the SGR. The tool provided a means of demonstrating these concepts that was not possible through more conventional methods, such as static presentations or simple text vignettes. SCAPE also allowed stakeholders to explore the different scenarios that influence the model output, specifically related to changing certainties in the CSCI score predictions and the ability explore alternative thresholds for biological objectives. This functionality is key in our approach to allow the stakeholders to develop recommendations that are completely independent of the model, i.e., decisions are not hard-wired into the model nor SCAPE. Application of the landscape models to other regions will benefit from similar tools that can easily be developed.</w:t>
+        <w:t xml:space="preserve">The development of the SCAPE tool (see supplement) was also critical for engaging the stakeholder group. The tool was developed to achieve the dual purposes of demonstrating concepts applied by the model and allowing stakeholders to iteratively evaluate scenarios for defining stream classifications and priorities. Initial challanges in engaging stakeholders were encountered wherein a complete understanding of concepts, as well as limitations, of the model was insufficient for discussing regional application to the SGR. The tool provided a means of demonstrating these concepts that was not possible through more conventional methods, such as static presentations or simple text vignettes. SCAPE also allowed stakeholders to explore the different scenarios that influence the model output, specifically related to changing certainties in the CSCI score predictions and the ability explore alternative thresholds for biological objectives. This functionality is key in our approach to allow the stakeholders to develop recommendations that are completely independent of the model, i.e., decisions are not hard-wired into the model nor SCAPE. Application of the landscape modelling approach to other regions will benefit from similar tools that can easily be developed.</w:t>
       </w:r>
     </w:p>
     <w:p>
       <w:pPr>
         <w:pStyle w:val="Heading2"/>
       </w:pPr>
-      <w:bookmarkStart w:id="47" w:name="the-landscape-model-is-a-tool-for-exploring-options"/>
+      <w:bookmarkStart w:id="49" w:name="the-landscape-model-is-a-tool-for-exploring-options"/>
       <w:r>
         <w:t xml:space="preserve">The landscape model is a tool for exploring options</w:t>
       </w:r>
-      <w:bookmarkEnd w:id="47"/>
+      <w:bookmarkEnd w:id="49"/>
     </w:p>
     <w:p>
       <w:pPr>
         <w:pStyle w:val="FirstParagraph"/>
       </w:pPr>
       <w:r>
-        <w:t xml:space="preserve">The primary objective of developing the landscape models was to provide a screening tool for exploring biological constraints to facilitate a discussion of management options relative to site contexts. These models are not intended for developing regulatory designations for individual sites, nor are they sufficient by themselves as a use attainability assessment at constrained sites. Specifically, the landscape model is associative by design and does not identify mechanistic links between biological constraints and proximal causes. Further, a distinction between constraints on biological condition and channel modification is implicit such that indication of the former by the model does not explicitly indicate presence of the latter. As noted above, our results consistently indicated that engineered channels are biologically constrained but the model is based on an a priori selection of land use variables to predict biotic integrity. We have explicitly not incorporated channel modification as a predictive mechanism by which biological constraints may occur, although habitat limitations imposed by modification may impose real limits on biology. Alternatively, bioasessment scores can be similar in modified channels compared to natural streams independent of watershed land use</w:t>
+        <w:t xml:space="preserve">The primary objective of developing the landscape model was to provide a screening tool for exploring biological constraints to facilitate a discussion of management options relative to site contexts. These models are not intended for developing regulatory designations for individual sites, nor are they sufficient by themselves as a use attainability assessment at constrained sites. Specifically, the landscape model is associative by design and does not identify mechanistic links between biological constraints and proximal causes. Further, a distinction between constraints on biological condition and channel modification is implicit such that indication of the former by the model does not explicitly indicate presence of the latter. As noted above, our results consistently indicated that engineered channels are biologically constrained but the model is based on an a priori selection of land use variables to predict biotic integrity. We have explicitly not incorporated channel modification as a predictive mechanism by which biological constraints may occur, although habitat limitations imposed by modification may impose real limits on biology. Alternatively, bioasessment scores can be similar in modified channels compared to natural streams independent of watershed land use</w:t>
       </w:r>
       <w:r>
         <w:t xml:space="preserve"> </w:t>
@@ -2415,11 +2596,11 @@
       <w:pPr>
         <w:pStyle w:val="Heading2"/>
       </w:pPr>
-      <w:bookmarkStart w:id="48" w:name="additional-applications-of-the-landscape-model"/>
+      <w:bookmarkStart w:id="50" w:name="additional-applications-of-the-landscape-model"/>
       <w:r>
         <w:t xml:space="preserve">Additional applications of the landscape model</w:t>
       </w:r>
-      <w:bookmarkEnd w:id="48"/>
+      <w:bookmarkEnd w:id="50"/>
     </w:p>
     <w:p>
       <w:pPr>
@@ -2463,18 +2644,18 @@
         <w:t xml:space="preserve">)</w:t>
       </w:r>
       <w:r>
-        <w:t xml:space="preserve">. Statewide extension of the landscape model could be explored to develop a national scale product of constraints on biological condition. Although landscape stressors are ubiquituous at the contintental scale, extention of the landscape models beyond California should consider regional variation in landscape stressors that are predictive of biotic condition. Urban and agricultural gradients were sufficient to characterize constraints in many regions of California, whereas the model did not perform well in regions where thes gradients did not occur. A national level landscape model must consider alternative predictors provided by the StreamCat model that are sufficient to model biological condition.</w:t>
+        <w:t xml:space="preserve">. Statewide extension of the landscape model could be explored to develop a national scale product of constraints on biological condition. Although landscape stressors are ubiquituous at the contintental scale, extension of the landscape modelling approach beyond California should consider regional variation in landscape stressors that are predictive of biotic condition. Urban and agricultural gradients were sufficient to characterize constraints in many regions of California, whereas the model did not perform well in regions where thes gradients did not occur. A national level landscape model must consider alternative predictors provided by the StreamCat model that are sufficient to model biological condition.</w:t>
       </w:r>
     </w:p>
     <w:p>
       <w:pPr>
         <w:pStyle w:val="Heading2"/>
       </w:pPr>
-      <w:bookmarkStart w:id="49" w:name="summary"/>
+      <w:bookmarkStart w:id="51" w:name="summary"/>
       <w:r>
         <w:t xml:space="preserve">Summary</w:t>
       </w:r>
-      <w:bookmarkEnd w:id="49"/>
+      <w:bookmarkEnd w:id="51"/>
     </w:p>
     <w:p>
       <w:pPr>
@@ -2488,11 +2669,11 @@
       <w:pPr>
         <w:pStyle w:val="Heading1"/>
       </w:pPr>
-      <w:bookmarkStart w:id="50" w:name="supplement"/>
+      <w:bookmarkStart w:id="52" w:name="supplement"/>
       <w:r>
         <w:t xml:space="preserve">Supplement</w:t>
       </w:r>
-      <w:bookmarkEnd w:id="50"/>
+      <w:bookmarkEnd w:id="52"/>
     </w:p>
     <w:p>
       <w:pPr>
@@ -2504,7 +2685,7 @@
       <w:r>
         <w:t xml:space="preserve"> </w:t>
       </w:r>
-      <w:hyperlink r:id="rId51">
+      <w:hyperlink r:id="rId53">
         <w:r>
           <w:rPr>
             <w:rStyle w:val="Hyperlink"/>
@@ -2517,11 +2698,11 @@
       <w:pPr>
         <w:pStyle w:val="Heading1"/>
       </w:pPr>
-      <w:bookmarkStart w:id="52" w:name="figures"/>
+      <w:bookmarkStart w:id="54" w:name="figures"/>
       <w:r>
         <w:t xml:space="preserve">Figures</w:t>
       </w:r>
-      <w:bookmarkEnd w:id="52"/>
+      <w:bookmarkEnd w:id="54"/>
     </w:p>
     <w:p>
       <w:pPr>
@@ -2532,7 +2713,7 @@
           <wp:inline>
             <wp:extent cx="5943600" cy="3820885"/>
             <wp:effectExtent b="0" l="0" r="0" t="0"/>
-            <wp:docPr descr="Figure 1 Urban and agricultural land use (left) and distribution of observed stream CSCI scores (right) in California. Cover of urban and agricultural land use in stream catchments was used to develop landscape models for stream reach expectations of bioassessment scores. Grey lines are ecoregions in California, CV: Central Valley, CH: Chaparral, DM: Deserts and Modoc Plateau, NC: North Coast, SN: Sierra Nevada, SC: South Coast." title="" id="1" name="Picture"/>
+            <wp:docPr descr="Figure 1 Urban and agricultural land use (left) and distribution of observed stream CSCI scores (right) in California. Cover of urban and agricultural land use in stream watersheds was used to develop a landscape model for stream reach expectations of bioassessment scores. Grey lines are ecoregions in California, CV: Central Valley, CH: Chaparral, DM: Deserts and Modoc Plateau, NC: North Coast, SN: Sierra Nevada, SC: South Coast." title="" id="1" name="Picture"/>
             <a:graphic>
               <a:graphicData uri="http://schemas.openxmlformats.org/drawingml/2006/picture">
                 <pic:pic>
@@ -2543,7 +2724,7 @@
                     </pic:cNvPicPr>
                   </pic:nvPicPr>
                   <pic:blipFill>
-                    <a:blip r:embed="rId53"/>
+                    <a:blip r:embed="rId55"/>
                     <a:stretch>
                       <a:fillRect/>
                     </a:stretch>
@@ -2575,7 +2756,7 @@
         <w:pStyle w:val="ImageCaption"/>
       </w:pPr>
       <w:r>
-        <w:t xml:space="preserve">Figure 1 Urban and agricultural land use (left) and distribution of observed stream CSCI scores (right) in California. Cover of urban and agricultural land use in stream catchments was used to develop landscape models for stream reach expectations of bioassessment scores. Grey lines are ecoregions in California, CV: Central Valley, CH: Chaparral, DM: Deserts and Modoc Plateau, NC: North Coast, SN: Sierra Nevada, SC: South Coast.</w:t>
+        <w:t xml:space="preserve">Figure 1 Urban and agricultural land use (left) and distribution of observed stream CSCI scores (right) in California. Cover of urban and agricultural land use in stream watersheds was used to develop a landscape model for stream reach expectations of bioassessment scores. Grey lines are ecoregions in California, CV: Central Valley, CH: Chaparral, DM: Deserts and Modoc Plateau, NC: North Coast, SN: Sierra Nevada, SC: South Coast.</w:t>
       </w:r>
     </w:p>
     <w:p>
@@ -2598,7 +2779,7 @@
                     </pic:cNvPicPr>
                   </pic:nvPicPr>
                   <pic:blipFill>
-                    <a:blip r:embed="rId54"/>
+                    <a:blip r:embed="rId56"/>
                     <a:stretch>
                       <a:fillRect/>
                     </a:stretch>
@@ -2642,7 +2823,7 @@
           <wp:inline>
             <wp:extent cx="5943600" cy="4754880"/>
             <wp:effectExtent b="0" l="0" r="0" t="0"/>
-            <wp:docPr descr="Figure 3 Application of landscape models to identify site expectations and bioassessment performance for sixteen example stream reaches. A range of CSCI scores is predicted from the model (a) and the lower and upper limits of the expectations are cut to define a certainty range for the predictions (b). Overlap of the certainty range at each reach with a chosen CSCI threshold (c) defines the stream reach classification as likely unconstrained, possibly unconstrained, possibly constrained, and likely constrained. The observed bioassessment scores are described relative to the classification as over scoring (above the certainty threshold), expected (within), and under scoring (below) for each of four stream classes (d)." title="" id="1" name="Picture"/>
+            <wp:docPr descr="Figure 3 Application of the landscape model to identify site expectations and bioassessment performance for sixteen example stream reaches. A range of CSCI scores is predicted from the model (a) and the lower and upper limits of the expectations are cut to define a certainty range for the predictions (b). Overlap of the certainty range at each reach with a chosen CSCI threshold (c) defines the stream reach classification as likely unconstrained, possibly unconstrained, possibly constrained, and likely constrained. The observed bioassessment scores are described relative to the classification as over scoring (above the certainty threshold), expected (within), and under scoring (below) for each of four stream classes (d)." title="" id="1" name="Picture"/>
             <a:graphic>
               <a:graphicData uri="http://schemas.openxmlformats.org/drawingml/2006/picture">
                 <pic:pic>
@@ -2653,7 +2834,7 @@
                     </pic:cNvPicPr>
                   </pic:nvPicPr>
                   <pic:blipFill>
-                    <a:blip r:embed="rId55"/>
+                    <a:blip r:embed="rId57"/>
                     <a:stretch>
                       <a:fillRect/>
                     </a:stretch>
@@ -2685,7 +2866,7 @@
         <w:pStyle w:val="ImageCaption"/>
       </w:pPr>
       <w:r>
-        <w:t xml:space="preserve">Figure 3 Application of landscape models to identify site expectations and bioassessment performance for sixteen example stream reaches. A range of CSCI scores is predicted from the model (a) and the lower and upper limits of the expectations are cut to define a certainty range for the predictions (b). Overlap of the certainty range at each reach with a chosen CSCI threshold (c) defines the stream reach classification as likely unconstrained, possibly unconstrained, possibly constrained, and likely constrained. The observed bioassessment scores are described relative to the classification as over scoring (above the certainty threshold), expected (within), and under scoring (below) for each of four stream classes (d).</w:t>
+        <w:t xml:space="preserve">Figure 3 Application of the landscape model to identify site expectations and bioassessment performance for sixteen example stream reaches. A range of CSCI scores is predicted from the model (a) and the lower and upper limits of the expectations are cut to define a certainty range for the predictions (b). Overlap of the certainty range at each reach with a chosen CSCI threshold (c) defines the stream reach classification as likely unconstrained, possibly unconstrained, possibly constrained, and likely constrained. The observed bioassessment scores are described relative to the classification as over scoring (above the certainty threshold), expected (within), and under scoring (below) for each of four stream classes (d).</w:t>
       </w:r>
     </w:p>
     <w:p>
@@ -2697,7 +2878,7 @@
           <wp:inline>
             <wp:extent cx="5943600" cy="5573701"/>
             <wp:effectExtent b="0" l="0" r="0" t="0"/>
-            <wp:docPr descr="Figure 4 Screenshot of the Stream Classification and Priority Explorer (SCAPE) tool used by the stakeholder group to interact with and use results from the landscape models. The application allowed users to visualize results of reach classifications, relative site scores for the CSCI based on the expectation, and recommend management actions for each reach type. The app can be viewed in the supplementary material." title="" id="1" name="Picture"/>
+            <wp:docPr descr="Figure 4 Screenshot of the Stream Classification and Priority Explorer (SCAPE) tool used by the stakeholder group to interact with and use results from the landscape model. The application allowed users to visualize results of reach classifications, relative site scores for the CSCI based on the expectation, and recommend management actions for each reach type. The app can be viewed in the supplementary material." title="" id="1" name="Picture"/>
             <a:graphic>
               <a:graphicData uri="http://schemas.openxmlformats.org/drawingml/2006/picture">
                 <pic:pic>
@@ -2708,7 +2889,7 @@
                     </pic:cNvPicPr>
                   </pic:nvPicPr>
                   <pic:blipFill>
-                    <a:blip r:embed="rId56"/>
+                    <a:blip r:embed="rId58"/>
                     <a:stretch>
                       <a:fillRect/>
                     </a:stretch>
@@ -2740,7 +2921,7 @@
         <w:pStyle w:val="ImageCaption"/>
       </w:pPr>
       <w:r>
-        <w:t xml:space="preserve">Figure 4 Screenshot of the Stream Classification and Priority Explorer (SCAPE) tool used by the stakeholder group to interact with and use results from the landscape models. The application allowed users to visualize results of reach classifications, relative site scores for the CSCI based on the expectation, and recommend management actions for each reach type. The app can be viewed in the supplementary material.</w:t>
+        <w:t xml:space="preserve">Figure 4 Screenshot of the Stream Classification and Priority Explorer (SCAPE) tool used by the stakeholder group to interact with and use results from the landscape model. The application allowed users to visualize results of reach classifications, relative site scores for the CSCI based on the expectation, and recommend management actions for each reach type. The app can be viewed in the supplementary material.</w:t>
       </w:r>
     </w:p>
     <w:p>
@@ -2763,7 +2944,7 @@
                     </pic:cNvPicPr>
                   </pic:nvPicPr>
                   <pic:blipFill>
-                    <a:blip r:embed="rId57"/>
+                    <a:blip r:embed="rId59"/>
                     <a:stretch>
                       <a:fillRect/>
                     </a:stretch>
@@ -2807,7 +2988,7 @@
           <wp:inline>
             <wp:extent cx="5943600" cy="4457700"/>
             <wp:effectExtent b="0" l="0" r="0" t="0"/>
-            <wp:docPr descr="Figure 6 Statewide application of landscape models showing the median predicted CSCI scores for each stream reach (left) and corresponding stream reach classifications (right). Major regional boundaries are also shown (see Figure 1)." title="" id="1" name="Picture"/>
+            <wp:docPr descr="Figure 6 Statewide application of the landscape model showing the median predicted CSCI scores for each stream reach (left) and corresponding stream reach classifications (right). Major regional boundaries are also shown (see Figure 1)." title="" id="1" name="Picture"/>
             <a:graphic>
               <a:graphicData uri="http://schemas.openxmlformats.org/drawingml/2006/picture">
                 <pic:pic>
@@ -2818,7 +2999,7 @@
                     </pic:cNvPicPr>
                   </pic:nvPicPr>
                   <pic:blipFill>
-                    <a:blip r:embed="rId58"/>
+                    <a:blip r:embed="rId60"/>
                     <a:stretch>
                       <a:fillRect/>
                     </a:stretch>
@@ -2850,7 +3031,7 @@
         <w:pStyle w:val="ImageCaption"/>
       </w:pPr>
       <w:r>
-        <w:t xml:space="preserve">Figure 6 Statewide application of landscape models showing the median predicted CSCI scores for each stream reach (left) and corresponding stream reach classifications (right). Major regional boundaries are also shown (see Figure</w:t>
+        <w:t xml:space="preserve">Figure 6 Statewide application of the landscape model showing the median predicted CSCI scores for each stream reach (left) and corresponding stream reach classifications (right). Major regional boundaries are also shown (see Figure</w:t>
       </w:r>
       <w:r>
         <w:t xml:space="preserve"> </w:t>
@@ -2882,7 +3063,7 @@
                     </pic:cNvPicPr>
                   </pic:nvPicPr>
                   <pic:blipFill>
-                    <a:blip r:embed="rId59"/>
+                    <a:blip r:embed="rId61"/>
                     <a:stretch>
                       <a:fillRect/>
                     </a:stretch>
@@ -2937,7 +3118,7 @@
                     </pic:cNvPicPr>
                   </pic:nvPicPr>
                   <pic:blipFill>
-                    <a:blip r:embed="rId60"/>
+                    <a:blip r:embed="rId62"/>
                     <a:stretch>
                       <a:fillRect/>
                     </a:stretch>
@@ -3001,7 +3182,7 @@
                     </pic:cNvPicPr>
                   </pic:nvPicPr>
                   <pic:blipFill>
-                    <a:blip r:embed="rId61"/>
+                    <a:blip r:embed="rId63"/>
                     <a:stretch>
                       <a:fillRect/>
                     </a:stretch>
@@ -3054,7 +3235,7 @@
           <wp:inline>
             <wp:extent cx="5943600" cy="4245428"/>
             <wp:effectExtent b="0" l="0" r="0" t="0"/>
-            <wp:docPr descr="Figure 10 Factors explaining variation between constrained and unconstrained stream reaches by major regions in California. Importance measures were obtained from random forest models of 130 watershed and riparian measures of landscape and geological characteristics from the StreamCat dataset (Hill et al. 2016). The top five variables for each region are shown. The importance measures describe the mean decrease in prediction accuracy with exclusion of a variable across 1000 random trees for each model. Stream reach classes as possibly or likely were combined for constrained and unconstrained to evaluate the complete dataset. CV: Central Valley, CH: Chaparral, DM: Deserts Modoc, NC: North Coast, SN: Sierra Nevada, SC: South Coast." title="" id="1" name="Picture"/>
+            <wp:docPr descr="Figure 10 Factors associated with constrained and unconstrained stream reaches by major regions in California. Importance measures were obtained from random forest models of 130 watershed and riparian measures of landscape and geological characteristics from the StreamCat dataset (Hill et al. 2016). The top five variables for each region are shown. The importance measures describe the mean decrease in prediction accuracy with exclusion of a variable across 1000 random trees for each model. Stream reach classes as possibly or likely were combined for constrained and unconstrained to evaluate the complete dataset. CV: Central Valley, CH: Chaparral, DM: Deserts Modoc, NC: North Coast, SN: Sierra Nevada, SC: South Coast." title="" id="1" name="Picture"/>
             <a:graphic>
               <a:graphicData uri="http://schemas.openxmlformats.org/drawingml/2006/picture">
                 <pic:pic>
@@ -3065,7 +3246,7 @@
                     </pic:cNvPicPr>
                   </pic:nvPicPr>
                   <pic:blipFill>
-                    <a:blip r:embed="rId62"/>
+                    <a:blip r:embed="rId64"/>
                     <a:stretch>
                       <a:fillRect/>
                     </a:stretch>
@@ -3097,7 +3278,7 @@
         <w:pStyle w:val="ImageCaption"/>
       </w:pPr>
       <w:r>
-        <w:t xml:space="preserve">Figure 10 Factors explaining variation between constrained and unconstrained stream reaches by major regions in California. Importance measures were obtained from random forest models of 130 watershed and riparian measures of landscape and geological characteristics from the StreamCat dataset</w:t>
+        <w:t xml:space="preserve">Figure 10 Factors associated with constrained and unconstrained stream reaches by major regions in California. Importance measures were obtained from random forest models of 130 watershed and riparian measures of landscape and geological characteristics from the StreamCat dataset</w:t>
       </w:r>
       <w:r>
         <w:t xml:space="preserve"> </w:t>
@@ -3130,9 +3311,122 @@
       <w:r>
         <w:drawing>
           <wp:inline>
+            <wp:extent cx="5943600" cy="4245428"/>
+            <wp:effectExtent b="0" l="0" r="0" t="0"/>
+            <wp:docPr descr="Figure 11 Importance measures for landscape variables used to develop the landscape model of expected stream bioassessment scores in California. Values were obtained from quantile regression models of twenty landscape measures shown in Table 1 obtained from the StreamCat dataset (Hill et al. 2016). The importance measures describe the percent increase in mean square error and the increase in node impurity with exclusion of a variable across all random trees for each model (Meinshausen 2017)." title="" id="1" name="Picture"/>
+            <a:graphic>
+              <a:graphicData uri="http://schemas.openxmlformats.org/drawingml/2006/picture">
+                <pic:pic>
+                  <pic:nvPicPr>
+                    <pic:cNvPr descr="figs/lndscpimp.png" id="0" name="Picture"/>
+                    <pic:cNvPicPr>
+                      <a:picLocks noChangeArrowheads="1" noChangeAspect="1"/>
+                    </pic:cNvPicPr>
+                  </pic:nvPicPr>
+                  <pic:blipFill>
+                    <a:blip r:embed="rId65"/>
+                    <a:stretch>
+                      <a:fillRect/>
+                    </a:stretch>
+                  </pic:blipFill>
+                  <pic:spPr bwMode="auto">
+                    <a:xfrm>
+                      <a:off x="0" y="0"/>
+                      <a:ext cx="5943600" cy="4245428"/>
+                    </a:xfrm>
+                    <a:prstGeom prst="rect">
+                      <a:avLst/>
+                    </a:prstGeom>
+                    <a:noFill/>
+                    <a:ln w="9525">
+                      <a:noFill/>
+                      <a:headEnd/>
+                      <a:tailEnd/>
+                    </a:ln>
+                  </pic:spPr>
+                </pic:pic>
+              </a:graphicData>
+            </a:graphic>
+          </wp:inline>
+        </w:drawing>
+      </w:r>
+    </w:p>
+    <w:p>
+      <w:pPr>
+        <w:pStyle w:val="ImageCaption"/>
+      </w:pPr>
+      <w:r>
+        <w:t xml:space="preserve">Figure 11 Importance measures for landscape variables used to develop the landscape model of expected stream bioassessment scores in California. Values were obtained from quantile regression models of twenty landscape measures shown in Table</w:t>
+      </w:r>
+      <w:r>
+        <w:t xml:space="preserve"> </w:t>
+      </w:r>
+      <w:r>
+        <w:t xml:space="preserve">1</w:t>
+      </w:r>
+      <w:r>
+        <w:t xml:space="preserve"> </w:t>
+      </w:r>
+      <w:r>
+        <w:t xml:space="preserve">obtained from the StreamCat dataset</w:t>
+      </w:r>
+      <w:r>
+        <w:t xml:space="preserve"> </w:t>
+      </w:r>
+      <w:r>
+        <w:t xml:space="preserve">(Hill et al.</w:t>
+      </w:r>
+      <w:r>
+        <w:t xml:space="preserve"> </w:t>
+      </w:r>
+      <w:hyperlink w:anchor="ref-Hill16">
+        <w:r>
+          <w:rPr>
+            <w:rStyle w:val="Hyperlink"/>
+          </w:rPr>
+          <w:t xml:space="preserve">2016</w:t>
+        </w:r>
+      </w:hyperlink>
+      <w:r>
+        <w:t xml:space="preserve">)</w:t>
+      </w:r>
+      <w:r>
+        <w:t xml:space="preserve">. The importance measures describe the percent increase in mean square error and the increase in node impurity with exclusion of a variable across all random trees for each model</w:t>
+      </w:r>
+      <w:r>
+        <w:t xml:space="preserve"> </w:t>
+      </w:r>
+      <w:r>
+        <w:t xml:space="preserve">(Meinshausen</w:t>
+      </w:r>
+      <w:r>
+        <w:t xml:space="preserve"> </w:t>
+      </w:r>
+      <w:hyperlink w:anchor="ref-Meinshausen17">
+        <w:r>
+          <w:rPr>
+            <w:rStyle w:val="Hyperlink"/>
+          </w:rPr>
+          <w:t xml:space="preserve">2017</w:t>
+        </w:r>
+      </w:hyperlink>
+      <w:r>
+        <w:t xml:space="preserve">)</w:t>
+      </w:r>
+      <w:r>
+        <w:t xml:space="preserve">.</w:t>
+      </w:r>
+    </w:p>
+    <w:p>
+      <w:pPr>
+        <w:pStyle w:val="CaptionedFigure"/>
+      </w:pPr>
+      <w:r>
+        <w:drawing>
+          <wp:inline>
             <wp:extent cx="5504749" cy="7339665"/>
             <wp:effectExtent b="0" l="0" r="0" t="0"/>
-            <wp:docPr descr="Figure 11 Changes in stream reach classes by region and statewide for different scenarios used to define biological constraints. Twenty-seven scenarios were tested that evaluated different combinations of certainty in the CSCI predictions (nine scenarios more certain to less certain as identified by the tail cutoff for the expected range) and potential CSCI threshold (three scenarios for relaxed to more conservative). The percentage of total stream length for each classification is shown for each scenario. CV: Central Valley, CH: Chaparral, DM: Deserts Modoc, NC: North Coast, SN: Sierra Nevada, SC: South Coast." title="" id="1" name="Picture"/>
+            <wp:docPr descr="Figure 12 Changes in stream reach classes by region and statewide for different scenarios used to define biological constraints. Twenty-seven scenarios were tested that evaluated different combinations of certainty in the CSCI predictions (nine scenarios more certain to less certain as identified by the tail cutoff for the expected range) and potential CSCI threshold (three scenarios for relaxed to more conservative). The percentage of total stream length for each classification is shown for each scenario. CV: Central Valley, CH: Chaparral, DM: Deserts Modoc, NC: North Coast, SN: Sierra Nevada, SC: South Coast." title="" id="1" name="Picture"/>
             <a:graphic>
               <a:graphicData uri="http://schemas.openxmlformats.org/drawingml/2006/picture">
                 <pic:pic>
@@ -3143,7 +3437,7 @@
                     </pic:cNvPicPr>
                   </pic:nvPicPr>
                   <pic:blipFill>
-                    <a:blip r:embed="rId63"/>
+                    <a:blip r:embed="rId66"/>
                     <a:stretch>
                       <a:fillRect/>
                     </a:stretch>
@@ -3175,25 +3469,25 @@
         <w:pStyle w:val="ImageCaption"/>
       </w:pPr>
       <w:r>
-        <w:t xml:space="preserve">Figure 11 Changes in stream reach classes by region and statewide for different scenarios used to define biological constraints. Twenty-seven scenarios were tested that evaluated different combinations of certainty in the CSCI predictions (nine scenarios more certain to less certain as identified by the tail cutoff for the expected range) and potential CSCI threshold (three scenarios for relaxed to more conservative). The percentage of total stream length for each classification is shown for each scenario. CV: Central Valley, CH: Chaparral, DM: Deserts Modoc, NC: North Coast, SN: Sierra Nevada, SC: South Coast.</w:t>
+        <w:t xml:space="preserve">Figure 12 Changes in stream reach classes by region and statewide for different scenarios used to define biological constraints. Twenty-seven scenarios were tested that evaluated different combinations of certainty in the CSCI predictions (nine scenarios more certain to less certain as identified by the tail cutoff for the expected range) and potential CSCI threshold (three scenarios for relaxed to more conservative). The percentage of total stream length for each classification is shown for each scenario. CV: Central Valley, CH: Chaparral, DM: Deserts Modoc, NC: North Coast, SN: Sierra Nevada, SC: South Coast.</w:t>
       </w:r>
     </w:p>
     <w:p>
       <w:pPr>
         <w:pStyle w:val="Heading1"/>
       </w:pPr>
-      <w:bookmarkStart w:id="64" w:name="tables"/>
+      <w:bookmarkStart w:id="67" w:name="tables"/>
       <w:r>
         <w:t xml:space="preserve">Tables</w:t>
       </w:r>
-      <w:bookmarkEnd w:id="64"/>
+      <w:bookmarkEnd w:id="67"/>
     </w:p>
     <w:p>
       <w:pPr>
         <w:pStyle w:val="TableCaption"/>
       </w:pPr>
       <w:r>
-        <w:t xml:space="preserve">Table 1 Land use variables used to develop landscape models of stream bioassessment scores. All variables were obtained from StreamCat</w:t>
+        <w:t xml:space="preserve">Table 1 Land use variables used to develop the landscape model of stream bioassessment scores. All variables were obtained from StreamCat</w:t>
       </w:r>
       <w:r>
         <w:t xml:space="preserve"> </w:t>
@@ -3224,7 +3518,7 @@
         <w:tblStyle w:val="Table"/>
         <w:tblW w:type="pct" w:w="0.0"/>
         <w:tblLook w:firstRow="1"/>
-        <w:tblCaption w:val="Table 1 Land use variables used to develop landscape models of stream bioassessment scores. All variables were obtained from StreamCat (Hill et al. 2016). The measurement scale for each variable is at the catchment, watershed, and/or riparian scale (100 m buffer) relative to a stream reach. Total urban and agriculture land use variables were based on sums of indvidual variables in StreamCat as noted in the desciption."/>
+        <w:tblCaption w:val="Table 1 Land use variables used to develop the landscape model of stream bioassessment scores. All variables were obtained from StreamCat (Hill et al. 2016). The measurement scale for each variable is at the catchment, watershed, and/or riparian scale (100 m buffer) relative to a stream reach. Total urban and agriculture land use variables were based on sums of indvidual variables in StreamCat as noted in the desciption."/>
       </w:tblPr>
       <w:tblGrid/>
       <w:tr>
@@ -4564,7 +4858,7 @@
               <w:t xml:space="preserve"> </w:t>
             </w:r>
             <w:r>
-              <w:t xml:space="preserve">95th</w:t>
+              <w:t xml:space="preserve">90th</w:t>
             </w:r>
           </w:p>
         </w:tc>
@@ -4606,7 +4900,7 @@
               <w:jc w:val="left"/>
             </w:pPr>
             <w:r>
-              <w:t xml:space="preserve">5th to 95th</w:t>
+              <w:t xml:space="preserve">10th to 90th</w:t>
             </w:r>
           </w:p>
         </w:tc>
@@ -4648,7 +4942,7 @@
               <w:jc w:val="left"/>
             </w:pPr>
             <w:r>
-              <w:t xml:space="preserve">0.79 to 5th</w:t>
+              <w:t xml:space="preserve">0.79 to 10th</w:t>
             </w:r>
           </w:p>
         </w:tc>
@@ -4747,7 +5041,7 @@
               <w:t xml:space="preserve"> </w:t>
             </w:r>
             <w:r>
-              <w:t xml:space="preserve">95th</w:t>
+              <w:t xml:space="preserve">90th</w:t>
             </w:r>
           </w:p>
         </w:tc>
@@ -4789,7 +5083,7 @@
               <w:jc w:val="left"/>
             </w:pPr>
             <w:r>
-              <w:t xml:space="preserve">0.79 to 95th</w:t>
+              <w:t xml:space="preserve">0.79 to 90th</w:t>
             </w:r>
           </w:p>
         </w:tc>
@@ -4831,7 +5125,7 @@
               <w:jc w:val="left"/>
             </w:pPr>
             <w:r>
-              <w:t xml:space="preserve">5th to 0.79</w:t>
+              <w:t xml:space="preserve">10th to 0.79</w:t>
             </w:r>
           </w:p>
         </w:tc>
@@ -4873,7 +5167,7 @@
               <w:jc w:val="left"/>
             </w:pPr>
             <w:r>
-              <w:t xml:space="preserve">&lt; 5th</w:t>
+              <w:t xml:space="preserve">&lt; 10th</w:t>
             </w:r>
           </w:p>
         </w:tc>
@@ -4930,7 +5224,7 @@
               <w:t xml:space="preserve"> </w:t>
             </w:r>
             <w:r>
-              <w:t xml:space="preserve">95th</w:t>
+              <w:t xml:space="preserve">90th</w:t>
             </w:r>
           </w:p>
         </w:tc>
@@ -4972,7 +5266,7 @@
               <w:jc w:val="left"/>
             </w:pPr>
             <w:r>
-              <w:t xml:space="preserve">0.79 to 95th</w:t>
+              <w:t xml:space="preserve">0.79 to 90th</w:t>
             </w:r>
           </w:p>
         </w:tc>
@@ -5014,7 +5308,7 @@
               <w:jc w:val="left"/>
             </w:pPr>
             <w:r>
-              <w:t xml:space="preserve">5th to 0.79</w:t>
+              <w:t xml:space="preserve">10th to 0.79</w:t>
             </w:r>
           </w:p>
         </w:tc>
@@ -5056,7 +5350,7 @@
               <w:jc w:val="left"/>
             </w:pPr>
             <w:r>
-              <w:t xml:space="preserve">&lt; 5th</w:t>
+              <w:t xml:space="preserve">&lt; 10th</w:t>
             </w:r>
           </w:p>
         </w:tc>
@@ -5155,7 +5449,7 @@
               <w:jc w:val="left"/>
             </w:pPr>
             <w:r>
-              <w:t xml:space="preserve">95th to 0.79</w:t>
+              <w:t xml:space="preserve">90th to 0.79</w:t>
             </w:r>
           </w:p>
         </w:tc>
@@ -5197,7 +5491,7 @@
               <w:jc w:val="left"/>
             </w:pPr>
             <w:r>
-              <w:t xml:space="preserve">5th to 95th</w:t>
+              <w:t xml:space="preserve">10th to 90th</w:t>
             </w:r>
           </w:p>
         </w:tc>
@@ -5239,7 +5533,7 @@
               <w:jc w:val="left"/>
             </w:pPr>
             <w:r>
-              <w:t xml:space="preserve">&lt; 5th</w:t>
+              <w:t xml:space="preserve">&lt; 10th</w:t>
             </w:r>
           </w:p>
         </w:tc>
@@ -5261,7 +5555,7 @@
         <w:pStyle w:val="TableCaption"/>
       </w:pPr>
       <w:r>
-        <w:t xml:space="preserve">Table 4 Performance of landscape models by calibration and validation datasets in predicting CSCI scores. The statewide dataset (Figure</w:t>
+        <w:t xml:space="preserve">Table 4 Performance of the landscape model by calibration and validation datasets in predicting CSCI scores. The statewide dataset (Figure</w:t>
       </w:r>
       <w:r>
         <w:t xml:space="preserve"> </w:t>
@@ -5290,7 +5584,7 @@
         <w:tblStyle w:val="Table"/>
         <w:tblW w:type="pct" w:w="0.0"/>
         <w:tblLook w:firstRow="1"/>
-        <w:tblCaption w:val="Table 4 Performance of landscape models by calibration and validation datasets in predicting CSCI scores. The statewide dataset (Figure 6) and individual regions of California (Figure 1 are evaluated. Averages and standard deviations (in parentheses) for observed and predicted values of each dataset are shown. Correlations, root mean squared errors (RMSE), intercept, and slopes are for comparisons of predicted and observed values to evaluate model performance."/>
+        <w:tblCaption w:val="Table 4 Performance of the landscape model by calibration and validation datasets in predicting CSCI scores. The statewide dataset (Figure 6) and individual regions of California (Figure 1 are evaluated. Averages and standard deviations (in parentheses) for observed and predicted values of each dataset are shown. Correlations, root mean squared errors (RMSE), intercept, and slopes are for comparisons of predicted and observed values to evaluate model performance."/>
       </w:tblPr>
       <w:tblGrid/>
       <w:tr>
@@ -11249,14 +11543,14 @@
       <w:pPr>
         <w:pStyle w:val="Heading1"/>
       </w:pPr>
-      <w:bookmarkStart w:id="65" w:name="references"/>
+      <w:bookmarkStart w:id="68" w:name="references"/>
       <w:r>
         <w:t xml:space="preserve">References</w:t>
       </w:r>
-      <w:bookmarkEnd w:id="65"/>
-    </w:p>
-    <w:bookmarkStart w:id="147" w:name="refs"/>
-    <w:bookmarkStart w:id="67" w:name="ref-Allan97"/>
+      <w:bookmarkEnd w:id="68"/>
+    </w:p>
+    <w:bookmarkStart w:id="150" w:name="refs"/>
+    <w:bookmarkStart w:id="70" w:name="ref-Allan97"/>
     <w:p>
       <w:pPr>
         <w:pStyle w:val="Bibliography"/>
@@ -11282,7 +11576,7 @@
       <w:r>
         <w:t xml:space="preserve"> </w:t>
       </w:r>
-      <w:hyperlink r:id="rId66">
+      <w:hyperlink r:id="rId69">
         <w:r>
           <w:rPr>
             <w:rStyle w:val="Hyperlink"/>
@@ -11294,8 +11588,8 @@
         <w:t xml:space="preserve">.</w:t>
       </w:r>
     </w:p>
-    <w:bookmarkEnd w:id="67"/>
-    <w:bookmarkStart w:id="69" w:name="ref-Allan04"/>
+    <w:bookmarkEnd w:id="70"/>
+    <w:bookmarkStart w:id="72" w:name="ref-Allan04"/>
     <w:p>
       <w:pPr>
         <w:pStyle w:val="Bibliography"/>
@@ -11321,7 +11615,7 @@
       <w:r>
         <w:t xml:space="preserve"> </w:t>
       </w:r>
-      <w:hyperlink r:id="rId68">
+      <w:hyperlink r:id="rId71">
         <w:r>
           <w:rPr>
             <w:rStyle w:val="Hyperlink"/>
@@ -11333,8 +11627,8 @@
         <w:t xml:space="preserve">.</w:t>
       </w:r>
     </w:p>
-    <w:bookmarkEnd w:id="69"/>
-    <w:bookmarkStart w:id="70" w:name="ref-Breiman01"/>
+    <w:bookmarkEnd w:id="72"/>
+    <w:bookmarkStart w:id="73" w:name="ref-Breiman01"/>
     <w:p>
       <w:pPr>
         <w:pStyle w:val="Bibliography"/>
@@ -11358,8 +11652,8 @@
         <w:t xml:space="preserve">45:5–32.</w:t>
       </w:r>
     </w:p>
-    <w:bookmarkEnd w:id="70"/>
-    <w:bookmarkStart w:id="72" w:name="ref-Brown12"/>
+    <w:bookmarkEnd w:id="73"/>
+    <w:bookmarkStart w:id="75" w:name="ref-Brown12"/>
     <w:p>
       <w:pPr>
         <w:pStyle w:val="Bibliography"/>
@@ -11385,7 +11679,7 @@
       <w:r>
         <w:t xml:space="preserve"> </w:t>
       </w:r>
-      <w:hyperlink r:id="rId71">
+      <w:hyperlink r:id="rId74">
         <w:r>
           <w:rPr>
             <w:rStyle w:val="Hyperlink"/>
@@ -11397,8 +11691,8 @@
         <w:t xml:space="preserve">.</w:t>
       </w:r>
     </w:p>
-    <w:bookmarkEnd w:id="72"/>
-    <w:bookmarkStart w:id="73" w:name="ref-Cade03"/>
+    <w:bookmarkEnd w:id="75"/>
+    <w:bookmarkStart w:id="76" w:name="ref-Cade03"/>
     <w:p>
       <w:pPr>
         <w:pStyle w:val="Bibliography"/>
@@ -11422,8 +11716,8 @@
         <w:t xml:space="preserve">1 (8):412–20.</w:t>
       </w:r>
     </w:p>
-    <w:bookmarkEnd w:id="73"/>
-    <w:bookmarkStart w:id="75" w:name="ref-Carline07"/>
+    <w:bookmarkEnd w:id="76"/>
+    <w:bookmarkStart w:id="78" w:name="ref-Carline07"/>
     <w:p>
       <w:pPr>
         <w:pStyle w:val="Bibliography"/>
@@ -11449,7 +11743,7 @@
       <w:r>
         <w:t xml:space="preserve"> </w:t>
       </w:r>
-      <w:hyperlink r:id="rId74">
+      <w:hyperlink r:id="rId77">
         <w:r>
           <w:rPr>
             <w:rStyle w:val="Hyperlink"/>
@@ -11461,8 +11755,8 @@
         <w:t xml:space="preserve">.</w:t>
       </w:r>
     </w:p>
-    <w:bookmarkEnd w:id="75"/>
-    <w:bookmarkStart w:id="77" w:name="ref-Carlisle09"/>
+    <w:bookmarkEnd w:id="78"/>
+    <w:bookmarkStart w:id="80" w:name="ref-Carlisle09"/>
     <w:p>
       <w:pPr>
         <w:pStyle w:val="Bibliography"/>
@@ -11488,7 +11782,7 @@
       <w:r>
         <w:t xml:space="preserve"> </w:t>
       </w:r>
-      <w:hyperlink r:id="rId76">
+      <w:hyperlink r:id="rId79">
         <w:r>
           <w:rPr>
             <w:rStyle w:val="Hyperlink"/>
@@ -11500,8 +11794,8 @@
         <w:t xml:space="preserve">.</w:t>
       </w:r>
     </w:p>
-    <w:bookmarkEnd w:id="77"/>
-    <w:bookmarkStart w:id="79" w:name="ref-Chen14"/>
+    <w:bookmarkEnd w:id="80"/>
+    <w:bookmarkStart w:id="82" w:name="ref-Chen14"/>
     <w:p>
       <w:pPr>
         <w:pStyle w:val="Bibliography"/>
@@ -11527,7 +11821,7 @@
       <w:r>
         <w:t xml:space="preserve"> </w:t>
       </w:r>
-      <w:hyperlink r:id="rId78">
+      <w:hyperlink r:id="rId81">
         <w:r>
           <w:rPr>
             <w:rStyle w:val="Hyperlink"/>
@@ -11539,8 +11833,8 @@
         <w:t xml:space="preserve">.</w:t>
       </w:r>
     </w:p>
-    <w:bookmarkEnd w:id="79"/>
-    <w:bookmarkStart w:id="81" w:name="ref-Chessman14"/>
+    <w:bookmarkEnd w:id="82"/>
+    <w:bookmarkStart w:id="84" w:name="ref-Chessman14"/>
     <w:p>
       <w:pPr>
         <w:pStyle w:val="Bibliography"/>
@@ -11566,7 +11860,7 @@
       <w:r>
         <w:t xml:space="preserve"> </w:t>
       </w:r>
-      <w:hyperlink r:id="rId80">
+      <w:hyperlink r:id="rId83">
         <w:r>
           <w:rPr>
             <w:rStyle w:val="Hyperlink"/>
@@ -11578,8 +11872,8 @@
         <w:t xml:space="preserve">.</w:t>
       </w:r>
     </w:p>
-    <w:bookmarkEnd w:id="81"/>
-    <w:bookmarkStart w:id="83" w:name="ref-Chessman08"/>
+    <w:bookmarkEnd w:id="84"/>
+    <w:bookmarkStart w:id="86" w:name="ref-Chessman08"/>
     <w:p>
       <w:pPr>
         <w:pStyle w:val="Bibliography"/>
@@ -11605,7 +11899,7 @@
       <w:r>
         <w:t xml:space="preserve"> </w:t>
       </w:r>
-      <w:hyperlink r:id="rId82">
+      <w:hyperlink r:id="rId85">
         <w:r>
           <w:rPr>
             <w:rStyle w:val="Hyperlink"/>
@@ -11617,8 +11911,8 @@
         <w:t xml:space="preserve">.</w:t>
       </w:r>
     </w:p>
-    <w:bookmarkEnd w:id="83"/>
-    <w:bookmarkStart w:id="85" w:name="ref-Chessman04"/>
+    <w:bookmarkEnd w:id="86"/>
+    <w:bookmarkStart w:id="88" w:name="ref-Chessman04"/>
     <w:p>
       <w:pPr>
         <w:pStyle w:val="Bibliography"/>
@@ -11644,7 +11938,7 @@
       <w:r>
         <w:t xml:space="preserve"> </w:t>
       </w:r>
-      <w:hyperlink r:id="rId84">
+      <w:hyperlink r:id="rId87">
         <w:r>
           <w:rPr>
             <w:rStyle w:val="Hyperlink"/>
@@ -11656,8 +11950,8 @@
         <w:t xml:space="preserve">.</w:t>
       </w:r>
     </w:p>
-    <w:bookmarkEnd w:id="85"/>
-    <w:bookmarkStart w:id="87" w:name="ref-Clapcott11"/>
+    <w:bookmarkEnd w:id="88"/>
+    <w:bookmarkStart w:id="90" w:name="ref-Clapcott11"/>
     <w:p>
       <w:pPr>
         <w:pStyle w:val="Bibliography"/>
@@ -11683,7 +11977,7 @@
       <w:r>
         <w:t xml:space="preserve"> </w:t>
       </w:r>
-      <w:hyperlink r:id="rId86">
+      <w:hyperlink r:id="rId89">
         <w:r>
           <w:rPr>
             <w:rStyle w:val="Hyperlink"/>
@@ -11695,8 +11989,8 @@
         <w:t xml:space="preserve">.</w:t>
       </w:r>
     </w:p>
-    <w:bookmarkEnd w:id="87"/>
-    <w:bookmarkStart w:id="89" w:name="ref-Cormier13"/>
+    <w:bookmarkEnd w:id="90"/>
+    <w:bookmarkStart w:id="92" w:name="ref-Cormier13"/>
     <w:p>
       <w:pPr>
         <w:pStyle w:val="Bibliography"/>
@@ -11722,7 +12016,7 @@
       <w:r>
         <w:t xml:space="preserve"> </w:t>
       </w:r>
-      <w:hyperlink r:id="rId88">
+      <w:hyperlink r:id="rId91">
         <w:r>
           <w:rPr>
             <w:rStyle w:val="Hyperlink"/>
@@ -11734,8 +12028,8 @@
         <w:t xml:space="preserve">.</w:t>
       </w:r>
     </w:p>
-    <w:bookmarkEnd w:id="89"/>
-    <w:bookmarkStart w:id="91" w:name="ref-Finkenbine00"/>
+    <w:bookmarkEnd w:id="92"/>
+    <w:bookmarkStart w:id="94" w:name="ref-Finkenbine00"/>
     <w:p>
       <w:pPr>
         <w:pStyle w:val="Bibliography"/>
@@ -11761,7 +12055,7 @@
       <w:r>
         <w:t xml:space="preserve"> </w:t>
       </w:r>
-      <w:hyperlink r:id="rId90">
+      <w:hyperlink r:id="rId93">
         <w:r>
           <w:rPr>
             <w:rStyle w:val="Hyperlink"/>
@@ -11773,8 +12067,8 @@
         <w:t xml:space="preserve">.</w:t>
       </w:r>
     </w:p>
-    <w:bookmarkEnd w:id="91"/>
-    <w:bookmarkStart w:id="93" w:name="ref-Fox17"/>
+    <w:bookmarkEnd w:id="94"/>
+    <w:bookmarkStart w:id="96" w:name="ref-Fox17"/>
     <w:p>
       <w:pPr>
         <w:pStyle w:val="Bibliography"/>
@@ -11800,7 +12094,7 @@
       <w:r>
         <w:t xml:space="preserve"> </w:t>
       </w:r>
-      <w:hyperlink r:id="rId92">
+      <w:hyperlink r:id="rId95">
         <w:r>
           <w:rPr>
             <w:rStyle w:val="Hyperlink"/>
@@ -11812,8 +12106,8 @@
         <w:t xml:space="preserve">.</w:t>
       </w:r>
     </w:p>
-    <w:bookmarkEnd w:id="93"/>
-    <w:bookmarkStart w:id="94" w:name="ref-Hastie09"/>
+    <w:bookmarkEnd w:id="96"/>
+    <w:bookmarkStart w:id="97" w:name="ref-Hastie09"/>
     <w:p>
       <w:pPr>
         <w:pStyle w:val="Bibliography"/>
@@ -11834,8 +12128,8 @@
         <w:t xml:space="preserve">. 2nd ed. New York: Springer.</w:t>
       </w:r>
     </w:p>
-    <w:bookmarkEnd w:id="94"/>
-    <w:bookmarkStart w:id="96" w:name="ref-Hill17"/>
+    <w:bookmarkEnd w:id="97"/>
+    <w:bookmarkStart w:id="99" w:name="ref-Hill17"/>
     <w:p>
       <w:pPr>
         <w:pStyle w:val="Bibliography"/>
@@ -11861,7 +12155,7 @@
       <w:r>
         <w:t xml:space="preserve"> </w:t>
       </w:r>
-      <w:hyperlink r:id="rId95">
+      <w:hyperlink r:id="rId98">
         <w:r>
           <w:rPr>
             <w:rStyle w:val="Hyperlink"/>
@@ -11873,8 +12167,8 @@
         <w:t xml:space="preserve">.</w:t>
       </w:r>
     </w:p>
-    <w:bookmarkEnd w:id="96"/>
-    <w:bookmarkStart w:id="98" w:name="ref-Hill16"/>
+    <w:bookmarkEnd w:id="99"/>
+    <w:bookmarkStart w:id="101" w:name="ref-Hill16"/>
     <w:p>
       <w:pPr>
         <w:pStyle w:val="Bibliography"/>
@@ -11900,7 +12194,7 @@
       <w:r>
         <w:t xml:space="preserve"> </w:t>
       </w:r>
-      <w:hyperlink r:id="rId97">
+      <w:hyperlink r:id="rId100">
         <w:r>
           <w:rPr>
             <w:rStyle w:val="Hyperlink"/>
@@ -11912,8 +12206,8 @@
         <w:t xml:space="preserve">.</w:t>
       </w:r>
     </w:p>
-    <w:bookmarkEnd w:id="98"/>
-    <w:bookmarkStart w:id="100" w:name="ref-Howard18"/>
+    <w:bookmarkEnd w:id="101"/>
+    <w:bookmarkStart w:id="103" w:name="ref-Howard18"/>
     <w:p>
       <w:pPr>
         <w:pStyle w:val="Bibliography"/>
@@ -11939,7 +12233,7 @@
       <w:r>
         <w:t xml:space="preserve"> </w:t>
       </w:r>
-      <w:hyperlink r:id="rId99">
+      <w:hyperlink r:id="rId102">
         <w:r>
           <w:rPr>
             <w:rStyle w:val="Hyperlink"/>
@@ -11951,8 +12245,8 @@
         <w:t xml:space="preserve">.</w:t>
       </w:r>
     </w:p>
-    <w:bookmarkEnd w:id="100"/>
-    <w:bookmarkStart w:id="102" w:name="ref-Howard15"/>
+    <w:bookmarkEnd w:id="103"/>
+    <w:bookmarkStart w:id="105" w:name="ref-Howard15"/>
     <w:p>
       <w:pPr>
         <w:pStyle w:val="Bibliography"/>
@@ -11978,7 +12272,7 @@
       <w:r>
         <w:t xml:space="preserve"> </w:t>
       </w:r>
-      <w:hyperlink r:id="rId101">
+      <w:hyperlink r:id="rId104">
         <w:r>
           <w:rPr>
             <w:rStyle w:val="Hyperlink"/>
@@ -11990,8 +12284,8 @@
         <w:t xml:space="preserve">.</w:t>
       </w:r>
     </w:p>
-    <w:bookmarkEnd w:id="102"/>
-    <w:bookmarkStart w:id="103" w:name="ref-Howard09"/>
+    <w:bookmarkEnd w:id="105"/>
+    <w:bookmarkStart w:id="106" w:name="ref-Howard09"/>
     <w:p>
       <w:pPr>
         <w:pStyle w:val="Bibliography"/>
@@ -12000,8 +12294,8 @@
         <w:t xml:space="preserve">Howard, J., and C. Revenga. 2000. “California’s Freshwater Biodiversity in a Continental Context. Science for Conservation Technical Brief Series.” San Francisco, CA: The Nature Conservancy of California.</w:t>
       </w:r>
     </w:p>
-    <w:bookmarkEnd w:id="103"/>
-    <w:bookmarkStart w:id="105" w:name="ref-Kenney12"/>
+    <w:bookmarkEnd w:id="106"/>
+    <w:bookmarkStart w:id="108" w:name="ref-Kenney12"/>
     <w:p>
       <w:pPr>
         <w:pStyle w:val="Bibliography"/>
@@ -12027,7 +12321,7 @@
       <w:r>
         <w:t xml:space="preserve"> </w:t>
       </w:r>
-      <w:hyperlink r:id="rId104">
+      <w:hyperlink r:id="rId107">
         <w:r>
           <w:rPr>
             <w:rStyle w:val="Hyperlink"/>
@@ -12039,8 +12333,8 @@
         <w:t xml:space="preserve">.</w:t>
       </w:r>
     </w:p>
-    <w:bookmarkEnd w:id="105"/>
-    <w:bookmarkStart w:id="107" w:name="ref-Leps15"/>
+    <w:bookmarkEnd w:id="108"/>
+    <w:bookmarkStart w:id="110" w:name="ref-Leps15"/>
     <w:p>
       <w:pPr>
         <w:pStyle w:val="Bibliography"/>
@@ -12066,7 +12360,7 @@
       <w:r>
         <w:t xml:space="preserve"> </w:t>
       </w:r>
-      <w:hyperlink r:id="rId106">
+      <w:hyperlink r:id="rId109">
         <w:r>
           <w:rPr>
             <w:rStyle w:val="Hyperlink"/>
@@ -12078,8 +12372,8 @@
         <w:t xml:space="preserve">.</w:t>
       </w:r>
     </w:p>
-    <w:bookmarkEnd w:id="107"/>
-    <w:bookmarkStart w:id="109" w:name="ref-Lester08"/>
+    <w:bookmarkEnd w:id="110"/>
+    <w:bookmarkStart w:id="112" w:name="ref-Lester08"/>
     <w:p>
       <w:pPr>
         <w:pStyle w:val="Bibliography"/>
@@ -12105,7 +12399,7 @@
       <w:r>
         <w:t xml:space="preserve"> </w:t>
       </w:r>
-      <w:hyperlink r:id="rId108">
+      <w:hyperlink r:id="rId111">
         <w:r>
           <w:rPr>
             <w:rStyle w:val="Hyperlink"/>
@@ -12117,8 +12411,8 @@
         <w:t xml:space="preserve">.</w:t>
       </w:r>
     </w:p>
-    <w:bookmarkEnd w:id="109"/>
-    <w:bookmarkStart w:id="110" w:name="ref-MacQueen67"/>
+    <w:bookmarkEnd w:id="112"/>
+    <w:bookmarkStart w:id="113" w:name="ref-MacQueen67"/>
     <w:p>
       <w:pPr>
         <w:pStyle w:val="Bibliography"/>
@@ -12139,8 +12433,8 @@
         <w:t xml:space="preserve">, edited by L. M. Le Cam and J. Neyman, 281–97. Berkeley, California, USA: University of California Press.</w:t>
       </w:r>
     </w:p>
-    <w:bookmarkEnd w:id="110"/>
-    <w:bookmarkStart w:id="112" w:name="ref-May15"/>
+    <w:bookmarkEnd w:id="113"/>
+    <w:bookmarkStart w:id="115" w:name="ref-May15"/>
     <w:p>
       <w:pPr>
         <w:pStyle w:val="Bibliography"/>
@@ -12166,7 +12460,7 @@
       <w:r>
         <w:t xml:space="preserve"> </w:t>
       </w:r>
-      <w:hyperlink r:id="rId111">
+      <w:hyperlink r:id="rId114">
         <w:r>
           <w:rPr>
             <w:rStyle w:val="Hyperlink"/>
@@ -12178,8 +12472,8 @@
         <w:t xml:space="preserve">.</w:t>
       </w:r>
     </w:p>
-    <w:bookmarkEnd w:id="112"/>
-    <w:bookmarkStart w:id="113" w:name="ref-Mazor16"/>
+    <w:bookmarkEnd w:id="115"/>
+    <w:bookmarkStart w:id="116" w:name="ref-Mazor16"/>
     <w:p>
       <w:pPr>
         <w:pStyle w:val="Bibliography"/>
@@ -12203,8 +12497,8 @@
         <w:t xml:space="preserve">35 (1):249–71.</w:t>
       </w:r>
     </w:p>
-    <w:bookmarkEnd w:id="113"/>
-    <w:bookmarkStart w:id="114" w:name="ref-Meinshausen06"/>
+    <w:bookmarkEnd w:id="116"/>
+    <w:bookmarkStart w:id="117" w:name="ref-Meinshausen06"/>
     <w:p>
       <w:pPr>
         <w:pStyle w:val="Bibliography"/>
@@ -12228,8 +12522,8 @@
         <w:t xml:space="preserve">7:983–99.</w:t>
       </w:r>
     </w:p>
-    <w:bookmarkEnd w:id="114"/>
-    <w:bookmarkStart w:id="116" w:name="ref-Meinshausen17"/>
+    <w:bookmarkEnd w:id="117"/>
+    <w:bookmarkStart w:id="119" w:name="ref-Meinshausen17"/>
     <w:p>
       <w:pPr>
         <w:pStyle w:val="Bibliography"/>
@@ -12252,7 +12546,7 @@
       <w:r>
         <w:t xml:space="preserve"> </w:t>
       </w:r>
-      <w:hyperlink r:id="rId115">
+      <w:hyperlink r:id="rId118">
         <w:r>
           <w:rPr>
             <w:rStyle w:val="Hyperlink"/>
@@ -12264,8 +12558,8 @@
         <w:t xml:space="preserve">.</w:t>
       </w:r>
     </w:p>
-    <w:bookmarkEnd w:id="116"/>
-    <w:bookmarkStart w:id="117" w:name="ref-Morgan05"/>
+    <w:bookmarkEnd w:id="119"/>
+    <w:bookmarkStart w:id="120" w:name="ref-Morgan05"/>
     <w:p>
       <w:pPr>
         <w:pStyle w:val="Bibliography"/>
@@ -12289,8 +12583,8 @@
         <w:t xml:space="preserve">24 (3):643–55.</w:t>
       </w:r>
     </w:p>
-    <w:bookmarkEnd w:id="117"/>
-    <w:bookmarkStart w:id="119" w:name="ref-Novotny05"/>
+    <w:bookmarkEnd w:id="120"/>
+    <w:bookmarkStart w:id="122" w:name="ref-Novotny05"/>
     <w:p>
       <w:pPr>
         <w:pStyle w:val="Bibliography"/>
@@ -12316,7 +12610,7 @@
       <w:r>
         <w:t xml:space="preserve"> </w:t>
       </w:r>
-      <w:hyperlink r:id="rId118">
+      <w:hyperlink r:id="rId121">
         <w:r>
           <w:rPr>
             <w:rStyle w:val="Hyperlink"/>
@@ -12328,8 +12622,8 @@
         <w:t xml:space="preserve">.</w:t>
       </w:r>
     </w:p>
-    <w:bookmarkEnd w:id="119"/>
-    <w:bookmarkStart w:id="120" w:name="ref-Ode07"/>
+    <w:bookmarkEnd w:id="122"/>
+    <w:bookmarkStart w:id="123" w:name="ref-Ode07"/>
     <w:p>
       <w:pPr>
         <w:pStyle w:val="Bibliography"/>
@@ -12338,8 +12632,8 @@
         <w:t xml:space="preserve">Ode, P. R. 2007. “Standard Operating Procedures for Collecting Benthic Macroinvertebrate Samples and Associated Physical and Chemical Data for Ambient Bioassessment in California.” Surface Water Ambient Monitoring Program. Sacramento, CA.</w:t>
       </w:r>
     </w:p>
-    <w:bookmarkEnd w:id="120"/>
-    <w:bookmarkStart w:id="121" w:name="ref-Reynoldson97"/>
+    <w:bookmarkEnd w:id="123"/>
+    <w:bookmarkStart w:id="124" w:name="ref-Reynoldson97"/>
     <w:p>
       <w:pPr>
         <w:pStyle w:val="Bibliography"/>
@@ -12363,8 +12657,8 @@
         <w:t xml:space="preserve">16 (4):833–52.</w:t>
       </w:r>
     </w:p>
-    <w:bookmarkEnd w:id="121"/>
-    <w:bookmarkStart w:id="123" w:name="ref-Riseng11"/>
+    <w:bookmarkEnd w:id="124"/>
+    <w:bookmarkStart w:id="126" w:name="ref-Riseng11"/>
     <w:p>
       <w:pPr>
         <w:pStyle w:val="Bibliography"/>
@@ -12390,7 +12684,7 @@
       <w:r>
         <w:t xml:space="preserve"> </w:t>
       </w:r>
-      <w:hyperlink r:id="rId122">
+      <w:hyperlink r:id="rId125">
         <w:r>
           <w:rPr>
             <w:rStyle w:val="Hyperlink"/>
@@ -12402,8 +12696,8 @@
         <w:t xml:space="preserve">.</w:t>
       </w:r>
     </w:p>
-    <w:bookmarkEnd w:id="123"/>
-    <w:bookmarkStart w:id="124" w:name="ref-Roni12"/>
+    <w:bookmarkEnd w:id="126"/>
+    <w:bookmarkStart w:id="127" w:name="ref-Roni12"/>
     <w:p>
       <w:pPr>
         <w:pStyle w:val="Bibliography"/>
@@ -12424,8 +12718,8 @@
         <w:t xml:space="preserve">. First. Hoboken, New Jersey: John Wiley &amp; Sons.</w:t>
       </w:r>
     </w:p>
-    <w:bookmarkEnd w:id="124"/>
-    <w:bookmarkStart w:id="126" w:name="ref-Shoredits13"/>
+    <w:bookmarkEnd w:id="127"/>
+    <w:bookmarkStart w:id="129" w:name="ref-Shoredits13"/>
     <w:p>
       <w:pPr>
         <w:pStyle w:val="Bibliography"/>
@@ -12451,7 +12745,7 @@
       <w:r>
         <w:t xml:space="preserve"> </w:t>
       </w:r>
-      <w:hyperlink r:id="rId125">
+      <w:hyperlink r:id="rId128">
         <w:r>
           <w:rPr>
             <w:rStyle w:val="Hyperlink"/>
@@ -12463,8 +12757,8 @@
         <w:t xml:space="preserve">.</w:t>
       </w:r>
     </w:p>
-    <w:bookmarkEnd w:id="126"/>
-    <w:bookmarkStart w:id="128" w:name="ref-Sleeter11"/>
+    <w:bookmarkEnd w:id="129"/>
+    <w:bookmarkStart w:id="131" w:name="ref-Sleeter11"/>
     <w:p>
       <w:pPr>
         <w:pStyle w:val="Bibliography"/>
@@ -12490,7 +12784,7 @@
       <w:r>
         <w:t xml:space="preserve"> </w:t>
       </w:r>
-      <w:hyperlink r:id="rId127">
+      <w:hyperlink r:id="rId130">
         <w:r>
           <w:rPr>
             <w:rStyle w:val="Hyperlink"/>
@@ -12502,8 +12796,8 @@
         <w:t xml:space="preserve">.</w:t>
       </w:r>
     </w:p>
-    <w:bookmarkEnd w:id="128"/>
-    <w:bookmarkStart w:id="130" w:name="ref-Sponseller01"/>
+    <w:bookmarkEnd w:id="131"/>
+    <w:bookmarkStart w:id="133" w:name="ref-Sponseller01"/>
     <w:p>
       <w:pPr>
         <w:pStyle w:val="Bibliography"/>
@@ -12529,7 +12823,7 @@
       <w:r>
         <w:t xml:space="preserve"> </w:t>
       </w:r>
-      <w:hyperlink r:id="rId129">
+      <w:hyperlink r:id="rId132">
         <w:r>
           <w:rPr>
             <w:rStyle w:val="Hyperlink"/>
@@ -12541,8 +12835,8 @@
         <w:t xml:space="preserve">.</w:t>
       </w:r>
     </w:p>
-    <w:bookmarkEnd w:id="130"/>
-    <w:bookmarkStart w:id="132" w:name="ref-Stein13"/>
+    <w:bookmarkEnd w:id="133"/>
+    <w:bookmarkStart w:id="135" w:name="ref-Stein13"/>
     <w:p>
       <w:pPr>
         <w:pStyle w:val="Bibliography"/>
@@ -12568,7 +12862,7 @@
       <w:r>
         <w:t xml:space="preserve"> </w:t>
       </w:r>
-      <w:hyperlink r:id="rId131">
+      <w:hyperlink r:id="rId134">
         <w:r>
           <w:rPr>
             <w:rStyle w:val="Hyperlink"/>
@@ -12580,8 +12874,8 @@
         <w:t xml:space="preserve">.</w:t>
       </w:r>
     </w:p>
-    <w:bookmarkEnd w:id="132"/>
-    <w:bookmarkStart w:id="133" w:name="ref-Stoddard06"/>
+    <w:bookmarkEnd w:id="135"/>
+    <w:bookmarkStart w:id="136" w:name="ref-Stoddard06"/>
     <w:p>
       <w:pPr>
         <w:pStyle w:val="Bibliography"/>
@@ -12605,8 +12899,8 @@
         <w:t xml:space="preserve">16 (4):1267–76.</w:t>
       </w:r>
     </w:p>
-    <w:bookmarkEnd w:id="133"/>
-    <w:bookmarkStart w:id="135" w:name="ref-Townsend08"/>
+    <w:bookmarkEnd w:id="136"/>
+    <w:bookmarkStart w:id="138" w:name="ref-Townsend08"/>
     <w:p>
       <w:pPr>
         <w:pStyle w:val="Bibliography"/>
@@ -12632,7 +12926,7 @@
       <w:r>
         <w:t xml:space="preserve"> </w:t>
       </w:r>
-      <w:hyperlink r:id="rId134">
+      <w:hyperlink r:id="rId137">
         <w:r>
           <w:rPr>
             <w:rStyle w:val="Hyperlink"/>
@@ -12644,8 +12938,8 @@
         <w:t xml:space="preserve">.</w:t>
       </w:r>
     </w:p>
-    <w:bookmarkEnd w:id="135"/>
-    <w:bookmarkStart w:id="136" w:name="ref-USEPA16"/>
+    <w:bookmarkEnd w:id="138"/>
+    <w:bookmarkStart w:id="139" w:name="ref-USEPA16"/>
     <w:p>
       <w:pPr>
         <w:pStyle w:val="Bibliography"/>
@@ -12654,8 +12948,8 @@
         <w:t xml:space="preserve">USEPA (US Environmental Protection Agency). 2016. “National Rivers and Streams Assessment 2008-2009: A Collaborative Survey.” EPA-841-R-16-007. Washington, DC.</w:t>
       </w:r>
     </w:p>
-    <w:bookmarkEnd w:id="136"/>
-    <w:bookmarkStart w:id="137" w:name="ref-USGS99"/>
+    <w:bookmarkEnd w:id="139"/>
+    <w:bookmarkStart w:id="140" w:name="ref-USGS99"/>
     <w:p>
       <w:pPr>
         <w:pStyle w:val="Bibliography"/>
@@ -12664,8 +12958,8 @@
         <w:t xml:space="preserve">USGS (US Geological Survey). 1999. “The quality of our nation’s waters: nutrients and pesticides.” Reston, Virginia.</w:t>
       </w:r>
     </w:p>
-    <w:bookmarkEnd w:id="137"/>
-    <w:bookmarkStart w:id="138" w:name="ref-USGS14"/>
+    <w:bookmarkEnd w:id="140"/>
+    <w:bookmarkStart w:id="141" w:name="ref-USGS14"/>
     <w:p>
       <w:pPr>
         <w:pStyle w:val="Bibliography"/>
@@ -12674,8 +12968,8 @@
         <w:t xml:space="preserve">———. 2014. “National Hydrography Dataset available on the World Wide Web.”</w:t>
       </w:r>
     </w:p>
-    <w:bookmarkEnd w:id="138"/>
-    <w:bookmarkStart w:id="140" w:name="ref-Volstad04"/>
+    <w:bookmarkEnd w:id="141"/>
+    <w:bookmarkStart w:id="143" w:name="ref-Volstad04"/>
     <w:p>
       <w:pPr>
         <w:pStyle w:val="Bibliography"/>
@@ -12701,7 +12995,7 @@
       <w:r>
         <w:t xml:space="preserve"> </w:t>
       </w:r>
-      <w:hyperlink r:id="rId139">
+      <w:hyperlink r:id="rId142">
         <w:r>
           <w:rPr>
             <w:rStyle w:val="Hyperlink"/>
@@ -12713,8 +13007,8 @@
         <w:t xml:space="preserve">.</w:t>
       </w:r>
     </w:p>
-    <w:bookmarkEnd w:id="140"/>
-    <w:bookmarkStart w:id="142" w:name="ref-Waite13"/>
+    <w:bookmarkEnd w:id="143"/>
+    <w:bookmarkStart w:id="145" w:name="ref-Waite13"/>
     <w:p>
       <w:pPr>
         <w:pStyle w:val="Bibliography"/>
@@ -12740,7 +13034,7 @@
       <w:r>
         <w:t xml:space="preserve"> </w:t>
       </w:r>
-      <w:hyperlink r:id="rId141">
+      <w:hyperlink r:id="rId144">
         <w:r>
           <w:rPr>
             <w:rStyle w:val="Hyperlink"/>
@@ -12752,8 +13046,8 @@
         <w:t xml:space="preserve">.</w:t>
       </w:r>
     </w:p>
-    <w:bookmarkEnd w:id="142"/>
-    <w:bookmarkStart w:id="144" w:name="ref-Waite14"/>
+    <w:bookmarkEnd w:id="145"/>
+    <w:bookmarkStart w:id="147" w:name="ref-Waite14"/>
     <w:p>
       <w:pPr>
         <w:pStyle w:val="Bibliography"/>
@@ -12779,7 +13073,7 @@
       <w:r>
         <w:t xml:space="preserve"> </w:t>
       </w:r>
-      <w:hyperlink r:id="rId143">
+      <w:hyperlink r:id="rId146">
         <w:r>
           <w:rPr>
             <w:rStyle w:val="Hyperlink"/>
@@ -12791,8 +13085,8 @@
         <w:t xml:space="preserve">.</w:t>
       </w:r>
     </w:p>
-    <w:bookmarkEnd w:id="144"/>
-    <w:bookmarkStart w:id="146" w:name="ref-Wang97"/>
+    <w:bookmarkEnd w:id="147"/>
+    <w:bookmarkStart w:id="149" w:name="ref-Wang97"/>
     <w:p>
       <w:pPr>
         <w:pStyle w:val="Bibliography"/>
@@ -12818,7 +13112,7 @@
       <w:r>
         <w:t xml:space="preserve"> </w:t>
       </w:r>
-      <w:hyperlink r:id="rId145">
+      <w:hyperlink r:id="rId148">
         <w:r>
           <w:rPr>
             <w:rStyle w:val="Hyperlink"/>
@@ -12830,8 +13124,8 @@
         <w:t xml:space="preserve">.</w:t>
       </w:r>
     </w:p>
-    <w:bookmarkEnd w:id="146"/>
-    <w:bookmarkEnd w:id="147"/>
+    <w:bookmarkEnd w:id="149"/>
+    <w:bookmarkEnd w:id="150"/>
     <w:sectPr>
       <w:footerReference w:type="default" r:id="rId9"/>
       <w:pgSz w:w="12240" w:h="15840"/>
@@ -13615,6 +13909,118 @@
       </w:pPr>
     </w:lvl>
   </w:abstractNum>
+  <w:abstractNum w:abstractNumId="99421">
+    <w:nsid w:val="71315dca"/>
+    <w:multiLevelType w:val="multilevel"/>
+    <w:lvl w:ilvl="0">
+      <w:start w:val="1"/>
+      <w:numFmt w:val="decimal"/>
+      <w:lvlText w:val="%1)"/>
+      <w:lvlJc w:val="left"/>
+      <w:pPr>
+        <w:tabs>
+          <w:tab w:val="num" w:pos="0"/>
+        </w:tabs>
+        <w:ind w:left="480" w:hanging="480"/>
+      </w:pPr>
+    </w:lvl>
+    <w:lvl w:ilvl="1">
+      <w:start w:val="1"/>
+      <w:numFmt w:val="decimal"/>
+      <w:lvlText w:val="%2)"/>
+      <w:lvlJc w:val="left"/>
+      <w:pPr>
+        <w:tabs>
+          <w:tab w:val="num" w:pos="720"/>
+        </w:tabs>
+        <w:ind w:left="1200" w:hanging="480"/>
+      </w:pPr>
+    </w:lvl>
+    <w:lvl w:ilvl="2">
+      <w:start w:val="1"/>
+      <w:numFmt w:val="decimal"/>
+      <w:lvlText w:val="%3)"/>
+      <w:lvlJc w:val="left"/>
+      <w:pPr>
+        <w:tabs>
+          <w:tab w:val="num" w:pos="1440"/>
+        </w:tabs>
+        <w:ind w:left="1920" w:hanging="480"/>
+      </w:pPr>
+    </w:lvl>
+    <w:lvl w:ilvl="3">
+      <w:start w:val="1"/>
+      <w:numFmt w:val="decimal"/>
+      <w:lvlText w:val="%4)"/>
+      <w:lvlJc w:val="left"/>
+      <w:pPr>
+        <w:tabs>
+          <w:tab w:val="num" w:pos="2160"/>
+        </w:tabs>
+        <w:ind w:left="2640" w:hanging="480"/>
+      </w:pPr>
+    </w:lvl>
+    <w:lvl w:ilvl="4">
+      <w:start w:val="1"/>
+      <w:numFmt w:val="decimal"/>
+      <w:lvlText w:val="%5)"/>
+      <w:lvlJc w:val="left"/>
+      <w:pPr>
+        <w:tabs>
+          <w:tab w:val="num" w:pos="2880"/>
+        </w:tabs>
+        <w:ind w:left="3360" w:hanging="480"/>
+      </w:pPr>
+    </w:lvl>
+    <w:lvl w:ilvl="5">
+      <w:start w:val="1"/>
+      <w:numFmt w:val="decimal"/>
+      <w:lvlText w:val="%6)"/>
+      <w:lvlJc w:val="left"/>
+      <w:pPr>
+        <w:tabs>
+          <w:tab w:val="num" w:pos="3600"/>
+        </w:tabs>
+        <w:ind w:left="4080" w:hanging="480"/>
+      </w:pPr>
+    </w:lvl>
+    <w:lvl w:ilvl="6">
+      <w:start w:val="1"/>
+      <w:numFmt w:val="decimal"/>
+      <w:lvlText w:val="%7)"/>
+      <w:lvlJc w:val="left"/>
+      <w:pPr>
+        <w:tabs>
+          <w:tab w:val="num" w:pos="4320"/>
+        </w:tabs>
+        <w:ind w:left="4800" w:hanging="480"/>
+      </w:pPr>
+    </w:lvl>
+    <w:lvl w:ilvl="7">
+      <w:start w:val="1"/>
+      <w:numFmt w:val="decimal"/>
+      <w:lvlText w:val="%8)"/>
+      <w:lvlJc w:val="left"/>
+      <w:pPr>
+        <w:tabs>
+          <w:tab w:val="num" w:pos="5040"/>
+        </w:tabs>
+        <w:ind w:left="5520" w:hanging="480"/>
+      </w:pPr>
+    </w:lvl>
+    <w:lvl w:ilvl="8">
+      <w:start w:val="1"/>
+      <w:numFmt w:val="decimal"/>
+      <w:lvlText w:val="%9)"/>
+      <w:lvlJc w:val="left"/>
+      <w:pPr>
+        <w:tabs>
+          <w:tab w:val="num" w:pos="5760"/>
+        </w:tabs>
+        <w:ind w:left="6240" w:hanging="480"/>
+      </w:pPr>
+    </w:lvl>
+  </w:abstractNum>
   <w:num w:numId="1">
     <w:abstractNumId w:val="1"/>
   </w:num>
@@ -13658,6 +14064,39 @@
     <w:abstractNumId w:val="990"/>
   </w:num>
   <w:num w:numId="1001">
+    <w:abstractNumId w:val="991"/>
+  </w:num>
+  <w:num w:numId="1002">
+    <w:abstractNumId w:val="99421"/>
+    <w:lvlOverride w:ilvl="0">
+      <w:startOverride w:val="1"/>
+    </w:lvlOverride>
+    <w:lvlOverride w:ilvl="1">
+      <w:startOverride w:val="1"/>
+    </w:lvlOverride>
+    <w:lvlOverride w:ilvl="2">
+      <w:startOverride w:val="1"/>
+    </w:lvlOverride>
+    <w:lvlOverride w:ilvl="3">
+      <w:startOverride w:val="1"/>
+    </w:lvlOverride>
+    <w:lvlOverride w:ilvl="4">
+      <w:startOverride w:val="1"/>
+    </w:lvlOverride>
+    <w:lvlOverride w:ilvl="5">
+      <w:startOverride w:val="1"/>
+    </w:lvlOverride>
+    <w:lvlOverride w:ilvl="6">
+      <w:startOverride w:val="1"/>
+    </w:lvlOverride>
+    <w:lvlOverride w:ilvl="7">
+      <w:startOverride w:val="1"/>
+    </w:lvlOverride>
+    <w:lvlOverride w:ilvl="8">
+      <w:startOverride w:val="1"/>
+    </w:lvlOverride>
+  </w:num>
+  <w:num w:numId="1003">
     <w:abstractNumId w:val="991"/>
   </w:num>
 </w:numbering>

</xml_diff>

<commit_message>
methods revised from rm and es
</commit_message>
<xml_diff>
--- a/manuscript/manu_draft.docx
+++ b/manuscript/manu_draft.docx
@@ -403,7 +403,7 @@
         <w:pStyle w:val="FirstParagraph"/>
       </w:pPr>
       <w:r>
-        <w:t xml:space="preserve">Version Date: Tue Jun 12 14:53:13 2018 -0700</w:t>
+        <w:t xml:space="preserve">Version Date: Wed Jun 13 12:38:21 2018 -0700</w:t>
       </w:r>
     </w:p>
     <w:p>
@@ -1547,7 +1547,7 @@
         <w:pStyle w:val="BodyText"/>
       </w:pPr>
       <w:r>
-        <w:t xml:space="preserve">Calibration data for the landscape model was based on a random selection of 75% of monitoring stations with observed CSCI scores. The random selection was stratified by major regions in California (Figure</w:t>
+        <w:t xml:space="preserve">Calibration data for the landscape model was based on a random selection of 75% of reaches with observed CSCI scores and sufficient data in StreamCat (n = 1965 reaches). The random selection was stratified by major regions in California (Figure</w:t>
       </w:r>
       <w:r>
         <w:t xml:space="preserve"> </w:t>
@@ -1556,7 +1556,7 @@
         <w:t xml:space="preserve">1</w:t>
       </w:r>
       <w:r>
-        <w:t xml:space="preserve">), with each further divided into quartiles based on watershed imperviousness. The stratification method was chosen to ensure sufficient representation of landscape gradients in each ecoregion. The remaining sites were used for model validation. Where multiple samples were available at a single site, one was selected at random for both calibration and validation purposes. Model performance was assessed for the statewide dataset and within each major region. Differences between observed CSCI scores and median predictions were evaluated using Pearson correlations and root mean squared errors (RMSE). Regression analysis between predicted and observed scores was used to assess potential bias based on intercept and slope values differing from 0 and 1, respectively.</w:t>
+        <w:t xml:space="preserve">), with each further divided into quartiles based on watershed imperviousness. The stratification method was chosen to ensure sufficient representation of landscape gradients in each ecoregion. The remaining sites were used for model validation (n = 655). Where multiple samples were available at a single site, one was selected at random for both calibration and validation purposes. Model performance was assessed for the statewide dataset and within each major region. Differences between observed CSCI scores and median predictions were evaluated using Pearson correlations and root mean squared errors (RMSE). Regression analysis between predicted and observed scores was used to assess potential bias based on intercept and slope values differing from 0 and 1, respectively.</w:t>
       </w:r>
     </w:p>
     <w:p>
@@ -1595,7 +1595,7 @@
         </w:numPr>
       </w:pPr>
       <w:r>
-        <w:t xml:space="preserve">Likely constrained</w:t>
+        <w:t xml:space="preserve">Likely unconstrained</w:t>
       </w:r>
     </w:p>
     <w:p>
@@ -1607,7 +1607,7 @@
         </w:numPr>
       </w:pPr>
       <w:r>
-        <w:t xml:space="preserve">Possibly constrained</w:t>
+        <w:t xml:space="preserve">Possibly unconstrained</w:t>
       </w:r>
     </w:p>
     <w:p>
@@ -1619,7 +1619,7 @@
         </w:numPr>
       </w:pPr>
       <w:r>
-        <w:t xml:space="preserve">Possibly unconstrained</w:t>
+        <w:t xml:space="preserve">Possibly constrained</w:t>
       </w:r>
     </w:p>
     <w:p>
@@ -1631,7 +1631,7 @@
         </w:numPr>
       </w:pPr>
       <w:r>
-        <w:t xml:space="preserve">Likely unconstrained</w:t>
+        <w:t xml:space="preserve">Likely constrained</w:t>
       </w:r>
     </w:p>
     <w:p>
@@ -1905,9 +1905,9 @@
       <w:pPr>
         <w:pStyle w:val="Heading2"/>
       </w:pPr>
-      <w:bookmarkStart w:id="38" w:name="unclassified-reaches"/>
-      <w:r>
-        <w:t xml:space="preserve">Unclassified reaches</w:t>
+      <w:bookmarkStart w:id="38" w:name="unclassifiable-reaches"/>
+      <w:r>
+        <w:t xml:space="preserve">Unclassifiable reaches</w:t>
       </w:r>
       <w:bookmarkEnd w:id="38"/>
     </w:p>
@@ -1916,7 +1916,15 @@
         <w:pStyle w:val="FirstParagraph"/>
       </w:pPr>
       <w:r>
-        <w:t xml:space="preserve">Finally, some stream reaches were not classifed following application of the landscape model to the statewide hydrography dataset. Unclassified reaches occurred if StreamCat data were unavailable to estimate CSCI predictions or if a reach was excluded from the NHD-plus dataset (typically, small headwater streams). The former was more common, particularly in developed areas where engineered channels or agricultural ditches were hydrologically removed from the natural stream network. Overall, unclassified reaches were not common in the statewide dataset but they may have regional importance depending on needs of local management groups. An approach for assigning biological expectations to unclassified reaches is demonstrated for</w:t>
+        <w:t xml:space="preserve">Some stream reaches were not classified following application of the landscape model to the statewide hydrography dataset. Unclassifiable reaches occurred if StreamCat data were unavailable to predict bioassessment expectations using the landscape model or if a reach was excluded from the NHD-plus dataset (typically, small headwater streams). The former was more common, particularly in developed areas where canals and ditches were sometimes excluded from the natural stream network. Overall, unclassified reaches were not common in the statewide dataset but they may have regional importance depending on needs of local management groups. As described below, approximately 15% of the reaches in the San Gabriel River watershed were unclassifiable and a method for assigning a classification to these reaches was desired by the stakeholder group.</w:t>
+      </w:r>
+    </w:p>
+    <w:p>
+      <w:pPr>
+        <w:pStyle w:val="BodyText"/>
+      </w:pPr>
+      <w:r>
+        <w:t xml:space="preserve">An approach for assigning biological expectations to unclassified reaches was developed for</w:t>
       </w:r>
       <w:r>
         <w:t xml:space="preserve"> </w:t>
@@ -1934,7 +1942,7 @@
         <w:t xml:space="preserve"> </w:t>
       </w:r>
       <w:r>
-        <w:t xml:space="preserve">urban and agricultural reaches that relies on the range of expectations for reaches with similar land use by region. The approximate range of scores for reaches dominated by either urban, agricultural, and neither of the two (other) was identified by using kmeans clustering of percentage land use for each reach</w:t>
+        <w:t xml:space="preserve">urban or agricultural reaches that was based on the range of expectations for reaches with similar land use. This analysis was conducted statewide and stratified by major regions to account for statewide variation in land use. The approximate range of CSCI scores in unclassifiable reaches were defined for three different gruops: reaches dominated by either 1) urban, 2) agricultural, or 3) neither of the two (i.e., lack of urban or agricultural land use). The three groups were identified using kmeans clustering of percentage land use estimates that were available across reaches</w:t>
       </w:r>
       <w:r>
         <w:t xml:space="preserve"> </w:t>
@@ -1957,16 +1965,16 @@
         <w:t xml:space="preserve">)</w:t>
       </w:r>
       <w:r>
-        <w:t xml:space="preserve">. Typically urban and agricultural reaches were identified based on the largest centroid average of the clusters for each land use type, whereas the other category was based on the minimum sum of the centroid values for urban and agricultural land use. The expected ranges for each land use type in each region were based on averages of ranges across all reaches in the identified clusters.</w:t>
+        <w:t xml:space="preserve">. This created groups of reaches with similar land use types, where membership of a reach within a particular group was based on the minimum difference in land use estimates for a reach from the group average for each land use type (within-group centroid). The two groups that were dominated by agricultural or urban land use were identified based on the largest centroid average of the clusters for each land use type. The third group that was defined by a lack of urban and agricultural land use was identified by the minimum sum of the centroid values for the two land use types. The expected range of CSCI scores for the three groups were based on averages from the landscape model for reaches with available predictions.</w:t>
       </w:r>
     </w:p>
     <w:p>
       <w:pPr>
         <w:pStyle w:val="Heading2"/>
       </w:pPr>
-      <w:bookmarkStart w:id="39" w:name="san-gabriel-river-watershed-case-study"/>
-      <w:r>
-        <w:t xml:space="preserve">San Gabriel River watershed case study</w:t>
+      <w:bookmarkStart w:id="39" w:name="defining-management-priorities-in-the-san-gabriel-river-watershed"/>
+      <w:r>
+        <w:t xml:space="preserve">Defining management priorities in the San Gabriel River watershed</w:t>
       </w:r>
       <w:bookmarkEnd w:id="39"/>
     </w:p>
@@ -1975,7 +1983,15 @@
         <w:pStyle w:val="FirstParagraph"/>
       </w:pPr>
       <w:r>
-        <w:t xml:space="preserve">Stream reach and bioassessment data from the San Gabriel River (SGR) watershed in southern California were used to develop reach classifications, site performance categories, and management priorities from the landscape model. A strong land use gradient occurs in the SGR watershed (Figure</w:t>
+        <w:t xml:space="preserve">A framework for identifying site priorities for management actions using the landscape model was developed through engagement with a local stakeholder group. The San Gabriel River Regional Monitoring Program (SGRRMP) includes stakeholders from local municipalities, water districts, water quality regulatory agencies, consulting groups, and non-government organizations that cooperatively work to increase awareness of issues in the SGR watershed and improve coordination of compliance and ambient monitoring efforts. The stakeholder workgroup met monthly over a six-month period to discuss model application and to refine the interpretation of results.</w:t>
+      </w:r>
+    </w:p>
+    <w:p>
+      <w:pPr>
+        <w:pStyle w:val="BodyText"/>
+      </w:pPr>
+      <w:r>
+        <w:t xml:space="preserve">A strong land-use gradient occurs in the SGR watershed that creates challenges for managing stream health (Figure</w:t>
       </w:r>
       <w:r>
         <w:t xml:space="preserve"> </w:t>
@@ -1984,7 +2000,7 @@
         <w:t xml:space="preserve">2</w:t>
       </w:r>
       <w:r>
-        <w:t xml:space="preserve">). Headwaters begin in the San Gabriel mountains where the land is primarily undeveloped or protected for reacreational use, whereas the lower watershed is in a heavily urbanized region of Los Angeles County. The San Gabriel river is dammed at four locations for flood control in the upper watershed and is hydrologically connected to the Los Angeles river to the west through the Whittier Reservoir in the lower watershed. Spreading grounds are present in the middle of the watershed for groundwater recharge during high flow. Nearly all of the stream reaches in the lower half of the watershed are channelized with concrete or other reinforcements.</w:t>
+        <w:t xml:space="preserve">). Headwaters begin in the San Gabriel mountains where the land is primarily undeveloped or protected for recreational use, whereas the lower watershed is in a heavily urbanized region of Los Angeles County. The San Gabriel river is dammed at four locations for flood control in the upper watershed and is hydrologically connected to the Los Angeles river to the west through the Whittier Reservoir in the lower watershed. Spreading grounds are present in the middle of the watershed for groundwater recharge during high flow. Nearly all of the stream reaches in the lower half of the watershed are channelized with concrete or other reinforcements. Approximately half of the monitored sites in the watershed are in poor biological condition, all of which are in the lower watershed. Pioritizing among the many sites that require some management intervention was a critical objective of the stakeholder group in applying the landscape model.</w:t>
       </w:r>
     </w:p>
     <w:p>
@@ -1992,33 +2008,7 @@
         <w:pStyle w:val="BodyText"/>
       </w:pPr>
       <w:r>
-        <w:t xml:space="preserve">A diverse group of stakeholders from local municipalities, water districts, water quality regulatory agencies, consulting groups, and non-government organizations have shared interests in managing aquatic resources in the watershed. Collectively, the San Gabriel River Regional Monitoring Program (SGRRMP) includes stakeholders from these groups that cooperatively work to increase awareness of issues in the SGR watershed and work to improve coordination of compliance and ambient monitoring efforts. The stakeholder workgroup included individuals from the SGRRMP with interests in water supply, improvements to water quality, habitat protection or creation, and storm water management. Individuals were selected for participation to include diverse management interests and based on willingness to adopt tools developed from the landscape model. The stakeholder workgroup met monthly over a six-month period to discuss model applications and to refine the interpretation of results.</w:t>
-      </w:r>
-    </w:p>
-    <w:p>
-      <w:pPr>
-        <w:pStyle w:val="Heading2"/>
-      </w:pPr>
-      <w:bookmarkStart w:id="40" w:name="prioritization"/>
-      <w:r>
-        <w:t xml:space="preserve">Prioritization</w:t>
-      </w:r>
-      <w:bookmarkEnd w:id="40"/>
-    </w:p>
-    <w:p>
-      <w:pPr>
-        <w:pStyle w:val="FirstParagraph"/>
-      </w:pPr>
-      <w:r>
-        <w:t xml:space="preserve">A framework for identifying site priorities for management actions was developed using….</w:t>
-      </w:r>
-    </w:p>
-    <w:p>
-      <w:pPr>
-        <w:pStyle w:val="BodyText"/>
-      </w:pPr>
-      <w:r>
-        <w:t xml:space="preserve">Categories for relative sites scores were further split if they were above or below the selected CSCI threshold. This final split was created with the intent that description of site scores relative to a defined threshold (e.g., impairment threshold or restoration target) should also be considered. Specifically, a fourth category for sites within each reach classification was added to define a site as above or below the threshold. For a likely unconstrained reach, under-scoring sites below the minimum expected score were additionally defined as being above or below the CSCI threshold. Similarly, over scoring sites above the maximum expected score in a likely constrained reach were additionally defined as being below or above the CSCI threshold. For possibly constrained and possibly unconstrained reaches, sites that were as expected were additionally defined as being below or above the CSCI threshold. In total, sixteen site types were defined for the reach classifications (Table</w:t>
+        <w:t xml:space="preserve">The stakeholder group identified priorities in the watershed by first describing the types of management actions that were desired. Stakeholders identified their relevant priorities by evaluating the different site types that were possible from the landscape model relative to the stream class (under-scoring, expected, over-scoring for each of four reach classes). The priorities were also defined by considering if an observed CSCI score at a site was above or below a potential biological threshold, in addition to the scoring expectation for the stream class (Table</w:t>
       </w:r>
       <w:r>
         <w:t xml:space="preserve"> </w:t>
@@ -2027,54 +2017,16 @@
         <w:t xml:space="preserve">3</w:t>
       </w:r>
       <w:r>
-        <w:t xml:space="preserve">).</w:t>
-      </w:r>
-    </w:p>
-    <w:p>
-      <w:pPr>
-        <w:pStyle w:val="BodyText"/>
-      </w:pPr>
-      <w:r>
-        <w:t xml:space="preserve">Each site type was used to define a priority as a demonstration of how results from the landscape model can inform different stream management objectives. This final process relied exclusively on feedback from the stakeholder group. The interactive and online Stream Classification and Priority Explorer (SCAPE) tool was created for the stakeholder group to facilitate the recommendation of management actions for each site type (Figure</w:t>
-      </w:r>
-      <w:r>
-        <w:t xml:space="preserve"> </w:t>
-      </w:r>
-      <w:r>
-        <w:t xml:space="preserve">4</w:t>
-      </w:r>
-      <w:r>
-        <w:t xml:space="preserve">). Priorities for each site type were defined accordingly with the expectation that site types will have different meanings for prioritization given the interest (e.g., monitoring, regulation, etc.). Stakeholders were tasked with identifying their relevant priorities by ranking each site type from high to low priority using a graphical template of Table</w:t>
-      </w:r>
-      <w:r>
-        <w:t xml:space="preserve"> </w:t>
-      </w:r>
-      <w:r>
-        <w:t xml:space="preserve">3</w:t>
-      </w:r>
-      <w:r>
-        <w:t xml:space="preserve"> </w:t>
-      </w:r>
-      <w:r>
-        <w:t xml:space="preserve">for reference. A brief description of the rationale for a site priority was also requested with the feedback. The final priorities were generalized into three categories to recommend actions in addition to baseline monitoring and maintenance. The final priorities also assumed that existing information available for each site was</w:t>
-      </w:r>
-      <w:r>
-        <w:t xml:space="preserve"> </w:t>
-      </w:r>
-      <w:r>
-        <w:t xml:space="preserve">“</w:t>
-      </w:r>
-      <w:r>
-        <w:t xml:space="preserve">true</w:t>
-      </w:r>
-      <w:r>
-        <w:t xml:space="preserve">”</w:t>
-      </w:r>
-      <w:r>
-        <w:t xml:space="preserve"> </w:t>
-      </w:r>
-      <w:r>
-        <w:t xml:space="preserve">following established practices to account for uncertainty or variation between assessments. A consensus was reached for the following definitions of each action:</w:t>
+        <w:t xml:space="preserve">). To facilitate the process, a template was used that showed the site scores relative to the reach classifications (Figure</w:t>
+      </w:r>
+      <w:r>
+        <w:t xml:space="preserve"> </w:t>
+      </w:r>
+      <w:r>
+        <w:t xml:space="preserve">9</w:t>
+      </w:r>
+      <w:r>
+        <w:t xml:space="preserve">, left side). The priorities defined by the group were generalized into three categories:</w:t>
       </w:r>
     </w:p>
     <w:p>
@@ -2086,7 +2038,7 @@
         </w:numPr>
       </w:pPr>
       <w:r>
-        <w:t xml:space="preserve">Investigate: Additional monitoring or review of supplementary data (e.g., field visits, review aerial imagery);</w:t>
+        <w:t xml:space="preserve">Investigate: Suggest additional monitoring or review of supplementary data (e.g., field visits, review aerial imagery) to characterize why a site is scoring above or below an expectation, or above or below a biological objective given the expectation;</w:t>
       </w:r>
     </w:p>
     <w:p>
@@ -2098,7 +2050,7 @@
         </w:numPr>
       </w:pPr>
       <w:r>
-        <w:t xml:space="preserve">Protect: Additional scrutiny of any proposed development and/or projects;</w:t>
+        <w:t xml:space="preserve">Protect: Require additional scrutiny of any proposed development and/or projects for sites that score above the expectation;</w:t>
       </w:r>
     </w:p>
     <w:p>
@@ -2110,7 +2062,7 @@
         </w:numPr>
       </w:pPr>
       <w:r>
-        <w:t xml:space="preserve">Restore: Targeted action for causal assessment and/or restoration activity.</w:t>
+        <w:t xml:space="preserve">Restore: Pursue targeted action for causal assessment and/or restoration activity for sites that score below the expectation.</w:t>
       </w:r>
     </w:p>
     <w:p>
@@ -2118,28 +2070,63 @@
         <w:pStyle w:val="FirstParagraph"/>
       </w:pPr>
       <w:r>
-        <w:t xml:space="preserve">Each site type was ranked as high, medium, or low priority for each action. No priority assigned to an action for a stream type was indication that baseline monitoring and maintenance was sufficient for a site type.</w:t>
+        <w:t xml:space="preserve">One to many priorities were assigned as low, medium, or high priorities for the scoring possibilities that could occur at a site. The priority assignments were also made with the explicit recognition that any recommendations are in addition to baseline monitoring and maintenance that is currently provided by existing management programs. The priorities also assumed that existing information available for each site was</w:t>
+      </w:r>
+      <w:r>
+        <w:t xml:space="preserve"> </w:t>
+      </w:r>
+      <w:r>
+        <w:t xml:space="preserve">“</w:t>
+      </w:r>
+      <w:r>
+        <w:t xml:space="preserve">true</w:t>
+      </w:r>
+      <w:r>
+        <w:t xml:space="preserve">”</w:t>
+      </w:r>
+      <w:r>
+        <w:t xml:space="preserve"> </w:t>
+      </w:r>
+      <w:r>
+        <w:t xml:space="preserve">following established practices to account for uncertainty or variation between assessments.</w:t>
+      </w:r>
+    </w:p>
+    <w:p>
+      <w:pPr>
+        <w:pStyle w:val="BodyText"/>
+      </w:pPr>
+      <w:r>
+        <w:t xml:space="preserve">The interactive and online Stream Classification and Priority Explorer (SCAPE) tool was created for the stakeholder group to facilitate the recommendation of management actions for each site type (Figure</w:t>
+      </w:r>
+      <w:r>
+        <w:t xml:space="preserve"> </w:t>
+      </w:r>
+      <w:r>
+        <w:t xml:space="preserve">4</w:t>
+      </w:r>
+      <w:r>
+        <w:t xml:space="preserve">). This application provided maps of the extent and type of classification for reaches in the watershed, deviation of observed CSCI scores from the expectation, and maps of recommended priority actions that were assigned to each of the scoring possibilities. The SCAPE tool also allowed the stakeholders to modify key decision points in the model (i.e., range of expectations that were used from the model, selected biological threshold) to evaluate how these changes propogated to changes in recommended priorities for each site.</w:t>
       </w:r>
     </w:p>
     <w:p>
       <w:pPr>
         <w:pStyle w:val="Heading1"/>
       </w:pPr>
-      <w:bookmarkStart w:id="41" w:name="results"/>
+      <w:bookmarkStart w:id="40" w:name="results"/>
       <w:r>
         <w:t xml:space="preserve">Results</w:t>
       </w:r>
+      <w:bookmarkEnd w:id="40"/>
+    </w:p>
+    <w:p>
+      <w:pPr>
+        <w:pStyle w:val="Heading2"/>
+      </w:pPr>
+      <w:bookmarkStart w:id="41" w:name="state-wide-patterns"/>
+      <w:r>
+        <w:t xml:space="preserve">State-wide patterns</w:t>
+      </w:r>
       <w:bookmarkEnd w:id="41"/>
-    </w:p>
-    <w:p>
-      <w:pPr>
-        <w:pStyle w:val="Heading2"/>
-      </w:pPr>
-      <w:bookmarkStart w:id="42" w:name="state-wide-patterns"/>
-      <w:r>
-        <w:t xml:space="preserve">State-wide patterns</w:t>
-      </w:r>
-      <w:bookmarkEnd w:id="42"/>
     </w:p>
     <w:p>
       <w:pPr>
@@ -2254,11 +2241,11 @@
       <w:pPr>
         <w:pStyle w:val="Heading2"/>
       </w:pPr>
-      <w:bookmarkStart w:id="43" w:name="case-study"/>
+      <w:bookmarkStart w:id="42" w:name="case-study"/>
       <w:r>
         <w:t xml:space="preserve">Case study</w:t>
       </w:r>
-      <w:bookmarkEnd w:id="43"/>
+      <w:bookmarkEnd w:id="42"/>
     </w:p>
     <w:p>
       <w:pPr>
@@ -2344,10 +2331,54 @@
       <w:pPr>
         <w:pStyle w:val="Heading2"/>
       </w:pPr>
-      <w:bookmarkStart w:id="44" w:name="drivers-of-biological-constraints-and-sensitivity-analysis"/>
+      <w:bookmarkStart w:id="43" w:name="drivers-of-biological-constraints-and-sensitivity-analysis"/>
       <w:r>
         <w:t xml:space="preserve">Drivers of biological constraints and sensitivity analysis</w:t>
       </w:r>
+      <w:bookmarkEnd w:id="43"/>
+    </w:p>
+    <w:p>
+      <w:pPr>
+        <w:pStyle w:val="FirstParagraph"/>
+      </w:pPr>
+      <w:r>
+        <w:t xml:space="preserve">Importance measures from random forest models identified key variables that explained the differences between constrained and unconstrained reaches between each region (Figure</w:t>
+      </w:r>
+      <w:r>
+        <w:t xml:space="preserve"> </w:t>
+      </w:r>
+      <w:r>
+        <w:t xml:space="preserve">10</w:t>
+      </w:r>
+      <w:r>
+        <w:t xml:space="preserve">, see Figure for importance measures of the selected measures in the statewide landscape model). Relative magnitudes of the importance measures between regions confirmed the estimates of model performance, such that regions where the model performed well (e.g., South Coast, Central Valley) had higher importance measures than those where the model did not perform well (e.g., North Coast, Sierra Nevada). The top five most important variables were similar between regions although some specific differences were observed. The amount of biological nitrogen fixation in watershed soils was ranked the most important variable for the Central Valley, Desert Modoc, and North Coast region and second most important for the Chapparal and Sierra Nevada regions. This variable was not in the top five for the South Coast region, which was exclusively described by imperviousness and urbanization. Soil erodibility was the most important variable in the Chaparral and Sierra Nevada regions. Other important variables that were shared between regions (excluding the South Coast) were fertilizer applications and the amount of crops and hay at the riparian and watershed scale.</w:t>
+      </w:r>
+    </w:p>
+    <w:p>
+      <w:pPr>
+        <w:pStyle w:val="BodyText"/>
+      </w:pPr>
+      <w:r>
+        <w:t xml:space="preserve">The effects of changing certainty in the CSCI predictions and a hypothetical CSCI threshold were evaluated for twenty-seven scenarios to identify the change in stream reach classifications (Figure</w:t>
+      </w:r>
+      <w:r>
+        <w:t xml:space="preserve"> </w:t>
+      </w:r>
+      <w:r>
+        <w:t xml:space="preserve">12</w:t>
+      </w:r>
+      <w:r>
+        <w:t xml:space="preserve">). Changes were evaluated as the percentage of stream length statewide and within major regions for each reach classification. Decreasing the certainty of predictions from the landscape model by choosing a narrower range of scores (5th/95th to 45th/55th at 5% intervals) increased the number of streams from the possible to likely category in both constrained and unconstrained reaches. Similarly, changing the CSCI threshold from relaxed to more conservative (0.63, 0.79, 0.92) increased the number of streams classified as possibly or likely constrained and decreased the number of streams as possibly or likely unconstrained. Changes by region with the different scenarios were also observed. For example, over 80% of reaches in the Central Valley were classified as likely constrained using a conservative CSCI threshold with low certainty of predictions, whereas less than 1% of reaches were in this category using a relaxed CSCI threshold with the highest level of certainty. Opposite trends were observed in regions with reduced land use pressures. For example, almost all stream reaches in the North Coast and Sierra Nevada regions were classified as likely unconstrained using a relaxed CSCI threshold and low certainty of predictions.</w:t>
+      </w:r>
+    </w:p>
+    <w:p>
+      <w:pPr>
+        <w:pStyle w:val="Heading2"/>
+      </w:pPr>
+      <w:bookmarkStart w:id="44" w:name="unclassified-reaches"/>
+      <w:r>
+        <w:t xml:space="preserve">Unclassified reaches</w:t>
+      </w:r>
       <w:bookmarkEnd w:id="44"/>
     </w:p>
     <w:p>
@@ -2355,16 +2386,34 @@
         <w:pStyle w:val="FirstParagraph"/>
       </w:pPr>
       <w:r>
-        <w:t xml:space="preserve">Importance measures from random forest models identified key variables that explained the differences between constrained and unconstrained reaches between each region (Figure</w:t>
-      </w:r>
-      <w:r>
-        <w:t xml:space="preserve"> </w:t>
-      </w:r>
-      <w:r>
-        <w:t xml:space="preserve">10</w:t>
-      </w:r>
-      <w:r>
-        <w:t xml:space="preserve">, see Figure for importance measures of the selected measures in the statewide landscape model). Relative magnitudes of the importance measures between regions confirmed the estimates of model performance, such that regions where the model performed well (e.g., South Coast, Central Valley) had higher importance measures than those where the model did not perform well (e.g., North Coast, Sierra Nevada). The top five most important variables were similar between regions although some specific differences were observed. The amount of biological nitrogen fixation in watershed soils was ranked the most important variable for the Central Valley, Desert Modoc, and North Coast region and second most important for the Chapparal and Sierra Nevada regions. This variable was not in the top five for the South Coast region, which was exclusively described by imperviousness and urbanization. Soil erodibility was the most important variable in the Chaparral and Sierra Nevada regions. Other important variables that were shared between regions (excluding the South Coast) were fertilizer applications and the amount of crops and hay at the riparian and watershed scale.</w:t>
+        <w:t xml:space="preserve">Ranges of expected CSCI scores for typical reaches in urban, agricultural, and neither of the two (other) are shown in table</w:t>
+      </w:r>
+      <w:r>
+        <w:t xml:space="preserve"> </w:t>
+      </w:r>
+      <w:r>
+        <w:t xml:space="preserve">7</w:t>
+      </w:r>
+      <w:r>
+        <w:t xml:space="preserve">. These typical values are shown for more to less certainty in the range of predictions. Unclassified reaches can be defined by the dominant watershed land use as urban, agricultural, or other, and then matched to the appropriate values in the table. Between regions, the variation in expected scores also provides context for landscape pressures that differ by location. For example, the expected range of scores in regions with heavy urban development (e.g., South Coast) are much lower than streams that are neither urban nor agricultural. The North Coast region in contrast has an expected range of scores in urban streams that is similar to streams that are neither urban nor agricultural. Interestingly, the range of scores in urban and agricultural streams were similar in the Central Valley where agriculture is the dominant land use.</w:t>
+      </w:r>
+    </w:p>
+    <w:p>
+      <w:pPr>
+        <w:pStyle w:val="Heading1"/>
+      </w:pPr>
+      <w:bookmarkStart w:id="45" w:name="discussion"/>
+      <w:r>
+        <w:t xml:space="preserve">Discussion</w:t>
+      </w:r>
+      <w:bookmarkEnd w:id="45"/>
+    </w:p>
+    <w:p>
+      <w:pPr>
+        <w:pStyle w:val="FirstParagraph"/>
+      </w:pPr>
+      <w:r>
+        <w:t xml:space="preserve">The landscape model was able to identify the location and extent of biologically constrained channels at the state level and major regions in California. Our application to the SGR watershed demonstrated how the results of the model can be used at the scale of an individual watershed through close interaction with a regional stakeholder group with direct interests in managing the local resources. Overall, the models provide tools that allow managers to determine how best to use limited resources for stream management by focusing on reaches where recommended actions are most likely to have the intended outcome of improving or protecting biological condition. The approach also leverages all available information to develop a context for biological assessment that provides an unambiguous expectation of what is likely to be achieved at any sampling location. This can facilitate more targeted management actions that vary depending on the identified context and can also inform decisions on extent and effort for future monitoring locations.</w:t>
       </w:r>
     </w:p>
     <w:p>
@@ -2372,88 +2421,26 @@
         <w:pStyle w:val="BodyText"/>
       </w:pPr>
       <w:r>
-        <w:t xml:space="preserve">The effects of changing certainty in the CSCI predictions and a hypothetical CSCI threshold were evaluated for twenty-seven scenarios to identify the change in stream reach classifications (Figure</w:t>
-      </w:r>
-      <w:r>
-        <w:t xml:space="preserve"> </w:t>
-      </w:r>
-      <w:r>
-        <w:t xml:space="preserve">12</w:t>
-      </w:r>
-      <w:r>
-        <w:t xml:space="preserve">). Changes were evaluated as the percentage of stream length statewide and within major regions for each reach classification. Decreasing the certainty of predictions from the landscape model by choosing a narrower range of scores (5th/95th to 45th/55th at 5% intervals) increased the number of streams from the possible to likely category in both constrained and unconstrained reaches. Similarly, changing the CSCI threshold from relaxed to more conservative (0.63, 0.79, 0.92) increased the number of streams classified as possibly or likely constrained and decreased the number of streams as possibly or likely unconstrained. Changes by region with the different scenarios were also observed. For example, over 80% of reaches in the Central Valley were classified as likely constrained using a conservative CSCI threshold with low certainty of predictions, whereas less than 1% of reaches were in this category using a relaxed CSCI threshold with the highest level of certainty. Opposite trends were observed in regions with reduced land use pressures. For example, almost all stream reaches in the North Coast and Sierra Nevada regions were classified as likely unconstrained using a relaxed CSCI threshold and low certainty of predictions.</w:t>
+        <w:t xml:space="preserve">Results from our analyses also have implications for managing biological impairments under state or federal water quality mandates. The landscape model could be used to evaluate the list of sites that are not meeting biological objectives by identifying locations where constraints may limit options for restoration. This can provide flexibility by focusing efforts in locations that can be most effectively targeted for actions such as TMDL limits or review of permitting. Further, the ability to evaluate the effects of changing proposed biological thresholds (e.g., tenth percentile of scores at reference sites) and certainty in the model conclusions (i.e., range of biological expectations) on the location and extent of constrained channels provides a means of choosing alternative scenarios for rule-making. A critical objective in allowing this flexibility is not to enable a discounts against sites that are less likely to achieve potential criteria, but rather to facilitate the decision-making process through a more transparent application of the model. Our results showing the change in stream length statewide and by region as related to potential thresholds and model certainty is a direct demonstration of this concept. This exercise could also be downscaled to an individual watershed to aid in rule-making.</w:t>
+      </w:r>
+    </w:p>
+    <w:p>
+      <w:pPr>
+        <w:pStyle w:val="BodyText"/>
+      </w:pPr>
+      <w:r>
+        <w:t xml:space="preserve">What does the model mean vis a vis Pete’s comments - what variables did we include and how can we improve on this for more resolution depending on the region. Bias toward urban streams? What about time scale of impacts? What about possibility of model error?</w:t>
       </w:r>
     </w:p>
     <w:p>
       <w:pPr>
         <w:pStyle w:val="Heading2"/>
       </w:pPr>
-      <w:bookmarkStart w:id="45" w:name="unclassified-reaches-1"/>
-      <w:r>
-        <w:t xml:space="preserve">Unclassified reaches</w:t>
-      </w:r>
-      <w:bookmarkEnd w:id="45"/>
-    </w:p>
-    <w:p>
-      <w:pPr>
-        <w:pStyle w:val="FirstParagraph"/>
-      </w:pPr>
-      <w:r>
-        <w:t xml:space="preserve">Ranges of expected CSCI scores for typical reaches in urban, agricultural, and neither of the two (other) are shown in table</w:t>
-      </w:r>
-      <w:r>
-        <w:t xml:space="preserve"> </w:t>
-      </w:r>
-      <w:r>
-        <w:t xml:space="preserve">7</w:t>
-      </w:r>
-      <w:r>
-        <w:t xml:space="preserve">. These typical values are shown for more to less certainty in the range of predictions. Unclassified reaches can be defined by the dominant watershed land use as urban, agricultural, or other, and then matched to the appropriate values in the table. Between regions, the variation in expected scores also provides context for landscape pressures that differ by location. For example, the expected range of scores in regions with heavy urban development (e.g., South Coast) are much lower than streams that are neither urban nor agricultural. The North Coast region in contrast has an expected range of scores in urban streams that is similar to streams that are neither urban nor agricultural. Interestingly, the range of scores in urban and agricultural streams were similar in the Central Valley where agriculture is the dominant land use.</w:t>
-      </w:r>
-    </w:p>
-    <w:p>
-      <w:pPr>
-        <w:pStyle w:val="Heading1"/>
-      </w:pPr>
-      <w:bookmarkStart w:id="46" w:name="discussion"/>
-      <w:r>
-        <w:t xml:space="preserve">Discussion</w:t>
+      <w:bookmarkStart w:id="46" w:name="landscape-constraints-can-be-described-using-biological-endpoints"/>
+      <w:r>
+        <w:t xml:space="preserve">Landscape constraints can be described using biological endpoints</w:t>
       </w:r>
       <w:bookmarkEnd w:id="46"/>
-    </w:p>
-    <w:p>
-      <w:pPr>
-        <w:pStyle w:val="FirstParagraph"/>
-      </w:pPr>
-      <w:r>
-        <w:t xml:space="preserve">The landscape model was able to identify the location and extent of biologically constrained channels at the state level and major regions in California. Our application to the SGR watershed demonstrated how the results of the model can be used at the scale of an individual watershed through close interaction with a regional stakeholder group with direct interests in managing the local resources. Overall, the models provide tools that allow managers to determine how best to use limited resources for stream management by focusing on reaches where recommended actions are most likely to have the intended outcome of improving or protecting biological condition. The approach also leverages all available information to develop a context for biological assessment that provides an unambiguous expectation of what is likely to be achieved at any sampling location. This can facilitate more targeted management actions that vary depending on the identified context and can also inform decisions on extent and effort for future monitoring locations.</w:t>
-      </w:r>
-    </w:p>
-    <w:p>
-      <w:pPr>
-        <w:pStyle w:val="BodyText"/>
-      </w:pPr>
-      <w:r>
-        <w:t xml:space="preserve">Results from our analyses also have implications for managing biological impairments under state or federal water quality mandates. The landscape model could be used to evaluate the list of sites that are not meeting biological objectives by identifying locations where constraints may limit options for restoration. This can provide flexibility by focusing efforts in locations that can be most effectively targeted for actions such as TMDL limits or review of permitting. Further, the ability to evaluate the effects of changing proposed biological thresholds (e.g., tenth percentile of scores at reference sites) and certainty in the model conclusions (i.e., range of biological expectations) on the location and extent of constrained channels provides a means of choosing alternative scenarios for rule-making. A critical objective in allowing this flexibility is not to enable a discounts against sites that are less likely to achieve potential criteria, but rather to facilitate the decision-making process through a more transparent application of the model. Our results showing the change in stream length statewide and by region as related to potential thresholds and model certainty is a direct demonstration of this concept. This exercise could also be downscaled to an individual watershed to aid in rule-making.</w:t>
-      </w:r>
-    </w:p>
-    <w:p>
-      <w:pPr>
-        <w:pStyle w:val="BodyText"/>
-      </w:pPr>
-      <w:r>
-        <w:t xml:space="preserve">What does the model mean vis a vis Pete’s comments - what variables did we include and how can we improve on this for more resolution depending on the region. Bias toward urban streams? What about time scale of impacts? What about possibility of model error?</w:t>
-      </w:r>
-    </w:p>
-    <w:p>
-      <w:pPr>
-        <w:pStyle w:val="Heading2"/>
-      </w:pPr>
-      <w:bookmarkStart w:id="47" w:name="landscape-constraints-can-be-described-using-biological-endpoints"/>
-      <w:r>
-        <w:t xml:space="preserve">Landscape constraints can be described using biological endpoints</w:t>
-      </w:r>
-      <w:bookmarkEnd w:id="47"/>
     </w:p>
     <w:p>
       <w:pPr>
@@ -2521,37 +2508,37 @@
       <w:pPr>
         <w:pStyle w:val="Heading2"/>
       </w:pPr>
-      <w:bookmarkStart w:id="48" w:name="engagement-of-local-stakeholders-is-critical-for-regional-application"/>
+      <w:bookmarkStart w:id="47" w:name="engagement-of-local-stakeholders-is-critical-for-regional-application"/>
       <w:r>
         <w:t xml:space="preserve">Engagement of local stakeholders is critical for regional application</w:t>
       </w:r>
+      <w:bookmarkEnd w:id="47"/>
+    </w:p>
+    <w:p>
+      <w:pPr>
+        <w:pStyle w:val="FirstParagraph"/>
+      </w:pPr>
+      <w:r>
+        <w:t xml:space="preserve">Application of the landscape model to define potential management actions was effectively enabled through close interaction with our regional stakeholder group. The group was convened specifically to explore how the statewide model could be applied to inform decision-making at the watershed-level. The identified actions for monitoring sites in the San Gabriel watershed was chosen by discussion among the stakeholders that represented different interests (i.e., regulators, dischargers, consultants, and environmental advocates). The final decision by the group to prioritize management actions for the different sites in broad categories of protect, restore, and monitor was based on an iterative process where ideas were discussed and shared freely among stakeholders. Priorities were never assumed such that the recommended actions were defined through iterative discussion by the group. This approach ensured that stakeholders were generally in agreement with the final product and, therefore, more likely to adopt the recommendations provided by these tools in formal decision-making. The recommended actions have relevance only in the context of interests of the San Gabriel River Regional Monitoring Program. Application of the statewide model to other watersheds must engage local stakeholders in a similar process to develop recommendations that are adequate to meet regional needs.</w:t>
+      </w:r>
+    </w:p>
+    <w:p>
+      <w:pPr>
+        <w:pStyle w:val="BodyText"/>
+      </w:pPr>
+      <w:r>
+        <w:t xml:space="preserve">The development of the SCAPE tool (see supplement) was also critical for engaging the stakeholder group. The tool was developed to achieve the dual purposes of demonstrating concepts applied by the model and allowing stakeholders to iteratively evaluate scenarios for defining stream classifications and priorities. Initial challanges in engaging stakeholders were encountered wherein a complete understanding of concepts, as well as limitations, of the model was insufficient for discussing regional application to the SGR. The tool provided a means of demonstrating these concepts that was not possible through more conventional methods, such as static presentations or simple text vignettes. SCAPE also allowed stakeholders to explore the different scenarios that influence the model output, specifically related to changing certainties in the CSCI score predictions and the ability explore alternative thresholds for biological objectives. This functionality is key in our approach to allow the stakeholders to develop recommendations that are completely independent of the model, i.e., decisions are not hard-wired into the model nor SCAPE. Application of the landscape modelling approach to other regions will benefit from similar tools that can easily be developed.</w:t>
+      </w:r>
+    </w:p>
+    <w:p>
+      <w:pPr>
+        <w:pStyle w:val="Heading2"/>
+      </w:pPr>
+      <w:bookmarkStart w:id="48" w:name="the-landscape-model-is-a-tool-for-exploring-options"/>
+      <w:r>
+        <w:t xml:space="preserve">The landscape model is a tool for exploring options</w:t>
+      </w:r>
       <w:bookmarkEnd w:id="48"/>
-    </w:p>
-    <w:p>
-      <w:pPr>
-        <w:pStyle w:val="FirstParagraph"/>
-      </w:pPr>
-      <w:r>
-        <w:t xml:space="preserve">Application of the landscape model to define potential management actions was effectively enabled through close interaction with our regional stakeholder group. The group was convened specifically to explore how the statewide model could be applied to inform decision-making at the watershed-level. The identified actions for monitoring sites in the San Gabriel watershed was chosen by discussion among the stakeholders that represented different interests (i.e., regulators, dischargers, consultants, and environmental advocates). The final decision by the group to prioritize management actions for the different sites in broad categories of protect, restore, and monitor was based on an iterative process where ideas were discussed and shared freely among stakeholders. Priorities were never assumed such that the recommended actions were defined through iterative discussion by the group. This approach ensured that stakeholders were generally in agreement with the final product and, therefore, more likely to adopt the recommendations provided by these tools in formal decision-making. The recommended actions have relevance only in the context of interests of the San Gabriel River Regional Monitoring Program. Application of the statewide model to other watersheds must engage local stakeholders in a similar process to develop recommendations that are adequate to meet regional needs.</w:t>
-      </w:r>
-    </w:p>
-    <w:p>
-      <w:pPr>
-        <w:pStyle w:val="BodyText"/>
-      </w:pPr>
-      <w:r>
-        <w:t xml:space="preserve">The development of the SCAPE tool (see supplement) was also critical for engaging the stakeholder group. The tool was developed to achieve the dual purposes of demonstrating concepts applied by the model and allowing stakeholders to iteratively evaluate scenarios for defining stream classifications and priorities. Initial challanges in engaging stakeholders were encountered wherein a complete understanding of concepts, as well as limitations, of the model was insufficient for discussing regional application to the SGR. The tool provided a means of demonstrating these concepts that was not possible through more conventional methods, such as static presentations or simple text vignettes. SCAPE also allowed stakeholders to explore the different scenarios that influence the model output, specifically related to changing certainties in the CSCI score predictions and the ability explore alternative thresholds for biological objectives. This functionality is key in our approach to allow the stakeholders to develop recommendations that are completely independent of the model, i.e., decisions are not hard-wired into the model nor SCAPE. Application of the landscape modelling approach to other regions will benefit from similar tools that can easily be developed.</w:t>
-      </w:r>
-    </w:p>
-    <w:p>
-      <w:pPr>
-        <w:pStyle w:val="Heading2"/>
-      </w:pPr>
-      <w:bookmarkStart w:id="49" w:name="the-landscape-model-is-a-tool-for-exploring-options"/>
-      <w:r>
-        <w:t xml:space="preserve">The landscape model is a tool for exploring options</w:t>
-      </w:r>
-      <w:bookmarkEnd w:id="49"/>
     </w:p>
     <w:p>
       <w:pPr>
@@ -2596,11 +2583,11 @@
       <w:pPr>
         <w:pStyle w:val="Heading2"/>
       </w:pPr>
-      <w:bookmarkStart w:id="50" w:name="additional-applications-of-the-landscape-model"/>
+      <w:bookmarkStart w:id="49" w:name="additional-applications-of-the-landscape-model"/>
       <w:r>
         <w:t xml:space="preserve">Additional applications of the landscape model</w:t>
       </w:r>
-      <w:bookmarkEnd w:id="50"/>
+      <w:bookmarkEnd w:id="49"/>
     </w:p>
     <w:p>
       <w:pPr>
@@ -2651,10 +2638,28 @@
       <w:pPr>
         <w:pStyle w:val="Heading2"/>
       </w:pPr>
-      <w:bookmarkStart w:id="51" w:name="summary"/>
+      <w:bookmarkStart w:id="50" w:name="summary"/>
       <w:r>
         <w:t xml:space="preserve">Summary</w:t>
       </w:r>
+      <w:bookmarkEnd w:id="50"/>
+    </w:p>
+    <w:p>
+      <w:pPr>
+        <w:pStyle w:val="FirstParagraph"/>
+      </w:pPr>
+      <w:r>
+        <w:t xml:space="preserve">The prevalence of degraded stream sites in California requires the use of 1) assessment tools that can accurately evaluate condition, and 2) tools that can provide a context for evaluating assessment tools. The landscape model was developed to better inform application of the CSCI to inform decision-making in the context of landscape constraints on biological condition. Statewide development of the tool demonstrated where streams are likely constrained on a regional basis, whereas application to the SGR watershed demonstrated how the tool can be used by local stakeholders to prioritize management actions that are informed by landscape context. Most importantly, this tool does not provide a prescription for causes of impairment, nor does it discount sites from management intervention if constraints are high. The landscape model can inform the interpretation of biotic condition and is an exploratory tool that can help identify where management goals are most likely to be achieved.</w:t>
+      </w:r>
+    </w:p>
+    <w:p>
+      <w:pPr>
+        <w:pStyle w:val="Heading1"/>
+      </w:pPr>
+      <w:bookmarkStart w:id="51" w:name="supplement"/>
+      <w:r>
+        <w:t xml:space="preserve">Supplement</w:t>
+      </w:r>
       <w:bookmarkEnd w:id="51"/>
     </w:p>
     <w:p>
@@ -2662,30 +2667,12 @@
         <w:pStyle w:val="FirstParagraph"/>
       </w:pPr>
       <w:r>
-        <w:t xml:space="preserve">The prevalence of degraded stream sites in California requires the use of 1) assessment tools that can accurately evaluate condition, and 2) tools that can provide a context for evaluating assessment tools. The landscape model was developed to better inform application of the CSCI to inform decision-making in the context of landscape constraints on biological condition. Statewide development of the tool demonstrated where streams are likely constrained on a regional basis, whereas application to the SGR watershed demonstrated how the tool can be used by local stakeholders to prioritize management actions that are informed by landscape context. Most importantly, this tool does not provide a prescription for causes of impairment, nor does it discount sites from management intervention if constraints are high. The landscape model can inform the interpretation of biotic condition and is an exploratory tool that can help identify where management goals are most likely to be achieved.</w:t>
-      </w:r>
-    </w:p>
-    <w:p>
-      <w:pPr>
-        <w:pStyle w:val="Heading1"/>
-      </w:pPr>
-      <w:bookmarkStart w:id="52" w:name="supplement"/>
-      <w:r>
-        <w:t xml:space="preserve">Supplement</w:t>
-      </w:r>
-      <w:bookmarkEnd w:id="52"/>
-    </w:p>
-    <w:p>
-      <w:pPr>
-        <w:pStyle w:val="FirstParagraph"/>
-      </w:pPr>
-      <w:r>
         <w:t xml:space="preserve">The SCAPE model application website:</w:t>
       </w:r>
       <w:r>
         <w:t xml:space="preserve"> </w:t>
       </w:r>
-      <w:hyperlink r:id="rId53">
+      <w:hyperlink r:id="rId52">
         <w:r>
           <w:rPr>
             <w:rStyle w:val="Hyperlink"/>
@@ -2698,11 +2685,11 @@
       <w:pPr>
         <w:pStyle w:val="Heading1"/>
       </w:pPr>
-      <w:bookmarkStart w:id="54" w:name="figures"/>
+      <w:bookmarkStart w:id="53" w:name="figures"/>
       <w:r>
         <w:t xml:space="preserve">Figures</w:t>
       </w:r>
-      <w:bookmarkEnd w:id="54"/>
+      <w:bookmarkEnd w:id="53"/>
     </w:p>
     <w:p>
       <w:pPr>
@@ -2724,7 +2711,7 @@
                     </pic:cNvPicPr>
                   </pic:nvPicPr>
                   <pic:blipFill>
-                    <a:blip r:embed="rId55"/>
+                    <a:blip r:embed="rId54"/>
                     <a:stretch>
                       <a:fillRect/>
                     </a:stretch>
@@ -2779,7 +2766,7 @@
                     </pic:cNvPicPr>
                   </pic:nvPicPr>
                   <pic:blipFill>
-                    <a:blip r:embed="rId56"/>
+                    <a:blip r:embed="rId55"/>
                     <a:stretch>
                       <a:fillRect/>
                     </a:stretch>
@@ -2828,13 +2815,13 @@
               <a:graphicData uri="http://schemas.openxmlformats.org/drawingml/2006/picture">
                 <pic:pic>
                   <pic:nvPicPr>
-                    <pic:cNvPr descr="figs/ridges.png" id="0" name="Picture"/>
+                    <pic:cNvPr descr="figs/ridges-1.png" id="0" name="Picture"/>
                     <pic:cNvPicPr>
                       <a:picLocks noChangeArrowheads="1" noChangeAspect="1"/>
                     </pic:cNvPicPr>
                   </pic:nvPicPr>
                   <pic:blipFill>
-                    <a:blip r:embed="rId57"/>
+                    <a:blip r:embed="rId56"/>
                     <a:stretch>
                       <a:fillRect/>
                     </a:stretch>
@@ -2889,7 +2876,7 @@
                     </pic:cNvPicPr>
                   </pic:nvPicPr>
                   <pic:blipFill>
-                    <a:blip r:embed="rId58"/>
+                    <a:blip r:embed="rId57"/>
                     <a:stretch>
                       <a:fillRect/>
                     </a:stretch>
@@ -2938,13 +2925,13 @@
               <a:graphicData uri="http://schemas.openxmlformats.org/drawingml/2006/picture">
                 <pic:pic>
                   <pic:nvPicPr>
-                    <pic:cNvPr descr="figs/perflu.png" id="0" name="Picture"/>
+                    <pic:cNvPr descr="figs/perflu-1.png" id="0" name="Picture"/>
                     <pic:cNvPicPr>
                       <a:picLocks noChangeArrowheads="1" noChangeAspect="1"/>
                     </pic:cNvPicPr>
                   </pic:nvPicPr>
                   <pic:blipFill>
-                    <a:blip r:embed="rId59"/>
+                    <a:blip r:embed="rId58"/>
                     <a:stretch>
                       <a:fillRect/>
                     </a:stretch>
@@ -2999,7 +2986,7 @@
                     </pic:cNvPicPr>
                   </pic:nvPicPr>
                   <pic:blipFill>
-                    <a:blip r:embed="rId60"/>
+                    <a:blip r:embed="rId59"/>
                     <a:stretch>
                       <a:fillRect/>
                     </a:stretch>
@@ -3063,7 +3050,7 @@
                     </pic:cNvPicPr>
                   </pic:nvPicPr>
                   <pic:blipFill>
-                    <a:blip r:embed="rId61"/>
+                    <a:blip r:embed="rId60"/>
                     <a:stretch>
                       <a:fillRect/>
                     </a:stretch>
@@ -3118,7 +3105,7 @@
                     </pic:cNvPicPr>
                   </pic:nvPicPr>
                   <pic:blipFill>
-                    <a:blip r:embed="rId62"/>
+                    <a:blip r:embed="rId61"/>
                     <a:stretch>
                       <a:fillRect/>
                     </a:stretch>
@@ -3171,7 +3158,7 @@
           <wp:inline>
             <wp:extent cx="5943600" cy="4033157"/>
             <wp:effectExtent b="0" l="0" r="0" t="0"/>
-            <wp:docPr descr="Figure 9 Template provided to stakeholders for priorization of recommended actions for each stream type. The reach types (Table 3) relate to the stream class for the biological expectation (likely unconstrained, possibly unconstrained, possibly constrained, likely constrained), relative site score for the observed CSCI (over scoring, expected, under scoring), and location of the score relative to a hypothetical biological threshold (dashed line, above or below). Horizontal lines are the range of expected CSCI score for a site with tick marks for the median. Priority actions defined by stakeholders are shown on the right for each stream type. Actions are generalized as investigate, protect, or monitor as high (H), medium (M), or low (L) priority. Blank cells indicate that no additional measures are recommended beyond the baseline monitoring and maintenance practiced at all sites." title="" id="1" name="Picture"/>
+            <wp:docPr descr="Figure 9 Template provided to stakeholders for prioritization of recommended actions for each stream type. The reach types (Table 3) relate to the stream class for the biological expectation (likely unconstrained, possibly unconstrained, possibly constrained, likely constrained), relative site score for the observed CSCI (over scoring, expected, under scoring), and location of the score relative to a hypothetical biological threshold (dashed line, above or below). Horizontal lines are the range of expected CSCI score for a site with tick marks for the median. Priority actions defined by stakeholders are shown on the right for each stream type. Actions are generalized as investigate, protect, or monitor as high (H), medium (M), or low (L) priority. Blank cells indicate that no additional measures are recommended beyond the baseline monitoring and maintenance practiced at all sites." title="" id="1" name="Picture"/>
             <a:graphic>
               <a:graphicData uri="http://schemas.openxmlformats.org/drawingml/2006/picture">
                 <pic:pic>
@@ -3182,7 +3169,7 @@
                     </pic:cNvPicPr>
                   </pic:nvPicPr>
                   <pic:blipFill>
-                    <a:blip r:embed="rId63"/>
+                    <a:blip r:embed="rId62"/>
                     <a:stretch>
                       <a:fillRect/>
                     </a:stretch>
@@ -3214,7 +3201,7 @@
         <w:pStyle w:val="ImageCaption"/>
       </w:pPr>
       <w:r>
-        <w:t xml:space="preserve">Figure 9 Template provided to stakeholders for priorization of recommended actions for each stream type. The reach types (Table</w:t>
+        <w:t xml:space="preserve">Figure 9 Template provided to stakeholders for prioritization of recommended actions for each stream type. The reach types (Table</w:t>
       </w:r>
       <w:r>
         <w:t xml:space="preserve"> </w:t>
@@ -3240,7 +3227,85 @@
               <a:graphicData uri="http://schemas.openxmlformats.org/drawingml/2006/picture">
                 <pic:pic>
                   <pic:nvPicPr>
-                    <pic:cNvPr descr="figs/calicnstr.png" id="0" name="Picture"/>
+                    <pic:cNvPr descr="figs/calicnstr-1.png" id="0" name="Picture"/>
+                    <pic:cNvPicPr>
+                      <a:picLocks noChangeArrowheads="1" noChangeAspect="1"/>
+                    </pic:cNvPicPr>
+                  </pic:nvPicPr>
+                  <pic:blipFill>
+                    <a:blip r:embed="rId63"/>
+                    <a:stretch>
+                      <a:fillRect/>
+                    </a:stretch>
+                  </pic:blipFill>
+                  <pic:spPr bwMode="auto">
+                    <a:xfrm>
+                      <a:off x="0" y="0"/>
+                      <a:ext cx="5943600" cy="4245428"/>
+                    </a:xfrm>
+                    <a:prstGeom prst="rect">
+                      <a:avLst/>
+                    </a:prstGeom>
+                    <a:noFill/>
+                    <a:ln w="9525">
+                      <a:noFill/>
+                      <a:headEnd/>
+                      <a:tailEnd/>
+                    </a:ln>
+                  </pic:spPr>
+                </pic:pic>
+              </a:graphicData>
+            </a:graphic>
+          </wp:inline>
+        </w:drawing>
+      </w:r>
+    </w:p>
+    <w:p>
+      <w:pPr>
+        <w:pStyle w:val="ImageCaption"/>
+      </w:pPr>
+      <w:r>
+        <w:t xml:space="preserve">Figure 10 Factors associated with constrained and unconstrained stream reaches by major regions in California. Importance measures were obtained from random forest models of 130 watershed and riparian measures of landscape and geological characteristics from the StreamCat dataset</w:t>
+      </w:r>
+      <w:r>
+        <w:t xml:space="preserve"> </w:t>
+      </w:r>
+      <w:r>
+        <w:t xml:space="preserve">(Hill et al.</w:t>
+      </w:r>
+      <w:r>
+        <w:t xml:space="preserve"> </w:t>
+      </w:r>
+      <w:hyperlink w:anchor="ref-Hill16">
+        <w:r>
+          <w:rPr>
+            <w:rStyle w:val="Hyperlink"/>
+          </w:rPr>
+          <w:t xml:space="preserve">2016</w:t>
+        </w:r>
+      </w:hyperlink>
+      <w:r>
+        <w:t xml:space="preserve">)</w:t>
+      </w:r>
+      <w:r>
+        <w:t xml:space="preserve">. The top five variables for each region are shown. The importance measures describe the mean decrease in prediction accuracy with exclusion of a variable across 1000 random trees for each model. Stream reach classes as possibly or likely were combined for constrained and unconstrained to evaluate the complete dataset. CV: Central Valley, CH: Chaparral, DM: Deserts Modoc, NC: North Coast, SN: Sierra Nevada, SC: South Coast.</w:t>
+      </w:r>
+    </w:p>
+    <w:p>
+      <w:pPr>
+        <w:pStyle w:val="CaptionedFigure"/>
+      </w:pPr>
+      <w:r>
+        <w:drawing>
+          <wp:inline>
+            <wp:extent cx="5943600" cy="4245428"/>
+            <wp:effectExtent b="0" l="0" r="0" t="0"/>
+            <wp:docPr descr="Figure 11 Importance measures for landscape variables used to develop the landscape model of expected stream bioassessment scores in California. Values were obtained from quantile regression models of twenty landscape measures shown in Table 1 obtained from the StreamCat dataset (Hill et al. 2016). The importance measures describe the percent increase in mean square error and the increase in node impurity with exclusion of a variable across all random trees for each model (Meinshausen 2017)." title="" id="1" name="Picture"/>
+            <a:graphic>
+              <a:graphicData uri="http://schemas.openxmlformats.org/drawingml/2006/picture">
+                <pic:pic>
+                  <pic:nvPicPr>
+                    <pic:cNvPr descr="figs/lndscpimp.png" id="0" name="Picture"/>
                     <pic:cNvPicPr>
                       <a:picLocks noChangeArrowheads="1" noChangeAspect="1"/>
                     </pic:cNvPicPr>
@@ -3278,84 +3343,6 @@
         <w:pStyle w:val="ImageCaption"/>
       </w:pPr>
       <w:r>
-        <w:t xml:space="preserve">Figure 10 Factors associated with constrained and unconstrained stream reaches by major regions in California. Importance measures were obtained from random forest models of 130 watershed and riparian measures of landscape and geological characteristics from the StreamCat dataset</w:t>
-      </w:r>
-      <w:r>
-        <w:t xml:space="preserve"> </w:t>
-      </w:r>
-      <w:r>
-        <w:t xml:space="preserve">(Hill et al.</w:t>
-      </w:r>
-      <w:r>
-        <w:t xml:space="preserve"> </w:t>
-      </w:r>
-      <w:hyperlink w:anchor="ref-Hill16">
-        <w:r>
-          <w:rPr>
-            <w:rStyle w:val="Hyperlink"/>
-          </w:rPr>
-          <w:t xml:space="preserve">2016</w:t>
-        </w:r>
-      </w:hyperlink>
-      <w:r>
-        <w:t xml:space="preserve">)</w:t>
-      </w:r>
-      <w:r>
-        <w:t xml:space="preserve">. The top five variables for each region are shown. The importance measures describe the mean decrease in prediction accuracy with exclusion of a variable across 1000 random trees for each model. Stream reach classes as possibly or likely were combined for constrained and unconstrained to evaluate the complete dataset. CV: Central Valley, CH: Chaparral, DM: Deserts Modoc, NC: North Coast, SN: Sierra Nevada, SC: South Coast.</w:t>
-      </w:r>
-    </w:p>
-    <w:p>
-      <w:pPr>
-        <w:pStyle w:val="CaptionedFigure"/>
-      </w:pPr>
-      <w:r>
-        <w:drawing>
-          <wp:inline>
-            <wp:extent cx="5943600" cy="4245428"/>
-            <wp:effectExtent b="0" l="0" r="0" t="0"/>
-            <wp:docPr descr="Figure 11 Importance measures for landscape variables used to develop the landscape model of expected stream bioassessment scores in California. Values were obtained from quantile regression models of twenty landscape measures shown in Table 1 obtained from the StreamCat dataset (Hill et al. 2016). The importance measures describe the percent increase in mean square error and the increase in node impurity with exclusion of a variable across all random trees for each model (Meinshausen 2017)." title="" id="1" name="Picture"/>
-            <a:graphic>
-              <a:graphicData uri="http://schemas.openxmlformats.org/drawingml/2006/picture">
-                <pic:pic>
-                  <pic:nvPicPr>
-                    <pic:cNvPr descr="figs/lndscpimp.png" id="0" name="Picture"/>
-                    <pic:cNvPicPr>
-                      <a:picLocks noChangeArrowheads="1" noChangeAspect="1"/>
-                    </pic:cNvPicPr>
-                  </pic:nvPicPr>
-                  <pic:blipFill>
-                    <a:blip r:embed="rId65"/>
-                    <a:stretch>
-                      <a:fillRect/>
-                    </a:stretch>
-                  </pic:blipFill>
-                  <pic:spPr bwMode="auto">
-                    <a:xfrm>
-                      <a:off x="0" y="0"/>
-                      <a:ext cx="5943600" cy="4245428"/>
-                    </a:xfrm>
-                    <a:prstGeom prst="rect">
-                      <a:avLst/>
-                    </a:prstGeom>
-                    <a:noFill/>
-                    <a:ln w="9525">
-                      <a:noFill/>
-                      <a:headEnd/>
-                      <a:tailEnd/>
-                    </a:ln>
-                  </pic:spPr>
-                </pic:pic>
-              </a:graphicData>
-            </a:graphic>
-          </wp:inline>
-        </w:drawing>
-      </w:r>
-    </w:p>
-    <w:p>
-      <w:pPr>
-        <w:pStyle w:val="ImageCaption"/>
-      </w:pPr>
-      <w:r>
         <w:t xml:space="preserve">Figure 11 Importance measures for landscape variables used to develop the landscape model of expected stream bioassessment scores in California. Values were obtained from quantile regression models of twenty landscape measures shown in Table</w:t>
       </w:r>
       <w:r>
@@ -3437,7 +3424,7 @@
                     </pic:cNvPicPr>
                   </pic:nvPicPr>
                   <pic:blipFill>
-                    <a:blip r:embed="rId66"/>
+                    <a:blip r:embed="rId65"/>
                     <a:stretch>
                       <a:fillRect/>
                     </a:stretch>
@@ -3476,11 +3463,11 @@
       <w:pPr>
         <w:pStyle w:val="Heading1"/>
       </w:pPr>
-      <w:bookmarkStart w:id="67" w:name="tables"/>
+      <w:bookmarkStart w:id="66" w:name="tables"/>
       <w:r>
         <w:t xml:space="preserve">Tables</w:t>
       </w:r>
-      <w:bookmarkEnd w:id="67"/>
+      <w:bookmarkEnd w:id="66"/>
     </w:p>
     <w:p>
       <w:pPr>
@@ -11543,14 +11530,14 @@
       <w:pPr>
         <w:pStyle w:val="Heading1"/>
       </w:pPr>
-      <w:bookmarkStart w:id="68" w:name="references"/>
+      <w:bookmarkStart w:id="67" w:name="references"/>
       <w:r>
         <w:t xml:space="preserve">References</w:t>
       </w:r>
-      <w:bookmarkEnd w:id="68"/>
-    </w:p>
-    <w:bookmarkStart w:id="150" w:name="refs"/>
-    <w:bookmarkStart w:id="70" w:name="ref-Allan97"/>
+      <w:bookmarkEnd w:id="67"/>
+    </w:p>
+    <w:bookmarkStart w:id="149" w:name="refs"/>
+    <w:bookmarkStart w:id="69" w:name="ref-Allan97"/>
     <w:p>
       <w:pPr>
         <w:pStyle w:val="Bibliography"/>
@@ -11576,7 +11563,7 @@
       <w:r>
         <w:t xml:space="preserve"> </w:t>
       </w:r>
-      <w:hyperlink r:id="rId69">
+      <w:hyperlink r:id="rId68">
         <w:r>
           <w:rPr>
             <w:rStyle w:val="Hyperlink"/>
@@ -11588,8 +11575,8 @@
         <w:t xml:space="preserve">.</w:t>
       </w:r>
     </w:p>
-    <w:bookmarkEnd w:id="70"/>
-    <w:bookmarkStart w:id="72" w:name="ref-Allan04"/>
+    <w:bookmarkEnd w:id="69"/>
+    <w:bookmarkStart w:id="71" w:name="ref-Allan04"/>
     <w:p>
       <w:pPr>
         <w:pStyle w:val="Bibliography"/>
@@ -11615,7 +11602,7 @@
       <w:r>
         <w:t xml:space="preserve"> </w:t>
       </w:r>
-      <w:hyperlink r:id="rId71">
+      <w:hyperlink r:id="rId70">
         <w:r>
           <w:rPr>
             <w:rStyle w:val="Hyperlink"/>
@@ -11627,8 +11614,8 @@
         <w:t xml:space="preserve">.</w:t>
       </w:r>
     </w:p>
-    <w:bookmarkEnd w:id="72"/>
-    <w:bookmarkStart w:id="73" w:name="ref-Breiman01"/>
+    <w:bookmarkEnd w:id="71"/>
+    <w:bookmarkStart w:id="72" w:name="ref-Breiman01"/>
     <w:p>
       <w:pPr>
         <w:pStyle w:val="Bibliography"/>
@@ -11652,8 +11639,8 @@
         <w:t xml:space="preserve">45:5–32.</w:t>
       </w:r>
     </w:p>
-    <w:bookmarkEnd w:id="73"/>
-    <w:bookmarkStart w:id="75" w:name="ref-Brown12"/>
+    <w:bookmarkEnd w:id="72"/>
+    <w:bookmarkStart w:id="74" w:name="ref-Brown12"/>
     <w:p>
       <w:pPr>
         <w:pStyle w:val="Bibliography"/>
@@ -11679,7 +11666,7 @@
       <w:r>
         <w:t xml:space="preserve"> </w:t>
       </w:r>
-      <w:hyperlink r:id="rId74">
+      <w:hyperlink r:id="rId73">
         <w:r>
           <w:rPr>
             <w:rStyle w:val="Hyperlink"/>
@@ -11691,8 +11678,8 @@
         <w:t xml:space="preserve">.</w:t>
       </w:r>
     </w:p>
-    <w:bookmarkEnd w:id="75"/>
-    <w:bookmarkStart w:id="76" w:name="ref-Cade03"/>
+    <w:bookmarkEnd w:id="74"/>
+    <w:bookmarkStart w:id="75" w:name="ref-Cade03"/>
     <w:p>
       <w:pPr>
         <w:pStyle w:val="Bibliography"/>
@@ -11716,8 +11703,8 @@
         <w:t xml:space="preserve">1 (8):412–20.</w:t>
       </w:r>
     </w:p>
-    <w:bookmarkEnd w:id="76"/>
-    <w:bookmarkStart w:id="78" w:name="ref-Carline07"/>
+    <w:bookmarkEnd w:id="75"/>
+    <w:bookmarkStart w:id="77" w:name="ref-Carline07"/>
     <w:p>
       <w:pPr>
         <w:pStyle w:val="Bibliography"/>
@@ -11743,7 +11730,7 @@
       <w:r>
         <w:t xml:space="preserve"> </w:t>
       </w:r>
-      <w:hyperlink r:id="rId77">
+      <w:hyperlink r:id="rId76">
         <w:r>
           <w:rPr>
             <w:rStyle w:val="Hyperlink"/>
@@ -11755,8 +11742,8 @@
         <w:t xml:space="preserve">.</w:t>
       </w:r>
     </w:p>
-    <w:bookmarkEnd w:id="78"/>
-    <w:bookmarkStart w:id="80" w:name="ref-Carlisle09"/>
+    <w:bookmarkEnd w:id="77"/>
+    <w:bookmarkStart w:id="79" w:name="ref-Carlisle09"/>
     <w:p>
       <w:pPr>
         <w:pStyle w:val="Bibliography"/>
@@ -11782,7 +11769,7 @@
       <w:r>
         <w:t xml:space="preserve"> </w:t>
       </w:r>
-      <w:hyperlink r:id="rId79">
+      <w:hyperlink r:id="rId78">
         <w:r>
           <w:rPr>
             <w:rStyle w:val="Hyperlink"/>
@@ -11794,8 +11781,8 @@
         <w:t xml:space="preserve">.</w:t>
       </w:r>
     </w:p>
-    <w:bookmarkEnd w:id="80"/>
-    <w:bookmarkStart w:id="82" w:name="ref-Chen14"/>
+    <w:bookmarkEnd w:id="79"/>
+    <w:bookmarkStart w:id="81" w:name="ref-Chen14"/>
     <w:p>
       <w:pPr>
         <w:pStyle w:val="Bibliography"/>
@@ -11821,7 +11808,7 @@
       <w:r>
         <w:t xml:space="preserve"> </w:t>
       </w:r>
-      <w:hyperlink r:id="rId81">
+      <w:hyperlink r:id="rId80">
         <w:r>
           <w:rPr>
             <w:rStyle w:val="Hyperlink"/>
@@ -11833,8 +11820,8 @@
         <w:t xml:space="preserve">.</w:t>
       </w:r>
     </w:p>
-    <w:bookmarkEnd w:id="82"/>
-    <w:bookmarkStart w:id="84" w:name="ref-Chessman14"/>
+    <w:bookmarkEnd w:id="81"/>
+    <w:bookmarkStart w:id="83" w:name="ref-Chessman14"/>
     <w:p>
       <w:pPr>
         <w:pStyle w:val="Bibliography"/>
@@ -11860,7 +11847,7 @@
       <w:r>
         <w:t xml:space="preserve"> </w:t>
       </w:r>
-      <w:hyperlink r:id="rId83">
+      <w:hyperlink r:id="rId82">
         <w:r>
           <w:rPr>
             <w:rStyle w:val="Hyperlink"/>
@@ -11872,8 +11859,8 @@
         <w:t xml:space="preserve">.</w:t>
       </w:r>
     </w:p>
-    <w:bookmarkEnd w:id="84"/>
-    <w:bookmarkStart w:id="86" w:name="ref-Chessman08"/>
+    <w:bookmarkEnd w:id="83"/>
+    <w:bookmarkStart w:id="85" w:name="ref-Chessman08"/>
     <w:p>
       <w:pPr>
         <w:pStyle w:val="Bibliography"/>
@@ -11899,7 +11886,7 @@
       <w:r>
         <w:t xml:space="preserve"> </w:t>
       </w:r>
-      <w:hyperlink r:id="rId85">
+      <w:hyperlink r:id="rId84">
         <w:r>
           <w:rPr>
             <w:rStyle w:val="Hyperlink"/>
@@ -11911,8 +11898,8 @@
         <w:t xml:space="preserve">.</w:t>
       </w:r>
     </w:p>
-    <w:bookmarkEnd w:id="86"/>
-    <w:bookmarkStart w:id="88" w:name="ref-Chessman04"/>
+    <w:bookmarkEnd w:id="85"/>
+    <w:bookmarkStart w:id="87" w:name="ref-Chessman04"/>
     <w:p>
       <w:pPr>
         <w:pStyle w:val="Bibliography"/>
@@ -11938,7 +11925,7 @@
       <w:r>
         <w:t xml:space="preserve"> </w:t>
       </w:r>
-      <w:hyperlink r:id="rId87">
+      <w:hyperlink r:id="rId86">
         <w:r>
           <w:rPr>
             <w:rStyle w:val="Hyperlink"/>
@@ -11950,8 +11937,8 @@
         <w:t xml:space="preserve">.</w:t>
       </w:r>
     </w:p>
-    <w:bookmarkEnd w:id="88"/>
-    <w:bookmarkStart w:id="90" w:name="ref-Clapcott11"/>
+    <w:bookmarkEnd w:id="87"/>
+    <w:bookmarkStart w:id="89" w:name="ref-Clapcott11"/>
     <w:p>
       <w:pPr>
         <w:pStyle w:val="Bibliography"/>
@@ -11977,7 +11964,7 @@
       <w:r>
         <w:t xml:space="preserve"> </w:t>
       </w:r>
-      <w:hyperlink r:id="rId89">
+      <w:hyperlink r:id="rId88">
         <w:r>
           <w:rPr>
             <w:rStyle w:val="Hyperlink"/>
@@ -11989,8 +11976,8 @@
         <w:t xml:space="preserve">.</w:t>
       </w:r>
     </w:p>
-    <w:bookmarkEnd w:id="90"/>
-    <w:bookmarkStart w:id="92" w:name="ref-Cormier13"/>
+    <w:bookmarkEnd w:id="89"/>
+    <w:bookmarkStart w:id="91" w:name="ref-Cormier13"/>
     <w:p>
       <w:pPr>
         <w:pStyle w:val="Bibliography"/>
@@ -12016,7 +12003,7 @@
       <w:r>
         <w:t xml:space="preserve"> </w:t>
       </w:r>
-      <w:hyperlink r:id="rId91">
+      <w:hyperlink r:id="rId90">
         <w:r>
           <w:rPr>
             <w:rStyle w:val="Hyperlink"/>
@@ -12028,8 +12015,8 @@
         <w:t xml:space="preserve">.</w:t>
       </w:r>
     </w:p>
-    <w:bookmarkEnd w:id="92"/>
-    <w:bookmarkStart w:id="94" w:name="ref-Finkenbine00"/>
+    <w:bookmarkEnd w:id="91"/>
+    <w:bookmarkStart w:id="93" w:name="ref-Finkenbine00"/>
     <w:p>
       <w:pPr>
         <w:pStyle w:val="Bibliography"/>
@@ -12055,7 +12042,7 @@
       <w:r>
         <w:t xml:space="preserve"> </w:t>
       </w:r>
-      <w:hyperlink r:id="rId93">
+      <w:hyperlink r:id="rId92">
         <w:r>
           <w:rPr>
             <w:rStyle w:val="Hyperlink"/>
@@ -12067,8 +12054,8 @@
         <w:t xml:space="preserve">.</w:t>
       </w:r>
     </w:p>
-    <w:bookmarkEnd w:id="94"/>
-    <w:bookmarkStart w:id="96" w:name="ref-Fox17"/>
+    <w:bookmarkEnd w:id="93"/>
+    <w:bookmarkStart w:id="95" w:name="ref-Fox17"/>
     <w:p>
       <w:pPr>
         <w:pStyle w:val="Bibliography"/>
@@ -12094,7 +12081,7 @@
       <w:r>
         <w:t xml:space="preserve"> </w:t>
       </w:r>
-      <w:hyperlink r:id="rId95">
+      <w:hyperlink r:id="rId94">
         <w:r>
           <w:rPr>
             <w:rStyle w:val="Hyperlink"/>
@@ -12106,8 +12093,8 @@
         <w:t xml:space="preserve">.</w:t>
       </w:r>
     </w:p>
-    <w:bookmarkEnd w:id="96"/>
-    <w:bookmarkStart w:id="97" w:name="ref-Hastie09"/>
+    <w:bookmarkEnd w:id="95"/>
+    <w:bookmarkStart w:id="96" w:name="ref-Hastie09"/>
     <w:p>
       <w:pPr>
         <w:pStyle w:val="Bibliography"/>
@@ -12128,8 +12115,8 @@
         <w:t xml:space="preserve">. 2nd ed. New York: Springer.</w:t>
       </w:r>
     </w:p>
-    <w:bookmarkEnd w:id="97"/>
-    <w:bookmarkStart w:id="99" w:name="ref-Hill17"/>
+    <w:bookmarkEnd w:id="96"/>
+    <w:bookmarkStart w:id="98" w:name="ref-Hill17"/>
     <w:p>
       <w:pPr>
         <w:pStyle w:val="Bibliography"/>
@@ -12155,7 +12142,7 @@
       <w:r>
         <w:t xml:space="preserve"> </w:t>
       </w:r>
-      <w:hyperlink r:id="rId98">
+      <w:hyperlink r:id="rId97">
         <w:r>
           <w:rPr>
             <w:rStyle w:val="Hyperlink"/>
@@ -12167,8 +12154,8 @@
         <w:t xml:space="preserve">.</w:t>
       </w:r>
     </w:p>
-    <w:bookmarkEnd w:id="99"/>
-    <w:bookmarkStart w:id="101" w:name="ref-Hill16"/>
+    <w:bookmarkEnd w:id="98"/>
+    <w:bookmarkStart w:id="100" w:name="ref-Hill16"/>
     <w:p>
       <w:pPr>
         <w:pStyle w:val="Bibliography"/>
@@ -12194,7 +12181,7 @@
       <w:r>
         <w:t xml:space="preserve"> </w:t>
       </w:r>
-      <w:hyperlink r:id="rId100">
+      <w:hyperlink r:id="rId99">
         <w:r>
           <w:rPr>
             <w:rStyle w:val="Hyperlink"/>
@@ -12206,8 +12193,8 @@
         <w:t xml:space="preserve">.</w:t>
       </w:r>
     </w:p>
-    <w:bookmarkEnd w:id="101"/>
-    <w:bookmarkStart w:id="103" w:name="ref-Howard18"/>
+    <w:bookmarkEnd w:id="100"/>
+    <w:bookmarkStart w:id="102" w:name="ref-Howard18"/>
     <w:p>
       <w:pPr>
         <w:pStyle w:val="Bibliography"/>
@@ -12233,7 +12220,7 @@
       <w:r>
         <w:t xml:space="preserve"> </w:t>
       </w:r>
-      <w:hyperlink r:id="rId102">
+      <w:hyperlink r:id="rId101">
         <w:r>
           <w:rPr>
             <w:rStyle w:val="Hyperlink"/>
@@ -12245,8 +12232,8 @@
         <w:t xml:space="preserve">.</w:t>
       </w:r>
     </w:p>
-    <w:bookmarkEnd w:id="103"/>
-    <w:bookmarkStart w:id="105" w:name="ref-Howard15"/>
+    <w:bookmarkEnd w:id="102"/>
+    <w:bookmarkStart w:id="104" w:name="ref-Howard15"/>
     <w:p>
       <w:pPr>
         <w:pStyle w:val="Bibliography"/>
@@ -12272,7 +12259,7 @@
       <w:r>
         <w:t xml:space="preserve"> </w:t>
       </w:r>
-      <w:hyperlink r:id="rId104">
+      <w:hyperlink r:id="rId103">
         <w:r>
           <w:rPr>
             <w:rStyle w:val="Hyperlink"/>
@@ -12284,18 +12271,18 @@
         <w:t xml:space="preserve">.</w:t>
       </w:r>
     </w:p>
+    <w:bookmarkEnd w:id="104"/>
+    <w:bookmarkStart w:id="105" w:name="ref-Howard09"/>
+    <w:p>
+      <w:pPr>
+        <w:pStyle w:val="Bibliography"/>
+      </w:pPr>
+      <w:r>
+        <w:t xml:space="preserve">Howard, J., and C. Revenga. 2000. “California’s Freshwater Biodiversity in a Continental Context. Science for Conservation Technical Brief Series.” San Francisco, CA: The Nature Conservancy of California.</w:t>
+      </w:r>
+    </w:p>
     <w:bookmarkEnd w:id="105"/>
-    <w:bookmarkStart w:id="106" w:name="ref-Howard09"/>
-    <w:p>
-      <w:pPr>
-        <w:pStyle w:val="Bibliography"/>
-      </w:pPr>
-      <w:r>
-        <w:t xml:space="preserve">Howard, J., and C. Revenga. 2000. “California’s Freshwater Biodiversity in a Continental Context. Science for Conservation Technical Brief Series.” San Francisco, CA: The Nature Conservancy of California.</w:t>
-      </w:r>
-    </w:p>
-    <w:bookmarkEnd w:id="106"/>
-    <w:bookmarkStart w:id="108" w:name="ref-Kenney12"/>
+    <w:bookmarkStart w:id="107" w:name="ref-Kenney12"/>
     <w:p>
       <w:pPr>
         <w:pStyle w:val="Bibliography"/>
@@ -12321,7 +12308,7 @@
       <w:r>
         <w:t xml:space="preserve"> </w:t>
       </w:r>
-      <w:hyperlink r:id="rId107">
+      <w:hyperlink r:id="rId106">
         <w:r>
           <w:rPr>
             <w:rStyle w:val="Hyperlink"/>
@@ -12333,8 +12320,8 @@
         <w:t xml:space="preserve">.</w:t>
       </w:r>
     </w:p>
-    <w:bookmarkEnd w:id="108"/>
-    <w:bookmarkStart w:id="110" w:name="ref-Leps15"/>
+    <w:bookmarkEnd w:id="107"/>
+    <w:bookmarkStart w:id="109" w:name="ref-Leps15"/>
     <w:p>
       <w:pPr>
         <w:pStyle w:val="Bibliography"/>
@@ -12360,7 +12347,7 @@
       <w:r>
         <w:t xml:space="preserve"> </w:t>
       </w:r>
-      <w:hyperlink r:id="rId109">
+      <w:hyperlink r:id="rId108">
         <w:r>
           <w:rPr>
             <w:rStyle w:val="Hyperlink"/>
@@ -12372,8 +12359,8 @@
         <w:t xml:space="preserve">.</w:t>
       </w:r>
     </w:p>
-    <w:bookmarkEnd w:id="110"/>
-    <w:bookmarkStart w:id="112" w:name="ref-Lester08"/>
+    <w:bookmarkEnd w:id="109"/>
+    <w:bookmarkStart w:id="111" w:name="ref-Lester08"/>
     <w:p>
       <w:pPr>
         <w:pStyle w:val="Bibliography"/>
@@ -12399,7 +12386,7 @@
       <w:r>
         <w:t xml:space="preserve"> </w:t>
       </w:r>
-      <w:hyperlink r:id="rId111">
+      <w:hyperlink r:id="rId110">
         <w:r>
           <w:rPr>
             <w:rStyle w:val="Hyperlink"/>
@@ -12411,8 +12398,8 @@
         <w:t xml:space="preserve">.</w:t>
       </w:r>
     </w:p>
-    <w:bookmarkEnd w:id="112"/>
-    <w:bookmarkStart w:id="113" w:name="ref-MacQueen67"/>
+    <w:bookmarkEnd w:id="111"/>
+    <w:bookmarkStart w:id="112" w:name="ref-MacQueen67"/>
     <w:p>
       <w:pPr>
         <w:pStyle w:val="Bibliography"/>
@@ -12433,8 +12420,8 @@
         <w:t xml:space="preserve">, edited by L. M. Le Cam and J. Neyman, 281–97. Berkeley, California, USA: University of California Press.</w:t>
       </w:r>
     </w:p>
-    <w:bookmarkEnd w:id="113"/>
-    <w:bookmarkStart w:id="115" w:name="ref-May15"/>
+    <w:bookmarkEnd w:id="112"/>
+    <w:bookmarkStart w:id="114" w:name="ref-May15"/>
     <w:p>
       <w:pPr>
         <w:pStyle w:val="Bibliography"/>
@@ -12460,7 +12447,7 @@
       <w:r>
         <w:t xml:space="preserve"> </w:t>
       </w:r>
-      <w:hyperlink r:id="rId114">
+      <w:hyperlink r:id="rId113">
         <w:r>
           <w:rPr>
             <w:rStyle w:val="Hyperlink"/>
@@ -12472,8 +12459,8 @@
         <w:t xml:space="preserve">.</w:t>
       </w:r>
     </w:p>
-    <w:bookmarkEnd w:id="115"/>
-    <w:bookmarkStart w:id="116" w:name="ref-Mazor16"/>
+    <w:bookmarkEnd w:id="114"/>
+    <w:bookmarkStart w:id="115" w:name="ref-Mazor16"/>
     <w:p>
       <w:pPr>
         <w:pStyle w:val="Bibliography"/>
@@ -12497,8 +12484,8 @@
         <w:t xml:space="preserve">35 (1):249–71.</w:t>
       </w:r>
     </w:p>
-    <w:bookmarkEnd w:id="116"/>
-    <w:bookmarkStart w:id="117" w:name="ref-Meinshausen06"/>
+    <w:bookmarkEnd w:id="115"/>
+    <w:bookmarkStart w:id="116" w:name="ref-Meinshausen06"/>
     <w:p>
       <w:pPr>
         <w:pStyle w:val="Bibliography"/>
@@ -12522,8 +12509,8 @@
         <w:t xml:space="preserve">7:983–99.</w:t>
       </w:r>
     </w:p>
-    <w:bookmarkEnd w:id="117"/>
-    <w:bookmarkStart w:id="119" w:name="ref-Meinshausen17"/>
+    <w:bookmarkEnd w:id="116"/>
+    <w:bookmarkStart w:id="118" w:name="ref-Meinshausen17"/>
     <w:p>
       <w:pPr>
         <w:pStyle w:val="Bibliography"/>
@@ -12546,7 +12533,7 @@
       <w:r>
         <w:t xml:space="preserve"> </w:t>
       </w:r>
-      <w:hyperlink r:id="rId118">
+      <w:hyperlink r:id="rId117">
         <w:r>
           <w:rPr>
             <w:rStyle w:val="Hyperlink"/>
@@ -12558,8 +12545,8 @@
         <w:t xml:space="preserve">.</w:t>
       </w:r>
     </w:p>
-    <w:bookmarkEnd w:id="119"/>
-    <w:bookmarkStart w:id="120" w:name="ref-Morgan05"/>
+    <w:bookmarkEnd w:id="118"/>
+    <w:bookmarkStart w:id="119" w:name="ref-Morgan05"/>
     <w:p>
       <w:pPr>
         <w:pStyle w:val="Bibliography"/>
@@ -12583,8 +12570,8 @@
         <w:t xml:space="preserve">24 (3):643–55.</w:t>
       </w:r>
     </w:p>
-    <w:bookmarkEnd w:id="120"/>
-    <w:bookmarkStart w:id="122" w:name="ref-Novotny05"/>
+    <w:bookmarkEnd w:id="119"/>
+    <w:bookmarkStart w:id="121" w:name="ref-Novotny05"/>
     <w:p>
       <w:pPr>
         <w:pStyle w:val="Bibliography"/>
@@ -12610,7 +12597,7 @@
       <w:r>
         <w:t xml:space="preserve"> </w:t>
       </w:r>
-      <w:hyperlink r:id="rId121">
+      <w:hyperlink r:id="rId120">
         <w:r>
           <w:rPr>
             <w:rStyle w:val="Hyperlink"/>
@@ -12622,18 +12609,18 @@
         <w:t xml:space="preserve">.</w:t>
       </w:r>
     </w:p>
+    <w:bookmarkEnd w:id="121"/>
+    <w:bookmarkStart w:id="122" w:name="ref-Ode07"/>
+    <w:p>
+      <w:pPr>
+        <w:pStyle w:val="Bibliography"/>
+      </w:pPr>
+      <w:r>
+        <w:t xml:space="preserve">Ode, P. R. 2007. “Standard Operating Procedures for Collecting Benthic Macroinvertebrate Samples and Associated Physical and Chemical Data for Ambient Bioassessment in California.” Surface Water Ambient Monitoring Program. Sacramento, CA.</w:t>
+      </w:r>
+    </w:p>
     <w:bookmarkEnd w:id="122"/>
-    <w:bookmarkStart w:id="123" w:name="ref-Ode07"/>
-    <w:p>
-      <w:pPr>
-        <w:pStyle w:val="Bibliography"/>
-      </w:pPr>
-      <w:r>
-        <w:t xml:space="preserve">Ode, P. R. 2007. “Standard Operating Procedures for Collecting Benthic Macroinvertebrate Samples and Associated Physical and Chemical Data for Ambient Bioassessment in California.” Surface Water Ambient Monitoring Program. Sacramento, CA.</w:t>
-      </w:r>
-    </w:p>
-    <w:bookmarkEnd w:id="123"/>
-    <w:bookmarkStart w:id="124" w:name="ref-Reynoldson97"/>
+    <w:bookmarkStart w:id="123" w:name="ref-Reynoldson97"/>
     <w:p>
       <w:pPr>
         <w:pStyle w:val="Bibliography"/>
@@ -12657,8 +12644,8 @@
         <w:t xml:space="preserve">16 (4):833–52.</w:t>
       </w:r>
     </w:p>
-    <w:bookmarkEnd w:id="124"/>
-    <w:bookmarkStart w:id="126" w:name="ref-Riseng11"/>
+    <w:bookmarkEnd w:id="123"/>
+    <w:bookmarkStart w:id="125" w:name="ref-Riseng11"/>
     <w:p>
       <w:pPr>
         <w:pStyle w:val="Bibliography"/>
@@ -12684,7 +12671,7 @@
       <w:r>
         <w:t xml:space="preserve"> </w:t>
       </w:r>
-      <w:hyperlink r:id="rId125">
+      <w:hyperlink r:id="rId124">
         <w:r>
           <w:rPr>
             <w:rStyle w:val="Hyperlink"/>
@@ -12696,8 +12683,8 @@
         <w:t xml:space="preserve">.</w:t>
       </w:r>
     </w:p>
-    <w:bookmarkEnd w:id="126"/>
-    <w:bookmarkStart w:id="127" w:name="ref-Roni12"/>
+    <w:bookmarkEnd w:id="125"/>
+    <w:bookmarkStart w:id="126" w:name="ref-Roni12"/>
     <w:p>
       <w:pPr>
         <w:pStyle w:val="Bibliography"/>
@@ -12718,8 +12705,8 @@
         <w:t xml:space="preserve">. First. Hoboken, New Jersey: John Wiley &amp; Sons.</w:t>
       </w:r>
     </w:p>
-    <w:bookmarkEnd w:id="127"/>
-    <w:bookmarkStart w:id="129" w:name="ref-Shoredits13"/>
+    <w:bookmarkEnd w:id="126"/>
+    <w:bookmarkStart w:id="128" w:name="ref-Shoredits13"/>
     <w:p>
       <w:pPr>
         <w:pStyle w:val="Bibliography"/>
@@ -12745,7 +12732,7 @@
       <w:r>
         <w:t xml:space="preserve"> </w:t>
       </w:r>
-      <w:hyperlink r:id="rId128">
+      <w:hyperlink r:id="rId127">
         <w:r>
           <w:rPr>
             <w:rStyle w:val="Hyperlink"/>
@@ -12757,8 +12744,8 @@
         <w:t xml:space="preserve">.</w:t>
       </w:r>
     </w:p>
-    <w:bookmarkEnd w:id="129"/>
-    <w:bookmarkStart w:id="131" w:name="ref-Sleeter11"/>
+    <w:bookmarkEnd w:id="128"/>
+    <w:bookmarkStart w:id="130" w:name="ref-Sleeter11"/>
     <w:p>
       <w:pPr>
         <w:pStyle w:val="Bibliography"/>
@@ -12784,7 +12771,7 @@
       <w:r>
         <w:t xml:space="preserve"> </w:t>
       </w:r>
-      <w:hyperlink r:id="rId130">
+      <w:hyperlink r:id="rId129">
         <w:r>
           <w:rPr>
             <w:rStyle w:val="Hyperlink"/>
@@ -12796,8 +12783,8 @@
         <w:t xml:space="preserve">.</w:t>
       </w:r>
     </w:p>
-    <w:bookmarkEnd w:id="131"/>
-    <w:bookmarkStart w:id="133" w:name="ref-Sponseller01"/>
+    <w:bookmarkEnd w:id="130"/>
+    <w:bookmarkStart w:id="132" w:name="ref-Sponseller01"/>
     <w:p>
       <w:pPr>
         <w:pStyle w:val="Bibliography"/>
@@ -12823,7 +12810,7 @@
       <w:r>
         <w:t xml:space="preserve"> </w:t>
       </w:r>
-      <w:hyperlink r:id="rId132">
+      <w:hyperlink r:id="rId131">
         <w:r>
           <w:rPr>
             <w:rStyle w:val="Hyperlink"/>
@@ -12835,8 +12822,8 @@
         <w:t xml:space="preserve">.</w:t>
       </w:r>
     </w:p>
-    <w:bookmarkEnd w:id="133"/>
-    <w:bookmarkStart w:id="135" w:name="ref-Stein13"/>
+    <w:bookmarkEnd w:id="132"/>
+    <w:bookmarkStart w:id="134" w:name="ref-Stein13"/>
     <w:p>
       <w:pPr>
         <w:pStyle w:val="Bibliography"/>
@@ -12862,7 +12849,7 @@
       <w:r>
         <w:t xml:space="preserve"> </w:t>
       </w:r>
-      <w:hyperlink r:id="rId134">
+      <w:hyperlink r:id="rId133">
         <w:r>
           <w:rPr>
             <w:rStyle w:val="Hyperlink"/>
@@ -12874,8 +12861,8 @@
         <w:t xml:space="preserve">.</w:t>
       </w:r>
     </w:p>
-    <w:bookmarkEnd w:id="135"/>
-    <w:bookmarkStart w:id="136" w:name="ref-Stoddard06"/>
+    <w:bookmarkEnd w:id="134"/>
+    <w:bookmarkStart w:id="135" w:name="ref-Stoddard06"/>
     <w:p>
       <w:pPr>
         <w:pStyle w:val="Bibliography"/>
@@ -12899,8 +12886,8 @@
         <w:t xml:space="preserve">16 (4):1267–76.</w:t>
       </w:r>
     </w:p>
-    <w:bookmarkEnd w:id="136"/>
-    <w:bookmarkStart w:id="138" w:name="ref-Townsend08"/>
+    <w:bookmarkEnd w:id="135"/>
+    <w:bookmarkStart w:id="137" w:name="ref-Townsend08"/>
     <w:p>
       <w:pPr>
         <w:pStyle w:val="Bibliography"/>
@@ -12926,7 +12913,7 @@
       <w:r>
         <w:t xml:space="preserve"> </w:t>
       </w:r>
-      <w:hyperlink r:id="rId137">
+      <w:hyperlink r:id="rId136">
         <w:r>
           <w:rPr>
             <w:rStyle w:val="Hyperlink"/>
@@ -12938,38 +12925,38 @@
         <w:t xml:space="preserve">.</w:t>
       </w:r>
     </w:p>
+    <w:bookmarkEnd w:id="137"/>
+    <w:bookmarkStart w:id="138" w:name="ref-USEPA16"/>
+    <w:p>
+      <w:pPr>
+        <w:pStyle w:val="Bibliography"/>
+      </w:pPr>
+      <w:r>
+        <w:t xml:space="preserve">USEPA (US Environmental Protection Agency). 2016. “National Rivers and Streams Assessment 2008-2009: A Collaborative Survey.” EPA-841-R-16-007. Washington, DC.</w:t>
+      </w:r>
+    </w:p>
     <w:bookmarkEnd w:id="138"/>
-    <w:bookmarkStart w:id="139" w:name="ref-USEPA16"/>
+    <w:bookmarkStart w:id="139" w:name="ref-USGS99"/>
     <w:p>
       <w:pPr>
         <w:pStyle w:val="Bibliography"/>
       </w:pPr>
       <w:r>
-        <w:t xml:space="preserve">USEPA (US Environmental Protection Agency). 2016. “National Rivers and Streams Assessment 2008-2009: A Collaborative Survey.” EPA-841-R-16-007. Washington, DC.</w:t>
+        <w:t xml:space="preserve">USGS (US Geological Survey). 1999. “The quality of our nation’s waters: nutrients and pesticides.” Reston, Virginia.</w:t>
       </w:r>
     </w:p>
     <w:bookmarkEnd w:id="139"/>
-    <w:bookmarkStart w:id="140" w:name="ref-USGS99"/>
+    <w:bookmarkStart w:id="140" w:name="ref-USGS14"/>
     <w:p>
       <w:pPr>
         <w:pStyle w:val="Bibliography"/>
       </w:pPr>
       <w:r>
-        <w:t xml:space="preserve">USGS (US Geological Survey). 1999. “The quality of our nation’s waters: nutrients and pesticides.” Reston, Virginia.</w:t>
+        <w:t xml:space="preserve">———. 2014. “National Hydrography Dataset available on the World Wide Web.”</w:t>
       </w:r>
     </w:p>
     <w:bookmarkEnd w:id="140"/>
-    <w:bookmarkStart w:id="141" w:name="ref-USGS14"/>
-    <w:p>
-      <w:pPr>
-        <w:pStyle w:val="Bibliography"/>
-      </w:pPr>
-      <w:r>
-        <w:t xml:space="preserve">———. 2014. “National Hydrography Dataset available on the World Wide Web.”</w:t>
-      </w:r>
-    </w:p>
-    <w:bookmarkEnd w:id="141"/>
-    <w:bookmarkStart w:id="143" w:name="ref-Volstad04"/>
+    <w:bookmarkStart w:id="142" w:name="ref-Volstad04"/>
     <w:p>
       <w:pPr>
         <w:pStyle w:val="Bibliography"/>
@@ -12995,7 +12982,7 @@
       <w:r>
         <w:t xml:space="preserve"> </w:t>
       </w:r>
-      <w:hyperlink r:id="rId142">
+      <w:hyperlink r:id="rId141">
         <w:r>
           <w:rPr>
             <w:rStyle w:val="Hyperlink"/>
@@ -13007,8 +12994,8 @@
         <w:t xml:space="preserve">.</w:t>
       </w:r>
     </w:p>
-    <w:bookmarkEnd w:id="143"/>
-    <w:bookmarkStart w:id="145" w:name="ref-Waite13"/>
+    <w:bookmarkEnd w:id="142"/>
+    <w:bookmarkStart w:id="144" w:name="ref-Waite13"/>
     <w:p>
       <w:pPr>
         <w:pStyle w:val="Bibliography"/>
@@ -13034,7 +13021,7 @@
       <w:r>
         <w:t xml:space="preserve"> </w:t>
       </w:r>
-      <w:hyperlink r:id="rId144">
+      <w:hyperlink r:id="rId143">
         <w:r>
           <w:rPr>
             <w:rStyle w:val="Hyperlink"/>
@@ -13046,8 +13033,8 @@
         <w:t xml:space="preserve">.</w:t>
       </w:r>
     </w:p>
-    <w:bookmarkEnd w:id="145"/>
-    <w:bookmarkStart w:id="147" w:name="ref-Waite14"/>
+    <w:bookmarkEnd w:id="144"/>
+    <w:bookmarkStart w:id="146" w:name="ref-Waite14"/>
     <w:p>
       <w:pPr>
         <w:pStyle w:val="Bibliography"/>
@@ -13073,7 +13060,7 @@
       <w:r>
         <w:t xml:space="preserve"> </w:t>
       </w:r>
-      <w:hyperlink r:id="rId146">
+      <w:hyperlink r:id="rId145">
         <w:r>
           <w:rPr>
             <w:rStyle w:val="Hyperlink"/>
@@ -13085,8 +13072,8 @@
         <w:t xml:space="preserve">.</w:t>
       </w:r>
     </w:p>
-    <w:bookmarkEnd w:id="147"/>
-    <w:bookmarkStart w:id="149" w:name="ref-Wang97"/>
+    <w:bookmarkEnd w:id="146"/>
+    <w:bookmarkStart w:id="148" w:name="ref-Wang97"/>
     <w:p>
       <w:pPr>
         <w:pStyle w:val="Bibliography"/>
@@ -13112,7 +13099,7 @@
       <w:r>
         <w:t xml:space="preserve"> </w:t>
       </w:r>
-      <w:hyperlink r:id="rId148">
+      <w:hyperlink r:id="rId147">
         <w:r>
           <w:rPr>
             <w:rStyle w:val="Hyperlink"/>
@@ -13124,8 +13111,8 @@
         <w:t xml:space="preserve">.</w:t>
       </w:r>
     </w:p>
+    <w:bookmarkEnd w:id="148"/>
     <w:bookmarkEnd w:id="149"/>
-    <w:bookmarkEnd w:id="150"/>
     <w:sectPr>
       <w:footerReference w:type="default" r:id="rId9"/>
       <w:pgSz w:w="12240" w:h="15840"/>

</xml_diff>

<commit_message>
working on results from rm and es
</commit_message>
<xml_diff>
--- a/manuscript/manu_draft.docx
+++ b/manuscript/manu_draft.docx
@@ -403,7 +403,7 @@
         <w:pStyle w:val="FirstParagraph"/>
       </w:pPr>
       <w:r>
-        <w:t xml:space="preserve">Version Date: Wed Jun 13 12:38:21 2018 -0700</w:t>
+        <w:t xml:space="preserve">Version Date: Mon Jun 18 14:28:11 2018 -0700</w:t>
       </w:r>
     </w:p>
     <w:p>
@@ -1547,7 +1547,7 @@
         <w:pStyle w:val="BodyText"/>
       </w:pPr>
       <w:r>
-        <w:t xml:space="preserve">Calibration data for the landscape model was based on a random selection of 75% of reaches with observed CSCI scores and sufficient data in StreamCat (n = 1965 reaches). The random selection was stratified by major regions in California (Figure</w:t>
+        <w:t xml:space="preserve">Calibration data for the landscape model was based on a random selection of 75% of reaches with observed CSCI scores and where sufficient data were available in StreamCat (n = 1965 reaches). The random selection was stratified by major regions in California (Figure</w:t>
       </w:r>
       <w:r>
         <w:t xml:space="preserve"> </w:t>
@@ -1556,7 +1556,7 @@
         <w:t xml:space="preserve">1</w:t>
       </w:r>
       <w:r>
-        <w:t xml:space="preserve">), with each further divided into quartiles based on watershed imperviousness. The stratification method was chosen to ensure sufficient representation of landscape gradients in each ecoregion. The remaining sites were used for model validation (n = 655). Where multiple samples were available at a single site, one was selected at random for both calibration and validation purposes. Model performance was assessed for the statewide dataset and within each major region. Differences between observed CSCI scores and median predictions were evaluated using Pearson correlations and root mean squared errors (RMSE). Regression analysis between predicted and observed scores was used to assess potential bias based on intercept and slope values differing from 0 and 1, respectively.</w:t>
+        <w:t xml:space="preserve">), with each further divided into quartiles based on watershed imperviousness. The stratification method was chosen to adequately represent landscape gradients in each ecoreg. For example, the 1st quartile of watershed imperviousness of all reaches in the South Coast was greater than the 3rd quartile of imperviousness of all reaches in the North Coast region. The remaining sites were used for model validation (n = 655). Where multiple samples were available at a single site, one was selected at random for both calibration and validation purposes. Model performance was assessed for the statewide dataset and within each major region. Differences between observed CSCI scores and median predictions were evaluated using Pearson correlations and root mean squared errors (RMSE). Regression analysis between predicted and observed scores was used to assess potential bias based on intercept and slope values differing from 0 and 1, respectively.</w:t>
       </w:r>
     </w:p>
     <w:p>
@@ -2070,7 +2070,30 @@
         <w:pStyle w:val="FirstParagraph"/>
       </w:pPr>
       <w:r>
-        <w:t xml:space="preserve">One to many priorities were assigned as low, medium, or high priorities for the scoring possibilities that could occur at a site. The priority assignments were also made with the explicit recognition that any recommendations are in addition to baseline monitoring and maintenance that is currently provided by existing management programs. The priorities also assumed that existing information available for each site was</w:t>
+        <w:t xml:space="preserve">One to many priorities were assigned as low, medium, or high priorities for the scoring possibilities that could occur at a site. The priority assignments were also made with the explicit recognition that any recommendations are in addition to baseline monitoring and maintenance that is currently provided by existing management programs</w:t>
+      </w:r>
+      <w:r>
+        <w:t xml:space="preserve"> </w:t>
+      </w:r>
+      <w:r>
+        <w:t xml:space="preserve">(Surface Water Ambient Monitoring Program</w:t>
+      </w:r>
+      <w:r>
+        <w:t xml:space="preserve"> </w:t>
+      </w:r>
+      <w:hyperlink w:anchor="ref-SWAMP17">
+        <w:r>
+          <w:rPr>
+            <w:rStyle w:val="Hyperlink"/>
+          </w:rPr>
+          <w:t xml:space="preserve">2017</w:t>
+        </w:r>
+      </w:hyperlink>
+      <w:r>
+        <w:t xml:space="preserve">)</w:t>
+      </w:r>
+      <w:r>
+        <w:t xml:space="preserve">. The priorities also assumed that existing information available for each site was</w:t>
       </w:r>
       <w:r>
         <w:t xml:space="preserve"> </w:t>
@@ -2122,9 +2145,9 @@
       <w:pPr>
         <w:pStyle w:val="Heading2"/>
       </w:pPr>
-      <w:bookmarkStart w:id="41" w:name="state-wide-patterns"/>
-      <w:r>
-        <w:t xml:space="preserve">State-wide patterns</w:t>
+      <w:bookmarkStart w:id="41" w:name="model-performance"/>
+      <w:r>
+        <w:t xml:space="preserve">Model performance</w:t>
       </w:r>
       <w:bookmarkEnd w:id="41"/>
     </w:p>
@@ -2133,7 +2156,7 @@
         <w:pStyle w:val="FirstParagraph"/>
       </w:pPr>
       <w:r>
-        <w:t xml:space="preserve">The landscape model was used to predict an expected range of CSCI scores for 138716 stream reaches in California. The bioassessment dataset used to develop the model included 2620 unique field observations assigned to stream reaches in the NHD-plus dataset. By region, the most bioassessment samples were observed in the South Coast (n = 839), followed by the the Chapparal (n = 684) and Sierra Nevada regions (n = 548). Model performance statewide and by region indicated generally good agreement between observed CSCI scores and the median prediction for the associated stream reach (Table</w:t>
+        <w:t xml:space="preserve">The landscape model was used to predict an expected range of CSCI scores for 138716 stream reaches in California. The bioassessment dataset used to develop the model included 2620 unique field observations assigned to stream reaches in the NHD-plus dataset. Model performance statewide indicated generally good agreement between observed CSCI scores and the median prediction for the associated stream reach (Table</w:t>
       </w:r>
       <w:r>
         <w:t xml:space="preserve"> </w:t>
@@ -2142,38 +2165,7 @@
         <w:t xml:space="preserve">4</w:t>
       </w:r>
       <w:r>
-        <w:t xml:space="preserve">). Agreement between observed and predicted values for the entire calibration dataset was</w:t>
-      </w:r>
-      <w:r>
-        <w:t xml:space="preserve"> </w:t>
-      </w:r>
-      <m:oMath>
-        <m:r>
-          <m:t>ρ</m:t>
-        </m:r>
-        <m:r>
-          <m:t>=</m:t>
-        </m:r>
-      </m:oMath>
-      <w:r>
-        <w:t xml:space="preserve"> </w:t>
-      </w:r>
-      <w:r>
-        <w:t xml:space="preserve">0.84 and RMSE = 0.14. The intercept and slope for a regression between observed and predicted values were 0.24 and 0.72, suggesting a slight negative bias of predictions at lower scores and slight positive bias at higher scores. The statewide calibration data showed similar results, with slightly smaller correlation (</w:t>
-      </w:r>
-      <m:oMath>
-        <m:r>
-          <m:t>ρ</m:t>
-        </m:r>
-        <m:r>
-          <m:t>=</m:t>
-        </m:r>
-      </m:oMath>
-      <w:r>
-        <w:t xml:space="preserve"> </w:t>
-      </w:r>
-      <w:r>
-        <w:t xml:space="preserve">0.72) and larger RMSE (0.18) estimates.</w:t>
+        <w:t xml:space="preserve">). Agreement between observed and predicted values for the entire calibration dataset was r = 0.84 (Pearson) and RMSE = 0.14. The intercept and slope for a regression between observed and predicted values were 0.24 and 0.72, suggesting a slight negative bias of predictions at lower scores and slight positive bias at higher scores. The statewide calibration data showed similar results, with slightly smaller correlation (r = 0.72) and larger RMSE (0.18) estimates.</w:t>
       </w:r>
     </w:p>
     <w:p>
@@ -2181,7 +2173,7 @@
         <w:pStyle w:val="BodyText"/>
       </w:pPr>
       <w:r>
-        <w:t xml:space="preserve">Model performance differed by region. Performance for the Chapparal and South Coast regions were comparable or slightly improved compared to the statewide dataset for both the calibration and validation datasets. Model predictions for the Central Valley, Desert Modoc, and North Coast regions had slightly lower performance compared to the statewide results, with correlations of approximately 0.75 with observed values in the calibration dataset and 0.55 in the validation dataset. Model performance was poor for the Sierra Nevada region where the lowest correlation between predicted and observed values was observed. Regression estimates for the validation data in this region showed an intercept and slope of approximately 1 and 0. Overall, model performance was strongly associated with land use gradients in each region (Figure</w:t>
+        <w:t xml:space="preserve">The landscape model performed well in regions with a mix of urban, agricultural, and open land, such as the South Coast, where strong gradients occur in many watersheds. Conversely, the model did not perform well in regions where developed landscapes were less common, such as the Sierra Nevada region. Model performance was best in regions wih extensive urban development. Performance for the Chapparal and South Coast regions were comparable or slightly improved compared to the statewide dataset for both the calibration and validation datasets. Model predictions for the Central Valley, Desert Modoc, and North Coast regions had slightly lower performance compared to the statewide results, with correlations of approximately 0.75 with observed values in the calibration dataset and 0.55 in the validation dataset. Model performance was weakest for the Sierra Nevada region, where timber harvesting, rather than urban or agricultural development, is the most widespread stressor. Overall, model performance was strongly associated with land use gradients in each region (Figure</w:t>
       </w:r>
       <w:r>
         <w:t xml:space="preserve"> </w:t>
@@ -2190,7 +2182,7 @@
         <w:t xml:space="preserve">5</w:t>
       </w:r>
       <w:r>
-        <w:t xml:space="preserve">). The landscape model peformed well in regions with a mix of urban, agricultural, and open land, such as the South Coast, where strong gradients occur in many watersheds. Conversely, the model did not perform well in regions where developed landscapes were less common, such as the Sierra Nevada region.</w:t>
+        <w:t xml:space="preserve">).</w:t>
       </w:r>
     </w:p>
     <w:p>
@@ -2429,7 +2421,7 @@
         <w:pStyle w:val="BodyText"/>
       </w:pPr>
       <w:r>
-        <w:t xml:space="preserve">What does the model mean vis a vis Pete’s comments - what variables did we include and how can we improve on this for more resolution depending on the region. Bias toward urban streams? What about time scale of impacts? What about possibility of model error?</w:t>
+        <w:t xml:space="preserve">What does the model mean vis a vis Pete’s comments - what variables did we include and how can we improve on this for more resolution depending on the region. Bias toward urban streams? What about time scale of impacts? What about possibility of model error? In regards to weak performance in the north coast, Rafi says: In the discussion, we should state explicitly that our model leads us to the conclusion that this region is generally unconstrained, and then we should evaluate if this is true. Cite a few studies about whether a stream can ever recover from a clearcut. Andy has a yet-to-be-published study showing that modern forestry practices are generally good for CSCI scores, although historic impacts might really be constrained by massive sediment pulses that will take decades/centuries to work their way through the systems.</w:t>
       </w:r>
     </w:p>
     <w:p>
@@ -2815,7 +2807,7 @@
               <a:graphicData uri="http://schemas.openxmlformats.org/drawingml/2006/picture">
                 <pic:pic>
                   <pic:nvPicPr>
-                    <pic:cNvPr descr="figs/ridges-1.png" id="0" name="Picture"/>
+                    <pic:cNvPr descr="figs/ridges.png" id="0" name="Picture"/>
                     <pic:cNvPicPr>
                       <a:picLocks noChangeArrowheads="1" noChangeAspect="1"/>
                     </pic:cNvPicPr>
@@ -2925,7 +2917,7 @@
               <a:graphicData uri="http://schemas.openxmlformats.org/drawingml/2006/picture">
                 <pic:pic>
                   <pic:nvPicPr>
-                    <pic:cNvPr descr="figs/perflu-1.png" id="0" name="Picture"/>
+                    <pic:cNvPr descr="figs/perflu.png" id="0" name="Picture"/>
                     <pic:cNvPicPr>
                       <a:picLocks noChangeArrowheads="1" noChangeAspect="1"/>
                     </pic:cNvPicPr>
@@ -3227,7 +3219,7 @@
               <a:graphicData uri="http://schemas.openxmlformats.org/drawingml/2006/picture">
                 <pic:pic>
                   <pic:nvPicPr>
-                    <pic:cNvPr descr="figs/calicnstr-1.png" id="0" name="Picture"/>
+                    <pic:cNvPr descr="figs/calicnstr.png" id="0" name="Picture"/>
                     <pic:cNvPicPr>
                       <a:picLocks noChangeArrowheads="1" noChangeAspect="1"/>
                     </pic:cNvPicPr>
@@ -11536,7 +11528,7 @@
       </w:r>
       <w:bookmarkEnd w:id="67"/>
     </w:p>
-    <w:bookmarkStart w:id="149" w:name="refs"/>
+    <w:bookmarkStart w:id="151" w:name="refs"/>
     <w:bookmarkStart w:id="69" w:name="ref-Allan97"/>
     <w:p>
       <w:pPr>
@@ -12887,7 +12879,31 @@
       </w:r>
     </w:p>
     <w:bookmarkEnd w:id="135"/>
-    <w:bookmarkStart w:id="137" w:name="ref-Townsend08"/>
+    <w:bookmarkStart w:id="137" w:name="ref-SWAMP17"/>
+    <w:p>
+      <w:pPr>
+        <w:pStyle w:val="Bibliography"/>
+      </w:pPr>
+      <w:r>
+        <w:t xml:space="preserve">Surface Water Ambient Monitoring Program. 2017. “SWAMP Quality Assurance Program Plan.” Final. Sacramento, California: Office of Information Management; Analysis, State Water Resources Control Board.</w:t>
+      </w:r>
+      <w:r>
+        <w:t xml:space="preserve"> </w:t>
+      </w:r>
+      <w:hyperlink r:id="rId136">
+        <w:r>
+          <w:rPr>
+            <w:rStyle w:val="Hyperlink"/>
+          </w:rPr>
+          <w:t xml:space="preserve">https://www.waterboards.ca.gov/water_issues/programs/swamp/qapp/swamp_QAPrP_2017_Final.pdf</w:t>
+        </w:r>
+      </w:hyperlink>
+      <w:r>
+        <w:t xml:space="preserve">.</w:t>
+      </w:r>
+    </w:p>
+    <w:bookmarkEnd w:id="137"/>
+    <w:bookmarkStart w:id="139" w:name="ref-Townsend08"/>
     <w:p>
       <w:pPr>
         <w:pStyle w:val="Bibliography"/>
@@ -12913,7 +12929,7 @@
       <w:r>
         <w:t xml:space="preserve"> </w:t>
       </w:r>
-      <w:hyperlink r:id="rId136">
+      <w:hyperlink r:id="rId138">
         <w:r>
           <w:rPr>
             <w:rStyle w:val="Hyperlink"/>
@@ -12925,8 +12941,8 @@
         <w:t xml:space="preserve">.</w:t>
       </w:r>
     </w:p>
-    <w:bookmarkEnd w:id="137"/>
-    <w:bookmarkStart w:id="138" w:name="ref-USEPA16"/>
+    <w:bookmarkEnd w:id="139"/>
+    <w:bookmarkStart w:id="140" w:name="ref-USEPA16"/>
     <w:p>
       <w:pPr>
         <w:pStyle w:val="Bibliography"/>
@@ -12935,8 +12951,8 @@
         <w:t xml:space="preserve">USEPA (US Environmental Protection Agency). 2016. “National Rivers and Streams Assessment 2008-2009: A Collaborative Survey.” EPA-841-R-16-007. Washington, DC.</w:t>
       </w:r>
     </w:p>
-    <w:bookmarkEnd w:id="138"/>
-    <w:bookmarkStart w:id="139" w:name="ref-USGS99"/>
+    <w:bookmarkEnd w:id="140"/>
+    <w:bookmarkStart w:id="141" w:name="ref-USGS99"/>
     <w:p>
       <w:pPr>
         <w:pStyle w:val="Bibliography"/>
@@ -12945,8 +12961,8 @@
         <w:t xml:space="preserve">USGS (US Geological Survey). 1999. “The quality of our nation’s waters: nutrients and pesticides.” Reston, Virginia.</w:t>
       </w:r>
     </w:p>
-    <w:bookmarkEnd w:id="139"/>
-    <w:bookmarkStart w:id="140" w:name="ref-USGS14"/>
+    <w:bookmarkEnd w:id="141"/>
+    <w:bookmarkStart w:id="142" w:name="ref-USGS14"/>
     <w:p>
       <w:pPr>
         <w:pStyle w:val="Bibliography"/>
@@ -12955,8 +12971,8 @@
         <w:t xml:space="preserve">———. 2014. “National Hydrography Dataset available on the World Wide Web.”</w:t>
       </w:r>
     </w:p>
-    <w:bookmarkEnd w:id="140"/>
-    <w:bookmarkStart w:id="142" w:name="ref-Volstad04"/>
+    <w:bookmarkEnd w:id="142"/>
+    <w:bookmarkStart w:id="144" w:name="ref-Volstad04"/>
     <w:p>
       <w:pPr>
         <w:pStyle w:val="Bibliography"/>
@@ -12982,7 +12998,7 @@
       <w:r>
         <w:t xml:space="preserve"> </w:t>
       </w:r>
-      <w:hyperlink r:id="rId141">
+      <w:hyperlink r:id="rId143">
         <w:r>
           <w:rPr>
             <w:rStyle w:val="Hyperlink"/>
@@ -12994,8 +13010,8 @@
         <w:t xml:space="preserve">.</w:t>
       </w:r>
     </w:p>
-    <w:bookmarkEnd w:id="142"/>
-    <w:bookmarkStart w:id="144" w:name="ref-Waite13"/>
+    <w:bookmarkEnd w:id="144"/>
+    <w:bookmarkStart w:id="146" w:name="ref-Waite13"/>
     <w:p>
       <w:pPr>
         <w:pStyle w:val="Bibliography"/>
@@ -13021,7 +13037,7 @@
       <w:r>
         <w:t xml:space="preserve"> </w:t>
       </w:r>
-      <w:hyperlink r:id="rId143">
+      <w:hyperlink r:id="rId145">
         <w:r>
           <w:rPr>
             <w:rStyle w:val="Hyperlink"/>
@@ -13033,8 +13049,8 @@
         <w:t xml:space="preserve">.</w:t>
       </w:r>
     </w:p>
-    <w:bookmarkEnd w:id="144"/>
-    <w:bookmarkStart w:id="146" w:name="ref-Waite14"/>
+    <w:bookmarkEnd w:id="146"/>
+    <w:bookmarkStart w:id="148" w:name="ref-Waite14"/>
     <w:p>
       <w:pPr>
         <w:pStyle w:val="Bibliography"/>
@@ -13060,7 +13076,7 @@
       <w:r>
         <w:t xml:space="preserve"> </w:t>
       </w:r>
-      <w:hyperlink r:id="rId145">
+      <w:hyperlink r:id="rId147">
         <w:r>
           <w:rPr>
             <w:rStyle w:val="Hyperlink"/>
@@ -13072,8 +13088,8 @@
         <w:t xml:space="preserve">.</w:t>
       </w:r>
     </w:p>
-    <w:bookmarkEnd w:id="146"/>
-    <w:bookmarkStart w:id="148" w:name="ref-Wang97"/>
+    <w:bookmarkEnd w:id="148"/>
+    <w:bookmarkStart w:id="150" w:name="ref-Wang97"/>
     <w:p>
       <w:pPr>
         <w:pStyle w:val="Bibliography"/>
@@ -13099,7 +13115,7 @@
       <w:r>
         <w:t xml:space="preserve"> </w:t>
       </w:r>
-      <w:hyperlink r:id="rId147">
+      <w:hyperlink r:id="rId149">
         <w:r>
           <w:rPr>
             <w:rStyle w:val="Hyperlink"/>
@@ -13111,8 +13127,8 @@
         <w:t xml:space="preserve">.</w:t>
       </w:r>
     </w:p>
-    <w:bookmarkEnd w:id="148"/>
-    <w:bookmarkEnd w:id="149"/>
+    <w:bookmarkEnd w:id="150"/>
+    <w:bookmarkEnd w:id="151"/>
     <w:sectPr>
       <w:footerReference w:type="default" r:id="rId9"/>
       <w:pgSz w:w="12240" w:h="15840"/>

</xml_diff>

<commit_message>
revised results from RM
</commit_message>
<xml_diff>
--- a/manuscript/manu_draft.docx
+++ b/manuscript/manu_draft.docx
@@ -403,7 +403,7 @@
         <w:pStyle w:val="FirstParagraph"/>
       </w:pPr>
       <w:r>
-        <w:t xml:space="preserve">Version Date: Mon Jun 18 14:28:11 2018 -0700</w:t>
+        <w:t xml:space="preserve">Version Date: Tue Jun 19 16:22:10 2018 -0700</w:t>
       </w:r>
     </w:p>
     <w:p>
@@ -1942,7 +1942,7 @@
         <w:t xml:space="preserve"> </w:t>
       </w:r>
       <w:r>
-        <w:t xml:space="preserve">urban or agricultural reaches that was based on the range of expectations for reaches with similar land use. This analysis was conducted statewide and stratified by major regions to account for statewide variation in land use. The approximate range of CSCI scores in unclassifiable reaches were defined for three different gruops: reaches dominated by either 1) urban, 2) agricultural, or 3) neither of the two (i.e., lack of urban or agricultural land use). The three groups were identified using kmeans clustering of percentage land use estimates that were available across reaches</w:t>
+        <w:t xml:space="preserve">urban or agricultural reaches that was based on the range of expectations for reaches with similar land use. This analysis was conducted statewide and stratified by major regions to account for statewide variation in land use. The approximate range of CSCI scores in unclassifiable reaches were defined for three different gruops: reaches dominated by either 1) urban, 2) agricultural, or 3) open (i.e., lack of urban or agricultural land use). The three groups were identified using kmeans clustering of percentage land use estimates that were available across reaches</w:t>
       </w:r>
       <w:r>
         <w:t xml:space="preserve"> </w:t>
@@ -1965,7 +1965,25 @@
         <w:t xml:space="preserve">)</w:t>
       </w:r>
       <w:r>
-        <w:t xml:space="preserve">. This created groups of reaches with similar land use types, where membership of a reach within a particular group was based on the minimum difference in land use estimates for a reach from the group average for each land use type (within-group centroid). The two groups that were dominated by agricultural or urban land use were identified based on the largest centroid average of the clusters for each land use type. The third group that was defined by a lack of urban and agricultural land use was identified by the minimum sum of the centroid values for the two land use types. The expected range of CSCI scores for the three groups were based on averages from the landscape model for reaches with available predictions.</w:t>
+        <w:t xml:space="preserve">. This created groups of reaches with similar land use types, where membership of a reach within a particular group was based on the minimum difference in land use estimates for a reach from the group average for each land use type (within-group centroid). The two groups that were dominated by agricultural or urban land use were identified based on the largest centroid average of the clusters for each land use type. The third</w:t>
+      </w:r>
+      <w:r>
+        <w:t xml:space="preserve"> </w:t>
+      </w:r>
+      <w:r>
+        <w:t xml:space="preserve">“</w:t>
+      </w:r>
+      <w:r>
+        <w:t xml:space="preserve">open</w:t>
+      </w:r>
+      <w:r>
+        <w:t xml:space="preserve">”</w:t>
+      </w:r>
+      <w:r>
+        <w:t xml:space="preserve"> </w:t>
+      </w:r>
+      <w:r>
+        <w:t xml:space="preserve">group that was defined by a lack of urban and agricultural land use was identified by the minimum sum of the centroid values for the two land use types. The expected range of CSCI scores for the three groups were based on averages from the landscape model for reaches with available predictions.</w:t>
       </w:r>
     </w:p>
     <w:p>
@@ -2187,64 +2205,118 @@
     </w:p>
     <w:p>
       <w:pPr>
+        <w:pStyle w:val="Heading2"/>
+      </w:pPr>
+      <w:bookmarkStart w:id="42" w:name="statewide-patterns"/>
+      <w:r>
+        <w:t xml:space="preserve">Statewide patterns</w:t>
+      </w:r>
+      <w:bookmarkEnd w:id="42"/>
+    </w:p>
+    <w:p>
+      <w:pPr>
+        <w:pStyle w:val="FirstParagraph"/>
+      </w:pPr>
+      <w:r>
+        <w:t xml:space="preserve">Statewide patterns in stream constraints were apparent from the results of the landscape model consistent with land use (Figure</w:t>
+      </w:r>
+      <w:r>
+        <w:t xml:space="preserve"> </w:t>
+      </w:r>
+      <w:r>
+        <w:t xml:space="preserve">6</w:t>
+      </w:r>
+      <w:r>
+        <w:t xml:space="preserve">). A majority of reaches statewide were classified as possibly constrained (11% of all stream length) or possibly unconstrained (46%), whereas a minority were likely constrained (4%) or likely unconstrained (39%) (Table</w:t>
+      </w:r>
+      <w:r>
+        <w:t xml:space="preserve"> </w:t>
+      </w:r>
+      <w:r>
+        <w:t xml:space="preserve">6</w:t>
+      </w:r>
+      <w:r>
+        <w:t xml:space="preserve">). Large rivers across the state were more commonly classified as possibly constrained (e.g., Klamath, Sacramento, Colorado rivers). By region, the most reaches classified as likely unconstrained reaches were in the Sierra Nevada (50%), North Coast (46%), and Desert Modoc (46%) regions, whereas the most reaches as likely constrained were observed in the Central Valley (22%) and South Coast (15%) regions. Overall, stream reaches were more often constrained for biotic integrity in regions with more development, either as urban or agricultural land. For example, likely constrained reaches were apparent from the statewide map in coastal reaches of the South Coast where heavy urbanization occurs and in the Central Valley where agriculture is the dominant land use. Stream reaches were more likely to be unconstrained in regions with less development, with areas in the North Coast and the Sierra Nevada region visible on the map (right, Figure</w:t>
+      </w:r>
+      <w:r>
+        <w:t xml:space="preserve"> </w:t>
+      </w:r>
+      <w:r>
+        <w:t xml:space="preserve">6</w:t>
+      </w:r>
+      <w:r>
+        <w:t xml:space="preserve">). Relative CSCI scores compared to reach expectations were as expected for 80% of the sampled locations statewide, whereas a much smaller percentage of sites were equally under or over scoring (Table</w:t>
+      </w:r>
+      <w:r>
+        <w:t xml:space="preserve"> </w:t>
+      </w:r>
+      <w:r>
+        <w:t xml:space="preserve">6</w:t>
+      </w:r>
+      <w:r>
+        <w:t xml:space="preserve">). Similar patterns were observed within regions, although a slightly larger percentage of sites in the Central Valley were under scoring compared to the other regions.</w:t>
+      </w:r>
+    </w:p>
+    <w:p>
+      <w:pPr>
+        <w:pStyle w:val="Heading2"/>
+      </w:pPr>
+      <w:bookmarkStart w:id="43" w:name="associated-drivers-of-biological-constraints-and-sensitivity-analysis"/>
+      <w:r>
+        <w:t xml:space="preserve">Associated drivers of biological constraints and sensitivity analysis</w:t>
+      </w:r>
+      <w:bookmarkEnd w:id="43"/>
+    </w:p>
+    <w:p>
+      <w:pPr>
+        <w:pStyle w:val="FirstParagraph"/>
+      </w:pPr>
+      <w:r>
+        <w:t xml:space="preserve">Importance measures from random forest models identified key variables that were associated with differences between constrained and unconstrained reaches between each region (Figure</w:t>
+      </w:r>
+      <w:r>
+        <w:t xml:space="preserve"> </w:t>
+      </w:r>
+      <w:r>
+        <w:t xml:space="preserve">10</w:t>
+      </w:r>
+      <w:r>
+        <w:t xml:space="preserve">, see Figure for importance measures of the selected measures in the statewide landscape model). Relative magnitudes of the importance measures between regions confirmed the estimates of model performance, such that regions where the model performed well (e.g., South Coast, Central Valley) had higher importance measures than those where the model did not perform well (e.g., North Coast, Sierra Nevada). The top five most important variables were similar between regions although some specific differences were observed. The amount of biological nitrogen fixation in watershed soils was ranked the most important variable for the Central Valley, Desert Modoc, and North Coast region and second most important for the Chapparal and Sierra Nevada regions. This variable was not in the top five for the South Coast region, which was exclusively described by imperviousness and urbanization. Soil erodibility was the most important variable in the Chaparral and Sierra Nevada regions. Other important variables that were shared between regions (excluding the South Coast) were fertilizer applications and the amount of crops and hay at the riparian and watershed scale.</w:t>
+      </w:r>
+    </w:p>
+    <w:p>
+      <w:pPr>
         <w:pStyle w:val="BodyText"/>
       </w:pPr>
       <w:r>
-        <w:t xml:space="preserve">Statewide patterns in stream constraints were apparent from the results of the landscape model consistent with land use (Figure</w:t>
-      </w:r>
-      <w:r>
-        <w:t xml:space="preserve"> </w:t>
-      </w:r>
-      <w:r>
-        <w:t xml:space="preserve">6</w:t>
-      </w:r>
-      <w:r>
-        <w:t xml:space="preserve">). Stream reaches were more often constrained for biotic integrity in regions with more watershed development, either as urban or agricultural land. For example, likely constrained reaches were apparent from the statewide map in coastal reaches of the South Coast where heavy urbanization occurs and in the Central Valley where agriculture is the dominant land use. Stream reaches were more likely to be unconstrained in regions with less development, with areas in the North Coast and the Sierra Nevada region visible on the map (right, Figure</w:t>
-      </w:r>
-      <w:r>
-        <w:t xml:space="preserve"> </w:t>
-      </w:r>
-      <w:r>
-        <w:t xml:space="preserve">6</w:t>
-      </w:r>
-      <w:r>
-        <w:t xml:space="preserve">). A majority of reaches statewide were classified as possibly constrained (11% of all stream length) or possibly unconstrained (46%), whereas a minority were likely constrained (4%) or likely unconstrained (39%) (Table</w:t>
-      </w:r>
-      <w:r>
-        <w:t xml:space="preserve"> </w:t>
-      </w:r>
-      <w:r>
-        <w:t xml:space="preserve">6</w:t>
-      </w:r>
-      <w:r>
-        <w:t xml:space="preserve">). By region, the most reaches classified as likely unconstrained reaches were in the Sierra Nevad (50%), North Coast (46%), and Desert Modoc (46%) regions, whereas the most reaches as likely constrained were observed in the Central Valley (22%) and South Coast (15%) regions. Relative CSCI scores compared to reach expectations were as expected for 80% of the sampled locations statewide, whereas a much smaller percentage of sites were equally under or over scoring (Table</w:t>
-      </w:r>
-      <w:r>
-        <w:t xml:space="preserve"> </w:t>
-      </w:r>
-      <w:r>
-        <w:t xml:space="preserve">6</w:t>
-      </w:r>
-      <w:r>
-        <w:t xml:space="preserve">). Similar patterns were observed within regions, although a slightly larger percentage of sites in the Central Valley were under scoring compared to the other regions.</w:t>
+        <w:t xml:space="preserve">Sensitivity analyses underscored the potential impact of key decision points of the landscape model on estimates of the extent of streams in each class (Figure</w:t>
+      </w:r>
+      <w:r>
+        <w:t xml:space="preserve"> </w:t>
+      </w:r>
+      <w:r>
+        <w:t xml:space="preserve">12</w:t>
+      </w:r>
+      <w:r>
+        <w:t xml:space="preserve">). Decreasing the certainty of predictions from the landscape model by choosing a narrower range of scores (5th/95th to 45th/55th at 5% intervals) increased the number of streams from the possible to likely category in both constrained and unconstrained reaches. Similarly, changing the CSCI threshold from relaxed to more conservative (0.63, 0.79, 0.92) increased the number of streams classified as possibly or likely constrained and decreased the number of streams as possibly or likely unconstrained. Changes by region with the different scenarios were also observed. For example, over 80% of reaches in the Central Valley were classified as likely constrained using a conservative CSCI threshold with low certainty of predictions, whereas less than 1% of reaches were in this category using a relaxed CSCI threshold with the highest level of certainty. Opposite trends were observed in regions with reduced land use pressures. For example, almost all stream reaches in the North Coast and Sierra Nevada regions were classified as likely unconstrained using a relaxed CSCI threshold and low certainty of predictions.</w:t>
       </w:r>
     </w:p>
     <w:p>
       <w:pPr>
         <w:pStyle w:val="Heading2"/>
       </w:pPr>
-      <w:bookmarkStart w:id="42" w:name="case-study"/>
-      <w:r>
-        <w:t xml:space="preserve">Case study</w:t>
-      </w:r>
-      <w:bookmarkEnd w:id="42"/>
+      <w:bookmarkStart w:id="44" w:name="unclassified-reaches"/>
+      <w:r>
+        <w:t xml:space="preserve">Unclassified reaches</w:t>
+      </w:r>
+      <w:bookmarkEnd w:id="44"/>
     </w:p>
     <w:p>
       <w:pPr>
         <w:pStyle w:val="FirstParagraph"/>
       </w:pPr>
       <w:r>
-        <w:t xml:space="preserve">Application of the landscape model to the San Gabriel River watershed and engagement with a stakeholder group demonstrated how the results can be used to locally prioritize actions for different stream reaches. About 750 reaches in the SGR were identified and classified from NHD-plus, of which 10% were visited for bioassessment sampling. CSCI scores ranged from 0.2 to 1.23 consistent with heavy urban development in the lower watershed and open land use at higher elevation in the upper watershed (Figure</w:t>
+        <w:t xml:space="preserve">Ranges of expected CSCI scores for typical reaches in urban, agricultural, and open (neither urban, nor agriculture) are shown in table</w:t>
       </w:r>
       <w:r>
         <w:t xml:space="preserve"> </w:t>
@@ -2253,7 +2325,52 @@
         <w:t xml:space="preserve">7</w:t>
       </w:r>
       <w:r>
-        <w:t xml:space="preserve">). Application of the landscape model results to the CSCI scores provided a context of expectations consistent with the strong land use gradient in the watershed. Stream reaches in the upper watershed were a mix of likely and possibly unconstrained, whereas all stream reaches in the lower watershed were classified as likely constrained. Several reaches in the lower watershed had ranges that were right-skewed toward very low CSCI scores consistent with extreme landscape pressures.</w:t>
+        <w:t xml:space="preserve">. These typical values are shown for more to less certainty in the range of predictions. Unclassified reaches can be defined by the dominant watershed land use as urban, agricultural, or open, and then matched to the appropriate values in the table. Between regions, the variation in expected scores also provides context for landscape pressures that differ by location. For example, the expected range of scores in regions with heavy urban development (e.g., South Coast) are much lower than streams that are neither urban nor agricultural. The North Coast region in contrast has an expected range of scores in urban streams that is similar to streams that are open. The range of scores in urban and agricultural streams were similar in the Central Valley where agriculture is the dominant land use.</w:t>
+      </w:r>
+    </w:p>
+    <w:p>
+      <w:pPr>
+        <w:pStyle w:val="Heading2"/>
+      </w:pPr>
+      <w:bookmarkStart w:id="45" w:name="san-gabriel-river-case-study"/>
+      <w:r>
+        <w:t xml:space="preserve">San Gabriel River Case study</w:t>
+      </w:r>
+      <w:bookmarkEnd w:id="45"/>
+    </w:p>
+    <w:p>
+      <w:pPr>
+        <w:pStyle w:val="FirstParagraph"/>
+      </w:pPr>
+      <w:r>
+        <w:t xml:space="preserve">Engagement of the stakeholder group demonstrated how management actions can be prioritized through application of the landscape model using the SCAPE tool. About 750 reaches in the SGR were identified and classified from NHD-plus, of which 10% were visited for bioassessment sampling. CSCI scores ranged from 0.2 to 1.23 consistent with heavy urban development in the lower watershed and open land use at higher elevation in the upper watershed (Figure</w:t>
+      </w:r>
+      <w:r>
+        <w:t xml:space="preserve"> </w:t>
+      </w:r>
+      <w:r>
+        <w:t xml:space="preserve">2</w:t>
+      </w:r>
+      <w:r>
+        <w:t xml:space="preserve">a). Application of the landscape model results to the CSCI scores provided a context of expectations consistent with the strong land use gradient in the watershed (Figure</w:t>
+      </w:r>
+      <w:r>
+        <w:t xml:space="preserve"> </w:t>
+      </w:r>
+      <w:r>
+        <w:t xml:space="preserve">7</w:t>
+      </w:r>
+      <w:r>
+        <w:t xml:space="preserve">). Stream reaches in the upper watershed were a mix of likely and possibly unconstrained (40% and 28%), whereas stream reaches in the lower watershed were classified as likely and possibly constrained (25% and 7%). Several reaches in the lower watershed had ranges that were right-skewed toward very low CSCI scores consistent with extreme landscape pressures (bottom left, Figure</w:t>
+      </w:r>
+      <w:r>
+        <w:t xml:space="preserve"> </w:t>
+      </w:r>
+      <w:r>
+        <w:t xml:space="preserve">7</w:t>
+      </w:r>
+      <w:r>
+        <w:t xml:space="preserve">b).</w:t>
       </w:r>
     </w:p>
     <w:p>
@@ -2261,16 +2378,7 @@
         <w:pStyle w:val="BodyText"/>
       </w:pPr>
       <w:r>
-        <w:t xml:space="preserve">Most of the sampling stations in the SGR watershed were within the expected ranges of CSCI scores for the defined stream classes (top, Figure</w:t>
-      </w:r>
-      <w:r>
-        <w:t xml:space="preserve"> </w:t>
-      </w:r>
-      <w:r>
-        <w:t xml:space="preserve">8</w:t>
-      </w:r>
-      <w:r>
-        <w:t xml:space="preserve">). Using a CSCI threshold based on the 10th percentile of reference calibration sites (i.e., 0.79,</w:t>
+        <w:t xml:space="preserve">Using a CSCI threshold based on the 10th percentile of reference calibration sites (i.e., 0.79,</w:t>
       </w:r>
       <w:r>
         <w:t xml:space="preserve"> </w:t>
@@ -2290,7 +2398,16 @@
         <w:t xml:space="preserve">)</w:t>
       </w:r>
       <w:r>
-        <w:t xml:space="preserve">) and a relatively certain range of expected scores from the 10th to the 90th percentile of the model predictions, only six sites were under-scoring (two likely unconstrained and four likely constrained) and eight sites were over-scoring (five likely constrained, one possibly unconstrained, and two likely unconstrained). One of the under-scoring sites in the likely unconstrained class was below the hypothetical CSCI threshold. One site scoring as expected in the possibly unconstrained class was below the chosen CSCI threshold, whereas none of the constrained (possibly or likely) sites were above the threshold.</w:t>
+        <w:t xml:space="preserve">) and a relatively wide range of expected scores from the 10th to the 90th percentile of the model predictions, only six sites were under-scoring (two likely unconstrained and four likely constrained) and eight sites were over-scoring (five likely constrained, one possibly unconstrained, and two likely unconstrained) (top, Figure</w:t>
+      </w:r>
+      <w:r>
+        <w:t xml:space="preserve"> </w:t>
+      </w:r>
+      <w:r>
+        <w:t xml:space="preserve">8</w:t>
+      </w:r>
+      <w:r>
+        <w:t xml:space="preserve">). One of the under-scoring sites in the likely unconstrained class was below the hypothetical CSCI threshold. One site scoring as expected in the possibly unconstrained class was below the chosen CSCI threshold, whereas none of the constrained (possibly or likely) sites were above the threshold.</w:t>
       </w:r>
     </w:p>
     <w:p>
@@ -2298,7 +2415,7 @@
         <w:pStyle w:val="BodyText"/>
       </w:pPr>
       <w:r>
-        <w:t xml:space="preserve">The three priority management actions identified by the stakeholder group (investigate, protect, restore) were ranked from low, medium, to high for each potential reach type (Figure</w:t>
+        <w:t xml:space="preserve">In general, the stakeholder group assigned high priority recommendations to over- and under-scoring sites in likely unconstrained reaches or those below the biological threshold with possibly unconstrained classification (Figure</w:t>
       </w:r>
       <w:r>
         <w:t xml:space="preserve"> </w:t>
@@ -2307,7 +2424,7 @@
         <w:t xml:space="preserve">9</w:t>
       </w:r>
       <w:r>
-        <w:t xml:space="preserve">). High priority recommendations were generally given to over and under scoring sites in likely unconstrained reaches or those below the hypothetical threshold with possibly unconstrained classification. Low priority actions were most often recommended for possibly and likely constrained sites, or no action was recommended where it was assumed baseline monitoring and maintenance was sufficient. Recommended actions to investigate were more common for both over scoring and under scoring sites, protect was more common at over scoring sites, and restore was more common at under scoring sites. A clear distinction between low and high priority actions was observed on the watershed map (bottom, Figure</w:t>
+        <w:t xml:space="preserve">). Continuing current practices were generally recommended at constrained sites or restoration actions were recommended as a low priority despite low CSCI scores. Recommended actions to investigate were more common for both over scoring and under scoring sites, protect was more common at over scoring sites, and restore was more common at under scoring sites. A clear distinction between low and high priority actions was observed on the watershed map (bottom, Figure</w:t>
       </w:r>
       <w:r>
         <w:t xml:space="preserve"> </w:t>
@@ -2321,118 +2438,53 @@
     </w:p>
     <w:p>
       <w:pPr>
+        <w:pStyle w:val="Heading1"/>
+      </w:pPr>
+      <w:bookmarkStart w:id="46" w:name="discussion"/>
+      <w:r>
+        <w:t xml:space="preserve">Discussion</w:t>
+      </w:r>
+      <w:bookmarkEnd w:id="46"/>
+    </w:p>
+    <w:p>
+      <w:pPr>
+        <w:pStyle w:val="FirstParagraph"/>
+      </w:pPr>
+      <w:r>
+        <w:t xml:space="preserve">The landscape model was able to identify the location and extent of biologically constrained channels at the state level and major regions in California. Our application to the SGR watershed demonstrated how the results of the model can be used at a spatial scale where many management decisions are implemented through close interaction with a regional stakeholder group with direct interests in the local resources. Overall, the models provide tools that allow managers to determine how best to use limited resources for stream management by focusing on reaches where recommended actions are most likely to have the intended outcome of improving or protecting biological condition. The approach also leverages all available information to develop a context for biological assessment that provides an unambiguous expectation of what is likely to be achieved at any sampling location. This can facilitate more targeted management actions that vary depending on the identified context and can also inform decisions on extent and effort for future monitoring locations.</w:t>
+      </w:r>
+    </w:p>
+    <w:p>
+      <w:pPr>
+        <w:pStyle w:val="BodyText"/>
+      </w:pPr>
+      <w:r>
+        <w:t xml:space="preserve">Results from our analyses also have implications for managing biological impairments under state or federal water quality mandates. The landscape model could be used to evaluate the list of sites that are not meeting biological objectives by identifying locations where constraints may limit options for restoration. This can provide flexibility by focusing efforts in locations that can be most effectively targeted for actions such as TMDL limits or review of permitting. Further, the ability to evaluate the effects of changing proposed biological thresholds (e.g., tenth percentile of scores at reference sites) and certainty in the model conclusions (i.e., range of biological expectations) on the location and extent of constrained channels provides a means of choosing alternative scenarios for rule-making. A critical objective in allowing this flexibility is not to enable a discounts against sites that are less likely to achieve potential criteria, but rather to facilitate the decision-making process through a more transparent application of the model. Our results showing the change in stream length statewide and by region as related to potential thresholds and model certainty is a direct demonstration of this concept. This exercise could also be downscaled to an individual watershed to aid in rule-making.</w:t>
+      </w:r>
+    </w:p>
+    <w:p>
+      <w:pPr>
+        <w:pStyle w:val="BodyText"/>
+      </w:pPr>
+      <w:r>
+        <w:t xml:space="preserve">The above paragraph also has implications for identifying high ocon</w:t>
+      </w:r>
+      <w:r>
+        <w:t xml:space="preserve"> </w:t>
+      </w:r>
+      <w:r>
+        <w:t xml:space="preserve">What does the model mean vis a vis Pete’s comments - what variables did we include and how can we improve on this for more resolution depending on the region. Bias toward urban streams? What about time scale of impacts? What about possibility of model error? In regards to weak performance in the north coast, Rafi says: In the discussion, we should state explicitly that our model leads us to the conclusion that this region is generally unconstrained, and then we should evaluate if this is true. Cite a few studies about whether a stream can ever recover from a clearcut. Andy has a yet-to-be-published study showing that modern forestry practices are generally good for CSCI scores, although historic impacts might really be constrained by massive sediment pulses that will take decades/centuries to work their way through the systems.</w:t>
+      </w:r>
+    </w:p>
+    <w:p>
+      <w:pPr>
         <w:pStyle w:val="Heading2"/>
       </w:pPr>
-      <w:bookmarkStart w:id="43" w:name="drivers-of-biological-constraints-and-sensitivity-analysis"/>
-      <w:r>
-        <w:t xml:space="preserve">Drivers of biological constraints and sensitivity analysis</w:t>
-      </w:r>
-      <w:bookmarkEnd w:id="43"/>
-    </w:p>
-    <w:p>
-      <w:pPr>
-        <w:pStyle w:val="FirstParagraph"/>
-      </w:pPr>
-      <w:r>
-        <w:t xml:space="preserve">Importance measures from random forest models identified key variables that explained the differences between constrained and unconstrained reaches between each region (Figure</w:t>
-      </w:r>
-      <w:r>
-        <w:t xml:space="preserve"> </w:t>
-      </w:r>
-      <w:r>
-        <w:t xml:space="preserve">10</w:t>
-      </w:r>
-      <w:r>
-        <w:t xml:space="preserve">, see Figure for importance measures of the selected measures in the statewide landscape model). Relative magnitudes of the importance measures between regions confirmed the estimates of model performance, such that regions where the model performed well (e.g., South Coast, Central Valley) had higher importance measures than those where the model did not perform well (e.g., North Coast, Sierra Nevada). The top five most important variables were similar between regions although some specific differences were observed. The amount of biological nitrogen fixation in watershed soils was ranked the most important variable for the Central Valley, Desert Modoc, and North Coast region and second most important for the Chapparal and Sierra Nevada regions. This variable was not in the top five for the South Coast region, which was exclusively described by imperviousness and urbanization. Soil erodibility was the most important variable in the Chaparral and Sierra Nevada regions. Other important variables that were shared between regions (excluding the South Coast) were fertilizer applications and the amount of crops and hay at the riparian and watershed scale.</w:t>
-      </w:r>
-    </w:p>
-    <w:p>
-      <w:pPr>
-        <w:pStyle w:val="BodyText"/>
-      </w:pPr>
-      <w:r>
-        <w:t xml:space="preserve">The effects of changing certainty in the CSCI predictions and a hypothetical CSCI threshold were evaluated for twenty-seven scenarios to identify the change in stream reach classifications (Figure</w:t>
-      </w:r>
-      <w:r>
-        <w:t xml:space="preserve"> </w:t>
-      </w:r>
-      <w:r>
-        <w:t xml:space="preserve">12</w:t>
-      </w:r>
-      <w:r>
-        <w:t xml:space="preserve">). Changes were evaluated as the percentage of stream length statewide and within major regions for each reach classification. Decreasing the certainty of predictions from the landscape model by choosing a narrower range of scores (5th/95th to 45th/55th at 5% intervals) increased the number of streams from the possible to likely category in both constrained and unconstrained reaches. Similarly, changing the CSCI threshold from relaxed to more conservative (0.63, 0.79, 0.92) increased the number of streams classified as possibly or likely constrained and decreased the number of streams as possibly or likely unconstrained. Changes by region with the different scenarios were also observed. For example, over 80% of reaches in the Central Valley were classified as likely constrained using a conservative CSCI threshold with low certainty of predictions, whereas less than 1% of reaches were in this category using a relaxed CSCI threshold with the highest level of certainty. Opposite trends were observed in regions with reduced land use pressures. For example, almost all stream reaches in the North Coast and Sierra Nevada regions were classified as likely unconstrained using a relaxed CSCI threshold and low certainty of predictions.</w:t>
-      </w:r>
-    </w:p>
-    <w:p>
-      <w:pPr>
-        <w:pStyle w:val="Heading2"/>
-      </w:pPr>
-      <w:bookmarkStart w:id="44" w:name="unclassified-reaches"/>
-      <w:r>
-        <w:t xml:space="preserve">Unclassified reaches</w:t>
-      </w:r>
-      <w:bookmarkEnd w:id="44"/>
-    </w:p>
-    <w:p>
-      <w:pPr>
-        <w:pStyle w:val="FirstParagraph"/>
-      </w:pPr>
-      <w:r>
-        <w:t xml:space="preserve">Ranges of expected CSCI scores for typical reaches in urban, agricultural, and neither of the two (other) are shown in table</w:t>
-      </w:r>
-      <w:r>
-        <w:t xml:space="preserve"> </w:t>
-      </w:r>
-      <w:r>
-        <w:t xml:space="preserve">7</w:t>
-      </w:r>
-      <w:r>
-        <w:t xml:space="preserve">. These typical values are shown for more to less certainty in the range of predictions. Unclassified reaches can be defined by the dominant watershed land use as urban, agricultural, or other, and then matched to the appropriate values in the table. Between regions, the variation in expected scores also provides context for landscape pressures that differ by location. For example, the expected range of scores in regions with heavy urban development (e.g., South Coast) are much lower than streams that are neither urban nor agricultural. The North Coast region in contrast has an expected range of scores in urban streams that is similar to streams that are neither urban nor agricultural. Interestingly, the range of scores in urban and agricultural streams were similar in the Central Valley where agriculture is the dominant land use.</w:t>
-      </w:r>
-    </w:p>
-    <w:p>
-      <w:pPr>
-        <w:pStyle w:val="Heading1"/>
-      </w:pPr>
-      <w:bookmarkStart w:id="45" w:name="discussion"/>
-      <w:r>
-        <w:t xml:space="preserve">Discussion</w:t>
-      </w:r>
-      <w:bookmarkEnd w:id="45"/>
-    </w:p>
-    <w:p>
-      <w:pPr>
-        <w:pStyle w:val="FirstParagraph"/>
-      </w:pPr>
-      <w:r>
-        <w:t xml:space="preserve">The landscape model was able to identify the location and extent of biologically constrained channels at the state level and major regions in California. Our application to the SGR watershed demonstrated how the results of the model can be used at the scale of an individual watershed through close interaction with a regional stakeholder group with direct interests in managing the local resources. Overall, the models provide tools that allow managers to determine how best to use limited resources for stream management by focusing on reaches where recommended actions are most likely to have the intended outcome of improving or protecting biological condition. The approach also leverages all available information to develop a context for biological assessment that provides an unambiguous expectation of what is likely to be achieved at any sampling location. This can facilitate more targeted management actions that vary depending on the identified context and can also inform decisions on extent and effort for future monitoring locations.</w:t>
-      </w:r>
-    </w:p>
-    <w:p>
-      <w:pPr>
-        <w:pStyle w:val="BodyText"/>
-      </w:pPr>
-      <w:r>
-        <w:t xml:space="preserve">Results from our analyses also have implications for managing biological impairments under state or federal water quality mandates. The landscape model could be used to evaluate the list of sites that are not meeting biological objectives by identifying locations where constraints may limit options for restoration. This can provide flexibility by focusing efforts in locations that can be most effectively targeted for actions such as TMDL limits or review of permitting. Further, the ability to evaluate the effects of changing proposed biological thresholds (e.g., tenth percentile of scores at reference sites) and certainty in the model conclusions (i.e., range of biological expectations) on the location and extent of constrained channels provides a means of choosing alternative scenarios for rule-making. A critical objective in allowing this flexibility is not to enable a discounts against sites that are less likely to achieve potential criteria, but rather to facilitate the decision-making process through a more transparent application of the model. Our results showing the change in stream length statewide and by region as related to potential thresholds and model certainty is a direct demonstration of this concept. This exercise could also be downscaled to an individual watershed to aid in rule-making.</w:t>
-      </w:r>
-    </w:p>
-    <w:p>
-      <w:pPr>
-        <w:pStyle w:val="BodyText"/>
-      </w:pPr>
-      <w:r>
-        <w:t xml:space="preserve">What does the model mean vis a vis Pete’s comments - what variables did we include and how can we improve on this for more resolution depending on the region. Bias toward urban streams? What about time scale of impacts? What about possibility of model error? In regards to weak performance in the north coast, Rafi says: In the discussion, we should state explicitly that our model leads us to the conclusion that this region is generally unconstrained, and then we should evaluate if this is true. Cite a few studies about whether a stream can ever recover from a clearcut. Andy has a yet-to-be-published study showing that modern forestry practices are generally good for CSCI scores, although historic impacts might really be constrained by massive sediment pulses that will take decades/centuries to work their way through the systems.</w:t>
-      </w:r>
-    </w:p>
-    <w:p>
-      <w:pPr>
-        <w:pStyle w:val="Heading2"/>
-      </w:pPr>
-      <w:bookmarkStart w:id="46" w:name="landscape-constraints-can-be-described-using-biological-endpoints"/>
+      <w:bookmarkStart w:id="47" w:name="landscape-constraints-can-be-described-using-biological-endpoints"/>
       <w:r>
         <w:t xml:space="preserve">Landscape constraints can be described using biological endpoints</w:t>
       </w:r>
-      <w:bookmarkEnd w:id="46"/>
+      <w:bookmarkEnd w:id="47"/>
     </w:p>
     <w:p>
       <w:pPr>
@@ -2500,11 +2552,11 @@
       <w:pPr>
         <w:pStyle w:val="Heading2"/>
       </w:pPr>
-      <w:bookmarkStart w:id="47" w:name="engagement-of-local-stakeholders-is-critical-for-regional-application"/>
+      <w:bookmarkStart w:id="48" w:name="engagement-of-local-stakeholders-is-critical-for-regional-application"/>
       <w:r>
         <w:t xml:space="preserve">Engagement of local stakeholders is critical for regional application</w:t>
       </w:r>
-      <w:bookmarkEnd w:id="47"/>
+      <w:bookmarkEnd w:id="48"/>
     </w:p>
     <w:p>
       <w:pPr>
@@ -2526,11 +2578,11 @@
       <w:pPr>
         <w:pStyle w:val="Heading2"/>
       </w:pPr>
-      <w:bookmarkStart w:id="48" w:name="the-landscape-model-is-a-tool-for-exploring-options"/>
+      <w:bookmarkStart w:id="49" w:name="the-landscape-model-is-a-tool-for-exploring-options"/>
       <w:r>
         <w:t xml:space="preserve">The landscape model is a tool for exploring options</w:t>
       </w:r>
-      <w:bookmarkEnd w:id="48"/>
+      <w:bookmarkEnd w:id="49"/>
     </w:p>
     <w:p>
       <w:pPr>
@@ -2575,11 +2627,11 @@
       <w:pPr>
         <w:pStyle w:val="Heading2"/>
       </w:pPr>
-      <w:bookmarkStart w:id="49" w:name="additional-applications-of-the-landscape-model"/>
+      <w:bookmarkStart w:id="50" w:name="additional-applications-of-the-landscape-model"/>
       <w:r>
         <w:t xml:space="preserve">Additional applications of the landscape model</w:t>
       </w:r>
-      <w:bookmarkEnd w:id="49"/>
+      <w:bookmarkEnd w:id="50"/>
     </w:p>
     <w:p>
       <w:pPr>
@@ -2630,11 +2682,11 @@
       <w:pPr>
         <w:pStyle w:val="Heading2"/>
       </w:pPr>
-      <w:bookmarkStart w:id="50" w:name="summary"/>
+      <w:bookmarkStart w:id="51" w:name="summary"/>
       <w:r>
         <w:t xml:space="preserve">Summary</w:t>
       </w:r>
-      <w:bookmarkEnd w:id="50"/>
+      <w:bookmarkEnd w:id="51"/>
     </w:p>
     <w:p>
       <w:pPr>
@@ -2648,11 +2700,11 @@
       <w:pPr>
         <w:pStyle w:val="Heading1"/>
       </w:pPr>
-      <w:bookmarkStart w:id="51" w:name="supplement"/>
+      <w:bookmarkStart w:id="52" w:name="supplement"/>
       <w:r>
         <w:t xml:space="preserve">Supplement</w:t>
       </w:r>
-      <w:bookmarkEnd w:id="51"/>
+      <w:bookmarkEnd w:id="52"/>
     </w:p>
     <w:p>
       <w:pPr>
@@ -2664,7 +2716,7 @@
       <w:r>
         <w:t xml:space="preserve"> </w:t>
       </w:r>
-      <w:hyperlink r:id="rId52">
+      <w:hyperlink r:id="rId53">
         <w:r>
           <w:rPr>
             <w:rStyle w:val="Hyperlink"/>
@@ -2677,11 +2729,11 @@
       <w:pPr>
         <w:pStyle w:val="Heading1"/>
       </w:pPr>
-      <w:bookmarkStart w:id="53" w:name="figures"/>
+      <w:bookmarkStart w:id="54" w:name="figures"/>
       <w:r>
         <w:t xml:space="preserve">Figures</w:t>
       </w:r>
-      <w:bookmarkEnd w:id="53"/>
+      <w:bookmarkEnd w:id="54"/>
     </w:p>
     <w:p>
       <w:pPr>
@@ -2703,7 +2755,7 @@
                     </pic:cNvPicPr>
                   </pic:nvPicPr>
                   <pic:blipFill>
-                    <a:blip r:embed="rId54"/>
+                    <a:blip r:embed="rId55"/>
                     <a:stretch>
                       <a:fillRect/>
                     </a:stretch>
@@ -2758,7 +2810,7 @@
                     </pic:cNvPicPr>
                   </pic:nvPicPr>
                   <pic:blipFill>
-                    <a:blip r:embed="rId55"/>
+                    <a:blip r:embed="rId56"/>
                     <a:stretch>
                       <a:fillRect/>
                     </a:stretch>
@@ -2813,7 +2865,7 @@
                     </pic:cNvPicPr>
                   </pic:nvPicPr>
                   <pic:blipFill>
-                    <a:blip r:embed="rId56"/>
+                    <a:blip r:embed="rId57"/>
                     <a:stretch>
                       <a:fillRect/>
                     </a:stretch>
@@ -2868,7 +2920,7 @@
                     </pic:cNvPicPr>
                   </pic:nvPicPr>
                   <pic:blipFill>
-                    <a:blip r:embed="rId57"/>
+                    <a:blip r:embed="rId58"/>
                     <a:stretch>
                       <a:fillRect/>
                     </a:stretch>
@@ -2923,7 +2975,7 @@
                     </pic:cNvPicPr>
                   </pic:nvPicPr>
                   <pic:blipFill>
-                    <a:blip r:embed="rId58"/>
+                    <a:blip r:embed="rId59"/>
                     <a:stretch>
                       <a:fillRect/>
                     </a:stretch>
@@ -2978,7 +3030,7 @@
                     </pic:cNvPicPr>
                   </pic:nvPicPr>
                   <pic:blipFill>
-                    <a:blip r:embed="rId59"/>
+                    <a:blip r:embed="rId60"/>
                     <a:stretch>
                       <a:fillRect/>
                     </a:stretch>
@@ -3042,7 +3094,7 @@
                     </pic:cNvPicPr>
                   </pic:nvPicPr>
                   <pic:blipFill>
-                    <a:blip r:embed="rId60"/>
+                    <a:blip r:embed="rId61"/>
                     <a:stretch>
                       <a:fillRect/>
                     </a:stretch>
@@ -3097,7 +3149,7 @@
                     </pic:cNvPicPr>
                   </pic:nvPicPr>
                   <pic:blipFill>
-                    <a:blip r:embed="rId61"/>
+                    <a:blip r:embed="rId62"/>
                     <a:stretch>
                       <a:fillRect/>
                     </a:stretch>
@@ -3161,7 +3213,7 @@
                     </pic:cNvPicPr>
                   </pic:nvPicPr>
                   <pic:blipFill>
-                    <a:blip r:embed="rId62"/>
+                    <a:blip r:embed="rId63"/>
                     <a:stretch>
                       <a:fillRect/>
                     </a:stretch>
@@ -3220,84 +3272,6 @@
                 <pic:pic>
                   <pic:nvPicPr>
                     <pic:cNvPr descr="figs/calicnstr.png" id="0" name="Picture"/>
-                    <pic:cNvPicPr>
-                      <a:picLocks noChangeArrowheads="1" noChangeAspect="1"/>
-                    </pic:cNvPicPr>
-                  </pic:nvPicPr>
-                  <pic:blipFill>
-                    <a:blip r:embed="rId63"/>
-                    <a:stretch>
-                      <a:fillRect/>
-                    </a:stretch>
-                  </pic:blipFill>
-                  <pic:spPr bwMode="auto">
-                    <a:xfrm>
-                      <a:off x="0" y="0"/>
-                      <a:ext cx="5943600" cy="4245428"/>
-                    </a:xfrm>
-                    <a:prstGeom prst="rect">
-                      <a:avLst/>
-                    </a:prstGeom>
-                    <a:noFill/>
-                    <a:ln w="9525">
-                      <a:noFill/>
-                      <a:headEnd/>
-                      <a:tailEnd/>
-                    </a:ln>
-                  </pic:spPr>
-                </pic:pic>
-              </a:graphicData>
-            </a:graphic>
-          </wp:inline>
-        </w:drawing>
-      </w:r>
-    </w:p>
-    <w:p>
-      <w:pPr>
-        <w:pStyle w:val="ImageCaption"/>
-      </w:pPr>
-      <w:r>
-        <w:t xml:space="preserve">Figure 10 Factors associated with constrained and unconstrained stream reaches by major regions in California. Importance measures were obtained from random forest models of 130 watershed and riparian measures of landscape and geological characteristics from the StreamCat dataset</w:t>
-      </w:r>
-      <w:r>
-        <w:t xml:space="preserve"> </w:t>
-      </w:r>
-      <w:r>
-        <w:t xml:space="preserve">(Hill et al.</w:t>
-      </w:r>
-      <w:r>
-        <w:t xml:space="preserve"> </w:t>
-      </w:r>
-      <w:hyperlink w:anchor="ref-Hill16">
-        <w:r>
-          <w:rPr>
-            <w:rStyle w:val="Hyperlink"/>
-          </w:rPr>
-          <w:t xml:space="preserve">2016</w:t>
-        </w:r>
-      </w:hyperlink>
-      <w:r>
-        <w:t xml:space="preserve">)</w:t>
-      </w:r>
-      <w:r>
-        <w:t xml:space="preserve">. The top five variables for each region are shown. The importance measures describe the mean decrease in prediction accuracy with exclusion of a variable across 1000 random trees for each model. Stream reach classes as possibly or likely were combined for constrained and unconstrained to evaluate the complete dataset. CV: Central Valley, CH: Chaparral, DM: Deserts Modoc, NC: North Coast, SN: Sierra Nevada, SC: South Coast.</w:t>
-      </w:r>
-    </w:p>
-    <w:p>
-      <w:pPr>
-        <w:pStyle w:val="CaptionedFigure"/>
-      </w:pPr>
-      <w:r>
-        <w:drawing>
-          <wp:inline>
-            <wp:extent cx="5943600" cy="4245428"/>
-            <wp:effectExtent b="0" l="0" r="0" t="0"/>
-            <wp:docPr descr="Figure 11 Importance measures for landscape variables used to develop the landscape model of expected stream bioassessment scores in California. Values were obtained from quantile regression models of twenty landscape measures shown in Table 1 obtained from the StreamCat dataset (Hill et al. 2016). The importance measures describe the percent increase in mean square error and the increase in node impurity with exclusion of a variable across all random trees for each model (Meinshausen 2017)." title="" id="1" name="Picture"/>
-            <a:graphic>
-              <a:graphicData uri="http://schemas.openxmlformats.org/drawingml/2006/picture">
-                <pic:pic>
-                  <pic:nvPicPr>
-                    <pic:cNvPr descr="figs/lndscpimp.png" id="0" name="Picture"/>
                     <pic:cNvPicPr>
                       <a:picLocks noChangeArrowheads="1" noChangeAspect="1"/>
                     </pic:cNvPicPr>
@@ -3335,6 +3309,84 @@
         <w:pStyle w:val="ImageCaption"/>
       </w:pPr>
       <w:r>
+        <w:t xml:space="preserve">Figure 10 Factors associated with constrained and unconstrained stream reaches by major regions in California. Importance measures were obtained from random forest models of 130 watershed and riparian measures of landscape and geological characteristics from the StreamCat dataset</w:t>
+      </w:r>
+      <w:r>
+        <w:t xml:space="preserve"> </w:t>
+      </w:r>
+      <w:r>
+        <w:t xml:space="preserve">(Hill et al.</w:t>
+      </w:r>
+      <w:r>
+        <w:t xml:space="preserve"> </w:t>
+      </w:r>
+      <w:hyperlink w:anchor="ref-Hill16">
+        <w:r>
+          <w:rPr>
+            <w:rStyle w:val="Hyperlink"/>
+          </w:rPr>
+          <w:t xml:space="preserve">2016</w:t>
+        </w:r>
+      </w:hyperlink>
+      <w:r>
+        <w:t xml:space="preserve">)</w:t>
+      </w:r>
+      <w:r>
+        <w:t xml:space="preserve">. The top five variables for each region are shown. The importance measures describe the mean decrease in prediction accuracy with exclusion of a variable across 1000 random trees for each model. Stream reach classes as possibly or likely were combined for constrained and unconstrained to evaluate the complete dataset. CV: Central Valley, CH: Chaparral, DM: Deserts Modoc, NC: North Coast, SN: Sierra Nevada, SC: South Coast.</w:t>
+      </w:r>
+    </w:p>
+    <w:p>
+      <w:pPr>
+        <w:pStyle w:val="CaptionedFigure"/>
+      </w:pPr>
+      <w:r>
+        <w:drawing>
+          <wp:inline>
+            <wp:extent cx="5943600" cy="4245428"/>
+            <wp:effectExtent b="0" l="0" r="0" t="0"/>
+            <wp:docPr descr="Figure 11 Importance measures for landscape variables used to develop the landscape model of expected stream bioassessment scores in California. Values were obtained from quantile regression models of twenty landscape measures shown in Table 1 obtained from the StreamCat dataset (Hill et al. 2016). The importance measures describe the percent increase in mean square error and the increase in node impurity with exclusion of a variable across all random trees for each model (Meinshausen 2017)." title="" id="1" name="Picture"/>
+            <a:graphic>
+              <a:graphicData uri="http://schemas.openxmlformats.org/drawingml/2006/picture">
+                <pic:pic>
+                  <pic:nvPicPr>
+                    <pic:cNvPr descr="figs/lndscpimp.png" id="0" name="Picture"/>
+                    <pic:cNvPicPr>
+                      <a:picLocks noChangeArrowheads="1" noChangeAspect="1"/>
+                    </pic:cNvPicPr>
+                  </pic:nvPicPr>
+                  <pic:blipFill>
+                    <a:blip r:embed="rId65"/>
+                    <a:stretch>
+                      <a:fillRect/>
+                    </a:stretch>
+                  </pic:blipFill>
+                  <pic:spPr bwMode="auto">
+                    <a:xfrm>
+                      <a:off x="0" y="0"/>
+                      <a:ext cx="5943600" cy="4245428"/>
+                    </a:xfrm>
+                    <a:prstGeom prst="rect">
+                      <a:avLst/>
+                    </a:prstGeom>
+                    <a:noFill/>
+                    <a:ln w="9525">
+                      <a:noFill/>
+                      <a:headEnd/>
+                      <a:tailEnd/>
+                    </a:ln>
+                  </pic:spPr>
+                </pic:pic>
+              </a:graphicData>
+            </a:graphic>
+          </wp:inline>
+        </w:drawing>
+      </w:r>
+    </w:p>
+    <w:p>
+      <w:pPr>
+        <w:pStyle w:val="ImageCaption"/>
+      </w:pPr>
+      <w:r>
         <w:t xml:space="preserve">Figure 11 Importance measures for landscape variables used to develop the landscape model of expected stream bioassessment scores in California. Values were obtained from quantile regression models of twenty landscape measures shown in Table</w:t>
       </w:r>
       <w:r>
@@ -3416,7 +3468,7 @@
                     </pic:cNvPicPr>
                   </pic:nvPicPr>
                   <pic:blipFill>
-                    <a:blip r:embed="rId65"/>
+                    <a:blip r:embed="rId66"/>
                     <a:stretch>
                       <a:fillRect/>
                     </a:stretch>
@@ -3455,11 +3507,11 @@
       <w:pPr>
         <w:pStyle w:val="Heading1"/>
       </w:pPr>
-      <w:bookmarkStart w:id="66" w:name="tables"/>
+      <w:bookmarkStart w:id="67" w:name="tables"/>
       <w:r>
         <w:t xml:space="preserve">Tables</w:t>
       </w:r>
-      <w:bookmarkEnd w:id="66"/>
+      <w:bookmarkEnd w:id="67"/>
     </w:p>
     <w:p>
       <w:pPr>
@@ -10275,7 +10327,7 @@
         <w:pStyle w:val="TableCaption"/>
       </w:pPr>
       <w:r>
-        <w:t xml:space="preserve">Table 7 Ranges of expected CSCI scores for sites that are typically urban, agricultural, or other land uses by major regions in California and statewide. Ranges can be used to identify approximate expectations for stream reaches with insufficient data for application of the landscape model. CV: Central Valley, CH: Chaparral, DM: Deserts Modoc, NC: North Coast, SN: Sierra Nevada, SC: South Coast.</w:t>
+        <w:t xml:space="preserve">Table 7 Ranges of expected CSCI scores for sites that are typically urban, agricultural, or open (neither urban nor agricultural) land uses by major regions in California and statewide. Ranges can be used to identify approximate expectations for stream reaches with insufficient data for application of the landscape model. CV: Central Valley, CH: Chaparral, DM: Deserts Modoc, NC: North Coast, SN: Sierra Nevada, SC: South Coast.</w:t>
       </w:r>
     </w:p>
     <w:tbl>
@@ -10283,7 +10335,7 @@
         <w:tblStyle w:val="Table"/>
         <w:tblW w:type="pct" w:w="0.0"/>
         <w:tblLook w:firstRow="1"/>
-        <w:tblCaption w:val="Table 7 Ranges of expected CSCI scores for sites that are typically urban, agricultural, or other land uses by major regions in California and statewide. Ranges can be used to identify approximate expectations for stream reaches with insufficient data for application of the landscape model. CV: Central Valley, CH: Chaparral, DM: Deserts Modoc, NC: North Coast, SN: Sierra Nevada, SC: South Coast."/>
+        <w:tblCaption w:val="Table 7 Ranges of expected CSCI scores for sites that are typically urban, agricultural, or open (neither urban nor agricultural) land uses by major regions in California and statewide. Ranges can be used to identify approximate expectations for stream reaches with insufficient data for application of the landscape model. CV: Central Valley, CH: Chaparral, DM: Deserts Modoc, NC: North Coast, SN: Sierra Nevada, SC: South Coast."/>
       </w:tblPr>
       <w:tblGrid/>
       <w:tr>
@@ -10501,7 +10553,7 @@
               <w:jc w:val="left"/>
             </w:pPr>
             <w:r>
-              <w:t xml:space="preserve">Other</w:t>
+              <w:t xml:space="preserve">Open</w:t>
             </w:r>
           </w:p>
         </w:tc>
@@ -10664,7 +10716,7 @@
               <w:jc w:val="left"/>
             </w:pPr>
             <w:r>
-              <w:t xml:space="preserve">Other</w:t>
+              <w:t xml:space="preserve">Open</w:t>
             </w:r>
           </w:p>
         </w:tc>
@@ -10827,7 +10879,7 @@
               <w:jc w:val="left"/>
             </w:pPr>
             <w:r>
-              <w:t xml:space="preserve">Other</w:t>
+              <w:t xml:space="preserve">Open</w:t>
             </w:r>
           </w:p>
         </w:tc>
@@ -10990,7 +11042,7 @@
               <w:jc w:val="left"/>
             </w:pPr>
             <w:r>
-              <w:t xml:space="preserve">Other</w:t>
+              <w:t xml:space="preserve">Open</w:t>
             </w:r>
           </w:p>
         </w:tc>
@@ -11153,7 +11205,7 @@
               <w:jc w:val="left"/>
             </w:pPr>
             <w:r>
-              <w:t xml:space="preserve">Other</w:t>
+              <w:t xml:space="preserve">Open</w:t>
             </w:r>
           </w:p>
         </w:tc>
@@ -11316,7 +11368,7 @@
               <w:jc w:val="left"/>
             </w:pPr>
             <w:r>
-              <w:t xml:space="preserve">Other</w:t>
+              <w:t xml:space="preserve">Open</w:t>
             </w:r>
           </w:p>
         </w:tc>
@@ -11479,7 +11531,7 @@
               <w:jc w:val="left"/>
             </w:pPr>
             <w:r>
-              <w:t xml:space="preserve">Other</w:t>
+              <w:t xml:space="preserve">Open</w:t>
             </w:r>
           </w:p>
         </w:tc>
@@ -11522,14 +11574,14 @@
       <w:pPr>
         <w:pStyle w:val="Heading1"/>
       </w:pPr>
-      <w:bookmarkStart w:id="67" w:name="references"/>
+      <w:bookmarkStart w:id="68" w:name="references"/>
       <w:r>
         <w:t xml:space="preserve">References</w:t>
       </w:r>
-      <w:bookmarkEnd w:id="67"/>
-    </w:p>
-    <w:bookmarkStart w:id="151" w:name="refs"/>
-    <w:bookmarkStart w:id="69" w:name="ref-Allan97"/>
+      <w:bookmarkEnd w:id="68"/>
+    </w:p>
+    <w:bookmarkStart w:id="152" w:name="refs"/>
+    <w:bookmarkStart w:id="70" w:name="ref-Allan97"/>
     <w:p>
       <w:pPr>
         <w:pStyle w:val="Bibliography"/>
@@ -11555,7 +11607,7 @@
       <w:r>
         <w:t xml:space="preserve"> </w:t>
       </w:r>
-      <w:hyperlink r:id="rId68">
+      <w:hyperlink r:id="rId69">
         <w:r>
           <w:rPr>
             <w:rStyle w:val="Hyperlink"/>
@@ -11567,8 +11619,8 @@
         <w:t xml:space="preserve">.</w:t>
       </w:r>
     </w:p>
-    <w:bookmarkEnd w:id="69"/>
-    <w:bookmarkStart w:id="71" w:name="ref-Allan04"/>
+    <w:bookmarkEnd w:id="70"/>
+    <w:bookmarkStart w:id="72" w:name="ref-Allan04"/>
     <w:p>
       <w:pPr>
         <w:pStyle w:val="Bibliography"/>
@@ -11594,7 +11646,7 @@
       <w:r>
         <w:t xml:space="preserve"> </w:t>
       </w:r>
-      <w:hyperlink r:id="rId70">
+      <w:hyperlink r:id="rId71">
         <w:r>
           <w:rPr>
             <w:rStyle w:val="Hyperlink"/>
@@ -11606,8 +11658,8 @@
         <w:t xml:space="preserve">.</w:t>
       </w:r>
     </w:p>
-    <w:bookmarkEnd w:id="71"/>
-    <w:bookmarkStart w:id="72" w:name="ref-Breiman01"/>
+    <w:bookmarkEnd w:id="72"/>
+    <w:bookmarkStart w:id="73" w:name="ref-Breiman01"/>
     <w:p>
       <w:pPr>
         <w:pStyle w:val="Bibliography"/>
@@ -11631,8 +11683,8 @@
         <w:t xml:space="preserve">45:5–32.</w:t>
       </w:r>
     </w:p>
-    <w:bookmarkEnd w:id="72"/>
-    <w:bookmarkStart w:id="74" w:name="ref-Brown12"/>
+    <w:bookmarkEnd w:id="73"/>
+    <w:bookmarkStart w:id="75" w:name="ref-Brown12"/>
     <w:p>
       <w:pPr>
         <w:pStyle w:val="Bibliography"/>
@@ -11658,7 +11710,7 @@
       <w:r>
         <w:t xml:space="preserve"> </w:t>
       </w:r>
-      <w:hyperlink r:id="rId73">
+      <w:hyperlink r:id="rId74">
         <w:r>
           <w:rPr>
             <w:rStyle w:val="Hyperlink"/>
@@ -11670,8 +11722,8 @@
         <w:t xml:space="preserve">.</w:t>
       </w:r>
     </w:p>
-    <w:bookmarkEnd w:id="74"/>
-    <w:bookmarkStart w:id="75" w:name="ref-Cade03"/>
+    <w:bookmarkEnd w:id="75"/>
+    <w:bookmarkStart w:id="76" w:name="ref-Cade03"/>
     <w:p>
       <w:pPr>
         <w:pStyle w:val="Bibliography"/>
@@ -11695,8 +11747,8 @@
         <w:t xml:space="preserve">1 (8):412–20.</w:t>
       </w:r>
     </w:p>
-    <w:bookmarkEnd w:id="75"/>
-    <w:bookmarkStart w:id="77" w:name="ref-Carline07"/>
+    <w:bookmarkEnd w:id="76"/>
+    <w:bookmarkStart w:id="78" w:name="ref-Carline07"/>
     <w:p>
       <w:pPr>
         <w:pStyle w:val="Bibliography"/>
@@ -11722,7 +11774,7 @@
       <w:r>
         <w:t xml:space="preserve"> </w:t>
       </w:r>
-      <w:hyperlink r:id="rId76">
+      <w:hyperlink r:id="rId77">
         <w:r>
           <w:rPr>
             <w:rStyle w:val="Hyperlink"/>
@@ -11734,8 +11786,8 @@
         <w:t xml:space="preserve">.</w:t>
       </w:r>
     </w:p>
-    <w:bookmarkEnd w:id="77"/>
-    <w:bookmarkStart w:id="79" w:name="ref-Carlisle09"/>
+    <w:bookmarkEnd w:id="78"/>
+    <w:bookmarkStart w:id="80" w:name="ref-Carlisle09"/>
     <w:p>
       <w:pPr>
         <w:pStyle w:val="Bibliography"/>
@@ -11761,7 +11813,7 @@
       <w:r>
         <w:t xml:space="preserve"> </w:t>
       </w:r>
-      <w:hyperlink r:id="rId78">
+      <w:hyperlink r:id="rId79">
         <w:r>
           <w:rPr>
             <w:rStyle w:val="Hyperlink"/>
@@ -11773,8 +11825,8 @@
         <w:t xml:space="preserve">.</w:t>
       </w:r>
     </w:p>
-    <w:bookmarkEnd w:id="79"/>
-    <w:bookmarkStart w:id="81" w:name="ref-Chen14"/>
+    <w:bookmarkEnd w:id="80"/>
+    <w:bookmarkStart w:id="82" w:name="ref-Chen14"/>
     <w:p>
       <w:pPr>
         <w:pStyle w:val="Bibliography"/>
@@ -11800,7 +11852,7 @@
       <w:r>
         <w:t xml:space="preserve"> </w:t>
       </w:r>
-      <w:hyperlink r:id="rId80">
+      <w:hyperlink r:id="rId81">
         <w:r>
           <w:rPr>
             <w:rStyle w:val="Hyperlink"/>
@@ -11812,8 +11864,8 @@
         <w:t xml:space="preserve">.</w:t>
       </w:r>
     </w:p>
-    <w:bookmarkEnd w:id="81"/>
-    <w:bookmarkStart w:id="83" w:name="ref-Chessman14"/>
+    <w:bookmarkEnd w:id="82"/>
+    <w:bookmarkStart w:id="84" w:name="ref-Chessman14"/>
     <w:p>
       <w:pPr>
         <w:pStyle w:val="Bibliography"/>
@@ -11839,7 +11891,7 @@
       <w:r>
         <w:t xml:space="preserve"> </w:t>
       </w:r>
-      <w:hyperlink r:id="rId82">
+      <w:hyperlink r:id="rId83">
         <w:r>
           <w:rPr>
             <w:rStyle w:val="Hyperlink"/>
@@ -11851,8 +11903,8 @@
         <w:t xml:space="preserve">.</w:t>
       </w:r>
     </w:p>
-    <w:bookmarkEnd w:id="83"/>
-    <w:bookmarkStart w:id="85" w:name="ref-Chessman08"/>
+    <w:bookmarkEnd w:id="84"/>
+    <w:bookmarkStart w:id="86" w:name="ref-Chessman08"/>
     <w:p>
       <w:pPr>
         <w:pStyle w:val="Bibliography"/>
@@ -11878,7 +11930,7 @@
       <w:r>
         <w:t xml:space="preserve"> </w:t>
       </w:r>
-      <w:hyperlink r:id="rId84">
+      <w:hyperlink r:id="rId85">
         <w:r>
           <w:rPr>
             <w:rStyle w:val="Hyperlink"/>
@@ -11890,8 +11942,8 @@
         <w:t xml:space="preserve">.</w:t>
       </w:r>
     </w:p>
-    <w:bookmarkEnd w:id="85"/>
-    <w:bookmarkStart w:id="87" w:name="ref-Chessman04"/>
+    <w:bookmarkEnd w:id="86"/>
+    <w:bookmarkStart w:id="88" w:name="ref-Chessman04"/>
     <w:p>
       <w:pPr>
         <w:pStyle w:val="Bibliography"/>
@@ -11917,7 +11969,7 @@
       <w:r>
         <w:t xml:space="preserve"> </w:t>
       </w:r>
-      <w:hyperlink r:id="rId86">
+      <w:hyperlink r:id="rId87">
         <w:r>
           <w:rPr>
             <w:rStyle w:val="Hyperlink"/>
@@ -11929,8 +11981,8 @@
         <w:t xml:space="preserve">.</w:t>
       </w:r>
     </w:p>
-    <w:bookmarkEnd w:id="87"/>
-    <w:bookmarkStart w:id="89" w:name="ref-Clapcott11"/>
+    <w:bookmarkEnd w:id="88"/>
+    <w:bookmarkStart w:id="90" w:name="ref-Clapcott11"/>
     <w:p>
       <w:pPr>
         <w:pStyle w:val="Bibliography"/>
@@ -11956,7 +12008,7 @@
       <w:r>
         <w:t xml:space="preserve"> </w:t>
       </w:r>
-      <w:hyperlink r:id="rId88">
+      <w:hyperlink r:id="rId89">
         <w:r>
           <w:rPr>
             <w:rStyle w:val="Hyperlink"/>
@@ -11968,8 +12020,8 @@
         <w:t xml:space="preserve">.</w:t>
       </w:r>
     </w:p>
-    <w:bookmarkEnd w:id="89"/>
-    <w:bookmarkStart w:id="91" w:name="ref-Cormier13"/>
+    <w:bookmarkEnd w:id="90"/>
+    <w:bookmarkStart w:id="92" w:name="ref-Cormier13"/>
     <w:p>
       <w:pPr>
         <w:pStyle w:val="Bibliography"/>
@@ -11995,7 +12047,7 @@
       <w:r>
         <w:t xml:space="preserve"> </w:t>
       </w:r>
-      <w:hyperlink r:id="rId90">
+      <w:hyperlink r:id="rId91">
         <w:r>
           <w:rPr>
             <w:rStyle w:val="Hyperlink"/>
@@ -12007,8 +12059,8 @@
         <w:t xml:space="preserve">.</w:t>
       </w:r>
     </w:p>
-    <w:bookmarkEnd w:id="91"/>
-    <w:bookmarkStart w:id="93" w:name="ref-Finkenbine00"/>
+    <w:bookmarkEnd w:id="92"/>
+    <w:bookmarkStart w:id="94" w:name="ref-Finkenbine00"/>
     <w:p>
       <w:pPr>
         <w:pStyle w:val="Bibliography"/>
@@ -12034,7 +12086,7 @@
       <w:r>
         <w:t xml:space="preserve"> </w:t>
       </w:r>
-      <w:hyperlink r:id="rId92">
+      <w:hyperlink r:id="rId93">
         <w:r>
           <w:rPr>
             <w:rStyle w:val="Hyperlink"/>
@@ -12046,8 +12098,8 @@
         <w:t xml:space="preserve">.</w:t>
       </w:r>
     </w:p>
-    <w:bookmarkEnd w:id="93"/>
-    <w:bookmarkStart w:id="95" w:name="ref-Fox17"/>
+    <w:bookmarkEnd w:id="94"/>
+    <w:bookmarkStart w:id="96" w:name="ref-Fox17"/>
     <w:p>
       <w:pPr>
         <w:pStyle w:val="Bibliography"/>
@@ -12073,7 +12125,7 @@
       <w:r>
         <w:t xml:space="preserve"> </w:t>
       </w:r>
-      <w:hyperlink r:id="rId94">
+      <w:hyperlink r:id="rId95">
         <w:r>
           <w:rPr>
             <w:rStyle w:val="Hyperlink"/>
@@ -12085,8 +12137,8 @@
         <w:t xml:space="preserve">.</w:t>
       </w:r>
     </w:p>
-    <w:bookmarkEnd w:id="95"/>
-    <w:bookmarkStart w:id="96" w:name="ref-Hastie09"/>
+    <w:bookmarkEnd w:id="96"/>
+    <w:bookmarkStart w:id="97" w:name="ref-Hastie09"/>
     <w:p>
       <w:pPr>
         <w:pStyle w:val="Bibliography"/>
@@ -12107,8 +12159,8 @@
         <w:t xml:space="preserve">. 2nd ed. New York: Springer.</w:t>
       </w:r>
     </w:p>
-    <w:bookmarkEnd w:id="96"/>
-    <w:bookmarkStart w:id="98" w:name="ref-Hill17"/>
+    <w:bookmarkEnd w:id="97"/>
+    <w:bookmarkStart w:id="99" w:name="ref-Hill17"/>
     <w:p>
       <w:pPr>
         <w:pStyle w:val="Bibliography"/>
@@ -12134,7 +12186,7 @@
       <w:r>
         <w:t xml:space="preserve"> </w:t>
       </w:r>
-      <w:hyperlink r:id="rId97">
+      <w:hyperlink r:id="rId98">
         <w:r>
           <w:rPr>
             <w:rStyle w:val="Hyperlink"/>
@@ -12146,8 +12198,8 @@
         <w:t xml:space="preserve">.</w:t>
       </w:r>
     </w:p>
-    <w:bookmarkEnd w:id="98"/>
-    <w:bookmarkStart w:id="100" w:name="ref-Hill16"/>
+    <w:bookmarkEnd w:id="99"/>
+    <w:bookmarkStart w:id="101" w:name="ref-Hill16"/>
     <w:p>
       <w:pPr>
         <w:pStyle w:val="Bibliography"/>
@@ -12173,7 +12225,7 @@
       <w:r>
         <w:t xml:space="preserve"> </w:t>
       </w:r>
-      <w:hyperlink r:id="rId99">
+      <w:hyperlink r:id="rId100">
         <w:r>
           <w:rPr>
             <w:rStyle w:val="Hyperlink"/>
@@ -12185,8 +12237,8 @@
         <w:t xml:space="preserve">.</w:t>
       </w:r>
     </w:p>
-    <w:bookmarkEnd w:id="100"/>
-    <w:bookmarkStart w:id="102" w:name="ref-Howard18"/>
+    <w:bookmarkEnd w:id="101"/>
+    <w:bookmarkStart w:id="103" w:name="ref-Howard18"/>
     <w:p>
       <w:pPr>
         <w:pStyle w:val="Bibliography"/>
@@ -12212,7 +12264,7 @@
       <w:r>
         <w:t xml:space="preserve"> </w:t>
       </w:r>
-      <w:hyperlink r:id="rId101">
+      <w:hyperlink r:id="rId102">
         <w:r>
           <w:rPr>
             <w:rStyle w:val="Hyperlink"/>
@@ -12224,8 +12276,8 @@
         <w:t xml:space="preserve">.</w:t>
       </w:r>
     </w:p>
-    <w:bookmarkEnd w:id="102"/>
-    <w:bookmarkStart w:id="104" w:name="ref-Howard15"/>
+    <w:bookmarkEnd w:id="103"/>
+    <w:bookmarkStart w:id="105" w:name="ref-Howard15"/>
     <w:p>
       <w:pPr>
         <w:pStyle w:val="Bibliography"/>
@@ -12251,7 +12303,7 @@
       <w:r>
         <w:t xml:space="preserve"> </w:t>
       </w:r>
-      <w:hyperlink r:id="rId103">
+      <w:hyperlink r:id="rId104">
         <w:r>
           <w:rPr>
             <w:rStyle w:val="Hyperlink"/>
@@ -12263,8 +12315,8 @@
         <w:t xml:space="preserve">.</w:t>
       </w:r>
     </w:p>
-    <w:bookmarkEnd w:id="104"/>
-    <w:bookmarkStart w:id="105" w:name="ref-Howard09"/>
+    <w:bookmarkEnd w:id="105"/>
+    <w:bookmarkStart w:id="106" w:name="ref-Howard09"/>
     <w:p>
       <w:pPr>
         <w:pStyle w:val="Bibliography"/>
@@ -12273,8 +12325,8 @@
         <w:t xml:space="preserve">Howard, J., and C. Revenga. 2000. “California’s Freshwater Biodiversity in a Continental Context. Science for Conservation Technical Brief Series.” San Francisco, CA: The Nature Conservancy of California.</w:t>
       </w:r>
     </w:p>
-    <w:bookmarkEnd w:id="105"/>
-    <w:bookmarkStart w:id="107" w:name="ref-Kenney12"/>
+    <w:bookmarkEnd w:id="106"/>
+    <w:bookmarkStart w:id="108" w:name="ref-Kenney12"/>
     <w:p>
       <w:pPr>
         <w:pStyle w:val="Bibliography"/>
@@ -12300,7 +12352,7 @@
       <w:r>
         <w:t xml:space="preserve"> </w:t>
       </w:r>
-      <w:hyperlink r:id="rId106">
+      <w:hyperlink r:id="rId107">
         <w:r>
           <w:rPr>
             <w:rStyle w:val="Hyperlink"/>
@@ -12312,8 +12364,8 @@
         <w:t xml:space="preserve">.</w:t>
       </w:r>
     </w:p>
-    <w:bookmarkEnd w:id="107"/>
-    <w:bookmarkStart w:id="109" w:name="ref-Leps15"/>
+    <w:bookmarkEnd w:id="108"/>
+    <w:bookmarkStart w:id="110" w:name="ref-Leps15"/>
     <w:p>
       <w:pPr>
         <w:pStyle w:val="Bibliography"/>
@@ -12339,7 +12391,7 @@
       <w:r>
         <w:t xml:space="preserve"> </w:t>
       </w:r>
-      <w:hyperlink r:id="rId108">
+      <w:hyperlink r:id="rId109">
         <w:r>
           <w:rPr>
             <w:rStyle w:val="Hyperlink"/>
@@ -12351,8 +12403,8 @@
         <w:t xml:space="preserve">.</w:t>
       </w:r>
     </w:p>
-    <w:bookmarkEnd w:id="109"/>
-    <w:bookmarkStart w:id="111" w:name="ref-Lester08"/>
+    <w:bookmarkEnd w:id="110"/>
+    <w:bookmarkStart w:id="112" w:name="ref-Lester08"/>
     <w:p>
       <w:pPr>
         <w:pStyle w:val="Bibliography"/>
@@ -12378,7 +12430,7 @@
       <w:r>
         <w:t xml:space="preserve"> </w:t>
       </w:r>
-      <w:hyperlink r:id="rId110">
+      <w:hyperlink r:id="rId111">
         <w:r>
           <w:rPr>
             <w:rStyle w:val="Hyperlink"/>
@@ -12390,8 +12442,8 @@
         <w:t xml:space="preserve">.</w:t>
       </w:r>
     </w:p>
-    <w:bookmarkEnd w:id="111"/>
-    <w:bookmarkStart w:id="112" w:name="ref-MacQueen67"/>
+    <w:bookmarkEnd w:id="112"/>
+    <w:bookmarkStart w:id="113" w:name="ref-MacQueen67"/>
     <w:p>
       <w:pPr>
         <w:pStyle w:val="Bibliography"/>
@@ -12412,8 +12464,8 @@
         <w:t xml:space="preserve">, edited by L. M. Le Cam and J. Neyman, 281–97. Berkeley, California, USA: University of California Press.</w:t>
       </w:r>
     </w:p>
-    <w:bookmarkEnd w:id="112"/>
-    <w:bookmarkStart w:id="114" w:name="ref-May15"/>
+    <w:bookmarkEnd w:id="113"/>
+    <w:bookmarkStart w:id="115" w:name="ref-May15"/>
     <w:p>
       <w:pPr>
         <w:pStyle w:val="Bibliography"/>
@@ -12439,7 +12491,7 @@
       <w:r>
         <w:t xml:space="preserve"> </w:t>
       </w:r>
-      <w:hyperlink r:id="rId113">
+      <w:hyperlink r:id="rId114">
         <w:r>
           <w:rPr>
             <w:rStyle w:val="Hyperlink"/>
@@ -12451,8 +12503,8 @@
         <w:t xml:space="preserve">.</w:t>
       </w:r>
     </w:p>
-    <w:bookmarkEnd w:id="114"/>
-    <w:bookmarkStart w:id="115" w:name="ref-Mazor16"/>
+    <w:bookmarkEnd w:id="115"/>
+    <w:bookmarkStart w:id="116" w:name="ref-Mazor16"/>
     <w:p>
       <w:pPr>
         <w:pStyle w:val="Bibliography"/>
@@ -12476,8 +12528,8 @@
         <w:t xml:space="preserve">35 (1):249–71.</w:t>
       </w:r>
     </w:p>
-    <w:bookmarkEnd w:id="115"/>
-    <w:bookmarkStart w:id="116" w:name="ref-Meinshausen06"/>
+    <w:bookmarkEnd w:id="116"/>
+    <w:bookmarkStart w:id="117" w:name="ref-Meinshausen06"/>
     <w:p>
       <w:pPr>
         <w:pStyle w:val="Bibliography"/>
@@ -12501,8 +12553,8 @@
         <w:t xml:space="preserve">7:983–99.</w:t>
       </w:r>
     </w:p>
-    <w:bookmarkEnd w:id="116"/>
-    <w:bookmarkStart w:id="118" w:name="ref-Meinshausen17"/>
+    <w:bookmarkEnd w:id="117"/>
+    <w:bookmarkStart w:id="119" w:name="ref-Meinshausen17"/>
     <w:p>
       <w:pPr>
         <w:pStyle w:val="Bibliography"/>
@@ -12525,7 +12577,7 @@
       <w:r>
         <w:t xml:space="preserve"> </w:t>
       </w:r>
-      <w:hyperlink r:id="rId117">
+      <w:hyperlink r:id="rId118">
         <w:r>
           <w:rPr>
             <w:rStyle w:val="Hyperlink"/>
@@ -12537,8 +12589,8 @@
         <w:t xml:space="preserve">.</w:t>
       </w:r>
     </w:p>
-    <w:bookmarkEnd w:id="118"/>
-    <w:bookmarkStart w:id="119" w:name="ref-Morgan05"/>
+    <w:bookmarkEnd w:id="119"/>
+    <w:bookmarkStart w:id="120" w:name="ref-Morgan05"/>
     <w:p>
       <w:pPr>
         <w:pStyle w:val="Bibliography"/>
@@ -12562,8 +12614,8 @@
         <w:t xml:space="preserve">24 (3):643–55.</w:t>
       </w:r>
     </w:p>
-    <w:bookmarkEnd w:id="119"/>
-    <w:bookmarkStart w:id="121" w:name="ref-Novotny05"/>
+    <w:bookmarkEnd w:id="120"/>
+    <w:bookmarkStart w:id="122" w:name="ref-Novotny05"/>
     <w:p>
       <w:pPr>
         <w:pStyle w:val="Bibliography"/>
@@ -12589,7 +12641,7 @@
       <w:r>
         <w:t xml:space="preserve"> </w:t>
       </w:r>
-      <w:hyperlink r:id="rId120">
+      <w:hyperlink r:id="rId121">
         <w:r>
           <w:rPr>
             <w:rStyle w:val="Hyperlink"/>
@@ -12601,8 +12653,8 @@
         <w:t xml:space="preserve">.</w:t>
       </w:r>
     </w:p>
-    <w:bookmarkEnd w:id="121"/>
-    <w:bookmarkStart w:id="122" w:name="ref-Ode07"/>
+    <w:bookmarkEnd w:id="122"/>
+    <w:bookmarkStart w:id="123" w:name="ref-Ode07"/>
     <w:p>
       <w:pPr>
         <w:pStyle w:val="Bibliography"/>
@@ -12611,8 +12663,8 @@
         <w:t xml:space="preserve">Ode, P. R. 2007. “Standard Operating Procedures for Collecting Benthic Macroinvertebrate Samples and Associated Physical and Chemical Data for Ambient Bioassessment in California.” Surface Water Ambient Monitoring Program. Sacramento, CA.</w:t>
       </w:r>
     </w:p>
-    <w:bookmarkEnd w:id="122"/>
-    <w:bookmarkStart w:id="123" w:name="ref-Reynoldson97"/>
+    <w:bookmarkEnd w:id="123"/>
+    <w:bookmarkStart w:id="124" w:name="ref-Reynoldson97"/>
     <w:p>
       <w:pPr>
         <w:pStyle w:val="Bibliography"/>
@@ -12636,8 +12688,8 @@
         <w:t xml:space="preserve">16 (4):833–52.</w:t>
       </w:r>
     </w:p>
-    <w:bookmarkEnd w:id="123"/>
-    <w:bookmarkStart w:id="125" w:name="ref-Riseng11"/>
+    <w:bookmarkEnd w:id="124"/>
+    <w:bookmarkStart w:id="126" w:name="ref-Riseng11"/>
     <w:p>
       <w:pPr>
         <w:pStyle w:val="Bibliography"/>
@@ -12663,7 +12715,7 @@
       <w:r>
         <w:t xml:space="preserve"> </w:t>
       </w:r>
-      <w:hyperlink r:id="rId124">
+      <w:hyperlink r:id="rId125">
         <w:r>
           <w:rPr>
             <w:rStyle w:val="Hyperlink"/>
@@ -12675,8 +12727,8 @@
         <w:t xml:space="preserve">.</w:t>
       </w:r>
     </w:p>
-    <w:bookmarkEnd w:id="125"/>
-    <w:bookmarkStart w:id="126" w:name="ref-Roni12"/>
+    <w:bookmarkEnd w:id="126"/>
+    <w:bookmarkStart w:id="127" w:name="ref-Roni12"/>
     <w:p>
       <w:pPr>
         <w:pStyle w:val="Bibliography"/>
@@ -12697,8 +12749,8 @@
         <w:t xml:space="preserve">. First. Hoboken, New Jersey: John Wiley &amp; Sons.</w:t>
       </w:r>
     </w:p>
-    <w:bookmarkEnd w:id="126"/>
-    <w:bookmarkStart w:id="128" w:name="ref-Shoredits13"/>
+    <w:bookmarkEnd w:id="127"/>
+    <w:bookmarkStart w:id="129" w:name="ref-Shoredits13"/>
     <w:p>
       <w:pPr>
         <w:pStyle w:val="Bibliography"/>
@@ -12724,7 +12776,7 @@
       <w:r>
         <w:t xml:space="preserve"> </w:t>
       </w:r>
-      <w:hyperlink r:id="rId127">
+      <w:hyperlink r:id="rId128">
         <w:r>
           <w:rPr>
             <w:rStyle w:val="Hyperlink"/>
@@ -12736,8 +12788,8 @@
         <w:t xml:space="preserve">.</w:t>
       </w:r>
     </w:p>
-    <w:bookmarkEnd w:id="128"/>
-    <w:bookmarkStart w:id="130" w:name="ref-Sleeter11"/>
+    <w:bookmarkEnd w:id="129"/>
+    <w:bookmarkStart w:id="131" w:name="ref-Sleeter11"/>
     <w:p>
       <w:pPr>
         <w:pStyle w:val="Bibliography"/>
@@ -12763,7 +12815,7 @@
       <w:r>
         <w:t xml:space="preserve"> </w:t>
       </w:r>
-      <w:hyperlink r:id="rId129">
+      <w:hyperlink r:id="rId130">
         <w:r>
           <w:rPr>
             <w:rStyle w:val="Hyperlink"/>
@@ -12775,8 +12827,8 @@
         <w:t xml:space="preserve">.</w:t>
       </w:r>
     </w:p>
-    <w:bookmarkEnd w:id="130"/>
-    <w:bookmarkStart w:id="132" w:name="ref-Sponseller01"/>
+    <w:bookmarkEnd w:id="131"/>
+    <w:bookmarkStart w:id="133" w:name="ref-Sponseller01"/>
     <w:p>
       <w:pPr>
         <w:pStyle w:val="Bibliography"/>
@@ -12802,7 +12854,7 @@
       <w:r>
         <w:t xml:space="preserve"> </w:t>
       </w:r>
-      <w:hyperlink r:id="rId131">
+      <w:hyperlink r:id="rId132">
         <w:r>
           <w:rPr>
             <w:rStyle w:val="Hyperlink"/>
@@ -12814,8 +12866,8 @@
         <w:t xml:space="preserve">.</w:t>
       </w:r>
     </w:p>
-    <w:bookmarkEnd w:id="132"/>
-    <w:bookmarkStart w:id="134" w:name="ref-Stein13"/>
+    <w:bookmarkEnd w:id="133"/>
+    <w:bookmarkStart w:id="135" w:name="ref-Stein13"/>
     <w:p>
       <w:pPr>
         <w:pStyle w:val="Bibliography"/>
@@ -12841,7 +12893,7 @@
       <w:r>
         <w:t xml:space="preserve"> </w:t>
       </w:r>
-      <w:hyperlink r:id="rId133">
+      <w:hyperlink r:id="rId134">
         <w:r>
           <w:rPr>
             <w:rStyle w:val="Hyperlink"/>
@@ -12853,8 +12905,8 @@
         <w:t xml:space="preserve">.</w:t>
       </w:r>
     </w:p>
-    <w:bookmarkEnd w:id="134"/>
-    <w:bookmarkStart w:id="135" w:name="ref-Stoddard06"/>
+    <w:bookmarkEnd w:id="135"/>
+    <w:bookmarkStart w:id="136" w:name="ref-Stoddard06"/>
     <w:p>
       <w:pPr>
         <w:pStyle w:val="Bibliography"/>
@@ -12878,8 +12930,8 @@
         <w:t xml:space="preserve">16 (4):1267–76.</w:t>
       </w:r>
     </w:p>
-    <w:bookmarkEnd w:id="135"/>
-    <w:bookmarkStart w:id="137" w:name="ref-SWAMP17"/>
+    <w:bookmarkEnd w:id="136"/>
+    <w:bookmarkStart w:id="138" w:name="ref-SWAMP17"/>
     <w:p>
       <w:pPr>
         <w:pStyle w:val="Bibliography"/>
@@ -12890,7 +12942,7 @@
       <w:r>
         <w:t xml:space="preserve"> </w:t>
       </w:r>
-      <w:hyperlink r:id="rId136">
+      <w:hyperlink r:id="rId137">
         <w:r>
           <w:rPr>
             <w:rStyle w:val="Hyperlink"/>
@@ -12902,8 +12954,8 @@
         <w:t xml:space="preserve">.</w:t>
       </w:r>
     </w:p>
-    <w:bookmarkEnd w:id="137"/>
-    <w:bookmarkStart w:id="139" w:name="ref-Townsend08"/>
+    <w:bookmarkEnd w:id="138"/>
+    <w:bookmarkStart w:id="140" w:name="ref-Townsend08"/>
     <w:p>
       <w:pPr>
         <w:pStyle w:val="Bibliography"/>
@@ -12929,7 +12981,7 @@
       <w:r>
         <w:t xml:space="preserve"> </w:t>
       </w:r>
-      <w:hyperlink r:id="rId138">
+      <w:hyperlink r:id="rId139">
         <w:r>
           <w:rPr>
             <w:rStyle w:val="Hyperlink"/>
@@ -12941,8 +12993,8 @@
         <w:t xml:space="preserve">.</w:t>
       </w:r>
     </w:p>
-    <w:bookmarkEnd w:id="139"/>
-    <w:bookmarkStart w:id="140" w:name="ref-USEPA16"/>
+    <w:bookmarkEnd w:id="140"/>
+    <w:bookmarkStart w:id="141" w:name="ref-USEPA16"/>
     <w:p>
       <w:pPr>
         <w:pStyle w:val="Bibliography"/>
@@ -12951,8 +13003,8 @@
         <w:t xml:space="preserve">USEPA (US Environmental Protection Agency). 2016. “National Rivers and Streams Assessment 2008-2009: A Collaborative Survey.” EPA-841-R-16-007. Washington, DC.</w:t>
       </w:r>
     </w:p>
-    <w:bookmarkEnd w:id="140"/>
-    <w:bookmarkStart w:id="141" w:name="ref-USGS99"/>
+    <w:bookmarkEnd w:id="141"/>
+    <w:bookmarkStart w:id="142" w:name="ref-USGS99"/>
     <w:p>
       <w:pPr>
         <w:pStyle w:val="Bibliography"/>
@@ -12961,8 +13013,8 @@
         <w:t xml:space="preserve">USGS (US Geological Survey). 1999. “The quality of our nation’s waters: nutrients and pesticides.” Reston, Virginia.</w:t>
       </w:r>
     </w:p>
-    <w:bookmarkEnd w:id="141"/>
-    <w:bookmarkStart w:id="142" w:name="ref-USGS14"/>
+    <w:bookmarkEnd w:id="142"/>
+    <w:bookmarkStart w:id="143" w:name="ref-USGS14"/>
     <w:p>
       <w:pPr>
         <w:pStyle w:val="Bibliography"/>
@@ -12971,8 +13023,8 @@
         <w:t xml:space="preserve">———. 2014. “National Hydrography Dataset available on the World Wide Web.”</w:t>
       </w:r>
     </w:p>
-    <w:bookmarkEnd w:id="142"/>
-    <w:bookmarkStart w:id="144" w:name="ref-Volstad04"/>
+    <w:bookmarkEnd w:id="143"/>
+    <w:bookmarkStart w:id="145" w:name="ref-Volstad04"/>
     <w:p>
       <w:pPr>
         <w:pStyle w:val="Bibliography"/>
@@ -12998,7 +13050,7 @@
       <w:r>
         <w:t xml:space="preserve"> </w:t>
       </w:r>
-      <w:hyperlink r:id="rId143">
+      <w:hyperlink r:id="rId144">
         <w:r>
           <w:rPr>
             <w:rStyle w:val="Hyperlink"/>
@@ -13010,8 +13062,8 @@
         <w:t xml:space="preserve">.</w:t>
       </w:r>
     </w:p>
-    <w:bookmarkEnd w:id="144"/>
-    <w:bookmarkStart w:id="146" w:name="ref-Waite13"/>
+    <w:bookmarkEnd w:id="145"/>
+    <w:bookmarkStart w:id="147" w:name="ref-Waite13"/>
     <w:p>
       <w:pPr>
         <w:pStyle w:val="Bibliography"/>
@@ -13037,7 +13089,7 @@
       <w:r>
         <w:t xml:space="preserve"> </w:t>
       </w:r>
-      <w:hyperlink r:id="rId145">
+      <w:hyperlink r:id="rId146">
         <w:r>
           <w:rPr>
             <w:rStyle w:val="Hyperlink"/>
@@ -13049,8 +13101,8 @@
         <w:t xml:space="preserve">.</w:t>
       </w:r>
     </w:p>
-    <w:bookmarkEnd w:id="146"/>
-    <w:bookmarkStart w:id="148" w:name="ref-Waite14"/>
+    <w:bookmarkEnd w:id="147"/>
+    <w:bookmarkStart w:id="149" w:name="ref-Waite14"/>
     <w:p>
       <w:pPr>
         <w:pStyle w:val="Bibliography"/>
@@ -13076,7 +13128,7 @@
       <w:r>
         <w:t xml:space="preserve"> </w:t>
       </w:r>
-      <w:hyperlink r:id="rId147">
+      <w:hyperlink r:id="rId148">
         <w:r>
           <w:rPr>
             <w:rStyle w:val="Hyperlink"/>
@@ -13088,8 +13140,8 @@
         <w:t xml:space="preserve">.</w:t>
       </w:r>
     </w:p>
-    <w:bookmarkEnd w:id="148"/>
-    <w:bookmarkStart w:id="150" w:name="ref-Wang97"/>
+    <w:bookmarkEnd w:id="149"/>
+    <w:bookmarkStart w:id="151" w:name="ref-Wang97"/>
     <w:p>
       <w:pPr>
         <w:pStyle w:val="Bibliography"/>
@@ -13115,7 +13167,7 @@
       <w:r>
         <w:t xml:space="preserve"> </w:t>
       </w:r>
-      <w:hyperlink r:id="rId149">
+      <w:hyperlink r:id="rId150">
         <w:r>
           <w:rPr>
             <w:rStyle w:val="Hyperlink"/>
@@ -13127,8 +13179,8 @@
         <w:t xml:space="preserve">.</w:t>
       </w:r>
     </w:p>
-    <w:bookmarkEnd w:id="150"/>
     <w:bookmarkEnd w:id="151"/>
+    <w:bookmarkEnd w:id="152"/>
     <w:sectPr>
       <w:footerReference w:type="default" r:id="rId9"/>
       <w:pgSz w:w="12240" w:h="15840"/>

</xml_diff>

<commit_message>
through discussion from rm,es comments
</commit_message>
<xml_diff>
--- a/manuscript/manu_draft.docx
+++ b/manuscript/manu_draft.docx
@@ -403,7 +403,7 @@
         <w:pStyle w:val="FirstParagraph"/>
       </w:pPr>
       <w:r>
-        <w:t xml:space="preserve">Version Date: Fri Jun 29 10:50:50 2018 -0700</w:t>
+        <w:t xml:space="preserve">Version Date: Fri Jun 29 13:18:49 2018 -0700</w:t>
       </w:r>
     </w:p>
     <w:p>
@@ -513,7 +513,7 @@
         <w:t xml:space="preserve">)</w:t>
       </w:r>
       <w:r>
-        <w:t xml:space="preserve">. Landscape constraints in developed environments, such as modified urban streams, have led to alternative considerations on use attainability where reference conditions may be difficult or impractical to achieve given local conditions. Potential upper limits on biological health imposed by land use also have relevance for the application of bioassessment indices for biological criteria. A bioassessment index may be difficult to incorporate into regulatory statutes if thresholds for biological objectives are impractical within site-specific conditions. Managers require explicit information that can not only synthesize site level bioassessment data at the watershed scale, but also provide an assessment context that is sufficiently interpretable for prioritization.</w:t>
+        <w:t xml:space="preserve">. A bioassessment index may be difficult to incorporate into management through regulatory statutes if thresholds for biological objectives are impractical within site-specific conditions. Managers require explicit information that not only synthesize site level bioassessment data at the watershed scale, but also provide an assessment context that is sufficiently interpretable for prioritization.</w:t>
       </w:r>
     </w:p>
     <w:p>
@@ -595,7 +595,126 @@
         <w:t xml:space="preserve">)</w:t>
       </w:r>
       <w:r>
-        <w:t xml:space="preserve">. These proximal and immediate causes of poor biological condition are often linked to landscape-level factors that occur in the watershed. In many urban and agricultural areas the majority of stream miles are not healthy and in need of some level of management</w:t>
+        <w:t xml:space="preserve">. These proximal and immediate causes of poor biological condition are often linked to landscape-level factors that occur in the watershed. Consistent and empirical links between land use thresholds and poor biotic integrity have been identified in many cases</w:t>
+      </w:r>
+      <w:r>
+        <w:t xml:space="preserve"> </w:t>
+      </w:r>
+      <w:r>
+        <w:t xml:space="preserve">(Allan, Erickson, and Fay</w:t>
+      </w:r>
+      <w:r>
+        <w:t xml:space="preserve"> </w:t>
+      </w:r>
+      <w:hyperlink w:anchor="ref-Allan97">
+        <w:r>
+          <w:rPr>
+            <w:rStyle w:val="Hyperlink"/>
+          </w:rPr>
+          <w:t xml:space="preserve">2007</w:t>
+        </w:r>
+      </w:hyperlink>
+      <w:r>
+        <w:t xml:space="preserve">; Wang et al.</w:t>
+      </w:r>
+      <w:r>
+        <w:t xml:space="preserve"> </w:t>
+      </w:r>
+      <w:hyperlink w:anchor="ref-Wang97">
+        <w:r>
+          <w:rPr>
+            <w:rStyle w:val="Hyperlink"/>
+          </w:rPr>
+          <w:t xml:space="preserve">1997</w:t>
+        </w:r>
+      </w:hyperlink>
+      <w:r>
+        <w:t xml:space="preserve">; Clapcott et al.</w:t>
+      </w:r>
+      <w:r>
+        <w:t xml:space="preserve"> </w:t>
+      </w:r>
+      <w:hyperlink w:anchor="ref-Clapcott11">
+        <w:r>
+          <w:rPr>
+            <w:rStyle w:val="Hyperlink"/>
+          </w:rPr>
+          <w:t xml:space="preserve">2011</w:t>
+        </w:r>
+      </w:hyperlink>
+      <w:r>
+        <w:t xml:space="preserve">)</w:t>
+      </w:r>
+      <w:r>
+        <w:t xml:space="preserve">. Mechanistic linkages between land use and degraded biological condition have been described (e.g.,</w:t>
+      </w:r>
+      <w:r>
+        <w:t xml:space="preserve"> </w:t>
+      </w:r>
+      <w:r>
+        <w:t xml:space="preserve">Allan (</w:t>
+      </w:r>
+      <w:hyperlink w:anchor="ref-Allan04">
+        <w:r>
+          <w:rPr>
+            <w:rStyle w:val="Hyperlink"/>
+          </w:rPr>
+          <w:t xml:space="preserve">2004</w:t>
+        </w:r>
+      </w:hyperlink>
+      <w:r>
+        <w:t xml:space="preserve">)</w:t>
+      </w:r>
+      <w:r>
+        <w:t xml:space="preserve">,</w:t>
+      </w:r>
+      <w:r>
+        <w:t xml:space="preserve"> </w:t>
+      </w:r>
+      <w:r>
+        <w:t xml:space="preserve">Riseng et al. (</w:t>
+      </w:r>
+      <w:hyperlink w:anchor="ref-Riseng11">
+        <w:r>
+          <w:rPr>
+            <w:rStyle w:val="Hyperlink"/>
+          </w:rPr>
+          <w:t xml:space="preserve">2011</w:t>
+        </w:r>
+      </w:hyperlink>
+      <w:r>
+        <w:t xml:space="preserve">)</w:t>
+      </w:r>
+      <w:r>
+        <w:t xml:space="preserve">), whereas the precise link between land use and instream condition may not be clear for other causal pathways (e.g.,</w:t>
+      </w:r>
+      <w:r>
+        <w:t xml:space="preserve"> </w:t>
+      </w:r>
+      <w:r>
+        <w:t xml:space="preserve">Cormier et al. (</w:t>
+      </w:r>
+      <w:hyperlink w:anchor="ref-Cormier13">
+        <w:r>
+          <w:rPr>
+            <w:rStyle w:val="Hyperlink"/>
+          </w:rPr>
+          <w:t xml:space="preserve">2013</w:t>
+        </w:r>
+      </w:hyperlink>
+      <w:r>
+        <w:t xml:space="preserve">)</w:t>
+      </w:r>
+      <w:r>
+        <w:t xml:space="preserve">). Regardless, land use has long been used as a proxy for environmental condition and an associative link can be sufficient to predict condition as a function of watershed activities.</w:t>
+      </w:r>
+    </w:p>
+    <w:p>
+      <w:pPr>
+        <w:pStyle w:val="BodyText"/>
+      </w:pPr>
+      <w:r>
+        <w:t xml:space="preserve">In many urban and agricultural areas the majority of stream miles are not healthy and in need of some level of management</w:t>
       </w:r>
       <w:r>
         <w:t xml:space="preserve"> </w:t>
@@ -646,126 +765,7 @@
         <w:t xml:space="preserve">)</w:t>
       </w:r>
       <w:r>
-        <w:t xml:space="preserve">. Consistent and empirical links between land use thresholds and poor biotic integrity have been identified in many cases</w:t>
-      </w:r>
-      <w:r>
-        <w:t xml:space="preserve"> </w:t>
-      </w:r>
-      <w:r>
-        <w:t xml:space="preserve">(Allan, Erickson, and Fay</w:t>
-      </w:r>
-      <w:r>
-        <w:t xml:space="preserve"> </w:t>
-      </w:r>
-      <w:hyperlink w:anchor="ref-Allan97">
-        <w:r>
-          <w:rPr>
-            <w:rStyle w:val="Hyperlink"/>
-          </w:rPr>
-          <w:t xml:space="preserve">2007</w:t>
-        </w:r>
-      </w:hyperlink>
-      <w:r>
-        <w:t xml:space="preserve">; Wang et al.</w:t>
-      </w:r>
-      <w:r>
-        <w:t xml:space="preserve"> </w:t>
-      </w:r>
-      <w:hyperlink w:anchor="ref-Wang97">
-        <w:r>
-          <w:rPr>
-            <w:rStyle w:val="Hyperlink"/>
-          </w:rPr>
-          <w:t xml:space="preserve">1997</w:t>
-        </w:r>
-      </w:hyperlink>
-      <w:r>
-        <w:t xml:space="preserve">; Clapcott et al.</w:t>
-      </w:r>
-      <w:r>
-        <w:t xml:space="preserve"> </w:t>
-      </w:r>
-      <w:hyperlink w:anchor="ref-Clapcott11">
-        <w:r>
-          <w:rPr>
-            <w:rStyle w:val="Hyperlink"/>
-          </w:rPr>
-          <w:t xml:space="preserve">2011</w:t>
-        </w:r>
-      </w:hyperlink>
-      <w:r>
-        <w:t xml:space="preserve">)</w:t>
-      </w:r>
-      <w:r>
-        <w:t xml:space="preserve">. Mechanistic linkages between land use and degraded biological condition have been described (e.g.,</w:t>
-      </w:r>
-      <w:r>
-        <w:t xml:space="preserve"> </w:t>
-      </w:r>
-      <w:r>
-        <w:t xml:space="preserve">Allan (</w:t>
-      </w:r>
-      <w:hyperlink w:anchor="ref-Allan04">
-        <w:r>
-          <w:rPr>
-            <w:rStyle w:val="Hyperlink"/>
-          </w:rPr>
-          <w:t xml:space="preserve">2004</w:t>
-        </w:r>
-      </w:hyperlink>
-      <w:r>
-        <w:t xml:space="preserve">)</w:t>
-      </w:r>
-      <w:r>
-        <w:t xml:space="preserve">,</w:t>
-      </w:r>
-      <w:r>
-        <w:t xml:space="preserve"> </w:t>
-      </w:r>
-      <w:r>
-        <w:t xml:space="preserve">Riseng et al. (</w:t>
-      </w:r>
-      <w:hyperlink w:anchor="ref-Riseng11">
-        <w:r>
-          <w:rPr>
-            <w:rStyle w:val="Hyperlink"/>
-          </w:rPr>
-          <w:t xml:space="preserve">2011</w:t>
-        </w:r>
-      </w:hyperlink>
-      <w:r>
-        <w:t xml:space="preserve">)</w:t>
-      </w:r>
-      <w:r>
-        <w:t xml:space="preserve">), whereas the precise link between land use and instream condition may not be clear for other causal pathways (e.g.,</w:t>
-      </w:r>
-      <w:r>
-        <w:t xml:space="preserve"> </w:t>
-      </w:r>
-      <w:r>
-        <w:t xml:space="preserve">Cormier et al. (</w:t>
-      </w:r>
-      <w:hyperlink w:anchor="ref-Cormier13">
-        <w:r>
-          <w:rPr>
-            <w:rStyle w:val="Hyperlink"/>
-          </w:rPr>
-          <w:t xml:space="preserve">2013</w:t>
-        </w:r>
-      </w:hyperlink>
-      <w:r>
-        <w:t xml:space="preserve">)</w:t>
-      </w:r>
-      <w:r>
-        <w:t xml:space="preserve">). Regardless, land use has long been used as a proxy for environmental condition and an associative link can be sufficient to predict condition as a function of watershed activities.</w:t>
-      </w:r>
-    </w:p>
-    <w:p>
-      <w:pPr>
-        <w:pStyle w:val="BodyText"/>
-      </w:pPr>
-      <w:r>
-        <w:t xml:space="preserve">Conventional approaches to restore or protect aquatic resources have commonly focused on direct improvements at the site-level to mitigate instream stressors</w:t>
+        <w:t xml:space="preserve">. Conventional approaches to restore or protect aquatic resources have commonly focused on direct improvements at the site-level to mitigate instream stressors</w:t>
       </w:r>
       <w:r>
         <w:t xml:space="preserve"> </w:t>
@@ -853,7 +853,7 @@
         <w:t xml:space="preserve">)</w:t>
       </w:r>
       <w:r>
-        <w:t xml:space="preserve">. Channel modification has been used as a basis for redefining water quality criteria that is site specific, re-evaluating use attainability goals, or relaxation of standards under specific conditions. The Los Angeles River is heavily engineered as a concrete-lined channel and recreational beneficial uses that apply nationally are suspended under high flow conditions</w:t>
+        <w:t xml:space="preserve">. A confounding factor for managing stream health in developed landscapes is the extensive modification to streams for flood control or water conveyance. Channel modification has been used as a basis for redefining water quality criteria that is site specific or for re-evaluating use attainability goals. For example, the Los Angeles River (California, USA) is heavily engineered as a concrete-lined channel and recreational uses that apply nationally are suspended under high flow conditions</w:t>
       </w:r>
       <w:r>
         <w:t xml:space="preserve"> </w:t>
@@ -876,13 +876,30 @@
         <w:t xml:space="preserve">)</w:t>
       </w:r>
       <w:r>
-        <w:t xml:space="preserve">. Other locations have similarly undergone changes in designated uses based on channel modification (e.g., Oregon,</w:t>
-      </w:r>
-      <w:r>
-        <w:t xml:space="preserve"> </w:t>
-      </w:r>
-      <w:r>
-        <w:t xml:space="preserve">US Environmental Protection Agency, Region 10 (</w:t>
+        <w:t xml:space="preserve">. Other states have recommended a tiered aquatic life use or other alternative use designations to account for baseline shifts in ecosystem health from environmental modification</w:t>
+      </w:r>
+      <w:r>
+        <w:t xml:space="preserve"> </w:t>
+      </w:r>
+      <w:r>
+        <w:t xml:space="preserve">(Florida Department of Environmental Protection</w:t>
+      </w:r>
+      <w:r>
+        <w:t xml:space="preserve"> </w:t>
+      </w:r>
+      <w:hyperlink w:anchor="ref-FLDEP11">
+        <w:r>
+          <w:rPr>
+            <w:rStyle w:val="Hyperlink"/>
+          </w:rPr>
+          <w:t xml:space="preserve">2011</w:t>
+        </w:r>
+      </w:hyperlink>
+      <w:r>
+        <w:t xml:space="preserve">; US Environmental Protection Agency, Region 10</w:t>
+      </w:r>
+      <w:r>
+        <w:t xml:space="preserve"> </w:t>
       </w:r>
       <w:hyperlink w:anchor="ref-USEPA13">
         <w:r>
@@ -893,10 +910,24 @@
         </w:r>
       </w:hyperlink>
       <w:r>
+        <w:t xml:space="preserve">; Midwest Biodiversity Insitute</w:t>
+      </w:r>
+      <w:r>
+        <w:t xml:space="preserve"> </w:t>
+      </w:r>
+      <w:hyperlink w:anchor="ref-MBI16">
+        <w:r>
+          <w:rPr>
+            <w:rStyle w:val="Hyperlink"/>
+          </w:rPr>
+          <w:t xml:space="preserve">2016</w:t>
+        </w:r>
+      </w:hyperlink>
+      <w:r>
         <w:t xml:space="preserve">)</w:t>
       </w:r>
       <w:r>
-        <w:t xml:space="preserve">).</w:t>
+        <w:t xml:space="preserve">.</w:t>
       </w:r>
     </w:p>
     <w:p>
@@ -904,7 +935,7 @@
         <w:pStyle w:val="BodyText"/>
       </w:pPr>
       <w:r>
-        <w:t xml:space="preserve">Developing an expectation of biological potential as a function of land use constraints could help prioritize where management actions are most likely to achieve intended outcomes, or conversely, where landscape alteration might impose constraints on biological integrity that limits potential for management success. Understanding limits to biological potential is a fundamental concept in bioassessment that has recieved some attention. Methods for factor-ceiling analysis have been explored in bioassessment to characterize environmental factors that limit assemblage composition</w:t>
+        <w:t xml:space="preserve">Developing an expectation of biological potential as a function of land use constraints could help prioritize where management actions are most likely to achieve intended outcomes, or conversely, where landscape alteration might impose constraints on biological integrity that limits potential for management success. Understanding limits to biological potential is a fundamental concept in bioassessment that has recieved some attention. Methods for factor-ceiling analysis have been explored in a bioassessment context to characterize environmental factors that limit assemblage composition</w:t>
       </w:r>
       <w:r>
         <w:t xml:space="preserve"> </w:t>
@@ -941,7 +972,7 @@
         <w:t xml:space="preserve">)</w:t>
       </w:r>
       <w:r>
-        <w:t xml:space="preserve">. This approach is based on the limiting factor theory that proposes the most limiting biotic or abiotic factor will be the primary regulator of species abundance and distribution. Similar concepts have been applied in a landscape context to understand both variation in bioassessment data at different spatial scales and limits of bioassessment tools with land use gradients</w:t>
+        <w:t xml:space="preserve">. This approach is based on the limiting factor theory that proposes the most limiting biotic or abiotic factor as the primary regulator of species abundance and distribution. Similar concepts have been applied in a landscape context to understand both variation in bioassessment data at different spatial scales and limits of bioassessment tools with land use gradients</w:t>
       </w:r>
       <w:r>
         <w:t xml:space="preserve"> </w:t>
@@ -986,7 +1017,7 @@
         <w:pStyle w:val="BodyText"/>
       </w:pPr>
       <w:r>
-        <w:t xml:space="preserve">An approach to comprehensively evaluate the potential for success of alternative management scenarios for streams under landscape constraints could be developed with predictive models that estimate limits on expectations. Previous efforts have used geospatial data to predict biological condition at regional or national scales</w:t>
+        <w:t xml:space="preserve">Previous modelling efforts for bioassessment have used geospatial data to predict biological condition at regional or national scales</w:t>
       </w:r>
       <w:r>
         <w:t xml:space="preserve"> </w:t>
@@ -1051,7 +1082,7 @@
         <w:t xml:space="preserve">)</w:t>
       </w:r>
       <w:r>
-        <w:t xml:space="preserve">, with the general purpose of characterizing biological condition at unsampled reaches. Landscape-level constraints are particularly relevant for stream macroinvertebrate communities</w:t>
+        <w:t xml:space="preserve">, with the general purpose of characterizing condition at unsampled reaches. Landscape-level constraints are particularly relevant for stream macroinvertebrate communities</w:t>
       </w:r>
       <w:r>
         <w:t xml:space="preserve"> </w:t>
@@ -1247,17 +1278,17 @@
         <w:t xml:space="preserve"> </w:t>
       </w:r>
       <w:r>
-        <w:t xml:space="preserve">(USGS (US Geological Survey)</w:t>
-      </w:r>
-      <w:r>
-        <w:t xml:space="preserve"> </w:t>
-      </w:r>
-      <w:hyperlink w:anchor="ref-USGS14">
+        <w:t xml:space="preserve">(McKay et al.</w:t>
+      </w:r>
+      <w:r>
+        <w:t xml:space="preserve"> </w:t>
+      </w:r>
+      <w:hyperlink w:anchor="ref-McKay12">
         <w:r>
           <w:rPr>
             <w:rStyle w:val="Hyperlink"/>
           </w:rPr>
-          <w:t xml:space="preserve">2014</w:t>
+          <w:t xml:space="preserve">2012</w:t>
         </w:r>
       </w:hyperlink>
       <w:r>
@@ -2542,7 +2573,112 @@
         <w:pStyle w:val="FirstParagraph"/>
       </w:pPr>
       <w:r>
-        <w:t xml:space="preserve">Our approach has several advantages compared to alternative means of identifying constraints on biological condition. The landscape model relies exclusively on publically available data using geospatial methods to identify potential constraints. An alternative is a field-based approach using site visits to characterize likely constraints at a location. While both approaches have strengths, the field-based approach is, by definition, labor-intensive and not appropriate as a screening tool to identify patterns on the landscape. More appropriately, the tools provided by the landscape approach could be used to inform decisions on where site visits may be needed to corraborate information from the model. The identification of constrained channels in urban areas that rely on field visits may also define the problem too narrowly. Physical habitat can be extremely limited in engineered channels and our models identified many of these locations in our case study. However, these channels were identified as constrained based on land use only. Constrained channels not in urban landscapes were also identified by the model, as for many streams in agricultural areas. The ability of the model to identify these locations was not accidental given the landscape variables that were used to develop the bioassessment predictions. In the context of the model, a constrained channel may or may not be engineered, but an engineered channel will typically be classified as constrained given the surrounding land use. These results are well supported by other landscape studies, particularly for macroinvertebrates</w:t>
+        <w:t xml:space="preserve">Our approach has the advantage of relating strictly to biological condition, as compared to physical or chemical endpoints to assess constraints. This approach has relevance from the perspective of ecological interpretation as well as potential implications for regulatory standards. The ability of the landscape model to predict the range of expected biological condition at a given site reflects an associative link between land use and stream biology. However, similar arguments that have been made for the use of biological indicators over chemical and physical indicators for assessment can be applied to identifying constraints with the landscape model. A limited range of expectations at the lower end of the distribution of CSCI scores is an indication that stressors originating from the landscape have imposed habitat limits that constrain biology. A landscape model that is calibrated for physical or chemical endpoints may not sufficiently describe condition given that a constraint on either may not adequately characterize a constraint on biology. From a regulatory perspective, many states, including California, have explicit assessment requirements that relate to biology and the landscape modelling approach is well aligned with existing bioassessment tools. The use of biological endpoints in the landscape model will likely facilitate the development of biological standards as noted above. Landscape models could also be used to support conservation planning, particularly at the watershed scale. Ongoing work in California has focused on setting priorities for managing biodiversity that focus on watersheds within a conservation network</w:t>
+      </w:r>
+      <w:r>
+        <w:t xml:space="preserve"> </w:t>
+      </w:r>
+      <w:r>
+        <w:t xml:space="preserve">(Howard et al.</w:t>
+      </w:r>
+      <w:r>
+        <w:t xml:space="preserve"> </w:t>
+      </w:r>
+      <w:hyperlink w:anchor="ref-Howard18">
+        <w:r>
+          <w:rPr>
+            <w:rStyle w:val="Hyperlink"/>
+          </w:rPr>
+          <w:t xml:space="preserve">2018</w:t>
+        </w:r>
+      </w:hyperlink>
+      <w:r>
+        <w:t xml:space="preserve">)</w:t>
+      </w:r>
+      <w:r>
+        <w:t xml:space="preserve">. Results from the landscape model could be used to enhance this network by providing supporting information on constraints in an assessment framework.</w:t>
+      </w:r>
+    </w:p>
+    <w:p>
+      <w:pPr>
+        <w:pStyle w:val="BodyText"/>
+      </w:pPr>
+      <w:r>
+        <w:t xml:space="preserve">Our approach to predict biological condition using landscape constraints also has advantages over other methods that define constraints based only on channel modification. Several states have recommended alternative use designations for applying bioassessment criteria in modified channels</w:t>
+      </w:r>
+      <w:r>
+        <w:t xml:space="preserve"> </w:t>
+      </w:r>
+      <w:r>
+        <w:t xml:space="preserve">(Florida Department of Environmental Protection</w:t>
+      </w:r>
+      <w:r>
+        <w:t xml:space="preserve"> </w:t>
+      </w:r>
+      <w:hyperlink w:anchor="ref-FLDEP11">
+        <w:r>
+          <w:rPr>
+            <w:rStyle w:val="Hyperlink"/>
+          </w:rPr>
+          <w:t xml:space="preserve">2011</w:t>
+        </w:r>
+      </w:hyperlink>
+      <w:r>
+        <w:t xml:space="preserve">; US Environmental Protection Agency, Region 10</w:t>
+      </w:r>
+      <w:r>
+        <w:t xml:space="preserve"> </w:t>
+      </w:r>
+      <w:hyperlink w:anchor="ref-USEPA13">
+        <w:r>
+          <w:rPr>
+            <w:rStyle w:val="Hyperlink"/>
+          </w:rPr>
+          <w:t xml:space="preserve">2013</w:t>
+        </w:r>
+      </w:hyperlink>
+      <w:r>
+        <w:t xml:space="preserve">; Midwest Biodiversity Insitute</w:t>
+      </w:r>
+      <w:r>
+        <w:t xml:space="preserve"> </w:t>
+      </w:r>
+      <w:hyperlink w:anchor="ref-MBI16">
+        <w:r>
+          <w:rPr>
+            <w:rStyle w:val="Hyperlink"/>
+          </w:rPr>
+          <w:t xml:space="preserve">2016</w:t>
+        </w:r>
+      </w:hyperlink>
+      <w:r>
+        <w:t xml:space="preserve">)</w:t>
+      </w:r>
+      <w:r>
+        <w:t xml:space="preserve">. Our results generally support this approach, although defining constraints based only on channel modification may be insufficient. Physical habitat quality can be limited in engineered channels and our models identified many of these locations in our case study. However, these channels were identified as constrained based on land use only. Constrained channels in rural landscapes (e.g., the mainstem of the Klamath and Russian rivers in the North Coast region) were also identified by the model, as well as many streams in agricultural areas (e.g., Salinas River). The ability of the model to identify these locations was not accidental given the landscape variables that were used to develop the bioassessment predictions. In the context of the model, a constrained channel may or may not be engineered, but an engineered channel will typically be classified as constrained given the surrounding land use. Modified channels may also be present in undeveloped landscapes and high bioassessment scores have been observed in armoured streams within national forest lands</w:t>
+      </w:r>
+      <w:r>
+        <w:t xml:space="preserve"> </w:t>
+      </w:r>
+      <w:r>
+        <w:t xml:space="preserve">(Stein et al.</w:t>
+      </w:r>
+      <w:r>
+        <w:t xml:space="preserve"> </w:t>
+      </w:r>
+      <w:hyperlink w:anchor="ref-Stein13">
+        <w:r>
+          <w:rPr>
+            <w:rStyle w:val="Hyperlink"/>
+          </w:rPr>
+          <w:t xml:space="preserve">2013</w:t>
+        </w:r>
+      </w:hyperlink>
+      <w:r>
+        <w:t xml:space="preserve">)</w:t>
+      </w:r>
+      <w:r>
+        <w:t xml:space="preserve">. A classification framework for biological constraints using only channel modification would provide incomplete information relative to an approach using landscape information. These results are well supported by other landscape studies, particularly for macroinvertebrates</w:t>
       </w:r>
       <w:r>
         <w:t xml:space="preserve"> </w:t>
@@ -2570,77 +2706,46 @@
     </w:p>
     <w:p>
       <w:pPr>
+        <w:pStyle w:val="Heading2"/>
+      </w:pPr>
+      <w:bookmarkStart w:id="48" w:name="engagement-of-local-stakeholders-is-critical-for-regional-application"/>
+      <w:r>
+        <w:t xml:space="preserve">Engagement of local stakeholders is critical for regional application</w:t>
+      </w:r>
+      <w:bookmarkEnd w:id="48"/>
+    </w:p>
+    <w:p>
+      <w:pPr>
+        <w:pStyle w:val="FirstParagraph"/>
+      </w:pPr>
+      <w:r>
+        <w:t xml:space="preserve">Application of the landscape model to define potential management actions was effectively enabled through close interaction with our regional stakeholder group. The group was convened specifically to explore how the statewide model could be applied to inform decision-making at the watershed-level. The identified actions for monitoring sites in the San Gabriel watershed was chosen by discussion among the stakeholders that represented different interests (i.e., regulators, dischargers, consultants, and environmental advocates). The final decision by the group to prioritize management actions for the different sites in broad categories of protect, restore, and monitor was based on an iterative process where ideas were discussed and shared freely among stakeholders. Priorities were never assumed such that the recommended actions were defined through iterative discussion by the group. This approach ensured that stakeholders were generally in agreement with the final product and, therefore, more likely to adopt the recommendations provided by these tools in formal decision-making. The recommended actions have relevance only in the context of interests of the San Gabriel River Regional Monitoring Program. Application of the statewide model to other watersheds must engage local stakeholders in a similar process to develop recommendations that are adequate to meet regional needs.</w:t>
+      </w:r>
+    </w:p>
+    <w:p>
+      <w:pPr>
         <w:pStyle w:val="BodyText"/>
       </w:pPr>
       <w:r>
-        <w:t xml:space="preserve">Our approach also has the advantage of relating strictly to biological condition, as compared to physical or chemical endpoints to assess constraints. This has relevance from the perspective of ecological interpretation as well as potential implications for regulatory standards. The ability of the landscape model to predict the range of expected biological condition at a given site reflects an associative link between land use and stream biology. However, similar arguments that have been made for the use of biological indicators over chemical and physical indicators for assessment can be applied to identifying constraints with the landscape model. A limited range expectations at the lower end of the distibution of CSCI scores is an indication that stressors originating from the landscape have imposed habitat limits that constrain biology. A landscape model that is calibrated for physical or chemical endpoints may not sufficiently describe condition given that a constraint on either may not adequately characterize a constraint on biology. From a regulatory perspective, many states, including California, have explicit assessment requirements that relate to biology and the landscape modelling approach is well aligned with existing bioassessment tools. The use of biological endpoints in the landscape model will likely facilitate the development of biological standards as noted above. Landscape models could also be used to support conservation planning, particularly at the watershed scale. Ongoing work in California has focused on setting priorities for managing biodiversity that focus on watersheds within a conservation network</w:t>
-      </w:r>
-      <w:r>
-        <w:t xml:space="preserve"> </w:t>
-      </w:r>
-      <w:r>
-        <w:t xml:space="preserve">(Howard et al.</w:t>
-      </w:r>
-      <w:r>
-        <w:t xml:space="preserve"> </w:t>
-      </w:r>
-      <w:hyperlink w:anchor="ref-Howard18">
-        <w:r>
-          <w:rPr>
-            <w:rStyle w:val="Hyperlink"/>
-          </w:rPr>
-          <w:t xml:space="preserve">2018</w:t>
-        </w:r>
-      </w:hyperlink>
-      <w:r>
-        <w:t xml:space="preserve">)</w:t>
-      </w:r>
-      <w:r>
-        <w:t xml:space="preserve">. Results from the landscape model could be used to enhance this network by providing supporting information on constraints in an assessment framework.</w:t>
+        <w:t xml:space="preserve">The development of the SCAPE tool (see supplement) was also critical for engaging the stakeholder group. The tool was developed to achieve the dual purposes of demonstrating concepts applied by the model and allowing stakeholders to iteratively evaluate scenarios for defining stream classifications and priorities. Initial challenges in engaging stakeholders were encountered wherein a complete understanding of concepts, as well as limitations, of the model was insufficient for discussing regional application to the SGR watershed. The tool provided a means of demonstrating these concepts that was not possible through more conventional methods, such as static presentations or simple text vignettes. SCAPE also allowed stakeholders to explore the key decision points that affect the model output, specifically related to changing certainties in the CSCI score predictions and the ability to explore alternative thresholds for biological objectives. This functionality is key in our approach to allow the stakeholders to develop recommendations that are completely independent of the model, i.e., decisions are not hard-wired into the model nor SCAPE. Because of this tool, this stakeholder group has a better understanding of the potential impacts of biointegrity policies currently under review in California, and will therefore have more meaningful engagement in the development and implementation of these policies. Application of the landscape modelling approach to other regions will benefit from similar tools that can easily be developed.</w:t>
       </w:r>
     </w:p>
     <w:p>
       <w:pPr>
         <w:pStyle w:val="Heading2"/>
       </w:pPr>
-      <w:bookmarkStart w:id="48" w:name="engagement-of-local-stakeholders-is-critical-for-regional-application"/>
-      <w:r>
-        <w:t xml:space="preserve">Engagement of local stakeholders is critical for regional application</w:t>
-      </w:r>
-      <w:bookmarkEnd w:id="48"/>
+      <w:bookmarkStart w:id="49" w:name="the-landscape-model-is-a-tool-for-exploring-options"/>
+      <w:r>
+        <w:t xml:space="preserve">The landscape model is a tool for exploring options</w:t>
+      </w:r>
+      <w:bookmarkEnd w:id="49"/>
     </w:p>
     <w:p>
       <w:pPr>
         <w:pStyle w:val="FirstParagraph"/>
       </w:pPr>
       <w:r>
-        <w:t xml:space="preserve">Application of the landscape model to define potential management actions was effectively enabled through close interaction with our regional stakeholder group. The group was convened specifically to explore how the statewide model could be applied to inform decision-making at the watershed-level. The identified actions for monitoring sites in the San Gabriel watershed was chosen by discussion among the stakeholders that represented different interests (i.e., regulators, dischargers, consultants, and environmental advocates). The final decision by the group to prioritize management actions for the different sites in broad categories of protect, restore, and monitor was based on an iterative process where ideas were discussed and shared freely among stakeholders. Priorities were never assumed such that the recommended actions were defined through iterative discussion by the group. This approach ensured that stakeholders were generally in agreement with the final product and, therefore, more likely to adopt the recommendations provided by these tools in formal decision-making. The recommended actions have relevance only in the context of interests of the San Gabriel River Regional Monitoring Program. Application of the statewide model to other watersheds must engage local stakeholders in a similar process to develop recommendations that are adequate to meet regional needs.</w:t>
-      </w:r>
-    </w:p>
-    <w:p>
-      <w:pPr>
-        <w:pStyle w:val="BodyText"/>
-      </w:pPr>
-      <w:r>
-        <w:t xml:space="preserve">The development of the SCAPE tool (see supplement) was also critical for engaging the stakeholder group. The tool was developed to achieve the dual purposes of demonstrating concepts applied by the model and allowing stakeholders to iteratively evaluate scenarios for defining stream classifications and priorities. Initial challanges in engaging stakeholders were encountered wherein a complete understanding of concepts, as well as limitations, of the model was insufficient for discussing regional application to the SGR. The tool provided a means of demonstrating these concepts that was not possible through more conventional methods, such as static presentations or simple text vignettes. SCAPE also allowed stakeholders to explore the different scenarios that influence the model output, specifically related to changing certainties in the CSCI score predictions and the ability explore alternative thresholds for biological objectives. This functionality is key in our approach to allow the stakeholders to develop recommendations that are completely independent of the model, i.e., decisions are not hard-wired into the model nor SCAPE. Application of the landscape modelling approach to other regions will benefit from similar tools that can easily be developed.</w:t>
-      </w:r>
-    </w:p>
-    <w:p>
-      <w:pPr>
-        <w:pStyle w:val="Heading2"/>
-      </w:pPr>
-      <w:bookmarkStart w:id="49" w:name="the-landscape-model-is-a-tool-for-exploring-options"/>
-      <w:r>
-        <w:t xml:space="preserve">The landscape model is a tool for exploring options</w:t>
-      </w:r>
-      <w:bookmarkEnd w:id="49"/>
-    </w:p>
-    <w:p>
-      <w:pPr>
-        <w:pStyle w:val="FirstParagraph"/>
-      </w:pPr>
-      <w:r>
-        <w:t xml:space="preserve">The primary objective of developing the landscape model was to provide a screening tool for exploring biological constraints to facilitate a discussion of management options relative to site contexts. These models are not intended for developing regulatory designations for individual sites, nor are they sufficient by themselves as a use attainability assessment at constrained sites. Specifically, the landscape model is associative by design and does not identify mechanistic links between biological constraints and proximal causes. Further, a distinction between constraints on biological condition and channel modification is implicit such that indication of the former by the model does not explicitly indicate presence of the latter. As noted above, our results consistently indicated that engineered channels are biologically constrained but the model is based on an a priori selection of land use variables to predict biotic integrity. We have explicitly not incorporated channel modification as a predictive mechanism by which biological constraints may occur, although habitat limitations imposed by modification may impose real limits on biology. Alternatively, bioasessment scores can be similar in modified channels compared to natural streams independent of watershed land use</w:t>
+        <w:t xml:space="preserve">The primary objective of developing the landscape model was to provide a screening tool for exploring biological constraints to facilitate a discussion of management options relative to site contexts. These models are not intended for developing regulatory designations for individual sites, nor are they sufficient by themselves as a use attainability assessment at constrained sites. Instead, they can help identify a small set of sites where more intensive analyses may be appropriate. The landscape model is associative by design and does not identify mechanistic links between biological constraints and proximal causes. Further, a distinction between constraints on biological condition and channel modification is implicit such that indication of the former by the model does not explicitly indicate presence of the latter. As noted above, our results consistently indicated that engineered channels are biologically constrained, but the model is based on an a priori selection of land use variables to predict biotic integrity. A correspondence between habitat limitations and channel modification is likely in many cases but data are insufficient to evaluate biological effects statewide relative to land use constraints. Moreover, bioassessment scores can be similar in modified channels compared to natural streams independent of watershed land use</w:t>
       </w:r>
       <w:r>
         <w:t xml:space="preserve"> </w:t>
@@ -2671,7 +2776,7 @@
         <w:pStyle w:val="BodyText"/>
       </w:pPr>
       <w:r>
-        <w:t xml:space="preserve">An additional consideration in applying the model to inform management decisions is the meaning of biologically constrained in the context of macroinvertebrate communities. Biologically constrained sites were considered those where landscapes were likely to limit the bioassessment index. The CSCI provides an indication of stream health by estimating the macroinvertebrate community that is likely to be present under factors that naturally influence biology for the region and comparing the observed community to the estimate. A constrained site as estimated by the landscape model is only constrained relative to the macroinvertebrate community. In many cases, poor biotic condition of the macroinvertebrate community translates to poor stream condition. However, a constrained macroinvertebrate community does not always mean other aspects diagnostic of stream health are also constrained. Many urban streams can support diverse algal assemblages such that algal-based measures of biotic condition may alternatively suggest good biotic condition relative to macroinvertebrate-based indices. This limitation of the landscape model is not unique to other bioassessment tools and application to other taxa as alternatives lines of evidence is needed for a more complete condition assessment.</w:t>
+        <w:t xml:space="preserve">An additional consideration in applying the model to inform management decisions is the meaning of biologically constrained in the context of macroinvertebrate communities. Biologically constrained sites were considered those where landscapes were likely to limit the bioassessment index. The CSCI provides an indication of stream health by estimating the macroinvertebrate community that is likely to be present under factors that naturally influence biology for the region and comparing the observed community to the estimate. A constrained site as estimated by the landscape model is only constrained relative to the macroinvertebrate community. In many cases, poor biotic condition of the macroinvertebrate community translates to poor stream condition. However, a constrained macroinvertebrate community does not always mean other biological attributes of stream health (e.g., fish assemblages) are also constrained. Many urban streams can support diverse algal assemblages such that algal-based measures of biotic condition may alternatively suggest good biotic condition relative to macroinvertebrate-based indices. The focus of the landscape model on a specific taxa is not unique to other bioassessment tools and application to other taxa as alternatives lines of evidence is needed for a more complete condition assessment.</w:t>
       </w:r>
     </w:p>
     <w:p>
@@ -2689,18 +2794,35 @@
         <w:pStyle w:val="FirstParagraph"/>
       </w:pPr>
       <w:r>
-        <w:t xml:space="preserve">This work has immediate relevance for informing use of bioassessment indices in freshwater streams of California, both from the perspective of identifying management priorities and for developing an interpretation of broad scale factors that limit ecological integrity. Our use of geospatial datasets that are descriptive at the national scale suggests that these methods could be applied elsewhere and in unique bioassessment contexts. The NHD-plus and StreamCat datasets cover the entire hydrologic network of the conterminous United States and national-scale bioassessment tools are available through the National Rivers and Streams Assessment</w:t>
-      </w:r>
-      <w:r>
-        <w:t xml:space="preserve"> </w:t>
-      </w:r>
-      <w:r>
-        <w:t xml:space="preserve">(USEPA (US Environmental Protection Agency)</w:t>
-      </w:r>
-      <w:r>
-        <w:t xml:space="preserve"> </w:t>
-      </w:r>
-      <w:hyperlink w:anchor="ref-USEPA16">
+        <w:t xml:space="preserve">The utility of landscape models in supporting watershed management has applications outside of California. Our use of national geospatial datasets (i.e., NHDPlus,</w:t>
+      </w:r>
+      <w:r>
+        <w:t xml:space="preserve"> </w:t>
+      </w:r>
+      <w:r>
+        <w:t xml:space="preserve">McKay et al. (</w:t>
+      </w:r>
+      <w:hyperlink w:anchor="ref-McKay12">
+        <w:r>
+          <w:rPr>
+            <w:rStyle w:val="Hyperlink"/>
+          </w:rPr>
+          <w:t xml:space="preserve">2012</w:t>
+        </w:r>
+      </w:hyperlink>
+      <w:r>
+        <w:t xml:space="preserve">)</w:t>
+      </w:r>
+      <w:r>
+        <w:t xml:space="preserve">; StreamCat,</w:t>
+      </w:r>
+      <w:r>
+        <w:t xml:space="preserve"> </w:t>
+      </w:r>
+      <w:r>
+        <w:t xml:space="preserve">Hill et al. (</w:t>
+      </w:r>
+      <w:hyperlink w:anchor="ref-Hill16">
         <w:r>
           <w:rPr>
             <w:rStyle w:val="Hyperlink"/>
@@ -2709,7 +2831,82 @@
         </w:r>
       </w:hyperlink>
       <w:r>
-        <w:t xml:space="preserve">; Hill et al.</w:t>
+        <w:t xml:space="preserve">)</w:t>
+      </w:r>
+      <w:r>
+        <w:t xml:space="preserve">) means that these methods could be applied elsewhere in diverse bioassessment contexts. The CSCI was developed for macroinvertebrate assessment in California, but this approach could be applied with other methods, such as a multi-metric index (the most common bioassessment approach within the US;</w:t>
+      </w:r>
+      <w:r>
+        <w:t xml:space="preserve"> </w:t>
+      </w:r>
+      <w:r>
+        <w:t xml:space="preserve">Buss et al. (</w:t>
+      </w:r>
+      <w:hyperlink w:anchor="ref-Buss14">
+        <w:r>
+          <w:rPr>
+            <w:rStyle w:val="Hyperlink"/>
+          </w:rPr>
+          <w:t xml:space="preserve">2014</w:t>
+        </w:r>
+      </w:hyperlink>
+      <w:r>
+        <w:t xml:space="preserve">)</w:t>
+      </w:r>
+      <w:r>
+        <w:t xml:space="preserve">), O/E assessments</w:t>
+      </w:r>
+      <w:r>
+        <w:t xml:space="preserve"> </w:t>
+      </w:r>
+      <w:r>
+        <w:t xml:space="preserve">(Moss et al.</w:t>
+      </w:r>
+      <w:r>
+        <w:t xml:space="preserve"> </w:t>
+      </w:r>
+      <w:hyperlink w:anchor="ref-Moss87">
+        <w:r>
+          <w:rPr>
+            <w:rStyle w:val="Hyperlink"/>
+          </w:rPr>
+          <w:t xml:space="preserve">1987</w:t>
+        </w:r>
+      </w:hyperlink>
+      <w:r>
+        <w:t xml:space="preserve">)</w:t>
+      </w:r>
+      <w:r>
+        <w:t xml:space="preserve">, biological condition gradients</w:t>
+      </w:r>
+      <w:r>
+        <w:t xml:space="preserve"> </w:t>
+      </w:r>
+      <w:r>
+        <w:t xml:space="preserve">(Davies and Jackson</w:t>
+      </w:r>
+      <w:r>
+        <w:t xml:space="preserve"> </w:t>
+      </w:r>
+      <w:hyperlink w:anchor="ref-Davies06">
+        <w:r>
+          <w:rPr>
+            <w:rStyle w:val="Hyperlink"/>
+          </w:rPr>
+          <w:t xml:space="preserve">2006</w:t>
+        </w:r>
+      </w:hyperlink>
+      <w:r>
+        <w:t xml:space="preserve">)</w:t>
+      </w:r>
+      <w:r>
+        <w:t xml:space="preserve">, or with other biological endpoints (e.g., fish or diatoms). In addition, extension of the landscape model could be explored to develop a national scale product of constraints on biological condition to complement recent work that predicted probable biological conditions with the National Rivers and Streams Assessment</w:t>
+      </w:r>
+      <w:r>
+        <w:t xml:space="preserve"> </w:t>
+      </w:r>
+      <w:r>
+        <w:t xml:space="preserve">(Hill et al.</w:t>
       </w:r>
       <w:r>
         <w:t xml:space="preserve"> </w:t>
@@ -2726,7 +2923,61 @@
         <w:t xml:space="preserve">)</w:t>
       </w:r>
       <w:r>
-        <w:t xml:space="preserve">. Statewide extension of the landscape model could be explored to develop a national scale product of constraints on biological condition. Although landscape stressors are ubiquituous at the contintental scale, extension of the landscape modelling approach beyond California should consider regional variation in landscape stressors that are predictive of biotic condition. Urban and agricultural gradients were sufficient to characterize constraints in many regions of California, whereas the model did not perform well in regions where thes gradients did not occur. A national level landscape model must consider alternative predictors provided by the StreamCat model that are sufficient to model biological condition.</w:t>
+        <w:t xml:space="preserve">.</w:t>
+      </w:r>
+    </w:p>
+    <w:p>
+      <w:pPr>
+        <w:pStyle w:val="BodyText"/>
+      </w:pPr>
+      <w:r>
+        <w:t xml:space="preserve">Extension of the landscape models to prioritize conservation or restoration beyond California should consider landscape stressors that are predictive of biotic condition in other regions. For example, urban and agricultural gradients were sufficient to characterize constraints in many regions of California, whereas</w:t>
+      </w:r>
+      <w:r>
+        <w:t xml:space="preserve"> </w:t>
+      </w:r>
+      <w:r>
+        <w:t xml:space="preserve">Hill et al. (</w:t>
+      </w:r>
+      <w:hyperlink w:anchor="ref-Hill17">
+        <w:r>
+          <w:rPr>
+            <w:rStyle w:val="Hyperlink"/>
+          </w:rPr>
+          <w:t xml:space="preserve">2017</w:t>
+        </w:r>
+      </w:hyperlink>
+      <w:r>
+        <w:t xml:space="preserve">)</w:t>
+      </w:r>
+      <w:r>
+        <w:t xml:space="preserve"> </w:t>
+      </w:r>
+      <w:r>
+        <w:t xml:space="preserve">found that that the volume of water stored by dams was an important predictor of biological condition in the Northern Appalachian and Northern Plains regions of the US. In their paper,</w:t>
+      </w:r>
+      <w:r>
+        <w:t xml:space="preserve"> </w:t>
+      </w:r>
+      <w:r>
+        <w:t xml:space="preserve">Hill et al. (</w:t>
+      </w:r>
+      <w:hyperlink w:anchor="ref-Hill17">
+        <w:r>
+          <w:rPr>
+            <w:rStyle w:val="Hyperlink"/>
+          </w:rPr>
+          <w:t xml:space="preserve">2017</w:t>
+        </w:r>
+      </w:hyperlink>
+      <w:r>
+        <w:t xml:space="preserve">)</w:t>
+      </w:r>
+      <w:r>
+        <w:t xml:space="preserve"> </w:t>
+      </w:r>
+      <w:r>
+        <w:t xml:space="preserve">provided an example of how predictive models could be used to identify potential sites for restoration or conservation, however, their illustration did not explicitly identify sites that were over- or under-performing relative to a biological endpoint. Doing so in California provided stakeholders with important context that helped establish management priorities, demonstrating the potential utility of this approach in other states.</w:t>
       </w:r>
     </w:p>
     <w:p>
@@ -11631,7 +11882,7 @@
       </w:r>
       <w:bookmarkEnd w:id="68"/>
     </w:p>
-    <w:bookmarkStart w:id="154" w:name="refs"/>
+    <w:bookmarkStart w:id="161" w:name="refs"/>
     <w:bookmarkStart w:id="70" w:name="ref-Allan97"/>
     <w:p>
       <w:pPr>
@@ -11774,7 +12025,46 @@
       </w:r>
     </w:p>
     <w:bookmarkEnd w:id="75"/>
-    <w:bookmarkStart w:id="76" w:name="ref-Cade03"/>
+    <w:bookmarkStart w:id="77" w:name="ref-Buss14"/>
+    <w:p>
+      <w:pPr>
+        <w:pStyle w:val="Bibliography"/>
+      </w:pPr>
+      <w:r>
+        <w:t xml:space="preserve">Buss, D. F., D. M. Carlisle, T. -S. Chon, J. Culp, J. s. Harding, H. E. Keizer-Vlek, W. A. Robinson, S. Strachan, C. Thirion, and R. M. Hughes. 2014. “Stream Biomonitoring Using Macroinvertebrates Around the Globe: A Comparison of Large-Scale Programs.”</w:t>
+      </w:r>
+      <w:r>
+        <w:t xml:space="preserve"> </w:t>
+      </w:r>
+      <w:r>
+        <w:rPr>
+          <w:i/>
+        </w:rPr>
+        <w:t xml:space="preserve">Environmental Monitoring and Assessment</w:t>
+      </w:r>
+      <w:r>
+        <w:t xml:space="preserve"> </w:t>
+      </w:r>
+      <w:r>
+        <w:t xml:space="preserve">187:4132.</w:t>
+      </w:r>
+      <w:r>
+        <w:t xml:space="preserve"> </w:t>
+      </w:r>
+      <w:hyperlink r:id="rId76">
+        <w:r>
+          <w:rPr>
+            <w:rStyle w:val="Hyperlink"/>
+          </w:rPr>
+          <w:t xml:space="preserve">https://doi.org/10.1007/s10661-014-4132-8</w:t>
+        </w:r>
+      </w:hyperlink>
+      <w:r>
+        <w:t xml:space="preserve">.</w:t>
+      </w:r>
+    </w:p>
+    <w:bookmarkEnd w:id="77"/>
+    <w:bookmarkStart w:id="78" w:name="ref-Cade03"/>
     <w:p>
       <w:pPr>
         <w:pStyle w:val="Bibliography"/>
@@ -11798,8 +12088,8 @@
         <w:t xml:space="preserve">1 (8):412–20.</w:t>
       </w:r>
     </w:p>
-    <w:bookmarkEnd w:id="76"/>
-    <w:bookmarkStart w:id="77" w:name="ref-CRWQCB14"/>
+    <w:bookmarkEnd w:id="78"/>
+    <w:bookmarkStart w:id="79" w:name="ref-CRWQCB14"/>
     <w:p>
       <w:pPr>
         <w:pStyle w:val="Bibliography"/>
@@ -11808,8 +12098,8 @@
         <w:t xml:space="preserve">California Regional Water Quality Control Board, Los Angeles Region. 2014. “Basin Plan for the Coastal Watersheds of Los Angeles and Ventura Counties.”</w:t>
       </w:r>
     </w:p>
-    <w:bookmarkEnd w:id="77"/>
-    <w:bookmarkStart w:id="79" w:name="ref-Carline07"/>
+    <w:bookmarkEnd w:id="79"/>
+    <w:bookmarkStart w:id="81" w:name="ref-Carline07"/>
     <w:p>
       <w:pPr>
         <w:pStyle w:val="Bibliography"/>
@@ -11835,7 +12125,7 @@
       <w:r>
         <w:t xml:space="preserve"> </w:t>
       </w:r>
-      <w:hyperlink r:id="rId78">
+      <w:hyperlink r:id="rId80">
         <w:r>
           <w:rPr>
             <w:rStyle w:val="Hyperlink"/>
@@ -11847,8 +12137,8 @@
         <w:t xml:space="preserve">.</w:t>
       </w:r>
     </w:p>
-    <w:bookmarkEnd w:id="79"/>
-    <w:bookmarkStart w:id="81" w:name="ref-Carlisle09"/>
+    <w:bookmarkEnd w:id="81"/>
+    <w:bookmarkStart w:id="83" w:name="ref-Carlisle09"/>
     <w:p>
       <w:pPr>
         <w:pStyle w:val="Bibliography"/>
@@ -11874,7 +12164,7 @@
       <w:r>
         <w:t xml:space="preserve"> </w:t>
       </w:r>
-      <w:hyperlink r:id="rId80">
+      <w:hyperlink r:id="rId82">
         <w:r>
           <w:rPr>
             <w:rStyle w:val="Hyperlink"/>
@@ -11886,8 +12176,8 @@
         <w:t xml:space="preserve">.</w:t>
       </w:r>
     </w:p>
-    <w:bookmarkEnd w:id="81"/>
-    <w:bookmarkStart w:id="83" w:name="ref-Chen14"/>
+    <w:bookmarkEnd w:id="83"/>
+    <w:bookmarkStart w:id="85" w:name="ref-Chen14"/>
     <w:p>
       <w:pPr>
         <w:pStyle w:val="Bibliography"/>
@@ -11913,7 +12203,7 @@
       <w:r>
         <w:t xml:space="preserve"> </w:t>
       </w:r>
-      <w:hyperlink r:id="rId82">
+      <w:hyperlink r:id="rId84">
         <w:r>
           <w:rPr>
             <w:rStyle w:val="Hyperlink"/>
@@ -11925,8 +12215,8 @@
         <w:t xml:space="preserve">.</w:t>
       </w:r>
     </w:p>
-    <w:bookmarkEnd w:id="83"/>
-    <w:bookmarkStart w:id="85" w:name="ref-Chessman14"/>
+    <w:bookmarkEnd w:id="85"/>
+    <w:bookmarkStart w:id="87" w:name="ref-Chessman14"/>
     <w:p>
       <w:pPr>
         <w:pStyle w:val="Bibliography"/>
@@ -11952,7 +12242,7 @@
       <w:r>
         <w:t xml:space="preserve"> </w:t>
       </w:r>
-      <w:hyperlink r:id="rId84">
+      <w:hyperlink r:id="rId86">
         <w:r>
           <w:rPr>
             <w:rStyle w:val="Hyperlink"/>
@@ -11964,8 +12254,8 @@
         <w:t xml:space="preserve">.</w:t>
       </w:r>
     </w:p>
-    <w:bookmarkEnd w:id="85"/>
-    <w:bookmarkStart w:id="87" w:name="ref-Chessman08"/>
+    <w:bookmarkEnd w:id="87"/>
+    <w:bookmarkStart w:id="89" w:name="ref-Chessman08"/>
     <w:p>
       <w:pPr>
         <w:pStyle w:val="Bibliography"/>
@@ -11991,7 +12281,7 @@
       <w:r>
         <w:t xml:space="preserve"> </w:t>
       </w:r>
-      <w:hyperlink r:id="rId86">
+      <w:hyperlink r:id="rId88">
         <w:r>
           <w:rPr>
             <w:rStyle w:val="Hyperlink"/>
@@ -12003,8 +12293,8 @@
         <w:t xml:space="preserve">.</w:t>
       </w:r>
     </w:p>
-    <w:bookmarkEnd w:id="87"/>
-    <w:bookmarkStart w:id="89" w:name="ref-Chessman04"/>
+    <w:bookmarkEnd w:id="89"/>
+    <w:bookmarkStart w:id="91" w:name="ref-Chessman04"/>
     <w:p>
       <w:pPr>
         <w:pStyle w:val="Bibliography"/>
@@ -12030,7 +12320,7 @@
       <w:r>
         <w:t xml:space="preserve"> </w:t>
       </w:r>
-      <w:hyperlink r:id="rId88">
+      <w:hyperlink r:id="rId90">
         <w:r>
           <w:rPr>
             <w:rStyle w:val="Hyperlink"/>
@@ -12042,8 +12332,8 @@
         <w:t xml:space="preserve">.</w:t>
       </w:r>
     </w:p>
-    <w:bookmarkEnd w:id="89"/>
-    <w:bookmarkStart w:id="91" w:name="ref-Clapcott11"/>
+    <w:bookmarkEnd w:id="91"/>
+    <w:bookmarkStart w:id="93" w:name="ref-Clapcott11"/>
     <w:p>
       <w:pPr>
         <w:pStyle w:val="Bibliography"/>
@@ -12069,7 +12359,7 @@
       <w:r>
         <w:t xml:space="preserve"> </w:t>
       </w:r>
-      <w:hyperlink r:id="rId90">
+      <w:hyperlink r:id="rId92">
         <w:r>
           <w:rPr>
             <w:rStyle w:val="Hyperlink"/>
@@ -12081,8 +12371,8 @@
         <w:t xml:space="preserve">.</w:t>
       </w:r>
     </w:p>
-    <w:bookmarkEnd w:id="91"/>
-    <w:bookmarkStart w:id="93" w:name="ref-Cormier13"/>
+    <w:bookmarkEnd w:id="93"/>
+    <w:bookmarkStart w:id="95" w:name="ref-Cormier13"/>
     <w:p>
       <w:pPr>
         <w:pStyle w:val="Bibliography"/>
@@ -12108,7 +12398,7 @@
       <w:r>
         <w:t xml:space="preserve"> </w:t>
       </w:r>
-      <w:hyperlink r:id="rId92">
+      <w:hyperlink r:id="rId94">
         <w:r>
           <w:rPr>
             <w:rStyle w:val="Hyperlink"/>
@@ -12120,8 +12410,33 @@
         <w:t xml:space="preserve">.</w:t>
       </w:r>
     </w:p>
-    <w:bookmarkEnd w:id="93"/>
-    <w:bookmarkStart w:id="95" w:name="ref-Finkenbine00"/>
+    <w:bookmarkEnd w:id="95"/>
+    <w:bookmarkStart w:id="96" w:name="ref-Davies06"/>
+    <w:p>
+      <w:pPr>
+        <w:pStyle w:val="Bibliography"/>
+      </w:pPr>
+      <w:r>
+        <w:t xml:space="preserve">Davies, S. P., and S. K. Jackson. 2006. “The Biological Condition Gradient: A Descriptive Model for Interpreting Change in Aquatic Ecosystems.”</w:t>
+      </w:r>
+      <w:r>
+        <w:t xml:space="preserve"> </w:t>
+      </w:r>
+      <w:r>
+        <w:rPr>
+          <w:i/>
+        </w:rPr>
+        <w:t xml:space="preserve">Ecological Applications</w:t>
+      </w:r>
+      <w:r>
+        <w:t xml:space="preserve"> </w:t>
+      </w:r>
+      <w:r>
+        <w:t xml:space="preserve">16 (4):1251–66.</w:t>
+      </w:r>
+    </w:p>
+    <w:bookmarkEnd w:id="96"/>
+    <w:bookmarkStart w:id="98" w:name="ref-Finkenbine00"/>
     <w:p>
       <w:pPr>
         <w:pStyle w:val="Bibliography"/>
@@ -12147,7 +12462,7 @@
       <w:r>
         <w:t xml:space="preserve"> </w:t>
       </w:r>
-      <w:hyperlink r:id="rId94">
+      <w:hyperlink r:id="rId97">
         <w:r>
           <w:rPr>
             <w:rStyle w:val="Hyperlink"/>
@@ -12159,8 +12474,18 @@
         <w:t xml:space="preserve">.</w:t>
       </w:r>
     </w:p>
-    <w:bookmarkEnd w:id="95"/>
-    <w:bookmarkStart w:id="97" w:name="ref-Fox17"/>
+    <w:bookmarkEnd w:id="98"/>
+    <w:bookmarkStart w:id="99" w:name="ref-FLDEP11"/>
+    <w:p>
+      <w:pPr>
+        <w:pStyle w:val="Bibliography"/>
+      </w:pPr>
+      <w:r>
+        <w:t xml:space="preserve">Florida Department of Environmental Protection. 2011. “Development of aquatic life use support attainment thresholds for Florida’s Stream Condition Index and Lake Vegetation Index.” DEP-SAS-003/11. Tallahassee, Florida: FDEP Standards; Assessment Section, Bureau of Assessment; Restoration Support.</w:t>
+      </w:r>
+    </w:p>
+    <w:bookmarkEnd w:id="99"/>
+    <w:bookmarkStart w:id="101" w:name="ref-Fox17"/>
     <w:p>
       <w:pPr>
         <w:pStyle w:val="Bibliography"/>
@@ -12186,7 +12511,7 @@
       <w:r>
         <w:t xml:space="preserve"> </w:t>
       </w:r>
-      <w:hyperlink r:id="rId96">
+      <w:hyperlink r:id="rId100">
         <w:r>
           <w:rPr>
             <w:rStyle w:val="Hyperlink"/>
@@ -12198,8 +12523,8 @@
         <w:t xml:space="preserve">.</w:t>
       </w:r>
     </w:p>
-    <w:bookmarkEnd w:id="97"/>
-    <w:bookmarkStart w:id="98" w:name="ref-Hastie09"/>
+    <w:bookmarkEnd w:id="101"/>
+    <w:bookmarkStart w:id="102" w:name="ref-Hastie09"/>
     <w:p>
       <w:pPr>
         <w:pStyle w:val="Bibliography"/>
@@ -12220,8 +12545,8 @@
         <w:t xml:space="preserve">. 2nd ed. New York: Springer.</w:t>
       </w:r>
     </w:p>
-    <w:bookmarkEnd w:id="98"/>
-    <w:bookmarkStart w:id="100" w:name="ref-Hill17"/>
+    <w:bookmarkEnd w:id="102"/>
+    <w:bookmarkStart w:id="104" w:name="ref-Hill17"/>
     <w:p>
       <w:pPr>
         <w:pStyle w:val="Bibliography"/>
@@ -12247,7 +12572,7 @@
       <w:r>
         <w:t xml:space="preserve"> </w:t>
       </w:r>
-      <w:hyperlink r:id="rId99">
+      <w:hyperlink r:id="rId103">
         <w:r>
           <w:rPr>
             <w:rStyle w:val="Hyperlink"/>
@@ -12259,8 +12584,8 @@
         <w:t xml:space="preserve">.</w:t>
       </w:r>
     </w:p>
-    <w:bookmarkEnd w:id="100"/>
-    <w:bookmarkStart w:id="102" w:name="ref-Hill16"/>
+    <w:bookmarkEnd w:id="104"/>
+    <w:bookmarkStart w:id="106" w:name="ref-Hill16"/>
     <w:p>
       <w:pPr>
         <w:pStyle w:val="Bibliography"/>
@@ -12286,7 +12611,7 @@
       <w:r>
         <w:t xml:space="preserve"> </w:t>
       </w:r>
-      <w:hyperlink r:id="rId101">
+      <w:hyperlink r:id="rId105">
         <w:r>
           <w:rPr>
             <w:rStyle w:val="Hyperlink"/>
@@ -12298,8 +12623,8 @@
         <w:t xml:space="preserve">.</w:t>
       </w:r>
     </w:p>
-    <w:bookmarkEnd w:id="102"/>
-    <w:bookmarkStart w:id="104" w:name="ref-Howard18"/>
+    <w:bookmarkEnd w:id="106"/>
+    <w:bookmarkStart w:id="108" w:name="ref-Howard18"/>
     <w:p>
       <w:pPr>
         <w:pStyle w:val="Bibliography"/>
@@ -12325,7 +12650,7 @@
       <w:r>
         <w:t xml:space="preserve"> </w:t>
       </w:r>
-      <w:hyperlink r:id="rId103">
+      <w:hyperlink r:id="rId107">
         <w:r>
           <w:rPr>
             <w:rStyle w:val="Hyperlink"/>
@@ -12337,8 +12662,8 @@
         <w:t xml:space="preserve">.</w:t>
       </w:r>
     </w:p>
-    <w:bookmarkEnd w:id="104"/>
-    <w:bookmarkStart w:id="106" w:name="ref-Howard15"/>
+    <w:bookmarkEnd w:id="108"/>
+    <w:bookmarkStart w:id="110" w:name="ref-Howard15"/>
     <w:p>
       <w:pPr>
         <w:pStyle w:val="Bibliography"/>
@@ -12364,7 +12689,7 @@
       <w:r>
         <w:t xml:space="preserve"> </w:t>
       </w:r>
-      <w:hyperlink r:id="rId105">
+      <w:hyperlink r:id="rId109">
         <w:r>
           <w:rPr>
             <w:rStyle w:val="Hyperlink"/>
@@ -12376,8 +12701,8 @@
         <w:t xml:space="preserve">.</w:t>
       </w:r>
     </w:p>
-    <w:bookmarkEnd w:id="106"/>
-    <w:bookmarkStart w:id="107" w:name="ref-Howard09"/>
+    <w:bookmarkEnd w:id="110"/>
+    <w:bookmarkStart w:id="111" w:name="ref-Howard09"/>
     <w:p>
       <w:pPr>
         <w:pStyle w:val="Bibliography"/>
@@ -12386,8 +12711,8 @@
         <w:t xml:space="preserve">Howard, J., and C. Revenga. 2000. “California’s Freshwater Biodiversity in a Continental Context. Science for Conservation Technical Brief Series.” San Francisco, CA: The Nature Conservancy of California.</w:t>
       </w:r>
     </w:p>
-    <w:bookmarkEnd w:id="107"/>
-    <w:bookmarkStart w:id="109" w:name="ref-Kenney12"/>
+    <w:bookmarkEnd w:id="111"/>
+    <w:bookmarkStart w:id="113" w:name="ref-Kenney12"/>
     <w:p>
       <w:pPr>
         <w:pStyle w:val="Bibliography"/>
@@ -12413,7 +12738,7 @@
       <w:r>
         <w:t xml:space="preserve"> </w:t>
       </w:r>
-      <w:hyperlink r:id="rId108">
+      <w:hyperlink r:id="rId112">
         <w:r>
           <w:rPr>
             <w:rStyle w:val="Hyperlink"/>
@@ -12425,8 +12750,8 @@
         <w:t xml:space="preserve">.</w:t>
       </w:r>
     </w:p>
-    <w:bookmarkEnd w:id="109"/>
-    <w:bookmarkStart w:id="111" w:name="ref-Leps15"/>
+    <w:bookmarkEnd w:id="113"/>
+    <w:bookmarkStart w:id="115" w:name="ref-Leps15"/>
     <w:p>
       <w:pPr>
         <w:pStyle w:val="Bibliography"/>
@@ -12452,7 +12777,7 @@
       <w:r>
         <w:t xml:space="preserve"> </w:t>
       </w:r>
-      <w:hyperlink r:id="rId110">
+      <w:hyperlink r:id="rId114">
         <w:r>
           <w:rPr>
             <w:rStyle w:val="Hyperlink"/>
@@ -12464,8 +12789,8 @@
         <w:t xml:space="preserve">.</w:t>
       </w:r>
     </w:p>
-    <w:bookmarkEnd w:id="111"/>
-    <w:bookmarkStart w:id="113" w:name="ref-Lester08"/>
+    <w:bookmarkEnd w:id="115"/>
+    <w:bookmarkStart w:id="117" w:name="ref-Lester08"/>
     <w:p>
       <w:pPr>
         <w:pStyle w:val="Bibliography"/>
@@ -12491,7 +12816,7 @@
       <w:r>
         <w:t xml:space="preserve"> </w:t>
       </w:r>
-      <w:hyperlink r:id="rId112">
+      <w:hyperlink r:id="rId116">
         <w:r>
           <w:rPr>
             <w:rStyle w:val="Hyperlink"/>
@@ -12503,8 +12828,8 @@
         <w:t xml:space="preserve">.</w:t>
       </w:r>
     </w:p>
-    <w:bookmarkEnd w:id="113"/>
-    <w:bookmarkStart w:id="114" w:name="ref-MacQueen67"/>
+    <w:bookmarkEnd w:id="117"/>
+    <w:bookmarkStart w:id="118" w:name="ref-MacQueen67"/>
     <w:p>
       <w:pPr>
         <w:pStyle w:val="Bibliography"/>
@@ -12525,8 +12850,8 @@
         <w:t xml:space="preserve">, edited by L. M. Le Cam and J. Neyman, 281–97. Berkeley, California, USA: University of California Press.</w:t>
       </w:r>
     </w:p>
-    <w:bookmarkEnd w:id="114"/>
-    <w:bookmarkStart w:id="116" w:name="ref-May15"/>
+    <w:bookmarkEnd w:id="118"/>
+    <w:bookmarkStart w:id="120" w:name="ref-May15"/>
     <w:p>
       <w:pPr>
         <w:pStyle w:val="Bibliography"/>
@@ -12552,7 +12877,7 @@
       <w:r>
         <w:t xml:space="preserve"> </w:t>
       </w:r>
-      <w:hyperlink r:id="rId115">
+      <w:hyperlink r:id="rId119">
         <w:r>
           <w:rPr>
             <w:rStyle w:val="Hyperlink"/>
@@ -12564,8 +12889,8 @@
         <w:t xml:space="preserve">.</w:t>
       </w:r>
     </w:p>
-    <w:bookmarkEnd w:id="116"/>
-    <w:bookmarkStart w:id="117" w:name="ref-Mazor16"/>
+    <w:bookmarkEnd w:id="120"/>
+    <w:bookmarkStart w:id="121" w:name="ref-Mazor16"/>
     <w:p>
       <w:pPr>
         <w:pStyle w:val="Bibliography"/>
@@ -12589,8 +12914,18 @@
         <w:t xml:space="preserve">35 (1):249–71.</w:t>
       </w:r>
     </w:p>
-    <w:bookmarkEnd w:id="117"/>
-    <w:bookmarkStart w:id="118" w:name="ref-Meinshausen06"/>
+    <w:bookmarkEnd w:id="121"/>
+    <w:bookmarkStart w:id="122" w:name="ref-McKay12"/>
+    <w:p>
+      <w:pPr>
+        <w:pStyle w:val="Bibliography"/>
+      </w:pPr>
+      <w:r>
+        <w:t xml:space="preserve">McKay, L., T. Bondelid, T. Dewald, J. Johnston, R. Moore, and A. Reah. 2012. “NHDPlus Version 2: User Guide.”</w:t>
+      </w:r>
+    </w:p>
+    <w:bookmarkEnd w:id="122"/>
+    <w:bookmarkStart w:id="123" w:name="ref-Meinshausen06"/>
     <w:p>
       <w:pPr>
         <w:pStyle w:val="Bibliography"/>
@@ -12614,8 +12949,8 @@
         <w:t xml:space="preserve">7:983–99.</w:t>
       </w:r>
     </w:p>
-    <w:bookmarkEnd w:id="118"/>
-    <w:bookmarkStart w:id="120" w:name="ref-Meinshausen17"/>
+    <w:bookmarkEnd w:id="123"/>
+    <w:bookmarkStart w:id="125" w:name="ref-Meinshausen17"/>
     <w:p>
       <w:pPr>
         <w:pStyle w:val="Bibliography"/>
@@ -12638,7 +12973,7 @@
       <w:r>
         <w:t xml:space="preserve"> </w:t>
       </w:r>
-      <w:hyperlink r:id="rId119">
+      <w:hyperlink r:id="rId124">
         <w:r>
           <w:rPr>
             <w:rStyle w:val="Hyperlink"/>
@@ -12650,8 +12985,18 @@
         <w:t xml:space="preserve">.</w:t>
       </w:r>
     </w:p>
-    <w:bookmarkEnd w:id="120"/>
-    <w:bookmarkStart w:id="121" w:name="ref-Morgan05"/>
+    <w:bookmarkEnd w:id="125"/>
+    <w:bookmarkStart w:id="126" w:name="ref-MBI16"/>
+    <w:p>
+      <w:pPr>
+        <w:pStyle w:val="Bibliography"/>
+      </w:pPr>
+      <w:r>
+        <w:t xml:space="preserve">Midwest Biodiversity Insitute. 2016. “Identification of predictive habitat attributes for Minnesota streams to support tiered aquatic life uses.” MBI Technical Report MBI/OHPAN1518840. Columbus, Ohio: Midwest Biodiversity Institute, prepared on behalf of the Minnesota Pollution Control Agency.</w:t>
+      </w:r>
+    </w:p>
+    <w:bookmarkEnd w:id="126"/>
+    <w:bookmarkStart w:id="127" w:name="ref-Morgan05"/>
     <w:p>
       <w:pPr>
         <w:pStyle w:val="Bibliography"/>
@@ -12675,8 +13020,47 @@
         <w:t xml:space="preserve">24 (3):643–55.</w:t>
       </w:r>
     </w:p>
-    <w:bookmarkEnd w:id="121"/>
-    <w:bookmarkStart w:id="123" w:name="ref-Novotny05"/>
+    <w:bookmarkEnd w:id="127"/>
+    <w:bookmarkStart w:id="129" w:name="ref-Moss87"/>
+    <w:p>
+      <w:pPr>
+        <w:pStyle w:val="Bibliography"/>
+      </w:pPr>
+      <w:r>
+        <w:t xml:space="preserve">Moss, D., M. T. Furse, J. F. Wright, and P. D. Armitage. 1987. “The Prediction of the Macro-Invertebrate Fauna of Unpolluted Running-Water Sites in Great Britain Using Environmental Data.”</w:t>
+      </w:r>
+      <w:r>
+        <w:t xml:space="preserve"> </w:t>
+      </w:r>
+      <w:r>
+        <w:rPr>
+          <w:i/>
+        </w:rPr>
+        <w:t xml:space="preserve">Freshwater Biology</w:t>
+      </w:r>
+      <w:r>
+        <w:t xml:space="preserve"> </w:t>
+      </w:r>
+      <w:r>
+        <w:t xml:space="preserve">17 (1):41–52.</w:t>
+      </w:r>
+      <w:r>
+        <w:t xml:space="preserve"> </w:t>
+      </w:r>
+      <w:hyperlink r:id="rId128">
+        <w:r>
+          <w:rPr>
+            <w:rStyle w:val="Hyperlink"/>
+          </w:rPr>
+          <w:t xml:space="preserve">https://doi.org/10.1111/j.1365-2427.1987.tb01027.x</w:t>
+        </w:r>
+      </w:hyperlink>
+      <w:r>
+        <w:t xml:space="preserve">.</w:t>
+      </w:r>
+    </w:p>
+    <w:bookmarkEnd w:id="129"/>
+    <w:bookmarkStart w:id="131" w:name="ref-Novotny05"/>
     <w:p>
       <w:pPr>
         <w:pStyle w:val="Bibliography"/>
@@ -12702,7 +13086,7 @@
       <w:r>
         <w:t xml:space="preserve"> </w:t>
       </w:r>
-      <w:hyperlink r:id="rId122">
+      <w:hyperlink r:id="rId130">
         <w:r>
           <w:rPr>
             <w:rStyle w:val="Hyperlink"/>
@@ -12714,8 +13098,8 @@
         <w:t xml:space="preserve">.</w:t>
       </w:r>
     </w:p>
-    <w:bookmarkEnd w:id="123"/>
-    <w:bookmarkStart w:id="124" w:name="ref-Ode07"/>
+    <w:bookmarkEnd w:id="131"/>
+    <w:bookmarkStart w:id="132" w:name="ref-Ode07"/>
     <w:p>
       <w:pPr>
         <w:pStyle w:val="Bibliography"/>
@@ -12724,8 +13108,8 @@
         <w:t xml:space="preserve">Ode, P. R. 2007. “Standard Operating Procedures for Collecting Benthic Macroinvertebrate Samples and Associated Physical and Chemical Data for Ambient Bioassessment in California.” Surface Water Ambient Monitoring Program. Sacramento, CA.</w:t>
       </w:r>
     </w:p>
-    <w:bookmarkEnd w:id="124"/>
-    <w:bookmarkStart w:id="125" w:name="ref-Reynoldson97"/>
+    <w:bookmarkEnd w:id="132"/>
+    <w:bookmarkStart w:id="133" w:name="ref-Reynoldson97"/>
     <w:p>
       <w:pPr>
         <w:pStyle w:val="Bibliography"/>
@@ -12749,8 +13133,8 @@
         <w:t xml:space="preserve">16 (4):833–52.</w:t>
       </w:r>
     </w:p>
-    <w:bookmarkEnd w:id="125"/>
-    <w:bookmarkStart w:id="127" w:name="ref-Riseng11"/>
+    <w:bookmarkEnd w:id="133"/>
+    <w:bookmarkStart w:id="135" w:name="ref-Riseng11"/>
     <w:p>
       <w:pPr>
         <w:pStyle w:val="Bibliography"/>
@@ -12776,7 +13160,7 @@
       <w:r>
         <w:t xml:space="preserve"> </w:t>
       </w:r>
-      <w:hyperlink r:id="rId126">
+      <w:hyperlink r:id="rId134">
         <w:r>
           <w:rPr>
             <w:rStyle w:val="Hyperlink"/>
@@ -12788,8 +13172,8 @@
         <w:t xml:space="preserve">.</w:t>
       </w:r>
     </w:p>
-    <w:bookmarkEnd w:id="127"/>
-    <w:bookmarkStart w:id="128" w:name="ref-Roni12"/>
+    <w:bookmarkEnd w:id="135"/>
+    <w:bookmarkStart w:id="136" w:name="ref-Roni12"/>
     <w:p>
       <w:pPr>
         <w:pStyle w:val="Bibliography"/>
@@ -12810,8 +13194,8 @@
         <w:t xml:space="preserve">. First. Hoboken, New Jersey: John Wiley &amp; Sons.</w:t>
       </w:r>
     </w:p>
-    <w:bookmarkEnd w:id="128"/>
-    <w:bookmarkStart w:id="130" w:name="ref-Shoredits13"/>
+    <w:bookmarkEnd w:id="136"/>
+    <w:bookmarkStart w:id="138" w:name="ref-Shoredits13"/>
     <w:p>
       <w:pPr>
         <w:pStyle w:val="Bibliography"/>
@@ -12837,7 +13221,7 @@
       <w:r>
         <w:t xml:space="preserve"> </w:t>
       </w:r>
-      <w:hyperlink r:id="rId129">
+      <w:hyperlink r:id="rId137">
         <w:r>
           <w:rPr>
             <w:rStyle w:val="Hyperlink"/>
@@ -12849,8 +13233,8 @@
         <w:t xml:space="preserve">.</w:t>
       </w:r>
     </w:p>
-    <w:bookmarkEnd w:id="130"/>
-    <w:bookmarkStart w:id="132" w:name="ref-Sleeter11"/>
+    <w:bookmarkEnd w:id="138"/>
+    <w:bookmarkStart w:id="140" w:name="ref-Sleeter11"/>
     <w:p>
       <w:pPr>
         <w:pStyle w:val="Bibliography"/>
@@ -12876,7 +13260,7 @@
       <w:r>
         <w:t xml:space="preserve"> </w:t>
       </w:r>
-      <w:hyperlink r:id="rId131">
+      <w:hyperlink r:id="rId139">
         <w:r>
           <w:rPr>
             <w:rStyle w:val="Hyperlink"/>
@@ -12888,8 +13272,8 @@
         <w:t xml:space="preserve">.</w:t>
       </w:r>
     </w:p>
-    <w:bookmarkEnd w:id="132"/>
-    <w:bookmarkStart w:id="134" w:name="ref-Sponseller01"/>
+    <w:bookmarkEnd w:id="140"/>
+    <w:bookmarkStart w:id="142" w:name="ref-Sponseller01"/>
     <w:p>
       <w:pPr>
         <w:pStyle w:val="Bibliography"/>
@@ -12915,7 +13299,7 @@
       <w:r>
         <w:t xml:space="preserve"> </w:t>
       </w:r>
-      <w:hyperlink r:id="rId133">
+      <w:hyperlink r:id="rId141">
         <w:r>
           <w:rPr>
             <w:rStyle w:val="Hyperlink"/>
@@ -12927,8 +13311,8 @@
         <w:t xml:space="preserve">.</w:t>
       </w:r>
     </w:p>
-    <w:bookmarkEnd w:id="134"/>
-    <w:bookmarkStart w:id="136" w:name="ref-Stein13"/>
+    <w:bookmarkEnd w:id="142"/>
+    <w:bookmarkStart w:id="144" w:name="ref-Stein13"/>
     <w:p>
       <w:pPr>
         <w:pStyle w:val="Bibliography"/>
@@ -12954,7 +13338,7 @@
       <w:r>
         <w:t xml:space="preserve"> </w:t>
       </w:r>
-      <w:hyperlink r:id="rId135">
+      <w:hyperlink r:id="rId143">
         <w:r>
           <w:rPr>
             <w:rStyle w:val="Hyperlink"/>
@@ -12966,8 +13350,8 @@
         <w:t xml:space="preserve">.</w:t>
       </w:r>
     </w:p>
-    <w:bookmarkEnd w:id="136"/>
-    <w:bookmarkStart w:id="137" w:name="ref-Stoddard06"/>
+    <w:bookmarkEnd w:id="144"/>
+    <w:bookmarkStart w:id="145" w:name="ref-Stoddard06"/>
     <w:p>
       <w:pPr>
         <w:pStyle w:val="Bibliography"/>
@@ -12991,8 +13375,8 @@
         <w:t xml:space="preserve">16 (4):1267–76.</w:t>
       </w:r>
     </w:p>
-    <w:bookmarkEnd w:id="137"/>
-    <w:bookmarkStart w:id="139" w:name="ref-SWAMP17"/>
+    <w:bookmarkEnd w:id="145"/>
+    <w:bookmarkStart w:id="147" w:name="ref-SWAMP17"/>
     <w:p>
       <w:pPr>
         <w:pStyle w:val="Bibliography"/>
@@ -13003,7 +13387,7 @@
       <w:r>
         <w:t xml:space="preserve"> </w:t>
       </w:r>
-      <w:hyperlink r:id="rId138">
+      <w:hyperlink r:id="rId146">
         <w:r>
           <w:rPr>
             <w:rStyle w:val="Hyperlink"/>
@@ -13015,8 +13399,8 @@
         <w:t xml:space="preserve">.</w:t>
       </w:r>
     </w:p>
-    <w:bookmarkEnd w:id="139"/>
-    <w:bookmarkStart w:id="141" w:name="ref-Townsend08"/>
+    <w:bookmarkEnd w:id="147"/>
+    <w:bookmarkStart w:id="149" w:name="ref-Townsend08"/>
     <w:p>
       <w:pPr>
         <w:pStyle w:val="Bibliography"/>
@@ -13042,7 +13426,7 @@
       <w:r>
         <w:t xml:space="preserve"> </w:t>
       </w:r>
-      <w:hyperlink r:id="rId140">
+      <w:hyperlink r:id="rId148">
         <w:r>
           <w:rPr>
             <w:rStyle w:val="Hyperlink"/>
@@ -13054,8 +13438,8 @@
         <w:t xml:space="preserve">.</w:t>
       </w:r>
     </w:p>
-    <w:bookmarkEnd w:id="141"/>
-    <w:bookmarkStart w:id="142" w:name="ref-USEPA13"/>
+    <w:bookmarkEnd w:id="149"/>
+    <w:bookmarkStart w:id="150" w:name="ref-USEPA13"/>
     <w:p>
       <w:pPr>
         <w:pStyle w:val="Bibliography"/>
@@ -13064,8 +13448,8 @@
         <w:t xml:space="preserve">US Environmental Protection Agency, Region 10. 2013. “Technical Support Docuemnt for EPA’s Action on the State of Oregon’s Revised Water Quality Standards for the West Division Main Canal.”</w:t>
       </w:r>
     </w:p>
-    <w:bookmarkEnd w:id="142"/>
-    <w:bookmarkStart w:id="143" w:name="ref-USEPA16"/>
+    <w:bookmarkEnd w:id="150"/>
+    <w:bookmarkStart w:id="151" w:name="ref-USEPA16"/>
     <w:p>
       <w:pPr>
         <w:pStyle w:val="Bibliography"/>
@@ -13074,8 +13458,8 @@
         <w:t xml:space="preserve">USEPA (US Environmental Protection Agency). 2016. “National Rivers and Streams Assessment 2008-2009: A Collaborative Survey.” EPA-841-R-16-007. Washington, DC.</w:t>
       </w:r>
     </w:p>
-    <w:bookmarkEnd w:id="143"/>
-    <w:bookmarkStart w:id="144" w:name="ref-USGS99"/>
+    <w:bookmarkEnd w:id="151"/>
+    <w:bookmarkStart w:id="152" w:name="ref-USGS99"/>
     <w:p>
       <w:pPr>
         <w:pStyle w:val="Bibliography"/>
@@ -13084,18 +13468,8 @@
         <w:t xml:space="preserve">USGS (US Geological Survey). 1999. “The quality of our nation’s waters: nutrients and pesticides.” Reston, Virginia.</w:t>
       </w:r>
     </w:p>
-    <w:bookmarkEnd w:id="144"/>
-    <w:bookmarkStart w:id="145" w:name="ref-USGS14"/>
-    <w:p>
-      <w:pPr>
-        <w:pStyle w:val="Bibliography"/>
-      </w:pPr>
-      <w:r>
-        <w:t xml:space="preserve">———. 2014. “National Hydrography Dataset available on the World Wide Web.”</w:t>
-      </w:r>
-    </w:p>
-    <w:bookmarkEnd w:id="145"/>
-    <w:bookmarkStart w:id="147" w:name="ref-Volstad04"/>
+    <w:bookmarkEnd w:id="152"/>
+    <w:bookmarkStart w:id="154" w:name="ref-Volstad04"/>
     <w:p>
       <w:pPr>
         <w:pStyle w:val="Bibliography"/>
@@ -13121,7 +13495,7 @@
       <w:r>
         <w:t xml:space="preserve"> </w:t>
       </w:r>
-      <w:hyperlink r:id="rId146">
+      <w:hyperlink r:id="rId153">
         <w:r>
           <w:rPr>
             <w:rStyle w:val="Hyperlink"/>
@@ -13133,8 +13507,8 @@
         <w:t xml:space="preserve">.</w:t>
       </w:r>
     </w:p>
-    <w:bookmarkEnd w:id="147"/>
-    <w:bookmarkStart w:id="149" w:name="ref-Waite13"/>
+    <w:bookmarkEnd w:id="154"/>
+    <w:bookmarkStart w:id="156" w:name="ref-Waite13"/>
     <w:p>
       <w:pPr>
         <w:pStyle w:val="Bibliography"/>
@@ -13160,7 +13534,7 @@
       <w:r>
         <w:t xml:space="preserve"> </w:t>
       </w:r>
-      <w:hyperlink r:id="rId148">
+      <w:hyperlink r:id="rId155">
         <w:r>
           <w:rPr>
             <w:rStyle w:val="Hyperlink"/>
@@ -13172,8 +13546,8 @@
         <w:t xml:space="preserve">.</w:t>
       </w:r>
     </w:p>
-    <w:bookmarkEnd w:id="149"/>
-    <w:bookmarkStart w:id="151" w:name="ref-Waite14"/>
+    <w:bookmarkEnd w:id="156"/>
+    <w:bookmarkStart w:id="158" w:name="ref-Waite14"/>
     <w:p>
       <w:pPr>
         <w:pStyle w:val="Bibliography"/>
@@ -13199,7 +13573,7 @@
       <w:r>
         <w:t xml:space="preserve"> </w:t>
       </w:r>
-      <w:hyperlink r:id="rId150">
+      <w:hyperlink r:id="rId157">
         <w:r>
           <w:rPr>
             <w:rStyle w:val="Hyperlink"/>
@@ -13211,8 +13585,8 @@
         <w:t xml:space="preserve">.</w:t>
       </w:r>
     </w:p>
-    <w:bookmarkEnd w:id="151"/>
-    <w:bookmarkStart w:id="153" w:name="ref-Wang97"/>
+    <w:bookmarkEnd w:id="158"/>
+    <w:bookmarkStart w:id="160" w:name="ref-Wang97"/>
     <w:p>
       <w:pPr>
         <w:pStyle w:val="Bibliography"/>
@@ -13238,7 +13612,7 @@
       <w:r>
         <w:t xml:space="preserve"> </w:t>
       </w:r>
-      <w:hyperlink r:id="rId152">
+      <w:hyperlink r:id="rId159">
         <w:r>
           <w:rPr>
             <w:rStyle w:val="Hyperlink"/>
@@ -13250,8 +13624,8 @@
         <w:t xml:space="preserve">.</w:t>
       </w:r>
     </w:p>
-    <w:bookmarkEnd w:id="153"/>
-    <w:bookmarkEnd w:id="154"/>
+    <w:bookmarkEnd w:id="160"/>
+    <w:bookmarkEnd w:id="161"/>
     <w:sectPr>
       <w:footerReference w:type="default" r:id="rId9"/>
       <w:pgSz w:w="12240" w:h="15840"/>

</xml_diff>

<commit_message>
some figs and tabs to supps
</commit_message>
<xml_diff>
--- a/manuscript/manu_draft.docx
+++ b/manuscript/manu_draft.docx
@@ -403,7 +403,7 @@
         <w:pStyle w:val="FirstParagraph"/>
       </w:pPr>
       <w:r>
-        <w:t xml:space="preserve">Version Date: Mon Jul 2 14:33:35 2018 -0700</w:t>
+        <w:t xml:space="preserve">Version Date: Tue Jul 3 10:45:26 2018 -0700</w:t>
       </w:r>
     </w:p>
     <w:p>
@@ -2117,16 +2117,7 @@
         <w:t xml:space="preserve">3</w:t>
       </w:r>
       <w:r>
-        <w:t xml:space="preserve">). To facilitate the process, a template was used that showed the site scores relative to the reach classifications (Figure</w:t>
-      </w:r>
-      <w:r>
-        <w:t xml:space="preserve"> </w:t>
-      </w:r>
-      <w:r>
-        <w:t xml:space="preserve">9</w:t>
-      </w:r>
-      <w:r>
-        <w:t xml:space="preserve">, left side). The priorities defined by the group were generalized into three categories:</w:t>
+        <w:t xml:space="preserve">). To facilitate the process, a template was used that showed the site scores relative to the reach classifications (Figure S3, left side). The priorities defined by the group were generalized into three categories:</w:t>
       </w:r>
     </w:p>
     <w:p>
@@ -2219,7 +2210,35 @@
         <w:pStyle w:val="BodyText"/>
       </w:pPr>
       <w:r>
-        <w:t xml:space="preserve">The interactive and online Stream Classification and Priority Explorer (SCAPE) tool was created for the stakeholder group to facilitate the recommendation of management actions for each site type (Figure</w:t>
+        <w:t xml:space="preserve">The interactive and online Stream Classification and Priority Explorer (SCAPE) tool was created for the stakeholder group to facilitate the recommendation of management actions for each site type (Figure S1). This application provided maps of the extent and type of classification for reaches in the watershed, deviation of observed CSCI scores from the expectation, and maps of recommended priority actions that were assigned to each of the scoring possibilities. The SCAPE tool also allowed the stakeholders to modify key decision points in the model (i.e., range of expectations that were used from the model, selected biological threshold) to evaluate how these changes propogated to changes in recommended priorities for each site.</w:t>
+      </w:r>
+    </w:p>
+    <w:p>
+      <w:pPr>
+        <w:pStyle w:val="Heading1"/>
+      </w:pPr>
+      <w:bookmarkStart w:id="40" w:name="results"/>
+      <w:r>
+        <w:t xml:space="preserve">Results</w:t>
+      </w:r>
+      <w:bookmarkEnd w:id="40"/>
+    </w:p>
+    <w:p>
+      <w:pPr>
+        <w:pStyle w:val="Heading2"/>
+      </w:pPr>
+      <w:bookmarkStart w:id="41" w:name="model-performance"/>
+      <w:r>
+        <w:t xml:space="preserve">Model performance</w:t>
+      </w:r>
+      <w:bookmarkEnd w:id="41"/>
+    </w:p>
+    <w:p>
+      <w:pPr>
+        <w:pStyle w:val="FirstParagraph"/>
+      </w:pPr>
+      <w:r>
+        <w:t xml:space="preserve">The landscape model was used to predict an expected range of CSCI scores for 138716 stream reaches in California. The bioassessment dataset used to develop the model included 2620 unique field observations assigned to stream reaches in the NHD-plus dataset. Model performance statewide indicated generally good agreement between observed CSCI scores and the median prediction for the associated stream reach (Table</w:t>
       </w:r>
       <w:r>
         <w:t xml:space="preserve"> </w:t>
@@ -2228,35 +2247,33 @@
         <w:t xml:space="preserve">4</w:t>
       </w:r>
       <w:r>
-        <w:t xml:space="preserve">). This application provided maps of the extent and type of classification for reaches in the watershed, deviation of observed CSCI scores from the expectation, and maps of recommended priority actions that were assigned to each of the scoring possibilities. The SCAPE tool also allowed the stakeholders to modify key decision points in the model (i.e., range of expectations that were used from the model, selected biological threshold) to evaluate how these changes propogated to changes in recommended priorities for each site.</w:t>
-      </w:r>
-    </w:p>
-    <w:p>
-      <w:pPr>
-        <w:pStyle w:val="Heading1"/>
-      </w:pPr>
-      <w:bookmarkStart w:id="40" w:name="results"/>
-      <w:r>
-        <w:t xml:space="preserve">Results</w:t>
-      </w:r>
-      <w:bookmarkEnd w:id="40"/>
+        <w:t xml:space="preserve">). Agreement between observed and predicted values for the entire calibration dataset was r = 0.84 (Pearson) and RMSE = 0.14. The intercept and slope for a regression between observed and predicted values were 0.24 and 0.72, suggesting a slight negative bias of predictions at lower scores and slight positive bias at higher scores. The statewide calibration data showed similar results, with slightly smaller correlation (r = 0.72) and larger RMSE (0.18) estimates.</w:t>
+      </w:r>
+    </w:p>
+    <w:p>
+      <w:pPr>
+        <w:pStyle w:val="BodyText"/>
+      </w:pPr>
+      <w:r>
+        <w:t xml:space="preserve">The landscape model performed well in regions with a mix of urban, agricultural, and open land, such as the South Coast, where strong gradients occur in many watersheds. Conversely, the model did not perform well in regions where developed landscapes were less common, such as the Sierra Nevada region. Model performance was best in regions wih extensive urban development. Performance for the Chapparal and South Coast regions were comparable or slightly improved compared to the statewide dataset for both the calibration and validation datasets. Model predictions for the Central Valley, Desert Modoc, and North Coast regions had slightly lower performance compared to the statewide results, with correlations of approximately 0.75 with observed values in the calibration dataset and 0.55 in the validation dataset. Model performance was weakest for the Sierra Nevada region, where timber harvesting, rather than urban or agricultural development, is the most widespread stressor. Overall, model performance was strongly associated with land use gradients in each region (Figure S2).</w:t>
+      </w:r>
     </w:p>
     <w:p>
       <w:pPr>
         <w:pStyle w:val="Heading2"/>
       </w:pPr>
-      <w:bookmarkStart w:id="41" w:name="model-performance"/>
-      <w:r>
-        <w:t xml:space="preserve">Model performance</w:t>
-      </w:r>
-      <w:bookmarkEnd w:id="41"/>
+      <w:bookmarkStart w:id="42" w:name="statewide-patterns"/>
+      <w:r>
+        <w:t xml:space="preserve">Statewide patterns</w:t>
+      </w:r>
+      <w:bookmarkEnd w:id="42"/>
     </w:p>
     <w:p>
       <w:pPr>
         <w:pStyle w:val="FirstParagraph"/>
       </w:pPr>
       <w:r>
-        <w:t xml:space="preserve">The landscape model was used to predict an expected range of CSCI scores for 138716 stream reaches in California. The bioassessment dataset used to develop the model included 2620 unique field observations assigned to stream reaches in the NHD-plus dataset. Model performance statewide indicated generally good agreement between observed CSCI scores and the median prediction for the associated stream reach (Table</w:t>
+        <w:t xml:space="preserve">Statewide patterns in stream constraints were apparent from the results of the landscape model consistent with land use (Figure</w:t>
       </w:r>
       <w:r>
         <w:t xml:space="preserve"> </w:t>
@@ -2265,7 +2282,52 @@
         <w:t xml:space="preserve">4</w:t>
       </w:r>
       <w:r>
-        <w:t xml:space="preserve">). Agreement between observed and predicted values for the entire calibration dataset was r = 0.84 (Pearson) and RMSE = 0.14. The intercept and slope for a regression between observed and predicted values were 0.24 and 0.72, suggesting a slight negative bias of predictions at lower scores and slight positive bias at higher scores. The statewide calibration data showed similar results, with slightly smaller correlation (r = 0.72) and larger RMSE (0.18) estimates.</w:t>
+        <w:t xml:space="preserve">). A majority of reaches statewide were classified as possibly constrained (11% of all stream length) or possibly unconstrained (46%), whereas a minority were likely constrained (4%) or likely unconstrained (39%) (Table</w:t>
+      </w:r>
+      <w:r>
+        <w:t xml:space="preserve"> </w:t>
+      </w:r>
+      <w:r>
+        <w:t xml:space="preserve">6</w:t>
+      </w:r>
+      <w:r>
+        <w:t xml:space="preserve">). Large rivers across the state were more commonly classified as possibly constrained (e.g., Klamath, Sacramento, Colorado rivers). By region, the most reaches classified as likely unconstrained reaches were in the Sierra Nevada (50%), North Coast (46%), and Desert Modoc (46%) regions, whereas the most reaches as likely constrained were observed in the Central Valley (22%) and South Coast (15%) regions. Overall, stream reaches were more often constrained for biotic integrity in regions with more development, either as urban or agricultural land. For example, likely constrained reaches were apparent from the statewide map in coastal reaches of the South Coast where heavy urbanization occurs and in the Central Valley where agriculture is the dominant land use. Stream reaches were more likely to be unconstrained in regions with less development, with areas in the North Coast and the Sierra Nevada region visible on the map (right, Figure</w:t>
+      </w:r>
+      <w:r>
+        <w:t xml:space="preserve"> </w:t>
+      </w:r>
+      <w:r>
+        <w:t xml:space="preserve">4</w:t>
+      </w:r>
+      <w:r>
+        <w:t xml:space="preserve">). Relative CSCI scores compared to reach expectations were as expected for 80% of the sampled locations statewide, whereas a much smaller percentage of sites were equally under or over scoring (Table</w:t>
+      </w:r>
+      <w:r>
+        <w:t xml:space="preserve"> </w:t>
+      </w:r>
+      <w:r>
+        <w:t xml:space="preserve">6</w:t>
+      </w:r>
+      <w:r>
+        <w:t xml:space="preserve">). Similar patterns were observed within regions, although a slightly larger percentage of sites in the Central Valley were under scoring compared to the other regions.</w:t>
+      </w:r>
+    </w:p>
+    <w:p>
+      <w:pPr>
+        <w:pStyle w:val="Heading2"/>
+      </w:pPr>
+      <w:bookmarkStart w:id="43" w:name="associated-drivers-of-biological-constraints-and-sensitivity-analysis"/>
+      <w:r>
+        <w:t xml:space="preserve">Associated drivers of biological constraints and sensitivity analysis</w:t>
+      </w:r>
+      <w:bookmarkEnd w:id="43"/>
+    </w:p>
+    <w:p>
+      <w:pPr>
+        <w:pStyle w:val="FirstParagraph"/>
+      </w:pPr>
+      <w:r>
+        <w:t xml:space="preserve">Importance measures from random forest models identified key variables that were associated with differences between constrained and unconstrained reaches between each region (Figure S4, see Figure S5 for importance measures of the selected measures in the statewide landscape model). Relative magnitudes of the importance measures between regions confirmed the estimates of model performance, such that regions where the model performed well (e.g., South Coast, Central Valley) had higher importance measures than those where the model did not perform well (e.g., North Coast, Sierra Nevada). The top five most important variables were similar between regions although some specific differences were observed. The amount of biological nitrogen fixation in watershed soils was ranked the most important variable for the Central Valley, Desert Modoc, and North Coast region and second most important for the Chapparal and Sierra Nevada regions. This variable was not in the top five for the South Coast region, which was exclusively described by imperviousness and urbanization. Soil erodibility was the most important variable in the Chaparral and Sierra Nevada regions. Other important variables that were shared between regions (excluding the South Coast) were fertilizer applications and the amount of crops and hay at the riparian and watershed scale.</w:t>
       </w:r>
     </w:p>
     <w:p>
@@ -2273,7 +2335,70 @@
         <w:pStyle w:val="BodyText"/>
       </w:pPr>
       <w:r>
-        <w:t xml:space="preserve">The landscape model performed well in regions with a mix of urban, agricultural, and open land, such as the South Coast, where strong gradients occur in many watersheds. Conversely, the model did not perform well in regions where developed landscapes were less common, such as the Sierra Nevada region. Model performance was best in regions wih extensive urban development. Performance for the Chapparal and South Coast regions were comparable or slightly improved compared to the statewide dataset for both the calibration and validation datasets. Model predictions for the Central Valley, Desert Modoc, and North Coast regions had slightly lower performance compared to the statewide results, with correlations of approximately 0.75 with observed values in the calibration dataset and 0.55 in the validation dataset. Model performance was weakest for the Sierra Nevada region, where timber harvesting, rather than urban or agricultural development, is the most widespread stressor. Overall, model performance was strongly associated with land use gradients in each region (Figure</w:t>
+        <w:t xml:space="preserve">Sensitivity analyses underscored the potential impact of key decision points of the landscape model on estimates of the extent of streams in each class (Figure</w:t>
+      </w:r>
+      <w:r>
+        <w:t xml:space="preserve"> </w:t>
+      </w:r>
+      <w:r>
+        <w:t xml:space="preserve">7</w:t>
+      </w:r>
+      <w:r>
+        <w:t xml:space="preserve">). Decreasing the certainty of predictions from the landscape model by choosing a narrower range of scores (5th/95th to 45th/55th at 5% intervals) increased the number of streams from the possible to likely category in both constrained and unconstrained reaches. Similarly, changing the CSCI threshold from relaxed to more conservative (0.63, 0.79, 0.92) increased the number of streams classified as possibly or likely constrained and decreased the number of streams as possibly or likely unconstrained. Changes by region with the different scenarios were also observed. For example, over 80% of reaches in the Central Valley were classified as likely constrained using a conservative CSCI threshold with low certainty of predictions, whereas less than 1% of reaches were in this category using a relaxed CSCI threshold with the highest level of certainty. Opposite trends were observed in regions with reduced land use pressures. For example, almost all stream reaches in the North Coast and Sierra Nevada regions were classified as likely unconstrained using a relaxed CSCI threshold and low certainty of predictions.</w:t>
+      </w:r>
+    </w:p>
+    <w:p>
+      <w:pPr>
+        <w:pStyle w:val="Heading2"/>
+      </w:pPr>
+      <w:bookmarkStart w:id="44" w:name="unclassified-reaches"/>
+      <w:r>
+        <w:t xml:space="preserve">Unclassified reaches</w:t>
+      </w:r>
+      <w:bookmarkEnd w:id="44"/>
+    </w:p>
+    <w:p>
+      <w:pPr>
+        <w:pStyle w:val="FirstParagraph"/>
+      </w:pPr>
+      <w:r>
+        <w:t xml:space="preserve">Ranges of expected CSCI scores for typical reaches in urban, agricultural, and open (neither urban, nor agriculture) are shown in table</w:t>
+      </w:r>
+      <w:r>
+        <w:t xml:space="preserve"> </w:t>
+      </w:r>
+      <w:r>
+        <w:t xml:space="preserve">7</w:t>
+      </w:r>
+      <w:r>
+        <w:t xml:space="preserve">. These typical values are shown for more to less certainty in the range of predictions. Unclassified reaches can be defined by the dominant watershed land use as urban, agricultural, or open, and then matched to the appropriate values in the table. Between regions, the variation in expected scores also provides context for landscape pressures that differ by location. For example, the expected range of scores in regions with heavy urban development (e.g., South Coast) are much lower than streams that are neither urban nor agricultural. The North Coast region in contrast has an expected range of scores in urban streams that is similar to streams that are open. The range of scores in urban and agricultural streams were similar in the Central Valley where agriculture is the dominant land use.</w:t>
+      </w:r>
+    </w:p>
+    <w:p>
+      <w:pPr>
+        <w:pStyle w:val="Heading2"/>
+      </w:pPr>
+      <w:bookmarkStart w:id="45" w:name="san-gabriel-river-case-study"/>
+      <w:r>
+        <w:t xml:space="preserve">San Gabriel River Case study</w:t>
+      </w:r>
+      <w:bookmarkEnd w:id="45"/>
+    </w:p>
+    <w:p>
+      <w:pPr>
+        <w:pStyle w:val="FirstParagraph"/>
+      </w:pPr>
+      <w:r>
+        <w:t xml:space="preserve">Engagement of the stakeholder group demonstrated how management actions can be prioritized through application of the landscape model using the SCAPE tool. About 750 reaches in the SGR were identified and classified from NHD-plus, of which 10% were visited for bioassessment sampling. CSCI scores ranged from 0.2 to 1.23 consistent with heavy urban development in the lower watershed and open land use at higher elevation in the upper watershed (Figure</w:t>
+      </w:r>
+      <w:r>
+        <w:t xml:space="preserve"> </w:t>
+      </w:r>
+      <w:r>
+        <w:t xml:space="preserve">2</w:t>
+      </w:r>
+      <w:r>
+        <w:t xml:space="preserve">a). Application of the landscape model results to the CSCI scores provided a context of expectations consistent with the strong land use gradient in the watershed (Figure</w:t>
       </w:r>
       <w:r>
         <w:t xml:space="preserve"> </w:t>
@@ -2282,174 +2407,13 @@
         <w:t xml:space="preserve">5</w:t>
       </w:r>
       <w:r>
-        <w:t xml:space="preserve">).</w:t>
-      </w:r>
-    </w:p>
-    <w:p>
-      <w:pPr>
-        <w:pStyle w:val="Heading2"/>
-      </w:pPr>
-      <w:bookmarkStart w:id="42" w:name="statewide-patterns"/>
-      <w:r>
-        <w:t xml:space="preserve">Statewide patterns</w:t>
-      </w:r>
-      <w:bookmarkEnd w:id="42"/>
-    </w:p>
-    <w:p>
-      <w:pPr>
-        <w:pStyle w:val="FirstParagraph"/>
-      </w:pPr>
-      <w:r>
-        <w:t xml:space="preserve">Statewide patterns in stream constraints were apparent from the results of the landscape model consistent with land use (Figure</w:t>
-      </w:r>
-      <w:r>
-        <w:t xml:space="preserve"> </w:t>
-      </w:r>
-      <w:r>
-        <w:t xml:space="preserve">6</w:t>
-      </w:r>
-      <w:r>
-        <w:t xml:space="preserve">). A majority of reaches statewide were classified as possibly constrained (11% of all stream length) or possibly unconstrained (46%), whereas a minority were likely constrained (4%) or likely unconstrained (39%) (Table</w:t>
-      </w:r>
-      <w:r>
-        <w:t xml:space="preserve"> </w:t>
-      </w:r>
-      <w:r>
-        <w:t xml:space="preserve">6</w:t>
-      </w:r>
-      <w:r>
-        <w:t xml:space="preserve">). Large rivers across the state were more commonly classified as possibly constrained (e.g., Klamath, Sacramento, Colorado rivers). By region, the most reaches classified as likely unconstrained reaches were in the Sierra Nevada (50%), North Coast (46%), and Desert Modoc (46%) regions, whereas the most reaches as likely constrained were observed in the Central Valley (22%) and South Coast (15%) regions. Overall, stream reaches were more often constrained for biotic integrity in regions with more development, either as urban or agricultural land. For example, likely constrained reaches were apparent from the statewide map in coastal reaches of the South Coast where heavy urbanization occurs and in the Central Valley where agriculture is the dominant land use. Stream reaches were more likely to be unconstrained in regions with less development, with areas in the North Coast and the Sierra Nevada region visible on the map (right, Figure</w:t>
-      </w:r>
-      <w:r>
-        <w:t xml:space="preserve"> </w:t>
-      </w:r>
-      <w:r>
-        <w:t xml:space="preserve">6</w:t>
-      </w:r>
-      <w:r>
-        <w:t xml:space="preserve">). Relative CSCI scores compared to reach expectations were as expected for 80% of the sampled locations statewide, whereas a much smaller percentage of sites were equally under or over scoring (Table</w:t>
-      </w:r>
-      <w:r>
-        <w:t xml:space="preserve"> </w:t>
-      </w:r>
-      <w:r>
-        <w:t xml:space="preserve">6</w:t>
-      </w:r>
-      <w:r>
-        <w:t xml:space="preserve">). Similar patterns were observed within regions, although a slightly larger percentage of sites in the Central Valley were under scoring compared to the other regions.</w:t>
-      </w:r>
-    </w:p>
-    <w:p>
-      <w:pPr>
-        <w:pStyle w:val="Heading2"/>
-      </w:pPr>
-      <w:bookmarkStart w:id="43" w:name="associated-drivers-of-biological-constraints-and-sensitivity-analysis"/>
-      <w:r>
-        <w:t xml:space="preserve">Associated drivers of biological constraints and sensitivity analysis</w:t>
-      </w:r>
-      <w:bookmarkEnd w:id="43"/>
-    </w:p>
-    <w:p>
-      <w:pPr>
-        <w:pStyle w:val="FirstParagraph"/>
-      </w:pPr>
-      <w:r>
-        <w:t xml:space="preserve">Importance measures from random forest models identified key variables that were associated with differences between constrained and unconstrained reaches between each region (Figure</w:t>
-      </w:r>
-      <w:r>
-        <w:t xml:space="preserve"> </w:t>
-      </w:r>
-      <w:r>
-        <w:t xml:space="preserve">10</w:t>
-      </w:r>
-      <w:r>
-        <w:t xml:space="preserve">, see Figure for importance measures of the selected measures in the statewide landscape model). Relative magnitudes of the importance measures between regions confirmed the estimates of model performance, such that regions where the model performed well (e.g., South Coast, Central Valley) had higher importance measures than those where the model did not perform well (e.g., North Coast, Sierra Nevada). The top five most important variables were similar between regions although some specific differences were observed. The amount of biological nitrogen fixation in watershed soils was ranked the most important variable for the Central Valley, Desert Modoc, and North Coast region and second most important for the Chapparal and Sierra Nevada regions. This variable was not in the top five for the South Coast region, which was exclusively described by imperviousness and urbanization. Soil erodibility was the most important variable in the Chaparral and Sierra Nevada regions. Other important variables that were shared between regions (excluding the South Coast) were fertilizer applications and the amount of crops and hay at the riparian and watershed scale.</w:t>
-      </w:r>
-    </w:p>
-    <w:p>
-      <w:pPr>
-        <w:pStyle w:val="BodyText"/>
-      </w:pPr>
-      <w:r>
-        <w:t xml:space="preserve">Sensitivity analyses underscored the potential impact of key decision points of the landscape model on estimates of the extent of streams in each class (Figure</w:t>
-      </w:r>
-      <w:r>
-        <w:t xml:space="preserve"> </w:t>
-      </w:r>
-      <w:r>
-        <w:t xml:space="preserve">12</w:t>
-      </w:r>
-      <w:r>
-        <w:t xml:space="preserve">). Decreasing the certainty of predictions from the landscape model by choosing a narrower range of scores (5th/95th to 45th/55th at 5% intervals) increased the number of streams from the possible to likely category in both constrained and unconstrained reaches. Similarly, changing the CSCI threshold from relaxed to more conservative (0.63, 0.79, 0.92) increased the number of streams classified as possibly or likely constrained and decreased the number of streams as possibly or likely unconstrained. Changes by region with the different scenarios were also observed. For example, over 80% of reaches in the Central Valley were classified as likely constrained using a conservative CSCI threshold with low certainty of predictions, whereas less than 1% of reaches were in this category using a relaxed CSCI threshold with the highest level of certainty. Opposite trends were observed in regions with reduced land use pressures. For example, almost all stream reaches in the North Coast and Sierra Nevada regions were classified as likely unconstrained using a relaxed CSCI threshold and low certainty of predictions.</w:t>
-      </w:r>
-    </w:p>
-    <w:p>
-      <w:pPr>
-        <w:pStyle w:val="Heading2"/>
-      </w:pPr>
-      <w:bookmarkStart w:id="44" w:name="unclassified-reaches"/>
-      <w:r>
-        <w:t xml:space="preserve">Unclassified reaches</w:t>
-      </w:r>
-      <w:bookmarkEnd w:id="44"/>
-    </w:p>
-    <w:p>
-      <w:pPr>
-        <w:pStyle w:val="FirstParagraph"/>
-      </w:pPr>
-      <w:r>
-        <w:t xml:space="preserve">Ranges of expected CSCI scores for typical reaches in urban, agricultural, and open (neither urban, nor agriculture) are shown in table</w:t>
-      </w:r>
-      <w:r>
-        <w:t xml:space="preserve"> </w:t>
-      </w:r>
-      <w:r>
-        <w:t xml:space="preserve">7</w:t>
-      </w:r>
-      <w:r>
-        <w:t xml:space="preserve">. These typical values are shown for more to less certainty in the range of predictions. Unclassified reaches can be defined by the dominant watershed land use as urban, agricultural, or open, and then matched to the appropriate values in the table. Between regions, the variation in expected scores also provides context for landscape pressures that differ by location. For example, the expected range of scores in regions with heavy urban development (e.g., South Coast) are much lower than streams that are neither urban nor agricultural. The North Coast region in contrast has an expected range of scores in urban streams that is similar to streams that are open. The range of scores in urban and agricultural streams were similar in the Central Valley where agriculture is the dominant land use.</w:t>
-      </w:r>
-    </w:p>
-    <w:p>
-      <w:pPr>
-        <w:pStyle w:val="Heading2"/>
-      </w:pPr>
-      <w:bookmarkStart w:id="45" w:name="san-gabriel-river-case-study"/>
-      <w:r>
-        <w:t xml:space="preserve">San Gabriel River Case study</w:t>
-      </w:r>
-      <w:bookmarkEnd w:id="45"/>
-    </w:p>
-    <w:p>
-      <w:pPr>
-        <w:pStyle w:val="FirstParagraph"/>
-      </w:pPr>
-      <w:r>
-        <w:t xml:space="preserve">Engagement of the stakeholder group demonstrated how management actions can be prioritized through application of the landscape model using the SCAPE tool. About 750 reaches in the SGR were identified and classified from NHD-plus, of which 10% were visited for bioassessment sampling. CSCI scores ranged from 0.2 to 1.23 consistent with heavy urban development in the lower watershed and open land use at higher elevation in the upper watershed (Figure</w:t>
-      </w:r>
-      <w:r>
-        <w:t xml:space="preserve"> </w:t>
-      </w:r>
-      <w:r>
-        <w:t xml:space="preserve">2</w:t>
-      </w:r>
-      <w:r>
-        <w:t xml:space="preserve">a). Application of the landscape model results to the CSCI scores provided a context of expectations consistent with the strong land use gradient in the watershed (Figure</w:t>
-      </w:r>
-      <w:r>
-        <w:t xml:space="preserve"> </w:t>
-      </w:r>
-      <w:r>
-        <w:t xml:space="preserve">7</w:t>
-      </w:r>
-      <w:r>
         <w:t xml:space="preserve">). Stream reaches in the upper watershed were a mix of likely and possibly unconstrained (40% and 28%), whereas stream reaches in the lower watershed were classified as likely and possibly constrained (25% and 7%). Several reaches in the lower watershed had ranges that were right-skewed toward very low CSCI scores consistent with extreme landscape pressures (bottom left, Figure</w:t>
       </w:r>
       <w:r>
         <w:t xml:space="preserve"> </w:t>
       </w:r>
       <w:r>
-        <w:t xml:space="preserve">7</w:t>
+        <w:t xml:space="preserve">5</w:t>
       </w:r>
       <w:r>
         <w:t xml:space="preserve">b).</w:t>
@@ -2486,7 +2450,7 @@
         <w:t xml:space="preserve"> </w:t>
       </w:r>
       <w:r>
-        <w:t xml:space="preserve">8</w:t>
+        <w:t xml:space="preserve">6</w:t>
       </w:r>
       <w:r>
         <w:t xml:space="preserve">). One of the under-scoring sites in the likely unconstrained class was below the hypothetical CSCI threshold. One site scoring as expected in the possibly unconstrained class was below the chosen CSCI threshold, whereas none of the constrained (possibly or likely) sites were above the threshold.</w:t>
@@ -2497,22 +2461,13 @@
         <w:pStyle w:val="BodyText"/>
       </w:pPr>
       <w:r>
-        <w:t xml:space="preserve">In general, the stakeholder group assigned high priority recommendations to over- and under-scoring sites in likely unconstrained reaches or those below the biological threshold with possibly unconstrained classification (Figure</w:t>
-      </w:r>
-      <w:r>
-        <w:t xml:space="preserve"> </w:t>
-      </w:r>
-      <w:r>
-        <w:t xml:space="preserve">9</w:t>
-      </w:r>
-      <w:r>
-        <w:t xml:space="preserve">). Continuing current practices were generally recommended at constrained sites or restoration actions were recommended as a low priority despite low CSCI scores. Recommended actions to investigate were more common for both over scoring and under scoring sites, protect was more common at over scoring sites, and restore was more common at under scoring sites. A clear distinction between low and high priority actions was observed on the watershed map (bottom, Figure</w:t>
-      </w:r>
-      <w:r>
-        <w:t xml:space="preserve"> </w:t>
-      </w:r>
-      <w:r>
-        <w:t xml:space="preserve">8</w:t>
+        <w:t xml:space="preserve">In general, the stakeholder group assigned high priority recommendations to over- and under-scoring sites in likely unconstrained reaches or those below the biological threshold with possibly unconstrained classification (Figure S3). Continuing current practices were generally recommended at constrained sites or restoration actions were recommended as a low priority despite low CSCI scores. Recommended actions to investigate were more common for both over scoring and under scoring sites, protect was more common at over scoring sites, and restore was more common at under scoring sites. A clear distinction between low and high priority actions was observed on the watershed map (bottom, Figure</w:t>
+      </w:r>
+      <w:r>
+        <w:t xml:space="preserve"> </w:t>
+      </w:r>
+      <w:r>
+        <w:t xml:space="preserve">6</w:t>
       </w:r>
       <w:r>
         <w:t xml:space="preserve">). Sites in the lower watershed were lower priority if an action was recommended, whereas the four high priority sites were in the upper watershed. Several sites that were scoring as expected for likely and possibly unconstrained reaches in the upper watershed were recommended as medium priority for protection.</w:t>
@@ -3209,119 +3164,9 @@
       <w:r>
         <w:drawing>
           <wp:inline>
-            <wp:extent cx="5943600" cy="6523867"/>
-            <wp:effectExtent b="0" l="0" r="0" t="0"/>
-            <wp:docPr descr="Figure 4 Screenshots from the Stream Classification and Priority Explorer (SCAPE) tool used by the stakeholder group to interact with and use results from the landscape model. The application allowed users to visualize results of reach classifications, relative site scores for the CSCI based on the expectation, and recommend management actions for each reach type. The app can be viewed in the supplementary material." title="" id="1" name="Picture"/>
-            <a:graphic>
-              <a:graphicData uri="http://schemas.openxmlformats.org/drawingml/2006/picture">
-                <pic:pic>
-                  <pic:nvPicPr>
-                    <pic:cNvPr descr="figs/app.png" id="0" name="Picture"/>
-                    <pic:cNvPicPr>
-                      <a:picLocks noChangeArrowheads="1" noChangeAspect="1"/>
-                    </pic:cNvPicPr>
-                  </pic:nvPicPr>
-                  <pic:blipFill>
-                    <a:blip r:embed="rId58"/>
-                    <a:stretch>
-                      <a:fillRect/>
-                    </a:stretch>
-                  </pic:blipFill>
-                  <pic:spPr bwMode="auto">
-                    <a:xfrm>
-                      <a:off x="0" y="0"/>
-                      <a:ext cx="5943600" cy="6523867"/>
-                    </a:xfrm>
-                    <a:prstGeom prst="rect">
-                      <a:avLst/>
-                    </a:prstGeom>
-                    <a:noFill/>
-                    <a:ln w="9525">
-                      <a:noFill/>
-                      <a:headEnd/>
-                      <a:tailEnd/>
-                    </a:ln>
-                  </pic:spPr>
-                </pic:pic>
-              </a:graphicData>
-            </a:graphic>
-          </wp:inline>
-        </w:drawing>
-      </w:r>
-    </w:p>
-    <w:p>
-      <w:pPr>
-        <w:pStyle w:val="ImageCaption"/>
-      </w:pPr>
-      <w:r>
-        <w:t xml:space="preserve">Figure 4 Screenshots from the Stream Classification and Priority Explorer (SCAPE) tool used by the stakeholder group to interact with and use results from the landscape model. The application allowed users to visualize results of reach classifications, relative site scores for the CSCI based on the expectation, and recommend management actions for each reach type. The app can be viewed in the supplementary material.</w:t>
-      </w:r>
-    </w:p>
-    <w:p>
-      <w:pPr>
-        <w:pStyle w:val="CaptionedFigure"/>
-      </w:pPr>
-      <w:r>
-        <w:drawing>
-          <wp:inline>
-            <wp:extent cx="5504749" cy="5504749"/>
-            <wp:effectExtent b="0" l="0" r="0" t="0"/>
-            <wp:docPr descr="Figure 5 Model performance in relation to land cover and land cover by major regions in California. Model residuals (CSCI predicted - observed) were smaller in regions with more urban or agricultural land use (e.g., SC, CV) and larger in regions with less anthropogenic land use (e.g., SN, DM). CV: Central Valley, CH: Chaparral, DM: Deserts and Modoc Plateau, NC: North Coast, SN: Sierra Nevada, SC: South Coast." title="" id="1" name="Picture"/>
-            <a:graphic>
-              <a:graphicData uri="http://schemas.openxmlformats.org/drawingml/2006/picture">
-                <pic:pic>
-                  <pic:nvPicPr>
-                    <pic:cNvPr descr="figs/perflu.png" id="0" name="Picture"/>
-                    <pic:cNvPicPr>
-                      <a:picLocks noChangeArrowheads="1" noChangeAspect="1"/>
-                    </pic:cNvPicPr>
-                  </pic:nvPicPr>
-                  <pic:blipFill>
-                    <a:blip r:embed="rId59"/>
-                    <a:stretch>
-                      <a:fillRect/>
-                    </a:stretch>
-                  </pic:blipFill>
-                  <pic:spPr bwMode="auto">
-                    <a:xfrm>
-                      <a:off x="0" y="0"/>
-                      <a:ext cx="5504749" cy="5504749"/>
-                    </a:xfrm>
-                    <a:prstGeom prst="rect">
-                      <a:avLst/>
-                    </a:prstGeom>
-                    <a:noFill/>
-                    <a:ln w="9525">
-                      <a:noFill/>
-                      <a:headEnd/>
-                      <a:tailEnd/>
-                    </a:ln>
-                  </pic:spPr>
-                </pic:pic>
-              </a:graphicData>
-            </a:graphic>
-          </wp:inline>
-        </w:drawing>
-      </w:r>
-    </w:p>
-    <w:p>
-      <w:pPr>
-        <w:pStyle w:val="ImageCaption"/>
-      </w:pPr>
-      <w:r>
-        <w:t xml:space="preserve">Figure 5 Model performance in relation to land cover and land cover by major regions in California. Model residuals (CSCI predicted - observed) were smaller in regions with more urban or agricultural land use (e.g., SC, CV) and larger in regions with less anthropogenic land use (e.g., SN, DM). CV: Central Valley, CH: Chaparral, DM: Deserts and Modoc Plateau, NC: North Coast, SN: Sierra Nevada, SC: South Coast.</w:t>
-      </w:r>
-    </w:p>
-    <w:p>
-      <w:pPr>
-        <w:pStyle w:val="CaptionedFigure"/>
-      </w:pPr>
-      <w:r>
-        <w:drawing>
-          <wp:inline>
             <wp:extent cx="5943600" cy="4457700"/>
             <wp:effectExtent b="0" l="0" r="0" t="0"/>
-            <wp:docPr descr="Figure 6 Statewide application of the landscape model showing the median predicted CSCI scores for each stream reach (left) and corresponding stream reach classifications (right). Major regional boundaries are also shown (see Figure 1)." title="" id="1" name="Picture"/>
+            <wp:docPr descr="Figure 4 Statewide application of the landscape model showing the median predicted CSCI scores for each stream reach (left) and corresponding stream reach classifications (right). Major regional boundaries are also shown (see Figure 1)." title="" id="1" name="Picture"/>
             <a:graphic>
               <a:graphicData uri="http://schemas.openxmlformats.org/drawingml/2006/picture">
                 <pic:pic>
@@ -3332,7 +3177,7 @@
                     </pic:cNvPicPr>
                   </pic:nvPicPr>
                   <pic:blipFill>
-                    <a:blip r:embed="rId60"/>
+                    <a:blip r:embed="rId58"/>
                     <a:stretch>
                       <a:fillRect/>
                     </a:stretch>
@@ -3364,7 +3209,7 @@
         <w:pStyle w:val="ImageCaption"/>
       </w:pPr>
       <w:r>
-        <w:t xml:space="preserve">Figure 6 Statewide application of the landscape model showing the median predicted CSCI scores for each stream reach (left) and corresponding stream reach classifications (right). Major regional boundaries are also shown (see Figure</w:t>
+        <w:t xml:space="preserve">Figure 4 Statewide application of the landscape model showing the median predicted CSCI scores for each stream reach (left) and corresponding stream reach classifications (right). Major regional boundaries are also shown (see Figure</w:t>
       </w:r>
       <w:r>
         <w:t xml:space="preserve"> </w:t>
@@ -3385,7 +3230,7 @@
           <wp:inline>
             <wp:extent cx="5943600" cy="4622800"/>
             <wp:effectExtent b="0" l="0" r="0" t="0"/>
-            <wp:docPr descr="Figure 7 Application of the landscape model to stream reaches in the San Gabriel River watershed, Los Angeles County, California. CSCI scores with no context from the model are on the left (a) and scores with context from the model are on the right (b). Relative site scores as under scoring, expected, or over scoring are based on observed scores given the reach class as likely constrained, possibly constrained, possibly unconstrained, and likely unconstrained. Reach classes are based on overlap of the expectations with a biological threshold for the CSCI (dashed lined) and location of the median expectation (white ticks)." title="" id="1" name="Picture"/>
+            <wp:docPr descr="Figure 5 Application of the landscape model to stream reaches in the San Gabriel River watershed, Los Angeles County, California. CSCI scores with no context from the model are on the left (a) and scores with context from the model are on the right (b). Relative site scores as under scoring, expected, or over scoring are based on observed scores given the reach class as likely constrained, possibly constrained, possibly unconstrained, and likely unconstrained. Reach classes are based on overlap of the expectations with a biological threshold for the CSCI (dashed lined) and location of the median expectation (white ticks)." title="" id="1" name="Picture"/>
             <a:graphic>
               <a:graphicData uri="http://schemas.openxmlformats.org/drawingml/2006/picture">
                 <pic:pic>
@@ -3396,7 +3241,7 @@
                     </pic:cNvPicPr>
                   </pic:nvPicPr>
                   <pic:blipFill>
-                    <a:blip r:embed="rId61"/>
+                    <a:blip r:embed="rId59"/>
                     <a:stretch>
                       <a:fillRect/>
                     </a:stretch>
@@ -3428,7 +3273,7 @@
         <w:pStyle w:val="ImageCaption"/>
       </w:pPr>
       <w:r>
-        <w:t xml:space="preserve">Figure 7 Application of the landscape model to stream reaches in the San Gabriel River watershed, Los Angeles County, California. CSCI scores with no context from the model are on the left (a) and scores with context from the model are on the right (b). Relative site scores as under scoring, expected, or over scoring are based on observed scores given the reach class as likely constrained, possibly constrained, possibly unconstrained, and likely unconstrained. Reach classes are based on overlap of the expectations with a biological threshold for the CSCI (dashed lined) and location of the median expectation (white ticks).</w:t>
+        <w:t xml:space="preserve">Figure 5 Application of the landscape model to stream reaches in the San Gabriel River watershed, Los Angeles County, California. CSCI scores with no context from the model are on the left (a) and scores with context from the model are on the right (b). Relative site scores as under scoring, expected, or over scoring are based on observed scores given the reach class as likely constrained, possibly constrained, possibly unconstrained, and likely unconstrained. Reach classes are based on overlap of the expectations with a biological threshold for the CSCI (dashed lined) and location of the median expectation (white ticks).</w:t>
       </w:r>
     </w:p>
     <w:p>
@@ -3440,7 +3285,7 @@
           <wp:inline>
             <wp:extent cx="5943600" cy="5572125"/>
             <wp:effectExtent b="0" l="0" r="0" t="0"/>
-            <wp:docPr descr="Figure 8 Relative site scores and recommended management actions for locations with CSCI scores in the San Gabriel River watershed. Relative site scores as under scoring, expected, or over scoring are based on observed scores given the reach class as likely constrained, possibly constrained, possibly unconstrained, and likely unconstrained. Recommended management actions are ranked by priority for actions to investigate, protect, and restore a site. No recommended actions assumes baseline maintenance and monitoring is sufficient for a site. Recommended actions were defined by a local stakeholder group (see Figure 9)." title="" id="1" name="Picture"/>
+            <wp:docPr descr="Figure 6 Relative site scores and recommended management actions for locations with CSCI scores in the San Gabriel River watershed. Relative site scores as under scoring, expected, or over scoring are based on observed scores given the reach class as likely constrained, possibly constrained, possibly unconstrained, and likely unconstrained. Recommended management actions are ranked by priority for actions to investigate, protect, and restore a site. No recommended actions assumes baseline maintenance and monitoring is sufficient for a site. Recommended actions were defined by a local stakeholder group (see Figure S3)." title="" id="1" name="Picture"/>
             <a:graphic>
               <a:graphicData uri="http://schemas.openxmlformats.org/drawingml/2006/picture">
                 <pic:pic>
@@ -3451,7 +3296,7 @@
                     </pic:cNvPicPr>
                   </pic:nvPicPr>
                   <pic:blipFill>
-                    <a:blip r:embed="rId62"/>
+                    <a:blip r:embed="rId60"/>
                     <a:stretch>
                       <a:fillRect/>
                     </a:stretch>
@@ -3483,16 +3328,7 @@
         <w:pStyle w:val="ImageCaption"/>
       </w:pPr>
       <w:r>
-        <w:t xml:space="preserve">Figure 8 Relative site scores and recommended management actions for locations with CSCI scores in the San Gabriel River watershed. Relative site scores as under scoring, expected, or over scoring are based on observed scores given the reach class as likely constrained, possibly constrained, possibly unconstrained, and likely unconstrained. Recommended management actions are ranked by priority for actions to investigate, protect, and restore a site. No recommended actions assumes baseline maintenance and monitoring is sufficient for a site. Recommended actions were defined by a local stakeholder group (see Figure</w:t>
-      </w:r>
-      <w:r>
-        <w:t xml:space="preserve"> </w:t>
-      </w:r>
-      <w:r>
-        <w:t xml:space="preserve">9</w:t>
-      </w:r>
-      <w:r>
-        <w:t xml:space="preserve">).</w:t>
+        <w:t xml:space="preserve">Figure 6 Relative site scores and recommended management actions for locations with CSCI scores in the San Gabriel River watershed. Relative site scores as under scoring, expected, or over scoring are based on observed scores given the reach class as likely constrained, possibly constrained, possibly unconstrained, and likely unconstrained. Recommended management actions are ranked by priority for actions to investigate, protect, and restore a site. No recommended actions assumes baseline maintenance and monitoring is sufficient for a site. Recommended actions were defined by a local stakeholder group (see Figure S3).</w:t>
       </w:r>
     </w:p>
     <w:p>
@@ -3502,84 +3338,20 @@
       <w:r>
         <w:drawing>
           <wp:inline>
-            <wp:extent cx="5943600" cy="4033157"/>
+            <wp:extent cx="5943600" cy="4245428"/>
             <wp:effectExtent b="0" l="0" r="0" t="0"/>
-            <wp:docPr descr="Figure 9 Template provided to stakeholders for prioritization of recommended actions for each stream type. The reach types (Table 3) relate to the stream class for the biological expectation (likely unconstrained, possibly unconstrained, possibly constrained, likely constrained), relative site score for the observed CSCI (over scoring, expected, under scoring), and location of the score relative to a hypothetical biological threshold (dashed line, above or below). Horizontal lines are the range of expected CSCI score for a site with tick marks for the median. Priority actions defined by stakeholders are shown on the right for each stream type. Actions are generalized as investigate, protect, or monitor as high (H), medium (M), or low (L) priority. Blank cells indicate that no additional measures are recommended beyond the baseline monitoring and maintenance practiced at all sites." title="" id="1" name="Picture"/>
+            <wp:docPr descr="Figure 7 Changes in stream reach classes by region and statewide for different scenarios used to define biological constraints. Twenty-seven scenarios were tested that evaluated different combinations of certainty in the CSCI predictions (nine scenarios from wide to narrow prediction intervals as identified by the tail cutoff for the expected range) and potential CSCI threshold (three scenarios for relaxed to more conservative). The percentage of total stream length for each classification is shown for each scenario. CV: Central Valley, CH: Chaparral, DM: Deserts and Modoc Plateau, NC: North Coast, SN: Sierra Nevada, SC: South Coast." title="" id="1" name="Picture"/>
             <a:graphic>
               <a:graphicData uri="http://schemas.openxmlformats.org/drawingml/2006/picture">
                 <pic:pic>
                   <pic:nvPicPr>
-                    <pic:cNvPr descr="figs/pritem.png" id="0" name="Picture"/>
+                    <pic:cNvPr descr="figs/sensplo.png" id="0" name="Picture"/>
                     <pic:cNvPicPr>
                       <a:picLocks noChangeArrowheads="1" noChangeAspect="1"/>
                     </pic:cNvPicPr>
                   </pic:nvPicPr>
                   <pic:blipFill>
-                    <a:blip r:embed="rId63"/>
-                    <a:stretch>
-                      <a:fillRect/>
-                    </a:stretch>
-                  </pic:blipFill>
-                  <pic:spPr bwMode="auto">
-                    <a:xfrm>
-                      <a:off x="0" y="0"/>
-                      <a:ext cx="5943600" cy="4033157"/>
-                    </a:xfrm>
-                    <a:prstGeom prst="rect">
-                      <a:avLst/>
-                    </a:prstGeom>
-                    <a:noFill/>
-                    <a:ln w="9525">
-                      <a:noFill/>
-                      <a:headEnd/>
-                      <a:tailEnd/>
-                    </a:ln>
-                  </pic:spPr>
-                </pic:pic>
-              </a:graphicData>
-            </a:graphic>
-          </wp:inline>
-        </w:drawing>
-      </w:r>
-    </w:p>
-    <w:p>
-      <w:pPr>
-        <w:pStyle w:val="ImageCaption"/>
-      </w:pPr>
-      <w:r>
-        <w:t xml:space="preserve">Figure 9 Template provided to stakeholders for prioritization of recommended actions for each stream type. The reach types (Table</w:t>
-      </w:r>
-      <w:r>
-        <w:t xml:space="preserve"> </w:t>
-      </w:r>
-      <w:r>
-        <w:t xml:space="preserve">3</w:t>
-      </w:r>
-      <w:r>
-        <w:t xml:space="preserve">) relate to the stream class for the biological expectation (likely unconstrained, possibly unconstrained, possibly constrained, likely constrained), relative site score for the observed CSCI (over scoring, expected, under scoring), and location of the score relative to a hypothetical biological threshold (dashed line, above or below). Horizontal lines are the range of expected CSCI score for a site with tick marks for the median. Priority actions defined by stakeholders are shown on the right for each stream type. Actions are generalized as investigate, protect, or monitor as high (H), medium (M), or low (L) priority. Blank cells indicate that no additional measures are recommended beyond the baseline monitoring and maintenance practiced at all sites.</w:t>
-      </w:r>
-    </w:p>
-    <w:p>
-      <w:pPr>
-        <w:pStyle w:val="CaptionedFigure"/>
-      </w:pPr>
-      <w:r>
-        <w:drawing>
-          <wp:inline>
-            <wp:extent cx="5943600" cy="4245428"/>
-            <wp:effectExtent b="0" l="0" r="0" t="0"/>
-            <wp:docPr descr="Figure 10 Factors associated with constrained and unconstrained stream reaches by major regions in California. Importance measures were obtained from random forest models of 130 watershed and riparian measures of landscape and geological characteristics from the StreamCat dataset (Hill et al. 2016). The top five variables for each region are shown. The importance measures describe the mean decrease in prediction accuracy with exclusion of a variable across 1000 random trees for each model. Stream reach classes as possibly or likely were combined for constrained and unconstrained to evaluate the complete dataset. CV: Central Valley, CH: Chaparral, DM: Deserts and Modoc Plateau, NC: North Coast, SN: Sierra Nevada, SC: South Coast." title="" id="1" name="Picture"/>
-            <a:graphic>
-              <a:graphicData uri="http://schemas.openxmlformats.org/drawingml/2006/picture">
-                <pic:pic>
-                  <pic:nvPicPr>
-                    <pic:cNvPr descr="figs/calicnstr.png" id="0" name="Picture"/>
-                    <pic:cNvPicPr>
-                      <a:picLocks noChangeArrowheads="1" noChangeAspect="1"/>
-                    </pic:cNvPicPr>
-                  </pic:nvPicPr>
-                  <pic:blipFill>
-                    <a:blip r:embed="rId64"/>
+                    <a:blip r:embed="rId61"/>
                     <a:stretch>
                       <a:fillRect/>
                     </a:stretch>
@@ -3611,209 +3383,18 @@
         <w:pStyle w:val="ImageCaption"/>
       </w:pPr>
       <w:r>
-        <w:t xml:space="preserve">Figure 10 Factors associated with constrained and unconstrained stream reaches by major regions in California. Importance measures were obtained from random forest models of 130 watershed and riparian measures of landscape and geological characteristics from the StreamCat dataset</w:t>
-      </w:r>
-      <w:r>
-        <w:t xml:space="preserve"> </w:t>
-      </w:r>
-      <w:r>
-        <w:t xml:space="preserve">(Hill et al.</w:t>
-      </w:r>
-      <w:r>
-        <w:t xml:space="preserve"> </w:t>
-      </w:r>
-      <w:hyperlink w:anchor="ref-Hill16">
-        <w:r>
-          <w:rPr>
-            <w:rStyle w:val="Hyperlink"/>
-          </w:rPr>
-          <w:t xml:space="preserve">2016</w:t>
-        </w:r>
-      </w:hyperlink>
-      <w:r>
-        <w:t xml:space="preserve">)</w:t>
-      </w:r>
-      <w:r>
-        <w:t xml:space="preserve">. The top five variables for each region are shown. The importance measures describe the mean decrease in prediction accuracy with exclusion of a variable across 1000 random trees for each model. Stream reach classes as possibly or likely were combined for constrained and unconstrained to evaluate the complete dataset. CV: Central Valley, CH: Chaparral, DM: Deserts and Modoc Plateau, NC: North Coast, SN: Sierra Nevada, SC: South Coast.</w:t>
-      </w:r>
-    </w:p>
-    <w:p>
-      <w:pPr>
-        <w:pStyle w:val="CaptionedFigure"/>
-      </w:pPr>
-      <w:r>
-        <w:drawing>
-          <wp:inline>
-            <wp:extent cx="5943600" cy="4245428"/>
-            <wp:effectExtent b="0" l="0" r="0" t="0"/>
-            <wp:docPr descr="Figure 11 Importance measures for landscape variables used to develop the landscape model of expected stream bioassessment scores in California. Values were obtained from quantile regression models of twenty landscape measures shown in Table 1 obtained from the StreamCat dataset (Hill et al. 2016). The importance measures describe the percent increase in mean square error and the increase in node impurity with exclusion of a variable across all random trees for each model (Meinshausen 2017)." title="" id="1" name="Picture"/>
-            <a:graphic>
-              <a:graphicData uri="http://schemas.openxmlformats.org/drawingml/2006/picture">
-                <pic:pic>
-                  <pic:nvPicPr>
-                    <pic:cNvPr descr="figs/lndscpimp.png" id="0" name="Picture"/>
-                    <pic:cNvPicPr>
-                      <a:picLocks noChangeArrowheads="1" noChangeAspect="1"/>
-                    </pic:cNvPicPr>
-                  </pic:nvPicPr>
-                  <pic:blipFill>
-                    <a:blip r:embed="rId65"/>
-                    <a:stretch>
-                      <a:fillRect/>
-                    </a:stretch>
-                  </pic:blipFill>
-                  <pic:spPr bwMode="auto">
-                    <a:xfrm>
-                      <a:off x="0" y="0"/>
-                      <a:ext cx="5943600" cy="4245428"/>
-                    </a:xfrm>
-                    <a:prstGeom prst="rect">
-                      <a:avLst/>
-                    </a:prstGeom>
-                    <a:noFill/>
-                    <a:ln w="9525">
-                      <a:noFill/>
-                      <a:headEnd/>
-                      <a:tailEnd/>
-                    </a:ln>
-                  </pic:spPr>
-                </pic:pic>
-              </a:graphicData>
-            </a:graphic>
-          </wp:inline>
-        </w:drawing>
-      </w:r>
-    </w:p>
-    <w:p>
-      <w:pPr>
-        <w:pStyle w:val="ImageCaption"/>
-      </w:pPr>
-      <w:r>
-        <w:t xml:space="preserve">Figure 11 Importance measures for landscape variables used to develop the landscape model of expected stream bioassessment scores in California. Values were obtained from quantile regression models of twenty landscape measures shown in Table</w:t>
-      </w:r>
-      <w:r>
-        <w:t xml:space="preserve"> </w:t>
-      </w:r>
-      <w:r>
-        <w:t xml:space="preserve">1</w:t>
-      </w:r>
-      <w:r>
-        <w:t xml:space="preserve"> </w:t>
-      </w:r>
-      <w:r>
-        <w:t xml:space="preserve">obtained from the StreamCat dataset</w:t>
-      </w:r>
-      <w:r>
-        <w:t xml:space="preserve"> </w:t>
-      </w:r>
-      <w:r>
-        <w:t xml:space="preserve">(Hill et al.</w:t>
-      </w:r>
-      <w:r>
-        <w:t xml:space="preserve"> </w:t>
-      </w:r>
-      <w:hyperlink w:anchor="ref-Hill16">
-        <w:r>
-          <w:rPr>
-            <w:rStyle w:val="Hyperlink"/>
-          </w:rPr>
-          <w:t xml:space="preserve">2016</w:t>
-        </w:r>
-      </w:hyperlink>
-      <w:r>
-        <w:t xml:space="preserve">)</w:t>
-      </w:r>
-      <w:r>
-        <w:t xml:space="preserve">. The importance measures describe the percent increase in mean square error and the increase in node impurity with exclusion of a variable across all random trees for each model</w:t>
-      </w:r>
-      <w:r>
-        <w:t xml:space="preserve"> </w:t>
-      </w:r>
-      <w:r>
-        <w:t xml:space="preserve">(Meinshausen</w:t>
-      </w:r>
-      <w:r>
-        <w:t xml:space="preserve"> </w:t>
-      </w:r>
-      <w:hyperlink w:anchor="ref-Meinshausen17">
-        <w:r>
-          <w:rPr>
-            <w:rStyle w:val="Hyperlink"/>
-          </w:rPr>
-          <w:t xml:space="preserve">2017</w:t>
-        </w:r>
-      </w:hyperlink>
-      <w:r>
-        <w:t xml:space="preserve">)</w:t>
-      </w:r>
-      <w:r>
-        <w:t xml:space="preserve">.</w:t>
-      </w:r>
-    </w:p>
-    <w:p>
-      <w:pPr>
-        <w:pStyle w:val="CaptionedFigure"/>
-      </w:pPr>
-      <w:r>
-        <w:drawing>
-          <wp:inline>
-            <wp:extent cx="5943600" cy="4245428"/>
-            <wp:effectExtent b="0" l="0" r="0" t="0"/>
-            <wp:docPr descr="Figure 12 Changes in stream reach classes by region and statewide for different scenarios used to define biological constraints. Twenty-seven scenarios were tested that evaluated different combinations of certainty in the CSCI predictions (nine scenarios from wide to narrow prediction intervals as identified by the tail cutoff for the expected range) and potential CSCI threshold (three scenarios for relaxed to more conservative). The percentage of total stream length for each classification is shown for each scenario. CV: Central Valley, CH: Chaparral, DM: Deserts and Modoc Plateau, NC: North Coast, SN: Sierra Nevada, SC: South Coast." title="" id="1" name="Picture"/>
-            <a:graphic>
-              <a:graphicData uri="http://schemas.openxmlformats.org/drawingml/2006/picture">
-                <pic:pic>
-                  <pic:nvPicPr>
-                    <pic:cNvPr descr="figs/sensplo.png" id="0" name="Picture"/>
-                    <pic:cNvPicPr>
-                      <a:picLocks noChangeArrowheads="1" noChangeAspect="1"/>
-                    </pic:cNvPicPr>
-                  </pic:nvPicPr>
-                  <pic:blipFill>
-                    <a:blip r:embed="rId66"/>
-                    <a:stretch>
-                      <a:fillRect/>
-                    </a:stretch>
-                  </pic:blipFill>
-                  <pic:spPr bwMode="auto">
-                    <a:xfrm>
-                      <a:off x="0" y="0"/>
-                      <a:ext cx="5943600" cy="4245428"/>
-                    </a:xfrm>
-                    <a:prstGeom prst="rect">
-                      <a:avLst/>
-                    </a:prstGeom>
-                    <a:noFill/>
-                    <a:ln w="9525">
-                      <a:noFill/>
-                      <a:headEnd/>
-                      <a:tailEnd/>
-                    </a:ln>
-                  </pic:spPr>
-                </pic:pic>
-              </a:graphicData>
-            </a:graphic>
-          </wp:inline>
-        </w:drawing>
-      </w:r>
-    </w:p>
-    <w:p>
-      <w:pPr>
-        <w:pStyle w:val="ImageCaption"/>
-      </w:pPr>
-      <w:r>
-        <w:t xml:space="preserve">Figure 12 Changes in stream reach classes by region and statewide for different scenarios used to define biological constraints. Twenty-seven scenarios were tested that evaluated different combinations of certainty in the CSCI predictions (nine scenarios from wide to narrow prediction intervals as identified by the tail cutoff for the expected range) and potential CSCI threshold (three scenarios for relaxed to more conservative). The percentage of total stream length for each classification is shown for each scenario. CV: Central Valley, CH: Chaparral, DM: Deserts and Modoc Plateau, NC: North Coast, SN: Sierra Nevada, SC: South Coast.</w:t>
+        <w:t xml:space="preserve">Figure 7 Changes in stream reach classes by region and statewide for different scenarios used to define biological constraints. Twenty-seven scenarios were tested that evaluated different combinations of certainty in the CSCI predictions (nine scenarios from wide to narrow prediction intervals as identified by the tail cutoff for the expected range) and potential CSCI threshold (three scenarios for relaxed to more conservative). The percentage of total stream length for each classification is shown for each scenario. CV: Central Valley, CH: Chaparral, DM: Deserts and Modoc Plateau, NC: North Coast, SN: Sierra Nevada, SC: South Coast.</w:t>
       </w:r>
     </w:p>
     <w:p>
       <w:pPr>
         <w:pStyle w:val="Heading1"/>
       </w:pPr>
-      <w:bookmarkStart w:id="67" w:name="tables"/>
+      <w:bookmarkStart w:id="62" w:name="tables"/>
       <w:r>
         <w:t xml:space="preserve">Tables</w:t>
       </w:r>
-      <w:bookmarkEnd w:id="67"/>
+      <w:bookmarkEnd w:id="62"/>
     </w:p>
     <w:p>
       <w:pPr>
@@ -5894,7 +5475,7 @@
         <w:t xml:space="preserve"> </w:t>
       </w:r>
       <w:r>
-        <w:t xml:space="preserve">6</w:t>
+        <w:t xml:space="preserve">4</w:t>
       </w:r>
       <w:r>
         <w:t xml:space="preserve">) and individual regions of California (Figure</w:t>
@@ -5914,7 +5495,7 @@
         <w:tblStyle w:val="Table"/>
         <w:tblW w:type="pct" w:w="0.0"/>
         <w:tblLook w:firstRow="1"/>
-        <w:tblCaption w:val="Table 4 Performance of the landscape model by calibration and validation datasets in predicting CSCI scores. The statewide dataset (Figure 6) and individual regions of California (Figure 1) are evaluated. Averages and standard deviations (in parentheses) for observed and predicted CSCI values of each dataset are shown. Pearson correlations (r), root mean squared errors (RMSE), intercept, and slopes are for comparisons of predicted and observed values to evaluate model performance. All correlations, intercepts, and slopes are significant at alpha = 0.05."/>
+        <w:tblCaption w:val="Table 4 Performance of the landscape model by calibration and validation datasets in predicting CSCI scores. The statewide dataset (Figure 4) and individual regions of California (Figure 1) are evaluated. Averages and standard deviations (in parentheses) for observed and predicted CSCI values of each dataset are shown. Pearson correlations (r), root mean squared errors (RMSE), intercept, and slopes are for comparisons of predicted and observed values to evaluate model performance. All correlations, intercepts, and slopes are significant at alpha = 0.05."/>
       </w:tblPr>
       <w:tblGrid/>
       <w:tr>
@@ -7498,7 +7079,7 @@
         <w:rPr>
           <w:i/>
         </w:rPr>
-        <w:t xml:space="preserve">6</w:t>
+        <w:t xml:space="preserve">4</w:t>
       </w:r>
       <w:r>
         <w:rPr>
@@ -8845,7 +8426,7 @@
         <w:rPr>
           <w:i/>
         </w:rPr>
-        <w:t xml:space="preserve">6</w:t>
+        <w:t xml:space="preserve">4</w:t>
       </w:r>
       <w:r>
         <w:rPr>
@@ -11873,14 +11454,14 @@
       <w:pPr>
         <w:pStyle w:val="Heading1"/>
       </w:pPr>
-      <w:bookmarkStart w:id="68" w:name="references"/>
+      <w:bookmarkStart w:id="63" w:name="references"/>
       <w:r>
         <w:t xml:space="preserve">References</w:t>
       </w:r>
-      <w:bookmarkEnd w:id="68"/>
-    </w:p>
-    <w:bookmarkStart w:id="161" w:name="refs"/>
-    <w:bookmarkStart w:id="70" w:name="ref-Allan97"/>
+      <w:bookmarkEnd w:id="63"/>
+    </w:p>
+    <w:bookmarkStart w:id="156" w:name="refs"/>
+    <w:bookmarkStart w:id="65" w:name="ref-Allan97"/>
     <w:p>
       <w:pPr>
         <w:pStyle w:val="Bibliography"/>
@@ -11906,7 +11487,7 @@
       <w:r>
         <w:t xml:space="preserve"> </w:t>
       </w:r>
-      <w:hyperlink r:id="rId69">
+      <w:hyperlink r:id="rId64">
         <w:r>
           <w:rPr>
             <w:rStyle w:val="Hyperlink"/>
@@ -11918,8 +11499,8 @@
         <w:t xml:space="preserve">.</w:t>
       </w:r>
     </w:p>
-    <w:bookmarkEnd w:id="70"/>
-    <w:bookmarkStart w:id="72" w:name="ref-Allan04"/>
+    <w:bookmarkEnd w:id="65"/>
+    <w:bookmarkStart w:id="67" w:name="ref-Allan04"/>
     <w:p>
       <w:pPr>
         <w:pStyle w:val="Bibliography"/>
@@ -11945,7 +11526,7 @@
       <w:r>
         <w:t xml:space="preserve"> </w:t>
       </w:r>
-      <w:hyperlink r:id="rId71">
+      <w:hyperlink r:id="rId66">
         <w:r>
           <w:rPr>
             <w:rStyle w:val="Hyperlink"/>
@@ -11957,8 +11538,8 @@
         <w:t xml:space="preserve">.</w:t>
       </w:r>
     </w:p>
-    <w:bookmarkEnd w:id="72"/>
-    <w:bookmarkStart w:id="73" w:name="ref-Breiman01"/>
+    <w:bookmarkEnd w:id="67"/>
+    <w:bookmarkStart w:id="68" w:name="ref-Breiman01"/>
     <w:p>
       <w:pPr>
         <w:pStyle w:val="Bibliography"/>
@@ -11982,8 +11563,8 @@
         <w:t xml:space="preserve">45:5–32.</w:t>
       </w:r>
     </w:p>
-    <w:bookmarkEnd w:id="73"/>
-    <w:bookmarkStart w:id="75" w:name="ref-Brown12"/>
+    <w:bookmarkEnd w:id="68"/>
+    <w:bookmarkStart w:id="70" w:name="ref-Brown12"/>
     <w:p>
       <w:pPr>
         <w:pStyle w:val="Bibliography"/>
@@ -12009,7 +11590,7 @@
       <w:r>
         <w:t xml:space="preserve"> </w:t>
       </w:r>
-      <w:hyperlink r:id="rId74">
+      <w:hyperlink r:id="rId69">
         <w:r>
           <w:rPr>
             <w:rStyle w:val="Hyperlink"/>
@@ -12021,8 +11602,8 @@
         <w:t xml:space="preserve">.</w:t>
       </w:r>
     </w:p>
-    <w:bookmarkEnd w:id="75"/>
-    <w:bookmarkStart w:id="77" w:name="ref-Buss14"/>
+    <w:bookmarkEnd w:id="70"/>
+    <w:bookmarkStart w:id="72" w:name="ref-Buss14"/>
     <w:p>
       <w:pPr>
         <w:pStyle w:val="Bibliography"/>
@@ -12048,7 +11629,7 @@
       <w:r>
         <w:t xml:space="preserve"> </w:t>
       </w:r>
-      <w:hyperlink r:id="rId76">
+      <w:hyperlink r:id="rId71">
         <w:r>
           <w:rPr>
             <w:rStyle w:val="Hyperlink"/>
@@ -12060,8 +11641,8 @@
         <w:t xml:space="preserve">.</w:t>
       </w:r>
     </w:p>
-    <w:bookmarkEnd w:id="77"/>
-    <w:bookmarkStart w:id="78" w:name="ref-Cade03"/>
+    <w:bookmarkEnd w:id="72"/>
+    <w:bookmarkStart w:id="73" w:name="ref-Cade03"/>
     <w:p>
       <w:pPr>
         <w:pStyle w:val="Bibliography"/>
@@ -12085,8 +11666,8 @@
         <w:t xml:space="preserve">1 (8):412–20.</w:t>
       </w:r>
     </w:p>
-    <w:bookmarkEnd w:id="78"/>
-    <w:bookmarkStart w:id="79" w:name="ref-CRWQCB14"/>
+    <w:bookmarkEnd w:id="73"/>
+    <w:bookmarkStart w:id="74" w:name="ref-CRWQCB14"/>
     <w:p>
       <w:pPr>
         <w:pStyle w:val="Bibliography"/>
@@ -12095,8 +11676,8 @@
         <w:t xml:space="preserve">California Regional Water Quality Control Board, Los Angeles Region. 2014. “Basin Plan for the Coastal Watersheds of Los Angeles and Ventura Counties.”</w:t>
       </w:r>
     </w:p>
-    <w:bookmarkEnd w:id="79"/>
-    <w:bookmarkStart w:id="81" w:name="ref-Carline07"/>
+    <w:bookmarkEnd w:id="74"/>
+    <w:bookmarkStart w:id="76" w:name="ref-Carline07"/>
     <w:p>
       <w:pPr>
         <w:pStyle w:val="Bibliography"/>
@@ -12122,7 +11703,7 @@
       <w:r>
         <w:t xml:space="preserve"> </w:t>
       </w:r>
-      <w:hyperlink r:id="rId80">
+      <w:hyperlink r:id="rId75">
         <w:r>
           <w:rPr>
             <w:rStyle w:val="Hyperlink"/>
@@ -12134,8 +11715,8 @@
         <w:t xml:space="preserve">.</w:t>
       </w:r>
     </w:p>
-    <w:bookmarkEnd w:id="81"/>
-    <w:bookmarkStart w:id="83" w:name="ref-Carlisle09"/>
+    <w:bookmarkEnd w:id="76"/>
+    <w:bookmarkStart w:id="78" w:name="ref-Carlisle09"/>
     <w:p>
       <w:pPr>
         <w:pStyle w:val="Bibliography"/>
@@ -12161,7 +11742,7 @@
       <w:r>
         <w:t xml:space="preserve"> </w:t>
       </w:r>
-      <w:hyperlink r:id="rId82">
+      <w:hyperlink r:id="rId77">
         <w:r>
           <w:rPr>
             <w:rStyle w:val="Hyperlink"/>
@@ -12173,8 +11754,8 @@
         <w:t xml:space="preserve">.</w:t>
       </w:r>
     </w:p>
-    <w:bookmarkEnd w:id="83"/>
-    <w:bookmarkStart w:id="85" w:name="ref-Chen14"/>
+    <w:bookmarkEnd w:id="78"/>
+    <w:bookmarkStart w:id="80" w:name="ref-Chen14"/>
     <w:p>
       <w:pPr>
         <w:pStyle w:val="Bibliography"/>
@@ -12200,7 +11781,7 @@
       <w:r>
         <w:t xml:space="preserve"> </w:t>
       </w:r>
-      <w:hyperlink r:id="rId84">
+      <w:hyperlink r:id="rId79">
         <w:r>
           <w:rPr>
             <w:rStyle w:val="Hyperlink"/>
@@ -12212,8 +11793,8 @@
         <w:t xml:space="preserve">.</w:t>
       </w:r>
     </w:p>
-    <w:bookmarkEnd w:id="85"/>
-    <w:bookmarkStart w:id="87" w:name="ref-Chessman14"/>
+    <w:bookmarkEnd w:id="80"/>
+    <w:bookmarkStart w:id="82" w:name="ref-Chessman14"/>
     <w:p>
       <w:pPr>
         <w:pStyle w:val="Bibliography"/>
@@ -12239,7 +11820,7 @@
       <w:r>
         <w:t xml:space="preserve"> </w:t>
       </w:r>
-      <w:hyperlink r:id="rId86">
+      <w:hyperlink r:id="rId81">
         <w:r>
           <w:rPr>
             <w:rStyle w:val="Hyperlink"/>
@@ -12251,8 +11832,8 @@
         <w:t xml:space="preserve">.</w:t>
       </w:r>
     </w:p>
-    <w:bookmarkEnd w:id="87"/>
-    <w:bookmarkStart w:id="89" w:name="ref-Chessman08"/>
+    <w:bookmarkEnd w:id="82"/>
+    <w:bookmarkStart w:id="84" w:name="ref-Chessman08"/>
     <w:p>
       <w:pPr>
         <w:pStyle w:val="Bibliography"/>
@@ -12278,7 +11859,7 @@
       <w:r>
         <w:t xml:space="preserve"> </w:t>
       </w:r>
-      <w:hyperlink r:id="rId88">
+      <w:hyperlink r:id="rId83">
         <w:r>
           <w:rPr>
             <w:rStyle w:val="Hyperlink"/>
@@ -12290,8 +11871,8 @@
         <w:t xml:space="preserve">.</w:t>
       </w:r>
     </w:p>
-    <w:bookmarkEnd w:id="89"/>
-    <w:bookmarkStart w:id="91" w:name="ref-Chessman04"/>
+    <w:bookmarkEnd w:id="84"/>
+    <w:bookmarkStart w:id="86" w:name="ref-Chessman04"/>
     <w:p>
       <w:pPr>
         <w:pStyle w:val="Bibliography"/>
@@ -12317,7 +11898,7 @@
       <w:r>
         <w:t xml:space="preserve"> </w:t>
       </w:r>
-      <w:hyperlink r:id="rId90">
+      <w:hyperlink r:id="rId85">
         <w:r>
           <w:rPr>
             <w:rStyle w:val="Hyperlink"/>
@@ -12329,8 +11910,8 @@
         <w:t xml:space="preserve">.</w:t>
       </w:r>
     </w:p>
-    <w:bookmarkEnd w:id="91"/>
-    <w:bookmarkStart w:id="93" w:name="ref-Clapcott11"/>
+    <w:bookmarkEnd w:id="86"/>
+    <w:bookmarkStart w:id="88" w:name="ref-Clapcott11"/>
     <w:p>
       <w:pPr>
         <w:pStyle w:val="Bibliography"/>
@@ -12356,7 +11937,7 @@
       <w:r>
         <w:t xml:space="preserve"> </w:t>
       </w:r>
-      <w:hyperlink r:id="rId92">
+      <w:hyperlink r:id="rId87">
         <w:r>
           <w:rPr>
             <w:rStyle w:val="Hyperlink"/>
@@ -12368,8 +11949,8 @@
         <w:t xml:space="preserve">.</w:t>
       </w:r>
     </w:p>
-    <w:bookmarkEnd w:id="93"/>
-    <w:bookmarkStart w:id="95" w:name="ref-Cormier13"/>
+    <w:bookmarkEnd w:id="88"/>
+    <w:bookmarkStart w:id="90" w:name="ref-Cormier13"/>
     <w:p>
       <w:pPr>
         <w:pStyle w:val="Bibliography"/>
@@ -12395,7 +11976,7 @@
       <w:r>
         <w:t xml:space="preserve"> </w:t>
       </w:r>
-      <w:hyperlink r:id="rId94">
+      <w:hyperlink r:id="rId89">
         <w:r>
           <w:rPr>
             <w:rStyle w:val="Hyperlink"/>
@@ -12407,8 +11988,8 @@
         <w:t xml:space="preserve">.</w:t>
       </w:r>
     </w:p>
-    <w:bookmarkEnd w:id="95"/>
-    <w:bookmarkStart w:id="96" w:name="ref-Davies06"/>
+    <w:bookmarkEnd w:id="90"/>
+    <w:bookmarkStart w:id="91" w:name="ref-Davies06"/>
     <w:p>
       <w:pPr>
         <w:pStyle w:val="Bibliography"/>
@@ -12432,8 +12013,8 @@
         <w:t xml:space="preserve">16 (4):1251–66.</w:t>
       </w:r>
     </w:p>
-    <w:bookmarkEnd w:id="96"/>
-    <w:bookmarkStart w:id="98" w:name="ref-Finkenbine00"/>
+    <w:bookmarkEnd w:id="91"/>
+    <w:bookmarkStart w:id="93" w:name="ref-Finkenbine00"/>
     <w:p>
       <w:pPr>
         <w:pStyle w:val="Bibliography"/>
@@ -12459,7 +12040,7 @@
       <w:r>
         <w:t xml:space="preserve"> </w:t>
       </w:r>
-      <w:hyperlink r:id="rId97">
+      <w:hyperlink r:id="rId92">
         <w:r>
           <w:rPr>
             <w:rStyle w:val="Hyperlink"/>
@@ -12471,8 +12052,8 @@
         <w:t xml:space="preserve">.</w:t>
       </w:r>
     </w:p>
-    <w:bookmarkEnd w:id="98"/>
-    <w:bookmarkStart w:id="99" w:name="ref-FLDEP11"/>
+    <w:bookmarkEnd w:id="93"/>
+    <w:bookmarkStart w:id="94" w:name="ref-FLDEP11"/>
     <w:p>
       <w:pPr>
         <w:pStyle w:val="Bibliography"/>
@@ -12481,8 +12062,8 @@
         <w:t xml:space="preserve">Florida Department of Environmental Protection. 2011. “Development of aquatic life use support attainment thresholds for Florida’s Stream Condition Index and Lake Vegetation Index.” DEP-SAS-003/11. Tallahassee, Florida: FDEP Standards; Assessment Section, Bureau of Assessment; Restoration Support.</w:t>
       </w:r>
     </w:p>
-    <w:bookmarkEnd w:id="99"/>
-    <w:bookmarkStart w:id="101" w:name="ref-Fox17"/>
+    <w:bookmarkEnd w:id="94"/>
+    <w:bookmarkStart w:id="96" w:name="ref-Fox17"/>
     <w:p>
       <w:pPr>
         <w:pStyle w:val="Bibliography"/>
@@ -12508,7 +12089,7 @@
       <w:r>
         <w:t xml:space="preserve"> </w:t>
       </w:r>
-      <w:hyperlink r:id="rId100">
+      <w:hyperlink r:id="rId95">
         <w:r>
           <w:rPr>
             <w:rStyle w:val="Hyperlink"/>
@@ -12520,8 +12101,8 @@
         <w:t xml:space="preserve">.</w:t>
       </w:r>
     </w:p>
-    <w:bookmarkEnd w:id="101"/>
-    <w:bookmarkStart w:id="102" w:name="ref-Hastie09"/>
+    <w:bookmarkEnd w:id="96"/>
+    <w:bookmarkStart w:id="97" w:name="ref-Hastie09"/>
     <w:p>
       <w:pPr>
         <w:pStyle w:val="Bibliography"/>
@@ -12542,8 +12123,8 @@
         <w:t xml:space="preserve">. 2nd ed. New York: Springer.</w:t>
       </w:r>
     </w:p>
-    <w:bookmarkEnd w:id="102"/>
-    <w:bookmarkStart w:id="104" w:name="ref-Hill17"/>
+    <w:bookmarkEnd w:id="97"/>
+    <w:bookmarkStart w:id="99" w:name="ref-Hill17"/>
     <w:p>
       <w:pPr>
         <w:pStyle w:val="Bibliography"/>
@@ -12569,7 +12150,7 @@
       <w:r>
         <w:t xml:space="preserve"> </w:t>
       </w:r>
-      <w:hyperlink r:id="rId103">
+      <w:hyperlink r:id="rId98">
         <w:r>
           <w:rPr>
             <w:rStyle w:val="Hyperlink"/>
@@ -12581,8 +12162,8 @@
         <w:t xml:space="preserve">.</w:t>
       </w:r>
     </w:p>
-    <w:bookmarkEnd w:id="104"/>
-    <w:bookmarkStart w:id="106" w:name="ref-Hill16"/>
+    <w:bookmarkEnd w:id="99"/>
+    <w:bookmarkStart w:id="101" w:name="ref-Hill16"/>
     <w:p>
       <w:pPr>
         <w:pStyle w:val="Bibliography"/>
@@ -12608,7 +12189,7 @@
       <w:r>
         <w:t xml:space="preserve"> </w:t>
       </w:r>
-      <w:hyperlink r:id="rId105">
+      <w:hyperlink r:id="rId100">
         <w:r>
           <w:rPr>
             <w:rStyle w:val="Hyperlink"/>
@@ -12620,8 +12201,8 @@
         <w:t xml:space="preserve">.</w:t>
       </w:r>
     </w:p>
-    <w:bookmarkEnd w:id="106"/>
-    <w:bookmarkStart w:id="108" w:name="ref-Howard18"/>
+    <w:bookmarkEnd w:id="101"/>
+    <w:bookmarkStart w:id="103" w:name="ref-Howard18"/>
     <w:p>
       <w:pPr>
         <w:pStyle w:val="Bibliography"/>
@@ -12647,7 +12228,7 @@
       <w:r>
         <w:t xml:space="preserve"> </w:t>
       </w:r>
-      <w:hyperlink r:id="rId107">
+      <w:hyperlink r:id="rId102">
         <w:r>
           <w:rPr>
             <w:rStyle w:val="Hyperlink"/>
@@ -12659,8 +12240,8 @@
         <w:t xml:space="preserve">.</w:t>
       </w:r>
     </w:p>
-    <w:bookmarkEnd w:id="108"/>
-    <w:bookmarkStart w:id="110" w:name="ref-Howard15"/>
+    <w:bookmarkEnd w:id="103"/>
+    <w:bookmarkStart w:id="105" w:name="ref-Howard15"/>
     <w:p>
       <w:pPr>
         <w:pStyle w:val="Bibliography"/>
@@ -12686,7 +12267,7 @@
       <w:r>
         <w:t xml:space="preserve"> </w:t>
       </w:r>
-      <w:hyperlink r:id="rId109">
+      <w:hyperlink r:id="rId104">
         <w:r>
           <w:rPr>
             <w:rStyle w:val="Hyperlink"/>
@@ -12698,8 +12279,8 @@
         <w:t xml:space="preserve">.</w:t>
       </w:r>
     </w:p>
-    <w:bookmarkEnd w:id="110"/>
-    <w:bookmarkStart w:id="111" w:name="ref-Howard09"/>
+    <w:bookmarkEnd w:id="105"/>
+    <w:bookmarkStart w:id="106" w:name="ref-Howard09"/>
     <w:p>
       <w:pPr>
         <w:pStyle w:val="Bibliography"/>
@@ -12708,8 +12289,8 @@
         <w:t xml:space="preserve">Howard, J., and C. Revenga. 2000. “California’s Freshwater Biodiversity in a Continental Context. Science for Conservation Technical Brief Series.” San Francisco, CA: The Nature Conservancy of California.</w:t>
       </w:r>
     </w:p>
-    <w:bookmarkEnd w:id="111"/>
-    <w:bookmarkStart w:id="113" w:name="ref-Kenney12"/>
+    <w:bookmarkEnd w:id="106"/>
+    <w:bookmarkStart w:id="108" w:name="ref-Kenney12"/>
     <w:p>
       <w:pPr>
         <w:pStyle w:val="Bibliography"/>
@@ -12735,7 +12316,7 @@
       <w:r>
         <w:t xml:space="preserve"> </w:t>
       </w:r>
-      <w:hyperlink r:id="rId112">
+      <w:hyperlink r:id="rId107">
         <w:r>
           <w:rPr>
             <w:rStyle w:val="Hyperlink"/>
@@ -12747,8 +12328,8 @@
         <w:t xml:space="preserve">.</w:t>
       </w:r>
     </w:p>
-    <w:bookmarkEnd w:id="113"/>
-    <w:bookmarkStart w:id="115" w:name="ref-Leps15"/>
+    <w:bookmarkEnd w:id="108"/>
+    <w:bookmarkStart w:id="110" w:name="ref-Leps15"/>
     <w:p>
       <w:pPr>
         <w:pStyle w:val="Bibliography"/>
@@ -12774,7 +12355,7 @@
       <w:r>
         <w:t xml:space="preserve"> </w:t>
       </w:r>
-      <w:hyperlink r:id="rId114">
+      <w:hyperlink r:id="rId109">
         <w:r>
           <w:rPr>
             <w:rStyle w:val="Hyperlink"/>
@@ -12786,8 +12367,8 @@
         <w:t xml:space="preserve">.</w:t>
       </w:r>
     </w:p>
-    <w:bookmarkEnd w:id="115"/>
-    <w:bookmarkStart w:id="117" w:name="ref-Lester08"/>
+    <w:bookmarkEnd w:id="110"/>
+    <w:bookmarkStart w:id="112" w:name="ref-Lester08"/>
     <w:p>
       <w:pPr>
         <w:pStyle w:val="Bibliography"/>
@@ -12813,7 +12394,7 @@
       <w:r>
         <w:t xml:space="preserve"> </w:t>
       </w:r>
-      <w:hyperlink r:id="rId116">
+      <w:hyperlink r:id="rId111">
         <w:r>
           <w:rPr>
             <w:rStyle w:val="Hyperlink"/>
@@ -12825,8 +12406,8 @@
         <w:t xml:space="preserve">.</w:t>
       </w:r>
     </w:p>
-    <w:bookmarkEnd w:id="117"/>
-    <w:bookmarkStart w:id="118" w:name="ref-MacQueen67"/>
+    <w:bookmarkEnd w:id="112"/>
+    <w:bookmarkStart w:id="113" w:name="ref-MacQueen67"/>
     <w:p>
       <w:pPr>
         <w:pStyle w:val="Bibliography"/>
@@ -12847,8 +12428,8 @@
         <w:t xml:space="preserve">, edited by L. M. Le Cam and J. Neyman, 281–97. Berkeley, California, USA: University of California Press.</w:t>
       </w:r>
     </w:p>
-    <w:bookmarkEnd w:id="118"/>
-    <w:bookmarkStart w:id="120" w:name="ref-May15"/>
+    <w:bookmarkEnd w:id="113"/>
+    <w:bookmarkStart w:id="115" w:name="ref-May15"/>
     <w:p>
       <w:pPr>
         <w:pStyle w:val="Bibliography"/>
@@ -12874,7 +12455,7 @@
       <w:r>
         <w:t xml:space="preserve"> </w:t>
       </w:r>
-      <w:hyperlink r:id="rId119">
+      <w:hyperlink r:id="rId114">
         <w:r>
           <w:rPr>
             <w:rStyle w:val="Hyperlink"/>
@@ -12886,8 +12467,8 @@
         <w:t xml:space="preserve">.</w:t>
       </w:r>
     </w:p>
-    <w:bookmarkEnd w:id="120"/>
-    <w:bookmarkStart w:id="121" w:name="ref-Mazor16"/>
+    <w:bookmarkEnd w:id="115"/>
+    <w:bookmarkStart w:id="116" w:name="ref-Mazor16"/>
     <w:p>
       <w:pPr>
         <w:pStyle w:val="Bibliography"/>
@@ -12911,8 +12492,8 @@
         <w:t xml:space="preserve">35 (1):249–71.</w:t>
       </w:r>
     </w:p>
-    <w:bookmarkEnd w:id="121"/>
-    <w:bookmarkStart w:id="122" w:name="ref-McKay12"/>
+    <w:bookmarkEnd w:id="116"/>
+    <w:bookmarkStart w:id="117" w:name="ref-McKay12"/>
     <w:p>
       <w:pPr>
         <w:pStyle w:val="Bibliography"/>
@@ -12921,8 +12502,8 @@
         <w:t xml:space="preserve">McKay, L., T. Bondelid, T. Dewald, J. Johnston, R. Moore, and A. Reah. 2012. “NHDPlus Version 2: User Guide.”</w:t>
       </w:r>
     </w:p>
-    <w:bookmarkEnd w:id="122"/>
-    <w:bookmarkStart w:id="123" w:name="ref-Meinshausen06"/>
+    <w:bookmarkEnd w:id="117"/>
+    <w:bookmarkStart w:id="118" w:name="ref-Meinshausen06"/>
     <w:p>
       <w:pPr>
         <w:pStyle w:val="Bibliography"/>
@@ -12946,8 +12527,8 @@
         <w:t xml:space="preserve">7:983–99.</w:t>
       </w:r>
     </w:p>
-    <w:bookmarkEnd w:id="123"/>
-    <w:bookmarkStart w:id="125" w:name="ref-Meinshausen17"/>
+    <w:bookmarkEnd w:id="118"/>
+    <w:bookmarkStart w:id="120" w:name="ref-Meinshausen17"/>
     <w:p>
       <w:pPr>
         <w:pStyle w:val="Bibliography"/>
@@ -12970,7 +12551,7 @@
       <w:r>
         <w:t xml:space="preserve"> </w:t>
       </w:r>
-      <w:hyperlink r:id="rId124">
+      <w:hyperlink r:id="rId119">
         <w:r>
           <w:rPr>
             <w:rStyle w:val="Hyperlink"/>
@@ -12982,8 +12563,8 @@
         <w:t xml:space="preserve">.</w:t>
       </w:r>
     </w:p>
-    <w:bookmarkEnd w:id="125"/>
-    <w:bookmarkStart w:id="126" w:name="ref-MBI16"/>
+    <w:bookmarkEnd w:id="120"/>
+    <w:bookmarkStart w:id="121" w:name="ref-MBI16"/>
     <w:p>
       <w:pPr>
         <w:pStyle w:val="Bibliography"/>
@@ -12992,8 +12573,8 @@
         <w:t xml:space="preserve">Midwest Biodiversity Insitute. 2016. “Identification of predictive habitat attributes for Minnesota streams to support tiered aquatic life uses.” MBI Technical Report MBI/OHPAN1518840. Columbus, Ohio: Midwest Biodiversity Institute, prepared on behalf of the Minnesota Pollution Control Agency.</w:t>
       </w:r>
     </w:p>
-    <w:bookmarkEnd w:id="126"/>
-    <w:bookmarkStart w:id="127" w:name="ref-Morgan05"/>
+    <w:bookmarkEnd w:id="121"/>
+    <w:bookmarkStart w:id="122" w:name="ref-Morgan05"/>
     <w:p>
       <w:pPr>
         <w:pStyle w:val="Bibliography"/>
@@ -13017,8 +12598,8 @@
         <w:t xml:space="preserve">24 (3):643–55.</w:t>
       </w:r>
     </w:p>
-    <w:bookmarkEnd w:id="127"/>
-    <w:bookmarkStart w:id="129" w:name="ref-Moss87"/>
+    <w:bookmarkEnd w:id="122"/>
+    <w:bookmarkStart w:id="124" w:name="ref-Moss87"/>
     <w:p>
       <w:pPr>
         <w:pStyle w:val="Bibliography"/>
@@ -13044,7 +12625,7 @@
       <w:r>
         <w:t xml:space="preserve"> </w:t>
       </w:r>
-      <w:hyperlink r:id="rId128">
+      <w:hyperlink r:id="rId123">
         <w:r>
           <w:rPr>
             <w:rStyle w:val="Hyperlink"/>
@@ -13056,8 +12637,8 @@
         <w:t xml:space="preserve">.</w:t>
       </w:r>
     </w:p>
-    <w:bookmarkEnd w:id="129"/>
-    <w:bookmarkStart w:id="131" w:name="ref-Novotny05"/>
+    <w:bookmarkEnd w:id="124"/>
+    <w:bookmarkStart w:id="126" w:name="ref-Novotny05"/>
     <w:p>
       <w:pPr>
         <w:pStyle w:val="Bibliography"/>
@@ -13083,7 +12664,7 @@
       <w:r>
         <w:t xml:space="preserve"> </w:t>
       </w:r>
-      <w:hyperlink r:id="rId130">
+      <w:hyperlink r:id="rId125">
         <w:r>
           <w:rPr>
             <w:rStyle w:val="Hyperlink"/>
@@ -13095,8 +12676,8 @@
         <w:t xml:space="preserve">.</w:t>
       </w:r>
     </w:p>
-    <w:bookmarkEnd w:id="131"/>
-    <w:bookmarkStart w:id="132" w:name="ref-Ode07"/>
+    <w:bookmarkEnd w:id="126"/>
+    <w:bookmarkStart w:id="127" w:name="ref-Ode07"/>
     <w:p>
       <w:pPr>
         <w:pStyle w:val="Bibliography"/>
@@ -13105,8 +12686,8 @@
         <w:t xml:space="preserve">Ode, P. R. 2007. “Standard Operating Procedures for Collecting Benthic Macroinvertebrate Samples and Associated Physical and Chemical Data for Ambient Bioassessment in California.” Surface Water Ambient Monitoring Program. Sacramento, CA.</w:t>
       </w:r>
     </w:p>
-    <w:bookmarkEnd w:id="132"/>
-    <w:bookmarkStart w:id="133" w:name="ref-Reynoldson97"/>
+    <w:bookmarkEnd w:id="127"/>
+    <w:bookmarkStart w:id="128" w:name="ref-Reynoldson97"/>
     <w:p>
       <w:pPr>
         <w:pStyle w:val="Bibliography"/>
@@ -13130,8 +12711,8 @@
         <w:t xml:space="preserve">16 (4):833–52.</w:t>
       </w:r>
     </w:p>
-    <w:bookmarkEnd w:id="133"/>
-    <w:bookmarkStart w:id="135" w:name="ref-Riseng11"/>
+    <w:bookmarkEnd w:id="128"/>
+    <w:bookmarkStart w:id="130" w:name="ref-Riseng11"/>
     <w:p>
       <w:pPr>
         <w:pStyle w:val="Bibliography"/>
@@ -13157,7 +12738,7 @@
       <w:r>
         <w:t xml:space="preserve"> </w:t>
       </w:r>
-      <w:hyperlink r:id="rId134">
+      <w:hyperlink r:id="rId129">
         <w:r>
           <w:rPr>
             <w:rStyle w:val="Hyperlink"/>
@@ -13169,8 +12750,8 @@
         <w:t xml:space="preserve">.</w:t>
       </w:r>
     </w:p>
-    <w:bookmarkEnd w:id="135"/>
-    <w:bookmarkStart w:id="136" w:name="ref-Roni12"/>
+    <w:bookmarkEnd w:id="130"/>
+    <w:bookmarkStart w:id="131" w:name="ref-Roni12"/>
     <w:p>
       <w:pPr>
         <w:pStyle w:val="Bibliography"/>
@@ -13191,8 +12772,8 @@
         <w:t xml:space="preserve">. First. Hoboken, New Jersey: John Wiley &amp; Sons.</w:t>
       </w:r>
     </w:p>
-    <w:bookmarkEnd w:id="136"/>
-    <w:bookmarkStart w:id="138" w:name="ref-Shoredits13"/>
+    <w:bookmarkEnd w:id="131"/>
+    <w:bookmarkStart w:id="133" w:name="ref-Shoredits13"/>
     <w:p>
       <w:pPr>
         <w:pStyle w:val="Bibliography"/>
@@ -13218,7 +12799,7 @@
       <w:r>
         <w:t xml:space="preserve"> </w:t>
       </w:r>
-      <w:hyperlink r:id="rId137">
+      <w:hyperlink r:id="rId132">
         <w:r>
           <w:rPr>
             <w:rStyle w:val="Hyperlink"/>
@@ -13230,8 +12811,8 @@
         <w:t xml:space="preserve">.</w:t>
       </w:r>
     </w:p>
-    <w:bookmarkEnd w:id="138"/>
-    <w:bookmarkStart w:id="140" w:name="ref-Sleeter11"/>
+    <w:bookmarkEnd w:id="133"/>
+    <w:bookmarkStart w:id="135" w:name="ref-Sleeter11"/>
     <w:p>
       <w:pPr>
         <w:pStyle w:val="Bibliography"/>
@@ -13257,7 +12838,7 @@
       <w:r>
         <w:t xml:space="preserve"> </w:t>
       </w:r>
-      <w:hyperlink r:id="rId139">
+      <w:hyperlink r:id="rId134">
         <w:r>
           <w:rPr>
             <w:rStyle w:val="Hyperlink"/>
@@ -13269,8 +12850,8 @@
         <w:t xml:space="preserve">.</w:t>
       </w:r>
     </w:p>
-    <w:bookmarkEnd w:id="140"/>
-    <w:bookmarkStart w:id="142" w:name="ref-Sponseller01"/>
+    <w:bookmarkEnd w:id="135"/>
+    <w:bookmarkStart w:id="137" w:name="ref-Sponseller01"/>
     <w:p>
       <w:pPr>
         <w:pStyle w:val="Bibliography"/>
@@ -13296,7 +12877,7 @@
       <w:r>
         <w:t xml:space="preserve"> </w:t>
       </w:r>
-      <w:hyperlink r:id="rId141">
+      <w:hyperlink r:id="rId136">
         <w:r>
           <w:rPr>
             <w:rStyle w:val="Hyperlink"/>
@@ -13308,8 +12889,8 @@
         <w:t xml:space="preserve">.</w:t>
       </w:r>
     </w:p>
-    <w:bookmarkEnd w:id="142"/>
-    <w:bookmarkStart w:id="144" w:name="ref-Stein13"/>
+    <w:bookmarkEnd w:id="137"/>
+    <w:bookmarkStart w:id="139" w:name="ref-Stein13"/>
     <w:p>
       <w:pPr>
         <w:pStyle w:val="Bibliography"/>
@@ -13335,7 +12916,7 @@
       <w:r>
         <w:t xml:space="preserve"> </w:t>
       </w:r>
-      <w:hyperlink r:id="rId143">
+      <w:hyperlink r:id="rId138">
         <w:r>
           <w:rPr>
             <w:rStyle w:val="Hyperlink"/>
@@ -13347,8 +12928,8 @@
         <w:t xml:space="preserve">.</w:t>
       </w:r>
     </w:p>
-    <w:bookmarkEnd w:id="144"/>
-    <w:bookmarkStart w:id="145" w:name="ref-Stoddard06"/>
+    <w:bookmarkEnd w:id="139"/>
+    <w:bookmarkStart w:id="140" w:name="ref-Stoddard06"/>
     <w:p>
       <w:pPr>
         <w:pStyle w:val="Bibliography"/>
@@ -13372,8 +12953,8 @@
         <w:t xml:space="preserve">16 (4):1267–76.</w:t>
       </w:r>
     </w:p>
-    <w:bookmarkEnd w:id="145"/>
-    <w:bookmarkStart w:id="147" w:name="ref-SWAMP17"/>
+    <w:bookmarkEnd w:id="140"/>
+    <w:bookmarkStart w:id="142" w:name="ref-SWAMP17"/>
     <w:p>
       <w:pPr>
         <w:pStyle w:val="Bibliography"/>
@@ -13384,7 +12965,7 @@
       <w:r>
         <w:t xml:space="preserve"> </w:t>
       </w:r>
-      <w:hyperlink r:id="rId146">
+      <w:hyperlink r:id="rId141">
         <w:r>
           <w:rPr>
             <w:rStyle w:val="Hyperlink"/>
@@ -13396,8 +12977,8 @@
         <w:t xml:space="preserve">.</w:t>
       </w:r>
     </w:p>
-    <w:bookmarkEnd w:id="147"/>
-    <w:bookmarkStart w:id="149" w:name="ref-Townsend08"/>
+    <w:bookmarkEnd w:id="142"/>
+    <w:bookmarkStart w:id="144" w:name="ref-Townsend08"/>
     <w:p>
       <w:pPr>
         <w:pStyle w:val="Bibliography"/>
@@ -13423,7 +13004,7 @@
       <w:r>
         <w:t xml:space="preserve"> </w:t>
       </w:r>
-      <w:hyperlink r:id="rId148">
+      <w:hyperlink r:id="rId143">
         <w:r>
           <w:rPr>
             <w:rStyle w:val="Hyperlink"/>
@@ -13435,8 +13016,8 @@
         <w:t xml:space="preserve">.</w:t>
       </w:r>
     </w:p>
-    <w:bookmarkEnd w:id="149"/>
-    <w:bookmarkStart w:id="150" w:name="ref-USEPA13"/>
+    <w:bookmarkEnd w:id="144"/>
+    <w:bookmarkStart w:id="145" w:name="ref-USEPA13"/>
     <w:p>
       <w:pPr>
         <w:pStyle w:val="Bibliography"/>
@@ -13445,8 +13026,8 @@
         <w:t xml:space="preserve">US Environmental Protection Agency, Region 10. 2013. “Technical Support Docuemnt for EPA’s Action on the State of Oregon’s Revised Water Quality Standards for the West Division Main Canal.”</w:t>
       </w:r>
     </w:p>
-    <w:bookmarkEnd w:id="150"/>
-    <w:bookmarkStart w:id="151" w:name="ref-USEPA16"/>
+    <w:bookmarkEnd w:id="145"/>
+    <w:bookmarkStart w:id="146" w:name="ref-USEPA16"/>
     <w:p>
       <w:pPr>
         <w:pStyle w:val="Bibliography"/>
@@ -13455,8 +13036,8 @@
         <w:t xml:space="preserve">USEPA (US Environmental Protection Agency). 2016. “National Rivers and Streams Assessment 2008-2009: A Collaborative Survey.” EPA-841-R-16-007. Washington, DC.</w:t>
       </w:r>
     </w:p>
-    <w:bookmarkEnd w:id="151"/>
-    <w:bookmarkStart w:id="152" w:name="ref-USGS99"/>
+    <w:bookmarkEnd w:id="146"/>
+    <w:bookmarkStart w:id="147" w:name="ref-USGS99"/>
     <w:p>
       <w:pPr>
         <w:pStyle w:val="Bibliography"/>
@@ -13465,8 +13046,8 @@
         <w:t xml:space="preserve">USGS (US Geological Survey). 1999. “The quality of our nation’s waters: nutrients and pesticides.” Reston, Virginia.</w:t>
       </w:r>
     </w:p>
-    <w:bookmarkEnd w:id="152"/>
-    <w:bookmarkStart w:id="154" w:name="ref-Volstad04"/>
+    <w:bookmarkEnd w:id="147"/>
+    <w:bookmarkStart w:id="149" w:name="ref-Volstad04"/>
     <w:p>
       <w:pPr>
         <w:pStyle w:val="Bibliography"/>
@@ -13492,7 +13073,7 @@
       <w:r>
         <w:t xml:space="preserve"> </w:t>
       </w:r>
-      <w:hyperlink r:id="rId153">
+      <w:hyperlink r:id="rId148">
         <w:r>
           <w:rPr>
             <w:rStyle w:val="Hyperlink"/>
@@ -13504,8 +13085,8 @@
         <w:t xml:space="preserve">.</w:t>
       </w:r>
     </w:p>
-    <w:bookmarkEnd w:id="154"/>
-    <w:bookmarkStart w:id="156" w:name="ref-Waite13"/>
+    <w:bookmarkEnd w:id="149"/>
+    <w:bookmarkStart w:id="151" w:name="ref-Waite13"/>
     <w:p>
       <w:pPr>
         <w:pStyle w:val="Bibliography"/>
@@ -13531,7 +13112,7 @@
       <w:r>
         <w:t xml:space="preserve"> </w:t>
       </w:r>
-      <w:hyperlink r:id="rId155">
+      <w:hyperlink r:id="rId150">
         <w:r>
           <w:rPr>
             <w:rStyle w:val="Hyperlink"/>
@@ -13543,8 +13124,8 @@
         <w:t xml:space="preserve">.</w:t>
       </w:r>
     </w:p>
-    <w:bookmarkEnd w:id="156"/>
-    <w:bookmarkStart w:id="158" w:name="ref-Waite14"/>
+    <w:bookmarkEnd w:id="151"/>
+    <w:bookmarkStart w:id="153" w:name="ref-Waite14"/>
     <w:p>
       <w:pPr>
         <w:pStyle w:val="Bibliography"/>
@@ -13570,7 +13151,7 @@
       <w:r>
         <w:t xml:space="preserve"> </w:t>
       </w:r>
-      <w:hyperlink r:id="rId157">
+      <w:hyperlink r:id="rId152">
         <w:r>
           <w:rPr>
             <w:rStyle w:val="Hyperlink"/>
@@ -13582,8 +13163,8 @@
         <w:t xml:space="preserve">.</w:t>
       </w:r>
     </w:p>
-    <w:bookmarkEnd w:id="158"/>
-    <w:bookmarkStart w:id="160" w:name="ref-Wang97"/>
+    <w:bookmarkEnd w:id="153"/>
+    <w:bookmarkStart w:id="155" w:name="ref-Wang97"/>
     <w:p>
       <w:pPr>
         <w:pStyle w:val="Bibliography"/>
@@ -13609,7 +13190,7 @@
       <w:r>
         <w:t xml:space="preserve"> </w:t>
       </w:r>
-      <w:hyperlink r:id="rId159">
+      <w:hyperlink r:id="rId154">
         <w:r>
           <w:rPr>
             <w:rStyle w:val="Hyperlink"/>
@@ -13621,8 +13202,8 @@
         <w:t xml:space="preserve">.</w:t>
       </w:r>
     </w:p>
-    <w:bookmarkEnd w:id="160"/>
-    <w:bookmarkEnd w:id="161"/>
+    <w:bookmarkEnd w:id="155"/>
+    <w:bookmarkEnd w:id="156"/>
     <w:sectPr>
       <w:footerReference w:type="default" r:id="rId9"/>
       <w:pgSz w:w="12240" w:h="15840"/>

</xml_diff>

<commit_message>
working on Pete's comments
</commit_message>
<xml_diff>
--- a/manuscript/manu_draft.docx
+++ b/manuscript/manu_draft.docx
@@ -250,7 +250,7 @@
         <w:t xml:space="preserve"> </w:t>
       </w:r>
       <w:r>
-        <w:t xml:space="preserve">D.</w:t>
+        <w:t xml:space="preserve">R.</w:t>
       </w:r>
       <w:r>
         <w:t xml:space="preserve"> </w:t>
@@ -403,7 +403,7 @@
         <w:pStyle w:val="FirstParagraph"/>
       </w:pPr>
       <w:r>
-        <w:t xml:space="preserve">Version Date: Tue Jul 3 10:45:26 2018 -0700</w:t>
+        <w:t xml:space="preserve">Version Date: Tue Jul 3 13:51:22 2018 -0700</w:t>
       </w:r>
     </w:p>
     <w:p>
@@ -876,7 +876,7 @@
         <w:t xml:space="preserve">)</w:t>
       </w:r>
       <w:r>
-        <w:t xml:space="preserve">. Other states have recommended a tiered aquatic life use or other alternative use designations to account for baseline shifts in ecosystem health from environmental modification</w:t>
+        <w:t xml:space="preserve">. Other states have recommended a tiered aquatic life use or alternative use designations to account for baseline shifts in ecosystem health from environmental modification</w:t>
       </w:r>
       <w:r>
         <w:t xml:space="preserve"> </w:t>
@@ -1130,7 +1130,7 @@
         <w:pStyle w:val="BodyText"/>
       </w:pPr>
       <w:r>
-        <w:t xml:space="preserve">The goal of this study is to present the development of a landscape model to classify and prioritize stream monitoring sites and demonstrate its application to estimate constraints on biological integrity in California streams. This work builds on the knowledge and relationships developed through existing monitoring programs and applies that in a predictive manner across entire landscapes to inform management decisions. The specific objectives were to 1) demonstrate development of a landscape model to predict expected ranges of biotic condition, 2) classify stream reaches using modelling expectations, 3) assess the extent of stream classes and explore the sensitivity of the classifications to decision points in the model output, and 4) prioritize potential management decisions by comparing predicted ranges to observed bioassessment scores. The model was developed and applied to all stream reaches in California. A case study demonstrated how the statewide model can be used to classify and prioritize in a regional context using guidance from a local stakeholder group. An interactive software tool that was used by the stakeholder group to develop priority recommendations from the landscape model is also described.</w:t>
+        <w:t xml:space="preserve">The goal of this study is to present the development of a landscape model to classify and prioritize stream monitoring sites and demonstrate its application to estimate constraints on biological integrity in California streams. The specific objectives were to 1) demonstrate development of a landscape model to predict expected ranges of biotic condition, 2) classify stream reaches using modelling expectations, 3) assess the extent of stream classes and explore the sensitivity of the classifications to decision points in the model output, and 4) prioritize potential management decisions by comparing predicted ranges to observed bioassessment scores. The model was developed and applied to all stream reaches in California, specifically focusing on the potential of urban and agricultural land use to constrain biological condition. We include a case study that demonstrates how the statewide model can be used to classify and prioritize in a regional context using guidance from a local stakeholder group from a heavily urbanized watershed. An interactive software tool is also described that was developed to help choose management priorities from the landscape model.</w:t>
       </w:r>
     </w:p>
     <w:p>
@@ -1178,24 +1178,7 @@
         <w:t xml:space="preserve"> </w:t>
       </w:r>
       <w:r>
-        <w:t xml:space="preserve">of land from latitudes 33 to 42</w:t>
-      </w:r>
-      <m:oMath>
-        <m:sSup>
-          <m:e>
-            <m:r>
-              <m:t/>
-            </m:r>
-          </m:e>
-          <m:sup>
-            <m:r>
-              <m:t>∘</m:t>
-            </m:r>
-          </m:sup>
-        </m:sSup>
-      </m:oMath>
-      <w:r>
-        <w:t xml:space="preserve">N that includes extreme variation in altitude and climate (Figure</w:t>
+        <w:t xml:space="preserve">of land with extreme variation in altitude, geology, and climate (Figure</w:t>
       </w:r>
       <w:r>
         <w:t xml:space="preserve"> </w:t>
@@ -1241,7 +1224,7 @@
         <w:t xml:space="preserve">)</w:t>
       </w:r>
       <w:r>
-        <w:t xml:space="preserve">. Approximately 30% of streams in California are perennial with the remaining as intermittent or ephemeral for portions of the year. A large portion of the central region of the state is agricultural (i.e., Central Valley), whereas dense areas of urban development are in the southwest (i.e., Los Angeles and San Diego) and central (San Francisco Bay area) coast areas. Developed lands increased in California by 38% from 1973 to 2000</w:t>
+        <w:t xml:space="preserve">. Approximately 30% of streams in California are perennial with the remaining as intermittent or ephemeral. A large portion of the central region of the state is agricultural (i.e., Central Valley), whereas dense areas of urban development are in the southwest (i.e., Los Angeles and San Diego) and central (San Francisco Bay area) coast areas. Developed lands increased in California by 38% from 1973 to 2000</w:t>
       </w:r>
       <w:r>
         <w:t xml:space="preserve"> </w:t>
@@ -1419,7 +1402,7 @@
         <w:pStyle w:val="FirstParagraph"/>
       </w:pPr>
       <w:r>
-        <w:t xml:space="preserve">A prediction model of the CSCI was developed to estimate likely ranges of scores associated with land use gradients. Measures of land use development were quantified for riparian, catchment, and watershed areas of each stream reach in California using the StreamCat database</w:t>
+        <w:t xml:space="preserve">A prediction model was developed to estimate likely ranges of CSCI scores associated with urban and agricultural land use gradients, collectively defined as developed landscapes. Measures of land use development were quantified for riparian, catchment, and watershed areas of each stream reach in California using the StreamCat database</w:t>
       </w:r>
       <w:r>
         <w:t xml:space="preserve"> </w:t>
@@ -1442,16 +1425,7 @@
         <w:t xml:space="preserve">)</w:t>
       </w:r>
       <w:r>
-        <w:t xml:space="preserve">. CSCI scores were modelled using estimates of canal/ditch density, imperviousness, road density/crossings, and urban and agricultural land use for each stream reach (Table</w:t>
-      </w:r>
-      <w:r>
-        <w:t xml:space="preserve"> </w:t>
-      </w:r>
-      <w:r>
-        <w:t xml:space="preserve">1</w:t>
-      </w:r>
-      <w:r>
-        <w:t xml:space="preserve">). These variables were chosen specifically to model scores only in relation to long-term constraints on biological condition that are typically beyond the scope of management intervention or where costs to mitigate are likely to be prohibitive. The remainder of the variation in scores not related to to these landscape constraints could be attributed to additional, unmeasured environmental variables that influence stream biointegrity. Deviation of observed scores from the model predictions were considered diagnostic of variation not related to landscape effects, although deviations could also be attributed to model error. The predictive performance of the models is described below.</w:t>
+        <w:t xml:space="preserve">. CSCI scores were modelled using estimates of canal/ditch density, imperviousness, road density/crossings, and urban and agricultural land use for each stream reach (Table S1). These variables were chosen specifically to model scores only in relation to constraints on biological condition that are typically beyond the scope of management intervention or where costs to mitigate are likely prohibitive. Potential effects on biological condition that may vary through time or from stressors not associated with urban or agricultural land use were not captured by the model. Similarly, potential differences in the magnitude of potential effects for the chosen variables were also not explicitly evaluated. Within these limits, deviation of observed scores from the model predictions were considered diagnostic of variation not related to landscape effects at a coarse level, in addition to potential model error. The predictive performance of the models is described below.</w:t>
       </w:r>
     </w:p>
     <w:p>
@@ -1621,7 +1595,7 @@
         <w:t xml:space="preserve">)</w:t>
       </w:r>
       <w:r>
-        <w:t xml:space="preserve">. This modelling approach allows use of predictions to describe where bioassessment targets are unlikely to be met or where streams are unlikely to be impacted by placing bounds on the range of expectations relative to landscape constraints. Quantile regression forests were used to predict CSCI scores in each stream reach from the 5th to the 95th percentiles of expectations at five percent intervals (i.e., 5th, 10th, etc.) up to the 45th and 55th percentiles.</w:t>
+        <w:t xml:space="preserve">. This modelling approach allows use of predictions to describe where bioassessment targets are unlikely to be met or conversely where streams are unlikely to be impacted by placing bounds on the range of expectations relative to landscape constraints. Quantile regression forests were used to predict CSCI scores in each stream reach at five percent intervals (i.e., 5th, 10th, etc.) from the 5th to 95th percentile of expectations.</w:t>
       </w:r>
     </w:p>
     <w:p>
@@ -1662,7 +1636,7 @@
         <w:t xml:space="preserve"> </w:t>
       </w:r>
       <w:r>
-        <w:t xml:space="preserve">2</w:t>
+        <w:t xml:space="preserve">1</w:t>
       </w:r>
       <w:r>
         <w:t xml:space="preserve">):</w:t>
@@ -1800,7 +1774,7 @@
         <w:t xml:space="preserve"> </w:t>
       </w:r>
       <w:r>
-        <w:t xml:space="preserve">2</w:t>
+        <w:t xml:space="preserve">1</w:t>
       </w:r>
       <w:r>
         <w:t xml:space="preserve">).</w:t>
@@ -1898,7 +1872,7 @@
         <w:t xml:space="preserve">1</w:t>
       </w:r>
       <w:r>
-        <w:t xml:space="preserve">). Only a select subset of variables in StreamCat were used to develop the landscape model, with the purpose of describing long-term and broad scale constraints on biointegrity. Additional landscape measures in StreamCat were evaluated to provide additional insight into alternative factors within each region that were associated with constraints on stream integrity. Landscape and geological data in StreamCat at the riparian and watershed scale were used to model variation between reach classes using random forest models</w:t>
+        <w:t xml:space="preserve">). Only a select subset of variables in StreamCat were used to develop the landscape model, with the purpose of describing long-term and broad scale constraints on biointegrity. Additional landscape measures in StreamCat were evaluated to provide additional insight into alternative factors within each region that were associated with constraints on stream integrity. Landscape and geological data in StreamCat at the riparian and watershed scale were used to model variation among reach classes using random forest models</w:t>
       </w:r>
       <w:r>
         <w:t xml:space="preserve"> </w:t>
@@ -1921,7 +1895,7 @@
         <w:t xml:space="preserve">)</w:t>
       </w:r>
       <w:r>
-        <w:t xml:space="preserve">. For each region, 1000 regression trees were created and the mean reduction in accuracy was estimated for the exclusion of each variable across all models. This created an estimate of importance of each variable for describing differences between constrained and unconstrained stream classes. Mean reduction in accuracy was estimated for all variables in each model to identify the top five important variables in each region. Reach classes as possibly or likely constrained (or unconstrained) were combined to evaluate the complete dataset.</w:t>
+        <w:t xml:space="preserve">. For each region, 1000 regression trees were created and the mean reduction in accuracy was estimated for the exclusion of each variable across all models. This created an estimate of importance of each variable for describing differences between constrained and unconstrained stream classes. Mean reduction in accuracy was estimated for all variables in each model to identify the top five important variables in each region. The possibly and likely constrained classes were evaluated together as were the possibly and likely unconstrained classes.</w:t>
       </w:r>
     </w:p>
     <w:p>
@@ -2114,7 +2088,7 @@
         <w:t xml:space="preserve"> </w:t>
       </w:r>
       <w:r>
-        <w:t xml:space="preserve">3</w:t>
+        <w:t xml:space="preserve">2</w:t>
       </w:r>
       <w:r>
         <w:t xml:space="preserve">). To facilitate the process, a template was used that showed the site scores relative to the reach classifications (Figure S3, left side). The priorities defined by the group were generalized into three categories:</w:t>
@@ -2238,7 +2212,33 @@
         <w:pStyle w:val="FirstParagraph"/>
       </w:pPr>
       <w:r>
-        <w:t xml:space="preserve">The landscape model was used to predict an expected range of CSCI scores for 138716 stream reaches in California. The bioassessment dataset used to develop the model included 2620 unique field observations assigned to stream reaches in the NHD-plus dataset. Model performance statewide indicated generally good agreement between observed CSCI scores and the median prediction for the associated stream reach (Table</w:t>
+        <w:t xml:space="preserve">The landscape model was used to predict an expected range of CSCI scores for 138716 stream reaches in California. The bioassessment dataset used to develop the model included 2620 unique field observations assigned to stream reaches in the NHD-plus dataset. Model performance statewide indicated generally good agreement between observed CSCI scores and the median prediction for the associated stream reach (Table S2). Agreement between observed and predicted values for the entire calibration dataset was r = 0.84 (Pearson) and RMSE = 0.14. The intercept and slope for a regression between observed and predicted values were 0.24 and 0.72, suggesting a slight negative bias of predictions at lower scores and slight positive bias at higher scores. The statewide calibration data showed similar results, with slightly smaller correlation (r = 0.72) and larger RMSE (0.18) estimates.</w:t>
+      </w:r>
+    </w:p>
+    <w:p>
+      <w:pPr>
+        <w:pStyle w:val="BodyText"/>
+      </w:pPr>
+      <w:r>
+        <w:t xml:space="preserve">The landscape model performed well in regions with a mix of urban, agricultural, and open land, such as the South Coast, where strong gradients occur in many watersheds. Conversely, the model did not perform well in regions where developed landscapes were less common, such as the Sierra Nevada region. Model performance was best in regions wih extensive urban development. Performance for the Chapparal and South Coast regions were comparable or slightly improved compared to the statewide dataset for both the calibration and validation datasets. Model predictions for the Central Valley, Desert Modoc, and North Coast regions had slightly lower performance compared to the statewide results, with correlations of approximately 0.75 with observed values in the calibration dataset and 0.55 in the validation dataset. Model performance was weakest for the Sierra Nevada region, where timber harvesting, rather than urban or agricultural development, is the most widespread stressor. Overall, model performance was strongly associated with land use gradients in each region (Figure S2).</w:t>
+      </w:r>
+    </w:p>
+    <w:p>
+      <w:pPr>
+        <w:pStyle w:val="Heading2"/>
+      </w:pPr>
+      <w:bookmarkStart w:id="42" w:name="statewide-patterns"/>
+      <w:r>
+        <w:t xml:space="preserve">Statewide patterns</w:t>
+      </w:r>
+      <w:bookmarkEnd w:id="42"/>
+    </w:p>
+    <w:p>
+      <w:pPr>
+        <w:pStyle w:val="FirstParagraph"/>
+      </w:pPr>
+      <w:r>
+        <w:t xml:space="preserve">Statewide patterns in stream constraints were apparent from the results of the landscape model consistent with land use (Figure</w:t>
       </w:r>
       <w:r>
         <w:t xml:space="preserve"> </w:t>
@@ -2247,7 +2247,52 @@
         <w:t xml:space="preserve">4</w:t>
       </w:r>
       <w:r>
-        <w:t xml:space="preserve">). Agreement between observed and predicted values for the entire calibration dataset was r = 0.84 (Pearson) and RMSE = 0.14. The intercept and slope for a regression between observed and predicted values were 0.24 and 0.72, suggesting a slight negative bias of predictions at lower scores and slight positive bias at higher scores. The statewide calibration data showed similar results, with slightly smaller correlation (r = 0.72) and larger RMSE (0.18) estimates.</w:t>
+        <w:t xml:space="preserve">). A majority of reaches statewide were classified as possibly constrained (11% of all stream length) or possibly unconstrained (46%), whereas a minority were likely constrained (4%) or likely unconstrained (39%) (Table</w:t>
+      </w:r>
+      <w:r>
+        <w:t xml:space="preserve"> </w:t>
+      </w:r>
+      <w:r>
+        <w:t xml:space="preserve">4</w:t>
+      </w:r>
+      <w:r>
+        <w:t xml:space="preserve">). Large rivers across the state were more commonly classified as possibly constrained (e.g., Klamath, Sacramento, Colorado rivers). By region, the most reaches classified as likely unconstrained reaches were in the Sierra Nevada (50%), North Coast (46%), and Desert Modoc (46%) regions, whereas the most reaches as likely constrained were observed in the Central Valley (22%) and South Coast (15%) regions. Overall, stream reaches were more often constrained for biotic integrity in regions with more development, either as urban or agricultural land. For example, likely constrained reaches were apparent from the statewide map in coastal reaches of the South Coast where heavy urbanization occurs and in the Central Valley where agriculture is the dominant land use. Stream reaches were more likely to be unconstrained in regions with less development, with areas in the North Coast and the Sierra Nevada region visible on the map (right, Figure</w:t>
+      </w:r>
+      <w:r>
+        <w:t xml:space="preserve"> </w:t>
+      </w:r>
+      <w:r>
+        <w:t xml:space="preserve">4</w:t>
+      </w:r>
+      <w:r>
+        <w:t xml:space="preserve">). Relative CSCI scores compared to reach expectations were as expected for 80% of the sampled locations statewide, whereas a much smaller percentage of sites were equally under or over scoring (Table</w:t>
+      </w:r>
+      <w:r>
+        <w:t xml:space="preserve"> </w:t>
+      </w:r>
+      <w:r>
+        <w:t xml:space="preserve">4</w:t>
+      </w:r>
+      <w:r>
+        <w:t xml:space="preserve">). Similar patterns were observed within regions, although a slightly larger percentage of sites in the Central Valley were under scoring compared to the other regions.</w:t>
+      </w:r>
+    </w:p>
+    <w:p>
+      <w:pPr>
+        <w:pStyle w:val="Heading2"/>
+      </w:pPr>
+      <w:bookmarkStart w:id="43" w:name="associated-drivers-of-biological-constraints-and-sensitivity-analysis"/>
+      <w:r>
+        <w:t xml:space="preserve">Associated drivers of biological constraints and sensitivity analysis</w:t>
+      </w:r>
+      <w:bookmarkEnd w:id="43"/>
+    </w:p>
+    <w:p>
+      <w:pPr>
+        <w:pStyle w:val="FirstParagraph"/>
+      </w:pPr>
+      <w:r>
+        <w:t xml:space="preserve">Importance measures from random forest models identified key variables that were associated with differences between constrained and unconstrained reaches between each region (Figure S4, see Figure S5 for importance measures of the selected measures in the statewide landscape model). Relative magnitudes of the importance measures between regions confirmed the estimates of model performance, such that regions where the model performed well (e.g., South Coast, Central Valley) had higher importance measures than those where the model did not perform well (e.g., North Coast, Sierra Nevada). The top five most important variables were similar between regions although some specific differences were observed. The amount of biological nitrogen fixation in watershed soils was ranked the most important variable for the Central Valley, Desert Modoc, and North Coast region and second most important for the Chapparal and Sierra Nevada regions. This variable was not in the top five for the South Coast region, which was exclusively described by imperviousness and urbanization. Soil erodibility was the most important variable in the Chaparral and Sierra Nevada regions. Other important variables that were shared between regions (excluding the South Coast) were fertilizer applications and the amount of crops and hay at the riparian and watershed scale.</w:t>
       </w:r>
     </w:p>
     <w:p>
@@ -2255,120 +2300,40 @@
         <w:pStyle w:val="BodyText"/>
       </w:pPr>
       <w:r>
-        <w:t xml:space="preserve">The landscape model performed well in regions with a mix of urban, agricultural, and open land, such as the South Coast, where strong gradients occur in many watersheds. Conversely, the model did not perform well in regions where developed landscapes were less common, such as the Sierra Nevada region. Model performance was best in regions wih extensive urban development. Performance for the Chapparal and South Coast regions were comparable or slightly improved compared to the statewide dataset for both the calibration and validation datasets. Model predictions for the Central Valley, Desert Modoc, and North Coast regions had slightly lower performance compared to the statewide results, with correlations of approximately 0.75 with observed values in the calibration dataset and 0.55 in the validation dataset. Model performance was weakest for the Sierra Nevada region, where timber harvesting, rather than urban or agricultural development, is the most widespread stressor. Overall, model performance was strongly associated with land use gradients in each region (Figure S2).</w:t>
+        <w:t xml:space="preserve">Sensitivity analyses underscored the potential impact of key decision points of the landscape model on estimates of the extent of streams in each class (Figure</w:t>
+      </w:r>
+      <w:r>
+        <w:t xml:space="preserve"> </w:t>
+      </w:r>
+      <w:r>
+        <w:t xml:space="preserve">7</w:t>
+      </w:r>
+      <w:r>
+        <w:t xml:space="preserve">). Decreasing the certainty of predictions from the landscape model by choosing a narrower range of scores (5th/95th to 45th/55th at 5% intervals) increased the number of streams from the possible to likely category in both constrained and unconstrained reaches. Similarly, changing the CSCI threshold from relaxed to more conservative (0.63, 0.79, 0.92) increased the number of streams classified as possibly or likely constrained and decreased the number of streams as possibly or likely unconstrained. Changes by region with the different scenarios were also observed. For example, over 80% of reaches in the Central Valley were classified as likely constrained using a conservative CSCI threshold with low certainty of predictions, whereas less than 1% of reaches were in this category using a relaxed CSCI threshold with the highest level of certainty. Opposite trends were observed in regions with reduced land use pressures. For example, almost all stream reaches in the North Coast and Sierra Nevada regions were classified as likely unconstrained using a relaxed CSCI threshold and low certainty of predictions.</w:t>
       </w:r>
     </w:p>
     <w:p>
       <w:pPr>
         <w:pStyle w:val="Heading2"/>
       </w:pPr>
-      <w:bookmarkStart w:id="42" w:name="statewide-patterns"/>
-      <w:r>
-        <w:t xml:space="preserve">Statewide patterns</w:t>
-      </w:r>
-      <w:bookmarkEnd w:id="42"/>
+      <w:bookmarkStart w:id="44" w:name="unclassified-reaches"/>
+      <w:r>
+        <w:t xml:space="preserve">Unclassified reaches</w:t>
+      </w:r>
+      <w:bookmarkEnd w:id="44"/>
     </w:p>
     <w:p>
       <w:pPr>
         <w:pStyle w:val="FirstParagraph"/>
       </w:pPr>
       <w:r>
-        <w:t xml:space="preserve">Statewide patterns in stream constraints were apparent from the results of the landscape model consistent with land use (Figure</w:t>
-      </w:r>
-      <w:r>
-        <w:t xml:space="preserve"> </w:t>
-      </w:r>
-      <w:r>
-        <w:t xml:space="preserve">4</w:t>
-      </w:r>
-      <w:r>
-        <w:t xml:space="preserve">). A majority of reaches statewide were classified as possibly constrained (11% of all stream length) or possibly unconstrained (46%), whereas a minority were likely constrained (4%) or likely unconstrained (39%) (Table</w:t>
-      </w:r>
-      <w:r>
-        <w:t xml:space="preserve"> </w:t>
-      </w:r>
-      <w:r>
-        <w:t xml:space="preserve">6</w:t>
-      </w:r>
-      <w:r>
-        <w:t xml:space="preserve">). Large rivers across the state were more commonly classified as possibly constrained (e.g., Klamath, Sacramento, Colorado rivers). By region, the most reaches classified as likely unconstrained reaches were in the Sierra Nevada (50%), North Coast (46%), and Desert Modoc (46%) regions, whereas the most reaches as likely constrained were observed in the Central Valley (22%) and South Coast (15%) regions. Overall, stream reaches were more often constrained for biotic integrity in regions with more development, either as urban or agricultural land. For example, likely constrained reaches were apparent from the statewide map in coastal reaches of the South Coast where heavy urbanization occurs and in the Central Valley where agriculture is the dominant land use. Stream reaches were more likely to be unconstrained in regions with less development, with areas in the North Coast and the Sierra Nevada region visible on the map (right, Figure</w:t>
-      </w:r>
-      <w:r>
-        <w:t xml:space="preserve"> </w:t>
-      </w:r>
-      <w:r>
-        <w:t xml:space="preserve">4</w:t>
-      </w:r>
-      <w:r>
-        <w:t xml:space="preserve">). Relative CSCI scores compared to reach expectations were as expected for 80% of the sampled locations statewide, whereas a much smaller percentage of sites were equally under or over scoring (Table</w:t>
-      </w:r>
-      <w:r>
-        <w:t xml:space="preserve"> </w:t>
-      </w:r>
-      <w:r>
-        <w:t xml:space="preserve">6</w:t>
-      </w:r>
-      <w:r>
-        <w:t xml:space="preserve">). Similar patterns were observed within regions, although a slightly larger percentage of sites in the Central Valley were under scoring compared to the other regions.</w:t>
-      </w:r>
-    </w:p>
-    <w:p>
-      <w:pPr>
-        <w:pStyle w:val="Heading2"/>
-      </w:pPr>
-      <w:bookmarkStart w:id="43" w:name="associated-drivers-of-biological-constraints-and-sensitivity-analysis"/>
-      <w:r>
-        <w:t xml:space="preserve">Associated drivers of biological constraints and sensitivity analysis</w:t>
-      </w:r>
-      <w:bookmarkEnd w:id="43"/>
-    </w:p>
-    <w:p>
-      <w:pPr>
-        <w:pStyle w:val="FirstParagraph"/>
-      </w:pPr>
-      <w:r>
-        <w:t xml:space="preserve">Importance measures from random forest models identified key variables that were associated with differences between constrained and unconstrained reaches between each region (Figure S4, see Figure S5 for importance measures of the selected measures in the statewide landscape model). Relative magnitudes of the importance measures between regions confirmed the estimates of model performance, such that regions where the model performed well (e.g., South Coast, Central Valley) had higher importance measures than those where the model did not perform well (e.g., North Coast, Sierra Nevada). The top five most important variables were similar between regions although some specific differences were observed. The amount of biological nitrogen fixation in watershed soils was ranked the most important variable for the Central Valley, Desert Modoc, and North Coast region and second most important for the Chapparal and Sierra Nevada regions. This variable was not in the top five for the South Coast region, which was exclusively described by imperviousness and urbanization. Soil erodibility was the most important variable in the Chaparral and Sierra Nevada regions. Other important variables that were shared between regions (excluding the South Coast) were fertilizer applications and the amount of crops and hay at the riparian and watershed scale.</w:t>
-      </w:r>
-    </w:p>
-    <w:p>
-      <w:pPr>
-        <w:pStyle w:val="BodyText"/>
-      </w:pPr>
-      <w:r>
-        <w:t xml:space="preserve">Sensitivity analyses underscored the potential impact of key decision points of the landscape model on estimates of the extent of streams in each class (Figure</w:t>
-      </w:r>
-      <w:r>
-        <w:t xml:space="preserve"> </w:t>
-      </w:r>
-      <w:r>
-        <w:t xml:space="preserve">7</w:t>
-      </w:r>
-      <w:r>
-        <w:t xml:space="preserve">). Decreasing the certainty of predictions from the landscape model by choosing a narrower range of scores (5th/95th to 45th/55th at 5% intervals) increased the number of streams from the possible to likely category in both constrained and unconstrained reaches. Similarly, changing the CSCI threshold from relaxed to more conservative (0.63, 0.79, 0.92) increased the number of streams classified as possibly or likely constrained and decreased the number of streams as possibly or likely unconstrained. Changes by region with the different scenarios were also observed. For example, over 80% of reaches in the Central Valley were classified as likely constrained using a conservative CSCI threshold with low certainty of predictions, whereas less than 1% of reaches were in this category using a relaxed CSCI threshold with the highest level of certainty. Opposite trends were observed in regions with reduced land use pressures. For example, almost all stream reaches in the North Coast and Sierra Nevada regions were classified as likely unconstrained using a relaxed CSCI threshold and low certainty of predictions.</w:t>
-      </w:r>
-    </w:p>
-    <w:p>
-      <w:pPr>
-        <w:pStyle w:val="Heading2"/>
-      </w:pPr>
-      <w:bookmarkStart w:id="44" w:name="unclassified-reaches"/>
-      <w:r>
-        <w:t xml:space="preserve">Unclassified reaches</w:t>
-      </w:r>
-      <w:bookmarkEnd w:id="44"/>
-    </w:p>
-    <w:p>
-      <w:pPr>
-        <w:pStyle w:val="FirstParagraph"/>
-      </w:pPr>
-      <w:r>
         <w:t xml:space="preserve">Ranges of expected CSCI scores for typical reaches in urban, agricultural, and open (neither urban, nor agriculture) are shown in table</w:t>
       </w:r>
       <w:r>
         <w:t xml:space="preserve"> </w:t>
       </w:r>
       <w:r>
-        <w:t xml:space="preserve">7</w:t>
+        <w:t xml:space="preserve">5</w:t>
       </w:r>
       <w:r>
         <w:t xml:space="preserve">. These typical values are shown for more to less certainty in the range of predictions. Unclassified reaches can be defined by the dominant watershed land use as urban, agricultural, or open, and then matched to the appropriate values in the table. Between regions, the variation in expected scores also provides context for landscape pressures that differ by location. For example, the expected range of scores in regions with heavy urban development (e.g., South Coast) are much lower than streams that are neither urban nor agricultural. The North Coast region in contrast has an expected range of scores in urban streams that is similar to streams that are open. The range of scores in urban and agricultural streams were similar in the Central Valley where agriculture is the dominant land use.</w:t>
@@ -2488,7 +2453,7 @@
         <w:pStyle w:val="FirstParagraph"/>
       </w:pPr>
       <w:r>
-        <w:t xml:space="preserve">The landscape model was able to identify the location and extent of biologically constrained channels at the state level and major regions in California. Our application to the SGR watershed demonstrated how the results of the model can be used at a spatial scale where many management decisions are implemented through close interaction with a regional stakeholder group with direct interests in the local resources. Overall, the models provide tools that allow managers to determine how best to use limited resources for stream management by focusing on reaches where recommended actions are most likely to have the intended outcome of improving or protecting biological condition. The approach also leverages all available information to develop a context for biological assessment that provides an unambiguous expectation of what is likely to be achieved at any sampling location. This can facilitate more targeted management actions that vary depending on the identified context and can also inform decisions on extent and effort for future monitoring locations.</w:t>
+        <w:t xml:space="preserve">The landscape model can identity the location and extent of biologically constrained channels in urban and agricultural landscapes at the state level and major regions in California. Our application to the SGR watershed demonstrated how the results of the model can be used at a spatial scale where many management decisions are implemented through close interaction with a regional stakeholder group with direct interests in the local resources. Overall, the model provides a tool to determine how managers can best use limited resources for stream management by focusing on reaches where recommended actions are most likely to have the intended outcome of improving or protecting biological condition. The approach also leverages information from multiple sources to develop a context for biological assessment that provides an expectation of what is likely to be achieved relative to urban and agricultural stressors. This can facilitate more targeted management actions that vary depending on the identified context and can also inform decisions on extent and effort for future monitoring locations.</w:t>
       </w:r>
     </w:p>
     <w:p>
@@ -2504,22 +2469,24 @@
         <w:pStyle w:val="BodyText"/>
       </w:pPr>
       <w:r>
-        <w:t xml:space="preserve">The above paragraph also has implications for identifying high ocon</w:t>
-      </w:r>
-      <w:r>
-        <w:t xml:space="preserve"> </w:t>
-      </w:r>
-      <w:r>
-        <w:t xml:space="preserve">What does the model mean vis a vis Pete’s comments - what variables did we include and how can we improve on this for more resolution depending on the region. Bias toward urban streams? What about time scale of impacts? What about possibility of model error? In regards to weak performance in the north coast, Rafi says: In the discussion, we should state explicitly that our model leads us to the conclusion that this region is generally unconstrained, and then we should evaluate if this is true. Cite a few studies about whether a stream can ever recover from a clearcut. Andy has a yet-to-be-published study showing that modern forestry practices are generally good for CSCI scores, although historic impacts might really be constrained by massive sediment pulses that will take decades/centuries to work their way through the systems.</w:t>
+        <w:t xml:space="preserve">There are several assumptions in the landscape model that were reflected in the results or that require attention when applying the model outside of urban and agricultural settings. First, the model was developed with a focus on the needs of managers that apply bioassessment tools in developed landscapes. This includes a large segment of the management community in California and also describes areas of the state where large financial investments are made to protect water quality and quantity relative to other areas. As such, landscape variables were chosen that were expected to capture the effects of development in these areas on CSCI scores (Table S1). The model performed well in this context, but not for regions where other stressor gradients have impacted biological health. This could lead to potentially misguided conclusions that stem from the assumptions that guided development of the model. For example, the results suggest that streams in the North Coast and Sierra Nevada regions are largely unconstrained, but model performance was poor for these areas. The dominant stressors that could affect stream condition in these regions originate from unique sources that are not common in developed landscapes, e.g., silviculture, timber harvesting, and cannabis cultivation. The current landscape model does not capture these impacts nor are adequate data available to describe the potential impacts.</w:t>
+      </w:r>
+    </w:p>
+    <w:p>
+      <w:pPr>
+        <w:pStyle w:val="BodyText"/>
+      </w:pPr>
+      <w:r>
+        <w:t xml:space="preserve">An additional assumption is that the landscape model and the CSCI can adequately discriminate between intractable constraints on biology that are spatially and temporally pervasive relative to more tractable constraints. This assumption applies to any stressor gradient that could be used to develop the model. For example, our model adequately described urban constraints but there was no context for temporal or spatial scales that have management relevance. Pervasive alteration to groundwater and hydrology is common in highly developed areas and the long-term effects of this alteration on biological condition suggests that stream communities may not ever achieve reference conditions even in the most extreme management interventions. Similar arguments could be made for other land use gradients. A landscape model developed to describe constraints from timber harvesting practices may not provide adequate information on the long-term impacts of, for example, siltation on stream integrity if the input data does not describe these impacts at relevant spatial and temporal scales for managers. The potential legacy impacts of large-scale alterations of the natural environment is not well-captured by the current model, neither from a spatial nor temporal perspective. Our analysis of landscape factors associated with constraints using additional StreamCat variables provided a preliminary means of addressing this concern, although a more refined application of the landscape model would be necessary to evaluate different scales of impact. This could include developing separate models for each region, as well as more careful selection of model inputs to capture scales of interest for potential impacts on stream health.</w:t>
       </w:r>
     </w:p>
     <w:p>
       <w:pPr>
         <w:pStyle w:val="Heading2"/>
       </w:pPr>
-      <w:bookmarkStart w:id="47" w:name="landscape-constraints-can-be-described-using-biological-endpoints"/>
-      <w:r>
-        <w:t xml:space="preserve">Landscape constraints can be described using biological endpoints</w:t>
+      <w:bookmarkStart w:id="47" w:name="biological-constraints-are-meaningful-in-a-landscape-context"/>
+      <w:r>
+        <w:t xml:space="preserve">Biological constraints are meaningful in a landscape context</w:t>
       </w:r>
       <w:bookmarkEnd w:id="47"/>
     </w:p>
@@ -2528,7 +2495,7 @@
         <w:pStyle w:val="FirstParagraph"/>
       </w:pPr>
       <w:r>
-        <w:t xml:space="preserve">Our approach has the advantage of relating strictly to biological condition, as compared to physical or chemical endpoints to assess constraints. This approach has relevance from the perspective of ecological interpretation as well as potential implications for regulatory standards. The ability of the landscape model to predict the range of expected biological condition at a given site reflects an associative link between land use and stream biology. However, similar arguments that have been made for the use of biological indicators over chemical and physical indicators for assessment can be applied to identifying constraints with the landscape model. A limited range of expectations at the lower end of the distribution of CSCI scores is an indication that stressors originating from the landscape have imposed habitat limits that constrain biology. A landscape model that is calibrated for physical or chemical endpoints may not sufficiently describe condition given that a constraint on either may not adequately characterize a constraint on biology. From a regulatory perspective, many states, including California, have explicit assessment requirements that relate to biology and the landscape modelling approach is well aligned with existing bioassessment tools. The use of biological endpoints in the landscape model will likely facilitate the development of biological standards as noted above. Landscape models could also be used to support conservation planning, particularly at the watershed scale. Ongoing work in California has focused on setting priorities for managing biodiversity that focus on watersheds within a conservation network</w:t>
+        <w:t xml:space="preserve">Our approach has the advantage of relating strictly to biological condition, as compared to physical or chemical endpoints to assess constraints. This approach has relevance from the perspective of ecological interpretation as well as potential implications for regulatory standards. The ability of the landscape model to predict the range of expected biological condition at a given site reflects an associative link between land use and stream biology. However, similar arguments that have been made for the use of biological indicators over chemical and physical indicators for assessment can be applied to identifying constraints with the landscape model. An expected range of CSCI scores that is relatively low is an indication that stressors originating from the landscape may have imposed habitat limits that constrain biology. A landscape model that is calibrated for physical or chemical endpoints may not sufficiently describe condition given that a constraint on either may not adequately characterize a constraint on biology. From a regulatory perspective, many states, including California, have explicit assessment requirements that relate to biology and the landscape modelling approach is well aligned with existing bioassessment tools. The use of biological endpoints in the landscape model will likely facilitate the development of biological standards as noted above. Landscape models could also be used to support conservation planning, particularly at the watershed scale. Ongoing work in California has focused on setting priorities for managing biodiversity that focus on watersheds within a conservation network</w:t>
       </w:r>
       <w:r>
         <w:t xml:space="preserve"> </w:t>
@@ -3401,30 +3368,7 @@
         <w:pStyle w:val="TableCaption"/>
       </w:pPr>
       <w:r>
-        <w:t xml:space="preserve">Table 1 Land use variables used to develop the landscape model of stream bioassessment scores. All variables were obtained from StreamCat</w:t>
-      </w:r>
-      <w:r>
-        <w:t xml:space="preserve"> </w:t>
-      </w:r>
-      <w:r>
-        <w:t xml:space="preserve">(Hill et al.</w:t>
-      </w:r>
-      <w:r>
-        <w:t xml:space="preserve"> </w:t>
-      </w:r>
-      <w:hyperlink w:anchor="ref-Hill16">
-        <w:r>
-          <w:rPr>
-            <w:rStyle w:val="Hyperlink"/>
-          </w:rPr>
-          <w:t xml:space="preserve">2016</w:t>
-        </w:r>
-      </w:hyperlink>
-      <w:r>
-        <w:t xml:space="preserve">)</w:t>
-      </w:r>
-      <w:r>
-        <w:t xml:space="preserve">. The measurement scale for each variable is at the catchment, watershed, and/or riparian scale (100 m buffer) relative to a stream reach. Total urban and agriculture land use variables were based on sums of indvidual variables in StreamCat as noted in the desciption.</w:t>
+        <w:t xml:space="preserve">Table 1 Stream class definitions describing potential biological constraints. Classes are based on the overlap of the range of likely bioassessment scores with a potential threshold for a biological objective. Identifying stream classes requires selecting the cutoff range of likely scores from the landscape model and a chosen threshold for the objective.</w:t>
       </w:r>
     </w:p>
     <w:tbl>
@@ -3432,7 +3376,7 @@
         <w:tblStyle w:val="Table"/>
         <w:tblW w:type="pct" w:w="0.0"/>
         <w:tblLook w:firstRow="1"/>
-        <w:tblCaption w:val="Table 1 Land use variables used to develop the landscape model of stream bioassessment scores. All variables were obtained from StreamCat (Hill et al. 2016). The measurement scale for each variable is at the catchment, watershed, and/or riparian scale (100 m buffer) relative to a stream reach. Total urban and agriculture land use variables were based on sums of indvidual variables in StreamCat as noted in the desciption."/>
+        <w:tblCaption w:val="Table 1 Stream class definitions describing potential biological constraints. Classes are based on the overlap of the range of likely bioassessment scores with a potential threshold for a biological objective. Identifying stream classes requires selecting the cutoff range of likely scores from the landscape model and a chosen threshold for the objective."/>
       </w:tblPr>
       <w:tblGrid/>
       <w:tr>
@@ -3452,7 +3396,7 @@
               <w:jc w:val="left"/>
             </w:pPr>
             <w:r>
-              <w:t xml:space="preserve">Name</w:t>
+              <w:t xml:space="preserve">Class</w:t>
             </w:r>
           </w:p>
         </w:tc>
@@ -3469,7 +3413,7 @@
               <w:jc w:val="left"/>
             </w:pPr>
             <w:r>
-              <w:t xml:space="preserve">Scale</w:t>
+              <w:t xml:space="preserve">Definition</w:t>
             </w:r>
           </w:p>
         </w:tc>
@@ -3486,10 +3430,172 @@
               <w:jc w:val="left"/>
             </w:pPr>
             <w:r>
-              <w:t xml:space="preserve">Description</w:t>
-            </w:r>
-          </w:p>
-        </w:tc>
+              <w:t xml:space="preserve">Example</w:t>
+            </w:r>
+          </w:p>
+        </w:tc>
+      </w:tr>
+      <w:tr>
+        <w:tc>
+          <w:p>
+            <w:pPr>
+              <w:pStyle w:val="Compact"/>
+              <w:jc w:val="left"/>
+            </w:pPr>
+            <w:r>
+              <w:t xml:space="preserve">Likely unconstrained</w:t>
+            </w:r>
+          </w:p>
+        </w:tc>
+        <w:tc>
+          <w:p>
+            <w:pPr>
+              <w:pStyle w:val="Compact"/>
+              <w:jc w:val="left"/>
+            </w:pPr>
+            <w:r>
+              <w:t xml:space="preserve">Lower bound of prediction interval is above threshold</w:t>
+            </w:r>
+          </w:p>
+        </w:tc>
+        <w:tc>
+          <w:p>
+            <w:pPr>
+              <w:pStyle w:val="Compact"/>
+              <w:jc w:val="left"/>
+            </w:pPr>
+            <w:r>
+              <w:t xml:space="preserve">10th percentile &gt; 0.79</w:t>
+            </w:r>
+          </w:p>
+        </w:tc>
+      </w:tr>
+      <w:tr>
+        <w:tc>
+          <w:p>
+            <w:pPr>
+              <w:pStyle w:val="Compact"/>
+              <w:jc w:val="left"/>
+            </w:pPr>
+            <w:r>
+              <w:t xml:space="preserve">Possibly unconstrained</w:t>
+            </w:r>
+          </w:p>
+        </w:tc>
+        <w:tc>
+          <w:p>
+            <w:pPr>
+              <w:pStyle w:val="Compact"/>
+              <w:jc w:val="left"/>
+            </w:pPr>
+            <w:r>
+              <w:t xml:space="preserve">Median prediction is above threshold</w:t>
+            </w:r>
+          </w:p>
+        </w:tc>
+        <w:tc>
+          <w:p>
+            <w:pPr>
+              <w:pStyle w:val="Compact"/>
+              <w:jc w:val="left"/>
+            </w:pPr>
+            <w:r>
+              <w:t xml:space="preserve">50th percentile &gt; 0.79</w:t>
+            </w:r>
+          </w:p>
+        </w:tc>
+      </w:tr>
+      <w:tr>
+        <w:tc>
+          <w:p>
+            <w:pPr>
+              <w:pStyle w:val="Compact"/>
+              <w:jc w:val="left"/>
+            </w:pPr>
+            <w:r>
+              <w:t xml:space="preserve">Possibly constrained</w:t>
+            </w:r>
+          </w:p>
+        </w:tc>
+        <w:tc>
+          <w:p>
+            <w:pPr>
+              <w:pStyle w:val="Compact"/>
+              <w:jc w:val="left"/>
+            </w:pPr>
+            <w:r>
+              <w:t xml:space="preserve">Median prediction is below threshold</w:t>
+            </w:r>
+          </w:p>
+        </w:tc>
+        <w:tc>
+          <w:p>
+            <w:pPr>
+              <w:pStyle w:val="Compact"/>
+              <w:jc w:val="left"/>
+            </w:pPr>
+            <w:r>
+              <w:t xml:space="preserve">50th percentile &lt; 0.79</w:t>
+            </w:r>
+          </w:p>
+        </w:tc>
+      </w:tr>
+      <w:tr>
+        <w:tc>
+          <w:p>
+            <w:pPr>
+              <w:pStyle w:val="Compact"/>
+              <w:jc w:val="left"/>
+            </w:pPr>
+            <w:r>
+              <w:t xml:space="preserve">Likely constrained</w:t>
+            </w:r>
+          </w:p>
+        </w:tc>
+        <w:tc>
+          <w:p>
+            <w:pPr>
+              <w:pStyle w:val="Compact"/>
+              <w:jc w:val="left"/>
+            </w:pPr>
+            <w:r>
+              <w:t xml:space="preserve">Upper bound of prediction interval is below threshold</w:t>
+            </w:r>
+          </w:p>
+        </w:tc>
+        <w:tc>
+          <w:p>
+            <w:pPr>
+              <w:pStyle w:val="Compact"/>
+              <w:jc w:val="left"/>
+            </w:pPr>
+            <w:r>
+              <w:t xml:space="preserve">90th percentile &lt; 0.79</w:t>
+            </w:r>
+          </w:p>
+        </w:tc>
+      </w:tr>
+    </w:tbl>
+    <w:p>
+      <w:pPr>
+        <w:pStyle w:val="TableCaption"/>
+      </w:pPr>
+      <w:r>
+        <w:t xml:space="preserve">Table 2 Possible site types based on stream reach classification, relative site score, and observed CSCI score. The observed score column describes where a CSCI score is observed relative to the lower and upper percentiles (e.g., 10th and 90th) of expected scores for a reach and the chosen CSCI threshold (e.g., 10th percentile of scores at reference sites or 0.79) for nominally low or high values.</w:t>
+      </w:r>
+    </w:p>
+    <w:tbl>
+      <w:tblPr>
+        <w:tblStyle w:val="Table"/>
+        <w:tblW w:type="pct" w:w="0.0"/>
+        <w:tblLook w:firstRow="1"/>
+        <w:tblCaption w:val="Table 2 Possible site types based on stream reach classification, relative site score, and observed CSCI score. The observed score column describes where a CSCI score is observed relative to the lower and upper percentiles (e.g., 10th and 90th) of expected scores for a reach and the chosen CSCI threshold (e.g., 10th percentile of scores at reference sites or 0.79) for nominally low or high values."/>
+      </w:tblPr>
+      <w:tblGrid/>
+      <w:tr>
+        <w:trPr>
+          <w:cnfStyle w:firstRow="1"/>
+        </w:trPr>
         <w:tc>
           <w:tcPr>
             <w:tcBorders>
@@ -3503,952 +3609,10 @@
               <w:jc w:val="left"/>
             </w:pPr>
             <w:r>
-              <w:t xml:space="preserve">Unit</w:t>
-            </w:r>
-          </w:p>
-        </w:tc>
-      </w:tr>
-      <w:tr>
-        <w:tc>
-          <w:p>
-            <w:pPr>
-              <w:pStyle w:val="Compact"/>
-              <w:jc w:val="left"/>
-            </w:pPr>
-            <w:r>
-              <w:t xml:space="preserve">CanalDensCat</w:t>
-            </w:r>
-          </w:p>
-        </w:tc>
-        <w:tc>
-          <w:p>
-            <w:pPr>
-              <w:pStyle w:val="Compact"/>
-              <w:jc w:val="left"/>
-            </w:pPr>
-            <w:r>
-              <w:t xml:space="preserve">catchment</w:t>
-            </w:r>
-          </w:p>
-        </w:tc>
-        <w:tc>
-          <w:p>
-            <w:pPr>
-              <w:pStyle w:val="Compact"/>
-              <w:jc w:val="left"/>
-            </w:pPr>
-            <w:r>
-              <w:t xml:space="preserve">Density of NHDPlus line features classified as canal, ditch, or pipeline</w:t>
-            </w:r>
-          </w:p>
-        </w:tc>
-        <w:tc>
-          <w:p>
-            <w:pPr>
-              <w:pStyle w:val="Compact"/>
-              <w:jc w:val="left"/>
-            </w:pPr>
-            <w:r>
-              <w:t xml:space="preserve">km/sq km</w:t>
-            </w:r>
-          </w:p>
-        </w:tc>
-      </w:tr>
-      <w:tr>
-        <w:tc>
-          <w:p>
-            <w:pPr>
-              <w:pStyle w:val="Compact"/>
-              <w:jc w:val="left"/>
-            </w:pPr>
-            <w:r>
-              <w:t xml:space="preserve">CanalDensWs</w:t>
-            </w:r>
-          </w:p>
-        </w:tc>
-        <w:tc>
-          <w:p>
-            <w:pPr>
-              <w:pStyle w:val="Compact"/>
-              <w:jc w:val="left"/>
-            </w:pPr>
-            <w:r>
-              <w:t xml:space="preserve">watershed</w:t>
-            </w:r>
-          </w:p>
-        </w:tc>
-        <w:tc>
-          <w:p>
-            <w:pPr>
-              <w:pStyle w:val="Compact"/>
-              <w:jc w:val="left"/>
-            </w:pPr>
-            <w:r>
-              <w:t xml:space="preserve">Density of NHDPlus line features classified as canal, ditch, or pipeline</w:t>
-            </w:r>
-          </w:p>
-        </w:tc>
-        <w:tc>
-          <w:p>
-            <w:pPr>
-              <w:pStyle w:val="Compact"/>
-              <w:jc w:val="left"/>
-            </w:pPr>
-            <w:r>
-              <w:t xml:space="preserve">km/sq km</w:t>
-            </w:r>
-          </w:p>
-        </w:tc>
-      </w:tr>
-      <w:tr>
-        <w:tc>
-          <w:p>
-            <w:pPr>
-              <w:pStyle w:val="Compact"/>
-              <w:jc w:val="left"/>
-            </w:pPr>
-            <w:r>
-              <w:t xml:space="preserve">PctImp2006Cat</w:t>
-            </w:r>
-          </w:p>
-        </w:tc>
-        <w:tc>
-          <w:p>
-            <w:pPr>
-              <w:pStyle w:val="Compact"/>
-              <w:jc w:val="left"/>
-            </w:pPr>
-            <w:r>
-              <w:t xml:space="preserve">catchment</w:t>
-            </w:r>
-          </w:p>
-        </w:tc>
-        <w:tc>
-          <w:p>
-            <w:pPr>
-              <w:pStyle w:val="Compact"/>
-              <w:jc w:val="left"/>
-            </w:pPr>
-            <w:r>
-              <w:t xml:space="preserve">Mean imperviousness of anthropogenic surfaces (NLCD 2006)</w:t>
-            </w:r>
-          </w:p>
-        </w:tc>
-        <w:tc>
-          <w:p>
-            <w:pPr>
-              <w:pStyle w:val="Compact"/>
-              <w:jc w:val="left"/>
-            </w:pPr>
-            <w:r>
-              <w:t xml:space="preserve">%</w:t>
-            </w:r>
-          </w:p>
-        </w:tc>
-      </w:tr>
-      <w:tr>
-        <w:tc>
-          <w:p>
-            <w:pPr>
-              <w:pStyle w:val="Compact"/>
-              <w:jc w:val="left"/>
-            </w:pPr>
-            <w:r>
-              <w:t xml:space="preserve">PctImp2006Ws</w:t>
-            </w:r>
-          </w:p>
-        </w:tc>
-        <w:tc>
-          <w:p>
-            <w:pPr>
-              <w:pStyle w:val="Compact"/>
-              <w:jc w:val="left"/>
-            </w:pPr>
-            <w:r>
-              <w:t xml:space="preserve">watershed</w:t>
-            </w:r>
-          </w:p>
-        </w:tc>
-        <w:tc>
-          <w:p>
-            <w:pPr>
-              <w:pStyle w:val="Compact"/>
-              <w:jc w:val="left"/>
-            </w:pPr>
-            <w:r>
-              <w:t xml:space="preserve">Mean imperviousness of anthropogenic surfaces (NLCD 2006)</w:t>
-            </w:r>
-          </w:p>
-        </w:tc>
-        <w:tc>
-          <w:p>
-            <w:pPr>
-              <w:pStyle w:val="Compact"/>
-              <w:jc w:val="left"/>
-            </w:pPr>
-            <w:r>
-              <w:t xml:space="preserve">%</w:t>
-            </w:r>
-          </w:p>
-        </w:tc>
-      </w:tr>
-      <w:tr>
-        <w:tc>
-          <w:p>
-            <w:pPr>
-              <w:pStyle w:val="Compact"/>
-              <w:jc w:val="left"/>
-            </w:pPr>
-            <w:r>
-              <w:t xml:space="preserve">PctImp2006CatRp100</w:t>
-            </w:r>
-          </w:p>
-        </w:tc>
-        <w:tc>
-          <w:p>
-            <w:pPr>
-              <w:pStyle w:val="Compact"/>
-              <w:jc w:val="left"/>
-            </w:pPr>
-            <w:r>
-              <w:t xml:space="preserve">catchment, riparian</w:t>
-            </w:r>
-          </w:p>
-        </w:tc>
-        <w:tc>
-          <w:p>
-            <w:pPr>
-              <w:pStyle w:val="Compact"/>
-              <w:jc w:val="left"/>
-            </w:pPr>
-            <w:r>
-              <w:t xml:space="preserve">Mean imperviousness of anthropogenic surfaces (NLCD 2006)</w:t>
-            </w:r>
-          </w:p>
-        </w:tc>
-        <w:tc>
-          <w:p>
-            <w:pPr>
-              <w:pStyle w:val="Compact"/>
-              <w:jc w:val="left"/>
-            </w:pPr>
-            <w:r>
-              <w:t xml:space="preserve">%</w:t>
-            </w:r>
-          </w:p>
-        </w:tc>
-      </w:tr>
-      <w:tr>
-        <w:tc>
-          <w:p>
-            <w:pPr>
-              <w:pStyle w:val="Compact"/>
-              <w:jc w:val="left"/>
-            </w:pPr>
-            <w:r>
-              <w:t xml:space="preserve">PctImp2006WsRp100</w:t>
-            </w:r>
-          </w:p>
-        </w:tc>
-        <w:tc>
-          <w:p>
-            <w:pPr>
-              <w:pStyle w:val="Compact"/>
-              <w:jc w:val="left"/>
-            </w:pPr>
-            <w:r>
-              <w:t xml:space="preserve">watershed, riparian</w:t>
-            </w:r>
-          </w:p>
-        </w:tc>
-        <w:tc>
-          <w:p>
-            <w:pPr>
-              <w:pStyle w:val="Compact"/>
-              <w:jc w:val="left"/>
-            </w:pPr>
-            <w:r>
-              <w:t xml:space="preserve">Mean imperviousness of anthropogenic surfaces (NLCD 2006)</w:t>
-            </w:r>
-          </w:p>
-        </w:tc>
-        <w:tc>
-          <w:p>
-            <w:pPr>
-              <w:pStyle w:val="Compact"/>
-              <w:jc w:val="left"/>
-            </w:pPr>
-            <w:r>
-              <w:t xml:space="preserve">%</w:t>
-            </w:r>
-          </w:p>
-        </w:tc>
-      </w:tr>
-      <w:tr>
-        <w:tc>
-          <w:p>
-            <w:pPr>
-              <w:pStyle w:val="Compact"/>
-              <w:jc w:val="left"/>
-            </w:pPr>
-            <w:r>
-              <w:t xml:space="preserve">TotUrb2011Ws</w:t>
-            </w:r>
-          </w:p>
-        </w:tc>
-        <w:tc>
-          <w:p>
-            <w:pPr>
-              <w:pStyle w:val="Compact"/>
-              <w:jc w:val="left"/>
-            </w:pPr>
-            <w:r>
-              <w:t xml:space="preserve">watershed</w:t>
-            </w:r>
-          </w:p>
-        </w:tc>
-        <w:tc>
-          <w:p>
-            <w:pPr>
-              <w:pStyle w:val="Compact"/>
-              <w:jc w:val="left"/>
-            </w:pPr>
-            <w:r>
-              <w:t xml:space="preserve">Total urban land use as sum of developed open, low, medium, and high intensity (NLCD 2011)</w:t>
-            </w:r>
-          </w:p>
-        </w:tc>
-        <w:tc>
-          <w:p>
-            <w:pPr>
-              <w:pStyle w:val="Compact"/>
-              <w:jc w:val="left"/>
-            </w:pPr>
-            <w:r>
-              <w:t xml:space="preserve">%</w:t>
-            </w:r>
-          </w:p>
-        </w:tc>
-      </w:tr>
-      <w:tr>
-        <w:tc>
-          <w:p>
-            <w:pPr>
-              <w:pStyle w:val="Compact"/>
-              <w:jc w:val="left"/>
-            </w:pPr>
-            <w:r>
-              <w:t xml:space="preserve">TotUrb2011Cat</w:t>
-            </w:r>
-          </w:p>
-        </w:tc>
-        <w:tc>
-          <w:p>
-            <w:pPr>
-              <w:pStyle w:val="Compact"/>
-              <w:jc w:val="left"/>
-            </w:pPr>
-            <w:r>
-              <w:t xml:space="preserve">catchment</w:t>
-            </w:r>
-          </w:p>
-        </w:tc>
-        <w:tc>
-          <w:p>
-            <w:pPr>
-              <w:pStyle w:val="Compact"/>
-              <w:jc w:val="left"/>
-            </w:pPr>
-            <w:r>
-              <w:t xml:space="preserve">Total urban land use as sum of developed open, low, medium, and high intensity (NLCD 2011)</w:t>
-            </w:r>
-          </w:p>
-        </w:tc>
-        <w:tc>
-          <w:p>
-            <w:pPr>
-              <w:pStyle w:val="Compact"/>
-              <w:jc w:val="left"/>
-            </w:pPr>
-            <w:r>
-              <w:t xml:space="preserve">%</w:t>
-            </w:r>
-          </w:p>
-        </w:tc>
-      </w:tr>
-      <w:tr>
-        <w:tc>
-          <w:p>
-            <w:pPr>
-              <w:pStyle w:val="Compact"/>
-              <w:jc w:val="left"/>
-            </w:pPr>
-            <w:r>
-              <w:t xml:space="preserve">TotUrb2011WsRp100</w:t>
-            </w:r>
-          </w:p>
-        </w:tc>
-        <w:tc>
-          <w:p>
-            <w:pPr>
-              <w:pStyle w:val="Compact"/>
-              <w:jc w:val="left"/>
-            </w:pPr>
-            <w:r>
-              <w:t xml:space="preserve">watershed, riparian</w:t>
-            </w:r>
-          </w:p>
-        </w:tc>
-        <w:tc>
-          <w:p>
-            <w:pPr>
-              <w:pStyle w:val="Compact"/>
-              <w:jc w:val="left"/>
-            </w:pPr>
-            <w:r>
-              <w:t xml:space="preserve">Total urban land use as sum of developed open, low, medium, and high intensity (NLCD 2011)</w:t>
-            </w:r>
-          </w:p>
-        </w:tc>
-        <w:tc>
-          <w:p>
-            <w:pPr>
-              <w:pStyle w:val="Compact"/>
-              <w:jc w:val="left"/>
-            </w:pPr>
-            <w:r>
-              <w:t xml:space="preserve">%</w:t>
-            </w:r>
-          </w:p>
-        </w:tc>
-      </w:tr>
-      <w:tr>
-        <w:tc>
-          <w:p>
-            <w:pPr>
-              <w:pStyle w:val="Compact"/>
-              <w:jc w:val="left"/>
-            </w:pPr>
-            <w:r>
-              <w:t xml:space="preserve">TotUrb2011CatRp100</w:t>
-            </w:r>
-          </w:p>
-        </w:tc>
-        <w:tc>
-          <w:p>
-            <w:pPr>
-              <w:pStyle w:val="Compact"/>
-              <w:jc w:val="left"/>
-            </w:pPr>
-            <w:r>
-              <w:t xml:space="preserve">catchment, riparian</w:t>
-            </w:r>
-          </w:p>
-        </w:tc>
-        <w:tc>
-          <w:p>
-            <w:pPr>
-              <w:pStyle w:val="Compact"/>
-              <w:jc w:val="left"/>
-            </w:pPr>
-            <w:r>
-              <w:t xml:space="preserve">Total urban land use as sum of developed open, low, medium, and high intensity (NLCD 2011)</w:t>
-            </w:r>
-          </w:p>
-        </w:tc>
-        <w:tc>
-          <w:p>
-            <w:pPr>
-              <w:pStyle w:val="Compact"/>
-              <w:jc w:val="left"/>
-            </w:pPr>
-            <w:r>
-              <w:t xml:space="preserve">%</w:t>
-            </w:r>
-          </w:p>
-        </w:tc>
-      </w:tr>
-      <w:tr>
-        <w:tc>
-          <w:p>
-            <w:pPr>
-              <w:pStyle w:val="Compact"/>
-              <w:jc w:val="left"/>
-            </w:pPr>
-            <w:r>
-              <w:t xml:space="preserve">TotAg2011Ws</w:t>
-            </w:r>
-          </w:p>
-        </w:tc>
-        <w:tc>
-          <w:p>
-            <w:pPr>
-              <w:pStyle w:val="Compact"/>
-              <w:jc w:val="left"/>
-            </w:pPr>
-            <w:r>
-              <w:t xml:space="preserve">watershed</w:t>
-            </w:r>
-          </w:p>
-        </w:tc>
-        <w:tc>
-          <w:p>
-            <w:pPr>
-              <w:pStyle w:val="Compact"/>
-              <w:jc w:val="left"/>
-            </w:pPr>
-            <w:r>
-              <w:t xml:space="preserve">Total argricultural land use as sum of hay and crops (NLCD 2011)</w:t>
-            </w:r>
-          </w:p>
-        </w:tc>
-        <w:tc>
-          <w:p>
-            <w:pPr>
-              <w:pStyle w:val="Compact"/>
-              <w:jc w:val="left"/>
-            </w:pPr>
-            <w:r>
-              <w:t xml:space="preserve">%</w:t>
-            </w:r>
-          </w:p>
-        </w:tc>
-      </w:tr>
-      <w:tr>
-        <w:tc>
-          <w:p>
-            <w:pPr>
-              <w:pStyle w:val="Compact"/>
-              <w:jc w:val="left"/>
-            </w:pPr>
-            <w:r>
-              <w:t xml:space="preserve">TotAg2011Cat</w:t>
-            </w:r>
-          </w:p>
-        </w:tc>
-        <w:tc>
-          <w:p>
-            <w:pPr>
-              <w:pStyle w:val="Compact"/>
-              <w:jc w:val="left"/>
-            </w:pPr>
-            <w:r>
-              <w:t xml:space="preserve">catchment</w:t>
-            </w:r>
-          </w:p>
-        </w:tc>
-        <w:tc>
-          <w:p>
-            <w:pPr>
-              <w:pStyle w:val="Compact"/>
-              <w:jc w:val="left"/>
-            </w:pPr>
-            <w:r>
-              <w:t xml:space="preserve">Total argricultural land use as sum of hay and crops (NLCD 2011)</w:t>
-            </w:r>
-          </w:p>
-        </w:tc>
-        <w:tc>
-          <w:p>
-            <w:pPr>
-              <w:pStyle w:val="Compact"/>
-              <w:jc w:val="left"/>
-            </w:pPr>
-            <w:r>
-              <w:t xml:space="preserve">%</w:t>
-            </w:r>
-          </w:p>
-        </w:tc>
-      </w:tr>
-      <w:tr>
-        <w:tc>
-          <w:p>
-            <w:pPr>
-              <w:pStyle w:val="Compact"/>
-              <w:jc w:val="left"/>
-            </w:pPr>
-            <w:r>
-              <w:t xml:space="preserve">TotAg2011WsRp100</w:t>
-            </w:r>
-          </w:p>
-        </w:tc>
-        <w:tc>
-          <w:p>
-            <w:pPr>
-              <w:pStyle w:val="Compact"/>
-              <w:jc w:val="left"/>
-            </w:pPr>
-            <w:r>
-              <w:t xml:space="preserve">watershed, riparian</w:t>
-            </w:r>
-          </w:p>
-        </w:tc>
-        <w:tc>
-          <w:p>
-            <w:pPr>
-              <w:pStyle w:val="Compact"/>
-              <w:jc w:val="left"/>
-            </w:pPr>
-            <w:r>
-              <w:t xml:space="preserve">Total argricultural land use as sum of hay and crops (NLCD 2011)</w:t>
-            </w:r>
-          </w:p>
-        </w:tc>
-        <w:tc>
-          <w:p>
-            <w:pPr>
-              <w:pStyle w:val="Compact"/>
-              <w:jc w:val="left"/>
-            </w:pPr>
-            <w:r>
-              <w:t xml:space="preserve">%</w:t>
-            </w:r>
-          </w:p>
-        </w:tc>
-      </w:tr>
-      <w:tr>
-        <w:tc>
-          <w:p>
-            <w:pPr>
-              <w:pStyle w:val="Compact"/>
-              <w:jc w:val="left"/>
-            </w:pPr>
-            <w:r>
-              <w:t xml:space="preserve">TotAg2011CatRp100</w:t>
-            </w:r>
-          </w:p>
-        </w:tc>
-        <w:tc>
-          <w:p>
-            <w:pPr>
-              <w:pStyle w:val="Compact"/>
-              <w:jc w:val="left"/>
-            </w:pPr>
-            <w:r>
-              <w:t xml:space="preserve">catchment, riparian</w:t>
-            </w:r>
-          </w:p>
-        </w:tc>
-        <w:tc>
-          <w:p>
-            <w:pPr>
-              <w:pStyle w:val="Compact"/>
-              <w:jc w:val="left"/>
-            </w:pPr>
-            <w:r>
-              <w:t xml:space="preserve">Total argricultural land use as sum of hay and crops (NLCD 2011)</w:t>
-            </w:r>
-          </w:p>
-        </w:tc>
-        <w:tc>
-          <w:p>
-            <w:pPr>
-              <w:pStyle w:val="Compact"/>
-              <w:jc w:val="left"/>
-            </w:pPr>
-            <w:r>
-              <w:t xml:space="preserve">%</w:t>
-            </w:r>
-          </w:p>
-        </w:tc>
-      </w:tr>
-      <w:tr>
-        <w:tc>
-          <w:p>
-            <w:pPr>
-              <w:pStyle w:val="Compact"/>
-              <w:jc w:val="left"/>
-            </w:pPr>
-            <w:r>
-              <w:t xml:space="preserve">RdDensCat</w:t>
-            </w:r>
-          </w:p>
-        </w:tc>
-        <w:tc>
-          <w:p>
-            <w:pPr>
-              <w:pStyle w:val="Compact"/>
-              <w:jc w:val="left"/>
-            </w:pPr>
-            <w:r>
-              <w:t xml:space="preserve">catchment</w:t>
-            </w:r>
-          </w:p>
-        </w:tc>
-        <w:tc>
-          <w:p>
-            <w:pPr>
-              <w:pStyle w:val="Compact"/>
-              <w:jc w:val="left"/>
-            </w:pPr>
-            <w:r>
-              <w:t xml:space="preserve">Density of roads (2010 Census Tiger Lines)</w:t>
-            </w:r>
-          </w:p>
-        </w:tc>
-        <w:tc>
-          <w:p>
-            <w:pPr>
-              <w:pStyle w:val="Compact"/>
-              <w:jc w:val="left"/>
-            </w:pPr>
-            <w:r>
-              <w:t xml:space="preserve">km/sq km</w:t>
-            </w:r>
-          </w:p>
-        </w:tc>
-      </w:tr>
-      <w:tr>
-        <w:tc>
-          <w:p>
-            <w:pPr>
-              <w:pStyle w:val="Compact"/>
-              <w:jc w:val="left"/>
-            </w:pPr>
-            <w:r>
-              <w:t xml:space="preserve">RdDensWs</w:t>
-            </w:r>
-          </w:p>
-        </w:tc>
-        <w:tc>
-          <w:p>
-            <w:pPr>
-              <w:pStyle w:val="Compact"/>
-              <w:jc w:val="left"/>
-            </w:pPr>
-            <w:r>
-              <w:t xml:space="preserve">watershed</w:t>
-            </w:r>
-          </w:p>
-        </w:tc>
-        <w:tc>
-          <w:p>
-            <w:pPr>
-              <w:pStyle w:val="Compact"/>
-              <w:jc w:val="left"/>
-            </w:pPr>
-            <w:r>
-              <w:t xml:space="preserve">Density of roads (2010 Census Tiger Lines)</w:t>
-            </w:r>
-          </w:p>
-        </w:tc>
-        <w:tc>
-          <w:p>
-            <w:pPr>
-              <w:pStyle w:val="Compact"/>
-              <w:jc w:val="left"/>
-            </w:pPr>
-            <w:r>
-              <w:t xml:space="preserve">km/sq km</w:t>
-            </w:r>
-          </w:p>
-        </w:tc>
-      </w:tr>
-      <w:tr>
-        <w:tc>
-          <w:p>
-            <w:pPr>
-              <w:pStyle w:val="Compact"/>
-              <w:jc w:val="left"/>
-            </w:pPr>
-            <w:r>
-              <w:t xml:space="preserve">RdDensCatRp100</w:t>
-            </w:r>
-          </w:p>
-        </w:tc>
-        <w:tc>
-          <w:p>
-            <w:pPr>
-              <w:pStyle w:val="Compact"/>
-              <w:jc w:val="left"/>
-            </w:pPr>
-            <w:r>
-              <w:t xml:space="preserve">catchment, riparian</w:t>
-            </w:r>
-          </w:p>
-        </w:tc>
-        <w:tc>
-          <w:p>
-            <w:pPr>
-              <w:pStyle w:val="Compact"/>
-              <w:jc w:val="left"/>
-            </w:pPr>
-            <w:r>
-              <w:t xml:space="preserve">Density of roads (2010 Census Tiger Lines)</w:t>
-            </w:r>
-          </w:p>
-        </w:tc>
-        <w:tc>
-          <w:p>
-            <w:pPr>
-              <w:pStyle w:val="Compact"/>
-              <w:jc w:val="left"/>
-            </w:pPr>
-            <w:r>
-              <w:t xml:space="preserve">km/sq km</w:t>
-            </w:r>
-          </w:p>
-        </w:tc>
-      </w:tr>
-      <w:tr>
-        <w:tc>
-          <w:p>
-            <w:pPr>
-              <w:pStyle w:val="Compact"/>
-              <w:jc w:val="left"/>
-            </w:pPr>
-            <w:r>
-              <w:t xml:space="preserve">RdDensWsRp100</w:t>
-            </w:r>
-          </w:p>
-        </w:tc>
-        <w:tc>
-          <w:p>
-            <w:pPr>
-              <w:pStyle w:val="Compact"/>
-              <w:jc w:val="left"/>
-            </w:pPr>
-            <w:r>
-              <w:t xml:space="preserve">watershed, riparian</w:t>
-            </w:r>
-          </w:p>
-        </w:tc>
-        <w:tc>
-          <w:p>
-            <w:pPr>
-              <w:pStyle w:val="Compact"/>
-              <w:jc w:val="left"/>
-            </w:pPr>
-            <w:r>
-              <w:t xml:space="preserve">Density of roads (2010 Census Tiger Lines)</w:t>
-            </w:r>
-          </w:p>
-        </w:tc>
-        <w:tc>
-          <w:p>
-            <w:pPr>
-              <w:pStyle w:val="Compact"/>
-              <w:jc w:val="left"/>
-            </w:pPr>
-            <w:r>
-              <w:t xml:space="preserve">km/sq km</w:t>
-            </w:r>
-          </w:p>
-        </w:tc>
-      </w:tr>
-      <w:tr>
-        <w:tc>
-          <w:p>
-            <w:pPr>
-              <w:pStyle w:val="Compact"/>
-              <w:jc w:val="left"/>
-            </w:pPr>
-            <w:r>
-              <w:t xml:space="preserve">RdCrsCat</w:t>
-            </w:r>
-          </w:p>
-        </w:tc>
-        <w:tc>
-          <w:p>
-            <w:pPr>
-              <w:pStyle w:val="Compact"/>
-              <w:jc w:val="left"/>
-            </w:pPr>
-            <w:r>
-              <w:t xml:space="preserve">catchment</w:t>
-            </w:r>
-          </w:p>
-        </w:tc>
-        <w:tc>
-          <w:p>
-            <w:pPr>
-              <w:pStyle w:val="Compact"/>
-              <w:jc w:val="left"/>
-            </w:pPr>
-            <w:r>
-              <w:t xml:space="preserve">Density of roads-stream intersections (2010 Census Tiger Lines-NHD stream lines)</w:t>
-            </w:r>
-          </w:p>
-        </w:tc>
-        <w:tc>
-          <w:p>
-            <w:pPr>
-              <w:pStyle w:val="Compact"/>
-              <w:jc w:val="left"/>
-            </w:pPr>
-            <w:r>
-              <w:t xml:space="preserve">crossings/sq km</w:t>
-            </w:r>
-          </w:p>
-        </w:tc>
-      </w:tr>
-      <w:tr>
-        <w:tc>
-          <w:p>
-            <w:pPr>
-              <w:pStyle w:val="Compact"/>
-              <w:jc w:val="left"/>
-            </w:pPr>
-            <w:r>
-              <w:t xml:space="preserve">RdCrsWs</w:t>
-            </w:r>
-          </w:p>
-        </w:tc>
-        <w:tc>
-          <w:p>
-            <w:pPr>
-              <w:pStyle w:val="Compact"/>
-              <w:jc w:val="left"/>
-            </w:pPr>
-            <w:r>
-              <w:t xml:space="preserve">watershed</w:t>
-            </w:r>
-          </w:p>
-        </w:tc>
-        <w:tc>
-          <w:p>
-            <w:pPr>
-              <w:pStyle w:val="Compact"/>
-              <w:jc w:val="left"/>
-            </w:pPr>
-            <w:r>
-              <w:t xml:space="preserve">Density of roads-stream intersections (2010 Census Tiger Lines-NHD stream lines)</w:t>
-            </w:r>
-          </w:p>
-        </w:tc>
-        <w:tc>
-          <w:p>
-            <w:pPr>
-              <w:pStyle w:val="Compact"/>
-              <w:jc w:val="left"/>
-            </w:pPr>
-            <w:r>
-              <w:t xml:space="preserve">crosssings/sq km</w:t>
-            </w:r>
-          </w:p>
-        </w:tc>
-      </w:tr>
-    </w:tbl>
-    <w:p>
-      <w:pPr>
-        <w:pStyle w:val="TableCaption"/>
-      </w:pPr>
-      <w:r>
-        <w:t xml:space="preserve">Table 2 Stream class definitions describing potential biological constraints. Classes are based on the overlap of the range of likely bioassessment scores with a potential threshold for a biological objective. Identifying stream classes requires selecting the cutoff range of likely scores from the landscape model and a chosen threshold for the objective.</w:t>
-      </w:r>
-    </w:p>
-    <w:tbl>
-      <w:tblPr>
-        <w:tblStyle w:val="Table"/>
-        <w:tblW w:type="pct" w:w="0.0"/>
-        <w:tblLook w:firstRow="1"/>
-        <w:tblCaption w:val="Table 2 Stream class definitions describing potential biological constraints. Classes are based on the overlap of the range of likely bioassessment scores with a potential threshold for a biological objective. Identifying stream classes requires selecting the cutoff range of likely scores from the landscape model and a chosen threshold for the objective."/>
-      </w:tblPr>
-      <w:tblGrid/>
-      <w:tr>
-        <w:trPr>
-          <w:cnfStyle w:firstRow="1"/>
-        </w:trPr>
+              <w:t xml:space="preserve">Reach expectation</w:t>
+            </w:r>
+          </w:p>
+        </w:tc>
         <w:tc>
           <w:tcPr>
             <w:tcBorders>
@@ -4462,7 +3626,7 @@
               <w:jc w:val="left"/>
             </w:pPr>
             <w:r>
-              <w:t xml:space="preserve">Class</w:t>
+              <w:t xml:space="preserve">Relative site score</w:t>
             </w:r>
           </w:p>
         </w:tc>
@@ -4479,7 +3643,7 @@
               <w:jc w:val="left"/>
             </w:pPr>
             <w:r>
-              <w:t xml:space="preserve">Definition</w:t>
+              <w:t xml:space="preserve">Observed score</w:t>
             </w:r>
           </w:p>
         </w:tc>
@@ -4496,236 +3660,6 @@
               <w:jc w:val="left"/>
             </w:pPr>
             <w:r>
-              <w:t xml:space="preserve">Example</w:t>
-            </w:r>
-          </w:p>
-        </w:tc>
-      </w:tr>
-      <w:tr>
-        <w:tc>
-          <w:p>
-            <w:pPr>
-              <w:pStyle w:val="Compact"/>
-              <w:jc w:val="left"/>
-            </w:pPr>
-            <w:r>
-              <w:t xml:space="preserve">Likely unconstrained</w:t>
-            </w:r>
-          </w:p>
-        </w:tc>
-        <w:tc>
-          <w:p>
-            <w:pPr>
-              <w:pStyle w:val="Compact"/>
-              <w:jc w:val="left"/>
-            </w:pPr>
-            <w:r>
-              <w:t xml:space="preserve">Lower bound of prediction interval is above threshold</w:t>
-            </w:r>
-          </w:p>
-        </w:tc>
-        <w:tc>
-          <w:p>
-            <w:pPr>
-              <w:pStyle w:val="Compact"/>
-              <w:jc w:val="left"/>
-            </w:pPr>
-            <w:r>
-              <w:t xml:space="preserve">10th percentile &gt; 0.79</w:t>
-            </w:r>
-          </w:p>
-        </w:tc>
-      </w:tr>
-      <w:tr>
-        <w:tc>
-          <w:p>
-            <w:pPr>
-              <w:pStyle w:val="Compact"/>
-              <w:jc w:val="left"/>
-            </w:pPr>
-            <w:r>
-              <w:t xml:space="preserve">Possibly unconstrained</w:t>
-            </w:r>
-          </w:p>
-        </w:tc>
-        <w:tc>
-          <w:p>
-            <w:pPr>
-              <w:pStyle w:val="Compact"/>
-              <w:jc w:val="left"/>
-            </w:pPr>
-            <w:r>
-              <w:t xml:space="preserve">Median prediction is above threshold</w:t>
-            </w:r>
-          </w:p>
-        </w:tc>
-        <w:tc>
-          <w:p>
-            <w:pPr>
-              <w:pStyle w:val="Compact"/>
-              <w:jc w:val="left"/>
-            </w:pPr>
-            <w:r>
-              <w:t xml:space="preserve">50th percentile &gt; 0.79</w:t>
-            </w:r>
-          </w:p>
-        </w:tc>
-      </w:tr>
-      <w:tr>
-        <w:tc>
-          <w:p>
-            <w:pPr>
-              <w:pStyle w:val="Compact"/>
-              <w:jc w:val="left"/>
-            </w:pPr>
-            <w:r>
-              <w:t xml:space="preserve">Possibly constrained</w:t>
-            </w:r>
-          </w:p>
-        </w:tc>
-        <w:tc>
-          <w:p>
-            <w:pPr>
-              <w:pStyle w:val="Compact"/>
-              <w:jc w:val="left"/>
-            </w:pPr>
-            <w:r>
-              <w:t xml:space="preserve">Median prediction is below threshold</w:t>
-            </w:r>
-          </w:p>
-        </w:tc>
-        <w:tc>
-          <w:p>
-            <w:pPr>
-              <w:pStyle w:val="Compact"/>
-              <w:jc w:val="left"/>
-            </w:pPr>
-            <w:r>
-              <w:t xml:space="preserve">50th percentile &lt; 0.79</w:t>
-            </w:r>
-          </w:p>
-        </w:tc>
-      </w:tr>
-      <w:tr>
-        <w:tc>
-          <w:p>
-            <w:pPr>
-              <w:pStyle w:val="Compact"/>
-              <w:jc w:val="left"/>
-            </w:pPr>
-            <w:r>
-              <w:t xml:space="preserve">Likely constrained</w:t>
-            </w:r>
-          </w:p>
-        </w:tc>
-        <w:tc>
-          <w:p>
-            <w:pPr>
-              <w:pStyle w:val="Compact"/>
-              <w:jc w:val="left"/>
-            </w:pPr>
-            <w:r>
-              <w:t xml:space="preserve">Upper bound of prediction interval is below threshold</w:t>
-            </w:r>
-          </w:p>
-        </w:tc>
-        <w:tc>
-          <w:p>
-            <w:pPr>
-              <w:pStyle w:val="Compact"/>
-              <w:jc w:val="left"/>
-            </w:pPr>
-            <w:r>
-              <w:t xml:space="preserve">90th percentile &lt; 0.79</w:t>
-            </w:r>
-          </w:p>
-        </w:tc>
-      </w:tr>
-    </w:tbl>
-    <w:p>
-      <w:pPr>
-        <w:pStyle w:val="TableCaption"/>
-      </w:pPr>
-      <w:r>
-        <w:t xml:space="preserve">Table 3 Possible site types based on stream reach classification, relative site score, and observed CSCI score. The observed score column describes where a CSCI score is observed relative to the lower and upper percentiles (e.g., 10th and 90th) of expected scores for a reach and the chosen CSCI threshold (e.g., 10th percentile of scores at reference sites or 0.79) for nominally low or high values.</w:t>
-      </w:r>
-    </w:p>
-    <w:tbl>
-      <w:tblPr>
-        <w:tblStyle w:val="Table"/>
-        <w:tblW w:type="pct" w:w="0.0"/>
-        <w:tblLook w:firstRow="1"/>
-        <w:tblCaption w:val="Table 3 Possible site types based on stream reach classification, relative site score, and observed CSCI score. The observed score column describes where a CSCI score is observed relative to the lower and upper percentiles (e.g., 10th and 90th) of expected scores for a reach and the chosen CSCI threshold (e.g., 10th percentile of scores at reference sites or 0.79) for nominally low or high values."/>
-      </w:tblPr>
-      <w:tblGrid/>
-      <w:tr>
-        <w:trPr>
-          <w:cnfStyle w:firstRow="1"/>
-        </w:trPr>
-        <w:tc>
-          <w:tcPr>
-            <w:tcBorders>
-              <w:bottom w:val="single"/>
-            </w:tcBorders>
-            <w:vAlign w:val="bottom"/>
-          </w:tcPr>
-          <w:p>
-            <w:pPr>
-              <w:pStyle w:val="Compact"/>
-              <w:jc w:val="left"/>
-            </w:pPr>
-            <w:r>
-              <w:t xml:space="preserve">Reach expectation</w:t>
-            </w:r>
-          </w:p>
-        </w:tc>
-        <w:tc>
-          <w:tcPr>
-            <w:tcBorders>
-              <w:bottom w:val="single"/>
-            </w:tcBorders>
-            <w:vAlign w:val="bottom"/>
-          </w:tcPr>
-          <w:p>
-            <w:pPr>
-              <w:pStyle w:val="Compact"/>
-              <w:jc w:val="left"/>
-            </w:pPr>
-            <w:r>
-              <w:t xml:space="preserve">Relative site score</w:t>
-            </w:r>
-          </w:p>
-        </w:tc>
-        <w:tc>
-          <w:tcPr>
-            <w:tcBorders>
-              <w:bottom w:val="single"/>
-            </w:tcBorders>
-            <w:vAlign w:val="bottom"/>
-          </w:tcPr>
-          <w:p>
-            <w:pPr>
-              <w:pStyle w:val="Compact"/>
-              <w:jc w:val="left"/>
-            </w:pPr>
-            <w:r>
-              <w:t xml:space="preserve">Observed score</w:t>
-            </w:r>
-          </w:p>
-        </w:tc>
-        <w:tc>
-          <w:tcPr>
-            <w:tcBorders>
-              <w:bottom w:val="single"/>
-            </w:tcBorders>
-            <w:vAlign w:val="bottom"/>
-          </w:tcPr>
-          <w:p>
-            <w:pPr>
-              <w:pStyle w:val="Compact"/>
-              <w:jc w:val="left"/>
-            </w:pPr>
-            <w:r>
               <w:t xml:space="preserve">Type</w:t>
             </w:r>
           </w:p>
@@ -5466,1565 +4400,6 @@
     </w:tbl>
     <w:p>
       <w:pPr>
-        <w:pStyle w:val="TableCaption"/>
-      </w:pPr>
-      <w:r>
-        <w:t xml:space="preserve">Table 4 Performance of the landscape model by calibration and validation datasets in predicting CSCI scores. The statewide dataset (Figure</w:t>
-      </w:r>
-      <w:r>
-        <w:t xml:space="preserve"> </w:t>
-      </w:r>
-      <w:r>
-        <w:t xml:space="preserve">4</w:t>
-      </w:r>
-      <w:r>
-        <w:t xml:space="preserve">) and individual regions of California (Figure</w:t>
-      </w:r>
-      <w:r>
-        <w:t xml:space="preserve"> </w:t>
-      </w:r>
-      <w:r>
-        <w:t xml:space="preserve">1</w:t>
-      </w:r>
-      <w:r>
-        <w:t xml:space="preserve">) are evaluated. Averages and standard deviations (in parentheses) for observed and predicted CSCI values of each dataset are shown. Pearson correlations (r), root mean squared errors (RMSE), intercept, and slopes are for comparisons of predicted and observed values to evaluate model performance. All correlations, intercepts, and slopes are significant at alpha = 0.05.</w:t>
-      </w:r>
-    </w:p>
-    <w:tbl>
-      <w:tblPr>
-        <w:tblStyle w:val="Table"/>
-        <w:tblW w:type="pct" w:w="0.0"/>
-        <w:tblLook w:firstRow="1"/>
-        <w:tblCaption w:val="Table 4 Performance of the landscape model by calibration and validation datasets in predicting CSCI scores. The statewide dataset (Figure 4) and individual regions of California (Figure 1) are evaluated. Averages and standard deviations (in parentheses) for observed and predicted CSCI values of each dataset are shown. Pearson correlations (r), root mean squared errors (RMSE), intercept, and slopes are for comparisons of predicted and observed values to evaluate model performance. All correlations, intercepts, and slopes are significant at alpha = 0.05."/>
-      </w:tblPr>
-      <w:tblGrid/>
-      <w:tr>
-        <w:trPr>
-          <w:cnfStyle w:firstRow="1"/>
-        </w:trPr>
-        <w:tc>
-          <w:tcPr>
-            <w:tcBorders>
-              <w:bottom w:val="single"/>
-            </w:tcBorders>
-            <w:vAlign w:val="bottom"/>
-          </w:tcPr>
-          <w:p>
-            <w:pPr>
-              <w:pStyle w:val="Compact"/>
-              <w:jc w:val="left"/>
-            </w:pPr>
-            <w:r>
-              <w:t xml:space="preserve">Dataset</w:t>
-            </w:r>
-          </w:p>
-        </w:tc>
-        <w:tc>
-          <w:tcPr>
-            <w:tcBorders>
-              <w:bottom w:val="single"/>
-            </w:tcBorders>
-            <w:vAlign w:val="bottom"/>
-          </w:tcPr>
-          <w:p>
-            <w:pPr>
-              <w:pStyle w:val="Compact"/>
-              <w:jc w:val="left"/>
-            </w:pPr>
-            <w:r>
-              <w:t xml:space="preserve">Location</w:t>
-            </w:r>
-          </w:p>
-        </w:tc>
-        <w:tc>
-          <w:tcPr>
-            <w:tcBorders>
-              <w:bottom w:val="single"/>
-            </w:tcBorders>
-            <w:vAlign w:val="bottom"/>
-          </w:tcPr>
-          <w:p>
-            <w:pPr>
-              <w:pStyle w:val="Compact"/>
-              <w:jc w:val="right"/>
-            </w:pPr>
-            <w:r>
-              <w:t xml:space="preserve">n</w:t>
-            </w:r>
-          </w:p>
-        </w:tc>
-        <w:tc>
-          <w:tcPr>
-            <w:tcBorders>
-              <w:bottom w:val="single"/>
-            </w:tcBorders>
-            <w:vAlign w:val="bottom"/>
-          </w:tcPr>
-          <w:p>
-            <w:pPr>
-              <w:pStyle w:val="Compact"/>
-              <w:jc w:val="left"/>
-            </w:pPr>
-            <w:r>
-              <w:t xml:space="preserve">Observed</w:t>
-            </w:r>
-          </w:p>
-        </w:tc>
-        <w:tc>
-          <w:tcPr>
-            <w:tcBorders>
-              <w:bottom w:val="single"/>
-            </w:tcBorders>
-            <w:vAlign w:val="bottom"/>
-          </w:tcPr>
-          <w:p>
-            <w:pPr>
-              <w:pStyle w:val="Compact"/>
-              <w:jc w:val="left"/>
-            </w:pPr>
-            <w:r>
-              <w:t xml:space="preserve">Predicted</w:t>
-            </w:r>
-          </w:p>
-        </w:tc>
-        <w:tc>
-          <w:tcPr>
-            <w:tcBorders>
-              <w:bottom w:val="single"/>
-            </w:tcBorders>
-            <w:vAlign w:val="bottom"/>
-          </w:tcPr>
-          <w:p>
-            <w:pPr>
-              <w:pStyle w:val="Compact"/>
-              <w:jc w:val="left"/>
-            </w:pPr>
-            <w:r>
-              <w:t xml:space="preserve">r</w:t>
-            </w:r>
-          </w:p>
-        </w:tc>
-        <w:tc>
-          <w:tcPr>
-            <w:tcBorders>
-              <w:bottom w:val="single"/>
-            </w:tcBorders>
-            <w:vAlign w:val="bottom"/>
-          </w:tcPr>
-          <w:p>
-            <w:pPr>
-              <w:pStyle w:val="Compact"/>
-              <w:jc w:val="left"/>
-            </w:pPr>
-            <w:r>
-              <w:t xml:space="preserve">RMSE</w:t>
-            </w:r>
-          </w:p>
-        </w:tc>
-        <w:tc>
-          <w:tcPr>
-            <w:tcBorders>
-              <w:bottom w:val="single"/>
-            </w:tcBorders>
-            <w:vAlign w:val="bottom"/>
-          </w:tcPr>
-          <w:p>
-            <w:pPr>
-              <w:pStyle w:val="Compact"/>
-              <w:jc w:val="left"/>
-            </w:pPr>
-            <w:r>
-              <w:t xml:space="preserve">Intercept</w:t>
-            </w:r>
-          </w:p>
-        </w:tc>
-        <w:tc>
-          <w:tcPr>
-            <w:tcBorders>
-              <w:bottom w:val="single"/>
-            </w:tcBorders>
-            <w:vAlign w:val="bottom"/>
-          </w:tcPr>
-          <w:p>
-            <w:pPr>
-              <w:pStyle w:val="Compact"/>
-              <w:jc w:val="left"/>
-            </w:pPr>
-            <w:r>
-              <w:t xml:space="preserve">Slope</w:t>
-            </w:r>
-          </w:p>
-        </w:tc>
-      </w:tr>
-      <w:tr>
-        <w:tc>
-          <w:p>
-            <w:pPr>
-              <w:pStyle w:val="Compact"/>
-              <w:jc w:val="left"/>
-            </w:pPr>
-            <w:r>
-              <w:t xml:space="preserve">Cal</w:t>
-            </w:r>
-          </w:p>
-        </w:tc>
-        <w:tc>
-          <w:p>
-            <w:pPr>
-              <w:pStyle w:val="Compact"/>
-              <w:jc w:val="left"/>
-            </w:pPr>
-            <w:r>
-              <w:t xml:space="preserve">Statewide</w:t>
-            </w:r>
-          </w:p>
-        </w:tc>
-        <w:tc>
-          <w:p>
-            <w:pPr>
-              <w:pStyle w:val="Compact"/>
-              <w:jc w:val="right"/>
-            </w:pPr>
-            <w:r>
-              <w:t xml:space="preserve">1965</w:t>
-            </w:r>
-          </w:p>
-        </w:tc>
-        <w:tc>
-          <w:p>
-            <w:pPr>
-              <w:pStyle w:val="Compact"/>
-              <w:jc w:val="left"/>
-            </w:pPr>
-            <w:r>
-              <w:t xml:space="preserve">0.82 (0.26)</w:t>
-            </w:r>
-          </w:p>
-        </w:tc>
-        <w:tc>
-          <w:p>
-            <w:pPr>
-              <w:pStyle w:val="Compact"/>
-              <w:jc w:val="left"/>
-            </w:pPr>
-            <w:r>
-              <w:t xml:space="preserve">0.83 (0.20)</w:t>
-            </w:r>
-          </w:p>
-        </w:tc>
-        <w:tc>
-          <w:p>
-            <w:pPr>
-              <w:pStyle w:val="Compact"/>
-              <w:jc w:val="left"/>
-            </w:pPr>
-            <w:r>
-              <w:t xml:space="preserve">0.75</w:t>
-            </w:r>
-          </w:p>
-        </w:tc>
-        <w:tc>
-          <w:p>
-            <w:pPr>
-              <w:pStyle w:val="Compact"/>
-              <w:jc w:val="left"/>
-            </w:pPr>
-            <w:r>
-              <w:t xml:space="preserve">0.17</w:t>
-            </w:r>
-          </w:p>
-        </w:tc>
-        <w:tc>
-          <w:p>
-            <w:pPr>
-              <w:pStyle w:val="Compact"/>
-              <w:jc w:val="left"/>
-            </w:pPr>
-            <w:r>
-              <w:t xml:space="preserve">0.34</w:t>
-            </w:r>
-          </w:p>
-        </w:tc>
-        <w:tc>
-          <w:p>
-            <w:pPr>
-              <w:pStyle w:val="Compact"/>
-              <w:jc w:val="left"/>
-            </w:pPr>
-            <w:r>
-              <w:t xml:space="preserve">0.60</w:t>
-            </w:r>
-          </w:p>
-        </w:tc>
-      </w:tr>
-      <w:tr>
-        <w:tc>
-          <w:p>
-            <w:pPr>
-              <w:pStyle w:val="Compact"/>
-            </w:pPr>
-          </w:p>
-        </w:tc>
-        <w:tc>
-          <w:p>
-            <w:pPr>
-              <w:pStyle w:val="Compact"/>
-              <w:jc w:val="left"/>
-            </w:pPr>
-            <w:r>
-              <w:t xml:space="preserve">CH</w:t>
-            </w:r>
-          </w:p>
-        </w:tc>
-        <w:tc>
-          <w:p>
-            <w:pPr>
-              <w:pStyle w:val="Compact"/>
-              <w:jc w:val="right"/>
-            </w:pPr>
-            <w:r>
-              <w:t xml:space="preserve">512</w:t>
-            </w:r>
-          </w:p>
-        </w:tc>
-        <w:tc>
-          <w:p>
-            <w:pPr>
-              <w:pStyle w:val="Compact"/>
-              <w:jc w:val="left"/>
-            </w:pPr>
-            <w:r>
-              <w:t xml:space="preserve">0.76 (0.27)</w:t>
-            </w:r>
-          </w:p>
-        </w:tc>
-        <w:tc>
-          <w:p>
-            <w:pPr>
-              <w:pStyle w:val="Compact"/>
-              <w:jc w:val="left"/>
-            </w:pPr>
-            <w:r>
-              <w:t xml:space="preserve">0.79 (0.21)</w:t>
-            </w:r>
-          </w:p>
-        </w:tc>
-        <w:tc>
-          <w:p>
-            <w:pPr>
-              <w:pStyle w:val="Compact"/>
-              <w:jc w:val="left"/>
-            </w:pPr>
-            <w:r>
-              <w:t xml:space="preserve">0.71</w:t>
-            </w:r>
-          </w:p>
-        </w:tc>
-        <w:tc>
-          <w:p>
-            <w:pPr>
-              <w:pStyle w:val="Compact"/>
-              <w:jc w:val="left"/>
-            </w:pPr>
-            <w:r>
-              <w:t xml:space="preserve">0.19</w:t>
-            </w:r>
-          </w:p>
-        </w:tc>
-        <w:tc>
-          <w:p>
-            <w:pPr>
-              <w:pStyle w:val="Compact"/>
-              <w:jc w:val="left"/>
-            </w:pPr>
-            <w:r>
-              <w:t xml:space="preserve">0.38</w:t>
-            </w:r>
-          </w:p>
-        </w:tc>
-        <w:tc>
-          <w:p>
-            <w:pPr>
-              <w:pStyle w:val="Compact"/>
-              <w:jc w:val="left"/>
-            </w:pPr>
-            <w:r>
-              <w:t xml:space="preserve">0.54</w:t>
-            </w:r>
-          </w:p>
-        </w:tc>
-      </w:tr>
-      <w:tr>
-        <w:tc>
-          <w:p>
-            <w:pPr>
-              <w:pStyle w:val="Compact"/>
-            </w:pPr>
-          </w:p>
-        </w:tc>
-        <w:tc>
-          <w:p>
-            <w:pPr>
-              <w:pStyle w:val="Compact"/>
-              <w:jc w:val="left"/>
-            </w:pPr>
-            <w:r>
-              <w:t xml:space="preserve">CV</w:t>
-            </w:r>
-          </w:p>
-        </w:tc>
-        <w:tc>
-          <w:p>
-            <w:pPr>
-              <w:pStyle w:val="Compact"/>
-              <w:jc w:val="right"/>
-            </w:pPr>
-            <w:r>
-              <w:t xml:space="preserve">116</w:t>
-            </w:r>
-          </w:p>
-        </w:tc>
-        <w:tc>
-          <w:p>
-            <w:pPr>
-              <w:pStyle w:val="Compact"/>
-              <w:jc w:val="left"/>
-            </w:pPr>
-            <w:r>
-              <w:t xml:space="preserve">0.51 (0.18)</w:t>
-            </w:r>
-          </w:p>
-        </w:tc>
-        <w:tc>
-          <w:p>
-            <w:pPr>
-              <w:pStyle w:val="Compact"/>
-              <w:jc w:val="left"/>
-            </w:pPr>
-            <w:r>
-              <w:t xml:space="preserve">0.57 (0.15)</w:t>
-            </w:r>
-          </w:p>
-        </w:tc>
-        <w:tc>
-          <w:p>
-            <w:pPr>
-              <w:pStyle w:val="Compact"/>
-              <w:jc w:val="left"/>
-            </w:pPr>
-            <w:r>
-              <w:t xml:space="preserve">0.66</w:t>
-            </w:r>
-          </w:p>
-        </w:tc>
-        <w:tc>
-          <w:p>
-            <w:pPr>
-              <w:pStyle w:val="Compact"/>
-              <w:jc w:val="left"/>
-            </w:pPr>
-            <w:r>
-              <w:t xml:space="preserve">0.15</w:t>
-            </w:r>
-          </w:p>
-        </w:tc>
-        <w:tc>
-          <w:p>
-            <w:pPr>
-              <w:pStyle w:val="Compact"/>
-              <w:jc w:val="left"/>
-            </w:pPr>
-            <w:r>
-              <w:t xml:space="preserve">0.29</w:t>
-            </w:r>
-          </w:p>
-        </w:tc>
-        <w:tc>
-          <w:p>
-            <w:pPr>
-              <w:pStyle w:val="Compact"/>
-              <w:jc w:val="left"/>
-            </w:pPr>
-            <w:r>
-              <w:t xml:space="preserve">0.54</w:t>
-            </w:r>
-          </w:p>
-        </w:tc>
-      </w:tr>
-      <w:tr>
-        <w:tc>
-          <w:p>
-            <w:pPr>
-              <w:pStyle w:val="Compact"/>
-            </w:pPr>
-          </w:p>
-        </w:tc>
-        <w:tc>
-          <w:p>
-            <w:pPr>
-              <w:pStyle w:val="Compact"/>
-              <w:jc w:val="left"/>
-            </w:pPr>
-            <w:r>
-              <w:t xml:space="preserve">DM</w:t>
-            </w:r>
-          </w:p>
-        </w:tc>
-        <w:tc>
-          <w:p>
-            <w:pPr>
-              <w:pStyle w:val="Compact"/>
-              <w:jc w:val="right"/>
-            </w:pPr>
-            <w:r>
-              <w:t xml:space="preserve">86</w:t>
-            </w:r>
-          </w:p>
-        </w:tc>
-        <w:tc>
-          <w:p>
-            <w:pPr>
-              <w:pStyle w:val="Compact"/>
-              <w:jc w:val="left"/>
-            </w:pPr>
-            <w:r>
-              <w:t xml:space="preserve">0.87 (0.22)</w:t>
-            </w:r>
-          </w:p>
-        </w:tc>
-        <w:tc>
-          <w:p>
-            <w:pPr>
-              <w:pStyle w:val="Compact"/>
-              <w:jc w:val="left"/>
-            </w:pPr>
-            <w:r>
-              <w:t xml:space="preserve">0.91 (0.14)</w:t>
-            </w:r>
-          </w:p>
-        </w:tc>
-        <w:tc>
-          <w:p>
-            <w:pPr>
-              <w:pStyle w:val="Compact"/>
-              <w:jc w:val="left"/>
-            </w:pPr>
-            <w:r>
-              <w:t xml:space="preserve">0.50</w:t>
-            </w:r>
-          </w:p>
-        </w:tc>
-        <w:tc>
-          <w:p>
-            <w:pPr>
-              <w:pStyle w:val="Compact"/>
-              <w:jc w:val="left"/>
-            </w:pPr>
-            <w:r>
-              <w:t xml:space="preserve">0.20</w:t>
-            </w:r>
-          </w:p>
-        </w:tc>
-        <w:tc>
-          <w:p>
-            <w:pPr>
-              <w:pStyle w:val="Compact"/>
-              <w:jc w:val="left"/>
-            </w:pPr>
-            <w:r>
-              <w:t xml:space="preserve">0.63</w:t>
-            </w:r>
-          </w:p>
-        </w:tc>
-        <w:tc>
-          <w:p>
-            <w:pPr>
-              <w:pStyle w:val="Compact"/>
-              <w:jc w:val="left"/>
-            </w:pPr>
-            <w:r>
-              <w:t xml:space="preserve">0.31</w:t>
-            </w:r>
-          </w:p>
-        </w:tc>
-      </w:tr>
-      <w:tr>
-        <w:tc>
-          <w:p>
-            <w:pPr>
-              <w:pStyle w:val="Compact"/>
-            </w:pPr>
-          </w:p>
-        </w:tc>
-        <w:tc>
-          <w:p>
-            <w:pPr>
-              <w:pStyle w:val="Compact"/>
-              <w:jc w:val="left"/>
-            </w:pPr>
-            <w:r>
-              <w:t xml:space="preserve">NC</w:t>
-            </w:r>
-          </w:p>
-        </w:tc>
-        <w:tc>
-          <w:p>
-            <w:pPr>
-              <w:pStyle w:val="Compact"/>
-              <w:jc w:val="right"/>
-            </w:pPr>
-            <w:r>
-              <w:t xml:space="preserve">208</w:t>
-            </w:r>
-          </w:p>
-        </w:tc>
-        <w:tc>
-          <w:p>
-            <w:pPr>
-              <w:pStyle w:val="Compact"/>
-              <w:jc w:val="left"/>
-            </w:pPr>
-            <w:r>
-              <w:t xml:space="preserve">0.92 (0.20)</w:t>
-            </w:r>
-          </w:p>
-        </w:tc>
-        <w:tc>
-          <w:p>
-            <w:pPr>
-              <w:pStyle w:val="Compact"/>
-              <w:jc w:val="left"/>
-            </w:pPr>
-            <w:r>
-              <w:t xml:space="preserve">0.94 (0.13)</w:t>
-            </w:r>
-          </w:p>
-        </w:tc>
-        <w:tc>
-          <w:p>
-            <w:pPr>
-              <w:pStyle w:val="Compact"/>
-              <w:jc w:val="left"/>
-            </w:pPr>
-            <w:r>
-              <w:t xml:space="preserve">0.55</w:t>
-            </w:r>
-          </w:p>
-        </w:tc>
-        <w:tc>
-          <w:p>
-            <w:pPr>
-              <w:pStyle w:val="Compact"/>
-              <w:jc w:val="left"/>
-            </w:pPr>
-            <w:r>
-              <w:t xml:space="preserve">0.17</w:t>
-            </w:r>
-          </w:p>
-        </w:tc>
-        <w:tc>
-          <w:p>
-            <w:pPr>
-              <w:pStyle w:val="Compact"/>
-              <w:jc w:val="left"/>
-            </w:pPr>
-            <w:r>
-              <w:t xml:space="preserve">0.61</w:t>
-            </w:r>
-          </w:p>
-        </w:tc>
-        <w:tc>
-          <w:p>
-            <w:pPr>
-              <w:pStyle w:val="Compact"/>
-              <w:jc w:val="left"/>
-            </w:pPr>
-            <w:r>
-              <w:t xml:space="preserve">0.36</w:t>
-            </w:r>
-          </w:p>
-        </w:tc>
-      </w:tr>
-      <w:tr>
-        <w:tc>
-          <w:p>
-            <w:pPr>
-              <w:pStyle w:val="Compact"/>
-            </w:pPr>
-          </w:p>
-        </w:tc>
-        <w:tc>
-          <w:p>
-            <w:pPr>
-              <w:pStyle w:val="Compact"/>
-              <w:jc w:val="left"/>
-            </w:pPr>
-            <w:r>
-              <w:t xml:space="preserve">SC</w:t>
-            </w:r>
-          </w:p>
-        </w:tc>
-        <w:tc>
-          <w:p>
-            <w:pPr>
-              <w:pStyle w:val="Compact"/>
-              <w:jc w:val="right"/>
-            </w:pPr>
-            <w:r>
-              <w:t xml:space="preserve">631</w:t>
-            </w:r>
-          </w:p>
-        </w:tc>
-        <w:tc>
-          <w:p>
-            <w:pPr>
-              <w:pStyle w:val="Compact"/>
-              <w:jc w:val="left"/>
-            </w:pPr>
-            <w:r>
-              <w:t xml:space="preserve">0.79 (0.24)</w:t>
-            </w:r>
-          </w:p>
-        </w:tc>
-        <w:tc>
-          <w:p>
-            <w:pPr>
-              <w:pStyle w:val="Compact"/>
-              <w:jc w:val="left"/>
-            </w:pPr>
-            <w:r>
-              <w:t xml:space="preserve">0.78 (0.21)</w:t>
-            </w:r>
-          </w:p>
-        </w:tc>
-        <w:tc>
-          <w:p>
-            <w:pPr>
-              <w:pStyle w:val="Compact"/>
-              <w:jc w:val="left"/>
-            </w:pPr>
-            <w:r>
-              <w:t xml:space="preserve">0.75</w:t>
-            </w:r>
-          </w:p>
-        </w:tc>
-        <w:tc>
-          <w:p>
-            <w:pPr>
-              <w:pStyle w:val="Compact"/>
-              <w:jc w:val="left"/>
-            </w:pPr>
-            <w:r>
-              <w:t xml:space="preserve">0.16</w:t>
-            </w:r>
-          </w:p>
-        </w:tc>
-        <w:tc>
-          <w:p>
-            <w:pPr>
-              <w:pStyle w:val="Compact"/>
-              <w:jc w:val="left"/>
-            </w:pPr>
-            <w:r>
-              <w:t xml:space="preserve">0.27</w:t>
-            </w:r>
-          </w:p>
-        </w:tc>
-        <w:tc>
-          <w:p>
-            <w:pPr>
-              <w:pStyle w:val="Compact"/>
-              <w:jc w:val="left"/>
-            </w:pPr>
-            <w:r>
-              <w:t xml:space="preserve">0.65</w:t>
-            </w:r>
-          </w:p>
-        </w:tc>
-      </w:tr>
-      <w:tr>
-        <w:tc>
-          <w:p>
-            <w:pPr>
-              <w:pStyle w:val="Compact"/>
-            </w:pPr>
-          </w:p>
-        </w:tc>
-        <w:tc>
-          <w:p>
-            <w:pPr>
-              <w:pStyle w:val="Compact"/>
-              <w:jc w:val="left"/>
-            </w:pPr>
-            <w:r>
-              <w:t xml:space="preserve">SN</w:t>
-            </w:r>
-          </w:p>
-        </w:tc>
-        <w:tc>
-          <w:p>
-            <w:pPr>
-              <w:pStyle w:val="Compact"/>
-              <w:jc w:val="right"/>
-            </w:pPr>
-            <w:r>
-              <w:t xml:space="preserve">412</w:t>
-            </w:r>
-          </w:p>
-        </w:tc>
-        <w:tc>
-          <w:p>
-            <w:pPr>
-              <w:pStyle w:val="Compact"/>
-              <w:jc w:val="left"/>
-            </w:pPr>
-            <w:r>
-              <w:t xml:space="preserve">0.98 (0.18)</w:t>
-            </w:r>
-          </w:p>
-        </w:tc>
-        <w:tc>
-          <w:p>
-            <w:pPr>
-              <w:pStyle w:val="Compact"/>
-              <w:jc w:val="left"/>
-            </w:pPr>
-            <w:r>
-              <w:t xml:space="preserve">0.98 (0.09)</w:t>
-            </w:r>
-          </w:p>
-        </w:tc>
-        <w:tc>
-          <w:p>
-            <w:pPr>
-              <w:pStyle w:val="Compact"/>
-              <w:jc w:val="left"/>
-            </w:pPr>
-            <w:r>
-              <w:t xml:space="preserve">0.45</w:t>
-            </w:r>
-          </w:p>
-        </w:tc>
-        <w:tc>
-          <w:p>
-            <w:pPr>
-              <w:pStyle w:val="Compact"/>
-              <w:jc w:val="left"/>
-            </w:pPr>
-            <w:r>
-              <w:t xml:space="preserve">0.16</w:t>
-            </w:r>
-          </w:p>
-        </w:tc>
-        <w:tc>
-          <w:p>
-            <w:pPr>
-              <w:pStyle w:val="Compact"/>
-              <w:jc w:val="left"/>
-            </w:pPr>
-            <w:r>
-              <w:t xml:space="preserve">0.75</w:t>
-            </w:r>
-          </w:p>
-        </w:tc>
-        <w:tc>
-          <w:p>
-            <w:pPr>
-              <w:pStyle w:val="Compact"/>
-              <w:jc w:val="left"/>
-            </w:pPr>
-            <w:r>
-              <w:t xml:space="preserve">0.23</w:t>
-            </w:r>
-          </w:p>
-        </w:tc>
-      </w:tr>
-      <w:tr>
-        <w:tc>
-          <w:p>
-            <w:pPr>
-              <w:pStyle w:val="Compact"/>
-              <w:jc w:val="left"/>
-            </w:pPr>
-            <w:r>
-              <w:t xml:space="preserve">Val</w:t>
-            </w:r>
-          </w:p>
-        </w:tc>
-        <w:tc>
-          <w:p>
-            <w:pPr>
-              <w:pStyle w:val="Compact"/>
-              <w:jc w:val="left"/>
-            </w:pPr>
-            <w:r>
-              <w:t xml:space="preserve">Statewide</w:t>
-            </w:r>
-          </w:p>
-        </w:tc>
-        <w:tc>
-          <w:p>
-            <w:pPr>
-              <w:pStyle w:val="Compact"/>
-              <w:jc w:val="right"/>
-            </w:pPr>
-            <w:r>
-              <w:t xml:space="preserve">655</w:t>
-            </w:r>
-          </w:p>
-        </w:tc>
-        <w:tc>
-          <w:p>
-            <w:pPr>
-              <w:pStyle w:val="Compact"/>
-              <w:jc w:val="left"/>
-            </w:pPr>
-            <w:r>
-              <w:t xml:space="preserve">0.82 (0.25)</w:t>
-            </w:r>
-          </w:p>
-        </w:tc>
-        <w:tc>
-          <w:p>
-            <w:pPr>
-              <w:pStyle w:val="Compact"/>
-              <w:jc w:val="left"/>
-            </w:pPr>
-            <w:r>
-              <w:t xml:space="preserve">0.84 (0.20)</w:t>
-            </w:r>
-          </w:p>
-        </w:tc>
-        <w:tc>
-          <w:p>
-            <w:pPr>
-              <w:pStyle w:val="Compact"/>
-              <w:jc w:val="left"/>
-            </w:pPr>
-            <w:r>
-              <w:t xml:space="preserve">0.72</w:t>
-            </w:r>
-          </w:p>
-        </w:tc>
-        <w:tc>
-          <w:p>
-            <w:pPr>
-              <w:pStyle w:val="Compact"/>
-              <w:jc w:val="left"/>
-            </w:pPr>
-            <w:r>
-              <w:t xml:space="preserve">0.18</w:t>
-            </w:r>
-          </w:p>
-        </w:tc>
-        <w:tc>
-          <w:p>
-            <w:pPr>
-              <w:pStyle w:val="Compact"/>
-              <w:jc w:val="left"/>
-            </w:pPr>
-            <w:r>
-              <w:t xml:space="preserve">0.36</w:t>
-            </w:r>
-          </w:p>
-        </w:tc>
-        <w:tc>
-          <w:p>
-            <w:pPr>
-              <w:pStyle w:val="Compact"/>
-              <w:jc w:val="left"/>
-            </w:pPr>
-            <w:r>
-              <w:t xml:space="preserve">0.58</w:t>
-            </w:r>
-          </w:p>
-        </w:tc>
-      </w:tr>
-      <w:tr>
-        <w:tc>
-          <w:p>
-            <w:pPr>
-              <w:pStyle w:val="Compact"/>
-            </w:pPr>
-          </w:p>
-        </w:tc>
-        <w:tc>
-          <w:p>
-            <w:pPr>
-              <w:pStyle w:val="Compact"/>
-              <w:jc w:val="left"/>
-            </w:pPr>
-            <w:r>
-              <w:t xml:space="preserve">CH</w:t>
-            </w:r>
-          </w:p>
-        </w:tc>
-        <w:tc>
-          <w:p>
-            <w:pPr>
-              <w:pStyle w:val="Compact"/>
-              <w:jc w:val="right"/>
-            </w:pPr>
-            <w:r>
-              <w:t xml:space="preserve">172</w:t>
-            </w:r>
-          </w:p>
-        </w:tc>
-        <w:tc>
-          <w:p>
-            <w:pPr>
-              <w:pStyle w:val="Compact"/>
-              <w:jc w:val="left"/>
-            </w:pPr>
-            <w:r>
-              <w:t xml:space="preserve">0.76 (0.27)</w:t>
-            </w:r>
-          </w:p>
-        </w:tc>
-        <w:tc>
-          <w:p>
-            <w:pPr>
-              <w:pStyle w:val="Compact"/>
-              <w:jc w:val="left"/>
-            </w:pPr>
-            <w:r>
-              <w:t xml:space="preserve">0.81 (0.21)</w:t>
-            </w:r>
-          </w:p>
-        </w:tc>
-        <w:tc>
-          <w:p>
-            <w:pPr>
-              <w:pStyle w:val="Compact"/>
-              <w:jc w:val="left"/>
-            </w:pPr>
-            <w:r>
-              <w:t xml:space="preserve">0.74</w:t>
-            </w:r>
-          </w:p>
-        </w:tc>
-        <w:tc>
-          <w:p>
-            <w:pPr>
-              <w:pStyle w:val="Compact"/>
-              <w:jc w:val="left"/>
-            </w:pPr>
-            <w:r>
-              <w:t xml:space="preserve">0.19</w:t>
-            </w:r>
-          </w:p>
-        </w:tc>
-        <w:tc>
-          <w:p>
-            <w:pPr>
-              <w:pStyle w:val="Compact"/>
-              <w:jc w:val="left"/>
-            </w:pPr>
-            <w:r>
-              <w:t xml:space="preserve">0.39</w:t>
-            </w:r>
-          </w:p>
-        </w:tc>
-        <w:tc>
-          <w:p>
-            <w:pPr>
-              <w:pStyle w:val="Compact"/>
-              <w:jc w:val="left"/>
-            </w:pPr>
-            <w:r>
-              <w:t xml:space="preserve">0.56</w:t>
-            </w:r>
-          </w:p>
-        </w:tc>
-      </w:tr>
-      <w:tr>
-        <w:tc>
-          <w:p>
-            <w:pPr>
-              <w:pStyle w:val="Compact"/>
-            </w:pPr>
-          </w:p>
-        </w:tc>
-        <w:tc>
-          <w:p>
-            <w:pPr>
-              <w:pStyle w:val="Compact"/>
-              <w:jc w:val="left"/>
-            </w:pPr>
-            <w:r>
-              <w:t xml:space="preserve">CV</w:t>
-            </w:r>
-          </w:p>
-        </w:tc>
-        <w:tc>
-          <w:p>
-            <w:pPr>
-              <w:pStyle w:val="Compact"/>
-              <w:jc w:val="right"/>
-            </w:pPr>
-            <w:r>
-              <w:t xml:space="preserve">40</w:t>
-            </w:r>
-          </w:p>
-        </w:tc>
-        <w:tc>
-          <w:p>
-            <w:pPr>
-              <w:pStyle w:val="Compact"/>
-              <w:jc w:val="left"/>
-            </w:pPr>
-            <w:r>
-              <w:t xml:space="preserve">0.52 (0.19)</w:t>
-            </w:r>
-          </w:p>
-        </w:tc>
-        <w:tc>
-          <w:p>
-            <w:pPr>
-              <w:pStyle w:val="Compact"/>
-              <w:jc w:val="left"/>
-            </w:pPr>
-            <w:r>
-              <w:t xml:space="preserve">0.59 (0.16)</w:t>
-            </w:r>
-          </w:p>
-        </w:tc>
-        <w:tc>
-          <w:p>
-            <w:pPr>
-              <w:pStyle w:val="Compact"/>
-              <w:jc w:val="left"/>
-            </w:pPr>
-            <w:r>
-              <w:t xml:space="preserve">0.49</w:t>
-            </w:r>
-          </w:p>
-        </w:tc>
-        <w:tc>
-          <w:p>
-            <w:pPr>
-              <w:pStyle w:val="Compact"/>
-              <w:jc w:val="left"/>
-            </w:pPr>
-            <w:r>
-              <w:t xml:space="preserve">0.19</w:t>
-            </w:r>
-          </w:p>
-        </w:tc>
-        <w:tc>
-          <w:p>
-            <w:pPr>
-              <w:pStyle w:val="Compact"/>
-              <w:jc w:val="left"/>
-            </w:pPr>
-            <w:r>
-              <w:t xml:space="preserve">0.38</w:t>
-            </w:r>
-          </w:p>
-        </w:tc>
-        <w:tc>
-          <w:p>
-            <w:pPr>
-              <w:pStyle w:val="Compact"/>
-              <w:jc w:val="left"/>
-            </w:pPr>
-            <w:r>
-              <w:t xml:space="preserve">0.40</w:t>
-            </w:r>
-          </w:p>
-        </w:tc>
-      </w:tr>
-      <w:tr>
-        <w:tc>
-          <w:p>
-            <w:pPr>
-              <w:pStyle w:val="Compact"/>
-            </w:pPr>
-          </w:p>
-        </w:tc>
-        <w:tc>
-          <w:p>
-            <w:pPr>
-              <w:pStyle w:val="Compact"/>
-              <w:jc w:val="left"/>
-            </w:pPr>
-            <w:r>
-              <w:t xml:space="preserve">DM</w:t>
-            </w:r>
-          </w:p>
-        </w:tc>
-        <w:tc>
-          <w:p>
-            <w:pPr>
-              <w:pStyle w:val="Compact"/>
-              <w:jc w:val="right"/>
-            </w:pPr>
-            <w:r>
-              <w:t xml:space="preserve">28</w:t>
-            </w:r>
-          </w:p>
-        </w:tc>
-        <w:tc>
-          <w:p>
-            <w:pPr>
-              <w:pStyle w:val="Compact"/>
-              <w:jc w:val="left"/>
-            </w:pPr>
-            <w:r>
-              <w:t xml:space="preserve">0.84 (0.17)</w:t>
-            </w:r>
-          </w:p>
-        </w:tc>
-        <w:tc>
-          <w:p>
-            <w:pPr>
-              <w:pStyle w:val="Compact"/>
-              <w:jc w:val="left"/>
-            </w:pPr>
-            <w:r>
-              <w:t xml:space="preserve">0.93 (0.11)</w:t>
-            </w:r>
-          </w:p>
-        </w:tc>
-        <w:tc>
-          <w:p>
-            <w:pPr>
-              <w:pStyle w:val="Compact"/>
-              <w:jc w:val="left"/>
-            </w:pPr>
-            <w:r>
-              <w:t xml:space="preserve">0.55</w:t>
-            </w:r>
-          </w:p>
-        </w:tc>
-        <w:tc>
-          <w:p>
-            <w:pPr>
-              <w:pStyle w:val="Compact"/>
-              <w:jc w:val="left"/>
-            </w:pPr>
-            <w:r>
-              <w:t xml:space="preserve">0.17</w:t>
-            </w:r>
-          </w:p>
-        </w:tc>
-        <w:tc>
-          <w:p>
-            <w:pPr>
-              <w:pStyle w:val="Compact"/>
-              <w:jc w:val="left"/>
-            </w:pPr>
-            <w:r>
-              <w:t xml:space="preserve">0.63</w:t>
-            </w:r>
-          </w:p>
-        </w:tc>
-        <w:tc>
-          <w:p>
-            <w:pPr>
-              <w:pStyle w:val="Compact"/>
-              <w:jc w:val="left"/>
-            </w:pPr>
-            <w:r>
-              <w:t xml:space="preserve">0.36</w:t>
-            </w:r>
-          </w:p>
-        </w:tc>
-      </w:tr>
-      <w:tr>
-        <w:tc>
-          <w:p>
-            <w:pPr>
-              <w:pStyle w:val="Compact"/>
-            </w:pPr>
-          </w:p>
-        </w:tc>
-        <w:tc>
-          <w:p>
-            <w:pPr>
-              <w:pStyle w:val="Compact"/>
-              <w:jc w:val="left"/>
-            </w:pPr>
-            <w:r>
-              <w:t xml:space="preserve">NC</w:t>
-            </w:r>
-          </w:p>
-        </w:tc>
-        <w:tc>
-          <w:p>
-            <w:pPr>
-              <w:pStyle w:val="Compact"/>
-              <w:jc w:val="right"/>
-            </w:pPr>
-            <w:r>
-              <w:t xml:space="preserve">71</w:t>
-            </w:r>
-          </w:p>
-        </w:tc>
-        <w:tc>
-          <w:p>
-            <w:pPr>
-              <w:pStyle w:val="Compact"/>
-              <w:jc w:val="left"/>
-            </w:pPr>
-            <w:r>
-              <w:t xml:space="preserve">0.94 (0.19)</w:t>
-            </w:r>
-          </w:p>
-        </w:tc>
-        <w:tc>
-          <w:p>
-            <w:pPr>
-              <w:pStyle w:val="Compact"/>
-              <w:jc w:val="left"/>
-            </w:pPr>
-            <w:r>
-              <w:t xml:space="preserve">0.96 (0.11)</w:t>
-            </w:r>
-          </w:p>
-        </w:tc>
-        <w:tc>
-          <w:p>
-            <w:pPr>
-              <w:pStyle w:val="Compact"/>
-              <w:jc w:val="left"/>
-            </w:pPr>
-            <w:r>
-              <w:t xml:space="preserve">0.55</w:t>
-            </w:r>
-          </w:p>
-        </w:tc>
-        <w:tc>
-          <w:p>
-            <w:pPr>
-              <w:pStyle w:val="Compact"/>
-              <w:jc w:val="left"/>
-            </w:pPr>
-            <w:r>
-              <w:t xml:space="preserve">0.16</w:t>
-            </w:r>
-          </w:p>
-        </w:tc>
-        <w:tc>
-          <w:p>
-            <w:pPr>
-              <w:pStyle w:val="Compact"/>
-              <w:jc w:val="left"/>
-            </w:pPr>
-            <w:r>
-              <w:t xml:space="preserve">0.67</w:t>
-            </w:r>
-          </w:p>
-        </w:tc>
-        <w:tc>
-          <w:p>
-            <w:pPr>
-              <w:pStyle w:val="Compact"/>
-              <w:jc w:val="left"/>
-            </w:pPr>
-            <w:r>
-              <w:t xml:space="preserve">0.31</w:t>
-            </w:r>
-          </w:p>
-        </w:tc>
-      </w:tr>
-      <w:tr>
-        <w:tc>
-          <w:p>
-            <w:pPr>
-              <w:pStyle w:val="Compact"/>
-            </w:pPr>
-          </w:p>
-        </w:tc>
-        <w:tc>
-          <w:p>
-            <w:pPr>
-              <w:pStyle w:val="Compact"/>
-              <w:jc w:val="left"/>
-            </w:pPr>
-            <w:r>
-              <w:t xml:space="preserve">SC</w:t>
-            </w:r>
-          </w:p>
-        </w:tc>
-        <w:tc>
-          <w:p>
-            <w:pPr>
-              <w:pStyle w:val="Compact"/>
-              <w:jc w:val="right"/>
-            </w:pPr>
-            <w:r>
-              <w:t xml:space="preserve">208</w:t>
-            </w:r>
-          </w:p>
-        </w:tc>
-        <w:tc>
-          <w:p>
-            <w:pPr>
-              <w:pStyle w:val="Compact"/>
-              <w:jc w:val="left"/>
-            </w:pPr>
-            <w:r>
-              <w:t xml:space="preserve">0.80 (0.24)</w:t>
-            </w:r>
-          </w:p>
-        </w:tc>
-        <w:tc>
-          <w:p>
-            <w:pPr>
-              <w:pStyle w:val="Compact"/>
-              <w:jc w:val="left"/>
-            </w:pPr>
-            <w:r>
-              <w:t xml:space="preserve">0.78 (0.21)</w:t>
-            </w:r>
-          </w:p>
-        </w:tc>
-        <w:tc>
-          <w:p>
-            <w:pPr>
-              <w:pStyle w:val="Compact"/>
-              <w:jc w:val="left"/>
-            </w:pPr>
-            <w:r>
-              <w:t xml:space="preserve">0.72</w:t>
-            </w:r>
-          </w:p>
-        </w:tc>
-        <w:tc>
-          <w:p>
-            <w:pPr>
-              <w:pStyle w:val="Compact"/>
-              <w:jc w:val="left"/>
-            </w:pPr>
-            <w:r>
-              <w:t xml:space="preserve">0.17</w:t>
-            </w:r>
-          </w:p>
-        </w:tc>
-        <w:tc>
-          <w:p>
-            <w:pPr>
-              <w:pStyle w:val="Compact"/>
-              <w:jc w:val="left"/>
-            </w:pPr>
-            <w:r>
-              <w:t xml:space="preserve">0.27</w:t>
-            </w:r>
-          </w:p>
-        </w:tc>
-        <w:tc>
-          <w:p>
-            <w:pPr>
-              <w:pStyle w:val="Compact"/>
-              <w:jc w:val="left"/>
-            </w:pPr>
-            <w:r>
-              <w:t xml:space="preserve">0.63</w:t>
-            </w:r>
-          </w:p>
-        </w:tc>
-      </w:tr>
-      <w:tr>
-        <w:tc>
-          <w:p>
-            <w:pPr>
-              <w:pStyle w:val="Compact"/>
-            </w:pPr>
-          </w:p>
-        </w:tc>
-        <w:tc>
-          <w:p>
-            <w:pPr>
-              <w:pStyle w:val="Compact"/>
-              <w:jc w:val="left"/>
-            </w:pPr>
-            <w:r>
-              <w:t xml:space="preserve">SN</w:t>
-            </w:r>
-          </w:p>
-        </w:tc>
-        <w:tc>
-          <w:p>
-            <w:pPr>
-              <w:pStyle w:val="Compact"/>
-              <w:jc w:val="right"/>
-            </w:pPr>
-            <w:r>
-              <w:t xml:space="preserve">136</w:t>
-            </w:r>
-          </w:p>
-        </w:tc>
-        <w:tc>
-          <w:p>
-            <w:pPr>
-              <w:pStyle w:val="Compact"/>
-              <w:jc w:val="left"/>
-            </w:pPr>
-            <w:r>
-              <w:t xml:space="preserve">0.97 (0.17)</w:t>
-            </w:r>
-          </w:p>
-        </w:tc>
-        <w:tc>
-          <w:p>
-            <w:pPr>
-              <w:pStyle w:val="Compact"/>
-              <w:jc w:val="left"/>
-            </w:pPr>
-            <w:r>
-              <w:t xml:space="preserve">0.98 (0.09)</w:t>
-            </w:r>
-          </w:p>
-        </w:tc>
-        <w:tc>
-          <w:p>
-            <w:pPr>
-              <w:pStyle w:val="Compact"/>
-              <w:jc w:val="left"/>
-            </w:pPr>
-            <w:r>
-              <w:t xml:space="preserve">0.21</w:t>
-            </w:r>
-          </w:p>
-        </w:tc>
-        <w:tc>
-          <w:p>
-            <w:pPr>
-              <w:pStyle w:val="Compact"/>
-              <w:jc w:val="left"/>
-            </w:pPr>
-            <w:r>
-              <w:t xml:space="preserve">0.17</w:t>
-            </w:r>
-          </w:p>
-        </w:tc>
-        <w:tc>
-          <w:p>
-            <w:pPr>
-              <w:pStyle w:val="Compact"/>
-              <w:jc w:val="left"/>
-            </w:pPr>
-            <w:r>
-              <w:t xml:space="preserve">0.88</w:t>
-            </w:r>
-          </w:p>
-        </w:tc>
-        <w:tc>
-          <w:p>
-            <w:pPr>
-              <w:pStyle w:val="Compact"/>
-              <w:jc w:val="left"/>
-            </w:pPr>
-            <w:r>
-              <w:t xml:space="preserve">0.11</w:t>
-            </w:r>
-          </w:p>
-        </w:tc>
-      </w:tr>
-    </w:tbl>
-    <w:p>
-      <w:pPr>
         <w:pStyle w:val="BodyText"/>
       </w:pPr>
       <w:r>
@@ -7043,7 +4418,7 @@
         <w:rPr>
           <w:i/>
         </w:rPr>
-        <w:t xml:space="preserve">5</w:t>
+        <w:t xml:space="preserve">3</w:t>
       </w:r>
       <w:r>
         <w:rPr>
@@ -8390,7 +5765,7 @@
         <w:rPr>
           <w:i/>
         </w:rPr>
-        <w:t xml:space="preserve">6</w:t>
+        <w:t xml:space="preserve">4</w:t>
       </w:r>
       <w:r>
         <w:rPr>
@@ -10207,7 +7582,7 @@
         <w:pStyle w:val="TableCaption"/>
       </w:pPr>
       <w:r>
-        <w:t xml:space="preserve">Table 7 Ranges of expected CSCI scores for sites that are typically urban, agricultural, or open (neither urban nor agricultural) land uses by major regions in California and statewide. Ranges can be used to identify approximate expectations for stream reaches with insufficient data for application of the landscape model. CV: Central Valley, CH: Chaparral, DM: Deserts and Modoc Plateau, NC: North Coast, SN: Sierra Nevada, SC: South Coast.</w:t>
+        <w:t xml:space="preserve">Table 5 Ranges of expected CSCI scores for sites that are typically urban, agricultural, or open (neither urban nor agricultural) land uses by major regions in California and statewide. Ranges can be used to identify approximate expectations for stream reaches with insufficient data for application of the landscape model. CV: Central Valley, CH: Chaparral, DM: Deserts and Modoc Plateau, NC: North Coast, SN: Sierra Nevada, SC: South Coast.</w:t>
       </w:r>
     </w:p>
     <w:tbl>
@@ -10215,7 +7590,7 @@
         <w:tblStyle w:val="Table"/>
         <w:tblW w:type="pct" w:w="0.0"/>
         <w:tblLook w:firstRow="1"/>
-        <w:tblCaption w:val="Table 7 Ranges of expected CSCI scores for sites that are typically urban, agricultural, or open (neither urban nor agricultural) land uses by major regions in California and statewide. Ranges can be used to identify approximate expectations for stream reaches with insufficient data for application of the landscape model. CV: Central Valley, CH: Chaparral, DM: Deserts and Modoc Plateau, NC: North Coast, SN: Sierra Nevada, SC: South Coast."/>
+        <w:tblCaption w:val="Table 5 Ranges of expected CSCI scores for sites that are typically urban, agricultural, or open (neither urban nor agricultural) land uses by major regions in California and statewide. Ranges can be used to identify approximate expectations for stream reaches with insufficient data for application of the landscape model. CV: Central Valley, CH: Chaparral, DM: Deserts and Modoc Plateau, NC: North Coast, SN: Sierra Nevada, SC: South Coast."/>
       </w:tblPr>
       <w:tblGrid/>
       <w:tr>

</xml_diff>

<commit_message>
through methods for ode edits
</commit_message>
<xml_diff>
--- a/manuscript/manu_draft.docx
+++ b/manuscript/manu_draft.docx
@@ -403,7 +403,7 @@
         <w:pStyle w:val="FirstParagraph"/>
       </w:pPr>
       <w:r>
-        <w:t xml:space="preserve">Version Date: Tue Jul 3 13:51:22 2018 -0700</w:t>
+        <w:t xml:space="preserve">Version Date: Thu Jul 5 13:48:34 2018 -0700</w:t>
       </w:r>
     </w:p>
     <w:p>
@@ -421,7 +421,7 @@
         <w:pStyle w:val="FirstParagraph"/>
       </w:pPr>
       <w:r>
-        <w:t xml:space="preserve">Some management goals may be impractical with limited resources, particularly in streams where large-scale changes on the landscape (e.g., urbanization) impose constraints on the upper limit of biological integrity. A statewide landscape model was developed that provides context for a macroinvertebrate-based bioasssessment index by predicting a range of expectations that are typical at a site for the observed level of landscape alteration. With this approach, sites can be described as over- or under-scoring relative to an expectatation that is determined by landscape constraints on biological condition. A regional application of the landscape model was used to classify sites and prioritize different management actions by a local stakeholder group of regulators, dischargers, stormwater agencies, and environmental advocates from the San Gabriel River watershed (Los Angeles County, California). Stakeholder decisions were facilitated with the Stream Classification and Priority Explorer (SCAPE) tool that compares observed bioassessment scores with expectations from the landscape model to rapidly identify reaches that are scoring better or worse than expected. Of the 71 sites in the watershed where bioassessment occurred, over half (58%) were found to be constrained by landscape, of which nine were assigned a medium priority for further investigation by the stakeholder group. Similarly, 30% of sites were unconstrained and assigned medium or high priorities for enhanced protection or restoration depending on whether a site was scoring better or worse than expected. A clear gradient from the upper to lower watershed was observed in land use that was consistent with the model predictions, where landscape constraints were more common in the heavily urbanized lower watershed. Interaction with the local stakeholder group was critical in connecting the landscape model with observed data to help set management goals appropriate for the region. The availability of geospatial and bioassessment data at the national level suggests that these tools can easily be applied to inform management decisions at other locations where biological indices are used to assess environmental condition.</w:t>
+        <w:t xml:space="preserve">Management goals for stream condition may be difficult where large-scale changes on the landscape (e.g., urbanization) impose constraints on the upper limit of biological integrity. A statewide landscape model was developed that provides context for a macroinvertebrate-based bioasssessment index by predicting a range of expectations that are typical at a site for the observed level of landscape alteration. With this approach, sites can be described as over- or under-scoring relative to an expectatation that is determined by landscape constraints on biological condition. A regional application of the landscape model was used to classify sites and prioritize different management actions by a local stakeholder group of regulators, dischargers, stormwater agencies, and environmental advocates from the San Gabriel River watershed (Los Angeles County, California). Stakeholder decisions were facilitated with the Stream Classification and Priority Explorer (SCAPE) tool that compares observed bioassessment scores with expectations from the landscape model to rapidly identify reaches that are scoring better or worse than expected. Of the 71 sites in the watershed where bioassessment occurred, over half (58%) were found to be constrained by landscape, of which nine were assigned a medium priority for further investigation by the stakeholder group. Similarly, 30% of sites were unconstrained and assigned medium or high priorities for enhanced protection or restoration depending on whether a site was scoring better or worse than expected. A clear gradient from the upper to lower watershed was observed in land use that was consistent with the model predictions, where landscape constraints were more common in the heavily urbanized lower watershed. Interaction with the local stakeholder group was critical in connecting the landscape model with observed data to help set management goals appropriate for the region. The availability of geospatial and bioassessment data at the national level suggests that these tools can easily be applied to inform management decisions at other locations where biological indices are used to assess environmental condition.</w:t>
       </w:r>
     </w:p>
     <w:p>
@@ -1961,96 +1961,11 @@
       <w:pPr>
         <w:pStyle w:val="Heading2"/>
       </w:pPr>
-      <w:bookmarkStart w:id="38" w:name="unclassifiable-reaches"/>
-      <w:r>
-        <w:t xml:space="preserve">Unclassifiable reaches</w:t>
+      <w:bookmarkStart w:id="38" w:name="defining-management-priorities-in-the-san-gabriel-river-watershed"/>
+      <w:r>
+        <w:t xml:space="preserve">Defining management priorities in the San Gabriel River watershed</w:t>
       </w:r>
       <w:bookmarkEnd w:id="38"/>
-    </w:p>
-    <w:p>
-      <w:pPr>
-        <w:pStyle w:val="FirstParagraph"/>
-      </w:pPr>
-      <w:r>
-        <w:t xml:space="preserve">Some stream reaches were not classified following application of the landscape model to the statewide hydrography dataset. Unclassifiable reaches occurred if StreamCat data were unavailable to predict bioassessment expectations using the landscape model or if a reach was excluded from the NHD-plus dataset (typically, small headwater streams). The former was more common, particularly in developed areas where canals and ditches were sometimes excluded from the natural stream network. Overall, unclassified reaches were not common in the statewide dataset but they may have regional importance depending on needs of local management groups. As described below, approximately 15% of the reaches in the San Gabriel River watershed were unclassifiable and a method for assigning a classification to these reaches was desired by the stakeholder group.</w:t>
-      </w:r>
-    </w:p>
-    <w:p>
-      <w:pPr>
-        <w:pStyle w:val="BodyText"/>
-      </w:pPr>
-      <w:r>
-        <w:t xml:space="preserve">An approach for assigning biological expectations to unclassified reaches was developed for</w:t>
-      </w:r>
-      <w:r>
-        <w:t xml:space="preserve"> </w:t>
-      </w:r>
-      <w:r>
-        <w:t xml:space="preserve">“</w:t>
-      </w:r>
-      <w:r>
-        <w:t xml:space="preserve">typically</w:t>
-      </w:r>
-      <w:r>
-        <w:t xml:space="preserve">”</w:t>
-      </w:r>
-      <w:r>
-        <w:t xml:space="preserve"> </w:t>
-      </w:r>
-      <w:r>
-        <w:t xml:space="preserve">urban or agricultural reaches that was based on the range of expectations for reaches with similar land use. This analysis was conducted statewide and stratified by major regions to account for statewide variation in land use. The approximate range of CSCI scores in unclassifiable reaches were defined for three different gruops: reaches dominated by either 1) urban, 2) agricultural, or 3) open (i.e., lack of urban or agricultural land use). The three groups were identified using kmeans clustering of percentage land use estimates that were available across reaches</w:t>
-      </w:r>
-      <w:r>
-        <w:t xml:space="preserve"> </w:t>
-      </w:r>
-      <w:r>
-        <w:t xml:space="preserve">(MacQueen</w:t>
-      </w:r>
-      <w:r>
-        <w:t xml:space="preserve"> </w:t>
-      </w:r>
-      <w:hyperlink w:anchor="ref-MacQueen67">
-        <w:r>
-          <w:rPr>
-            <w:rStyle w:val="Hyperlink"/>
-          </w:rPr>
-          <w:t xml:space="preserve">1967</w:t>
-        </w:r>
-      </w:hyperlink>
-      <w:r>
-        <w:t xml:space="preserve">)</w:t>
-      </w:r>
-      <w:r>
-        <w:t xml:space="preserve">. This created groups of reaches with similar land use types, where membership of a reach within a particular group was based on the minimum difference in land use estimates for a reach from the group average for each land use type (within-group centroid). The two groups that were dominated by agricultural or urban land use were identified based on the largest centroid average of the clusters for each land use type. The third</w:t>
-      </w:r>
-      <w:r>
-        <w:t xml:space="preserve"> </w:t>
-      </w:r>
-      <w:r>
-        <w:t xml:space="preserve">“</w:t>
-      </w:r>
-      <w:r>
-        <w:t xml:space="preserve">open</w:t>
-      </w:r>
-      <w:r>
-        <w:t xml:space="preserve">”</w:t>
-      </w:r>
-      <w:r>
-        <w:t xml:space="preserve"> </w:t>
-      </w:r>
-      <w:r>
-        <w:t xml:space="preserve">group that was defined by a lack of urban and agricultural land use was identified by the minimum sum of the centroid values for the two land use types. The expected range of CSCI scores for the three groups were based on averages from the landscape model for reaches with available predictions.</w:t>
-      </w:r>
-    </w:p>
-    <w:p>
-      <w:pPr>
-        <w:pStyle w:val="Heading2"/>
-      </w:pPr>
-      <w:bookmarkStart w:id="39" w:name="defining-management-priorities-in-the-san-gabriel-river-watershed"/>
-      <w:r>
-        <w:t xml:space="preserve">Defining management priorities in the San Gabriel River watershed</w:t>
-      </w:r>
-      <w:bookmarkEnd w:id="39"/>
     </w:p>
     <w:p>
       <w:pPr>
@@ -2184,7 +2099,39 @@
         <w:pStyle w:val="BodyText"/>
       </w:pPr>
       <w:r>
-        <w:t xml:space="preserve">The interactive and online Stream Classification and Priority Explorer (SCAPE) tool was created for the stakeholder group to facilitate the recommendation of management actions for each site type (Figure S1). This application provided maps of the extent and type of classification for reaches in the watershed, deviation of observed CSCI scores from the expectation, and maps of recommended priority actions that were assigned to each of the scoring possibilities. The SCAPE tool also allowed the stakeholders to modify key decision points in the model (i.e., range of expectations that were used from the model, selected biological threshold) to evaluate how these changes propogated to changes in recommended priorities for each site.</w:t>
+        <w:t xml:space="preserve">The interactive and online Stream Classification and Priority Explorer (SCAPE) tool was created for the stakeholder group to facilitate the recommendation of management actions for each site type (Figure S1,</w:t>
+      </w:r>
+      <w:r>
+        <w:t xml:space="preserve"> </w:t>
+      </w:r>
+      <w:hyperlink r:id="rId39">
+        <w:r>
+          <w:rPr>
+            <w:rStyle w:val="Hyperlink"/>
+          </w:rPr>
+          <w:t xml:space="preserve">http://shiny.sccwrp.org/scape/</w:t>
+        </w:r>
+      </w:hyperlink>
+      <w:r>
+        <w:t xml:space="preserve">,</w:t>
+      </w:r>
+      <w:r>
+        <w:t xml:space="preserve"> </w:t>
+      </w:r>
+      <w:r>
+        <w:t xml:space="preserve">(</w:t>
+      </w:r>
+      <w:r>
+        <w:rPr>
+          <w:b/>
+        </w:rPr>
+        <w:t xml:space="preserve">???</w:t>
+      </w:r>
+      <w:r>
+        <w:t xml:space="preserve">)</w:t>
+      </w:r>
+      <w:r>
+        <w:t xml:space="preserve">). This application provided maps of the extent and type of classification for reaches in the watershed, deviation of observed CSCI scores from the expectation, and maps of recommended priority actions that were assigned to each of the scoring possibilities. The SCAPE tool also allowed the stakeholders to modify key decision points in the model (i.e., range of expectations that were used from the model, selected biological threshold) to evaluate how these changes propogated to changes in recommended priorities for each site.</w:t>
       </w:r>
     </w:p>
     <w:p>
@@ -2316,9 +2263,9 @@
       <w:pPr>
         <w:pStyle w:val="Heading2"/>
       </w:pPr>
-      <w:bookmarkStart w:id="44" w:name="unclassified-reaches"/>
-      <w:r>
-        <w:t xml:space="preserve">Unclassified reaches</w:t>
+      <w:bookmarkStart w:id="44" w:name="san-gabriel-river-case-study"/>
+      <w:r>
+        <w:t xml:space="preserve">San Gabriel River Case study</w:t>
       </w:r>
       <w:bookmarkEnd w:id="44"/>
     </w:p>
@@ -2327,7 +2274,16 @@
         <w:pStyle w:val="FirstParagraph"/>
       </w:pPr>
       <w:r>
-        <w:t xml:space="preserve">Ranges of expected CSCI scores for typical reaches in urban, agricultural, and open (neither urban, nor agriculture) are shown in table</w:t>
+        <w:t xml:space="preserve">Engagement of the stakeholder group demonstrated how management actions can be prioritized through application of the landscape model using the SCAPE tool. About 750 reaches in the SGR were identified and classified from NHD-plus, of which 10% were visited for bioassessment sampling. CSCI scores ranged from 0.2 to 1.23 consistent with heavy urban development in the lower watershed and open land use at higher elevation in the upper watershed (Figure</w:t>
+      </w:r>
+      <w:r>
+        <w:t xml:space="preserve"> </w:t>
+      </w:r>
+      <w:r>
+        <w:t xml:space="preserve">2</w:t>
+      </w:r>
+      <w:r>
+        <w:t xml:space="preserve">a). Application of the landscape model results to the CSCI scores provided a context of expectations consistent with the strong land use gradient in the watershed (Figure</w:t>
       </w:r>
       <w:r>
         <w:t xml:space="preserve"> </w:t>
@@ -2336,52 +2292,153 @@
         <w:t xml:space="preserve">5</w:t>
       </w:r>
       <w:r>
-        <w:t xml:space="preserve">. These typical values are shown for more to less certainty in the range of predictions. Unclassified reaches can be defined by the dominant watershed land use as urban, agricultural, or open, and then matched to the appropriate values in the table. Between regions, the variation in expected scores also provides context for landscape pressures that differ by location. For example, the expected range of scores in regions with heavy urban development (e.g., South Coast) are much lower than streams that are neither urban nor agricultural. The North Coast region in contrast has an expected range of scores in urban streams that is similar to streams that are open. The range of scores in urban and agricultural streams were similar in the Central Valley where agriculture is the dominant land use.</w:t>
+        <w:t xml:space="preserve">). Stream reaches in the upper watershed were a mix of likely and possibly unconstrained (40% and 28%), whereas stream reaches in the lower watershed were classified as likely and possibly constrained (25% and 7%). Several reaches in the lower watershed had ranges that were right-skewed toward very low CSCI scores consistent with extreme landscape pressures (bottom left, Figure</w:t>
+      </w:r>
+      <w:r>
+        <w:t xml:space="preserve"> </w:t>
+      </w:r>
+      <w:r>
+        <w:t xml:space="preserve">5</w:t>
+      </w:r>
+      <w:r>
+        <w:t xml:space="preserve">b).</w:t>
+      </w:r>
+    </w:p>
+    <w:p>
+      <w:pPr>
+        <w:pStyle w:val="BodyText"/>
+      </w:pPr>
+      <w:r>
+        <w:t xml:space="preserve">Using a CSCI threshold based on the 10th percentile of reference calibration sites (i.e., 0.79,</w:t>
+      </w:r>
+      <w:r>
+        <w:t xml:space="preserve"> </w:t>
+      </w:r>
+      <w:r>
+        <w:t xml:space="preserve">Mazor et al. (</w:t>
+      </w:r>
+      <w:hyperlink w:anchor="ref-Mazor16">
+        <w:r>
+          <w:rPr>
+            <w:rStyle w:val="Hyperlink"/>
+          </w:rPr>
+          <w:t xml:space="preserve">2016</w:t>
+        </w:r>
+      </w:hyperlink>
+      <w:r>
+        <w:t xml:space="preserve">)</w:t>
+      </w:r>
+      <w:r>
+        <w:t xml:space="preserve">) and a relatively wide range of expected scores from the 10th to the 90th percentile of the model predictions, only six sites were under-scoring (two likely unconstrained and four likely constrained) and eight sites were over-scoring (five likely constrained, one possibly unconstrained, and two likely unconstrained) (top, Figure</w:t>
+      </w:r>
+      <w:r>
+        <w:t xml:space="preserve"> </w:t>
+      </w:r>
+      <w:r>
+        <w:t xml:space="preserve">6</w:t>
+      </w:r>
+      <w:r>
+        <w:t xml:space="preserve">). One of the under-scoring sites in the likely unconstrained class was below the hypothetical CSCI threshold. One site scoring as expected in the possibly unconstrained class was below the chosen CSCI threshold, whereas none of the constrained (possibly or likely) sites were above the threshold.</w:t>
+      </w:r>
+    </w:p>
+    <w:p>
+      <w:pPr>
+        <w:pStyle w:val="BodyText"/>
+      </w:pPr>
+      <w:r>
+        <w:t xml:space="preserve">In general, the stakeholder group assigned high priority recommendations to over- and under-scoring sites in likely unconstrained reaches or those below the biological threshold with possibly unconstrained classification (Figure S3). Continuing current practices were generally recommended at constrained sites or restoration actions were recommended as a low priority despite low CSCI scores. Recommended actions to investigate were more common for both over scoring and under scoring sites, protect was more common at over scoring sites, and restore was more common at under scoring sites. A clear distinction between low and high priority actions was observed on the watershed map (bottom, Figure</w:t>
+      </w:r>
+      <w:r>
+        <w:t xml:space="preserve"> </w:t>
+      </w:r>
+      <w:r>
+        <w:t xml:space="preserve">6</w:t>
+      </w:r>
+      <w:r>
+        <w:t xml:space="preserve">). Sites in the lower watershed were lower priority if an action was recommended, whereas the four high priority sites were in the upper watershed. Several sites that were scoring as expected for likely and possibly unconstrained reaches in the upper watershed were recommended as medium priority for protection.</w:t>
+      </w:r>
+    </w:p>
+    <w:p>
+      <w:pPr>
+        <w:pStyle w:val="Heading1"/>
+      </w:pPr>
+      <w:bookmarkStart w:id="45" w:name="discussion"/>
+      <w:r>
+        <w:t xml:space="preserve">Discussion</w:t>
+      </w:r>
+      <w:bookmarkEnd w:id="45"/>
+    </w:p>
+    <w:p>
+      <w:pPr>
+        <w:pStyle w:val="FirstParagraph"/>
+      </w:pPr>
+      <w:r>
+        <w:t xml:space="preserve">The landscape model can identity the location and extent of biologically constrained channels in urban and agricultural landscapes at the state level and major regions in California. Our application to the SGR watershed demonstrated how the results of the model can be used at a spatial scale where many management decisions are implemented through close interaction with a regional stakeholder group with direct interests in the local resources. Overall, the model provides a tool to determine how managers can best use limited resources for stream management by focusing on reaches where recommended actions are most likely to have the intended outcome of improving or protecting biological condition. The approach also leverages information from multiple sources to develop a context for biological assessment that provides an expectation of what is likely to be achieved relative to urban and agricultural stressors. This can facilitate more targeted management actions that vary depending on the identified context and can also inform decisions on extent and effort for future monitoring locations.</w:t>
+      </w:r>
+    </w:p>
+    <w:p>
+      <w:pPr>
+        <w:pStyle w:val="BodyText"/>
+      </w:pPr>
+      <w:r>
+        <w:t xml:space="preserve">Results from our analyses also have implications for managing biological impairments under state or federal water quality mandates. The landscape model could be used to evaluate the list of sites that are not meeting biological objectives by identifying locations where constraints may limit options for restoration. This can provide flexibility by focusing efforts in locations that can be most effectively targeted for actions such as TMDL limits or review of permitting. Further, the ability to evaluate the effects of changing proposed biological thresholds (e.g., tenth percentile of scores at reference sites) and certainty in the model conclusions (i.e., range of biological expectations) on the location and extent of constrained channels provides a means of choosing alternative scenarios for rule-making. A critical objective in allowing this flexibility is not to enable a discounts against sites that are less likely to achieve potential criteria, but rather to facilitate the decision-making process through a more transparent application of the model. Our results showing the change in stream length statewide and by region as related to potential thresholds and model certainty is a direct demonstration of this concept. This exercise could also be downscaled to an individual watershed to aid in rule-making.</w:t>
+      </w:r>
+    </w:p>
+    <w:p>
+      <w:pPr>
+        <w:pStyle w:val="BodyText"/>
+      </w:pPr>
+      <w:r>
+        <w:t xml:space="preserve">There are several assumptions in the landscape model that were reflected in the results or that require attention when applying the model outside of urban and agricultural settings. First, the model was developed with a focus on the needs of managers that apply bioassessment tools in developed landscapes. This includes a large segment of the management community in California and also describes areas of the state where large financial investments are made to protect water quality and quantity relative to other areas. As such, landscape variables were chosen that were expected to capture the effects of development in these areas on CSCI scores (Table S1). The model performed well in this context, but not for regions where other stressor gradients have impacted biological health. This could lead to potentially misguided conclusions that stem from the assumptions that guided development of the model. For example, the results suggest that streams in the North Coast and Sierra Nevada regions are largely unconstrained, but model performance was poor for these areas. The dominant stressors that could affect stream condition in these regions originate from unique sources that are not common in developed landscapes, e.g., silviculture, timber harvesting, and cannabis cultivation. The current landscape model does not capture these impacts nor are adequate data available to describe the potential impacts.</w:t>
+      </w:r>
+    </w:p>
+    <w:p>
+      <w:pPr>
+        <w:pStyle w:val="BodyText"/>
+      </w:pPr>
+      <w:r>
+        <w:t xml:space="preserve">An additional assumption is that the landscape model and the CSCI can adequately discriminate between intractable constraints on biology that are spatially and temporally pervasive relative to more tractable constraints. This assumption applies to any stressor gradient that could be used to develop the model. For example, our model adequately described urban constraints but there was no context for temporal or spatial scales that have management relevance. Pervasive alteration to groundwater and hydrology is common in highly developed areas and the long-term effects of this alteration on biological condition suggests that stream communities may not ever achieve reference conditions even in the most extreme management interventions. Similar arguments could be made for other land use gradients. A landscape model developed to describe constraints from timber harvesting practices may not provide adequate information on the long-term impacts of, for example, siltation on stream integrity if the input data does not describe these impacts at relevant spatial and temporal scales for managers. The potential legacy impacts of large-scale alterations of the natural environment is not well-captured by the current model, neither from a spatial nor temporal perspective. Our analysis of landscape factors associated with constraints using additional StreamCat variables provided a preliminary means of addressing this concern, although a more refined application of the landscape model would be necessary to evaluate different scales of impact. This could include developing separate models for each region, as well as more careful selection of model inputs to capture scales of interest for potential impacts on stream health.</w:t>
       </w:r>
     </w:p>
     <w:p>
       <w:pPr>
         <w:pStyle w:val="Heading2"/>
       </w:pPr>
-      <w:bookmarkStart w:id="45" w:name="san-gabriel-river-case-study"/>
-      <w:r>
-        <w:t xml:space="preserve">San Gabriel River Case study</w:t>
-      </w:r>
-      <w:bookmarkEnd w:id="45"/>
+      <w:bookmarkStart w:id="46" w:name="biological-constraints-are-meaningful-in-a-landscape-context"/>
+      <w:r>
+        <w:t xml:space="preserve">Biological constraints are meaningful in a landscape context</w:t>
+      </w:r>
+      <w:bookmarkEnd w:id="46"/>
     </w:p>
     <w:p>
       <w:pPr>
         <w:pStyle w:val="FirstParagraph"/>
       </w:pPr>
       <w:r>
-        <w:t xml:space="preserve">Engagement of the stakeholder group demonstrated how management actions can be prioritized through application of the landscape model using the SCAPE tool. About 750 reaches in the SGR were identified and classified from NHD-plus, of which 10% were visited for bioassessment sampling. CSCI scores ranged from 0.2 to 1.23 consistent with heavy urban development in the lower watershed and open land use at higher elevation in the upper watershed (Figure</w:t>
-      </w:r>
-      <w:r>
-        <w:t xml:space="preserve"> </w:t>
-      </w:r>
-      <w:r>
-        <w:t xml:space="preserve">2</w:t>
-      </w:r>
-      <w:r>
-        <w:t xml:space="preserve">a). Application of the landscape model results to the CSCI scores provided a context of expectations consistent with the strong land use gradient in the watershed (Figure</w:t>
-      </w:r>
-      <w:r>
-        <w:t xml:space="preserve"> </w:t>
-      </w:r>
-      <w:r>
-        <w:t xml:space="preserve">5</w:t>
-      </w:r>
-      <w:r>
-        <w:t xml:space="preserve">). Stream reaches in the upper watershed were a mix of likely and possibly unconstrained (40% and 28%), whereas stream reaches in the lower watershed were classified as likely and possibly constrained (25% and 7%). Several reaches in the lower watershed had ranges that were right-skewed toward very low CSCI scores consistent with extreme landscape pressures (bottom left, Figure</w:t>
-      </w:r>
-      <w:r>
-        <w:t xml:space="preserve"> </w:t>
-      </w:r>
-      <w:r>
-        <w:t xml:space="preserve">5</w:t>
-      </w:r>
-      <w:r>
-        <w:t xml:space="preserve">b).</w:t>
+        <w:t xml:space="preserve">Our approach has the advantage of relating strictly to biological condition, as compared to physical or chemical endpoints to assess constraints. This approach has relevance from the perspective of ecological interpretation as well as potential implications for regulatory standards. The ability of the landscape model to predict the range of expected biological condition at a given site reflects an associative link between land use and stream biology. However, similar arguments that have been made for the use of biological indicators over chemical and physical indicators for assessment can be applied to identifying constraints with the landscape model. An expected range of CSCI scores that is relatively low is an indication that stressors originating from the landscape may have imposed habitat limits that constrain biology. A landscape model that is calibrated for physical or chemical endpoints may not sufficiently describe condition given that a constraint on either may not adequately characterize a constraint on biology. From a regulatory perspective, many states, including California, have explicit assessment requirements that relate to biology and the landscape modelling approach is well aligned with existing bioassessment tools. The use of biological endpoints in the landscape model will likely facilitate the development of biological standards as noted above. Landscape models could also be used to support conservation planning, particularly at the watershed scale. Ongoing work in California has focused on setting priorities for managing biodiversity that focus on watersheds within a conservation network</w:t>
+      </w:r>
+      <w:r>
+        <w:t xml:space="preserve"> </w:t>
+      </w:r>
+      <w:r>
+        <w:t xml:space="preserve">(Howard et al.</w:t>
+      </w:r>
+      <w:r>
+        <w:t xml:space="preserve"> </w:t>
+      </w:r>
+      <w:hyperlink w:anchor="ref-Howard18">
+        <w:r>
+          <w:rPr>
+            <w:rStyle w:val="Hyperlink"/>
+          </w:rPr>
+          <w:t xml:space="preserve">2018</w:t>
+        </w:r>
+      </w:hyperlink>
+      <w:r>
+        <w:t xml:space="preserve">)</w:t>
+      </w:r>
+      <w:r>
+        <w:t xml:space="preserve">. Results from the landscape model could be used to enhance this network by providing supporting information on constraints in an assessment framework.</w:t>
       </w:r>
     </w:p>
     <w:p>
@@ -2389,15 +2446,46 @@
         <w:pStyle w:val="BodyText"/>
       </w:pPr>
       <w:r>
-        <w:t xml:space="preserve">Using a CSCI threshold based on the 10th percentile of reference calibration sites (i.e., 0.79,</w:t>
-      </w:r>
-      <w:r>
-        <w:t xml:space="preserve"> </w:t>
-      </w:r>
-      <w:r>
-        <w:t xml:space="preserve">Mazor et al. (</w:t>
-      </w:r>
-      <w:hyperlink w:anchor="ref-Mazor16">
+        <w:t xml:space="preserve">Our approach to predict biological condition using landscape constraints also has advantages over other methods that define constraints based only on channel modification. Several states have recommended alternative use designations for applying bioassessment criteria in modified channels</w:t>
+      </w:r>
+      <w:r>
+        <w:t xml:space="preserve"> </w:t>
+      </w:r>
+      <w:r>
+        <w:t xml:space="preserve">(Florida Department of Environmental Protection</w:t>
+      </w:r>
+      <w:r>
+        <w:t xml:space="preserve"> </w:t>
+      </w:r>
+      <w:hyperlink w:anchor="ref-FLDEP11">
+        <w:r>
+          <w:rPr>
+            <w:rStyle w:val="Hyperlink"/>
+          </w:rPr>
+          <w:t xml:space="preserve">2011</w:t>
+        </w:r>
+      </w:hyperlink>
+      <w:r>
+        <w:t xml:space="preserve">; US Environmental Protection Agency, Region 10</w:t>
+      </w:r>
+      <w:r>
+        <w:t xml:space="preserve"> </w:t>
+      </w:r>
+      <w:hyperlink w:anchor="ref-USEPA13">
+        <w:r>
+          <w:rPr>
+            <w:rStyle w:val="Hyperlink"/>
+          </w:rPr>
+          <w:t xml:space="preserve">2013</w:t>
+        </w:r>
+      </w:hyperlink>
+      <w:r>
+        <w:t xml:space="preserve">; Midwest Biodiversity Insitute</w:t>
+      </w:r>
+      <w:r>
+        <w:t xml:space="preserve"> </w:t>
+      </w:r>
+      <w:hyperlink w:anchor="ref-MBI16">
         <w:r>
           <w:rPr>
             <w:rStyle w:val="Hyperlink"/>
@@ -2409,16 +2497,71 @@
         <w:t xml:space="preserve">)</w:t>
       </w:r>
       <w:r>
-        <w:t xml:space="preserve">) and a relatively wide range of expected scores from the 10th to the 90th percentile of the model predictions, only six sites were under-scoring (two likely unconstrained and four likely constrained) and eight sites were over-scoring (five likely constrained, one possibly unconstrained, and two likely unconstrained) (top, Figure</w:t>
-      </w:r>
-      <w:r>
-        <w:t xml:space="preserve"> </w:t>
-      </w:r>
-      <w:r>
-        <w:t xml:space="preserve">6</w:t>
-      </w:r>
-      <w:r>
-        <w:t xml:space="preserve">). One of the under-scoring sites in the likely unconstrained class was below the hypothetical CSCI threshold. One site scoring as expected in the possibly unconstrained class was below the chosen CSCI threshold, whereas none of the constrained (possibly or likely) sites were above the threshold.</w:t>
+        <w:t xml:space="preserve">. Our results generally support this approach, although defining constraints based only on channel modification may be insufficient. Physical habitat quality can be limited in engineered channels and our models identified many of these locations in our case study. However, these channels were identified as constrained based on land use only. Constrained channels in rural landscapes (e.g., the mainstem of the Klamath and Russian rivers in the North Coast region) were also identified by the model, as well as many streams in agricultural areas (e.g., Salinas River). The ability of the model to identify these locations was not accidental given the landscape variables that were used to develop the bioassessment predictions. In the context of the model, a constrained channel may or may not be engineered, but an engineered channel will typically be classified as constrained given the surrounding land use. Modified channels may also be present in undeveloped landscapes and high bioassessment scores have been observed in armoured streams within national forest lands</w:t>
+      </w:r>
+      <w:r>
+        <w:t xml:space="preserve"> </w:t>
+      </w:r>
+      <w:r>
+        <w:t xml:space="preserve">(Stein et al.</w:t>
+      </w:r>
+      <w:r>
+        <w:t xml:space="preserve"> </w:t>
+      </w:r>
+      <w:hyperlink w:anchor="ref-Stein13">
+        <w:r>
+          <w:rPr>
+            <w:rStyle w:val="Hyperlink"/>
+          </w:rPr>
+          <w:t xml:space="preserve">2013</w:t>
+        </w:r>
+      </w:hyperlink>
+      <w:r>
+        <w:t xml:space="preserve">)</w:t>
+      </w:r>
+      <w:r>
+        <w:t xml:space="preserve">. A classification framework for biological constraints using only channel modification would provide incomplete information relative to an approach using landscape information. These results are well supported by other landscape studies, particularly for macroinvertebrates</w:t>
+      </w:r>
+      <w:r>
+        <w:t xml:space="preserve"> </w:t>
+      </w:r>
+      <w:r>
+        <w:t xml:space="preserve">(May et al.</w:t>
+      </w:r>
+      <w:r>
+        <w:t xml:space="preserve"> </w:t>
+      </w:r>
+      <w:hyperlink w:anchor="ref-May15">
+        <w:r>
+          <w:rPr>
+            <w:rStyle w:val="Hyperlink"/>
+          </w:rPr>
+          <w:t xml:space="preserve">2015</w:t>
+        </w:r>
+      </w:hyperlink>
+      <w:r>
+        <w:t xml:space="preserve">)</w:t>
+      </w:r>
+      <w:r>
+        <w:t xml:space="preserve">.</w:t>
+      </w:r>
+    </w:p>
+    <w:p>
+      <w:pPr>
+        <w:pStyle w:val="Heading2"/>
+      </w:pPr>
+      <w:bookmarkStart w:id="47" w:name="engagement-of-local-stakeholders-is-critical-for-regional-application"/>
+      <w:r>
+        <w:t xml:space="preserve">Engagement of local stakeholders is critical for regional application</w:t>
+      </w:r>
+      <w:bookmarkEnd w:id="47"/>
+    </w:p>
+    <w:p>
+      <w:pPr>
+        <w:pStyle w:val="FirstParagraph"/>
+      </w:pPr>
+      <w:r>
+        <w:t xml:space="preserve">Application of the landscape model to define potential management actions was effectively enabled through close interaction with our regional stakeholder group. The group was convened specifically to explore how the statewide model could be applied to inform decision-making at the watershed-level. The identified actions for monitoring sites in the San Gabriel watershed was chosen by discussion among the stakeholders that represented different interests (i.e., regulators, dischargers, consultants, and environmental advocates). The final decision by the group to prioritize management actions for the different sites in broad categories of protect, restore, and monitor was based on an iterative process where ideas were discussed and shared freely among stakeholders. Priorities were never assumed such that the recommended actions were defined through iterative discussion by the group. This approach ensured that stakeholders were generally in agreement with the final product and, therefore, more likely to adopt the recommendations provided by these tools in formal decision-making. The recommended actions have relevance only in the context of interests of the San Gabriel River Regional Monitoring Program. Application of the statewide model to other watersheds must engage local stakeholders in a similar process to develop recommendations that are adequate to meet regional needs.</w:t>
       </w:r>
     </w:p>
     <w:p>
@@ -2426,538 +2569,315 @@
         <w:pStyle w:val="BodyText"/>
       </w:pPr>
       <w:r>
-        <w:t xml:space="preserve">In general, the stakeholder group assigned high priority recommendations to over- and under-scoring sites in likely unconstrained reaches or those below the biological threshold with possibly unconstrained classification (Figure S3). Continuing current practices were generally recommended at constrained sites or restoration actions were recommended as a low priority despite low CSCI scores. Recommended actions to investigate were more common for both over scoring and under scoring sites, protect was more common at over scoring sites, and restore was more common at under scoring sites. A clear distinction between low and high priority actions was observed on the watershed map (bottom, Figure</w:t>
-      </w:r>
-      <w:r>
-        <w:t xml:space="preserve"> </w:t>
-      </w:r>
-      <w:r>
-        <w:t xml:space="preserve">6</w:t>
-      </w:r>
-      <w:r>
-        <w:t xml:space="preserve">). Sites in the lower watershed were lower priority if an action was recommended, whereas the four high priority sites were in the upper watershed. Several sites that were scoring as expected for likely and possibly unconstrained reaches in the upper watershed were recommended as medium priority for protection.</w:t>
+        <w:t xml:space="preserve">The development of the SCAPE tool (see supplement) was also critical for engaging the stakeholder group. The tool was developed to achieve the dual purposes of demonstrating concepts applied by the model and allowing stakeholders to iteratively evaluate scenarios for defining stream classifications and priorities. Initial challenges in engaging stakeholders were encountered wherein a complete understanding of concepts, as well as limitations, of the model was insufficient for discussing regional application to the SGR watershed. The tool provided a means of demonstrating these concepts that was not possible through more conventional methods, such as static presentations or simple text vignettes. SCAPE also allowed stakeholders to explore the key decision points that affect the model output, specifically related to changing certainties in the CSCI score predictions and the ability to explore alternative thresholds for biological objectives. This functionality is key in our approach to allow the stakeholders to develop recommendations that are completely independent of the model, i.e., decisions are not hard-wired into the model nor SCAPE. Because of this tool, this stakeholder group has a better understanding of the potential impacts of biointegrity policies currently under review in California, and will therefore have more meaningful engagement in the development and implementation of these policies. Application of the landscape modelling approach to other regions will benefit from similar tools that can easily be developed.</w:t>
+      </w:r>
+    </w:p>
+    <w:p>
+      <w:pPr>
+        <w:pStyle w:val="Heading2"/>
+      </w:pPr>
+      <w:bookmarkStart w:id="48" w:name="the-landscape-model-is-a-tool-for-exploring-options"/>
+      <w:r>
+        <w:t xml:space="preserve">The landscape model is a tool for exploring options</w:t>
+      </w:r>
+      <w:bookmarkEnd w:id="48"/>
+    </w:p>
+    <w:p>
+      <w:pPr>
+        <w:pStyle w:val="FirstParagraph"/>
+      </w:pPr>
+      <w:r>
+        <w:t xml:space="preserve">The primary objective of developing the landscape model was to provide a screening tool for exploring biological constraints to facilitate a discussion of management options relative to site contexts. These models are not intended for developing regulatory designations for individual sites, nor are they sufficient by themselves as a use attainability assessment at constrained sites. Instead, they can help identify a small set of sites where more intensive analyses may be appropriate. The landscape model is associative by design and does not identify mechanistic links between biological constraints and proximal causes. Further, a distinction between constraints on biological condition and channel modification is implicit such that indication of the former by the model does not explicitly indicate presence of the latter. As noted above, our results consistently indicated that engineered channels are biologically constrained, but the model is based on an a priori selection of land use variables to predict biotic integrity. A correspondence between habitat limitations and channel modification is likely in many cases but data are insufficient to evaluate biological effects statewide relative to land use constraints. Moreover, bioassessment scores can be similar in modified channels compared to natural streams independent of watershed land use</w:t>
+      </w:r>
+      <w:r>
+        <w:t xml:space="preserve"> </w:t>
+      </w:r>
+      <w:r>
+        <w:t xml:space="preserve">(Stein et al.</w:t>
+      </w:r>
+      <w:r>
+        <w:t xml:space="preserve"> </w:t>
+      </w:r>
+      <w:hyperlink w:anchor="ref-Stein13">
+        <w:r>
+          <w:rPr>
+            <w:rStyle w:val="Hyperlink"/>
+          </w:rPr>
+          <w:t xml:space="preserve">2013</w:t>
+        </w:r>
+      </w:hyperlink>
+      <w:r>
+        <w:t xml:space="preserve">)</w:t>
+      </w:r>
+      <w:r>
+        <w:t xml:space="preserve">. The landscape model describes constraints at scales larger than instream characteristics as a necessary approach to accurately predict bioassessment scores. More comprehensive assessments at individual sites are needed to diagnose the immediate causes of degraded condition.</w:t>
+      </w:r>
+    </w:p>
+    <w:p>
+      <w:pPr>
+        <w:pStyle w:val="BodyText"/>
+      </w:pPr>
+      <w:r>
+        <w:t xml:space="preserve">An additional consideration in applying the model to inform management decisions is the meaning of biologically constrained in the context of macroinvertebrate communities. Biologically constrained sites were considered those where landscapes were likely to limit the bioassessment index. The CSCI provides an indication of stream health by estimating the macroinvertebrate community that is likely to be present under factors that naturally influence biology for the region and comparing the observed community to the estimate. A constrained site as estimated by the landscape model is only constrained relative to the macroinvertebrate community. In many cases, poor biotic condition of the macroinvertebrate community translates to poor stream condition. However, a constrained macroinvertebrate community does not always mean other biological attributes of stream health (e.g., fish assemblages) are also constrained. Many urban streams can support diverse algal assemblages such that algal-based measures of biotic condition may alternatively suggest good biotic condition relative to macroinvertebrate-based indices. The focus of the landscape model on a specific taxa is not unique to other bioassessment tools and application to other taxa as alternatives lines of evidence is needed for a more complete condition assessment.</w:t>
+      </w:r>
+    </w:p>
+    <w:p>
+      <w:pPr>
+        <w:pStyle w:val="Heading2"/>
+      </w:pPr>
+      <w:bookmarkStart w:id="49" w:name="additional-applications-of-the-landscape-model"/>
+      <w:r>
+        <w:t xml:space="preserve">Additional applications of the landscape model</w:t>
+      </w:r>
+      <w:bookmarkEnd w:id="49"/>
+    </w:p>
+    <w:p>
+      <w:pPr>
+        <w:pStyle w:val="FirstParagraph"/>
+      </w:pPr>
+      <w:r>
+        <w:t xml:space="preserve">The utility of landscape models in supporting watershed management has applications outside of California. Our use of national geospatial datasets (i.e., NHDPlus,</w:t>
+      </w:r>
+      <w:r>
+        <w:t xml:space="preserve"> </w:t>
+      </w:r>
+      <w:r>
+        <w:t xml:space="preserve">McKay et al. (</w:t>
+      </w:r>
+      <w:hyperlink w:anchor="ref-McKay12">
+        <w:r>
+          <w:rPr>
+            <w:rStyle w:val="Hyperlink"/>
+          </w:rPr>
+          <w:t xml:space="preserve">2012</w:t>
+        </w:r>
+      </w:hyperlink>
+      <w:r>
+        <w:t xml:space="preserve">)</w:t>
+      </w:r>
+      <w:r>
+        <w:t xml:space="preserve">; StreamCat,</w:t>
+      </w:r>
+      <w:r>
+        <w:t xml:space="preserve"> </w:t>
+      </w:r>
+      <w:r>
+        <w:t xml:space="preserve">Hill et al. (</w:t>
+      </w:r>
+      <w:hyperlink w:anchor="ref-Hill16">
+        <w:r>
+          <w:rPr>
+            <w:rStyle w:val="Hyperlink"/>
+          </w:rPr>
+          <w:t xml:space="preserve">2016</w:t>
+        </w:r>
+      </w:hyperlink>
+      <w:r>
+        <w:t xml:space="preserve">)</w:t>
+      </w:r>
+      <w:r>
+        <w:t xml:space="preserve">) means that these methods could be applied elsewhere in diverse bioassessment contexts. The CSCI was developed for macroinvertebrate assessment in California, but this approach could be applied with other methods, such as a multi-metric index (the most common bioassessment approach within the US;</w:t>
+      </w:r>
+      <w:r>
+        <w:t xml:space="preserve"> </w:t>
+      </w:r>
+      <w:r>
+        <w:t xml:space="preserve">Buss et al. (</w:t>
+      </w:r>
+      <w:hyperlink w:anchor="ref-Buss14">
+        <w:r>
+          <w:rPr>
+            <w:rStyle w:val="Hyperlink"/>
+          </w:rPr>
+          <w:t xml:space="preserve">2014</w:t>
+        </w:r>
+      </w:hyperlink>
+      <w:r>
+        <w:t xml:space="preserve">)</w:t>
+      </w:r>
+      <w:r>
+        <w:t xml:space="preserve">), O/E assessments</w:t>
+      </w:r>
+      <w:r>
+        <w:t xml:space="preserve"> </w:t>
+      </w:r>
+      <w:r>
+        <w:t xml:space="preserve">(Moss et al.</w:t>
+      </w:r>
+      <w:r>
+        <w:t xml:space="preserve"> </w:t>
+      </w:r>
+      <w:hyperlink w:anchor="ref-Moss87">
+        <w:r>
+          <w:rPr>
+            <w:rStyle w:val="Hyperlink"/>
+          </w:rPr>
+          <w:t xml:space="preserve">1987</w:t>
+        </w:r>
+      </w:hyperlink>
+      <w:r>
+        <w:t xml:space="preserve">)</w:t>
+      </w:r>
+      <w:r>
+        <w:t xml:space="preserve">, biological condition gradients</w:t>
+      </w:r>
+      <w:r>
+        <w:t xml:space="preserve"> </w:t>
+      </w:r>
+      <w:r>
+        <w:t xml:space="preserve">(Davies and Jackson</w:t>
+      </w:r>
+      <w:r>
+        <w:t xml:space="preserve"> </w:t>
+      </w:r>
+      <w:hyperlink w:anchor="ref-Davies06">
+        <w:r>
+          <w:rPr>
+            <w:rStyle w:val="Hyperlink"/>
+          </w:rPr>
+          <w:t xml:space="preserve">2006</w:t>
+        </w:r>
+      </w:hyperlink>
+      <w:r>
+        <w:t xml:space="preserve">)</w:t>
+      </w:r>
+      <w:r>
+        <w:t xml:space="preserve">, or with other biological endpoints (e.g., fish or diatoms). In addition, extension of the landscape model could be explored to develop a national scale product of constraints on biological condition to complement recent work that predicted probable biological conditions with the National Rivers and Streams Assessment</w:t>
+      </w:r>
+      <w:r>
+        <w:t xml:space="preserve"> </w:t>
+      </w:r>
+      <w:r>
+        <w:t xml:space="preserve">(Hill et al.</w:t>
+      </w:r>
+      <w:r>
+        <w:t xml:space="preserve"> </w:t>
+      </w:r>
+      <w:hyperlink w:anchor="ref-Hill17">
+        <w:r>
+          <w:rPr>
+            <w:rStyle w:val="Hyperlink"/>
+          </w:rPr>
+          <w:t xml:space="preserve">2017</w:t>
+        </w:r>
+      </w:hyperlink>
+      <w:r>
+        <w:t xml:space="preserve">)</w:t>
+      </w:r>
+      <w:r>
+        <w:t xml:space="preserve">.</w:t>
+      </w:r>
+    </w:p>
+    <w:p>
+      <w:pPr>
+        <w:pStyle w:val="BodyText"/>
+      </w:pPr>
+      <w:r>
+        <w:t xml:space="preserve">Extension of the landscape models to prioritize conservation or restoration beyond California should consider landscape stressors that are predictive of biotic condition in other regions. For example, urban and agricultural gradients were sufficient to characterize constraints in many regions of California, whereas</w:t>
+      </w:r>
+      <w:r>
+        <w:t xml:space="preserve"> </w:t>
+      </w:r>
+      <w:r>
+        <w:t xml:space="preserve">Hill et al. (</w:t>
+      </w:r>
+      <w:hyperlink w:anchor="ref-Hill17">
+        <w:r>
+          <w:rPr>
+            <w:rStyle w:val="Hyperlink"/>
+          </w:rPr>
+          <w:t xml:space="preserve">2017</w:t>
+        </w:r>
+      </w:hyperlink>
+      <w:r>
+        <w:t xml:space="preserve">)</w:t>
+      </w:r>
+      <w:r>
+        <w:t xml:space="preserve"> </w:t>
+      </w:r>
+      <w:r>
+        <w:t xml:space="preserve">found that the volume of water stored by dams was an important predictor of biological condition in the Northern Appalachian and Northern Plains regions of the US. In their paper,</w:t>
+      </w:r>
+      <w:r>
+        <w:t xml:space="preserve"> </w:t>
+      </w:r>
+      <w:r>
+        <w:t xml:space="preserve">Hill et al. (</w:t>
+      </w:r>
+      <w:hyperlink w:anchor="ref-Hill17">
+        <w:r>
+          <w:rPr>
+            <w:rStyle w:val="Hyperlink"/>
+          </w:rPr>
+          <w:t xml:space="preserve">2017</w:t>
+        </w:r>
+      </w:hyperlink>
+      <w:r>
+        <w:t xml:space="preserve">)</w:t>
+      </w:r>
+      <w:r>
+        <w:t xml:space="preserve"> </w:t>
+      </w:r>
+      <w:r>
+        <w:t xml:space="preserve">provided an example of how predictive models could be used to identify potential sites for restoration or conservation, however, their illustration did not explicitly identify sites that were over- or under-performing relative to a biological endpoint. Doing so in California provided stakeholders with important context that helped establish management priorities, demonstrating the potential utility of this approach in other states.</w:t>
+      </w:r>
+    </w:p>
+    <w:p>
+      <w:pPr>
+        <w:pStyle w:val="Heading2"/>
+      </w:pPr>
+      <w:bookmarkStart w:id="50" w:name="summary"/>
+      <w:r>
+        <w:t xml:space="preserve">Summary</w:t>
+      </w:r>
+      <w:bookmarkEnd w:id="50"/>
+    </w:p>
+    <w:p>
+      <w:pPr>
+        <w:pStyle w:val="FirstParagraph"/>
+      </w:pPr>
+      <w:r>
+        <w:t xml:space="preserve">The prevalence of degraded stream sites in California requires the use of 1) assessment tools that can accurately evaluate condition, and 2) tools that can provide a context for evaluating assessment tools. The landscape model was developed to better inform application of the CSCI to inform decision-making in the context of landscape constraints on biological condition. Statewide development of the tool demonstrated where streams are likely constrained on a regional basis, whereas application to the SGR watershed demonstrated how the tool can be used by local stakeholders to prioritize management actions that are informed by landscape context. Most importantly, this tool does not provide a prescription for causes of impairment, nor does it discount sites from management intervention if constraints are high. The landscape model can inform the interpretation of biotic condition and is an exploratory tool that can help identify where management goals are most likely to be achieved.</w:t>
       </w:r>
     </w:p>
     <w:p>
       <w:pPr>
         <w:pStyle w:val="Heading1"/>
       </w:pPr>
-      <w:bookmarkStart w:id="46" w:name="discussion"/>
-      <w:r>
-        <w:t xml:space="preserve">Discussion</w:t>
-      </w:r>
-      <w:bookmarkEnd w:id="46"/>
+      <w:bookmarkStart w:id="51" w:name="supplement"/>
+      <w:r>
+        <w:t xml:space="preserve">Supplement</w:t>
+      </w:r>
+      <w:bookmarkEnd w:id="51"/>
     </w:p>
     <w:p>
       <w:pPr>
         <w:pStyle w:val="FirstParagraph"/>
       </w:pPr>
       <w:r>
-        <w:t xml:space="preserve">The landscape model can identity the location and extent of biologically constrained channels in urban and agricultural landscapes at the state level and major regions in California. Our application to the SGR watershed demonstrated how the results of the model can be used at a spatial scale where many management decisions are implemented through close interaction with a regional stakeholder group with direct interests in the local resources. Overall, the model provides a tool to determine how managers can best use limited resources for stream management by focusing on reaches where recommended actions are most likely to have the intended outcome of improving or protecting biological condition. The approach also leverages information from multiple sources to develop a context for biological assessment that provides an expectation of what is likely to be achieved relative to urban and agricultural stressors. This can facilitate more targeted management actions that vary depending on the identified context and can also inform decisions on extent and effort for future monitoring locations.</w:t>
-      </w:r>
-    </w:p>
-    <w:p>
-      <w:pPr>
-        <w:pStyle w:val="BodyText"/>
-      </w:pPr>
-      <w:r>
-        <w:t xml:space="preserve">Results from our analyses also have implications for managing biological impairments under state or federal water quality mandates. The landscape model could be used to evaluate the list of sites that are not meeting biological objectives by identifying locations where constraints may limit options for restoration. This can provide flexibility by focusing efforts in locations that can be most effectively targeted for actions such as TMDL limits or review of permitting. Further, the ability to evaluate the effects of changing proposed biological thresholds (e.g., tenth percentile of scores at reference sites) and certainty in the model conclusions (i.e., range of biological expectations) on the location and extent of constrained channels provides a means of choosing alternative scenarios for rule-making. A critical objective in allowing this flexibility is not to enable a discounts against sites that are less likely to achieve potential criteria, but rather to facilitate the decision-making process through a more transparent application of the model. Our results showing the change in stream length statewide and by region as related to potential thresholds and model certainty is a direct demonstration of this concept. This exercise could also be downscaled to an individual watershed to aid in rule-making.</w:t>
-      </w:r>
-    </w:p>
-    <w:p>
-      <w:pPr>
-        <w:pStyle w:val="BodyText"/>
-      </w:pPr>
-      <w:r>
-        <w:t xml:space="preserve">There are several assumptions in the landscape model that were reflected in the results or that require attention when applying the model outside of urban and agricultural settings. First, the model was developed with a focus on the needs of managers that apply bioassessment tools in developed landscapes. This includes a large segment of the management community in California and also describes areas of the state where large financial investments are made to protect water quality and quantity relative to other areas. As such, landscape variables were chosen that were expected to capture the effects of development in these areas on CSCI scores (Table S1). The model performed well in this context, but not for regions where other stressor gradients have impacted biological health. This could lead to potentially misguided conclusions that stem from the assumptions that guided development of the model. For example, the results suggest that streams in the North Coast and Sierra Nevada regions are largely unconstrained, but model performance was poor for these areas. The dominant stressors that could affect stream condition in these regions originate from unique sources that are not common in developed landscapes, e.g., silviculture, timber harvesting, and cannabis cultivation. The current landscape model does not capture these impacts nor are adequate data available to describe the potential impacts.</w:t>
-      </w:r>
-    </w:p>
-    <w:p>
-      <w:pPr>
-        <w:pStyle w:val="BodyText"/>
-      </w:pPr>
-      <w:r>
-        <w:t xml:space="preserve">An additional assumption is that the landscape model and the CSCI can adequately discriminate between intractable constraints on biology that are spatially and temporally pervasive relative to more tractable constraints. This assumption applies to any stressor gradient that could be used to develop the model. For example, our model adequately described urban constraints but there was no context for temporal or spatial scales that have management relevance. Pervasive alteration to groundwater and hydrology is common in highly developed areas and the long-term effects of this alteration on biological condition suggests that stream communities may not ever achieve reference conditions even in the most extreme management interventions. Similar arguments could be made for other land use gradients. A landscape model developed to describe constraints from timber harvesting practices may not provide adequate information on the long-term impacts of, for example, siltation on stream integrity if the input data does not describe these impacts at relevant spatial and temporal scales for managers. The potential legacy impacts of large-scale alterations of the natural environment is not well-captured by the current model, neither from a spatial nor temporal perspective. Our analysis of landscape factors associated with constraints using additional StreamCat variables provided a preliminary means of addressing this concern, although a more refined application of the landscape model would be necessary to evaluate different scales of impact. This could include developing separate models for each region, as well as more careful selection of model inputs to capture scales of interest for potential impacts on stream health.</w:t>
-      </w:r>
-    </w:p>
-    <w:p>
-      <w:pPr>
-        <w:pStyle w:val="Heading2"/>
-      </w:pPr>
-      <w:bookmarkStart w:id="47" w:name="biological-constraints-are-meaningful-in-a-landscape-context"/>
-      <w:r>
-        <w:t xml:space="preserve">Biological constraints are meaningful in a landscape context</w:t>
-      </w:r>
-      <w:bookmarkEnd w:id="47"/>
-    </w:p>
-    <w:p>
-      <w:pPr>
-        <w:pStyle w:val="FirstParagraph"/>
-      </w:pPr>
-      <w:r>
-        <w:t xml:space="preserve">Our approach has the advantage of relating strictly to biological condition, as compared to physical or chemical endpoints to assess constraints. This approach has relevance from the perspective of ecological interpretation as well as potential implications for regulatory standards. The ability of the landscape model to predict the range of expected biological condition at a given site reflects an associative link between land use and stream biology. However, similar arguments that have been made for the use of biological indicators over chemical and physical indicators for assessment can be applied to identifying constraints with the landscape model. An expected range of CSCI scores that is relatively low is an indication that stressors originating from the landscape may have imposed habitat limits that constrain biology. A landscape model that is calibrated for physical or chemical endpoints may not sufficiently describe condition given that a constraint on either may not adequately characterize a constraint on biology. From a regulatory perspective, many states, including California, have explicit assessment requirements that relate to biology and the landscape modelling approach is well aligned with existing bioassessment tools. The use of biological endpoints in the landscape model will likely facilitate the development of biological standards as noted above. Landscape models could also be used to support conservation planning, particularly at the watershed scale. Ongoing work in California has focused on setting priorities for managing biodiversity that focus on watersheds within a conservation network</w:t>
-      </w:r>
-      <w:r>
-        <w:t xml:space="preserve"> </w:t>
-      </w:r>
-      <w:r>
-        <w:t xml:space="preserve">(Howard et al.</w:t>
-      </w:r>
-      <w:r>
-        <w:t xml:space="preserve"> </w:t>
-      </w:r>
-      <w:hyperlink w:anchor="ref-Howard18">
-        <w:r>
-          <w:rPr>
-            <w:rStyle w:val="Hyperlink"/>
-          </w:rPr>
-          <w:t xml:space="preserve">2018</w:t>
-        </w:r>
-      </w:hyperlink>
-      <w:r>
-        <w:t xml:space="preserve">)</w:t>
-      </w:r>
-      <w:r>
-        <w:t xml:space="preserve">. Results from the landscape model could be used to enhance this network by providing supporting information on constraints in an assessment framework.</w:t>
-      </w:r>
-    </w:p>
-    <w:p>
-      <w:pPr>
-        <w:pStyle w:val="BodyText"/>
-      </w:pPr>
-      <w:r>
-        <w:t xml:space="preserve">Our approach to predict biological condition using landscape constraints also has advantages over other methods that define constraints based only on channel modification. Several states have recommended alternative use designations for applying bioassessment criteria in modified channels</w:t>
-      </w:r>
-      <w:r>
-        <w:t xml:space="preserve"> </w:t>
-      </w:r>
-      <w:r>
-        <w:t xml:space="preserve">(Florida Department of Environmental Protection</w:t>
-      </w:r>
-      <w:r>
-        <w:t xml:space="preserve"> </w:t>
-      </w:r>
-      <w:hyperlink w:anchor="ref-FLDEP11">
-        <w:r>
-          <w:rPr>
-            <w:rStyle w:val="Hyperlink"/>
-          </w:rPr>
-          <w:t xml:space="preserve">2011</w:t>
-        </w:r>
-      </w:hyperlink>
-      <w:r>
-        <w:t xml:space="preserve">; US Environmental Protection Agency, Region 10</w:t>
-      </w:r>
-      <w:r>
-        <w:t xml:space="preserve"> </w:t>
-      </w:r>
-      <w:hyperlink w:anchor="ref-USEPA13">
-        <w:r>
-          <w:rPr>
-            <w:rStyle w:val="Hyperlink"/>
-          </w:rPr>
-          <w:t xml:space="preserve">2013</w:t>
-        </w:r>
-      </w:hyperlink>
-      <w:r>
-        <w:t xml:space="preserve">; Midwest Biodiversity Insitute</w:t>
-      </w:r>
-      <w:r>
-        <w:t xml:space="preserve"> </w:t>
-      </w:r>
-      <w:hyperlink w:anchor="ref-MBI16">
-        <w:r>
-          <w:rPr>
-            <w:rStyle w:val="Hyperlink"/>
-          </w:rPr>
-          <w:t xml:space="preserve">2016</w:t>
-        </w:r>
-      </w:hyperlink>
-      <w:r>
-        <w:t xml:space="preserve">)</w:t>
-      </w:r>
-      <w:r>
-        <w:t xml:space="preserve">. Our results generally support this approach, although defining constraints based only on channel modification may be insufficient. Physical habitat quality can be limited in engineered channels and our models identified many of these locations in our case study. However, these channels were identified as constrained based on land use only. Constrained channels in rural landscapes (e.g., the mainstem of the Klamath and Russian rivers in the North Coast region) were also identified by the model, as well as many streams in agricultural areas (e.g., Salinas River). The ability of the model to identify these locations was not accidental given the landscape variables that were used to develop the bioassessment predictions. In the context of the model, a constrained channel may or may not be engineered, but an engineered channel will typically be classified as constrained given the surrounding land use. Modified channels may also be present in undeveloped landscapes and high bioassessment scores have been observed in armoured streams within national forest lands</w:t>
-      </w:r>
-      <w:r>
-        <w:t xml:space="preserve"> </w:t>
-      </w:r>
-      <w:r>
-        <w:t xml:space="preserve">(Stein et al.</w:t>
-      </w:r>
-      <w:r>
-        <w:t xml:space="preserve"> </w:t>
-      </w:r>
-      <w:hyperlink w:anchor="ref-Stein13">
-        <w:r>
-          <w:rPr>
-            <w:rStyle w:val="Hyperlink"/>
-          </w:rPr>
-          <w:t xml:space="preserve">2013</w:t>
-        </w:r>
-      </w:hyperlink>
-      <w:r>
-        <w:t xml:space="preserve">)</w:t>
-      </w:r>
-      <w:r>
-        <w:t xml:space="preserve">. A classification framework for biological constraints using only channel modification would provide incomplete information relative to an approach using landscape information. These results are well supported by other landscape studies, particularly for macroinvertebrates</w:t>
-      </w:r>
-      <w:r>
-        <w:t xml:space="preserve"> </w:t>
-      </w:r>
-      <w:r>
-        <w:t xml:space="preserve">(May et al.</w:t>
-      </w:r>
-      <w:r>
-        <w:t xml:space="preserve"> </w:t>
-      </w:r>
-      <w:hyperlink w:anchor="ref-May15">
-        <w:r>
-          <w:rPr>
-            <w:rStyle w:val="Hyperlink"/>
-          </w:rPr>
-          <w:t xml:space="preserve">2015</w:t>
-        </w:r>
-      </w:hyperlink>
-      <w:r>
-        <w:t xml:space="preserve">)</w:t>
-      </w:r>
-      <w:r>
-        <w:t xml:space="preserve">.</w:t>
-      </w:r>
-    </w:p>
-    <w:p>
-      <w:pPr>
-        <w:pStyle w:val="Heading2"/>
-      </w:pPr>
-      <w:bookmarkStart w:id="48" w:name="engagement-of-local-stakeholders-is-critical-for-regional-application"/>
-      <w:r>
-        <w:t xml:space="preserve">Engagement of local stakeholders is critical for regional application</w:t>
-      </w:r>
-      <w:bookmarkEnd w:id="48"/>
-    </w:p>
-    <w:p>
-      <w:pPr>
-        <w:pStyle w:val="FirstParagraph"/>
-      </w:pPr>
-      <w:r>
-        <w:t xml:space="preserve">Application of the landscape model to define potential management actions was effectively enabled through close interaction with our regional stakeholder group. The group was convened specifically to explore how the statewide model could be applied to inform decision-making at the watershed-level. The identified actions for monitoring sites in the San Gabriel watershed was chosen by discussion among the stakeholders that represented different interests (i.e., regulators, dischargers, consultants, and environmental advocates). The final decision by the group to prioritize management actions for the different sites in broad categories of protect, restore, and monitor was based on an iterative process where ideas were discussed and shared freely among stakeholders. Priorities were never assumed such that the recommended actions were defined through iterative discussion by the group. This approach ensured that stakeholders were generally in agreement with the final product and, therefore, more likely to adopt the recommendations provided by these tools in formal decision-making. The recommended actions have relevance only in the context of interests of the San Gabriel River Regional Monitoring Program. Application of the statewide model to other watersheds must engage local stakeholders in a similar process to develop recommendations that are adequate to meet regional needs.</w:t>
-      </w:r>
-    </w:p>
-    <w:p>
-      <w:pPr>
-        <w:pStyle w:val="BodyText"/>
-      </w:pPr>
-      <w:r>
-        <w:t xml:space="preserve">The development of the SCAPE tool (see supplement) was also critical for engaging the stakeholder group. The tool was developed to achieve the dual purposes of demonstrating concepts applied by the model and allowing stakeholders to iteratively evaluate scenarios for defining stream classifications and priorities. Initial challenges in engaging stakeholders were encountered wherein a complete understanding of concepts, as well as limitations, of the model was insufficient for discussing regional application to the SGR watershed. The tool provided a means of demonstrating these concepts that was not possible through more conventional methods, such as static presentations or simple text vignettes. SCAPE also allowed stakeholders to explore the key decision points that affect the model output, specifically related to changing certainties in the CSCI score predictions and the ability to explore alternative thresholds for biological objectives. This functionality is key in our approach to allow the stakeholders to develop recommendations that are completely independent of the model, i.e., decisions are not hard-wired into the model nor SCAPE. Because of this tool, this stakeholder group has a better understanding of the potential impacts of biointegrity policies currently under review in California, and will therefore have more meaningful engagement in the development and implementation of these policies. Application of the landscape modelling approach to other regions will benefit from similar tools that can easily be developed.</w:t>
-      </w:r>
-    </w:p>
-    <w:p>
-      <w:pPr>
-        <w:pStyle w:val="Heading2"/>
-      </w:pPr>
-      <w:bookmarkStart w:id="49" w:name="the-landscape-model-is-a-tool-for-exploring-options"/>
-      <w:r>
-        <w:t xml:space="preserve">The landscape model is a tool for exploring options</w:t>
-      </w:r>
-      <w:bookmarkEnd w:id="49"/>
-    </w:p>
-    <w:p>
-      <w:pPr>
-        <w:pStyle w:val="FirstParagraph"/>
-      </w:pPr>
-      <w:r>
-        <w:t xml:space="preserve">The primary objective of developing the landscape model was to provide a screening tool for exploring biological constraints to facilitate a discussion of management options relative to site contexts. These models are not intended for developing regulatory designations for individual sites, nor are they sufficient by themselves as a use attainability assessment at constrained sites. Instead, they can help identify a small set of sites where more intensive analyses may be appropriate. The landscape model is associative by design and does not identify mechanistic links between biological constraints and proximal causes. Further, a distinction between constraints on biological condition and channel modification is implicit such that indication of the former by the model does not explicitly indicate presence of the latter. As noted above, our results consistently indicated that engineered channels are biologically constrained, but the model is based on an a priori selection of land use variables to predict biotic integrity. A correspondence between habitat limitations and channel modification is likely in many cases but data are insufficient to evaluate biological effects statewide relative to land use constraints. Moreover, bioassessment scores can be similar in modified channels compared to natural streams independent of watershed land use</w:t>
-      </w:r>
-      <w:r>
-        <w:t xml:space="preserve"> </w:t>
-      </w:r>
-      <w:r>
-        <w:t xml:space="preserve">(Stein et al.</w:t>
-      </w:r>
-      <w:r>
-        <w:t xml:space="preserve"> </w:t>
-      </w:r>
-      <w:hyperlink w:anchor="ref-Stein13">
-        <w:r>
-          <w:rPr>
-            <w:rStyle w:val="Hyperlink"/>
-          </w:rPr>
-          <w:t xml:space="preserve">2013</w:t>
-        </w:r>
-      </w:hyperlink>
-      <w:r>
-        <w:t xml:space="preserve">)</w:t>
-      </w:r>
-      <w:r>
-        <w:t xml:space="preserve">. The landscape model describes constraints at scales larger than instream characteristics as a necessary approach to accurately predict bioassessment scores. More comprehensive assessments at individual sites are needed to diagnose the immediate causes of degraded condition.</w:t>
-      </w:r>
-    </w:p>
-    <w:p>
-      <w:pPr>
-        <w:pStyle w:val="BodyText"/>
-      </w:pPr>
-      <w:r>
-        <w:t xml:space="preserve">An additional consideration in applying the model to inform management decisions is the meaning of biologically constrained in the context of macroinvertebrate communities. Biologically constrained sites were considered those where landscapes were likely to limit the bioassessment index. The CSCI provides an indication of stream health by estimating the macroinvertebrate community that is likely to be present under factors that naturally influence biology for the region and comparing the observed community to the estimate. A constrained site as estimated by the landscape model is only constrained relative to the macroinvertebrate community. In many cases, poor biotic condition of the macroinvertebrate community translates to poor stream condition. However, a constrained macroinvertebrate community does not always mean other biological attributes of stream health (e.g., fish assemblages) are also constrained. Many urban streams can support diverse algal assemblages such that algal-based measures of biotic condition may alternatively suggest good biotic condition relative to macroinvertebrate-based indices. The focus of the landscape model on a specific taxa is not unique to other bioassessment tools and application to other taxa as alternatives lines of evidence is needed for a more complete condition assessment.</w:t>
-      </w:r>
-    </w:p>
-    <w:p>
-      <w:pPr>
-        <w:pStyle w:val="Heading2"/>
-      </w:pPr>
-      <w:bookmarkStart w:id="50" w:name="additional-applications-of-the-landscape-model"/>
-      <w:r>
-        <w:t xml:space="preserve">Additional applications of the landscape model</w:t>
-      </w:r>
-      <w:bookmarkEnd w:id="50"/>
-    </w:p>
-    <w:p>
-      <w:pPr>
-        <w:pStyle w:val="FirstParagraph"/>
-      </w:pPr>
-      <w:r>
-        <w:t xml:space="preserve">The utility of landscape models in supporting watershed management has applications outside of California. Our use of national geospatial datasets (i.e., NHDPlus,</w:t>
-      </w:r>
-      <w:r>
-        <w:t xml:space="preserve"> </w:t>
-      </w:r>
-      <w:r>
-        <w:t xml:space="preserve">McKay et al. (</w:t>
-      </w:r>
-      <w:hyperlink w:anchor="ref-McKay12">
-        <w:r>
-          <w:rPr>
-            <w:rStyle w:val="Hyperlink"/>
-          </w:rPr>
-          <w:t xml:space="preserve">2012</w:t>
-        </w:r>
-      </w:hyperlink>
-      <w:r>
-        <w:t xml:space="preserve">)</w:t>
-      </w:r>
-      <w:r>
-        <w:t xml:space="preserve">; StreamCat,</w:t>
-      </w:r>
-      <w:r>
-        <w:t xml:space="preserve"> </w:t>
-      </w:r>
-      <w:r>
-        <w:t xml:space="preserve">Hill et al. (</w:t>
-      </w:r>
-      <w:hyperlink w:anchor="ref-Hill16">
-        <w:r>
-          <w:rPr>
-            <w:rStyle w:val="Hyperlink"/>
-          </w:rPr>
-          <w:t xml:space="preserve">2016</w:t>
-        </w:r>
-      </w:hyperlink>
-      <w:r>
-        <w:t xml:space="preserve">)</w:t>
-      </w:r>
-      <w:r>
-        <w:t xml:space="preserve">) means that these methods could be applied elsewhere in diverse bioassessment contexts. The CSCI was developed for macroinvertebrate assessment in California, but this approach could be applied with other methods, such as a multi-metric index (the most common bioassessment approach within the US;</w:t>
-      </w:r>
-      <w:r>
-        <w:t xml:space="preserve"> </w:t>
-      </w:r>
-      <w:r>
-        <w:t xml:space="preserve">Buss et al. (</w:t>
-      </w:r>
-      <w:hyperlink w:anchor="ref-Buss14">
-        <w:r>
-          <w:rPr>
-            <w:rStyle w:val="Hyperlink"/>
-          </w:rPr>
-          <w:t xml:space="preserve">2014</w:t>
-        </w:r>
-      </w:hyperlink>
-      <w:r>
-        <w:t xml:space="preserve">)</w:t>
-      </w:r>
-      <w:r>
-        <w:t xml:space="preserve">), O/E assessments</w:t>
-      </w:r>
-      <w:r>
-        <w:t xml:space="preserve"> </w:t>
-      </w:r>
-      <w:r>
-        <w:t xml:space="preserve">(Moss et al.</w:t>
-      </w:r>
-      <w:r>
-        <w:t xml:space="preserve"> </w:t>
-      </w:r>
-      <w:hyperlink w:anchor="ref-Moss87">
-        <w:r>
-          <w:rPr>
-            <w:rStyle w:val="Hyperlink"/>
-          </w:rPr>
-          <w:t xml:space="preserve">1987</w:t>
-        </w:r>
-      </w:hyperlink>
-      <w:r>
-        <w:t xml:space="preserve">)</w:t>
-      </w:r>
-      <w:r>
-        <w:t xml:space="preserve">, biological condition gradients</w:t>
-      </w:r>
-      <w:r>
-        <w:t xml:space="preserve"> </w:t>
-      </w:r>
-      <w:r>
-        <w:t xml:space="preserve">(Davies and Jackson</w:t>
-      </w:r>
-      <w:r>
-        <w:t xml:space="preserve"> </w:t>
-      </w:r>
-      <w:hyperlink w:anchor="ref-Davies06">
-        <w:r>
-          <w:rPr>
-            <w:rStyle w:val="Hyperlink"/>
-          </w:rPr>
-          <w:t xml:space="preserve">2006</w:t>
-        </w:r>
-      </w:hyperlink>
-      <w:r>
-        <w:t xml:space="preserve">)</w:t>
-      </w:r>
-      <w:r>
-        <w:t xml:space="preserve">, or with other biological endpoints (e.g., fish or diatoms). In addition, extension of the landscape model could be explored to develop a national scale product of constraints on biological condition to complement recent work that predicted probable biological conditions with the National Rivers and Streams Assessment</w:t>
-      </w:r>
-      <w:r>
-        <w:t xml:space="preserve"> </w:t>
-      </w:r>
-      <w:r>
-        <w:t xml:space="preserve">(Hill et al.</w:t>
-      </w:r>
-      <w:r>
-        <w:t xml:space="preserve"> </w:t>
-      </w:r>
-      <w:hyperlink w:anchor="ref-Hill17">
-        <w:r>
-          <w:rPr>
-            <w:rStyle w:val="Hyperlink"/>
-          </w:rPr>
-          <w:t xml:space="preserve">2017</w:t>
-        </w:r>
-      </w:hyperlink>
-      <w:r>
-        <w:t xml:space="preserve">)</w:t>
-      </w:r>
-      <w:r>
-        <w:t xml:space="preserve">.</w:t>
-      </w:r>
-    </w:p>
-    <w:p>
-      <w:pPr>
-        <w:pStyle w:val="BodyText"/>
-      </w:pPr>
-      <w:r>
-        <w:t xml:space="preserve">Extension of the landscape models to prioritize conservation or restoration beyond California should consider landscape stressors that are predictive of biotic condition in other regions. For example, urban and agricultural gradients were sufficient to characterize constraints in many regions of California, whereas</w:t>
-      </w:r>
-      <w:r>
-        <w:t xml:space="preserve"> </w:t>
-      </w:r>
-      <w:r>
-        <w:t xml:space="preserve">Hill et al. (</w:t>
-      </w:r>
-      <w:hyperlink w:anchor="ref-Hill17">
-        <w:r>
-          <w:rPr>
-            <w:rStyle w:val="Hyperlink"/>
-          </w:rPr>
-          <w:t xml:space="preserve">2017</w:t>
-        </w:r>
-      </w:hyperlink>
-      <w:r>
-        <w:t xml:space="preserve">)</w:t>
-      </w:r>
-      <w:r>
-        <w:t xml:space="preserve"> </w:t>
-      </w:r>
-      <w:r>
-        <w:t xml:space="preserve">found that the volume of water stored by dams was an important predictor of biological condition in the Northern Appalachian and Northern Plains regions of the US. In their paper,</w:t>
-      </w:r>
-      <w:r>
-        <w:t xml:space="preserve"> </w:t>
-      </w:r>
-      <w:r>
-        <w:t xml:space="preserve">Hill et al. (</w:t>
-      </w:r>
-      <w:hyperlink w:anchor="ref-Hill17">
-        <w:r>
-          <w:rPr>
-            <w:rStyle w:val="Hyperlink"/>
-          </w:rPr>
-          <w:t xml:space="preserve">2017</w:t>
-        </w:r>
-      </w:hyperlink>
-      <w:r>
-        <w:t xml:space="preserve">)</w:t>
-      </w:r>
-      <w:r>
-        <w:t xml:space="preserve"> </w:t>
-      </w:r>
-      <w:r>
-        <w:t xml:space="preserve">provided an example of how predictive models could be used to identify potential sites for restoration or conservation, however, their illustration did not explicitly identify sites that were over- or under-performing relative to a biological endpoint. Doing so in California provided stakeholders with important context that helped establish management priorities, demonstrating the potential utility of this approach in other states.</w:t>
-      </w:r>
-    </w:p>
-    <w:p>
-      <w:pPr>
-        <w:pStyle w:val="Heading2"/>
-      </w:pPr>
-      <w:bookmarkStart w:id="51" w:name="summary"/>
-      <w:r>
-        <w:t xml:space="preserve">Summary</w:t>
-      </w:r>
-      <w:bookmarkEnd w:id="51"/>
-    </w:p>
-    <w:p>
-      <w:pPr>
-        <w:pStyle w:val="FirstParagraph"/>
-      </w:pPr>
-      <w:r>
-        <w:t xml:space="preserve">The prevalence of degraded stream sites in California requires the use of 1) assessment tools that can accurately evaluate condition, and 2) tools that can provide a context for evaluating assessment tools. The landscape model was developed to better inform application of the CSCI to inform decision-making in the context of landscape constraints on biological condition. Statewide development of the tool demonstrated where streams are likely constrained on a regional basis, whereas application to the SGR watershed demonstrated how the tool can be used by local stakeholders to prioritize management actions that are informed by landscape context. Most importantly, this tool does not provide a prescription for causes of impairment, nor does it discount sites from management intervention if constraints are high. The landscape model can inform the interpretation of biotic condition and is an exploratory tool that can help identify where management goals are most likely to be achieved.</w:t>
-      </w:r>
+        <w:t xml:space="preserve">The SCAPE model application website:</w:t>
+      </w:r>
+      <w:r>
+        <w:t xml:space="preserve"> </w:t>
+      </w:r>
+      <w:hyperlink r:id="rId39">
+        <w:r>
+          <w:rPr>
+            <w:rStyle w:val="Hyperlink"/>
+          </w:rPr>
+          <w:t xml:space="preserve">http://shiny.sccwrp.org/scape/</w:t>
+        </w:r>
+      </w:hyperlink>
     </w:p>
     <w:p>
       <w:pPr>
         <w:pStyle w:val="Heading1"/>
       </w:pPr>
-      <w:bookmarkStart w:id="52" w:name="supplement"/>
-      <w:r>
-        <w:t xml:space="preserve">Supplement</w:t>
+      <w:bookmarkStart w:id="52" w:name="figures"/>
+      <w:r>
+        <w:t xml:space="preserve">Figures</w:t>
       </w:r>
       <w:bookmarkEnd w:id="52"/>
-    </w:p>
-    <w:p>
-      <w:pPr>
-        <w:pStyle w:val="FirstParagraph"/>
-      </w:pPr>
-      <w:r>
-        <w:t xml:space="preserve">The SCAPE model application website:</w:t>
-      </w:r>
-      <w:r>
-        <w:t xml:space="preserve"> </w:t>
-      </w:r>
-      <w:hyperlink r:id="rId53">
-        <w:r>
-          <w:rPr>
-            <w:rStyle w:val="Hyperlink"/>
-          </w:rPr>
-          <w:t xml:space="preserve">http://shiny.sccwrp.org/scape/</w:t>
-        </w:r>
-      </w:hyperlink>
-    </w:p>
-    <w:p>
-      <w:pPr>
-        <w:pStyle w:val="Heading1"/>
-      </w:pPr>
-      <w:bookmarkStart w:id="54" w:name="figures"/>
-      <w:r>
-        <w:t xml:space="preserve">Figures</w:t>
-      </w:r>
-      <w:bookmarkEnd w:id="54"/>
     </w:p>
     <w:p>
       <w:pPr>
@@ -2979,7 +2899,7 @@
                     </pic:cNvPicPr>
                   </pic:nvPicPr>
                   <pic:blipFill>
-                    <a:blip r:embed="rId55"/>
+                    <a:blip r:embed="rId53"/>
                     <a:stretch>
                       <a:fillRect/>
                     </a:stretch>
@@ -3034,7 +2954,7 @@
                     </pic:cNvPicPr>
                   </pic:nvPicPr>
                   <pic:blipFill>
-                    <a:blip r:embed="rId56"/>
+                    <a:blip r:embed="rId54"/>
                     <a:stretch>
                       <a:fillRect/>
                     </a:stretch>
@@ -3089,7 +3009,7 @@
                     </pic:cNvPicPr>
                   </pic:nvPicPr>
                   <pic:blipFill>
-                    <a:blip r:embed="rId57"/>
+                    <a:blip r:embed="rId55"/>
                     <a:stretch>
                       <a:fillRect/>
                     </a:stretch>
@@ -3144,7 +3064,7 @@
                     </pic:cNvPicPr>
                   </pic:nvPicPr>
                   <pic:blipFill>
-                    <a:blip r:embed="rId58"/>
+                    <a:blip r:embed="rId56"/>
                     <a:stretch>
                       <a:fillRect/>
                     </a:stretch>
@@ -3208,7 +3128,7 @@
                     </pic:cNvPicPr>
                   </pic:nvPicPr>
                   <pic:blipFill>
-                    <a:blip r:embed="rId59"/>
+                    <a:blip r:embed="rId57"/>
                     <a:stretch>
                       <a:fillRect/>
                     </a:stretch>
@@ -3263,7 +3183,7 @@
                     </pic:cNvPicPr>
                   </pic:nvPicPr>
                   <pic:blipFill>
-                    <a:blip r:embed="rId60"/>
+                    <a:blip r:embed="rId58"/>
                     <a:stretch>
                       <a:fillRect/>
                     </a:stretch>
@@ -3305,9 +3225,9 @@
       <w:r>
         <w:drawing>
           <wp:inline>
-            <wp:extent cx="5943600" cy="4245428"/>
+            <wp:extent cx="5046020" cy="4587290"/>
             <wp:effectExtent b="0" l="0" r="0" t="0"/>
-            <wp:docPr descr="Figure 7 Changes in stream reach classes by region and statewide for different scenarios used to define biological constraints. Twenty-seven scenarios were tested that evaluated different combinations of certainty in the CSCI predictions (nine scenarios from wide to narrow prediction intervals as identified by the tail cutoff for the expected range) and potential CSCI threshold (three scenarios for relaxed to more conservative). The percentage of total stream length for each classification is shown for each scenario. CV: Central Valley, CH: Chaparral, DM: Deserts and Modoc Plateau, NC: North Coast, SN: Sierra Nevada, SC: South Coast." title="" id="1" name="Picture"/>
+            <wp:docPr descr="Figure 7 Changes in stream reach classes by region and statewide for different scenarios used to define biological constraints. The percentage of total stream length for likely unconstrained and likely constrained is shown for each scenario. Stream classifications as possibly unconstrained or possibly constrained are not shown but can be inferred form the area of white space above or below each bar. The solid black line indicates the percentage division between unconstrained and constrained classifications. Twenty-seven scenarios were tested that evaluated different combinations of certainty in the CSCI predictions (nine scenarios from wide to narrow prediction intervals as identified by the tail cutoff for the expected range) and potential CSCI threshold (three scenarios from low to high). CV: Central Valley, CH: Chaparral, DM: Deserts and Modoc Plateau, NC: North Coast, SN: Sierra Nevada, SC: South Coast." title="" id="1" name="Picture"/>
             <a:graphic>
               <a:graphicData uri="http://schemas.openxmlformats.org/drawingml/2006/picture">
                 <pic:pic>
@@ -3318,7 +3238,7 @@
                     </pic:cNvPicPr>
                   </pic:nvPicPr>
                   <pic:blipFill>
-                    <a:blip r:embed="rId61"/>
+                    <a:blip r:embed="rId59"/>
                     <a:stretch>
                       <a:fillRect/>
                     </a:stretch>
@@ -3326,7 +3246,7 @@
                   <pic:spPr bwMode="auto">
                     <a:xfrm>
                       <a:off x="0" y="0"/>
-                      <a:ext cx="5943600" cy="4245428"/>
+                      <a:ext cx="5046020" cy="4587290"/>
                     </a:xfrm>
                     <a:prstGeom prst="rect">
                       <a:avLst/>
@@ -3350,18 +3270,18 @@
         <w:pStyle w:val="ImageCaption"/>
       </w:pPr>
       <w:r>
-        <w:t xml:space="preserve">Figure 7 Changes in stream reach classes by region and statewide for different scenarios used to define biological constraints. Twenty-seven scenarios were tested that evaluated different combinations of certainty in the CSCI predictions (nine scenarios from wide to narrow prediction intervals as identified by the tail cutoff for the expected range) and potential CSCI threshold (three scenarios for relaxed to more conservative). The percentage of total stream length for each classification is shown for each scenario. CV: Central Valley, CH: Chaparral, DM: Deserts and Modoc Plateau, NC: North Coast, SN: Sierra Nevada, SC: South Coast.</w:t>
+        <w:t xml:space="preserve">Figure 7 Changes in stream reach classes by region and statewide for different scenarios used to define biological constraints. The percentage of total stream length for likely unconstrained and likely constrained is shown for each scenario. Stream classifications as possibly unconstrained or possibly constrained are not shown but can be inferred form the area of white space above or below each bar. The solid black line indicates the percentage division between unconstrained and constrained classifications. Twenty-seven scenarios were tested that evaluated different combinations of certainty in the CSCI predictions (nine scenarios from wide to narrow prediction intervals as identified by the tail cutoff for the expected range) and potential CSCI threshold (three scenarios from low to high). CV: Central Valley, CH: Chaparral, DM: Deserts and Modoc Plateau, NC: North Coast, SN: Sierra Nevada, SC: South Coast.</w:t>
       </w:r>
     </w:p>
     <w:p>
       <w:pPr>
         <w:pStyle w:val="Heading1"/>
       </w:pPr>
-      <w:bookmarkStart w:id="62" w:name="tables"/>
+      <w:bookmarkStart w:id="60" w:name="tables"/>
       <w:r>
         <w:t xml:space="preserve">Tables</w:t>
       </w:r>
-      <w:bookmarkEnd w:id="62"/>
+      <w:bookmarkEnd w:id="60"/>
     </w:p>
     <w:p>
       <w:pPr>
@@ -7579,1264 +7499,16 @@
     </w:tbl>
     <w:p>
       <w:pPr>
-        <w:pStyle w:val="TableCaption"/>
-      </w:pPr>
-      <w:r>
-        <w:t xml:space="preserve">Table 5 Ranges of expected CSCI scores for sites that are typically urban, agricultural, or open (neither urban nor agricultural) land uses by major regions in California and statewide. Ranges can be used to identify approximate expectations for stream reaches with insufficient data for application of the landscape model. CV: Central Valley, CH: Chaparral, DM: Deserts and Modoc Plateau, NC: North Coast, SN: Sierra Nevada, SC: South Coast.</w:t>
-      </w:r>
-    </w:p>
-    <w:tbl>
-      <w:tblPr>
-        <w:tblStyle w:val="Table"/>
-        <w:tblW w:type="pct" w:w="0.0"/>
-        <w:tblLook w:firstRow="1"/>
-        <w:tblCaption w:val="Table 5 Ranges of expected CSCI scores for sites that are typically urban, agricultural, or open (neither urban nor agricultural) land uses by major regions in California and statewide. Ranges can be used to identify approximate expectations for stream reaches with insufficient data for application of the landscape model. CV: Central Valley, CH: Chaparral, DM: Deserts and Modoc Plateau, NC: North Coast, SN: Sierra Nevada, SC: South Coast."/>
-      </w:tblPr>
-      <w:tblGrid/>
-      <w:tr>
-        <w:trPr>
-          <w:cnfStyle w:firstRow="1"/>
-        </w:trPr>
-        <w:tc>
-          <w:tcPr>
-            <w:tcBorders>
-              <w:bottom w:val="single"/>
-            </w:tcBorders>
-            <w:vAlign w:val="bottom"/>
-          </w:tcPr>
-          <w:p>
-            <w:pPr>
-              <w:pStyle w:val="Compact"/>
-              <w:jc w:val="left"/>
-            </w:pPr>
-            <w:r>
-              <w:t xml:space="preserve">Region</w:t>
-            </w:r>
-          </w:p>
-        </w:tc>
-        <w:tc>
-          <w:tcPr>
-            <w:tcBorders>
-              <w:bottom w:val="single"/>
-            </w:tcBorders>
-            <w:vAlign w:val="bottom"/>
-          </w:tcPr>
-          <w:p>
-            <w:pPr>
-              <w:pStyle w:val="Compact"/>
-              <w:jc w:val="left"/>
-            </w:pPr>
-            <w:r>
-              <w:t xml:space="preserve">grps</w:t>
-            </w:r>
-          </w:p>
-        </w:tc>
-        <w:tc>
-          <w:tcPr>
-            <w:tcBorders>
-              <w:bottom w:val="single"/>
-            </w:tcBorders>
-            <w:vAlign w:val="bottom"/>
-          </w:tcPr>
-          <w:p>
-            <w:pPr>
-              <w:pStyle w:val="Compact"/>
-              <w:jc w:val="left"/>
-            </w:pPr>
-            <w:r>
-              <w:t xml:space="preserve">High certainty (10th - 90th)</w:t>
-            </w:r>
-          </w:p>
-        </w:tc>
-        <w:tc>
-          <w:tcPr>
-            <w:tcBorders>
-              <w:bottom w:val="single"/>
-            </w:tcBorders>
-            <w:vAlign w:val="bottom"/>
-          </w:tcPr>
-          <w:p>
-            <w:pPr>
-              <w:pStyle w:val="Compact"/>
-              <w:jc w:val="left"/>
-            </w:pPr>
-            <w:r>
-              <w:t xml:space="preserve">Moderate (25th - 75th)</w:t>
-            </w:r>
-          </w:p>
-        </w:tc>
-        <w:tc>
-          <w:tcPr>
-            <w:tcBorders>
-              <w:bottom w:val="single"/>
-            </w:tcBorders>
-            <w:vAlign w:val="bottom"/>
-          </w:tcPr>
-          <w:p>
-            <w:pPr>
-              <w:pStyle w:val="Compact"/>
-              <w:jc w:val="left"/>
-            </w:pPr>
-            <w:r>
-              <w:t xml:space="preserve">Low certainty (40th - 60th)</w:t>
-            </w:r>
-          </w:p>
-        </w:tc>
-      </w:tr>
-      <w:tr>
-        <w:tc>
-          <w:p>
-            <w:pPr>
-              <w:pStyle w:val="Compact"/>
-              <w:jc w:val="left"/>
-            </w:pPr>
-            <w:r>
-              <w:t xml:space="preserve">Statewide</w:t>
-            </w:r>
-          </w:p>
-        </w:tc>
-        <w:tc>
-          <w:p>
-            <w:pPr>
-              <w:pStyle w:val="Compact"/>
-              <w:jc w:val="left"/>
-            </w:pPr>
-            <w:r>
-              <w:t xml:space="preserve">Urban</w:t>
-            </w:r>
-          </w:p>
-        </w:tc>
-        <w:tc>
-          <w:p>
-            <w:pPr>
-              <w:pStyle w:val="Compact"/>
-              <w:jc w:val="left"/>
-            </w:pPr>
-            <w:r>
-              <w:t xml:space="preserve">0.34 - 0.83</w:t>
-            </w:r>
-          </w:p>
-        </w:tc>
-        <w:tc>
-          <w:p>
-            <w:pPr>
-              <w:pStyle w:val="Compact"/>
-              <w:jc w:val="left"/>
-            </w:pPr>
-            <w:r>
-              <w:t xml:space="preserve">0.45 - 0.72</w:t>
-            </w:r>
-          </w:p>
-        </w:tc>
-        <w:tc>
-          <w:p>
-            <w:pPr>
-              <w:pStyle w:val="Compact"/>
-              <w:jc w:val="left"/>
-            </w:pPr>
-            <w:r>
-              <w:t xml:space="preserve">0.53 - 0.64</w:t>
-            </w:r>
-          </w:p>
-        </w:tc>
-      </w:tr>
-      <w:tr>
-        <w:tc>
-          <w:p>
-            <w:pPr>
-              <w:pStyle w:val="Compact"/>
-            </w:pPr>
-          </w:p>
-        </w:tc>
-        <w:tc>
-          <w:p>
-            <w:pPr>
-              <w:pStyle w:val="Compact"/>
-              <w:jc w:val="left"/>
-            </w:pPr>
-            <w:r>
-              <w:t xml:space="preserve">Ag</w:t>
-            </w:r>
-          </w:p>
-        </w:tc>
-        <w:tc>
-          <w:p>
-            <w:pPr>
-              <w:pStyle w:val="Compact"/>
-              <w:jc w:val="left"/>
-            </w:pPr>
-            <w:r>
-              <w:t xml:space="preserve">0.38 - 0.93</w:t>
-            </w:r>
-          </w:p>
-        </w:tc>
-        <w:tc>
-          <w:p>
-            <w:pPr>
-              <w:pStyle w:val="Compact"/>
-              <w:jc w:val="left"/>
-            </w:pPr>
-            <w:r>
-              <w:t xml:space="preserve">0.47 - 0.77</w:t>
-            </w:r>
-          </w:p>
-        </w:tc>
-        <w:tc>
-          <w:p>
-            <w:pPr>
-              <w:pStyle w:val="Compact"/>
-              <w:jc w:val="left"/>
-            </w:pPr>
-            <w:r>
-              <w:t xml:space="preserve">0.54 - 0.66</w:t>
-            </w:r>
-          </w:p>
-        </w:tc>
-      </w:tr>
-      <w:tr>
-        <w:tc>
-          <w:p>
-            <w:pPr>
-              <w:pStyle w:val="Compact"/>
-            </w:pPr>
-          </w:p>
-        </w:tc>
-        <w:tc>
-          <w:p>
-            <w:pPr>
-              <w:pStyle w:val="Compact"/>
-              <w:jc w:val="left"/>
-            </w:pPr>
-            <w:r>
-              <w:t xml:space="preserve">Open</w:t>
-            </w:r>
-          </w:p>
-        </w:tc>
-        <w:tc>
-          <w:p>
-            <w:pPr>
-              <w:pStyle w:val="Compact"/>
-              <w:jc w:val="left"/>
-            </w:pPr>
-            <w:r>
-              <w:t xml:space="preserve">0.80 - 1.15</w:t>
-            </w:r>
-          </w:p>
-        </w:tc>
-        <w:tc>
-          <w:p>
-            <w:pPr>
-              <w:pStyle w:val="Compact"/>
-              <w:jc w:val="left"/>
-            </w:pPr>
-            <w:r>
-              <w:t xml:space="preserve">0.91 - 1.08</w:t>
-            </w:r>
-          </w:p>
-        </w:tc>
-        <w:tc>
-          <w:p>
-            <w:pPr>
-              <w:pStyle w:val="Compact"/>
-              <w:jc w:val="left"/>
-            </w:pPr>
-            <w:r>
-              <w:t xml:space="preserve">0.97 - 1.03</w:t>
-            </w:r>
-          </w:p>
-        </w:tc>
-      </w:tr>
-      <w:tr>
-        <w:tc>
-          <w:p>
-            <w:pPr>
-              <w:pStyle w:val="Compact"/>
-              <w:jc w:val="left"/>
-            </w:pPr>
-            <w:r>
-              <w:t xml:space="preserve">DM</w:t>
-            </w:r>
-          </w:p>
-        </w:tc>
-        <w:tc>
-          <w:p>
-            <w:pPr>
-              <w:pStyle w:val="Compact"/>
-              <w:jc w:val="left"/>
-            </w:pPr>
-            <w:r>
-              <w:t xml:space="preserve">Urban</w:t>
-            </w:r>
-          </w:p>
-        </w:tc>
-        <w:tc>
-          <w:p>
-            <w:pPr>
-              <w:pStyle w:val="Compact"/>
-              <w:jc w:val="left"/>
-            </w:pPr>
-            <w:r>
-              <w:t xml:space="preserve">0.53 - 1.07</w:t>
-            </w:r>
-          </w:p>
-        </w:tc>
-        <w:tc>
-          <w:p>
-            <w:pPr>
-              <w:pStyle w:val="Compact"/>
-              <w:jc w:val="left"/>
-            </w:pPr>
-            <w:r>
-              <w:t xml:space="preserve">0.68 - 0.98</w:t>
-            </w:r>
-          </w:p>
-        </w:tc>
-        <w:tc>
-          <w:p>
-            <w:pPr>
-              <w:pStyle w:val="Compact"/>
-              <w:jc w:val="left"/>
-            </w:pPr>
-            <w:r>
-              <w:t xml:space="preserve">0.78 - 0.89</w:t>
-            </w:r>
-          </w:p>
-        </w:tc>
-      </w:tr>
-      <w:tr>
-        <w:tc>
-          <w:p>
-            <w:pPr>
-              <w:pStyle w:val="Compact"/>
-            </w:pPr>
-          </w:p>
-        </w:tc>
-        <w:tc>
-          <w:p>
-            <w:pPr>
-              <w:pStyle w:val="Compact"/>
-              <w:jc w:val="left"/>
-            </w:pPr>
-            <w:r>
-              <w:t xml:space="preserve">Ag</w:t>
-            </w:r>
-          </w:p>
-        </w:tc>
-        <w:tc>
-          <w:p>
-            <w:pPr>
-              <w:pStyle w:val="Compact"/>
-              <w:jc w:val="left"/>
-            </w:pPr>
-            <w:r>
-              <w:t xml:space="preserve">0.39 - 0.96</w:t>
-            </w:r>
-          </w:p>
-        </w:tc>
-        <w:tc>
-          <w:p>
-            <w:pPr>
-              <w:pStyle w:val="Compact"/>
-              <w:jc w:val="left"/>
-            </w:pPr>
-            <w:r>
-              <w:t xml:space="preserve">0.48 - 0.78</w:t>
-            </w:r>
-          </w:p>
-        </w:tc>
-        <w:tc>
-          <w:p>
-            <w:pPr>
-              <w:pStyle w:val="Compact"/>
-              <w:jc w:val="left"/>
-            </w:pPr>
-            <w:r>
-              <w:t xml:space="preserve">0.56 - 0.67</w:t>
-            </w:r>
-          </w:p>
-        </w:tc>
-      </w:tr>
-      <w:tr>
-        <w:tc>
-          <w:p>
-            <w:pPr>
-              <w:pStyle w:val="Compact"/>
-            </w:pPr>
-          </w:p>
-        </w:tc>
-        <w:tc>
-          <w:p>
-            <w:pPr>
-              <w:pStyle w:val="Compact"/>
-              <w:jc w:val="left"/>
-            </w:pPr>
-            <w:r>
-              <w:t xml:space="preserve">Open</w:t>
-            </w:r>
-          </w:p>
-        </w:tc>
-        <w:tc>
-          <w:p>
-            <w:pPr>
-              <w:pStyle w:val="Compact"/>
-              <w:jc w:val="left"/>
-            </w:pPr>
-            <w:r>
-              <w:t xml:space="preserve">0.79 - 1.15</w:t>
-            </w:r>
-          </w:p>
-        </w:tc>
-        <w:tc>
-          <w:p>
-            <w:pPr>
-              <w:pStyle w:val="Compact"/>
-              <w:jc w:val="left"/>
-            </w:pPr>
-            <w:r>
-              <w:t xml:space="preserve">0.90 - 1.08</w:t>
-            </w:r>
-          </w:p>
-        </w:tc>
-        <w:tc>
-          <w:p>
-            <w:pPr>
-              <w:pStyle w:val="Compact"/>
-              <w:jc w:val="left"/>
-            </w:pPr>
-            <w:r>
-              <w:t xml:space="preserve">0.96 - 1.03</w:t>
-            </w:r>
-          </w:p>
-        </w:tc>
-      </w:tr>
-      <w:tr>
-        <w:tc>
-          <w:p>
-            <w:pPr>
-              <w:pStyle w:val="Compact"/>
-              <w:jc w:val="left"/>
-            </w:pPr>
-            <w:r>
-              <w:t xml:space="preserve">SN</w:t>
-            </w:r>
-          </w:p>
-        </w:tc>
-        <w:tc>
-          <w:p>
-            <w:pPr>
-              <w:pStyle w:val="Compact"/>
-              <w:jc w:val="left"/>
-            </w:pPr>
-            <w:r>
-              <w:t xml:space="preserve">Urban</w:t>
-            </w:r>
-          </w:p>
-        </w:tc>
-        <w:tc>
-          <w:p>
-            <w:pPr>
-              <w:pStyle w:val="Compact"/>
-              <w:jc w:val="left"/>
-            </w:pPr>
-            <w:r>
-              <w:t xml:space="preserve">0.51 - 1.07</w:t>
-            </w:r>
-          </w:p>
-        </w:tc>
-        <w:tc>
-          <w:p>
-            <w:pPr>
-              <w:pStyle w:val="Compact"/>
-              <w:jc w:val="left"/>
-            </w:pPr>
-            <w:r>
-              <w:t xml:space="preserve">0.65 - 0.97</w:t>
-            </w:r>
-          </w:p>
-        </w:tc>
-        <w:tc>
-          <w:p>
-            <w:pPr>
-              <w:pStyle w:val="Compact"/>
-              <w:jc w:val="left"/>
-            </w:pPr>
-            <w:r>
-              <w:t xml:space="preserve">0.76 - 0.88</w:t>
-            </w:r>
-          </w:p>
-        </w:tc>
-      </w:tr>
-      <w:tr>
-        <w:tc>
-          <w:p>
-            <w:pPr>
-              <w:pStyle w:val="Compact"/>
-            </w:pPr>
-          </w:p>
-        </w:tc>
-        <w:tc>
-          <w:p>
-            <w:pPr>
-              <w:pStyle w:val="Compact"/>
-              <w:jc w:val="left"/>
-            </w:pPr>
-            <w:r>
-              <w:t xml:space="preserve">Ag</w:t>
-            </w:r>
-          </w:p>
-        </w:tc>
-        <w:tc>
-          <w:p>
-            <w:pPr>
-              <w:pStyle w:val="Compact"/>
-              <w:jc w:val="left"/>
-            </w:pPr>
-            <w:r>
-              <w:t xml:space="preserve">0.41 - 1.03</w:t>
-            </w:r>
-          </w:p>
-        </w:tc>
-        <w:tc>
-          <w:p>
-            <w:pPr>
-              <w:pStyle w:val="Compact"/>
-              <w:jc w:val="left"/>
-            </w:pPr>
-            <w:r>
-              <w:t xml:space="preserve">0.53 - 0.87</w:t>
-            </w:r>
-          </w:p>
-        </w:tc>
-        <w:tc>
-          <w:p>
-            <w:pPr>
-              <w:pStyle w:val="Compact"/>
-              <w:jc w:val="left"/>
-            </w:pPr>
-            <w:r>
-              <w:t xml:space="preserve">0.62 - 0.75</w:t>
-            </w:r>
-          </w:p>
-        </w:tc>
-      </w:tr>
-      <w:tr>
-        <w:tc>
-          <w:p>
-            <w:pPr>
-              <w:pStyle w:val="Compact"/>
-            </w:pPr>
-          </w:p>
-        </w:tc>
-        <w:tc>
-          <w:p>
-            <w:pPr>
-              <w:pStyle w:val="Compact"/>
-              <w:jc w:val="left"/>
-            </w:pPr>
-            <w:r>
-              <w:t xml:space="preserve">Open</w:t>
-            </w:r>
-          </w:p>
-        </w:tc>
-        <w:tc>
-          <w:p>
-            <w:pPr>
-              <w:pStyle w:val="Compact"/>
-              <w:jc w:val="left"/>
-            </w:pPr>
-            <w:r>
-              <w:t xml:space="preserve">0.80 - 1.16</w:t>
-            </w:r>
-          </w:p>
-        </w:tc>
-        <w:tc>
-          <w:p>
-            <w:pPr>
-              <w:pStyle w:val="Compact"/>
-              <w:jc w:val="left"/>
-            </w:pPr>
-            <w:r>
-              <w:t xml:space="preserve">0.92 - 1.09</w:t>
-            </w:r>
-          </w:p>
-        </w:tc>
-        <w:tc>
-          <w:p>
-            <w:pPr>
-              <w:pStyle w:val="Compact"/>
-              <w:jc w:val="left"/>
-            </w:pPr>
-            <w:r>
-              <w:t xml:space="preserve">0.98 - 1.04</w:t>
-            </w:r>
-          </w:p>
-        </w:tc>
-      </w:tr>
-      <w:tr>
-        <w:tc>
-          <w:p>
-            <w:pPr>
-              <w:pStyle w:val="Compact"/>
-              <w:jc w:val="left"/>
-            </w:pPr>
-            <w:r>
-              <w:t xml:space="preserve">NC</w:t>
-            </w:r>
-          </w:p>
-        </w:tc>
-        <w:tc>
-          <w:p>
-            <w:pPr>
-              <w:pStyle w:val="Compact"/>
-              <w:jc w:val="left"/>
-            </w:pPr>
-            <w:r>
-              <w:t xml:space="preserve">Urban</w:t>
-            </w:r>
-          </w:p>
-        </w:tc>
-        <w:tc>
-          <w:p>
-            <w:pPr>
-              <w:pStyle w:val="Compact"/>
-              <w:jc w:val="left"/>
-            </w:pPr>
-            <w:r>
-              <w:t xml:space="preserve">0.72 - 1.17</w:t>
-            </w:r>
-          </w:p>
-        </w:tc>
-        <w:tc>
-          <w:p>
-            <w:pPr>
-              <w:pStyle w:val="Compact"/>
-              <w:jc w:val="left"/>
-            </w:pPr>
-            <w:r>
-              <w:t xml:space="preserve">0.87 - 1.10</w:t>
-            </w:r>
-          </w:p>
-        </w:tc>
-        <w:tc>
-          <w:p>
-            <w:pPr>
-              <w:pStyle w:val="Compact"/>
-              <w:jc w:val="left"/>
-            </w:pPr>
-            <w:r>
-              <w:t xml:space="preserve">0.94 - 1.04</w:t>
-            </w:r>
-          </w:p>
-        </w:tc>
-      </w:tr>
-      <w:tr>
-        <w:tc>
-          <w:p>
-            <w:pPr>
-              <w:pStyle w:val="Compact"/>
-            </w:pPr>
-          </w:p>
-        </w:tc>
-        <w:tc>
-          <w:p>
-            <w:pPr>
-              <w:pStyle w:val="Compact"/>
-              <w:jc w:val="left"/>
-            </w:pPr>
-            <w:r>
-              <w:t xml:space="preserve">Ag</w:t>
-            </w:r>
-          </w:p>
-        </w:tc>
-        <w:tc>
-          <w:p>
-            <w:pPr>
-              <w:pStyle w:val="Compact"/>
-              <w:jc w:val="left"/>
-            </w:pPr>
-            <w:r>
-              <w:t xml:space="preserve">0.41 - 1.04</w:t>
-            </w:r>
-          </w:p>
-        </w:tc>
-        <w:tc>
-          <w:p>
-            <w:pPr>
-              <w:pStyle w:val="Compact"/>
-              <w:jc w:val="left"/>
-            </w:pPr>
-            <w:r>
-              <w:t xml:space="preserve">0.51 - 0.86</w:t>
-            </w:r>
-          </w:p>
-        </w:tc>
-        <w:tc>
-          <w:p>
-            <w:pPr>
-              <w:pStyle w:val="Compact"/>
-              <w:jc w:val="left"/>
-            </w:pPr>
-            <w:r>
-              <w:t xml:space="preserve">0.60 - 0.72</w:t>
-            </w:r>
-          </w:p>
-        </w:tc>
-      </w:tr>
-      <w:tr>
-        <w:tc>
-          <w:p>
-            <w:pPr>
-              <w:pStyle w:val="Compact"/>
-            </w:pPr>
-          </w:p>
-        </w:tc>
-        <w:tc>
-          <w:p>
-            <w:pPr>
-              <w:pStyle w:val="Compact"/>
-              <w:jc w:val="left"/>
-            </w:pPr>
-            <w:r>
-              <w:t xml:space="preserve">Open</w:t>
-            </w:r>
-          </w:p>
-        </w:tc>
-        <w:tc>
-          <w:p>
-            <w:pPr>
-              <w:pStyle w:val="Compact"/>
-              <w:jc w:val="left"/>
-            </w:pPr>
-            <w:r>
-              <w:t xml:space="preserve">0.82 - 1.14</w:t>
-            </w:r>
-          </w:p>
-        </w:tc>
-        <w:tc>
-          <w:p>
-            <w:pPr>
-              <w:pStyle w:val="Compact"/>
-              <w:jc w:val="left"/>
-            </w:pPr>
-            <w:r>
-              <w:t xml:space="preserve">0.92 - 1.07</w:t>
-            </w:r>
-          </w:p>
-        </w:tc>
-        <w:tc>
-          <w:p>
-            <w:pPr>
-              <w:pStyle w:val="Compact"/>
-              <w:jc w:val="left"/>
-            </w:pPr>
-            <w:r>
-              <w:t xml:space="preserve">0.97 - 1.03</w:t>
-            </w:r>
-          </w:p>
-        </w:tc>
-      </w:tr>
-      <w:tr>
-        <w:tc>
-          <w:p>
-            <w:pPr>
-              <w:pStyle w:val="Compact"/>
-              <w:jc w:val="left"/>
-            </w:pPr>
-            <w:r>
-              <w:t xml:space="preserve">CH</w:t>
-            </w:r>
-          </w:p>
-        </w:tc>
-        <w:tc>
-          <w:p>
-            <w:pPr>
-              <w:pStyle w:val="Compact"/>
-              <w:jc w:val="left"/>
-            </w:pPr>
-            <w:r>
-              <w:t xml:space="preserve">Urban</w:t>
-            </w:r>
-          </w:p>
-        </w:tc>
-        <w:tc>
-          <w:p>
-            <w:pPr>
-              <w:pStyle w:val="Compact"/>
-              <w:jc w:val="left"/>
-            </w:pPr>
-            <w:r>
-              <w:t xml:space="preserve">0.32 - 0.80</w:t>
-            </w:r>
-          </w:p>
-        </w:tc>
-        <w:tc>
-          <w:p>
-            <w:pPr>
-              <w:pStyle w:val="Compact"/>
-              <w:jc w:val="left"/>
-            </w:pPr>
-            <w:r>
-              <w:t xml:space="preserve">0.42 - 0.69</w:t>
-            </w:r>
-          </w:p>
-        </w:tc>
-        <w:tc>
-          <w:p>
-            <w:pPr>
-              <w:pStyle w:val="Compact"/>
-              <w:jc w:val="left"/>
-            </w:pPr>
-            <w:r>
-              <w:t xml:space="preserve">0.50 - 0.60</w:t>
-            </w:r>
-          </w:p>
-        </w:tc>
-      </w:tr>
-      <w:tr>
-        <w:tc>
-          <w:p>
-            <w:pPr>
-              <w:pStyle w:val="Compact"/>
-            </w:pPr>
-          </w:p>
-        </w:tc>
-        <w:tc>
-          <w:p>
-            <w:pPr>
-              <w:pStyle w:val="Compact"/>
-              <w:jc w:val="left"/>
-            </w:pPr>
-            <w:r>
-              <w:t xml:space="preserve">Ag</w:t>
-            </w:r>
-          </w:p>
-        </w:tc>
-        <w:tc>
-          <w:p>
-            <w:pPr>
-              <w:pStyle w:val="Compact"/>
-              <w:jc w:val="left"/>
-            </w:pPr>
-            <w:r>
-              <w:t xml:space="preserve">0.40 - 0.98</w:t>
-            </w:r>
-          </w:p>
-        </w:tc>
-        <w:tc>
-          <w:p>
-            <w:pPr>
-              <w:pStyle w:val="Compact"/>
-              <w:jc w:val="left"/>
-            </w:pPr>
-            <w:r>
-              <w:t xml:space="preserve">0.51 - 0.84</w:t>
-            </w:r>
-          </w:p>
-        </w:tc>
-        <w:tc>
-          <w:p>
-            <w:pPr>
-              <w:pStyle w:val="Compact"/>
-              <w:jc w:val="left"/>
-            </w:pPr>
-            <w:r>
-              <w:t xml:space="preserve">0.60 - 0.72</w:t>
-            </w:r>
-          </w:p>
-        </w:tc>
-      </w:tr>
-      <w:tr>
-        <w:tc>
-          <w:p>
-            <w:pPr>
-              <w:pStyle w:val="Compact"/>
-            </w:pPr>
-          </w:p>
-        </w:tc>
-        <w:tc>
-          <w:p>
-            <w:pPr>
-              <w:pStyle w:val="Compact"/>
-              <w:jc w:val="left"/>
-            </w:pPr>
-            <w:r>
-              <w:t xml:space="preserve">Open</w:t>
-            </w:r>
-          </w:p>
-        </w:tc>
-        <w:tc>
-          <w:p>
-            <w:pPr>
-              <w:pStyle w:val="Compact"/>
-              <w:jc w:val="left"/>
-            </w:pPr>
-            <w:r>
-              <w:t xml:space="preserve">0.80 - 1.15</w:t>
-            </w:r>
-          </w:p>
-        </w:tc>
-        <w:tc>
-          <w:p>
-            <w:pPr>
-              <w:pStyle w:val="Compact"/>
-              <w:jc w:val="left"/>
-            </w:pPr>
-            <w:r>
-              <w:t xml:space="preserve">0.91 - 1.08</w:t>
-            </w:r>
-          </w:p>
-        </w:tc>
-        <w:tc>
-          <w:p>
-            <w:pPr>
-              <w:pStyle w:val="Compact"/>
-              <w:jc w:val="left"/>
-            </w:pPr>
-            <w:r>
-              <w:t xml:space="preserve">0.97 - 1.03</w:t>
-            </w:r>
-          </w:p>
-        </w:tc>
-      </w:tr>
-      <w:tr>
-        <w:tc>
-          <w:p>
-            <w:pPr>
-              <w:pStyle w:val="Compact"/>
-              <w:jc w:val="left"/>
-            </w:pPr>
-            <w:r>
-              <w:t xml:space="preserve">CV</w:t>
-            </w:r>
-          </w:p>
-        </w:tc>
-        <w:tc>
-          <w:p>
-            <w:pPr>
-              <w:pStyle w:val="Compact"/>
-              <w:jc w:val="left"/>
-            </w:pPr>
-            <w:r>
-              <w:t xml:space="preserve">Urban</w:t>
-            </w:r>
-          </w:p>
-        </w:tc>
-        <w:tc>
-          <w:p>
-            <w:pPr>
-              <w:pStyle w:val="Compact"/>
-              <w:jc w:val="left"/>
-            </w:pPr>
-            <w:r>
-              <w:t xml:space="preserve">0.39 - 0.90</w:t>
-            </w:r>
-          </w:p>
-        </w:tc>
-        <w:tc>
-          <w:p>
-            <w:pPr>
-              <w:pStyle w:val="Compact"/>
-              <w:jc w:val="left"/>
-            </w:pPr>
-            <w:r>
-              <w:t xml:space="preserve">0.51 - 0.79</w:t>
-            </w:r>
-          </w:p>
-        </w:tc>
-        <w:tc>
-          <w:p>
-            <w:pPr>
-              <w:pStyle w:val="Compact"/>
-              <w:jc w:val="left"/>
-            </w:pPr>
-            <w:r>
-              <w:t xml:space="preserve">0.60 - 0.71</w:t>
-            </w:r>
-          </w:p>
-        </w:tc>
-      </w:tr>
-      <w:tr>
-        <w:tc>
-          <w:p>
-            <w:pPr>
-              <w:pStyle w:val="Compact"/>
-            </w:pPr>
-          </w:p>
-        </w:tc>
-        <w:tc>
-          <w:p>
-            <w:pPr>
-              <w:pStyle w:val="Compact"/>
-              <w:jc w:val="left"/>
-            </w:pPr>
-            <w:r>
-              <w:t xml:space="preserve">Ag</w:t>
-            </w:r>
-          </w:p>
-        </w:tc>
-        <w:tc>
-          <w:p>
-            <w:pPr>
-              <w:pStyle w:val="Compact"/>
-              <w:jc w:val="left"/>
-            </w:pPr>
-            <w:r>
-              <w:t xml:space="preserve">0.36 - 0.89</w:t>
-            </w:r>
-          </w:p>
-        </w:tc>
-        <w:tc>
-          <w:p>
-            <w:pPr>
-              <w:pStyle w:val="Compact"/>
-              <w:jc w:val="left"/>
-            </w:pPr>
-            <w:r>
-              <w:t xml:space="preserve">0.45 - 0.73</w:t>
-            </w:r>
-          </w:p>
-        </w:tc>
-        <w:tc>
-          <w:p>
-            <w:pPr>
-              <w:pStyle w:val="Compact"/>
-              <w:jc w:val="left"/>
-            </w:pPr>
-            <w:r>
-              <w:t xml:space="preserve">0.52 - 0.63</w:t>
-            </w:r>
-          </w:p>
-        </w:tc>
-      </w:tr>
-      <w:tr>
-        <w:tc>
-          <w:p>
-            <w:pPr>
-              <w:pStyle w:val="Compact"/>
-            </w:pPr>
-          </w:p>
-        </w:tc>
-        <w:tc>
-          <w:p>
-            <w:pPr>
-              <w:pStyle w:val="Compact"/>
-              <w:jc w:val="left"/>
-            </w:pPr>
-            <w:r>
-              <w:t xml:space="preserve">Open</w:t>
-            </w:r>
-          </w:p>
-        </w:tc>
-        <w:tc>
-          <w:p>
-            <w:pPr>
-              <w:pStyle w:val="Compact"/>
-              <w:jc w:val="left"/>
-            </w:pPr>
-            <w:r>
-              <w:t xml:space="preserve">0.67 - 1.11</w:t>
-            </w:r>
-          </w:p>
-        </w:tc>
-        <w:tc>
-          <w:p>
-            <w:pPr>
-              <w:pStyle w:val="Compact"/>
-              <w:jc w:val="left"/>
-            </w:pPr>
-            <w:r>
-              <w:t xml:space="preserve">0.80 - 1.02</w:t>
-            </w:r>
-          </w:p>
-        </w:tc>
-        <w:tc>
-          <w:p>
-            <w:pPr>
-              <w:pStyle w:val="Compact"/>
-              <w:jc w:val="left"/>
-            </w:pPr>
-            <w:r>
-              <w:t xml:space="preserve">0.87 - 0.96</w:t>
-            </w:r>
-          </w:p>
-        </w:tc>
-      </w:tr>
-      <w:tr>
-        <w:tc>
-          <w:p>
-            <w:pPr>
-              <w:pStyle w:val="Compact"/>
-              <w:jc w:val="left"/>
-            </w:pPr>
-            <w:r>
-              <w:t xml:space="preserve">SC</w:t>
-            </w:r>
-          </w:p>
-        </w:tc>
-        <w:tc>
-          <w:p>
-            <w:pPr>
-              <w:pStyle w:val="Compact"/>
-              <w:jc w:val="left"/>
-            </w:pPr>
-            <w:r>
-              <w:t xml:space="preserve">Urban</w:t>
-            </w:r>
-          </w:p>
-        </w:tc>
-        <w:tc>
-          <w:p>
-            <w:pPr>
-              <w:pStyle w:val="Compact"/>
-              <w:jc w:val="left"/>
-            </w:pPr>
-            <w:r>
-              <w:t xml:space="preserve">0.30 - 0.76</w:t>
-            </w:r>
-          </w:p>
-        </w:tc>
-        <w:tc>
-          <w:p>
-            <w:pPr>
-              <w:pStyle w:val="Compact"/>
-              <w:jc w:val="left"/>
-            </w:pPr>
-            <w:r>
-              <w:t xml:space="preserve">0.40 - 0.66</w:t>
-            </w:r>
-          </w:p>
-        </w:tc>
-        <w:tc>
-          <w:p>
-            <w:pPr>
-              <w:pStyle w:val="Compact"/>
-              <w:jc w:val="left"/>
-            </w:pPr>
-            <w:r>
-              <w:t xml:space="preserve">0.48 - 0.57</w:t>
-            </w:r>
-          </w:p>
-        </w:tc>
-      </w:tr>
-      <w:tr>
-        <w:tc>
-          <w:p>
-            <w:pPr>
-              <w:pStyle w:val="Compact"/>
-            </w:pPr>
-          </w:p>
-        </w:tc>
-        <w:tc>
-          <w:p>
-            <w:pPr>
-              <w:pStyle w:val="Compact"/>
-              <w:jc w:val="left"/>
-            </w:pPr>
-            <w:r>
-              <w:t xml:space="preserve">Ag</w:t>
-            </w:r>
-          </w:p>
-        </w:tc>
-        <w:tc>
-          <w:p>
-            <w:pPr>
-              <w:pStyle w:val="Compact"/>
-              <w:jc w:val="left"/>
-            </w:pPr>
-            <w:r>
-              <w:t xml:space="preserve">0.41 - 1.01</w:t>
-            </w:r>
-          </w:p>
-        </w:tc>
-        <w:tc>
-          <w:p>
-            <w:pPr>
-              <w:pStyle w:val="Compact"/>
-              <w:jc w:val="left"/>
-            </w:pPr>
-            <w:r>
-              <w:t xml:space="preserve">0.53 - 0.90</w:t>
-            </w:r>
-          </w:p>
-        </w:tc>
-        <w:tc>
-          <w:p>
-            <w:pPr>
-              <w:pStyle w:val="Compact"/>
-              <w:jc w:val="left"/>
-            </w:pPr>
-            <w:r>
-              <w:t xml:space="preserve">0.63 - 0.78</w:t>
-            </w:r>
-          </w:p>
-        </w:tc>
-      </w:tr>
-      <w:tr>
-        <w:tc>
-          <w:p>
-            <w:pPr>
-              <w:pStyle w:val="Compact"/>
-            </w:pPr>
-          </w:p>
-        </w:tc>
-        <w:tc>
-          <w:p>
-            <w:pPr>
-              <w:pStyle w:val="Compact"/>
-              <w:jc w:val="left"/>
-            </w:pPr>
-            <w:r>
-              <w:t xml:space="preserve">Open</w:t>
-            </w:r>
-          </w:p>
-        </w:tc>
-        <w:tc>
-          <w:p>
-            <w:pPr>
-              <w:pStyle w:val="Compact"/>
-              <w:jc w:val="left"/>
-            </w:pPr>
-            <w:r>
-              <w:t xml:space="preserve">0.83 - 1.15</w:t>
-            </w:r>
-          </w:p>
-        </w:tc>
-        <w:tc>
-          <w:p>
-            <w:pPr>
-              <w:pStyle w:val="Compact"/>
-              <w:jc w:val="left"/>
-            </w:pPr>
-            <w:r>
-              <w:t xml:space="preserve">0.93 - 1.08</w:t>
-            </w:r>
-          </w:p>
-        </w:tc>
-        <w:tc>
-          <w:p>
-            <w:pPr>
-              <w:pStyle w:val="Compact"/>
-              <w:jc w:val="left"/>
-            </w:pPr>
-            <w:r>
-              <w:t xml:space="preserve">0.98 - 1.04</w:t>
-            </w:r>
-          </w:p>
-        </w:tc>
-      </w:tr>
-    </w:tbl>
-    <w:p>
-      <w:pPr>
         <w:pStyle w:val="Heading1"/>
       </w:pPr>
-      <w:bookmarkStart w:id="63" w:name="references"/>
+      <w:bookmarkStart w:id="61" w:name="references"/>
       <w:r>
         <w:t xml:space="preserve">References</w:t>
       </w:r>
-      <w:bookmarkEnd w:id="63"/>
-    </w:p>
-    <w:bookmarkStart w:id="156" w:name="refs"/>
-    <w:bookmarkStart w:id="65" w:name="ref-Allan97"/>
+      <w:bookmarkEnd w:id="61"/>
+    </w:p>
+    <w:bookmarkStart w:id="153" w:name="refs"/>
+    <w:bookmarkStart w:id="63" w:name="ref-Allan97"/>
     <w:p>
       <w:pPr>
         <w:pStyle w:val="Bibliography"/>
@@ -8862,7 +7534,7 @@
       <w:r>
         <w:t xml:space="preserve"> </w:t>
       </w:r>
-      <w:hyperlink r:id="rId64">
+      <w:hyperlink r:id="rId62">
         <w:r>
           <w:rPr>
             <w:rStyle w:val="Hyperlink"/>
@@ -8874,8 +7546,8 @@
         <w:t xml:space="preserve">.</w:t>
       </w:r>
     </w:p>
-    <w:bookmarkEnd w:id="65"/>
-    <w:bookmarkStart w:id="67" w:name="ref-Allan04"/>
+    <w:bookmarkEnd w:id="63"/>
+    <w:bookmarkStart w:id="65" w:name="ref-Allan04"/>
     <w:p>
       <w:pPr>
         <w:pStyle w:val="Bibliography"/>
@@ -8901,7 +7573,7 @@
       <w:r>
         <w:t xml:space="preserve"> </w:t>
       </w:r>
-      <w:hyperlink r:id="rId66">
+      <w:hyperlink r:id="rId64">
         <w:r>
           <w:rPr>
             <w:rStyle w:val="Hyperlink"/>
@@ -8913,8 +7585,8 @@
         <w:t xml:space="preserve">.</w:t>
       </w:r>
     </w:p>
-    <w:bookmarkEnd w:id="67"/>
-    <w:bookmarkStart w:id="68" w:name="ref-Breiman01"/>
+    <w:bookmarkEnd w:id="65"/>
+    <w:bookmarkStart w:id="66" w:name="ref-Breiman01"/>
     <w:p>
       <w:pPr>
         <w:pStyle w:val="Bibliography"/>
@@ -8938,8 +7610,8 @@
         <w:t xml:space="preserve">45:5–32.</w:t>
       </w:r>
     </w:p>
-    <w:bookmarkEnd w:id="68"/>
-    <w:bookmarkStart w:id="70" w:name="ref-Brown12"/>
+    <w:bookmarkEnd w:id="66"/>
+    <w:bookmarkStart w:id="68" w:name="ref-Brown12"/>
     <w:p>
       <w:pPr>
         <w:pStyle w:val="Bibliography"/>
@@ -8965,7 +7637,7 @@
       <w:r>
         <w:t xml:space="preserve"> </w:t>
       </w:r>
-      <w:hyperlink r:id="rId69">
+      <w:hyperlink r:id="rId67">
         <w:r>
           <w:rPr>
             <w:rStyle w:val="Hyperlink"/>
@@ -8977,8 +7649,8 @@
         <w:t xml:space="preserve">.</w:t>
       </w:r>
     </w:p>
-    <w:bookmarkEnd w:id="70"/>
-    <w:bookmarkStart w:id="72" w:name="ref-Buss14"/>
+    <w:bookmarkEnd w:id="68"/>
+    <w:bookmarkStart w:id="70" w:name="ref-Buss14"/>
     <w:p>
       <w:pPr>
         <w:pStyle w:val="Bibliography"/>
@@ -9004,7 +7676,7 @@
       <w:r>
         <w:t xml:space="preserve"> </w:t>
       </w:r>
-      <w:hyperlink r:id="rId71">
+      <w:hyperlink r:id="rId69">
         <w:r>
           <w:rPr>
             <w:rStyle w:val="Hyperlink"/>
@@ -9016,8 +7688,8 @@
         <w:t xml:space="preserve">.</w:t>
       </w:r>
     </w:p>
-    <w:bookmarkEnd w:id="72"/>
-    <w:bookmarkStart w:id="73" w:name="ref-Cade03"/>
+    <w:bookmarkEnd w:id="70"/>
+    <w:bookmarkStart w:id="71" w:name="ref-Cade03"/>
     <w:p>
       <w:pPr>
         <w:pStyle w:val="Bibliography"/>
@@ -9041,8 +7713,8 @@
         <w:t xml:space="preserve">1 (8):412–20.</w:t>
       </w:r>
     </w:p>
-    <w:bookmarkEnd w:id="73"/>
-    <w:bookmarkStart w:id="74" w:name="ref-CRWQCB14"/>
+    <w:bookmarkEnd w:id="71"/>
+    <w:bookmarkStart w:id="72" w:name="ref-CRWQCB14"/>
     <w:p>
       <w:pPr>
         <w:pStyle w:val="Bibliography"/>
@@ -9051,8 +7723,8 @@
         <w:t xml:space="preserve">California Regional Water Quality Control Board, Los Angeles Region. 2014. “Basin Plan for the Coastal Watersheds of Los Angeles and Ventura Counties.”</w:t>
       </w:r>
     </w:p>
-    <w:bookmarkEnd w:id="74"/>
-    <w:bookmarkStart w:id="76" w:name="ref-Carline07"/>
+    <w:bookmarkEnd w:id="72"/>
+    <w:bookmarkStart w:id="74" w:name="ref-Carline07"/>
     <w:p>
       <w:pPr>
         <w:pStyle w:val="Bibliography"/>
@@ -9078,7 +7750,7 @@
       <w:r>
         <w:t xml:space="preserve"> </w:t>
       </w:r>
-      <w:hyperlink r:id="rId75">
+      <w:hyperlink r:id="rId73">
         <w:r>
           <w:rPr>
             <w:rStyle w:val="Hyperlink"/>
@@ -9090,8 +7762,8 @@
         <w:t xml:space="preserve">.</w:t>
       </w:r>
     </w:p>
-    <w:bookmarkEnd w:id="76"/>
-    <w:bookmarkStart w:id="78" w:name="ref-Carlisle09"/>
+    <w:bookmarkEnd w:id="74"/>
+    <w:bookmarkStart w:id="76" w:name="ref-Carlisle09"/>
     <w:p>
       <w:pPr>
         <w:pStyle w:val="Bibliography"/>
@@ -9117,7 +7789,7 @@
       <w:r>
         <w:t xml:space="preserve"> </w:t>
       </w:r>
-      <w:hyperlink r:id="rId77">
+      <w:hyperlink r:id="rId75">
         <w:r>
           <w:rPr>
             <w:rStyle w:val="Hyperlink"/>
@@ -9129,8 +7801,8 @@
         <w:t xml:space="preserve">.</w:t>
       </w:r>
     </w:p>
-    <w:bookmarkEnd w:id="78"/>
-    <w:bookmarkStart w:id="80" w:name="ref-Chen14"/>
+    <w:bookmarkEnd w:id="76"/>
+    <w:bookmarkStart w:id="78" w:name="ref-Chen14"/>
     <w:p>
       <w:pPr>
         <w:pStyle w:val="Bibliography"/>
@@ -9156,7 +7828,7 @@
       <w:r>
         <w:t xml:space="preserve"> </w:t>
       </w:r>
-      <w:hyperlink r:id="rId79">
+      <w:hyperlink r:id="rId77">
         <w:r>
           <w:rPr>
             <w:rStyle w:val="Hyperlink"/>
@@ -9168,8 +7840,8 @@
         <w:t xml:space="preserve">.</w:t>
       </w:r>
     </w:p>
-    <w:bookmarkEnd w:id="80"/>
-    <w:bookmarkStart w:id="82" w:name="ref-Chessman14"/>
+    <w:bookmarkEnd w:id="78"/>
+    <w:bookmarkStart w:id="80" w:name="ref-Chessman14"/>
     <w:p>
       <w:pPr>
         <w:pStyle w:val="Bibliography"/>
@@ -9195,7 +7867,7 @@
       <w:r>
         <w:t xml:space="preserve"> </w:t>
       </w:r>
-      <w:hyperlink r:id="rId81">
+      <w:hyperlink r:id="rId79">
         <w:r>
           <w:rPr>
             <w:rStyle w:val="Hyperlink"/>
@@ -9207,8 +7879,8 @@
         <w:t xml:space="preserve">.</w:t>
       </w:r>
     </w:p>
-    <w:bookmarkEnd w:id="82"/>
-    <w:bookmarkStart w:id="84" w:name="ref-Chessman08"/>
+    <w:bookmarkEnd w:id="80"/>
+    <w:bookmarkStart w:id="82" w:name="ref-Chessman08"/>
     <w:p>
       <w:pPr>
         <w:pStyle w:val="Bibliography"/>
@@ -9234,7 +7906,7 @@
       <w:r>
         <w:t xml:space="preserve"> </w:t>
       </w:r>
-      <w:hyperlink r:id="rId83">
+      <w:hyperlink r:id="rId81">
         <w:r>
           <w:rPr>
             <w:rStyle w:val="Hyperlink"/>
@@ -9246,8 +7918,8 @@
         <w:t xml:space="preserve">.</w:t>
       </w:r>
     </w:p>
-    <w:bookmarkEnd w:id="84"/>
-    <w:bookmarkStart w:id="86" w:name="ref-Chessman04"/>
+    <w:bookmarkEnd w:id="82"/>
+    <w:bookmarkStart w:id="84" w:name="ref-Chessman04"/>
     <w:p>
       <w:pPr>
         <w:pStyle w:val="Bibliography"/>
@@ -9273,7 +7945,7 @@
       <w:r>
         <w:t xml:space="preserve"> </w:t>
       </w:r>
-      <w:hyperlink r:id="rId85">
+      <w:hyperlink r:id="rId83">
         <w:r>
           <w:rPr>
             <w:rStyle w:val="Hyperlink"/>
@@ -9285,8 +7957,8 @@
         <w:t xml:space="preserve">.</w:t>
       </w:r>
     </w:p>
-    <w:bookmarkEnd w:id="86"/>
-    <w:bookmarkStart w:id="88" w:name="ref-Clapcott11"/>
+    <w:bookmarkEnd w:id="84"/>
+    <w:bookmarkStart w:id="86" w:name="ref-Clapcott11"/>
     <w:p>
       <w:pPr>
         <w:pStyle w:val="Bibliography"/>
@@ -9312,7 +7984,7 @@
       <w:r>
         <w:t xml:space="preserve"> </w:t>
       </w:r>
-      <w:hyperlink r:id="rId87">
+      <w:hyperlink r:id="rId85">
         <w:r>
           <w:rPr>
             <w:rStyle w:val="Hyperlink"/>
@@ -9324,8 +7996,8 @@
         <w:t xml:space="preserve">.</w:t>
       </w:r>
     </w:p>
-    <w:bookmarkEnd w:id="88"/>
-    <w:bookmarkStart w:id="90" w:name="ref-Cormier13"/>
+    <w:bookmarkEnd w:id="86"/>
+    <w:bookmarkStart w:id="88" w:name="ref-Cormier13"/>
     <w:p>
       <w:pPr>
         <w:pStyle w:val="Bibliography"/>
@@ -9351,7 +8023,7 @@
       <w:r>
         <w:t xml:space="preserve"> </w:t>
       </w:r>
-      <w:hyperlink r:id="rId89">
+      <w:hyperlink r:id="rId87">
         <w:r>
           <w:rPr>
             <w:rStyle w:val="Hyperlink"/>
@@ -9363,8 +8035,8 @@
         <w:t xml:space="preserve">.</w:t>
       </w:r>
     </w:p>
-    <w:bookmarkEnd w:id="90"/>
-    <w:bookmarkStart w:id="91" w:name="ref-Davies06"/>
+    <w:bookmarkEnd w:id="88"/>
+    <w:bookmarkStart w:id="89" w:name="ref-Davies06"/>
     <w:p>
       <w:pPr>
         <w:pStyle w:val="Bibliography"/>
@@ -9388,8 +8060,8 @@
         <w:t xml:space="preserve">16 (4):1251–66.</w:t>
       </w:r>
     </w:p>
-    <w:bookmarkEnd w:id="91"/>
-    <w:bookmarkStart w:id="93" w:name="ref-Finkenbine00"/>
+    <w:bookmarkEnd w:id="89"/>
+    <w:bookmarkStart w:id="91" w:name="ref-Finkenbine00"/>
     <w:p>
       <w:pPr>
         <w:pStyle w:val="Bibliography"/>
@@ -9415,7 +8087,7 @@
       <w:r>
         <w:t xml:space="preserve"> </w:t>
       </w:r>
-      <w:hyperlink r:id="rId92">
+      <w:hyperlink r:id="rId90">
         <w:r>
           <w:rPr>
             <w:rStyle w:val="Hyperlink"/>
@@ -9427,8 +8099,8 @@
         <w:t xml:space="preserve">.</w:t>
       </w:r>
     </w:p>
-    <w:bookmarkEnd w:id="93"/>
-    <w:bookmarkStart w:id="94" w:name="ref-FLDEP11"/>
+    <w:bookmarkEnd w:id="91"/>
+    <w:bookmarkStart w:id="92" w:name="ref-FLDEP11"/>
     <w:p>
       <w:pPr>
         <w:pStyle w:val="Bibliography"/>
@@ -9437,8 +8109,8 @@
         <w:t xml:space="preserve">Florida Department of Environmental Protection. 2011. “Development of aquatic life use support attainment thresholds for Florida’s Stream Condition Index and Lake Vegetation Index.” DEP-SAS-003/11. Tallahassee, Florida: FDEP Standards; Assessment Section, Bureau of Assessment; Restoration Support.</w:t>
       </w:r>
     </w:p>
-    <w:bookmarkEnd w:id="94"/>
-    <w:bookmarkStart w:id="96" w:name="ref-Fox17"/>
+    <w:bookmarkEnd w:id="92"/>
+    <w:bookmarkStart w:id="94" w:name="ref-Fox17"/>
     <w:p>
       <w:pPr>
         <w:pStyle w:val="Bibliography"/>
@@ -9464,7 +8136,7 @@
       <w:r>
         <w:t xml:space="preserve"> </w:t>
       </w:r>
-      <w:hyperlink r:id="rId95">
+      <w:hyperlink r:id="rId93">
         <w:r>
           <w:rPr>
             <w:rStyle w:val="Hyperlink"/>
@@ -9476,8 +8148,8 @@
         <w:t xml:space="preserve">.</w:t>
       </w:r>
     </w:p>
-    <w:bookmarkEnd w:id="96"/>
-    <w:bookmarkStart w:id="97" w:name="ref-Hastie09"/>
+    <w:bookmarkEnd w:id="94"/>
+    <w:bookmarkStart w:id="95" w:name="ref-Hastie09"/>
     <w:p>
       <w:pPr>
         <w:pStyle w:val="Bibliography"/>
@@ -9498,8 +8170,8 @@
         <w:t xml:space="preserve">. 2nd ed. New York: Springer.</w:t>
       </w:r>
     </w:p>
-    <w:bookmarkEnd w:id="97"/>
-    <w:bookmarkStart w:id="99" w:name="ref-Hill17"/>
+    <w:bookmarkEnd w:id="95"/>
+    <w:bookmarkStart w:id="97" w:name="ref-Hill17"/>
     <w:p>
       <w:pPr>
         <w:pStyle w:val="Bibliography"/>
@@ -9525,7 +8197,7 @@
       <w:r>
         <w:t xml:space="preserve"> </w:t>
       </w:r>
-      <w:hyperlink r:id="rId98">
+      <w:hyperlink r:id="rId96">
         <w:r>
           <w:rPr>
             <w:rStyle w:val="Hyperlink"/>
@@ -9537,8 +8209,8 @@
         <w:t xml:space="preserve">.</w:t>
       </w:r>
     </w:p>
-    <w:bookmarkEnd w:id="99"/>
-    <w:bookmarkStart w:id="101" w:name="ref-Hill16"/>
+    <w:bookmarkEnd w:id="97"/>
+    <w:bookmarkStart w:id="99" w:name="ref-Hill16"/>
     <w:p>
       <w:pPr>
         <w:pStyle w:val="Bibliography"/>
@@ -9564,7 +8236,7 @@
       <w:r>
         <w:t xml:space="preserve"> </w:t>
       </w:r>
-      <w:hyperlink r:id="rId100">
+      <w:hyperlink r:id="rId98">
         <w:r>
           <w:rPr>
             <w:rStyle w:val="Hyperlink"/>
@@ -9576,8 +8248,8 @@
         <w:t xml:space="preserve">.</w:t>
       </w:r>
     </w:p>
-    <w:bookmarkEnd w:id="101"/>
-    <w:bookmarkStart w:id="103" w:name="ref-Howard18"/>
+    <w:bookmarkEnd w:id="99"/>
+    <w:bookmarkStart w:id="101" w:name="ref-Howard18"/>
     <w:p>
       <w:pPr>
         <w:pStyle w:val="Bibliography"/>
@@ -9603,7 +8275,7 @@
       <w:r>
         <w:t xml:space="preserve"> </w:t>
       </w:r>
-      <w:hyperlink r:id="rId102">
+      <w:hyperlink r:id="rId100">
         <w:r>
           <w:rPr>
             <w:rStyle w:val="Hyperlink"/>
@@ -9615,8 +8287,8 @@
         <w:t xml:space="preserve">.</w:t>
       </w:r>
     </w:p>
-    <w:bookmarkEnd w:id="103"/>
-    <w:bookmarkStart w:id="105" w:name="ref-Howard15"/>
+    <w:bookmarkEnd w:id="101"/>
+    <w:bookmarkStart w:id="103" w:name="ref-Howard15"/>
     <w:p>
       <w:pPr>
         <w:pStyle w:val="Bibliography"/>
@@ -9642,7 +8314,7 @@
       <w:r>
         <w:t xml:space="preserve"> </w:t>
       </w:r>
-      <w:hyperlink r:id="rId104">
+      <w:hyperlink r:id="rId102">
         <w:r>
           <w:rPr>
             <w:rStyle w:val="Hyperlink"/>
@@ -9654,8 +8326,8 @@
         <w:t xml:space="preserve">.</w:t>
       </w:r>
     </w:p>
-    <w:bookmarkEnd w:id="105"/>
-    <w:bookmarkStart w:id="106" w:name="ref-Howard09"/>
+    <w:bookmarkEnd w:id="103"/>
+    <w:bookmarkStart w:id="104" w:name="ref-Howard09"/>
     <w:p>
       <w:pPr>
         <w:pStyle w:val="Bibliography"/>
@@ -9664,8 +8336,8 @@
         <w:t xml:space="preserve">Howard, J., and C. Revenga. 2000. “California’s Freshwater Biodiversity in a Continental Context. Science for Conservation Technical Brief Series.” San Francisco, CA: The Nature Conservancy of California.</w:t>
       </w:r>
     </w:p>
-    <w:bookmarkEnd w:id="106"/>
-    <w:bookmarkStart w:id="108" w:name="ref-Kenney12"/>
+    <w:bookmarkEnd w:id="104"/>
+    <w:bookmarkStart w:id="106" w:name="ref-Kenney12"/>
     <w:p>
       <w:pPr>
         <w:pStyle w:val="Bibliography"/>
@@ -9691,7 +8363,7 @@
       <w:r>
         <w:t xml:space="preserve"> </w:t>
       </w:r>
-      <w:hyperlink r:id="rId107">
+      <w:hyperlink r:id="rId105">
         <w:r>
           <w:rPr>
             <w:rStyle w:val="Hyperlink"/>
@@ -9703,8 +8375,8 @@
         <w:t xml:space="preserve">.</w:t>
       </w:r>
     </w:p>
-    <w:bookmarkEnd w:id="108"/>
-    <w:bookmarkStart w:id="110" w:name="ref-Leps15"/>
+    <w:bookmarkEnd w:id="106"/>
+    <w:bookmarkStart w:id="108" w:name="ref-Leps15"/>
     <w:p>
       <w:pPr>
         <w:pStyle w:val="Bibliography"/>
@@ -9730,7 +8402,7 @@
       <w:r>
         <w:t xml:space="preserve"> </w:t>
       </w:r>
-      <w:hyperlink r:id="rId109">
+      <w:hyperlink r:id="rId107">
         <w:r>
           <w:rPr>
             <w:rStyle w:val="Hyperlink"/>
@@ -9742,8 +8414,8 @@
         <w:t xml:space="preserve">.</w:t>
       </w:r>
     </w:p>
-    <w:bookmarkEnd w:id="110"/>
-    <w:bookmarkStart w:id="112" w:name="ref-Lester08"/>
+    <w:bookmarkEnd w:id="108"/>
+    <w:bookmarkStart w:id="110" w:name="ref-Lester08"/>
     <w:p>
       <w:pPr>
         <w:pStyle w:val="Bibliography"/>
@@ -9769,7 +8441,7 @@
       <w:r>
         <w:t xml:space="preserve"> </w:t>
       </w:r>
-      <w:hyperlink r:id="rId111">
+      <w:hyperlink r:id="rId109">
         <w:r>
           <w:rPr>
             <w:rStyle w:val="Hyperlink"/>
@@ -9781,30 +8453,8 @@
         <w:t xml:space="preserve">.</w:t>
       </w:r>
     </w:p>
-    <w:bookmarkEnd w:id="112"/>
-    <w:bookmarkStart w:id="113" w:name="ref-MacQueen67"/>
-    <w:p>
-      <w:pPr>
-        <w:pStyle w:val="Bibliography"/>
-      </w:pPr>
-      <w:r>
-        <w:t xml:space="preserve">MacQueen, J. 1967. “Some Methods for Classification and Analysis of Multivariate Observations.” In</w:t>
-      </w:r>
-      <w:r>
-        <w:t xml:space="preserve"> </w:t>
-      </w:r>
-      <w:r>
-        <w:rPr>
-          <w:i/>
-        </w:rPr>
-        <w:t xml:space="preserve">Proceedings of the Fifth Berkeley Symposium on Mathematical Statistics and Probability</w:t>
-      </w:r>
-      <w:r>
-        <w:t xml:space="preserve">, edited by L. M. Le Cam and J. Neyman, 281–97. Berkeley, California, USA: University of California Press.</w:t>
-      </w:r>
-    </w:p>
-    <w:bookmarkEnd w:id="113"/>
-    <w:bookmarkStart w:id="115" w:name="ref-May15"/>
+    <w:bookmarkEnd w:id="110"/>
+    <w:bookmarkStart w:id="112" w:name="ref-May15"/>
     <w:p>
       <w:pPr>
         <w:pStyle w:val="Bibliography"/>
@@ -9830,7 +8480,7 @@
       <w:r>
         <w:t xml:space="preserve"> </w:t>
       </w:r>
-      <w:hyperlink r:id="rId114">
+      <w:hyperlink r:id="rId111">
         <w:r>
           <w:rPr>
             <w:rStyle w:val="Hyperlink"/>
@@ -9842,8 +8492,8 @@
         <w:t xml:space="preserve">.</w:t>
       </w:r>
     </w:p>
-    <w:bookmarkEnd w:id="115"/>
-    <w:bookmarkStart w:id="116" w:name="ref-Mazor16"/>
+    <w:bookmarkEnd w:id="112"/>
+    <w:bookmarkStart w:id="113" w:name="ref-Mazor16"/>
     <w:p>
       <w:pPr>
         <w:pStyle w:val="Bibliography"/>
@@ -9867,8 +8517,8 @@
         <w:t xml:space="preserve">35 (1):249–71.</w:t>
       </w:r>
     </w:p>
-    <w:bookmarkEnd w:id="116"/>
-    <w:bookmarkStart w:id="117" w:name="ref-McKay12"/>
+    <w:bookmarkEnd w:id="113"/>
+    <w:bookmarkStart w:id="114" w:name="ref-McKay12"/>
     <w:p>
       <w:pPr>
         <w:pStyle w:val="Bibliography"/>
@@ -9877,8 +8527,8 @@
         <w:t xml:space="preserve">McKay, L., T. Bondelid, T. Dewald, J. Johnston, R. Moore, and A. Reah. 2012. “NHDPlus Version 2: User Guide.”</w:t>
       </w:r>
     </w:p>
-    <w:bookmarkEnd w:id="117"/>
-    <w:bookmarkStart w:id="118" w:name="ref-Meinshausen06"/>
+    <w:bookmarkEnd w:id="114"/>
+    <w:bookmarkStart w:id="115" w:name="ref-Meinshausen06"/>
     <w:p>
       <w:pPr>
         <w:pStyle w:val="Bibliography"/>
@@ -9902,8 +8552,8 @@
         <w:t xml:space="preserve">7:983–99.</w:t>
       </w:r>
     </w:p>
-    <w:bookmarkEnd w:id="118"/>
-    <w:bookmarkStart w:id="120" w:name="ref-Meinshausen17"/>
+    <w:bookmarkEnd w:id="115"/>
+    <w:bookmarkStart w:id="117" w:name="ref-Meinshausen17"/>
     <w:p>
       <w:pPr>
         <w:pStyle w:val="Bibliography"/>
@@ -9926,7 +8576,7 @@
       <w:r>
         <w:t xml:space="preserve"> </w:t>
       </w:r>
-      <w:hyperlink r:id="rId119">
+      <w:hyperlink r:id="rId116">
         <w:r>
           <w:rPr>
             <w:rStyle w:val="Hyperlink"/>
@@ -9938,8 +8588,8 @@
         <w:t xml:space="preserve">.</w:t>
       </w:r>
     </w:p>
-    <w:bookmarkEnd w:id="120"/>
-    <w:bookmarkStart w:id="121" w:name="ref-MBI16"/>
+    <w:bookmarkEnd w:id="117"/>
+    <w:bookmarkStart w:id="118" w:name="ref-MBI16"/>
     <w:p>
       <w:pPr>
         <w:pStyle w:val="Bibliography"/>
@@ -9948,8 +8598,8 @@
         <w:t xml:space="preserve">Midwest Biodiversity Insitute. 2016. “Identification of predictive habitat attributes for Minnesota streams to support tiered aquatic life uses.” MBI Technical Report MBI/OHPAN1518840. Columbus, Ohio: Midwest Biodiversity Institute, prepared on behalf of the Minnesota Pollution Control Agency.</w:t>
       </w:r>
     </w:p>
-    <w:bookmarkEnd w:id="121"/>
-    <w:bookmarkStart w:id="122" w:name="ref-Morgan05"/>
+    <w:bookmarkEnd w:id="118"/>
+    <w:bookmarkStart w:id="119" w:name="ref-Morgan05"/>
     <w:p>
       <w:pPr>
         <w:pStyle w:val="Bibliography"/>
@@ -9973,8 +8623,8 @@
         <w:t xml:space="preserve">24 (3):643–55.</w:t>
       </w:r>
     </w:p>
-    <w:bookmarkEnd w:id="122"/>
-    <w:bookmarkStart w:id="124" w:name="ref-Moss87"/>
+    <w:bookmarkEnd w:id="119"/>
+    <w:bookmarkStart w:id="121" w:name="ref-Moss87"/>
     <w:p>
       <w:pPr>
         <w:pStyle w:val="Bibliography"/>
@@ -10000,7 +8650,7 @@
       <w:r>
         <w:t xml:space="preserve"> </w:t>
       </w:r>
-      <w:hyperlink r:id="rId123">
+      <w:hyperlink r:id="rId120">
         <w:r>
           <w:rPr>
             <w:rStyle w:val="Hyperlink"/>
@@ -10012,8 +8662,8 @@
         <w:t xml:space="preserve">.</w:t>
       </w:r>
     </w:p>
-    <w:bookmarkEnd w:id="124"/>
-    <w:bookmarkStart w:id="126" w:name="ref-Novotny05"/>
+    <w:bookmarkEnd w:id="121"/>
+    <w:bookmarkStart w:id="123" w:name="ref-Novotny05"/>
     <w:p>
       <w:pPr>
         <w:pStyle w:val="Bibliography"/>
@@ -10039,7 +8689,7 @@
       <w:r>
         <w:t xml:space="preserve"> </w:t>
       </w:r>
-      <w:hyperlink r:id="rId125">
+      <w:hyperlink r:id="rId122">
         <w:r>
           <w:rPr>
             <w:rStyle w:val="Hyperlink"/>
@@ -10051,8 +8701,8 @@
         <w:t xml:space="preserve">.</w:t>
       </w:r>
     </w:p>
-    <w:bookmarkEnd w:id="126"/>
-    <w:bookmarkStart w:id="127" w:name="ref-Ode07"/>
+    <w:bookmarkEnd w:id="123"/>
+    <w:bookmarkStart w:id="124" w:name="ref-Ode07"/>
     <w:p>
       <w:pPr>
         <w:pStyle w:val="Bibliography"/>
@@ -10061,8 +8711,8 @@
         <w:t xml:space="preserve">Ode, P. R. 2007. “Standard Operating Procedures for Collecting Benthic Macroinvertebrate Samples and Associated Physical and Chemical Data for Ambient Bioassessment in California.” Surface Water Ambient Monitoring Program. Sacramento, CA.</w:t>
       </w:r>
     </w:p>
-    <w:bookmarkEnd w:id="127"/>
-    <w:bookmarkStart w:id="128" w:name="ref-Reynoldson97"/>
+    <w:bookmarkEnd w:id="124"/>
+    <w:bookmarkStart w:id="125" w:name="ref-Reynoldson97"/>
     <w:p>
       <w:pPr>
         <w:pStyle w:val="Bibliography"/>
@@ -10086,8 +8736,8 @@
         <w:t xml:space="preserve">16 (4):833–52.</w:t>
       </w:r>
     </w:p>
-    <w:bookmarkEnd w:id="128"/>
-    <w:bookmarkStart w:id="130" w:name="ref-Riseng11"/>
+    <w:bookmarkEnd w:id="125"/>
+    <w:bookmarkStart w:id="127" w:name="ref-Riseng11"/>
     <w:p>
       <w:pPr>
         <w:pStyle w:val="Bibliography"/>
@@ -10113,7 +8763,7 @@
       <w:r>
         <w:t xml:space="preserve"> </w:t>
       </w:r>
-      <w:hyperlink r:id="rId129">
+      <w:hyperlink r:id="rId126">
         <w:r>
           <w:rPr>
             <w:rStyle w:val="Hyperlink"/>
@@ -10125,8 +8775,8 @@
         <w:t xml:space="preserve">.</w:t>
       </w:r>
     </w:p>
-    <w:bookmarkEnd w:id="130"/>
-    <w:bookmarkStart w:id="131" w:name="ref-Roni12"/>
+    <w:bookmarkEnd w:id="127"/>
+    <w:bookmarkStart w:id="128" w:name="ref-Roni12"/>
     <w:p>
       <w:pPr>
         <w:pStyle w:val="Bibliography"/>
@@ -10147,8 +8797,8 @@
         <w:t xml:space="preserve">. First. Hoboken, New Jersey: John Wiley &amp; Sons.</w:t>
       </w:r>
     </w:p>
-    <w:bookmarkEnd w:id="131"/>
-    <w:bookmarkStart w:id="133" w:name="ref-Shoredits13"/>
+    <w:bookmarkEnd w:id="128"/>
+    <w:bookmarkStart w:id="130" w:name="ref-Shoredits13"/>
     <w:p>
       <w:pPr>
         <w:pStyle w:val="Bibliography"/>
@@ -10174,7 +8824,7 @@
       <w:r>
         <w:t xml:space="preserve"> </w:t>
       </w:r>
-      <w:hyperlink r:id="rId132">
+      <w:hyperlink r:id="rId129">
         <w:r>
           <w:rPr>
             <w:rStyle w:val="Hyperlink"/>
@@ -10186,8 +8836,8 @@
         <w:t xml:space="preserve">.</w:t>
       </w:r>
     </w:p>
-    <w:bookmarkEnd w:id="133"/>
-    <w:bookmarkStart w:id="135" w:name="ref-Sleeter11"/>
+    <w:bookmarkEnd w:id="130"/>
+    <w:bookmarkStart w:id="132" w:name="ref-Sleeter11"/>
     <w:p>
       <w:pPr>
         <w:pStyle w:val="Bibliography"/>
@@ -10213,7 +8863,7 @@
       <w:r>
         <w:t xml:space="preserve"> </w:t>
       </w:r>
-      <w:hyperlink r:id="rId134">
+      <w:hyperlink r:id="rId131">
         <w:r>
           <w:rPr>
             <w:rStyle w:val="Hyperlink"/>
@@ -10225,8 +8875,8 @@
         <w:t xml:space="preserve">.</w:t>
       </w:r>
     </w:p>
-    <w:bookmarkEnd w:id="135"/>
-    <w:bookmarkStart w:id="137" w:name="ref-Sponseller01"/>
+    <w:bookmarkEnd w:id="132"/>
+    <w:bookmarkStart w:id="134" w:name="ref-Sponseller01"/>
     <w:p>
       <w:pPr>
         <w:pStyle w:val="Bibliography"/>
@@ -10252,7 +8902,7 @@
       <w:r>
         <w:t xml:space="preserve"> </w:t>
       </w:r>
-      <w:hyperlink r:id="rId136">
+      <w:hyperlink r:id="rId133">
         <w:r>
           <w:rPr>
             <w:rStyle w:val="Hyperlink"/>
@@ -10264,8 +8914,8 @@
         <w:t xml:space="preserve">.</w:t>
       </w:r>
     </w:p>
-    <w:bookmarkEnd w:id="137"/>
-    <w:bookmarkStart w:id="139" w:name="ref-Stein13"/>
+    <w:bookmarkEnd w:id="134"/>
+    <w:bookmarkStart w:id="136" w:name="ref-Stein13"/>
     <w:p>
       <w:pPr>
         <w:pStyle w:val="Bibliography"/>
@@ -10291,7 +8941,7 @@
       <w:r>
         <w:t xml:space="preserve"> </w:t>
       </w:r>
-      <w:hyperlink r:id="rId138">
+      <w:hyperlink r:id="rId135">
         <w:r>
           <w:rPr>
             <w:rStyle w:val="Hyperlink"/>
@@ -10303,8 +8953,8 @@
         <w:t xml:space="preserve">.</w:t>
       </w:r>
     </w:p>
-    <w:bookmarkEnd w:id="139"/>
-    <w:bookmarkStart w:id="140" w:name="ref-Stoddard06"/>
+    <w:bookmarkEnd w:id="136"/>
+    <w:bookmarkStart w:id="137" w:name="ref-Stoddard06"/>
     <w:p>
       <w:pPr>
         <w:pStyle w:val="Bibliography"/>
@@ -10328,8 +8978,8 @@
         <w:t xml:space="preserve">16 (4):1267–76.</w:t>
       </w:r>
     </w:p>
-    <w:bookmarkEnd w:id="140"/>
-    <w:bookmarkStart w:id="142" w:name="ref-SWAMP17"/>
+    <w:bookmarkEnd w:id="137"/>
+    <w:bookmarkStart w:id="139" w:name="ref-SWAMP17"/>
     <w:p>
       <w:pPr>
         <w:pStyle w:val="Bibliography"/>
@@ -10340,7 +8990,7 @@
       <w:r>
         <w:t xml:space="preserve"> </w:t>
       </w:r>
-      <w:hyperlink r:id="rId141">
+      <w:hyperlink r:id="rId138">
         <w:r>
           <w:rPr>
             <w:rStyle w:val="Hyperlink"/>
@@ -10352,8 +9002,8 @@
         <w:t xml:space="preserve">.</w:t>
       </w:r>
     </w:p>
-    <w:bookmarkEnd w:id="142"/>
-    <w:bookmarkStart w:id="144" w:name="ref-Townsend08"/>
+    <w:bookmarkEnd w:id="139"/>
+    <w:bookmarkStart w:id="141" w:name="ref-Townsend08"/>
     <w:p>
       <w:pPr>
         <w:pStyle w:val="Bibliography"/>
@@ -10379,7 +9029,7 @@
       <w:r>
         <w:t xml:space="preserve"> </w:t>
       </w:r>
-      <w:hyperlink r:id="rId143">
+      <w:hyperlink r:id="rId140">
         <w:r>
           <w:rPr>
             <w:rStyle w:val="Hyperlink"/>
@@ -10391,38 +9041,38 @@
         <w:t xml:space="preserve">.</w:t>
       </w:r>
     </w:p>
+    <w:bookmarkEnd w:id="141"/>
+    <w:bookmarkStart w:id="142" w:name="ref-USEPA13"/>
+    <w:p>
+      <w:pPr>
+        <w:pStyle w:val="Bibliography"/>
+      </w:pPr>
+      <w:r>
+        <w:t xml:space="preserve">US Environmental Protection Agency, Region 10. 2013. “Technical Support Docuemnt for EPA’s Action on the State of Oregon’s Revised Water Quality Standards for the West Division Main Canal.”</w:t>
+      </w:r>
+    </w:p>
+    <w:bookmarkEnd w:id="142"/>
+    <w:bookmarkStart w:id="143" w:name="ref-USEPA16"/>
+    <w:p>
+      <w:pPr>
+        <w:pStyle w:val="Bibliography"/>
+      </w:pPr>
+      <w:r>
+        <w:t xml:space="preserve">USEPA (US Environmental Protection Agency). 2016. “National Rivers and Streams Assessment 2008-2009: A Collaborative Survey.” EPA-841-R-16-007. Washington, DC.</w:t>
+      </w:r>
+    </w:p>
+    <w:bookmarkEnd w:id="143"/>
+    <w:bookmarkStart w:id="144" w:name="ref-USGS99"/>
+    <w:p>
+      <w:pPr>
+        <w:pStyle w:val="Bibliography"/>
+      </w:pPr>
+      <w:r>
+        <w:t xml:space="preserve">USGS (US Geological Survey). 1999. “The quality of our nation’s waters: nutrients and pesticides.” Reston, Virginia.</w:t>
+      </w:r>
+    </w:p>
     <w:bookmarkEnd w:id="144"/>
-    <w:bookmarkStart w:id="145" w:name="ref-USEPA13"/>
-    <w:p>
-      <w:pPr>
-        <w:pStyle w:val="Bibliography"/>
-      </w:pPr>
-      <w:r>
-        <w:t xml:space="preserve">US Environmental Protection Agency, Region 10. 2013. “Technical Support Docuemnt for EPA’s Action on the State of Oregon’s Revised Water Quality Standards for the West Division Main Canal.”</w:t>
-      </w:r>
-    </w:p>
-    <w:bookmarkEnd w:id="145"/>
-    <w:bookmarkStart w:id="146" w:name="ref-USEPA16"/>
-    <w:p>
-      <w:pPr>
-        <w:pStyle w:val="Bibliography"/>
-      </w:pPr>
-      <w:r>
-        <w:t xml:space="preserve">USEPA (US Environmental Protection Agency). 2016. “National Rivers and Streams Assessment 2008-2009: A Collaborative Survey.” EPA-841-R-16-007. Washington, DC.</w:t>
-      </w:r>
-    </w:p>
-    <w:bookmarkEnd w:id="146"/>
-    <w:bookmarkStart w:id="147" w:name="ref-USGS99"/>
-    <w:p>
-      <w:pPr>
-        <w:pStyle w:val="Bibliography"/>
-      </w:pPr>
-      <w:r>
-        <w:t xml:space="preserve">USGS (US Geological Survey). 1999. “The quality of our nation’s waters: nutrients and pesticides.” Reston, Virginia.</w:t>
-      </w:r>
-    </w:p>
-    <w:bookmarkEnd w:id="147"/>
-    <w:bookmarkStart w:id="149" w:name="ref-Volstad04"/>
+    <w:bookmarkStart w:id="146" w:name="ref-Volstad04"/>
     <w:p>
       <w:pPr>
         <w:pStyle w:val="Bibliography"/>
@@ -10448,7 +9098,7 @@
       <w:r>
         <w:t xml:space="preserve"> </w:t>
       </w:r>
-      <w:hyperlink r:id="rId148">
+      <w:hyperlink r:id="rId145">
         <w:r>
           <w:rPr>
             <w:rStyle w:val="Hyperlink"/>
@@ -10460,8 +9110,8 @@
         <w:t xml:space="preserve">.</w:t>
       </w:r>
     </w:p>
-    <w:bookmarkEnd w:id="149"/>
-    <w:bookmarkStart w:id="151" w:name="ref-Waite13"/>
+    <w:bookmarkEnd w:id="146"/>
+    <w:bookmarkStart w:id="148" w:name="ref-Waite13"/>
     <w:p>
       <w:pPr>
         <w:pStyle w:val="Bibliography"/>
@@ -10487,7 +9137,7 @@
       <w:r>
         <w:t xml:space="preserve"> </w:t>
       </w:r>
-      <w:hyperlink r:id="rId150">
+      <w:hyperlink r:id="rId147">
         <w:r>
           <w:rPr>
             <w:rStyle w:val="Hyperlink"/>
@@ -10499,8 +9149,8 @@
         <w:t xml:space="preserve">.</w:t>
       </w:r>
     </w:p>
-    <w:bookmarkEnd w:id="151"/>
-    <w:bookmarkStart w:id="153" w:name="ref-Waite14"/>
+    <w:bookmarkEnd w:id="148"/>
+    <w:bookmarkStart w:id="150" w:name="ref-Waite14"/>
     <w:p>
       <w:pPr>
         <w:pStyle w:val="Bibliography"/>
@@ -10526,7 +9176,7 @@
       <w:r>
         <w:t xml:space="preserve"> </w:t>
       </w:r>
-      <w:hyperlink r:id="rId152">
+      <w:hyperlink r:id="rId149">
         <w:r>
           <w:rPr>
             <w:rStyle w:val="Hyperlink"/>
@@ -10538,8 +9188,8 @@
         <w:t xml:space="preserve">.</w:t>
       </w:r>
     </w:p>
-    <w:bookmarkEnd w:id="153"/>
-    <w:bookmarkStart w:id="155" w:name="ref-Wang97"/>
+    <w:bookmarkEnd w:id="150"/>
+    <w:bookmarkStart w:id="152" w:name="ref-Wang97"/>
     <w:p>
       <w:pPr>
         <w:pStyle w:val="Bibliography"/>
@@ -10565,7 +9215,7 @@
       <w:r>
         <w:t xml:space="preserve"> </w:t>
       </w:r>
-      <w:hyperlink r:id="rId154">
+      <w:hyperlink r:id="rId151">
         <w:r>
           <w:rPr>
             <w:rStyle w:val="Hyperlink"/>
@@ -10577,8 +9227,8 @@
         <w:t xml:space="preserve">.</w:t>
       </w:r>
     </w:p>
-    <w:bookmarkEnd w:id="155"/>
-    <w:bookmarkEnd w:id="156"/>
+    <w:bookmarkEnd w:id="152"/>
+    <w:bookmarkEnd w:id="153"/>
     <w:sectPr>
       <w:footerReference w:type="default" r:id="rId9"/>
       <w:pgSz w:w="12240" w:h="15840"/>

</xml_diff>

<commit_message>
ode and sj edits done
</commit_message>
<xml_diff>
--- a/manuscript/manu_draft.docx
+++ b/manuscript/manu_draft.docx
@@ -403,7 +403,7 @@
         <w:pStyle w:val="FirstParagraph"/>
       </w:pPr>
       <w:r>
-        <w:t xml:space="preserve">Version Date: Thu Jul 5 13:48:34 2018 -0700</w:t>
+        <w:t xml:space="preserve">Version Date: Fri Jul 6 18:40:45 2018 -0700</w:t>
       </w:r>
     </w:p>
     <w:p>
@@ -421,7 +421,7 @@
         <w:pStyle w:val="FirstParagraph"/>
       </w:pPr>
       <w:r>
-        <w:t xml:space="preserve">Management goals for stream condition may be difficult where large-scale changes on the landscape (e.g., urbanization) impose constraints on the upper limit of biological integrity. A statewide landscape model was developed that provides context for a macroinvertebrate-based bioasssessment index by predicting a range of expectations that are typical at a site for the observed level of landscape alteration. With this approach, sites can be described as over- or under-scoring relative to an expectatation that is determined by landscape constraints on biological condition. A regional application of the landscape model was used to classify sites and prioritize different management actions by a local stakeholder group of regulators, dischargers, stormwater agencies, and environmental advocates from the San Gabriel River watershed (Los Angeles County, California). Stakeholder decisions were facilitated with the Stream Classification and Priority Explorer (SCAPE) tool that compares observed bioassessment scores with expectations from the landscape model to rapidly identify reaches that are scoring better or worse than expected. Of the 71 sites in the watershed where bioassessment occurred, over half (58%) were found to be constrained by landscape, of which nine were assigned a medium priority for further investigation by the stakeholder group. Similarly, 30% of sites were unconstrained and assigned medium or high priorities for enhanced protection or restoration depending on whether a site was scoring better or worse than expected. A clear gradient from the upper to lower watershed was observed in land use that was consistent with the model predictions, where landscape constraints were more common in the heavily urbanized lower watershed. Interaction with the local stakeholder group was critical in connecting the landscape model with observed data to help set management goals appropriate for the region. The availability of geospatial and bioassessment data at the national level suggests that these tools can easily be applied to inform management decisions at other locations where biological indices are used to assess environmental condition.</w:t>
+        <w:t xml:space="preserve">Management goals for stream condition may be difficult or impossible to achieve where large-scale changes on the landscape (e.g., urbanization) impose constraints on the upper limit of biological integrity. We developed a statewide landscape model that provides context for a macroinvertebrate-based bioassessment index by predicting ranges of likely scores that are typical at a site for the observed level of landscape alteration. With this approach, a relative site score can be identified to evaluate if a site is scoring above, below, or within the range of scores that are expected given the level of landscape alteration. We applied the model at a local scale to classify sites and prioritize different management actions using guidance from a local stakeholder group from the San Gabriel River Regional Monitoring Program (SGRRMP, Los Angeles County, California). Stakeholder decisions were facilitated with the Stream Classification and Priority Explorer (SCAPE) tool that compares observed bioassessment scores with expectations from the landscape model to rapidly identify reaches that are scoring better or worse than expected. Of the 71 sites in the watershed where bioassessment occurred, over half (58%) were found to be constrained by landscape, of which nine were assigned a medium priority for further investigation by the stakeholder group. Similarly, 30% of sites were unconstrained and assigned medium or high priorities for enhanced protection or restoration depending on whether a site was scoring better or worse than expected. We observed model predictions that were consistent with the clear land use gradient from the upper to lower watershed, where landscape constraints were more common in the heavily urbanized lower watershed. Interaction with the local stakeholder group was critical in connecting the landscape model with observed data to help set management goals appropriate for the region. The availability of geospatial and bioassessment data at the national level suggests that these tools can easily be applied to inform management decisions at other locations where biological indices are used to assess environmental condition.</w:t>
       </w:r>
     </w:p>
     <w:p>
@@ -595,7 +595,7 @@
         <w:t xml:space="preserve">)</w:t>
       </w:r>
       <w:r>
-        <w:t xml:space="preserve">. These proximal and immediate causes of poor biological condition are often linked to landscape-level factors that occur in the watershed. Consistent and empirical links between land use thresholds and poor biotic integrity have been identified in many cases</w:t>
+        <w:t xml:space="preserve">. These proximate and immediate causes of poor biological condition are often linked to landscape-level factors that occur in the watershed. Consistent and empirical links between land use thresholds and poor biotic integrity have been identified in many cases</w:t>
       </w:r>
       <w:r>
         <w:t xml:space="preserve"> </w:t>
@@ -686,7 +686,7 @@
         <w:t xml:space="preserve">)</w:t>
       </w:r>
       <w:r>
-        <w:t xml:space="preserve">), whereas the precise link between land use and instream condition may not be clear for other causal pathways (e.g.,</w:t>
+        <w:t xml:space="preserve">), but the precise link between land use and instream condition is not clear for other causal pathways (e.g.,</w:t>
       </w:r>
       <w:r>
         <w:t xml:space="preserve"> </w:t>
@@ -714,7 +714,7 @@
         <w:pStyle w:val="BodyText"/>
       </w:pPr>
       <w:r>
-        <w:t xml:space="preserve">In many urban and agricultural areas the majority of stream miles are not healthy and in need of some level of management</w:t>
+        <w:t xml:space="preserve">In many urban and agricultural areas, the majority of stream miles are not healthy and in need of some level of management</w:t>
       </w:r>
       <w:r>
         <w:t xml:space="preserve"> </w:t>
@@ -816,7 +816,7 @@
         <w:t xml:space="preserve">)</w:t>
       </w:r>
       <w:r>
-        <w:t xml:space="preserve">, whereas upstream preventative measures have been incentivized or enforced through regulation. Although these approaches can lead to improvements in stream health, there is no universal remedy that applies to all stream types and conditions. For example, the required resources to restore a highly degraded stream in an urban or agricultural setting can be costly and it may be unreasonable to set regional reference conditions as a restoration target</w:t>
+        <w:t xml:space="preserve">, whereas upstream preventative measures have been incentivized or enforced through regulation. Although these approaches can lead to improvements in stream health, there is no universal remedy that applies to streams. For example, the required resources to restore a highly degraded stream in an urban or agricultural setting can be costly and it may be unreasonable to set regional reference conditions as a restoration target</w:t>
       </w:r>
       <w:r>
         <w:t xml:space="preserve"> </w:t>
@@ -1224,7 +1224,7 @@
         <w:t xml:space="preserve">)</w:t>
       </w:r>
       <w:r>
-        <w:t xml:space="preserve">. Approximately 30% of streams in California are perennial with the remaining as intermittent or ephemeral. A large portion of the central region of the state is agricultural (i.e., Central Valley), whereas dense areas of urban development are in the southwest (i.e., Los Angeles and San Diego) and central (San Francisco Bay area) coast areas. Developed lands increased in California by 38% from 1973 to 2000</w:t>
+        <w:t xml:space="preserve">. Approximately 30% of streams in California are perennial with the remaining as intermittent or ephemeral. A large portion of the central region of the state is agricultural (i.e., Central Valley), whereas dense areas of urban development are in the southwest (i.e., Los Angeles and San Diego) and central (San Francisco Bay area) coast areas. Much of this development is recent such that developed lands increased in California by 38% from 1973 to 2000</w:t>
       </w:r>
       <w:r>
         <w:t xml:space="preserve"> </w:t>
@@ -1281,7 +1281,7 @@
         <w:t xml:space="preserve"> </w:t>
       </w:r>
       <w:r>
-        <w:t xml:space="preserve">were used to identify reaches in California for modelling biological integrity. The NHD-plus is a surface water framework that maps drainage networks and associated features (e.g., streams, lakes, canals, etc.) in the United States. Stream flow lines in the NHD-plus are developed from flow accumulation models that estimate location of a stream given slope and elevation changes from existing elevation datasets. As such, flow lines in California represent both perennial, intermittent, and ephemeral streams that have wide variation in observed flow throughout the year. Stream reaches designated in the NHD-plus were used as the discrete spatial unit for modelling biological integrity. Hydrography data were combined with landscape metrics available from the StreamCat Dataset</w:t>
+        <w:t xml:space="preserve">were used to identify reaches in California for modelling biological integrity. The NHD-plus is a surface water framework that maps drainage networks and associated features (e.g., streams, lakes, canals, etc.) in the United States. Stream reaches designated in the NHD-plus were used as the discrete spatial unit for modelling biological integrity. Hydrography data were combined with landscape metrics available from the StreamCat Dataset</w:t>
       </w:r>
       <w:r>
         <w:t xml:space="preserve"> </w:t>
@@ -1307,7 +1307,30 @@
         <w:t xml:space="preserve"> </w:t>
       </w:r>
       <w:r>
-        <w:t xml:space="preserve">to estimate land use at the catchment (i.e., nearby landscape flowing directly into a stream segment) and the entire upstream watershed for each reach. The StreamCat Dataset was developed specifically for the NHD-plus to leverage the topology of stream connections to estimate cumulative landscape metrics of all reaches.</w:t>
+        <w:t xml:space="preserve">to estimate land use at the catchment (i.e., nearby landscape flowing directly into a stream segment) and the entire upstream watershed for each reach. Many of the metrics in StreamCat were derived from the 2006 National Land Cover Database</w:t>
+      </w:r>
+      <w:r>
+        <w:t xml:space="preserve"> </w:t>
+      </w:r>
+      <w:r>
+        <w:t xml:space="preserve">(Fry et al.</w:t>
+      </w:r>
+      <w:r>
+        <w:t xml:space="preserve"> </w:t>
+      </w:r>
+      <w:hyperlink w:anchor="ref-Fry11">
+        <w:r>
+          <w:rPr>
+            <w:rStyle w:val="Hyperlink"/>
+          </w:rPr>
+          <w:t xml:space="preserve">2011</w:t>
+        </w:r>
+      </w:hyperlink>
+      <w:r>
+        <w:t xml:space="preserve">)</w:t>
+      </w:r>
+      <w:r>
+        <w:t xml:space="preserve">.</w:t>
       </w:r>
     </w:p>
     <w:p>
@@ -1341,50 +1364,50 @@
         <w:t xml:space="preserve"> </w:t>
       </w:r>
       <w:r>
-        <w:t xml:space="preserve">was used as a measure of biological condition in California streams. Benthic macroinvertebrate data used to calculate CSCI scores were collected at nearly 3400 sites (6270 with repeat visits) between 2000 and 2016. Field data were collected during baseflow conditions typically between May and July following methods in</w:t>
-      </w:r>
-      <w:r>
-        <w:t xml:space="preserve"> </w:t>
-      </w:r>
-      <w:r>
-        <w:t xml:space="preserve">Ode (</w:t>
-      </w:r>
-      <w:hyperlink w:anchor="ref-Ode07">
-        <w:r>
-          <w:rPr>
-            <w:rStyle w:val="Hyperlink"/>
-          </w:rPr>
-          <w:t xml:space="preserve">2007</w:t>
+        <w:t xml:space="preserve">was used as a measure of biological condition in California streams. The CSCI is a predictive index of stream health that compares the observed taxa and metrics at a site to those expected under reference conditions. Expected values at a site are based on models that estimate the likely macroinvertebrate community in relation to factors that naturally influence biology, e.g., watershed size, elevation, climate, etc. The index score at a site can vary from 0 to ~ 1.4, with higher values indicating less deviation from reference state. Because the index was developed to minimize the influence of natural gradients, the index scores have consistent meaning across the state</w:t>
+      </w:r>
+      <w:r>
+        <w:t xml:space="preserve"> </w:t>
+      </w:r>
+      <w:r>
+        <w:t xml:space="preserve">(Mazor et al.</w:t>
+      </w:r>
+      <w:r>
+        <w:t xml:space="preserve"> </w:t>
+      </w:r>
+      <w:hyperlink w:anchor="ref-Mazor16">
+        <w:r>
+          <w:rPr>
+            <w:rStyle w:val="Hyperlink"/>
+          </w:rPr>
+          <w:t xml:space="preserve">2016</w:t>
         </w:r>
       </w:hyperlink>
       <w:r>
         <w:t xml:space="preserve">)</w:t>
       </w:r>
       <w:r>
-        <w:t xml:space="preserve">. The CSCI is a predictive index of stream health that compares the observed taxa and metrics at a site to those expected under reference conditions. Expected conditions at a site are based on models that estimate the likely macroinvertebrate community in relation to factors that naturally influence biology, e.g., watershed size, elevation, climate, etc. The CSCI score at a site is based on an observed-to-expected ratio of taxa and a predictive multimetric index composed of six metrics that describe the structure and function of the macroinvertebrate community. The index score at a site can vary from 0 to ~ 1.4, with values near 1 indicating an observed community similar to reference conditions. Because the index was developed to minimize the influence of natural gradients, the index scores have consistent meaning across the state</w:t>
-      </w:r>
-      <w:r>
-        <w:t xml:space="preserve"> </w:t>
-      </w:r>
-      <w:r>
-        <w:t xml:space="preserve">(Reynoldson et al.</w:t>
-      </w:r>
-      <w:r>
-        <w:t xml:space="preserve"> </w:t>
-      </w:r>
-      <w:hyperlink w:anchor="ref-Reynoldson97">
-        <w:r>
-          <w:rPr>
-            <w:rStyle w:val="Hyperlink"/>
-          </w:rPr>
-          <w:t xml:space="preserve">1997</w:t>
+        <w:t xml:space="preserve">. Benthic macroinvertebrate data used to calculate CSCI scores were collected at nearly 3400 unique sites (6270 with repeat visits) between 2000 and 2016. Field data were collected during base flow conditions typically between May and July following methods in</w:t>
+      </w:r>
+      <w:r>
+        <w:t xml:space="preserve"> </w:t>
+      </w:r>
+      <w:r>
+        <w:t xml:space="preserve">Ode et al. (</w:t>
+      </w:r>
+      <w:hyperlink w:anchor="ref-Ode16">
+        <w:r>
+          <w:rPr>
+            <w:rStyle w:val="Hyperlink"/>
+          </w:rPr>
+          <w:t xml:space="preserve">2016</w:t>
         </w:r>
       </w:hyperlink>
       <w:r>
         <w:t xml:space="preserve">)</w:t>
       </w:r>
       <w:r>
-        <w:t xml:space="preserve">. A threshold score based on a selected lower percentile of scores (e.g., 10%) at all reference sites is used to define nominally low and high scoring sites.</w:t>
+        <w:t xml:space="preserve">.</w:t>
       </w:r>
     </w:p>
     <w:p>
@@ -1603,7 +1626,7 @@
         <w:pStyle w:val="BodyText"/>
       </w:pPr>
       <w:r>
-        <w:t xml:space="preserve">Calibration data for the landscape model was based on a random selection of 75% of reaches with observed CSCI scores and where sufficient data were available in StreamCat (n = 1965 reaches). The random selection was stratified by major regions in California (Figure</w:t>
+        <w:t xml:space="preserve">Calibration data for the landscape model were obtained from a random selection of 75% of reaches with observed CSCI scores and where sufficient data were available in StreamCat (n = 1965 reaches). The random selection was stratified by major regions in California (Figure</w:t>
       </w:r>
       <w:r>
         <w:t xml:space="preserve"> </w:t>
@@ -1612,7 +1635,7 @@
         <w:t xml:space="preserve">1</w:t>
       </w:r>
       <w:r>
-        <w:t xml:space="preserve">), with each further divided into quartiles based on watershed imperviousness. The stratification method was chosen to adequately represent landscape gradients in each ecoreg. For example, the 1st quartile of watershed imperviousness of all reaches in the South Coast was greater than the 3rd quartile of imperviousness of all reaches in the North Coast region. The remaining sites were used for model validation (n = 655). Where multiple samples were available at a single site, one was selected at random for both calibration and validation purposes. Model performance was assessed for the statewide dataset and within each major region. Differences between observed CSCI scores and median predictions were evaluated using Pearson correlations and root mean squared errors (RMSE). Regression analysis between predicted and observed scores was used to assess potential bias based on intercept and slope values differing from 0 and 1, respectively.</w:t>
+        <w:t xml:space="preserve">), with each further divided into quartiles based on watershed imperviousness to adequately represent landscape gradients in each region. The remaining sites were used for model validation (n = 655). Where multiple samples were available at a single site, one was selected at random for both calibration and validation purposes. Model performance was assessed for the statewide dataset and within each major region by comparing differences between observed CSCI scores and median predictions at the same locations. Differences were evaluated using Pearson correlations and root mean squared errors (RMSE). Regression analysis between predicted and observed scores was used to assess potential bias based on intercept and slope values differing from 0 and 1, respectively. Collectively, the performance metrics were chosen to evaluate both predictive ability of the landscape model and potential for bias which may vary depending on different land use gradients across the state.</w:t>
       </w:r>
     </w:p>
     <w:p>
@@ -1728,7 +1751,7 @@
         </w:numPr>
       </w:pPr>
       <w:r>
-        <w:t xml:space="preserve">The CSCI threshold to define nominally low or high scores (Figure</w:t>
+        <w:t xml:space="preserve">The CSCI threshold used for comparison with the modelled expectations (Figure</w:t>
       </w:r>
       <w:r>
         <w:t xml:space="preserve"> </w:t>
@@ -1785,7 +1808,25 @@
         <w:pStyle w:val="BodyText"/>
       </w:pPr>
       <w:r>
-        <w:t xml:space="preserve">CSCI scores from biomonitoring data were then used to define relative sites scores at a sample site given the stream reach classification (Figure</w:t>
+        <w:t xml:space="preserve">CSCI scores from biomonitoring data were then compared to the stream reach classification to identify a</w:t>
+      </w:r>
+      <w:r>
+        <w:t xml:space="preserve"> </w:t>
+      </w:r>
+      <w:r>
+        <w:t xml:space="preserve">“</w:t>
+      </w:r>
+      <w:r>
+        <w:t xml:space="preserve">relative site score</w:t>
+      </w:r>
+      <w:r>
+        <w:t xml:space="preserve">”</w:t>
+      </w:r>
+      <w:r>
+        <w:t xml:space="preserve"> </w:t>
+      </w:r>
+      <w:r>
+        <w:t xml:space="preserve">(Figure</w:t>
       </w:r>
       <w:r>
         <w:t xml:space="preserve"> </w:t>
@@ -1794,7 +1835,7 @@
         <w:t xml:space="preserve">3</w:t>
       </w:r>
       <w:r>
-        <w:t xml:space="preserve">d). This provided a definition to understand the observed score relative to the biological context (i.e., expectation) of a reach. For each of the four reach classifications (likely constrained, possibly constrained, possibly unconstrained, and likely unconstrained), relative site scores were defined based on location to the range of expected CSCI scores. Sites with observed scores above the upper limit of the reach expectation (e.g., above the 90th percentile of expected scores) were considered</w:t>
+        <w:t xml:space="preserve">d). This comparison is a fundamental product of the landscape model that can be used to evaluate if a site is scoring above, below, or within the range of scores that are expected given the level of landscape alteration. For each of the four reach classifications (likely constrained, possibly constrained, possibly unconstrained, and likely unconstrained), relative site scores were defined based on location to the range of expected CSCI scores. Sites with observed scores above the upper limit of the reach expectation (e.g., above the 90th percentile of expected scores) were considered</w:t>
       </w:r>
       <w:r>
         <w:t xml:space="preserve"> </w:t>
@@ -1803,7 +1844,7 @@
         <w:t xml:space="preserve">“</w:t>
       </w:r>
       <w:r>
-        <w:t xml:space="preserve">over scoring</w:t>
+        <w:t xml:space="preserve">over-scoring</w:t>
       </w:r>
       <w:r>
         <w:t xml:space="preserve">”</w:t>
@@ -1812,7 +1853,7 @@
         <w:t xml:space="preserve"> </w:t>
       </w:r>
       <w:r>
-        <w:t xml:space="preserve">and sites below the lower limit (e.g., 10th percentile) were</w:t>
+        <w:t xml:space="preserve">and sites below the lower limit (e.g., 10th percentile) were considered</w:t>
       </w:r>
       <w:r>
         <w:t xml:space="preserve"> </w:t>
@@ -1821,13 +1862,13 @@
         <w:t xml:space="preserve">“</w:t>
       </w:r>
       <w:r>
-        <w:t xml:space="preserve">under scoring</w:t>
+        <w:t xml:space="preserve">under-scoring</w:t>
       </w:r>
       <w:r>
         <w:t xml:space="preserve">”</w:t>
       </w:r>
       <w:r>
-        <w:t xml:space="preserve">. Sites with CSCI scores within the range of expectations were scoring as</w:t>
+        <w:t xml:space="preserve">. If neither</w:t>
       </w:r>
       <w:r>
         <w:t xml:space="preserve"> </w:t>
@@ -1836,6 +1877,39 @@
         <w:t xml:space="preserve">“</w:t>
       </w:r>
       <w:r>
+        <w:t xml:space="preserve">over-scoring</w:t>
+      </w:r>
+      <w:r>
+        <w:t xml:space="preserve">”</w:t>
+      </w:r>
+      <w:r>
+        <w:t xml:space="preserve"> </w:t>
+      </w:r>
+      <w:r>
+        <w:t xml:space="preserve">nor</w:t>
+      </w:r>
+      <w:r>
+        <w:t xml:space="preserve"> </w:t>
+      </w:r>
+      <w:r>
+        <w:t xml:space="preserve">“</w:t>
+      </w:r>
+      <w:r>
+        <w:t xml:space="preserve">under-scoring</w:t>
+      </w:r>
+      <w:r>
+        <w:t xml:space="preserve">”</w:t>
+      </w:r>
+      <w:r>
+        <w:t xml:space="preserve">, the relative site score was considered as</w:t>
+      </w:r>
+      <w:r>
+        <w:t xml:space="preserve"> </w:t>
+      </w:r>
+      <w:r>
+        <w:t xml:space="preserve">“</w:t>
+      </w:r>
+      <w:r>
         <w:t xml:space="preserve">expected</w:t>
       </w:r>
       <w:r>
@@ -1922,7 +1996,7 @@
         <w:t xml:space="preserve">3</w:t>
       </w:r>
       <w:r>
-        <w:t xml:space="preserve">b) and the CSCI threshold for defining nominally low or high scores (Figure</w:t>
+        <w:t xml:space="preserve">b) and the CSCI threshold for defining low or high scores (Figure</w:t>
       </w:r>
       <w:r>
         <w:t xml:space="preserve"> </w:t>
@@ -1931,30 +2005,7 @@
         <w:t xml:space="preserve">3</w:t>
       </w:r>
       <w:r>
-        <w:t xml:space="preserve">c). The 10th and 90th percentile of expected scores at a reach were used as a default range in which a high degree of certainty in the model output is assumed. The effect of reducing this range (e.g., 25th to 75th percentile) to assume less certainty in the model was evaluated. Similary, the CSCI threshold was also changed to assess effects of relaxing or increasing flexibility in defining low or high scores. A threshold of 0.79 was used by default as a measure of the 10th percentile of scores at all reference (non-impacted) sites that were used to calibrate the CSCI index</w:t>
-      </w:r>
-      <w:r>
-        <w:t xml:space="preserve"> </w:t>
-      </w:r>
-      <w:r>
-        <w:t xml:space="preserve">(Mazor et al.</w:t>
-      </w:r>
-      <w:r>
-        <w:t xml:space="preserve"> </w:t>
-      </w:r>
-      <w:hyperlink w:anchor="ref-Mazor16">
-        <w:r>
-          <w:rPr>
-            <w:rStyle w:val="Hyperlink"/>
-          </w:rPr>
-          <w:t xml:space="preserve">2016</w:t>
-        </w:r>
-      </w:hyperlink>
-      <w:r>
-        <w:t xml:space="preserve">)</w:t>
-      </w:r>
-      <w:r>
-        <w:t xml:space="preserve">. This value was increased to examine effects of a more conservative threshold and decreased for a more relaxed threshold. The combined effects of changing both the certainty in the model and the CSCI threshold were evaluated to estimate the changes in stream extent in each classification.</w:t>
+        <w:t xml:space="preserve">c). The 10th and 90th percentiles of expected scores at a reach were used as a default range in which a high degree of certainty in the model output is assumed. The effect of changing this range (e.g., 25th to 75th percentile) was evaluated to determine the sensitivity of reach classifications on this decision point. Similary, the CSCI threshold was also changed to assess effects of relaxing or increasing flexibility in defining low or high scores. A default threshold of 0.79 as a measure of the 10th percentile of scores at reference (non-impacted) sites was used above, but this value can be increased to examine effects of a more conservative threshold or decreased for a more relaxed threshold. The combined effects of changing both the certainty in the model and the CSCI threshold were evaluated to estimate the changes in stream extent in each classification.</w:t>
       </w:r>
     </w:p>
     <w:p>
@@ -1972,7 +2023,7 @@
         <w:pStyle w:val="FirstParagraph"/>
       </w:pPr>
       <w:r>
-        <w:t xml:space="preserve">A framework for identifying site priorities for management actions using the landscape model was developed through engagement with a local stakeholder group. The San Gabriel River Regional Monitoring Program (SGRRMP) includes stakeholders from local municipalities, water districts, water quality regulatory agencies, consulting groups, and non-government organizations that cooperatively work to increase awareness of issues in the SGR watershed and improve coordination of compliance and ambient monitoring efforts. The stakeholder workgroup met monthly over a six-month period to discuss model application and to refine the interpretation of results.</w:t>
+        <w:t xml:space="preserve">A framework for identifying SGR site priorities for management actions using results from the landscape model was developed through engagement with a local stakeholder group. The San Gabriel River Regional Monitoring Program (SGRRMP, Los Angeles County, California) includes stakeholders from local municipalities, water districts, water quality regulatory agencies, consulting groups, and non-government organizations that cooperatively work to answer key management questions in the SGR watershed and improve coordination of compliance and ambient monitoring efforts. The stakeholder workgroup met monthly over a six-month period to discuss model application and to refine the interpretation of results.</w:t>
       </w:r>
     </w:p>
     <w:p>
@@ -1989,7 +2040,7 @@
         <w:t xml:space="preserve">2</w:t>
       </w:r>
       <w:r>
-        <w:t xml:space="preserve">). Headwaters begin in the San Gabriel mountains where the land is primarily undeveloped or protected for recreational use, whereas the lower watershed is in a heavily urbanized region of Los Angeles County. The San Gabriel river is dammed at four locations for flood control in the upper watershed and is hydrologically connected to the Los Angeles River to the west through the Whittier Reservoir in the lower watershed. Spreading grounds are present in the middle of the watershed for groundwater recharge during high flow. Nearly all of the stream reaches in the lower half of the watershed are channelized with concrete or other reinforcements. Approximately half of the monitored sites in the watershed are in poor biological condition, all of which are in the lower watershed. Pioritizing among the many sites that require some management intervention was a critical objective of the stakeholder group in applying the landscape model.</w:t>
+        <w:t xml:space="preserve">). Headwaters begin in the San Gabriel mountains where the land is primarily undeveloped or protected for recreational use, whereas the lower watershed is in a heavily urbanized region of Los Angeles County. The San Gabriel river is dammed at four locations for flood control in the upper watershed. Spreading grounds are present in the middle of the watershed for groundwater recharge during high flow. As a result, the upper and lower watersheds are hydrologically disconnected when annual rainfall is normal. Nearly all of the stream reaches in the lower half of the watershed are channelized with concrete or other reinforcements. The majority of flow in the lower watershed is provided to San Jose Creek, Coyote Creek, and the mainstem of the San Gabriel River by wastewater treatment plants releasing tertiary treated effluent. Approximately half of the monitored sites in the watershed are in poor biological condition, all of which are in the lower watershed.</w:t>
       </w:r>
     </w:p>
     <w:p>
@@ -1997,7 +2048,7 @@
         <w:pStyle w:val="BodyText"/>
       </w:pPr>
       <w:r>
-        <w:t xml:space="preserve">The stakeholder group identified priorities in the watershed by first describing the types of management actions that were desired. Stakeholders identified their relevant priorities by evaluating the different site types that were possible from the landscape model relative to the stream class (under-scoring, expected, over-scoring for each of four reach classes). The priorities were also defined by considering if an observed CSCI score at a site was above or below a potential biological threshold, in addition to the scoring expectation for the stream class (Table</w:t>
+        <w:t xml:space="preserve">Pioritizing among the many sites that require some management intervention was a critical objective of the stakeholder group in applying the landscape model. The stakeholder group identified priorities in the watershed by first describing the types of management actions that were desired. Stakeholders identified their relevant priorities by evaluating the different site types that were possible from the landscape model relative to the stream class (under-scoring, expected, over-scoring for each of four reach classes). The priorities were also defined by considering if an observed CSCI score at a site was above or below a potential biological threshold (e.g., CSCI of 0.79), in addition to the scoring expectation for the stream class (Table</w:t>
       </w:r>
       <w:r>
         <w:t xml:space="preserve"> </w:t>
@@ -2050,7 +2101,7 @@
         <w:pStyle w:val="FirstParagraph"/>
       </w:pPr>
       <w:r>
-        <w:t xml:space="preserve">One to many priorities were assigned as low, medium, or high priorities for the scoring possibilities that could occur at a site. The priority assignments were also made with the explicit recognition that any recommendations are in addition to baseline monitoring and maintenance that is currently provided by existing management programs</w:t>
+        <w:t xml:space="preserve">One to many priorities were assigned as low, medium, or high priorities for the scoring possibilities that could occur at a site. The assignments were also made with the explicit recognition that any priority recommendations were in addition to baseline monitoring and maintenance that is currently provided by existing management programs</w:t>
       </w:r>
       <w:r>
         <w:t xml:space="preserve"> </w:t>
@@ -2073,25 +2124,7 @@
         <w:t xml:space="preserve">)</w:t>
       </w:r>
       <w:r>
-        <w:t xml:space="preserve">. The priorities also assumed that existing information available for each site was</w:t>
-      </w:r>
-      <w:r>
-        <w:t xml:space="preserve"> </w:t>
-      </w:r>
-      <w:r>
-        <w:t xml:space="preserve">“</w:t>
-      </w:r>
-      <w:r>
-        <w:t xml:space="preserve">true</w:t>
-      </w:r>
-      <w:r>
-        <w:t xml:space="preserve">”</w:t>
-      </w:r>
-      <w:r>
-        <w:t xml:space="preserve"> </w:t>
-      </w:r>
-      <w:r>
-        <w:t xml:space="preserve">following established practices to account for uncertainty or variation between assessments.</w:t>
+        <w:t xml:space="preserve">.</w:t>
       </w:r>
     </w:p>
     <w:p>
@@ -2159,7 +2192,7 @@
         <w:pStyle w:val="FirstParagraph"/>
       </w:pPr>
       <w:r>
-        <w:t xml:space="preserve">The landscape model was used to predict an expected range of CSCI scores for 138716 stream reaches in California. The bioassessment dataset used to develop the model included 2620 unique field observations assigned to stream reaches in the NHD-plus dataset. Model performance statewide indicated generally good agreement between observed CSCI scores and the median prediction for the associated stream reach (Table S2). Agreement between observed and predicted values for the entire calibration dataset was r = 0.84 (Pearson) and RMSE = 0.14. The intercept and slope for a regression between observed and predicted values were 0.24 and 0.72, suggesting a slight negative bias of predictions at lower scores and slight positive bias at higher scores. The statewide calibration data showed similar results, with slightly smaller correlation (r = 0.72) and larger RMSE (0.18) estimates.</w:t>
+        <w:t xml:space="preserve">The landscape model was used to predict an expected range of CSCI scores for 138716 stream reaches in California. The bioassessment dataset used to develop the model included 2620 unique field observations assigned to stream reaches in the NHD-plus dataset. Model performance statewide indicated generally good agreement between observed CSCI scores and the median prediction for the associated stream reach (Table S2). Agreement between observed and predicted values for the entire calibration dataset was r = 0.75 (Pearson) and RMSE = 0.17. The intercept and slope for a regression between observed and predicted values were 0.34 and 0.60, suggesting a slight negative bias of predictions at lower scores and slight positive bias at higher scores. The statewide validation data showed similar results, with slightly smaller correlation (r = 0.72) and larger RMSE (0.18) estimates.</w:t>
       </w:r>
     </w:p>
     <w:p>
@@ -2167,7 +2200,7 @@
         <w:pStyle w:val="BodyText"/>
       </w:pPr>
       <w:r>
-        <w:t xml:space="preserve">The landscape model performed well in regions with a mix of urban, agricultural, and open land, such as the South Coast, where strong gradients occur in many watersheds. Conversely, the model did not perform well in regions where developed landscapes were less common, such as the Sierra Nevada region. Model performance was best in regions wih extensive urban development. Performance for the Chapparal and South Coast regions were comparable or slightly improved compared to the statewide dataset for both the calibration and validation datasets. Model predictions for the Central Valley, Desert Modoc, and North Coast regions had slightly lower performance compared to the statewide results, with correlations of approximately 0.75 with observed values in the calibration dataset and 0.55 in the validation dataset. Model performance was weakest for the Sierra Nevada region, where timber harvesting, rather than urban or agricultural development, is the most widespread stressor. Overall, model performance was strongly associated with land use gradients in each region (Figure S2).</w:t>
+        <w:t xml:space="preserve">The landscape model performed well in regions with a mix of urban, agricultural, and open land, such as the South Coast, where strong gradients occur in many watersheds. Conversely, the model did not perform well in regions where developed landscapes were less common, such as the Sierra Nevada region. Model performance was best in regions wih extensive urban development. Performance for the Chaparral and South Coast regions were comparable or slightly improved compared to the statewide dataset for both the calibration and validation datasets. Model predictions for the Central Valley, Desert Modoc, and North Coast regions had slightly lower performance compared to the statewide results, with correlations of approximately 0.57 with observed values in the calibration dataset and 0.53 in the validation dataset. Model performance was weakest for the Sierra Nevada region, where timber harvesting, rather than urban or agricultural development, is the most widespread stressor. Overall, model performance was strongly associated with land use gradients in each region (Figure S2).</w:t>
       </w:r>
     </w:p>
     <w:p>
@@ -2185,7 +2218,7 @@
         <w:pStyle w:val="FirstParagraph"/>
       </w:pPr>
       <w:r>
-        <w:t xml:space="preserve">Statewide patterns in stream constraints were apparent from the results of the landscape model consistent with land use (Figure</w:t>
+        <w:t xml:space="preserve">Statewide patterns in stream constraints were apparent from the results of the landscape model that were consistent with land use (Figure</w:t>
       </w:r>
       <w:r>
         <w:t xml:space="preserve"> </w:t>
@@ -2200,10 +2233,19 @@
         <w:t xml:space="preserve"> </w:t>
       </w:r>
       <w:r>
+        <w:t xml:space="preserve">3</w:t>
+      </w:r>
+      <w:r>
+        <w:t xml:space="preserve">). Large rivers across the state were more commonly classified as possibly constrained (e.g., Klamath, Sacramento, Colorado rivers). By region, the most reaches classified as likely unconstrained reaches were in the Sierra Nevada (50%), North Coast (46%), and Desert Modoc (46%) regions, whereas the most reaches as likely constrained were observed in the Central Valley (22%) and South Coast (15%) regions. Overall, stream reaches were more often constrained for biotic integrity in regions with more development, either as urban or agricultural land. For example, likely constrained reaches were apparent from the statewide map in coastal reaches of the South Coast where heavy urbanization occurs and in the Central Valley where agriculture is the dominant land use. Stream reaches were more likely to be unconstrained in regions with less development, with areas in the North Coast and the Sierra Nevada region visible on the map (right, Figure</w:t>
+      </w:r>
+      <w:r>
+        <w:t xml:space="preserve"> </w:t>
+      </w:r>
+      <w:r>
         <w:t xml:space="preserve">4</w:t>
       </w:r>
       <w:r>
-        <w:t xml:space="preserve">). Large rivers across the state were more commonly classified as possibly constrained (e.g., Klamath, Sacramento, Colorado rivers). By region, the most reaches classified as likely unconstrained reaches were in the Sierra Nevada (50%), North Coast (46%), and Desert Modoc (46%) regions, whereas the most reaches as likely constrained were observed in the Central Valley (22%) and South Coast (15%) regions. Overall, stream reaches were more often constrained for biotic integrity in regions with more development, either as urban or agricultural land. For example, likely constrained reaches were apparent from the statewide map in coastal reaches of the South Coast where heavy urbanization occurs and in the Central Valley where agriculture is the dominant land use. Stream reaches were more likely to be unconstrained in regions with less development, with areas in the North Coast and the Sierra Nevada region visible on the map (right, Figure</w:t>
+        <w:t xml:space="preserve">). Relative CSCI scores compared to reach expectations were as expected for 80% of the sampled locations statewide, whereas a much smaller percentage of sites were equally under or over scoring (Table</w:t>
       </w:r>
       <w:r>
         <w:t xml:space="preserve"> </w:t>
@@ -2212,15 +2254,6 @@
         <w:t xml:space="preserve">4</w:t>
       </w:r>
       <w:r>
-        <w:t xml:space="preserve">). Relative CSCI scores compared to reach expectations were as expected for 80% of the sampled locations statewide, whereas a much smaller percentage of sites were equally under or over scoring (Table</w:t>
-      </w:r>
-      <w:r>
-        <w:t xml:space="preserve"> </w:t>
-      </w:r>
-      <w:r>
-        <w:t xml:space="preserve">4</w:t>
-      </w:r>
-      <w:r>
         <w:t xml:space="preserve">). Similar patterns were observed within regions, although a slightly larger percentage of sites in the Central Valley were under scoring compared to the other regions.</w:t>
       </w:r>
     </w:p>
@@ -2239,7 +2272,7 @@
         <w:pStyle w:val="FirstParagraph"/>
       </w:pPr>
       <w:r>
-        <w:t xml:space="preserve">Importance measures from random forest models identified key variables that were associated with differences between constrained and unconstrained reaches between each region (Figure S4, see Figure S5 for importance measures of the selected measures in the statewide landscape model). Relative magnitudes of the importance measures between regions confirmed the estimates of model performance, such that regions where the model performed well (e.g., South Coast, Central Valley) had higher importance measures than those where the model did not perform well (e.g., North Coast, Sierra Nevada). The top five most important variables were similar between regions although some specific differences were observed. The amount of biological nitrogen fixation in watershed soils was ranked the most important variable for the Central Valley, Desert Modoc, and North Coast region and second most important for the Chapparal and Sierra Nevada regions. This variable was not in the top five for the South Coast region, which was exclusively described by imperviousness and urbanization. Soil erodibility was the most important variable in the Chaparral and Sierra Nevada regions. Other important variables that were shared between regions (excluding the South Coast) were fertilizer applications and the amount of crops and hay at the riparian and watershed scale.</w:t>
+        <w:t xml:space="preserve">Importance measures from random forest models identified key variables that were associated with differences between constrained and unconstrained reaches between each region (Figure S4, see Figure S5 for importance measures of the selected measures in the statewide landscape model). Relative magnitudes of the importance measures between regions confirmed the estimates of model performance, such that regions where the model performed well (e.g., South Coast, Central Valley) had higher importance measures than those where the model did not perform well (e.g., North Coast, Sierra Nevada). The top five most important variables were similar between regions although some specific differences were observed. The amount of biological nitrogen fixation in watershed soils was ranked the most important variable for the Central Valley, Desert Modoc, and Chaparral region, second most important for the North Coast, and third most important for the Sierra Nevada region. This variable was not in the top five for the South Coast region, which was exclusively described by imperviousness and urbanization. Soil erodibility was the most important variable in the Sierra Nevada region. Other important variables that were shared between regions (excluding the South Coast) were fertilizer applications and the amount of crops and hay at the riparian and watershed scale.</w:t>
       </w:r>
     </w:p>
     <w:p>
@@ -2274,7 +2307,7 @@
         <w:pStyle w:val="FirstParagraph"/>
       </w:pPr>
       <w:r>
-        <w:t xml:space="preserve">Engagement of the stakeholder group demonstrated how management actions can be prioritized through application of the landscape model using the SCAPE tool. About 750 reaches in the SGR were identified and classified from NHD-plus, of which 10% were visited for bioassessment sampling. CSCI scores ranged from 0.2 to 1.23 consistent with heavy urban development in the lower watershed and open land use at higher elevation in the upper watershed (Figure</w:t>
+        <w:t xml:space="preserve">Engagement of the SGRRMP stakeholders demonstrated how management actions can be prioritized through application of the landscape model. About 750 reaches in the SGR were identified and classified from NHD-plus, of which 10% were visited over a ten-year period for bioassessment sampling. CSCI scores ranged from 0.2 to 1.23 consistent with heavy urban development in the lower watershed and open land use at higher elevation in the upper watershed (Figure</w:t>
       </w:r>
       <w:r>
         <w:t xml:space="preserve"> </w:t>
@@ -2355,7 +2388,7 @@
         <w:t xml:space="preserve">6</w:t>
       </w:r>
       <w:r>
-        <w:t xml:space="preserve">). Sites in the lower watershed were lower priority if an action was recommended, whereas the four high priority sites were in the upper watershed. Several sites that were scoring as expected for likely and possibly unconstrained reaches in the upper watershed were recommended as medium priority for protection.</w:t>
+        <w:t xml:space="preserve">). Sites in the lower watershed were lower priority if an action was recommended, whereas the five high priority sites were in the upper watershed (multiple recommendations were assigned to the sites). Several sites that were scoring as expected for likely and possibly unconstrained reaches in the upper watershed were recommended as medium priority for protection.</w:t>
       </w:r>
     </w:p>
     <w:p>
@@ -2373,7 +2406,7 @@
         <w:pStyle w:val="FirstParagraph"/>
       </w:pPr>
       <w:r>
-        <w:t xml:space="preserve">The landscape model can identity the location and extent of biologically constrained channels in urban and agricultural landscapes at the state level and major regions in California. Our application to the SGR watershed demonstrated how the results of the model can be used at a spatial scale where many management decisions are implemented through close interaction with a regional stakeholder group with direct interests in the local resources. Overall, the model provides a tool to determine how managers can best use limited resources for stream management by focusing on reaches where recommended actions are most likely to have the intended outcome of improving or protecting biological condition. The approach also leverages information from multiple sources to develop a context for biological assessment that provides an expectation of what is likely to be achieved relative to urban and agricultural stressors. This can facilitate more targeted management actions that vary depending on the identified context and can also inform decisions on extent and effort for future monitoring locations.</w:t>
+        <w:t xml:space="preserve">The prevalence of degraded stream sites in California requires the use of 1) assessment tools that can accurately evaluate condition, and 2) tools that can provide a context for evaluating assessment tools. The landscape model was developed to better inform application of the CSCI to inform decision-making in the context of landscape constraints on biological condition. Statewide development of the tool demonstrated where streams are likely constrained on a regional basis, whereas application to the SGR watershed demonstrated how the tool can be used by local stakeholders to prioritize management actions that are informed by landscape context. Most importantly, this tool does not provide a diagnosis of causes of impairment, nor does it provide an exemption from management intervention if constraints are high. The landscape model can inform the interpretation of biotic condition and is an exploratory tool that can help identify where management goals are most likely to be achieved.</w:t>
       </w:r>
     </w:p>
     <w:p>
@@ -2381,7 +2414,25 @@
         <w:pStyle w:val="BodyText"/>
       </w:pPr>
       <w:r>
-        <w:t xml:space="preserve">Results from our analyses also have implications for managing biological impairments under state or federal water quality mandates. The landscape model could be used to evaluate the list of sites that are not meeting biological objectives by identifying locations where constraints may limit options for restoration. This can provide flexibility by focusing efforts in locations that can be most effectively targeted for actions such as TMDL limits or review of permitting. Further, the ability to evaluate the effects of changing proposed biological thresholds (e.g., tenth percentile of scores at reference sites) and certainty in the model conclusions (i.e., range of biological expectations) on the location and extent of constrained channels provides a means of choosing alternative scenarios for rule-making. A critical objective in allowing this flexibility is not to enable a discounts against sites that are less likely to achieve potential criteria, but rather to facilitate the decision-making process through a more transparent application of the model. Our results showing the change in stream length statewide and by region as related to potential thresholds and model certainty is a direct demonstration of this concept. This exercise could also be downscaled to an individual watershed to aid in rule-making.</w:t>
+        <w:t xml:space="preserve">Results from our analyses have implications for managing biological impairments under state or federal water quality mandates. The landscape model could be used to evaluate the list of sites that are not meeting biological objectives by identifying locations where constraints may limit options for restoration. This can provide flexibility by focusing efforts in locations that can be most effectively targeted for actions such as TMDL limits or review of permitting. Further, the ability to evaluate the effects of changing proposed biological thresholds (e.g., tenth percentile of scores at reference sites) and certainty in the model conclusions (i.e., range of biological expectations) on the location and extent of constrained channels provides a means of choosing alternative scenarios for rule-making. A critical objective in allowing this flexibility is not to exclude sites from management actions that are less likely to achieve potential criteria, but rather to facilitate the decision-making process through a more transparent application of the model. Our results showing the change in stream length statewide and by region as related to potential thresholds and model certainty is a direct demonstration of this concept. This exercise could also be downscaled to an individual watershed to aid in rule-making.</w:t>
+      </w:r>
+    </w:p>
+    <w:p>
+      <w:pPr>
+        <w:pStyle w:val="Heading2"/>
+      </w:pPr>
+      <w:bookmarkStart w:id="46" w:name="the-landscape-model-is-a-tool-for-exploring-options"/>
+      <w:r>
+        <w:t xml:space="preserve">The landscape model is a tool for exploring options</w:t>
+      </w:r>
+      <w:bookmarkEnd w:id="46"/>
+    </w:p>
+    <w:p>
+      <w:pPr>
+        <w:pStyle w:val="FirstParagraph"/>
+      </w:pPr>
+      <w:r>
+        <w:t xml:space="preserve">The primary objective of developing the landscape model was to provide a screening tool for exploring biological constraints to facilitate a discussion of management options relative to site contexts. These models are not intended for developing regulatory designations for individual sites, nor are they sufficient by themselves as a use attainability assessment at constrained sites. Instead, they can help identify patterns among monitoring sites where more intensive analyses may be appropriate. This application was effectively demonstrated through engagement of our local stakeholder group. Rather than identifying individual sites in need of specific management actions, the group used the landscape model to characterize patterns on the landscape that were consistent with the recommended managagment priorities. In doing so, the group was able to synthesize a large volume of bioassessment data to explore potential management actions relative to the landscape contexts of the watershed.</w:t>
       </w:r>
     </w:p>
     <w:p>
@@ -2389,7 +2440,30 @@
         <w:pStyle w:val="BodyText"/>
       </w:pPr>
       <w:r>
-        <w:t xml:space="preserve">There are several assumptions in the landscape model that were reflected in the results or that require attention when applying the model outside of urban and agricultural settings. First, the model was developed with a focus on the needs of managers that apply bioassessment tools in developed landscapes. This includes a large segment of the management community in California and also describes areas of the state where large financial investments are made to protect water quality and quantity relative to other areas. As such, landscape variables were chosen that were expected to capture the effects of development in these areas on CSCI scores (Table S1). The model performed well in this context, but not for regions where other stressor gradients have impacted biological health. This could lead to potentially misguided conclusions that stem from the assumptions that guided development of the model. For example, the results suggest that streams in the North Coast and Sierra Nevada regions are largely unconstrained, but model performance was poor for these areas. The dominant stressors that could affect stream condition in these regions originate from unique sources that are not common in developed landscapes, e.g., silviculture, timber harvesting, and cannabis cultivation. The current landscape model does not capture these impacts nor are adequate data available to describe the potential impacts.</w:t>
+        <w:t xml:space="preserve">Our approach has the advantage of relating strictly to biological condition, as compared to physical or chemical endpoints to assess constraints. This approach has relevance from the perspective of ecological interpretation as well as potential implications for regulatory standards. The ability of the landscape model to predict the range of expected biological condition at a given site reflects an associative link between land use and stream biology. However, similar arguments that have been made for the use of biological indicators over chemical and physical indicators for assessment can be applied to identifying constraints with the landscape model. A relatively low expected range of CSCI scores is an indication that stressors originating from the landscape may have imposed habitat limits that constrain biology. A landscape model that is calibrated for physical or chemical endpoints may not sufficiently describe condition given that a constraint on either may not adequately characterize a constraint on biology. From a regulatory perspective, many states, including California, have explicit assessment requirements that relate to biology and the landscape modelling approach is well aligned with existing bioassessment tools. The use of biological endpoints in the landscape model will likely facilitate the development of biological standards as noted above. Landscape models could also be used to support conservation planning, particularly at the watershed scale. Ongoing work in California has focused on setting priorities for managing biodiversity that focus on watersheds within a conservation network</w:t>
+      </w:r>
+      <w:r>
+        <w:t xml:space="preserve"> </w:t>
+      </w:r>
+      <w:r>
+        <w:t xml:space="preserve">(Howard et al.</w:t>
+      </w:r>
+      <w:r>
+        <w:t xml:space="preserve"> </w:t>
+      </w:r>
+      <w:hyperlink w:anchor="ref-Howard18">
+        <w:r>
+          <w:rPr>
+            <w:rStyle w:val="Hyperlink"/>
+          </w:rPr>
+          <w:t xml:space="preserve">2018</w:t>
+        </w:r>
+      </w:hyperlink>
+      <w:r>
+        <w:t xml:space="preserve">)</w:t>
+      </w:r>
+      <w:r>
+        <w:t xml:space="preserve">. Results from the landscape model could be used to enhance this network by providing supporting information on constraints in an assessment framework.</w:t>
       </w:r>
     </w:p>
     <w:p>
@@ -2397,48 +2471,378 @@
         <w:pStyle w:val="BodyText"/>
       </w:pPr>
       <w:r>
-        <w:t xml:space="preserve">An additional assumption is that the landscape model and the CSCI can adequately discriminate between intractable constraints on biology that are spatially and temporally pervasive relative to more tractable constraints. This assumption applies to any stressor gradient that could be used to develop the model. For example, our model adequately described urban constraints but there was no context for temporal or spatial scales that have management relevance. Pervasive alteration to groundwater and hydrology is common in highly developed areas and the long-term effects of this alteration on biological condition suggests that stream communities may not ever achieve reference conditions even in the most extreme management interventions. Similar arguments could be made for other land use gradients. A landscape model developed to describe constraints from timber harvesting practices may not provide adequate information on the long-term impacts of, for example, siltation on stream integrity if the input data does not describe these impacts at relevant spatial and temporal scales for managers. The potential legacy impacts of large-scale alterations of the natural environment is not well-captured by the current model, neither from a spatial nor temporal perspective. Our analysis of landscape factors associated with constraints using additional StreamCat variables provided a preliminary means of addressing this concern, although a more refined application of the landscape model would be necessary to evaluate different scales of impact. This could include developing separate models for each region, as well as more careful selection of model inputs to capture scales of interest for potential impacts on stream health.</w:t>
+        <w:t xml:space="preserve">Our approach to predict biological condition using landscape constraints also has advantages over other methods that define constraints based only on channel modification. Several states have recommended alternative use designations for applying bioassessment criteria in modified channels</w:t>
+      </w:r>
+      <w:r>
+        <w:t xml:space="preserve"> </w:t>
+      </w:r>
+      <w:r>
+        <w:t xml:space="preserve">(Florida Department of Environmental Protection</w:t>
+      </w:r>
+      <w:r>
+        <w:t xml:space="preserve"> </w:t>
+      </w:r>
+      <w:hyperlink w:anchor="ref-FLDEP11">
+        <w:r>
+          <w:rPr>
+            <w:rStyle w:val="Hyperlink"/>
+          </w:rPr>
+          <w:t xml:space="preserve">2011</w:t>
+        </w:r>
+      </w:hyperlink>
+      <w:r>
+        <w:t xml:space="preserve">; US Environmental Protection Agency, Region 10</w:t>
+      </w:r>
+      <w:r>
+        <w:t xml:space="preserve"> </w:t>
+      </w:r>
+      <w:hyperlink w:anchor="ref-USEPA13">
+        <w:r>
+          <w:rPr>
+            <w:rStyle w:val="Hyperlink"/>
+          </w:rPr>
+          <w:t xml:space="preserve">2013</w:t>
+        </w:r>
+      </w:hyperlink>
+      <w:r>
+        <w:t xml:space="preserve">; Midwest Biodiversity Insitute</w:t>
+      </w:r>
+      <w:r>
+        <w:t xml:space="preserve"> </w:t>
+      </w:r>
+      <w:hyperlink w:anchor="ref-MBI16">
+        <w:r>
+          <w:rPr>
+            <w:rStyle w:val="Hyperlink"/>
+          </w:rPr>
+          <w:t xml:space="preserve">2016</w:t>
+        </w:r>
+      </w:hyperlink>
+      <w:r>
+        <w:t xml:space="preserve">)</w:t>
+      </w:r>
+      <w:r>
+        <w:t xml:space="preserve">. Our results generally support this approach, although defining constraints based only on channel modification may be insufficient. Physical habitat quality can be limited in engineered channels and our models identified many of these locations in our case study. However, these channels were identified as constrained based on land use only. Constrained channels in rural landscapes (e.g., the mainstem of the Klamath and Russian rivers in the North Coast region) were also identified by the model, as well as many streams in agricultural areas (e.g., Salinas River). The ability of the model to identify these locations was not accidental given the landscape variables that were used to develop the bioassessment predictions. In the context of the model, a constrained channel may or may not be engineered, but an engineered channel will typically be classified as constrained given the surrounding land use. Modified channels may also be present in undeveloped landscapes and high bioassessment scores have been observed in armoured streams within national forest lands</w:t>
+      </w:r>
+      <w:r>
+        <w:t xml:space="preserve"> </w:t>
+      </w:r>
+      <w:r>
+        <w:t xml:space="preserve">(Stein et al.</w:t>
+      </w:r>
+      <w:r>
+        <w:t xml:space="preserve"> </w:t>
+      </w:r>
+      <w:hyperlink w:anchor="ref-Stein13">
+        <w:r>
+          <w:rPr>
+            <w:rStyle w:val="Hyperlink"/>
+          </w:rPr>
+          <w:t xml:space="preserve">2013</w:t>
+        </w:r>
+      </w:hyperlink>
+      <w:r>
+        <w:t xml:space="preserve">)</w:t>
+      </w:r>
+      <w:r>
+        <w:t xml:space="preserve">. A classification framework for biological constraints using only channel modification would provide incomplete information relative to an approach using landscape information. These results are well supported by other landscape studies, particularly for macroinvertebrates</w:t>
+      </w:r>
+      <w:r>
+        <w:t xml:space="preserve"> </w:t>
+      </w:r>
+      <w:r>
+        <w:t xml:space="preserve">(May et al.</w:t>
+      </w:r>
+      <w:r>
+        <w:t xml:space="preserve"> </w:t>
+      </w:r>
+      <w:hyperlink w:anchor="ref-May15">
+        <w:r>
+          <w:rPr>
+            <w:rStyle w:val="Hyperlink"/>
+          </w:rPr>
+          <w:t xml:space="preserve">2015</w:t>
+        </w:r>
+      </w:hyperlink>
+      <w:r>
+        <w:t xml:space="preserve">)</w:t>
+      </w:r>
+      <w:r>
+        <w:t xml:space="preserve">.</w:t>
+      </w:r>
+    </w:p>
+    <w:p>
+      <w:pPr>
+        <w:pStyle w:val="BodyText"/>
+      </w:pPr>
+      <w:r>
+        <w:t xml:space="preserve">The utility of landscape models in supporting watershed management has applications outside of California. Our use of national geospatial datasets (i.e., NHDPlus,</w:t>
+      </w:r>
+      <w:r>
+        <w:t xml:space="preserve"> </w:t>
+      </w:r>
+      <w:r>
+        <w:t xml:space="preserve">McKay et al. (</w:t>
+      </w:r>
+      <w:hyperlink w:anchor="ref-McKay12">
+        <w:r>
+          <w:rPr>
+            <w:rStyle w:val="Hyperlink"/>
+          </w:rPr>
+          <w:t xml:space="preserve">2012</w:t>
+        </w:r>
+      </w:hyperlink>
+      <w:r>
+        <w:t xml:space="preserve">)</w:t>
+      </w:r>
+      <w:r>
+        <w:t xml:space="preserve">; StreamCat,</w:t>
+      </w:r>
+      <w:r>
+        <w:t xml:space="preserve"> </w:t>
+      </w:r>
+      <w:r>
+        <w:t xml:space="preserve">Hill et al. (</w:t>
+      </w:r>
+      <w:hyperlink w:anchor="ref-Hill16">
+        <w:r>
+          <w:rPr>
+            <w:rStyle w:val="Hyperlink"/>
+          </w:rPr>
+          <w:t xml:space="preserve">2016</w:t>
+        </w:r>
+      </w:hyperlink>
+      <w:r>
+        <w:t xml:space="preserve">)</w:t>
+      </w:r>
+      <w:r>
+        <w:t xml:space="preserve">) means that these methods could be applied elsewhere in diverse bioassessment contexts. The CSCI was developed for macroinvertebrate assessment in California, but this approach could be applied with other methods, such as a multi-metric index (the most common bioassessment approach within the US;</w:t>
+      </w:r>
+      <w:r>
+        <w:t xml:space="preserve"> </w:t>
+      </w:r>
+      <w:r>
+        <w:t xml:space="preserve">Buss et al. (</w:t>
+      </w:r>
+      <w:hyperlink w:anchor="ref-Buss14">
+        <w:r>
+          <w:rPr>
+            <w:rStyle w:val="Hyperlink"/>
+          </w:rPr>
+          <w:t xml:space="preserve">2014</w:t>
+        </w:r>
+      </w:hyperlink>
+      <w:r>
+        <w:t xml:space="preserve">)</w:t>
+      </w:r>
+      <w:r>
+        <w:t xml:space="preserve">), O/E assessments</w:t>
+      </w:r>
+      <w:r>
+        <w:t xml:space="preserve"> </w:t>
+      </w:r>
+      <w:r>
+        <w:t xml:space="preserve">(Moss et al.</w:t>
+      </w:r>
+      <w:r>
+        <w:t xml:space="preserve"> </w:t>
+      </w:r>
+      <w:hyperlink w:anchor="ref-Moss87">
+        <w:r>
+          <w:rPr>
+            <w:rStyle w:val="Hyperlink"/>
+          </w:rPr>
+          <w:t xml:space="preserve">1987</w:t>
+        </w:r>
+      </w:hyperlink>
+      <w:r>
+        <w:t xml:space="preserve">)</w:t>
+      </w:r>
+      <w:r>
+        <w:t xml:space="preserve">, biological condition gradients</w:t>
+      </w:r>
+      <w:r>
+        <w:t xml:space="preserve"> </w:t>
+      </w:r>
+      <w:r>
+        <w:t xml:space="preserve">(Davies and Jackson</w:t>
+      </w:r>
+      <w:r>
+        <w:t xml:space="preserve"> </w:t>
+      </w:r>
+      <w:hyperlink w:anchor="ref-Davies06">
+        <w:r>
+          <w:rPr>
+            <w:rStyle w:val="Hyperlink"/>
+          </w:rPr>
+          <w:t xml:space="preserve">2006</w:t>
+        </w:r>
+      </w:hyperlink>
+      <w:r>
+        <w:t xml:space="preserve">)</w:t>
+      </w:r>
+      <w:r>
+        <w:t xml:space="preserve">, or with other biological endpoints (e.g., fish or diatoms). In addition, extension of the landscape model could be explored to develop a national scale product of constraints on biological condition to complement recent work that predicted probable biological conditions with the National Rivers and Streams Assessment</w:t>
+      </w:r>
+      <w:r>
+        <w:t xml:space="preserve"> </w:t>
+      </w:r>
+      <w:r>
+        <w:t xml:space="preserve">(Hill et al.</w:t>
+      </w:r>
+      <w:r>
+        <w:t xml:space="preserve"> </w:t>
+      </w:r>
+      <w:hyperlink w:anchor="ref-Hill17">
+        <w:r>
+          <w:rPr>
+            <w:rStyle w:val="Hyperlink"/>
+          </w:rPr>
+          <w:t xml:space="preserve">2017</w:t>
+        </w:r>
+      </w:hyperlink>
+      <w:r>
+        <w:t xml:space="preserve">)</w:t>
+      </w:r>
+      <w:r>
+        <w:t xml:space="preserve">.</w:t>
+      </w:r>
+    </w:p>
+    <w:p>
+      <w:pPr>
+        <w:pStyle w:val="BodyText"/>
+      </w:pPr>
+      <w:r>
+        <w:t xml:space="preserve">Extension of the landscape models beyond California should also consider landscape stressors that are predictive of biotic condition in other regions. For example, urban and agricultural gradients were sufficient to characterize constraints in many regions of California, whereas</w:t>
+      </w:r>
+      <w:r>
+        <w:t xml:space="preserve"> </w:t>
+      </w:r>
+      <w:r>
+        <w:t xml:space="preserve">Hill et al. (</w:t>
+      </w:r>
+      <w:hyperlink w:anchor="ref-Hill17">
+        <w:r>
+          <w:rPr>
+            <w:rStyle w:val="Hyperlink"/>
+          </w:rPr>
+          <w:t xml:space="preserve">2017</w:t>
+        </w:r>
+      </w:hyperlink>
+      <w:r>
+        <w:t xml:space="preserve">)</w:t>
+      </w:r>
+      <w:r>
+        <w:t xml:space="preserve"> </w:t>
+      </w:r>
+      <w:r>
+        <w:t xml:space="preserve">found that the volume of water stored by dams was an important predictor of biological condition in the Northern Appalachian and Northern Plains regions of the US. In their paper,</w:t>
+      </w:r>
+      <w:r>
+        <w:t xml:space="preserve"> </w:t>
+      </w:r>
+      <w:r>
+        <w:t xml:space="preserve">Hill et al. (</w:t>
+      </w:r>
+      <w:hyperlink w:anchor="ref-Hill17">
+        <w:r>
+          <w:rPr>
+            <w:rStyle w:val="Hyperlink"/>
+          </w:rPr>
+          <w:t xml:space="preserve">2017</w:t>
+        </w:r>
+      </w:hyperlink>
+      <w:r>
+        <w:t xml:space="preserve">)</w:t>
+      </w:r>
+      <w:r>
+        <w:t xml:space="preserve"> </w:t>
+      </w:r>
+      <w:r>
+        <w:t xml:space="preserve">provided an example of how predictive models could be used to identify potential sites for restoration or conservation, however, their illustration did not explicitly identify sites that were over- or under-scoring relative to a biological endpoint. Doing so in California provided stakeholders with important context that helped establish management priorities, demonstrating the potential utility of this approach in other states.</w:t>
+      </w:r>
+    </w:p>
+    <w:p>
+      <w:pPr>
+        <w:pStyle w:val="Heading1"/>
+      </w:pPr>
+      <w:bookmarkStart w:id="47" w:name="model-assumptions-and-limitations"/>
+      <w:r>
+        <w:t xml:space="preserve">Model assumptions and limitations</w:t>
+      </w:r>
+      <w:bookmarkEnd w:id="47"/>
+    </w:p>
+    <w:p>
+      <w:pPr>
+        <w:pStyle w:val="FirstParagraph"/>
+      </w:pPr>
+      <w:r>
+        <w:t xml:space="preserve">There are several characteristics of the landscape model that could affect its performance when applied outside of urban and agricultural settings. First, the model was developed with a focus on the needs of managers that apply bioassessment tools in developed landscapes. As such, landscape variables were chosen to capture the effects of development on CSCI scores in these areas (Table S1). This could lead to erroneous conclusions in regions where different stressors have strong impacts on stream health. For example, our results suggest that streams in the North Coast and Sierra Nevada regions are largely unconstrained, but model performance was poor in these areas. The dominant stressors likely to affect stream condition in these regions originate from sources that are less common in developed landscapes, e.g., silviculture, cannabis cultivation, water extraction and hydrologic alteration. The current landscape model does not adequately capture these impacts outside of urban and agricultural environments. Accurate data for quantifying these potential stressors are much less readily available, but this is an area where investments in improving spatial data could yield significant improvements.</w:t>
+      </w:r>
+    </w:p>
+    <w:p>
+      <w:pPr>
+        <w:pStyle w:val="BodyText"/>
+      </w:pPr>
+      <w:r>
+        <w:t xml:space="preserve">An additional assumption is that the landscape model and the CSCI can adequately discriminate between intractable constraints on biology that are spatially and temporally pervasive relative to more tractable constraints. This assumption applies to any stressor gradient that could be used to develop the model. For example, our model adequately described urban constraints but there was no context for temporal or spatial scales that have management relevance. Pervasive and profound alteration to groundwater and hydrology is common in highly developed areas and stream communities may not ever be able to be restored to reference conditions even in the most extreme management interventions. Similar conditions likely exist for other land use gradients. For example, a landscape model developed to describe constraints from timber harvesting practices may not provide adequate information on the long-term impacts of siltation on stream integrity if the input data does not describe these impacts at spatial and temporal scales that are relevant for management. The potential legacy impacts of large-scale alterations of the natural environment are not well-captured by the current model, neither from a spatial nor temporal perspective. Our analysis of landscape factors associated with constraints using additional StreamCat variables provided a preliminary means of addressing this concern, although a more refined application of the landscape model would be necessary to evaluate different scales of impact. This could include developing separate models for each region, as well as more careful selection of model inputs to capture scales of interest for potential impacts on stream health.</w:t>
+      </w:r>
+    </w:p>
+    <w:p>
+      <w:pPr>
+        <w:pStyle w:val="BodyText"/>
+      </w:pPr>
+      <w:r>
+        <w:t xml:space="preserve">The landscape model is associative by design and does not identify mechanistic links between biological constraints and proximal causes. Further, a distinction between constraints on biological condition and channel modification is implicit such that indication of the former by the model does not explicitly indicate presence of the latter. As noted above, our results consistently indicated that engineered channels are biologically constrained, but the model is based on an a priori selection of land use variables to predict biotic integrity. A correspondence between habitat limitations and channel modification is likely in many cases but data are insufficient to evaluate biological effects statewide relative to land use constraints. Moreover, bioassessment scores can be similar in modified channels compared to natural streams independent of watershed land use</w:t>
+      </w:r>
+      <w:r>
+        <w:t xml:space="preserve"> </w:t>
+      </w:r>
+      <w:r>
+        <w:t xml:space="preserve">(Stein et al.</w:t>
+      </w:r>
+      <w:r>
+        <w:t xml:space="preserve"> </w:t>
+      </w:r>
+      <w:hyperlink w:anchor="ref-Stein13">
+        <w:r>
+          <w:rPr>
+            <w:rStyle w:val="Hyperlink"/>
+          </w:rPr>
+          <w:t xml:space="preserve">2013</w:t>
+        </w:r>
+      </w:hyperlink>
+      <w:r>
+        <w:t xml:space="preserve">)</w:t>
+      </w:r>
+      <w:r>
+        <w:t xml:space="preserve">. The landscape model describes constraints at scales larger than instream characteristics as a necessary approach to accurately predict bioassessment scores. More comprehensive assessments at individual sites are needed to diagnose the immediate causes of degraded condition.</w:t>
+      </w:r>
+    </w:p>
+    <w:p>
+      <w:pPr>
+        <w:pStyle w:val="BodyText"/>
+      </w:pPr>
+      <w:r>
+        <w:t xml:space="preserve">An additional consideration in using the landscape model is the meaning of biologically constrained in the context of macroinvertebrate communities. Biologically constrained sites were considered those where landscapes were likely to limit the bioassessment index. The CSCI provides an indication of stream health by estimating the macroinvertebrate community that is likely to be present under factors that naturally influence biology for the region and comparing the observed community to the estimate. A constrained site as estimated by the landscape model is only constrained relative to the macroinvertebrate community. In many cases, poor biotic condition of the macroinvertebrate community translates to poor stream condition. However, a constrained macroinvertebrate community does not always mean other biological attributes of stream health (e.g., fish assemblages) are also constrained. Many urban streams can support diverse algal assemblages such that algal-based measures of biotic condition may alternatively suggest good biotic condition relative to macroinvertebrate-based indices. The focus of the landscape model on a specific taxa is not unique to other bioassessment tools and application to other taxa as alternatives lines of evidence is needed for a more complete condition assessment.</w:t>
       </w:r>
     </w:p>
     <w:p>
       <w:pPr>
         <w:pStyle w:val="Heading2"/>
       </w:pPr>
-      <w:bookmarkStart w:id="46" w:name="biological-constraints-are-meaningful-in-a-landscape-context"/>
-      <w:r>
-        <w:t xml:space="preserve">Biological constraints are meaningful in a landscape context</w:t>
-      </w:r>
-      <w:bookmarkEnd w:id="46"/>
+      <w:bookmarkStart w:id="48" w:name="engagement-of-local-stakeholders-is-critical-for-regional-application"/>
+      <w:r>
+        <w:t xml:space="preserve">Engagement of local stakeholders is critical for regional application</w:t>
+      </w:r>
+      <w:bookmarkEnd w:id="48"/>
     </w:p>
     <w:p>
       <w:pPr>
         <w:pStyle w:val="FirstParagraph"/>
       </w:pPr>
       <w:r>
-        <w:t xml:space="preserve">Our approach has the advantage of relating strictly to biological condition, as compared to physical or chemical endpoints to assess constraints. This approach has relevance from the perspective of ecological interpretation as well as potential implications for regulatory standards. The ability of the landscape model to predict the range of expected biological condition at a given site reflects an associative link between land use and stream biology. However, similar arguments that have been made for the use of biological indicators over chemical and physical indicators for assessment can be applied to identifying constraints with the landscape model. An expected range of CSCI scores that is relatively low is an indication that stressors originating from the landscape may have imposed habitat limits that constrain biology. A landscape model that is calibrated for physical or chemical endpoints may not sufficiently describe condition given that a constraint on either may not adequately characterize a constraint on biology. From a regulatory perspective, many states, including California, have explicit assessment requirements that relate to biology and the landscape modelling approach is well aligned with existing bioassessment tools. The use of biological endpoints in the landscape model will likely facilitate the development of biological standards as noted above. Landscape models could also be used to support conservation planning, particularly at the watershed scale. Ongoing work in California has focused on setting priorities for managing biodiversity that focus on watersheds within a conservation network</w:t>
-      </w:r>
-      <w:r>
-        <w:t xml:space="preserve"> </w:t>
-      </w:r>
-      <w:r>
-        <w:t xml:space="preserve">(Howard et al.</w:t>
-      </w:r>
-      <w:r>
-        <w:t xml:space="preserve"> </w:t>
-      </w:r>
-      <w:hyperlink w:anchor="ref-Howard18">
-        <w:r>
-          <w:rPr>
-            <w:rStyle w:val="Hyperlink"/>
-          </w:rPr>
-          <w:t xml:space="preserve">2018</w:t>
-        </w:r>
-      </w:hyperlink>
-      <w:r>
-        <w:t xml:space="preserve">)</w:t>
-      </w:r>
-      <w:r>
-        <w:t xml:space="preserve">. Results from the landscape model could be used to enhance this network by providing supporting information on constraints in an assessment framework.</w:t>
+        <w:t xml:space="preserve">Application of the landscape model to define potential management actions was effectively tested with the SGRRMP stakeholder group. The final decision by the group to prioritize management actions for the different sites in broad categories of protect, restore, and investigate was based on an iterative process where ideas were discussed and shared freely among stakeholders. This approach ensured that stakeholders were generally in agreement with the final product and, therefore, more likely to adopt the recommendations provided by these tools in formal decision-making. The recommended actions have relevance only in the context of interests of the SGRRMP. Application of the statewide model to other watersheds must include the engagement of local stakeholders in a similar process to develop recommendations that are adequate to meet regional needs.</w:t>
       </w:r>
     </w:p>
     <w:p>
@@ -2446,438 +2850,65 @@
         <w:pStyle w:val="BodyText"/>
       </w:pPr>
       <w:r>
-        <w:t xml:space="preserve">Our approach to predict biological condition using landscape constraints also has advantages over other methods that define constraints based only on channel modification. Several states have recommended alternative use designations for applying bioassessment criteria in modified channels</w:t>
-      </w:r>
-      <w:r>
-        <w:t xml:space="preserve"> </w:t>
-      </w:r>
-      <w:r>
-        <w:t xml:space="preserve">(Florida Department of Environmental Protection</w:t>
-      </w:r>
-      <w:r>
-        <w:t xml:space="preserve"> </w:t>
-      </w:r>
-      <w:hyperlink w:anchor="ref-FLDEP11">
-        <w:r>
-          <w:rPr>
-            <w:rStyle w:val="Hyperlink"/>
-          </w:rPr>
-          <w:t xml:space="preserve">2011</w:t>
-        </w:r>
-      </w:hyperlink>
-      <w:r>
-        <w:t xml:space="preserve">; US Environmental Protection Agency, Region 10</w:t>
-      </w:r>
-      <w:r>
-        <w:t xml:space="preserve"> </w:t>
-      </w:r>
-      <w:hyperlink w:anchor="ref-USEPA13">
-        <w:r>
-          <w:rPr>
-            <w:rStyle w:val="Hyperlink"/>
-          </w:rPr>
-          <w:t xml:space="preserve">2013</w:t>
-        </w:r>
-      </w:hyperlink>
-      <w:r>
-        <w:t xml:space="preserve">; Midwest Biodiversity Insitute</w:t>
-      </w:r>
-      <w:r>
-        <w:t xml:space="preserve"> </w:t>
-      </w:r>
-      <w:hyperlink w:anchor="ref-MBI16">
-        <w:r>
-          <w:rPr>
-            <w:rStyle w:val="Hyperlink"/>
-          </w:rPr>
-          <w:t xml:space="preserve">2016</w:t>
-        </w:r>
-      </w:hyperlink>
-      <w:r>
-        <w:t xml:space="preserve">)</w:t>
-      </w:r>
-      <w:r>
-        <w:t xml:space="preserve">. Our results generally support this approach, although defining constraints based only on channel modification may be insufficient. Physical habitat quality can be limited in engineered channels and our models identified many of these locations in our case study. However, these channels were identified as constrained based on land use only. Constrained channels in rural landscapes (e.g., the mainstem of the Klamath and Russian rivers in the North Coast region) were also identified by the model, as well as many streams in agricultural areas (e.g., Salinas River). The ability of the model to identify these locations was not accidental given the landscape variables that were used to develop the bioassessment predictions. In the context of the model, a constrained channel may or may not be engineered, but an engineered channel will typically be classified as constrained given the surrounding land use. Modified channels may also be present in undeveloped landscapes and high bioassessment scores have been observed in armoured streams within national forest lands</w:t>
-      </w:r>
-      <w:r>
-        <w:t xml:space="preserve"> </w:t>
-      </w:r>
-      <w:r>
-        <w:t xml:space="preserve">(Stein et al.</w:t>
-      </w:r>
-      <w:r>
-        <w:t xml:space="preserve"> </w:t>
-      </w:r>
-      <w:hyperlink w:anchor="ref-Stein13">
-        <w:r>
-          <w:rPr>
-            <w:rStyle w:val="Hyperlink"/>
-          </w:rPr>
-          <w:t xml:space="preserve">2013</w:t>
-        </w:r>
-      </w:hyperlink>
-      <w:r>
-        <w:t xml:space="preserve">)</w:t>
-      </w:r>
-      <w:r>
-        <w:t xml:space="preserve">. A classification framework for biological constraints using only channel modification would provide incomplete information relative to an approach using landscape information. These results are well supported by other landscape studies, particularly for macroinvertebrates</w:t>
-      </w:r>
-      <w:r>
-        <w:t xml:space="preserve"> </w:t>
-      </w:r>
-      <w:r>
-        <w:t xml:space="preserve">(May et al.</w:t>
-      </w:r>
-      <w:r>
-        <w:t xml:space="preserve"> </w:t>
-      </w:r>
-      <w:hyperlink w:anchor="ref-May15">
-        <w:r>
-          <w:rPr>
-            <w:rStyle w:val="Hyperlink"/>
-          </w:rPr>
-          <w:t xml:space="preserve">2015</w:t>
-        </w:r>
-      </w:hyperlink>
-      <w:r>
-        <w:t xml:space="preserve">)</w:t>
-      </w:r>
-      <w:r>
-        <w:t xml:space="preserve">.</w:t>
+        <w:t xml:space="preserve">The development of the SCAPE tool was also critical for engaging the stakeholder group. The tool was developed to achieve the dual purposes of demonstrating concepts applied by the model and allowing stakeholders to iteratively evaluate scenarios for defining stream classifications and priorities. The tool provided a means of demonstrating core concepts of the landscape model and allowed stakeholders to explore the key decision points that affect the model output, specifically related to changing certainties in the CSCI score predictions and the ability to explore alternative thresholds for biological objectives. This functionality allowed the stakeholders to develop recommendations that were completely independent of the model, i.e., decisions were not hard-wired into the model nor SCAPE. Because of this tool, this stakeholder group has a better understanding of the potential impacts of biointegrity policies currently under review in California. Additionally, the SCAPE tool provided assurance to the prioritization process by correctly identifying sites where dicrepancies between CSCI scores and other measures of stream condition had been observed. The SCAPE tool prioritized a site for restoration in the upper watershed that was unconstrained and under-performing. This confirmed a discrepancy identified by the stakeholders where good physical habitat conditions were observed from field visits, but the observed CSCI score was below the chosen threshold. As such, application of the landscape modelling approach to other regions will benefit from similar tools that actively engage managers with bioassessment data.</w:t>
       </w:r>
     </w:p>
     <w:p>
       <w:pPr>
         <w:pStyle w:val="Heading2"/>
       </w:pPr>
-      <w:bookmarkStart w:id="47" w:name="engagement-of-local-stakeholders-is-critical-for-regional-application"/>
-      <w:r>
-        <w:t xml:space="preserve">Engagement of local stakeholders is critical for regional application</w:t>
-      </w:r>
-      <w:bookmarkEnd w:id="47"/>
+      <w:bookmarkStart w:id="49" w:name="summary"/>
+      <w:r>
+        <w:t xml:space="preserve">Summary</w:t>
+      </w:r>
+      <w:bookmarkEnd w:id="49"/>
     </w:p>
     <w:p>
       <w:pPr>
         <w:pStyle w:val="FirstParagraph"/>
       </w:pPr>
       <w:r>
-        <w:t xml:space="preserve">Application of the landscape model to define potential management actions was effectively enabled through close interaction with our regional stakeholder group. The group was convened specifically to explore how the statewide model could be applied to inform decision-making at the watershed-level. The identified actions for monitoring sites in the San Gabriel watershed was chosen by discussion among the stakeholders that represented different interests (i.e., regulators, dischargers, consultants, and environmental advocates). The final decision by the group to prioritize management actions for the different sites in broad categories of protect, restore, and monitor was based on an iterative process where ideas were discussed and shared freely among stakeholders. Priorities were never assumed such that the recommended actions were defined through iterative discussion by the group. This approach ensured that stakeholders were generally in agreement with the final product and, therefore, more likely to adopt the recommendations provided by these tools in formal decision-making. The recommended actions have relevance only in the context of interests of the San Gabriel River Regional Monitoring Program. Application of the statewide model to other watersheds must engage local stakeholders in a similar process to develop recommendations that are adequate to meet regional needs.</w:t>
-      </w:r>
-    </w:p>
-    <w:p>
-      <w:pPr>
-        <w:pStyle w:val="BodyText"/>
-      </w:pPr>
-      <w:r>
-        <w:t xml:space="preserve">The development of the SCAPE tool (see supplement) was also critical for engaging the stakeholder group. The tool was developed to achieve the dual purposes of demonstrating concepts applied by the model and allowing stakeholders to iteratively evaluate scenarios for defining stream classifications and priorities. Initial challenges in engaging stakeholders were encountered wherein a complete understanding of concepts, as well as limitations, of the model was insufficient for discussing regional application to the SGR watershed. The tool provided a means of demonstrating these concepts that was not possible through more conventional methods, such as static presentations or simple text vignettes. SCAPE also allowed stakeholders to explore the key decision points that affect the model output, specifically related to changing certainties in the CSCI score predictions and the ability to explore alternative thresholds for biological objectives. This functionality is key in our approach to allow the stakeholders to develop recommendations that are completely independent of the model, i.e., decisions are not hard-wired into the model nor SCAPE. Because of this tool, this stakeholder group has a better understanding of the potential impacts of biointegrity policies currently under review in California, and will therefore have more meaningful engagement in the development and implementation of these policies. Application of the landscape modelling approach to other regions will benefit from similar tools that can easily be developed.</w:t>
-      </w:r>
-    </w:p>
-    <w:p>
-      <w:pPr>
-        <w:pStyle w:val="Heading2"/>
-      </w:pPr>
-      <w:bookmarkStart w:id="48" w:name="the-landscape-model-is-a-tool-for-exploring-options"/>
-      <w:r>
-        <w:t xml:space="preserve">The landscape model is a tool for exploring options</w:t>
-      </w:r>
-      <w:bookmarkEnd w:id="48"/>
+        <w:t xml:space="preserve">The landscape model can be used to characterize the extent of biologically constrained channels in urban and agricultural landscapes. Our application to the SGR watershed demonstrated how the results of the model can be used at a spatial scale where many management decisions are implemented through close interaction with a regional stakeholder group with direct interests in the local resources. Overall, the model provides a tool to determine how managers can best use limited resources for stream management by focusing on reaches where recommended actions are most likely to have the intended outcome of improving or protecting biological condition. The approach also leverages information from multiple sources to develop a context for biological assessment that provides an expectation of what is likely to be achieved relative to urban and agricultural stressors. This can facilitate more targeted management actions that vary depending on the identified context and can also inform decisions on extent and effort for future monitoring locations.</w:t>
+      </w:r>
+    </w:p>
+    <w:p>
+      <w:pPr>
+        <w:pStyle w:val="Heading1"/>
+      </w:pPr>
+      <w:bookmarkStart w:id="50" w:name="supplement"/>
+      <w:r>
+        <w:t xml:space="preserve">Supplement</w:t>
+      </w:r>
+      <w:bookmarkEnd w:id="50"/>
     </w:p>
     <w:p>
       <w:pPr>
         <w:pStyle w:val="FirstParagraph"/>
       </w:pPr>
       <w:r>
-        <w:t xml:space="preserve">The primary objective of developing the landscape model was to provide a screening tool for exploring biological constraints to facilitate a discussion of management options relative to site contexts. These models are not intended for developing regulatory designations for individual sites, nor are they sufficient by themselves as a use attainability assessment at constrained sites. Instead, they can help identify a small set of sites where more intensive analyses may be appropriate. The landscape model is associative by design and does not identify mechanistic links between biological constraints and proximal causes. Further, a distinction between constraints on biological condition and channel modification is implicit such that indication of the former by the model does not explicitly indicate presence of the latter. As noted above, our results consistently indicated that engineered channels are biologically constrained, but the model is based on an a priori selection of land use variables to predict biotic integrity. A correspondence between habitat limitations and channel modification is likely in many cases but data are insufficient to evaluate biological effects statewide relative to land use constraints. Moreover, bioassessment scores can be similar in modified channels compared to natural streams independent of watershed land use</w:t>
-      </w:r>
-      <w:r>
-        <w:t xml:space="preserve"> </w:t>
-      </w:r>
-      <w:r>
-        <w:t xml:space="preserve">(Stein et al.</w:t>
-      </w:r>
-      <w:r>
-        <w:t xml:space="preserve"> </w:t>
-      </w:r>
-      <w:hyperlink w:anchor="ref-Stein13">
-        <w:r>
-          <w:rPr>
-            <w:rStyle w:val="Hyperlink"/>
-          </w:rPr>
-          <w:t xml:space="preserve">2013</w:t>
-        </w:r>
-      </w:hyperlink>
-      <w:r>
-        <w:t xml:space="preserve">)</w:t>
-      </w:r>
-      <w:r>
-        <w:t xml:space="preserve">. The landscape model describes constraints at scales larger than instream characteristics as a necessary approach to accurately predict bioassessment scores. More comprehensive assessments at individual sites are needed to diagnose the immediate causes of degraded condition.</w:t>
-      </w:r>
-    </w:p>
-    <w:p>
-      <w:pPr>
-        <w:pStyle w:val="BodyText"/>
-      </w:pPr>
-      <w:r>
-        <w:t xml:space="preserve">An additional consideration in applying the model to inform management decisions is the meaning of biologically constrained in the context of macroinvertebrate communities. Biologically constrained sites were considered those where landscapes were likely to limit the bioassessment index. The CSCI provides an indication of stream health by estimating the macroinvertebrate community that is likely to be present under factors that naturally influence biology for the region and comparing the observed community to the estimate. A constrained site as estimated by the landscape model is only constrained relative to the macroinvertebrate community. In many cases, poor biotic condition of the macroinvertebrate community translates to poor stream condition. However, a constrained macroinvertebrate community does not always mean other biological attributes of stream health (e.g., fish assemblages) are also constrained. Many urban streams can support diverse algal assemblages such that algal-based measures of biotic condition may alternatively suggest good biotic condition relative to macroinvertebrate-based indices. The focus of the landscape model on a specific taxa is not unique to other bioassessment tools and application to other taxa as alternatives lines of evidence is needed for a more complete condition assessment.</w:t>
-      </w:r>
-    </w:p>
-    <w:p>
-      <w:pPr>
-        <w:pStyle w:val="Heading2"/>
-      </w:pPr>
-      <w:bookmarkStart w:id="49" w:name="additional-applications-of-the-landscape-model"/>
-      <w:r>
-        <w:t xml:space="preserve">Additional applications of the landscape model</w:t>
-      </w:r>
-      <w:bookmarkEnd w:id="49"/>
-    </w:p>
-    <w:p>
-      <w:pPr>
-        <w:pStyle w:val="FirstParagraph"/>
-      </w:pPr>
-      <w:r>
-        <w:t xml:space="preserve">The utility of landscape models in supporting watershed management has applications outside of California. Our use of national geospatial datasets (i.e., NHDPlus,</w:t>
-      </w:r>
-      <w:r>
-        <w:t xml:space="preserve"> </w:t>
-      </w:r>
-      <w:r>
-        <w:t xml:space="preserve">McKay et al. (</w:t>
-      </w:r>
-      <w:hyperlink w:anchor="ref-McKay12">
-        <w:r>
-          <w:rPr>
-            <w:rStyle w:val="Hyperlink"/>
-          </w:rPr>
-          <w:t xml:space="preserve">2012</w:t>
-        </w:r>
-      </w:hyperlink>
-      <w:r>
-        <w:t xml:space="preserve">)</w:t>
-      </w:r>
-      <w:r>
-        <w:t xml:space="preserve">; StreamCat,</w:t>
-      </w:r>
-      <w:r>
-        <w:t xml:space="preserve"> </w:t>
-      </w:r>
-      <w:r>
-        <w:t xml:space="preserve">Hill et al. (</w:t>
-      </w:r>
-      <w:hyperlink w:anchor="ref-Hill16">
-        <w:r>
-          <w:rPr>
-            <w:rStyle w:val="Hyperlink"/>
-          </w:rPr>
-          <w:t xml:space="preserve">2016</w:t>
-        </w:r>
-      </w:hyperlink>
-      <w:r>
-        <w:t xml:space="preserve">)</w:t>
-      </w:r>
-      <w:r>
-        <w:t xml:space="preserve">) means that these methods could be applied elsewhere in diverse bioassessment contexts. The CSCI was developed for macroinvertebrate assessment in California, but this approach could be applied with other methods, such as a multi-metric index (the most common bioassessment approach within the US;</w:t>
-      </w:r>
-      <w:r>
-        <w:t xml:space="preserve"> </w:t>
-      </w:r>
-      <w:r>
-        <w:t xml:space="preserve">Buss et al. (</w:t>
-      </w:r>
-      <w:hyperlink w:anchor="ref-Buss14">
-        <w:r>
-          <w:rPr>
-            <w:rStyle w:val="Hyperlink"/>
-          </w:rPr>
-          <w:t xml:space="preserve">2014</w:t>
-        </w:r>
-      </w:hyperlink>
-      <w:r>
-        <w:t xml:space="preserve">)</w:t>
-      </w:r>
-      <w:r>
-        <w:t xml:space="preserve">), O/E assessments</w:t>
-      </w:r>
-      <w:r>
-        <w:t xml:space="preserve"> </w:t>
-      </w:r>
-      <w:r>
-        <w:t xml:space="preserve">(Moss et al.</w:t>
-      </w:r>
-      <w:r>
-        <w:t xml:space="preserve"> </w:t>
-      </w:r>
-      <w:hyperlink w:anchor="ref-Moss87">
-        <w:r>
-          <w:rPr>
-            <w:rStyle w:val="Hyperlink"/>
-          </w:rPr>
-          <w:t xml:space="preserve">1987</w:t>
-        </w:r>
-      </w:hyperlink>
-      <w:r>
-        <w:t xml:space="preserve">)</w:t>
-      </w:r>
-      <w:r>
-        <w:t xml:space="preserve">, biological condition gradients</w:t>
-      </w:r>
-      <w:r>
-        <w:t xml:space="preserve"> </w:t>
-      </w:r>
-      <w:r>
-        <w:t xml:space="preserve">(Davies and Jackson</w:t>
-      </w:r>
-      <w:r>
-        <w:t xml:space="preserve"> </w:t>
-      </w:r>
-      <w:hyperlink w:anchor="ref-Davies06">
-        <w:r>
-          <w:rPr>
-            <w:rStyle w:val="Hyperlink"/>
-          </w:rPr>
-          <w:t xml:space="preserve">2006</w:t>
-        </w:r>
-      </w:hyperlink>
-      <w:r>
-        <w:t xml:space="preserve">)</w:t>
-      </w:r>
-      <w:r>
-        <w:t xml:space="preserve">, or with other biological endpoints (e.g., fish or diatoms). In addition, extension of the landscape model could be explored to develop a national scale product of constraints on biological condition to complement recent work that predicted probable biological conditions with the National Rivers and Streams Assessment</w:t>
-      </w:r>
-      <w:r>
-        <w:t xml:space="preserve"> </w:t>
-      </w:r>
-      <w:r>
-        <w:t xml:space="preserve">(Hill et al.</w:t>
-      </w:r>
-      <w:r>
-        <w:t xml:space="preserve"> </w:t>
-      </w:r>
-      <w:hyperlink w:anchor="ref-Hill17">
-        <w:r>
-          <w:rPr>
-            <w:rStyle w:val="Hyperlink"/>
-          </w:rPr>
-          <w:t xml:space="preserve">2017</w:t>
-        </w:r>
-      </w:hyperlink>
-      <w:r>
-        <w:t xml:space="preserve">)</w:t>
-      </w:r>
-      <w:r>
-        <w:t xml:space="preserve">.</w:t>
-      </w:r>
-    </w:p>
-    <w:p>
-      <w:pPr>
-        <w:pStyle w:val="BodyText"/>
-      </w:pPr>
-      <w:r>
-        <w:t xml:space="preserve">Extension of the landscape models to prioritize conservation or restoration beyond California should consider landscape stressors that are predictive of biotic condition in other regions. For example, urban and agricultural gradients were sufficient to characterize constraints in many regions of California, whereas</w:t>
-      </w:r>
-      <w:r>
-        <w:t xml:space="preserve"> </w:t>
-      </w:r>
-      <w:r>
-        <w:t xml:space="preserve">Hill et al. (</w:t>
-      </w:r>
-      <w:hyperlink w:anchor="ref-Hill17">
-        <w:r>
-          <w:rPr>
-            <w:rStyle w:val="Hyperlink"/>
-          </w:rPr>
-          <w:t xml:space="preserve">2017</w:t>
-        </w:r>
-      </w:hyperlink>
-      <w:r>
-        <w:t xml:space="preserve">)</w:t>
-      </w:r>
-      <w:r>
-        <w:t xml:space="preserve"> </w:t>
-      </w:r>
-      <w:r>
-        <w:t xml:space="preserve">found that the volume of water stored by dams was an important predictor of biological condition in the Northern Appalachian and Northern Plains regions of the US. In their paper,</w:t>
-      </w:r>
-      <w:r>
-        <w:t xml:space="preserve"> </w:t>
-      </w:r>
-      <w:r>
-        <w:t xml:space="preserve">Hill et al. (</w:t>
-      </w:r>
-      <w:hyperlink w:anchor="ref-Hill17">
-        <w:r>
-          <w:rPr>
-            <w:rStyle w:val="Hyperlink"/>
-          </w:rPr>
-          <w:t xml:space="preserve">2017</w:t>
-        </w:r>
-      </w:hyperlink>
-      <w:r>
-        <w:t xml:space="preserve">)</w:t>
-      </w:r>
-      <w:r>
-        <w:t xml:space="preserve"> </w:t>
-      </w:r>
-      <w:r>
-        <w:t xml:space="preserve">provided an example of how predictive models could be used to identify potential sites for restoration or conservation, however, their illustration did not explicitly identify sites that were over- or under-performing relative to a biological endpoint. Doing so in California provided stakeholders with important context that helped establish management priorities, demonstrating the potential utility of this approach in other states.</w:t>
-      </w:r>
-    </w:p>
-    <w:p>
-      <w:pPr>
-        <w:pStyle w:val="Heading2"/>
-      </w:pPr>
-      <w:bookmarkStart w:id="50" w:name="summary"/>
-      <w:r>
-        <w:t xml:space="preserve">Summary</w:t>
-      </w:r>
-      <w:bookmarkEnd w:id="50"/>
-    </w:p>
-    <w:p>
-      <w:pPr>
-        <w:pStyle w:val="FirstParagraph"/>
-      </w:pPr>
-      <w:r>
-        <w:t xml:space="preserve">The prevalence of degraded stream sites in California requires the use of 1) assessment tools that can accurately evaluate condition, and 2) tools that can provide a context for evaluating assessment tools. The landscape model was developed to better inform application of the CSCI to inform decision-making in the context of landscape constraints on biological condition. Statewide development of the tool demonstrated where streams are likely constrained on a regional basis, whereas application to the SGR watershed demonstrated how the tool can be used by local stakeholders to prioritize management actions that are informed by landscape context. Most importantly, this tool does not provide a prescription for causes of impairment, nor does it discount sites from management intervention if constraints are high. The landscape model can inform the interpretation of biotic condition and is an exploratory tool that can help identify where management goals are most likely to be achieved.</w:t>
-      </w:r>
+        <w:t xml:space="preserve">The SCAPE model application website:</w:t>
+      </w:r>
+      <w:r>
+        <w:t xml:space="preserve"> </w:t>
+      </w:r>
+      <w:hyperlink r:id="rId39">
+        <w:r>
+          <w:rPr>
+            <w:rStyle w:val="Hyperlink"/>
+          </w:rPr>
+          <w:t xml:space="preserve">http://shiny.sccwrp.org/scape/</w:t>
+        </w:r>
+      </w:hyperlink>
     </w:p>
     <w:p>
       <w:pPr>
         <w:pStyle w:val="Heading1"/>
       </w:pPr>
-      <w:bookmarkStart w:id="51" w:name="supplement"/>
-      <w:r>
-        <w:t xml:space="preserve">Supplement</w:t>
+      <w:bookmarkStart w:id="51" w:name="figures"/>
+      <w:r>
+        <w:t xml:space="preserve">Figures</w:t>
       </w:r>
       <w:bookmarkEnd w:id="51"/>
-    </w:p>
-    <w:p>
-      <w:pPr>
-        <w:pStyle w:val="FirstParagraph"/>
-      </w:pPr>
-      <w:r>
-        <w:t xml:space="preserve">The SCAPE model application website:</w:t>
-      </w:r>
-      <w:r>
-        <w:t xml:space="preserve"> </w:t>
-      </w:r>
-      <w:hyperlink r:id="rId39">
-        <w:r>
-          <w:rPr>
-            <w:rStyle w:val="Hyperlink"/>
-          </w:rPr>
-          <w:t xml:space="preserve">http://shiny.sccwrp.org/scape/</w:t>
-        </w:r>
-      </w:hyperlink>
-    </w:p>
-    <w:p>
-      <w:pPr>
-        <w:pStyle w:val="Heading1"/>
-      </w:pPr>
-      <w:bookmarkStart w:id="52" w:name="figures"/>
-      <w:r>
-        <w:t xml:space="preserve">Figures</w:t>
-      </w:r>
-      <w:bookmarkEnd w:id="52"/>
     </w:p>
     <w:p>
       <w:pPr>
@@ -2886,20 +2917,20 @@
       <w:r>
         <w:drawing>
           <wp:inline>
-            <wp:extent cx="5943600" cy="3820885"/>
+            <wp:extent cx="5943600" cy="4245428"/>
             <wp:effectExtent b="0" l="0" r="0" t="0"/>
-            <wp:docPr descr="Figure 1 Urban and agricultural land use (left) and distribution of observed stream CSCI scores (right) in California. Cover of urban and agricultural land use in stream watersheds was used to develop a landscape model for stream reach expectations of bioassessment scores. Grey lines are ecoregions in California, CV: Central Valley, CH: Chaparral, DM: Deserts and Modoc Plateau, NC: North Coast, SN: Sierra Nevada, SC: South Coast." title="" id="1" name="Picture"/>
+            <wp:docPr descr="Figure 1 Urban and agricultural land use (left) and distribution of observed stream CSCI scores (right) in California. Cover of urban and agricultural land use in stream watersheds was used to develop a landscape model for stream reach expectations of bioassessment scores. Breakpoints for CSCI scores in the right plot are the 1st, 10th, and 30th percentile of scores at least-disturbed, reference sites throughout the state. Altered and intact refers to biological condition (Mazor et al. 2016). Grey lines are major environmental regions in California defined by ecoregional and watershed boundaries, CV: Central Valley, CH: Chaparral, DM: Deserts and Modoc Plateau, NC: North Coast, SN: Sierra Nevada, SC: South Coast." title="" id="1" name="Picture"/>
             <a:graphic>
               <a:graphicData uri="http://schemas.openxmlformats.org/drawingml/2006/picture">
                 <pic:pic>
                   <pic:nvPicPr>
-                    <pic:cNvPr descr="figs/calimap.png" id="0" name="Picture"/>
+                    <pic:cNvPr descr="figs/calimap-1.png" id="0" name="Picture"/>
                     <pic:cNvPicPr>
                       <a:picLocks noChangeArrowheads="1" noChangeAspect="1"/>
                     </pic:cNvPicPr>
                   </pic:nvPicPr>
                   <pic:blipFill>
-                    <a:blip r:embed="rId53"/>
+                    <a:blip r:embed="rId52"/>
                     <a:stretch>
                       <a:fillRect/>
                     </a:stretch>
@@ -2907,7 +2938,7 @@
                   <pic:spPr bwMode="auto">
                     <a:xfrm>
                       <a:off x="0" y="0"/>
-                      <a:ext cx="5943600" cy="3820885"/>
+                      <a:ext cx="5943600" cy="4245428"/>
                     </a:xfrm>
                     <a:prstGeom prst="rect">
                       <a:avLst/>
@@ -2931,7 +2962,30 @@
         <w:pStyle w:val="ImageCaption"/>
       </w:pPr>
       <w:r>
-        <w:t xml:space="preserve">Figure 1 Urban and agricultural land use (left) and distribution of observed stream CSCI scores (right) in California. Cover of urban and agricultural land use in stream watersheds was used to develop a landscape model for stream reach expectations of bioassessment scores. Grey lines are ecoregions in California, CV: Central Valley, CH: Chaparral, DM: Deserts and Modoc Plateau, NC: North Coast, SN: Sierra Nevada, SC: South Coast.</w:t>
+        <w:t xml:space="preserve">Figure 1 Urban and agricultural land use (left) and distribution of observed stream CSCI scores (right) in California. Cover of urban and agricultural land use in stream watersheds was used to develop a landscape model for stream reach expectations of bioassessment scores. Breakpoints for CSCI scores in the right plot are the 1st, 10th, and 30th percentile of scores at least-disturbed, reference sites throughout the state. Altered and intact refers to biological condition</w:t>
+      </w:r>
+      <w:r>
+        <w:t xml:space="preserve"> </w:t>
+      </w:r>
+      <w:r>
+        <w:t xml:space="preserve">(Mazor et al.</w:t>
+      </w:r>
+      <w:r>
+        <w:t xml:space="preserve"> </w:t>
+      </w:r>
+      <w:hyperlink w:anchor="ref-Mazor16">
+        <w:r>
+          <w:rPr>
+            <w:rStyle w:val="Hyperlink"/>
+          </w:rPr>
+          <w:t xml:space="preserve">2016</w:t>
+        </w:r>
+      </w:hyperlink>
+      <w:r>
+        <w:t xml:space="preserve">)</w:t>
+      </w:r>
+      <w:r>
+        <w:t xml:space="preserve">. Grey lines are major environmental regions in California defined by ecoregional and watershed boundaries, CV: Central Valley, CH: Chaparral, DM: Deserts and Modoc Plateau, NC: North Coast, SN: Sierra Nevada, SC: South Coast.</w:t>
       </w:r>
     </w:p>
     <w:p>
@@ -2943,7 +2997,7 @@
           <wp:inline>
             <wp:extent cx="5504749" cy="7339665"/>
             <wp:effectExtent b="0" l="0" r="0" t="0"/>
-            <wp:docPr descr="Figure 2 San Gabriel River watershed in southern California. Land cover is shown in plot (a) and the predicted median CSCI scores at each stream reach and observed CSCI scores are shown in (b). The watershed is largely undeveloped in the north and heavily urbanized in the south." title="" id="1" name="Picture"/>
+            <wp:docPr descr="Figure 2 San Gabriel River watershed in southern California. Land cover is shown in plot (a) and the predicted median CSCI scores at each stream reach and observed CSCI scores are shown in (b). The upper watershed is largely undeveloped, whereas the lower watershed is heavily urbanized." title="" id="1" name="Picture"/>
             <a:graphic>
               <a:graphicData uri="http://schemas.openxmlformats.org/drawingml/2006/picture">
                 <pic:pic>
@@ -2954,7 +3008,7 @@
                     </pic:cNvPicPr>
                   </pic:nvPicPr>
                   <pic:blipFill>
-                    <a:blip r:embed="rId54"/>
+                    <a:blip r:embed="rId53"/>
                     <a:stretch>
                       <a:fillRect/>
                     </a:stretch>
@@ -2986,7 +3040,7 @@
         <w:pStyle w:val="ImageCaption"/>
       </w:pPr>
       <w:r>
-        <w:t xml:space="preserve">Figure 2 San Gabriel River watershed in southern California. Land cover is shown in plot (a) and the predicted median CSCI scores at each stream reach and observed CSCI scores are shown in (b). The watershed is largely undeveloped in the north and heavily urbanized in the south.</w:t>
+        <w:t xml:space="preserve">Figure 2 San Gabriel River watershed in southern California. Land cover is shown in plot (a) and the predicted median CSCI scores at each stream reach and observed CSCI scores are shown in (b). The upper watershed is largely undeveloped, whereas the lower watershed is heavily urbanized.</w:t>
       </w:r>
     </w:p>
     <w:p>
@@ -3009,7 +3063,7 @@
                     </pic:cNvPicPr>
                   </pic:nvPicPr>
                   <pic:blipFill>
-                    <a:blip r:embed="rId55"/>
+                    <a:blip r:embed="rId54"/>
                     <a:stretch>
                       <a:fillRect/>
                     </a:stretch>
@@ -3064,7 +3118,7 @@
                     </pic:cNvPicPr>
                   </pic:nvPicPr>
                   <pic:blipFill>
-                    <a:blip r:embed="rId56"/>
+                    <a:blip r:embed="rId55"/>
                     <a:stretch>
                       <a:fillRect/>
                     </a:stretch>
@@ -3117,7 +3171,7 @@
           <wp:inline>
             <wp:extent cx="5943600" cy="4622800"/>
             <wp:effectExtent b="0" l="0" r="0" t="0"/>
-            <wp:docPr descr="Figure 5 Application of the landscape model to stream reaches in the San Gabriel River watershed, Los Angeles County, California. CSCI scores with no context from the model are on the left (a) and scores with context from the model are on the right (b). Relative site scores as under scoring, expected, or over scoring are based on observed scores given the reach class as likely constrained, possibly constrained, possibly unconstrained, and likely unconstrained. Reach classes are based on overlap of the expectations with a biological threshold for the CSCI (dashed lined) and location of the median expectation (white ticks)." title="" id="1" name="Picture"/>
+            <wp:docPr descr="Figure 5 Application of the landscape model to stream reaches in the San Gabriel River watershed, Los Angeles County, California. CSCI scores with (a) no context from the model are on the left and (b) scores with context from the model are on the right. Relative site scores as under-scoring, expected, or over-scoring are based on observed scores given the reach class as likely constrained, possibly constrained, possibly unconstrained, and likely unconstrained. Reach classes are based on overlap of the expectations with a biological threshold for the CSCI (0.79, dashed lined) and location of the median expectation (white ticks)." title="" id="1" name="Picture"/>
             <a:graphic>
               <a:graphicData uri="http://schemas.openxmlformats.org/drawingml/2006/picture">
                 <pic:pic>
@@ -3128,7 +3182,7 @@
                     </pic:cNvPicPr>
                   </pic:nvPicPr>
                   <pic:blipFill>
-                    <a:blip r:embed="rId57"/>
+                    <a:blip r:embed="rId56"/>
                     <a:stretch>
                       <a:fillRect/>
                     </a:stretch>
@@ -3160,7 +3214,7 @@
         <w:pStyle w:val="ImageCaption"/>
       </w:pPr>
       <w:r>
-        <w:t xml:space="preserve">Figure 5 Application of the landscape model to stream reaches in the San Gabriel River watershed, Los Angeles County, California. CSCI scores with no context from the model are on the left (a) and scores with context from the model are on the right (b). Relative site scores as under scoring, expected, or over scoring are based on observed scores given the reach class as likely constrained, possibly constrained, possibly unconstrained, and likely unconstrained. Reach classes are based on overlap of the expectations with a biological threshold for the CSCI (dashed lined) and location of the median expectation (white ticks).</w:t>
+        <w:t xml:space="preserve">Figure 5 Application of the landscape model to stream reaches in the San Gabriel River watershed, Los Angeles County, California. CSCI scores with (a) no context from the model are on the left and (b) scores with context from the model are on the right. Relative site scores as under-scoring, expected, or over-scoring are based on observed scores given the reach class as likely constrained, possibly constrained, possibly unconstrained, and likely unconstrained. Reach classes are based on overlap of the expectations with a biological threshold for the CSCI (0.79, dashed lined) and location of the median expectation (white ticks).</w:t>
       </w:r>
     </w:p>
     <w:p>
@@ -3172,7 +3226,7 @@
           <wp:inline>
             <wp:extent cx="5943600" cy="5572125"/>
             <wp:effectExtent b="0" l="0" r="0" t="0"/>
-            <wp:docPr descr="Figure 6 Relative site scores and recommended management actions for locations with CSCI scores in the San Gabriel River watershed. Relative site scores as under scoring, expected, or over scoring are based on observed scores given the reach class as likely constrained, possibly constrained, possibly unconstrained, and likely unconstrained. Recommended management actions are ranked by priority for actions to investigate, protect, and restore a site. No recommended actions assumes baseline maintenance and monitoring is sufficient for a site. Recommended actions were defined by a local stakeholder group (see Figure S3)." title="" id="1" name="Picture"/>
+            <wp:docPr descr="Figure 6 Relative site scores and recommended management actions for locations with CSCI scores in the San Gabriel River watershed. Relative site scores as under scoring, expected, or over scoring are based on observed scores given the reach class as likely constrained, possibly constrained, possibly unconstrained, and likely unconstrained. Recommended management actions are ranked by priority for actions to investigate, protect, and restore a site. No recommended actions assume baseline maintenance and monitoring is sufficient for a site. Recommended actions were defined by a local stakeholder group (see Figure S3)." title="" id="1" name="Picture"/>
             <a:graphic>
               <a:graphicData uri="http://schemas.openxmlformats.org/drawingml/2006/picture">
                 <pic:pic>
@@ -3183,7 +3237,7 @@
                     </pic:cNvPicPr>
                   </pic:nvPicPr>
                   <pic:blipFill>
-                    <a:blip r:embed="rId58"/>
+                    <a:blip r:embed="rId57"/>
                     <a:stretch>
                       <a:fillRect/>
                     </a:stretch>
@@ -3215,7 +3269,7 @@
         <w:pStyle w:val="ImageCaption"/>
       </w:pPr>
       <w:r>
-        <w:t xml:space="preserve">Figure 6 Relative site scores and recommended management actions for locations with CSCI scores in the San Gabriel River watershed. Relative site scores as under scoring, expected, or over scoring are based on observed scores given the reach class as likely constrained, possibly constrained, possibly unconstrained, and likely unconstrained. Recommended management actions are ranked by priority for actions to investigate, protect, and restore a site. No recommended actions assumes baseline maintenance and monitoring is sufficient for a site. Recommended actions were defined by a local stakeholder group (see Figure S3).</w:t>
+        <w:t xml:space="preserve">Figure 6 Relative site scores and recommended management actions for locations with CSCI scores in the San Gabriel River watershed. Relative site scores as under scoring, expected, or over scoring are based on observed scores given the reach class as likely constrained, possibly constrained, possibly unconstrained, and likely unconstrained. Recommended management actions are ranked by priority for actions to investigate, protect, and restore a site. No recommended actions assume baseline maintenance and monitoring is sufficient for a site. Recommended actions were defined by a local stakeholder group (see Figure S3).</w:t>
       </w:r>
     </w:p>
     <w:p>
@@ -3238,7 +3292,7 @@
                     </pic:cNvPicPr>
                   </pic:nvPicPr>
                   <pic:blipFill>
-                    <a:blip r:embed="rId59"/>
+                    <a:blip r:embed="rId58"/>
                     <a:stretch>
                       <a:fillRect/>
                     </a:stretch>
@@ -3277,11 +3331,11 @@
       <w:pPr>
         <w:pStyle w:val="Heading1"/>
       </w:pPr>
-      <w:bookmarkStart w:id="60" w:name="tables"/>
+      <w:bookmarkStart w:id="59" w:name="tables"/>
       <w:r>
         <w:t xml:space="preserve">Tables</w:t>
       </w:r>
-      <w:bookmarkEnd w:id="60"/>
+      <w:bookmarkEnd w:id="59"/>
     </w:p>
     <w:p>
       <w:pPr>
@@ -5727,7 +5781,7 @@
         <w:rPr>
           <w:i/>
         </w:rPr>
-        <w:t xml:space="preserve">). Average (standard deviation) scores and counts (percents) of the number of monitoring stations in each relative expectation and region are shown. Sites are over scoring if the observed scores are above the range of expectations at a reach, expected if within the range, or under scoring if below the range. CV: Central Valley, CH: Chaparral, DM: Deserts and Modoc Plateau, NC: North Coast, SN: Sierra Nevada, SC: South Coast.</w:t>
+        <w:t xml:space="preserve">). Average (standard deviation) scores and counts (percent) of the number of monitoring stations in each relative expectation and region are shown. Sites are over scoring if the observed scores are above the range of expectations at a reach, expected if within the range, or under scoring if below the range. CV: Central Valley, CH: Chaparral, DM: Deserts and Modoc Plateau, NC: North Coast, SN: Sierra Nevada, SC: South Coast.</w:t>
       </w:r>
     </w:p>
     <w:tbl xmlns:w="http://schemas.openxmlformats.org/wordprocessingml/2006/main" xmlns:r="http://schemas.openxmlformats.org/officeDocument/2006/relationships" xmlns:w14="http://schemas.microsoft.com/office/word/2010/wordml" xmlns:wp="http://schemas.openxmlformats.org/drawingml/2006/wordprocessingDrawing" xmlns:a="http://schemas.openxmlformats.org/drawingml/2006/main" xmlns:pic="http://schemas.openxmlformats.org/drawingml/2006/picture">
@@ -7501,14 +7555,14 @@
       <w:pPr>
         <w:pStyle w:val="Heading1"/>
       </w:pPr>
-      <w:bookmarkStart w:id="61" w:name="references"/>
+      <w:bookmarkStart w:id="60" w:name="references"/>
       <w:r>
         <w:t xml:space="preserve">References</w:t>
       </w:r>
-      <w:bookmarkEnd w:id="61"/>
+      <w:bookmarkEnd w:id="60"/>
     </w:p>
     <w:bookmarkStart w:id="153" w:name="refs"/>
-    <w:bookmarkStart w:id="63" w:name="ref-Allan97"/>
+    <w:bookmarkStart w:id="62" w:name="ref-Allan97"/>
     <w:p>
       <w:pPr>
         <w:pStyle w:val="Bibliography"/>
@@ -7534,7 +7588,7 @@
       <w:r>
         <w:t xml:space="preserve"> </w:t>
       </w:r>
-      <w:hyperlink r:id="rId62">
+      <w:hyperlink r:id="rId61">
         <w:r>
           <w:rPr>
             <w:rStyle w:val="Hyperlink"/>
@@ -7546,8 +7600,8 @@
         <w:t xml:space="preserve">.</w:t>
       </w:r>
     </w:p>
-    <w:bookmarkEnd w:id="63"/>
-    <w:bookmarkStart w:id="65" w:name="ref-Allan04"/>
+    <w:bookmarkEnd w:id="62"/>
+    <w:bookmarkStart w:id="64" w:name="ref-Allan04"/>
     <w:p>
       <w:pPr>
         <w:pStyle w:val="Bibliography"/>
@@ -7573,7 +7627,7 @@
       <w:r>
         <w:t xml:space="preserve"> </w:t>
       </w:r>
-      <w:hyperlink r:id="rId64">
+      <w:hyperlink r:id="rId63">
         <w:r>
           <w:rPr>
             <w:rStyle w:val="Hyperlink"/>
@@ -7585,8 +7639,8 @@
         <w:t xml:space="preserve">.</w:t>
       </w:r>
     </w:p>
-    <w:bookmarkEnd w:id="65"/>
-    <w:bookmarkStart w:id="66" w:name="ref-Breiman01"/>
+    <w:bookmarkEnd w:id="64"/>
+    <w:bookmarkStart w:id="65" w:name="ref-Breiman01"/>
     <w:p>
       <w:pPr>
         <w:pStyle w:val="Bibliography"/>
@@ -7610,8 +7664,8 @@
         <w:t xml:space="preserve">45:5–32.</w:t>
       </w:r>
     </w:p>
-    <w:bookmarkEnd w:id="66"/>
-    <w:bookmarkStart w:id="68" w:name="ref-Brown12"/>
+    <w:bookmarkEnd w:id="65"/>
+    <w:bookmarkStart w:id="67" w:name="ref-Brown12"/>
     <w:p>
       <w:pPr>
         <w:pStyle w:val="Bibliography"/>
@@ -7637,7 +7691,7 @@
       <w:r>
         <w:t xml:space="preserve"> </w:t>
       </w:r>
-      <w:hyperlink r:id="rId67">
+      <w:hyperlink r:id="rId66">
         <w:r>
           <w:rPr>
             <w:rStyle w:val="Hyperlink"/>
@@ -7649,8 +7703,8 @@
         <w:t xml:space="preserve">.</w:t>
       </w:r>
     </w:p>
-    <w:bookmarkEnd w:id="68"/>
-    <w:bookmarkStart w:id="70" w:name="ref-Buss14"/>
+    <w:bookmarkEnd w:id="67"/>
+    <w:bookmarkStart w:id="69" w:name="ref-Buss14"/>
     <w:p>
       <w:pPr>
         <w:pStyle w:val="Bibliography"/>
@@ -7676,7 +7730,7 @@
       <w:r>
         <w:t xml:space="preserve"> </w:t>
       </w:r>
-      <w:hyperlink r:id="rId69">
+      <w:hyperlink r:id="rId68">
         <w:r>
           <w:rPr>
             <w:rStyle w:val="Hyperlink"/>
@@ -7688,8 +7742,8 @@
         <w:t xml:space="preserve">.</w:t>
       </w:r>
     </w:p>
-    <w:bookmarkEnd w:id="70"/>
-    <w:bookmarkStart w:id="71" w:name="ref-Cade03"/>
+    <w:bookmarkEnd w:id="69"/>
+    <w:bookmarkStart w:id="70" w:name="ref-Cade03"/>
     <w:p>
       <w:pPr>
         <w:pStyle w:val="Bibliography"/>
@@ -7713,18 +7767,18 @@
         <w:t xml:space="preserve">1 (8):412–20.</w:t>
       </w:r>
     </w:p>
+    <w:bookmarkEnd w:id="70"/>
+    <w:bookmarkStart w:id="71" w:name="ref-CRWQCB14"/>
+    <w:p>
+      <w:pPr>
+        <w:pStyle w:val="Bibliography"/>
+      </w:pPr>
+      <w:r>
+        <w:t xml:space="preserve">California Regional Water Quality Control Board, Los Angeles Region. 2014. “Basin Plan for the Coastal Watersheds of Los Angeles and Ventura Counties.”</w:t>
+      </w:r>
+    </w:p>
     <w:bookmarkEnd w:id="71"/>
-    <w:bookmarkStart w:id="72" w:name="ref-CRWQCB14"/>
-    <w:p>
-      <w:pPr>
-        <w:pStyle w:val="Bibliography"/>
-      </w:pPr>
-      <w:r>
-        <w:t xml:space="preserve">California Regional Water Quality Control Board, Los Angeles Region. 2014. “Basin Plan for the Coastal Watersheds of Los Angeles and Ventura Counties.”</w:t>
-      </w:r>
-    </w:p>
-    <w:bookmarkEnd w:id="72"/>
-    <w:bookmarkStart w:id="74" w:name="ref-Carline07"/>
+    <w:bookmarkStart w:id="73" w:name="ref-Carline07"/>
     <w:p>
       <w:pPr>
         <w:pStyle w:val="Bibliography"/>
@@ -7750,7 +7804,7 @@
       <w:r>
         <w:t xml:space="preserve"> </w:t>
       </w:r>
-      <w:hyperlink r:id="rId73">
+      <w:hyperlink r:id="rId72">
         <w:r>
           <w:rPr>
             <w:rStyle w:val="Hyperlink"/>
@@ -7762,8 +7816,8 @@
         <w:t xml:space="preserve">.</w:t>
       </w:r>
     </w:p>
-    <w:bookmarkEnd w:id="74"/>
-    <w:bookmarkStart w:id="76" w:name="ref-Carlisle09"/>
+    <w:bookmarkEnd w:id="73"/>
+    <w:bookmarkStart w:id="75" w:name="ref-Carlisle09"/>
     <w:p>
       <w:pPr>
         <w:pStyle w:val="Bibliography"/>
@@ -7789,7 +7843,7 @@
       <w:r>
         <w:t xml:space="preserve"> </w:t>
       </w:r>
-      <w:hyperlink r:id="rId75">
+      <w:hyperlink r:id="rId74">
         <w:r>
           <w:rPr>
             <w:rStyle w:val="Hyperlink"/>
@@ -7801,8 +7855,8 @@
         <w:t xml:space="preserve">.</w:t>
       </w:r>
     </w:p>
-    <w:bookmarkEnd w:id="76"/>
-    <w:bookmarkStart w:id="78" w:name="ref-Chen14"/>
+    <w:bookmarkEnd w:id="75"/>
+    <w:bookmarkStart w:id="77" w:name="ref-Chen14"/>
     <w:p>
       <w:pPr>
         <w:pStyle w:val="Bibliography"/>
@@ -7828,7 +7882,7 @@
       <w:r>
         <w:t xml:space="preserve"> </w:t>
       </w:r>
-      <w:hyperlink r:id="rId77">
+      <w:hyperlink r:id="rId76">
         <w:r>
           <w:rPr>
             <w:rStyle w:val="Hyperlink"/>
@@ -7840,8 +7894,8 @@
         <w:t xml:space="preserve">.</w:t>
       </w:r>
     </w:p>
-    <w:bookmarkEnd w:id="78"/>
-    <w:bookmarkStart w:id="80" w:name="ref-Chessman14"/>
+    <w:bookmarkEnd w:id="77"/>
+    <w:bookmarkStart w:id="79" w:name="ref-Chessman14"/>
     <w:p>
       <w:pPr>
         <w:pStyle w:val="Bibliography"/>
@@ -7867,7 +7921,7 @@
       <w:r>
         <w:t xml:space="preserve"> </w:t>
       </w:r>
-      <w:hyperlink r:id="rId79">
+      <w:hyperlink r:id="rId78">
         <w:r>
           <w:rPr>
             <w:rStyle w:val="Hyperlink"/>
@@ -7879,8 +7933,8 @@
         <w:t xml:space="preserve">.</w:t>
       </w:r>
     </w:p>
-    <w:bookmarkEnd w:id="80"/>
-    <w:bookmarkStart w:id="82" w:name="ref-Chessman08"/>
+    <w:bookmarkEnd w:id="79"/>
+    <w:bookmarkStart w:id="81" w:name="ref-Chessman08"/>
     <w:p>
       <w:pPr>
         <w:pStyle w:val="Bibliography"/>
@@ -7906,7 +7960,7 @@
       <w:r>
         <w:t xml:space="preserve"> </w:t>
       </w:r>
-      <w:hyperlink r:id="rId81">
+      <w:hyperlink r:id="rId80">
         <w:r>
           <w:rPr>
             <w:rStyle w:val="Hyperlink"/>
@@ -7918,8 +7972,8 @@
         <w:t xml:space="preserve">.</w:t>
       </w:r>
     </w:p>
-    <w:bookmarkEnd w:id="82"/>
-    <w:bookmarkStart w:id="84" w:name="ref-Chessman04"/>
+    <w:bookmarkEnd w:id="81"/>
+    <w:bookmarkStart w:id="83" w:name="ref-Chessman04"/>
     <w:p>
       <w:pPr>
         <w:pStyle w:val="Bibliography"/>
@@ -7945,7 +7999,7 @@
       <w:r>
         <w:t xml:space="preserve"> </w:t>
       </w:r>
-      <w:hyperlink r:id="rId83">
+      <w:hyperlink r:id="rId82">
         <w:r>
           <w:rPr>
             <w:rStyle w:val="Hyperlink"/>
@@ -7957,8 +8011,8 @@
         <w:t xml:space="preserve">.</w:t>
       </w:r>
     </w:p>
-    <w:bookmarkEnd w:id="84"/>
-    <w:bookmarkStart w:id="86" w:name="ref-Clapcott11"/>
+    <w:bookmarkEnd w:id="83"/>
+    <w:bookmarkStart w:id="85" w:name="ref-Clapcott11"/>
     <w:p>
       <w:pPr>
         <w:pStyle w:val="Bibliography"/>
@@ -7984,7 +8038,7 @@
       <w:r>
         <w:t xml:space="preserve"> </w:t>
       </w:r>
-      <w:hyperlink r:id="rId85">
+      <w:hyperlink r:id="rId84">
         <w:r>
           <w:rPr>
             <w:rStyle w:val="Hyperlink"/>
@@ -7996,8 +8050,8 @@
         <w:t xml:space="preserve">.</w:t>
       </w:r>
     </w:p>
-    <w:bookmarkEnd w:id="86"/>
-    <w:bookmarkStart w:id="88" w:name="ref-Cormier13"/>
+    <w:bookmarkEnd w:id="85"/>
+    <w:bookmarkStart w:id="87" w:name="ref-Cormier13"/>
     <w:p>
       <w:pPr>
         <w:pStyle w:val="Bibliography"/>
@@ -8023,7 +8077,7 @@
       <w:r>
         <w:t xml:space="preserve"> </w:t>
       </w:r>
-      <w:hyperlink r:id="rId87">
+      <w:hyperlink r:id="rId86">
         <w:r>
           <w:rPr>
             <w:rStyle w:val="Hyperlink"/>
@@ -8035,8 +8089,8 @@
         <w:t xml:space="preserve">.</w:t>
       </w:r>
     </w:p>
-    <w:bookmarkEnd w:id="88"/>
-    <w:bookmarkStart w:id="89" w:name="ref-Davies06"/>
+    <w:bookmarkEnd w:id="87"/>
+    <w:bookmarkStart w:id="88" w:name="ref-Davies06"/>
     <w:p>
       <w:pPr>
         <w:pStyle w:val="Bibliography"/>
@@ -8060,8 +8114,8 @@
         <w:t xml:space="preserve">16 (4):1251–66.</w:t>
       </w:r>
     </w:p>
-    <w:bookmarkEnd w:id="89"/>
-    <w:bookmarkStart w:id="91" w:name="ref-Finkenbine00"/>
+    <w:bookmarkEnd w:id="88"/>
+    <w:bookmarkStart w:id="90" w:name="ref-Finkenbine00"/>
     <w:p>
       <w:pPr>
         <w:pStyle w:val="Bibliography"/>
@@ -8087,7 +8141,7 @@
       <w:r>
         <w:t xml:space="preserve"> </w:t>
       </w:r>
-      <w:hyperlink r:id="rId90">
+      <w:hyperlink r:id="rId89">
         <w:r>
           <w:rPr>
             <w:rStyle w:val="Hyperlink"/>
@@ -8099,18 +8153,18 @@
         <w:t xml:space="preserve">.</w:t>
       </w:r>
     </w:p>
+    <w:bookmarkEnd w:id="90"/>
+    <w:bookmarkStart w:id="91" w:name="ref-FLDEP11"/>
+    <w:p>
+      <w:pPr>
+        <w:pStyle w:val="Bibliography"/>
+      </w:pPr>
+      <w:r>
+        <w:t xml:space="preserve">Florida Department of Environmental Protection. 2011. “Development of aquatic life use support attainment thresholds for Florida’s Stream Condition Index and Lake Vegetation Index.” DEP-SAS-003/11. Tallahassee, Florida: FDEP Standards; Assessment Section, Bureau of Assessment; Restoration Support.</w:t>
+      </w:r>
+    </w:p>
     <w:bookmarkEnd w:id="91"/>
-    <w:bookmarkStart w:id="92" w:name="ref-FLDEP11"/>
-    <w:p>
-      <w:pPr>
-        <w:pStyle w:val="Bibliography"/>
-      </w:pPr>
-      <w:r>
-        <w:t xml:space="preserve">Florida Department of Environmental Protection. 2011. “Development of aquatic life use support attainment thresholds for Florida’s Stream Condition Index and Lake Vegetation Index.” DEP-SAS-003/11. Tallahassee, Florida: FDEP Standards; Assessment Section, Bureau of Assessment; Restoration Support.</w:t>
-      </w:r>
-    </w:p>
-    <w:bookmarkEnd w:id="92"/>
-    <w:bookmarkStart w:id="94" w:name="ref-Fox17"/>
+    <w:bookmarkStart w:id="93" w:name="ref-Fox17"/>
     <w:p>
       <w:pPr>
         <w:pStyle w:val="Bibliography"/>
@@ -8136,7 +8190,7 @@
       <w:r>
         <w:t xml:space="preserve"> </w:t>
       </w:r>
-      <w:hyperlink r:id="rId93">
+      <w:hyperlink r:id="rId92">
         <w:r>
           <w:rPr>
             <w:rStyle w:val="Hyperlink"/>
@@ -8146,6 +8200,31 @@
       </w:hyperlink>
       <w:r>
         <w:t xml:space="preserve">.</w:t>
+      </w:r>
+    </w:p>
+    <w:bookmarkEnd w:id="93"/>
+    <w:bookmarkStart w:id="94" w:name="ref-Fry11"/>
+    <w:p>
+      <w:pPr>
+        <w:pStyle w:val="Bibliography"/>
+      </w:pPr>
+      <w:r>
+        <w:t xml:space="preserve">Fry, J., G. Xian, S. Jin, J. Dewitz, C. Homer, L. Yang, C. Barnes, N. Herold, and J. Wickham. 2011. “Completion of the 2006 National Land Cover Database for the Conterminous United States.”</w:t>
+      </w:r>
+      <w:r>
+        <w:t xml:space="preserve"> </w:t>
+      </w:r>
+      <w:r>
+        <w:rPr>
+          <w:i/>
+        </w:rPr>
+        <w:t xml:space="preserve">Photogrammetric Engineering and Remote Sensing</w:t>
+      </w:r>
+      <w:r>
+        <w:t xml:space="preserve"> </w:t>
+      </w:r>
+      <w:r>
+        <w:t xml:space="preserve">77 (9):858–64.</w:t>
       </w:r>
     </w:p>
     <w:bookmarkEnd w:id="94"/>
@@ -8702,13 +8781,28 @@
       </w:r>
     </w:p>
     <w:bookmarkEnd w:id="123"/>
-    <w:bookmarkStart w:id="124" w:name="ref-Ode07"/>
+    <w:bookmarkStart w:id="124" w:name="ref-Ode16"/>
     <w:p>
       <w:pPr>
         <w:pStyle w:val="Bibliography"/>
       </w:pPr>
       <w:r>
-        <w:t xml:space="preserve">Ode, P. R. 2007. “Standard Operating Procedures for Collecting Benthic Macroinvertebrate Samples and Associated Physical and Chemical Data for Ambient Bioassessment in California.” Surface Water Ambient Monitoring Program. Sacramento, CA.</w:t>
+        <w:t xml:space="preserve">Ode, P. R., A. C. Rehn, R. D. Mazor, K. C. Schiff, E. D. Stein, J. T. May, L. R. Brown, et al. 2016. “Evaluating the Adequacy of a Reference-Site Pool for Ecological Assessments in Environmentally Complex Regions.”</w:t>
+      </w:r>
+      <w:r>
+        <w:t xml:space="preserve"> </w:t>
+      </w:r>
+      <w:r>
+        <w:rPr>
+          <w:i/>
+        </w:rPr>
+        <w:t xml:space="preserve">Freshwater Science</w:t>
+      </w:r>
+      <w:r>
+        <w:t xml:space="preserve"> </w:t>
+      </w:r>
+      <w:r>
+        <w:t xml:space="preserve">35 (1):237–48.</w:t>
       </w:r>
     </w:p>
     <w:bookmarkEnd w:id="124"/>

</xml_diff>

<commit_message>
PM, JW comments addressed
</commit_message>
<xml_diff>
--- a/manuscript/manu_draft.docx
+++ b/manuscript/manu_draft.docx
@@ -403,7 +403,7 @@
         <w:pStyle w:val="FirstParagraph"/>
       </w:pPr>
       <w:r>
-        <w:t xml:space="preserve">Version Date: Fri Jul 6 18:40:45 2018 -0700</w:t>
+        <w:t xml:space="preserve">Version Date: Mon Jul 9 14:14:03 2018 -0700</w:t>
       </w:r>
     </w:p>
     <w:p>
@@ -572,7 +572,7 @@
         <w:t xml:space="preserve">)</w:t>
       </w:r>
       <w:r>
-        <w:t xml:space="preserve">. Nearly half of all streams and rivers in the USA are estimated to be in poor condition as related to the most commonly observed in-stream stressors, such as excess phosphorus, nitrogen, or altered physical habitat</w:t>
+        <w:t xml:space="preserve">. Nearly half of all stream miles in the USA are estimated to be in poor biotic condition based on macroinvertebrate bioassesssment and the observed condition can be strongly associated with commonly observed in-stream stressors, such as excess phosphorus, nitrogen, or altered physical habitat</w:t>
       </w:r>
       <w:r>
         <w:t xml:space="preserve"> </w:t>
@@ -611,7 +611,7 @@
           <w:rPr>
             <w:rStyle w:val="Hyperlink"/>
           </w:rPr>
-          <w:t xml:space="preserve">2007</w:t>
+          <w:t xml:space="preserve">1997</w:t>
         </w:r>
       </w:hyperlink>
       <w:r>
@@ -1387,7 +1387,7 @@
         <w:t xml:space="preserve">)</w:t>
       </w:r>
       <w:r>
-        <w:t xml:space="preserve">. Benthic macroinvertebrate data used to calculate CSCI scores were collected at nearly 3400 unique sites (6270 with repeat visits) between 2000 and 2016. Field data were collected during base flow conditions typically between May and July following methods in</w:t>
+        <w:t xml:space="preserve">. Benthic macroinvertebrate data were used to calculate 6270 individual CSCI scores at nearly 3400 unique sites between 2000 and 2016. Field data were collected during base flow conditions typically between May and July following methods in</w:t>
       </w:r>
       <w:r>
         <w:t xml:space="preserve"> </w:t>
@@ -1969,7 +1969,7 @@
         <w:t xml:space="preserve">)</w:t>
       </w:r>
       <w:r>
-        <w:t xml:space="preserve">. For each region, 1000 regression trees were created and the mean reduction in accuracy was estimated for the exclusion of each variable across all models. This created an estimate of importance of each variable for describing differences between constrained and unconstrained stream classes. Mean reduction in accuracy was estimated for all variables in each model to identify the top five important variables in each region. The possibly and likely constrained classes were evaluated together as were the possibly and likely unconstrained classes.</w:t>
+        <w:t xml:space="preserve">. For each region, 1000 regression trees were created and the mean reduction in accuracy was estimated for the exclusion of each variable across all models. This created an estimate of importance of each variable for describing differences between constrained and unconstrained stream classes. Mean reduction in accuracy was estimated for all variables in each model to identify the top five important variables in each region. The possibly and likely constrained classes were evaluated together, as were the possibly and likely unconstrained classes. However, it was recognized that retaining the possibly or likely classes could be useful to refine the priorities described below.</w:t>
       </w:r>
     </w:p>
     <w:p>
@@ -2023,7 +2023,7 @@
         <w:pStyle w:val="FirstParagraph"/>
       </w:pPr>
       <w:r>
-        <w:t xml:space="preserve">A framework for identifying SGR site priorities for management actions using results from the landscape model was developed through engagement with a local stakeholder group. The San Gabriel River Regional Monitoring Program (SGRRMP, Los Angeles County, California) includes stakeholders from local municipalities, water districts, water quality regulatory agencies, consulting groups, and non-government organizations that cooperatively work to answer key management questions in the SGR watershed and improve coordination of compliance and ambient monitoring efforts. The stakeholder workgroup met monthly over a six-month period to discuss model application and to refine the interpretation of results.</w:t>
+        <w:t xml:space="preserve">A framework for identifying SGR site priorities for management actions using results from the landscape model was developed through engagement with a local stakeholder group. The San Gabriel River Regional Monitoring Program (SGRRMP, Los Angeles County, California) includes stakeholders from water quality regulatory agencies, municipalities, and non-govermental organizations that cooperatively work to manage aquatic resources in the SGR watershed and improve coordination of compliance and ambient monitoring efforts. The workgroup met monthly over a six-month period to discuss model application and to refine the interpretation of results.</w:t>
       </w:r>
     </w:p>
     <w:p>
@@ -2379,7 +2379,7 @@
         <w:pStyle w:val="BodyText"/>
       </w:pPr>
       <w:r>
-        <w:t xml:space="preserve">In general, the stakeholder group assigned high priority recommendations to over- and under-scoring sites in likely unconstrained reaches or those below the biological threshold with possibly unconstrained classification (Figure S3). Continuing current practices were generally recommended at constrained sites or restoration actions were recommended as a low priority despite low CSCI scores. Recommended actions to investigate were more common for both over scoring and under scoring sites, protect was more common at over scoring sites, and restore was more common at under scoring sites. A clear distinction between low and high priority actions was observed on the watershed map (bottom, Figure</w:t>
+        <w:t xml:space="preserve">In general, the stakeholder group assigned high priority recommendations to over- and under-scoring sites in likely unconstrained reaches or those below the biological threshold with possibly unconstrained classification (Figure S3). Continuing current practices were generally recommended at constrained sites or restoration actions were recommended as a lower priority despite low CSCI scores. Recommended actions to investigate were more common for both over-scoring and under-scoring sites, protect was given a high priority exclusively at over-scoring sites, and restore was more common at under-scoring sites. A clear distinction between low and high priority actions was observed on the watershed map (bottom, Figure</w:t>
       </w:r>
       <w:r>
         <w:t xml:space="preserve"> </w:t>
@@ -2388,7 +2388,7 @@
         <w:t xml:space="preserve">6</w:t>
       </w:r>
       <w:r>
-        <w:t xml:space="preserve">). Sites in the lower watershed were lower priority if an action was recommended, whereas the five high priority sites were in the upper watershed (multiple recommendations were assigned to the sites). Several sites that were scoring as expected for likely and possibly unconstrained reaches in the upper watershed were recommended as medium priority for protection.</w:t>
+        <w:t xml:space="preserve">). Sites in the lower watershed were lower priority if an action was recommended, whereas the five high priority sites were in the upper watershed (multiple recommendations were assigned to the sites). The distinction between lower and higher priorities between the lower and upper watershed was driven exclusively by the reach classifications, where constrained reaches were in the lower watershed and unconstrained reaches were in the upper watershed. Several sites that were scoring as expected for likely and possibly unconstrained reaches in the upper watershed were recommended as medium priority for protection.</w:t>
       </w:r>
     </w:p>
     <w:p>
@@ -2793,7 +2793,7 @@
         <w:pStyle w:val="BodyText"/>
       </w:pPr>
       <w:r>
-        <w:t xml:space="preserve">The landscape model is associative by design and does not identify mechanistic links between biological constraints and proximal causes. Further, a distinction between constraints on biological condition and channel modification is implicit such that indication of the former by the model does not explicitly indicate presence of the latter. As noted above, our results consistently indicated that engineered channels are biologically constrained, but the model is based on an a priori selection of land use variables to predict biotic integrity. A correspondence between habitat limitations and channel modification is likely in many cases but data are insufficient to evaluate biological effects statewide relative to land use constraints. Moreover, bioassessment scores can be similar in modified channels compared to natural streams independent of watershed land use</w:t>
+        <w:t xml:space="preserve">The landscape model is associative by design and does not identify mechanistic links between biological constraints and proximal causes. Further, a distinction between constraints on biological condition and channel modification is implicit such that indication of the former by the model does not explicitly indicate presence of the latter. As noted above, our results consistently indicated that engineered channels are biologically constrained, but the model is based on an a priori selection of land use variables to predict biotic integrity. A correspondence between habitat limitations and channel modification is likely in many cases but data are insufficient to evaluate biological effects statewide relative to land use constraints. Moreover, bioassessment scores can be similar in modified channels compared to natural streams independent of watershed land use, i.e., concordance between poor stream health and channel modification may not always be observed</w:t>
       </w:r>
       <w:r>
         <w:t xml:space="preserve"> </w:t>
@@ -2868,7 +2868,7 @@
         <w:pStyle w:val="FirstParagraph"/>
       </w:pPr>
       <w:r>
-        <w:t xml:space="preserve">The landscape model can be used to characterize the extent of biologically constrained channels in urban and agricultural landscapes. Our application to the SGR watershed demonstrated how the results of the model can be used at a spatial scale where many management decisions are implemented through close interaction with a regional stakeholder group with direct interests in the local resources. Overall, the model provides a tool to determine how managers can best use limited resources for stream management by focusing on reaches where recommended actions are most likely to have the intended outcome of improving or protecting biological condition. The approach also leverages information from multiple sources to develop a context for biological assessment that provides an expectation of what is likely to be achieved relative to urban and agricultural stressors. This can facilitate more targeted management actions that vary depending on the identified context and can also inform decisions on extent and effort for future monitoring locations.</w:t>
+        <w:t xml:space="preserve">The landscape model can be used to characterize the extent of biologically constrained channels in urban and agricultural landscapes. Our application to the SGR watershed demonstrated how the results of the model can be used at a spatial scale where many management decisions are implemented through close interaction with a regional stakeholder group with direct interests in the local resources. Overall, the model provides a tool to determine how managers can best prioritize limited resources for stream management by focusing on reaches where recommended actions are most likely to have the intended outcome of improving or protecting biological condition. The approach also leverages information from multiple sources to develop a context for biological assessment that provides an expectation of what is likely to be achieved relative to urban and agricultural stressors. This can facilitate more targeted management actions that vary depending on the identified context and can also inform decisions on extent and effort for future monitoring locations.</w:t>
       </w:r>
     </w:p>
     <w:p>
@@ -2924,7 +2924,7 @@
               <a:graphicData uri="http://schemas.openxmlformats.org/drawingml/2006/picture">
                 <pic:pic>
                   <pic:nvPicPr>
-                    <pic:cNvPr descr="figs/calimap-1.png" id="0" name="Picture"/>
+                    <pic:cNvPr descr="figs/calimap.png" id="0" name="Picture"/>
                     <pic:cNvPicPr>
                       <a:picLocks noChangeArrowheads="1" noChangeAspect="1"/>
                     </pic:cNvPicPr>
@@ -3555,7 +3555,7 @@
         <w:pStyle w:val="TableCaption"/>
       </w:pPr>
       <w:r>
-        <w:t xml:space="preserve">Table 2 Possible site types based on stream reach classification, relative site score, and observed CSCI score. The observed score column describes where a CSCI score is observed relative to the lower and upper percentiles (e.g., 10th and 90th) of expected scores for a reach and the chosen CSCI threshold (e.g., 10th percentile of scores at reference sites or 0.79) for nominally low or high values.</w:t>
+        <w:t xml:space="preserve">Table 2 Possible site types based on stream reach classification, relative site score, and observed CSCI score. The observed score column describes where a CSCI score is observed relative to the lower and upper percentiles (e.g., 10th and 90th) of expected scores for a reach and the chosen CSCI threshold (e.g., 10th percentile of scores at reference sites or 0.79) for defining low or high values.</w:t>
       </w:r>
     </w:p>
     <w:tbl>
@@ -3563,7 +3563,7 @@
         <w:tblStyle w:val="Table"/>
         <w:tblW w:type="pct" w:w="0.0"/>
         <w:tblLook w:firstRow="1"/>
-        <w:tblCaption w:val="Table 2 Possible site types based on stream reach classification, relative site score, and observed CSCI score. The observed score column describes where a CSCI score is observed relative to the lower and upper percentiles (e.g., 10th and 90th) of expected scores for a reach and the chosen CSCI threshold (e.g., 10th percentile of scores at reference sites or 0.79) for nominally low or high values."/>
+        <w:tblCaption w:val="Table 2 Possible site types based on stream reach classification, relative site score, and observed CSCI score. The observed score column describes where a CSCI score is observed relative to the lower and upper percentiles (e.g., 10th and 90th) of expected scores for a reach and the chosen CSCI threshold (e.g., 10th percentile of scores at reference sites or 0.79) for defining low or high values."/>
       </w:tblPr>
       <w:tblGrid/>
       <w:tr>
@@ -7568,7 +7568,7 @@
         <w:pStyle w:val="Bibliography"/>
       </w:pPr>
       <w:r>
-        <w:t xml:space="preserve">Allan, D., D. Erickson, and J. Fay. 2007. “The Influence of Catchment Land Use on Stream Integrity Across Multiple Spatial Scales.”</w:t>
+        <w:t xml:space="preserve">Allan, D., D. Erickson, and J. Fay. 1997. “The Influence of Catchment Land Use on Stream Integrity Across Multiple Spatial Scales.”</w:t>
       </w:r>
       <w:r>
         <w:t xml:space="preserve"> </w:t>

</xml_diff>

<commit_message>
reach to segment terminology
</commit_message>
<xml_diff>
--- a/manuscript/manu_draft.docx
+++ b/manuscript/manu_draft.docx
@@ -403,7 +403,7 @@
         <w:pStyle w:val="FirstParagraph"/>
       </w:pPr>
       <w:r>
-        <w:t xml:space="preserve">Version Date: Mon Jul 9 14:14:03 2018 -0700</w:t>
+        <w:t xml:space="preserve">Version Date: Mon Jul 9 15:10:39 2018 -0700</w:t>
       </w:r>
     </w:p>
     <w:p>
@@ -421,7 +421,7 @@
         <w:pStyle w:val="FirstParagraph"/>
       </w:pPr>
       <w:r>
-        <w:t xml:space="preserve">Management goals for stream condition may be difficult or impossible to achieve where large-scale changes on the landscape (e.g., urbanization) impose constraints on the upper limit of biological integrity. We developed a statewide landscape model that provides context for a macroinvertebrate-based bioassessment index by predicting ranges of likely scores that are typical at a site for the observed level of landscape alteration. With this approach, a relative site score can be identified to evaluate if a site is scoring above, below, or within the range of scores that are expected given the level of landscape alteration. We applied the model at a local scale to classify sites and prioritize different management actions using guidance from a local stakeholder group from the San Gabriel River Regional Monitoring Program (SGRRMP, Los Angeles County, California). Stakeholder decisions were facilitated with the Stream Classification and Priority Explorer (SCAPE) tool that compares observed bioassessment scores with expectations from the landscape model to rapidly identify reaches that are scoring better or worse than expected. Of the 71 sites in the watershed where bioassessment occurred, over half (58%) were found to be constrained by landscape, of which nine were assigned a medium priority for further investigation by the stakeholder group. Similarly, 30% of sites were unconstrained and assigned medium or high priorities for enhanced protection or restoration depending on whether a site was scoring better or worse than expected. We observed model predictions that were consistent with the clear land use gradient from the upper to lower watershed, where landscape constraints were more common in the heavily urbanized lower watershed. Interaction with the local stakeholder group was critical in connecting the landscape model with observed data to help set management goals appropriate for the region. The availability of geospatial and bioassessment data at the national level suggests that these tools can easily be applied to inform management decisions at other locations where biological indices are used to assess environmental condition.</w:t>
+        <w:t xml:space="preserve">Management goals for stream condition may be difficult or impossible to achieve where large-scale changes on the landscape (e.g., urbanization) impose constraints on the upper limit of achievable biological integrity. We developed a statewide landscape model that provides context for a macroinvertebrate-based bioassessment index by predicting ranges of likely scores that are typical at a site for the observed level of landscape alteration. With this approach, a relative site score can be identified to evaluate if a site is scoring above, below, or within the range of scores that are expected given the level of landscape alteration. We applied the model at a local scale to classify sites and prioritize different management actions using guidance from a local stakeholder group from the San Gabriel River Regional Monitoring Program (SGRRMP, Los Angeles County, California). Stakeholder decisions were facilitated with the Stream Classification and Priority Explorer (SCAPE) tool that compares observed bioassessment scores with expectations from the landscape model to rapidly identify stream segments that are scoring better or worse than expected. Of the 71 sites in the watershed where bioassessment occurred, over half (58%) were found to be constrained by landscape, of which nine were assigned a medium priority for further investigation by the stakeholder group. Similarly, 30% of sites were unconstrained and assigned medium or high priorities for enhanced protection or restoration depending on whether a site was scoring better or worse than expected. We observed model predictions that were consistent with the clear land use gradient from the upper to lower watershed, where landscape constraints were more common in the heavily urbanized lower watershed. Interaction with the local stakeholder group was critical in connecting the landscape model with observed data to help set management goals appropriate for the region. The availability of geospatial and bioassessment data at the national level suggests that these tools can easily be applied to inform management decisions at other locations where biological indices are used to assess environmental condition.</w:t>
       </w:r>
     </w:p>
     <w:p>
@@ -439,7 +439,7 @@
         <w:pStyle w:val="FirstParagraph"/>
       </w:pPr>
       <w:r>
-        <w:t xml:space="preserve">The widespread use of bioassessment data to assess ecological condition of aquatic environments is a significant advance over chemical or physical methods of assessment, yet managers require contextual information for synthesizing and interpreting biological information. The reference condition concept that is built into many biological indices is an explicit means of evaluating observed condition relative to unaltered habitats for a particular region</w:t>
+        <w:t xml:space="preserve">The widespread use of bioassessment data to assess ecological condition of aquatic environments is a significant advance over chemical or physical methods of assessment, yet managers and stakeholders require contextual information for synthesizing and interpreting biological information. The reference condition concept that is built into many biological indices is an explicit means of evaluating observed condition relative to unaltered habitats for a particular region</w:t>
       </w:r>
       <w:r>
         <w:t xml:space="preserve"> </w:t>
@@ -476,7 +476,7 @@
         <w:t xml:space="preserve">)</w:t>
       </w:r>
       <w:r>
-        <w:t xml:space="preserve">. However, in many cases the reference benchmark may not completely describe actual limits on biotic condition at spatial scales that can be effectively managed for biological health</w:t>
+        <w:t xml:space="preserve">. However, in many cases the reference benchmark may not completely describe or account for actual limits on biotic condition at spatial scales that can be effectively managed for biological integrity</w:t>
       </w:r>
       <w:r>
         <w:t xml:space="preserve"> </w:t>
@@ -513,7 +513,7 @@
         <w:t xml:space="preserve">)</w:t>
       </w:r>
       <w:r>
-        <w:t xml:space="preserve">. A bioassessment index may be difficult to incorporate into management through regulatory statutes if thresholds for biological objectives are impractical within site-specific conditions. Managers require explicit information that not only synthesize site level bioassessment data at the watershed scale, but also provide an assessment context that is sufficiently interpretable for prioritization.</w:t>
+        <w:t xml:space="preserve">. A bioassessment index may be difficult to incorporate into management if thresholds for biological objectives are impractical within site-specific conditions. Use of bioassessment information to guide decisions that affect aquatic resources may also be challenging if the data are not interpretable relative to the needs of local stakeholder groups. Explicit information is required to not only synthesize site level bioassessment data at the watershed scale, but also provide an assessment context that is sufficiently interpretable for prioritization.</w:t>
       </w:r>
     </w:p>
     <w:p>
@@ -595,7 +595,7 @@
         <w:t xml:space="preserve">)</w:t>
       </w:r>
       <w:r>
-        <w:t xml:space="preserve">. These proximate and immediate causes of poor biological condition are often linked to landscape-level factors that occur in the watershed. Consistent and empirical links between land use thresholds and poor biotic integrity have been identified in many cases</w:t>
+        <w:t xml:space="preserve">. These immediate and proximate causes of poor biological condition are often linked to landscape-level factors that occur in the watershed. Consistent and empirical links between land use thresholds and poor biotic integrity have been identified in many cases</w:t>
       </w:r>
       <w:r>
         <w:t xml:space="preserve"> </w:t>
@@ -714,7 +714,7 @@
         <w:pStyle w:val="BodyText"/>
       </w:pPr>
       <w:r>
-        <w:t xml:space="preserve">In many urban and agricultural areas, the majority of stream miles are not healthy and in need of some level of management</w:t>
+        <w:t xml:space="preserve">In many urban and agricultural areas, the majority of stream miles are in poor condition and in need of some level of management</w:t>
       </w:r>
       <w:r>
         <w:t xml:space="preserve"> </w:t>
@@ -816,7 +816,7 @@
         <w:t xml:space="preserve">)</w:t>
       </w:r>
       <w:r>
-        <w:t xml:space="preserve">, whereas upstream preventative measures have been incentivized or enforced through regulation. Although these approaches can lead to improvements in stream health, there is no universal remedy that applies to streams. For example, the required resources to restore a highly degraded stream in an urban or agricultural setting can be costly and it may be unreasonable to set regional reference conditions as a restoration target</w:t>
+        <w:t xml:space="preserve">, whereas upstream preventative measures have been incentivized or enforced through regulation. Although these approaches can lead to improvements in ecological condition, there is no universal remedy that applies to streams. Restoring streams in urban or agricultural settings can be costly and it may be unreasonable to set regional reference conditions as a restoration target</w:t>
       </w:r>
       <w:r>
         <w:t xml:space="preserve"> </w:t>
@@ -853,7 +853,7 @@
         <w:t xml:space="preserve">)</w:t>
       </w:r>
       <w:r>
-        <w:t xml:space="preserve">. A confounding factor for managing stream health in developed landscapes is the extensive modification to streams for flood control or water conveyance. Channel modification has been used as a basis for redefining water quality criteria that is site specific or for re-evaluating use attainability goals. For example, the Los Angeles River (California, USA) is heavily engineered as a concrete-lined channel and recreational uses that apply nationally are suspended under high flow conditions</w:t>
+        <w:t xml:space="preserve">. A confounding factor for managing streams in developed landscapes is the extensive modification to streams for flood control or water conveyance. Channel modification has been used as a basis for redefining water quality criteria that is site specific or for re-evaluating use attainability goals. For example, the Los Angeles River (California, USA) is heavily engineered as a concrete-lined channel and recreational uses that apply nationally are suspended under high flow conditions</w:t>
       </w:r>
       <w:r>
         <w:t xml:space="preserve"> </w:t>
@@ -876,7 +876,7 @@
         <w:t xml:space="preserve">)</w:t>
       </w:r>
       <w:r>
-        <w:t xml:space="preserve">. Other states have recommended a tiered aquatic life use or alternative use designations to account for baseline shifts in ecosystem health from environmental modification</w:t>
+        <w:t xml:space="preserve">. Other states have recommended a tiered aquatic life use or alternative use designations to account for baseline shifts in ecosystem condition from environmental modification</w:t>
       </w:r>
       <w:r>
         <w:t xml:space="preserve"> </w:t>
@@ -1017,7 +1017,7 @@
         <w:pStyle w:val="BodyText"/>
       </w:pPr>
       <w:r>
-        <w:t xml:space="preserve">Previous modelling efforts for bioassessment have used geospatial data to predict biological condition at regional or national scales</w:t>
+        <w:t xml:space="preserve">The development of modelling tools for understanding biological condition across landscape gradients could provide a powerful approach to informing the use of limited resources to manage stream integrity. Previous modelling efforts for bioassessment have used geospatial data to predict biological condition at regional or national scales</w:t>
       </w:r>
       <w:r>
         <w:t xml:space="preserve"> </w:t>
@@ -1082,7 +1082,7 @@
         <w:t xml:space="preserve">)</w:t>
       </w:r>
       <w:r>
-        <w:t xml:space="preserve">, with the general purpose of characterizing condition at unsampled reaches. Landscape-level constraints are particularly relevant for stream macroinvertebrate communities</w:t>
+        <w:t xml:space="preserve">, with the general purpose of characterizing condition at unsampled locations. Macroinvertebrate communities can respond predictably to landscape alteration</w:t>
       </w:r>
       <w:r>
         <w:t xml:space="preserve"> </w:t>
@@ -1122,7 +1122,7 @@
         <w:t xml:space="preserve"> </w:t>
       </w:r>
       <w:r>
-        <w:t xml:space="preserve">and associations of constraints with conditions could be used to predict a range of expectations for biotic integrity. This approach could build on previous applications of landscape models by predicting a lower and upper estimate of what bioassessment index scores are likely relative to the landscape, in addition to estimating biological condition at unsampled reaches. Once the predicted response of macroinvertebrate communities to landscape changes at large spatial scales are understood, expectations can be compared to field samples and sites can be prioritized by local managers based on deviation from the expectation. As such, the development of contextual tools for understanding biological condition across landscape gradients could provide a powerful approach to informing the use of limited resources to manage stream integrity.</w:t>
+        <w:t xml:space="preserve">and associations of biological constraints with landscape conditions could be used to predict a range of expectations for biotic integrity. This approach could build on previous applications of landscape models by predicting a lower and upper estimate of what bioassessment index scores are likely relative to the landscape, in addition to estimating biological condition at unsampled locations. Once the predicted response of macroinvertebrate communities to landscape changes at large spatial scales are understood, expectations can be compared to field samples and sites can be prioritized by local managers based on deviation from the expectation.</w:t>
       </w:r>
     </w:p>
     <w:p>
@@ -1130,7 +1130,7 @@
         <w:pStyle w:val="BodyText"/>
       </w:pPr>
       <w:r>
-        <w:t xml:space="preserve">The goal of this study is to present the development of a landscape model to classify and prioritize stream monitoring sites and demonstrate its application to estimate constraints on biological integrity in California streams. The specific objectives were to 1) demonstrate development of a landscape model to predict expected ranges of biotic condition, 2) classify stream reaches using modelling expectations, 3) assess the extent of stream classes and explore the sensitivity of the classifications to decision points in the model output, and 4) prioritize potential management decisions by comparing predicted ranges to observed bioassessment scores. The model was developed and applied to all stream reaches in California, specifically focusing on the potential of urban and agricultural land use to constrain biological condition. We include a case study that demonstrates how the statewide model can be used to classify and prioritize in a regional context using guidance from a local stakeholder group from a heavily urbanized watershed. An interactive software tool is also described that was developed to help choose management priorities from the landscape model.</w:t>
+        <w:t xml:space="preserve">The goal of this study is to present the development of a landscape model to classify and prioritize stream monitoring sites and demonstrate its application to estimate constraints on biological integrity in California streams. The specific objectives were to 1) demonstrate development of a landscape model to predict expected ranges of biotic condition, 2) classify stream segments using modelling expectations, 3) assess the extent of stream classes and explore the sensitivity of the classifications to decision points in the model output, and 4) prioritize potential management decisions by comparing predicted ranges to observed bioassessment scores. The model was developed and applied to all streams and rivers in California, specifically focusing on the potential of urban and agricultural land use to constrain biological condition. We include a case study that demonstrates how the statewide model can be used to classify and prioritize in a regional context using guidance from a local stakeholder group from a heavily urbanized watershed. An interactive software tool is also described that was developed to help choose management priorities from the landscape model.</w:t>
       </w:r>
     </w:p>
     <w:p>
@@ -1281,7 +1281,25 @@
         <w:t xml:space="preserve"> </w:t>
       </w:r>
       <w:r>
-        <w:t xml:space="preserve">were used to identify reaches in California for modelling biological integrity. The NHD-plus is a surface water framework that maps drainage networks and associated features (e.g., streams, lakes, canals, etc.) in the United States. Stream reaches designated in the NHD-plus were used as the discrete spatial unit for modelling biological integrity. Hydrography data were combined with landscape metrics available from the StreamCat Dataset</w:t>
+        <w:t xml:space="preserve">were used to identify stream segments in California for modelling biological integrity. The NHD-plus is a surface water framework that maps drainage networks and associated features (e.g., streams, lakes, canals, etc.) in the United States. Stream segments designated in the NHD-plus were used as the discrete spatial unit for modelling biological integrity. Here and throughout,</w:t>
+      </w:r>
+      <w:r>
+        <w:t xml:space="preserve"> </w:t>
+      </w:r>
+      <w:r>
+        <w:t xml:space="preserve">“</w:t>
+      </w:r>
+      <w:r>
+        <w:t xml:space="preserve">segment</w:t>
+      </w:r>
+      <w:r>
+        <w:t xml:space="preserve">”</w:t>
+      </w:r>
+      <w:r>
+        <w:t xml:space="preserve"> </w:t>
+      </w:r>
+      <w:r>
+        <w:t xml:space="preserve">is defined in the context of NHD-Plus flowlines and is not necessarily a strictly defined hydro-geomorphological feature. Hydrography data were combined with landscape metrics available from the StreamCat Dataset</w:t>
       </w:r>
       <w:r>
         <w:t xml:space="preserve"> </w:t>
@@ -1307,7 +1325,7 @@
         <w:t xml:space="preserve"> </w:t>
       </w:r>
       <w:r>
-        <w:t xml:space="preserve">to estimate land use at the catchment (i.e., nearby landscape flowing directly into a stream segment) and the entire upstream watershed for each reach. Many of the metrics in StreamCat were derived from the 2006 National Land Cover Database</w:t>
+        <w:t xml:space="preserve">to estimate land use at the catchment (i.e., nearby landscape flowing directly into a stream segment) and the entire upstream watershed for each segment. Many of the metrics in StreamCat were derived from the 2006 National Land Cover Database</w:t>
       </w:r>
       <w:r>
         <w:t xml:space="preserve"> </w:t>
@@ -1364,7 +1382,7 @@
         <w:t xml:space="preserve"> </w:t>
       </w:r>
       <w:r>
-        <w:t xml:space="preserve">was used as a measure of biological condition in California streams. The CSCI is a predictive index of stream health that compares the observed taxa and metrics at a site to those expected under reference conditions. Expected values at a site are based on models that estimate the likely macroinvertebrate community in relation to factors that naturally influence biology, e.g., watershed size, elevation, climate, etc. The index score at a site can vary from 0 to ~ 1.4, with higher values indicating less deviation from reference state. Because the index was developed to minimize the influence of natural gradients, the index scores have consistent meaning across the state</w:t>
+        <w:t xml:space="preserve">was used as a measure of biological condition in California streams. The CSCI is a predictive index of stream condition that compares the observed taxa and metrics at a site to those expected under reference conditions. Expected values at a site are based on models that estimate the likely macroinvertebrate community in relation to factors that naturally influence biology, e.g., watershed size, elevation, climate, etc. The index score at a site can vary from 0 to ~ 1.4, with higher values indicating less deviation from reference state. Because the index was developed to minimize the influence of natural gradients, the index scores have consistent meaning across the state</w:t>
       </w:r>
       <w:r>
         <w:t xml:space="preserve"> </w:t>
@@ -1425,7 +1443,7 @@
         <w:pStyle w:val="FirstParagraph"/>
       </w:pPr>
       <w:r>
-        <w:t xml:space="preserve">A prediction model was developed to estimate likely ranges of CSCI scores associated with urban and agricultural land use gradients, collectively defined as developed landscapes. Measures of land use development were quantified for riparian, catchment, and watershed areas of each stream reach in California using the StreamCat database</w:t>
+        <w:t xml:space="preserve">A prediction model was developed to estimate likely ranges of CSCI scores associated with urban and agricultural land use gradients, collectively defined as developed landscapes. Measures of land use development were quantified for riparian, catchment, and watershed areas of each stream segment in California using the StreamCat database</w:t>
       </w:r>
       <w:r>
         <w:t xml:space="preserve"> </w:t>
@@ -1448,7 +1466,7 @@
         <w:t xml:space="preserve">)</w:t>
       </w:r>
       <w:r>
-        <w:t xml:space="preserve">. CSCI scores were modelled using estimates of canal/ditch density, imperviousness, road density/crossings, and urban and agricultural land use for each stream reach (Table S1). These variables were chosen specifically to model scores only in relation to constraints on biological condition that are typically beyond the scope of management intervention or where costs to mitigate are likely prohibitive. Potential effects on biological condition that may vary through time or from stressors not associated with urban or agricultural land use were not captured by the model. Similarly, potential differences in the magnitude of potential effects for the chosen variables were also not explicitly evaluated. Within these limits, deviation of observed scores from the model predictions were considered diagnostic of variation not related to landscape effects at a coarse level, in addition to potential model error. The predictive performance of the models is described below.</w:t>
+        <w:t xml:space="preserve">. CSCI scores were modelled using estimates of canal/ditch density, imperviousness, road density/crossings, and urban and agricultural land use for each stream segment (Table S1). These variables were chosen specifically to model scores only in relation to constraints on biological condition that are typically beyond the scope of management intervention or where costs to mitigate are likely prohibitive. Potential effects on biological condition that may vary through time or from stressors not associated with urban or agricultural land use were not captured by the model. Similarly, potential differences in the magnitude of potential effects for the chosen variables were also not explicitly evaluated. Within these limits, deviation of observed scores from the model predictions were considered diagnostic of variation not related to landscape effects at a coarse level, in addition to potential model error. The predictive performance of the models is described below.</w:t>
       </w:r>
     </w:p>
     <w:p>
@@ -1618,7 +1636,7 @@
         <w:t xml:space="preserve">)</w:t>
       </w:r>
       <w:r>
-        <w:t xml:space="preserve">. This modelling approach allows use of predictions to describe where bioassessment targets are unlikely to be met or conversely where streams are unlikely to be impacted by placing bounds on the range of expectations relative to landscape constraints. Quantile regression forests were used to predict CSCI scores in each stream reach at five percent intervals (i.e., 5th, 10th, etc.) from the 5th to 95th percentile of expectations.</w:t>
+        <w:t xml:space="preserve">. This modelling approach allows use of predictions to describe where bioassessment targets are unlikely to be met or conversely where streams are unlikely to be impacted by placing bounds on the range of expectations relative to landscape constraints. Quantile regression forests were used to predict CSCI scores in each stream segment at five percent intervals (i.e., 5th, 10th, etc.) from the 5th to 95th percentile of expectations.</w:t>
       </w:r>
     </w:p>
     <w:p>
@@ -1626,7 +1644,7 @@
         <w:pStyle w:val="BodyText"/>
       </w:pPr>
       <w:r>
-        <w:t xml:space="preserve">Calibration data for the landscape model were obtained from a random selection of 75% of reaches with observed CSCI scores and where sufficient data were available in StreamCat (n = 1965 reaches). The random selection was stratified by major regions in California (Figure</w:t>
+        <w:t xml:space="preserve">Calibration data for the landscape model were obtained from a random selection of 75% of segments with observed CSCI scores and where sufficient data were available in StreamCat (n = 1965 segments). The random selection was stratified by major regions in California (Figure</w:t>
       </w:r>
       <w:r>
         <w:t xml:space="preserve"> </w:t>
@@ -1653,7 +1671,7 @@
         <w:pStyle w:val="FirstParagraph"/>
       </w:pPr>
       <w:r>
-        <w:t xml:space="preserve">We applied the landscape model statewide and in major regions of California to estimate the extent of streams in different constraint classes. Using the model results, each stream reach was assigned to one of four classes (Table</w:t>
+        <w:t xml:space="preserve">We applied the landscape model statewide and in major regions of California to estimate the extent of streams in different constraint classes. Using the model results, each stream segment was assigned to one of four classes (Table</w:t>
       </w:r>
       <w:r>
         <w:t xml:space="preserve"> </w:t>
@@ -1718,7 +1736,7 @@
         <w:pStyle w:val="FirstParagraph"/>
       </w:pPr>
       <w:r>
-        <w:t xml:space="preserve">Classifications were based solely on the intersection of the modelled CSCI expectations at a reach with a chosen CSCI threshold, where expectations could be below, above, or overlapping the threshold. Two decision points were considered for their importance in defining reach classification:</w:t>
+        <w:t xml:space="preserve">Classifications were based solely on the intersection of the modelled CSCI expectations at a segment with a chosen CSCI threshold, where expectations could be below, above, or overlapping the threshold. Two decision points were considered for their importance in defining segment classifications:</w:t>
       </w:r>
     </w:p>
     <w:p>
@@ -1730,7 +1748,7 @@
         </w:numPr>
       </w:pPr>
       <w:r>
-        <w:t xml:space="preserve">The selected range of CSCI expectations at a reach from the model(Figure</w:t>
+        <w:t xml:space="preserve">The selected range of CSCI expectations at a segment from the model(Figure</w:t>
       </w:r>
       <w:r>
         <w:t xml:space="preserve"> </w:t>
@@ -1791,7 +1809,7 @@
         <w:pStyle w:val="FirstParagraph"/>
       </w:pPr>
       <w:r>
-        <w:t xml:space="preserve">Stream reaches with the range of CSCI score expectations entirely below the threshold were considered likely constrained, whereas those with expectations entirely above were considered likely unconstrained. Reaches with score expectations that overlapped the CSCI threshold were considered possibly constrained or possibly unconstrained, where distinction between the two was based on location of the median expectation of a reach relative to the threshold (Table</w:t>
+        <w:t xml:space="preserve">Stream segments with the range of CSCI score expectations entirely below the threshold were considered likely constrained, whereas those with expectations entirely above were considered likely unconstrained. Segments with score expectations that overlapped the CSCI threshold were considered possibly constrained or possibly unconstrained, where distinction between the two was based on location of the median expectation of a segment relative to the threshold (Table</w:t>
       </w:r>
       <w:r>
         <w:t xml:space="preserve"> </w:t>
@@ -1808,7 +1826,7 @@
         <w:pStyle w:val="BodyText"/>
       </w:pPr>
       <w:r>
-        <w:t xml:space="preserve">CSCI scores from biomonitoring data were then compared to the stream reach classification to identify a</w:t>
+        <w:t xml:space="preserve">CSCI scores from biomonitoring data were then compared to the stream segment classification to identify a</w:t>
       </w:r>
       <w:r>
         <w:t xml:space="preserve"> </w:t>
@@ -1835,7 +1853,7 @@
         <w:t xml:space="preserve">3</w:t>
       </w:r>
       <w:r>
-        <w:t xml:space="preserve">d). This comparison is a fundamental product of the landscape model that can be used to evaluate if a site is scoring above, below, or within the range of scores that are expected given the level of landscape alteration. For each of the four reach classifications (likely constrained, possibly constrained, possibly unconstrained, and likely unconstrained), relative site scores were defined based on location to the range of expected CSCI scores. Sites with observed scores above the upper limit of the reach expectation (e.g., above the 90th percentile of expected scores) were considered</w:t>
+        <w:t xml:space="preserve">d). This comparison is a fundamental product of the landscape model that can be used to evaluate if a site is scoring above, below, or within the range of scores that are expected given the level of landscape alteration. For each of the four segment classifications (likely constrained, possibly constrained, possibly unconstrained, and likely unconstrained), relative site scores were defined based on location to the range of expected CSCI scores. Sites with observed scores above the upper limit of the segment expectation (e.g., above the 90th percentile of expected scores) were considered</w:t>
       </w:r>
       <w:r>
         <w:t xml:space="preserve"> </w:t>
@@ -1937,7 +1955,7 @@
         <w:pStyle w:val="FirstParagraph"/>
       </w:pPr>
       <w:r>
-        <w:t xml:space="preserve">Factors explaining variation between constrained and unconstrained stream reaches were evaluated for the major regions in California (Figure</w:t>
+        <w:t xml:space="preserve">Factors explaining variation between constrained and unconstrained stream segments were evaluated for the major regions in California (Figure</w:t>
       </w:r>
       <w:r>
         <w:t xml:space="preserve"> </w:t>
@@ -1946,7 +1964,7 @@
         <w:t xml:space="preserve">1</w:t>
       </w:r>
       <w:r>
-        <w:t xml:space="preserve">). Only a select subset of variables in StreamCat were used to develop the landscape model, with the purpose of describing long-term and broad scale constraints on biointegrity. Additional landscape measures in StreamCat were evaluated to provide additional insight into alternative factors within each region that were associated with constraints on stream integrity. Landscape and geological data in StreamCat at the riparian and watershed scale were used to model variation among reach classes using random forest models</w:t>
+        <w:t xml:space="preserve">). Only a select subset of variables in StreamCat were used to develop the landscape model, with the purpose of describing long-term and broad scale constraints on biointegrity. Additional landscape measures in StreamCat were evaluated to provide additional insight into alternative factors within each region that were associated with constraints on stream integrity. Landscape and geological data in StreamCat at the riparian and watershed scale were used to model variation among segment classes using random forest models</w:t>
       </w:r>
       <w:r>
         <w:t xml:space="preserve"> </w:t>
@@ -1976,9 +1994,9 @@
       <w:pPr>
         <w:pStyle w:val="Heading2"/>
       </w:pPr>
-      <w:bookmarkStart w:id="37" w:name="sensitivity-analysis-of-reach-classifications"/>
-      <w:r>
-        <w:t xml:space="preserve">Sensitivity analysis of reach classifications</w:t>
+      <w:bookmarkStart w:id="37" w:name="sensitivity-analysis-of-segment-classifications"/>
+      <w:r>
+        <w:t xml:space="preserve">Sensitivity analysis of segment classifications</w:t>
       </w:r>
       <w:bookmarkEnd w:id="37"/>
     </w:p>
@@ -1987,7 +2005,7 @@
         <w:pStyle w:val="FirstParagraph"/>
       </w:pPr>
       <w:r>
-        <w:t xml:space="preserve">A sensitivity analysis was conducted to evaluate the influence of key decision points on the extent of reach classifications statewide and by major regions in California. Stream reach classifications depend on the chosen range of score expectations (or certainty) from the landscape model (Figure</w:t>
+        <w:t xml:space="preserve">A sensitivity analysis was conducted to evaluate the influence of key decision points on the extent of segment classifications statewide and by major regions in California. Stream segment classifications depend on the chosen range of score expectations (or certainty) from the landscape model (Figure</w:t>
       </w:r>
       <w:r>
         <w:t xml:space="preserve"> </w:t>
@@ -2005,7 +2023,7 @@
         <w:t xml:space="preserve">3</w:t>
       </w:r>
       <w:r>
-        <w:t xml:space="preserve">c). The 10th and 90th percentiles of expected scores at a reach were used as a default range in which a high degree of certainty in the model output is assumed. The effect of changing this range (e.g., 25th to 75th percentile) was evaluated to determine the sensitivity of reach classifications on this decision point. Similary, the CSCI threshold was also changed to assess effects of relaxing or increasing flexibility in defining low or high scores. A default threshold of 0.79 as a measure of the 10th percentile of scores at reference (non-impacted) sites was used above, but this value can be increased to examine effects of a more conservative threshold or decreased for a more relaxed threshold. The combined effects of changing both the certainty in the model and the CSCI threshold were evaluated to estimate the changes in stream extent in each classification.</w:t>
+        <w:t xml:space="preserve">c). The 10th and 90th percentiles of expected scores at a segment were used as a default range in which a high degree of certainty in the model output is assumed. The effect of changing this range (e.g., 25th to 75th percentile) was evaluated to determine the sensitivity of segment classifications on this decision point. Similary, the CSCI threshold was also changed to assess effects of relaxing or increasing flexibility in defining low or high scores. A default threshold of 0.79 as a measure of the 10th percentile of scores at reference (non-impacted) sites was used above, but this value can be increased to examine effects of a more conservative threshold or decreased for a more relaxed threshold. The combined effects of changing both the certainty in the model and the CSCI threshold were evaluated to estimate the changes in stream extent in each classification.</w:t>
       </w:r>
     </w:p>
     <w:p>
@@ -2031,7 +2049,7 @@
         <w:pStyle w:val="BodyText"/>
       </w:pPr>
       <w:r>
-        <w:t xml:space="preserve">A strong land-use gradient occurs in the SGR watershed that creates challenges for managing stream health (Figure</w:t>
+        <w:t xml:space="preserve">A strong land-use gradient occurs in the SGR watershed that creates challenges for managing stream condition (Figure</w:t>
       </w:r>
       <w:r>
         <w:t xml:space="preserve"> </w:t>
@@ -2040,7 +2058,7 @@
         <w:t xml:space="preserve">2</w:t>
       </w:r>
       <w:r>
-        <w:t xml:space="preserve">). Headwaters begin in the San Gabriel mountains where the land is primarily undeveloped or protected for recreational use, whereas the lower watershed is in a heavily urbanized region of Los Angeles County. The San Gabriel river is dammed at four locations for flood control in the upper watershed. Spreading grounds are present in the middle of the watershed for groundwater recharge during high flow. As a result, the upper and lower watersheds are hydrologically disconnected when annual rainfall is normal. Nearly all of the stream reaches in the lower half of the watershed are channelized with concrete or other reinforcements. The majority of flow in the lower watershed is provided to San Jose Creek, Coyote Creek, and the mainstem of the San Gabriel River by wastewater treatment plants releasing tertiary treated effluent. Approximately half of the monitored sites in the watershed are in poor biological condition, all of which are in the lower watershed.</w:t>
+        <w:t xml:space="preserve">). Headwaters begin in the San Gabriel mountains where the land is primarily undeveloped or protected for recreational use, whereas the lower watershed is in a heavily urbanized region of Los Angeles County. The San Gabriel river is dammed at four locations for flood control in the upper watershed. Spreading grounds are present in the middle of the watershed for groundwater recharge during high flow. As a result, the upper and lower watersheds are hydrologically disconnected when annual rainfall is normal. Nearly all of the stream segments in the lower half of the watershed are channelized with concrete or other reinforcements. The majority of flow in the lower watershed is provided to San Jose Creek, Coyote Creek, and the mainstem of the San Gabriel River by wastewater treatment plants releasing tertiary treated effluent. Approximately half of the monitored sites in the watershed are in poor biological condition, all of which are in the lower watershed.</w:t>
       </w:r>
     </w:p>
     <w:p>
@@ -2048,7 +2066,7 @@
         <w:pStyle w:val="BodyText"/>
       </w:pPr>
       <w:r>
-        <w:t xml:space="preserve">Pioritizing among the many sites that require some management intervention was a critical objective of the stakeholder group in applying the landscape model. The stakeholder group identified priorities in the watershed by first describing the types of management actions that were desired. Stakeholders identified their relevant priorities by evaluating the different site types that were possible from the landscape model relative to the stream class (under-scoring, expected, over-scoring for each of four reach classes). The priorities were also defined by considering if an observed CSCI score at a site was above or below a potential biological threshold (e.g., CSCI of 0.79), in addition to the scoring expectation for the stream class (Table</w:t>
+        <w:t xml:space="preserve">Pioritizing among the many sites that require some management intervention was a critical objective of the stakeholder group in applying the landscape model. The stakeholder group identified priorities in the watershed by first describing the types of management actions that were desired. Stakeholders identified their relevant priorities by evaluating the different site types that were possible from the landscape model relative to the stream class (under-scoring, expected, over-scoring for each of four segment classes). The priorities were also defined by considering if an observed CSCI score at a site was above or below a potential biological threshold (e.g., CSCI of 0.79), in addition to the scoring expectation for the stream class (Table</w:t>
       </w:r>
       <w:r>
         <w:t xml:space="preserve"> </w:t>
@@ -2057,7 +2075,7 @@
         <w:t xml:space="preserve">2</w:t>
       </w:r>
       <w:r>
-        <w:t xml:space="preserve">). To facilitate the process, a template was used that showed the site scores relative to the reach classifications (Figure S3, left side). The priorities defined by the group were generalized into three categories:</w:t>
+        <w:t xml:space="preserve">). To facilitate the process, a template was used that showed the site scores relative to the segment classifications (Figure S3, left side). The priorities defined by the group were generalized into three categories:</w:t>
       </w:r>
     </w:p>
     <w:p>
@@ -2164,7 +2182,7 @@
         <w:t xml:space="preserve">)</w:t>
       </w:r>
       <w:r>
-        <w:t xml:space="preserve">). This application provided maps of the extent and type of classification for reaches in the watershed, deviation of observed CSCI scores from the expectation, and maps of recommended priority actions that were assigned to each of the scoring possibilities. The SCAPE tool also allowed the stakeholders to modify key decision points in the model (i.e., range of expectations that were used from the model, selected biological threshold) to evaluate how these changes propogated to changes in recommended priorities for each site.</w:t>
+        <w:t xml:space="preserve">). This application provided maps of the extent and type of classification for segments in the watershed, deviation of observed CSCI scores from the expectation, and maps of recommended priority actions that were assigned to each of the scoring possibilities. The SCAPE tool also allowed the stakeholders to modify key decision points in the model (i.e., range of expectations that were used from the model, selected biological threshold) to evaluate how these changes propogated to changes in recommended priorities for each site.</w:t>
       </w:r>
     </w:p>
     <w:p>
@@ -2192,7 +2210,7 @@
         <w:pStyle w:val="FirstParagraph"/>
       </w:pPr>
       <w:r>
-        <w:t xml:space="preserve">The landscape model was used to predict an expected range of CSCI scores for 138716 stream reaches in California. The bioassessment dataset used to develop the model included 2620 unique field observations assigned to stream reaches in the NHD-plus dataset. Model performance statewide indicated generally good agreement between observed CSCI scores and the median prediction for the associated stream reach (Table S2). Agreement between observed and predicted values for the entire calibration dataset was r = 0.75 (Pearson) and RMSE = 0.17. The intercept and slope for a regression between observed and predicted values were 0.34 and 0.60, suggesting a slight negative bias of predictions at lower scores and slight positive bias at higher scores. The statewide validation data showed similar results, with slightly smaller correlation (r = 0.72) and larger RMSE (0.18) estimates.</w:t>
+        <w:t xml:space="preserve">The landscape model was used to predict an expected range of CSCI scores for 138716 stream segments in California. The bioassessment dataset used to develop the model included 2620 unique field observations assigned to stream segments in the NHD-plus dataset. Model performance statewide indicated generally good agreement between observed CSCI scores and the median prediction for the associated stream segment (Table S2). Agreement between observed and predicted values for the entire calibration dataset was r = 0.75 (Pearson) and RMSE = 0.17. The intercept and slope for a regression between observed and predicted values were 0.34 and 0.60, suggesting a slight negative bias of predictions at lower scores and slight positive bias at higher scores. The statewide validation data showed similar results, with slightly smaller correlation (r = 0.72) and larger RMSE (0.18) estimates.</w:t>
       </w:r>
     </w:p>
     <w:p>
@@ -2227,7 +2245,7 @@
         <w:t xml:space="preserve">4</w:t>
       </w:r>
       <w:r>
-        <w:t xml:space="preserve">). A majority of reaches statewide were classified as possibly constrained (11% of all stream length) or possibly unconstrained (46%), whereas a minority were likely constrained (4%) or likely unconstrained (39%) (Table</w:t>
+        <w:t xml:space="preserve">). A majority of stream segments statewide were classified as possibly constrained (11% of all stream length) or possibly unconstrained (46%), whereas a minority were likely constrained (4%) or likely unconstrained (39%) (Table</w:t>
       </w:r>
       <w:r>
         <w:t xml:space="preserve"> </w:t>
@@ -2236,7 +2254,7 @@
         <w:t xml:space="preserve">3</w:t>
       </w:r>
       <w:r>
-        <w:t xml:space="preserve">). Large rivers across the state were more commonly classified as possibly constrained (e.g., Klamath, Sacramento, Colorado rivers). By region, the most reaches classified as likely unconstrained reaches were in the Sierra Nevada (50%), North Coast (46%), and Desert Modoc (46%) regions, whereas the most reaches as likely constrained were observed in the Central Valley (22%) and South Coast (15%) regions. Overall, stream reaches were more often constrained for biotic integrity in regions with more development, either as urban or agricultural land. For example, likely constrained reaches were apparent from the statewide map in coastal reaches of the South Coast where heavy urbanization occurs and in the Central Valley where agriculture is the dominant land use. Stream reaches were more likely to be unconstrained in regions with less development, with areas in the North Coast and the Sierra Nevada region visible on the map (right, Figure</w:t>
+        <w:t xml:space="preserve">). Large rivers across the state were more commonly classified as possibly constrained (e.g., Klamath, Sacramento, Colorado rivers). By region, the most segments classified as likely unconstrained were in the Sierra Nevada (50%), North Coast (46%), and Desert Modoc (46%) regions, whereas the most segments as likely constrained were observed in the Central Valley (22%) and South Coast (15%) regions. Overall, stream segments were more often constrained for biotic integrity in regions with more development, either as urban or agricultural land. For example, likely constrained segments were apparent from the statewide map in coastal areas of the South Coast where heavy urbanization occurs and in the Central Valley where agriculture is the dominant land use. Stream segments were more likely to be unconstrained in regions with less development, with areas in the North Coast and the Sierra Nevada region visible on the map (right, Figure</w:t>
       </w:r>
       <w:r>
         <w:t xml:space="preserve"> </w:t>
@@ -2245,7 +2263,7 @@
         <w:t xml:space="preserve">4</w:t>
       </w:r>
       <w:r>
-        <w:t xml:space="preserve">). Relative CSCI scores compared to reach expectations were as expected for 80% of the sampled locations statewide, whereas a much smaller percentage of sites were equally under or over scoring (Table</w:t>
+        <w:t xml:space="preserve">). Relative CSCI scores compared to segment expectations were as expected for 80% of the sampled locations statewide, whereas a much smaller percentage of sites were equally under or over scoring (Table</w:t>
       </w:r>
       <w:r>
         <w:t xml:space="preserve"> </w:t>
@@ -2272,7 +2290,7 @@
         <w:pStyle w:val="FirstParagraph"/>
       </w:pPr>
       <w:r>
-        <w:t xml:space="preserve">Importance measures from random forest models identified key variables that were associated with differences between constrained and unconstrained reaches between each region (Figure S4, see Figure S5 for importance measures of the selected measures in the statewide landscape model). Relative magnitudes of the importance measures between regions confirmed the estimates of model performance, such that regions where the model performed well (e.g., South Coast, Central Valley) had higher importance measures than those where the model did not perform well (e.g., North Coast, Sierra Nevada). The top five most important variables were similar between regions although some specific differences were observed. The amount of biological nitrogen fixation in watershed soils was ranked the most important variable for the Central Valley, Desert Modoc, and Chaparral region, second most important for the North Coast, and third most important for the Sierra Nevada region. This variable was not in the top five for the South Coast region, which was exclusively described by imperviousness and urbanization. Soil erodibility was the most important variable in the Sierra Nevada region. Other important variables that were shared between regions (excluding the South Coast) were fertilizer applications and the amount of crops and hay at the riparian and watershed scale.</w:t>
+        <w:t xml:space="preserve">Importance measures from random forest models identified key variables that were associated with differences between constrained and unconstrained segments between each region (Figure S4, see Figure S5 for importance measures of the selected measures in the statewide landscape model). Relative magnitudes of the importance measures between regions confirmed the estimates of model performance, such that regions where the model performed well (e.g., South Coast, Central Valley) had higher importance measures than those where the model did not perform well (e.g., North Coast, Sierra Nevada). The top five most important variables were similar between regions although some specific differences were observed. The amount of biological nitrogen fixation in watershed soils was ranked the most important variable for the Central Valley, Desert Modoc, and Chaparral region, second most important for the North Coast, and third most important for the Sierra Nevada region. This variable was not in the top five for the South Coast region, which was exclusively described by imperviousness and urbanization. Soil erodibility was the most important variable in the Sierra Nevada region. Other important variables that were shared between regions (excluding the South Coast) were fertilizer applications and the amount of crops and hay at the riparian and watershed scale.</w:t>
       </w:r>
     </w:p>
     <w:p>
@@ -2289,7 +2307,7 @@
         <w:t xml:space="preserve">7</w:t>
       </w:r>
       <w:r>
-        <w:t xml:space="preserve">). Decreasing the certainty of predictions from the landscape model by choosing a narrower range of scores (5th/95th to 45th/55th at 5% intervals) increased the number of streams from the possible to likely category in both constrained and unconstrained reaches. Similarly, changing the CSCI threshold from relaxed to more conservative (0.63, 0.79, 0.92) increased the number of streams classified as possibly or likely constrained and decreased the number of streams as possibly or likely unconstrained. Changes by region with the different scenarios were also observed. For example, over 80% of reaches in the Central Valley were classified as likely constrained using a conservative CSCI threshold with low certainty of predictions, whereas less than 1% of reaches were in this category using a relaxed CSCI threshold with the highest level of certainty. Opposite trends were observed in regions with reduced land use pressures. For example, almost all stream reaches in the North Coast and Sierra Nevada regions were classified as likely unconstrained using a relaxed CSCI threshold and low certainty of predictions.</w:t>
+        <w:t xml:space="preserve">). Decreasing the certainty of predictions from the landscape model by choosing a narrower range of scores (5th/95th to 45th/55th at 5% intervals) increased the number of streams from the possible to likely category in both constrained and unconstrained segments. Similarly, changing the CSCI threshold from relaxed to more conservative (0.63, 0.79, 0.92) increased the number of streams classified as possibly or likely constrained and decreased the number of streams as possibly or likely unconstrained. Changes by region with the different scenarios were also observed. For example, over 80% of segments in the Central Valley were classified as likely constrained using a conservative CSCI threshold with low certainty of predictions, whereas less than 1% of segments were in this category using a relaxed CSCI threshold with the highest level of certainty. Opposite trends were observed in regions with reduced land use pressures. For example, almost all stream segments in the North Coast and Sierra Nevada regions were classified as likely unconstrained using a relaxed CSCI threshold and low certainty of predictions.</w:t>
       </w:r>
     </w:p>
     <w:p>
@@ -2307,7 +2325,7 @@
         <w:pStyle w:val="FirstParagraph"/>
       </w:pPr>
       <w:r>
-        <w:t xml:space="preserve">Engagement of the SGRRMP stakeholders demonstrated how management actions can be prioritized through application of the landscape model. About 750 reaches in the SGR were identified and classified from NHD-plus, of which 10% were visited over a ten-year period for bioassessment sampling. CSCI scores ranged from 0.2 to 1.23 consistent with heavy urban development in the lower watershed and open land use at higher elevation in the upper watershed (Figure</w:t>
+        <w:t xml:space="preserve">Engagement of the SGRRMP stakeholders demonstrated how management actions can be prioritized through application of the landscape model. About 750 segments in the SGR were identified and classified from NHD-plus, of which 10% were visited over a ten-year period for bioassessment sampling. CSCI scores ranged from 0.2 to 1.23 consistent with heavy urban development in the lower watershed and open land use at higher elevation in the upper watershed (Figure</w:t>
       </w:r>
       <w:r>
         <w:t xml:space="preserve"> </w:t>
@@ -2325,7 +2343,7 @@
         <w:t xml:space="preserve">5</w:t>
       </w:r>
       <w:r>
-        <w:t xml:space="preserve">). Stream reaches in the upper watershed were a mix of likely and possibly unconstrained (40% and 28%), whereas stream reaches in the lower watershed were classified as likely and possibly constrained (25% and 7%). Several reaches in the lower watershed had ranges that were right-skewed toward very low CSCI scores consistent with extreme landscape pressures (bottom left, Figure</w:t>
+        <w:t xml:space="preserve">). Stream segments in the upper watershed were a mix of likely and possibly unconstrained (40% and 28%), whereas stream segments in the lower watershed were classified as likely and possibly constrained (25% and 7%). Several segments in the lower watershed had ranges that were right-skewed toward very low CSCI scores consistent with extreme landscape pressures (bottom left, Figure</w:t>
       </w:r>
       <w:r>
         <w:t xml:space="preserve"> </w:t>
@@ -2379,7 +2397,7 @@
         <w:pStyle w:val="BodyText"/>
       </w:pPr>
       <w:r>
-        <w:t xml:space="preserve">In general, the stakeholder group assigned high priority recommendations to over- and under-scoring sites in likely unconstrained reaches or those below the biological threshold with possibly unconstrained classification (Figure S3). Continuing current practices were generally recommended at constrained sites or restoration actions were recommended as a lower priority despite low CSCI scores. Recommended actions to investigate were more common for both over-scoring and under-scoring sites, protect was given a high priority exclusively at over-scoring sites, and restore was more common at under-scoring sites. A clear distinction between low and high priority actions was observed on the watershed map (bottom, Figure</w:t>
+        <w:t xml:space="preserve">In general, the stakeholder group assigned high priority recommendations to over- and under-scoring sites in likely unconstrained segments or those below the biological threshold with possibly unconstrained classification (Figure S3). Continuing current practices were generally recommended at constrained sites or restoration actions were recommended as a lower priority despite low CSCI scores. Recommended actions to investigate were more common for both over-scoring and under-scoring sites, protect was given a high priority exclusively at over-scoring sites, and restore was more common at under-scoring sites. A clear distinction between low and high priority actions was observed on the watershed map (bottom, Figure</w:t>
       </w:r>
       <w:r>
         <w:t xml:space="preserve"> </w:t>
@@ -2388,7 +2406,7 @@
         <w:t xml:space="preserve">6</w:t>
       </w:r>
       <w:r>
-        <w:t xml:space="preserve">). Sites in the lower watershed were lower priority if an action was recommended, whereas the five high priority sites were in the upper watershed (multiple recommendations were assigned to the sites). The distinction between lower and higher priorities between the lower and upper watershed was driven exclusively by the reach classifications, where constrained reaches were in the lower watershed and unconstrained reaches were in the upper watershed. Several sites that were scoring as expected for likely and possibly unconstrained reaches in the upper watershed were recommended as medium priority for protection.</w:t>
+        <w:t xml:space="preserve">). Sites in the lower watershed were lower priority if an action was recommended, whereas the five high priority sites were in the upper watershed (multiple recommendations were assigned to the sites). The distinction between lower and higher priorities between the lower and upper watershed was driven exclusively by the segment classifications, where constrained segments were in the lower watershed and unconstrained segments were in the upper watershed. Several sites that were scoring as expected for likely and possibly unconstrained segments in the upper watershed were recommended as medium priority for protection.</w:t>
       </w:r>
     </w:p>
     <w:p>
@@ -2777,7 +2795,7 @@
         <w:pStyle w:val="FirstParagraph"/>
       </w:pPr>
       <w:r>
-        <w:t xml:space="preserve">There are several characteristics of the landscape model that could affect its performance when applied outside of urban and agricultural settings. First, the model was developed with a focus on the needs of managers that apply bioassessment tools in developed landscapes. As such, landscape variables were chosen to capture the effects of development on CSCI scores in these areas (Table S1). This could lead to erroneous conclusions in regions where different stressors have strong impacts on stream health. For example, our results suggest that streams in the North Coast and Sierra Nevada regions are largely unconstrained, but model performance was poor in these areas. The dominant stressors likely to affect stream condition in these regions originate from sources that are less common in developed landscapes, e.g., silviculture, cannabis cultivation, water extraction and hydrologic alteration. The current landscape model does not adequately capture these impacts outside of urban and agricultural environments. Accurate data for quantifying these potential stressors are much less readily available, but this is an area where investments in improving spatial data could yield significant improvements.</w:t>
+        <w:t xml:space="preserve">There are several characteristics of the landscape model that could affect its performance when applied outside of urban and agricultural settings. First, the model was developed with a focus on the needs of managers that apply bioassessment tools in developed landscapes. As such, landscape variables were chosen to capture the effects of development on CSCI scores in these areas (Table S1). This could lead to erroneous conclusions in regions where different stressors have strong impacts on stream condition. For example, our results suggest that streams in the North Coast and Sierra Nevada regions are largely unconstrained, but model performance was poor in these areas. The dominant stressors likely to affect stream condition in these regions originate from sources that are less common in developed landscapes, e.g., silviculture, cannabis cultivation, water extraction and hydrologic alteration. The current landscape model does not adequately capture these impacts outside of urban and agricultural environments. Accurate data for quantifying these potential stressors are much less readily available, but this is an area where investments in improving spatial data could yield significant improvements.</w:t>
       </w:r>
     </w:p>
     <w:p>
@@ -2785,7 +2803,7 @@
         <w:pStyle w:val="BodyText"/>
       </w:pPr>
       <w:r>
-        <w:t xml:space="preserve">An additional assumption is that the landscape model and the CSCI can adequately discriminate between intractable constraints on biology that are spatially and temporally pervasive relative to more tractable constraints. This assumption applies to any stressor gradient that could be used to develop the model. For example, our model adequately described urban constraints but there was no context for temporal or spatial scales that have management relevance. Pervasive and profound alteration to groundwater and hydrology is common in highly developed areas and stream communities may not ever be able to be restored to reference conditions even in the most extreme management interventions. Similar conditions likely exist for other land use gradients. For example, a landscape model developed to describe constraints from timber harvesting practices may not provide adequate information on the long-term impacts of siltation on stream integrity if the input data does not describe these impacts at spatial and temporal scales that are relevant for management. The potential legacy impacts of large-scale alterations of the natural environment are not well-captured by the current model, neither from a spatial nor temporal perspective. Our analysis of landscape factors associated with constraints using additional StreamCat variables provided a preliminary means of addressing this concern, although a more refined application of the landscape model would be necessary to evaluate different scales of impact. This could include developing separate models for each region, as well as more careful selection of model inputs to capture scales of interest for potential impacts on stream health.</w:t>
+        <w:t xml:space="preserve">An additional assumption is that the landscape model and the CSCI can adequately discriminate between intractable constraints on biology that are spatially and temporally pervasive relative to more tractable constraints. This assumption applies to any stressor gradient that could be used to develop the model. For example, our model adequately described urban constraints but there was no context for temporal or spatial scales that have management relevance. Pervasive and profound alteration to groundwater and hydrology is common in highly developed areas and stream communities may not ever be able to be restored to reference conditions even in the most extreme management interventions. Similar conditions likely exist for other land use gradients. For example, a landscape model developed to describe constraints from timber harvesting practices may not provide adequate information on the long-term impacts of siltation on stream integrity if the input data does not describe these impacts at spatial and temporal scales that are relevant for management. The potential legacy impacts of large-scale alterations of the natural environment are not well-captured by the current model, neither from a spatial nor temporal perspective. Our analysis of landscape factors associated with constraints using additional StreamCat variables provided a preliminary means of addressing this concern, although a more refined application of the landscape model would be necessary to evaluate different scales of impact. This could include developing separate models for each region, as well as more careful selection of model inputs to capture scales of interest for potential impacts on stream condition.</w:t>
       </w:r>
     </w:p>
     <w:p>
@@ -2793,7 +2811,7 @@
         <w:pStyle w:val="BodyText"/>
       </w:pPr>
       <w:r>
-        <w:t xml:space="preserve">The landscape model is associative by design and does not identify mechanistic links between biological constraints and proximal causes. Further, a distinction between constraints on biological condition and channel modification is implicit such that indication of the former by the model does not explicitly indicate presence of the latter. As noted above, our results consistently indicated that engineered channels are biologically constrained, but the model is based on an a priori selection of land use variables to predict biotic integrity. A correspondence between habitat limitations and channel modification is likely in many cases but data are insufficient to evaluate biological effects statewide relative to land use constraints. Moreover, bioassessment scores can be similar in modified channels compared to natural streams independent of watershed land use, i.e., concordance between poor stream health and channel modification may not always be observed</w:t>
+        <w:t xml:space="preserve">The landscape model is associative by design and does not identify mechanistic links between biological constraints and proximal causes. Further, a distinction between constraints on biological condition and channel modification is implicit such that indication of the former by the model does not explicitly indicate presence of the latter. As noted above, our results consistently indicated that engineered channels are biologically constrained, but the model is based on an a priori selection of land use variables to predict biotic integrity. A correspondence between habitat limitations and channel modification is likely in many cases but data are insufficient to evaluate biological effects statewide relative to land use constraints. Moreover, bioassessment scores can be similar in modified channels compared to natural streams independent of watershed land use, i.e., concordance between degraded stream condition and channel modification may not always be observed</w:t>
       </w:r>
       <w:r>
         <w:t xml:space="preserve"> </w:t>
@@ -2824,7 +2842,7 @@
         <w:pStyle w:val="BodyText"/>
       </w:pPr>
       <w:r>
-        <w:t xml:space="preserve">An additional consideration in using the landscape model is the meaning of biologically constrained in the context of macroinvertebrate communities. Biologically constrained sites were considered those where landscapes were likely to limit the bioassessment index. The CSCI provides an indication of stream health by estimating the macroinvertebrate community that is likely to be present under factors that naturally influence biology for the region and comparing the observed community to the estimate. A constrained site as estimated by the landscape model is only constrained relative to the macroinvertebrate community. In many cases, poor biotic condition of the macroinvertebrate community translates to poor stream condition. However, a constrained macroinvertebrate community does not always mean other biological attributes of stream health (e.g., fish assemblages) are also constrained. Many urban streams can support diverse algal assemblages such that algal-based measures of biotic condition may alternatively suggest good biotic condition relative to macroinvertebrate-based indices. The focus of the landscape model on a specific taxa is not unique to other bioassessment tools and application to other taxa as alternatives lines of evidence is needed for a more complete condition assessment.</w:t>
+        <w:t xml:space="preserve">An additional consideration in using the landscape model is the meaning of biologically constrained in the context of macroinvertebrate communities. Biologically constrained sites were considered those where landscapes were likely to limit the bioassessment index. The CSCI provides an indication of stream condition by estimating the macroinvertebrate community that is likely to be present under factors that naturally influence biology for the region and comparing the observed community to the estimate. A constrained site as estimated by the landscape model is only constrained relative to the macroinvertebrate community. In many cases, poor biotic condition of the macroinvertebrate community translates to poor stream condition. However, a constrained macroinvertebrate community does not always mean other biological attributes of stream condition (e.g., fish assemblages) are also constrained. Many urban streams can support diverse algal assemblages such that algal-based measures of biotic condition may alternatively suggest good biotic condition relative to macroinvertebrate-based indices. The focus of the landscape model on a specific taxa is not unique to other bioassessment tools and application to other taxa as alternatives lines of evidence is needed for a more complete condition assessment.</w:t>
       </w:r>
     </w:p>
     <w:p>
@@ -2868,7 +2886,7 @@
         <w:pStyle w:val="FirstParagraph"/>
       </w:pPr>
       <w:r>
-        <w:t xml:space="preserve">The landscape model can be used to characterize the extent of biologically constrained channels in urban and agricultural landscapes. Our application to the SGR watershed demonstrated how the results of the model can be used at a spatial scale where many management decisions are implemented through close interaction with a regional stakeholder group with direct interests in the local resources. Overall, the model provides a tool to determine how managers can best prioritize limited resources for stream management by focusing on reaches where recommended actions are most likely to have the intended outcome of improving or protecting biological condition. The approach also leverages information from multiple sources to develop a context for biological assessment that provides an expectation of what is likely to be achieved relative to urban and agricultural stressors. This can facilitate more targeted management actions that vary depending on the identified context and can also inform decisions on extent and effort for future monitoring locations.</w:t>
+        <w:t xml:space="preserve">The landscape model can be used to characterize the extent of biologically constrained channels in urban and agricultural landscapes. Our application to the SGR watershed demonstrated how the results of the model can be used at a spatial scale where many management decisions are implemented through close interaction with a regional stakeholder group with direct interests in the local resources. Overall, the model provides a tool to determine how managers can best prioritize limited resources for stream management by focusing on segments where recommended actions are most likely to have the intended outcome of improving or protecting biological condition. The approach also leverages information from multiple sources to develop a context for biological assessment that provides an expectation of what is likely to be achieved relative to urban and agricultural stressors. This can facilitate more targeted management actions that vary depending on the identified context and can also inform decisions on extent and effort for future monitoring locations.</w:t>
       </w:r>
     </w:p>
     <w:p>
@@ -2919,7 +2937,7 @@
           <wp:inline>
             <wp:extent cx="5943600" cy="4245428"/>
             <wp:effectExtent b="0" l="0" r="0" t="0"/>
-            <wp:docPr descr="Figure 1 Urban and agricultural land use (left) and distribution of observed stream CSCI scores (right) in California. Cover of urban and agricultural land use in stream watersheds was used to develop a landscape model for stream reach expectations of bioassessment scores. Breakpoints for CSCI scores in the right plot are the 1st, 10th, and 30th percentile of scores at least-disturbed, reference sites throughout the state. Altered and intact refers to biological condition (Mazor et al. 2016). Grey lines are major environmental regions in California defined by ecoregional and watershed boundaries, CV: Central Valley, CH: Chaparral, DM: Deserts and Modoc Plateau, NC: North Coast, SN: Sierra Nevada, SC: South Coast." title="" id="1" name="Picture"/>
+            <wp:docPr descr="Figure 1 Urban and agricultural land use (left) and distribution of observed stream CSCI scores (right) in California. Cover of urban and agricultural land use in stream watersheds was used to develop a landscape model for stream segment expectations of bioassessment scores. Breakpoints for CSCI scores in the right plot are the 1st, 10th, and 30th percentile of scores at least-disturbed, reference sites throughout the state. Altered and intact refers to biological condition (Mazor et al. 2016). Grey lines are major environmental regions in California defined by ecoregional and watershed boundaries, CV: Central Valley, CH: Chaparral, DM: Deserts and Modoc Plateau, NC: North Coast, SN: Sierra Nevada, SC: South Coast." title="" id="1" name="Picture"/>
             <a:graphic>
               <a:graphicData uri="http://schemas.openxmlformats.org/drawingml/2006/picture">
                 <pic:pic>
@@ -2962,7 +2980,7 @@
         <w:pStyle w:val="ImageCaption"/>
       </w:pPr>
       <w:r>
-        <w:t xml:space="preserve">Figure 1 Urban and agricultural land use (left) and distribution of observed stream CSCI scores (right) in California. Cover of urban and agricultural land use in stream watersheds was used to develop a landscape model for stream reach expectations of bioassessment scores. Breakpoints for CSCI scores in the right plot are the 1st, 10th, and 30th percentile of scores at least-disturbed, reference sites throughout the state. Altered and intact refers to biological condition</w:t>
+        <w:t xml:space="preserve">Figure 1 Urban and agricultural land use (left) and distribution of observed stream CSCI scores (right) in California. Cover of urban and agricultural land use in stream watersheds was used to develop a landscape model for stream segment expectations of bioassessment scores. Breakpoints for CSCI scores in the right plot are the 1st, 10th, and 30th percentile of scores at least-disturbed, reference sites throughout the state. Altered and intact refers to biological condition</w:t>
       </w:r>
       <w:r>
         <w:t xml:space="preserve"> </w:t>
@@ -2997,7 +3015,7 @@
           <wp:inline>
             <wp:extent cx="5504749" cy="7339665"/>
             <wp:effectExtent b="0" l="0" r="0" t="0"/>
-            <wp:docPr descr="Figure 2 San Gabriel River watershed in southern California. Land cover is shown in plot (a) and the predicted median CSCI scores at each stream reach and observed CSCI scores are shown in (b). The upper watershed is largely undeveloped, whereas the lower watershed is heavily urbanized." title="" id="1" name="Picture"/>
+            <wp:docPr descr="Figure 2 San Gabriel River watershed in southern California. Land cover is shown in plot (a) and the predicted median CSCI scores at each stream segment and observed CSCI scores are shown in (b). The upper watershed is largely undeveloped, whereas the lower watershed is heavily urbanized." title="" id="1" name="Picture"/>
             <a:graphic>
               <a:graphicData uri="http://schemas.openxmlformats.org/drawingml/2006/picture">
                 <pic:pic>
@@ -3040,7 +3058,7 @@
         <w:pStyle w:val="ImageCaption"/>
       </w:pPr>
       <w:r>
-        <w:t xml:space="preserve">Figure 2 San Gabriel River watershed in southern California. Land cover is shown in plot (a) and the predicted median CSCI scores at each stream reach and observed CSCI scores are shown in (b). The upper watershed is largely undeveloped, whereas the lower watershed is heavily urbanized.</w:t>
+        <w:t xml:space="preserve">Figure 2 San Gabriel River watershed in southern California. Land cover is shown in plot (a) and the predicted median CSCI scores at each stream segment and observed CSCI scores are shown in (b). The upper watershed is largely undeveloped, whereas the lower watershed is heavily urbanized.</w:t>
       </w:r>
     </w:p>
     <w:p>
@@ -3052,7 +3070,7 @@
           <wp:inline>
             <wp:extent cx="5943600" cy="4754880"/>
             <wp:effectExtent b="0" l="0" r="0" t="0"/>
-            <wp:docPr descr="Figure 3 Application of the landscape model to identify site expectations and bioassessment performance for sixteen example stream reaches. A range of CSCI scores is predicted from the model (a) and the lower and upper limits of the expectations are cut to define a certainty range for the predictions (b). Overlap of the certainty range at each reach with a chosen CSCI threshold (c) defines the stream reach classification as likely unconstrained, possibly unconstrained, possibly constrained, and likely constrained. The observed bioassessment scores are described relative to the classification as over scoring (above the certainty threshold), expected (within), and under scoring (below) for each of four stream classes (d)." title="" id="1" name="Picture"/>
+            <wp:docPr descr="Figure 3 Application of the landscape model to identify site expectations and bioassessment performance for sixteen example stream segments. A range of CSCI scores is predicted from the model (a) and the lower and upper limits of the expectations are cut to define a certainty range for the predictions (b). Overlap of the certainty range at each segment with a chosen CSCI threshold (c) defines the stream segment classification as likely unconstrained, possibly unconstrained, possibly constrained, and likely constrained. The observed bioassessment scores are described relative to the classification as over scoring (above the certainty threshold), expected (within), and under scoring (below) for each of four stream classes (d)." title="" id="1" name="Picture"/>
             <a:graphic>
               <a:graphicData uri="http://schemas.openxmlformats.org/drawingml/2006/picture">
                 <pic:pic>
@@ -3095,7 +3113,7 @@
         <w:pStyle w:val="ImageCaption"/>
       </w:pPr>
       <w:r>
-        <w:t xml:space="preserve">Figure 3 Application of the landscape model to identify site expectations and bioassessment performance for sixteen example stream reaches. A range of CSCI scores is predicted from the model (a) and the lower and upper limits of the expectations are cut to define a certainty range for the predictions (b). Overlap of the certainty range at each reach with a chosen CSCI threshold (c) defines the stream reach classification as likely unconstrained, possibly unconstrained, possibly constrained, and likely constrained. The observed bioassessment scores are described relative to the classification as over scoring (above the certainty threshold), expected (within), and under scoring (below) for each of four stream classes (d).</w:t>
+        <w:t xml:space="preserve">Figure 3 Application of the landscape model to identify site expectations and bioassessment performance for sixteen example stream segments. A range of CSCI scores is predicted from the model (a) and the lower and upper limits of the expectations are cut to define a certainty range for the predictions (b). Overlap of the certainty range at each segment with a chosen CSCI threshold (c) defines the stream segment classification as likely unconstrained, possibly unconstrained, possibly constrained, and likely constrained. The observed bioassessment scores are described relative to the classification as over scoring (above the certainty threshold), expected (within), and under scoring (below) for each of four stream classes (d).</w:t>
       </w:r>
     </w:p>
     <w:p>
@@ -3107,7 +3125,7 @@
           <wp:inline>
             <wp:extent cx="5943600" cy="4457700"/>
             <wp:effectExtent b="0" l="0" r="0" t="0"/>
-            <wp:docPr descr="Figure 4 Statewide application of the landscape model showing the median predicted CSCI scores for each stream reach (left) and corresponding stream reach classifications (right). Major regional boundaries are also shown (see Figure 1)." title="" id="1" name="Picture"/>
+            <wp:docPr descr="Figure 4 Statewide application of the landscape model showing the median predicted CSCI scores for each stream segment (left) and corresponding stream segment classifications (right). Major regional boundaries are also shown (see Figure 1)." title="" id="1" name="Picture"/>
             <a:graphic>
               <a:graphicData uri="http://schemas.openxmlformats.org/drawingml/2006/picture">
                 <pic:pic>
@@ -3150,7 +3168,7 @@
         <w:pStyle w:val="ImageCaption"/>
       </w:pPr>
       <w:r>
-        <w:t xml:space="preserve">Figure 4 Statewide application of the landscape model showing the median predicted CSCI scores for each stream reach (left) and corresponding stream reach classifications (right). Major regional boundaries are also shown (see Figure</w:t>
+        <w:t xml:space="preserve">Figure 4 Statewide application of the landscape model showing the median predicted CSCI scores for each stream segment (left) and corresponding stream segment classifications (right). Major regional boundaries are also shown (see Figure</w:t>
       </w:r>
       <w:r>
         <w:t xml:space="preserve"> </w:t>
@@ -3171,7 +3189,7 @@
           <wp:inline>
             <wp:extent cx="5943600" cy="4622800"/>
             <wp:effectExtent b="0" l="0" r="0" t="0"/>
-            <wp:docPr descr="Figure 5 Application of the landscape model to stream reaches in the San Gabriel River watershed, Los Angeles County, California. CSCI scores with (a) no context from the model are on the left and (b) scores with context from the model are on the right. Relative site scores as under-scoring, expected, or over-scoring are based on observed scores given the reach class as likely constrained, possibly constrained, possibly unconstrained, and likely unconstrained. Reach classes are based on overlap of the expectations with a biological threshold for the CSCI (0.79, dashed lined) and location of the median expectation (white ticks)." title="" id="1" name="Picture"/>
+            <wp:docPr descr="Figure 5 Application of the landscape model to stream segments in the San Gabriel River watershed, Los Angeles County, California. CSCI scores with (a) no context from the model are on the left and (b) scores with context from the model are on the right. Relative site scores as under-scoring, expected, or over-scoring are based on observed scores given the segment class as likely constrained, possibly constrained, possibly unconstrained, and likely unconstrained. Segment classes are based on overlap of the expectations with a biological threshold for the CSCI (0.79, dashed lined) and location of the median expectation (white ticks)." title="" id="1" name="Picture"/>
             <a:graphic>
               <a:graphicData uri="http://schemas.openxmlformats.org/drawingml/2006/picture">
                 <pic:pic>
@@ -3214,7 +3232,7 @@
         <w:pStyle w:val="ImageCaption"/>
       </w:pPr>
       <w:r>
-        <w:t xml:space="preserve">Figure 5 Application of the landscape model to stream reaches in the San Gabriel River watershed, Los Angeles County, California. CSCI scores with (a) no context from the model are on the left and (b) scores with context from the model are on the right. Relative site scores as under-scoring, expected, or over-scoring are based on observed scores given the reach class as likely constrained, possibly constrained, possibly unconstrained, and likely unconstrained. Reach classes are based on overlap of the expectations with a biological threshold for the CSCI (0.79, dashed lined) and location of the median expectation (white ticks).</w:t>
+        <w:t xml:space="preserve">Figure 5 Application of the landscape model to stream segments in the San Gabriel River watershed, Los Angeles County, California. CSCI scores with (a) no context from the model are on the left and (b) scores with context from the model are on the right. Relative site scores as under-scoring, expected, or over-scoring are based on observed scores given the segment class as likely constrained, possibly constrained, possibly unconstrained, and likely unconstrained. Segment classes are based on overlap of the expectations with a biological threshold for the CSCI (0.79, dashed lined) and location of the median expectation (white ticks).</w:t>
       </w:r>
     </w:p>
     <w:p>
@@ -3226,7 +3244,7 @@
           <wp:inline>
             <wp:extent cx="5943600" cy="5572125"/>
             <wp:effectExtent b="0" l="0" r="0" t="0"/>
-            <wp:docPr descr="Figure 6 Relative site scores and recommended management actions for locations with CSCI scores in the San Gabriel River watershed. Relative site scores as under scoring, expected, or over scoring are based on observed scores given the reach class as likely constrained, possibly constrained, possibly unconstrained, and likely unconstrained. Recommended management actions are ranked by priority for actions to investigate, protect, and restore a site. No recommended actions assume baseline maintenance and monitoring is sufficient for a site. Recommended actions were defined by a local stakeholder group (see Figure S3)." title="" id="1" name="Picture"/>
+            <wp:docPr descr="Figure 6 Relative site scores and recommended management actions for locations with CSCI scores in the San Gabriel River watershed. Relative site scores as under scoring, expected, or over scoring are based on observed scores given the segment class as likely constrained, possibly constrained, possibly unconstrained, and likely unconstrained. Recommended management actions are ranked by priority for actions to investigate, protect, and restore a site. No recommended actions assume baseline maintenance and monitoring is sufficient for a site. Recommended actions were defined by a local stakeholder group (see Figure S3)." title="" id="1" name="Picture"/>
             <a:graphic>
               <a:graphicData uri="http://schemas.openxmlformats.org/drawingml/2006/picture">
                 <pic:pic>
@@ -3269,7 +3287,7 @@
         <w:pStyle w:val="ImageCaption"/>
       </w:pPr>
       <w:r>
-        <w:t xml:space="preserve">Figure 6 Relative site scores and recommended management actions for locations with CSCI scores in the San Gabriel River watershed. Relative site scores as under scoring, expected, or over scoring are based on observed scores given the reach class as likely constrained, possibly constrained, possibly unconstrained, and likely unconstrained. Recommended management actions are ranked by priority for actions to investigate, protect, and restore a site. No recommended actions assume baseline maintenance and monitoring is sufficient for a site. Recommended actions were defined by a local stakeholder group (see Figure S3).</w:t>
+        <w:t xml:space="preserve">Figure 6 Relative site scores and recommended management actions for locations with CSCI scores in the San Gabriel River watershed. Relative site scores as under scoring, expected, or over scoring are based on observed scores given the segment class as likely constrained, possibly constrained, possibly unconstrained, and likely unconstrained. Recommended management actions are ranked by priority for actions to investigate, protect, and restore a site. No recommended actions assume baseline maintenance and monitoring is sufficient for a site. Recommended actions were defined by a local stakeholder group (see Figure S3).</w:t>
       </w:r>
     </w:p>
     <w:p>
@@ -3281,7 +3299,7 @@
           <wp:inline>
             <wp:extent cx="5046020" cy="4587290"/>
             <wp:effectExtent b="0" l="0" r="0" t="0"/>
-            <wp:docPr descr="Figure 7 Changes in stream reach classes by region and statewide for different scenarios used to define biological constraints. The percentage of total stream length for likely unconstrained and likely constrained is shown for each scenario. Stream classifications as possibly unconstrained or possibly constrained are not shown but can be inferred form the area of white space above or below each bar. The solid black line indicates the percentage division between unconstrained and constrained classifications. Twenty-seven scenarios were tested that evaluated different combinations of certainty in the CSCI predictions (nine scenarios from wide to narrow prediction intervals as identified by the tail cutoff for the expected range) and potential CSCI threshold (three scenarios from low to high). CV: Central Valley, CH: Chaparral, DM: Deserts and Modoc Plateau, NC: North Coast, SN: Sierra Nevada, SC: South Coast." title="" id="1" name="Picture"/>
+            <wp:docPr descr="Figure 7 Changes in stream segment classes by region and statewide for different scenarios used to define biological constraints. The percentage of total stream length for likely unconstrained and likely constrained is shown for each scenario. Stream classifications as possibly unconstrained or possibly constrained are not shown but can be inferred form the area of white space above or below each bar. The solid black line indicates the percentage division between unconstrained and constrained classifications. Twenty-seven scenarios were tested that evaluated different combinations of certainty in the CSCI predictions (nine scenarios from wide to narrow prediction intervals as identified by the tail cutoff for the expected range) and potential CSCI threshold (three scenarios from low to high). CV: Central Valley, CH: Chaparral, DM: Deserts and Modoc Plateau, NC: North Coast, SN: Sierra Nevada, SC: South Coast." title="" id="1" name="Picture"/>
             <a:graphic>
               <a:graphicData uri="http://schemas.openxmlformats.org/drawingml/2006/picture">
                 <pic:pic>
@@ -3324,7 +3342,7 @@
         <w:pStyle w:val="ImageCaption"/>
       </w:pPr>
       <w:r>
-        <w:t xml:space="preserve">Figure 7 Changes in stream reach classes by region and statewide for different scenarios used to define biological constraints. The percentage of total stream length for likely unconstrained and likely constrained is shown for each scenario. Stream classifications as possibly unconstrained or possibly constrained are not shown but can be inferred form the area of white space above or below each bar. The solid black line indicates the percentage division between unconstrained and constrained classifications. Twenty-seven scenarios were tested that evaluated different combinations of certainty in the CSCI predictions (nine scenarios from wide to narrow prediction intervals as identified by the tail cutoff for the expected range) and potential CSCI threshold (three scenarios from low to high). CV: Central Valley, CH: Chaparral, DM: Deserts and Modoc Plateau, NC: North Coast, SN: Sierra Nevada, SC: South Coast.</w:t>
+        <w:t xml:space="preserve">Figure 7 Changes in stream segment classes by region and statewide for different scenarios used to define biological constraints. The percentage of total stream length for likely unconstrained and likely constrained is shown for each scenario. Stream classifications as possibly unconstrained or possibly constrained are not shown but can be inferred form the area of white space above or below each bar. The solid black line indicates the percentage division between unconstrained and constrained classifications. Twenty-seven scenarios were tested that evaluated different combinations of certainty in the CSCI predictions (nine scenarios from wide to narrow prediction intervals as identified by the tail cutoff for the expected range) and potential CSCI threshold (three scenarios from low to high). CV: Central Valley, CH: Chaparral, DM: Deserts and Modoc Plateau, NC: North Coast, SN: Sierra Nevada, SC: South Coast.</w:t>
       </w:r>
     </w:p>
     <w:p>
@@ -3555,7 +3573,7 @@
         <w:pStyle w:val="TableCaption"/>
       </w:pPr>
       <w:r>
-        <w:t xml:space="preserve">Table 2 Possible site types based on stream reach classification, relative site score, and observed CSCI score. The observed score column describes where a CSCI score is observed relative to the lower and upper percentiles (e.g., 10th and 90th) of expected scores for a reach and the chosen CSCI threshold (e.g., 10th percentile of scores at reference sites or 0.79) for defining low or high values.</w:t>
+        <w:t xml:space="preserve">Table 2 Possible site types based on stream segment classification, relative site score, and observed CSCI score. The observed score column describes where a CSCI score is observed relative to the lower and upper percentiles (e.g., 10th and 90th) of expected scores for a segment and the chosen CSCI threshold (e.g., 10th percentile of scores at reference sites or 0.79) for defining low or high values.</w:t>
       </w:r>
     </w:p>
     <w:tbl>
@@ -3563,7 +3581,7 @@
         <w:tblStyle w:val="Table"/>
         <w:tblW w:type="pct" w:w="0.0"/>
         <w:tblLook w:firstRow="1"/>
-        <w:tblCaption w:val="Table 2 Possible site types based on stream reach classification, relative site score, and observed CSCI score. The observed score column describes where a CSCI score is observed relative to the lower and upper percentiles (e.g., 10th and 90th) of expected scores for a reach and the chosen CSCI threshold (e.g., 10th percentile of scores at reference sites or 0.79) for defining low or high values."/>
+        <w:tblCaption w:val="Table 2 Possible site types based on stream segment classification, relative site score, and observed CSCI score. The observed score column describes where a CSCI score is observed relative to the lower and upper percentiles (e.g., 10th and 90th) of expected scores for a segment and the chosen CSCI threshold (e.g., 10th percentile of scores at reference sites or 0.79) for defining low or high values."/>
       </w:tblPr>
       <w:tblGrid/>
       <w:tr>
@@ -3583,7 +3601,7 @@
               <w:jc w:val="left"/>
             </w:pPr>
             <w:r>
-              <w:t xml:space="preserve">Reach expectation</w:t>
+              <w:t xml:space="preserve">Segment expectation</w:t>
             </w:r>
           </w:p>
         </w:tc>
@@ -5781,7 +5799,7 @@
         <w:rPr>
           <w:i/>
         </w:rPr>
-        <w:t xml:space="preserve">). Average (standard deviation) scores and counts (percent) of the number of monitoring stations in each relative expectation and region are shown. Sites are over scoring if the observed scores are above the range of expectations at a reach, expected if within the range, or under scoring if below the range. CV: Central Valley, CH: Chaparral, DM: Deserts and Modoc Plateau, NC: North Coast, SN: Sierra Nevada, SC: South Coast.</w:t>
+        <w:t xml:space="preserve">). Average (standard deviation) scores and counts (percent) of the number of monitoring stations in each relative expectation and region are shown. Sites are over scoring if the observed scores are above the range of expectations at a segment, expected if within the range, or under scoring if below the range. CV: Central Valley, CH: Chaparral, DM: Deserts and Modoc Plateau, NC: North Coast, SN: Sierra Nevada, SC: South Coast.</w:t>
       </w:r>
     </w:p>
     <w:tbl xmlns:w="http://schemas.openxmlformats.org/wordprocessingml/2006/main" xmlns:r="http://schemas.openxmlformats.org/officeDocument/2006/relationships" xmlns:w14="http://schemas.microsoft.com/office/word/2010/wordml" xmlns:wp="http://schemas.openxmlformats.org/drawingml/2006/wordprocessingDrawing" xmlns:a="http://schemas.openxmlformats.org/drawingml/2006/main" xmlns:pic="http://schemas.openxmlformats.org/drawingml/2006/picture">

</xml_diff>

<commit_message>
working on loflen edits
</commit_message>
<xml_diff>
--- a/manuscript/manu_draft.docx
+++ b/manuscript/manu_draft.docx
@@ -61,26 +61,20 @@
         <w:t xml:space="preserve"> </w:t>
       </w:r>
       <w:r>
+        <w:t xml:space="preserve">developed</w:t>
+      </w:r>
+      <w:r>
+        <w:t xml:space="preserve"> </w:t>
+      </w:r>
+      <w:r>
+        <w:t xml:space="preserve">landscape</w:t>
+      </w:r>
+      <w:r>
+        <w:t xml:space="preserve"> </w:t>
+      </w:r>
+      <w:r>
         <w:t xml:space="preserve">context</w:t>
       </w:r>
-      <w:r>
-        <w:t xml:space="preserve"> </w:t>
-      </w:r>
-      <w:r>
-        <w:t xml:space="preserve">of</w:t>
-      </w:r>
-      <w:r>
-        <w:t xml:space="preserve"> </w:t>
-      </w:r>
-      <w:r>
-        <w:t xml:space="preserve">landscape</w:t>
-      </w:r>
-      <w:r>
-        <w:t xml:space="preserve"> </w:t>
-      </w:r>
-      <w:r>
-        <w:t xml:space="preserve">constraints</w:t>
-      </w:r>
     </w:p>
     <w:p>
       <w:pPr>
@@ -403,7 +397,7 @@
         <w:pStyle w:val="FirstParagraph"/>
       </w:pPr>
       <w:r>
-        <w:t xml:space="preserve">Version Date: Tue Jul 10 11:28:38 2018 -0700</w:t>
+        <w:t xml:space="preserve">Version Date: Tue Jul 10 14:33:04 2018 -0700</w:t>
       </w:r>
     </w:p>
     <w:p>
@@ -421,7 +415,7 @@
         <w:pStyle w:val="FirstParagraph"/>
       </w:pPr>
       <w:r>
-        <w:t xml:space="preserve">Management goals for stream condition may be difficult or impossible to achieve where large-scale changes on the landscape (e.g., urbanization) impose constraints on the upper limit of achievable biological integrity. We developed a statewide landscape model that provides context for a macroinvertebrate-based bioassessment index by predicting ranges of likely scores that are typical at a site for the observed level of landscape alteration. With this approach, a relative site score can be identified to evaluate if a site is scoring above, below, or within the range of scores that are expected given the level of landscape alteration. We applied the model at a local scale to classify sites and prioritize different management actions using guidance from a local stakeholder group from the San Gabriel River Regional Monitoring Program (Los Angeles County, California). Stakeholder decisions were facilitated with the Stream Classification and Priority Explorer (SCAPE) tool that compares observed bioassessment scores with expectations from the landscape model to rapidly identify stream segments that are scoring better or worse than expected. Of the 71 sites in the watershed where bioassessment occurred, over half (58%) were found to be constrained by landscape, of which nine were assigned a medium priority for further investigation by the stakeholder group. Similarly, 30% of sites were unconstrained and assigned medium or high priorities for enhanced protection or restoration depending on whether a site was scoring better or worse than expected. We observed model predictions that were consistent with the clear land use gradient from the upper to lower watershed, where landscape constraints were more common in the heavily urbanized lower watershed. Interaction with the local stakeholder group was critical in connecting the landscape model with observed data to help set management goals appropriate for the region. The availability of geospatial and bioassessment data at the national level suggests that these tools can easily be applied to inform management decisions at other locations where biological indices are used to assess environmental condition.</w:t>
+        <w:t xml:space="preserve">Stream management goals may be difficult or impossible to achieve where large-scale, historic alteration of the landscape (e.g., urbanization) presents challenges to attaining biological integrity. We developed a statewide landscape model that provides context for a macroinvertebrate-based bioassessment index by predicting ranges of likely scores that are typical at a site for the observed level of landscape alteration. With this approach, a relative site score can be identified to evaluate if a site is scoring above, below, or within the range of scores that are expected given the level of unmitigated landscape alteration. We applied the model at a local scale to classify sites and prioritize different management actions using guidance from a local stakeholder group from the San Gabriel River Regional Monitoring Program (Los Angeles County, California). Stakeholder decisions were facilitated with the Stream Classification and Priority Explorer (SCAPE) tool that compares observed bioassessment scores with expectations from the landscape model to rapidly identify stream segments that are scoring better or worse than expected. Of the 71 sites in the watershed where bioassessment occurred, over half (58%) had biological conditions that were constrained by landscape alteration, of which nine were assigned a medium priority for further investigation by the stakeholder group. Similarly, 30% of sites were unconstrained and assigned medium or high priorities for enhanced protection or restoration depending on whether a site was scoring better or worse than expected. We observed model predictions that were consistent with the clear land use gradient from the upper to lower watershed, where limits to achieving biological integrity were more common in the heavily urbanized lower watershed. Interaction with the local stakeholder group was critical in connecting the landscape model with observed data to help set management goals appropriate for the region. The availability of geospatial and bioassessment data at the national level suggests that these tools can easily be applied to inform management decisions at other locations where biological indices are used to assess environmental condition.</w:t>
       </w:r>
     </w:p>
     <w:p>
@@ -476,7 +470,7 @@
         <w:t xml:space="preserve">)</w:t>
       </w:r>
       <w:r>
-        <w:t xml:space="preserve">. However, in many cases the reference benchmark may not completely describe or account for actual limits on biotic condition at spatial scales that can be effectively managed for biological integrity</w:t>
+        <w:t xml:space="preserve">. However, in many cases the reference benchmark may not completely describe or account for additional factors that influence biological integrity at spatial and temporal scales that can be effectively managed</w:t>
       </w:r>
       <w:r>
         <w:t xml:space="preserve"> </w:t>
@@ -513,7 +507,7 @@
         <w:t xml:space="preserve">)</w:t>
       </w:r>
       <w:r>
-        <w:t xml:space="preserve">. A bioassessment index may be difficult to incorporate into management if thresholds for biological objectives are impractical within site-specific conditions. Use of bioassessment information to guide decisions that affect aquatic resources may also be challenging if the data are not interpretable relative to the needs of local stakeholder groups. Explicit information is required to not only synthesize site level bioassessment data at the watershed scale, but also provide an assessment context that is sufficiently interpretable for prioritization.</w:t>
+        <w:t xml:space="preserve">. A bioassessment index may be difficult to incorporate into management if thresholds for biological objectives are impractical within site-specific conditions. Use of bioassessment information to guide decisions that affect aquatic resources may also be challenging if the data are not explicable relative to the needs of local stakeholder groups. Explicit information is required to not only synthesize site level bioassessment data at the watershed scale, but also provide an assessment context that is sufficiently interpretable for prioritization.</w:t>
       </w:r>
     </w:p>
     <w:p>
@@ -595,7 +589,7 @@
         <w:t xml:space="preserve">)</w:t>
       </w:r>
       <w:r>
-        <w:t xml:space="preserve">. These immediate and proximate causes of poor biological condition are often linked to landscape-level factors that occur in the watershed. Consistent and empirical links between land use thresholds and poor biotic integrity have been identified in many cases</w:t>
+        <w:t xml:space="preserve">. These immediate and proximate causes of poor biological condition are often linked to landscape-level alterations that occur in the watershed. Consistent and empirical links between land use thresholds and poor biotic integrity have been identified in many cases</w:t>
       </w:r>
       <w:r>
         <w:t xml:space="preserve"> </w:t>
@@ -714,7 +708,7 @@
         <w:pStyle w:val="BodyText"/>
       </w:pPr>
       <w:r>
-        <w:t xml:space="preserve">In many urban and agricultural areas, the majority of stream miles are in poor condition and in need of some level of management</w:t>
+        <w:t xml:space="preserve">In developed urban and agricultural landscapes, the majority of stream miles are in poor biotic condition and in need of some level of management</w:t>
       </w:r>
       <w:r>
         <w:t xml:space="preserve"> </w:t>
@@ -765,7 +759,7 @@
         <w:t xml:space="preserve">)</w:t>
       </w:r>
       <w:r>
-        <w:t xml:space="preserve">. Conventional approaches to restore or protect aquatic resources have commonly focused on direct improvements at the site-level to mitigate instream stressors</w:t>
+        <w:t xml:space="preserve">. Conventional approaches to protect and restore biological integrity have commonly focused on direct improvements at the site-level to mitigate instream stressors</w:t>
       </w:r>
       <w:r>
         <w:t xml:space="preserve"> </w:t>
@@ -813,10 +807,24 @@
         </w:r>
       </w:hyperlink>
       <w:r>
+        <w:t xml:space="preserve">; Loflen et al.</w:t>
+      </w:r>
+      <w:r>
+        <w:t xml:space="preserve"> </w:t>
+      </w:r>
+      <w:hyperlink w:anchor="ref-Loflen16">
+        <w:r>
+          <w:rPr>
+            <w:rStyle w:val="Hyperlink"/>
+          </w:rPr>
+          <w:t xml:space="preserve">2016</w:t>
+        </w:r>
+      </w:hyperlink>
+      <w:r>
         <w:t xml:space="preserve">)</w:t>
       </w:r>
       <w:r>
-        <w:t xml:space="preserve">, whereas upstream preventative measures have been incentivized or enforced through regulation. Although these approaches can lead to improvements in ecological condition, there is no universal remedy that applies to streams. Restoring streams in urban or agricultural settings can be costly and it may be unreasonable to set regional reference conditions as a restoration target</w:t>
+        <w:t xml:space="preserve">, whereas upstream preventative measures have been incentivized or enforced through regulation. Although these approaches can lead to improvements in ecological condition, there is no universal remedy for achieving biological integrity in streams. Restoring streams in urban or agricultural settings can be costly and it may be unreasonable to set regional reference conditions as a restoration target</w:t>
       </w:r>
       <w:r>
         <w:t xml:space="preserve"> </w:t>
@@ -853,7 +861,7 @@
         <w:t xml:space="preserve">)</w:t>
       </w:r>
       <w:r>
-        <w:t xml:space="preserve">. A confounding factor for managing streams in developed landscapes is the extensive modification to streams for flood control or water conveyance. Channel modification has been used as a basis for redefining water quality criteria that is site specific or for re-evaluating use attainability goals. For example, the Los Angeles River (California, USA) is heavily engineered as a concrete-lined channel and recreational uses that apply nationally are suspended under high flow conditions</w:t>
+        <w:t xml:space="preserve">. A confounding factor for managing streams in developed landscapes is the extensive modification to streams for flood control or water conveyance. Channel modification has been used as a basis for redefining water quality criteria that is site specific or for re-evaluating use attainability goals. For example, the Los Angeles River (California, USA) is heavily modified as a concrete-lined channel and recreational uses that apply nationally are suspended under high flow conditions</w:t>
       </w:r>
       <w:r>
         <w:t xml:space="preserve"> </w:t>
@@ -935,7 +943,7 @@
         <w:pStyle w:val="BodyText"/>
       </w:pPr>
       <w:r>
-        <w:t xml:space="preserve">Developing an expectation of biological potential as a function of land use constraints could help prioritize where management actions are most likely to achieve intended outcomes, or conversely, where landscape alteration might impose constraints on biological integrity that limits potential for management success. Understanding limits to biological potential is a fundamental concept in bioassessment that has recieved some attention. Methods for factor-ceiling analysis have been explored in a bioassessment context to characterize environmental factors that limit assemblage composition</w:t>
+        <w:t xml:space="preserve">Developing an expectation of biological condition as a function of historic and unmitigated alteration of the landscape could help prioritize where management actions are most likely to achieve intended outcomes, or conversely, where landscape alteration could limit management success in achieving biological integrity. Understanding limits to biological potential is a fundamental concept in bioassessment that has recieved some attention. Methods for factor-ceiling analysis have been explored in a bioassessment context to characterize environmental factors that limit assemblage composition</w:t>
       </w:r>
       <w:r>
         <w:t xml:space="preserve"> </w:t>
@@ -1122,7 +1130,7 @@
         <w:t xml:space="preserve"> </w:t>
       </w:r>
       <w:r>
-        <w:t xml:space="preserve">and associations of biological constraints with landscape conditions could be used to predict a range of expectations for biotic integrity. This approach could build on previous applications of landscape models by predicting a lower and upper estimate of what bioassessment index scores are likely relative to the landscape, in addition to estimating biological condition at unsampled locations. Once the predicted response of macroinvertebrate communities to landscape changes at large spatial scales are understood, expectations can be compared to field samples and sites can be prioritized by local managers based on deviation from the expectation.</w:t>
+        <w:t xml:space="preserve">and association of biological condition with landscape metrics that describe these changes could be used to predict a range of expectations for biotic integrity as related to observed watershed development. This approach could build on previous applications of landscape models by predicting a lower and upper estimate of what bioassessment index scores are likely relative to the landscape, in addition to estimating biological condition at unsampled locations. Once the predicted response of macroinvertebrate communities to landscape changes at large spatial scales are understood, expectations can be compared to field samples and sites can be prioritized by local managers based on deviation from the expectation.</w:t>
       </w:r>
     </w:p>
     <w:p>
@@ -1130,7 +1138,7 @@
         <w:pStyle w:val="BodyText"/>
       </w:pPr>
       <w:r>
-        <w:t xml:space="preserve">The goal of this study is to present the development of a landscape model to classify and prioritize stream monitoring sites and demonstrate its application to estimate constraints on biological integrity in California streams. The specific objectives were to 1) demonstrate development of a landscape model to predict expected ranges of biotic condition, 2) classify stream segments using modelling expectations, 3) assess the extent of stream classes and explore the sensitivity of the classifications to decision points in the model output, and 4) prioritize potential management decisions by comparing predicted ranges to observed bioassessment scores. The model was developed and applied to all streams and rivers in California, specifically focusing on the potential of urban and agricultural land use to constrain biological condition. We include a case study that demonstrates how the statewide model can be used to classify and prioritize in a regional context using guidance from a local stakeholder group from a heavily urbanized watershed. An interactive software tool is also described that was developed to help choose management priorities from the landscape model.</w:t>
+        <w:t xml:space="preserve">The goal of this study is to present the development of a landscape model to classify and prioritize stream monitoring sites and demonstrate its application to estimate the potential of achieving biological integrity in California streams relative to unmitigated landscape alteration. The specific objectives were to 1) demonstrate development of a landscape model to predict expected ranges of biotic condition, 2) classify stream segments into biological constraint categories using modelling expectations, 3) assess the extent of stream classes and explore the sensitivity of the classifications to decision points in the model output, and 4) prioritize potential management decisions by comparing expectations to observed bioassessment scores. The model was developed and applied to all streams and rivers in California, specifically focusing on the potential of urban and agricultural land use to impact biological condition. We include a case study that demonstrates how the statewide model can be used to classify and prioritize in a regional context using guidance from a local stakeholder group from a heavily urbanized watershed. An interactive software tool is also described that was developed to help choose management priorities from the landscape model.</w:t>
       </w:r>
     </w:p>
     <w:p>
@@ -1224,7 +1232,7 @@
         <w:t xml:space="preserve">)</w:t>
       </w:r>
       <w:r>
-        <w:t xml:space="preserve">. Approximately 30% of streams in California are perennial with the remaining as intermittent or ephemeral. A large portion of the central region of the state is agricultural (i.e., Central Valley), whereas dense areas of urban development are in the southwest (i.e., Los Angeles and San Diego) and central (San Francisco Bay area) coast areas. Much of this development is recent such that developed lands increased in California by 38% from 1973 to 2000</w:t>
+        <w:t xml:space="preserve">. Approximately 30% of streams in California are perennial with the remaining as intermittent or ephemeral. A large portion of the central region of the state is agricultural (i.e., Central Valley), whereas dense areas of urban development are in the southwest (i.e., Los Angeles and San Diego) and central (San Francisco Bay area) coast areas. Landscape alteration has been relatively recent, with one estimate showing that developed lands have increased in California by 38% from 1973 to 2000</w:t>
       </w:r>
       <w:r>
         <w:t xml:space="preserve"> </w:t>
@@ -1247,6 +1255,107 @@
         <w:t xml:space="preserve">)</w:t>
       </w:r>
       <w:r>
+        <w:t xml:space="preserve">. Development prior to the late-1990s occurred before requirements in stormwater controls were implemented in California.</w:t>
+      </w:r>
+    </w:p>
+    <w:p>
+      <w:pPr>
+        <w:pStyle w:val="BodyText"/>
+      </w:pPr>
+      <w:r>
+        <w:t xml:space="preserve">Stream data from the National Hydrography Dataset Plus (NHD-plus)</w:t>
+      </w:r>
+      <w:r>
+        <w:t xml:space="preserve"> </w:t>
+      </w:r>
+      <w:r>
+        <w:t xml:space="preserve">(McKay et al.</w:t>
+      </w:r>
+      <w:r>
+        <w:t xml:space="preserve"> </w:t>
+      </w:r>
+      <w:hyperlink w:anchor="ref-McKay12">
+        <w:r>
+          <w:rPr>
+            <w:rStyle w:val="Hyperlink"/>
+          </w:rPr>
+          <w:t xml:space="preserve">2012</w:t>
+        </w:r>
+      </w:hyperlink>
+      <w:r>
+        <w:t xml:space="preserve">)</w:t>
+      </w:r>
+      <w:r>
+        <w:t xml:space="preserve"> </w:t>
+      </w:r>
+      <w:r>
+        <w:t xml:space="preserve">were used to identify stream segments in California for modelling biological integrity. The NHD-plus is a surface water framework that maps drainage networks and associated features (e.g., streams, lakes, canals, etc.) in the United States. Stream segments designated in the NHD-plus were used as the discrete spatial unit for modelling biological integrity. Here and throughout,</w:t>
+      </w:r>
+      <w:r>
+        <w:t xml:space="preserve"> </w:t>
+      </w:r>
+      <w:r>
+        <w:t xml:space="preserve">“</w:t>
+      </w:r>
+      <w:r>
+        <w:t xml:space="preserve">segment</w:t>
+      </w:r>
+      <w:r>
+        <w:t xml:space="preserve">”</w:t>
+      </w:r>
+      <w:r>
+        <w:t xml:space="preserve"> </w:t>
+      </w:r>
+      <w:r>
+        <w:t xml:space="preserve">is defined in the context of NHD-Plus flowlines and is not necessarily a strictly defined hydro-geomorphological feature. Hydrography data were combined with landscape metrics available from the StreamCat Dataset</w:t>
+      </w:r>
+      <w:r>
+        <w:t xml:space="preserve"> </w:t>
+      </w:r>
+      <w:r>
+        <w:t xml:space="preserve">(Hill et al.</w:t>
+      </w:r>
+      <w:r>
+        <w:t xml:space="preserve"> </w:t>
+      </w:r>
+      <w:hyperlink w:anchor="ref-Hill16">
+        <w:r>
+          <w:rPr>
+            <w:rStyle w:val="Hyperlink"/>
+          </w:rPr>
+          <w:t xml:space="preserve">2016</w:t>
+        </w:r>
+      </w:hyperlink>
+      <w:r>
+        <w:t xml:space="preserve">)</w:t>
+      </w:r>
+      <w:r>
+        <w:t xml:space="preserve"> </w:t>
+      </w:r>
+      <w:r>
+        <w:t xml:space="preserve">to estimate land use at the catchment (i.e., nearby landscape flowing directly into a stream segment) and the entire upstream watershed for each segment. Many of the metrics in StreamCat were derived from the 2006 National Land Cover Database</w:t>
+      </w:r>
+      <w:r>
+        <w:t xml:space="preserve"> </w:t>
+      </w:r>
+      <w:r>
+        <w:t xml:space="preserve">(Fry et al.</w:t>
+      </w:r>
+      <w:r>
+        <w:t xml:space="preserve"> </w:t>
+      </w:r>
+      <w:hyperlink w:anchor="ref-Fry11">
+        <w:r>
+          <w:rPr>
+            <w:rStyle w:val="Hyperlink"/>
+          </w:rPr>
+          <w:t xml:space="preserve">2011</w:t>
+        </w:r>
+      </w:hyperlink>
+      <w:r>
+        <w:t xml:space="preserve">)</w:t>
+      </w:r>
+      <w:r>
         <w:t xml:space="preserve">.</w:t>
       </w:r>
     </w:p>
@@ -1255,23 +1364,23 @@
         <w:pStyle w:val="BodyText"/>
       </w:pPr>
       <w:r>
-        <w:t xml:space="preserve">Stream data from the National Hydrography Dataset Plus (NHD-plus)</w:t>
-      </w:r>
-      <w:r>
-        <w:t xml:space="preserve"> </w:t>
-      </w:r>
-      <w:r>
-        <w:t xml:space="preserve">(McKay et al.</w:t>
-      </w:r>
-      <w:r>
-        <w:t xml:space="preserve"> </w:t>
-      </w:r>
-      <w:hyperlink w:anchor="ref-McKay12">
-        <w:r>
-          <w:rPr>
-            <w:rStyle w:val="Hyperlink"/>
-          </w:rPr>
-          <w:t xml:space="preserve">2012</w:t>
+        <w:t xml:space="preserve">The California Stream Condition Index (CSCI)</w:t>
+      </w:r>
+      <w:r>
+        <w:t xml:space="preserve"> </w:t>
+      </w:r>
+      <w:r>
+        <w:t xml:space="preserve">(Mazor et al.</w:t>
+      </w:r>
+      <w:r>
+        <w:t xml:space="preserve"> </w:t>
+      </w:r>
+      <w:hyperlink w:anchor="ref-Mazor16">
+        <w:r>
+          <w:rPr>
+            <w:rStyle w:val="Hyperlink"/>
+          </w:rPr>
+          <w:t xml:space="preserve">2016</w:t>
         </w:r>
       </w:hyperlink>
       <w:r>
@@ -1281,25 +1390,128 @@
         <w:t xml:space="preserve"> </w:t>
       </w:r>
       <w:r>
-        <w:t xml:space="preserve">were used to identify stream segments in California for modelling biological integrity. The NHD-plus is a surface water framework that maps drainage networks and associated features (e.g., streams, lakes, canals, etc.) in the United States. Stream segments designated in the NHD-plus were used as the discrete spatial unit for modelling biological integrity. Here and throughout,</w:t>
-      </w:r>
-      <w:r>
-        <w:t xml:space="preserve"> </w:t>
-      </w:r>
-      <w:r>
-        <w:t xml:space="preserve">“</w:t>
-      </w:r>
-      <w:r>
-        <w:t xml:space="preserve">segment</w:t>
-      </w:r>
-      <w:r>
-        <w:t xml:space="preserve">”</w:t>
-      </w:r>
-      <w:r>
-        <w:t xml:space="preserve"> </w:t>
-      </w:r>
-      <w:r>
-        <w:t xml:space="preserve">is defined in the context of NHD-Plus flowlines and is not necessarily a strictly defined hydro-geomorphological feature. Hydrography data were combined with landscape metrics available from the StreamCat Dataset</w:t>
+        <w:t xml:space="preserve">was used as a measure of biological condition in California streams. The CSCI is a predictive index of stream condition that compares the observed taxa and metrics at a site to those expected under reference conditions. Expected values at a site are based on models that estimate the likely macroinvertebrate community in relation to factors that naturally influence biology, e.g., watershed size, elevation, climate, etc.</w:t>
+      </w:r>
+      <w:r>
+        <w:t xml:space="preserve"> </w:t>
+      </w:r>
+      <w:r>
+        <w:t xml:space="preserve">(Moss et al.</w:t>
+      </w:r>
+      <w:r>
+        <w:t xml:space="preserve"> </w:t>
+      </w:r>
+      <w:hyperlink w:anchor="ref-Moss87">
+        <w:r>
+          <w:rPr>
+            <w:rStyle w:val="Hyperlink"/>
+          </w:rPr>
+          <w:t xml:space="preserve">1987</w:t>
+        </w:r>
+      </w:hyperlink>
+      <w:r>
+        <w:t xml:space="preserve">; Cao et al.</w:t>
+      </w:r>
+      <w:r>
+        <w:t xml:space="preserve"> </w:t>
+      </w:r>
+      <w:hyperlink w:anchor="ref-Cao07">
+        <w:r>
+          <w:rPr>
+            <w:rStyle w:val="Hyperlink"/>
+          </w:rPr>
+          <w:t xml:space="preserve">2007</w:t>
+        </w:r>
+      </w:hyperlink>
+      <w:r>
+        <w:t xml:space="preserve">)</w:t>
+      </w:r>
+      <w:r>
+        <w:t xml:space="preserve">. The index score at a site can vary from 0 to ~ 1.4, with higher values indicating less deviation from reference state. Because the index was developed to minimize the influence of natural gradients, the index scores have consistent meaning across the state</w:t>
+      </w:r>
+      <w:r>
+        <w:t xml:space="preserve"> </w:t>
+      </w:r>
+      <w:r>
+        <w:t xml:space="preserve">(Mazor et al.</w:t>
+      </w:r>
+      <w:r>
+        <w:t xml:space="preserve"> </w:t>
+      </w:r>
+      <w:hyperlink w:anchor="ref-Mazor16">
+        <w:r>
+          <w:rPr>
+            <w:rStyle w:val="Hyperlink"/>
+          </w:rPr>
+          <w:t xml:space="preserve">2016</w:t>
+        </w:r>
+      </w:hyperlink>
+      <w:r>
+        <w:t xml:space="preserve">)</w:t>
+      </w:r>
+      <w:r>
+        <w:t xml:space="preserve">. A CSCI threshold of 0.79 based on the tenth percentile of scores at all reference calibration sites is used to categorize low or high scoring sites and has been used to identify stream degradation by regulatory agencies</w:t>
+      </w:r>
+      <w:r>
+        <w:t xml:space="preserve"> </w:t>
+      </w:r>
+      <w:r>
+        <w:t xml:space="preserve">(Board</w:t>
+      </w:r>
+      <w:r>
+        <w:t xml:space="preserve"> </w:t>
+      </w:r>
+      <w:hyperlink w:anchor="ref-SDWB16">
+        <w:r>
+          <w:rPr>
+            <w:rStyle w:val="Hyperlink"/>
+          </w:rPr>
+          <w:t xml:space="preserve">2016</w:t>
+        </w:r>
+      </w:hyperlink>
+      <w:r>
+        <w:t xml:space="preserve">)</w:t>
+      </w:r>
+      <w:r>
+        <w:t xml:space="preserve">. Benthic macroinvertebrate data were used to calculate 6270 individual CSCI scores at nearly 3400 unique sites between 2000 and 2016. Field data were collected during base flow conditions typically between May and July following methods in</w:t>
+      </w:r>
+      <w:r>
+        <w:t xml:space="preserve"> </w:t>
+      </w:r>
+      <w:r>
+        <w:t xml:space="preserve">Ode et al. (</w:t>
+      </w:r>
+      <w:hyperlink w:anchor="ref-Ode16">
+        <w:r>
+          <w:rPr>
+            <w:rStyle w:val="Hyperlink"/>
+          </w:rPr>
+          <w:t xml:space="preserve">2016</w:t>
+        </w:r>
+      </w:hyperlink>
+      <w:r>
+        <w:t xml:space="preserve">)</w:t>
+      </w:r>
+      <w:r>
+        <w:t xml:space="preserve">.</w:t>
+      </w:r>
+    </w:p>
+    <w:p>
+      <w:pPr>
+        <w:pStyle w:val="Heading2"/>
+      </w:pPr>
+      <w:bookmarkStart w:id="34" w:name="building-and-validating-the-landscape-model"/>
+      <w:r>
+        <w:t xml:space="preserve">Building and validating the landscape model</w:t>
+      </w:r>
+      <w:bookmarkEnd w:id="34"/>
+    </w:p>
+    <w:p>
+      <w:pPr>
+        <w:pStyle w:val="FirstParagraph"/>
+      </w:pPr>
+      <w:r>
+        <w:t xml:space="preserve">A prediction model was developed to estimate likely ranges of CSCI scores associated with urban and agricultural land use gradients, collectively defined as developed landscapes. Measures of land use development were quantified for riparian, catchment, and watershed areas of each stream segment in California using the StreamCat dataset</w:t>
       </w:r>
       <w:r>
         <w:t xml:space="preserve"> </w:t>
@@ -1322,33 +1534,177 @@
         <w:t xml:space="preserve">)</w:t>
       </w:r>
       <w:r>
-        <w:t xml:space="preserve"> </w:t>
-      </w:r>
-      <w:r>
-        <w:t xml:space="preserve">to estimate land use at the catchment (i.e., nearby landscape flowing directly into a stream segment) and the entire upstream watershed for each segment. Many of the metrics in StreamCat were derived from the 2006 National Land Cover Database</w:t>
-      </w:r>
-      <w:r>
-        <w:t xml:space="preserve"> </w:t>
-      </w:r>
-      <w:r>
-        <w:t xml:space="preserve">(Fry et al.</w:t>
-      </w:r>
-      <w:r>
-        <w:t xml:space="preserve"> </w:t>
-      </w:r>
-      <w:hyperlink w:anchor="ref-Fry11">
-        <w:r>
-          <w:rPr>
-            <w:rStyle w:val="Hyperlink"/>
-          </w:rPr>
-          <w:t xml:space="preserve">2011</w:t>
+        <w:t xml:space="preserve">. CSCI scores were modelled using estimates of canal/ditch density, imperviousness, road density/crossings, and urban and agricultural land use for each stream segment (Table S1). These variables were chosen specifically to model scores only in relation to constraints on biological condition that are typically beyond the scope of management intervention or where costs to mitigate are likely prohibitive. Potential effects on biological condition that may vary through time or from stressors not associated with urban or agricultural land use were not captured by the model. Similarly, potential differences in the magnitude of potential effects for the chosen variables were also not explicitly evaluated. Within these limits, we considered deviation of observed scores from model predictions to be diagnostic of human activity not related to human-related stressors that can be measured on the landscape, in addition to potential model error. The predictive performance of the models is described below.</w:t>
+      </w:r>
+    </w:p>
+    <w:p>
+      <w:pPr>
+        <w:pStyle w:val="BodyText"/>
+      </w:pPr>
+      <w:r>
+        <w:t xml:space="preserve">Models were developed using quantile regression forests to estimate ranges of likely CSCI scores in different landscapes</w:t>
+      </w:r>
+      <w:r>
+        <w:t xml:space="preserve"> </w:t>
+      </w:r>
+      <w:r>
+        <w:t xml:space="preserve">(Meinshausen</w:t>
+      </w:r>
+      <w:r>
+        <w:t xml:space="preserve"> </w:t>
+      </w:r>
+      <w:hyperlink w:anchor="ref-Meinshausen06">
+        <w:r>
+          <w:rPr>
+            <w:rStyle w:val="Hyperlink"/>
+          </w:rPr>
+          <w:t xml:space="preserve">2006</w:t>
+        </w:r>
+      </w:hyperlink>
+      <w:r>
+        <w:t xml:space="preserve">,</w:t>
+      </w:r>
+      <w:r>
+        <w:t xml:space="preserve"> </w:t>
+      </w:r>
+      <w:hyperlink w:anchor="ref-Meinshausen17">
+        <w:r>
+          <w:rPr>
+            <w:rStyle w:val="Hyperlink"/>
+          </w:rPr>
+          <w:t xml:space="preserve">2017</w:t>
         </w:r>
       </w:hyperlink>
       <w:r>
         <w:t xml:space="preserve">)</w:t>
       </w:r>
       <w:r>
-        <w:t xml:space="preserve">.</w:t>
+        <w:t xml:space="preserve">. Random forests are an ensemble learning approach to predictive modelling that aggregates information from a large number of regression trees and have been used extensively in bioassessment applications</w:t>
+      </w:r>
+      <w:r>
+        <w:t xml:space="preserve"> </w:t>
+      </w:r>
+      <w:r>
+        <w:t xml:space="preserve">(Carlisle, Falcone, and Meador</w:t>
+      </w:r>
+      <w:r>
+        <w:t xml:space="preserve"> </w:t>
+      </w:r>
+      <w:hyperlink w:anchor="ref-Carlisle09">
+        <w:r>
+          <w:rPr>
+            <w:rStyle w:val="Hyperlink"/>
+          </w:rPr>
+          <w:t xml:space="preserve">2009</w:t>
+        </w:r>
+      </w:hyperlink>
+      <w:r>
+        <w:t xml:space="preserve">; Chen et al.</w:t>
+      </w:r>
+      <w:r>
+        <w:t xml:space="preserve"> </w:t>
+      </w:r>
+      <w:hyperlink w:anchor="ref-Chen14">
+        <w:r>
+          <w:rPr>
+            <w:rStyle w:val="Hyperlink"/>
+          </w:rPr>
+          <w:t xml:space="preserve">2014</w:t>
+        </w:r>
+      </w:hyperlink>
+      <w:r>
+        <w:t xml:space="preserve">; Mazor et al.</w:t>
+      </w:r>
+      <w:r>
+        <w:t xml:space="preserve"> </w:t>
+      </w:r>
+      <w:hyperlink w:anchor="ref-Mazor16">
+        <w:r>
+          <w:rPr>
+            <w:rStyle w:val="Hyperlink"/>
+          </w:rPr>
+          <w:t xml:space="preserve">2016</w:t>
+        </w:r>
+      </w:hyperlink>
+      <w:r>
+        <w:t xml:space="preserve">; Fox et al.</w:t>
+      </w:r>
+      <w:r>
+        <w:t xml:space="preserve"> </w:t>
+      </w:r>
+      <w:hyperlink w:anchor="ref-Fox17">
+        <w:r>
+          <w:rPr>
+            <w:rStyle w:val="Hyperlink"/>
+          </w:rPr>
+          <w:t xml:space="preserve">2017</w:t>
+        </w:r>
+      </w:hyperlink>
+      <w:r>
+        <w:t xml:space="preserve">)</w:t>
+      </w:r>
+      <w:r>
+        <w:t xml:space="preserve">. Random forest models provide robust predictions by evaluating complex, non-linear relationships and interactions between variables relative to more commonly-used modelling approaches</w:t>
+      </w:r>
+      <w:r>
+        <w:t xml:space="preserve"> </w:t>
+      </w:r>
+      <w:r>
+        <w:t xml:space="preserve">(Breiman</w:t>
+      </w:r>
+      <w:r>
+        <w:t xml:space="preserve"> </w:t>
+      </w:r>
+      <w:hyperlink w:anchor="ref-Breiman01">
+        <w:r>
+          <w:rPr>
+            <w:rStyle w:val="Hyperlink"/>
+          </w:rPr>
+          <w:t xml:space="preserve">2001</w:t>
+        </w:r>
+      </w:hyperlink>
+      <w:r>
+        <w:t xml:space="preserve">; Hastie, Tibshirani, and Friedman</w:t>
+      </w:r>
+      <w:r>
+        <w:t xml:space="preserve"> </w:t>
+      </w:r>
+      <w:hyperlink w:anchor="ref-Hastie09">
+        <w:r>
+          <w:rPr>
+            <w:rStyle w:val="Hyperlink"/>
+          </w:rPr>
+          <w:t xml:space="preserve">2009</w:t>
+        </w:r>
+      </w:hyperlink>
+      <w:r>
+        <w:t xml:space="preserve">)</w:t>
+      </w:r>
+      <w:r>
+        <w:t xml:space="preserve">. Quantile models, such as quantile regression forests, evaluate the conditional response across the range of values that are expected, in contrast to conventional models that provide only an estimate of the mean response</w:t>
+      </w:r>
+      <w:r>
+        <w:t xml:space="preserve"> </w:t>
+      </w:r>
+      <w:r>
+        <w:t xml:space="preserve">(Cade and Noon</w:t>
+      </w:r>
+      <w:r>
+        <w:t xml:space="preserve"> </w:t>
+      </w:r>
+      <w:hyperlink w:anchor="ref-Cade03">
+        <w:r>
+          <w:rPr>
+            <w:rStyle w:val="Hyperlink"/>
+          </w:rPr>
+          <w:t xml:space="preserve">2003</w:t>
+        </w:r>
+      </w:hyperlink>
+      <w:r>
+        <w:t xml:space="preserve">)</w:t>
+      </w:r>
+      <w:r>
+        <w:t xml:space="preserve">. This modelling approach allows use of predictions to describe where bioassessment targets are unlikely to be met or conversely where streams are unlikely to be impacted by placing bounds on the range of expectations relative to landscape constraints. Quantile regression forests were used to predict CSCI scores in each stream segment at five percent intervals (i.e., 5th, 10th, etc.) from the 5th to 95th percentile of expectations.</w:t>
       </w:r>
     </w:p>
     <w:p>
@@ -1356,359 +1712,34 @@
         <w:pStyle w:val="BodyText"/>
       </w:pPr>
       <w:r>
-        <w:t xml:space="preserve">The California Stream Condition Index (CSCI)</w:t>
-      </w:r>
-      <w:r>
-        <w:t xml:space="preserve"> </w:t>
-      </w:r>
-      <w:r>
-        <w:t xml:space="preserve">(Mazor et al.</w:t>
-      </w:r>
-      <w:r>
-        <w:t xml:space="preserve"> </w:t>
-      </w:r>
-      <w:hyperlink w:anchor="ref-Mazor16">
-        <w:r>
-          <w:rPr>
-            <w:rStyle w:val="Hyperlink"/>
-          </w:rPr>
-          <w:t xml:space="preserve">2016</w:t>
-        </w:r>
-      </w:hyperlink>
-      <w:r>
-        <w:t xml:space="preserve">)</w:t>
-      </w:r>
-      <w:r>
-        <w:t xml:space="preserve"> </w:t>
-      </w:r>
-      <w:r>
-        <w:t xml:space="preserve">was used as a measure of biological condition in California streams. The CSCI is a predictive index of stream condition that compares the observed taxa and metrics at a site to those expected under reference conditions. Expected values at a site are based on models that estimate the likely macroinvertebrate community in relation to factors that naturally influence biology, e.g., watershed size, elevation, climate, etc.</w:t>
-      </w:r>
-      <w:r>
-        <w:t xml:space="preserve"> </w:t>
-      </w:r>
-      <w:r>
-        <w:t xml:space="preserve">(Moss et al.</w:t>
-      </w:r>
-      <w:r>
-        <w:t xml:space="preserve"> </w:t>
-      </w:r>
-      <w:hyperlink w:anchor="ref-Moss87">
-        <w:r>
-          <w:rPr>
-            <w:rStyle w:val="Hyperlink"/>
-          </w:rPr>
-          <w:t xml:space="preserve">1987</w:t>
-        </w:r>
-      </w:hyperlink>
-      <w:r>
-        <w:t xml:space="preserve">; Cao et al.</w:t>
-      </w:r>
-      <w:r>
-        <w:t xml:space="preserve"> </w:t>
-      </w:r>
-      <w:hyperlink w:anchor="ref-Cao07">
-        <w:r>
-          <w:rPr>
-            <w:rStyle w:val="Hyperlink"/>
-          </w:rPr>
-          <w:t xml:space="preserve">2007</w:t>
-        </w:r>
-      </w:hyperlink>
-      <w:r>
-        <w:t xml:space="preserve">)</w:t>
-      </w:r>
-      <w:r>
-        <w:t xml:space="preserve">. The index score at a site can vary from 0 to ~ 1.4, with higher values indicating less deviation from reference state. Because the index was developed to minimize the influence of natural gradients, the index scores have consistent meaning across the state</w:t>
-      </w:r>
-      <w:r>
-        <w:t xml:space="preserve"> </w:t>
-      </w:r>
-      <w:r>
-        <w:t xml:space="preserve">(Mazor et al.</w:t>
-      </w:r>
-      <w:r>
-        <w:t xml:space="preserve"> </w:t>
-      </w:r>
-      <w:hyperlink w:anchor="ref-Mazor16">
-        <w:r>
-          <w:rPr>
-            <w:rStyle w:val="Hyperlink"/>
-          </w:rPr>
-          <w:t xml:space="preserve">2016</w:t>
-        </w:r>
-      </w:hyperlink>
-      <w:r>
-        <w:t xml:space="preserve">)</w:t>
-      </w:r>
-      <w:r>
-        <w:t xml:space="preserve">. Benthic macroinvertebrate data were used to calculate 6270 individual CSCI scores at nearly 3400 unique sites between 2000 and 2016. Field data were collected during base flow conditions typically between May and July following methods in</w:t>
-      </w:r>
-      <w:r>
-        <w:t xml:space="preserve"> </w:t>
-      </w:r>
-      <w:r>
-        <w:t xml:space="preserve">Ode et al. (</w:t>
-      </w:r>
-      <w:hyperlink w:anchor="ref-Ode16">
-        <w:r>
-          <w:rPr>
-            <w:rStyle w:val="Hyperlink"/>
-          </w:rPr>
-          <w:t xml:space="preserve">2016</w:t>
-        </w:r>
-      </w:hyperlink>
-      <w:r>
-        <w:t xml:space="preserve">)</w:t>
-      </w:r>
-      <w:r>
-        <w:t xml:space="preserve">.</w:t>
+        <w:t xml:space="preserve">We stratified sample data to ensure sufficient representation of landscape gradients in each ecoregion and across percentiles of catchment imperviousness (Figure</w:t>
+      </w:r>
+      <w:r>
+        <w:t xml:space="preserve"> </w:t>
+      </w:r>
+      <w:r>
+        <w:t xml:space="preserve">1</w:t>
+      </w:r>
+      <w:r>
+        <w:t xml:space="preserve">). Calibration data for the landscape model were obtained from a random selection of 75% of segments with observed CSCI scores across this stratification and where sufficient data were available in StreamCat (n = 1965 segments). The remaining sites were used for model validation (n = 655). Where multiple samples were available at a single site, one was selected at random for both calibration and validation purposes. Model performance was assessed for the statewide dataset and within each major region by comparing differences between observed CSCI scores and median predictions at the same locations. Differences were evaluated using Pearson correlations and root mean squared errors (RMSE). Regression analysis between predicted and observed scores was used to assess potential bias based on intercept and slope values differing from 0 and 1, respectively. Collectively, the performance metrics were chosen to evaluate both predictive ability of the landscape model and potential for bias which may vary depending on different land use gradients across the state.</w:t>
       </w:r>
     </w:p>
     <w:p>
       <w:pPr>
         <w:pStyle w:val="Heading2"/>
       </w:pPr>
-      <w:bookmarkStart w:id="34" w:name="building-and-validating-the-landscape-model"/>
-      <w:r>
-        <w:t xml:space="preserve">Building and validating the landscape model</w:t>
-      </w:r>
-      <w:bookmarkEnd w:id="34"/>
+      <w:bookmarkStart w:id="35" w:name="statewide-application-of-the-landscape-model"/>
+      <w:r>
+        <w:t xml:space="preserve">Statewide application of the landscape model</w:t>
+      </w:r>
+      <w:bookmarkEnd w:id="35"/>
     </w:p>
     <w:p>
       <w:pPr>
         <w:pStyle w:val="FirstParagraph"/>
       </w:pPr>
       <w:r>
-        <w:t xml:space="preserve">A prediction model was developed to estimate likely ranges of CSCI scores associated with urban and agricultural land use gradients, collectively defined as developed landscapes. Measures of land use development were quantified for riparian, catchment, and watershed areas of each stream segment in California using the StreamCat dataset</w:t>
-      </w:r>
-      <w:r>
-        <w:t xml:space="preserve"> </w:t>
-      </w:r>
-      <w:r>
-        <w:t xml:space="preserve">(Hill et al.</w:t>
-      </w:r>
-      <w:r>
-        <w:t xml:space="preserve"> </w:t>
-      </w:r>
-      <w:hyperlink w:anchor="ref-Hill16">
-        <w:r>
-          <w:rPr>
-            <w:rStyle w:val="Hyperlink"/>
-          </w:rPr>
-          <w:t xml:space="preserve">2016</w:t>
-        </w:r>
-      </w:hyperlink>
-      <w:r>
-        <w:t xml:space="preserve">)</w:t>
-      </w:r>
-      <w:r>
-        <w:t xml:space="preserve">. CSCI scores were modelled using estimates of canal/ditch density, imperviousness, road density/crossings, and urban and agricultural land use for each stream segment (Table S1). These variables were chosen specifically to model scores only in relation to constraints on biological condition that are typically beyond the scope of management intervention or where costs to mitigate are likely prohibitive. Potential effects on biological condition that may vary through time or from stressors not associated with urban or agricultural land use were not captured by the model. Similarly, potential differences in the magnitude of potential effects for the chosen variables were also not explicitly evaluated. Within these limits, we considered deviation of observed scores from model predictions to be diagnostic of human activity not related to human-related stressors that can be measured on the landscape, in addition to potential model error. The predictive performance of the models is described below.</w:t>
-      </w:r>
-    </w:p>
-    <w:p>
-      <w:pPr>
-        <w:pStyle w:val="BodyText"/>
-      </w:pPr>
-      <w:r>
-        <w:t xml:space="preserve">Models were developed using quantile regression forests to estimate ranges of likely CSCI scores in different landscapes</w:t>
-      </w:r>
-      <w:r>
-        <w:t xml:space="preserve"> </w:t>
-      </w:r>
-      <w:r>
-        <w:t xml:space="preserve">(Meinshausen</w:t>
-      </w:r>
-      <w:r>
-        <w:t xml:space="preserve"> </w:t>
-      </w:r>
-      <w:hyperlink w:anchor="ref-Meinshausen06">
-        <w:r>
-          <w:rPr>
-            <w:rStyle w:val="Hyperlink"/>
-          </w:rPr>
-          <w:t xml:space="preserve">2006</w:t>
-        </w:r>
-      </w:hyperlink>
-      <w:r>
-        <w:t xml:space="preserve">,</w:t>
-      </w:r>
-      <w:r>
-        <w:t xml:space="preserve"> </w:t>
-      </w:r>
-      <w:hyperlink w:anchor="ref-Meinshausen17">
-        <w:r>
-          <w:rPr>
-            <w:rStyle w:val="Hyperlink"/>
-          </w:rPr>
-          <w:t xml:space="preserve">2017</w:t>
-        </w:r>
-      </w:hyperlink>
-      <w:r>
-        <w:t xml:space="preserve">)</w:t>
-      </w:r>
-      <w:r>
-        <w:t xml:space="preserve">. Random forests are an ensemble learning approach to predictive modelling that aggregates information from a large number of regression trees and have been used extensively in bioassessment applications</w:t>
-      </w:r>
-      <w:r>
-        <w:t xml:space="preserve"> </w:t>
-      </w:r>
-      <w:r>
-        <w:t xml:space="preserve">(Carlisle, Falcone, and Meador</w:t>
-      </w:r>
-      <w:r>
-        <w:t xml:space="preserve"> </w:t>
-      </w:r>
-      <w:hyperlink w:anchor="ref-Carlisle09">
-        <w:r>
-          <w:rPr>
-            <w:rStyle w:val="Hyperlink"/>
-          </w:rPr>
-          <w:t xml:space="preserve">2009</w:t>
-        </w:r>
-      </w:hyperlink>
-      <w:r>
-        <w:t xml:space="preserve">; Chen et al.</w:t>
-      </w:r>
-      <w:r>
-        <w:t xml:space="preserve"> </w:t>
-      </w:r>
-      <w:hyperlink w:anchor="ref-Chen14">
-        <w:r>
-          <w:rPr>
-            <w:rStyle w:val="Hyperlink"/>
-          </w:rPr>
-          <w:t xml:space="preserve">2014</w:t>
-        </w:r>
-      </w:hyperlink>
-      <w:r>
-        <w:t xml:space="preserve">; Mazor et al.</w:t>
-      </w:r>
-      <w:r>
-        <w:t xml:space="preserve"> </w:t>
-      </w:r>
-      <w:hyperlink w:anchor="ref-Mazor16">
-        <w:r>
-          <w:rPr>
-            <w:rStyle w:val="Hyperlink"/>
-          </w:rPr>
-          <w:t xml:space="preserve">2016</w:t>
-        </w:r>
-      </w:hyperlink>
-      <w:r>
-        <w:t xml:space="preserve">; Fox et al.</w:t>
-      </w:r>
-      <w:r>
-        <w:t xml:space="preserve"> </w:t>
-      </w:r>
-      <w:hyperlink w:anchor="ref-Fox17">
-        <w:r>
-          <w:rPr>
-            <w:rStyle w:val="Hyperlink"/>
-          </w:rPr>
-          <w:t xml:space="preserve">2017</w:t>
-        </w:r>
-      </w:hyperlink>
-      <w:r>
-        <w:t xml:space="preserve">)</w:t>
-      </w:r>
-      <w:r>
-        <w:t xml:space="preserve">. Random forest models provide robust predictions by evaluating complex, non-linear relationships and interactions between variables relative to more commonly-used modelling approaches</w:t>
-      </w:r>
-      <w:r>
-        <w:t xml:space="preserve"> </w:t>
-      </w:r>
-      <w:r>
-        <w:t xml:space="preserve">(Breiman</w:t>
-      </w:r>
-      <w:r>
-        <w:t xml:space="preserve"> </w:t>
-      </w:r>
-      <w:hyperlink w:anchor="ref-Breiman01">
-        <w:r>
-          <w:rPr>
-            <w:rStyle w:val="Hyperlink"/>
-          </w:rPr>
-          <w:t xml:space="preserve">2001</w:t>
-        </w:r>
-      </w:hyperlink>
-      <w:r>
-        <w:t xml:space="preserve">; Hastie, Tibshirani, and Friedman</w:t>
-      </w:r>
-      <w:r>
-        <w:t xml:space="preserve"> </w:t>
-      </w:r>
-      <w:hyperlink w:anchor="ref-Hastie09">
-        <w:r>
-          <w:rPr>
-            <w:rStyle w:val="Hyperlink"/>
-          </w:rPr>
-          <w:t xml:space="preserve">2009</w:t>
-        </w:r>
-      </w:hyperlink>
-      <w:r>
-        <w:t xml:space="preserve">)</w:t>
-      </w:r>
-      <w:r>
-        <w:t xml:space="preserve">. Quantile models, such as quantile regression forests, evaluate the conditional response across the range of values that are expected, in contrast to conventional models that provide only an estimate of the mean response</w:t>
-      </w:r>
-      <w:r>
-        <w:t xml:space="preserve"> </w:t>
-      </w:r>
-      <w:r>
-        <w:t xml:space="preserve">(Cade and Noon</w:t>
-      </w:r>
-      <w:r>
-        <w:t xml:space="preserve"> </w:t>
-      </w:r>
-      <w:hyperlink w:anchor="ref-Cade03">
-        <w:r>
-          <w:rPr>
-            <w:rStyle w:val="Hyperlink"/>
-          </w:rPr>
-          <w:t xml:space="preserve">2003</w:t>
-        </w:r>
-      </w:hyperlink>
-      <w:r>
-        <w:t xml:space="preserve">)</w:t>
-      </w:r>
-      <w:r>
-        <w:t xml:space="preserve">. This modelling approach allows use of predictions to describe where bioassessment targets are unlikely to be met or conversely where streams are unlikely to be impacted by placing bounds on the range of expectations relative to landscape constraints. Quantile regression forests were used to predict CSCI scores in each stream segment at five percent intervals (i.e., 5th, 10th, etc.) from the 5th to 95th percentile of expectations.</w:t>
-      </w:r>
-    </w:p>
-    <w:p>
-      <w:pPr>
-        <w:pStyle w:val="BodyText"/>
-      </w:pPr>
-      <w:r>
-        <w:t xml:space="preserve">We stratified sample data to ensure sufficient representation of landscape gradients in each ecoregion and across percentiles of catchment imperviousness (Figure</w:t>
-      </w:r>
-      <w:r>
-        <w:t xml:space="preserve"> </w:t>
-      </w:r>
-      <w:r>
-        <w:t xml:space="preserve">1</w:t>
-      </w:r>
-      <w:r>
-        <w:t xml:space="preserve">). Calibration data for the landscape model were obtained from a random selection of 75% of segments with observed CSCI scores across this stratification and where sufficient data were available in StreamCat (n = 1965 segments). The remaining sites were used for model validation (n = 655). Where multiple samples were available at a single site, one was selected at random for both calibration and validation purposes. Model performance was assessed for the statewide dataset and within each major region by comparing differences between observed CSCI scores and median predictions at the same locations. Differences were evaluated using Pearson correlations and root mean squared errors (RMSE). Regression analysis between predicted and observed scores was used to assess potential bias based on intercept and slope values differing from 0 and 1, respectively. Collectively, the performance metrics were chosen to evaluate both predictive ability of the landscape model and potential for bias which may vary depending on different land use gradients across the state.</w:t>
-      </w:r>
-    </w:p>
-    <w:p>
-      <w:pPr>
-        <w:pStyle w:val="Heading2"/>
-      </w:pPr>
-      <w:bookmarkStart w:id="35" w:name="statewide-application-of-the-landscape-model"/>
-      <w:r>
-        <w:t xml:space="preserve">Statewide application of the landscape model</w:t>
-      </w:r>
-      <w:bookmarkEnd w:id="35"/>
-    </w:p>
-    <w:p>
-      <w:pPr>
-        <w:pStyle w:val="FirstParagraph"/>
-      </w:pPr>
-      <w:r>
-        <w:t xml:space="preserve">We applied the landscape model statewide and in major regions of California to estimate the extent of streams in different constraint classes. Using the model results, each stream segment was assigned to one of four classes (Table</w:t>
+        <w:t xml:space="preserve">We applied the landscape model statewide and in major regions of California to estimate the extent of streams in different constraint classes. Here and throughout, constrained is defined as a biological community that is impacted by large-scale, historic, and unmitigated alteration of the landscape. Consequently, achieving biological integrity for constrained communities may present management challenges relative to unconstrained communities. Using the model results, each stream segment was assigned to one of four classes (Table</w:t>
       </w:r>
       <w:r>
         <w:t xml:space="preserve"> </w:t>
@@ -7664,7 +7695,7 @@
       </w:r>
       <w:bookmarkEnd w:id="60"/>
     </w:p>
-    <w:bookmarkStart w:id="157" w:name="refs"/>
+    <w:bookmarkStart w:id="161" w:name="refs"/>
     <w:bookmarkStart w:id="62" w:name="ref-Allan97"/>
     <w:p>
       <w:pPr>
@@ -7767,7 +7798,31 @@
       </w:r>
     </w:p>
     <w:bookmarkEnd w:id="66"/>
-    <w:bookmarkStart w:id="67" w:name="ref-Breiman01"/>
+    <w:bookmarkStart w:id="68" w:name="ref-SDWB16"/>
+    <w:p>
+      <w:pPr>
+        <w:pStyle w:val="Bibliography"/>
+      </w:pPr>
+      <w:r>
+        <w:t xml:space="preserve">Board, San Diego Regional Water Quality Control. 2016. “Clean Water Act Sections 305(B) and 303(D) Integrated Report for the San Diego Region.” Sacramento, California: California Environmental Protection Agency.</w:t>
+      </w:r>
+      <w:r>
+        <w:t xml:space="preserve"> </w:t>
+      </w:r>
+      <w:hyperlink r:id="rId67">
+        <w:r>
+          <w:rPr>
+            <w:rStyle w:val="Hyperlink"/>
+          </w:rPr>
+          <w:t xml:space="preserve">https://www.waterboards.ca.gov/sandiego/water_issues/programs/303d_list/docs/Staff_Report_101216.pdf</w:t>
+        </w:r>
+      </w:hyperlink>
+      <w:r>
+        <w:t xml:space="preserve">.</w:t>
+      </w:r>
+    </w:p>
+    <w:bookmarkEnd w:id="68"/>
+    <w:bookmarkStart w:id="69" w:name="ref-Breiman01"/>
     <w:p>
       <w:pPr>
         <w:pStyle w:val="Bibliography"/>
@@ -7791,8 +7846,8 @@
         <w:t xml:space="preserve">45:5–32.</w:t>
       </w:r>
     </w:p>
-    <w:bookmarkEnd w:id="67"/>
-    <w:bookmarkStart w:id="69" w:name="ref-Brown12"/>
+    <w:bookmarkEnd w:id="69"/>
+    <w:bookmarkStart w:id="71" w:name="ref-Brown12"/>
     <w:p>
       <w:pPr>
         <w:pStyle w:val="Bibliography"/>
@@ -7818,7 +7873,7 @@
       <w:r>
         <w:t xml:space="preserve"> </w:t>
       </w:r>
-      <w:hyperlink r:id="rId68">
+      <w:hyperlink r:id="rId70">
         <w:r>
           <w:rPr>
             <w:rStyle w:val="Hyperlink"/>
@@ -7830,8 +7885,8 @@
         <w:t xml:space="preserve">.</w:t>
       </w:r>
     </w:p>
-    <w:bookmarkEnd w:id="69"/>
-    <w:bookmarkStart w:id="71" w:name="ref-Buss14"/>
+    <w:bookmarkEnd w:id="71"/>
+    <w:bookmarkStart w:id="73" w:name="ref-Buss14"/>
     <w:p>
       <w:pPr>
         <w:pStyle w:val="Bibliography"/>
@@ -7857,7 +7912,7 @@
       <w:r>
         <w:t xml:space="preserve"> </w:t>
       </w:r>
-      <w:hyperlink r:id="rId70">
+      <w:hyperlink r:id="rId72">
         <w:r>
           <w:rPr>
             <w:rStyle w:val="Hyperlink"/>
@@ -7869,8 +7924,8 @@
         <w:t xml:space="preserve">.</w:t>
       </w:r>
     </w:p>
-    <w:bookmarkEnd w:id="71"/>
-    <w:bookmarkStart w:id="72" w:name="ref-Cade03"/>
+    <w:bookmarkEnd w:id="73"/>
+    <w:bookmarkStart w:id="74" w:name="ref-Cade03"/>
     <w:p>
       <w:pPr>
         <w:pStyle w:val="Bibliography"/>
@@ -7894,8 +7949,8 @@
         <w:t xml:space="preserve">1 (8):412–20.</w:t>
       </w:r>
     </w:p>
-    <w:bookmarkEnd w:id="72"/>
-    <w:bookmarkStart w:id="73" w:name="ref-CRWQCB14"/>
+    <w:bookmarkEnd w:id="74"/>
+    <w:bookmarkStart w:id="75" w:name="ref-CRWQCB14"/>
     <w:p>
       <w:pPr>
         <w:pStyle w:val="Bibliography"/>
@@ -7904,8 +7959,8 @@
         <w:t xml:space="preserve">California Regional Water Quality Control Board, Los Angeles Region. 2014. “Basin Plan for the Coastal Watersheds of Los Angeles and Ventura Counties.”</w:t>
       </w:r>
     </w:p>
-    <w:bookmarkEnd w:id="73"/>
-    <w:bookmarkStart w:id="75" w:name="ref-Cao07"/>
+    <w:bookmarkEnd w:id="75"/>
+    <w:bookmarkStart w:id="77" w:name="ref-Cao07"/>
     <w:p>
       <w:pPr>
         <w:pStyle w:val="Bibliography"/>
@@ -7931,7 +7986,7 @@
       <w:r>
         <w:t xml:space="preserve"> </w:t>
       </w:r>
-      <w:hyperlink r:id="rId74">
+      <w:hyperlink r:id="rId76">
         <w:r>
           <w:rPr>
             <w:rStyle w:val="Hyperlink"/>
@@ -7943,8 +7998,8 @@
         <w:t xml:space="preserve">.</w:t>
       </w:r>
     </w:p>
-    <w:bookmarkEnd w:id="75"/>
-    <w:bookmarkStart w:id="77" w:name="ref-Carline07"/>
+    <w:bookmarkEnd w:id="77"/>
+    <w:bookmarkStart w:id="79" w:name="ref-Carline07"/>
     <w:p>
       <w:pPr>
         <w:pStyle w:val="Bibliography"/>
@@ -7970,7 +8025,7 @@
       <w:r>
         <w:t xml:space="preserve"> </w:t>
       </w:r>
-      <w:hyperlink r:id="rId76">
+      <w:hyperlink r:id="rId78">
         <w:r>
           <w:rPr>
             <w:rStyle w:val="Hyperlink"/>
@@ -7982,8 +8037,8 @@
         <w:t xml:space="preserve">.</w:t>
       </w:r>
     </w:p>
-    <w:bookmarkEnd w:id="77"/>
-    <w:bookmarkStart w:id="79" w:name="ref-Carlisle09"/>
+    <w:bookmarkEnd w:id="79"/>
+    <w:bookmarkStart w:id="81" w:name="ref-Carlisle09"/>
     <w:p>
       <w:pPr>
         <w:pStyle w:val="Bibliography"/>
@@ -8009,7 +8064,7 @@
       <w:r>
         <w:t xml:space="preserve"> </w:t>
       </w:r>
-      <w:hyperlink r:id="rId78">
+      <w:hyperlink r:id="rId80">
         <w:r>
           <w:rPr>
             <w:rStyle w:val="Hyperlink"/>
@@ -8021,8 +8076,8 @@
         <w:t xml:space="preserve">.</w:t>
       </w:r>
     </w:p>
-    <w:bookmarkEnd w:id="79"/>
-    <w:bookmarkStart w:id="81" w:name="ref-Chen14"/>
+    <w:bookmarkEnd w:id="81"/>
+    <w:bookmarkStart w:id="83" w:name="ref-Chen14"/>
     <w:p>
       <w:pPr>
         <w:pStyle w:val="Bibliography"/>
@@ -8048,7 +8103,7 @@
       <w:r>
         <w:t xml:space="preserve"> </w:t>
       </w:r>
-      <w:hyperlink r:id="rId80">
+      <w:hyperlink r:id="rId82">
         <w:r>
           <w:rPr>
             <w:rStyle w:val="Hyperlink"/>
@@ -8060,8 +8115,8 @@
         <w:t xml:space="preserve">.</w:t>
       </w:r>
     </w:p>
-    <w:bookmarkEnd w:id="81"/>
-    <w:bookmarkStart w:id="83" w:name="ref-Chessman14"/>
+    <w:bookmarkEnd w:id="83"/>
+    <w:bookmarkStart w:id="85" w:name="ref-Chessman14"/>
     <w:p>
       <w:pPr>
         <w:pStyle w:val="Bibliography"/>
@@ -8087,7 +8142,7 @@
       <w:r>
         <w:t xml:space="preserve"> </w:t>
       </w:r>
-      <w:hyperlink r:id="rId82">
+      <w:hyperlink r:id="rId84">
         <w:r>
           <w:rPr>
             <w:rStyle w:val="Hyperlink"/>
@@ -8099,8 +8154,8 @@
         <w:t xml:space="preserve">.</w:t>
       </w:r>
     </w:p>
-    <w:bookmarkEnd w:id="83"/>
-    <w:bookmarkStart w:id="85" w:name="ref-Chessman08"/>
+    <w:bookmarkEnd w:id="85"/>
+    <w:bookmarkStart w:id="87" w:name="ref-Chessman08"/>
     <w:p>
       <w:pPr>
         <w:pStyle w:val="Bibliography"/>
@@ -8126,7 +8181,7 @@
       <w:r>
         <w:t xml:space="preserve"> </w:t>
       </w:r>
-      <w:hyperlink r:id="rId84">
+      <w:hyperlink r:id="rId86">
         <w:r>
           <w:rPr>
             <w:rStyle w:val="Hyperlink"/>
@@ -8138,8 +8193,8 @@
         <w:t xml:space="preserve">.</w:t>
       </w:r>
     </w:p>
-    <w:bookmarkEnd w:id="85"/>
-    <w:bookmarkStart w:id="87" w:name="ref-Chessman04"/>
+    <w:bookmarkEnd w:id="87"/>
+    <w:bookmarkStart w:id="89" w:name="ref-Chessman04"/>
     <w:p>
       <w:pPr>
         <w:pStyle w:val="Bibliography"/>
@@ -8165,7 +8220,7 @@
       <w:r>
         <w:t xml:space="preserve"> </w:t>
       </w:r>
-      <w:hyperlink r:id="rId86">
+      <w:hyperlink r:id="rId88">
         <w:r>
           <w:rPr>
             <w:rStyle w:val="Hyperlink"/>
@@ -8177,8 +8232,8 @@
         <w:t xml:space="preserve">.</w:t>
       </w:r>
     </w:p>
-    <w:bookmarkEnd w:id="87"/>
-    <w:bookmarkStart w:id="89" w:name="ref-Clapcott11"/>
+    <w:bookmarkEnd w:id="89"/>
+    <w:bookmarkStart w:id="91" w:name="ref-Clapcott11"/>
     <w:p>
       <w:pPr>
         <w:pStyle w:val="Bibliography"/>
@@ -8204,7 +8259,7 @@
       <w:r>
         <w:t xml:space="preserve"> </w:t>
       </w:r>
-      <w:hyperlink r:id="rId88">
+      <w:hyperlink r:id="rId90">
         <w:r>
           <w:rPr>
             <w:rStyle w:val="Hyperlink"/>
@@ -8216,8 +8271,8 @@
         <w:t xml:space="preserve">.</w:t>
       </w:r>
     </w:p>
-    <w:bookmarkEnd w:id="89"/>
-    <w:bookmarkStart w:id="91" w:name="ref-Cormier13"/>
+    <w:bookmarkEnd w:id="91"/>
+    <w:bookmarkStart w:id="93" w:name="ref-Cormier13"/>
     <w:p>
       <w:pPr>
         <w:pStyle w:val="Bibliography"/>
@@ -8243,7 +8298,7 @@
       <w:r>
         <w:t xml:space="preserve"> </w:t>
       </w:r>
-      <w:hyperlink r:id="rId90">
+      <w:hyperlink r:id="rId92">
         <w:r>
           <w:rPr>
             <w:rStyle w:val="Hyperlink"/>
@@ -8255,8 +8310,8 @@
         <w:t xml:space="preserve">.</w:t>
       </w:r>
     </w:p>
-    <w:bookmarkEnd w:id="91"/>
-    <w:bookmarkStart w:id="92" w:name="ref-Davies06"/>
+    <w:bookmarkEnd w:id="93"/>
+    <w:bookmarkStart w:id="94" w:name="ref-Davies06"/>
     <w:p>
       <w:pPr>
         <w:pStyle w:val="Bibliography"/>
@@ -8280,8 +8335,8 @@
         <w:t xml:space="preserve">16 (4):1251–66.</w:t>
       </w:r>
     </w:p>
-    <w:bookmarkEnd w:id="92"/>
-    <w:bookmarkStart w:id="94" w:name="ref-Finkenbine00"/>
+    <w:bookmarkEnd w:id="94"/>
+    <w:bookmarkStart w:id="96" w:name="ref-Finkenbine00"/>
     <w:p>
       <w:pPr>
         <w:pStyle w:val="Bibliography"/>
@@ -8307,7 +8362,7 @@
       <w:r>
         <w:t xml:space="preserve"> </w:t>
       </w:r>
-      <w:hyperlink r:id="rId93">
+      <w:hyperlink r:id="rId95">
         <w:r>
           <w:rPr>
             <w:rStyle w:val="Hyperlink"/>
@@ -8319,8 +8374,8 @@
         <w:t xml:space="preserve">.</w:t>
       </w:r>
     </w:p>
-    <w:bookmarkEnd w:id="94"/>
-    <w:bookmarkStart w:id="95" w:name="ref-FLDEP11"/>
+    <w:bookmarkEnd w:id="96"/>
+    <w:bookmarkStart w:id="97" w:name="ref-FLDEP11"/>
     <w:p>
       <w:pPr>
         <w:pStyle w:val="Bibliography"/>
@@ -8329,8 +8384,8 @@
         <w:t xml:space="preserve">Florida Department of Environmental Protection. 2011. “Development of aquatic life use support attainment thresholds for Florida’s Stream Condition Index and Lake Vegetation Index.” DEP-SAS-003/11. Tallahassee, Florida: FDEP Standards; Assessment Section, Bureau of Assessment; Restoration Support.</w:t>
       </w:r>
     </w:p>
-    <w:bookmarkEnd w:id="95"/>
-    <w:bookmarkStart w:id="97" w:name="ref-Fox17"/>
+    <w:bookmarkEnd w:id="97"/>
+    <w:bookmarkStart w:id="99" w:name="ref-Fox17"/>
     <w:p>
       <w:pPr>
         <w:pStyle w:val="Bibliography"/>
@@ -8356,7 +8411,7 @@
       <w:r>
         <w:t xml:space="preserve"> </w:t>
       </w:r>
-      <w:hyperlink r:id="rId96">
+      <w:hyperlink r:id="rId98">
         <w:r>
           <w:rPr>
             <w:rStyle w:val="Hyperlink"/>
@@ -8368,8 +8423,8 @@
         <w:t xml:space="preserve">.</w:t>
       </w:r>
     </w:p>
-    <w:bookmarkEnd w:id="97"/>
-    <w:bookmarkStart w:id="98" w:name="ref-Fry11"/>
+    <w:bookmarkEnd w:id="99"/>
+    <w:bookmarkStart w:id="100" w:name="ref-Fry11"/>
     <w:p>
       <w:pPr>
         <w:pStyle w:val="Bibliography"/>
@@ -8393,8 +8448,8 @@
         <w:t xml:space="preserve">77 (9):858–64.</w:t>
       </w:r>
     </w:p>
-    <w:bookmarkEnd w:id="98"/>
-    <w:bookmarkStart w:id="99" w:name="ref-Hastie09"/>
+    <w:bookmarkEnd w:id="100"/>
+    <w:bookmarkStart w:id="101" w:name="ref-Hastie09"/>
     <w:p>
       <w:pPr>
         <w:pStyle w:val="Bibliography"/>
@@ -8415,8 +8470,8 @@
         <w:t xml:space="preserve">. 2nd ed. New York: Springer.</w:t>
       </w:r>
     </w:p>
-    <w:bookmarkEnd w:id="99"/>
-    <w:bookmarkStart w:id="101" w:name="ref-Hill17"/>
+    <w:bookmarkEnd w:id="101"/>
+    <w:bookmarkStart w:id="103" w:name="ref-Hill17"/>
     <w:p>
       <w:pPr>
         <w:pStyle w:val="Bibliography"/>
@@ -8442,7 +8497,7 @@
       <w:r>
         <w:t xml:space="preserve"> </w:t>
       </w:r>
-      <w:hyperlink r:id="rId100">
+      <w:hyperlink r:id="rId102">
         <w:r>
           <w:rPr>
             <w:rStyle w:val="Hyperlink"/>
@@ -8454,8 +8509,8 @@
         <w:t xml:space="preserve">.</w:t>
       </w:r>
     </w:p>
-    <w:bookmarkEnd w:id="101"/>
-    <w:bookmarkStart w:id="103" w:name="ref-Hill16"/>
+    <w:bookmarkEnd w:id="103"/>
+    <w:bookmarkStart w:id="105" w:name="ref-Hill16"/>
     <w:p>
       <w:pPr>
         <w:pStyle w:val="Bibliography"/>
@@ -8481,7 +8536,7 @@
       <w:r>
         <w:t xml:space="preserve"> </w:t>
       </w:r>
-      <w:hyperlink r:id="rId102">
+      <w:hyperlink r:id="rId104">
         <w:r>
           <w:rPr>
             <w:rStyle w:val="Hyperlink"/>
@@ -8493,8 +8548,8 @@
         <w:t xml:space="preserve">.</w:t>
       </w:r>
     </w:p>
-    <w:bookmarkEnd w:id="103"/>
-    <w:bookmarkStart w:id="105" w:name="ref-Howard18"/>
+    <w:bookmarkEnd w:id="105"/>
+    <w:bookmarkStart w:id="107" w:name="ref-Howard18"/>
     <w:p>
       <w:pPr>
         <w:pStyle w:val="Bibliography"/>
@@ -8520,7 +8575,7 @@
       <w:r>
         <w:t xml:space="preserve"> </w:t>
       </w:r>
-      <w:hyperlink r:id="rId104">
+      <w:hyperlink r:id="rId106">
         <w:r>
           <w:rPr>
             <w:rStyle w:val="Hyperlink"/>
@@ -8532,8 +8587,8 @@
         <w:t xml:space="preserve">.</w:t>
       </w:r>
     </w:p>
-    <w:bookmarkEnd w:id="105"/>
-    <w:bookmarkStart w:id="107" w:name="ref-Howard15"/>
+    <w:bookmarkEnd w:id="107"/>
+    <w:bookmarkStart w:id="109" w:name="ref-Howard15"/>
     <w:p>
       <w:pPr>
         <w:pStyle w:val="Bibliography"/>
@@ -8559,7 +8614,7 @@
       <w:r>
         <w:t xml:space="preserve"> </w:t>
       </w:r>
-      <w:hyperlink r:id="rId106">
+      <w:hyperlink r:id="rId108">
         <w:r>
           <w:rPr>
             <w:rStyle w:val="Hyperlink"/>
@@ -8571,8 +8626,8 @@
         <w:t xml:space="preserve">.</w:t>
       </w:r>
     </w:p>
-    <w:bookmarkEnd w:id="107"/>
-    <w:bookmarkStart w:id="108" w:name="ref-Howard09"/>
+    <w:bookmarkEnd w:id="109"/>
+    <w:bookmarkStart w:id="110" w:name="ref-Howard09"/>
     <w:p>
       <w:pPr>
         <w:pStyle w:val="Bibliography"/>
@@ -8581,8 +8636,8 @@
         <w:t xml:space="preserve">Howard, J., and C. Revenga. 2000. “California’s Freshwater Biodiversity in a Continental Context. Science for Conservation Technical Brief Series.” San Francisco, CA: The Nature Conservancy of California.</w:t>
       </w:r>
     </w:p>
-    <w:bookmarkEnd w:id="108"/>
-    <w:bookmarkStart w:id="110" w:name="ref-Kenney12"/>
+    <w:bookmarkEnd w:id="110"/>
+    <w:bookmarkStart w:id="112" w:name="ref-Kenney12"/>
     <w:p>
       <w:pPr>
         <w:pStyle w:val="Bibliography"/>
@@ -8608,7 +8663,7 @@
       <w:r>
         <w:t xml:space="preserve"> </w:t>
       </w:r>
-      <w:hyperlink r:id="rId109">
+      <w:hyperlink r:id="rId111">
         <w:r>
           <w:rPr>
             <w:rStyle w:val="Hyperlink"/>
@@ -8620,8 +8675,8 @@
         <w:t xml:space="preserve">.</w:t>
       </w:r>
     </w:p>
-    <w:bookmarkEnd w:id="110"/>
-    <w:bookmarkStart w:id="112" w:name="ref-Leps15"/>
+    <w:bookmarkEnd w:id="112"/>
+    <w:bookmarkStart w:id="114" w:name="ref-Leps15"/>
     <w:p>
       <w:pPr>
         <w:pStyle w:val="Bibliography"/>
@@ -8647,7 +8702,7 @@
       <w:r>
         <w:t xml:space="preserve"> </w:t>
       </w:r>
-      <w:hyperlink r:id="rId111">
+      <w:hyperlink r:id="rId113">
         <w:r>
           <w:rPr>
             <w:rStyle w:val="Hyperlink"/>
@@ -8659,8 +8714,8 @@
         <w:t xml:space="preserve">.</w:t>
       </w:r>
     </w:p>
-    <w:bookmarkEnd w:id="112"/>
-    <w:bookmarkStart w:id="114" w:name="ref-Lester08"/>
+    <w:bookmarkEnd w:id="114"/>
+    <w:bookmarkStart w:id="116" w:name="ref-Lester08"/>
     <w:p>
       <w:pPr>
         <w:pStyle w:val="Bibliography"/>
@@ -8686,7 +8741,7 @@
       <w:r>
         <w:t xml:space="preserve"> </w:t>
       </w:r>
-      <w:hyperlink r:id="rId113">
+      <w:hyperlink r:id="rId115">
         <w:r>
           <w:rPr>
             <w:rStyle w:val="Hyperlink"/>
@@ -8698,8 +8753,47 @@
         <w:t xml:space="preserve">.</w:t>
       </w:r>
     </w:p>
-    <w:bookmarkEnd w:id="114"/>
-    <w:bookmarkStart w:id="116" w:name="ref-May15"/>
+    <w:bookmarkEnd w:id="116"/>
+    <w:bookmarkStart w:id="118" w:name="ref-Loflen16"/>
+    <w:p>
+      <w:pPr>
+        <w:pStyle w:val="Bibliography"/>
+      </w:pPr>
+      <w:r>
+        <w:t xml:space="preserve">Loflen, C., H. Hettesheimer, L. B. Busse, K. Watanabe, R. M. Gersberg, and V. Lüderitz. 2016. “Inadequate Monitoring and Inappropriate Project Goals: A Case Study on the Determination of Success for the Forester Creek Improvement Project.”</w:t>
+      </w:r>
+      <w:r>
+        <w:t xml:space="preserve"> </w:t>
+      </w:r>
+      <w:r>
+        <w:rPr>
+          <w:i/>
+        </w:rPr>
+        <w:t xml:space="preserve">Ecological Restoration</w:t>
+      </w:r>
+      <w:r>
+        <w:t xml:space="preserve"> </w:t>
+      </w:r>
+      <w:r>
+        <w:t xml:space="preserve">34 (2):124–34.</w:t>
+      </w:r>
+      <w:r>
+        <w:t xml:space="preserve"> </w:t>
+      </w:r>
+      <w:hyperlink r:id="rId117">
+        <w:r>
+          <w:rPr>
+            <w:rStyle w:val="Hyperlink"/>
+          </w:rPr>
+          <w:t xml:space="preserve">https://doi.org/10.3368/er.34.2.124</w:t>
+        </w:r>
+      </w:hyperlink>
+      <w:r>
+        <w:t xml:space="preserve">.</w:t>
+      </w:r>
+    </w:p>
+    <w:bookmarkEnd w:id="118"/>
+    <w:bookmarkStart w:id="120" w:name="ref-May15"/>
     <w:p>
       <w:pPr>
         <w:pStyle w:val="Bibliography"/>
@@ -8725,7 +8819,7 @@
       <w:r>
         <w:t xml:space="preserve"> </w:t>
       </w:r>
-      <w:hyperlink r:id="rId115">
+      <w:hyperlink r:id="rId119">
         <w:r>
           <w:rPr>
             <w:rStyle w:val="Hyperlink"/>
@@ -8737,8 +8831,8 @@
         <w:t xml:space="preserve">.</w:t>
       </w:r>
     </w:p>
-    <w:bookmarkEnd w:id="116"/>
-    <w:bookmarkStart w:id="117" w:name="ref-Mazor16"/>
+    <w:bookmarkEnd w:id="120"/>
+    <w:bookmarkStart w:id="121" w:name="ref-Mazor16"/>
     <w:p>
       <w:pPr>
         <w:pStyle w:val="Bibliography"/>
@@ -8762,8 +8856,8 @@
         <w:t xml:space="preserve">35 (1):249–71.</w:t>
       </w:r>
     </w:p>
-    <w:bookmarkEnd w:id="117"/>
-    <w:bookmarkStart w:id="118" w:name="ref-McKay12"/>
+    <w:bookmarkEnd w:id="121"/>
+    <w:bookmarkStart w:id="122" w:name="ref-McKay12"/>
     <w:p>
       <w:pPr>
         <w:pStyle w:val="Bibliography"/>
@@ -8772,8 +8866,8 @@
         <w:t xml:space="preserve">McKay, L., T. Bondelid, T. Dewald, J. Johnston, R. Moore, and A. Reah. 2012. “NHDPlus Version 2: User Guide.”</w:t>
       </w:r>
     </w:p>
-    <w:bookmarkEnd w:id="118"/>
-    <w:bookmarkStart w:id="119" w:name="ref-Meinshausen06"/>
+    <w:bookmarkEnd w:id="122"/>
+    <w:bookmarkStart w:id="123" w:name="ref-Meinshausen06"/>
     <w:p>
       <w:pPr>
         <w:pStyle w:val="Bibliography"/>
@@ -8797,8 +8891,8 @@
         <w:t xml:space="preserve">7:983–99.</w:t>
       </w:r>
     </w:p>
-    <w:bookmarkEnd w:id="119"/>
-    <w:bookmarkStart w:id="121" w:name="ref-Meinshausen17"/>
+    <w:bookmarkEnd w:id="123"/>
+    <w:bookmarkStart w:id="125" w:name="ref-Meinshausen17"/>
     <w:p>
       <w:pPr>
         <w:pStyle w:val="Bibliography"/>
@@ -8821,7 +8915,7 @@
       <w:r>
         <w:t xml:space="preserve"> </w:t>
       </w:r>
-      <w:hyperlink r:id="rId120">
+      <w:hyperlink r:id="rId124">
         <w:r>
           <w:rPr>
             <w:rStyle w:val="Hyperlink"/>
@@ -8833,8 +8927,8 @@
         <w:t xml:space="preserve">.</w:t>
       </w:r>
     </w:p>
-    <w:bookmarkEnd w:id="121"/>
-    <w:bookmarkStart w:id="122" w:name="ref-MBI16"/>
+    <w:bookmarkEnd w:id="125"/>
+    <w:bookmarkStart w:id="126" w:name="ref-MBI16"/>
     <w:p>
       <w:pPr>
         <w:pStyle w:val="Bibliography"/>
@@ -8843,8 +8937,8 @@
         <w:t xml:space="preserve">Midwest Biodiversity Insitute. 2016. “Identification of predictive habitat attributes for Minnesota streams to support tiered aquatic life uses.” MBI Technical Report MBI/OHPAN1518840. Columbus, Ohio: Midwest Biodiversity Institute, prepared on behalf of the Minnesota Pollution Control Agency.</w:t>
       </w:r>
     </w:p>
-    <w:bookmarkEnd w:id="122"/>
-    <w:bookmarkStart w:id="123" w:name="ref-Morgan05"/>
+    <w:bookmarkEnd w:id="126"/>
+    <w:bookmarkStart w:id="127" w:name="ref-Morgan05"/>
     <w:p>
       <w:pPr>
         <w:pStyle w:val="Bibliography"/>
@@ -8868,8 +8962,8 @@
         <w:t xml:space="preserve">24 (3):643–55.</w:t>
       </w:r>
     </w:p>
-    <w:bookmarkEnd w:id="123"/>
-    <w:bookmarkStart w:id="125" w:name="ref-Moss87"/>
+    <w:bookmarkEnd w:id="127"/>
+    <w:bookmarkStart w:id="129" w:name="ref-Moss87"/>
     <w:p>
       <w:pPr>
         <w:pStyle w:val="Bibliography"/>
@@ -8895,7 +8989,7 @@
       <w:r>
         <w:t xml:space="preserve"> </w:t>
       </w:r>
-      <w:hyperlink r:id="rId124">
+      <w:hyperlink r:id="rId128">
         <w:r>
           <w:rPr>
             <w:rStyle w:val="Hyperlink"/>
@@ -8907,8 +9001,8 @@
         <w:t xml:space="preserve">.</w:t>
       </w:r>
     </w:p>
-    <w:bookmarkEnd w:id="125"/>
-    <w:bookmarkStart w:id="127" w:name="ref-Novotny05"/>
+    <w:bookmarkEnd w:id="129"/>
+    <w:bookmarkStart w:id="131" w:name="ref-Novotny05"/>
     <w:p>
       <w:pPr>
         <w:pStyle w:val="Bibliography"/>
@@ -8934,7 +9028,7 @@
       <w:r>
         <w:t xml:space="preserve"> </w:t>
       </w:r>
-      <w:hyperlink r:id="rId126">
+      <w:hyperlink r:id="rId130">
         <w:r>
           <w:rPr>
             <w:rStyle w:val="Hyperlink"/>
@@ -8946,8 +9040,8 @@
         <w:t xml:space="preserve">.</w:t>
       </w:r>
     </w:p>
-    <w:bookmarkEnd w:id="127"/>
-    <w:bookmarkStart w:id="128" w:name="ref-Ode16"/>
+    <w:bookmarkEnd w:id="131"/>
+    <w:bookmarkStart w:id="132" w:name="ref-Ode16"/>
     <w:p>
       <w:pPr>
         <w:pStyle w:val="Bibliography"/>
@@ -8971,8 +9065,8 @@
         <w:t xml:space="preserve">35 (1):237–48.</w:t>
       </w:r>
     </w:p>
-    <w:bookmarkEnd w:id="128"/>
-    <w:bookmarkStart w:id="129" w:name="ref-Reynoldson97"/>
+    <w:bookmarkEnd w:id="132"/>
+    <w:bookmarkStart w:id="133" w:name="ref-Reynoldson97"/>
     <w:p>
       <w:pPr>
         <w:pStyle w:val="Bibliography"/>
@@ -8996,8 +9090,8 @@
         <w:t xml:space="preserve">16 (4):833–52.</w:t>
       </w:r>
     </w:p>
-    <w:bookmarkEnd w:id="129"/>
-    <w:bookmarkStart w:id="131" w:name="ref-Riseng11"/>
+    <w:bookmarkEnd w:id="133"/>
+    <w:bookmarkStart w:id="135" w:name="ref-Riseng11"/>
     <w:p>
       <w:pPr>
         <w:pStyle w:val="Bibliography"/>
@@ -9023,7 +9117,7 @@
       <w:r>
         <w:t xml:space="preserve"> </w:t>
       </w:r>
-      <w:hyperlink r:id="rId130">
+      <w:hyperlink r:id="rId134">
         <w:r>
           <w:rPr>
             <w:rStyle w:val="Hyperlink"/>
@@ -9035,8 +9129,8 @@
         <w:t xml:space="preserve">.</w:t>
       </w:r>
     </w:p>
-    <w:bookmarkEnd w:id="131"/>
-    <w:bookmarkStart w:id="132" w:name="ref-Roni12"/>
+    <w:bookmarkEnd w:id="135"/>
+    <w:bookmarkStart w:id="136" w:name="ref-Roni12"/>
     <w:p>
       <w:pPr>
         <w:pStyle w:val="Bibliography"/>
@@ -9057,8 +9151,8 @@
         <w:t xml:space="preserve">. First. Hoboken, New Jersey: John Wiley &amp; Sons.</w:t>
       </w:r>
     </w:p>
-    <w:bookmarkEnd w:id="132"/>
-    <w:bookmarkStart w:id="134" w:name="ref-Shoredits13"/>
+    <w:bookmarkEnd w:id="136"/>
+    <w:bookmarkStart w:id="138" w:name="ref-Shoredits13"/>
     <w:p>
       <w:pPr>
         <w:pStyle w:val="Bibliography"/>
@@ -9084,7 +9178,7 @@
       <w:r>
         <w:t xml:space="preserve"> </w:t>
       </w:r>
-      <w:hyperlink r:id="rId133">
+      <w:hyperlink r:id="rId137">
         <w:r>
           <w:rPr>
             <w:rStyle w:val="Hyperlink"/>
@@ -9096,8 +9190,8 @@
         <w:t xml:space="preserve">.</w:t>
       </w:r>
     </w:p>
-    <w:bookmarkEnd w:id="134"/>
-    <w:bookmarkStart w:id="136" w:name="ref-Sleeter11"/>
+    <w:bookmarkEnd w:id="138"/>
+    <w:bookmarkStart w:id="140" w:name="ref-Sleeter11"/>
     <w:p>
       <w:pPr>
         <w:pStyle w:val="Bibliography"/>
@@ -9123,7 +9217,7 @@
       <w:r>
         <w:t xml:space="preserve"> </w:t>
       </w:r>
-      <w:hyperlink r:id="rId135">
+      <w:hyperlink r:id="rId139">
         <w:r>
           <w:rPr>
             <w:rStyle w:val="Hyperlink"/>
@@ -9135,8 +9229,8 @@
         <w:t xml:space="preserve">.</w:t>
       </w:r>
     </w:p>
-    <w:bookmarkEnd w:id="136"/>
-    <w:bookmarkStart w:id="138" w:name="ref-Sponseller01"/>
+    <w:bookmarkEnd w:id="140"/>
+    <w:bookmarkStart w:id="142" w:name="ref-Sponseller01"/>
     <w:p>
       <w:pPr>
         <w:pStyle w:val="Bibliography"/>
@@ -9162,7 +9256,7 @@
       <w:r>
         <w:t xml:space="preserve"> </w:t>
       </w:r>
-      <w:hyperlink r:id="rId137">
+      <w:hyperlink r:id="rId141">
         <w:r>
           <w:rPr>
             <w:rStyle w:val="Hyperlink"/>
@@ -9174,8 +9268,8 @@
         <w:t xml:space="preserve">.</w:t>
       </w:r>
     </w:p>
-    <w:bookmarkEnd w:id="138"/>
-    <w:bookmarkStart w:id="140" w:name="ref-Stein13"/>
+    <w:bookmarkEnd w:id="142"/>
+    <w:bookmarkStart w:id="144" w:name="ref-Stein13"/>
     <w:p>
       <w:pPr>
         <w:pStyle w:val="Bibliography"/>
@@ -9201,7 +9295,7 @@
       <w:r>
         <w:t xml:space="preserve"> </w:t>
       </w:r>
-      <w:hyperlink r:id="rId139">
+      <w:hyperlink r:id="rId143">
         <w:r>
           <w:rPr>
             <w:rStyle w:val="Hyperlink"/>
@@ -9213,8 +9307,8 @@
         <w:t xml:space="preserve">.</w:t>
       </w:r>
     </w:p>
-    <w:bookmarkEnd w:id="140"/>
-    <w:bookmarkStart w:id="141" w:name="ref-Stoddard06"/>
+    <w:bookmarkEnd w:id="144"/>
+    <w:bookmarkStart w:id="145" w:name="ref-Stoddard06"/>
     <w:p>
       <w:pPr>
         <w:pStyle w:val="Bibliography"/>
@@ -9238,8 +9332,8 @@
         <w:t xml:space="preserve">16 (4):1267–76.</w:t>
       </w:r>
     </w:p>
-    <w:bookmarkEnd w:id="141"/>
-    <w:bookmarkStart w:id="143" w:name="ref-SWAMP17"/>
+    <w:bookmarkEnd w:id="145"/>
+    <w:bookmarkStart w:id="147" w:name="ref-SWAMP17"/>
     <w:p>
       <w:pPr>
         <w:pStyle w:val="Bibliography"/>
@@ -9250,7 +9344,7 @@
       <w:r>
         <w:t xml:space="preserve"> </w:t>
       </w:r>
-      <w:hyperlink r:id="rId142">
+      <w:hyperlink r:id="rId146">
         <w:r>
           <w:rPr>
             <w:rStyle w:val="Hyperlink"/>
@@ -9262,8 +9356,8 @@
         <w:t xml:space="preserve">.</w:t>
       </w:r>
     </w:p>
-    <w:bookmarkEnd w:id="143"/>
-    <w:bookmarkStart w:id="145" w:name="ref-Townsend08"/>
+    <w:bookmarkEnd w:id="147"/>
+    <w:bookmarkStart w:id="149" w:name="ref-Townsend08"/>
     <w:p>
       <w:pPr>
         <w:pStyle w:val="Bibliography"/>
@@ -9289,7 +9383,7 @@
       <w:r>
         <w:t xml:space="preserve"> </w:t>
       </w:r>
-      <w:hyperlink r:id="rId144">
+      <w:hyperlink r:id="rId148">
         <w:r>
           <w:rPr>
             <w:rStyle w:val="Hyperlink"/>
@@ -9301,8 +9395,8 @@
         <w:t xml:space="preserve">.</w:t>
       </w:r>
     </w:p>
-    <w:bookmarkEnd w:id="145"/>
-    <w:bookmarkStart w:id="146" w:name="ref-USEPA13"/>
+    <w:bookmarkEnd w:id="149"/>
+    <w:bookmarkStart w:id="150" w:name="ref-USEPA13"/>
     <w:p>
       <w:pPr>
         <w:pStyle w:val="Bibliography"/>
@@ -9311,8 +9405,8 @@
         <w:t xml:space="preserve">US Environmental Protection Agency, Region 10. 2013. “Technical Support Docuemnt for EPA’s Action on the State of Oregon’s Revised Water Quality Standards for the West Division Main Canal.”</w:t>
       </w:r>
     </w:p>
-    <w:bookmarkEnd w:id="146"/>
-    <w:bookmarkStart w:id="147" w:name="ref-USEPA16"/>
+    <w:bookmarkEnd w:id="150"/>
+    <w:bookmarkStart w:id="151" w:name="ref-USEPA16"/>
     <w:p>
       <w:pPr>
         <w:pStyle w:val="Bibliography"/>
@@ -9321,8 +9415,8 @@
         <w:t xml:space="preserve">USEPA (US Environmental Protection Agency). 2016. “National Rivers and Streams Assessment 2008-2009: A Collaborative Survey.” EPA-841-R-16-007. Washington, DC.</w:t>
       </w:r>
     </w:p>
-    <w:bookmarkEnd w:id="147"/>
-    <w:bookmarkStart w:id="148" w:name="ref-USGS99"/>
+    <w:bookmarkEnd w:id="151"/>
+    <w:bookmarkStart w:id="152" w:name="ref-USGS99"/>
     <w:p>
       <w:pPr>
         <w:pStyle w:val="Bibliography"/>
@@ -9331,8 +9425,8 @@
         <w:t xml:space="preserve">USGS (US Geological Survey). 1999. “The quality of our nation’s waters: nutrients and pesticides.” Reston, Virginia.</w:t>
       </w:r>
     </w:p>
-    <w:bookmarkEnd w:id="148"/>
-    <w:bookmarkStart w:id="150" w:name="ref-Volstad04"/>
+    <w:bookmarkEnd w:id="152"/>
+    <w:bookmarkStart w:id="154" w:name="ref-Volstad04"/>
     <w:p>
       <w:pPr>
         <w:pStyle w:val="Bibliography"/>
@@ -9358,7 +9452,7 @@
       <w:r>
         <w:t xml:space="preserve"> </w:t>
       </w:r>
-      <w:hyperlink r:id="rId149">
+      <w:hyperlink r:id="rId153">
         <w:r>
           <w:rPr>
             <w:rStyle w:val="Hyperlink"/>
@@ -9370,8 +9464,8 @@
         <w:t xml:space="preserve">.</w:t>
       </w:r>
     </w:p>
-    <w:bookmarkEnd w:id="150"/>
-    <w:bookmarkStart w:id="152" w:name="ref-Waite13"/>
+    <w:bookmarkEnd w:id="154"/>
+    <w:bookmarkStart w:id="156" w:name="ref-Waite13"/>
     <w:p>
       <w:pPr>
         <w:pStyle w:val="Bibliography"/>
@@ -9397,7 +9491,7 @@
       <w:r>
         <w:t xml:space="preserve"> </w:t>
       </w:r>
-      <w:hyperlink r:id="rId151">
+      <w:hyperlink r:id="rId155">
         <w:r>
           <w:rPr>
             <w:rStyle w:val="Hyperlink"/>
@@ -9409,8 +9503,8 @@
         <w:t xml:space="preserve">.</w:t>
       </w:r>
     </w:p>
-    <w:bookmarkEnd w:id="152"/>
-    <w:bookmarkStart w:id="154" w:name="ref-Waite14"/>
+    <w:bookmarkEnd w:id="156"/>
+    <w:bookmarkStart w:id="158" w:name="ref-Waite14"/>
     <w:p>
       <w:pPr>
         <w:pStyle w:val="Bibliography"/>
@@ -9436,7 +9530,7 @@
       <w:r>
         <w:t xml:space="preserve"> </w:t>
       </w:r>
-      <w:hyperlink r:id="rId153">
+      <w:hyperlink r:id="rId157">
         <w:r>
           <w:rPr>
             <w:rStyle w:val="Hyperlink"/>
@@ -9448,8 +9542,8 @@
         <w:t xml:space="preserve">.</w:t>
       </w:r>
     </w:p>
-    <w:bookmarkEnd w:id="154"/>
-    <w:bookmarkStart w:id="156" w:name="ref-Wang97"/>
+    <w:bookmarkEnd w:id="158"/>
+    <w:bookmarkStart w:id="160" w:name="ref-Wang97"/>
     <w:p>
       <w:pPr>
         <w:pStyle w:val="Bibliography"/>
@@ -9475,7 +9569,7 @@
       <w:r>
         <w:t xml:space="preserve"> </w:t>
       </w:r>
-      <w:hyperlink r:id="rId155">
+      <w:hyperlink r:id="rId159">
         <w:r>
           <w:rPr>
             <w:rStyle w:val="Hyperlink"/>
@@ -9487,8 +9581,8 @@
         <w:t xml:space="preserve">.</w:t>
       </w:r>
     </w:p>
-    <w:bookmarkEnd w:id="156"/>
-    <w:bookmarkEnd w:id="157"/>
+    <w:bookmarkEnd w:id="160"/>
+    <w:bookmarkEnd w:id="161"/>
     <w:sectPr>
       <w:footerReference w:type="default" r:id="rId9"/>
       <w:pgSz w:w="12240" w:h="15840"/>

</xml_diff>

<commit_message>
final proof from first round of coauthor comments
</commit_message>
<xml_diff>
--- a/manuscript/manu_draft.docx
+++ b/manuscript/manu_draft.docx
@@ -397,7 +397,7 @@
         <w:pStyle w:val="FirstParagraph"/>
       </w:pPr>
       <w:r>
-        <w:t xml:space="preserve">Version Date: Wed Jul 11 10:27:57 2018 -0700</w:t>
+        <w:t xml:space="preserve">Version Date: Wed Jul 11 14:17:15 2018 -0700</w:t>
       </w:r>
     </w:p>
     <w:p>
@@ -415,7 +415,7 @@
         <w:pStyle w:val="FirstParagraph"/>
       </w:pPr>
       <w:r>
-        <w:t xml:space="preserve">Stream management goals may be difficult or impossible to achieve where large-scale, historic alteration of the landscape (e.g., urbanization) presents challenges to attaining biological integrity. We developed a statewide landscape model that provides context for a macroinvertebrate-based bioassessment index by predicting ranges of likely scores that are typical at a site for the observed level of landscape alteration. With this approach, a relative site score can be identified to evaluate if a site is scoring above, below, or within the range of scores that are expected given the level of unmitigated landscape alteration. We applied the model at a local scale to classify sites and prioritize different management actions using guidance from a local stakeholder group from the San Gabriel River Regional Monitoring Program (Los Angeles County, California). Stakeholder decisions were facilitated with the Stream Classification and Priority Explorer (SCAPE) tool that compares observed bioassessment scores with expectations from the landscape model to rapidly identify stream segments that are scoring better or worse than expected. Of the 71 sites in the watershed where bioassessment occurred, over half (58%) had biological conditions that were constrained by landscape alteration, of which nine were assigned a medium priority for further investigation by the stakeholder group. Similarly, 30% of sites were unconstrained and assigned medium or high priorities for enhanced protection or restoration depending on whether a site was scoring better or worse than expected. We observed model predictions that were consistent with the clear land use gradient from the upper to lower watershed, where limits to achieving biological integrity were more common in the heavily urbanized lower watershed. Interaction with the local stakeholder group was critical in connecting the landscape model with observed data to help set management goals appropriate for the region. The availability of geospatial and bioassessment data at the national level suggests that these tools can easily be applied to inform management decisions at other locations where biological indices are used to assess environmental condition.</w:t>
+        <w:t xml:space="preserve">Stream management goals may be difficult or impossible to achieve where large-scale, historic alteration of the landscape (e.g., urbanization) presents challenges to attaining biological integrity. We developed a statewide landscape model that provides context for a macroinvertebrate-based bioassessment index by predicting ranges of likely scores that are typical at a site for the observed level of landscape alteration. With this approach, a relative site score can be identified to evaluate if a site is scoring above, below, or within the range of scores that are expected given the level of unmitigated landscape alteration. We developed a statewide model and applied the results at a local scale to classify sites and prioritize different management actions using guidance from a local stakeholder group from the San Gabriel River Regional Monitoring Program (Los Angeles County, California). Stakeholder decisions were facilitated with the Stream Classification and Priority Explorer (SCAPE) tool that compares observed bioassessment scores with expectations from the landscape model to rapidly identify stream segments that are scoring better or worse than expected. Of the 71 sites in the watershed where bioassessment occurred, over half (58%) had biological conditions that were constrained by landscape alteration, of which nine were assigned a medium priority for further investigation by the stakeholder group. Similarly, 30% of sites were unconstrained and assigned medium or high priorities for enhanced protection or restoration depending on whether a site was scoring better or worse than expected. We observed model predictions that were consistent with the clear land use gradient from the upper to lower watershed, where limits to achieving biological integrity were more common in the heavily urbanized lower watershed. Interaction with the local stakeholder group was critical in connecting the landscape model with observed data to help set management goals appropriate for the region. The availability of geospatial and bioassessment data at the national level suggests that these tools can easily be applied to inform management decisions at other locations where biological indices are used to assess environmental condition.</w:t>
       </w:r>
     </w:p>
     <w:p>
@@ -1138,7 +1138,7 @@
         <w:pStyle w:val="BodyText"/>
       </w:pPr>
       <w:r>
-        <w:t xml:space="preserve">The goal of this study is to present the development of a landscape model to classify and prioritize stream monitoring sites and demonstrate its application to estimate the potential of achieving biological integrity in California streams relative to unmitigated landscape alteration. This model is presented as a screening tool for exploring different priorities and is not intended for developing regulatory designations nor determining if a site can attain designated uses. The specific objectives were to 1) demonstrate development of a landscape model to predict expected ranges of biotic condition, 2) classify stream segments into biological constraint categories using modelling expectations, 3) assess the extent of stream classes and explore the sensitivity of the classifications to decision points in the model output, and 4) prioritize potential management decisions by comparing expectations to observed bioassessment scores. The model was developed and applied to all streams and rivers in California, specifically focusing on the potential of urban and agricultural land use to impact biological condition. We include a case study that demonstrates how the statewide model can be used to classify and prioritize in a regional context using guidance from a local stakeholder group from a heavily urbanized watershed. An interactive software tool is also described that was developed to help choose management priorities from the landscape model.</w:t>
+        <w:t xml:space="preserve">The goal of this study is to present the development of a landscape model to classify and prioritize stream monitoring sites and demonstrate its application to estimate the potential of achieving biological integrity in California streams relative to unmitigated landscape alteration. This model is presented as a screening tool for exploring different priorities and is not intended for developing regulatory designations nor determining if a site can attain designated uses. The specific objectives were to 1) demonstrate development of a landscape model to predict expected ranges of biotic condition, 2) classify stream segments into biological constraint categories using modelling expectations, 3) assess the extent of stream classes and explore the sensitivity of the classifications to decision points in the model output, and 4) prioritize potential management decisions by comparing expectations to observed bioassessment scores. The model was developed and applied to all streams and rivers in California, specifically focusing on the potential of urban and agricultural land use to impact biological condition. We include a case study that demonstrates how the statewide model can be used to classify and prioritize in a regional context using guidance from a local stakeholder group from a heavily urbanized watershed where obstacles for achieving biological integrity have been encountered. An interactive software tool, the Stream Classification and Priority Explorer (SCAPE), is also described that was developed to help choose management priorities using the landscape model.</w:t>
       </w:r>
     </w:p>
     <w:p>
@@ -1195,7 +1195,7 @@
         <w:t xml:space="preserve">1</w:t>
       </w:r>
       <w:r>
-        <w:t xml:space="preserve">). Temperate rainforests occur in the north, deserts in the northeast and southeast, and Mediterranean climates in coastal regions. California’s stream network is approximately 280,000 km in length and covers all of the major climate zones in the state. A high degree of endemism and biodiversity occurs in these streams including nearly 4000 species of vascular plants, macroinvertebrates, and vertebrates that depend on fresh water during their life history</w:t>
+        <w:t xml:space="preserve">, left). Temperate rainforests occur in the north, deserts and plateaus in the northeast and southeast, and Mediterranean climates in coastal regions. California’s stream network is approximately 280,000 km in length and covers all of the major climate zones in the state. A high degree of endemism and biodiversity occurs in these streams including nearly 4000 species of vascular plants, macroinvertebrates, and vertebrates that depend on fresh water during their life history</w:t>
       </w:r>
       <w:r>
         <w:t xml:space="preserve"> </w:t>
@@ -1390,7 +1390,7 @@
         <w:t xml:space="preserve"> </w:t>
       </w:r>
       <w:r>
-        <w:t xml:space="preserve">was used as a measure of biological condition in California streams. The CSCI is a predictive index of stream condition that compares the observed taxa and metrics at a site to those expected under reference conditions. Expected values at a site are based on models that estimate the likely macroinvertebrate community in relation to factors that naturally influence biology, e.g., watershed size, elevation, climate, etc.</w:t>
+        <w:t xml:space="preserve">was used as a measure of biological condition in California streams. The CSCI is a predictive index that compares the observed taxa and metrics at a site to those expected under reference conditions. Expected values at a site are based on models that estimate the likely macroinvertebrate community in relation to factors that naturally influence biology, e.g., watershed size, elevation, climate, etc.</w:t>
       </w:r>
       <w:r>
         <w:t xml:space="preserve"> </w:t>
@@ -1450,7 +1450,7 @@
         <w:t xml:space="preserve">)</w:t>
       </w:r>
       <w:r>
-        <w:t xml:space="preserve">. A CSCI threshold of 0.79 based on the tenth percentile of scores at all reference calibration sites is used to categorize low or high scoring sites and has been used to identify stream degradation by regulatory agencies</w:t>
+        <w:t xml:space="preserve">. A CSCI threshold of 0.79, based on the tenth percentile of scores at all reference calibration sites, has been used to identify stream degradation by state regulatory agencies</w:t>
       </w:r>
       <w:r>
         <w:t xml:space="preserve"> </w:t>
@@ -1473,7 +1473,16 @@
         <w:t xml:space="preserve">)</w:t>
       </w:r>
       <w:r>
-        <w:t xml:space="preserve">. Benthic macroinvertebrate data were used to calculate 6270 individual CSCI scores at nearly 3400 unique sites between 2000 and 2016. Field data were collected during base flow conditions typically between May and July following methods in</w:t>
+        <w:t xml:space="preserve">. Benthic macroinvertebrate data were used to calculate 6270 individual CSCI scores at nearly 3400 unique sites between 2000 and 2016 (Figure</w:t>
+      </w:r>
+      <w:r>
+        <w:t xml:space="preserve"> </w:t>
+      </w:r>
+      <w:r>
+        <w:t xml:space="preserve">1</w:t>
+      </w:r>
+      <w:r>
+        <w:t xml:space="preserve">, right). Field data were collected during base flow conditions typically between May and July following methods in</w:t>
       </w:r>
       <w:r>
         <w:t xml:space="preserve"> </w:t>
@@ -1511,7 +1520,7 @@
         <w:pStyle w:val="FirstParagraph"/>
       </w:pPr>
       <w:r>
-        <w:t xml:space="preserve">A prediction model was developed to estimate likely ranges of CSCI scores associated with urban and agricultural land use gradients, collectively defined as developed landscapes. Measures of land use development were quantified for riparian, catchment, and watershed areas of each stream segment in California using the StreamCat dataset</w:t>
+        <w:t xml:space="preserve">A prediction model was developed to estimate likely ranges of CSCI scores associated with urban and agricultural land use gradients, collectively defined as altered and developed landscapes. Measures of land use development were quantified for riparian, catchment, and watershed areas of each stream segment in California using the StreamCat dataset</w:t>
       </w:r>
       <w:r>
         <w:t xml:space="preserve"> </w:t>
@@ -1534,7 +1543,7 @@
         <w:t xml:space="preserve">)</w:t>
       </w:r>
       <w:r>
-        <w:t xml:space="preserve">. CSCI scores were modelled using estimates of canal/ditch density, imperviousness, road density/crossings, and urban and agricultural land use for each stream segment (Table S1). These variables were chosen specifically to model scores only in relation to potential impacts on biological condition that are typically beyond the scope of management intervention or where costs to mitigate are likely prohibitive. Potential effects on biological condition that may vary through time or from stressors not associated with urban or agricultural land use were not captured by the model. Similarly, potential differences in the magnitude of potential effects for the chosen variables were also not explicitly evaluated. Within these limits, we considered deviation of observed scores from model predictions to be diagnostic of human activity not related to human-related stressors that can be measured on the landscape, in addition to potential model error. The predictive performance of the models is described below.</w:t>
+        <w:t xml:space="preserve">. CSCI scores were modelled using estimates of canal/ditch density, imperviousness, road density/crossings, and urban and agricultural land use for each stream segment (Table S1). These variables were chosen specifically to model scores only in relation to potential impacts on biological condition that are typically beyond the scope of management intervention or where costs to mitigate are likely prohibitive. Potential effects on biological condition that may vary through time or from stressors not associated with urban or agricultural land use were not captured by the model. Similarly, potential differences in the magnitude of effects for the chosen variables were also not explicitly evaluated. Within these limits, we considered deviation of observed scores from model predictions to be diagnostic of human activity not related to anthropogenic stressors that can be measured on the landscape, in addition to potential model error. Methods for evaluating predictive performance of the model is described below.</w:t>
       </w:r>
     </w:p>
     <w:p>
@@ -1542,7 +1551,7 @@
         <w:pStyle w:val="BodyText"/>
       </w:pPr>
       <w:r>
-        <w:t xml:space="preserve">Models were developed using quantile regression forests to estimate ranges of likely CSCI scores in different landscapes</w:t>
+        <w:t xml:space="preserve">The model was developed using quantile regression forests to estimate ranges of likely CSCI scores in different landscapes</w:t>
       </w:r>
       <w:r>
         <w:t xml:space="preserve"> </w:t>
@@ -1739,7 +1748,7 @@
         <w:pStyle w:val="FirstParagraph"/>
       </w:pPr>
       <w:r>
-        <w:t xml:space="preserve">We applied the landscape model statewide and in major regions of California to estimate the extent of streams in different constraint classes. Here and throughout, constrained is defined as a biological community that is impacted by large-scale, historic, and unmitigated alteration of the landscape. Consequently, achieving biological integrity for constrained communities may present management challenges relative to unconstrained communities. Using the model results, each stream segment was assigned to one of four classes (Table</w:t>
+        <w:t xml:space="preserve">We applied the landscape model statewide and in major regions of California to estimate the extent of streams in different constraint classes. Here and throughout, constrained is defined as a biological community that is impacted by large-scale, historic, and unmitigated alteration of the landscape. Consequently, achieving biological integrity in constrained communities may present management challenges given that many stressors in altered landscapes originate at spatial or temporal scales that are typically beyond the scope of most management applications or where resources for mitigation may be prohibitive. Using the model results, each stream segment was assigned to one of four classes, ordered by increasing constraints (Table</w:t>
       </w:r>
       <w:r>
         <w:t xml:space="preserve"> </w:t>
@@ -1822,7 +1831,7 @@
         <w:t xml:space="preserve"> </w:t>
       </w:r>
       <w:r>
-        <w:t xml:space="preserve">3</w:t>
+        <w:t xml:space="preserve">2</w:t>
       </w:r>
       <w:r>
         <w:t xml:space="preserve">a,b), chosen as the 10th to 90th percentile of model predictions.</w:t>
@@ -1843,50 +1852,345 @@
         <w:t xml:space="preserve"> </w:t>
       </w:r>
       <w:r>
+        <w:t xml:space="preserve">2</w:t>
+      </w:r>
+      <w:r>
+        <w:t xml:space="preserve">c), chosen as 0.79 following previous examples</w:t>
+      </w:r>
+      <w:r>
+        <w:t xml:space="preserve"> </w:t>
+      </w:r>
+      <w:r>
+        <w:t xml:space="preserve">(Mazor et al.</w:t>
+      </w:r>
+      <w:r>
+        <w:t xml:space="preserve"> </w:t>
+      </w:r>
+      <w:hyperlink w:anchor="ref-Mazor16">
+        <w:r>
+          <w:rPr>
+            <w:rStyle w:val="Hyperlink"/>
+          </w:rPr>
+          <w:t xml:space="preserve">2016</w:t>
+        </w:r>
+      </w:hyperlink>
+      <w:r>
+        <w:t xml:space="preserve">; Board</w:t>
+      </w:r>
+      <w:r>
+        <w:t xml:space="preserve"> </w:t>
+      </w:r>
+      <w:hyperlink w:anchor="ref-SDWB16">
+        <w:r>
+          <w:rPr>
+            <w:rStyle w:val="Hyperlink"/>
+          </w:rPr>
+          <w:t xml:space="preserve">2016</w:t>
+        </w:r>
+      </w:hyperlink>
+      <w:r>
+        <w:t xml:space="preserve">)</w:t>
+      </w:r>
+      <w:r>
+        <w:t xml:space="preserve">.</w:t>
+      </w:r>
+    </w:p>
+    <w:p>
+      <w:pPr>
+        <w:pStyle w:val="FirstParagraph"/>
+      </w:pPr>
+      <w:r>
+        <w:t xml:space="preserve">Stream segments with the range of CSCI score expectations entirely below the threshold were considered likely constrained, whereas those with expectations entirely above were considered likely unconstrained (Figure</w:t>
+      </w:r>
+      <w:r>
+        <w:t xml:space="preserve"> </w:t>
+      </w:r>
+      <w:r>
+        <w:t xml:space="preserve">2</w:t>
+      </w:r>
+      <w:r>
+        <w:t xml:space="preserve">c). Segments with score expectations that overlapped the CSCI threshold were considered possibly constrained or possibly unconstrained, where distinction between the two was based on location of the median expectation of a segment relative to the threshold (Table</w:t>
+      </w:r>
+      <w:r>
+        <w:t xml:space="preserve"> </w:t>
+      </w:r>
+      <w:r>
+        <w:t xml:space="preserve">1</w:t>
+      </w:r>
+      <w:r>
+        <w:t xml:space="preserve">).</w:t>
+      </w:r>
+    </w:p>
+    <w:p>
+      <w:pPr>
+        <w:pStyle w:val="BodyText"/>
+      </w:pPr>
+      <w:r>
+        <w:t xml:space="preserve">CSCI scores from biomonitoring data were then compared to the stream segment classification to identify a</w:t>
+      </w:r>
+      <w:r>
+        <w:t xml:space="preserve"> </w:t>
+      </w:r>
+      <w:r>
+        <w:t xml:space="preserve">“</w:t>
+      </w:r>
+      <w:r>
+        <w:t xml:space="preserve">relative site score</w:t>
+      </w:r>
+      <w:r>
+        <w:t xml:space="preserve">”</w:t>
+      </w:r>
+      <w:r>
+        <w:t xml:space="preserve"> </w:t>
+      </w:r>
+      <w:r>
+        <w:t xml:space="preserve">(Figure</w:t>
+      </w:r>
+      <w:r>
+        <w:t xml:space="preserve"> </w:t>
+      </w:r>
+      <w:r>
+        <w:t xml:space="preserve">2</w:t>
+      </w:r>
+      <w:r>
+        <w:t xml:space="preserve">d). This comparison is a fundamental product of the landscape model that can be used to evaluate if a site is scoring above, below, or within the range of scores that are expected given the observed level of landscape alteration. For each of the four segment classifications (likely constrained, possibly constrained, possibly unconstrained, and likely unconstrained), relative site scores were defined based on location to the range of expected CSCI scores. Sites with observed scores above the upper limit of the segment expectation (e.g., above the 90th percentile of expected scores) were considered</w:t>
+      </w:r>
+      <w:r>
+        <w:t xml:space="preserve"> </w:t>
+      </w:r>
+      <w:r>
+        <w:t xml:space="preserve">“</w:t>
+      </w:r>
+      <w:r>
+        <w:t xml:space="preserve">over-scoring</w:t>
+      </w:r>
+      <w:r>
+        <w:t xml:space="preserve">”</w:t>
+      </w:r>
+      <w:r>
+        <w:t xml:space="preserve"> </w:t>
+      </w:r>
+      <w:r>
+        <w:t xml:space="preserve">and sites below the lower limit (e.g., 10th percentile) were considered</w:t>
+      </w:r>
+      <w:r>
+        <w:t xml:space="preserve"> </w:t>
+      </w:r>
+      <w:r>
+        <w:t xml:space="preserve">“</w:t>
+      </w:r>
+      <w:r>
+        <w:t xml:space="preserve">under-scoring</w:t>
+      </w:r>
+      <w:r>
+        <w:t xml:space="preserve">”</w:t>
+      </w:r>
+      <w:r>
+        <w:t xml:space="preserve">. If neither</w:t>
+      </w:r>
+      <w:r>
+        <w:t xml:space="preserve"> </w:t>
+      </w:r>
+      <w:r>
+        <w:t xml:space="preserve">“</w:t>
+      </w:r>
+      <w:r>
+        <w:t xml:space="preserve">over-scoring</w:t>
+      </w:r>
+      <w:r>
+        <w:t xml:space="preserve">”</w:t>
+      </w:r>
+      <w:r>
+        <w:t xml:space="preserve"> </w:t>
+      </w:r>
+      <w:r>
+        <w:t xml:space="preserve">nor</w:t>
+      </w:r>
+      <w:r>
+        <w:t xml:space="preserve"> </w:t>
+      </w:r>
+      <w:r>
+        <w:t xml:space="preserve">“</w:t>
+      </w:r>
+      <w:r>
+        <w:t xml:space="preserve">under-scoring</w:t>
+      </w:r>
+      <w:r>
+        <w:t xml:space="preserve">”</w:t>
+      </w:r>
+      <w:r>
+        <w:t xml:space="preserve">, the relative site score was considered as</w:t>
+      </w:r>
+      <w:r>
+        <w:t xml:space="preserve"> </w:t>
+      </w:r>
+      <w:r>
+        <w:t xml:space="preserve">“</w:t>
+      </w:r>
+      <w:r>
+        <w:t xml:space="preserve">expected</w:t>
+      </w:r>
+      <w:r>
+        <w:t xml:space="preserve">”</w:t>
+      </w:r>
+      <w:r>
+        <w:t xml:space="preserve"> </w:t>
+      </w:r>
+      <w:r>
+        <w:t xml:space="preserve">within the context of the landscape model.</w:t>
+      </w:r>
+    </w:p>
+    <w:p>
+      <w:pPr>
+        <w:pStyle w:val="Heading2"/>
+      </w:pPr>
+      <w:bookmarkStart w:id="36" w:name="landscape-factors-associated-with-constraints"/>
+      <w:r>
+        <w:t xml:space="preserve">Landscape factors associated with constraints</w:t>
+      </w:r>
+      <w:bookmarkEnd w:id="36"/>
+    </w:p>
+    <w:p>
+      <w:pPr>
+        <w:pStyle w:val="FirstParagraph"/>
+      </w:pPr>
+      <w:r>
+        <w:t xml:space="preserve">Factors explaining variation between constrained and unconstrained stream segments were evaluated for the major regions in California (Figure</w:t>
+      </w:r>
+      <w:r>
+        <w:t xml:space="preserve"> </w:t>
+      </w:r>
+      <w:r>
+        <w:t xml:space="preserve">1</w:t>
+      </w:r>
+      <w:r>
+        <w:t xml:space="preserve">). Only a select subset of variables in StreamCat were used to develop the landscape model, with the purpose of describing long-term and broad scale impacts on biointegrity from landscape alteration. Additional measures in StreamCat were evaluated to provide insight into alternative factors within each region that were associated with constraints on stream integrity. The full suite of landscape and geological variables in StreamCat at the riparian and watershed scale were used to model variation among segment classes using random forest models</w:t>
+      </w:r>
+      <w:r>
+        <w:t xml:space="preserve"> </w:t>
+      </w:r>
+      <w:r>
+        <w:t xml:space="preserve">(Breiman</w:t>
+      </w:r>
+      <w:r>
+        <w:t xml:space="preserve"> </w:t>
+      </w:r>
+      <w:hyperlink w:anchor="ref-Breiman01">
+        <w:r>
+          <w:rPr>
+            <w:rStyle w:val="Hyperlink"/>
+          </w:rPr>
+          <w:t xml:space="preserve">2001</w:t>
+        </w:r>
+      </w:hyperlink>
+      <w:r>
+        <w:t xml:space="preserve">)</w:t>
+      </w:r>
+      <w:r>
+        <w:t xml:space="preserve">. For each region, 1000 regression trees were created and the mean reduction in accuracy was estimated for the exclusion of each variable across all models. This created an estimate of importance of each variable for describing differences between constrained and unconstrained stream classes. Mean reduction in accuracy was estimated for all variables in each model to identify the top five important variables in each region. The possibly and likely constrained classes were evaluated together, as were the possibly and likely unconstrained classes. However, it was recognized that retaining the possibly or likely classes was critical for developing management priorities described below.</w:t>
+      </w:r>
+    </w:p>
+    <w:p>
+      <w:pPr>
+        <w:pStyle w:val="Heading2"/>
+      </w:pPr>
+      <w:bookmarkStart w:id="37" w:name="sensitivity-analysis-of-segment-classifications"/>
+      <w:r>
+        <w:t xml:space="preserve">Sensitivity analysis of segment classifications</w:t>
+      </w:r>
+      <w:bookmarkEnd w:id="37"/>
+    </w:p>
+    <w:p>
+      <w:pPr>
+        <w:pStyle w:val="FirstParagraph"/>
+      </w:pPr>
+      <w:r>
+        <w:t xml:space="preserve">A sensitivity analysis was conducted to evaluate the influence of key decision points on the extent of segment classifications created by the landscape model. Stream segment classifications depend on the chosen range of score expectations (or certainty) from the landscape model (Figure</w:t>
+      </w:r>
+      <w:r>
+        <w:t xml:space="preserve"> </w:t>
+      </w:r>
+      <w:r>
+        <w:t xml:space="preserve">2</w:t>
+      </w:r>
+      <w:r>
+        <w:t xml:space="preserve">b) and the CSCI threshold for evaluating the overlap extent (Figure</w:t>
+      </w:r>
+      <w:r>
+        <w:t xml:space="preserve"> </w:t>
+      </w:r>
+      <w:r>
+        <w:t xml:space="preserve">2</w:t>
+      </w:r>
+      <w:r>
+        <w:t xml:space="preserve">c). Eight different ranges of values for the score expectations from wide to narrow were evaluated at five percent intervals, i.e., 5th-95th, 10th-90th, …, 45th-55th. Different CSCI thresholds were also evaluated using values of 0.63, 0.79, and 0.92, corresponding to the 1st, 10th, and 30th percentile of scores at reference calibration sites used to develop the CSCI (Figure</w:t>
+      </w:r>
+      <w:r>
+        <w:t xml:space="preserve"> </w:t>
+      </w:r>
+      <w:r>
+        <w:t xml:space="preserve">1</w:t>
+      </w:r>
+      <w:r>
+        <w:t xml:space="preserve">, right)</w:t>
+      </w:r>
+      <w:r>
+        <w:t xml:space="preserve"> </w:t>
+      </w:r>
+      <w:r>
+        <w:t xml:space="preserve">(Mazor et al.</w:t>
+      </w:r>
+      <w:r>
+        <w:t xml:space="preserve"> </w:t>
+      </w:r>
+      <w:hyperlink w:anchor="ref-Mazor16">
+        <w:r>
+          <w:rPr>
+            <w:rStyle w:val="Hyperlink"/>
+          </w:rPr>
+          <w:t xml:space="preserve">2016</w:t>
+        </w:r>
+      </w:hyperlink>
+      <w:r>
+        <w:t xml:space="preserve">)</w:t>
+      </w:r>
+      <w:r>
+        <w:t xml:space="preserve">. The percentage of stream segments in each class statewide and by major regions were estimated for each of the twenty-four scenarios (width by threshold combinations) to evaluate sensitivity to changes in the decision points.</w:t>
+      </w:r>
+    </w:p>
+    <w:p>
+      <w:pPr>
+        <w:pStyle w:val="Heading2"/>
+      </w:pPr>
+      <w:bookmarkStart w:id="38" w:name="defining-management-priorities-in-the-san-gabriel-river-watershed"/>
+      <w:r>
+        <w:t xml:space="preserve">Defining management priorities in the San Gabriel River watershed</w:t>
+      </w:r>
+      <w:bookmarkEnd w:id="38"/>
+    </w:p>
+    <w:p>
+      <w:pPr>
+        <w:pStyle w:val="FirstParagraph"/>
+      </w:pPr>
+      <w:r>
+        <w:t xml:space="preserve">A framework for identifying site priorities for management actions using results from the landscape model was developed through engagement with a local stakeholder group. The San Gabriel River (SGR) Regional Monitoring Program (Los Angeles County, California) includes stakeholders from water quality regulatory agencies, municipalities, and non-govermental organizations that cooperatively work to manage aquatic resources in the watershed and improve coordination of compliance and ambient monitoring efforts. The workgroup met monthly over a six-month period to discuss model application and to refine the interpretation of results.</w:t>
+      </w:r>
+    </w:p>
+    <w:p>
+      <w:pPr>
+        <w:pStyle w:val="BodyText"/>
+      </w:pPr>
+      <w:r>
+        <w:t xml:space="preserve">A strong land-use gradient occurs in the SGR watershed that creates challenges for managing stream condition (Figure</w:t>
+      </w:r>
+      <w:r>
+        <w:t xml:space="preserve"> </w:t>
+      </w:r>
+      <w:r>
         <w:t xml:space="preserve">3</w:t>
       </w:r>
       <w:r>
-        <w:t xml:space="preserve">), chosen as 0.79 following previous examples</w:t>
-      </w:r>
-      <w:r>
-        <w:t xml:space="preserve"> </w:t>
-      </w:r>
-      <w:r>
-        <w:t xml:space="preserve">(Mazor et al.</w:t>
-      </w:r>
-      <w:r>
-        <w:t xml:space="preserve"> </w:t>
-      </w:r>
-      <w:hyperlink w:anchor="ref-Mazor16">
-        <w:r>
-          <w:rPr>
-            <w:rStyle w:val="Hyperlink"/>
-          </w:rPr>
-          <w:t xml:space="preserve">2016</w:t>
-        </w:r>
-      </w:hyperlink>
-      <w:r>
-        <w:t xml:space="preserve">)</w:t>
-      </w:r>
-      <w:r>
-        <w:t xml:space="preserve">.</w:t>
-      </w:r>
-    </w:p>
-    <w:p>
-      <w:pPr>
-        <w:pStyle w:val="FirstParagraph"/>
-      </w:pPr>
-      <w:r>
-        <w:t xml:space="preserve">Stream segments with the range of CSCI score expectations entirely below the threshold were considered likely constrained, whereas those with expectations entirely above were considered likely unconstrained. Segments with score expectations that overlapped the CSCI threshold were considered possibly constrained or possibly unconstrained, where distinction between the two was based on location of the median expectation of a segment relative to the threshold (Table</w:t>
-      </w:r>
-      <w:r>
-        <w:t xml:space="preserve"> </w:t>
-      </w:r>
-      <w:r>
-        <w:t xml:space="preserve">1</w:t>
-      </w:r>
-      <w:r>
-        <w:t xml:space="preserve">).</w:t>
+        <w:t xml:space="preserve">a). The upper watershed in the San Gabriel mountains is primarily undeveloped or protected for recreational use, whereas the lower watershed is in a heavily urbanized region of Los Angeles County. The SGR is dammed at four locations in the upper watershed for flood control. Spreading grounds are present in the middle of the watershed for groundwater recharge during high flow. As a result, the upper and lower watersheds are hydrologically disconnected when annual rainfall is normal. Nearly all of the stream segments in the lower half of the watershed are channelized with concrete or other reinforcements. The majority of flow in the lower watershed is provided to San Jose Creek, Coyote Creek, and the mainstem of the SGR by wastewater treatment plants releasing tertiary treated effluent. Approximately half of the monitored sites in the watershed are in poor biological condition, all of which are in the lower watershed.</w:t>
       </w:r>
     </w:p>
     <w:p>
@@ -1894,279 +2198,7 @@
         <w:pStyle w:val="BodyText"/>
       </w:pPr>
       <w:r>
-        <w:t xml:space="preserve">CSCI scores from biomonitoring data were then compared to the stream segment classification to identify a</w:t>
-      </w:r>
-      <w:r>
-        <w:t xml:space="preserve"> </w:t>
-      </w:r>
-      <w:r>
-        <w:t xml:space="preserve">“</w:t>
-      </w:r>
-      <w:r>
-        <w:t xml:space="preserve">relative site score</w:t>
-      </w:r>
-      <w:r>
-        <w:t xml:space="preserve">”</w:t>
-      </w:r>
-      <w:r>
-        <w:t xml:space="preserve"> </w:t>
-      </w:r>
-      <w:r>
-        <w:t xml:space="preserve">(Figure</w:t>
-      </w:r>
-      <w:r>
-        <w:t xml:space="preserve"> </w:t>
-      </w:r>
-      <w:r>
-        <w:t xml:space="preserve">3</w:t>
-      </w:r>
-      <w:r>
-        <w:t xml:space="preserve">d). This comparison is a fundamental product of the landscape model that can be used to evaluate if a site is scoring above, below, or within the range of scores that are expected given the level of landscape alteration. For each of the four segment classifications (likely constrained, possibly constrained, possibly unconstrained, and likely unconstrained), relative site scores were defined based on location to the range of expected CSCI scores. Sites with observed scores above the upper limit of the segment expectation (e.g., above the 90th percentile of expected scores) were considered</w:t>
-      </w:r>
-      <w:r>
-        <w:t xml:space="preserve"> </w:t>
-      </w:r>
-      <w:r>
-        <w:t xml:space="preserve">“</w:t>
-      </w:r>
-      <w:r>
-        <w:t xml:space="preserve">over-scoring</w:t>
-      </w:r>
-      <w:r>
-        <w:t xml:space="preserve">”</w:t>
-      </w:r>
-      <w:r>
-        <w:t xml:space="preserve"> </w:t>
-      </w:r>
-      <w:r>
-        <w:t xml:space="preserve">and sites below the lower limit (e.g., 10th percentile) were considered</w:t>
-      </w:r>
-      <w:r>
-        <w:t xml:space="preserve"> </w:t>
-      </w:r>
-      <w:r>
-        <w:t xml:space="preserve">“</w:t>
-      </w:r>
-      <w:r>
-        <w:t xml:space="preserve">under-scoring</w:t>
-      </w:r>
-      <w:r>
-        <w:t xml:space="preserve">”</w:t>
-      </w:r>
-      <w:r>
-        <w:t xml:space="preserve">. If neither</w:t>
-      </w:r>
-      <w:r>
-        <w:t xml:space="preserve"> </w:t>
-      </w:r>
-      <w:r>
-        <w:t xml:space="preserve">“</w:t>
-      </w:r>
-      <w:r>
-        <w:t xml:space="preserve">over-scoring</w:t>
-      </w:r>
-      <w:r>
-        <w:t xml:space="preserve">”</w:t>
-      </w:r>
-      <w:r>
-        <w:t xml:space="preserve"> </w:t>
-      </w:r>
-      <w:r>
-        <w:t xml:space="preserve">nor</w:t>
-      </w:r>
-      <w:r>
-        <w:t xml:space="preserve"> </w:t>
-      </w:r>
-      <w:r>
-        <w:t xml:space="preserve">“</w:t>
-      </w:r>
-      <w:r>
-        <w:t xml:space="preserve">under-scoring</w:t>
-      </w:r>
-      <w:r>
-        <w:t xml:space="preserve">”</w:t>
-      </w:r>
-      <w:r>
-        <w:t xml:space="preserve">, the relative site score was considered as</w:t>
-      </w:r>
-      <w:r>
-        <w:t xml:space="preserve"> </w:t>
-      </w:r>
-      <w:r>
-        <w:t xml:space="preserve">“</w:t>
-      </w:r>
-      <w:r>
-        <w:t xml:space="preserve">expected</w:t>
-      </w:r>
-      <w:r>
-        <w:t xml:space="preserve">”</w:t>
-      </w:r>
-      <w:r>
-        <w:t xml:space="preserve"> </w:t>
-      </w:r>
-      <w:r>
-        <w:t xml:space="preserve">within the context of the landscape model.</w:t>
-      </w:r>
-    </w:p>
-    <w:p>
-      <w:pPr>
-        <w:pStyle w:val="Heading2"/>
-      </w:pPr>
-      <w:bookmarkStart w:id="36" w:name="landscape-factors-associated-with-constraints"/>
-      <w:r>
-        <w:t xml:space="preserve">Landscape factors associated with constraints</w:t>
-      </w:r>
-      <w:bookmarkEnd w:id="36"/>
-    </w:p>
-    <w:p>
-      <w:pPr>
-        <w:pStyle w:val="FirstParagraph"/>
-      </w:pPr>
-      <w:r>
-        <w:t xml:space="preserve">Factors explaining variation between constrained and unconstrained stream segments were evaluated for the major regions in California (Figure</w:t>
-      </w:r>
-      <w:r>
-        <w:t xml:space="preserve"> </w:t>
-      </w:r>
-      <w:r>
-        <w:t xml:space="preserve">1</w:t>
-      </w:r>
-      <w:r>
-        <w:t xml:space="preserve">). Only a select subset of variables in StreamCat were used to develop the landscape model, with the purpose of describing long-term and broad scale constraints on biointegrity. Additional landscape measures in StreamCat were evaluated to provide additional insight into alternative factors within each region that were associated with constraints on stream integrity. Landscape and geological data in StreamCat at the riparian and watershed scale were used to model variation among segment classes using random forest models</w:t>
-      </w:r>
-      <w:r>
-        <w:t xml:space="preserve"> </w:t>
-      </w:r>
-      <w:r>
-        <w:t xml:space="preserve">(Breiman</w:t>
-      </w:r>
-      <w:r>
-        <w:t xml:space="preserve"> </w:t>
-      </w:r>
-      <w:hyperlink w:anchor="ref-Breiman01">
-        <w:r>
-          <w:rPr>
-            <w:rStyle w:val="Hyperlink"/>
-          </w:rPr>
-          <w:t xml:space="preserve">2001</w:t>
-        </w:r>
-      </w:hyperlink>
-      <w:r>
-        <w:t xml:space="preserve">)</w:t>
-      </w:r>
-      <w:r>
-        <w:t xml:space="preserve">. For each region, 1000 regression trees were created and the mean reduction in accuracy was estimated for the exclusion of each variable across all models. This created an estimate of importance of each variable for describing differences between constrained and unconstrained stream classes. Mean reduction in accuracy was estimated for all variables in each model to identify the top five important variables in each region. The possibly and likely constrained classes were evaluated together, as were the possibly and likely unconstrained classes. However, it was recognized that retaining the possibly or likely classes could be useful to refine the priorities described below.</w:t>
-      </w:r>
-    </w:p>
-    <w:p>
-      <w:pPr>
-        <w:pStyle w:val="Heading2"/>
-      </w:pPr>
-      <w:bookmarkStart w:id="37" w:name="sensitivity-analysis-of-segment-classifications"/>
-      <w:r>
-        <w:t xml:space="preserve">Sensitivity analysis of segment classifications</w:t>
-      </w:r>
-      <w:bookmarkEnd w:id="37"/>
-    </w:p>
-    <w:p>
-      <w:pPr>
-        <w:pStyle w:val="FirstParagraph"/>
-      </w:pPr>
-      <w:r>
-        <w:t xml:space="preserve">A sensitivity analysis was conducted to evaluate the influence of key decision points on the extent of segment classifications created by the landscape model. Stream segment classifications depend on the chosen range of score expectations (or certainty) from the landscape model (Figure</w:t>
-      </w:r>
-      <w:r>
-        <w:t xml:space="preserve"> </w:t>
-      </w:r>
-      <w:r>
-        <w:t xml:space="preserve">3</w:t>
-      </w:r>
-      <w:r>
-        <w:t xml:space="preserve">b) and the CSCI threshold for defining low or high scores (Figure</w:t>
-      </w:r>
-      <w:r>
-        <w:t xml:space="preserve"> </w:t>
-      </w:r>
-      <w:r>
-        <w:t xml:space="preserve">3</w:t>
-      </w:r>
-      <w:r>
-        <w:t xml:space="preserve">c). The combined effects of changing both the certainty in the model and the CSCI threshold were evaluated to estimate the changes in stream extent in each classification. Eight different ranges of values for the score expectations from wide to narrow were evaluated at five percent intervals from the 5th-95th to the 45th-55th range of predications (i.e., 5th-95th, 20th-90th, …, 45th-55th). Different CSCI thresholds were also evaluated using values of 0.63, 0.79, and 0.92, corresponding to the 1st, 10th, and 30th percentile of scores at reference calibration sites used to develop the CSCI index</w:t>
-      </w:r>
-      <w:r>
-        <w:t xml:space="preserve"> </w:t>
-      </w:r>
-      <w:r>
-        <w:t xml:space="preserve">(Mazor et al.</w:t>
-      </w:r>
-      <w:r>
-        <w:t xml:space="preserve"> </w:t>
-      </w:r>
-      <w:hyperlink w:anchor="ref-Mazor16">
-        <w:r>
-          <w:rPr>
-            <w:rStyle w:val="Hyperlink"/>
-          </w:rPr>
-          <w:t xml:space="preserve">2016</w:t>
-        </w:r>
-      </w:hyperlink>
-      <w:r>
-        <w:t xml:space="preserve">)</w:t>
-      </w:r>
-      <w:r>
-        <w:t xml:space="preserve">. The percentage of stream segements in each class statewide and by major regions were estimated for each of twenty-four scenarios (width by threshold combinations) to evaluate sensitivity to changes in the decision points.</w:t>
-      </w:r>
-    </w:p>
-    <w:p>
-      <w:pPr>
-        <w:pStyle w:val="Heading2"/>
-      </w:pPr>
-      <w:bookmarkStart w:id="38" w:name="defining-management-priorities-in-the-san-gabriel-river-watershed"/>
-      <w:r>
-        <w:t xml:space="preserve">Defining management priorities in the San Gabriel River watershed</w:t>
-      </w:r>
-      <w:bookmarkEnd w:id="38"/>
-    </w:p>
-    <w:p>
-      <w:pPr>
-        <w:pStyle w:val="FirstParagraph"/>
-      </w:pPr>
-      <w:r>
-        <w:t xml:space="preserve">A framework for identifying site priorities for management actions using results from the landscape model was developed through engagement with a local stakeholder group. The San Gabriel River (SGR) Regional Monitoring Program (Los Angeles County, California) includes stakeholders from water quality regulatory agencies, municipalities, and non-govermental organizations that cooperatively work to manage aquatic resources in the watershed and improve coordination of compliance and ambient monitoring efforts. The workgroup met monthly over a six-month period to discuss model application and to refine the interpretation of results.</w:t>
-      </w:r>
-    </w:p>
-    <w:p>
-      <w:pPr>
-        <w:pStyle w:val="BodyText"/>
-      </w:pPr>
-      <w:r>
-        <w:t xml:space="preserve">A strong land-use gradient occurs in the SGR watershed that creates challenges for managing stream condition (Figure</w:t>
-      </w:r>
-      <w:r>
-        <w:t xml:space="preserve"> </w:t>
-      </w:r>
-      <w:r>
-        <w:t xml:space="preserve">2</w:t>
-      </w:r>
-      <w:r>
-        <w:t xml:space="preserve">a). Headwaters begin in the San Gabriel mountains where the land is primarily undeveloped or protected for recreational use, whereas the lower watershed is in a heavily urbanized region of Los Angeles County. The SGR is dammed at four locations for flood control in the upper watershed. Spreading grounds are present in the middle of the watershed for groundwater recharge during high flow. As a result, the upper and lower watersheds are hydrologically disconnected when annual rainfall is normal. Nearly all of the stream segments in the lower half of the watershed are channelized with concrete or other reinforcements. The majority of flow in the lower watershed is provided to San Jose Creek, Coyote Creek, and the mainstem of the SGR by wastewater treatment plants releasing tertiary treated effluent. Approximately half of the monitored sites in the watershed are in poor biological condition, all of which are in the lower watershed.</w:t>
-      </w:r>
-    </w:p>
-    <w:p>
-      <w:pPr>
-        <w:pStyle w:val="BodyText"/>
-      </w:pPr>
-      <w:r>
-        <w:t xml:space="preserve">Pioritizing among the many sites that require some management intervention was a critical objective of the stakeholder group in applying the landscape model. The stakeholder group identified priorities in the watershed by first describing the types of management actions that were desired. Stakeholders identified their relevant priorities by evaluating the different site types that were possible from the landscape model relative to the stream class (under-scoring, expected, over-scoring for each of four segment classes). The priorities were also defined by considering if an observed CSCI score at a site was above or below a potential biological threshold (e.g., CSCI of 0.79), in addition to the scoring expectation for the stream class (Table</w:t>
-      </w:r>
-      <w:r>
-        <w:t xml:space="preserve"> </w:t>
-      </w:r>
-      <w:r>
-        <w:t xml:space="preserve">2</w:t>
-      </w:r>
-      <w:r>
-        <w:t xml:space="preserve">). To facilitate the process, a template was used that showed the site scores relative to the segment classifications (Figure S3, left side). The priorities defined by the group were generalized into three categories:</w:t>
+        <w:t xml:space="preserve">Pioritizing among the many sites that require some management intervention was a critical objective of the stakeholder group in applying the landscape model. Stakeholders identified their relevant priorities by evaluating the different site types that were possible from the landscape model relative to the stream classes (under-scoring, expected, over-scoring for each of four segment classes). The priorities were also defined by considering if an observed CSCI score at a site was above or below a potential biological threshold (e.g., CSCI of 0.79), in addition to the scoring expectation for the stream class (Table S2). The priorities defined by the group were generalized into three categories:</w:t>
       </w:r>
     </w:p>
     <w:p>
@@ -2210,7 +2242,7 @@
         <w:pStyle w:val="FirstParagraph"/>
       </w:pPr>
       <w:r>
-        <w:t xml:space="preserve">One to many priorities were assigned as low, medium, or high priorities for the scoring possibilities that could occur at a site. The assignments were also made with the explicit recognition that any priority recommendations were in addition to baseline monitoring and maintenance that is currently provided by existing management programs</w:t>
+        <w:t xml:space="preserve">A template that showed the possible site scores relative to the segment classifications was given to the stakeholders (Figure S3, left side). The three priorities were then assigned a low, medium, or high importance for the scoring possibilities that could occur from the landscape model (Figure S3, right side). The assignments were made with the explicit recognition that any priority recommendations were in addition to baseline monitoring and maintenance that is currently provided by existing management programs</w:t>
       </w:r>
       <w:r>
         <w:t xml:space="preserve"> </w:t>
@@ -2233,6 +2265,514 @@
         <w:t xml:space="preserve">)</w:t>
       </w:r>
       <w:r>
+        <w:t xml:space="preserve">. The final assignments were then mapped to each monitoring site in the watershed. This allowed the stakeholders to view how different management actions in the watershed were prioritized based on the relative site score for each segment classification provided by the landscape model.</w:t>
+      </w:r>
+    </w:p>
+    <w:p>
+      <w:pPr>
+        <w:pStyle w:val="BodyText"/>
+      </w:pPr>
+      <w:r>
+        <w:t xml:space="preserve">The interactive and online Stream Classification and Priority Explorer (SCAPE) tool was created for the stakeholder group to facilitate the recommendation of management actions for each site type (Figure S1,</w:t>
+      </w:r>
+      <w:r>
+        <w:t xml:space="preserve"> </w:t>
+      </w:r>
+      <w:hyperlink r:id="rId39">
+        <w:r>
+          <w:rPr>
+            <w:rStyle w:val="Hyperlink"/>
+          </w:rPr>
+          <w:t xml:space="preserve">http://shiny.sccwrp.org/scape/</w:t>
+        </w:r>
+      </w:hyperlink>
+      <w:r>
+        <w:t xml:space="preserve">)</w:t>
+      </w:r>
+      <w:r>
+        <w:t xml:space="preserve">(Beck</w:t>
+      </w:r>
+      <w:r>
+        <w:t xml:space="preserve"> </w:t>
+      </w:r>
+      <w:hyperlink w:anchor="ref-Beck18c">
+        <w:r>
+          <w:rPr>
+            <w:rStyle w:val="Hyperlink"/>
+          </w:rPr>
+          <w:t xml:space="preserve">2018</w:t>
+        </w:r>
+      </w:hyperlink>
+      <w:r>
+        <w:t xml:space="preserve">)</w:t>
+      </w:r>
+      <w:r>
+        <w:t xml:space="preserve">. This application provided maps of the extent and type of classifications for segments in the watershed, deviation of observed CSCI scores from the expectation, and maps of recommended priority actions that were assigned to each of the scoring possibilities. The SCAPE tool also allowed the stakeholders to modify key decision points in the model (i.e., range of expectations that were used from the model, selected biological threshold) to evaluate how these changes propogated to changes in recommended priorities for each site.</w:t>
+      </w:r>
+    </w:p>
+    <w:p>
+      <w:pPr>
+        <w:pStyle w:val="Heading1"/>
+      </w:pPr>
+      <w:bookmarkStart w:id="40" w:name="results"/>
+      <w:r>
+        <w:t xml:space="preserve">Results</w:t>
+      </w:r>
+      <w:bookmarkEnd w:id="40"/>
+    </w:p>
+    <w:p>
+      <w:pPr>
+        <w:pStyle w:val="Heading2"/>
+      </w:pPr>
+      <w:bookmarkStart w:id="41" w:name="model-performance"/>
+      <w:r>
+        <w:t xml:space="preserve">Model performance</w:t>
+      </w:r>
+      <w:bookmarkEnd w:id="41"/>
+    </w:p>
+    <w:p>
+      <w:pPr>
+        <w:pStyle w:val="FirstParagraph"/>
+      </w:pPr>
+      <w:r>
+        <w:t xml:space="preserve">The landscape model was used to predict an expected range of CSCI scores for 138716 stream segments in California (Figure</w:t>
+      </w:r>
+      <w:r>
+        <w:t xml:space="preserve"> </w:t>
+      </w:r>
+      <w:r>
+        <w:t xml:space="preserve">4</w:t>
+      </w:r>
+      <w:r>
+        <w:t xml:space="preserve">, left). The bioassessment dataset used to develop the model included 2620 unique field observations assigned to stream segments in the NHD-plus dataset. Model performance statewide indicated generally good agreement between observed CSCI scores and the median prediction for the associated stream segment (Table</w:t>
+      </w:r>
+      <w:r>
+        <w:t xml:space="preserve"> </w:t>
+      </w:r>
+      <w:r>
+        <w:t xml:space="preserve">2</w:t>
+      </w:r>
+      <w:r>
+        <w:t xml:space="preserve">). Agreement between observed and predicted values for the entire calibration dataset was r = 0.75 (Pearson) and RMSE = 0.17. The intercept and slope for a regression between observed and predicted values were 0.34 and 0.60, suggesting a slight negative bias of predictions at lower scores and slight positive bias at higher scores. The statewide validation data showed similar results, with slightly smaller correlation (r = 0.72) and larger RMSE (0.18) estimates.</w:t>
+      </w:r>
+    </w:p>
+    <w:p>
+      <w:pPr>
+        <w:pStyle w:val="BodyText"/>
+      </w:pPr>
+      <w:r>
+        <w:t xml:space="preserve">Overall, the model performed well in regions with a mix of urban, agricultural, and open land, such as the South Coast, whereas performance was weakest in regions without strong development gradients, such as the Sierra Nevada and North Coast regions (Table</w:t>
+      </w:r>
+      <w:r>
+        <w:t xml:space="preserve"> </w:t>
+      </w:r>
+      <w:r>
+        <w:t xml:space="preserve">2</w:t>
+      </w:r>
+      <w:r>
+        <w:t xml:space="preserve">, Figure S2). Performance for the Chaparral and South Coast regions were comparable or slightly improved compared to the statewide dataset for both the calibration and validation datasets. Model predictions for the Central Valley, Desert Modoc, and North Coast regions had slightly lower performance compared to the statewide results, with correlations of approximately 0.57 with observed values in the calibration dataset and 0.53 in the validation dataset. Model performance was weakest for the Sierra Nevada and North Coast regions, where timber harvesting, rather than urban or agricultural development, is the most widespread stressor.</w:t>
+      </w:r>
+    </w:p>
+    <w:p>
+      <w:pPr>
+        <w:pStyle w:val="Heading2"/>
+      </w:pPr>
+      <w:bookmarkStart w:id="42" w:name="statewide-patterns"/>
+      <w:r>
+        <w:t xml:space="preserve">Statewide patterns</w:t>
+      </w:r>
+      <w:bookmarkEnd w:id="42"/>
+    </w:p>
+    <w:p>
+      <w:pPr>
+        <w:pStyle w:val="FirstParagraph"/>
+      </w:pPr>
+      <w:r>
+        <w:t xml:space="preserve">Statewide patterns in stream constraints were apparent from the results of the landscape model that were consistent with land use (Figure</w:t>
+      </w:r>
+      <w:r>
+        <w:t xml:space="preserve"> </w:t>
+      </w:r>
+      <w:r>
+        <w:t xml:space="preserve">4</w:t>
+      </w:r>
+      <w:r>
+        <w:t xml:space="preserve">, right). A majority of stream segments statewide were classified as possibly constrained (11% of all stream length) or possibly unconstrained (46%), whereas a minority were likely constrained (4%) or likely unconstrained (39%) (Table</w:t>
+      </w:r>
+      <w:r>
+        <w:t xml:space="preserve"> </w:t>
+      </w:r>
+      <w:r>
+        <w:t xml:space="preserve">3</w:t>
+      </w:r>
+      <w:r>
+        <w:t xml:space="preserve">). Large rivers across the state were more commonly classified as possibly constrained (e.g., Klamath, Sacramento, Colorado rivers). By region, the most segments classified as likely unconstrained were in the Sierra Nevada (50%), North Coast (46%), and Desert Modoc (46%) regions, whereas the most segments as likely constrained were observed in the Central Valley (22%) and South Coast (15%) regions. Overall, stream segments were more often constrained for biotic integrity in regions with more development, either as urban or agricultural land. For example, likely constrained segments were apparent from the statewide map in coastal areas of the South Coast where heavy urbanization occurs and in the Central Valley where agriculture is the dominant land use (Figure</w:t>
+      </w:r>
+      <w:r>
+        <w:t xml:space="preserve"> </w:t>
+      </w:r>
+      <w:r>
+        <w:t xml:space="preserve">4</w:t>
+      </w:r>
+      <w:r>
+        <w:t xml:space="preserve">, right). Stream segments were more likely to be unconstrained in regions with less development, with areas in the North Coast and the Sierra Nevada region visible on the map.</w:t>
+      </w:r>
+    </w:p>
+    <w:p>
+      <w:pPr>
+        <w:pStyle w:val="BodyText"/>
+      </w:pPr>
+      <w:r>
+        <w:t xml:space="preserve">Relative CSCI scores compared to segment expectations were as expected for 80% of the sampled locations statewide, whereas a much smaller percentage of sites were equally under or over scoring (Table</w:t>
+      </w:r>
+      <w:r>
+        <w:t xml:space="preserve"> </w:t>
+      </w:r>
+      <w:r>
+        <w:t xml:space="preserve">4</w:t>
+      </w:r>
+      <w:r>
+        <w:t xml:space="preserve">). Similar patterns were observed within regions, although a slightly larger percentage of sites in the Central Valley were under scoring compared to the other regions.</w:t>
+      </w:r>
+    </w:p>
+    <w:p>
+      <w:pPr>
+        <w:pStyle w:val="Heading2"/>
+      </w:pPr>
+      <w:bookmarkStart w:id="43" w:name="associated-drivers-of-biological-constraints-and-sensitivity-analysis"/>
+      <w:r>
+        <w:t xml:space="preserve">Associated drivers of biological constraints and sensitivity analysis</w:t>
+      </w:r>
+      <w:bookmarkEnd w:id="43"/>
+    </w:p>
+    <w:p>
+      <w:pPr>
+        <w:pStyle w:val="FirstParagraph"/>
+      </w:pPr>
+      <w:r>
+        <w:t xml:space="preserve">Importance measures from random forest models identified key variables that were associated with differences between constrained and unconstrained segments between each region (Figure S4, see Figure S5 for importance measures of the selected variables in Table S1 that were used to develop the statewide landscape model). Relative magnitudes of the importance measures between regions confirmed the estimates of model performance, such that regions where the model performed well (e.g., South Coast, Central Valley) had higher importance measures overall than those where the model did not perform well (e.g., North Coast, Sierra Nevada). The top five most important variables were similar between regions although some specific differences were observed. The amount of biological nitrogen fixation in watershed soils was ranked the most important variable for the Central Valley, Desert Modoc, and Chaparral region, second most important for the North Coast, and third most important for the Sierra Nevada region. This variable was not in the top five for the South Coast region, which was exclusively described by imperviousness and urbanization. Soil erodibility was the most important variable in the Sierra Nevada region. Other important variables that were shared between regions (excluding the South Coast) were fertilizer applications and the amount of crops and hay at the riparian and watershed scale.</w:t>
+      </w:r>
+    </w:p>
+    <w:p>
+      <w:pPr>
+        <w:pStyle w:val="BodyText"/>
+      </w:pPr>
+      <w:r>
+        <w:t xml:space="preserve">Sensitivity analyses underscored the potential impact of key decision points of the landscape model on estimates of the extent of streams in each class (Figure</w:t>
+      </w:r>
+      <w:r>
+        <w:t xml:space="preserve"> </w:t>
+      </w:r>
+      <w:r>
+        <w:t xml:space="preserve">7</w:t>
+      </w:r>
+      <w:r>
+        <w:t xml:space="preserve">). Decreasing the certainty of predictions from the landscape model by choosing a narrower range of scores (5th-95th to 45th-55th) increased the number of streams from the possible to likely category in both constrained and unconstrained segments. Similarly, changing the CSCI threshold from relaxed to more conservative (0.63 to 0.92) increased the number of streams classified as possibly or likely constrained and decreased the number of streams as possibly or likely unconstrained. Changes by region with the different scenarios were also observed. For example, over 80% of segments in the Central Valley were classified as likely constrained using a conservative CSCI threshold with low certainty of predictions, whereas less than 1% of segments were in this category using a relaxed CSCI threshold with the highest level of certainty. Opposite trends were observed in regions with reduced land use pressures. For example, almost all stream segments in the North Coast and Sierra Nevada regions were classified as likely unconstrained using a relaxed CSCI threshold and low certainty of predictions.</w:t>
+      </w:r>
+    </w:p>
+    <w:p>
+      <w:pPr>
+        <w:pStyle w:val="Heading2"/>
+      </w:pPr>
+      <w:bookmarkStart w:id="44" w:name="san-gabriel-river-case-study"/>
+      <w:r>
+        <w:t xml:space="preserve">San Gabriel River Case study</w:t>
+      </w:r>
+      <w:bookmarkEnd w:id="44"/>
+    </w:p>
+    <w:p>
+      <w:pPr>
+        <w:pStyle w:val="FirstParagraph"/>
+      </w:pPr>
+      <w:r>
+        <w:t xml:space="preserve">Engagement of stakeholders from the SGR Regional Monitoring Program demonstrated how management actions can be prioritized through application of the landscape model. About 750 segments in the SGR watershed were identified and classified from NHD-plus, of which 10% were visited over a ten-year period for bioassessment sampling. CSCI scores ranged from 0.2 to 1.23 consistent with heavy urban development in the lower watershed and open land use at higher elevation in the upper watershed (Figure</w:t>
+      </w:r>
+      <w:r>
+        <w:t xml:space="preserve"> </w:t>
+      </w:r>
+      <w:r>
+        <w:t xml:space="preserve">3</w:t>
+      </w:r>
+      <w:r>
+        <w:t xml:space="preserve">a). Application of the landscape model results to the CSCI scores provided a context of expectations consistent with the strong land use gradient in the watershed (Figure</w:t>
+      </w:r>
+      <w:r>
+        <w:t xml:space="preserve"> </w:t>
+      </w:r>
+      <w:r>
+        <w:t xml:space="preserve">5</w:t>
+      </w:r>
+      <w:r>
+        <w:t xml:space="preserve">). Stream segments in the upper watershed were a mix of likely and possibly unconstrained (40% and 28%), whereas stream segments in the lower watershed were classified as likely and possibly constrained (25% and 7%). Several segments in the lower watershed had ranges that were right-skewed toward very low CSCI scores consistent with extreme landscape pressures (bottom left, Figure</w:t>
+      </w:r>
+      <w:r>
+        <w:t xml:space="preserve"> </w:t>
+      </w:r>
+      <w:r>
+        <w:t xml:space="preserve">5</w:t>
+      </w:r>
+      <w:r>
+        <w:t xml:space="preserve">b).</w:t>
+      </w:r>
+    </w:p>
+    <w:p>
+      <w:pPr>
+        <w:pStyle w:val="BodyText"/>
+      </w:pPr>
+      <w:r>
+        <w:t xml:space="preserve">Using a CSCI threshold based on the 10th percentile of reference calibration sites (i.e., 0.79,</w:t>
+      </w:r>
+      <w:r>
+        <w:t xml:space="preserve"> </w:t>
+      </w:r>
+      <w:r>
+        <w:t xml:space="preserve">Mazor et al. (</w:t>
+      </w:r>
+      <w:hyperlink w:anchor="ref-Mazor16">
+        <w:r>
+          <w:rPr>
+            <w:rStyle w:val="Hyperlink"/>
+          </w:rPr>
+          <w:t xml:space="preserve">2016</w:t>
+        </w:r>
+      </w:hyperlink>
+      <w:r>
+        <w:t xml:space="preserve">)</w:t>
+      </w:r>
+      <w:r>
+        <w:t xml:space="preserve">) and a relatively wide range of expected scores from the 10th to the 90th percentile of the model predictions, only six sites were under-scoring (two likely unconstrained and four likely constrained) and eight sites were over-scoring (five likely constrained, one possibly unconstrained, and two likely unconstrained) (Figure</w:t>
+      </w:r>
+      <w:r>
+        <w:t xml:space="preserve"> </w:t>
+      </w:r>
+      <w:r>
+        <w:t xml:space="preserve">6</w:t>
+      </w:r>
+      <w:r>
+        <w:t xml:space="preserve">, top). One of the under-scoring sites in the likely unconstrained class was below the CSCI threshold (Figure</w:t>
+      </w:r>
+      <w:r>
+        <w:t xml:space="preserve"> </w:t>
+      </w:r>
+      <w:r>
+        <w:t xml:space="preserve">5</w:t>
+      </w:r>
+      <w:r>
+        <w:t xml:space="preserve">). One site scoring as expected in the possibly unconstrained class was below the chosen CSCI threshold, whereas none of the constrained (possibly or likely) sites were above the threshold.</w:t>
+      </w:r>
+    </w:p>
+    <w:p>
+      <w:pPr>
+        <w:pStyle w:val="BodyText"/>
+      </w:pPr>
+      <w:r>
+        <w:t xml:space="preserve">In general, the stakeholder group assigned high priority recommendations to over- and under-scoring sites in likely unconstrained segments or those below the biological threshold with possibly unconstrained classification (Figure S3). Continuing current practices were generally recommended at constrained sites or restoration actions were recommended as a lower priority despite low CSCI scores. Recommended actions to investigate were more common for both over-scoring and under-scoring sites, protect was given a high priority exclusively at over-scoring sites, and restore was more common at under-scoring sites. A clear distinction between low and high priority actions was observed on the watershed map (Figure</w:t>
+      </w:r>
+      <w:r>
+        <w:t xml:space="preserve"> </w:t>
+      </w:r>
+      <w:r>
+        <w:t xml:space="preserve">6</w:t>
+      </w:r>
+      <w:r>
+        <w:t xml:space="preserve">, bottom). Sites in the lower watershed were lower priority if an action was recommended, whereas the five high priority sites were in the upper watershed (multiple recommendations were assigned to the sites). The distinction between lower and higher priorities between the lower and upper watershed was driven exclusively by the segment classifications, where constrained segments were in the lower watershed and unconstrained segments were in the upper watershed. Several sites that were scoring as expected for likely and possibly unconstrained segments in the upper watershed were recommended as medium priority for protection.</w:t>
+      </w:r>
+    </w:p>
+    <w:p>
+      <w:pPr>
+        <w:pStyle w:val="Heading1"/>
+      </w:pPr>
+      <w:bookmarkStart w:id="45" w:name="discussion"/>
+      <w:r>
+        <w:t xml:space="preserve">Discussion</w:t>
+      </w:r>
+      <w:bookmarkEnd w:id="45"/>
+    </w:p>
+    <w:p>
+      <w:pPr>
+        <w:pStyle w:val="FirstParagraph"/>
+      </w:pPr>
+      <w:r>
+        <w:t xml:space="preserve">The prevalence of degraded stream sites in California requires the use of 1) assessment tools that can accurately evaluate condition, and 2) tools that can provide a context for evaluating assessment tools. The landscape model was developed to better inform application of the CSCI to inform decision-making in the context of landscape constraints on biological condition. Statewide development of the tool demonstrated where streams are likely constrained on a regional basis, whereas application to the SGR watershed demonstrated how the tool can be used by local stakeholders to prioritize management actions that are informed by landscape context. Most importantly, this tool does not provide a diagnosis of causes of impairment, nor does it provide an exemption from management intervention if constraints are high. The landscape model can inform the interpretation of biotic condition and is an exploratory tool that can help identify where management goals are more likely to be achieved.</w:t>
+      </w:r>
+    </w:p>
+    <w:p>
+      <w:pPr>
+        <w:pStyle w:val="BodyText"/>
+      </w:pPr>
+      <w:r>
+        <w:t xml:space="preserve">Results from our analysis could be used for managing the biological integrity of streams under state or federal water quality mandates (e.g.</w:t>
+      </w:r>
+      <w:r>
+        <w:t xml:space="preserve"> </w:t>
+      </w:r>
+      <w:r>
+        <w:t xml:space="preserve">“</w:t>
+      </w:r>
+      <w:r>
+        <w:t xml:space="preserve">biological objectives</w:t>
+      </w:r>
+      <w:r>
+        <w:t xml:space="preserve">”</w:t>
+      </w:r>
+      <w:r>
+        <w:t xml:space="preserve"> </w:t>
+      </w:r>
+      <w:r>
+        <w:t xml:space="preserve">under the Clean Water Act). Regulatory management involves the protection of sites meeting biological objectives and the restoration of sites that do not meet biological objectives. The selection of appropriate regulatory management actions for streams requires the consideration of the physical and chemical condition of streams concurrent with biological monitoring results. The landscape model could be used to evaluate sites that are or are not meeting biological objectives relative to their modeled condition. This could be used to guide and provide flexibility in the selection of regulatory actions at specific sites or watershed scales (e.g., hydrologic subareas), and to further prioritize where and when actions should take place based on the time and spatial scale needed for protection or restoration actions. For example, for sites that meet biological objectives but where the models predict they can or should not (e.g., Figure S3, segment types 5, 9, 10, or 13), regulatory actions may be associated with protecting that condition and could be implemented in the short-term to prevent degradation. This flexibility is not to exclude sites from consideration that are less likely to achieve biological objectives, but rather to facilitate the decision-making process through a more transparent application of the model in a regulatory context.</w:t>
+      </w:r>
+    </w:p>
+    <w:p>
+      <w:pPr>
+        <w:pStyle w:val="Heading2"/>
+      </w:pPr>
+      <w:bookmarkStart w:id="46" w:name="the-landscape-model-is-a-tool-for-exploring-options"/>
+      <w:r>
+        <w:t xml:space="preserve">The landscape model is a tool for exploring options</w:t>
+      </w:r>
+      <w:bookmarkEnd w:id="46"/>
+    </w:p>
+    <w:p>
+      <w:pPr>
+        <w:pStyle w:val="FirstParagraph"/>
+      </w:pPr>
+      <w:r>
+        <w:t xml:space="preserve">The primary objective of developing the landscape model was to provide a screening tool for exploring biological constraints to facilitate a discussion of management options relative to site contexts. This model by itself is not intended for direct application of regulatory designations at individual sites, nor is it fully adequate to assess whether a site can attain a particular use. Instead, the model can help identify patterns among monitoring sites where more intensive analyses may be appropriate. This application was effectively demonstrated through engagement of our local stakeholder group. Rather than identifying individual sites in need of specific management actions, the group used the landscape model to characterize patterns on the landscape that were consistent with the recommended managagment priorities. In doing so, the group was able to synthesize a large volume of bioassessment data to explore potential management actions relative to the landscape contexts of the watershed.</w:t>
+      </w:r>
+    </w:p>
+    <w:p>
+      <w:pPr>
+        <w:pStyle w:val="BodyText"/>
+      </w:pPr>
+      <w:r>
+        <w:t xml:space="preserve">The ability of the landscape model to predict the range of expected biological condition at a given site reflects an associative link between present land use and stream biology. A relatively low expected range of CSCI scores is an indication that stressors originating from the landscape may have imposed habitat limits that constrain biology. From a regulatory perspective, many states, including California, have explicit biological assessment requirements which are often interpreted in the context of land use. The use of biological endpoints in the landscape model could facilitate the implementation of biological standards, although as indicated, the model is more appropriate in a supporting role for regulation rather than direct application. Landscape models could also be used to support conservation planning, particularly at the watershed scale where land use practices can be a critical factor for decision-making. Ongoing work in California has focused on setting priorities for managing biodiversity that focus on watersheds within a conservation network</w:t>
+      </w:r>
+      <w:r>
+        <w:t xml:space="preserve"> </w:t>
+      </w:r>
+      <w:r>
+        <w:t xml:space="preserve">(Howard et al.</w:t>
+      </w:r>
+      <w:r>
+        <w:t xml:space="preserve"> </w:t>
+      </w:r>
+      <w:hyperlink w:anchor="ref-Howard18">
+        <w:r>
+          <w:rPr>
+            <w:rStyle w:val="Hyperlink"/>
+          </w:rPr>
+          <w:t xml:space="preserve">2018</w:t>
+        </w:r>
+      </w:hyperlink>
+      <w:r>
+        <w:t xml:space="preserve">)</w:t>
+      </w:r>
+      <w:r>
+        <w:t xml:space="preserve">. Results from the landscape model could be used to enhance this network by providing supporting information on constraints in an assessment framework.</w:t>
+      </w:r>
+    </w:p>
+    <w:p>
+      <w:pPr>
+        <w:pStyle w:val="BodyText"/>
+      </w:pPr>
+      <w:r>
+        <w:t xml:space="preserve">Several states have recommended alternative use designations for applying bioassessment criteria in modified channels</w:t>
+      </w:r>
+      <w:r>
+        <w:t xml:space="preserve"> </w:t>
+      </w:r>
+      <w:r>
+        <w:t xml:space="preserve">(Florida Department of Environmental Protection</w:t>
+      </w:r>
+      <w:r>
+        <w:t xml:space="preserve"> </w:t>
+      </w:r>
+      <w:hyperlink w:anchor="ref-FLDEP11">
+        <w:r>
+          <w:rPr>
+            <w:rStyle w:val="Hyperlink"/>
+          </w:rPr>
+          <w:t xml:space="preserve">2011</w:t>
+        </w:r>
+      </w:hyperlink>
+      <w:r>
+        <w:t xml:space="preserve">; US Environmental Protection Agency, Region 10</w:t>
+      </w:r>
+      <w:r>
+        <w:t xml:space="preserve"> </w:t>
+      </w:r>
+      <w:hyperlink w:anchor="ref-USEPA13">
+        <w:r>
+          <w:rPr>
+            <w:rStyle w:val="Hyperlink"/>
+          </w:rPr>
+          <w:t xml:space="preserve">2013</w:t>
+        </w:r>
+      </w:hyperlink>
+      <w:r>
+        <w:t xml:space="preserve">; Midwest Biodiversity Insitute</w:t>
+      </w:r>
+      <w:r>
+        <w:t xml:space="preserve"> </w:t>
+      </w:r>
+      <w:hyperlink w:anchor="ref-MBI16">
+        <w:r>
+          <w:rPr>
+            <w:rStyle w:val="Hyperlink"/>
+          </w:rPr>
+          <w:t xml:space="preserve">2016</w:t>
+        </w:r>
+      </w:hyperlink>
+      <w:r>
+        <w:t xml:space="preserve">)</w:t>
+      </w:r>
+      <w:r>
+        <w:t xml:space="preserve">. Although our results generally support the link between impacted biology and channel modification, defining alternative standards and uses based solely on channel modification may be insufficient. Constrained channels in rural landscapes (e.g., the mainstem of the Klamath and Russian rivers in the North Coast region) were also identified by the model, as well as many streams in agricultural areas (e.g., Salinas River). In the context of the model, a constrained channel may or may not be engineered, but an engineered channel will typically be constrained given the surrounding land use. Modified channels may also be present in undeveloped landscapes and high bioassessment scores have been observed in armoured streams within national forest lands</w:t>
+      </w:r>
+      <w:r>
+        <w:t xml:space="preserve"> </w:t>
+      </w:r>
+      <w:r>
+        <w:t xml:space="preserve">(Stein et al.</w:t>
+      </w:r>
+      <w:r>
+        <w:t xml:space="preserve"> </w:t>
+      </w:r>
+      <w:hyperlink w:anchor="ref-Stein13">
+        <w:r>
+          <w:rPr>
+            <w:rStyle w:val="Hyperlink"/>
+          </w:rPr>
+          <w:t xml:space="preserve">2013</w:t>
+        </w:r>
+      </w:hyperlink>
+      <w:r>
+        <w:t xml:space="preserve">)</w:t>
+      </w:r>
+      <w:r>
+        <w:t xml:space="preserve">. A classification framework for biological constraints using only channel modification would provide incomplete information relative to an approach using landscape information. These results are well supported by other landscape studies, particularly for macroinvertebrates</w:t>
+      </w:r>
+      <w:r>
+        <w:t xml:space="preserve"> </w:t>
+      </w:r>
+      <w:r>
+        <w:t xml:space="preserve">(May et al.</w:t>
+      </w:r>
+      <w:r>
+        <w:t xml:space="preserve"> </w:t>
+      </w:r>
+      <w:hyperlink w:anchor="ref-May15">
+        <w:r>
+          <w:rPr>
+            <w:rStyle w:val="Hyperlink"/>
+          </w:rPr>
+          <w:t xml:space="preserve">2015</w:t>
+        </w:r>
+      </w:hyperlink>
+      <w:r>
+        <w:t xml:space="preserve">)</w:t>
+      </w:r>
+      <w:r>
         <w:t xml:space="preserve">.</w:t>
       </w:r>
     </w:p>
@@ -2241,7 +2781,340 @@
         <w:pStyle w:val="BodyText"/>
       </w:pPr>
       <w:r>
-        <w:t xml:space="preserve">The interactive and online Stream Classification and Priority Explorer (SCAPE) tool was created for the stakeholder group to facilitate the recommendation of management actions for each site type (Figure S1,</w:t>
+        <w:t xml:space="preserve">The utility of landscape models in supporting watershed management has applications outside of California. Our use of national geospatial datasets (i.e., NHDPlus,</w:t>
+      </w:r>
+      <w:r>
+        <w:t xml:space="preserve"> </w:t>
+      </w:r>
+      <w:r>
+        <w:t xml:space="preserve">McKay et al. (</w:t>
+      </w:r>
+      <w:hyperlink w:anchor="ref-McKay12">
+        <w:r>
+          <w:rPr>
+            <w:rStyle w:val="Hyperlink"/>
+          </w:rPr>
+          <w:t xml:space="preserve">2012</w:t>
+        </w:r>
+      </w:hyperlink>
+      <w:r>
+        <w:t xml:space="preserve">)</w:t>
+      </w:r>
+      <w:r>
+        <w:t xml:space="preserve">; StreamCat,</w:t>
+      </w:r>
+      <w:r>
+        <w:t xml:space="preserve"> </w:t>
+      </w:r>
+      <w:r>
+        <w:t xml:space="preserve">Hill et al. (</w:t>
+      </w:r>
+      <w:hyperlink w:anchor="ref-Hill16">
+        <w:r>
+          <w:rPr>
+            <w:rStyle w:val="Hyperlink"/>
+          </w:rPr>
+          <w:t xml:space="preserve">2016</w:t>
+        </w:r>
+      </w:hyperlink>
+      <w:r>
+        <w:t xml:space="preserve">)</w:t>
+      </w:r>
+      <w:r>
+        <w:t xml:space="preserve">) means that these methods could be applied elsewhere in diverse bioassessment contexts. The CSCI was developed for macroinvertebrate assessment in California, but this approach could be applied with other methods, such as a multi-metric index (the most common bioassessment approach within the US;</w:t>
+      </w:r>
+      <w:r>
+        <w:t xml:space="preserve"> </w:t>
+      </w:r>
+      <w:r>
+        <w:t xml:space="preserve">Buss et al. (</w:t>
+      </w:r>
+      <w:hyperlink w:anchor="ref-Buss14">
+        <w:r>
+          <w:rPr>
+            <w:rStyle w:val="Hyperlink"/>
+          </w:rPr>
+          <w:t xml:space="preserve">2014</w:t>
+        </w:r>
+      </w:hyperlink>
+      <w:r>
+        <w:t xml:space="preserve">)</w:t>
+      </w:r>
+      <w:r>
+        <w:t xml:space="preserve">), O/E assessments</w:t>
+      </w:r>
+      <w:r>
+        <w:t xml:space="preserve"> </w:t>
+      </w:r>
+      <w:r>
+        <w:t xml:space="preserve">(Moss et al.</w:t>
+      </w:r>
+      <w:r>
+        <w:t xml:space="preserve"> </w:t>
+      </w:r>
+      <w:hyperlink w:anchor="ref-Moss87">
+        <w:r>
+          <w:rPr>
+            <w:rStyle w:val="Hyperlink"/>
+          </w:rPr>
+          <w:t xml:space="preserve">1987</w:t>
+        </w:r>
+      </w:hyperlink>
+      <w:r>
+        <w:t xml:space="preserve">)</w:t>
+      </w:r>
+      <w:r>
+        <w:t xml:space="preserve">, biological condition gradients</w:t>
+      </w:r>
+      <w:r>
+        <w:t xml:space="preserve"> </w:t>
+      </w:r>
+      <w:r>
+        <w:t xml:space="preserve">(Davies and Jackson</w:t>
+      </w:r>
+      <w:r>
+        <w:t xml:space="preserve"> </w:t>
+      </w:r>
+      <w:hyperlink w:anchor="ref-Davies06">
+        <w:r>
+          <w:rPr>
+            <w:rStyle w:val="Hyperlink"/>
+          </w:rPr>
+          <w:t xml:space="preserve">2006</w:t>
+        </w:r>
+      </w:hyperlink>
+      <w:r>
+        <w:t xml:space="preserve">)</w:t>
+      </w:r>
+      <w:r>
+        <w:t xml:space="preserve">, or with other biological endpoints (e.g., fish or diatoms). In addition, extension of the landscape model could be explored to develop a national scale product of constraints on biological condition to complement recent work that predicted probable biological conditions with the National Rivers and Streams Assessment</w:t>
+      </w:r>
+      <w:r>
+        <w:t xml:space="preserve"> </w:t>
+      </w:r>
+      <w:r>
+        <w:t xml:space="preserve">(Hill et al.</w:t>
+      </w:r>
+      <w:r>
+        <w:t xml:space="preserve"> </w:t>
+      </w:r>
+      <w:hyperlink w:anchor="ref-Hill17">
+        <w:r>
+          <w:rPr>
+            <w:rStyle w:val="Hyperlink"/>
+          </w:rPr>
+          <w:t xml:space="preserve">2017</w:t>
+        </w:r>
+      </w:hyperlink>
+      <w:r>
+        <w:t xml:space="preserve">)</w:t>
+      </w:r>
+      <w:r>
+        <w:t xml:space="preserve">.</w:t>
+      </w:r>
+    </w:p>
+    <w:p>
+      <w:pPr>
+        <w:pStyle w:val="BodyText"/>
+      </w:pPr>
+      <w:r>
+        <w:t xml:space="preserve">Extension of the landscape models beyond California should also consider landscape stressors that are predictive of biotic condition in other regions. For example, urban and agricultural gradients were sufficient to characterize constraints in many regions of California, whereas</w:t>
+      </w:r>
+      <w:r>
+        <w:t xml:space="preserve"> </w:t>
+      </w:r>
+      <w:r>
+        <w:t xml:space="preserve">Hill et al. (</w:t>
+      </w:r>
+      <w:hyperlink w:anchor="ref-Hill17">
+        <w:r>
+          <w:rPr>
+            <w:rStyle w:val="Hyperlink"/>
+          </w:rPr>
+          <w:t xml:space="preserve">2017</w:t>
+        </w:r>
+      </w:hyperlink>
+      <w:r>
+        <w:t xml:space="preserve">)</w:t>
+      </w:r>
+      <w:r>
+        <w:t xml:space="preserve"> </w:t>
+      </w:r>
+      <w:r>
+        <w:t xml:space="preserve">found that the volume of water stored by dams was an important predictor of biological condition in the Northern Appalachian and Northern Plains regions of the US. In their paper,</w:t>
+      </w:r>
+      <w:r>
+        <w:t xml:space="preserve"> </w:t>
+      </w:r>
+      <w:r>
+        <w:t xml:space="preserve">Hill et al. (</w:t>
+      </w:r>
+      <w:hyperlink w:anchor="ref-Hill17">
+        <w:r>
+          <w:rPr>
+            <w:rStyle w:val="Hyperlink"/>
+          </w:rPr>
+          <w:t xml:space="preserve">2017</w:t>
+        </w:r>
+      </w:hyperlink>
+      <w:r>
+        <w:t xml:space="preserve">)</w:t>
+      </w:r>
+      <w:r>
+        <w:t xml:space="preserve"> </w:t>
+      </w:r>
+      <w:r>
+        <w:t xml:space="preserve">provided an example of how predictive models could be used to identify potential sites for restoration or conservation, however, their illustration did not explicitly identify sites that were over- or under-scoring relative to a biological endpoint. Doing so in California provided stakeholders with important context that helped establish management priorities, demonstrating the potential utility of this approach in other states.</w:t>
+      </w:r>
+    </w:p>
+    <w:p>
+      <w:pPr>
+        <w:pStyle w:val="Heading1"/>
+      </w:pPr>
+      <w:bookmarkStart w:id="47" w:name="model-assumptions-and-limitations"/>
+      <w:r>
+        <w:t xml:space="preserve">Model assumptions and limitations</w:t>
+      </w:r>
+      <w:bookmarkEnd w:id="47"/>
+    </w:p>
+    <w:p>
+      <w:pPr>
+        <w:pStyle w:val="FirstParagraph"/>
+      </w:pPr>
+      <w:r>
+        <w:t xml:space="preserve">There are several characteristics of the landscape model that could affect its performance when applied outside of urban and agricultural settings. First, the model was developed with a focus on the needs of managers that apply bioassessment tools in developed landscapes. As such, landscape variables were chosen to capture the effects of development on CSCI scores in these areas (Table S1). This could lead to erroneous conclusions in regions where different stressors have strong impacts on stream condition. For example, our results suggest that streams in the North Coast and Sierra Nevada regions are largely unconstrained, but model performance was poor in these areas. The dominant stressors likely to affect stream condition in these regions originate from sources that are less common in developed landscapes, e.g., silviculture, cannabis cultivation, water extraction, and hydrologic alteration. The current landscape model does not adequately capture these impacts outside of urban and agricultural environments. Moreover, poor model performance is compounded by relatively poor performance of the CSCI to capture relevant stressor gradients in these regions</w:t>
+      </w:r>
+      <w:r>
+        <w:t xml:space="preserve"> </w:t>
+      </w:r>
+      <w:r>
+        <w:t xml:space="preserve">(Mazor et al.</w:t>
+      </w:r>
+      <w:r>
+        <w:t xml:space="preserve"> </w:t>
+      </w:r>
+      <w:hyperlink w:anchor="ref-Mazor16">
+        <w:r>
+          <w:rPr>
+            <w:rStyle w:val="Hyperlink"/>
+          </w:rPr>
+          <w:t xml:space="preserve">2016</w:t>
+        </w:r>
+      </w:hyperlink>
+      <w:r>
+        <w:t xml:space="preserve">)</w:t>
+      </w:r>
+      <w:r>
+        <w:t xml:space="preserve">. Accurate data for quantifying these potential stressors are much less readily available, but this is an area where investments in improving spatial data could yield significant improvements in further development of bioassessment indices and tools for their interpretation.</w:t>
+      </w:r>
+    </w:p>
+    <w:p>
+      <w:pPr>
+        <w:pStyle w:val="BodyText"/>
+      </w:pPr>
+      <w:r>
+        <w:t xml:space="preserve">An additional assumption is that the landscape model and the CSCI can adequately discriminate between intractable constraints on biology that are spatially and temporally pervasive relative to more manageable constraints. This assumption applies to any stressor gradient that could be used to develop the model. For example, our model adequately described urban constraints but there was no context for temporal or spatial scales that have management relevance. Pervasive and profound alteration to groundwater and hydrology is common in highly developed areas and stream communities may not ever be able to be restored to reference conditions even in the most extreme management interventions. Similar conditions likely exist for other land use gradients. For example, a landscape model developed to describe constraints from timber harvesting practices may not provide adequate information on the long-term impacts of siltation on stream integrity if the input data does not describe these impacts at spatial and temporal scales that are relevant for management. The potential legacy impacts of large-scale alterations of the natural environment are not well-captured by the current model, neither from a spatial nor temporal perspective. Our analysis of landscape factors associated with constraints using additional StreamCat variables provided a preliminary means of addressing this concern (Figure S4), although a more refined application of the landscape model would be necessary to evaluate different scales of impact. This could include developing separate models for each region, as well as more careful selection of model inputs to capture scales of interest for potential impacts on stream condition.</w:t>
+      </w:r>
+    </w:p>
+    <w:p>
+      <w:pPr>
+        <w:pStyle w:val="BodyText"/>
+      </w:pPr>
+      <w:r>
+        <w:t xml:space="preserve">The landscape model is associative by design and does not identify mechanistic links between biological constraints and proximal causes. The model describes constraints at scales larger than instream characteristics as a necessary approach to accurately predict bioassessment scores. More comprehensive assessments at individual sites are needed to diagnose the immediate causes of degraded condition. Further, a distinction between constraints on biological condition and channel modification is implicit such that indication of the former by the model does not explicitly indicate presence of the latter. As noted above, our results consistently indicated that engineered channels are biologically constrained, but the model is based on an a priori selection of land use variables to predict biotic integrity. A correspondence between habitat limitations and channel modification is likely in many cases but data are insufficient to evaluate biological effects statewide relative to land use constraints. Moreover, bioassessment scores can be similar in modified channels compared to natural streams independent of watershed land use, i.e., concordance between degraded stream condition and channel modification may not always be observed</w:t>
+      </w:r>
+      <w:r>
+        <w:t xml:space="preserve"> </w:t>
+      </w:r>
+      <w:r>
+        <w:t xml:space="preserve">(Stein et al.</w:t>
+      </w:r>
+      <w:r>
+        <w:t xml:space="preserve"> </w:t>
+      </w:r>
+      <w:hyperlink w:anchor="ref-Stein13">
+        <w:r>
+          <w:rPr>
+            <w:rStyle w:val="Hyperlink"/>
+          </w:rPr>
+          <w:t xml:space="preserve">2013</w:t>
+        </w:r>
+      </w:hyperlink>
+      <w:r>
+        <w:t xml:space="preserve">)</w:t>
+      </w:r>
+      <w:r>
+        <w:t xml:space="preserve">.</w:t>
+      </w:r>
+    </w:p>
+    <w:p>
+      <w:pPr>
+        <w:pStyle w:val="BodyText"/>
+      </w:pPr>
+      <w:r>
+        <w:t xml:space="preserve">An additional consideration in using the landscape model is the meaning of biologically constrained in the context of whole stream communities. Biologically constrained sites were considered those where present landscapes were likely to limit CSCI scores that describe macroinvertebrate condition. In many cases, poor biotic condition of the macroinvertebrate community translates to poor stream condition. However, a constrained macroinvertebrate community does not always mean other biological attributes of stream condition (e.g., fish assemblages) are also constrained. Many urban streams can support diverse algal assemblages such that algal-based measures of biotic condition may alternatively suggest good biotic condition relative to macroinvertebrate-based indices. The focus of the landscape model on a specific taxa is not unique to other bioassessment tools and application to other taxa as alternative lines of evidence is needed for a more complete assessment of how condition relates to landscape alteration.</w:t>
+      </w:r>
+    </w:p>
+    <w:p>
+      <w:pPr>
+        <w:pStyle w:val="Heading2"/>
+      </w:pPr>
+      <w:bookmarkStart w:id="48" w:name="engagement-of-local-stakeholders-is-critical-for-regional-application"/>
+      <w:r>
+        <w:t xml:space="preserve">Engagement of local stakeholders is critical for regional application</w:t>
+      </w:r>
+      <w:bookmarkEnd w:id="48"/>
+    </w:p>
+    <w:p>
+      <w:pPr>
+        <w:pStyle w:val="FirstParagraph"/>
+      </w:pPr>
+      <w:r>
+        <w:t xml:space="preserve">Application of the landscape model to define potential management actions was effectively tested with stakeholders from the SGR Regional Monitoring Program. The final decision by the group to prioritize management actions for the different sites in broad categories of protect, restore, and investigate was based on an iterative process where ideas were discussed and shared freely among stakeholders. This approach ensured that stakeholders were generally in agreement with the final product and, therefore, more likely to adopt the recommendations provided by these tools in formal decision-making. The recommended actions have relevance only in the context of interests of the SGR Regional Monitoring Program. Localized applications of the statewide model must engage stakeholders in a similar process to develop recommendations that are specific to regional needs.</w:t>
+      </w:r>
+    </w:p>
+    <w:p>
+      <w:pPr>
+        <w:pStyle w:val="BodyText"/>
+      </w:pPr>
+      <w:r>
+        <w:t xml:space="preserve">The development of the SCAPE tool was also critical for engaging the stakeholder group. The tool provided a means of demonstrating core concepts of the landscape model and allowed stakeholders to explore the key decision points that affect the model output, specifically related to changing certainties in the CSCI score predictions and the ability to explore alternative thresholds for biological objectives. This functionality allowed the stakeholders to develop recommendations that were completely independent of the model, i.e., decisions were not hard-wired into the model nor SCAPE. Because of this tool, this stakeholder group has a better understanding of the potential impacts of biointegrity policies currently under review in California. Additionally, the SCAPE tool provided assurance to the prioritization process by correctly identifying sites where dicrepancies between CSCI scores and other measures of stream condition had been observed. The SCAPE tool prioritized a site for restoration in the upper watershed that was unconstrained and under-performing. This confirmed a discrepancy identified by the stakeholders where good physical habitat conditions were observed from field visits, but the observed CSCI score was below the chosen threshold. As such, application of the landscape modelling approach to other regions will benefit from similar tools that actively engage managers with bioassessment data.</w:t>
+      </w:r>
+    </w:p>
+    <w:p>
+      <w:pPr>
+        <w:pStyle w:val="Heading2"/>
+      </w:pPr>
+      <w:bookmarkStart w:id="49" w:name="summary"/>
+      <w:r>
+        <w:t xml:space="preserve">Summary</w:t>
+      </w:r>
+      <w:bookmarkEnd w:id="49"/>
+    </w:p>
+    <w:p>
+      <w:pPr>
+        <w:pStyle w:val="FirstParagraph"/>
+      </w:pPr>
+      <w:r>
+        <w:t xml:space="preserve">The landscape model can be used to characterize the extent of biologically constrained channels in urban and agricultural landscapes. Our application to the SGR watershed demonstrated how the results of the model can be used at a spatial scale where many management decisions are implemented through close interaction with a regional stakeholder group with direct interests in the local resources. Overall, the model provides a tool to determine how managers can best prioritize limited resources for stream management by focusing on segments where recommended actions are most likely to have the intended outcome of improving or protecting biological condition. The approach also leverages information from multiple sources to develop a context for biological assessment that provides an expectation of what is likely to be achieved based on current land use development. This can facilitate more targeted management actions that vary depending on the identified context and can also inform decisions on extent and effort for future monitoring locations.</w:t>
+      </w:r>
+    </w:p>
+    <w:p>
+      <w:pPr>
+        <w:pStyle w:val="Heading1"/>
+      </w:pPr>
+      <w:bookmarkStart w:id="50" w:name="supplement"/>
+      <w:r>
+        <w:t xml:space="preserve">Supplement</w:t>
+      </w:r>
+      <w:bookmarkEnd w:id="50"/>
+    </w:p>
+    <w:p>
+      <w:pPr>
+        <w:pStyle w:val="FirstParagraph"/>
+      </w:pPr>
+      <w:r>
+        <w:t xml:space="preserve">The SCAPE model application website:</w:t>
       </w:r>
       <w:r>
         <w:t xml:space="preserve"> </w:t>
@@ -2255,824 +3128,27 @@
         </w:r>
       </w:hyperlink>
       <w:r>
+        <w:t xml:space="preserve">, full source code accessible at</w:t>
+      </w:r>
+      <w:r>
+        <w:t xml:space="preserve"> </w:t>
+      </w:r>
+      <w:r>
+        <w:t xml:space="preserve">Beck (</w:t>
+      </w:r>
+      <w:hyperlink w:anchor="ref-Beck18c">
+        <w:r>
+          <w:rPr>
+            <w:rStyle w:val="Hyperlink"/>
+          </w:rPr>
+          <w:t xml:space="preserve">2018</w:t>
+        </w:r>
+      </w:hyperlink>
+      <w:r>
         <w:t xml:space="preserve">)</w:t>
       </w:r>
       <w:r>
-        <w:t xml:space="preserve">(Beck</w:t>
-      </w:r>
-      <w:r>
-        <w:t xml:space="preserve"> </w:t>
-      </w:r>
-      <w:hyperlink w:anchor="ref-Beck18c">
-        <w:r>
-          <w:rPr>
-            <w:rStyle w:val="Hyperlink"/>
-          </w:rPr>
-          <w:t xml:space="preserve">2018</w:t>
-        </w:r>
-      </w:hyperlink>
-      <w:r>
-        <w:t xml:space="preserve">)</w:t>
-      </w:r>
-      <w:r>
-        <w:t xml:space="preserve">. This application provided maps of the extent and type of classification for segments in the watershed, deviation of observed CSCI scores from the expectation, and maps of recommended priority actions that were assigned to each of the scoring possibilities. The SCAPE tool also allowed the stakeholders to modify key decision points in the model (i.e., range of expectations that were used from the model, selected biological threshold) to evaluate how these changes propogated to changes in recommended priorities for each site.</w:t>
-      </w:r>
-    </w:p>
-    <w:p>
-      <w:pPr>
-        <w:pStyle w:val="Heading1"/>
-      </w:pPr>
-      <w:bookmarkStart w:id="40" w:name="results"/>
-      <w:r>
-        <w:t xml:space="preserve">Results</w:t>
-      </w:r>
-      <w:bookmarkEnd w:id="40"/>
-    </w:p>
-    <w:p>
-      <w:pPr>
-        <w:pStyle w:val="Heading2"/>
-      </w:pPr>
-      <w:bookmarkStart w:id="41" w:name="model-performance"/>
-      <w:r>
-        <w:t xml:space="preserve">Model performance</w:t>
-      </w:r>
-      <w:bookmarkEnd w:id="41"/>
-    </w:p>
-    <w:p>
-      <w:pPr>
-        <w:pStyle w:val="FirstParagraph"/>
-      </w:pPr>
-      <w:r>
-        <w:t xml:space="preserve">The landscape model was used to predict an expected range of CSCI scores for 138716 stream segments in California. The bioassessment dataset used to develop the model included 2620 unique field observations assigned to stream segments in the NHD-plus dataset. Model performance statewide indicated generally good agreement between observed CSCI scores and the median prediction for the associated stream segment (Table S2). Agreement between observed and predicted values for the entire calibration dataset was r = 0.75 (Pearson) and RMSE = 0.17. The intercept and slope for a regression between observed and predicted values were 0.34 and 0.60, suggesting a slight negative bias of predictions at lower scores and slight positive bias at higher scores. The statewide validation data showed similar results, with slightly smaller correlation (r = 0.72) and larger RMSE (0.18) estimates.</w:t>
-      </w:r>
-    </w:p>
-    <w:p>
-      <w:pPr>
-        <w:pStyle w:val="BodyText"/>
-      </w:pPr>
-      <w:r>
-        <w:t xml:space="preserve">The landscape model performed well in regions with a mix of urban, agricultural, and open land, such as the South Coast, where strong gradients occur in many watersheds. Conversely, the model did not perform well in regions where developed landscapes were less common, such as the Sierra Nevada region. Model performance was best in regions wih extensive urban development. Performance for the Chaparral and South Coast regions were comparable or slightly improved compared to the statewide dataset for both the calibration and validation datasets. Model predictions for the Central Valley, Desert Modoc, and North Coast regions had slightly lower performance compared to the statewide results, with correlations of approximately 0.57 with observed values in the calibration dataset and 0.53 in the validation dataset. Model performance was weakest for the Sierra Nevada region, where timber harvesting, rather than urban or agricultural development, is the most widespread stressor. Overall, model performance was strongly associated with land use gradients in each region (Figure S2).</w:t>
-      </w:r>
-    </w:p>
-    <w:p>
-      <w:pPr>
-        <w:pStyle w:val="Heading2"/>
-      </w:pPr>
-      <w:bookmarkStart w:id="42" w:name="statewide-patterns"/>
-      <w:r>
-        <w:t xml:space="preserve">Statewide patterns</w:t>
-      </w:r>
-      <w:bookmarkEnd w:id="42"/>
-    </w:p>
-    <w:p>
-      <w:pPr>
-        <w:pStyle w:val="FirstParagraph"/>
-      </w:pPr>
-      <w:r>
-        <w:t xml:space="preserve">Statewide patterns in stream constraints were apparent from the results of the landscape model that were consistent with land use (Figure</w:t>
-      </w:r>
-      <w:r>
-        <w:t xml:space="preserve"> </w:t>
-      </w:r>
-      <w:r>
-        <w:t xml:space="preserve">4</w:t>
-      </w:r>
-      <w:r>
-        <w:t xml:space="preserve">). A majority of stream segments statewide were classified as possibly constrained (11% of all stream length) or possibly unconstrained (46%), whereas a minority were likely constrained (4%) or likely unconstrained (39%) (Table</w:t>
-      </w:r>
-      <w:r>
-        <w:t xml:space="preserve"> </w:t>
-      </w:r>
-      <w:r>
-        <w:t xml:space="preserve">3</w:t>
-      </w:r>
-      <w:r>
-        <w:t xml:space="preserve">). Large rivers across the state were more commonly classified as possibly constrained (e.g., Klamath, Sacramento, Colorado rivers). By region, the most segments classified as likely unconstrained were in the Sierra Nevada (50%), North Coast (46%), and Desert Modoc (46%) regions, whereas the most segments as likely constrained were observed in the Central Valley (22%) and South Coast (15%) regions. Overall, stream segments were more often constrained for biotic integrity in regions with more development, either as urban or agricultural land. For example, likely constrained segments were apparent from the statewide map in coastal areas of the South Coast where heavy urbanization occurs and in the Central Valley where agriculture is the dominant land use. Stream segments were more likely to be unconstrained in regions with less development, with areas in the North Coast and the Sierra Nevada region visible on the map (right, Figure</w:t>
-      </w:r>
-      <w:r>
-        <w:t xml:space="preserve"> </w:t>
-      </w:r>
-      <w:r>
-        <w:t xml:space="preserve">4</w:t>
-      </w:r>
-      <w:r>
-        <w:t xml:space="preserve">). Relative CSCI scores compared to segment expectations were as expected for 80% of the sampled locations statewide, whereas a much smaller percentage of sites were equally under or over scoring (Table</w:t>
-      </w:r>
-      <w:r>
-        <w:t xml:space="preserve"> </w:t>
-      </w:r>
-      <w:r>
-        <w:t xml:space="preserve">4</w:t>
-      </w:r>
-      <w:r>
-        <w:t xml:space="preserve">). Similar patterns were observed within regions, although a slightly larger percentage of sites in the Central Valley were under scoring compared to the other regions.</w:t>
-      </w:r>
-    </w:p>
-    <w:p>
-      <w:pPr>
-        <w:pStyle w:val="Heading2"/>
-      </w:pPr>
-      <w:bookmarkStart w:id="43" w:name="associated-drivers-of-biological-constraints-and-sensitivity-analysis"/>
-      <w:r>
-        <w:t xml:space="preserve">Associated drivers of biological constraints and sensitivity analysis</w:t>
-      </w:r>
-      <w:bookmarkEnd w:id="43"/>
-    </w:p>
-    <w:p>
-      <w:pPr>
-        <w:pStyle w:val="FirstParagraph"/>
-      </w:pPr>
-      <w:r>
-        <w:t xml:space="preserve">Importance measures from random forest models identified key variables that were associated with differences between constrained and unconstrained segments between each region (Figure S4, see Figure S5 for importance measures of the selected measures in the statewide landscape model). Relative magnitudes of the importance measures between regions confirmed the estimates of model performance, such that regions where the model performed well (e.g., South Coast, Central Valley) had higher importance measures than those where the model did not perform well (e.g., North Coast, Sierra Nevada). The top five most important variables were similar between regions although some specific differences were observed. The amount of biological nitrogen fixation in watershed soils was ranked the most important variable for the Central Valley, Desert Modoc, and Chaparral region, second most important for the North Coast, and third most important for the Sierra Nevada region. This variable was not in the top five for the South Coast region, which was exclusively described by imperviousness and urbanization. Soil erodibility was the most important variable in the Sierra Nevada region. Other important variables that were shared between regions (excluding the South Coast) were fertilizer applications and the amount of crops and hay at the riparian and watershed scale.</w:t>
-      </w:r>
-    </w:p>
-    <w:p>
-      <w:pPr>
-        <w:pStyle w:val="BodyText"/>
-      </w:pPr>
-      <w:r>
-        <w:t xml:space="preserve">Sensitivity analyses underscored the potential impact of key decision points of the landscape model on estimates of the extent of streams in each class (Figure</w:t>
-      </w:r>
-      <w:r>
-        <w:t xml:space="preserve"> </w:t>
-      </w:r>
-      <w:r>
-        <w:t xml:space="preserve">7</w:t>
-      </w:r>
-      <w:r>
-        <w:t xml:space="preserve">). Decreasing the certainty of predictions from the landscape model by choosing a narrower range of scores (5th/95th to 45th/55th at 5% intervals) increased the number of streams from the possible to likely category in both constrained and unconstrained segments. Similarly, changing the CSCI threshold from relaxed to more conservative (0.63, 0.79, 0.92) increased the number of streams classified as possibly or likely constrained and decreased the number of streams as possibly or likely unconstrained. Changes by region with the different scenarios were also observed. For example, over 80% of segments in the Central Valley were classified as likely constrained using a conservative CSCI threshold with low certainty of predictions, whereas less than 1% of segments were in this category using a relaxed CSCI threshold with the highest level of certainty. Opposite trends were observed in regions with reduced land use pressures. For example, almost all stream segments in the North Coast and Sierra Nevada regions were classified as likely unconstrained using a relaxed CSCI threshold and low certainty of predictions.</w:t>
-      </w:r>
-    </w:p>
-    <w:p>
-      <w:pPr>
-        <w:pStyle w:val="Heading2"/>
-      </w:pPr>
-      <w:bookmarkStart w:id="44" w:name="san-gabriel-river-case-study"/>
-      <w:r>
-        <w:t xml:space="preserve">San Gabriel River Case study</w:t>
-      </w:r>
-      <w:bookmarkEnd w:id="44"/>
-    </w:p>
-    <w:p>
-      <w:pPr>
-        <w:pStyle w:val="FirstParagraph"/>
-      </w:pPr>
-      <w:r>
-        <w:t xml:space="preserve">Engagement of stakeholders from the SGR Regional Monitoring Program demonstrated how management actions can be prioritized through application of the landscape model. About 750 segments in the SGR watershed were identified and classified from NHD-plus, of which 10% were visited over a ten-year period for bioassessment sampling. CSCI scores ranged from 0.2 to 1.23 consistent with heavy urban development in the lower watershed and open land use at higher elevation in the upper watershed (Figure</w:t>
-      </w:r>
-      <w:r>
-        <w:t xml:space="preserve"> </w:t>
-      </w:r>
-      <w:r>
-        <w:t xml:space="preserve">2</w:t>
-      </w:r>
-      <w:r>
-        <w:t xml:space="preserve">a). Application of the landscape model results to the CSCI scores provided a context of expectations consistent with the strong land use gradient in the watershed (Figure</w:t>
-      </w:r>
-      <w:r>
-        <w:t xml:space="preserve"> </w:t>
-      </w:r>
-      <w:r>
-        <w:t xml:space="preserve">5</w:t>
-      </w:r>
-      <w:r>
-        <w:t xml:space="preserve">). Stream segments in the upper watershed were a mix of likely and possibly unconstrained (40% and 28%), whereas stream segments in the lower watershed were classified as likely and possibly constrained (25% and 7%). Several segments in the lower watershed had ranges that were right-skewed toward very low CSCI scores consistent with extreme landscape pressures (bottom left, Figure</w:t>
-      </w:r>
-      <w:r>
-        <w:t xml:space="preserve"> </w:t>
-      </w:r>
-      <w:r>
-        <w:t xml:space="preserve">5</w:t>
-      </w:r>
-      <w:r>
-        <w:t xml:space="preserve">b).</w:t>
-      </w:r>
-    </w:p>
-    <w:p>
-      <w:pPr>
-        <w:pStyle w:val="BodyText"/>
-      </w:pPr>
-      <w:r>
-        <w:t xml:space="preserve">Using a CSCI threshold based on the 10th percentile of reference calibration sites (i.e., 0.79,</w:t>
-      </w:r>
-      <w:r>
-        <w:t xml:space="preserve"> </w:t>
-      </w:r>
-      <w:r>
-        <w:t xml:space="preserve">Mazor et al. (</w:t>
-      </w:r>
-      <w:hyperlink w:anchor="ref-Mazor16">
-        <w:r>
-          <w:rPr>
-            <w:rStyle w:val="Hyperlink"/>
-          </w:rPr>
-          <w:t xml:space="preserve">2016</w:t>
-        </w:r>
-      </w:hyperlink>
-      <w:r>
-        <w:t xml:space="preserve">)</w:t>
-      </w:r>
-      <w:r>
-        <w:t xml:space="preserve">) and a relatively wide range of expected scores from the 10th to the 90th percentile of the model predictions, only six sites were under-scoring (two likely unconstrained and four likely constrained) and eight sites were over-scoring (five likely constrained, one possibly unconstrained, and two likely unconstrained) (top, Figure</w:t>
-      </w:r>
-      <w:r>
-        <w:t xml:space="preserve"> </w:t>
-      </w:r>
-      <w:r>
-        <w:t xml:space="preserve">6</w:t>
-      </w:r>
-      <w:r>
-        <w:t xml:space="preserve">). One of the under-scoring sites in the likely unconstrained class was below the hypothetical CSCI threshold. One site scoring as expected in the possibly unconstrained class was below the chosen CSCI threshold, whereas none of the constrained (possibly or likely) sites were above the threshold.</w:t>
-      </w:r>
-    </w:p>
-    <w:p>
-      <w:pPr>
-        <w:pStyle w:val="BodyText"/>
-      </w:pPr>
-      <w:r>
-        <w:t xml:space="preserve">In general, the stakeholder group assigned high priority recommendations to over- and under-scoring sites in likely unconstrained segments or those below the biological threshold with possibly unconstrained classification (Figure S3). Continuing current practices were generally recommended at constrained sites or restoration actions were recommended as a lower priority despite low CSCI scores. Recommended actions to investigate were more common for both over-scoring and under-scoring sites, protect was given a high priority exclusively at over-scoring sites, and restore was more common at under-scoring sites. A clear distinction between low and high priority actions was observed on the watershed map (bottom, Figure</w:t>
-      </w:r>
-      <w:r>
-        <w:t xml:space="preserve"> </w:t>
-      </w:r>
-      <w:r>
-        <w:t xml:space="preserve">6</w:t>
-      </w:r>
-      <w:r>
-        <w:t xml:space="preserve">). Sites in the lower watershed were lower priority if an action was recommended, whereas the five high priority sites were in the upper watershed (multiple recommendations were assigned to the sites). The distinction between lower and higher priorities between the lower and upper watershed was driven exclusively by the segment classifications, where constrained segments were in the lower watershed and unconstrained segments were in the upper watershed. Several sites that were scoring as expected for likely and possibly unconstrained segments in the upper watershed were recommended as medium priority for protection.</w:t>
-      </w:r>
-    </w:p>
-    <w:p>
-      <w:pPr>
-        <w:pStyle w:val="Heading1"/>
-      </w:pPr>
-      <w:bookmarkStart w:id="45" w:name="discussion"/>
-      <w:r>
-        <w:t xml:space="preserve">Discussion</w:t>
-      </w:r>
-      <w:bookmarkEnd w:id="45"/>
-    </w:p>
-    <w:p>
-      <w:pPr>
-        <w:pStyle w:val="FirstParagraph"/>
-      </w:pPr>
-      <w:r>
-        <w:t xml:space="preserve">The prevalence of degraded stream sites in California requires the use of 1) assessment tools that can accurately evaluate condition, and 2) tools that can provide a context for evaluating assessment tools. The landscape model was developed to better inform application of the CSCI to inform decision-making in the context of landscape constraints on biological condition. Statewide development of the tool demonstrated where streams are likely constrained on a regional basis, whereas application to the SGR watershed demonstrated how the tool can be used by local stakeholders to prioritize management actions that are informed by landscape context. Most importantly, this tool does not provide a diagnosis of causes of impairment, nor does it provide an exemption from management intervention if constraints are high. The landscape model can inform the interpretation of biotic condition and is an exploratory tool that can help identify where management goals are more likely to be achieved.</w:t>
-      </w:r>
-    </w:p>
-    <w:p>
-      <w:pPr>
-        <w:pStyle w:val="BodyText"/>
-      </w:pPr>
-      <w:r>
-        <w:t xml:space="preserve">Results from our analysis may also be used for managing the biological integrity of streams under state or federal water quality mandates (e.g.</w:t>
-      </w:r>
-      <w:r>
-        <w:t xml:space="preserve"> </w:t>
-      </w:r>
-      <w:r>
-        <w:t xml:space="preserve">“</w:t>
-      </w:r>
-      <w:r>
-        <w:t xml:space="preserve">biological objectives</w:t>
-      </w:r>
-      <w:r>
-        <w:t xml:space="preserve">”</w:t>
-      </w:r>
-      <w:r>
-        <w:t xml:space="preserve"> </w:t>
-      </w:r>
-      <w:r>
-        <w:t xml:space="preserve">under the Clean Water Act). Regulatory management involves the protection of those sites meeting biological objectives and the restoration of those sites that do not meet biological objectives. The selection of appropriate regulatory management actions for streams requires the consideration of the physical and chemical condition of streams concurrent with biological monitoring results. The landscape model could be used to evaluate sites that are or are not meeting biological objectives relative to their modeled condition. This could be used to guide and provide flexibility in the selection of regulatory actions at specific sites or watershed scales (e.g., hydrologic subareas), and to further prioritize where and when actions should take place based on the time and spatial scale needed for protection or restoration actions. For example, for sites that meet biological objectives but where the models predict they can or should not (e.g., Figure S3, segment types 5, 9, 10, or 13), regulatory actions may be associated with protecting that condition and should be implemented in the short-term to prevent degradation. This flexibility is not to exclude sites from consideration that are less likely to achieve biological objectives, but rather to facilitate the decision-making process through a more transparent application of the model in a regulatory context.</w:t>
-      </w:r>
-    </w:p>
-    <w:p>
-      <w:pPr>
-        <w:pStyle w:val="Heading2"/>
-      </w:pPr>
-      <w:bookmarkStart w:id="46" w:name="the-landscape-model-is-a-tool-for-exploring-options"/>
-      <w:r>
-        <w:t xml:space="preserve">The landscape model is a tool for exploring options</w:t>
-      </w:r>
-      <w:bookmarkEnd w:id="46"/>
-    </w:p>
-    <w:p>
-      <w:pPr>
-        <w:pStyle w:val="FirstParagraph"/>
-      </w:pPr>
-      <w:r>
-        <w:t xml:space="preserve">The primary objective of developing the landscape model was to provide a screening tool for exploring biological constraints to facilitate a discussion of management options relative to site contexts. These models are not intended for developing regulatory designations for individual sites, nor are they sufficient by themselves to assess whether a site can attain a particular use. Instead, they can help identify patterns among monitoring sites where more intensive analyses may be appropriate. This application was effectively demonstrated through engagement of our local stakeholder group. Rather than identifying individual sites in need of specific management actions, the group used the landscape model to characterize patterns on the landscape that were consistent with the recommended managagment priorities. In doing so, the group was able to synthesize a large volume of bioassessment data to explore potential management actions relative to the landscape contexts of the watershed.</w:t>
-      </w:r>
-    </w:p>
-    <w:p>
-      <w:pPr>
-        <w:pStyle w:val="BodyText"/>
-      </w:pPr>
-      <w:r>
-        <w:t xml:space="preserve">The ability of the landscape model to predict the range of expected biological condition at a given site reflects an associative link between present land use and stream biology. A relatively low expected range of CSCI scores is an indication that stressors originating from the landscape may have imposed habitat limits that constrain biology. From a regulatory perspective, many states, including California, have explicit biological assessment requirements which are often interpreted in the context of land use. The use of biological endpoints in the landscape model will likely facilitate the implementation of biological standards as noted above. Landscape models could also be used to support conservation planning, particularly at the watershed scale where land use can be a critical factor for decision-making. Ongoing work in California has focused on setting priorities for managing biodiversity that focus on watersheds within a conservation network</w:t>
-      </w:r>
-      <w:r>
-        <w:t xml:space="preserve"> </w:t>
-      </w:r>
-      <w:r>
-        <w:t xml:space="preserve">(Howard et al.</w:t>
-      </w:r>
-      <w:r>
-        <w:t xml:space="preserve"> </w:t>
-      </w:r>
-      <w:hyperlink w:anchor="ref-Howard18">
-        <w:r>
-          <w:rPr>
-            <w:rStyle w:val="Hyperlink"/>
-          </w:rPr>
-          <w:t xml:space="preserve">2018</w:t>
-        </w:r>
-      </w:hyperlink>
-      <w:r>
-        <w:t xml:space="preserve">)</w:t>
-      </w:r>
-      <w:r>
-        <w:t xml:space="preserve">. Results from the landscape model could be used to enhance this network by providing supporting information on constraints in an assessment framework.</w:t>
-      </w:r>
-    </w:p>
-    <w:p>
-      <w:pPr>
-        <w:pStyle w:val="BodyText"/>
-      </w:pPr>
-      <w:r>
-        <w:t xml:space="preserve">Our approach to predict biological condition using landscape constraints also has advantages over other methods that define constraints based only on channel modification. Several states have recommended alternative use designations for applying bioassessment criteria in modified channels</w:t>
-      </w:r>
-      <w:r>
-        <w:t xml:space="preserve"> </w:t>
-      </w:r>
-      <w:r>
-        <w:t xml:space="preserve">(Florida Department of Environmental Protection</w:t>
-      </w:r>
-      <w:r>
-        <w:t xml:space="preserve"> </w:t>
-      </w:r>
-      <w:hyperlink w:anchor="ref-FLDEP11">
-        <w:r>
-          <w:rPr>
-            <w:rStyle w:val="Hyperlink"/>
-          </w:rPr>
-          <w:t xml:space="preserve">2011</w:t>
-        </w:r>
-      </w:hyperlink>
-      <w:r>
-        <w:t xml:space="preserve">; US Environmental Protection Agency, Region 10</w:t>
-      </w:r>
-      <w:r>
-        <w:t xml:space="preserve"> </w:t>
-      </w:r>
-      <w:hyperlink w:anchor="ref-USEPA13">
-        <w:r>
-          <w:rPr>
-            <w:rStyle w:val="Hyperlink"/>
-          </w:rPr>
-          <w:t xml:space="preserve">2013</w:t>
-        </w:r>
-      </w:hyperlink>
-      <w:r>
-        <w:t xml:space="preserve">; Midwest Biodiversity Insitute</w:t>
-      </w:r>
-      <w:r>
-        <w:t xml:space="preserve"> </w:t>
-      </w:r>
-      <w:hyperlink w:anchor="ref-MBI16">
-        <w:r>
-          <w:rPr>
-            <w:rStyle w:val="Hyperlink"/>
-          </w:rPr>
-          <w:t xml:space="preserve">2016</w:t>
-        </w:r>
-      </w:hyperlink>
-      <w:r>
-        <w:t xml:space="preserve">)</w:t>
-      </w:r>
-      <w:r>
-        <w:t xml:space="preserve">. Our results generally support this approach, although defining constraints based only on channel modification may be insufficient. Physical habitat quality can be limited in engineered channels and our models identified many of these locations in our case study. However, these channels were identified as biologically constrained based on landscape characteristics. Constrained channels in rural landscapes (e.g., the mainstem of the Klamath and Russian rivers in the North Coast region) were also identified by the model, as well as many streams in agricultural areas (e.g., Salinas River). The ability of the model to identify these locations was not accidental given the landscape variables that were used to develop the bioassessment predictions. In the context of the model, a constrained channel may or may not be engineered, but an engineered channel will typically be classified as constrained given the surrounding land use. Modified channels may also be present in undeveloped landscapes and high bioassessment scores have been observed in armoured streams within national forest lands</w:t>
-      </w:r>
-      <w:r>
-        <w:t xml:space="preserve"> </w:t>
-      </w:r>
-      <w:r>
-        <w:t xml:space="preserve">(Stein et al.</w:t>
-      </w:r>
-      <w:r>
-        <w:t xml:space="preserve"> </w:t>
-      </w:r>
-      <w:hyperlink w:anchor="ref-Stein13">
-        <w:r>
-          <w:rPr>
-            <w:rStyle w:val="Hyperlink"/>
-          </w:rPr>
-          <w:t xml:space="preserve">2013</w:t>
-        </w:r>
-      </w:hyperlink>
-      <w:r>
-        <w:t xml:space="preserve">)</w:t>
-      </w:r>
-      <w:r>
-        <w:t xml:space="preserve">. A classification framework for biological constraints using only channel modification would provide incomplete information relative to an approach using landscape information. These results are well supported by other landscape studies, particularly for macroinvertebrates</w:t>
-      </w:r>
-      <w:r>
-        <w:t xml:space="preserve"> </w:t>
-      </w:r>
-      <w:r>
-        <w:t xml:space="preserve">(May et al.</w:t>
-      </w:r>
-      <w:r>
-        <w:t xml:space="preserve"> </w:t>
-      </w:r>
-      <w:hyperlink w:anchor="ref-May15">
-        <w:r>
-          <w:rPr>
-            <w:rStyle w:val="Hyperlink"/>
-          </w:rPr>
-          <w:t xml:space="preserve">2015</w:t>
-        </w:r>
-      </w:hyperlink>
-      <w:r>
-        <w:t xml:space="preserve">)</w:t>
-      </w:r>
-      <w:r>
-        <w:t xml:space="preserve">.</w:t>
-      </w:r>
-    </w:p>
-    <w:p>
-      <w:pPr>
-        <w:pStyle w:val="BodyText"/>
-      </w:pPr>
-      <w:r>
-        <w:t xml:space="preserve">The utility of landscape models in supporting watershed management has applications outside of California. Our use of national geospatial datasets (i.e., NHDPlus,</w:t>
-      </w:r>
-      <w:r>
-        <w:t xml:space="preserve"> </w:t>
-      </w:r>
-      <w:r>
-        <w:t xml:space="preserve">McKay et al. (</w:t>
-      </w:r>
-      <w:hyperlink w:anchor="ref-McKay12">
-        <w:r>
-          <w:rPr>
-            <w:rStyle w:val="Hyperlink"/>
-          </w:rPr>
-          <w:t xml:space="preserve">2012</w:t>
-        </w:r>
-      </w:hyperlink>
-      <w:r>
-        <w:t xml:space="preserve">)</w:t>
-      </w:r>
-      <w:r>
-        <w:t xml:space="preserve">; StreamCat,</w:t>
-      </w:r>
-      <w:r>
-        <w:t xml:space="preserve"> </w:t>
-      </w:r>
-      <w:r>
-        <w:t xml:space="preserve">Hill et al. (</w:t>
-      </w:r>
-      <w:hyperlink w:anchor="ref-Hill16">
-        <w:r>
-          <w:rPr>
-            <w:rStyle w:val="Hyperlink"/>
-          </w:rPr>
-          <w:t xml:space="preserve">2016</w:t>
-        </w:r>
-      </w:hyperlink>
-      <w:r>
-        <w:t xml:space="preserve">)</w:t>
-      </w:r>
-      <w:r>
-        <w:t xml:space="preserve">) means that these methods could be applied elsewhere in diverse bioassessment contexts. The CSCI was developed for macroinvertebrate assessment in California, but this approach could be applied with other methods, such as a multi-metric index (the most common bioassessment approach within the US;</w:t>
-      </w:r>
-      <w:r>
-        <w:t xml:space="preserve"> </w:t>
-      </w:r>
-      <w:r>
-        <w:t xml:space="preserve">Buss et al. (</w:t>
-      </w:r>
-      <w:hyperlink w:anchor="ref-Buss14">
-        <w:r>
-          <w:rPr>
-            <w:rStyle w:val="Hyperlink"/>
-          </w:rPr>
-          <w:t xml:space="preserve">2014</w:t>
-        </w:r>
-      </w:hyperlink>
-      <w:r>
-        <w:t xml:space="preserve">)</w:t>
-      </w:r>
-      <w:r>
-        <w:t xml:space="preserve">), O/E assessments</w:t>
-      </w:r>
-      <w:r>
-        <w:t xml:space="preserve"> </w:t>
-      </w:r>
-      <w:r>
-        <w:t xml:space="preserve">(Moss et al.</w:t>
-      </w:r>
-      <w:r>
-        <w:t xml:space="preserve"> </w:t>
-      </w:r>
-      <w:hyperlink w:anchor="ref-Moss87">
-        <w:r>
-          <w:rPr>
-            <w:rStyle w:val="Hyperlink"/>
-          </w:rPr>
-          <w:t xml:space="preserve">1987</w:t>
-        </w:r>
-      </w:hyperlink>
-      <w:r>
-        <w:t xml:space="preserve">)</w:t>
-      </w:r>
-      <w:r>
-        <w:t xml:space="preserve">, biological condition gradients</w:t>
-      </w:r>
-      <w:r>
-        <w:t xml:space="preserve"> </w:t>
-      </w:r>
-      <w:r>
-        <w:t xml:space="preserve">(Davies and Jackson</w:t>
-      </w:r>
-      <w:r>
-        <w:t xml:space="preserve"> </w:t>
-      </w:r>
-      <w:hyperlink w:anchor="ref-Davies06">
-        <w:r>
-          <w:rPr>
-            <w:rStyle w:val="Hyperlink"/>
-          </w:rPr>
-          <w:t xml:space="preserve">2006</w:t>
-        </w:r>
-      </w:hyperlink>
-      <w:r>
-        <w:t xml:space="preserve">)</w:t>
-      </w:r>
-      <w:r>
-        <w:t xml:space="preserve">, or with other biological endpoints (e.g., fish or diatoms). In addition, extension of the landscape model could be explored to develop a national scale product of constraints on biological condition to complement recent work that predicted probable biological conditions with the National Rivers and Streams Assessment</w:t>
-      </w:r>
-      <w:r>
-        <w:t xml:space="preserve"> </w:t>
-      </w:r>
-      <w:r>
-        <w:t xml:space="preserve">(Hill et al.</w:t>
-      </w:r>
-      <w:r>
-        <w:t xml:space="preserve"> </w:t>
-      </w:r>
-      <w:hyperlink w:anchor="ref-Hill17">
-        <w:r>
-          <w:rPr>
-            <w:rStyle w:val="Hyperlink"/>
-          </w:rPr>
-          <w:t xml:space="preserve">2017</w:t>
-        </w:r>
-      </w:hyperlink>
-      <w:r>
-        <w:t xml:space="preserve">)</w:t>
-      </w:r>
-      <w:r>
-        <w:t xml:space="preserve">.</w:t>
-      </w:r>
-    </w:p>
-    <w:p>
-      <w:pPr>
-        <w:pStyle w:val="BodyText"/>
-      </w:pPr>
-      <w:r>
-        <w:t xml:space="preserve">Extension of the landscape models beyond California should also consider landscape stressors that are predictive of biotic condition in other regions. For example, urban and agricultural gradients were sufficient to characterize constraints in many regions of California, whereas</w:t>
-      </w:r>
-      <w:r>
-        <w:t xml:space="preserve"> </w:t>
-      </w:r>
-      <w:r>
-        <w:t xml:space="preserve">Hill et al. (</w:t>
-      </w:r>
-      <w:hyperlink w:anchor="ref-Hill17">
-        <w:r>
-          <w:rPr>
-            <w:rStyle w:val="Hyperlink"/>
-          </w:rPr>
-          <w:t xml:space="preserve">2017</w:t>
-        </w:r>
-      </w:hyperlink>
-      <w:r>
-        <w:t xml:space="preserve">)</w:t>
-      </w:r>
-      <w:r>
-        <w:t xml:space="preserve"> </w:t>
-      </w:r>
-      <w:r>
-        <w:t xml:space="preserve">found that the volume of water stored by dams was an important predictor of biological condition in the Northern Appalachian and Northern Plains regions of the US. In their paper,</w:t>
-      </w:r>
-      <w:r>
-        <w:t xml:space="preserve"> </w:t>
-      </w:r>
-      <w:r>
-        <w:t xml:space="preserve">Hill et al. (</w:t>
-      </w:r>
-      <w:hyperlink w:anchor="ref-Hill17">
-        <w:r>
-          <w:rPr>
-            <w:rStyle w:val="Hyperlink"/>
-          </w:rPr>
-          <w:t xml:space="preserve">2017</w:t>
-        </w:r>
-      </w:hyperlink>
-      <w:r>
-        <w:t xml:space="preserve">)</w:t>
-      </w:r>
-      <w:r>
-        <w:t xml:space="preserve"> </w:t>
-      </w:r>
-      <w:r>
-        <w:t xml:space="preserve">provided an example of how predictive models could be used to identify potential sites for restoration or conservation, however, their illustration did not explicitly identify sites that were over- or under-scoring relative to a biological endpoint. Doing so in California provided stakeholders with important context that helped establish management priorities, demonstrating the potential utility of this approach in other states.</w:t>
-      </w:r>
-    </w:p>
-    <w:p>
-      <w:pPr>
-        <w:pStyle w:val="Heading1"/>
-      </w:pPr>
-      <w:bookmarkStart w:id="47" w:name="model-assumptions-and-limitations"/>
-      <w:r>
-        <w:t xml:space="preserve">Model assumptions and limitations</w:t>
-      </w:r>
-      <w:bookmarkEnd w:id="47"/>
-    </w:p>
-    <w:p>
-      <w:pPr>
-        <w:pStyle w:val="FirstParagraph"/>
-      </w:pPr>
-      <w:r>
-        <w:t xml:space="preserve">There are several characteristics of the landscape model that could affect its performance when applied outside of urban and agricultural settings. First, the model was developed with a focus on the needs of managers that apply bioassessment tools in developed landscapes. As such, landscape variables were chosen to capture the effects of development on CSCI scores in these areas (Table S1). This could lead to erroneous conclusions in regions where different stressors have strong impacts on stream condition. For example, our results suggest that streams in the North Coast and Sierra Nevada regions are largely unconstrained, but model performance was poor in these areas. The dominant stressors likely to affect stream condition in these regions originate from sources that are less common in developed landscapes, e.g., silviculture, cannabis cultivation, water extraction, and hydrologic alteration. The current landscape model does not adequately capture these impacts outside of urban and agricultural environments. Moreover, poor model performance is compounded by relatively poor performance of the CSCI to capture relevant stressor gradients in these regions</w:t>
-      </w:r>
-      <w:r>
-        <w:t xml:space="preserve"> </w:t>
-      </w:r>
-      <w:r>
-        <w:t xml:space="preserve">(Mazor et al.</w:t>
-      </w:r>
-      <w:r>
-        <w:t xml:space="preserve"> </w:t>
-      </w:r>
-      <w:hyperlink w:anchor="ref-Mazor16">
-        <w:r>
-          <w:rPr>
-            <w:rStyle w:val="Hyperlink"/>
-          </w:rPr>
-          <w:t xml:space="preserve">2016</w:t>
-        </w:r>
-      </w:hyperlink>
-      <w:r>
-        <w:t xml:space="preserve">)</w:t>
-      </w:r>
-      <w:r>
-        <w:t xml:space="preserve">. Accurate data for quantifying these potential stressors are much less readily available, but this is an area where investments in improving spatial data could yield significant improvements in both the CSCI and the landscape model.</w:t>
-      </w:r>
-    </w:p>
-    <w:p>
-      <w:pPr>
-        <w:pStyle w:val="BodyText"/>
-      </w:pPr>
-      <w:r>
-        <w:t xml:space="preserve">An additional assumption is that the landscape model and the CSCI can adequately discriminate between intractable constraints on biology that are spatially and temporally pervasive relative to more tractable constraints. This assumption applies to any stressor gradient that could be used to develop the model. For example, our model adequately described urban constraints but there was no context for temporal or spatial scales that have management relevance. Pervasive and profound alteration to groundwater and hydrology is common in highly developed areas and stream communities may not ever be able to be restored to reference conditions even in the most extreme management interventions. Similar conditions likely exist for other land use gradients. For example, a landscape model developed to describe constraints from timber harvesting practices may not provide adequate information on the long-term impacts of siltation on stream integrity if the input data does not describe these impacts at spatial and temporal scales that are relevant for management. The potential legacy impacts of large-scale alterations of the natural environment are not well-captured by the current model, neither from a spatial nor temporal perspective. Our analysis of landscape factors associated with constraints using additional StreamCat variables provided a preliminary means of addressing this concern (Figure S4), although a more refined application of the landscape model would be necessary to evaluate different scales of impact. This could include developing separate models for each region, as well as more careful selection of model inputs to capture scales of interest for potential impacts on stream condition.</w:t>
-      </w:r>
-    </w:p>
-    <w:p>
-      <w:pPr>
-        <w:pStyle w:val="BodyText"/>
-      </w:pPr>
-      <w:r>
-        <w:t xml:space="preserve">The landscape model is associative by design and does not identify mechanistic links between biological constraints and proximal causes. The model describes constraints at scales larger than instream characteristics as a necessary approach to accurately predict bioassessment scores. More comprehensive assessments at individual sites are needed to diagnose the immediate causes of degraded condition. Further, a distinction between constraints on biological condition and channel modification is implicit such that indication of the former by the model does not explicitly indicate presence of the latter. As noted above, our results consistently indicated that engineered channels are biologically constrained, but the model is based on an a priori selection of land use variables to predict biotic integrity. A correspondence between habitat limitations and channel modification is likely in many cases but data are insufficient to evaluate biological effects statewide relative to land use constraints. Moreover, bioassessment scores can be similar in modified channels compared to natural streams independent of watershed land use, i.e., concordance between degraded stream condition and channel modification may not always be observed</w:t>
-      </w:r>
-      <w:r>
-        <w:t xml:space="preserve"> </w:t>
-      </w:r>
-      <w:r>
-        <w:t xml:space="preserve">(Stein et al.</w:t>
-      </w:r>
-      <w:r>
-        <w:t xml:space="preserve"> </w:t>
-      </w:r>
-      <w:hyperlink w:anchor="ref-Stein13">
-        <w:r>
-          <w:rPr>
-            <w:rStyle w:val="Hyperlink"/>
-          </w:rPr>
-          <w:t xml:space="preserve">2013</w:t>
-        </w:r>
-      </w:hyperlink>
-      <w:r>
-        <w:t xml:space="preserve">)</w:t>
-      </w:r>
-      <w:r>
-        <w:t xml:space="preserve">.</w:t>
-      </w:r>
-    </w:p>
-    <w:p>
-      <w:pPr>
-        <w:pStyle w:val="BodyText"/>
-      </w:pPr>
-      <w:r>
-        <w:t xml:space="preserve">An additional consideration in using the landscape model is the meaning of biologically constrained in the context of macroinvertebrate communities. Biologically constrained sites were considered those where present landscapes were likely to limit the bioassessment index and a constrained site is relative to the CSCI. In many cases, poor biotic condition of the macroinvertebrate community translates to poor stream condition. However, a constrained macroinvertebrate community does not always mean other biological attributes of stream condition (e.g., fish assemblages) are also constrained. Many urban streams can support diverse algal assemblages such that algal-based measures of biotic condition may alternatively suggest good biotic condition relative to macroinvertebrate-based indices. The focus of the landscape model on a specific taxa is not unique to other bioassessment tools and application to other taxa as alternative lines of evidence is needed for a more complete condition assessment.</w:t>
-      </w:r>
-    </w:p>
-    <w:p>
-      <w:pPr>
-        <w:pStyle w:val="Heading2"/>
-      </w:pPr>
-      <w:bookmarkStart w:id="48" w:name="engagement-of-local-stakeholders-is-critical-for-regional-application"/>
-      <w:r>
-        <w:t xml:space="preserve">Engagement of local stakeholders is critical for regional application</w:t>
-      </w:r>
-      <w:bookmarkEnd w:id="48"/>
-    </w:p>
-    <w:p>
-      <w:pPr>
-        <w:pStyle w:val="FirstParagraph"/>
-      </w:pPr>
-      <w:r>
-        <w:t xml:space="preserve">Application of the landscape model to define potential management actions was effectively tested with stakeholders from the SGR Regional Monitoring Program. The final decision by the group to prioritize management actions for the different sites in broad categories of protect, restore, and investigate was based on an iterative process where ideas were discussed and shared freely among stakeholders. This approach ensured that stakeholders were generally in agreement with the final product and, therefore, more likely to adopt the recommendations provided by these tools in formal decision-making. The recommended actions have relevance only in the context of interests of the SGR Regional Monitoring Program. Localized applications of the statewide model must engage stakeholders in a similar process to develop recommendations that are specific to regional needs.</w:t>
-      </w:r>
-    </w:p>
-    <w:p>
-      <w:pPr>
-        <w:pStyle w:val="BodyText"/>
-      </w:pPr>
-      <w:r>
-        <w:t xml:space="preserve">The development of the SCAPE tool was also critical for engaging the stakeholder group. The tool was developed to achieve the dual purposes of demonstrating concepts applied by the model and allowing stakeholders to iteratively evaluate scenarios for defining stream classifications and priorities. The tool provided a means of demonstrating core concepts of the landscape model and allowed stakeholders to explore the key decision points that affect the model output, specifically related to changing certainties in the CSCI score predictions and the ability to explore alternative thresholds for biological objectives. This functionality allowed the stakeholders to develop recommendations that were completely independent of the model, i.e., decisions were not hard-wired into the model nor SCAPE. Because of this tool, this stakeholder group has a better understanding of the potential impacts of biointegrity policies currently under review in California. Additionally, the SCAPE tool provided assurance to the prioritization process by correctly identifying sites where dicrepancies between CSCI scores and other measures of stream condition had been observed. The SCAPE tool prioritized a site for restoration in the upper watershed that was unconstrained and under-performing. This confirmed a discrepancy identified by the stakeholders where good physical habitat conditions were observed from field visits, but the observed CSCI score was below the chosen threshold. As such, application of the landscape modelling approach to other regions will benefit from similar tools that actively engage managers with bioassessment data.</w:t>
-      </w:r>
-    </w:p>
-    <w:p>
-      <w:pPr>
-        <w:pStyle w:val="Heading2"/>
-      </w:pPr>
-      <w:bookmarkStart w:id="49" w:name="summary"/>
-      <w:r>
-        <w:t xml:space="preserve">Summary</w:t>
-      </w:r>
-      <w:bookmarkEnd w:id="49"/>
-    </w:p>
-    <w:p>
-      <w:pPr>
-        <w:pStyle w:val="FirstParagraph"/>
-      </w:pPr>
-      <w:r>
-        <w:t xml:space="preserve">The landscape model can be used to characterize the extent of biologically constrained channels in urban and agricultural landscapes. Our application to the SGR watershed demonstrated how the results of the model can be used at a spatial scale where many management decisions are implemented through close interaction with a regional stakeholder group with direct interests in the local resources. Overall, the model provides a tool to determine how managers can best prioritize limited resources for stream management by focusing on segments where recommended actions are most likely to have the intended outcome of improving or protecting biological condition. The approach also leverages information from multiple sources to develop a context for biological assessment that provides an expectation of what is likely to be achieved based on current land use development. This can facilitate more targeted management actions that vary depending on the identified context and can also inform decisions on extent and effort for future monitoring locations.</w:t>
-      </w:r>
-    </w:p>
-    <w:p>
-      <w:pPr>
-        <w:pStyle w:val="Heading1"/>
-      </w:pPr>
-      <w:bookmarkStart w:id="50" w:name="supplement"/>
-      <w:r>
-        <w:t xml:space="preserve">Supplement</w:t>
-      </w:r>
-      <w:bookmarkEnd w:id="50"/>
-    </w:p>
-    <w:p>
-      <w:pPr>
-        <w:pStyle w:val="FirstParagraph"/>
-      </w:pPr>
-      <w:r>
-        <w:t xml:space="preserve">The SCAPE model application website:</w:t>
-      </w:r>
-      <w:r>
-        <w:t xml:space="preserve"> </w:t>
-      </w:r>
-      <w:hyperlink r:id="rId39">
-        <w:r>
-          <w:rPr>
-            <w:rStyle w:val="Hyperlink"/>
-          </w:rPr>
-          <w:t xml:space="preserve">http://shiny.sccwrp.org/scape/</w:t>
-        </w:r>
-      </w:hyperlink>
-      <w:r>
-        <w:t xml:space="preserve">, full source code accessible at</w:t>
-      </w:r>
-      <w:r>
-        <w:t xml:space="preserve"> </w:t>
-      </w:r>
-      <w:r>
-        <w:t xml:space="preserve">Beck (</w:t>
-      </w:r>
-      <w:hyperlink w:anchor="ref-Beck18c">
-        <w:r>
-          <w:rPr>
-            <w:rStyle w:val="Hyperlink"/>
-          </w:rPr>
-          <w:t xml:space="preserve">2018</w:t>
-        </w:r>
-      </w:hyperlink>
-      <w:r>
-        <w:t xml:space="preserve">)</w:t>
-      </w:r>
-      <w:r>
-        <w:t xml:space="preserve">.</w:t>
+        <w:t xml:space="preserve">. Additional figures and tables are available in Supplement 1. An analysis that demonstrates how biological expectations can be defined for unclassified stream segments is provided in Supplement 2.</w:t>
       </w:r>
     </w:p>
     <w:p>
@@ -3170,9 +3246,64 @@
       <w:r>
         <w:drawing>
           <wp:inline>
+            <wp:extent cx="5943600" cy="4754880"/>
+            <wp:effectExtent b="0" l="0" r="0" t="0"/>
+            <wp:docPr descr="Figure 2 Application of the landscape model to identify site expectations and bioassessment performance for sixteen example stream segments. A range of CSCI scores is predicted from the model (a) and the lower and upper limits of the expectations are cut to define a certainty range for the predictions (b). Overlap of the certainty range at each segment with a chosen CSCI threshold (c) defines the stream segment classification as likely unconstrained, possibly unconstrained, possibly constrained, and likely constrained. The observed bioassessment scores are described relative to the classification as over scoring (above the certainty threshold), expected (within), and under scoring (below) for each of four stream classes (d)." title="" id="1" name="Picture"/>
+            <a:graphic>
+              <a:graphicData uri="http://schemas.openxmlformats.org/drawingml/2006/picture">
+                <pic:pic>
+                  <pic:nvPicPr>
+                    <pic:cNvPr descr="figs/ridges.png" id="0" name="Picture"/>
+                    <pic:cNvPicPr>
+                      <a:picLocks noChangeArrowheads="1" noChangeAspect="1"/>
+                    </pic:cNvPicPr>
+                  </pic:nvPicPr>
+                  <pic:blipFill>
+                    <a:blip r:embed="rId53"/>
+                    <a:stretch>
+                      <a:fillRect/>
+                    </a:stretch>
+                  </pic:blipFill>
+                  <pic:spPr bwMode="auto">
+                    <a:xfrm>
+                      <a:off x="0" y="0"/>
+                      <a:ext cx="5943600" cy="4754880"/>
+                    </a:xfrm>
+                    <a:prstGeom prst="rect">
+                      <a:avLst/>
+                    </a:prstGeom>
+                    <a:noFill/>
+                    <a:ln w="9525">
+                      <a:noFill/>
+                      <a:headEnd/>
+                      <a:tailEnd/>
+                    </a:ln>
+                  </pic:spPr>
+                </pic:pic>
+              </a:graphicData>
+            </a:graphic>
+          </wp:inline>
+        </w:drawing>
+      </w:r>
+    </w:p>
+    <w:p>
+      <w:pPr>
+        <w:pStyle w:val="ImageCaption"/>
+      </w:pPr>
+      <w:r>
+        <w:t xml:space="preserve">Figure 2 Application of the landscape model to identify site expectations and bioassessment performance for sixteen example stream segments. A range of CSCI scores is predicted from the model (a) and the lower and upper limits of the expectations are cut to define a certainty range for the predictions (b). Overlap of the certainty range at each segment with a chosen CSCI threshold (c) defines the stream segment classification as likely unconstrained, possibly unconstrained, possibly constrained, and likely constrained. The observed bioassessment scores are described relative to the classification as over scoring (above the certainty threshold), expected (within), and under scoring (below) for each of four stream classes (d).</w:t>
+      </w:r>
+    </w:p>
+    <w:p>
+      <w:pPr>
+        <w:pStyle w:val="CaptionedFigure"/>
+      </w:pPr>
+      <w:r>
+        <w:drawing>
+          <wp:inline>
             <wp:extent cx="5504749" cy="7339665"/>
             <wp:effectExtent b="0" l="0" r="0" t="0"/>
-            <wp:docPr descr="Figure 2 San Gabriel River watershed in southern California. Land cover is shown in plot (a) and the predicted median CSCI scores at each stream segment and observed CSCI scores are shown in (b). The upper watershed is largely undeveloped, whereas the lower watershed is heavily urbanized." title="" id="1" name="Picture"/>
+            <wp:docPr descr="Figure 3 San Gabriel River watershed in southern California. Land cover is shown in plot (a) and the predicted median CSCI scores at each stream segment and observed CSCI scores are shown in (b)." title="" id="1" name="Picture"/>
             <a:graphic>
               <a:graphicData uri="http://schemas.openxmlformats.org/drawingml/2006/picture">
                 <pic:pic>
@@ -3183,7 +3314,7 @@
                     </pic:cNvPicPr>
                   </pic:nvPicPr>
                   <pic:blipFill>
-                    <a:blip r:embed="rId53"/>
+                    <a:blip r:embed="rId54"/>
                     <a:stretch>
                       <a:fillRect/>
                     </a:stretch>
@@ -3215,62 +3346,7 @@
         <w:pStyle w:val="ImageCaption"/>
       </w:pPr>
       <w:r>
-        <w:t xml:space="preserve">Figure 2 San Gabriel River watershed in southern California. Land cover is shown in plot (a) and the predicted median CSCI scores at each stream segment and observed CSCI scores are shown in (b). The upper watershed is largely undeveloped, whereas the lower watershed is heavily urbanized.</w:t>
-      </w:r>
-    </w:p>
-    <w:p>
-      <w:pPr>
-        <w:pStyle w:val="CaptionedFigure"/>
-      </w:pPr>
-      <w:r>
-        <w:drawing>
-          <wp:inline>
-            <wp:extent cx="5943600" cy="4754880"/>
-            <wp:effectExtent b="0" l="0" r="0" t="0"/>
-            <wp:docPr descr="Figure 3 Application of the landscape model to identify site expectations and bioassessment performance for sixteen example stream segments. A range of CSCI scores is predicted from the model (a) and the lower and upper limits of the expectations are cut to define a certainty range for the predictions (b). Overlap of the certainty range at each segment with a chosen CSCI threshold (c) defines the stream segment classification as likely unconstrained, possibly unconstrained, possibly constrained, and likely constrained. The observed bioassessment scores are described relative to the classification as over scoring (above the certainty threshold), expected (within), and under scoring (below) for each of four stream classes (d)." title="" id="1" name="Picture"/>
-            <a:graphic>
-              <a:graphicData uri="http://schemas.openxmlformats.org/drawingml/2006/picture">
-                <pic:pic>
-                  <pic:nvPicPr>
-                    <pic:cNvPr descr="figs/ridges.png" id="0" name="Picture"/>
-                    <pic:cNvPicPr>
-                      <a:picLocks noChangeArrowheads="1" noChangeAspect="1"/>
-                    </pic:cNvPicPr>
-                  </pic:nvPicPr>
-                  <pic:blipFill>
-                    <a:blip r:embed="rId54"/>
-                    <a:stretch>
-                      <a:fillRect/>
-                    </a:stretch>
-                  </pic:blipFill>
-                  <pic:spPr bwMode="auto">
-                    <a:xfrm>
-                      <a:off x="0" y="0"/>
-                      <a:ext cx="5943600" cy="4754880"/>
-                    </a:xfrm>
-                    <a:prstGeom prst="rect">
-                      <a:avLst/>
-                    </a:prstGeom>
-                    <a:noFill/>
-                    <a:ln w="9525">
-                      <a:noFill/>
-                      <a:headEnd/>
-                      <a:tailEnd/>
-                    </a:ln>
-                  </pic:spPr>
-                </pic:pic>
-              </a:graphicData>
-            </a:graphic>
-          </wp:inline>
-        </w:drawing>
-      </w:r>
-    </w:p>
-    <w:p>
-      <w:pPr>
-        <w:pStyle w:val="ImageCaption"/>
-      </w:pPr>
-      <w:r>
-        <w:t xml:space="preserve">Figure 3 Application of the landscape model to identify site expectations and bioassessment performance for sixteen example stream segments. A range of CSCI scores is predicted from the model (a) and the lower and upper limits of the expectations are cut to define a certainty range for the predictions (b). Overlap of the certainty range at each segment with a chosen CSCI threshold (c) defines the stream segment classification as likely unconstrained, possibly unconstrained, possibly constrained, and likely constrained. The observed bioassessment scores are described relative to the classification as over scoring (above the certainty threshold), expected (within), and under scoring (below) for each of four stream classes (d).</w:t>
+        <w:t xml:space="preserve">Figure 3 San Gabriel River watershed in southern California. Land cover is shown in plot (a) and the predicted median CSCI scores at each stream segment and observed CSCI scores are shown in (b).</w:t>
       </w:r>
     </w:p>
     <w:p>
@@ -3401,7 +3477,7 @@
           <wp:inline>
             <wp:extent cx="5943600" cy="5572125"/>
             <wp:effectExtent b="0" l="0" r="0" t="0"/>
-            <wp:docPr descr="Figure 6 Relative site scores and recommended management actions for locations with CSCI scores in the San Gabriel River watershed. Relative site scores as under scoring, expected, or over scoring are based on observed scores given the segment class as likely constrained, possibly constrained, possibly unconstrained, and likely unconstrained. Recommended management actions are ranked by priority for actions to investigate, protect, and restore a site. No recommended actions assume baseline maintenance and monitoring is sufficient for a site. Recommended actions were defined by a local stakeholder group (see Figure S3)." title="" id="1" name="Picture"/>
+            <wp:docPr descr="Figure 6 Relative site scores and recommended management actions for locations with CSCI scores in the San Gabriel River watershed. Relative site scores as under scoring, expected, or over scoring are based on observed scores given the segment class as likely constrained, possibly constrained, possibly unconstrained, and likely unconstrained. Recommended management actions were defined by a local stakeholder group (see Figure S3) and are ranked by priority for actions to investigate, protect, and restore a site. No recommended actions assume baseline maintenance and monitoring is sufficient." title="" id="1" name="Picture"/>
             <a:graphic>
               <a:graphicData uri="http://schemas.openxmlformats.org/drawingml/2006/picture">
                 <pic:pic>
@@ -3444,7 +3520,7 @@
         <w:pStyle w:val="ImageCaption"/>
       </w:pPr>
       <w:r>
-        <w:t xml:space="preserve">Figure 6 Relative site scores and recommended management actions for locations with CSCI scores in the San Gabriel River watershed. Relative site scores as under scoring, expected, or over scoring are based on observed scores given the segment class as likely constrained, possibly constrained, possibly unconstrained, and likely unconstrained. Recommended management actions are ranked by priority for actions to investigate, protect, and restore a site. No recommended actions assume baseline maintenance and monitoring is sufficient for a site. Recommended actions were defined by a local stakeholder group (see Figure S3).</w:t>
+        <w:t xml:space="preserve">Figure 6 Relative site scores and recommended management actions for locations with CSCI scores in the San Gabriel River watershed. Relative site scores as under scoring, expected, or over scoring are based on observed scores given the segment class as likely constrained, possibly constrained, possibly unconstrained, and likely unconstrained. Recommended management actions were defined by a local stakeholder group (see Figure S3) and are ranked by priority for actions to investigate, protect, and restore a site. No recommended actions assume baseline maintenance and monitoring is sufficient.</w:t>
       </w:r>
     </w:p>
     <w:p>
@@ -3456,7 +3532,7 @@
           <wp:inline>
             <wp:extent cx="5046020" cy="4587290"/>
             <wp:effectExtent b="0" l="0" r="0" t="0"/>
-            <wp:docPr descr="Figure 7 Changes in stream segment classes by region and statewide for different scenarios used to define biological constraints. The percentage of total stream length for likely unconstrained and likely constrained is shown for each scenario. Stream classifications as possibly unconstrained or possibly constrained are not shown but can be inferred form the area of white space above or below each bar. The solid black line indicates the percentage division between unconstrained and constrained classifications. Twenty-seven scenarios were tested that evaluated different combinations of certainty in the CSCI predictions (nine scenarios from wide to narrow prediction intervals as identified by the tail cutoff for the expected range) and potential CSCI threshold (three scenarios from low to high). CV: Central Valley, CH: Chaparral, DM: Deserts and Modoc Plateau, NC: North Coast, SN: Sierra Nevada, SC: South Coast." title="" id="1" name="Picture"/>
+            <wp:docPr descr="Figure 7 Changes in stream segment classes by region and statewide for different scenarios used to define biological constraints. Twenty-seven scenarios were tested that evaluated different combinations of certainty in the CSCI predictions (nine scenarios from wide to narrow prediction intervals as identified by the tail cutoff for the expected range) and potential CSCI thresholds (three scenarios from low to high). The percentage of total stream length for likely unconstrained and likely constrained is shown for each scenario. Stream classifications as possibly unconstrained or possibly constrained are not shown but can be inferred form the area of white space above or below each bar. The solid black line indicates the percentage division between unconstrained and constrained classifications. CV: Central Valley, CH: Chaparral, DM: Deserts and Modoc Plateau, NC: North Coast, SN: Sierra Nevada, SC: South Coast." title="" id="1" name="Picture"/>
             <a:graphic>
               <a:graphicData uri="http://schemas.openxmlformats.org/drawingml/2006/picture">
                 <pic:pic>
@@ -3499,7 +3575,7 @@
         <w:pStyle w:val="ImageCaption"/>
       </w:pPr>
       <w:r>
-        <w:t xml:space="preserve">Figure 7 Changes in stream segment classes by region and statewide for different scenarios used to define biological constraints. The percentage of total stream length for likely unconstrained and likely constrained is shown for each scenario. Stream classifications as possibly unconstrained or possibly constrained are not shown but can be inferred form the area of white space above or below each bar. The solid black line indicates the percentage division between unconstrained and constrained classifications. Twenty-seven scenarios were tested that evaluated different combinations of certainty in the CSCI predictions (nine scenarios from wide to narrow prediction intervals as identified by the tail cutoff for the expected range) and potential CSCI threshold (three scenarios from low to high). CV: Central Valley, CH: Chaparral, DM: Deserts and Modoc Plateau, NC: North Coast, SN: Sierra Nevada, SC: South Coast.</w:t>
+        <w:t xml:space="preserve">Figure 7 Changes in stream segment classes by region and statewide for different scenarios used to define biological constraints. Twenty-seven scenarios were tested that evaluated different combinations of certainty in the CSCI predictions (nine scenarios from wide to narrow prediction intervals as identified by the tail cutoff for the expected range) and potential CSCI thresholds (three scenarios from low to high). The percentage of total stream length for likely unconstrained and likely constrained is shown for each scenario. Stream classifications as possibly unconstrained or possibly constrained are not shown but can be inferred form the area of white space above or below each bar. The solid black line indicates the percentage division between unconstrained and constrained classifications. CV: Central Valley, CH: Chaparral, DM: Deserts and Modoc Plateau, NC: North Coast, SN: Sierra Nevada, SC: South Coast.</w:t>
       </w:r>
     </w:p>
     <w:p>
@@ -3638,7 +3714,7 @@
               <w:jc w:val="left"/>
             </w:pPr>
             <w:r>
-              <w:t xml:space="preserve">Median prediction is above threshold</w:t>
+              <w:t xml:space="preserve">Lower bound of prediction interval is below threshold, but median prediction is above</w:t>
             </w:r>
           </w:p>
         </w:tc>
@@ -3673,7 +3749,7 @@
               <w:jc w:val="left"/>
             </w:pPr>
             <w:r>
-              <w:t xml:space="preserve">Median prediction is below threshold</w:t>
+              <w:t xml:space="preserve">Upper bound of prediction interval is above threshold, but median prediction is below</w:t>
             </w:r>
           </w:p>
         </w:tc>
@@ -3730,7 +3806,25 @@
         <w:pStyle w:val="TableCaption"/>
       </w:pPr>
       <w:r>
-        <w:t xml:space="preserve">Table 2 Possible site types based on stream segment classification, relative site score, and observed CSCI score. The observed score column describes where a CSCI score is observed relative to the lower and upper percentiles (e.g., 10th and 90th) of expected scores for a segment and the chosen CSCI threshold (e.g., 10th percentile of scores at reference sites or 0.79) for defining low or high values.</w:t>
+        <w:t xml:space="preserve">Table 2 Performance of the landscape model by calibration (Cal) and validation (Val) datasets in predicting CSCI scores. The statewide dataset (Figure</w:t>
+      </w:r>
+      <w:r>
+        <w:t xml:space="preserve"> </w:t>
+      </w:r>
+      <w:r>
+        <w:t xml:space="preserve">4</w:t>
+      </w:r>
+      <w:r>
+        <w:t xml:space="preserve">) and individual regions of California (Figure</w:t>
+      </w:r>
+      <w:r>
+        <w:t xml:space="preserve"> </w:t>
+      </w:r>
+      <w:r>
+        <w:t xml:space="preserve">1</w:t>
+      </w:r>
+      <w:r>
+        <w:t xml:space="preserve">) are evaluated. Averages and standard deviations (in parentheses) for observed and predicted CSCI values of each dataset are shown. Pearson correlations (r), root mean squared errors (RMSE), intercept, and slopes are for comparisons of predicted and observed values to evaluate model performance. All correlations, intercepts, and slopes are significant at alpha = 0.05. CV: Central Valley, CH: Chaparral, DM: Deserts and Modoc Plateau, NC: North Coast, SN: Sierra Nevada, SC: South Coast.</w:t>
       </w:r>
     </w:p>
     <w:tbl>
@@ -3738,7 +3832,7 @@
         <w:tblStyle w:val="Table"/>
         <w:tblW w:type="pct" w:w="0.0"/>
         <w:tblLook w:firstRow="1"/>
-        <w:tblCaption w:val="Table 2 Possible site types based on stream segment classification, relative site score, and observed CSCI score. The observed score column describes where a CSCI score is observed relative to the lower and upper percentiles (e.g., 10th and 90th) of expected scores for a segment and the chosen CSCI threshold (e.g., 10th percentile of scores at reference sites or 0.79) for defining low or high values."/>
+        <w:tblCaption w:val="Table 2 Performance of the landscape model by calibration (Cal) and validation (Val) datasets in predicting CSCI scores. The statewide dataset (Figure 4) and individual regions of California (Figure 1) are evaluated. Averages and standard deviations (in parentheses) for observed and predicted CSCI values of each dataset are shown. Pearson correlations (r), root mean squared errors (RMSE), intercept, and slopes are for comparisons of predicted and observed values to evaluate model performance. All correlations, intercepts, and slopes are significant at alpha = 0.05. CV: Central Valley, CH: Chaparral, DM: Deserts and Modoc Plateau, NC: North Coast, SN: Sierra Nevada, SC: South Coast."/>
       </w:tblPr>
       <w:tblGrid/>
       <w:tr>
@@ -3758,7 +3852,7 @@
               <w:jc w:val="left"/>
             </w:pPr>
             <w:r>
-              <w:t xml:space="preserve">Segment expectation</w:t>
+              <w:t xml:space="preserve">Dataset</w:t>
             </w:r>
           </w:p>
         </w:tc>
@@ -3775,7 +3869,7 @@
               <w:jc w:val="left"/>
             </w:pPr>
             <w:r>
-              <w:t xml:space="preserve">Relative site score</w:t>
+              <w:t xml:space="preserve">Location</w:t>
             </w:r>
           </w:p>
         </w:tc>
@@ -3789,10 +3883,10 @@
           <w:p>
             <w:pPr>
               <w:pStyle w:val="Compact"/>
-              <w:jc w:val="left"/>
-            </w:pPr>
-            <w:r>
-              <w:t xml:space="preserve">Observed score</w:t>
+              <w:jc w:val="right"/>
+            </w:pPr>
+            <w:r>
+              <w:t xml:space="preserve">n</w:t>
             </w:r>
           </w:p>
         </w:tc>
@@ -3809,7 +3903,92 @@
               <w:jc w:val="left"/>
             </w:pPr>
             <w:r>
-              <w:t xml:space="preserve">Type</w:t>
+              <w:t xml:space="preserve">Observed</w:t>
+            </w:r>
+          </w:p>
+        </w:tc>
+        <w:tc>
+          <w:tcPr>
+            <w:tcBorders>
+              <w:bottom w:val="single"/>
+            </w:tcBorders>
+            <w:vAlign w:val="bottom"/>
+          </w:tcPr>
+          <w:p>
+            <w:pPr>
+              <w:pStyle w:val="Compact"/>
+              <w:jc w:val="left"/>
+            </w:pPr>
+            <w:r>
+              <w:t xml:space="preserve">Predicted</w:t>
+            </w:r>
+          </w:p>
+        </w:tc>
+        <w:tc>
+          <w:tcPr>
+            <w:tcBorders>
+              <w:bottom w:val="single"/>
+            </w:tcBorders>
+            <w:vAlign w:val="bottom"/>
+          </w:tcPr>
+          <w:p>
+            <w:pPr>
+              <w:pStyle w:val="Compact"/>
+              <w:jc w:val="left"/>
+            </w:pPr>
+            <w:r>
+              <w:t xml:space="preserve">r</w:t>
+            </w:r>
+          </w:p>
+        </w:tc>
+        <w:tc>
+          <w:tcPr>
+            <w:tcBorders>
+              <w:bottom w:val="single"/>
+            </w:tcBorders>
+            <w:vAlign w:val="bottom"/>
+          </w:tcPr>
+          <w:p>
+            <w:pPr>
+              <w:pStyle w:val="Compact"/>
+              <w:jc w:val="left"/>
+            </w:pPr>
+            <w:r>
+              <w:t xml:space="preserve">RMSE</w:t>
+            </w:r>
+          </w:p>
+        </w:tc>
+        <w:tc>
+          <w:tcPr>
+            <w:tcBorders>
+              <w:bottom w:val="single"/>
+            </w:tcBorders>
+            <w:vAlign w:val="bottom"/>
+          </w:tcPr>
+          <w:p>
+            <w:pPr>
+              <w:pStyle w:val="Compact"/>
+              <w:jc w:val="left"/>
+            </w:pPr>
+            <w:r>
+              <w:t xml:space="preserve">Intercept</w:t>
+            </w:r>
+          </w:p>
+        </w:tc>
+        <w:tc>
+          <w:tcPr>
+            <w:tcBorders>
+              <w:bottom w:val="single"/>
+            </w:tcBorders>
+            <w:vAlign w:val="bottom"/>
+          </w:tcPr>
+          <w:p>
+            <w:pPr>
+              <w:pStyle w:val="Compact"/>
+              <w:jc w:val="left"/>
+            </w:pPr>
+            <w:r>
+              <w:t xml:space="preserve">Slope</w:t>
             </w:r>
           </w:p>
         </w:tc>
@@ -3822,51 +4001,95 @@
               <w:jc w:val="left"/>
             </w:pPr>
             <w:r>
-              <w:rPr>
-                <w:b/>
-              </w:rPr>
-              <w:t xml:space="preserve">likely unconstrained</w:t>
-            </w:r>
-          </w:p>
-        </w:tc>
-        <w:tc>
-          <w:p>
-            <w:pPr>
-              <w:pStyle w:val="Compact"/>
-              <w:jc w:val="left"/>
-            </w:pPr>
-            <w:r>
-              <w:t xml:space="preserve">over scoring</w:t>
-            </w:r>
-          </w:p>
-        </w:tc>
-        <w:tc>
-          <w:p>
-            <w:pPr>
-              <w:pStyle w:val="Compact"/>
-              <w:jc w:val="left"/>
-            </w:pPr>
-            <m:oMath>
-              <m:r>
-                <m:t>≥</m:t>
-              </m:r>
-            </m:oMath>
-            <w:r>
-              <w:t xml:space="preserve"> </w:t>
-            </w:r>
-            <w:r>
-              <w:t xml:space="preserve">90th</w:t>
-            </w:r>
-          </w:p>
-        </w:tc>
-        <w:tc>
-          <w:p>
-            <w:pPr>
-              <w:pStyle w:val="Compact"/>
-              <w:jc w:val="left"/>
-            </w:pPr>
-            <w:r>
-              <w:t xml:space="preserve">1</w:t>
+              <w:t xml:space="preserve">Cal</w:t>
+            </w:r>
+          </w:p>
+        </w:tc>
+        <w:tc>
+          <w:p>
+            <w:pPr>
+              <w:pStyle w:val="Compact"/>
+              <w:jc w:val="left"/>
+            </w:pPr>
+            <w:r>
+              <w:t xml:space="preserve">Statewide</w:t>
+            </w:r>
+          </w:p>
+        </w:tc>
+        <w:tc>
+          <w:p>
+            <w:pPr>
+              <w:pStyle w:val="Compact"/>
+              <w:jc w:val="right"/>
+            </w:pPr>
+            <w:r>
+              <w:t xml:space="preserve">1965</w:t>
+            </w:r>
+          </w:p>
+        </w:tc>
+        <w:tc>
+          <w:p>
+            <w:pPr>
+              <w:pStyle w:val="Compact"/>
+              <w:jc w:val="left"/>
+            </w:pPr>
+            <w:r>
+              <w:t xml:space="preserve">0.82 (0.26)</w:t>
+            </w:r>
+          </w:p>
+        </w:tc>
+        <w:tc>
+          <w:p>
+            <w:pPr>
+              <w:pStyle w:val="Compact"/>
+              <w:jc w:val="left"/>
+            </w:pPr>
+            <w:r>
+              <w:t xml:space="preserve">0.83 (0.20)</w:t>
+            </w:r>
+          </w:p>
+        </w:tc>
+        <w:tc>
+          <w:p>
+            <w:pPr>
+              <w:pStyle w:val="Compact"/>
+              <w:jc w:val="left"/>
+            </w:pPr>
+            <w:r>
+              <w:t xml:space="preserve">0.75</w:t>
+            </w:r>
+          </w:p>
+        </w:tc>
+        <w:tc>
+          <w:p>
+            <w:pPr>
+              <w:pStyle w:val="Compact"/>
+              <w:jc w:val="left"/>
+            </w:pPr>
+            <w:r>
+              <w:t xml:space="preserve">0.17</w:t>
+            </w:r>
+          </w:p>
+        </w:tc>
+        <w:tc>
+          <w:p>
+            <w:pPr>
+              <w:pStyle w:val="Compact"/>
+              <w:jc w:val="left"/>
+            </w:pPr>
+            <w:r>
+              <w:t xml:space="preserve">0.34</w:t>
+            </w:r>
+          </w:p>
+        </w:tc>
+        <w:tc>
+          <w:p>
+            <w:pPr>
+              <w:pStyle w:val="Compact"/>
+              <w:jc w:val="left"/>
+            </w:pPr>
+            <w:r>
+              <w:t xml:space="preserve">0.60</w:t>
             </w:r>
           </w:p>
         </w:tc>
@@ -3886,29 +4109,84 @@
               <w:jc w:val="left"/>
             </w:pPr>
             <w:r>
-              <w:t xml:space="preserve">expected</w:t>
-            </w:r>
-          </w:p>
-        </w:tc>
-        <w:tc>
-          <w:p>
-            <w:pPr>
-              <w:pStyle w:val="Compact"/>
-              <w:jc w:val="left"/>
-            </w:pPr>
-            <w:r>
-              <w:t xml:space="preserve">10th to 90th</w:t>
-            </w:r>
-          </w:p>
-        </w:tc>
-        <w:tc>
-          <w:p>
-            <w:pPr>
-              <w:pStyle w:val="Compact"/>
-              <w:jc w:val="left"/>
-            </w:pPr>
-            <w:r>
-              <w:t xml:space="preserve">2</w:t>
+              <w:t xml:space="preserve">CH</w:t>
+            </w:r>
+          </w:p>
+        </w:tc>
+        <w:tc>
+          <w:p>
+            <w:pPr>
+              <w:pStyle w:val="Compact"/>
+              <w:jc w:val="right"/>
+            </w:pPr>
+            <w:r>
+              <w:t xml:space="preserve">512</w:t>
+            </w:r>
+          </w:p>
+        </w:tc>
+        <w:tc>
+          <w:p>
+            <w:pPr>
+              <w:pStyle w:val="Compact"/>
+              <w:jc w:val="left"/>
+            </w:pPr>
+            <w:r>
+              <w:t xml:space="preserve">0.76 (0.27)</w:t>
+            </w:r>
+          </w:p>
+        </w:tc>
+        <w:tc>
+          <w:p>
+            <w:pPr>
+              <w:pStyle w:val="Compact"/>
+              <w:jc w:val="left"/>
+            </w:pPr>
+            <w:r>
+              <w:t xml:space="preserve">0.79 (0.21)</w:t>
+            </w:r>
+          </w:p>
+        </w:tc>
+        <w:tc>
+          <w:p>
+            <w:pPr>
+              <w:pStyle w:val="Compact"/>
+              <w:jc w:val="left"/>
+            </w:pPr>
+            <w:r>
+              <w:t xml:space="preserve">0.71</w:t>
+            </w:r>
+          </w:p>
+        </w:tc>
+        <w:tc>
+          <w:p>
+            <w:pPr>
+              <w:pStyle w:val="Compact"/>
+              <w:jc w:val="left"/>
+            </w:pPr>
+            <w:r>
+              <w:t xml:space="preserve">0.19</w:t>
+            </w:r>
+          </w:p>
+        </w:tc>
+        <w:tc>
+          <w:p>
+            <w:pPr>
+              <w:pStyle w:val="Compact"/>
+              <w:jc w:val="left"/>
+            </w:pPr>
+            <w:r>
+              <w:t xml:space="preserve">0.38</w:t>
+            </w:r>
+          </w:p>
+        </w:tc>
+        <w:tc>
+          <w:p>
+            <w:pPr>
+              <w:pStyle w:val="Compact"/>
+              <w:jc w:val="left"/>
+            </w:pPr>
+            <w:r>
+              <w:t xml:space="preserve">0.54</w:t>
             </w:r>
           </w:p>
         </w:tc>
@@ -3928,29 +4206,84 @@
               <w:jc w:val="left"/>
             </w:pPr>
             <w:r>
-              <w:t xml:space="preserve">under scoring</w:t>
-            </w:r>
-          </w:p>
-        </w:tc>
-        <w:tc>
-          <w:p>
-            <w:pPr>
-              <w:pStyle w:val="Compact"/>
-              <w:jc w:val="left"/>
-            </w:pPr>
-            <w:r>
-              <w:t xml:space="preserve">0.79 to 10th</w:t>
-            </w:r>
-          </w:p>
-        </w:tc>
-        <w:tc>
-          <w:p>
-            <w:pPr>
-              <w:pStyle w:val="Compact"/>
-              <w:jc w:val="left"/>
-            </w:pPr>
-            <w:r>
-              <w:t xml:space="preserve">3</w:t>
+              <w:t xml:space="preserve">CV</w:t>
+            </w:r>
+          </w:p>
+        </w:tc>
+        <w:tc>
+          <w:p>
+            <w:pPr>
+              <w:pStyle w:val="Compact"/>
+              <w:jc w:val="right"/>
+            </w:pPr>
+            <w:r>
+              <w:t xml:space="preserve">116</w:t>
+            </w:r>
+          </w:p>
+        </w:tc>
+        <w:tc>
+          <w:p>
+            <w:pPr>
+              <w:pStyle w:val="Compact"/>
+              <w:jc w:val="left"/>
+            </w:pPr>
+            <w:r>
+              <w:t xml:space="preserve">0.51 (0.18)</w:t>
+            </w:r>
+          </w:p>
+        </w:tc>
+        <w:tc>
+          <w:p>
+            <w:pPr>
+              <w:pStyle w:val="Compact"/>
+              <w:jc w:val="left"/>
+            </w:pPr>
+            <w:r>
+              <w:t xml:space="preserve">0.57 (0.15)</w:t>
+            </w:r>
+          </w:p>
+        </w:tc>
+        <w:tc>
+          <w:p>
+            <w:pPr>
+              <w:pStyle w:val="Compact"/>
+              <w:jc w:val="left"/>
+            </w:pPr>
+            <w:r>
+              <w:t xml:space="preserve">0.66</w:t>
+            </w:r>
+          </w:p>
+        </w:tc>
+        <w:tc>
+          <w:p>
+            <w:pPr>
+              <w:pStyle w:val="Compact"/>
+              <w:jc w:val="left"/>
+            </w:pPr>
+            <w:r>
+              <w:t xml:space="preserve">0.15</w:t>
+            </w:r>
+          </w:p>
+        </w:tc>
+        <w:tc>
+          <w:p>
+            <w:pPr>
+              <w:pStyle w:val="Compact"/>
+              <w:jc w:val="left"/>
+            </w:pPr>
+            <w:r>
+              <w:t xml:space="preserve">0.29</w:t>
+            </w:r>
+          </w:p>
+        </w:tc>
+        <w:tc>
+          <w:p>
+            <w:pPr>
+              <w:pStyle w:val="Compact"/>
+              <w:jc w:val="left"/>
+            </w:pPr>
+            <w:r>
+              <w:t xml:space="preserve">0.54</w:t>
             </w:r>
           </w:p>
         </w:tc>
@@ -3970,29 +4303,84 @@
               <w:jc w:val="left"/>
             </w:pPr>
             <w:r>
-              <w:t xml:space="preserve">under scoring</w:t>
-            </w:r>
-          </w:p>
-        </w:tc>
-        <w:tc>
-          <w:p>
-            <w:pPr>
-              <w:pStyle w:val="Compact"/>
-              <w:jc w:val="left"/>
-            </w:pPr>
-            <w:r>
-              <w:t xml:space="preserve">&lt; 0.79</w:t>
-            </w:r>
-          </w:p>
-        </w:tc>
-        <w:tc>
-          <w:p>
-            <w:pPr>
-              <w:pStyle w:val="Compact"/>
-              <w:jc w:val="left"/>
-            </w:pPr>
-            <w:r>
-              <w:t xml:space="preserve">4</w:t>
+              <w:t xml:space="preserve">DM</w:t>
+            </w:r>
+          </w:p>
+        </w:tc>
+        <w:tc>
+          <w:p>
+            <w:pPr>
+              <w:pStyle w:val="Compact"/>
+              <w:jc w:val="right"/>
+            </w:pPr>
+            <w:r>
+              <w:t xml:space="preserve">86</w:t>
+            </w:r>
+          </w:p>
+        </w:tc>
+        <w:tc>
+          <w:p>
+            <w:pPr>
+              <w:pStyle w:val="Compact"/>
+              <w:jc w:val="left"/>
+            </w:pPr>
+            <w:r>
+              <w:t xml:space="preserve">0.87 (0.22)</w:t>
+            </w:r>
+          </w:p>
+        </w:tc>
+        <w:tc>
+          <w:p>
+            <w:pPr>
+              <w:pStyle w:val="Compact"/>
+              <w:jc w:val="left"/>
+            </w:pPr>
+            <w:r>
+              <w:t xml:space="preserve">0.91 (0.14)</w:t>
+            </w:r>
+          </w:p>
+        </w:tc>
+        <w:tc>
+          <w:p>
+            <w:pPr>
+              <w:pStyle w:val="Compact"/>
+              <w:jc w:val="left"/>
+            </w:pPr>
+            <w:r>
+              <w:t xml:space="preserve">0.50</w:t>
+            </w:r>
+          </w:p>
+        </w:tc>
+        <w:tc>
+          <w:p>
+            <w:pPr>
+              <w:pStyle w:val="Compact"/>
+              <w:jc w:val="left"/>
+            </w:pPr>
+            <w:r>
+              <w:t xml:space="preserve">0.20</w:t>
+            </w:r>
+          </w:p>
+        </w:tc>
+        <w:tc>
+          <w:p>
+            <w:pPr>
+              <w:pStyle w:val="Compact"/>
+              <w:jc w:val="left"/>
+            </w:pPr>
+            <w:r>
+              <w:t xml:space="preserve">0.63</w:t>
+            </w:r>
+          </w:p>
+        </w:tc>
+        <w:tc>
+          <w:p>
+            <w:pPr>
+              <w:pStyle w:val="Compact"/>
+              <w:jc w:val="left"/>
+            </w:pPr>
+            <w:r>
+              <w:t xml:space="preserve">0.31</w:t>
             </w:r>
           </w:p>
         </w:tc>
@@ -4002,54 +4390,94 @@
           <w:p>
             <w:pPr>
               <w:pStyle w:val="Compact"/>
-              <w:jc w:val="left"/>
-            </w:pPr>
-            <w:r>
-              <w:rPr>
-                <w:b/>
-              </w:rPr>
-              <w:t xml:space="preserve">possibly unconstrained</w:t>
-            </w:r>
-          </w:p>
-        </w:tc>
-        <w:tc>
-          <w:p>
-            <w:pPr>
-              <w:pStyle w:val="Compact"/>
-              <w:jc w:val="left"/>
-            </w:pPr>
-            <w:r>
-              <w:t xml:space="preserve">over scoring</w:t>
-            </w:r>
-          </w:p>
-        </w:tc>
-        <w:tc>
-          <w:p>
-            <w:pPr>
-              <w:pStyle w:val="Compact"/>
-              <w:jc w:val="left"/>
-            </w:pPr>
-            <m:oMath>
-              <m:r>
-                <m:t>≥</m:t>
-              </m:r>
-            </m:oMath>
-            <w:r>
-              <w:t xml:space="preserve"> </w:t>
-            </w:r>
-            <w:r>
-              <w:t xml:space="preserve">90th</w:t>
-            </w:r>
-          </w:p>
-        </w:tc>
-        <w:tc>
-          <w:p>
-            <w:pPr>
-              <w:pStyle w:val="Compact"/>
-              <w:jc w:val="left"/>
-            </w:pPr>
-            <w:r>
-              <w:t xml:space="preserve">5</w:t>
+            </w:pPr>
+          </w:p>
+        </w:tc>
+        <w:tc>
+          <w:p>
+            <w:pPr>
+              <w:pStyle w:val="Compact"/>
+              <w:jc w:val="left"/>
+            </w:pPr>
+            <w:r>
+              <w:t xml:space="preserve">NC</w:t>
+            </w:r>
+          </w:p>
+        </w:tc>
+        <w:tc>
+          <w:p>
+            <w:pPr>
+              <w:pStyle w:val="Compact"/>
+              <w:jc w:val="right"/>
+            </w:pPr>
+            <w:r>
+              <w:t xml:space="preserve">208</w:t>
+            </w:r>
+          </w:p>
+        </w:tc>
+        <w:tc>
+          <w:p>
+            <w:pPr>
+              <w:pStyle w:val="Compact"/>
+              <w:jc w:val="left"/>
+            </w:pPr>
+            <w:r>
+              <w:t xml:space="preserve">0.92 (0.20)</w:t>
+            </w:r>
+          </w:p>
+        </w:tc>
+        <w:tc>
+          <w:p>
+            <w:pPr>
+              <w:pStyle w:val="Compact"/>
+              <w:jc w:val="left"/>
+            </w:pPr>
+            <w:r>
+              <w:t xml:space="preserve">0.94 (0.13)</w:t>
+            </w:r>
+          </w:p>
+        </w:tc>
+        <w:tc>
+          <w:p>
+            <w:pPr>
+              <w:pStyle w:val="Compact"/>
+              <w:jc w:val="left"/>
+            </w:pPr>
+            <w:r>
+              <w:t xml:space="preserve">0.55</w:t>
+            </w:r>
+          </w:p>
+        </w:tc>
+        <w:tc>
+          <w:p>
+            <w:pPr>
+              <w:pStyle w:val="Compact"/>
+              <w:jc w:val="left"/>
+            </w:pPr>
+            <w:r>
+              <w:t xml:space="preserve">0.17</w:t>
+            </w:r>
+          </w:p>
+        </w:tc>
+        <w:tc>
+          <w:p>
+            <w:pPr>
+              <w:pStyle w:val="Compact"/>
+              <w:jc w:val="left"/>
+            </w:pPr>
+            <w:r>
+              <w:t xml:space="preserve">0.61</w:t>
+            </w:r>
+          </w:p>
+        </w:tc>
+        <w:tc>
+          <w:p>
+            <w:pPr>
+              <w:pStyle w:val="Compact"/>
+              <w:jc w:val="left"/>
+            </w:pPr>
+            <w:r>
+              <w:t xml:space="preserve">0.36</w:t>
             </w:r>
           </w:p>
         </w:tc>
@@ -4069,29 +4497,84 @@
               <w:jc w:val="left"/>
             </w:pPr>
             <w:r>
-              <w:t xml:space="preserve">expected</w:t>
-            </w:r>
-          </w:p>
-        </w:tc>
-        <w:tc>
-          <w:p>
-            <w:pPr>
-              <w:pStyle w:val="Compact"/>
-              <w:jc w:val="left"/>
-            </w:pPr>
-            <w:r>
-              <w:t xml:space="preserve">0.79 to 90th</w:t>
-            </w:r>
-          </w:p>
-        </w:tc>
-        <w:tc>
-          <w:p>
-            <w:pPr>
-              <w:pStyle w:val="Compact"/>
-              <w:jc w:val="left"/>
-            </w:pPr>
-            <w:r>
-              <w:t xml:space="preserve">6</w:t>
+              <w:t xml:space="preserve">SC</w:t>
+            </w:r>
+          </w:p>
+        </w:tc>
+        <w:tc>
+          <w:p>
+            <w:pPr>
+              <w:pStyle w:val="Compact"/>
+              <w:jc w:val="right"/>
+            </w:pPr>
+            <w:r>
+              <w:t xml:space="preserve">631</w:t>
+            </w:r>
+          </w:p>
+        </w:tc>
+        <w:tc>
+          <w:p>
+            <w:pPr>
+              <w:pStyle w:val="Compact"/>
+              <w:jc w:val="left"/>
+            </w:pPr>
+            <w:r>
+              <w:t xml:space="preserve">0.79 (0.24)</w:t>
+            </w:r>
+          </w:p>
+        </w:tc>
+        <w:tc>
+          <w:p>
+            <w:pPr>
+              <w:pStyle w:val="Compact"/>
+              <w:jc w:val="left"/>
+            </w:pPr>
+            <w:r>
+              <w:t xml:space="preserve">0.78 (0.21)</w:t>
+            </w:r>
+          </w:p>
+        </w:tc>
+        <w:tc>
+          <w:p>
+            <w:pPr>
+              <w:pStyle w:val="Compact"/>
+              <w:jc w:val="left"/>
+            </w:pPr>
+            <w:r>
+              <w:t xml:space="preserve">0.75</w:t>
+            </w:r>
+          </w:p>
+        </w:tc>
+        <w:tc>
+          <w:p>
+            <w:pPr>
+              <w:pStyle w:val="Compact"/>
+              <w:jc w:val="left"/>
+            </w:pPr>
+            <w:r>
+              <w:t xml:space="preserve">0.16</w:t>
+            </w:r>
+          </w:p>
+        </w:tc>
+        <w:tc>
+          <w:p>
+            <w:pPr>
+              <w:pStyle w:val="Compact"/>
+              <w:jc w:val="left"/>
+            </w:pPr>
+            <w:r>
+              <w:t xml:space="preserve">0.27</w:t>
+            </w:r>
+          </w:p>
+        </w:tc>
+        <w:tc>
+          <w:p>
+            <w:pPr>
+              <w:pStyle w:val="Compact"/>
+              <w:jc w:val="left"/>
+            </w:pPr>
+            <w:r>
+              <w:t xml:space="preserve">0.65</w:t>
             </w:r>
           </w:p>
         </w:tc>
@@ -4111,29 +4594,84 @@
               <w:jc w:val="left"/>
             </w:pPr>
             <w:r>
-              <w:t xml:space="preserve">expected</w:t>
-            </w:r>
-          </w:p>
-        </w:tc>
-        <w:tc>
-          <w:p>
-            <w:pPr>
-              <w:pStyle w:val="Compact"/>
-              <w:jc w:val="left"/>
-            </w:pPr>
-            <w:r>
-              <w:t xml:space="preserve">10th to 0.79</w:t>
-            </w:r>
-          </w:p>
-        </w:tc>
-        <w:tc>
-          <w:p>
-            <w:pPr>
-              <w:pStyle w:val="Compact"/>
-              <w:jc w:val="left"/>
-            </w:pPr>
-            <w:r>
-              <w:t xml:space="preserve">7</w:t>
+              <w:t xml:space="preserve">SN</w:t>
+            </w:r>
+          </w:p>
+        </w:tc>
+        <w:tc>
+          <w:p>
+            <w:pPr>
+              <w:pStyle w:val="Compact"/>
+              <w:jc w:val="right"/>
+            </w:pPr>
+            <w:r>
+              <w:t xml:space="preserve">412</w:t>
+            </w:r>
+          </w:p>
+        </w:tc>
+        <w:tc>
+          <w:p>
+            <w:pPr>
+              <w:pStyle w:val="Compact"/>
+              <w:jc w:val="left"/>
+            </w:pPr>
+            <w:r>
+              <w:t xml:space="preserve">0.98 (0.18)</w:t>
+            </w:r>
+          </w:p>
+        </w:tc>
+        <w:tc>
+          <w:p>
+            <w:pPr>
+              <w:pStyle w:val="Compact"/>
+              <w:jc w:val="left"/>
+            </w:pPr>
+            <w:r>
+              <w:t xml:space="preserve">0.98 (0.09)</w:t>
+            </w:r>
+          </w:p>
+        </w:tc>
+        <w:tc>
+          <w:p>
+            <w:pPr>
+              <w:pStyle w:val="Compact"/>
+              <w:jc w:val="left"/>
+            </w:pPr>
+            <w:r>
+              <w:t xml:space="preserve">0.45</w:t>
+            </w:r>
+          </w:p>
+        </w:tc>
+        <w:tc>
+          <w:p>
+            <w:pPr>
+              <w:pStyle w:val="Compact"/>
+              <w:jc w:val="left"/>
+            </w:pPr>
+            <w:r>
+              <w:t xml:space="preserve">0.16</w:t>
+            </w:r>
+          </w:p>
+        </w:tc>
+        <w:tc>
+          <w:p>
+            <w:pPr>
+              <w:pStyle w:val="Compact"/>
+              <w:jc w:val="left"/>
+            </w:pPr>
+            <w:r>
+              <w:t xml:space="preserve">0.75</w:t>
+            </w:r>
+          </w:p>
+        </w:tc>
+        <w:tc>
+          <w:p>
+            <w:pPr>
+              <w:pStyle w:val="Compact"/>
+              <w:jc w:val="left"/>
+            </w:pPr>
+            <w:r>
+              <w:t xml:space="preserve">0.23</w:t>
             </w:r>
           </w:p>
         </w:tc>
@@ -4143,39 +4681,98 @@
           <w:p>
             <w:pPr>
               <w:pStyle w:val="Compact"/>
-            </w:pPr>
-          </w:p>
-        </w:tc>
-        <w:tc>
-          <w:p>
-            <w:pPr>
-              <w:pStyle w:val="Compact"/>
-              <w:jc w:val="left"/>
-            </w:pPr>
-            <w:r>
-              <w:t xml:space="preserve">under scoring</w:t>
-            </w:r>
-          </w:p>
-        </w:tc>
-        <w:tc>
-          <w:p>
-            <w:pPr>
-              <w:pStyle w:val="Compact"/>
-              <w:jc w:val="left"/>
-            </w:pPr>
-            <w:r>
-              <w:t xml:space="preserve">&lt; 10th</w:t>
-            </w:r>
-          </w:p>
-        </w:tc>
-        <w:tc>
-          <w:p>
-            <w:pPr>
-              <w:pStyle w:val="Compact"/>
-              <w:jc w:val="left"/>
-            </w:pPr>
-            <w:r>
-              <w:t xml:space="preserve">8</w:t>
+              <w:jc w:val="left"/>
+            </w:pPr>
+            <w:r>
+              <w:t xml:space="preserve">Val</w:t>
+            </w:r>
+          </w:p>
+        </w:tc>
+        <w:tc>
+          <w:p>
+            <w:pPr>
+              <w:pStyle w:val="Compact"/>
+              <w:jc w:val="left"/>
+            </w:pPr>
+            <w:r>
+              <w:t xml:space="preserve">Statewide</w:t>
+            </w:r>
+          </w:p>
+        </w:tc>
+        <w:tc>
+          <w:p>
+            <w:pPr>
+              <w:pStyle w:val="Compact"/>
+              <w:jc w:val="right"/>
+            </w:pPr>
+            <w:r>
+              <w:t xml:space="preserve">655</w:t>
+            </w:r>
+          </w:p>
+        </w:tc>
+        <w:tc>
+          <w:p>
+            <w:pPr>
+              <w:pStyle w:val="Compact"/>
+              <w:jc w:val="left"/>
+            </w:pPr>
+            <w:r>
+              <w:t xml:space="preserve">0.82 (0.25)</w:t>
+            </w:r>
+          </w:p>
+        </w:tc>
+        <w:tc>
+          <w:p>
+            <w:pPr>
+              <w:pStyle w:val="Compact"/>
+              <w:jc w:val="left"/>
+            </w:pPr>
+            <w:r>
+              <w:t xml:space="preserve">0.84 (0.20)</w:t>
+            </w:r>
+          </w:p>
+        </w:tc>
+        <w:tc>
+          <w:p>
+            <w:pPr>
+              <w:pStyle w:val="Compact"/>
+              <w:jc w:val="left"/>
+            </w:pPr>
+            <w:r>
+              <w:t xml:space="preserve">0.72</w:t>
+            </w:r>
+          </w:p>
+        </w:tc>
+        <w:tc>
+          <w:p>
+            <w:pPr>
+              <w:pStyle w:val="Compact"/>
+              <w:jc w:val="left"/>
+            </w:pPr>
+            <w:r>
+              <w:t xml:space="preserve">0.18</w:t>
+            </w:r>
+          </w:p>
+        </w:tc>
+        <w:tc>
+          <w:p>
+            <w:pPr>
+              <w:pStyle w:val="Compact"/>
+              <w:jc w:val="left"/>
+            </w:pPr>
+            <w:r>
+              <w:t xml:space="preserve">0.36</w:t>
+            </w:r>
+          </w:p>
+        </w:tc>
+        <w:tc>
+          <w:p>
+            <w:pPr>
+              <w:pStyle w:val="Compact"/>
+              <w:jc w:val="left"/>
+            </w:pPr>
+            <w:r>
+              <w:t xml:space="preserve">0.58</w:t>
             </w:r>
           </w:p>
         </w:tc>
@@ -4185,54 +4782,94 @@
           <w:p>
             <w:pPr>
               <w:pStyle w:val="Compact"/>
-              <w:jc w:val="left"/>
-            </w:pPr>
-            <w:r>
-              <w:rPr>
-                <w:b/>
-              </w:rPr>
-              <w:t xml:space="preserve">possibly constrained</w:t>
-            </w:r>
-          </w:p>
-        </w:tc>
-        <w:tc>
-          <w:p>
-            <w:pPr>
-              <w:pStyle w:val="Compact"/>
-              <w:jc w:val="left"/>
-            </w:pPr>
-            <w:r>
-              <w:t xml:space="preserve">over scoring</w:t>
-            </w:r>
-          </w:p>
-        </w:tc>
-        <w:tc>
-          <w:p>
-            <w:pPr>
-              <w:pStyle w:val="Compact"/>
-              <w:jc w:val="left"/>
-            </w:pPr>
-            <m:oMath>
-              <m:r>
-                <m:t>≥</m:t>
-              </m:r>
-            </m:oMath>
-            <w:r>
-              <w:t xml:space="preserve"> </w:t>
-            </w:r>
-            <w:r>
-              <w:t xml:space="preserve">90th</w:t>
-            </w:r>
-          </w:p>
-        </w:tc>
-        <w:tc>
-          <w:p>
-            <w:pPr>
-              <w:pStyle w:val="Compact"/>
-              <w:jc w:val="left"/>
-            </w:pPr>
-            <w:r>
-              <w:t xml:space="preserve">9</w:t>
+            </w:pPr>
+          </w:p>
+        </w:tc>
+        <w:tc>
+          <w:p>
+            <w:pPr>
+              <w:pStyle w:val="Compact"/>
+              <w:jc w:val="left"/>
+            </w:pPr>
+            <w:r>
+              <w:t xml:space="preserve">CH</w:t>
+            </w:r>
+          </w:p>
+        </w:tc>
+        <w:tc>
+          <w:p>
+            <w:pPr>
+              <w:pStyle w:val="Compact"/>
+              <w:jc w:val="right"/>
+            </w:pPr>
+            <w:r>
+              <w:t xml:space="preserve">172</w:t>
+            </w:r>
+          </w:p>
+        </w:tc>
+        <w:tc>
+          <w:p>
+            <w:pPr>
+              <w:pStyle w:val="Compact"/>
+              <w:jc w:val="left"/>
+            </w:pPr>
+            <w:r>
+              <w:t xml:space="preserve">0.76 (0.27)</w:t>
+            </w:r>
+          </w:p>
+        </w:tc>
+        <w:tc>
+          <w:p>
+            <w:pPr>
+              <w:pStyle w:val="Compact"/>
+              <w:jc w:val="left"/>
+            </w:pPr>
+            <w:r>
+              <w:t xml:space="preserve">0.81 (0.21)</w:t>
+            </w:r>
+          </w:p>
+        </w:tc>
+        <w:tc>
+          <w:p>
+            <w:pPr>
+              <w:pStyle w:val="Compact"/>
+              <w:jc w:val="left"/>
+            </w:pPr>
+            <w:r>
+              <w:t xml:space="preserve">0.74</w:t>
+            </w:r>
+          </w:p>
+        </w:tc>
+        <w:tc>
+          <w:p>
+            <w:pPr>
+              <w:pStyle w:val="Compact"/>
+              <w:jc w:val="left"/>
+            </w:pPr>
+            <w:r>
+              <w:t xml:space="preserve">0.19</w:t>
+            </w:r>
+          </w:p>
+        </w:tc>
+        <w:tc>
+          <w:p>
+            <w:pPr>
+              <w:pStyle w:val="Compact"/>
+              <w:jc w:val="left"/>
+            </w:pPr>
+            <w:r>
+              <w:t xml:space="preserve">0.39</w:t>
+            </w:r>
+          </w:p>
+        </w:tc>
+        <w:tc>
+          <w:p>
+            <w:pPr>
+              <w:pStyle w:val="Compact"/>
+              <w:jc w:val="left"/>
+            </w:pPr>
+            <w:r>
+              <w:t xml:space="preserve">0.56</w:t>
             </w:r>
           </w:p>
         </w:tc>
@@ -4252,29 +4889,84 @@
               <w:jc w:val="left"/>
             </w:pPr>
             <w:r>
-              <w:t xml:space="preserve">expected</w:t>
-            </w:r>
-          </w:p>
-        </w:tc>
-        <w:tc>
-          <w:p>
-            <w:pPr>
-              <w:pStyle w:val="Compact"/>
-              <w:jc w:val="left"/>
-            </w:pPr>
-            <w:r>
-              <w:t xml:space="preserve">0.79 to 90th</w:t>
-            </w:r>
-          </w:p>
-        </w:tc>
-        <w:tc>
-          <w:p>
-            <w:pPr>
-              <w:pStyle w:val="Compact"/>
-              <w:jc w:val="left"/>
-            </w:pPr>
-            <w:r>
-              <w:t xml:space="preserve">10</w:t>
+              <w:t xml:space="preserve">CV</w:t>
+            </w:r>
+          </w:p>
+        </w:tc>
+        <w:tc>
+          <w:p>
+            <w:pPr>
+              <w:pStyle w:val="Compact"/>
+              <w:jc w:val="right"/>
+            </w:pPr>
+            <w:r>
+              <w:t xml:space="preserve">40</w:t>
+            </w:r>
+          </w:p>
+        </w:tc>
+        <w:tc>
+          <w:p>
+            <w:pPr>
+              <w:pStyle w:val="Compact"/>
+              <w:jc w:val="left"/>
+            </w:pPr>
+            <w:r>
+              <w:t xml:space="preserve">0.52 (0.19)</w:t>
+            </w:r>
+          </w:p>
+        </w:tc>
+        <w:tc>
+          <w:p>
+            <w:pPr>
+              <w:pStyle w:val="Compact"/>
+              <w:jc w:val="left"/>
+            </w:pPr>
+            <w:r>
+              <w:t xml:space="preserve">0.59 (0.16)</w:t>
+            </w:r>
+          </w:p>
+        </w:tc>
+        <w:tc>
+          <w:p>
+            <w:pPr>
+              <w:pStyle w:val="Compact"/>
+              <w:jc w:val="left"/>
+            </w:pPr>
+            <w:r>
+              <w:t xml:space="preserve">0.49</w:t>
+            </w:r>
+          </w:p>
+        </w:tc>
+        <w:tc>
+          <w:p>
+            <w:pPr>
+              <w:pStyle w:val="Compact"/>
+              <w:jc w:val="left"/>
+            </w:pPr>
+            <w:r>
+              <w:t xml:space="preserve">0.19</w:t>
+            </w:r>
+          </w:p>
+        </w:tc>
+        <w:tc>
+          <w:p>
+            <w:pPr>
+              <w:pStyle w:val="Compact"/>
+              <w:jc w:val="left"/>
+            </w:pPr>
+            <w:r>
+              <w:t xml:space="preserve">0.38</w:t>
+            </w:r>
+          </w:p>
+        </w:tc>
+        <w:tc>
+          <w:p>
+            <w:pPr>
+              <w:pStyle w:val="Compact"/>
+              <w:jc w:val="left"/>
+            </w:pPr>
+            <w:r>
+              <w:t xml:space="preserve">0.40</w:t>
             </w:r>
           </w:p>
         </w:tc>
@@ -4294,29 +4986,84 @@
               <w:jc w:val="left"/>
             </w:pPr>
             <w:r>
-              <w:t xml:space="preserve">expected</w:t>
-            </w:r>
-          </w:p>
-        </w:tc>
-        <w:tc>
-          <w:p>
-            <w:pPr>
-              <w:pStyle w:val="Compact"/>
-              <w:jc w:val="left"/>
-            </w:pPr>
-            <w:r>
-              <w:t xml:space="preserve">10th to 0.79</w:t>
-            </w:r>
-          </w:p>
-        </w:tc>
-        <w:tc>
-          <w:p>
-            <w:pPr>
-              <w:pStyle w:val="Compact"/>
-              <w:jc w:val="left"/>
-            </w:pPr>
-            <w:r>
-              <w:t xml:space="preserve">11</w:t>
+              <w:t xml:space="preserve">DM</w:t>
+            </w:r>
+          </w:p>
+        </w:tc>
+        <w:tc>
+          <w:p>
+            <w:pPr>
+              <w:pStyle w:val="Compact"/>
+              <w:jc w:val="right"/>
+            </w:pPr>
+            <w:r>
+              <w:t xml:space="preserve">28</w:t>
+            </w:r>
+          </w:p>
+        </w:tc>
+        <w:tc>
+          <w:p>
+            <w:pPr>
+              <w:pStyle w:val="Compact"/>
+              <w:jc w:val="left"/>
+            </w:pPr>
+            <w:r>
+              <w:t xml:space="preserve">0.84 (0.17)</w:t>
+            </w:r>
+          </w:p>
+        </w:tc>
+        <w:tc>
+          <w:p>
+            <w:pPr>
+              <w:pStyle w:val="Compact"/>
+              <w:jc w:val="left"/>
+            </w:pPr>
+            <w:r>
+              <w:t xml:space="preserve">0.93 (0.11)</w:t>
+            </w:r>
+          </w:p>
+        </w:tc>
+        <w:tc>
+          <w:p>
+            <w:pPr>
+              <w:pStyle w:val="Compact"/>
+              <w:jc w:val="left"/>
+            </w:pPr>
+            <w:r>
+              <w:t xml:space="preserve">0.55</w:t>
+            </w:r>
+          </w:p>
+        </w:tc>
+        <w:tc>
+          <w:p>
+            <w:pPr>
+              <w:pStyle w:val="Compact"/>
+              <w:jc w:val="left"/>
+            </w:pPr>
+            <w:r>
+              <w:t xml:space="preserve">0.17</w:t>
+            </w:r>
+          </w:p>
+        </w:tc>
+        <w:tc>
+          <w:p>
+            <w:pPr>
+              <w:pStyle w:val="Compact"/>
+              <w:jc w:val="left"/>
+            </w:pPr>
+            <w:r>
+              <w:t xml:space="preserve">0.63</w:t>
+            </w:r>
+          </w:p>
+        </w:tc>
+        <w:tc>
+          <w:p>
+            <w:pPr>
+              <w:pStyle w:val="Compact"/>
+              <w:jc w:val="left"/>
+            </w:pPr>
+            <w:r>
+              <w:t xml:space="preserve">0.36</w:t>
             </w:r>
           </w:p>
         </w:tc>
@@ -4336,29 +5083,84 @@
               <w:jc w:val="left"/>
             </w:pPr>
             <w:r>
-              <w:t xml:space="preserve">under scoring</w:t>
-            </w:r>
-          </w:p>
-        </w:tc>
-        <w:tc>
-          <w:p>
-            <w:pPr>
-              <w:pStyle w:val="Compact"/>
-              <w:jc w:val="left"/>
-            </w:pPr>
-            <w:r>
-              <w:t xml:space="preserve">&lt; 10th</w:t>
-            </w:r>
-          </w:p>
-        </w:tc>
-        <w:tc>
-          <w:p>
-            <w:pPr>
-              <w:pStyle w:val="Compact"/>
-              <w:jc w:val="left"/>
-            </w:pPr>
-            <w:r>
-              <w:t xml:space="preserve">12</w:t>
+              <w:t xml:space="preserve">NC</w:t>
+            </w:r>
+          </w:p>
+        </w:tc>
+        <w:tc>
+          <w:p>
+            <w:pPr>
+              <w:pStyle w:val="Compact"/>
+              <w:jc w:val="right"/>
+            </w:pPr>
+            <w:r>
+              <w:t xml:space="preserve">71</w:t>
+            </w:r>
+          </w:p>
+        </w:tc>
+        <w:tc>
+          <w:p>
+            <w:pPr>
+              <w:pStyle w:val="Compact"/>
+              <w:jc w:val="left"/>
+            </w:pPr>
+            <w:r>
+              <w:t xml:space="preserve">0.94 (0.19)</w:t>
+            </w:r>
+          </w:p>
+        </w:tc>
+        <w:tc>
+          <w:p>
+            <w:pPr>
+              <w:pStyle w:val="Compact"/>
+              <w:jc w:val="left"/>
+            </w:pPr>
+            <w:r>
+              <w:t xml:space="preserve">0.96 (0.11)</w:t>
+            </w:r>
+          </w:p>
+        </w:tc>
+        <w:tc>
+          <w:p>
+            <w:pPr>
+              <w:pStyle w:val="Compact"/>
+              <w:jc w:val="left"/>
+            </w:pPr>
+            <w:r>
+              <w:t xml:space="preserve">0.55</w:t>
+            </w:r>
+          </w:p>
+        </w:tc>
+        <w:tc>
+          <w:p>
+            <w:pPr>
+              <w:pStyle w:val="Compact"/>
+              <w:jc w:val="left"/>
+            </w:pPr>
+            <w:r>
+              <w:t xml:space="preserve">0.16</w:t>
+            </w:r>
+          </w:p>
+        </w:tc>
+        <w:tc>
+          <w:p>
+            <w:pPr>
+              <w:pStyle w:val="Compact"/>
+              <w:jc w:val="left"/>
+            </w:pPr>
+            <w:r>
+              <w:t xml:space="preserve">0.67</w:t>
+            </w:r>
+          </w:p>
+        </w:tc>
+        <w:tc>
+          <w:p>
+            <w:pPr>
+              <w:pStyle w:val="Compact"/>
+              <w:jc w:val="left"/>
+            </w:pPr>
+            <w:r>
+              <w:t xml:space="preserve">0.31</w:t>
             </w:r>
           </w:p>
         </w:tc>
@@ -4368,54 +5170,94 @@
           <w:p>
             <w:pPr>
               <w:pStyle w:val="Compact"/>
-              <w:jc w:val="left"/>
-            </w:pPr>
-            <w:r>
-              <w:rPr>
-                <w:b/>
-              </w:rPr>
-              <w:t xml:space="preserve">likely constrained</w:t>
-            </w:r>
-          </w:p>
-        </w:tc>
-        <w:tc>
-          <w:p>
-            <w:pPr>
-              <w:pStyle w:val="Compact"/>
-              <w:jc w:val="left"/>
-            </w:pPr>
-            <w:r>
-              <w:t xml:space="preserve">over scoring</w:t>
-            </w:r>
-          </w:p>
-        </w:tc>
-        <w:tc>
-          <w:p>
-            <w:pPr>
-              <w:pStyle w:val="Compact"/>
-              <w:jc w:val="left"/>
-            </w:pPr>
-            <m:oMath>
-              <m:r>
-                <m:t>≥</m:t>
-              </m:r>
-            </m:oMath>
-            <w:r>
-              <w:t xml:space="preserve"> </w:t>
-            </w:r>
-            <w:r>
-              <w:t xml:space="preserve">0.79</w:t>
-            </w:r>
-          </w:p>
-        </w:tc>
-        <w:tc>
-          <w:p>
-            <w:pPr>
-              <w:pStyle w:val="Compact"/>
-              <w:jc w:val="left"/>
-            </w:pPr>
-            <w:r>
-              <w:t xml:space="preserve">13</w:t>
+            </w:pPr>
+          </w:p>
+        </w:tc>
+        <w:tc>
+          <w:p>
+            <w:pPr>
+              <w:pStyle w:val="Compact"/>
+              <w:jc w:val="left"/>
+            </w:pPr>
+            <w:r>
+              <w:t xml:space="preserve">SC</w:t>
+            </w:r>
+          </w:p>
+        </w:tc>
+        <w:tc>
+          <w:p>
+            <w:pPr>
+              <w:pStyle w:val="Compact"/>
+              <w:jc w:val="right"/>
+            </w:pPr>
+            <w:r>
+              <w:t xml:space="preserve">208</w:t>
+            </w:r>
+          </w:p>
+        </w:tc>
+        <w:tc>
+          <w:p>
+            <w:pPr>
+              <w:pStyle w:val="Compact"/>
+              <w:jc w:val="left"/>
+            </w:pPr>
+            <w:r>
+              <w:t xml:space="preserve">0.80 (0.24)</w:t>
+            </w:r>
+          </w:p>
+        </w:tc>
+        <w:tc>
+          <w:p>
+            <w:pPr>
+              <w:pStyle w:val="Compact"/>
+              <w:jc w:val="left"/>
+            </w:pPr>
+            <w:r>
+              <w:t xml:space="preserve">0.78 (0.21)</w:t>
+            </w:r>
+          </w:p>
+        </w:tc>
+        <w:tc>
+          <w:p>
+            <w:pPr>
+              <w:pStyle w:val="Compact"/>
+              <w:jc w:val="left"/>
+            </w:pPr>
+            <w:r>
+              <w:t xml:space="preserve">0.72</w:t>
+            </w:r>
+          </w:p>
+        </w:tc>
+        <w:tc>
+          <w:p>
+            <w:pPr>
+              <w:pStyle w:val="Compact"/>
+              <w:jc w:val="left"/>
+            </w:pPr>
+            <w:r>
+              <w:t xml:space="preserve">0.17</w:t>
+            </w:r>
+          </w:p>
+        </w:tc>
+        <w:tc>
+          <w:p>
+            <w:pPr>
+              <w:pStyle w:val="Compact"/>
+              <w:jc w:val="left"/>
+            </w:pPr>
+            <w:r>
+              <w:t xml:space="preserve">0.27</w:t>
+            </w:r>
+          </w:p>
+        </w:tc>
+        <w:tc>
+          <w:p>
+            <w:pPr>
+              <w:pStyle w:val="Compact"/>
+              <w:jc w:val="left"/>
+            </w:pPr>
+            <w:r>
+              <w:t xml:space="preserve">0.63</w:t>
             </w:r>
           </w:p>
         </w:tc>
@@ -4435,113 +5277,84 @@
               <w:jc w:val="left"/>
             </w:pPr>
             <w:r>
-              <w:t xml:space="preserve">over scoring</w:t>
-            </w:r>
-          </w:p>
-        </w:tc>
-        <w:tc>
-          <w:p>
-            <w:pPr>
-              <w:pStyle w:val="Compact"/>
-              <w:jc w:val="left"/>
-            </w:pPr>
-            <w:r>
-              <w:t xml:space="preserve">90th to 0.79</w:t>
-            </w:r>
-          </w:p>
-        </w:tc>
-        <w:tc>
-          <w:p>
-            <w:pPr>
-              <w:pStyle w:val="Compact"/>
-              <w:jc w:val="left"/>
-            </w:pPr>
-            <w:r>
-              <w:t xml:space="preserve">14</w:t>
-            </w:r>
-          </w:p>
-        </w:tc>
-      </w:tr>
-      <w:tr>
-        <w:tc>
-          <w:p>
-            <w:pPr>
-              <w:pStyle w:val="Compact"/>
-            </w:pPr>
-          </w:p>
-        </w:tc>
-        <w:tc>
-          <w:p>
-            <w:pPr>
-              <w:pStyle w:val="Compact"/>
-              <w:jc w:val="left"/>
-            </w:pPr>
-            <w:r>
-              <w:t xml:space="preserve">expected</w:t>
-            </w:r>
-          </w:p>
-        </w:tc>
-        <w:tc>
-          <w:p>
-            <w:pPr>
-              <w:pStyle w:val="Compact"/>
-              <w:jc w:val="left"/>
-            </w:pPr>
-            <w:r>
-              <w:t xml:space="preserve">10th to 90th</w:t>
-            </w:r>
-          </w:p>
-        </w:tc>
-        <w:tc>
-          <w:p>
-            <w:pPr>
-              <w:pStyle w:val="Compact"/>
-              <w:jc w:val="left"/>
-            </w:pPr>
-            <w:r>
-              <w:t xml:space="preserve">15</w:t>
-            </w:r>
-          </w:p>
-        </w:tc>
-      </w:tr>
-      <w:tr>
-        <w:tc>
-          <w:p>
-            <w:pPr>
-              <w:pStyle w:val="Compact"/>
-            </w:pPr>
-          </w:p>
-        </w:tc>
-        <w:tc>
-          <w:p>
-            <w:pPr>
-              <w:pStyle w:val="Compact"/>
-              <w:jc w:val="left"/>
-            </w:pPr>
-            <w:r>
-              <w:t xml:space="preserve">under scoring</w:t>
-            </w:r>
-          </w:p>
-        </w:tc>
-        <w:tc>
-          <w:p>
-            <w:pPr>
-              <w:pStyle w:val="Compact"/>
-              <w:jc w:val="left"/>
-            </w:pPr>
-            <w:r>
-              <w:t xml:space="preserve">&lt; 10th</w:t>
-            </w:r>
-          </w:p>
-        </w:tc>
-        <w:tc>
-          <w:p>
-            <w:pPr>
-              <w:pStyle w:val="Compact"/>
-              <w:jc w:val="left"/>
-            </w:pPr>
-            <w:r>
-              <w:t xml:space="preserve">16</w:t>
+              <w:t xml:space="preserve">SN</w:t>
+            </w:r>
+          </w:p>
+        </w:tc>
+        <w:tc>
+          <w:p>
+            <w:pPr>
+              <w:pStyle w:val="Compact"/>
+              <w:jc w:val="right"/>
+            </w:pPr>
+            <w:r>
+              <w:t xml:space="preserve">136</w:t>
+            </w:r>
+          </w:p>
+        </w:tc>
+        <w:tc>
+          <w:p>
+            <w:pPr>
+              <w:pStyle w:val="Compact"/>
+              <w:jc w:val="left"/>
+            </w:pPr>
+            <w:r>
+              <w:t xml:space="preserve">0.97 (0.17)</w:t>
+            </w:r>
+          </w:p>
+        </w:tc>
+        <w:tc>
+          <w:p>
+            <w:pPr>
+              <w:pStyle w:val="Compact"/>
+              <w:jc w:val="left"/>
+            </w:pPr>
+            <w:r>
+              <w:t xml:space="preserve">0.98 (0.09)</w:t>
+            </w:r>
+          </w:p>
+        </w:tc>
+        <w:tc>
+          <w:p>
+            <w:pPr>
+              <w:pStyle w:val="Compact"/>
+              <w:jc w:val="left"/>
+            </w:pPr>
+            <w:r>
+              <w:t xml:space="preserve">0.21</w:t>
+            </w:r>
+          </w:p>
+        </w:tc>
+        <w:tc>
+          <w:p>
+            <w:pPr>
+              <w:pStyle w:val="Compact"/>
+              <w:jc w:val="left"/>
+            </w:pPr>
+            <w:r>
+              <w:t xml:space="preserve">0.17</w:t>
+            </w:r>
+          </w:p>
+        </w:tc>
+        <w:tc>
+          <w:p>
+            <w:pPr>
+              <w:pStyle w:val="Compact"/>
+              <w:jc w:val="left"/>
+            </w:pPr>
+            <w:r>
+              <w:t xml:space="preserve">0.88</w:t>
+            </w:r>
+          </w:p>
+        </w:tc>
+        <w:tc>
+          <w:p>
+            <w:pPr>
+              <w:pStyle w:val="Compact"/>
+              <w:jc w:val="left"/>
+            </w:pPr>
+            <w:r>
+              <w:t xml:space="preserve">0.11</w:t>
             </w:r>
           </w:p>
         </w:tc>
@@ -5956,7 +6769,7 @@
         <w:rPr>
           <w:i/>
         </w:rPr>
-        <w:t xml:space="preserve">). Average (standard deviation) scores and counts (percent) of the number of monitoring stations in each relative expectation and region are shown. Sites are over scoring if the observed scores are above the range of expectations at a segment, expected if within the range, or under scoring if below the range. CV: Central Valley, CH: Chaparral, DM: Deserts and Modoc Plateau, NC: North Coast, SN: Sierra Nevada, SC: South Coast.</w:t>
+        <w:t xml:space="preserve">). Average CSCI scores (standard deviation) and counts (percent) of the number of monitoring stations in each relative score category and region are shown. Sites are over-scoring if the observed scores are above the range of expectations at a segment, expected if within the range, or under-scoring if below the range. CV: Central Valley, CH: Chaparral, DM: Deserts and Modoc Plateau, NC: North Coast, SN: Sierra Nevada, SC: South Coast.</w:t>
       </w:r>
     </w:p>
     <w:tbl xmlns:w="http://schemas.openxmlformats.org/wordprocessingml/2006/main" xmlns:r="http://schemas.openxmlformats.org/officeDocument/2006/relationships" xmlns:w14="http://schemas.microsoft.com/office/word/2010/wordml" xmlns:wp="http://schemas.openxmlformats.org/drawingml/2006/wordprocessingDrawing" xmlns:a="http://schemas.openxmlformats.org/drawingml/2006/main" xmlns:pic="http://schemas.openxmlformats.org/drawingml/2006/picture">
@@ -5966,11 +6779,11 @@
       </w:tblPr>
       <w:tblGrid>
         <w:gridCol w:w="1358"/>
-        <w:gridCol w:w="1760"/>
+        <w:gridCol w:w="1794"/>
         <w:gridCol w:w="1168"/>
         <w:gridCol w:w="1425"/>
         <w:gridCol w:w="1301"/>
-        <w:gridCol w:w="1594"/>
+        <w:gridCol w:w="1629"/>
         <w:gridCol w:w="1034"/>
       </w:tblGrid>
       <w:tr>
@@ -6035,7 +6848,7 @@
                 <w:szCs w:val="24"/>
                 <w:color w:val="000000"/>
               </w:rPr>
-              <w:t xml:space="preserve">under scoring</w:t>
+              <w:t xml:space="preserve">under-scoring</w:t>
             </w:r>
           </w:p>
         </w:tc>
@@ -6097,7 +6910,7 @@
                 <w:szCs w:val="24"/>
                 <w:color w:val="000000"/>
               </w:rPr>
-              <w:t xml:space="preserve">over scoring</w:t>
+              <w:t xml:space="preserve">over-scoring</w:t>
             </w:r>
           </w:p>
         </w:tc>

</xml_diff>

<commit_message>
AE comments revision 2 addressed
</commit_message>
<xml_diff>
--- a/manuscript/manu_draft.docx
+++ b/manuscript/manu_draft.docx
@@ -397,7 +397,7 @@
         <w:pStyle w:val="FirstParagraph"/>
       </w:pPr>
       <w:r>
-        <w:t xml:space="preserve">Version Date: Tue May 7 12:28:59 2019 -0700</w:t>
+        <w:t xml:space="preserve">Version Date: Wed May 8 12:33:32 2019 -0700</w:t>
       </w:r>
     </w:p>
     <w:p>
@@ -2471,135 +2471,53 @@
         <w:pStyle w:val="BodyText"/>
       </w:pPr>
       <w:r>
-        <w:t xml:space="preserve">Results from our analysis could be used for managing the biological integrity of streams under state or federal water quality mandates (e.g. </w:t>
-      </w:r>
-      <w:r>
-        <w:t xml:space="preserve">“</w:t>
-      </w:r>
-      <w:r>
-        <w:t xml:space="preserve">biological criteria</w:t>
-      </w:r>
-      <w:r>
-        <w:t xml:space="preserve">”</w:t>
-      </w:r>
-      <w:r>
-        <w:t xml:space="preserve"> </w:t>
-      </w:r>
-      <w:r>
-        <w:t xml:space="preserve">under the Clean Water Act). Management activities for biological integrity could involve the protection of sites meeting biological objectives or the restoration of sites that do not meet biological objectives. The selection of appropriate management actions for streams requires the consideration of the physical and chemical condition of streams concurrent with biological monitoring results. The landscape model can place observed scores in an appropriate context relative to their exepcted condition for the landscape. This information could provide flexibility in the selection of regulatory or management actions at specific sites or within larger regions (e.g., hydrologic subareas), and to further prioritize where and when actions should take place based on the resources needed for protection or restoration actions. For example, for sites that meet biological objectives but where the models predict some degree of constraint, regulatory actions may be associated with protecting that condition and could be implemented in the short-term to prevent degradation. Moreover, additional actions could be recommended to determine why these sites score above the constrained expectations, such as causal assessments to identify site-specific characteristics contributing to biointegrity (e.g., intact physical habitat independent of landscape development). This flexibility is not intended to exclude sites from consideration that are less likely to achieve biological objectives, but rather to facilitate the decision-making process through a more transparent application of the model in a regulatory application. The landscape model could also help identify where tiered aquatic life uses (TALU,</w:t>
-      </w:r>
-      <w:r>
-        <w:t xml:space="preserve"> </w:t>
-      </w:r>
-      <w:r>
-        <w:t xml:space="preserve">Davies and Jackson (</w:t>
-      </w:r>
-      <w:hyperlink w:anchor="ref-Davies06">
-        <w:r>
-          <w:rPr>
-            <w:rStyle w:val="Hyperlink"/>
-          </w:rPr>
-          <w:t xml:space="preserve">2006</w:t>
+        <w:t xml:space="preserve">Model performance was comparable to similar studies that focused on developing predictions of biological condition from geospatial data.</w:t>
+      </w:r>
+      <w:r>
+        <w:t xml:space="preserve"> </w:t>
+      </w:r>
+      <w:r>
+        <w:t xml:space="preserve">Hill et al. (</w:t>
+      </w:r>
+      <w:hyperlink w:anchor="ref-Hill17">
+        <w:r>
+          <w:rPr>
+            <w:rStyle w:val="Hyperlink"/>
+          </w:rPr>
+          <w:t xml:space="preserve">2017</w:t>
         </w:r>
       </w:hyperlink>
       <w:r>
         <w:t xml:space="preserve">)</w:t>
       </w:r>
       <w:r>
-        <w:t xml:space="preserve">) may be needed. However, the model is not intended, nor is it is sufficient, as a standalone tool for this purpose because it lacks specificity as to what uses may apply under different landscape conditions.</w:t>
-      </w:r>
-    </w:p>
-    <w:p>
-      <w:pPr>
-        <w:pStyle w:val="BodyText"/>
-      </w:pPr>
-      <w:r>
-        <w:t xml:space="preserve">Non-regulatory applications of the landscape model are also possible by identifying where additional restoration, monitoring, or protection may have the most benefit. For example, landscape models could be used to support conservation planning, particularly at the watershed scale where land use practices can be a critical factor for decision-making. Ongoing work in California has focused on setting priorities for managing biodiversity that focus on watersheds within a conservation network</w:t>
-      </w:r>
-      <w:r>
-        <w:t xml:space="preserve"> </w:t>
-      </w:r>
-      <w:r>
-        <w:t xml:space="preserve">(Howard et al.</w:t>
-      </w:r>
-      <w:r>
-        <w:t xml:space="preserve"> </w:t>
-      </w:r>
-      <w:hyperlink w:anchor="ref-Howard18">
-        <w:r>
-          <w:rPr>
-            <w:rStyle w:val="Hyperlink"/>
-          </w:rPr>
-          <w:t xml:space="preserve">2018</w:t>
+        <w:t xml:space="preserve"> </w:t>
+      </w:r>
+      <w:r>
+        <w:t xml:space="preserve">developed a national model to predict stream site condition classes that correctly classified sites at about 75% of locations, depending on region. Importantly, regionally specific models were more accurate than a single national model. For continuous predictions of biointegrity index scores,</w:t>
+      </w:r>
+      <w:r>
+        <w:t xml:space="preserve"> </w:t>
+      </w:r>
+      <w:r>
+        <w:t xml:space="preserve">Carlisle, Falcone, and Meador (</w:t>
+      </w:r>
+      <w:hyperlink w:anchor="ref-Carlisle09">
+        <w:r>
+          <w:rPr>
+            <w:rStyle w:val="Hyperlink"/>
+          </w:rPr>
+          <w:t xml:space="preserve">2009</w:t>
         </w:r>
       </w:hyperlink>
       <w:r>
         <w:t xml:space="preserve">)</w:t>
       </w:r>
       <w:r>
-        <w:t xml:space="preserve">. Results from the landscape model could be used to enhance this network by providing supporting information on constraints in an assessment framework. More generally, these applications could represent a novel use of bioassessment data beyond the pass/fail paradigm in the regulatory sense, for example, as tools for land use planning</w:t>
-      </w:r>
-      <w:r>
-        <w:t xml:space="preserve"> </w:t>
-      </w:r>
-      <w:r>
-        <w:t xml:space="preserve">(Bailey et al.</w:t>
-      </w:r>
-      <w:r>
-        <w:t xml:space="preserve"> </w:t>
-      </w:r>
-      <w:hyperlink w:anchor="ref-Bailey07">
-        <w:r>
-          <w:rPr>
-            <w:rStyle w:val="Hyperlink"/>
-          </w:rPr>
-          <w:t xml:space="preserve">2007</w:t>
-        </w:r>
-      </w:hyperlink>
-      <w:r>
-        <w:t xml:space="preserve">)</w:t>
-      </w:r>
-      <w:r>
-        <w:t xml:space="preserve">. In many cases, including California, bioassessment indices have been sufficiently developed to allow large-scale condition assessment across regions, yet they are rarely used as planning tools to guide decisions on where resources should be focused</w:t>
-      </w:r>
-      <w:r>
-        <w:t xml:space="preserve"> </w:t>
-      </w:r>
-      <w:r>
-        <w:t xml:space="preserve">(Nel et al.</w:t>
-      </w:r>
-      <w:r>
-        <w:t xml:space="preserve"> </w:t>
-      </w:r>
-      <w:hyperlink w:anchor="ref-Nel09">
-        <w:r>
-          <w:rPr>
-            <w:rStyle w:val="Hyperlink"/>
-          </w:rPr>
-          <w:t xml:space="preserve">2009</w:t>
-        </w:r>
-      </w:hyperlink>
-      <w:r>
-        <w:t xml:space="preserve">)</w:t>
-      </w:r>
-      <w:r>
-        <w:t xml:space="preserve">. Our landscape model makes bioassessment data in California more accessible and identifies an appropriate expectation for the information, enabling the potential for both regulatory and non-regulatory applications.</w:t>
-      </w:r>
-    </w:p>
-    <w:p>
-      <w:pPr>
-        <w:pStyle w:val="BodyText"/>
-      </w:pPr>
-      <w:r>
-        <w:t xml:space="preserve">Model performance was comparable to similar studies that focused on developing predictions of biological condition from geospatial data. Statewide, model predictions for the validation dataset were accurate and precise, with unbiased linear models and strong orrelations between predicted and observed values. Performance was also high in regions with strong development gradients.</w:t>
-      </w:r>
-    </w:p>
-    <w:p>
-      <w:pPr>
-        <w:pStyle w:val="BodyText"/>
-      </w:pPr>
-      <w:r>
-        <w:t xml:space="preserve">However, we emphasize that our model did not have the sole intention of</w:t>
+        <w:t xml:space="preserve"> </w:t>
+      </w:r>
+      <w:r>
+        <w:t xml:space="preserve">developed a model for a large area of the eastern United States. Models for continuous data were able to correctly identify class membership from an a posteriori prediction at about 85% of sites, which was similar in precision to models that were developed solely for categorical responses. For the landscape model herein, a comparison of the percentage of correctly classified sites that were above the 10th percentile of reference site scores (0.79) for observed data compared to predicted data showed that our model had comparable performance to other studies. The landscape model had 83% predictive accuracy for classifying sites as altered (&lt;0.79) or unaltered (&gt;0.79) for the statewide results. However, the goal of our model was distinct from previous studies, such that our intent was not to predict bioassessment scores at unsampled locations, but rather to describe variation in scores as a function of land use to identify constraints. Interpretation of predictive accuracies between models should consider the differences in the goals for each model.</w:t>
       </w:r>
     </w:p>
     <w:p>
@@ -2795,7 +2713,7 @@
         <w:pStyle w:val="BodyText"/>
       </w:pPr>
       <w:r>
-        <w:t xml:space="preserve">The SCAPE application also demonstrated core concepts of the model and allowed stakeholders to explore the key decision points that affect the model output. Specifically, sliders were provided to change certainties in the CSCI score predictions (e.g., 10th and 90th percentile predictions) and the ability to explore alternative thresholds for biological objectives (e.g., 10th percentile of reference scores that defined constraint classes). This functionality allowed the stakeholders to develop recommendations that were completely independent of the model, i.e., decisions were not hard-wired into the model nor SCAPE. Results in Figure</w:t>
+        <w:t xml:space="preserve">The SCAPE application also demonstrated core concepts of the model and allowed stakeholders to explore the key decision points that affect the model output. Specifically, drop-down menus and sliders allowed users to change certainties in the CSCI score predictions (e.g., 10th and 90th percentile predictions) and explore alternative thresholds for biological objectives (e.g., 10th percentile of reference scores that defined constraint classes). This functionality allowed the stakeholders to develop recommendations that were completely independent of the model, i.e., decisions were not hard-wired into the model nor SCAPE. Results in Figure</w:t>
       </w:r>
       <w:r>
         <w:t xml:space="preserve"> </w:t>
@@ -2843,6 +2761,126 @@
         <w:pStyle w:val="FirstParagraph"/>
       </w:pPr>
       <w:r>
+        <w:t xml:space="preserve">Results from our analysis could be used for managing the biological integrity of streams under state or federal water quality mandates (e.g. </w:t>
+      </w:r>
+      <w:r>
+        <w:t xml:space="preserve">“</w:t>
+      </w:r>
+      <w:r>
+        <w:t xml:space="preserve">biological criteria</w:t>
+      </w:r>
+      <w:r>
+        <w:t xml:space="preserve">”</w:t>
+      </w:r>
+      <w:r>
+        <w:t xml:space="preserve"> </w:t>
+      </w:r>
+      <w:r>
+        <w:t xml:space="preserve">under the Clean Water Act). Management activities for biological integrity could involve the protection of sites meeting biological objectives or the restoration of sites that do not meet biological objectives. The selection of appropriate management actions for streams requires the consideration of the physical and chemical condition of streams concurrent with biological monitoring results. The landscape model can place observed scores in an appropriate context relative to their exepcted condition for the landscape. This information could provide flexibility in the selection of regulatory or management actions at specific sites or within larger regions (e.g., hydrologic subareas), and to further prioritize where and when actions should take place based on the resources needed for protection or restoration actions. For example, for sites that meet biological objectives but where the models predict some degree of constraint, regulatory actions may be associated with protecting that condition and could be implemented in the short-term to prevent degradation. Moreover, additional actions could be recommended to determine why these sites score above the constrained expectations, such as causal assessments to identify site-specific characteristics contributing to biointegrity (e.g., intact physical habitat independent of landscape development). This flexibility is not intended to exclude sites from consideration that are less likely to achieve biological objectives, but rather to facilitate the decision-making process through a more transparent application of the model in a regulatory application. The landscape model could also help identify where tiered aquatic life uses (TALU,</w:t>
+      </w:r>
+      <w:r>
+        <w:t xml:space="preserve"> </w:t>
+      </w:r>
+      <w:r>
+        <w:t xml:space="preserve">Davies and Jackson (</w:t>
+      </w:r>
+      <w:hyperlink w:anchor="ref-Davies06">
+        <w:r>
+          <w:rPr>
+            <w:rStyle w:val="Hyperlink"/>
+          </w:rPr>
+          <w:t xml:space="preserve">2006</w:t>
+        </w:r>
+      </w:hyperlink>
+      <w:r>
+        <w:t xml:space="preserve">)</w:t>
+      </w:r>
+      <w:r>
+        <w:t xml:space="preserve">) may be needed. However, the model is not intended, nor is it is sufficient, as a standalone tool for this purpose because it lacks specificity as to what uses may apply under different landscape conditions.</w:t>
+      </w:r>
+    </w:p>
+    <w:p>
+      <w:pPr>
+        <w:pStyle w:val="BodyText"/>
+      </w:pPr>
+      <w:r>
+        <w:t xml:space="preserve">Non-regulatory applications of the landscape model are also possible by identifying where additional restoration, monitoring, or protection may have the most benefit. For example, landscape models could be used to support conservation planning, particularly at the watershed scale where land use practices can be a critical factor for decision-making. Ongoing work in California has focused on setting priorities for managing biodiversity that focus on watersheds within a conservation network</w:t>
+      </w:r>
+      <w:r>
+        <w:t xml:space="preserve"> </w:t>
+      </w:r>
+      <w:r>
+        <w:t xml:space="preserve">(Howard et al.</w:t>
+      </w:r>
+      <w:r>
+        <w:t xml:space="preserve"> </w:t>
+      </w:r>
+      <w:hyperlink w:anchor="ref-Howard18">
+        <w:r>
+          <w:rPr>
+            <w:rStyle w:val="Hyperlink"/>
+          </w:rPr>
+          <w:t xml:space="preserve">2018</w:t>
+        </w:r>
+      </w:hyperlink>
+      <w:r>
+        <w:t xml:space="preserve">)</w:t>
+      </w:r>
+      <w:r>
+        <w:t xml:space="preserve">. Results from the landscape model could be used to enhance this network by providing supporting information on constraints in an assessment framework. More generally, these applications could represent a novel use of bioassessment data beyond the pass/fail paradigm in the regulatory sense, for example, as tools for land use planning</w:t>
+      </w:r>
+      <w:r>
+        <w:t xml:space="preserve"> </w:t>
+      </w:r>
+      <w:r>
+        <w:t xml:space="preserve">(Bailey et al.</w:t>
+      </w:r>
+      <w:r>
+        <w:t xml:space="preserve"> </w:t>
+      </w:r>
+      <w:hyperlink w:anchor="ref-Bailey07">
+        <w:r>
+          <w:rPr>
+            <w:rStyle w:val="Hyperlink"/>
+          </w:rPr>
+          <w:t xml:space="preserve">2007</w:t>
+        </w:r>
+      </w:hyperlink>
+      <w:r>
+        <w:t xml:space="preserve">)</w:t>
+      </w:r>
+      <w:r>
+        <w:t xml:space="preserve">. In many cases, including California, bioassessment indices have been sufficiently developed to allow large-scale condition assessment across regions, yet they are rarely used as planning tools to guide decisions on where resources should be focused</w:t>
+      </w:r>
+      <w:r>
+        <w:t xml:space="preserve"> </w:t>
+      </w:r>
+      <w:r>
+        <w:t xml:space="preserve">(Nel et al.</w:t>
+      </w:r>
+      <w:r>
+        <w:t xml:space="preserve"> </w:t>
+      </w:r>
+      <w:hyperlink w:anchor="ref-Nel09">
+        <w:r>
+          <w:rPr>
+            <w:rStyle w:val="Hyperlink"/>
+          </w:rPr>
+          <w:t xml:space="preserve">2009</w:t>
+        </w:r>
+      </w:hyperlink>
+      <w:r>
+        <w:t xml:space="preserve">)</w:t>
+      </w:r>
+      <w:r>
+        <w:t xml:space="preserve">. Our landscape model makes bioassessment data in California more accessible and identifies an appropriate expectation for the information, enabling the potential for both regulatory and non-regulatory applications.</w:t>
+      </w:r>
+    </w:p>
+    <w:p>
+      <w:pPr>
+        <w:pStyle w:val="BodyText"/>
+      </w:pPr>
+      <w:r>
         <w:t xml:space="preserve">Several states have implemented alternative use designations for applying bioassessment criteria in modified channels</w:t>
       </w:r>
       <w:r>
@@ -3308,7 +3346,7 @@
         <w:t xml:space="preserve">)</w:t>
       </w:r>
       <w:r>
-        <w:t xml:space="preserve">. Further, a distinction between constraints on biological condition and channel modification is implicit such that indication of the former by the model does not explicitly indicate presence of the latter. As noted above, our results consistently indicated that engineered channels are biologically constrained, but the model is based on an a priori selection of land use variables to predict biotic integrity. A correspondence between habitat limitations and channel modification is likely in many cases but data are insufficient to evaluate biological effects statewide relative to land use constraints. Moreover, bioassessment scores can be similar in modified channels compared to natural streams independent of watershed land use, i.e., concordance between degraded stream condition and channel modification may not always be observed</w:t>
+        <w:t xml:space="preserve">. Further, a distinction between constraints on biological condition and channel modification is implicit such that indication of the former by the model does not explicitly indicate presence of the latter. As noted above, our results consistently indicated that engineered channels are biologically constrained, but the model is based on an a priori selection of land use variables to predict biotic integrity. A correspondence between habitat limitations and channel modification is likely in many cases, but data are insufficient to evaluate biological effects statewide relative to land use constraints. Moreover, bioassessment scores can be similar in modified channels compared to natural streams independent of watershed land use, i.e., concordance between degraded stream condition and channel modification may not always be observed</w:t>
       </w:r>
       <w:r>
         <w:t xml:space="preserve"> </w:t>

</xml_diff>

<commit_message>
working on first reviewer comments
</commit_message>
<xml_diff>
--- a/manuscript/manu_draft.docx
+++ b/manuscript/manu_draft.docx
@@ -397,7 +397,7 @@
         <w:pStyle w:val="FirstParagraph"/>
       </w:pPr>
       <w:r>
-        <w:t xml:space="preserve">Version Date: Wed May 8 12:33:32 2019 -0700</w:t>
+        <w:t xml:space="preserve">Version Date: Fri May 10 10:19:44 2019 -0700</w:t>
       </w:r>
     </w:p>
     <w:p>
@@ -415,7 +415,7 @@
         <w:pStyle w:val="FirstParagraph"/>
       </w:pPr>
       <w:r>
-        <w:t xml:space="preserve">Stream management goals for biological integrity may be difficult to achieve in developed landscapes where channel modification and other factors constrain in-stream conditions. To evaluate potential constraints on biological integrity, we developed a statewide landscape model for California that estimates ranges of likely scores for a macroinvertebrate-based index that are typical at a site for the observed level of landscape alteration. This context can support prioritization decisions for stream management, like identifying reaches for restoration or enhanced protection based on how observed scores relate to the model expectations. Median scores were accurately predicted by the model for all sites in California with bioassessment data (Pearson correlation r = 0.75 between observed and predicted for calibration data, r = 0.72 for validation). The model also predicted that 15% of streams statewide are constrained for biological integrity within their present developed landscape, particularly for urban and agricultural areas in the South Coast, Central Valley, and Bay Area regions. We worked with a local stakeholder group from the San Gabriel River watershed (Los Angeles County, California) to evaluate how the statewide model could support local management decisions. To achieve this purpose, we created an interactive application, the Stream Classification and Priority Explorer (SCAPE), that compares observed scores with expectations from the landscape model to assign priorities. We observed model predictions that were consistent with the clear land use gradient from the upper to lower watershed, where potential limits to achieving biological integrity were more common in the heavily urbanized lower watershed. However, most of the sites in the lower watershed scored within their expected ranges, and were therefore given a low priority for restoration. In contrast, two low-scoring sites in the undeveloped upper watershed were prioritized for causal assessment and possible future restoration, whereas three high-scoring sites were prioritized for protection. The availability of geospatial and bioassessment data at the national level suggests that these tools can easily be applied to inform management decisions at other locations where altered landscapes may limit biological integrity.</w:t>
+        <w:t xml:space="preserve">Stream management goals for biological integrity may be difficult to achieve in developed landscapes where channel modification and other factors constrain in-stream conditions. To evaluate potential constraints on biological integrity, we developed a statewide landscape model for California that estimates ranges of likely scores for a macroinvertebrate-based index that are typical at a site with the observed level of landscape alteration. This context can support prioritization decisions for stream management, like identifying reaches for restoration or enhanced protection based on how observed scores relate to the model expectations. Median scores were accurately predicted by the model for all sites in California with bioassessment data (Pearson correlation r = 0.75 between observed and predicted for calibration data, r = 0.72 for validation). The model also predicted that 15% of streams statewide are constrained for biological integrity within their present developed landscape, particularly for urban and agricultural areas in the South Coast, Central Valley, and Bay Area regions. We worked with a local stakeholder group from the San Gabriel River watershed (Los Angeles County, California) to evaluate how the statewide model could support local management decisions. To achieve this purpose, we created an interactive application, the Stream Classification and Priority Explorer (SCAPE), that compares observed scores with expectations from the landscape model to assign priorities. We observed model predictions consistent with the land use gradient from the upper to lower watershed, where potential limits to achieving biological integrity were more common in the heavily urbanized lower watershed. However, most of the sites in the lower watershed scored within their expected ranges, and were therefore given a low priority for restoration. In contrast, two low-scoring sites in the undeveloped upper watershed were prioritized for causal assessment and possible future restoration, whereas three high-scoring sites were prioritized for protection. The availability of geospatial and bioassessment data at the national level suggests that these tools can easily be applied to inform management decisions at other locations where altered landscapes may limit biological integrity.</w:t>
       </w:r>
     </w:p>
     <w:p>
@@ -761,7 +761,27 @@
         <w:t xml:space="preserve">)</w:t>
       </w:r>
       <w:r>
-        <w:t xml:space="preserve">, in addition to upstream preventive measures that may be incentivized or enforced through regulation. Although these approaches can lead to improvements in ecological condition, there is no universal remedy for achieving biological integrity in streams. In urban areas, protective thresholds for biological integrity have been debated</w:t>
+        <w:t xml:space="preserve">, in addition to upstream preventive measures that may be incentivized or enforced through regulation. Although these approaches can lead to improvements in ecological condition(e.g.,</w:t>
+      </w:r>
+      <w:r>
+        <w:t xml:space="preserve"> </w:t>
+      </w:r>
+      <w:r>
+        <w:t xml:space="preserve">Bernhardt et al. (</w:t>
+      </w:r>
+      <w:hyperlink w:anchor="ref-Bernhardt07">
+        <w:r>
+          <w:rPr>
+            <w:rStyle w:val="Hyperlink"/>
+          </w:rPr>
+          <w:t xml:space="preserve">2007</w:t>
+        </w:r>
+      </w:hyperlink>
+      <w:r>
+        <w:t xml:space="preserve">)</w:t>
+      </w:r>
+      <w:r>
+        <w:t xml:space="preserve">), there is no universal remedy for achieving biological integrity in streams. In urban areas, protective thresholds for biological integrity have been debated</w:t>
       </w:r>
       <w:r>
         <w:t xml:space="preserve"> </w:t>
@@ -784,7 +804,7 @@
         <w:t xml:space="preserve">)</w:t>
       </w:r>
       <w:r>
-        <w:t xml:space="preserve">. For biological integrity, several states have implemented a tiered aquatic life use or alternative use designations as potential approaches to account for baseline shifts in ecosystem condition from channel modification (e.g.,</w:t>
+        <w:t xml:space="preserve">. For biological integrity, several states have implemented a tiered aquatic life use or alternative use designation as potential approaches to account for baseline shifts in ecosystem condition from channel modification (e.g.,</w:t>
       </w:r>
       <w:r>
         <w:t xml:space="preserve"> </w:t>
@@ -872,7 +892,7 @@
         <w:pStyle w:val="BodyText"/>
       </w:pPr>
       <w:r>
-        <w:t xml:space="preserve">Herein, we define constrained streams as those where present landscapes are likely to limit management options for restoring biological integrity. This definition describes a biological expectation and is distinct from the classical definition used in the general stream ecology literature (e.g., a physically constrained channel in the morphological sense). By describing an expected range of biological conditions due to factors that constrain biointegrity and may be difficult to manage, efforts to improve or protect condition could be prioritized at sites where alternative or more easily managed factors are influencing condition. For example, a monitoring site with an observed biological index score that is above an expected range of attainability could be assigned a higher management priority relative to a site that is scoring within the range that is expected based on landscape development. A predictive model of bioassessment scores that is based on landscape metrics (e.g., imperviousness) could describe constraints on biological integrity, whereas variation of observed scores around a model prediction could suggest other factors at the local scale (e.g., instream physical habitat) are more important. Analysis methods that characterize biotic and abiotic factors that limit assemblage composition have been explored by others (i.e., limiting factor theory,</w:t>
+        <w:t xml:space="preserve">Herein, we define constrained streams as those where present landscapes are likely to limit management options for restoring biological integrity. This definition describes a biological expectation and is distinct from the classical definition used in the general stream ecology literature (e.g., a physically constrained channel in the morphological sense). By describing an expected range of biological conditions due to factors that constrain biointegrity and may be difficult to manage, efforts to improve or protect condition could be prioritized at less constrained sites where alternative or more easily managed factors are influencing condition. For example, a monitoring site with an observed biological index score that is above an expected range of attainability could be assigned a higher management priority (i.e., for protection) relative to a site that is scoring within the expected range based on landscape development. A predictive model of bioassessment scores that is based on landscape metrics (e.g., imperviousness) could describe constraints on biological integrity, particularly for factors that are difficult to manage and are often associated with instream stressors. Analysis methods that characterize biotic and abiotic factors that limit assemblage composition have been explored by others (i.e., limiting factor theory,</w:t>
       </w:r>
       <w:r>
         <w:t xml:space="preserve"> </w:t>
@@ -1170,7 +1190,7 @@
         <w:t xml:space="preserve">)</w:t>
       </w:r>
       <w:r>
-        <w:t xml:space="preserve">), could be used to predict a range of expectations for biotic integrity from geospatial data. This approach differs fundamentally from previous efforts of estimating average condition by providing an estimate of the minimum and maximum scores that are likely for the landscape context. Once the responses of macroinvertebrate communities to landscape changes at large spatial scales are understood, expectations can be compared to field samples and sites can be prioritized by local managers based on deviation from the expectation.</w:t>
+        <w:t xml:space="preserve">), could be used to predict a range of expectations for biotic integrity from geospatial data. This approach differs fundamentally from previous efforts of estimating average condition by providing an estimate of the minimum and maximum scores that are likely given the landscape context. Once the responses of macroinvertebrate communities to landscape changes at large spatial scales are understood, expectations can be compared to field samples and sites can be prioritized by local managers based on deviation from the expectation.</w:t>
       </w:r>
     </w:p>
     <w:p>
@@ -1178,7 +1198,7 @@
         <w:pStyle w:val="BodyText"/>
       </w:pPr>
       <w:r>
-        <w:t xml:space="preserve">The goal of this study was to present the development and application of a landscape model to predict a lower and upper bioassessment score that would be expected based on land use. Our specific objectives were to 1) develop and validate the landscape model, 2) apply the model results to categorize all stream segments in California into constraint classes, and 3) provide a case study within a single watershed to demonstrate how model predictions and classifications can be used to prioritize management actions at a local scale. The model was developed and applied to all streams and rivers in California, specifically focusing on the potential of urban and agricultural land use to constrain biological condition. The case study demonstrated how the statewide model could be used to classify and prioritize at the regional scale using guidance from a local stakeholder group from a heavily urbanized watershed where obstacles for achieving biological integrity have been encountered. An interactive software application, the Stream Classification and Priority Explorer (SCAPE), was developed for our case study to help stakeholders choose regional management priorities from the statewide landscape model.</w:t>
+        <w:t xml:space="preserve">The goal of this study was to present the development and application of a landscape model to predict a lower and upper bioassessment score that would be expected based on land use. Our specific objectives were to 1) develop and validate the landscape model, 2) apply the model results to categorize all stream segments in California into constraint classes, and 3) provide a case study within a single watershed to demonstrate how model predictions and classifications can be used to prioritize management actions at a local scale. The model was developed and applied to all streams and rivers in California, specifically focusing on the potential of urban and agricultural land use to constrain biological condition. The case study demonstrated how the statewide model could be used to classify and prioritize at the regional scale using guidance from a local stakeholder group from a heavily urbanized watershed. Managers currently have no prioritization tools for evaluating the context of biological integrity scores in their watershed. An interactive software application, the Stream Classification and Priority Explorer (SCAPE), was developed for our case study to help stakeholders choose regional management priorities from the statewide landscape model.</w:t>
       </w:r>
     </w:p>
     <w:p>
@@ -1309,7 +1329,7 @@
         <w:pStyle w:val="BodyText"/>
       </w:pPr>
       <w:r>
-        <w:t xml:space="preserve">The landscape model was developed using land use data, stream hydrography, and biological assessments. A general assumption was that water quality issues could be conceptually linked to societal and economic drivers, reflected through the link between land use and stream biotic integrity (e.g., under the DPSIR framework, Figure</w:t>
+        <w:t xml:space="preserve">The landscape model was developed using land use data, national stream hydrography layers, and biological assessments. A general assumption was that water quality issues could be conceptually linked to societal and economic drivers, reflected through the link between land use and stream biotic integrity (e.g., under the DPSIR framework, Figure</w:t>
       </w:r>
       <w:r>
         <w:t xml:space="preserve"> </w:t>
@@ -1525,7 +1545,7 @@
         <w:t xml:space="preserve">)</w:t>
       </w:r>
       <w:r>
-        <w:t xml:space="preserve">. The index score at a site can vary from 0 to ~ 1.4, with higher values indicating less deviation from reference state. Because the index was developed to minimize the influence of natural gradients, the index scores have consistent meaning across the state</w:t>
+        <w:t xml:space="preserve">. The index score at a site can vary from 0 to ~ 1.4, with values near 1 indicating less deviation from reference state. Because the index was developed to minimize the influence of natural gradients, the index scores have consistent meaning across the state</w:t>
       </w:r>
       <w:r>
         <w:t xml:space="preserve"> </w:t>
@@ -1631,7 +1651,7 @@
         <w:t xml:space="preserve">)</w:t>
       </w:r>
       <w:r>
-        <w:t xml:space="preserve">), although other programs used different designs for project-specific purposes (such as the statewide Reference Condition Monitoring Program,</w:t>
+        <w:t xml:space="preserve">), while other programs used different designs for project-specific purposes (such as the statewide Reference Condition Monitoring Program,</w:t>
       </w:r>
       <w:r>
         <w:t xml:space="preserve"> </w:t>
@@ -1725,7 +1745,7 @@
         <w:t xml:space="preserve">)</w:t>
       </w:r>
       <w:r>
-        <w:t xml:space="preserve">. In cases where multiple sites were located on the same segment, the most downstream site was selected for model calibration under the assumption that the landscape data in StreamCat was most relevant to this site. One sample date was chosen randomly for sites with multiple dates so that one CSCI score was matched to a site. This option was preferred relative to selecting sample dates closest in time to StreamCat estimates because land use did not change dramatically during the sample period. This created a final dataset of 2620 unique field observations used to calibrate and validate the landscape model.</w:t>
+        <w:t xml:space="preserve">. In cases where multiple sites were located on the same segment, the most downstream site was selected for model calibration under the assumption that the landscape data in StreamCat were most relevant to this site. One sample date was chosen randomly for sites with multiple dates so that one CSCI score was matched to a site. This created a final dataset of 2620 unique field observations used to calibrate and validate the landscape model.</w:t>
       </w:r>
     </w:p>
     <w:p>
@@ -1885,7 +1905,7 @@
         <w:t xml:space="preserve">)</w:t>
       </w:r>
       <w:r>
-        <w:t xml:space="preserve">. Random forest models provide robust predictions by evaluating complex, non-linear relationships and interactions between variables relative to more commonly-used modelling approaches, such as multiple regression</w:t>
+        <w:t xml:space="preserve">. Random forest models can quantify complex, non-linear relationships and interactions between variables and can be more effective models with large data relative to more commonly-used approaches, such as multiple regression</w:t>
       </w:r>
       <w:r>
         <w:t xml:space="preserve"> </w:t>
@@ -1945,7 +1965,7 @@
         <w:t xml:space="preserve">)</w:t>
       </w:r>
       <w:r>
-        <w:t xml:space="preserve">. This modelling approach allows use of prediction intervals to describe the range of likely scores, which can be used to identify sites where that range includes management targets. Quantile regression forests were used to predict CSCI scores in each stream segment at five percent increments (i.e., 5th, 10th, etc.) from the 5th to 95th percentile of expectations. The statewide validated model (described below) was used to predict percentile expectations of CSCI scores at all stream segments where predictors were available. For example, the 50th percentile prediction was the most likely score for a stream segment given observed values for landscape variables, whereas a lower (e.g., 5th percentile) and upper (95th percentile) bound on the median (and points in between) were also predicted. The quantregForest package</w:t>
+        <w:t xml:space="preserve">. This modelling approach can estimate a lower and an upper limit for the conditional distribution of likely scores that might be expected at a site given land use, which can be used to identify sites where that range includes management targets. Quantile regression forests were used to predict CSCI scores in each stream segment at five percent increments (i.e., 5th, 10th, etc.) from the 5th to 95th percentile of expectations. The statewide validated model (described below) was used to predict percentile expectations of CSCI scores at all stream segments where predictors were available. For example, the 50th percentile prediction was the most likely score for a stream segment given observed values for landscape variables, whereas a lower (e.g., 5th percentile) and upper (95th percentile) conditional quantile (and points in between) were also predicted. The quantregForest package</w:t>
       </w:r>
       <w:r>
         <w:t xml:space="preserve"> </w:t>
@@ -2135,7 +2155,7 @@
         <w:t xml:space="preserve"> </w:t>
       </w:r>
       <w:r>
-        <w:t xml:space="preserve">and a prediction interval ranging from the 10th to the 90th percentiles of expected CSCI scores. Stream segments with the range of CSCI score expectations entirely below the threshold were considered likely constrained, whereas those with expectations entirely above were considered likely unconstrained (Figure</w:t>
+        <w:t xml:space="preserve">and a lower and upper bound from the 10th to the 90th percentiles of expected CSCI scores. Stream segments with the range of CSCI score expectations entirely below the threshold were considered likely constrained, whereas those with expectations entirely above were considered likely unconstrained (Figure</w:t>
       </w:r>
       <w:r>
         <w:t xml:space="preserve"> </w:t>
@@ -2179,7 +2199,7 @@
         <w:t xml:space="preserve">3</w:t>
       </w:r>
       <w:r>
-        <w:t xml:space="preserve">c). For the certainty range, this interval does not describe statistical certainty in the traditional sense (e.g., confidence interval), but rather a desired range that is defined as a potentially acceptable lower and upper bound around the median prediction for a CSCI score given landscape development. Eight different ranges of values for the score expectations from wide to narrow were evaluated at five percent intervals, i.e., 5th-95th, 10th-90th, …, 45th-55th. Different CSCI thresholds were also evaluated using values of 0.63, 0.79, and 0.92, corresponding to the 1st, 10th, and 30th percentile of scores at reference calibration sites used to develop the CSCI (Figure</w:t>
+        <w:t xml:space="preserve">c). For the certainty range, these bounds do not describe statistical certainty in the traditional sense (e.g., confidence interval), but rather a desired range that is defined as a potentially acceptable lower and upper limit around the median prediction for a CSCI score given landscape development. Eight different ranges of values for the score expectations from wide to narrow were evaluated at five percent intervals, i.e., 5th-95th, 10th-90th, …, 45th-55th. Different CSCI thresholds were also evaluated using values of 0.63, 0.79, and 0.92, corresponding to the 1st, 10th, and 30th percentile of scores at reference calibration sites used to develop the CSCI (Figure</w:t>
       </w:r>
       <w:r>
         <w:t xml:space="preserve"> </w:t>
@@ -2419,7 +2439,7 @@
         <w:pStyle w:val="BodyText"/>
       </w:pPr>
       <w:r>
-        <w:t xml:space="preserve">Observed CSCI scores were within the predicted range as often as expected (i.e., 80% statewide, based on the 10th and 90th prediction interval), and over-scoring sites were roughly as common (9%) as under-scoring sites (10%) (Table</w:t>
+        <w:t xml:space="preserve">Observed CSCI scores were within the predicted range as often as expected (i.e., 80% statewide, based on the 10th and 90th conditional quantiles), and over-scoring sites were roughly as common (9%) as under-scoring sites (10%) (Table</w:t>
       </w:r>
       <w:r>
         <w:t xml:space="preserve"> </w:t>
@@ -2445,7 +2465,7 @@
         <w:t xml:space="preserve">5</w:t>
       </w:r>
       <w:r>
-        <w:t xml:space="preserve">). Unsurprisingly, decreasing the certainty of predictions from the landscape model by narrowing the prediction interval (5th-95th to 45th-55th) shifted a number of streams from the possible to likely category in both constrained and unconstrained segments. Similarly, changing the CSCI threshold from relaxed to more conservative (0.63 to 0.92) increased the number of streams classified as possibly or likely constrained and decreased the number of streams as possibly or likely unconstrained. However, the effects of these decision points varied greatly by region. For example, over 80% of segments in the Central Valley were classified as likely constrained using a high CSCI threshold with the narrowest range of predictions, whereas less than 1% of segments were in this category using a low CSCI threshold with the widest range of predictions. Opposite trends were observed in regions with reduced land use pressures. For example, almost all stream segments in the North Coast and Sierra Nevada regions were classified as likely unconstrained using a low CSCI threshold and narrow range of predictions.</w:t>
+        <w:t xml:space="preserve">). Unsurprisingly, decreasing the certainty of predictions from the landscape model by narrowing the quantile range (5th-95th to 45th-55th) shifted a number of streams from the possible to likely category in both constrained and unconstrained segments. Similarly, changing the CSCI threshold from relaxed to more conservative (0.63 to 0.92) increased the number of streams classified as possibly or likely constrained and decreased the number of streams as possibly or likely unconstrained. However, the effects of these decision points varied greatly by region. For example, over 80% of segments in the Central Valley were classified as likely constrained using a high CSCI threshold with the narrowest range of predictions, whereas less than 1% of segments were in this category using a low CSCI threshold with the widest range of predictions. Opposite trends were observed in regions with reduced land use pressures. For example, almost all stream segments in the North Coast and Sierra Nevada regions were classified as likely unconstrained using a low CSCI threshold and narrow range of predictions.</w:t>
       </w:r>
     </w:p>
     <w:p>
@@ -2725,7 +2745,7 @@
         <w:t xml:space="preserve"> </w:t>
       </w:r>
       <w:r>
-        <w:t xml:space="preserve">also demonstrate the broader implications of how the key decision points affected model results at regional and statewide scales. These results and the functionality provided by SCAPE demonstrate flexibility of the landscape model and the considerations that should be made for regional applications. For example, constraint classifications and the decision points that define them may have little relevance in regions without development gradients that are not well captured by the model (e.g., Sierra Nevada, North Coast). Conversely, the chosen range for the lower and upper expectation of biological integrity that is appropriate for a region is a tradeoff between which constraint classes are most appropriate for a region. Wider intervals force more stream segments into the</w:t>
+        <w:t xml:space="preserve">also demonstrate the broader implications of how the key decision points affected model results at regional and statewide scales. These results and the functionality provided by SCAPE demonstrate flexibility of the landscape model and the considerations that should be made for regional applications. For example, constraint classifications and the decision points that define them may have little relevance in regions without development gradients that are not well captured by the model (e.g., Sierra Nevada, North Coast). Conversely, the chosen range for the lower and upper expectation of biological integrity that is appropriate for a region is a tradeoff between which constraint classes are most appropriate for a region. Wider ranges force more stream segments into the</w:t>
       </w:r>
       <w:r>
         <w:t xml:space="preserve"> </w:t>
@@ -2743,7 +2763,7 @@
         <w:t xml:space="preserve"> </w:t>
       </w:r>
       <w:r>
-        <w:t xml:space="preserve">constraint classes, whereas smaller intervals provide more separation of segments into the likely constrained or likely unconstrained classes. The specific choice is a management decision and we provide the ability to evaluate tradeoffs both in SCAPE and with our results herein.</w:t>
+        <w:t xml:space="preserve">constraint classes, whereas smaller ranges provide more separation of segments into the likely constrained or likely unconstrained classes. The specific choice is a management decision and we provide the ability to evaluate tradeoffs both in SCAPE and with our results herein.</w:t>
       </w:r>
     </w:p>
     <w:p>
@@ -3913,7 +3933,7 @@
           <wp:inline>
             <wp:extent cx="5029200" cy="4572000"/>
             <wp:effectExtent b="0" l="0" r="0" t="0"/>
-            <wp:docPr descr="Figure 5 Changes in stream segment classes by region and statewide for different scenarios used to define biological constraints. Twenty-seven scenarios were tested that evaluated different combinations of certainty in the CSCI predictions (nine scenarios from wide to narrow prediction intervals as identified by the tail cutoff for the expected range) and potential CSCI thresholds (three scenarios from low to high). The percentage of total stream length for likely unconstrained and likely constrained is shown for each scenario. Stream classifications as possibly unconstrained or possibly constrained are not shown but can be inferred form the area of white space above or below each bar. The solid black line indicates the percentage division between unconstrained and constrained classifications. CV: Central Valley, CH: Chaparral, DM: Deserts and Modoc Plateau, NC: North Coast, SN: Sierra Nevada, SC: South Coast." title="" id="1" name="Picture"/>
+            <wp:docPr descr="Figure 5 Changes in stream segment classes by region and statewide for different scenarios used to define biological constraints. Twenty-seven scenarios were tested that evaluated different combinations of certainty in the CSCI predictions (nine scenarios from wide to narrow prediction ranges as identified by the tail cutoff for the expected quantiles) and potential CSCI thresholds (three scenarios from low to high). The percentage of total stream length for likely unconstrained and likely constrained is shown for each scenario. Stream classifications as possibly unconstrained or possibly constrained are not shown but can be inferred form the area of white space above or below each bar. The solid black line indicates the percentage division between unconstrained and constrained classifications. CV: Central Valley, CH: Chaparral, DM: Deserts and Modoc Plateau, NC: North Coast, SN: Sierra Nevada, SC: South Coast." title="" id="1" name="Picture"/>
             <a:graphic>
               <a:graphicData uri="http://schemas.openxmlformats.org/drawingml/2006/picture">
                 <pic:pic>
@@ -3956,7 +3976,7 @@
         <w:pStyle w:val="ImageCaption"/>
       </w:pPr>
       <w:r>
-        <w:t xml:space="preserve">Figure 5 Changes in stream segment classes by region and statewide for different scenarios used to define biological constraints. Twenty-seven scenarios were tested that evaluated different combinations of certainty in the CSCI predictions (nine scenarios from wide to narrow prediction intervals as identified by the tail cutoff for the expected range) and potential CSCI thresholds (three scenarios from low to high). The percentage of total stream length for likely unconstrained and likely constrained is shown for each scenario. Stream classifications as possibly unconstrained or possibly constrained are not shown but can be inferred form the area of white space above or below each bar. The solid black line indicates the percentage division between unconstrained and constrained classifications. CV: Central Valley, CH: Chaparral, DM: Deserts and Modoc Plateau, NC: North Coast, SN: Sierra Nevada, SC: South Coast.</w:t>
+        <w:t xml:space="preserve">Figure 5 Changes in stream segment classes by region and statewide for different scenarios used to define biological constraints. Twenty-seven scenarios were tested that evaluated different combinations of certainty in the CSCI predictions (nine scenarios from wide to narrow prediction ranges as identified by the tail cutoff for the expected quantiles) and potential CSCI thresholds (three scenarios from low to high). The percentage of total stream length for likely unconstrained and likely constrained is shown for each scenario. Stream classifications as possibly unconstrained or possibly constrained are not shown but can be inferred form the area of white space above or below each bar. The solid black line indicates the percentage division between unconstrained and constrained classifications. CV: Central Valley, CH: Chaparral, DM: Deserts and Modoc Plateau, NC: North Coast, SN: Sierra Nevada, SC: South Coast.</w:t>
       </w:r>
     </w:p>
     <w:p>
@@ -4475,7 +4495,7 @@
               <w:jc w:val="left"/>
             </w:pPr>
             <w:r>
-              <w:t xml:space="preserve">Lower bound of prediction interval is above threshold</w:t>
+              <w:t xml:space="preserve">Lower bound of prediction range is above threshold</w:t>
             </w:r>
           </w:p>
         </w:tc>
@@ -4510,7 +4530,7 @@
               <w:jc w:val="left"/>
             </w:pPr>
             <w:r>
-              <w:t xml:space="preserve">Lower bound of prediction interval is below threshold, but median prediction is above</w:t>
+              <w:t xml:space="preserve">Lower bound of prediction range is below threshold, but median prediction is above</w:t>
             </w:r>
           </w:p>
         </w:tc>
@@ -4545,7 +4565,7 @@
               <w:jc w:val="left"/>
             </w:pPr>
             <w:r>
-              <w:t xml:space="preserve">Upper bound of prediction interval is above threshold, but median prediction is below</w:t>
+              <w:t xml:space="preserve">Upper bound of prediction range is above threshold, but median prediction is below</w:t>
             </w:r>
           </w:p>
         </w:tc>
@@ -4580,7 +4600,7 @@
               <w:jc w:val="left"/>
             </w:pPr>
             <w:r>
-              <w:t xml:space="preserve">Upper bound of prediction interval is below threshold</w:t>
+              <w:t xml:space="preserve">Upper bound of prediction range is below threshold</w:t>
             </w:r>
           </w:p>
         </w:tc>

</xml_diff>

<commit_message>
almost done with first reviewer revisions
</commit_message>
<xml_diff>
--- a/manuscript/manu_draft.docx
+++ b/manuscript/manu_draft.docx
@@ -397,7 +397,7 @@
         <w:pStyle w:val="FirstParagraph"/>
       </w:pPr>
       <w:r>
-        <w:t xml:space="preserve">Version Date: Fri May 10 10:19:44 2019 -0700</w:t>
+        <w:t xml:space="preserve">Version Date: Sun May 12 12:30:16 2019 -0700</w:t>
       </w:r>
     </w:p>
     <w:p>
@@ -2034,7 +2034,7 @@
         <w:t xml:space="preserve">1</w:t>
       </w:r>
       <w:r>
-        <w:t xml:space="preserve">). Calibration data for the landscape model were obtained from a random selection of 75% of segments with observed CSCI scores, where the selection was based on a random draw among sites that were grouped into quartiles defined by increasing watershed imperviousness relative to each region (n = 1965 segments). This ensured that the model was calibrated with data that covered the variation of landscape development between regions (i.e., regions with low development were not under-represented and those with high development were not over-represented). The remaining sites were used for model validation (n = 655). Where multiple samples were available at a single site, one sample was selected at random for both calibration and validation purposes. All predictions for the calibration dataset were obtained using out-of-bag estimates from the random forest model to prevent bias and over-fitting. Out-of-bag predictions are based on the subset of trees in the random forest model in which calibration data were excluded during training</w:t>
+        <w:t xml:space="preserve">). Calibration data for the landscape model were obtained from a random selection of 75% of segments with observed CSCI scores, where the selection was based on a random draw from strata of quartiles defined by increasing watershed imperviousness relative to each region (n = 1965 segments). This ensured that the model was calibrated with data that covered the variation of landscape development among regions (i.e., regions with low development were not under-represented and those with high development were not over-represented). The remaining 25% of sites were used for model validation (n = 655). Where multiple samples were available at a single site, one sample was selected at random for both calibration and validation purposes. All predictions for the calibration dataset were obtained using out-of-bag estimates from the random forest model to prevent bias and over-fitting. Out-of-bag predictions are based on the subset of trees in the random forest model in which calibration data were excluded during training</w:t>
       </w:r>
       <w:r>
         <w:t xml:space="preserve"> </w:t>
@@ -2079,7 +2079,7 @@
         <w:pStyle w:val="BodyText"/>
       </w:pPr>
       <w:r>
-        <w:t xml:space="preserve">Model performance was assessed for the statewide dataset and within each major region by comparing differences between observed CSCI scores and median predictions at the same locations. Differences were evaluated using Pearson correlations and root mean squared errors (RMSE); high correlation coefficients and low RMSE values indicated good performance. Regression analysis between observed and predicted scores was used to assess potential bias based on intercept and slope values differing from 0 and 1, respectively. Collectively, the performance metrics were chosen to evaluate both predictive ability of the landscape model and potential for bias which may vary depending on different land use gradients across the state.</w:t>
+        <w:t xml:space="preserve">Model performance metrics were chosen to evaluate both predictive ability of the landscape model and potential for bias which may vary depending on different land use gradients across the state. Performance was assessed for the statewide dataset and within each major region by comparing differences between observed CSCI scores and median predictions at the same locations. Differences were evaluated using Pearson correlations and root mean squared errors (RMSE); high correlation coefficients and low RMSE values indicated good predictive ability. Regression analysis between observed and predicted scores was used to assess potential bias based on intercept and slope values differing from 0 and 1, respectively.</w:t>
       </w:r>
     </w:p>
     <w:p>
@@ -2106,7 +2106,7 @@
         <w:t xml:space="preserve">2</w:t>
       </w:r>
       <w:r>
-        <w:t xml:space="preserve">). The classification process is described in Figure</w:t>
+        <w:t xml:space="preserve">). Ranges in predictor variables between the statewide and calibration datasets were similar, such that over-extrapolation of the model domain to the statewide data was unlikely. The classification process is described in Figure</w:t>
       </w:r>
       <w:r>
         <w:t xml:space="preserve"> </w:t>
@@ -2115,7 +2115,7 @@
         <w:t xml:space="preserve">3</w:t>
       </w:r>
       <w:r>
-        <w:t xml:space="preserve">a through c. Classifications were based on the comparison of a CSCI threshold representing a management goal and the predicted range or predicted median score at a segment. These two decision points (i.e., the threshold and the size of the predicted range) were critical in defining segment classifications. We used a CSCI threshold of 0.79 (i.e., the 10th percentile of reference calibration sites) following previous examples</w:t>
+        <w:t xml:space="preserve">a through c. Classifications were based on the comparison of a CSCI threshold representing a management goal and the predicted range or predicted median score at a segment. These two decision points (i.e., the threshold and the size of the predicted range) were critical in defining segment classifications. We used a CSCI threshold of 0.79 following previous examples</w:t>
       </w:r>
       <w:r>
         <w:t xml:space="preserve"> </w:t>
@@ -2155,7 +2155,7 @@
         <w:t xml:space="preserve"> </w:t>
       </w:r>
       <w:r>
-        <w:t xml:space="preserve">and a lower and upper bound from the 10th to the 90th percentiles of expected CSCI scores. Stream segments with the range of CSCI score expectations entirely below the threshold were considered likely constrained, whereas those with expectations entirely above were considered likely unconstrained (Figure</w:t>
+        <w:t xml:space="preserve">and a lower and upper bound from the 10th to the 90th percentiles of expected CSCI scores. Stream segments where the predicted 90th quantile score was below the threshold were considered likely constrained, whereas those where the predicted 10th percentile was above the threshold were considered likely unconstrained (Figure</w:t>
       </w:r>
       <w:r>
         <w:t xml:space="preserve"> </w:t>
@@ -2181,7 +2181,7 @@
         <w:pStyle w:val="BodyText"/>
       </w:pPr>
       <w:r>
-        <w:t xml:space="preserve">The influence of the key decision points on the extent of segment classifications created by the landscape model was evaluated. Stream segment classifications depend on the chosen range of score expectations (or certainty) from the landscape model (Figure</w:t>
+        <w:t xml:space="preserve">The influence of the key decision points on the extent of segment classifications created by the landscape model was evaluated. Stream segment classifications depend on the percentile range of score expectations (or certainty) from the landscape model (Figure</w:t>
       </w:r>
       <w:r>
         <w:t xml:space="preserve"> </w:t>
@@ -2231,7 +2231,7 @@
         <w:t xml:space="preserve">)</w:t>
       </w:r>
       <w:r>
-        <w:t xml:space="preserve">. The percentage of stream segments in each class statewide and by major regions were estimated for each of the twenty-four scenarios (width by threshold combinations).</w:t>
+        <w:t xml:space="preserve">. The percentage of stream segments in each class statewide and by major regions were estimated for each of the twenty-four scenarios (width by threshold combinations). Although some of the results can be assumed (e.g., increasing CSCI thresholds causes more sites to be classified as constrained), we expected differences among regions based on differences in land use.</w:t>
       </w:r>
     </w:p>
     <w:p>
@@ -2369,7 +2369,7 @@
         <w:t xml:space="preserve">3</w:t>
       </w:r>
       <w:r>
-        <w:t xml:space="preserve">, Figure S2). For the calibration dataset, observed and predicted values were correlated (r = 0.75, RMSE = 0.17), with an intercept (0.04) and slope (0.93) that indicated minimal bias. Performance was similar with the validation dataset (r = 0.72, RMSE = 0.18, intercept = 0.07, slope = 0.90).</w:t>
+        <w:t xml:space="preserve">, Figure S2). For the calibration dataset, observed and predicted values were correlated (r = 0.75, RMSE = 0.17), with an intercept (0.04) and slope (0.93) that indicated minimal median prediction bias. Performance was similar with the validation dataset (r = 0.72, RMSE = 0.18, intercept = 0.07, slope = 0.90).</w:t>
       </w:r>
     </w:p>
     <w:p>
@@ -2386,7 +2386,7 @@
         <w:t xml:space="preserve">3</w:t>
       </w:r>
       <w:r>
-        <w:t xml:space="preserve">, Figure S2, S3). Performance for the Chaparral and South Coast regions were comparable or slightly improved compared to the statewide dataset for both the calibration (r = 0.71, 0.75, respectively) and validation (r = 0.74, 0.72) datasets. Model predictions for the Central Valley, Desert/Modoc, and North Coast regions had slightly lower performance compared to the statewide results, with correlations of approximately 0.66, 0.50, and 0.55 with observed values in the calibration dataset and 0.49, 0.55, and 0.55 in the validation dataset. Model performance was weakest for the Sierra Nevada region (calibration r = 0.45, validation r = 0.21), where timber harvesting, rather than urban or agricultural development, is the most widespread stressor. A slight bias in model predictions was observed for the Central Valley and North Coast, where the former was over-predicted and the latter was under-predicted (Figure S2).</w:t>
+        <w:t xml:space="preserve">, Figure S2, S3). Performance for the Chaparral and South Coast regions were comparable or slightly improved compared to the statewide dataset for both the calibration (r = 0.71, 0.75, respectively) and validation (r = 0.74, 0.72) datasets. Model predictions for the Central Valley, Desert/Modoc, and North Coast regions had worse performance compared to the statewide results, with correlations of approximately 0.66, 0.50, and 0.55 with observed values in the calibration dataset and 0.49, 0.55, and 0.55 in the validation dataset. Model performance was weakest for the Sierra Nevada region (calibration r = 0.45, validation r = 0.21), where timber harvesting, rather than urban or agricultural development, is the most widespread stressor. A slight bias in model predictions was observed for the Central Valley and North Coast, where the former was over-predicted and the latter was under-predicted (Figure S2).</w:t>
       </w:r>
     </w:p>
     <w:p>
@@ -2555,7 +2555,7 @@
         <w:pStyle w:val="FirstParagraph"/>
       </w:pPr>
       <w:r>
-        <w:t xml:space="preserve">Results from the statewide model were applied in a regional context through local application with a stakeholder group from the San Gabriel River watershed (Los Angeles County, California, Figure S4). The statewide model provides only a range of expected scores for a stream segment. Comparison of observed index scores from an actual biological sample with the results from the model can establish a basis for how managers prioritize sites. For example, managers may prioritize sites with observed scores that are above the modelled expectation differently than those that are scoring within the ranges predicted by the model. Alternatively, a site scoring as expected in an unconstrained segment could be prioritized differently than a site scoring as expected in a constrained segment. As such, the lower San Gabriel watershed is heavily urbanized with many modified channels and managers require prioritization tools to identify where efforts should be focused in the context of landscape development. Information from the landscape model allowed the stakeholder group to develop management priorities based on how actual CSCI scores compared to biological expectations from the model (Figure S5).</w:t>
+        <w:t xml:space="preserve">Results from the statewide model were applied in a regional context through local application with a stakeholder group from the San Gabriel River watershed (Los Angeles County, California, Figure S4). The statewide model provides only a range of expected scores for a stream segment. Comparison of observed index scores from an actual biological sample with the results from the model can establish a basis for how managers prioritize sites. For example, managers may prioritize sites with observed scores that are above the modelled expectation differently than those that are scoring within the ranges predicted by the model. Alternatively, a site scoring as expected in an unconstrained segment could be a higher priority for managers than a site scoring as expected in a constrained segment; the latter may require more resources for comparable changes in biotic condition. As such, the lower San Gabriel watershed is heavily urbanized with many modified channels (Figure S4b) and managers require prioritization tools to identify where efforts should be focused in the context of landscape development. Information from the landscape model allowed the stakeholder group to develop management priorities based on how actual CSCI scores compared to biological expectations from the model (Figure S5).</w:t>
       </w:r>
     </w:p>
     <w:p>

</xml_diff>

<commit_message>
finished first reviewer revisions
</commit_message>
<xml_diff>
--- a/manuscript/manu_draft.docx
+++ b/manuscript/manu_draft.docx
@@ -397,7 +397,7 @@
         <w:pStyle w:val="FirstParagraph"/>
       </w:pPr>
       <w:r>
-        <w:t xml:space="preserve">Version Date: Sun May 12 12:30:16 2019 -0700</w:t>
+        <w:t xml:space="preserve">Version Date: Mon May 13 12:37:50 2019 -0700</w:t>
       </w:r>
     </w:p>
     <w:p>
@@ -2439,7 +2439,7 @@
         <w:pStyle w:val="BodyText"/>
       </w:pPr>
       <w:r>
-        <w:t xml:space="preserve">Observed CSCI scores were within the predicted range as often as expected (i.e., 80% statewide, based on the 10th and 90th conditional quantiles), and over-scoring sites were roughly as common (9%) as under-scoring sites (10%) (Table</w:t>
+        <w:t xml:space="preserve">Observed CSCI scores were within the predicted decile range as often as expected (i.e., 80% statewide, based on the 10th and 90th conditional quantiles), and over-scoring sites were roughly as common (9%) as under-scoring sites (10%) (Table</w:t>
       </w:r>
       <w:r>
         <w:t xml:space="preserve"> </w:t>
@@ -2448,7 +2448,7 @@
         <w:t xml:space="preserve">5</w:t>
       </w:r>
       <w:r>
-        <w:t xml:space="preserve">). Similar patterns were observed within regions, although a slightly larger percentage of sites in the Central Valley were under-scoring compared to the other regions, which may have been caused by a slight bias of over-predicting in this region. Over-scoring sites were slightly more common in certain regions (i.e., the South Coast and Sierra Nevada regions) than others (i.e., the Chaparral, Central Valley, and Desert/Modoc regions).</w:t>
+        <w:t xml:space="preserve">). Similar patterns were observed within regions, although a slightly larger percentage of sites in the Central Valley were under-scoring compared to the other regions, which may have been evidence of a slight bias of over-predicting in this region. Over-scoring sites were slightly more common in the South Coast and Sierra Nevada regions, whereas under-scoring sites were more common in others (i.e., the Chaparral, Central Valley, and Desert/Modoc regions).</w:t>
       </w:r>
     </w:p>
     <w:p>
@@ -2555,7 +2555,7 @@
         <w:pStyle w:val="FirstParagraph"/>
       </w:pPr>
       <w:r>
-        <w:t xml:space="preserve">Results from the statewide model were applied in a regional context through local application with a stakeholder group from the San Gabriel River watershed (Los Angeles County, California, Figure S4). The statewide model provides only a range of expected scores for a stream segment. Comparison of observed index scores from an actual biological sample with the results from the model can establish a basis for how managers prioritize sites. For example, managers may prioritize sites with observed scores that are above the modelled expectation differently than those that are scoring within the ranges predicted by the model. Alternatively, a site scoring as expected in an unconstrained segment could be a higher priority for managers than a site scoring as expected in a constrained segment; the latter may require more resources for comparable changes in biotic condition. As such, the lower San Gabriel watershed is heavily urbanized with many modified channels (Figure S4b) and managers require prioritization tools to identify where efforts should be focused in the context of landscape development. Information from the landscape model allowed the stakeholder group to develop management priorities based on how actual CSCI scores compared to biological expectations from the model (Figure S5).</w:t>
+        <w:t xml:space="preserve">Results from the statewide model were applied in a regional context through local application with a stakeholder group from the San Gabriel River watershed (Los Angeles County, California, Figure S4). The statewide model provides only a range of expected scores for a stream segment. Comparison of observed index scores from an actual biological sample with the results from the model can establish a basis for how managers prioritize sites. For example, managers may prioritize sites with observed scores that are above the modelled expectation differently than those that are scoring within the ranges predicted by the model. Alternatively, a site scoring as expected in an unconstrained segment could be a higher priority for managers than a site scoring as expected in a constrained segment; the latter may require more resources for comparable changes in biotic condition. As such, the lower San Gabriel watershed is heavily urbanized with many modified channels (Figure S4b) and managers require prioritization tools to identify where efforts should be focused among many sites in the context of landscape development. Information from the landscape model allowed the stakeholder group to develop management priorities based on how actual CSCI scores compared to biological expectations from the model (Figure S5).</w:t>
       </w:r>
     </w:p>
     <w:p>
@@ -2607,7 +2607,7 @@
         <w:pStyle w:val="FirstParagraph"/>
       </w:pPr>
       <w:r>
-        <w:t xml:space="preserve">These priority actions were identified independent from the landscape model and assigned to each site by the stakeholder group based on a comparison of observed CSCI scores and the expected range of scores from the landscape model. In general, stakeholders assigned higher priority for any of the three actions to sites in likely unconstrained segments where CSCI scores were over- or under-scoring sites or at sites that were possibly unconstrained but the observed CSCI scores were below the biological threshold (dotted line in Figure S6, Table S1). Constrained sites were given lower priority overall or restoration actions were recommended as a lower priority despite low CSCI scores. Continuing current practices (e.g., routine monitoring, neither of the above actions) was also identified by the stakeholders as necessary for these low priority sites. Recommended actions to investigate were appliced to both over-scoring and under-scoring sites, protect was given a high priority exclusively at over-scoring sites, and restore was more common at under-scoring sites.</w:t>
+        <w:t xml:space="preserve">These priority actions were first identified independent from the landscape model and then assigned to each site by the stakeholder group based on a comparison of observed CSCI scores and the expected range of scores from the landscape model. In general, stakeholders assigned higher priority for all three actions to sites in likely unconstrained segments where CSCI scores were over- or under-scoring or at sites that were possibly unconstrained but the observed CSCI scores were below the biological threshold (dotted line in Figure S6, Table S1). Constrained sites were given lower priority overall or restoration actions were recommended as a lower priority despite low CSCI scores. Continuing current practices (e.g., routine monitoring, neither of the above actions) was also identified by the stakeholders as necessary for these low priority sites. Recommended actions to investigate were applied to both over-scoring and under-scoring sites, protect was given a high priority exclusively at over-scoring sites, and restore was more common at under-scoring sites.</w:t>
       </w:r>
     </w:p>
     <w:p>
@@ -2615,7 +2615,7 @@
         <w:pStyle w:val="BodyText"/>
       </w:pPr>
       <w:r>
-        <w:t xml:space="preserve">The landscape model is primarily an exploratory tool to help identify patterns among monitoring sites where more intensive analyses may be appropriate. This application was effectively demonstrated through engagement of our local stakeholder group. Rather than identifying individual sites in need of specific management actions, the group used the landscape model to characterize patterns on the landscape that were consistent with the recommended management priorities. In doing so, the group was able to explore and discuss potential management actions relative to the landscape characteristics of the watershed. The final decision by the group to prioritize management actions for the different sites in broad categories of protect, restore, and investigate was based on an iterative process where ideas were discussed and shared freely among stakeholders. This approach ensured that stakeholders were generally in agreement with the final product and, therefore, potentially more likely to adopt the recommendations provided by these tools in formal decision-making</w:t>
+        <w:t xml:space="preserve">The landscape model is primarily an exploratory tool to help identify patterns among monitoring sites where more intensive analyses may be appropriate. This application was tested through engagement of our local stakeholder group. Rather than identifying individual sites in need of specific management actions, the group used the landscape model to characterize patterns on the landscape that were consistent with the recommended management priorities. In doing so, the group explored and discussed potential management actions relative to the landscape characteristics of the watershed. The final decision by the group to prioritize management actions for the different sites in broad categories of protect, restore, and investigate was based on group discussions to reach agreement on outcomes from the models. Facilitated discussions that directly engage stakeholders have been suggested by others as effective mechanisms that allow recommendations provided by these tools to be adopted in formal decision-making</w:t>
       </w:r>
       <w:r>
         <w:t xml:space="preserve"> </w:t>
@@ -2638,7 +2638,7 @@
         <w:t xml:space="preserve">)</w:t>
       </w:r>
       <w:r>
-        <w:t xml:space="preserve">. The recommended actions have relevance only in the interests of the San Gabriel Regional Monitoring Program. Localized applications of the statewide model must engage stakeholders in a similar process to develop recommendations that are specific to regional needs at the watershed scale</w:t>
+        <w:t xml:space="preserve">. However, the recommended actions have relevance only in the interests of the San Gabriel Regional Monitoring Program. Localized applications of the statewide model must engage stakeholders in a similar process to develop recommendations that are specific to regional needs at the watershed scale</w:t>
       </w:r>
       <w:r>
         <w:t xml:space="preserve"> </w:t>
@@ -2683,7 +2683,7 @@
         <w:pStyle w:val="BodyText"/>
       </w:pPr>
       <w:r>
-        <w:t xml:space="preserve">Engagement with the stakeholder group was facilitatied through creation of an interactive and online application, the Stream Classification and Priority Explorer (SCAPE, Figure S7,</w:t>
+        <w:t xml:space="preserve">Engagement with the stakeholder group was facilitated through creation of an interactive and online application, the Stream Classification and Priority Explorer (SCAPE, Figure S7,</w:t>
       </w:r>
       <w:r>
         <w:t xml:space="preserve"> </w:t>
@@ -2725,7 +2725,7 @@
         <w:t xml:space="preserve">)</w:t>
       </w:r>
       <w:r>
-        <w:t xml:space="preserve">. The SCAPE application was used to select and visualize management priorities for all monitoring sites in the San Gabriel watershed (Figure S8) and was also critical for demonstrating how results from the statewide model could be used at a regional scale. Because of this application, this stakeholder group has a better understanding of the potential impacts of biointegrity policies currently under review in California. Additionally, the SCAPE application provided assurance to the prioritization process by correctly identifying sites where discrepancies between CSCI scores and other measures of stream condition had been observed. Without this information (i.e., Figure S5), stakeholders struggled to prioritize among sites, particularly for restoration activities. For example, some advocated that the lowest scoring sites should be prioritized, whereas others prioritized sites that scored just below the CSCI threshold. Conflicting priorities were common in the absence of information about the range of scores typical for these urban settings.</w:t>
+        <w:t xml:space="preserve">. The SCAPE application can be used to select and visualize management priorities for all monitoring sites in the San Gabriel watershed (Figure S8) and was also critical for demonstrating how results from the statewide model could be used at a regional scale. Because of this application, the stakeholder group was able to explore the potential impacts of biointegrity policies currently under review in California, such as the effect of changing a potential threshold for defining biological use attainment and how the assigned priorities shift accordingly. Additionally, the SCAPE application correctly identified sites where discrepancies between CSCI scores and other measures of stream condition had been previously observed. Without the landscape context provided by the model (i.e., Figure S5, right side), stakeholders struggled to prioritize among sites (i.e., no context for scores, Figure S5, left side).</w:t>
       </w:r>
     </w:p>
     <w:p>
@@ -2733,7 +2733,7 @@
         <w:pStyle w:val="BodyText"/>
       </w:pPr>
       <w:r>
-        <w:t xml:space="preserve">The SCAPE application also demonstrated core concepts of the model and allowed stakeholders to explore the key decision points that affect the model output. Specifically, drop-down menus and sliders allowed users to change certainties in the CSCI score predictions (e.g., 10th and 90th percentile predictions) and explore alternative thresholds for biological objectives (e.g., 10th percentile of reference scores that defined constraint classes). This functionality allowed the stakeholders to develop recommendations that were completely independent of the model, i.e., decisions were not hard-wired into the model nor SCAPE. Results in Figure</w:t>
+        <w:t xml:space="preserve">The SCAPE application also demonstrated core concepts of the model and allowed stakeholders to explore the key decision points that affected the model output. Specifically, drop-down menus and sliders allowed users to change certainties in the CSCI score predictions (e.g., 10th and 90th percentile predictions) and explore alternative thresholds for biological objectives (e.g., 10th percentile of reference scores that defined constraint classes). This functionality allowed the stakeholders to develop recommendations that were completely independent of the model, i.e., decisions were not hard-wired into the model nor SCAPE. Results in Figure</w:t>
       </w:r>
       <w:r>
         <w:t xml:space="preserve"> </w:t>
@@ -2796,7 +2796,7 @@
         <w:t xml:space="preserve"> </w:t>
       </w:r>
       <w:r>
-        <w:t xml:space="preserve">under the Clean Water Act). Management activities for biological integrity could involve the protection of sites meeting biological objectives or the restoration of sites that do not meet biological objectives. The selection of appropriate management actions for streams requires the consideration of the physical and chemical condition of streams concurrent with biological monitoring results. The landscape model can place observed scores in an appropriate context relative to their exepcted condition for the landscape. This information could provide flexibility in the selection of regulatory or management actions at specific sites or within larger regions (e.g., hydrologic subareas), and to further prioritize where and when actions should take place based on the resources needed for protection or restoration actions. For example, for sites that meet biological objectives but where the models predict some degree of constraint, regulatory actions may be associated with protecting that condition and could be implemented in the short-term to prevent degradation. Moreover, additional actions could be recommended to determine why these sites score above the constrained expectations, such as causal assessments to identify site-specific characteristics contributing to biointegrity (e.g., intact physical habitat independent of landscape development). This flexibility is not intended to exclude sites from consideration that are less likely to achieve biological objectives, but rather to facilitate the decision-making process through a more transparent application of the model in a regulatory application. The landscape model could also help identify where tiered aquatic life uses (TALU,</w:t>
+        <w:t xml:space="preserve">under the Clean Water Act). Management activities for biological integrity could involve the protection of sites meeting or exceeding biological objectives or the restoration of sites that have the potential to meet or exceed biological objectives. The selection of appropriate management actions for streams requires the consideration of the physical and chemical condition of streams concurrent with biological monitoring results. The landscape model can place observed scores in an appropriate context relative to their exepcted condition for the landscape. This information could provide flexibility in the selection of regulatory or management actions at specific sites or within larger regions (e.g., hydrologic subareas), and to further prioritize where and when actions should take place based on the resources needed for protection or restoration actions. For example, for sites that meet biological objectives but where the models predict some degree of constraint, regulatory actions may be associated with protecting that condition and could be implemented in the short-term to prevent degradation. Moreover, additional actions could be recommended to determine why these sites score above the constrained expectations, such as causal assessments to identify site-specific characteristics contributing to biointegrity (e.g., intact physical habitat independent of landscape development). This flexibility is not intended to exclude sites from consideration that are less likely to achieve biological objectives, but rather to facilitate the decision-making process through a more transparent application of the model in a regulatory application. The landscape model could also help identify where tiered aquatic life uses (TALU,</w:t>
       </w:r>
       <w:r>
         <w:t xml:space="preserve"> </w:t>
@@ -2952,7 +2952,7 @@
         <w:t xml:space="preserve">)</w:t>
       </w:r>
       <w:r>
-        <w:t xml:space="preserve">. Although our results generally support the link between impacted biology and channel modification, a regulatory framework based on direct channel modification may be insufficient because constraints are more accurately defined relative to landscape development. As defined for the model, a constrained channel may or may not be engineered (see supplement for Tecolote Creek example, Figure S9), but an engineered channel will typically be constrained given the surrounding land use. Furthermore, channel modification does not always result in biological degradation, particularly if the contributing watershed is largely undeveloped. For example,</w:t>
+        <w:t xml:space="preserve">. Although our results generally support the link between impacted biology and channel modification, a regulatory framework based on direct channel modification may be insufficient because constraints are more accurately defined relative to landscape development. As defined for the model, a constrained channel may or may not be engineered (see supplement for Tecolote Creek example, Figure S9), but an engineered channel in a developed landscape will typically be constrained. Furthermore, channel modification does not always result in biological degradation, particularly if the contributing watershed is largely undeveloped. For example,</w:t>
       </w:r>
       <w:r>
         <w:t xml:space="preserve"> </w:t>
@@ -3189,7 +3189,7 @@
         <w:t xml:space="preserve"> </w:t>
       </w:r>
       <w:r>
-        <w:t xml:space="preserve">provided an example of how predictive models could be used to identify potential sites for restoration or conservation, however, their illustration did not explicitly identify sites that were over- or under-scoring relative to a biological endpoint. Doing so in California provided stakeholders with relative information that helped establish management priorities, demonstrating the potential utility of this approach in other states.</w:t>
+        <w:t xml:space="preserve">provided an example of how predictive models could be used to identify potential sites for restoration or conservation, however, their illustration did not explicitly identify sites that were over- or under-scoring relative to a biological endpoint. Our case study provided an example of how our model helped establish priorities at the local-scale and a similar process could be used for applying different landscape models in other states.</w:t>
       </w:r>
     </w:p>
     <w:p>
@@ -3239,7 +3239,7 @@
         <w:t xml:space="preserve">)</w:t>
       </w:r>
       <w:r>
-        <w:t xml:space="preserve">. Accurate data for quantifying these potential stressors are not available in StreamCat, but this is an area where investments in improving spatial data could yield significant improvements in further development of bioassessment indices and tools for their interpretation.</w:t>
+        <w:t xml:space="preserve">. Accurate data for quantifying these potential stressors are not explicitly available in StreamCat, but surrogates could be explored in future models (e.g., coverage of introduced vegetation classes as a proxy for silviculture). Regardless, investments in improving spatial data could yield significant improvements in further development of bioassessment indices and tools for their interpretation.</w:t>
       </w:r>
     </w:p>
     <w:p>
@@ -3460,7 +3460,15 @@
         <w:pStyle w:val="FirstParagraph"/>
       </w:pPr>
       <w:r>
-        <w:t xml:space="preserve">The landscape model can be used to characterize the extent of biologically constrained channels in urban and agricultural landscapes. Our application to the San Gabriel watershed demonstrated how the results of the model can be used at a spatial scale where many management decisions are implemented through close interaction with a regional stakeholder group with direct interests in the local resources. Overall, the model provides a tool to determine how managers can best prioritize resources for stream management by understanding landscape factors that might constrain each segment. The approach leverages information from multiple sources to develop a context for biological assessment that provides an expectation of what is likely to be achieved based on current land use development. This can facilitate more targeted management actions that vary depending on the landscape context and can also inform decisions on extent and effort for future monitoring locations.</w:t>
+        <w:t xml:space="preserve">We demonstrated the use of quantile regression forests to successfully predict a lower and upper range of expected biological index scores that could be observed at a stream segment as a result of landscape development. Although random forest models have been increasingly used in bioassessment applications, our approach is the first to use quantile models to develop biological expectations. As such, additional work could build on this initial approach to apply these models in different locations, to alternative biological response endpoints, or to explore different predictors that capture regionally-specific stressor gradients. The predictive performance of quantile regression forests in bioassessment applications have also not been fully explored, such as understanding the accuracy of predictions or the relative importance of predictors at different quantiles. Our approach suggests these models are promising and future work could focus on any of the above suggestions to better understand the utility of these tools in applied contexts.</w:t>
+      </w:r>
+    </w:p>
+    <w:p>
+      <w:pPr>
+        <w:pStyle w:val="BodyText"/>
+      </w:pPr>
+      <w:r>
+        <w:t xml:space="preserve">The landscape model can be used to characterize the extent of biologically constrained channels in developed landscapes and provides a tool to determine how managers can best prioritize resources for stream management by understanding landscape factors that might constrain each segment. Our application to the San Gabriel watershed demonstrated how the statewide results can be used at a spatial scale where many management decisions are implemented through close interaction with a regional stakeholder group with direct interests in the local resources. The approach leverages information from multiple sources to develop a context for biological assessment that provides an expectation of what is likely to be achieved based on current land use development. This can facilitate more targeted management actions that vary depending on the landscape context and can also inform decisions on extent and effort for future monitoring locations.</w:t>
       </w:r>
     </w:p>
     <w:p>

</xml_diff>

<commit_message>
response to reviewers proofed
</commit_message>
<xml_diff>
--- a/manuscript/manu_draft.docx
+++ b/manuscript/manu_draft.docx
@@ -397,7 +397,7 @@
         <w:pStyle w:val="FirstParagraph"/>
       </w:pPr>
       <w:r>
-        <w:t xml:space="preserve">Version Date: Mon May 13 12:37:50 2019 -0700</w:t>
+        <w:t xml:space="preserve">Version Date: Mon May 13 17:26:16 2019 -0700</w:t>
       </w:r>
     </w:p>
     <w:p>
@@ -535,7 +535,7 @@
         <w:t xml:space="preserve">)</w:t>
       </w:r>
       <w:r>
-        <w:t xml:space="preserve">. Resource management decisions could be improved if information is available that describes these limitations. A landscape context is required that describes how likely a site is to achieve biological integrity, which can inform how bioassessment data supports decisions or identifies priorities.</w:t>
+        <w:t xml:space="preserve">. Resource management decisions could be improved if information is available that describes these limitations. A landscape context is required that describes how likely a site is to achieve biological integrity, which can inform how bioassessment data supports decisions or be used to identify priorities.</w:t>
       </w:r>
     </w:p>
     <w:p>
@@ -1198,7 +1198,7 @@
         <w:pStyle w:val="BodyText"/>
       </w:pPr>
       <w:r>
-        <w:t xml:space="preserve">The goal of this study was to present the development and application of a landscape model to predict a lower and upper bioassessment score that would be expected based on land use. Our specific objectives were to 1) develop and validate the landscape model, 2) apply the model results to categorize all stream segments in California into constraint classes, and 3) provide a case study within a single watershed to demonstrate how model predictions and classifications can be used to prioritize management actions at a local scale. The model was developed and applied to all streams and rivers in California, specifically focusing on the potential of urban and agricultural land use to constrain biological condition. The case study demonstrated how the statewide model could be used to classify and prioritize at the regional scale using guidance from a local stakeholder group from a heavily urbanized watershed. Managers currently have no prioritization tools for evaluating the context of biological integrity scores in their watershed. An interactive software application, the Stream Classification and Priority Explorer (SCAPE), was developed for our case study to help stakeholders choose regional management priorities from the statewide landscape model.</w:t>
+        <w:t xml:space="preserve">The goal of this study was to present the development and application of a landscape model to predict a lower and upper bioassessment score that would be expected at a stream reach based on land use. Our specific objectives were to 1) develop and validate the landscape model, 2) apply the model results to categorize all stream segments in California into constraint classes, and 3) provide a case study within a single watershed to demonstrate how model predictions and classifications can be used to prioritize management actions at a local scale. The model was developed and applied to all streams and rivers in California, specifically focusing on the potential of urban and agricultural land use to constrain biological condition. The case study demonstrated how the statewide model could be used to classify and prioritize at the regional scale using guidance from a local stakeholder group from a heavily urbanized watershed. Managers currently have no prioritization tools for evaluating the context of biological integrity scores in their watershed. An interactive software application, the Stream Classification and Priority Explorer (SCAPE), was developed for our case study to help stakeholders choose regional management priorities from the statewide landscape model.</w:t>
       </w:r>
     </w:p>
     <w:p>
@@ -1795,7 +1795,7 @@
         <w:t xml:space="preserve">)</w:t>
       </w:r>
       <w:r>
-        <w:t xml:space="preserve">. Preliminary analyses indicated that these variables produced a predictive model with comparable performance relative to a larger model with additional variables. These variables were chosen specifically as indicators of land-management activities that were most likely to limit the attainability of biological integrity. Landscape variables were preferred over in-stream data because landscape stressors can be more challenging to manage, and we wanted to quantify biological impacts relative to these challenges. Further, presence or absence of channel modification was not used to quantify limits on biological integrity because landscape predictors were more broadly inclusive of the problem (e.g., modified channels are often but not always constrained, constrained channels are not always modified). Overall, the model was associative by design and was intended as a predictive tool that does not describe specific mechanisms of biological alteration. We assumed that deviation of observed scores from the model predictions (i.e., residuals) could be used to describe in-stream factors associated with condition for follow-up analysis.</w:t>
+        <w:t xml:space="preserve">. Preliminary analyses indicated that these variables produced a predictive model with comparable performance relative to a larger model with additional predictors. These variables were chosen specifically as indicators of land-management activities that were most likely to limit the attainability of biological integrity. Landscape variables were preferred over in-stream data because landscape stressors can be more challenging to manage, and we wanted to quantify biological impacts relative to these challenges. Further, presence or absence of channel modification was not used to quantify limits on biological integrity because landscape predictors were more broadly inclusive of the problem (e.g., modified channels are often but not always constrained, constrained channels are not always modified). Overall, the model was associative by design and was intended as a predictive tool that does not describe specific mechanisms of biological alteration. We assumed that deviation of observed scores from the model predictions (i.e., residuals) could be used to describe in-stream factors associated with condition for follow-up analysis.</w:t>
       </w:r>
     </w:p>
     <w:p>
@@ -1905,7 +1905,7 @@
         <w:t xml:space="preserve">)</w:t>
       </w:r>
       <w:r>
-        <w:t xml:space="preserve">. Random forest models can quantify complex, non-linear relationships and interactions between variables and can be more effective models with large data relative to more commonly-used approaches, such as multiple regression</w:t>
+        <w:t xml:space="preserve">. Random forest models can quantify complex, non-linear relationships and interactions between variables and can be more effective with large datasets relative to more commonly-used approaches, such as multiple regression</w:t>
       </w:r>
       <w:r>
         <w:t xml:space="preserve"> </w:t>
@@ -2248,7 +2248,7 @@
         <w:t xml:space="preserve">3</w:t>
       </w:r>
       <w:r>
-        <w:t xml:space="preserve">d). This post-hoc classification was necessary to determine if observed CSCI scores were under- or over-scoring relative to landscape expectations and can serve to help prioritize management actions. For example, managers may choose to prioritize sites with index scores above or below the landscape model predictions differently than those that are within the expected range. Sites with observed scores above the upper limit of the segment expectation (e.g., above the 90th percentile of expected scores) were considered</w:t>
+        <w:t xml:space="preserve">d). This post-hoc classification was necessary to determine if observed CSCI scores were under- or over-scoring relative to landscape expectations, which can help prioritize management actions. For example, managers may choose to prioritize sites with index scores above or below the landscape model predictions differently than those that are within the expected range. Sites with observed scores above the upper limit of the segment expectation (e.g., above the 90th percentile of expected scores) were considered</w:t>
       </w:r>
       <w:r>
         <w:t xml:space="preserve"> </w:t>
@@ -2514,7 +2514,7 @@
         <w:t xml:space="preserve"> </w:t>
       </w:r>
       <w:r>
-        <w:t xml:space="preserve">developed a national model to predict stream site condition classes that correctly classified sites at about 75% of locations, depending on region. Importantly, regionally specific models were more accurate than a single national model. For continuous predictions of biointegrity index scores,</w:t>
+        <w:t xml:space="preserve">developed a national model to predict stream site condition that correctly classified sites at about 75% of locations, depending on region. Importantly, regionally specific models were more accurate than a single national model. For continuous predictions of biointegrity index scores,</w:t>
       </w:r>
       <w:r>
         <w:t xml:space="preserve"> </w:t>
@@ -2615,7 +2615,7 @@
         <w:pStyle w:val="BodyText"/>
       </w:pPr>
       <w:r>
-        <w:t xml:space="preserve">The landscape model is primarily an exploratory tool to help identify patterns among monitoring sites where more intensive analyses may be appropriate. This application was tested through engagement of our local stakeholder group. Rather than identifying individual sites in need of specific management actions, the group used the landscape model to characterize patterns on the landscape that were consistent with the recommended management priorities. In doing so, the group explored and discussed potential management actions relative to the landscape characteristics of the watershed. The final decision by the group to prioritize management actions for the different sites in broad categories of protect, restore, and investigate was based on group discussions to reach agreement on outcomes from the models. Facilitated discussions that directly engage stakeholders have been suggested by others as effective mechanisms that allow recommendations provided by these tools to be adopted in formal decision-making</w:t>
+        <w:t xml:space="preserve">The landscape model is primarily an exploratory tool to help identify patterns among monitoring sites where more intensive analyses may be appropriate. This application was tested through engagement of our local stakeholder group. Rather than identifying individual sites in need of specific management actions, the group used the landscape model to characterize patterns on the landscape that were consistent with the recommended management priorities. In doing so, the group explored and discussed potential management actions relative to the landscape characteristics of the watershed. The final decision by the group to prioritize management actions for the different sites in broad categories of protect, restore, and investigate was based on group discussions to reach agreement on how outcomes from the model could be applied. Facilitated discussions that directly engage stakeholders have been suggested by others as effective mechanisms that allow recommendations provided by these tools to be adopted in formal decision-making</w:t>
       </w:r>
       <w:r>
         <w:t xml:space="preserve"> </w:t>
@@ -2725,7 +2725,7 @@
         <w:t xml:space="preserve">)</w:t>
       </w:r>
       <w:r>
-        <w:t xml:space="preserve">. The SCAPE application can be used to select and visualize management priorities for all monitoring sites in the San Gabriel watershed (Figure S8) and was also critical for demonstrating how results from the statewide model could be used at a regional scale. Because of this application, the stakeholder group was able to explore the potential impacts of biointegrity policies currently under review in California, such as the effect of changing a potential threshold for defining biological use attainment and how the assigned priorities shift accordingly. Additionally, the SCAPE application correctly identified sites where discrepancies between CSCI scores and other measures of stream condition had been previously observed. Without the landscape context provided by the model (i.e., Figure S5, right side), stakeholders struggled to prioritize among sites (i.e., no context for scores, Figure S5, left side).</w:t>
+        <w:t xml:space="preserve">. The SCAPE application can be used to select and visualize management priorities for all monitoring sites in the San Gabriel watershed (Figure S8) and was also critical for demonstrating how results from the statewide model could be used at a regional scale. Because of this application, the stakeholder group was able to explore the potential impacts of biointegrity policies currently under review in California, such as the effect of changing a potential threshold for defining biological use attainment and how the assigned priorities shift accordingly. Additionally, the SCAPE application correctly identified sites where discrepancies between CSCI scores and other measures of stream condition had been previously observed. Without the landscape context provided by the model (i.e., Figure S5, right side), stakeholders had limited information to prioritize among sites (i.e., no context for scores, Figure S5, left side).</w:t>
       </w:r>
     </w:p>
     <w:p>
@@ -2745,7 +2745,7 @@
         <w:t xml:space="preserve"> </w:t>
       </w:r>
       <w:r>
-        <w:t xml:space="preserve">also demonstrate the broader implications of how the key decision points affected model results at regional and statewide scales. These results and the functionality provided by SCAPE demonstrate flexibility of the landscape model and the considerations that should be made for regional applications. For example, constraint classifications and the decision points that define them may have little relevance in regions without development gradients that are not well captured by the model (e.g., Sierra Nevada, North Coast). Conversely, the chosen range for the lower and upper expectation of biological integrity that is appropriate for a region is a tradeoff between which constraint classes are most appropriate for a region. Wider ranges force more stream segments into the</w:t>
+        <w:t xml:space="preserve">also demonstrate the broader implications of how the key decision points affected model results at regional and statewide scales. These results and the functionality provided by SCAPE demonstrate flexibility of the landscape model and the considerations that should be made for regional applications. For example, constraint classifications and the decision points that define them may have little relevance in regions without development gradients that are not captured well by the model (e.g., Sierra Nevada, North Coast). Conversely, the chosen range for the lower and upper expectation of biological integrity is a tradeoff between which constraint classes are most appropriate for a region. Wider ranges force more stream segments into the</w:t>
       </w:r>
       <w:r>
         <w:t xml:space="preserve"> </w:t>

</xml_diff>

<commit_message>
almost almost through ch revisions, all figures reformatted
</commit_message>
<xml_diff>
--- a/manuscript/manu_draft.docx
+++ b/manuscript/manu_draft.docx
@@ -397,7 +397,7 @@
         <w:pStyle w:val="FirstParagraph"/>
       </w:pPr>
       <w:r>
-        <w:t xml:space="preserve">Version Date: Wed May 15 17:21:40 2019 -0700</w:t>
+        <w:t xml:space="preserve">Version Date: Sun Aug 11 14:22:24 2019 -0700</w:t>
       </w:r>
     </w:p>
     <w:p>
@@ -3612,14 +3612,14 @@
       <w:r>
         <w:drawing>
           <wp:inline>
-            <wp:extent cx="5943600" cy="4245428"/>
+            <wp:extent cx="3810000" cy="2540000"/>
             <wp:effectExtent b="0" l="0" r="0" t="0"/>
-            <wp:docPr descr="Figure 1 Urban and agricultural land use (a) and distribution of observed stream CSCI scores (b) in California. Cover of urban and agricultural land use in stream watersheds was used to develop a landscape model for stream segment expectations of bioassessment scores. Breakpoints for CSCI scores are the 1st, 10th, and 30th percentile of scores at least-disturbed, reference sites throughout the state. Altered and intact refers to biological condition (Mazor et al. 2016). Grey lines are major environmental regions in California defined by ecoregional and watershed boundaries, CV: Central Valley, CH: Chaparral, DM: Deserts and Modoc Plateau, NC: North Coast, SN: Sierra Nevada, SC: South Coast." title="" id="1" name="Picture"/>
+            <wp:docPr descr="Figure 1: Urban and agricultural land use (a) and distribution of observed stream CSCI scores (b) in California. Cover of urban and agricultural land use in stream watersheds was used to develop a landscape model for stream segment expectations of bioassessment scores. Breakpoints for CSCI scores are the 1st, 10th, and 30th percentile of scores at least-disturbed, reference sites throughout the state. Altered and intact refers to biological condition (Mazor et al. 2016). Grey lines are major environmental regions in California defined by ecoregional and watershed boundaries, CV: Central Valley, CH: Chaparral, DM: Deserts and Modoc Plateau, NC: North Coast, SN: Sierra Nevada, SC: South Coast." title="" id="1" name="Picture"/>
             <a:graphic>
               <a:graphicData uri="http://schemas.openxmlformats.org/drawingml/2006/picture">
                 <pic:pic>
                   <pic:nvPicPr>
-                    <pic:cNvPr descr="figs/calimap.jpeg" id="0" name="Picture"/>
+                    <pic:cNvPr descr="figs/calimap.tiff" id="0" name="Picture"/>
                     <pic:cNvPicPr>
                       <a:picLocks noChangeArrowheads="1" noChangeAspect="1"/>
                     </pic:cNvPicPr>
@@ -3633,7 +3633,7 @@
                   <pic:spPr bwMode="auto">
                     <a:xfrm>
                       <a:off x="0" y="0"/>
-                      <a:ext cx="5943600" cy="4245428"/>
+                      <a:ext cx="3810000" cy="2540000"/>
                     </a:xfrm>
                     <a:prstGeom prst="rect">
                       <a:avLst/>
@@ -3657,7 +3657,7 @@
         <w:pStyle w:val="ImageCaption"/>
       </w:pPr>
       <w:r>
-        <w:t xml:space="preserve">Figure 1 Urban and agricultural land use (a) and distribution of observed stream CSCI scores (b) in California. Cover of urban and agricultural land use in stream watersheds was used to develop a landscape model for stream segment expectations of bioassessment scores. Breakpoints for CSCI scores are the 1st, 10th, and 30th percentile of scores at least-disturbed, reference sites throughout the state. Altered and intact refers to biological condition</w:t>
+        <w:t xml:space="preserve">Figure 1: Urban and agricultural land use (a) and distribution of observed stream CSCI scores (b) in California. Cover of urban and agricultural land use in stream watersheds was used to develop a landscape model for stream segment expectations of bioassessment scores. Breakpoints for CSCI scores are the 1st, 10th, and 30th percentile of scores at least-disturbed, reference sites throughout the state. Altered and intact refers to biological condition</w:t>
       </w:r>
       <w:r>
         <w:t xml:space="preserve"> </w:t>
@@ -3690,14 +3690,14 @@
       <w:r>
         <w:drawing>
           <wp:inline>
-            <wp:extent cx="5943600" cy="5022822"/>
+            <wp:extent cx="3810000" cy="2540000"/>
             <wp:effectExtent b="0" l="0" r="0" t="0"/>
-            <wp:docPr descr="Figure 2 Conceptualized response and management pathways captured by the landscape model under the Driver-Pressure-Stress-Impact-Response (DPSIR) framework (Smeets and Weterings 1999). Landscape predictors provided in StreamCat (Hill et al. 2017) were used to describe pressures from urban and agricultural development that could impact the macroinvertebrate community in streams by altering physical and chemical habitat. Biological response was measured using the CSCI (Mazor et al. 2016) as an impact indicator and then evaluated relative to ranges of CSCI scores that were expected at each site provided by the landscape model. Observed CSCI scores and context from the landscape model provide a basis for informing management actions that could address environmental impacts at different points in the response pathway, where the management pathway could address causes at different scales and efficiencies." title="" id="1" name="Picture"/>
+            <wp:docPr descr="Figure 2: Conceptualized response and management pathways captured by the landscape model under the Driver-Pressure-Stress-Impact-Response (DPSIR) framework (Smeets and Weterings 1999). Landscape predictors provided in StreamCat (Hill et al. 2017) were used to describe pressures from urban and agricultural development that could impact the macroinvertebrate community in streams by altering physical and chemical habitat. Biological response was measured using the CSCI (Mazor et al. 2016) as an impact indicator and then evaluated relative to ranges of CSCI scores that were expected at each site provided by the landscape model. Observed CSCI scores and context from the landscape model provide a basis for informing management actions that could address environmental impacts at different points in the response pathway, where the management pathway could address causes at different scales and efficiencies." title="" id="1" name="Picture"/>
             <a:graphic>
               <a:graphicData uri="http://schemas.openxmlformats.org/drawingml/2006/picture">
                 <pic:pic>
                   <pic:nvPicPr>
-                    <pic:cNvPr descr="figs/dpsirfig.png" id="0" name="Picture"/>
+                    <pic:cNvPr descr="figs/dpsirfig.tif" id="0" name="Picture"/>
                     <pic:cNvPicPr>
                       <a:picLocks noChangeArrowheads="1" noChangeAspect="1"/>
                     </pic:cNvPicPr>
@@ -3711,7 +3711,7 @@
                   <pic:spPr bwMode="auto">
                     <a:xfrm>
                       <a:off x="0" y="0"/>
-                      <a:ext cx="5943600" cy="5022822"/>
+                      <a:ext cx="3810000" cy="2540000"/>
                     </a:xfrm>
                     <a:prstGeom prst="rect">
                       <a:avLst/>
@@ -3735,7 +3735,7 @@
         <w:pStyle w:val="ImageCaption"/>
       </w:pPr>
       <w:r>
-        <w:t xml:space="preserve">Figure 2 Conceptualized response and management pathways captured by the landscape model under the Driver-Pressure-Stress-Impact-Response (DPSIR) framework</w:t>
+        <w:t xml:space="preserve">Figure 2: Conceptualized response and management pathways captured by the landscape model under the Driver-Pressure-Stress-Impact-Response (DPSIR) framework</w:t>
       </w:r>
       <w:r>
         <w:t xml:space="preserve"> </w:t>
@@ -3820,14 +3820,14 @@
       <w:r>
         <w:drawing>
           <wp:inline>
-            <wp:extent cx="5943600" cy="3714750"/>
+            <wp:extent cx="3810000" cy="2540000"/>
             <wp:effectExtent b="0" l="0" r="0" t="0"/>
-            <wp:docPr descr="Figure 3 Application of the landscape model to identify site expectations and bioassessment performance for sixteen example stream segments. A range of CSCI scores is predicted from the model (a) and the lower and upper limits of the expectations are cut to define a certainty range for the predictions (b). Overlap of the certainty range at each segment with a chosen CSCI threshold (c) defines the stream segment classification as likely unconstrained, possibly unconstrained, possibly constrained, and likely constrained. The observed bioassessment scores are described relative to the classification as over scoring (above the certainty threshold), expected (within), and under scoring (below) for each of four stream classes (d)." title="" id="1" name="Picture"/>
+            <wp:docPr descr="Figure 3: Application of the landscape model to identify site expectations and bioassessment performance for sixteen example stream segments. A range of CSCI scores is predicted from the model (a) and the lower and upper limits of the expectations are cut to define a certainty range for the predictions (b). Overlap of the certainty range at each segment with a chosen CSCI threshold (c) defines the stream segment classification as likely unconstrained, possibly unconstrained, possibly constrained, and likely constrained. The observed bioassessment scores are described relative to the classification as over scoring (above the certainty threshold), expected (within), and under scoring (below) for each of four stream classes (d)." title="" id="1" name="Picture"/>
             <a:graphic>
               <a:graphicData uri="http://schemas.openxmlformats.org/drawingml/2006/picture">
                 <pic:pic>
                   <pic:nvPicPr>
-                    <pic:cNvPr descr="figs/ridges.jpeg" id="0" name="Picture"/>
+                    <pic:cNvPr descr="figs/ridges.tiff" id="0" name="Picture"/>
                     <pic:cNvPicPr>
                       <a:picLocks noChangeArrowheads="1" noChangeAspect="1"/>
                     </pic:cNvPicPr>
@@ -3841,7 +3841,7 @@
                   <pic:spPr bwMode="auto">
                     <a:xfrm>
                       <a:off x="0" y="0"/>
-                      <a:ext cx="5943600" cy="3714750"/>
+                      <a:ext cx="3810000" cy="2540000"/>
                     </a:xfrm>
                     <a:prstGeom prst="rect">
                       <a:avLst/>
@@ -3865,7 +3865,7 @@
         <w:pStyle w:val="ImageCaption"/>
       </w:pPr>
       <w:r>
-        <w:t xml:space="preserve">Figure 3 Application of the landscape model to identify site expectations and bioassessment performance for sixteen example stream segments. A range of CSCI scores is predicted from the model (a) and the lower and upper limits of the expectations are cut to define a certainty range for the predictions (b). Overlap of the certainty range at each segment with a chosen CSCI threshold (c) defines the stream segment classification as likely unconstrained, possibly unconstrained, possibly constrained, and likely constrained. The observed bioassessment scores are described relative to the classification as over scoring (above the certainty threshold), expected (within), and under scoring (below) for each of four stream classes (d).</w:t>
+        <w:t xml:space="preserve">Figure 3: Application of the landscape model to identify site expectations and bioassessment performance for sixteen example stream segments. A range of CSCI scores is predicted from the model (a) and the lower and upper limits of the expectations are cut to define a certainty range for the predictions (b). Overlap of the certainty range at each segment with a chosen CSCI threshold (c) defines the stream segment classification as likely unconstrained, possibly unconstrained, possibly constrained, and likely constrained. The observed bioassessment scores are described relative to the classification as over scoring (above the certainty threshold), expected (within), and under scoring (below) for each of four stream classes (d).</w:t>
       </w:r>
     </w:p>
     <w:p>
@@ -3875,14 +3875,14 @@
       <w:r>
         <w:drawing>
           <wp:inline>
-            <wp:extent cx="3657600" cy="5029200"/>
+            <wp:extent cx="3810000" cy="2540000"/>
             <wp:effectExtent b="0" l="0" r="0" t="0"/>
-            <wp:docPr descr="Figure 4 Statewide application of the landscape model showing the stream segment classifications. Major regional boundaries are also shown (see Figure 1)." title="" id="1" name="Picture"/>
+            <wp:docPr descr="Figure 4: Statewide application of the landscape model showing the stream segment classifications. Major regional boundaries are also shown (see Figure 1)." title="" id="1" name="Picture"/>
             <a:graphic>
               <a:graphicData uri="http://schemas.openxmlformats.org/drawingml/2006/picture">
                 <pic:pic>
                   <pic:nvPicPr>
-                    <pic:cNvPr descr="figs/calires.jpeg" id="0" name="Picture"/>
+                    <pic:cNvPr descr="figs/calires.tiff" id="0" name="Picture"/>
                     <pic:cNvPicPr>
                       <a:picLocks noChangeArrowheads="1" noChangeAspect="1"/>
                     </pic:cNvPicPr>
@@ -3896,7 +3896,7 @@
                   <pic:spPr bwMode="auto">
                     <a:xfrm>
                       <a:off x="0" y="0"/>
-                      <a:ext cx="3657600" cy="5029200"/>
+                      <a:ext cx="3810000" cy="2540000"/>
                     </a:xfrm>
                     <a:prstGeom prst="rect">
                       <a:avLst/>
@@ -3920,7 +3920,7 @@
         <w:pStyle w:val="ImageCaption"/>
       </w:pPr>
       <w:r>
-        <w:t xml:space="preserve">Figure 4 Statewide application of the landscape model showing the stream segment classifications. Major regional boundaries are also shown (see Figure</w:t>
+        <w:t xml:space="preserve">Figure 4: Statewide application of the landscape model showing the stream segment classifications. Major regional boundaries are also shown (see Figure</w:t>
       </w:r>
       <w:r>
         <w:t xml:space="preserve"> </w:t>
@@ -3939,14 +3939,14 @@
       <w:r>
         <w:drawing>
           <wp:inline>
-            <wp:extent cx="5029200" cy="4572000"/>
+            <wp:extent cx="3810000" cy="2540000"/>
             <wp:effectExtent b="0" l="0" r="0" t="0"/>
-            <wp:docPr descr="Figure 5 Changes in stream segment classes by region and statewide for different scenarios used to define biological constraints. Twenty-seven scenarios were tested that evaluated different combinations of certainty in the CSCI predictions (nine scenarios from wide to narrow prediction ranges as identified by the tail cutoff for the expected quantiles) and potential CSCI thresholds (three scenarios from low to high). The percentage of total stream length for likely unconstrained and likely constrained is shown for each scenario. Stream classifications as possibly unconstrained or possibly constrained are not shown but can be inferred form the area of white space above or below each bar. The solid black line indicates the percentage division between unconstrained and constrained classifications. CV: Central Valley, CH: Chaparral, DM: Deserts and Modoc Plateau, NC: North Coast, SN: Sierra Nevada, SC: South Coast." title="" id="1" name="Picture"/>
+            <wp:docPr descr="Figure 5: Changes in stream segment classes by region and statewide for different scenarios used to define biological constraints. Twenty-seven scenarios were tested that evaluated different combinations of certainty in the CSCI predictions (nine scenarios from wide to narrow prediction ranges as identified by the tail cutoff for the expected quantiles) and potential CSCI thresholds (three scenarios from low to high). The percentage of total stream length for likely unconstrained and likely constrained is shown for each scenario. Stream classifications as possibly unconstrained or possibly constrained are not shown but can be inferred form the area of white space above or below each bar. The solid black line indicates the percentage division between unconstrained and constrained classifications. CV: Central Valley, CH: Chaparral, DM: Deserts and Modoc Plateau, NC: North Coast, SN: Sierra Nevada, SC: South Coast." title="" id="1" name="Picture"/>
             <a:graphic>
               <a:graphicData uri="http://schemas.openxmlformats.org/drawingml/2006/picture">
                 <pic:pic>
                   <pic:nvPicPr>
-                    <pic:cNvPr descr="figs/sensplo.jpeg" id="0" name="Picture"/>
+                    <pic:cNvPr descr="figs/sensplo.tiff" id="0" name="Picture"/>
                     <pic:cNvPicPr>
                       <a:picLocks noChangeArrowheads="1" noChangeAspect="1"/>
                     </pic:cNvPicPr>
@@ -3960,7 +3960,7 @@
                   <pic:spPr bwMode="auto">
                     <a:xfrm>
                       <a:off x="0" y="0"/>
-                      <a:ext cx="5029200" cy="4572000"/>
+                      <a:ext cx="3810000" cy="2540000"/>
                     </a:xfrm>
                     <a:prstGeom prst="rect">
                       <a:avLst/>
@@ -3984,7 +3984,7 @@
         <w:pStyle w:val="ImageCaption"/>
       </w:pPr>
       <w:r>
-        <w:t xml:space="preserve">Figure 5 Changes in stream segment classes by region and statewide for different scenarios used to define biological constraints. Twenty-seven scenarios were tested that evaluated different combinations of certainty in the CSCI predictions (nine scenarios from wide to narrow prediction ranges as identified by the tail cutoff for the expected quantiles) and potential CSCI thresholds (three scenarios from low to high). The percentage of total stream length for likely unconstrained and likely constrained is shown for each scenario. Stream classifications as possibly unconstrained or possibly constrained are not shown but can be inferred form the area of white space above or below each bar. The solid black line indicates the percentage division between unconstrained and constrained classifications. CV: Central Valley, CH: Chaparral, DM: Deserts and Modoc Plateau, NC: North Coast, SN: Sierra Nevada, SC: South Coast.</w:t>
+        <w:t xml:space="preserve">Figure 5: Changes in stream segment classes by region and statewide for different scenarios used to define biological constraints. Twenty-seven scenarios were tested that evaluated different combinations of certainty in the CSCI predictions (nine scenarios from wide to narrow prediction ranges as identified by the tail cutoff for the expected quantiles) and potential CSCI thresholds (three scenarios from low to high). The percentage of total stream length for likely unconstrained and likely constrained is shown for each scenario. Stream classifications as possibly unconstrained or possibly constrained are not shown but can be inferred form the area of white space above or below each bar. The solid black line indicates the percentage division between unconstrained and constrained classifications. CV: Central Valley, CH: Chaparral, DM: Deserts and Modoc Plateau, NC: North Coast, SN: Sierra Nevada, SC: South Coast.</w:t>
       </w:r>
     </w:p>
     <w:p>
@@ -4002,7 +4002,7 @@
         <w:pStyle w:val="TableCaption"/>
       </w:pPr>
       <w:r>
-        <w:t xml:space="preserve">Table 1 Land use variables used to develop the landscape model of stream bioassessment scores. All variables were obtained from StreamCat</w:t>
+        <w:t xml:space="preserve">Table 1: Land use variables used to develop the landscape model of stream bioassessment scores. All variables were obtained from StreamCat</w:t>
       </w:r>
       <w:r>
         <w:t xml:space="preserve"> </w:t>
@@ -4059,7 +4059,7 @@
         <w:tblStyle w:val="Table"/>
         <w:tblW w:type="pct" w:w="0.0"/>
         <w:tblLook w:firstRow="1"/>
-        <w:tblCaption w:val="Table 1 Land use variables used to develop the landscape model of stream bioassessment scores. All variables were obtained from StreamCat (Hill et al. 2016) and applied to stream segments in the National Hydrography Dataset Plus (NHD-plus) (McKay et al. 2012). The measurement scales for each variable are at the riparian (100 m buffer), catchment, and/or watershed, scale relative to a stream segment. Combined scales for riparian measurements (e.g., riparian + catchment, riparian + watershed) are riparian estimates for the entire catchment or watershed area upstream, as compared to only the individual segment. Total urban and agriculture land use variables were based on sums of individual variables in StreamCat as noted in the description. Rp100: riparian, Cat: catchment, Ws: watershed"/>
+        <w:tblCaption w:val="Table 1: Land use variables used to develop the landscape model of stream bioassessment scores. All variables were obtained from StreamCat (Hill et al. 2016) and applied to stream segments in the National Hydrography Dataset Plus (NHD-plus) (McKay et al. 2012). The measurement scales for each variable are at the riparian (100 m buffer), catchment, and/or watershed, scale relative to a stream segment. Combined scales for riparian measurements (e.g., riparian + catchment, riparian + watershed) are riparian estimates for the entire catchment or watershed area upstream, as compared to only the individual segment. Total urban and agriculture land use variables were based on sums of individual variables in StreamCat as noted in the description. Rp100: riparian, Cat: catchment, Ws: watershed"/>
       </w:tblPr>
       <w:tblGrid/>
       <w:tr>
@@ -4417,7 +4417,7 @@
         <w:pStyle w:val="TableCaption"/>
       </w:pPr>
       <w:r>
-        <w:t xml:space="preserve">Table 2 Stream class definitions describing potential biological constraints. Classes are based on the overlap of the range of likely bioassessment scores with a potential threshold for a biological objective. Identifying stream classes requires selecting the cutoff range of likely scores from the landscape model and a chosen threshold for the objective.</w:t>
+        <w:t xml:space="preserve">Table 2: Stream class definitions describing potential biological constraints. Classes are based on the overlap of the range of likely bioassessment scores with a potential threshold for a biological objective. Identifying stream classes requires selecting the cutoff range of likely scores from the landscape model and a chosen threshold for the objective.</w:t>
       </w:r>
     </w:p>
     <w:tbl>
@@ -4425,7 +4425,7 @@
         <w:tblStyle w:val="Table"/>
         <w:tblW w:type="pct" w:w="0.0"/>
         <w:tblLook w:firstRow="1"/>
-        <w:tblCaption w:val="Table 2 Stream class definitions describing potential biological constraints. Classes are based on the overlap of the range of likely bioassessment scores with a potential threshold for a biological objective. Identifying stream classes requires selecting the cutoff range of likely scores from the landscape model and a chosen threshold for the objective."/>
+        <w:tblCaption w:val="Table 2: Stream class definitions describing potential biological constraints. Classes are based on the overlap of the range of likely bioassessment scores with a potential threshold for a biological objective. Identifying stream classes requires selecting the cutoff range of likely scores from the landscape model and a chosen threshold for the objective."/>
       </w:tblPr>
       <w:tblGrid/>
       <w:tr>
@@ -4630,7 +4630,7 @@
         <w:pStyle w:val="TableCaption"/>
       </w:pPr>
       <w:r>
-        <w:t xml:space="preserve">Table 3 Performance of the landscape model by calibration (Cal) and validation (Val) datasets in predicting CSCI scores. The statewide dataset (Figure</w:t>
+        <w:t xml:space="preserve">Table 3: Performance of the landscape model by calibration (Cal) and validation (Val) datasets in predicting CSCI scores. The statewide dataset (Figure</w:t>
       </w:r>
       <w:r>
         <w:t xml:space="preserve"> </w:t>
@@ -4656,7 +4656,7 @@
         <w:tblStyle w:val="Table"/>
         <w:tblW w:type="pct" w:w="0.0"/>
         <w:tblLook w:firstRow="1"/>
-        <w:tblCaption w:val="Table 3 Performance of the landscape model by calibration (Cal) and validation (Val) datasets in predicting CSCI scores. The statewide dataset (Figure 4) and individual regions of California (Figure 1) are evaluated. Averages and standard deviations (in parentheses) for observed and predicted CSCI values of each dataset are shown. Pearson correlations (r), root mean squared errors (RMSE), intercept, and slopes are for comparisons of predicted and observed values to evaluate model performance. All correlations, intercepts, and slopes are significant at alpha = 0.05. CV: Central Valley, CH: Chaparral, DM: Deserts and Modoc Plateau, NC: North Coast, SN: Sierra Nevada, SC: South Coast."/>
+        <w:tblCaption w:val="Table 3: Performance of the landscape model by calibration (Cal) and validation (Val) datasets in predicting CSCI scores. The statewide dataset (Figure 4) and individual regions of California (Figure 1) are evaluated. Averages and standard deviations (in parentheses) for observed and predicted CSCI values of each dataset are shown. Pearson correlations (r), root mean squared errors (RMSE), intercept, and slopes are for comparisons of predicted and observed values to evaluate model performance. All correlations, intercepts, and slopes are significant at alpha = 0.05. CV: Central Valley, CH: Chaparral, DM: Deserts and Modoc Plateau, NC: North Coast, SN: Sierra Nevada, SC: South Coast."/>
       </w:tblPr>
       <w:tblGrid/>
       <w:tr>

</xml_diff>